<commit_message>
Updated notes on Kleinbaum chapters 1 and 2
</commit_message>
<xml_diff>
--- a/Notes/KleinbaumKupperNizamRosenberg_2014_Applied-Regression-Analysis.docx
+++ b/Notes/KleinbaumKupperNizamRosenberg_2014_Applied-Regression-Analysis.docx
@@ -1227,8 +1227,193 @@
       <w:pPr>
         <w:spacing w:after="0" w:line="240" w:lineRule="auto"/>
       </w:pPr>
+      <w:r>
+        <w:t>Overlap of Classification Schemes</w:t>
+      </w:r>
+    </w:p>
+    <w:p>
+      <w:pPr>
+        <w:pStyle w:val="ListParagraph"/>
+        <w:numPr>
+          <w:ilvl w:val="0"/>
+          <w:numId w:val="13"/>
+        </w:numPr>
+        <w:spacing w:after="0" w:line="240" w:lineRule="auto"/>
+      </w:pPr>
+      <w:r>
+        <w:t>Any variable can be labeled according to each scheme.</w:t>
+      </w:r>
+    </w:p>
+    <w:p>
+      <w:pPr>
+        <w:pStyle w:val="ListParagraph"/>
+        <w:numPr>
+          <w:ilvl w:val="0"/>
+          <w:numId w:val="13"/>
+        </w:numPr>
+        <w:spacing w:after="0" w:line="240" w:lineRule="auto"/>
+      </w:pPr>
+      <w:r>
+        <w:t>See Figure 2.5 (p. 12) for diagram of classification scheme overlap.</w:t>
+      </w:r>
+    </w:p>
+    <w:p>
+      <w:pPr>
+        <w:pStyle w:val="ListParagraph"/>
+        <w:numPr>
+          <w:ilvl w:val="0"/>
+          <w:numId w:val="13"/>
+        </w:numPr>
+        <w:spacing w:after="0" w:line="240" w:lineRule="auto"/>
+      </w:pPr>
+      <w:r>
+        <w:t>All nominal variables are discrete but NOT all discrete variables are nominal.</w:t>
+      </w:r>
+    </w:p>
+    <w:p>
+      <w:pPr>
+        <w:pStyle w:val="ListParagraph"/>
+        <w:numPr>
+          <w:ilvl w:val="0"/>
+          <w:numId w:val="13"/>
+        </w:numPr>
+        <w:spacing w:after="0" w:line="240" w:lineRule="auto"/>
+      </w:pPr>
+      <w:r>
+        <w:t>All continuous variables are ordinal and interval but NOT all ordinal and interval variables are continuous.</w:t>
+      </w:r>
       <w:bookmarkStart w:id="0" w:name="_GoBack"/>
       <w:bookmarkEnd w:id="0"/>
+    </w:p>
+    <w:p>
+      <w:pPr>
+        <w:spacing w:after="0" w:line="240" w:lineRule="auto"/>
+      </w:pPr>
+    </w:p>
+    <w:p>
+      <w:pPr>
+        <w:spacing w:after="0" w:line="240" w:lineRule="auto"/>
+      </w:pPr>
+      <w:r>
+        <w:t>Choosing a method of analysis</w:t>
+      </w:r>
+    </w:p>
+    <w:p>
+      <w:pPr>
+        <w:pStyle w:val="ListParagraph"/>
+        <w:numPr>
+          <w:ilvl w:val="0"/>
+          <w:numId w:val="12"/>
+        </w:numPr>
+        <w:spacing w:after="0" w:line="240" w:lineRule="auto"/>
+      </w:pPr>
+      <w:r>
+        <w:t>There are four considerations:</w:t>
+      </w:r>
+    </w:p>
+    <w:p>
+      <w:pPr>
+        <w:pStyle w:val="ListParagraph"/>
+        <w:numPr>
+          <w:ilvl w:val="1"/>
+          <w:numId w:val="12"/>
+        </w:numPr>
+        <w:spacing w:after="0" w:line="240" w:lineRule="auto"/>
+      </w:pPr>
+      <w:r>
+        <w:t>Purpose of the research</w:t>
+      </w:r>
+    </w:p>
+    <w:p>
+      <w:pPr>
+        <w:pStyle w:val="ListParagraph"/>
+        <w:numPr>
+          <w:ilvl w:val="1"/>
+          <w:numId w:val="12"/>
+        </w:numPr>
+        <w:spacing w:after="0" w:line="240" w:lineRule="auto"/>
+      </w:pPr>
+      <w:r>
+        <w:t>Mathematical characteristics of the variables</w:t>
+      </w:r>
+    </w:p>
+    <w:p>
+      <w:pPr>
+        <w:pStyle w:val="ListParagraph"/>
+        <w:numPr>
+          <w:ilvl w:val="1"/>
+          <w:numId w:val="12"/>
+        </w:numPr>
+        <w:spacing w:after="0" w:line="240" w:lineRule="auto"/>
+      </w:pPr>
+      <w:r>
+        <w:t>Statistical assumptions about the variables</w:t>
+      </w:r>
+    </w:p>
+    <w:p>
+      <w:pPr>
+        <w:pStyle w:val="ListParagraph"/>
+        <w:numPr>
+          <w:ilvl w:val="1"/>
+          <w:numId w:val="12"/>
+        </w:numPr>
+        <w:spacing w:after="0" w:line="240" w:lineRule="auto"/>
+      </w:pPr>
+      <w:r>
+        <w:t>Data collection method (i.e., sampling procedure)</w:t>
+      </w:r>
+    </w:p>
+    <w:p>
+      <w:pPr>
+        <w:pStyle w:val="ListParagraph"/>
+        <w:numPr>
+          <w:ilvl w:val="0"/>
+          <w:numId w:val="12"/>
+        </w:numPr>
+        <w:spacing w:after="0" w:line="240" w:lineRule="auto"/>
+      </w:pPr>
+      <w:r>
+        <w:t>See Table 2.1 (p. 13) regarding guidance for choosing analysis methods</w:t>
+      </w:r>
+    </w:p>
+    <w:p>
+      <w:pPr>
+        <w:pStyle w:val="ListParagraph"/>
+        <w:numPr>
+          <w:ilvl w:val="0"/>
+          <w:numId w:val="12"/>
+        </w:numPr>
+        <w:spacing w:after="0" w:line="240" w:lineRule="auto"/>
+      </w:pPr>
+      <w:r>
+        <w:t>Methods not covered</w:t>
+      </w:r>
+    </w:p>
+    <w:p>
+      <w:pPr>
+        <w:pStyle w:val="ListParagraph"/>
+        <w:numPr>
+          <w:ilvl w:val="1"/>
+          <w:numId w:val="12"/>
+        </w:numPr>
+        <w:spacing w:after="0" w:line="240" w:lineRule="auto"/>
+      </w:pPr>
+      <w:r>
+        <w:t>Nonparametric methods, which don’t require the data to fit a normal distribution</w:t>
+      </w:r>
+    </w:p>
+    <w:p>
+      <w:pPr>
+        <w:pStyle w:val="ListParagraph"/>
+        <w:numPr>
+          <w:ilvl w:val="1"/>
+          <w:numId w:val="12"/>
+        </w:numPr>
+        <w:spacing w:after="0" w:line="240" w:lineRule="auto"/>
+      </w:pPr>
+      <w:r>
+        <w:t>Cluster analysis</w:t>
+      </w:r>
     </w:p>
     <w:sectPr>
       <w:headerReference w:type="default" r:id="rId8"/>
@@ -1660,6 +1845,119 @@
     </w:lvl>
   </w:abstractNum>
   <w:abstractNum w:abstractNumId="2">
+    <w:nsid w:val="0E242A92"/>
+    <w:multiLevelType w:val="hybridMultilevel"/>
+    <w:tmpl w:val="C3AC465A"/>
+    <w:lvl w:ilvl="0" w:tplc="04090001">
+      <w:start w:val="1"/>
+      <w:numFmt w:val="bullet"/>
+      <w:lvlText w:val=""/>
+      <w:lvlJc w:val="left"/>
+      <w:pPr>
+        <w:ind w:left="720" w:hanging="360"/>
+      </w:pPr>
+      <w:rPr>
+        <w:rFonts w:ascii="Symbol" w:hAnsi="Symbol" w:hint="default"/>
+      </w:rPr>
+    </w:lvl>
+    <w:lvl w:ilvl="1" w:tplc="04090003">
+      <w:start w:val="1"/>
+      <w:numFmt w:val="bullet"/>
+      <w:lvlText w:val="o"/>
+      <w:lvlJc w:val="left"/>
+      <w:pPr>
+        <w:ind w:left="1440" w:hanging="360"/>
+      </w:pPr>
+      <w:rPr>
+        <w:rFonts w:ascii="Courier New" w:hAnsi="Courier New" w:cs="Courier New" w:hint="default"/>
+      </w:rPr>
+    </w:lvl>
+    <w:lvl w:ilvl="2" w:tplc="04090005" w:tentative="1">
+      <w:start w:val="1"/>
+      <w:numFmt w:val="bullet"/>
+      <w:lvlText w:val=""/>
+      <w:lvlJc w:val="left"/>
+      <w:pPr>
+        <w:ind w:left="2160" w:hanging="360"/>
+      </w:pPr>
+      <w:rPr>
+        <w:rFonts w:ascii="Wingdings" w:hAnsi="Wingdings" w:hint="default"/>
+      </w:rPr>
+    </w:lvl>
+    <w:lvl w:ilvl="3" w:tplc="04090001" w:tentative="1">
+      <w:start w:val="1"/>
+      <w:numFmt w:val="bullet"/>
+      <w:lvlText w:val=""/>
+      <w:lvlJc w:val="left"/>
+      <w:pPr>
+        <w:ind w:left="2880" w:hanging="360"/>
+      </w:pPr>
+      <w:rPr>
+        <w:rFonts w:ascii="Symbol" w:hAnsi="Symbol" w:hint="default"/>
+      </w:rPr>
+    </w:lvl>
+    <w:lvl w:ilvl="4" w:tplc="04090003" w:tentative="1">
+      <w:start w:val="1"/>
+      <w:numFmt w:val="bullet"/>
+      <w:lvlText w:val="o"/>
+      <w:lvlJc w:val="left"/>
+      <w:pPr>
+        <w:ind w:left="3600" w:hanging="360"/>
+      </w:pPr>
+      <w:rPr>
+        <w:rFonts w:ascii="Courier New" w:hAnsi="Courier New" w:cs="Courier New" w:hint="default"/>
+      </w:rPr>
+    </w:lvl>
+    <w:lvl w:ilvl="5" w:tplc="04090005" w:tentative="1">
+      <w:start w:val="1"/>
+      <w:numFmt w:val="bullet"/>
+      <w:lvlText w:val=""/>
+      <w:lvlJc w:val="left"/>
+      <w:pPr>
+        <w:ind w:left="4320" w:hanging="360"/>
+      </w:pPr>
+      <w:rPr>
+        <w:rFonts w:ascii="Wingdings" w:hAnsi="Wingdings" w:hint="default"/>
+      </w:rPr>
+    </w:lvl>
+    <w:lvl w:ilvl="6" w:tplc="04090001" w:tentative="1">
+      <w:start w:val="1"/>
+      <w:numFmt w:val="bullet"/>
+      <w:lvlText w:val=""/>
+      <w:lvlJc w:val="left"/>
+      <w:pPr>
+        <w:ind w:left="5040" w:hanging="360"/>
+      </w:pPr>
+      <w:rPr>
+        <w:rFonts w:ascii="Symbol" w:hAnsi="Symbol" w:hint="default"/>
+      </w:rPr>
+    </w:lvl>
+    <w:lvl w:ilvl="7" w:tplc="04090003" w:tentative="1">
+      <w:start w:val="1"/>
+      <w:numFmt w:val="bullet"/>
+      <w:lvlText w:val="o"/>
+      <w:lvlJc w:val="left"/>
+      <w:pPr>
+        <w:ind w:left="5760" w:hanging="360"/>
+      </w:pPr>
+      <w:rPr>
+        <w:rFonts w:ascii="Courier New" w:hAnsi="Courier New" w:cs="Courier New" w:hint="default"/>
+      </w:rPr>
+    </w:lvl>
+    <w:lvl w:ilvl="8" w:tplc="04090005" w:tentative="1">
+      <w:start w:val="1"/>
+      <w:numFmt w:val="bullet"/>
+      <w:lvlText w:val=""/>
+      <w:lvlJc w:val="left"/>
+      <w:pPr>
+        <w:ind w:left="6480" w:hanging="360"/>
+      </w:pPr>
+      <w:rPr>
+        <w:rFonts w:ascii="Wingdings" w:hAnsi="Wingdings" w:hint="default"/>
+      </w:rPr>
+    </w:lvl>
+  </w:abstractNum>
+  <w:abstractNum w:abstractNumId="3">
     <w:nsid w:val="0E503322"/>
     <w:multiLevelType w:val="hybridMultilevel"/>
     <w:tmpl w:val="CB08A622"/>
@@ -1772,7 +2070,7 @@
       </w:rPr>
     </w:lvl>
   </w:abstractNum>
-  <w:abstractNum w:abstractNumId="3">
+  <w:abstractNum w:abstractNumId="4">
     <w:nsid w:val="15453910"/>
     <w:multiLevelType w:val="hybridMultilevel"/>
     <w:tmpl w:val="BA3ABE7A"/>
@@ -1858,7 +2156,7 @@
       </w:pPr>
     </w:lvl>
   </w:abstractNum>
-  <w:abstractNum w:abstractNumId="4">
+  <w:abstractNum w:abstractNumId="5">
     <w:nsid w:val="17AA7779"/>
     <w:multiLevelType w:val="hybridMultilevel"/>
     <w:tmpl w:val="7BD8820E"/>
@@ -1944,7 +2242,7 @@
       </w:pPr>
     </w:lvl>
   </w:abstractNum>
-  <w:abstractNum w:abstractNumId="5">
+  <w:abstractNum w:abstractNumId="6">
     <w:nsid w:val="18C329F6"/>
     <w:multiLevelType w:val="hybridMultilevel"/>
     <w:tmpl w:val="E47C22A2"/>
@@ -2057,7 +2355,120 @@
       </w:rPr>
     </w:lvl>
   </w:abstractNum>
-  <w:abstractNum w:abstractNumId="6">
+  <w:abstractNum w:abstractNumId="7">
+    <w:nsid w:val="25420B4F"/>
+    <w:multiLevelType w:val="hybridMultilevel"/>
+    <w:tmpl w:val="26528E34"/>
+    <w:lvl w:ilvl="0" w:tplc="04090001">
+      <w:start w:val="1"/>
+      <w:numFmt w:val="bullet"/>
+      <w:lvlText w:val=""/>
+      <w:lvlJc w:val="left"/>
+      <w:pPr>
+        <w:ind w:left="720" w:hanging="360"/>
+      </w:pPr>
+      <w:rPr>
+        <w:rFonts w:ascii="Symbol" w:hAnsi="Symbol" w:hint="default"/>
+      </w:rPr>
+    </w:lvl>
+    <w:lvl w:ilvl="1" w:tplc="04090003" w:tentative="1">
+      <w:start w:val="1"/>
+      <w:numFmt w:val="bullet"/>
+      <w:lvlText w:val="o"/>
+      <w:lvlJc w:val="left"/>
+      <w:pPr>
+        <w:ind w:left="1440" w:hanging="360"/>
+      </w:pPr>
+      <w:rPr>
+        <w:rFonts w:ascii="Courier New" w:hAnsi="Courier New" w:cs="Courier New" w:hint="default"/>
+      </w:rPr>
+    </w:lvl>
+    <w:lvl w:ilvl="2" w:tplc="04090005" w:tentative="1">
+      <w:start w:val="1"/>
+      <w:numFmt w:val="bullet"/>
+      <w:lvlText w:val=""/>
+      <w:lvlJc w:val="left"/>
+      <w:pPr>
+        <w:ind w:left="2160" w:hanging="360"/>
+      </w:pPr>
+      <w:rPr>
+        <w:rFonts w:ascii="Wingdings" w:hAnsi="Wingdings" w:hint="default"/>
+      </w:rPr>
+    </w:lvl>
+    <w:lvl w:ilvl="3" w:tplc="04090001" w:tentative="1">
+      <w:start w:val="1"/>
+      <w:numFmt w:val="bullet"/>
+      <w:lvlText w:val=""/>
+      <w:lvlJc w:val="left"/>
+      <w:pPr>
+        <w:ind w:left="2880" w:hanging="360"/>
+      </w:pPr>
+      <w:rPr>
+        <w:rFonts w:ascii="Symbol" w:hAnsi="Symbol" w:hint="default"/>
+      </w:rPr>
+    </w:lvl>
+    <w:lvl w:ilvl="4" w:tplc="04090003" w:tentative="1">
+      <w:start w:val="1"/>
+      <w:numFmt w:val="bullet"/>
+      <w:lvlText w:val="o"/>
+      <w:lvlJc w:val="left"/>
+      <w:pPr>
+        <w:ind w:left="3600" w:hanging="360"/>
+      </w:pPr>
+      <w:rPr>
+        <w:rFonts w:ascii="Courier New" w:hAnsi="Courier New" w:cs="Courier New" w:hint="default"/>
+      </w:rPr>
+    </w:lvl>
+    <w:lvl w:ilvl="5" w:tplc="04090005" w:tentative="1">
+      <w:start w:val="1"/>
+      <w:numFmt w:val="bullet"/>
+      <w:lvlText w:val=""/>
+      <w:lvlJc w:val="left"/>
+      <w:pPr>
+        <w:ind w:left="4320" w:hanging="360"/>
+      </w:pPr>
+      <w:rPr>
+        <w:rFonts w:ascii="Wingdings" w:hAnsi="Wingdings" w:hint="default"/>
+      </w:rPr>
+    </w:lvl>
+    <w:lvl w:ilvl="6" w:tplc="04090001" w:tentative="1">
+      <w:start w:val="1"/>
+      <w:numFmt w:val="bullet"/>
+      <w:lvlText w:val=""/>
+      <w:lvlJc w:val="left"/>
+      <w:pPr>
+        <w:ind w:left="5040" w:hanging="360"/>
+      </w:pPr>
+      <w:rPr>
+        <w:rFonts w:ascii="Symbol" w:hAnsi="Symbol" w:hint="default"/>
+      </w:rPr>
+    </w:lvl>
+    <w:lvl w:ilvl="7" w:tplc="04090003" w:tentative="1">
+      <w:start w:val="1"/>
+      <w:numFmt w:val="bullet"/>
+      <w:lvlText w:val="o"/>
+      <w:lvlJc w:val="left"/>
+      <w:pPr>
+        <w:ind w:left="5760" w:hanging="360"/>
+      </w:pPr>
+      <w:rPr>
+        <w:rFonts w:ascii="Courier New" w:hAnsi="Courier New" w:cs="Courier New" w:hint="default"/>
+      </w:rPr>
+    </w:lvl>
+    <w:lvl w:ilvl="8" w:tplc="04090005" w:tentative="1">
+      <w:start w:val="1"/>
+      <w:numFmt w:val="bullet"/>
+      <w:lvlText w:val=""/>
+      <w:lvlJc w:val="left"/>
+      <w:pPr>
+        <w:ind w:left="6480" w:hanging="360"/>
+      </w:pPr>
+      <w:rPr>
+        <w:rFonts w:ascii="Wingdings" w:hAnsi="Wingdings" w:hint="default"/>
+      </w:rPr>
+    </w:lvl>
+  </w:abstractNum>
+  <w:abstractNum w:abstractNumId="8">
     <w:nsid w:val="35F958F5"/>
     <w:multiLevelType w:val="hybridMultilevel"/>
     <w:tmpl w:val="E0E8D9B0"/>
@@ -2170,7 +2581,7 @@
       </w:rPr>
     </w:lvl>
   </w:abstractNum>
-  <w:abstractNum w:abstractNumId="7">
+  <w:abstractNum w:abstractNumId="9">
     <w:nsid w:val="5259572A"/>
     <w:multiLevelType w:val="hybridMultilevel"/>
     <w:tmpl w:val="72C8EA24"/>
@@ -2283,7 +2694,7 @@
       </w:rPr>
     </w:lvl>
   </w:abstractNum>
-  <w:abstractNum w:abstractNumId="8">
+  <w:abstractNum w:abstractNumId="10">
     <w:nsid w:val="59276693"/>
     <w:multiLevelType w:val="hybridMultilevel"/>
     <w:tmpl w:val="C116115E"/>
@@ -2396,7 +2807,7 @@
       </w:rPr>
     </w:lvl>
   </w:abstractNum>
-  <w:abstractNum w:abstractNumId="9">
+  <w:abstractNum w:abstractNumId="11">
     <w:nsid w:val="6DDD1270"/>
     <w:multiLevelType w:val="hybridMultilevel"/>
     <w:tmpl w:val="E8AC9992"/>
@@ -2509,7 +2920,7 @@
       </w:rPr>
     </w:lvl>
   </w:abstractNum>
-  <w:abstractNum w:abstractNumId="10">
+  <w:abstractNum w:abstractNumId="12">
     <w:nsid w:val="71412003"/>
     <w:multiLevelType w:val="hybridMultilevel"/>
     <w:tmpl w:val="9C829E9C"/>
@@ -2623,37 +3034,43 @@
     </w:lvl>
   </w:abstractNum>
   <w:num w:numId="1">
-    <w:abstractNumId w:val="3"/>
+    <w:abstractNumId w:val="4"/>
   </w:num>
   <w:num w:numId="2">
-    <w:abstractNumId w:val="10"/>
+    <w:abstractNumId w:val="12"/>
   </w:num>
   <w:num w:numId="3">
     <w:abstractNumId w:val="1"/>
   </w:num>
   <w:num w:numId="4">
-    <w:abstractNumId w:val="7"/>
+    <w:abstractNumId w:val="9"/>
   </w:num>
   <w:num w:numId="5">
-    <w:abstractNumId w:val="2"/>
+    <w:abstractNumId w:val="3"/>
   </w:num>
   <w:num w:numId="6">
-    <w:abstractNumId w:val="6"/>
+    <w:abstractNumId w:val="8"/>
   </w:num>
   <w:num w:numId="7">
-    <w:abstractNumId w:val="4"/>
+    <w:abstractNumId w:val="5"/>
   </w:num>
   <w:num w:numId="8">
-    <w:abstractNumId w:val="5"/>
+    <w:abstractNumId w:val="6"/>
   </w:num>
   <w:num w:numId="9">
     <w:abstractNumId w:val="0"/>
   </w:num>
   <w:num w:numId="10">
-    <w:abstractNumId w:val="8"/>
+    <w:abstractNumId w:val="10"/>
   </w:num>
   <w:num w:numId="11">
-    <w:abstractNumId w:val="9"/>
+    <w:abstractNumId w:val="11"/>
+  </w:num>
+  <w:num w:numId="12">
+    <w:abstractNumId w:val="2"/>
+  </w:num>
+  <w:num w:numId="13">
+    <w:abstractNumId w:val="7"/>
   </w:num>
 </w:numbering>
 </file>

</xml_diff>

<commit_message>
Began notes on chapter 3
</commit_message>
<xml_diff>
--- a/Notes/KleinbaumKupperNizamRosenberg_2014_Applied-Regression-Analysis.docx
+++ b/Notes/KleinbaumKupperNizamRosenberg_2014_Applied-Regression-Analysis.docx
@@ -1061,7 +1061,22 @@
         <w:t>Ordinal</w:t>
       </w:r>
       <w:r>
-        <w:t xml:space="preserve"> indicates both categorization and ordering of categories for the variable.</w:t>
+        <w:t xml:space="preserve"> indicates different categories for the variable</w:t>
+      </w:r>
+      <w:r>
+        <w:t xml:space="preserve"> and </w:t>
+      </w:r>
+      <w:r>
+        <w:t xml:space="preserve">the </w:t>
+      </w:r>
+      <w:r>
+        <w:t xml:space="preserve">order of </w:t>
+      </w:r>
+      <w:r>
+        <w:t>the categories matters</w:t>
+      </w:r>
+      <w:r>
+        <w:t>.</w:t>
       </w:r>
     </w:p>
     <w:p>
@@ -1077,7 +1092,13 @@
         <w:t>Interval</w:t>
       </w:r>
       <w:r>
-        <w:t xml:space="preserve"> indicates ordering and also the distance between categories has meaning.</w:t>
+        <w:t xml:space="preserve"> indicates </w:t>
+      </w:r>
+      <w:r>
+        <w:t xml:space="preserve">different categories for the variable, the order of the categories matters, </w:t>
+      </w:r>
+      <w:r>
+        <w:t>and the distance between categories has meaning.</w:t>
       </w:r>
     </w:p>
     <w:p>
@@ -1282,141 +1303,807 @@
       <w:r>
         <w:t>All continuous variables are ordinal and interval but NOT all ordinal and interval variables are continuous.</w:t>
       </w:r>
+    </w:p>
+    <w:p>
+      <w:pPr>
+        <w:spacing w:after="0" w:line="240" w:lineRule="auto"/>
+      </w:pPr>
+    </w:p>
+    <w:p>
+      <w:pPr>
+        <w:spacing w:after="0" w:line="240" w:lineRule="auto"/>
+      </w:pPr>
+      <w:r>
+        <w:t>Choosing a method of analysis</w:t>
+      </w:r>
+    </w:p>
+    <w:p>
+      <w:pPr>
+        <w:pStyle w:val="ListParagraph"/>
+        <w:numPr>
+          <w:ilvl w:val="0"/>
+          <w:numId w:val="12"/>
+        </w:numPr>
+        <w:spacing w:after="0" w:line="240" w:lineRule="auto"/>
+      </w:pPr>
+      <w:r>
+        <w:t>There are four considerations:</w:t>
+      </w:r>
+    </w:p>
+    <w:p>
+      <w:pPr>
+        <w:pStyle w:val="ListParagraph"/>
+        <w:numPr>
+          <w:ilvl w:val="1"/>
+          <w:numId w:val="12"/>
+        </w:numPr>
+        <w:spacing w:after="0" w:line="240" w:lineRule="auto"/>
+      </w:pPr>
+      <w:r>
+        <w:t>Purpose of the research</w:t>
+      </w:r>
+    </w:p>
+    <w:p>
+      <w:pPr>
+        <w:pStyle w:val="ListParagraph"/>
+        <w:numPr>
+          <w:ilvl w:val="1"/>
+          <w:numId w:val="12"/>
+        </w:numPr>
+        <w:spacing w:after="0" w:line="240" w:lineRule="auto"/>
+      </w:pPr>
+      <w:r>
+        <w:t>Mathematical characteristics of the variables</w:t>
+      </w:r>
+    </w:p>
+    <w:p>
+      <w:pPr>
+        <w:pStyle w:val="ListParagraph"/>
+        <w:numPr>
+          <w:ilvl w:val="1"/>
+          <w:numId w:val="12"/>
+        </w:numPr>
+        <w:spacing w:after="0" w:line="240" w:lineRule="auto"/>
+      </w:pPr>
+      <w:r>
+        <w:t>Statistical assumptions about the variables</w:t>
+      </w:r>
+    </w:p>
+    <w:p>
+      <w:pPr>
+        <w:pStyle w:val="ListParagraph"/>
+        <w:numPr>
+          <w:ilvl w:val="1"/>
+          <w:numId w:val="12"/>
+        </w:numPr>
+        <w:spacing w:after="0" w:line="240" w:lineRule="auto"/>
+      </w:pPr>
+      <w:r>
+        <w:t>Data collection method (i.e., sampling procedure)</w:t>
+      </w:r>
+    </w:p>
+    <w:p>
+      <w:pPr>
+        <w:pStyle w:val="ListParagraph"/>
+        <w:numPr>
+          <w:ilvl w:val="0"/>
+          <w:numId w:val="12"/>
+        </w:numPr>
+        <w:spacing w:after="0" w:line="240" w:lineRule="auto"/>
+      </w:pPr>
+      <w:r>
+        <w:t>See Table 2.1 (p. 13) regarding guidance for choosing analysis methods</w:t>
+      </w:r>
+    </w:p>
+    <w:p>
+      <w:pPr>
+        <w:pStyle w:val="ListParagraph"/>
+        <w:numPr>
+          <w:ilvl w:val="0"/>
+          <w:numId w:val="12"/>
+        </w:numPr>
+        <w:spacing w:after="0" w:line="240" w:lineRule="auto"/>
+      </w:pPr>
+      <w:r>
+        <w:t>Methods not covered</w:t>
+      </w:r>
+    </w:p>
+    <w:p>
+      <w:pPr>
+        <w:pStyle w:val="ListParagraph"/>
+        <w:numPr>
+          <w:ilvl w:val="1"/>
+          <w:numId w:val="12"/>
+        </w:numPr>
+        <w:spacing w:after="0" w:line="240" w:lineRule="auto"/>
+      </w:pPr>
+      <w:r>
+        <w:t>Nonparametric methods, which don’t require the data to fit a normal distribution</w:t>
+      </w:r>
+    </w:p>
+    <w:p>
+      <w:pPr>
+        <w:pStyle w:val="ListParagraph"/>
+        <w:numPr>
+          <w:ilvl w:val="1"/>
+          <w:numId w:val="12"/>
+        </w:numPr>
+        <w:spacing w:after="0" w:line="240" w:lineRule="auto"/>
+      </w:pPr>
+      <w:r>
+        <w:t>Cluster analysis</w:t>
+      </w:r>
+    </w:p>
+    <w:p>
+      <w:pPr>
+        <w:spacing w:after="0" w:line="240" w:lineRule="auto"/>
+        <w:sectPr>
+          <w:headerReference w:type="default" r:id="rId8"/>
+          <w:pgSz w:w="12240" w:h="15840"/>
+          <w:pgMar w:top="1440" w:right="1440" w:bottom="1440" w:left="1440" w:header="720" w:footer="720" w:gutter="0"/>
+          <w:cols w:space="720"/>
+          <w:docGrid w:linePitch="360"/>
+        </w:sectPr>
+      </w:pPr>
+    </w:p>
+    <w:p>
+      <w:pPr>
+        <w:spacing w:after="0" w:line="240" w:lineRule="auto"/>
+        <w:rPr>
+          <w:b/>
+        </w:rPr>
+      </w:pPr>
+      <w:r>
+        <w:rPr>
+          <w:b/>
+        </w:rPr>
+        <w:lastRenderedPageBreak/>
+        <w:t>Chapt</w:t>
+      </w:r>
+      <w:r>
+        <w:rPr>
+          <w:b/>
+        </w:rPr>
+        <w:t>er 3</w:t>
+      </w:r>
+      <w:r>
+        <w:rPr>
+          <w:b/>
+        </w:rPr>
+        <w:t xml:space="preserve">: </w:t>
+      </w:r>
+      <w:r>
+        <w:rPr>
+          <w:b/>
+        </w:rPr>
+        <w:t>Basic Statistics Review</w:t>
+      </w:r>
+    </w:p>
+    <w:p>
+      <w:pPr>
+        <w:spacing w:after="0" w:line="240" w:lineRule="auto"/>
+        <w:rPr>
+          <w:u w:val="single"/>
+        </w:rPr>
+      </w:pPr>
+      <w:r>
+        <w:rPr>
+          <w:u w:val="single"/>
+        </w:rPr>
+        <w:t>Preview Questions</w:t>
+      </w:r>
+    </w:p>
+    <w:p>
+      <w:pPr>
+        <w:pStyle w:val="ListParagraph"/>
+        <w:numPr>
+          <w:ilvl w:val="0"/>
+          <w:numId w:val="15"/>
+        </w:numPr>
+        <w:spacing w:after="0" w:line="240" w:lineRule="auto"/>
+      </w:pPr>
+      <w:r>
+        <w:t>What are descriptive statistics?</w:t>
+      </w:r>
+    </w:p>
+    <w:p>
+      <w:pPr>
+        <w:pStyle w:val="ListParagraph"/>
+        <w:numPr>
+          <w:ilvl w:val="0"/>
+          <w:numId w:val="15"/>
+        </w:numPr>
+        <w:spacing w:after="0" w:line="240" w:lineRule="auto"/>
+      </w:pPr>
+      <w:r>
+        <w:t>What are random variables?</w:t>
+      </w:r>
+    </w:p>
+    <w:p>
+      <w:pPr>
+        <w:pStyle w:val="ListParagraph"/>
+        <w:numPr>
+          <w:ilvl w:val="0"/>
+          <w:numId w:val="15"/>
+        </w:numPr>
+        <w:spacing w:after="0" w:line="240" w:lineRule="auto"/>
+      </w:pPr>
+      <w:r>
+        <w:t>How are random variables distributed?</w:t>
+      </w:r>
+    </w:p>
+    <w:p>
+      <w:pPr>
+        <w:pStyle w:val="ListParagraph"/>
+        <w:numPr>
+          <w:ilvl w:val="0"/>
+          <w:numId w:val="15"/>
+        </w:numPr>
+        <w:spacing w:after="0" w:line="240" w:lineRule="auto"/>
+      </w:pPr>
+      <w:r>
+        <w:t>What are sampling distributions?</w:t>
+      </w:r>
+    </w:p>
+    <w:p>
+      <w:pPr>
+        <w:pStyle w:val="ListParagraph"/>
+        <w:numPr>
+          <w:ilvl w:val="0"/>
+          <w:numId w:val="15"/>
+        </w:numPr>
+        <w:spacing w:after="0" w:line="240" w:lineRule="auto"/>
+      </w:pPr>
+      <w:r>
+        <w:t>What is statistical inference?</w:t>
+      </w:r>
+    </w:p>
+    <w:p>
+      <w:pPr>
+        <w:pStyle w:val="ListParagraph"/>
+        <w:numPr>
+          <w:ilvl w:val="0"/>
+          <w:numId w:val="15"/>
+        </w:numPr>
+        <w:spacing w:after="0" w:line="240" w:lineRule="auto"/>
+      </w:pPr>
+      <w:r>
+        <w:t>How is statistical inference done?</w:t>
+      </w:r>
+    </w:p>
+    <w:p>
+      <w:pPr>
+        <w:pStyle w:val="ListParagraph"/>
+        <w:numPr>
+          <w:ilvl w:val="0"/>
+          <w:numId w:val="15"/>
+        </w:numPr>
+        <w:spacing w:after="0" w:line="240" w:lineRule="auto"/>
+      </w:pPr>
+      <w:r>
+        <w:t>What are error rates?</w:t>
+      </w:r>
+    </w:p>
+    <w:p>
+      <w:pPr>
+        <w:pStyle w:val="ListParagraph"/>
+        <w:numPr>
+          <w:ilvl w:val="0"/>
+          <w:numId w:val="15"/>
+        </w:numPr>
+        <w:spacing w:after="0" w:line="240" w:lineRule="auto"/>
+      </w:pPr>
+      <w:r>
+        <w:t>How is the power of an analysis determined?</w:t>
+      </w:r>
+    </w:p>
+    <w:p>
+      <w:pPr>
+        <w:pStyle w:val="ListParagraph"/>
+        <w:numPr>
+          <w:ilvl w:val="0"/>
+          <w:numId w:val="15"/>
+        </w:numPr>
+        <w:spacing w:after="0" w:line="240" w:lineRule="auto"/>
+      </w:pPr>
+      <w:r>
+        <w:t>What is the impact of sample size on an analysis?</w:t>
+      </w:r>
+    </w:p>
+    <w:p>
+      <w:pPr>
+        <w:spacing w:after="0" w:line="240" w:lineRule="auto"/>
+      </w:pPr>
+    </w:p>
+    <w:p>
+      <w:pPr>
+        <w:spacing w:after="0" w:line="240" w:lineRule="auto"/>
+        <w:rPr>
+          <w:u w:val="single"/>
+        </w:rPr>
+      </w:pPr>
+      <w:r>
+        <w:rPr>
+          <w:u w:val="single"/>
+        </w:rPr>
+        <w:t>Reading Summary</w:t>
+      </w:r>
+    </w:p>
+    <w:p>
+      <w:pPr>
+        <w:spacing w:after="0" w:line="240" w:lineRule="auto"/>
+      </w:pPr>
+      <w:r>
+        <w:t>Basic overview</w:t>
+      </w:r>
+    </w:p>
+    <w:p>
+      <w:pPr>
+        <w:pStyle w:val="ListParagraph"/>
+        <w:numPr>
+          <w:ilvl w:val="0"/>
+          <w:numId w:val="16"/>
+        </w:numPr>
+        <w:spacing w:after="0" w:line="240" w:lineRule="auto"/>
+      </w:pPr>
+      <w:r>
+        <w:t>Statistical analysis includes collecting, classifying, summarizing, and analyzing data.</w:t>
+      </w:r>
+    </w:p>
+    <w:p>
+      <w:pPr>
+        <w:pStyle w:val="ListParagraph"/>
+        <w:numPr>
+          <w:ilvl w:val="0"/>
+          <w:numId w:val="16"/>
+        </w:numPr>
+        <w:spacing w:after="0" w:line="240" w:lineRule="auto"/>
+      </w:pPr>
+      <w:r>
+        <w:t>The text focuses on summarizing and analyzing data.</w:t>
+      </w:r>
+    </w:p>
+    <w:p>
+      <w:pPr>
+        <w:pStyle w:val="ListParagraph"/>
+        <w:numPr>
+          <w:ilvl w:val="0"/>
+          <w:numId w:val="16"/>
+        </w:numPr>
+        <w:spacing w:after="0" w:line="240" w:lineRule="auto"/>
+      </w:pPr>
+      <w:r>
+        <w:t>Statistical inference is drawing valid conclusions about a population based on information about a sample from that population.</w:t>
+      </w:r>
+    </w:p>
+    <w:p>
+      <w:pPr>
+        <w:pStyle w:val="ListParagraph"/>
+        <w:numPr>
+          <w:ilvl w:val="0"/>
+          <w:numId w:val="16"/>
+        </w:numPr>
+        <w:spacing w:after="0" w:line="240" w:lineRule="auto"/>
+      </w:pPr>
+      <w:r>
+        <w:t>A population is any set of items or measurements.</w:t>
+      </w:r>
+    </w:p>
+    <w:p>
+      <w:pPr>
+        <w:pStyle w:val="ListParagraph"/>
+        <w:numPr>
+          <w:ilvl w:val="0"/>
+          <w:numId w:val="16"/>
+        </w:numPr>
+        <w:spacing w:after="0" w:line="240" w:lineRule="auto"/>
+      </w:pPr>
+      <w:r>
+        <w:t>A sample is any subset taken from a population.</w:t>
+      </w:r>
+    </w:p>
+    <w:p>
+      <w:pPr>
+        <w:pStyle w:val="ListParagraph"/>
+        <w:numPr>
+          <w:ilvl w:val="0"/>
+          <w:numId w:val="16"/>
+        </w:numPr>
+        <w:spacing w:after="0" w:line="240" w:lineRule="auto"/>
+      </w:pPr>
+      <w:r>
+        <w:t>Descriptive statistics should be reviewed before making statistical inferences.</w:t>
+      </w:r>
+    </w:p>
+    <w:p>
+      <w:pPr>
+        <w:pStyle w:val="ListParagraph"/>
+        <w:numPr>
+          <w:ilvl w:val="0"/>
+          <w:numId w:val="16"/>
+        </w:numPr>
+        <w:spacing w:after="0" w:line="240" w:lineRule="auto"/>
+      </w:pPr>
+      <w:r>
+        <w:t>Statistical inference</w:t>
+      </w:r>
+    </w:p>
+    <w:p>
+      <w:pPr>
+        <w:pStyle w:val="ListParagraph"/>
+        <w:numPr>
+          <w:ilvl w:val="1"/>
+          <w:numId w:val="16"/>
+        </w:numPr>
+        <w:spacing w:after="0" w:line="240" w:lineRule="auto"/>
+      </w:pPr>
+      <w:r>
+        <w:t>Two types are estimation and hypothesis testing</w:t>
+      </w:r>
+    </w:p>
+    <w:p>
+      <w:pPr>
+        <w:pStyle w:val="ListParagraph"/>
+        <w:numPr>
+          <w:ilvl w:val="1"/>
+          <w:numId w:val="16"/>
+        </w:numPr>
+        <w:spacing w:after="0" w:line="240" w:lineRule="auto"/>
+      </w:pPr>
+      <w:r>
+        <w:t>Based on certain assumptions about the distribution of random variables</w:t>
+      </w:r>
+    </w:p>
+    <w:p>
+      <w:pPr>
+        <w:spacing w:after="0" w:line="240" w:lineRule="auto"/>
+      </w:pPr>
+    </w:p>
+    <w:p>
+      <w:pPr>
+        <w:spacing w:after="0" w:line="240" w:lineRule="auto"/>
+      </w:pPr>
+      <w:r>
+        <w:t>Descriptive Statistics</w:t>
+      </w:r>
+    </w:p>
+    <w:p>
+      <w:pPr>
+        <w:pStyle w:val="ListParagraph"/>
+        <w:numPr>
+          <w:ilvl w:val="0"/>
+          <w:numId w:val="17"/>
+        </w:numPr>
+        <w:spacing w:after="0" w:line="240" w:lineRule="auto"/>
+      </w:pPr>
+      <w:r>
+        <w:t>Descriptive statistics are measures computed from a set of data designed to describe aspects of the data.</w:t>
+      </w:r>
+    </w:p>
+    <w:p>
+      <w:pPr>
+        <w:pStyle w:val="ListParagraph"/>
+        <w:numPr>
+          <w:ilvl w:val="0"/>
+          <w:numId w:val="17"/>
+        </w:numPr>
+        <w:spacing w:after="0" w:line="240" w:lineRule="auto"/>
+      </w:pPr>
+      <w:r>
+        <w:t>Most common types of descriptive statistics:</w:t>
+      </w:r>
+    </w:p>
+    <w:p>
+      <w:pPr>
+        <w:pStyle w:val="ListParagraph"/>
+        <w:numPr>
+          <w:ilvl w:val="1"/>
+          <w:numId w:val="17"/>
+        </w:numPr>
+        <w:spacing w:after="0" w:line="240" w:lineRule="auto"/>
+      </w:pPr>
+      <w:r>
+        <w:t>Central tendency (mean, median, and mode)</w:t>
+      </w:r>
+      <w:r>
+        <w:t>, which indicates average value of a variable.</w:t>
+      </w:r>
+    </w:p>
+    <w:p>
+      <w:pPr>
+        <w:pStyle w:val="ListParagraph"/>
+        <w:numPr>
+          <w:ilvl w:val="1"/>
+          <w:numId w:val="17"/>
+        </w:numPr>
+        <w:spacing w:after="0" w:line="240" w:lineRule="auto"/>
+      </w:pPr>
+      <w:r>
+        <w:t>Variability (dispersion)</w:t>
+      </w:r>
+      <w:r>
+        <w:t>, which indicates the extent to which the values of a variable differ from one another.</w:t>
+      </w:r>
+    </w:p>
+    <w:p>
+      <w:pPr>
+        <w:pStyle w:val="ListParagraph"/>
+        <w:numPr>
+          <w:ilvl w:val="0"/>
+          <w:numId w:val="17"/>
+        </w:numPr>
+        <w:spacing w:after="0" w:line="240" w:lineRule="auto"/>
+      </w:pPr>
+      <w:r>
+        <w:t>Sample mean uses all observations in its calculation, but median and mode do not.</w:t>
+      </w:r>
+    </w:p>
+    <w:p>
+      <w:pPr>
+        <w:pStyle w:val="ListParagraph"/>
+        <w:numPr>
+          <w:ilvl w:val="0"/>
+          <w:numId w:val="17"/>
+        </w:numPr>
+        <w:spacing w:after="0" w:line="240" w:lineRule="auto"/>
+      </w:pPr>
+      <w:r>
+        <w:t>Most common measures of variability:</w:t>
+      </w:r>
+    </w:p>
+    <w:p>
+      <w:pPr>
+        <w:pStyle w:val="ListParagraph"/>
+        <w:numPr>
+          <w:ilvl w:val="1"/>
+          <w:numId w:val="17"/>
+        </w:numPr>
+        <w:spacing w:after="0" w:line="240" w:lineRule="auto"/>
+      </w:pPr>
+      <w:r>
+        <w:t>Sample variance (S</w:t>
+      </w:r>
+      <w:r>
+        <w:rPr>
+          <w:vertAlign w:val="superscript"/>
+        </w:rPr>
+        <w:t>2</w:t>
+      </w:r>
+      <w:r>
+        <w:t>)</w:t>
+      </w:r>
+      <w:r>
+        <w:t>, which is expressed in squared units of the variable of interest</w:t>
+      </w:r>
+    </w:p>
+    <w:p>
+      <w:pPr>
+        <w:pStyle w:val="ListParagraph"/>
+        <w:numPr>
+          <w:ilvl w:val="1"/>
+          <w:numId w:val="17"/>
+        </w:numPr>
+        <w:spacing w:after="0" w:line="240" w:lineRule="auto"/>
+      </w:pPr>
+      <w:r>
+        <w:t>Sample standard deviation (S)</w:t>
+      </w:r>
+      <w:r>
+        <w:t xml:space="preserve"> = square root of sample variance</w:t>
+      </w:r>
+      <w:r>
+        <w:t>, which is expressed in the same units of the variable of interest</w:t>
+      </w:r>
+    </w:p>
+    <w:p>
+      <w:pPr>
+        <w:pStyle w:val="ListParagraph"/>
+        <w:numPr>
+          <w:ilvl w:val="0"/>
+          <w:numId w:val="17"/>
+        </w:numPr>
+        <w:spacing w:after="0" w:line="240" w:lineRule="auto"/>
+      </w:pPr>
+      <w:r>
+        <w:t>Plots of the data are a convenient way to examine data and are often revealing</w:t>
+      </w:r>
+    </w:p>
+    <w:p>
+      <w:pPr>
+        <w:pStyle w:val="ListParagraph"/>
+        <w:numPr>
+          <w:ilvl w:val="1"/>
+          <w:numId w:val="17"/>
+        </w:numPr>
+        <w:spacing w:after="0" w:line="240" w:lineRule="auto"/>
+      </w:pPr>
+      <w:r>
+        <w:t>Histogram (see Figure 3.1 on p. 18)</w:t>
+      </w:r>
+      <w:r>
+        <w:t>, which can be converted to a stem-and-leaf diagram</w:t>
+      </w:r>
+    </w:p>
+    <w:p>
+      <w:pPr>
+        <w:pStyle w:val="ListParagraph"/>
+        <w:numPr>
+          <w:ilvl w:val="1"/>
+          <w:numId w:val="17"/>
+        </w:numPr>
+        <w:spacing w:after="0" w:line="240" w:lineRule="auto"/>
+      </w:pPr>
+      <w:r>
+        <w:t>Stem</w:t>
+      </w:r>
+      <w:r>
+        <w:t>-</w:t>
+      </w:r>
+      <w:r>
+        <w:t>and</w:t>
+      </w:r>
+      <w:r>
+        <w:t>-</w:t>
+      </w:r>
+      <w:r>
+        <w:t xml:space="preserve">leaf </w:t>
+      </w:r>
+      <w:r>
+        <w:t>diagram</w:t>
+      </w:r>
+      <w:r>
+        <w:t>(see Figure 3.1 on p. 18)</w:t>
+      </w:r>
+    </w:p>
+    <w:p>
+      <w:pPr>
+        <w:pStyle w:val="ListParagraph"/>
+        <w:numPr>
+          <w:ilvl w:val="1"/>
+          <w:numId w:val="17"/>
+        </w:numPr>
+        <w:spacing w:after="0" w:line="240" w:lineRule="auto"/>
+      </w:pPr>
+      <w:r>
+        <w:t>Schematic plot, which is also called a box-and-whiskers plot</w:t>
+      </w:r>
+    </w:p>
+    <w:p>
+      <w:pPr>
+        <w:pStyle w:val="ListParagraph"/>
+        <w:numPr>
+          <w:ilvl w:val="0"/>
+          <w:numId w:val="17"/>
+        </w:numPr>
+        <w:spacing w:after="0" w:line="240" w:lineRule="auto"/>
+      </w:pPr>
+      <w:r>
+        <w:t>Box-and-whiskers plot</w:t>
+      </w:r>
+    </w:p>
+    <w:p>
+      <w:pPr>
+        <w:pStyle w:val="ListParagraph"/>
+        <w:numPr>
+          <w:ilvl w:val="1"/>
+          <w:numId w:val="17"/>
+        </w:numPr>
+        <w:spacing w:after="0" w:line="240" w:lineRule="auto"/>
+      </w:pPr>
+      <w:r>
+        <w:t>Bottom line of box is the 25</w:t>
+      </w:r>
+      <w:r>
+        <w:rPr>
+          <w:vertAlign w:val="superscript"/>
+        </w:rPr>
+        <w:t>th</w:t>
+      </w:r>
+      <w:r>
+        <w:t xml:space="preserve"> percentile of data</w:t>
+      </w:r>
+    </w:p>
+    <w:p>
+      <w:pPr>
+        <w:pStyle w:val="ListParagraph"/>
+        <w:numPr>
+          <w:ilvl w:val="1"/>
+          <w:numId w:val="17"/>
+        </w:numPr>
+        <w:spacing w:after="0" w:line="240" w:lineRule="auto"/>
+      </w:pPr>
+      <w:r>
+        <w:t>Middle line of box is the 50</w:t>
+      </w:r>
+      <w:r>
+        <w:rPr>
+          <w:vertAlign w:val="superscript"/>
+        </w:rPr>
+        <w:t>th</w:t>
+      </w:r>
+      <w:r>
+        <w:t xml:space="preserve"> percentile of data</w:t>
+      </w:r>
+    </w:p>
+    <w:p>
+      <w:pPr>
+        <w:pStyle w:val="ListParagraph"/>
+        <w:numPr>
+          <w:ilvl w:val="1"/>
+          <w:numId w:val="17"/>
+        </w:numPr>
+        <w:spacing w:after="0" w:line="240" w:lineRule="auto"/>
+      </w:pPr>
+      <w:r>
+        <w:lastRenderedPageBreak/>
+        <w:t>Top line of box is the 75</w:t>
+      </w:r>
+      <w:r>
+        <w:rPr>
+          <w:vertAlign w:val="superscript"/>
+        </w:rPr>
+        <w:t>th</w:t>
+      </w:r>
+      <w:r>
+        <w:t xml:space="preserve"> percentile of data</w:t>
+      </w:r>
+    </w:p>
+    <w:p>
+      <w:pPr>
+        <w:pStyle w:val="ListParagraph"/>
+        <w:numPr>
+          <w:ilvl w:val="1"/>
+          <w:numId w:val="17"/>
+        </w:numPr>
+        <w:spacing w:after="0" w:line="240" w:lineRule="auto"/>
+      </w:pPr>
+      <w:r>
+        <w:t>Top line - Bottom line = interquartile range (ICR)</w:t>
+      </w:r>
+    </w:p>
+    <w:p>
+      <w:pPr>
+        <w:pStyle w:val="ListParagraph"/>
+        <w:numPr>
+          <w:ilvl w:val="1"/>
+          <w:numId w:val="17"/>
+        </w:numPr>
+        <w:spacing w:after="0" w:line="240" w:lineRule="auto"/>
+      </w:pPr>
+      <w:r>
+        <w:t>+ in box indicates the mean</w:t>
+      </w:r>
+    </w:p>
+    <w:p>
+      <w:pPr>
+        <w:pStyle w:val="ListParagraph"/>
+        <w:numPr>
+          <w:ilvl w:val="1"/>
+          <w:numId w:val="17"/>
+        </w:numPr>
+        <w:spacing w:after="0" w:line="240" w:lineRule="auto"/>
+      </w:pPr>
+      <w:r>
+        <w:t>Vertical lines extend from box as far as the data extend up to 1.5 ICRs</w:t>
+      </w:r>
+    </w:p>
+    <w:p>
+      <w:pPr>
+        <w:pStyle w:val="ListParagraph"/>
+        <w:numPr>
+          <w:ilvl w:val="1"/>
+          <w:numId w:val="17"/>
+        </w:numPr>
+        <w:spacing w:after="0" w:line="240" w:lineRule="auto"/>
+      </w:pPr>
+      <w:r>
+        <w:t>O beyond the vertical lines indicate moderate outliers</w:t>
+      </w:r>
       <w:bookmarkStart w:id="0" w:name="_GoBack"/>
       <w:bookmarkEnd w:id="0"/>
     </w:p>
-    <w:p>
-      <w:pPr>
-        <w:spacing w:after="0" w:line="240" w:lineRule="auto"/>
-      </w:pPr>
-    </w:p>
-    <w:p>
-      <w:pPr>
-        <w:spacing w:after="0" w:line="240" w:lineRule="auto"/>
-      </w:pPr>
-      <w:r>
-        <w:t>Choosing a method of analysis</w:t>
-      </w:r>
-    </w:p>
-    <w:p>
-      <w:pPr>
-        <w:pStyle w:val="ListParagraph"/>
-        <w:numPr>
-          <w:ilvl w:val="0"/>
-          <w:numId w:val="12"/>
-        </w:numPr>
-        <w:spacing w:after="0" w:line="240" w:lineRule="auto"/>
-      </w:pPr>
-      <w:r>
-        <w:t>There are four considerations:</w:t>
-      </w:r>
-    </w:p>
-    <w:p>
-      <w:pPr>
-        <w:pStyle w:val="ListParagraph"/>
-        <w:numPr>
-          <w:ilvl w:val="1"/>
-          <w:numId w:val="12"/>
-        </w:numPr>
-        <w:spacing w:after="0" w:line="240" w:lineRule="auto"/>
-      </w:pPr>
-      <w:r>
-        <w:t>Purpose of the research</w:t>
-      </w:r>
-    </w:p>
-    <w:p>
-      <w:pPr>
-        <w:pStyle w:val="ListParagraph"/>
-        <w:numPr>
-          <w:ilvl w:val="1"/>
-          <w:numId w:val="12"/>
-        </w:numPr>
-        <w:spacing w:after="0" w:line="240" w:lineRule="auto"/>
-      </w:pPr>
-      <w:r>
-        <w:t>Mathematical characteristics of the variables</w:t>
-      </w:r>
-    </w:p>
-    <w:p>
-      <w:pPr>
-        <w:pStyle w:val="ListParagraph"/>
-        <w:numPr>
-          <w:ilvl w:val="1"/>
-          <w:numId w:val="12"/>
-        </w:numPr>
-        <w:spacing w:after="0" w:line="240" w:lineRule="auto"/>
-      </w:pPr>
-      <w:r>
-        <w:t>Statistical assumptions about the variables</w:t>
-      </w:r>
-    </w:p>
-    <w:p>
-      <w:pPr>
-        <w:pStyle w:val="ListParagraph"/>
-        <w:numPr>
-          <w:ilvl w:val="1"/>
-          <w:numId w:val="12"/>
-        </w:numPr>
-        <w:spacing w:after="0" w:line="240" w:lineRule="auto"/>
-      </w:pPr>
-      <w:r>
-        <w:t>Data collection method (i.e., sampling procedure)</w:t>
-      </w:r>
-    </w:p>
-    <w:p>
-      <w:pPr>
-        <w:pStyle w:val="ListParagraph"/>
-        <w:numPr>
-          <w:ilvl w:val="0"/>
-          <w:numId w:val="12"/>
-        </w:numPr>
-        <w:spacing w:after="0" w:line="240" w:lineRule="auto"/>
-      </w:pPr>
-      <w:r>
-        <w:t>See Table 2.1 (p. 13) regarding guidance for choosing analysis methods</w:t>
-      </w:r>
-    </w:p>
-    <w:p>
-      <w:pPr>
-        <w:pStyle w:val="ListParagraph"/>
-        <w:numPr>
-          <w:ilvl w:val="0"/>
-          <w:numId w:val="12"/>
-        </w:numPr>
-        <w:spacing w:after="0" w:line="240" w:lineRule="auto"/>
-      </w:pPr>
-      <w:r>
-        <w:t>Methods not covered</w:t>
-      </w:r>
-    </w:p>
-    <w:p>
-      <w:pPr>
-        <w:pStyle w:val="ListParagraph"/>
-        <w:numPr>
-          <w:ilvl w:val="1"/>
-          <w:numId w:val="12"/>
-        </w:numPr>
-        <w:spacing w:after="0" w:line="240" w:lineRule="auto"/>
-      </w:pPr>
-      <w:r>
-        <w:t>Nonparametric methods, which don’t require the data to fit a normal distribution</w:t>
-      </w:r>
-    </w:p>
-    <w:p>
-      <w:pPr>
-        <w:pStyle w:val="ListParagraph"/>
-        <w:numPr>
-          <w:ilvl w:val="1"/>
-          <w:numId w:val="12"/>
-        </w:numPr>
-        <w:spacing w:after="0" w:line="240" w:lineRule="auto"/>
-      </w:pPr>
-      <w:r>
-        <w:t>Cluster analysis</w:t>
-      </w:r>
-    </w:p>
     <w:sectPr>
-      <w:headerReference w:type="default" r:id="rId8"/>
+      <w:headerReference w:type="default" r:id="rId9"/>
       <w:pgSz w:w="12240" w:h="15840"/>
       <w:pgMar w:top="1440" w:right="1440" w:bottom="1440" w:left="1440" w:header="720" w:footer="720" w:gutter="0"/>
       <w:cols w:space="720"/>
@@ -1540,7 +2227,10 @@
       </w:rPr>
     </w:pPr>
     <w:r>
-      <w:t xml:space="preserve">Lecture 1: Chapters 1 and 2 | Page </w:t>
+      <w:t>Lecture</w:t>
+    </w:r>
+    <w:r>
+      <w:t xml:space="preserve"> 1: Chapters 1 and 2 | Page </w:t>
     </w:r>
     <w:r>
       <w:rPr>
@@ -1599,7 +2289,141 @@
         <w:b/>
         <w:noProof/>
       </w:rPr>
-      <w:t>3</w:t>
+      <w:t>4</w:t>
+    </w:r>
+    <w:r>
+      <w:rPr>
+        <w:b/>
+      </w:rPr>
+      <w:fldChar w:fldCharType="end"/>
+    </w:r>
+  </w:p>
+  <w:p>
+    <w:pPr>
+      <w:pStyle w:val="Header"/>
+    </w:pPr>
+  </w:p>
+</w:hdr>
+</file>
+
+<file path=word/header2.xml><?xml version="1.0" encoding="utf-8"?>
+<w:hdr xmlns:wpc="http://schemas.microsoft.com/office/word/2010/wordprocessingCanvas" xmlns:mc="http://schemas.openxmlformats.org/markup-compatibility/2006" xmlns:o="urn:schemas-microsoft-com:office:office" xmlns:r="http://schemas.openxmlformats.org/officeDocument/2006/relationships" xmlns:m="http://schemas.openxmlformats.org/officeDocument/2006/math" xmlns:v="urn:schemas-microsoft-com:vml" xmlns:wp14="http://schemas.microsoft.com/office/word/2010/wordprocessingDrawing" xmlns:wp="http://schemas.openxmlformats.org/drawingml/2006/wordprocessingDrawing" xmlns:w10="urn:schemas-microsoft-com:office:word" xmlns:w="http://schemas.openxmlformats.org/wordprocessingml/2006/main" xmlns:w14="http://schemas.microsoft.com/office/word/2010/wordml" xmlns:wpg="http://schemas.microsoft.com/office/word/2010/wordprocessingGroup" xmlns:wpi="http://schemas.microsoft.com/office/word/2010/wordprocessingInk" xmlns:wne="http://schemas.microsoft.com/office/word/2006/wordml" xmlns:wps="http://schemas.microsoft.com/office/word/2010/wordprocessingShape" mc:Ignorable="w14 wp14">
+  <w:p>
+    <w:pPr>
+      <w:pStyle w:val="Header"/>
+    </w:pPr>
+    <w:proofErr w:type="spellStart"/>
+    <w:r>
+      <w:t>Kleinbaum</w:t>
+    </w:r>
+    <w:proofErr w:type="gramStart"/>
+    <w:r>
+      <w:t>,D</w:t>
+    </w:r>
+    <w:proofErr w:type="spellEnd"/>
+    <w:proofErr w:type="gramEnd"/>
+    <w:r>
+      <w:t xml:space="preserve">., </w:t>
+    </w:r>
+    <w:proofErr w:type="spellStart"/>
+    <w:r>
+      <w:t>Kupper</w:t>
+    </w:r>
+    <w:proofErr w:type="spellEnd"/>
+    <w:r>
+      <w:t xml:space="preserve">, L., </w:t>
+    </w:r>
+    <w:proofErr w:type="spellStart"/>
+    <w:r>
+      <w:t>Nizam</w:t>
+    </w:r>
+    <w:proofErr w:type="spellEnd"/>
+    <w:r>
+      <w:t>, A., and Rosenberg, E. (2014). Applied Regression Analysis and Other Multivariable Methods (5</w:t>
+    </w:r>
+    <w:r>
+      <w:rPr>
+        <w:vertAlign w:val="superscript"/>
+      </w:rPr>
+      <w:t>th</w:t>
+    </w:r>
+    <w:r>
+      <w:t xml:space="preserve"> Edition). Boston: Cengage Learning.</w:t>
+    </w:r>
+  </w:p>
+  <w:p>
+    <w:pPr>
+      <w:pStyle w:val="Header"/>
+    </w:pPr>
+  </w:p>
+  <w:p>
+    <w:pPr>
+      <w:pStyle w:val="Header"/>
+      <w:rPr>
+        <w:b/>
+      </w:rPr>
+    </w:pPr>
+    <w:r>
+      <w:t xml:space="preserve">Lecture 2: Chapters 3-5 | Page </w:t>
+    </w:r>
+    <w:r>
+      <w:rPr>
+        <w:b/>
+      </w:rPr>
+      <w:fldChar w:fldCharType="begin"/>
+    </w:r>
+    <w:r>
+      <w:rPr>
+        <w:b/>
+      </w:rPr>
+      <w:instrText xml:space="preserve"> PAGE  \* Arabic  \* MERGEFORMAT </w:instrText>
+    </w:r>
+    <w:r>
+      <w:rPr>
+        <w:b/>
+      </w:rPr>
+      <w:fldChar w:fldCharType="separate"/>
+    </w:r>
+    <w:r>
+      <w:rPr>
+        <w:b/>
+        <w:noProof/>
+      </w:rPr>
+      <w:t>4</w:t>
+    </w:r>
+    <w:r>
+      <w:rPr>
+        <w:b/>
+      </w:rPr>
+      <w:fldChar w:fldCharType="end"/>
+    </w:r>
+    <w:r>
+      <w:t xml:space="preserve"> of </w:t>
+    </w:r>
+    <w:r>
+      <w:rPr>
+        <w:b/>
+      </w:rPr>
+      <w:fldChar w:fldCharType="begin"/>
+    </w:r>
+    <w:r>
+      <w:rPr>
+        <w:b/>
+      </w:rPr>
+      <w:instrText xml:space="preserve"> NUMPAGES  \* Arabic  \* MERGEFORMAT </w:instrText>
+    </w:r>
+    <w:r>
+      <w:rPr>
+        <w:b/>
+      </w:rPr>
+      <w:fldChar w:fldCharType="separate"/>
+    </w:r>
+    <w:r>
+      <w:rPr>
+        <w:b/>
+        <w:noProof/>
+      </w:rPr>
+      <w:t>5</w:t>
     </w:r>
     <w:r>
       <w:rPr>
@@ -2356,6 +3180,92 @@
     </w:lvl>
   </w:abstractNum>
   <w:abstractNum w:abstractNumId="7">
+    <w:nsid w:val="24C836D9"/>
+    <w:multiLevelType w:val="hybridMultilevel"/>
+    <w:tmpl w:val="7BD8820E"/>
+    <w:lvl w:ilvl="0" w:tplc="0409000F">
+      <w:start w:val="1"/>
+      <w:numFmt w:val="decimal"/>
+      <w:lvlText w:val="%1."/>
+      <w:lvlJc w:val="left"/>
+      <w:pPr>
+        <w:ind w:left="720" w:hanging="360"/>
+      </w:pPr>
+    </w:lvl>
+    <w:lvl w:ilvl="1" w:tplc="04090019" w:tentative="1">
+      <w:start w:val="1"/>
+      <w:numFmt w:val="lowerLetter"/>
+      <w:lvlText w:val="%2."/>
+      <w:lvlJc w:val="left"/>
+      <w:pPr>
+        <w:ind w:left="1440" w:hanging="360"/>
+      </w:pPr>
+    </w:lvl>
+    <w:lvl w:ilvl="2" w:tplc="0409001B" w:tentative="1">
+      <w:start w:val="1"/>
+      <w:numFmt w:val="lowerRoman"/>
+      <w:lvlText w:val="%3."/>
+      <w:lvlJc w:val="right"/>
+      <w:pPr>
+        <w:ind w:left="2160" w:hanging="180"/>
+      </w:pPr>
+    </w:lvl>
+    <w:lvl w:ilvl="3" w:tplc="0409000F" w:tentative="1">
+      <w:start w:val="1"/>
+      <w:numFmt w:val="decimal"/>
+      <w:lvlText w:val="%4."/>
+      <w:lvlJc w:val="left"/>
+      <w:pPr>
+        <w:ind w:left="2880" w:hanging="360"/>
+      </w:pPr>
+    </w:lvl>
+    <w:lvl w:ilvl="4" w:tplc="04090019" w:tentative="1">
+      <w:start w:val="1"/>
+      <w:numFmt w:val="lowerLetter"/>
+      <w:lvlText w:val="%5."/>
+      <w:lvlJc w:val="left"/>
+      <w:pPr>
+        <w:ind w:left="3600" w:hanging="360"/>
+      </w:pPr>
+    </w:lvl>
+    <w:lvl w:ilvl="5" w:tplc="0409001B" w:tentative="1">
+      <w:start w:val="1"/>
+      <w:numFmt w:val="lowerRoman"/>
+      <w:lvlText w:val="%6."/>
+      <w:lvlJc w:val="right"/>
+      <w:pPr>
+        <w:ind w:left="4320" w:hanging="180"/>
+      </w:pPr>
+    </w:lvl>
+    <w:lvl w:ilvl="6" w:tplc="0409000F" w:tentative="1">
+      <w:start w:val="1"/>
+      <w:numFmt w:val="decimal"/>
+      <w:lvlText w:val="%7."/>
+      <w:lvlJc w:val="left"/>
+      <w:pPr>
+        <w:ind w:left="5040" w:hanging="360"/>
+      </w:pPr>
+    </w:lvl>
+    <w:lvl w:ilvl="7" w:tplc="04090019" w:tentative="1">
+      <w:start w:val="1"/>
+      <w:numFmt w:val="lowerLetter"/>
+      <w:lvlText w:val="%8."/>
+      <w:lvlJc w:val="left"/>
+      <w:pPr>
+        <w:ind w:left="5760" w:hanging="360"/>
+      </w:pPr>
+    </w:lvl>
+    <w:lvl w:ilvl="8" w:tplc="0409001B" w:tentative="1">
+      <w:start w:val="1"/>
+      <w:numFmt w:val="lowerRoman"/>
+      <w:lvlText w:val="%9."/>
+      <w:lvlJc w:val="right"/>
+      <w:pPr>
+        <w:ind w:left="6480" w:hanging="180"/>
+      </w:pPr>
+    </w:lvl>
+  </w:abstractNum>
+  <w:abstractNum w:abstractNumId="8">
     <w:nsid w:val="25420B4F"/>
     <w:multiLevelType w:val="hybridMultilevel"/>
     <w:tmpl w:val="26528E34"/>
@@ -2468,7 +3378,120 @@
       </w:rPr>
     </w:lvl>
   </w:abstractNum>
-  <w:abstractNum w:abstractNumId="8">
+  <w:abstractNum w:abstractNumId="9">
+    <w:nsid w:val="258E6AB1"/>
+    <w:multiLevelType w:val="hybridMultilevel"/>
+    <w:tmpl w:val="A93E549C"/>
+    <w:lvl w:ilvl="0" w:tplc="04090001">
+      <w:start w:val="1"/>
+      <w:numFmt w:val="bullet"/>
+      <w:lvlText w:val=""/>
+      <w:lvlJc w:val="left"/>
+      <w:pPr>
+        <w:ind w:left="720" w:hanging="360"/>
+      </w:pPr>
+      <w:rPr>
+        <w:rFonts w:ascii="Symbol" w:hAnsi="Symbol" w:hint="default"/>
+      </w:rPr>
+    </w:lvl>
+    <w:lvl w:ilvl="1" w:tplc="04090003">
+      <w:start w:val="1"/>
+      <w:numFmt w:val="bullet"/>
+      <w:lvlText w:val="o"/>
+      <w:lvlJc w:val="left"/>
+      <w:pPr>
+        <w:ind w:left="1440" w:hanging="360"/>
+      </w:pPr>
+      <w:rPr>
+        <w:rFonts w:ascii="Courier New" w:hAnsi="Courier New" w:cs="Courier New" w:hint="default"/>
+      </w:rPr>
+    </w:lvl>
+    <w:lvl w:ilvl="2" w:tplc="04090005" w:tentative="1">
+      <w:start w:val="1"/>
+      <w:numFmt w:val="bullet"/>
+      <w:lvlText w:val=""/>
+      <w:lvlJc w:val="left"/>
+      <w:pPr>
+        <w:ind w:left="2160" w:hanging="360"/>
+      </w:pPr>
+      <w:rPr>
+        <w:rFonts w:ascii="Wingdings" w:hAnsi="Wingdings" w:hint="default"/>
+      </w:rPr>
+    </w:lvl>
+    <w:lvl w:ilvl="3" w:tplc="04090001" w:tentative="1">
+      <w:start w:val="1"/>
+      <w:numFmt w:val="bullet"/>
+      <w:lvlText w:val=""/>
+      <w:lvlJc w:val="left"/>
+      <w:pPr>
+        <w:ind w:left="2880" w:hanging="360"/>
+      </w:pPr>
+      <w:rPr>
+        <w:rFonts w:ascii="Symbol" w:hAnsi="Symbol" w:hint="default"/>
+      </w:rPr>
+    </w:lvl>
+    <w:lvl w:ilvl="4" w:tplc="04090003" w:tentative="1">
+      <w:start w:val="1"/>
+      <w:numFmt w:val="bullet"/>
+      <w:lvlText w:val="o"/>
+      <w:lvlJc w:val="left"/>
+      <w:pPr>
+        <w:ind w:left="3600" w:hanging="360"/>
+      </w:pPr>
+      <w:rPr>
+        <w:rFonts w:ascii="Courier New" w:hAnsi="Courier New" w:cs="Courier New" w:hint="default"/>
+      </w:rPr>
+    </w:lvl>
+    <w:lvl w:ilvl="5" w:tplc="04090005" w:tentative="1">
+      <w:start w:val="1"/>
+      <w:numFmt w:val="bullet"/>
+      <w:lvlText w:val=""/>
+      <w:lvlJc w:val="left"/>
+      <w:pPr>
+        <w:ind w:left="4320" w:hanging="360"/>
+      </w:pPr>
+      <w:rPr>
+        <w:rFonts w:ascii="Wingdings" w:hAnsi="Wingdings" w:hint="default"/>
+      </w:rPr>
+    </w:lvl>
+    <w:lvl w:ilvl="6" w:tplc="04090001" w:tentative="1">
+      <w:start w:val="1"/>
+      <w:numFmt w:val="bullet"/>
+      <w:lvlText w:val=""/>
+      <w:lvlJc w:val="left"/>
+      <w:pPr>
+        <w:ind w:left="5040" w:hanging="360"/>
+      </w:pPr>
+      <w:rPr>
+        <w:rFonts w:ascii="Symbol" w:hAnsi="Symbol" w:hint="default"/>
+      </w:rPr>
+    </w:lvl>
+    <w:lvl w:ilvl="7" w:tplc="04090003" w:tentative="1">
+      <w:start w:val="1"/>
+      <w:numFmt w:val="bullet"/>
+      <w:lvlText w:val="o"/>
+      <w:lvlJc w:val="left"/>
+      <w:pPr>
+        <w:ind w:left="5760" w:hanging="360"/>
+      </w:pPr>
+      <w:rPr>
+        <w:rFonts w:ascii="Courier New" w:hAnsi="Courier New" w:cs="Courier New" w:hint="default"/>
+      </w:rPr>
+    </w:lvl>
+    <w:lvl w:ilvl="8" w:tplc="04090005" w:tentative="1">
+      <w:start w:val="1"/>
+      <w:numFmt w:val="bullet"/>
+      <w:lvlText w:val=""/>
+      <w:lvlJc w:val="left"/>
+      <w:pPr>
+        <w:ind w:left="6480" w:hanging="360"/>
+      </w:pPr>
+      <w:rPr>
+        <w:rFonts w:ascii="Wingdings" w:hAnsi="Wingdings" w:hint="default"/>
+      </w:rPr>
+    </w:lvl>
+  </w:abstractNum>
+  <w:abstractNum w:abstractNumId="10">
     <w:nsid w:val="35F958F5"/>
     <w:multiLevelType w:val="hybridMultilevel"/>
     <w:tmpl w:val="E0E8D9B0"/>
@@ -2581,7 +3604,7 @@
       </w:rPr>
     </w:lvl>
   </w:abstractNum>
-  <w:abstractNum w:abstractNumId="9">
+  <w:abstractNum w:abstractNumId="11">
     <w:nsid w:val="5259572A"/>
     <w:multiLevelType w:val="hybridMultilevel"/>
     <w:tmpl w:val="72C8EA24"/>
@@ -2694,7 +3717,7 @@
       </w:rPr>
     </w:lvl>
   </w:abstractNum>
-  <w:abstractNum w:abstractNumId="10">
+  <w:abstractNum w:abstractNumId="12">
     <w:nsid w:val="59276693"/>
     <w:multiLevelType w:val="hybridMultilevel"/>
     <w:tmpl w:val="C116115E"/>
@@ -2807,7 +3830,206 @@
       </w:rPr>
     </w:lvl>
   </w:abstractNum>
-  <w:abstractNum w:abstractNumId="11">
+  <w:abstractNum w:abstractNumId="13">
+    <w:nsid w:val="5F016C85"/>
+    <w:multiLevelType w:val="hybridMultilevel"/>
+    <w:tmpl w:val="7BD8820E"/>
+    <w:lvl w:ilvl="0" w:tplc="0409000F">
+      <w:start w:val="1"/>
+      <w:numFmt w:val="decimal"/>
+      <w:lvlText w:val="%1."/>
+      <w:lvlJc w:val="left"/>
+      <w:pPr>
+        <w:ind w:left="720" w:hanging="360"/>
+      </w:pPr>
+    </w:lvl>
+    <w:lvl w:ilvl="1" w:tplc="04090019" w:tentative="1">
+      <w:start w:val="1"/>
+      <w:numFmt w:val="lowerLetter"/>
+      <w:lvlText w:val="%2."/>
+      <w:lvlJc w:val="left"/>
+      <w:pPr>
+        <w:ind w:left="1440" w:hanging="360"/>
+      </w:pPr>
+    </w:lvl>
+    <w:lvl w:ilvl="2" w:tplc="0409001B" w:tentative="1">
+      <w:start w:val="1"/>
+      <w:numFmt w:val="lowerRoman"/>
+      <w:lvlText w:val="%3."/>
+      <w:lvlJc w:val="right"/>
+      <w:pPr>
+        <w:ind w:left="2160" w:hanging="180"/>
+      </w:pPr>
+    </w:lvl>
+    <w:lvl w:ilvl="3" w:tplc="0409000F" w:tentative="1">
+      <w:start w:val="1"/>
+      <w:numFmt w:val="decimal"/>
+      <w:lvlText w:val="%4."/>
+      <w:lvlJc w:val="left"/>
+      <w:pPr>
+        <w:ind w:left="2880" w:hanging="360"/>
+      </w:pPr>
+    </w:lvl>
+    <w:lvl w:ilvl="4" w:tplc="04090019" w:tentative="1">
+      <w:start w:val="1"/>
+      <w:numFmt w:val="lowerLetter"/>
+      <w:lvlText w:val="%5."/>
+      <w:lvlJc w:val="left"/>
+      <w:pPr>
+        <w:ind w:left="3600" w:hanging="360"/>
+      </w:pPr>
+    </w:lvl>
+    <w:lvl w:ilvl="5" w:tplc="0409001B" w:tentative="1">
+      <w:start w:val="1"/>
+      <w:numFmt w:val="lowerRoman"/>
+      <w:lvlText w:val="%6."/>
+      <w:lvlJc w:val="right"/>
+      <w:pPr>
+        <w:ind w:left="4320" w:hanging="180"/>
+      </w:pPr>
+    </w:lvl>
+    <w:lvl w:ilvl="6" w:tplc="0409000F" w:tentative="1">
+      <w:start w:val="1"/>
+      <w:numFmt w:val="decimal"/>
+      <w:lvlText w:val="%7."/>
+      <w:lvlJc w:val="left"/>
+      <w:pPr>
+        <w:ind w:left="5040" w:hanging="360"/>
+      </w:pPr>
+    </w:lvl>
+    <w:lvl w:ilvl="7" w:tplc="04090019" w:tentative="1">
+      <w:start w:val="1"/>
+      <w:numFmt w:val="lowerLetter"/>
+      <w:lvlText w:val="%8."/>
+      <w:lvlJc w:val="left"/>
+      <w:pPr>
+        <w:ind w:left="5760" w:hanging="360"/>
+      </w:pPr>
+    </w:lvl>
+    <w:lvl w:ilvl="8" w:tplc="0409001B" w:tentative="1">
+      <w:start w:val="1"/>
+      <w:numFmt w:val="lowerRoman"/>
+      <w:lvlText w:val="%9."/>
+      <w:lvlJc w:val="right"/>
+      <w:pPr>
+        <w:ind w:left="6480" w:hanging="180"/>
+      </w:pPr>
+    </w:lvl>
+  </w:abstractNum>
+  <w:abstractNum w:abstractNumId="14">
+    <w:nsid w:val="6D3C5DD6"/>
+    <w:multiLevelType w:val="hybridMultilevel"/>
+    <w:tmpl w:val="3A067E12"/>
+    <w:lvl w:ilvl="0" w:tplc="04090001">
+      <w:start w:val="1"/>
+      <w:numFmt w:val="bullet"/>
+      <w:lvlText w:val=""/>
+      <w:lvlJc w:val="left"/>
+      <w:pPr>
+        <w:ind w:left="720" w:hanging="360"/>
+      </w:pPr>
+      <w:rPr>
+        <w:rFonts w:ascii="Symbol" w:hAnsi="Symbol" w:hint="default"/>
+      </w:rPr>
+    </w:lvl>
+    <w:lvl w:ilvl="1" w:tplc="04090003">
+      <w:start w:val="1"/>
+      <w:numFmt w:val="bullet"/>
+      <w:lvlText w:val="o"/>
+      <w:lvlJc w:val="left"/>
+      <w:pPr>
+        <w:ind w:left="1440" w:hanging="360"/>
+      </w:pPr>
+      <w:rPr>
+        <w:rFonts w:ascii="Courier New" w:hAnsi="Courier New" w:cs="Courier New" w:hint="default"/>
+      </w:rPr>
+    </w:lvl>
+    <w:lvl w:ilvl="2" w:tplc="04090005" w:tentative="1">
+      <w:start w:val="1"/>
+      <w:numFmt w:val="bullet"/>
+      <w:lvlText w:val=""/>
+      <w:lvlJc w:val="left"/>
+      <w:pPr>
+        <w:ind w:left="2160" w:hanging="360"/>
+      </w:pPr>
+      <w:rPr>
+        <w:rFonts w:ascii="Wingdings" w:hAnsi="Wingdings" w:hint="default"/>
+      </w:rPr>
+    </w:lvl>
+    <w:lvl w:ilvl="3" w:tplc="04090001" w:tentative="1">
+      <w:start w:val="1"/>
+      <w:numFmt w:val="bullet"/>
+      <w:lvlText w:val=""/>
+      <w:lvlJc w:val="left"/>
+      <w:pPr>
+        <w:ind w:left="2880" w:hanging="360"/>
+      </w:pPr>
+      <w:rPr>
+        <w:rFonts w:ascii="Symbol" w:hAnsi="Symbol" w:hint="default"/>
+      </w:rPr>
+    </w:lvl>
+    <w:lvl w:ilvl="4" w:tplc="04090003" w:tentative="1">
+      <w:start w:val="1"/>
+      <w:numFmt w:val="bullet"/>
+      <w:lvlText w:val="o"/>
+      <w:lvlJc w:val="left"/>
+      <w:pPr>
+        <w:ind w:left="3600" w:hanging="360"/>
+      </w:pPr>
+      <w:rPr>
+        <w:rFonts w:ascii="Courier New" w:hAnsi="Courier New" w:cs="Courier New" w:hint="default"/>
+      </w:rPr>
+    </w:lvl>
+    <w:lvl w:ilvl="5" w:tplc="04090005" w:tentative="1">
+      <w:start w:val="1"/>
+      <w:numFmt w:val="bullet"/>
+      <w:lvlText w:val=""/>
+      <w:lvlJc w:val="left"/>
+      <w:pPr>
+        <w:ind w:left="4320" w:hanging="360"/>
+      </w:pPr>
+      <w:rPr>
+        <w:rFonts w:ascii="Wingdings" w:hAnsi="Wingdings" w:hint="default"/>
+      </w:rPr>
+    </w:lvl>
+    <w:lvl w:ilvl="6" w:tplc="04090001" w:tentative="1">
+      <w:start w:val="1"/>
+      <w:numFmt w:val="bullet"/>
+      <w:lvlText w:val=""/>
+      <w:lvlJc w:val="left"/>
+      <w:pPr>
+        <w:ind w:left="5040" w:hanging="360"/>
+      </w:pPr>
+      <w:rPr>
+        <w:rFonts w:ascii="Symbol" w:hAnsi="Symbol" w:hint="default"/>
+      </w:rPr>
+    </w:lvl>
+    <w:lvl w:ilvl="7" w:tplc="04090003" w:tentative="1">
+      <w:start w:val="1"/>
+      <w:numFmt w:val="bullet"/>
+      <w:lvlText w:val="o"/>
+      <w:lvlJc w:val="left"/>
+      <w:pPr>
+        <w:ind w:left="5760" w:hanging="360"/>
+      </w:pPr>
+      <w:rPr>
+        <w:rFonts w:ascii="Courier New" w:hAnsi="Courier New" w:cs="Courier New" w:hint="default"/>
+      </w:rPr>
+    </w:lvl>
+    <w:lvl w:ilvl="8" w:tplc="04090005" w:tentative="1">
+      <w:start w:val="1"/>
+      <w:numFmt w:val="bullet"/>
+      <w:lvlText w:val=""/>
+      <w:lvlJc w:val="left"/>
+      <w:pPr>
+        <w:ind w:left="6480" w:hanging="360"/>
+      </w:pPr>
+      <w:rPr>
+        <w:rFonts w:ascii="Wingdings" w:hAnsi="Wingdings" w:hint="default"/>
+      </w:rPr>
+    </w:lvl>
+  </w:abstractNum>
+  <w:abstractNum w:abstractNumId="15">
     <w:nsid w:val="6DDD1270"/>
     <w:multiLevelType w:val="hybridMultilevel"/>
     <w:tmpl w:val="E8AC9992"/>
@@ -2920,7 +4142,7 @@
       </w:rPr>
     </w:lvl>
   </w:abstractNum>
-  <w:abstractNum w:abstractNumId="12">
+  <w:abstractNum w:abstractNumId="16">
     <w:nsid w:val="71412003"/>
     <w:multiLevelType w:val="hybridMultilevel"/>
     <w:tmpl w:val="9C829E9C"/>
@@ -3037,19 +4259,19 @@
     <w:abstractNumId w:val="4"/>
   </w:num>
   <w:num w:numId="2">
-    <w:abstractNumId w:val="12"/>
+    <w:abstractNumId w:val="16"/>
   </w:num>
   <w:num w:numId="3">
     <w:abstractNumId w:val="1"/>
   </w:num>
   <w:num w:numId="4">
-    <w:abstractNumId w:val="9"/>
+    <w:abstractNumId w:val="11"/>
   </w:num>
   <w:num w:numId="5">
     <w:abstractNumId w:val="3"/>
   </w:num>
   <w:num w:numId="6">
-    <w:abstractNumId w:val="8"/>
+    <w:abstractNumId w:val="10"/>
   </w:num>
   <w:num w:numId="7">
     <w:abstractNumId w:val="5"/>
@@ -3061,16 +4283,28 @@
     <w:abstractNumId w:val="0"/>
   </w:num>
   <w:num w:numId="10">
-    <w:abstractNumId w:val="10"/>
+    <w:abstractNumId w:val="12"/>
   </w:num>
   <w:num w:numId="11">
-    <w:abstractNumId w:val="11"/>
+    <w:abstractNumId w:val="15"/>
   </w:num>
   <w:num w:numId="12">
     <w:abstractNumId w:val="2"/>
   </w:num>
   <w:num w:numId="13">
+    <w:abstractNumId w:val="8"/>
+  </w:num>
+  <w:num w:numId="14">
     <w:abstractNumId w:val="7"/>
+  </w:num>
+  <w:num w:numId="15">
+    <w:abstractNumId w:val="13"/>
+  </w:num>
+  <w:num w:numId="16">
+    <w:abstractNumId w:val="9"/>
+  </w:num>
+  <w:num w:numId="17">
+    <w:abstractNumId w:val="14"/>
   </w:num>
 </w:numbering>
 </file>
@@ -3234,6 +4468,7 @@
   <w:style w:type="paragraph" w:default="1" w:styleId="Normal">
     <w:name w:val="Normal"/>
     <w:qFormat/>
+    <w:rsid w:val="008B55C8"/>
   </w:style>
   <w:style w:type="character" w:default="1" w:styleId="DefaultParagraphFont">
     <w:name w:val="Default Paragraph Font"/>
@@ -3479,6 +4714,7 @@
   <w:style w:type="paragraph" w:default="1" w:styleId="Normal">
     <w:name w:val="Normal"/>
     <w:qFormat/>
+    <w:rsid w:val="008B55C8"/>
   </w:style>
   <w:style w:type="character" w:default="1" w:styleId="DefaultParagraphFont">
     <w:name w:val="Default Paragraph Font"/>

</xml_diff>

<commit_message>
Notes on section 3.3
</commit_message>
<xml_diff>
--- a/Notes/KleinbaumKupperNizamRosenberg_2014_Applied-Regression-Analysis.docx
+++ b/Notes/KleinbaumKupperNizamRosenberg_2014_Applied-Regression-Analysis.docx
@@ -1861,6 +1861,19 @@
         <w:spacing w:after="0" w:line="240" w:lineRule="auto"/>
       </w:pPr>
       <w:r>
+        <w:t>Sample variance is the averaged squared deviation about the mean (Eq. on p. 17)</w:t>
+      </w:r>
+    </w:p>
+    <w:p>
+      <w:pPr>
+        <w:pStyle w:val="ListParagraph"/>
+        <w:numPr>
+          <w:ilvl w:val="1"/>
+          <w:numId w:val="17"/>
+        </w:numPr>
+        <w:spacing w:after="0" w:line="240" w:lineRule="auto"/>
+      </w:pPr>
+      <w:r>
         <w:t>Sample variance (S</w:t>
       </w:r>
       <w:r>
@@ -2013,6 +2026,7 @@
         <w:spacing w:after="0" w:line="240" w:lineRule="auto"/>
       </w:pPr>
       <w:r>
+        <w:lastRenderedPageBreak/>
         <w:t>Middle line of box is the 50</w:t>
       </w:r>
       <w:r>
@@ -2035,7 +2049,6 @@
         <w:spacing w:after="0" w:line="240" w:lineRule="auto"/>
       </w:pPr>
       <w:r>
-        <w:lastRenderedPageBreak/>
         <w:t>Top line of box is the 75</w:t>
       </w:r>
       <w:r>
@@ -2120,6 +2133,1194 @@
           <w:ilvl w:val="0"/>
           <w:numId w:val="18"/>
         </w:numPr>
+        <w:spacing w:after="0" w:line="240" w:lineRule="auto"/>
+      </w:pPr>
+      <w:r>
+        <w:t>A random variable is a variable in which the observed values can be considered to result of a random experiment and cannot be anticipated with any certainty.</w:t>
+      </w:r>
+    </w:p>
+    <w:p>
+      <w:pPr>
+        <w:pStyle w:val="ListParagraph"/>
+        <w:numPr>
+          <w:ilvl w:val="0"/>
+          <w:numId w:val="18"/>
+        </w:numPr>
+        <w:spacing w:after="0" w:line="240" w:lineRule="auto"/>
+      </w:pPr>
+      <w:r>
+        <w:t>Stochastic means randomly determined sequence of observations.</w:t>
+      </w:r>
+    </w:p>
+    <w:p>
+      <w:pPr>
+        <w:pStyle w:val="ListParagraph"/>
+        <w:numPr>
+          <w:ilvl w:val="0"/>
+          <w:numId w:val="18"/>
+        </w:numPr>
+        <w:spacing w:after="0" w:line="240" w:lineRule="auto"/>
+      </w:pPr>
+      <w:r>
+        <w:t>Random variables denoted by capital letters.</w:t>
+      </w:r>
+    </w:p>
+    <w:p>
+      <w:pPr>
+        <w:pStyle w:val="ListParagraph"/>
+        <w:numPr>
+          <w:ilvl w:val="0"/>
+          <w:numId w:val="18"/>
+        </w:numPr>
+        <w:spacing w:after="0" w:line="240" w:lineRule="auto"/>
+      </w:pPr>
+      <w:r>
+        <w:t>The probability distribution of a random variable is the pattern of the relative frequencies of all possible values in a population.</w:t>
+      </w:r>
+    </w:p>
+    <w:p>
+      <w:pPr>
+        <w:pStyle w:val="ListParagraph"/>
+        <w:numPr>
+          <w:ilvl w:val="0"/>
+          <w:numId w:val="18"/>
+        </w:numPr>
+        <w:spacing w:after="0" w:line="240" w:lineRule="auto"/>
+      </w:pPr>
+      <w:r>
+        <w:t>The probability distribution is represented by a table, graph, or equation.</w:t>
+      </w:r>
+    </w:p>
+    <w:p>
+      <w:pPr>
+        <w:pStyle w:val="ListParagraph"/>
+        <w:numPr>
+          <w:ilvl w:val="0"/>
+          <w:numId w:val="18"/>
+        </w:numPr>
+        <w:spacing w:after="0" w:line="240" w:lineRule="auto"/>
+      </w:pPr>
+      <w:r>
+        <w:t>For discrete random variables, the height of the lines of the line chart represents the probabilities of each possible outcome.</w:t>
+      </w:r>
+    </w:p>
+    <w:p>
+      <w:pPr>
+        <w:pStyle w:val="ListParagraph"/>
+        <w:numPr>
+          <w:ilvl w:val="1"/>
+          <w:numId w:val="18"/>
+        </w:numPr>
+        <w:spacing w:after="0" w:line="240" w:lineRule="auto"/>
+      </w:pPr>
+      <w:r>
+        <w:t>The sum of all probabilities for a random variable equal 1.</w:t>
+      </w:r>
+    </w:p>
+    <w:p>
+      <w:pPr>
+        <w:pStyle w:val="ListParagraph"/>
+        <w:numPr>
+          <w:ilvl w:val="0"/>
+          <w:numId w:val="18"/>
+        </w:numPr>
+        <w:spacing w:after="0" w:line="240" w:lineRule="auto"/>
+      </w:pPr>
+      <w:r>
+        <w:t>For continuous random variables, the area under the curve between two points represents the probability associated with that range of values.</w:t>
+      </w:r>
+    </w:p>
+    <w:p>
+      <w:pPr>
+        <w:pStyle w:val="ListParagraph"/>
+        <w:numPr>
+          <w:ilvl w:val="1"/>
+          <w:numId w:val="18"/>
+        </w:numPr>
+        <w:spacing w:after="0" w:line="240" w:lineRule="auto"/>
+      </w:pPr>
+      <w:r>
+        <w:t>The total area under the curve equals 1.</w:t>
+      </w:r>
+    </w:p>
+    <w:p>
+      <w:pPr>
+        <w:pStyle w:val="ListParagraph"/>
+        <w:numPr>
+          <w:ilvl w:val="1"/>
+          <w:numId w:val="18"/>
+        </w:numPr>
+        <w:spacing w:after="0" w:line="240" w:lineRule="auto"/>
+      </w:pPr>
+      <w:r>
+        <w:t>The probability of any one particular value is 0.</w:t>
+      </w:r>
+    </w:p>
+    <w:p>
+      <w:pPr>
+        <w:spacing w:after="0" w:line="240" w:lineRule="auto"/>
+      </w:pPr>
+    </w:p>
+    <w:p>
+      <w:pPr>
+        <w:spacing w:after="0" w:line="240" w:lineRule="auto"/>
+      </w:pPr>
+      <w:r>
+        <w:t xml:space="preserve">Binomial distribution, </w:t>
+      </w:r>
+      <w:proofErr w:type="gramStart"/>
+      <w:r>
+        <w:t>B(</w:t>
+      </w:r>
+      <w:proofErr w:type="gramEnd"/>
+      <w:r>
+        <w:t>n,π)</w:t>
+      </w:r>
+    </w:p>
+    <w:p>
+      <w:pPr>
+        <w:pStyle w:val="ListParagraph"/>
+        <w:numPr>
+          <w:ilvl w:val="0"/>
+          <w:numId w:val="19"/>
+        </w:numPr>
+        <w:spacing w:after="0" w:line="240" w:lineRule="auto"/>
+      </w:pPr>
+      <w:r>
+        <w:t>The number of occurrences of a particular event in a series of n trials, where:</w:t>
+      </w:r>
+    </w:p>
+    <w:p>
+      <w:pPr>
+        <w:pStyle w:val="ListParagraph"/>
+        <w:numPr>
+          <w:ilvl w:val="1"/>
+          <w:numId w:val="19"/>
+        </w:numPr>
+        <w:spacing w:after="0" w:line="240" w:lineRule="auto"/>
+      </w:pPr>
+      <w:r>
+        <w:t>The trials are conducted in the same way.</w:t>
+      </w:r>
+    </w:p>
+    <w:p>
+      <w:pPr>
+        <w:pStyle w:val="ListParagraph"/>
+        <w:numPr>
+          <w:ilvl w:val="1"/>
+          <w:numId w:val="19"/>
+        </w:numPr>
+        <w:spacing w:after="0" w:line="240" w:lineRule="auto"/>
+      </w:pPr>
+      <w:r>
+        <w:t>There are only two possible outcomes for each trial, which is represented as π and 1-π</w:t>
+      </w:r>
+    </w:p>
+    <w:p>
+      <w:pPr>
+        <w:pStyle w:val="ListParagraph"/>
+        <w:numPr>
+          <w:ilvl w:val="1"/>
+          <w:numId w:val="19"/>
+        </w:numPr>
+        <w:spacing w:after="0" w:line="240" w:lineRule="auto"/>
+      </w:pPr>
+      <w:r>
+        <w:t>The outcome of any one trial is NOT affected by the outcome of any other trial.</w:t>
+      </w:r>
+    </w:p>
+    <w:p>
+      <w:pPr>
+        <w:pStyle w:val="ListParagraph"/>
+        <w:numPr>
+          <w:ilvl w:val="1"/>
+          <w:numId w:val="19"/>
+        </w:numPr>
+        <w:spacing w:after="0" w:line="240" w:lineRule="auto"/>
+      </w:pPr>
+      <w:r>
+        <w:t>The probability of success (π) remains the same for each trial.</w:t>
+      </w:r>
+    </w:p>
+    <w:p>
+      <w:pPr>
+        <w:pStyle w:val="ListParagraph"/>
+        <w:numPr>
+          <w:ilvl w:val="0"/>
+          <w:numId w:val="19"/>
+        </w:numPr>
+        <w:spacing w:after="0" w:line="240" w:lineRule="auto"/>
+      </w:pPr>
+      <w:r>
+        <w:t xml:space="preserve">X ᴖ </w:t>
+      </w:r>
+      <w:proofErr w:type="gramStart"/>
+      <w:r>
+        <w:t>B(</w:t>
+      </w:r>
+      <w:proofErr w:type="gramEnd"/>
+      <w:r>
+        <w:t>n,π)</w:t>
+      </w:r>
+      <w:r>
+        <w:t xml:space="preserve"> </w:t>
+      </w:r>
+      <w:r>
+        <w:sym w:font="Wingdings" w:char="F0E0"/>
+      </w:r>
+      <w:r>
+        <w:t xml:space="preserve"> random variable X as distributed by the binomial distribution with a probability of success of π in n trials.</w:t>
+      </w:r>
+    </w:p>
+    <w:p>
+      <w:pPr>
+        <w:spacing w:after="0" w:line="240" w:lineRule="auto"/>
+      </w:pPr>
+    </w:p>
+    <w:p>
+      <w:pPr>
+        <w:spacing w:after="0" w:line="240" w:lineRule="auto"/>
+      </w:pPr>
+      <w:r>
+        <w:t xml:space="preserve">Normal distribution, </w:t>
+      </w:r>
+      <w:proofErr w:type="gramStart"/>
+      <w:r>
+        <w:t>N(</w:t>
+      </w:r>
+      <w:proofErr w:type="spellStart"/>
+      <w:proofErr w:type="gramEnd"/>
+      <w:r>
+        <w:t>μ,σ</w:t>
+      </w:r>
+      <w:proofErr w:type="spellEnd"/>
+      <w:r>
+        <w:t>)</w:t>
+      </w:r>
+    </w:p>
+    <w:p>
+      <w:pPr>
+        <w:pStyle w:val="ListParagraph"/>
+        <w:numPr>
+          <w:ilvl w:val="0"/>
+          <w:numId w:val="20"/>
+        </w:numPr>
+        <w:spacing w:after="0" w:line="240" w:lineRule="auto"/>
+      </w:pPr>
+      <w:r>
+        <w:t>Symmetrical bell curve</w:t>
+      </w:r>
+    </w:p>
+    <w:p>
+      <w:pPr>
+        <w:pStyle w:val="ListParagraph"/>
+        <w:numPr>
+          <w:ilvl w:val="0"/>
+          <w:numId w:val="20"/>
+        </w:numPr>
+        <w:spacing w:after="0" w:line="240" w:lineRule="auto"/>
+      </w:pPr>
+      <w:r>
+        <w:t>μ is the mean of the distribution</w:t>
+      </w:r>
+    </w:p>
+    <w:p>
+      <w:pPr>
+        <w:pStyle w:val="ListParagraph"/>
+        <w:numPr>
+          <w:ilvl w:val="0"/>
+          <w:numId w:val="20"/>
+        </w:numPr>
+        <w:spacing w:after="0" w:line="240" w:lineRule="auto"/>
+      </w:pPr>
+      <w:r>
+        <w:t>σ is the standard deviation of the distribution</w:t>
+      </w:r>
+    </w:p>
+    <w:p>
+      <w:pPr>
+        <w:spacing w:after="0" w:line="240" w:lineRule="auto"/>
+      </w:pPr>
+    </w:p>
+    <w:p>
+      <w:pPr>
+        <w:spacing w:after="0" w:line="240" w:lineRule="auto"/>
+      </w:pPr>
+      <w:r>
+        <w:t>Standard normal distribution</w:t>
+      </w:r>
+    </w:p>
+    <w:p>
+      <w:pPr>
+        <w:pStyle w:val="ListParagraph"/>
+        <w:numPr>
+          <w:ilvl w:val="0"/>
+          <w:numId w:val="21"/>
+        </w:numPr>
+      </w:pPr>
+      <w:r>
+        <w:t xml:space="preserve">μ </w:t>
+      </w:r>
+      <w:r>
+        <w:t xml:space="preserve">= 0, </w:t>
+      </w:r>
+      <w:r>
+        <w:t xml:space="preserve">σ </w:t>
+      </w:r>
+      <w:r>
+        <w:t>= 1</w:t>
+      </w:r>
+    </w:p>
+    <w:p>
+      <w:pPr>
+        <w:pStyle w:val="ListParagraph"/>
+        <w:numPr>
+          <w:ilvl w:val="0"/>
+          <w:numId w:val="21"/>
+        </w:numPr>
+        <w:spacing w:after="0" w:line="240" w:lineRule="auto"/>
+      </w:pPr>
+      <w:r>
+        <w:t>To standardize</w:t>
+      </w:r>
+      <w:r>
+        <w:t xml:space="preserve"> X ᴖ N</w:t>
+      </w:r>
+      <w:r>
+        <w:t>(</w:t>
+      </w:r>
+      <w:proofErr w:type="spellStart"/>
+      <w:r>
+        <w:t>μ</w:t>
+      </w:r>
+      <w:r>
+        <w:rPr>
+          <w:vertAlign w:val="subscript"/>
+        </w:rPr>
+        <w:t>X</w:t>
+      </w:r>
+      <w:r>
+        <w:t>,σ</w:t>
+      </w:r>
+      <w:r>
+        <w:rPr>
+          <w:vertAlign w:val="subscript"/>
+        </w:rPr>
+        <w:t>X</w:t>
+      </w:r>
+      <w:proofErr w:type="spellEnd"/>
+      <w:r>
+        <w:t>)</w:t>
+      </w:r>
+    </w:p>
+    <w:p>
+      <w:pPr>
+        <w:pStyle w:val="ListParagraph"/>
+        <w:numPr>
+          <w:ilvl w:val="1"/>
+          <w:numId w:val="21"/>
+        </w:numPr>
+        <w:spacing w:after="0" w:line="240" w:lineRule="auto"/>
+      </w:pPr>
+      <w:r>
+        <w:rPr>
+          <w:rFonts w:eastAsiaTheme="minorEastAsia"/>
+        </w:rPr>
+        <w:t xml:space="preserve">Z = (X - </w:t>
+      </w:r>
+      <w:proofErr w:type="spellStart"/>
+      <w:r>
+        <w:t>μ</w:t>
+      </w:r>
+      <w:r>
+        <w:rPr>
+          <w:vertAlign w:val="subscript"/>
+        </w:rPr>
+        <w:t>X</w:t>
+      </w:r>
+      <w:proofErr w:type="spellEnd"/>
+      <w:r>
+        <w:t xml:space="preserve">) / </w:t>
+      </w:r>
+      <w:proofErr w:type="spellStart"/>
+      <w:r>
+        <w:t>σ</w:t>
+      </w:r>
+      <w:r>
+        <w:rPr>
+          <w:vertAlign w:val="subscript"/>
+        </w:rPr>
+        <w:t>X</w:t>
+      </w:r>
+      <w:proofErr w:type="spellEnd"/>
+    </w:p>
+    <w:p>
+      <w:pPr>
+        <w:pStyle w:val="ListParagraph"/>
+        <w:numPr>
+          <w:ilvl w:val="1"/>
+          <w:numId w:val="21"/>
+        </w:numPr>
+        <w:spacing w:after="0" w:line="240" w:lineRule="auto"/>
+      </w:pPr>
+      <w:r>
+        <w:t xml:space="preserve">X = </w:t>
+      </w:r>
+      <w:proofErr w:type="spellStart"/>
+      <w:r>
+        <w:t>μ</w:t>
+      </w:r>
+      <w:r>
+        <w:rPr>
+          <w:vertAlign w:val="subscript"/>
+        </w:rPr>
+        <w:t>X</w:t>
+      </w:r>
+      <w:proofErr w:type="spellEnd"/>
+      <w:r>
+        <w:t xml:space="preserve"> + </w:t>
+      </w:r>
+      <w:proofErr w:type="spellStart"/>
+      <w:r>
+        <w:t>σ</w:t>
+      </w:r>
+      <w:r>
+        <w:rPr>
+          <w:vertAlign w:val="subscript"/>
+        </w:rPr>
+        <w:t>X</w:t>
+      </w:r>
+      <w:proofErr w:type="spellEnd"/>
+      <w:r>
+        <w:rPr>
+          <w:rFonts w:eastAsiaTheme="minorEastAsia"/>
+        </w:rPr>
+        <w:t xml:space="preserve"> Z</w:t>
+      </w:r>
+      <w:r>
+        <w:t xml:space="preserve"> </w:t>
+      </w:r>
+    </w:p>
+    <w:p>
+      <w:pPr>
+        <w:pStyle w:val="ListParagraph"/>
+        <w:numPr>
+          <w:ilvl w:val="0"/>
+          <w:numId w:val="21"/>
+        </w:numPr>
+        <w:spacing w:after="0" w:line="240" w:lineRule="auto"/>
+      </w:pPr>
+      <w:r>
+        <w:rPr>
+          <w:rFonts w:eastAsiaTheme="minorEastAsia"/>
+        </w:rPr>
+        <w:t>P(a &lt;= X &lt;= b)</w:t>
+      </w:r>
+      <w:r>
+        <w:rPr>
+          <w:rFonts w:eastAsiaTheme="minorEastAsia"/>
+        </w:rPr>
+        <w:t xml:space="preserve"> = </w:t>
+      </w:r>
+      <w:r>
+        <w:rPr>
+          <w:rFonts w:eastAsiaTheme="minorEastAsia"/>
+        </w:rPr>
+        <w:t>P[</w:t>
+      </w:r>
+      <w:r>
+        <w:rPr>
+          <w:rFonts w:eastAsiaTheme="minorEastAsia"/>
+        </w:rPr>
+        <w:t>(</w:t>
+      </w:r>
+      <w:r>
+        <w:rPr>
+          <w:rFonts w:eastAsiaTheme="minorEastAsia"/>
+        </w:rPr>
+        <w:t>a</w:t>
+      </w:r>
+      <w:r>
+        <w:rPr>
+          <w:rFonts w:eastAsiaTheme="minorEastAsia"/>
+        </w:rPr>
+        <w:t xml:space="preserve"> - </w:t>
+      </w:r>
+      <w:proofErr w:type="spellStart"/>
+      <w:r>
+        <w:t>μ</w:t>
+      </w:r>
+      <w:r>
+        <w:rPr>
+          <w:vertAlign w:val="subscript"/>
+        </w:rPr>
+        <w:t>X</w:t>
+      </w:r>
+      <w:proofErr w:type="spellEnd"/>
+      <w:r>
+        <w:t xml:space="preserve">) / </w:t>
+      </w:r>
+      <w:proofErr w:type="spellStart"/>
+      <w:r>
+        <w:t>σ</w:t>
+      </w:r>
+      <w:r>
+        <w:rPr>
+          <w:vertAlign w:val="subscript"/>
+        </w:rPr>
+        <w:t>X</w:t>
+      </w:r>
+      <w:proofErr w:type="spellEnd"/>
+      <w:r>
+        <w:rPr>
+          <w:vertAlign w:val="subscript"/>
+        </w:rPr>
+        <w:t xml:space="preserve"> </w:t>
+      </w:r>
+      <w:r>
+        <w:t xml:space="preserve"> &lt;= Z</w:t>
+      </w:r>
+      <w:r>
+        <w:t xml:space="preserve"> &lt;= </w:t>
+      </w:r>
+      <w:r>
+        <w:rPr>
+          <w:rFonts w:eastAsiaTheme="minorEastAsia"/>
+        </w:rPr>
+        <w:t>(</w:t>
+      </w:r>
+      <w:r>
+        <w:rPr>
+          <w:rFonts w:eastAsiaTheme="minorEastAsia"/>
+        </w:rPr>
+        <w:t>b</w:t>
+      </w:r>
+      <w:r>
+        <w:rPr>
+          <w:rFonts w:eastAsiaTheme="minorEastAsia"/>
+        </w:rPr>
+        <w:t xml:space="preserve"> - </w:t>
+      </w:r>
+      <w:proofErr w:type="spellStart"/>
+      <w:r>
+        <w:t>μ</w:t>
+      </w:r>
+      <w:r>
+        <w:rPr>
+          <w:vertAlign w:val="subscript"/>
+        </w:rPr>
+        <w:t>X</w:t>
+      </w:r>
+      <w:proofErr w:type="spellEnd"/>
+      <w:r>
+        <w:t xml:space="preserve">) / </w:t>
+      </w:r>
+      <w:proofErr w:type="spellStart"/>
+      <w:r>
+        <w:t>σ</w:t>
+      </w:r>
+      <w:r>
+        <w:rPr>
+          <w:vertAlign w:val="subscript"/>
+        </w:rPr>
+        <w:t>X</w:t>
+      </w:r>
+      <w:proofErr w:type="spellEnd"/>
+      <w:r>
+        <w:rPr>
+          <w:vertAlign w:val="subscript"/>
+        </w:rPr>
+        <w:t xml:space="preserve"> </w:t>
+      </w:r>
+      <w:r>
+        <w:t>]</w:t>
+      </w:r>
+    </w:p>
+    <w:p>
+      <w:pPr>
+        <w:pStyle w:val="ListParagraph"/>
+        <w:numPr>
+          <w:ilvl w:val="1"/>
+          <w:numId w:val="21"/>
+        </w:numPr>
+        <w:spacing w:after="0" w:line="240" w:lineRule="auto"/>
+      </w:pPr>
+      <w:r>
+        <w:t>Look up equivalent probability statement about Z in the N(0,1) table</w:t>
+      </w:r>
+    </w:p>
+    <w:p>
+      <w:pPr>
+        <w:pStyle w:val="ListParagraph"/>
+        <w:numPr>
+          <w:ilvl w:val="0"/>
+          <w:numId w:val="21"/>
+        </w:numPr>
+        <w:spacing w:after="0" w:line="240" w:lineRule="auto"/>
+      </w:pPr>
+      <w:r>
+        <w:lastRenderedPageBreak/>
+        <w:t>When X is normally distributed and the sample size is moderately large, the same rule applies to the mean</w:t>
+      </w:r>
+    </w:p>
+    <w:p>
+      <w:pPr>
+        <w:pStyle w:val="ListParagraph"/>
+        <w:numPr>
+          <w:ilvl w:val="1"/>
+          <w:numId w:val="21"/>
+        </w:numPr>
+        <w:spacing w:after="0" w:line="240" w:lineRule="auto"/>
+      </w:pPr>
+      <w:r>
+        <w:rPr>
+          <w:rFonts w:eastAsiaTheme="minorEastAsia"/>
+        </w:rPr>
+        <w:t>Z = (</w:t>
+      </w:r>
+      <w:r>
+        <w:rPr>
+          <w:rFonts w:eastAsiaTheme="minorEastAsia"/>
+        </w:rPr>
+        <w:t>Ẋ</w:t>
+      </w:r>
+      <w:r>
+        <w:rPr>
+          <w:rFonts w:eastAsiaTheme="minorEastAsia"/>
+        </w:rPr>
+        <w:t xml:space="preserve"> - </w:t>
+      </w:r>
+      <w:proofErr w:type="spellStart"/>
+      <w:r>
+        <w:t>μ</w:t>
+      </w:r>
+      <w:r>
+        <w:rPr>
+          <w:vertAlign w:val="subscript"/>
+        </w:rPr>
+        <w:t>X</w:t>
+      </w:r>
+      <w:proofErr w:type="spellEnd"/>
+      <w:r>
+        <w:t xml:space="preserve">) / </w:t>
+      </w:r>
+      <w:proofErr w:type="spellStart"/>
+      <w:r>
+        <w:t>σ</w:t>
+      </w:r>
+      <w:r>
+        <w:rPr>
+          <w:vertAlign w:val="subscript"/>
+        </w:rPr>
+        <w:t>Ẋ</w:t>
+      </w:r>
+      <w:proofErr w:type="spellEnd"/>
+      <w:r>
+        <w:rPr>
+          <w:vertAlign w:val="subscript"/>
+        </w:rPr>
+        <w:t xml:space="preserve"> </w:t>
+      </w:r>
+      <w:r>
+        <w:t xml:space="preserve">= </w:t>
+      </w:r>
+      <w:r>
+        <w:rPr>
+          <w:rFonts w:eastAsiaTheme="minorEastAsia"/>
+        </w:rPr>
+        <w:t xml:space="preserve">(Ẋ - </w:t>
+      </w:r>
+      <w:proofErr w:type="spellStart"/>
+      <w:r>
+        <w:t>μ</w:t>
+      </w:r>
+      <w:r>
+        <w:rPr>
+          <w:vertAlign w:val="subscript"/>
+        </w:rPr>
+        <w:t>X</w:t>
+      </w:r>
+      <w:proofErr w:type="spellEnd"/>
+      <w:r>
+        <w:t>) /</w:t>
+      </w:r>
+      <w:r>
+        <w:t xml:space="preserve"> (</w:t>
+      </w:r>
+      <w:r>
+        <w:t xml:space="preserve"> </w:t>
+      </w:r>
+      <w:proofErr w:type="spellStart"/>
+      <w:r>
+        <w:t>σ</w:t>
+      </w:r>
+      <w:r>
+        <w:rPr>
+          <w:vertAlign w:val="subscript"/>
+        </w:rPr>
+        <w:t>X</w:t>
+      </w:r>
+      <w:proofErr w:type="spellEnd"/>
+      <w:r>
+        <w:rPr>
+          <w:vertAlign w:val="subscript"/>
+        </w:rPr>
+        <w:t xml:space="preserve"> </w:t>
+      </w:r>
+      <w:r>
+        <w:t xml:space="preserve">/ </w:t>
+      </w:r>
+      <w:proofErr w:type="spellStart"/>
+      <w:r>
+        <w:t>Sqrt</w:t>
+      </w:r>
+      <w:proofErr w:type="spellEnd"/>
+      <w:r>
+        <w:t>(n))</w:t>
+      </w:r>
+    </w:p>
+    <w:p>
+      <w:pPr>
+        <w:pStyle w:val="ListParagraph"/>
+        <w:numPr>
+          <w:ilvl w:val="1"/>
+          <w:numId w:val="21"/>
+        </w:numPr>
+        <w:spacing w:after="0" w:line="240" w:lineRule="auto"/>
+      </w:pPr>
+      <w:r>
+        <w:t>Ẋ</w:t>
+      </w:r>
+      <w:r>
+        <w:t xml:space="preserve"> = </w:t>
+      </w:r>
+      <w:proofErr w:type="spellStart"/>
+      <w:r>
+        <w:t>μ</w:t>
+      </w:r>
+      <w:r>
+        <w:rPr>
+          <w:vertAlign w:val="subscript"/>
+        </w:rPr>
+        <w:t>X</w:t>
+      </w:r>
+      <w:proofErr w:type="spellEnd"/>
+      <w:r>
+        <w:t xml:space="preserve"> + ( </w:t>
+      </w:r>
+      <w:proofErr w:type="spellStart"/>
+      <w:r>
+        <w:t>σ</w:t>
+      </w:r>
+      <w:r>
+        <w:rPr>
+          <w:vertAlign w:val="subscript"/>
+        </w:rPr>
+        <w:t>X</w:t>
+      </w:r>
+      <w:proofErr w:type="spellEnd"/>
+      <w:r>
+        <w:rPr>
+          <w:vertAlign w:val="subscript"/>
+        </w:rPr>
+        <w:t xml:space="preserve"> </w:t>
+      </w:r>
+      <w:r>
+        <w:t xml:space="preserve">/ </w:t>
+      </w:r>
+      <w:proofErr w:type="spellStart"/>
+      <w:r>
+        <w:t>Sqrt</w:t>
+      </w:r>
+      <w:proofErr w:type="spellEnd"/>
+      <w:r>
+        <w:t>(n))</w:t>
+      </w:r>
+      <w:r>
+        <w:rPr>
+          <w:rFonts w:eastAsiaTheme="minorEastAsia"/>
+        </w:rPr>
+        <w:t xml:space="preserve"> Z</w:t>
+      </w:r>
+      <w:r>
+        <w:t xml:space="preserve"> </w:t>
+      </w:r>
+      <w:r>
+        <w:t xml:space="preserve">= </w:t>
+      </w:r>
+      <w:proofErr w:type="spellStart"/>
+      <w:r>
+        <w:t>μ</w:t>
+      </w:r>
+      <w:r>
+        <w:rPr>
+          <w:vertAlign w:val="subscript"/>
+        </w:rPr>
+        <w:t>X</w:t>
+      </w:r>
+      <w:proofErr w:type="spellEnd"/>
+      <w:r>
+        <w:t xml:space="preserve"> + ( </w:t>
+      </w:r>
+      <w:proofErr w:type="spellStart"/>
+      <w:r>
+        <w:t>σ</w:t>
+      </w:r>
+      <w:r>
+        <w:rPr>
+          <w:vertAlign w:val="subscript"/>
+        </w:rPr>
+        <w:t>X</w:t>
+      </w:r>
+      <w:proofErr w:type="spellEnd"/>
+      <w:r>
+        <w:rPr>
+          <w:vertAlign w:val="subscript"/>
+        </w:rPr>
+        <w:t xml:space="preserve"> </w:t>
+      </w:r>
+      <w:r>
+        <w:rPr>
+          <w:rFonts w:eastAsiaTheme="minorEastAsia"/>
+        </w:rPr>
+        <w:t>Z</w:t>
+      </w:r>
+      <w:r>
+        <w:t xml:space="preserve"> </w:t>
+      </w:r>
+      <w:r>
+        <w:t xml:space="preserve">/ </w:t>
+      </w:r>
+      <w:proofErr w:type="spellStart"/>
+      <w:r>
+        <w:t>Sqrt</w:t>
+      </w:r>
+      <w:proofErr w:type="spellEnd"/>
+      <w:r>
+        <w:t>(n))</w:t>
+      </w:r>
+      <w:r>
+        <w:rPr>
+          <w:rFonts w:eastAsiaTheme="minorEastAsia"/>
+        </w:rPr>
+        <w:t xml:space="preserve"> </w:t>
+      </w:r>
+    </w:p>
+    <w:p>
+      <w:pPr>
+        <w:pStyle w:val="ListParagraph"/>
+        <w:numPr>
+          <w:ilvl w:val="0"/>
+          <w:numId w:val="21"/>
+        </w:numPr>
+        <w:spacing w:after="0" w:line="240" w:lineRule="auto"/>
+      </w:pPr>
+      <w:r>
+        <w:t xml:space="preserve">Z function can be used to approximated binomial distribution </w:t>
+      </w:r>
+      <w:r>
+        <w:t>B(n,π)</w:t>
+      </w:r>
+      <w:r>
+        <w:t xml:space="preserve"> when n &gt; 20</w:t>
+      </w:r>
+    </w:p>
+    <w:p>
+      <w:pPr>
+        <w:pStyle w:val="ListParagraph"/>
+        <w:numPr>
+          <w:ilvl w:val="1"/>
+          <w:numId w:val="21"/>
+        </w:numPr>
+        <w:spacing w:after="0" w:line="240" w:lineRule="auto"/>
+      </w:pPr>
+      <w:r>
+        <w:t>μ = nπ</w:t>
+      </w:r>
+    </w:p>
+    <w:p>
+      <w:pPr>
+        <w:pStyle w:val="ListParagraph"/>
+        <w:numPr>
+          <w:ilvl w:val="1"/>
+          <w:numId w:val="21"/>
+        </w:numPr>
+        <w:spacing w:after="0" w:line="240" w:lineRule="auto"/>
+      </w:pPr>
+      <w:r>
+        <w:t xml:space="preserve">σ = </w:t>
+      </w:r>
+      <w:proofErr w:type="spellStart"/>
+      <w:r>
+        <w:t>Sqrt</w:t>
+      </w:r>
+      <w:proofErr w:type="spellEnd"/>
+      <w:r>
+        <w:t>[nπ(1-π)]</w:t>
+      </w:r>
+    </w:p>
+    <w:p>
+      <w:pPr>
+        <w:spacing w:after="0" w:line="240" w:lineRule="auto"/>
+      </w:pPr>
+    </w:p>
+    <w:p>
+      <w:pPr>
+        <w:spacing w:after="0" w:line="240" w:lineRule="auto"/>
+      </w:pPr>
+      <w:r>
+        <w:t>Normal probability plot</w:t>
+      </w:r>
+    </w:p>
+    <w:p>
+      <w:pPr>
+        <w:pStyle w:val="ListParagraph"/>
+        <w:numPr>
+          <w:ilvl w:val="0"/>
+          <w:numId w:val="22"/>
+        </w:numPr>
+        <w:spacing w:after="0" w:line="240" w:lineRule="auto"/>
+      </w:pPr>
+      <w:r>
+        <w:t>Assesses how well sample data adheres to a normal distribution</w:t>
+      </w:r>
+    </w:p>
+    <w:p>
+      <w:pPr>
+        <w:pStyle w:val="ListParagraph"/>
+        <w:numPr>
+          <w:ilvl w:val="0"/>
+          <w:numId w:val="22"/>
+        </w:numPr>
+        <w:spacing w:after="0" w:line="240" w:lineRule="auto"/>
+      </w:pPr>
+      <w:r>
+        <w:t>Plot ordered data values against corresponding percentiles from an estimated normal distribution.</w:t>
+      </w:r>
+    </w:p>
+    <w:p>
+      <w:pPr>
+        <w:pStyle w:val="ListParagraph"/>
+        <w:numPr>
+          <w:ilvl w:val="0"/>
+          <w:numId w:val="22"/>
+        </w:numPr>
+        <w:spacing w:after="0" w:line="240" w:lineRule="auto"/>
+      </w:pPr>
+      <w:r>
+        <w:t>Cumulative relative frequencies of a normal distribution plot as a straight line.</w:t>
+      </w:r>
+    </w:p>
+    <w:p>
+      <w:pPr>
+        <w:spacing w:after="0" w:line="240" w:lineRule="auto"/>
+      </w:pPr>
+    </w:p>
+    <w:p>
+      <w:pPr>
+        <w:spacing w:after="0" w:line="240" w:lineRule="auto"/>
+      </w:pPr>
+      <w:r>
+        <w:t>Assessing normality</w:t>
+      </w:r>
+    </w:p>
+    <w:p>
+      <w:pPr>
+        <w:pStyle w:val="ListParagraph"/>
+        <w:numPr>
+          <w:ilvl w:val="0"/>
+          <w:numId w:val="23"/>
+        </w:numPr>
+        <w:spacing w:after="0" w:line="240" w:lineRule="auto"/>
+      </w:pPr>
+      <w:r>
+        <w:t>Skewness</w:t>
+      </w:r>
+      <w:r>
+        <w:t xml:space="preserve"> </w:t>
+      </w:r>
+      <w:r>
+        <w:t>indicates the amount of asymmetry of a distribution</w:t>
+      </w:r>
+    </w:p>
+    <w:p>
+      <w:pPr>
+        <w:pStyle w:val="ListParagraph"/>
+        <w:numPr>
+          <w:ilvl w:val="1"/>
+          <w:numId w:val="23"/>
+        </w:numPr>
+        <w:spacing w:after="0" w:line="240" w:lineRule="auto"/>
+      </w:pPr>
+      <w:r>
+        <w:t xml:space="preserve">Represented by </w:t>
+      </w:r>
+      <w:proofErr w:type="spellStart"/>
+      <w:r>
+        <w:t>sk</w:t>
+      </w:r>
+      <w:proofErr w:type="spellEnd"/>
+      <w:r>
+        <w:t>(X)</w:t>
+      </w:r>
+    </w:p>
+    <w:p>
+      <w:pPr>
+        <w:pStyle w:val="ListParagraph"/>
+        <w:numPr>
+          <w:ilvl w:val="1"/>
+          <w:numId w:val="23"/>
+        </w:numPr>
+        <w:spacing w:after="0" w:line="240" w:lineRule="auto"/>
+      </w:pPr>
+      <w:r>
+        <w:t xml:space="preserve">Skewness is the average of </w:t>
+      </w:r>
+      <w:r>
+        <w:t>cubed deviations about the mean (Eq. on p. 23)</w:t>
+      </w:r>
+    </w:p>
+    <w:p>
+      <w:pPr>
+        <w:pStyle w:val="ListParagraph"/>
+        <w:numPr>
+          <w:ilvl w:val="0"/>
+          <w:numId w:val="23"/>
+        </w:numPr>
+        <w:spacing w:after="0" w:line="240" w:lineRule="auto"/>
+      </w:pPr>
+      <w:r>
+        <w:t>Kurtosis indicates the heaviness of the tail relative to the middle of a distribution</w:t>
+      </w:r>
+    </w:p>
+    <w:p>
+      <w:pPr>
+        <w:pStyle w:val="ListParagraph"/>
+        <w:numPr>
+          <w:ilvl w:val="1"/>
+          <w:numId w:val="23"/>
+        </w:numPr>
+        <w:spacing w:after="0" w:line="240" w:lineRule="auto"/>
+      </w:pPr>
+      <w:r>
+        <w:t>Represented by Kur(X)</w:t>
+      </w:r>
+    </w:p>
+    <w:p>
+      <w:pPr>
+        <w:pStyle w:val="ListParagraph"/>
+        <w:numPr>
+          <w:ilvl w:val="1"/>
+          <w:numId w:val="23"/>
+        </w:numPr>
+        <w:spacing w:after="0" w:line="240" w:lineRule="auto"/>
+      </w:pPr>
+      <w:r>
+        <w:t>The average of the fourth power of the deviations about the mean (Eq. on p. 23).</w:t>
+      </w:r>
+    </w:p>
+    <w:p>
+      <w:pPr>
+        <w:pStyle w:val="ListParagraph"/>
+        <w:numPr>
+          <w:ilvl w:val="1"/>
+          <w:numId w:val="23"/>
+        </w:numPr>
+        <w:spacing w:after="0" w:line="240" w:lineRule="auto"/>
+      </w:pPr>
+      <w:r>
+        <w:t>Is always non-negative.</w:t>
+      </w:r>
+    </w:p>
+    <w:p>
+      <w:pPr>
+        <w:pStyle w:val="ListParagraph"/>
+        <w:numPr>
+          <w:ilvl w:val="1"/>
+          <w:numId w:val="23"/>
+        </w:numPr>
+        <w:spacing w:after="0" w:line="240" w:lineRule="auto"/>
+      </w:pPr>
+      <w:r>
+        <w:t>Standardized kurtosis for standardized normal distribution is 3.</w:t>
+      </w:r>
+    </w:p>
+    <w:p>
+      <w:pPr>
+        <w:pStyle w:val="ListParagraph"/>
+        <w:numPr>
+          <w:ilvl w:val="1"/>
+          <w:numId w:val="23"/>
+        </w:numPr>
+        <w:spacing w:after="0" w:line="240" w:lineRule="auto"/>
+      </w:pPr>
+      <w:r>
+        <w:t xml:space="preserve">-3 &lt;= </w:t>
+      </w:r>
+      <w:proofErr w:type="gramStart"/>
+      <w:r>
+        <w:t>Kur(</w:t>
+      </w:r>
+      <w:proofErr w:type="gramEnd"/>
+      <w:r>
+        <w:t>Z</w:t>
+      </w:r>
+      <w:r>
+        <w:t>) &lt; 0 for flat distributions with short tails.</w:t>
+      </w:r>
+    </w:p>
+    <w:p>
+      <w:pPr>
+        <w:pStyle w:val="ListParagraph"/>
+        <w:numPr>
+          <w:ilvl w:val="1"/>
+          <w:numId w:val="23"/>
+        </w:numPr>
+        <w:spacing w:after="0" w:line="240" w:lineRule="auto"/>
+      </w:pPr>
+      <w:proofErr w:type="gramStart"/>
+      <w:r>
+        <w:t>Kur(</w:t>
+      </w:r>
+      <w:proofErr w:type="gramEnd"/>
+      <w:r>
+        <w:t xml:space="preserve">Z) ≈ </w:t>
+      </w:r>
+      <w:r>
+        <w:t>0 for moderate to large random samples from a normal distribution.</w:t>
+      </w:r>
+    </w:p>
+    <w:p>
+      <w:pPr>
+        <w:pStyle w:val="ListParagraph"/>
+        <w:numPr>
+          <w:ilvl w:val="1"/>
+          <w:numId w:val="23"/>
+        </w:numPr>
+        <w:spacing w:after="0" w:line="240" w:lineRule="auto"/>
+      </w:pPr>
+      <w:proofErr w:type="gramStart"/>
+      <w:r>
+        <w:t>Kur(</w:t>
+      </w:r>
+      <w:proofErr w:type="gramEnd"/>
+      <w:r>
+        <w:t>Z</w:t>
+      </w:r>
+      <w:r>
+        <w:t>) &gt; 0 for heavy-tailed distributions</w:t>
+      </w:r>
+      <w:r>
+        <w:t>.</w:t>
+      </w:r>
+    </w:p>
+    <w:p>
+      <w:pPr>
+        <w:spacing w:after="0" w:line="240" w:lineRule="auto"/>
+      </w:pPr>
+    </w:p>
+    <w:p>
+      <w:pPr>
         <w:spacing w:after="0" w:line="240" w:lineRule="auto"/>
       </w:pPr>
       <w:bookmarkStart w:id="0" w:name="_GoBack"/>
@@ -2312,7 +3513,7 @@
         <w:b/>
         <w:noProof/>
       </w:rPr>
-      <w:t>4</w:t>
+      <w:t>6</w:t>
     </w:r>
     <w:r>
       <w:rPr>
@@ -2412,7 +3613,7 @@
         <w:b/>
         <w:noProof/>
       </w:rPr>
-      <w:t>5</w:t>
+      <w:t>6</w:t>
     </w:r>
     <w:r>
       <w:rPr>
@@ -2446,7 +3647,7 @@
         <w:b/>
         <w:noProof/>
       </w:rPr>
-      <w:t>5</w:t>
+      <w:t>6</w:t>
     </w:r>
     <w:r>
       <w:rPr>
@@ -2466,6 +3667,232 @@
 <file path=word/numbering.xml><?xml version="1.0" encoding="utf-8"?>
 <w:numbering xmlns:wpc="http://schemas.microsoft.com/office/word/2010/wordprocessingCanvas" xmlns:mc="http://schemas.openxmlformats.org/markup-compatibility/2006" xmlns:o="urn:schemas-microsoft-com:office:office" xmlns:r="http://schemas.openxmlformats.org/officeDocument/2006/relationships" xmlns:m="http://schemas.openxmlformats.org/officeDocument/2006/math" xmlns:v="urn:schemas-microsoft-com:vml" xmlns:wp14="http://schemas.microsoft.com/office/word/2010/wordprocessingDrawing" xmlns:wp="http://schemas.openxmlformats.org/drawingml/2006/wordprocessingDrawing" xmlns:w10="urn:schemas-microsoft-com:office:word" xmlns:w="http://schemas.openxmlformats.org/wordprocessingml/2006/main" xmlns:w14="http://schemas.microsoft.com/office/word/2010/wordml" xmlns:wpg="http://schemas.microsoft.com/office/word/2010/wordprocessingGroup" xmlns:wpi="http://schemas.microsoft.com/office/word/2010/wordprocessingInk" xmlns:wne="http://schemas.microsoft.com/office/word/2006/wordml" xmlns:wps="http://schemas.microsoft.com/office/word/2010/wordprocessingShape" mc:Ignorable="w14 wp14">
   <w:abstractNum w:abstractNumId="0">
+    <w:nsid w:val="05577D20"/>
+    <w:multiLevelType w:val="hybridMultilevel"/>
+    <w:tmpl w:val="EDB49032"/>
+    <w:lvl w:ilvl="0" w:tplc="04090001">
+      <w:start w:val="1"/>
+      <w:numFmt w:val="bullet"/>
+      <w:lvlText w:val=""/>
+      <w:lvlJc w:val="left"/>
+      <w:pPr>
+        <w:ind w:left="720" w:hanging="360"/>
+      </w:pPr>
+      <w:rPr>
+        <w:rFonts w:ascii="Symbol" w:hAnsi="Symbol" w:hint="default"/>
+      </w:rPr>
+    </w:lvl>
+    <w:lvl w:ilvl="1" w:tplc="04090003" w:tentative="1">
+      <w:start w:val="1"/>
+      <w:numFmt w:val="bullet"/>
+      <w:lvlText w:val="o"/>
+      <w:lvlJc w:val="left"/>
+      <w:pPr>
+        <w:ind w:left="1440" w:hanging="360"/>
+      </w:pPr>
+      <w:rPr>
+        <w:rFonts w:ascii="Courier New" w:hAnsi="Courier New" w:cs="Courier New" w:hint="default"/>
+      </w:rPr>
+    </w:lvl>
+    <w:lvl w:ilvl="2" w:tplc="04090005" w:tentative="1">
+      <w:start w:val="1"/>
+      <w:numFmt w:val="bullet"/>
+      <w:lvlText w:val=""/>
+      <w:lvlJc w:val="left"/>
+      <w:pPr>
+        <w:ind w:left="2160" w:hanging="360"/>
+      </w:pPr>
+      <w:rPr>
+        <w:rFonts w:ascii="Wingdings" w:hAnsi="Wingdings" w:hint="default"/>
+      </w:rPr>
+    </w:lvl>
+    <w:lvl w:ilvl="3" w:tplc="04090001" w:tentative="1">
+      <w:start w:val="1"/>
+      <w:numFmt w:val="bullet"/>
+      <w:lvlText w:val=""/>
+      <w:lvlJc w:val="left"/>
+      <w:pPr>
+        <w:ind w:left="2880" w:hanging="360"/>
+      </w:pPr>
+      <w:rPr>
+        <w:rFonts w:ascii="Symbol" w:hAnsi="Symbol" w:hint="default"/>
+      </w:rPr>
+    </w:lvl>
+    <w:lvl w:ilvl="4" w:tplc="04090003" w:tentative="1">
+      <w:start w:val="1"/>
+      <w:numFmt w:val="bullet"/>
+      <w:lvlText w:val="o"/>
+      <w:lvlJc w:val="left"/>
+      <w:pPr>
+        <w:ind w:left="3600" w:hanging="360"/>
+      </w:pPr>
+      <w:rPr>
+        <w:rFonts w:ascii="Courier New" w:hAnsi="Courier New" w:cs="Courier New" w:hint="default"/>
+      </w:rPr>
+    </w:lvl>
+    <w:lvl w:ilvl="5" w:tplc="04090005" w:tentative="1">
+      <w:start w:val="1"/>
+      <w:numFmt w:val="bullet"/>
+      <w:lvlText w:val=""/>
+      <w:lvlJc w:val="left"/>
+      <w:pPr>
+        <w:ind w:left="4320" w:hanging="360"/>
+      </w:pPr>
+      <w:rPr>
+        <w:rFonts w:ascii="Wingdings" w:hAnsi="Wingdings" w:hint="default"/>
+      </w:rPr>
+    </w:lvl>
+    <w:lvl w:ilvl="6" w:tplc="04090001" w:tentative="1">
+      <w:start w:val="1"/>
+      <w:numFmt w:val="bullet"/>
+      <w:lvlText w:val=""/>
+      <w:lvlJc w:val="left"/>
+      <w:pPr>
+        <w:ind w:left="5040" w:hanging="360"/>
+      </w:pPr>
+      <w:rPr>
+        <w:rFonts w:ascii="Symbol" w:hAnsi="Symbol" w:hint="default"/>
+      </w:rPr>
+    </w:lvl>
+    <w:lvl w:ilvl="7" w:tplc="04090003" w:tentative="1">
+      <w:start w:val="1"/>
+      <w:numFmt w:val="bullet"/>
+      <w:lvlText w:val="o"/>
+      <w:lvlJc w:val="left"/>
+      <w:pPr>
+        <w:ind w:left="5760" w:hanging="360"/>
+      </w:pPr>
+      <w:rPr>
+        <w:rFonts w:ascii="Courier New" w:hAnsi="Courier New" w:cs="Courier New" w:hint="default"/>
+      </w:rPr>
+    </w:lvl>
+    <w:lvl w:ilvl="8" w:tplc="04090005" w:tentative="1">
+      <w:start w:val="1"/>
+      <w:numFmt w:val="bullet"/>
+      <w:lvlText w:val=""/>
+      <w:lvlJc w:val="left"/>
+      <w:pPr>
+        <w:ind w:left="6480" w:hanging="360"/>
+      </w:pPr>
+      <w:rPr>
+        <w:rFonts w:ascii="Wingdings" w:hAnsi="Wingdings" w:hint="default"/>
+      </w:rPr>
+    </w:lvl>
+  </w:abstractNum>
+  <w:abstractNum w:abstractNumId="1">
+    <w:nsid w:val="09791CDF"/>
+    <w:multiLevelType w:val="hybridMultilevel"/>
+    <w:tmpl w:val="A86E25F6"/>
+    <w:lvl w:ilvl="0" w:tplc="04090001">
+      <w:start w:val="1"/>
+      <w:numFmt w:val="bullet"/>
+      <w:lvlText w:val=""/>
+      <w:lvlJc w:val="left"/>
+      <w:pPr>
+        <w:ind w:left="720" w:hanging="360"/>
+      </w:pPr>
+      <w:rPr>
+        <w:rFonts w:ascii="Symbol" w:hAnsi="Symbol" w:hint="default"/>
+      </w:rPr>
+    </w:lvl>
+    <w:lvl w:ilvl="1" w:tplc="04090003">
+      <w:start w:val="1"/>
+      <w:numFmt w:val="bullet"/>
+      <w:lvlText w:val="o"/>
+      <w:lvlJc w:val="left"/>
+      <w:pPr>
+        <w:ind w:left="1440" w:hanging="360"/>
+      </w:pPr>
+      <w:rPr>
+        <w:rFonts w:ascii="Courier New" w:hAnsi="Courier New" w:cs="Courier New" w:hint="default"/>
+      </w:rPr>
+    </w:lvl>
+    <w:lvl w:ilvl="2" w:tplc="04090005" w:tentative="1">
+      <w:start w:val="1"/>
+      <w:numFmt w:val="bullet"/>
+      <w:lvlText w:val=""/>
+      <w:lvlJc w:val="left"/>
+      <w:pPr>
+        <w:ind w:left="2160" w:hanging="360"/>
+      </w:pPr>
+      <w:rPr>
+        <w:rFonts w:ascii="Wingdings" w:hAnsi="Wingdings" w:hint="default"/>
+      </w:rPr>
+    </w:lvl>
+    <w:lvl w:ilvl="3" w:tplc="04090001" w:tentative="1">
+      <w:start w:val="1"/>
+      <w:numFmt w:val="bullet"/>
+      <w:lvlText w:val=""/>
+      <w:lvlJc w:val="left"/>
+      <w:pPr>
+        <w:ind w:left="2880" w:hanging="360"/>
+      </w:pPr>
+      <w:rPr>
+        <w:rFonts w:ascii="Symbol" w:hAnsi="Symbol" w:hint="default"/>
+      </w:rPr>
+    </w:lvl>
+    <w:lvl w:ilvl="4" w:tplc="04090003" w:tentative="1">
+      <w:start w:val="1"/>
+      <w:numFmt w:val="bullet"/>
+      <w:lvlText w:val="o"/>
+      <w:lvlJc w:val="left"/>
+      <w:pPr>
+        <w:ind w:left="3600" w:hanging="360"/>
+      </w:pPr>
+      <w:rPr>
+        <w:rFonts w:ascii="Courier New" w:hAnsi="Courier New" w:cs="Courier New" w:hint="default"/>
+      </w:rPr>
+    </w:lvl>
+    <w:lvl w:ilvl="5" w:tplc="04090005" w:tentative="1">
+      <w:start w:val="1"/>
+      <w:numFmt w:val="bullet"/>
+      <w:lvlText w:val=""/>
+      <w:lvlJc w:val="left"/>
+      <w:pPr>
+        <w:ind w:left="4320" w:hanging="360"/>
+      </w:pPr>
+      <w:rPr>
+        <w:rFonts w:ascii="Wingdings" w:hAnsi="Wingdings" w:hint="default"/>
+      </w:rPr>
+    </w:lvl>
+    <w:lvl w:ilvl="6" w:tplc="04090001" w:tentative="1">
+      <w:start w:val="1"/>
+      <w:numFmt w:val="bullet"/>
+      <w:lvlText w:val=""/>
+      <w:lvlJc w:val="left"/>
+      <w:pPr>
+        <w:ind w:left="5040" w:hanging="360"/>
+      </w:pPr>
+      <w:rPr>
+        <w:rFonts w:ascii="Symbol" w:hAnsi="Symbol" w:hint="default"/>
+      </w:rPr>
+    </w:lvl>
+    <w:lvl w:ilvl="7" w:tplc="04090003" w:tentative="1">
+      <w:start w:val="1"/>
+      <w:numFmt w:val="bullet"/>
+      <w:lvlText w:val="o"/>
+      <w:lvlJc w:val="left"/>
+      <w:pPr>
+        <w:ind w:left="5760" w:hanging="360"/>
+      </w:pPr>
+      <w:rPr>
+        <w:rFonts w:ascii="Courier New" w:hAnsi="Courier New" w:cs="Courier New" w:hint="default"/>
+      </w:rPr>
+    </w:lvl>
+    <w:lvl w:ilvl="8" w:tplc="04090005" w:tentative="1">
+      <w:start w:val="1"/>
+      <w:numFmt w:val="bullet"/>
+      <w:lvlText w:val=""/>
+      <w:lvlJc w:val="left"/>
+      <w:pPr>
+        <w:ind w:left="6480" w:hanging="360"/>
+      </w:pPr>
+      <w:rPr>
+        <w:rFonts w:ascii="Wingdings" w:hAnsi="Wingdings" w:hint="default"/>
+      </w:rPr>
+    </w:lvl>
+  </w:abstractNum>
+  <w:abstractNum w:abstractNumId="2">
     <w:nsid w:val="0DFD6245"/>
     <w:multiLevelType w:val="hybridMultilevel"/>
     <w:tmpl w:val="719E282A"/>
@@ -2578,7 +4005,7 @@
       </w:rPr>
     </w:lvl>
   </w:abstractNum>
-  <w:abstractNum w:abstractNumId="1">
+  <w:abstractNum w:abstractNumId="3">
     <w:nsid w:val="0E1145A7"/>
     <w:multiLevelType w:val="hybridMultilevel"/>
     <w:tmpl w:val="8F32DD14"/>
@@ -2691,7 +4118,7 @@
       </w:rPr>
     </w:lvl>
   </w:abstractNum>
-  <w:abstractNum w:abstractNumId="2">
+  <w:abstractNum w:abstractNumId="4">
     <w:nsid w:val="0E242A92"/>
     <w:multiLevelType w:val="hybridMultilevel"/>
     <w:tmpl w:val="C3AC465A"/>
@@ -2804,7 +4231,7 @@
       </w:rPr>
     </w:lvl>
   </w:abstractNum>
-  <w:abstractNum w:abstractNumId="3">
+  <w:abstractNum w:abstractNumId="5">
     <w:nsid w:val="0E503322"/>
     <w:multiLevelType w:val="hybridMultilevel"/>
     <w:tmpl w:val="CB08A622"/>
@@ -2917,7 +4344,7 @@
       </w:rPr>
     </w:lvl>
   </w:abstractNum>
-  <w:abstractNum w:abstractNumId="4">
+  <w:abstractNum w:abstractNumId="6">
     <w:nsid w:val="15453910"/>
     <w:multiLevelType w:val="hybridMultilevel"/>
     <w:tmpl w:val="BA3ABE7A"/>
@@ -3003,7 +4430,7 @@
       </w:pPr>
     </w:lvl>
   </w:abstractNum>
-  <w:abstractNum w:abstractNumId="5">
+  <w:abstractNum w:abstractNumId="7">
     <w:nsid w:val="17AA7779"/>
     <w:multiLevelType w:val="hybridMultilevel"/>
     <w:tmpl w:val="7BD8820E"/>
@@ -3089,7 +4516,7 @@
       </w:pPr>
     </w:lvl>
   </w:abstractNum>
-  <w:abstractNum w:abstractNumId="6">
+  <w:abstractNum w:abstractNumId="8">
     <w:nsid w:val="18C329F6"/>
     <w:multiLevelType w:val="hybridMultilevel"/>
     <w:tmpl w:val="E47C22A2"/>
@@ -3202,7 +4629,7 @@
       </w:rPr>
     </w:lvl>
   </w:abstractNum>
-  <w:abstractNum w:abstractNumId="7">
+  <w:abstractNum w:abstractNumId="9">
     <w:nsid w:val="24C836D9"/>
     <w:multiLevelType w:val="hybridMultilevel"/>
     <w:tmpl w:val="7BD8820E"/>
@@ -3288,7 +4715,7 @@
       </w:pPr>
     </w:lvl>
   </w:abstractNum>
-  <w:abstractNum w:abstractNumId="8">
+  <w:abstractNum w:abstractNumId="10">
     <w:nsid w:val="25420B4F"/>
     <w:multiLevelType w:val="hybridMultilevel"/>
     <w:tmpl w:val="26528E34"/>
@@ -3401,7 +4828,7 @@
       </w:rPr>
     </w:lvl>
   </w:abstractNum>
-  <w:abstractNum w:abstractNumId="9">
+  <w:abstractNum w:abstractNumId="11">
     <w:nsid w:val="258E6AB1"/>
     <w:multiLevelType w:val="hybridMultilevel"/>
     <w:tmpl w:val="A93E549C"/>
@@ -3514,7 +4941,120 @@
       </w:rPr>
     </w:lvl>
   </w:abstractNum>
-  <w:abstractNum w:abstractNumId="10">
+  <w:abstractNum w:abstractNumId="12">
+    <w:nsid w:val="28020DF6"/>
+    <w:multiLevelType w:val="hybridMultilevel"/>
+    <w:tmpl w:val="84485B68"/>
+    <w:lvl w:ilvl="0" w:tplc="04090001">
+      <w:start w:val="1"/>
+      <w:numFmt w:val="bullet"/>
+      <w:lvlText w:val=""/>
+      <w:lvlJc w:val="left"/>
+      <w:pPr>
+        <w:ind w:left="720" w:hanging="360"/>
+      </w:pPr>
+      <w:rPr>
+        <w:rFonts w:ascii="Symbol" w:hAnsi="Symbol" w:hint="default"/>
+      </w:rPr>
+    </w:lvl>
+    <w:lvl w:ilvl="1" w:tplc="04090003" w:tentative="1">
+      <w:start w:val="1"/>
+      <w:numFmt w:val="bullet"/>
+      <w:lvlText w:val="o"/>
+      <w:lvlJc w:val="left"/>
+      <w:pPr>
+        <w:ind w:left="1440" w:hanging="360"/>
+      </w:pPr>
+      <w:rPr>
+        <w:rFonts w:ascii="Courier New" w:hAnsi="Courier New" w:cs="Courier New" w:hint="default"/>
+      </w:rPr>
+    </w:lvl>
+    <w:lvl w:ilvl="2" w:tplc="04090005" w:tentative="1">
+      <w:start w:val="1"/>
+      <w:numFmt w:val="bullet"/>
+      <w:lvlText w:val=""/>
+      <w:lvlJc w:val="left"/>
+      <w:pPr>
+        <w:ind w:left="2160" w:hanging="360"/>
+      </w:pPr>
+      <w:rPr>
+        <w:rFonts w:ascii="Wingdings" w:hAnsi="Wingdings" w:hint="default"/>
+      </w:rPr>
+    </w:lvl>
+    <w:lvl w:ilvl="3" w:tplc="04090001" w:tentative="1">
+      <w:start w:val="1"/>
+      <w:numFmt w:val="bullet"/>
+      <w:lvlText w:val=""/>
+      <w:lvlJc w:val="left"/>
+      <w:pPr>
+        <w:ind w:left="2880" w:hanging="360"/>
+      </w:pPr>
+      <w:rPr>
+        <w:rFonts w:ascii="Symbol" w:hAnsi="Symbol" w:hint="default"/>
+      </w:rPr>
+    </w:lvl>
+    <w:lvl w:ilvl="4" w:tplc="04090003" w:tentative="1">
+      <w:start w:val="1"/>
+      <w:numFmt w:val="bullet"/>
+      <w:lvlText w:val="o"/>
+      <w:lvlJc w:val="left"/>
+      <w:pPr>
+        <w:ind w:left="3600" w:hanging="360"/>
+      </w:pPr>
+      <w:rPr>
+        <w:rFonts w:ascii="Courier New" w:hAnsi="Courier New" w:cs="Courier New" w:hint="default"/>
+      </w:rPr>
+    </w:lvl>
+    <w:lvl w:ilvl="5" w:tplc="04090005" w:tentative="1">
+      <w:start w:val="1"/>
+      <w:numFmt w:val="bullet"/>
+      <w:lvlText w:val=""/>
+      <w:lvlJc w:val="left"/>
+      <w:pPr>
+        <w:ind w:left="4320" w:hanging="360"/>
+      </w:pPr>
+      <w:rPr>
+        <w:rFonts w:ascii="Wingdings" w:hAnsi="Wingdings" w:hint="default"/>
+      </w:rPr>
+    </w:lvl>
+    <w:lvl w:ilvl="6" w:tplc="04090001" w:tentative="1">
+      <w:start w:val="1"/>
+      <w:numFmt w:val="bullet"/>
+      <w:lvlText w:val=""/>
+      <w:lvlJc w:val="left"/>
+      <w:pPr>
+        <w:ind w:left="5040" w:hanging="360"/>
+      </w:pPr>
+      <w:rPr>
+        <w:rFonts w:ascii="Symbol" w:hAnsi="Symbol" w:hint="default"/>
+      </w:rPr>
+    </w:lvl>
+    <w:lvl w:ilvl="7" w:tplc="04090003" w:tentative="1">
+      <w:start w:val="1"/>
+      <w:numFmt w:val="bullet"/>
+      <w:lvlText w:val="o"/>
+      <w:lvlJc w:val="left"/>
+      <w:pPr>
+        <w:ind w:left="5760" w:hanging="360"/>
+      </w:pPr>
+      <w:rPr>
+        <w:rFonts w:ascii="Courier New" w:hAnsi="Courier New" w:cs="Courier New" w:hint="default"/>
+      </w:rPr>
+    </w:lvl>
+    <w:lvl w:ilvl="8" w:tplc="04090005" w:tentative="1">
+      <w:start w:val="1"/>
+      <w:numFmt w:val="bullet"/>
+      <w:lvlText w:val=""/>
+      <w:lvlJc w:val="left"/>
+      <w:pPr>
+        <w:ind w:left="6480" w:hanging="360"/>
+      </w:pPr>
+      <w:rPr>
+        <w:rFonts w:ascii="Wingdings" w:hAnsi="Wingdings" w:hint="default"/>
+      </w:rPr>
+    </w:lvl>
+  </w:abstractNum>
+  <w:abstractNum w:abstractNumId="13">
     <w:nsid w:val="35F958F5"/>
     <w:multiLevelType w:val="hybridMultilevel"/>
     <w:tmpl w:val="E0E8D9B0"/>
@@ -3627,7 +5167,120 @@
       </w:rPr>
     </w:lvl>
   </w:abstractNum>
-  <w:abstractNum w:abstractNumId="11">
+  <w:abstractNum w:abstractNumId="14">
+    <w:nsid w:val="45D00C09"/>
+    <w:multiLevelType w:val="hybridMultilevel"/>
+    <w:tmpl w:val="CC660646"/>
+    <w:lvl w:ilvl="0" w:tplc="04090001">
+      <w:start w:val="1"/>
+      <w:numFmt w:val="bullet"/>
+      <w:lvlText w:val=""/>
+      <w:lvlJc w:val="left"/>
+      <w:pPr>
+        <w:ind w:left="720" w:hanging="360"/>
+      </w:pPr>
+      <w:rPr>
+        <w:rFonts w:ascii="Symbol" w:hAnsi="Symbol" w:hint="default"/>
+      </w:rPr>
+    </w:lvl>
+    <w:lvl w:ilvl="1" w:tplc="04090003">
+      <w:start w:val="1"/>
+      <w:numFmt w:val="bullet"/>
+      <w:lvlText w:val="o"/>
+      <w:lvlJc w:val="left"/>
+      <w:pPr>
+        <w:ind w:left="1440" w:hanging="360"/>
+      </w:pPr>
+      <w:rPr>
+        <w:rFonts w:ascii="Courier New" w:hAnsi="Courier New" w:cs="Courier New" w:hint="default"/>
+      </w:rPr>
+    </w:lvl>
+    <w:lvl w:ilvl="2" w:tplc="04090005" w:tentative="1">
+      <w:start w:val="1"/>
+      <w:numFmt w:val="bullet"/>
+      <w:lvlText w:val=""/>
+      <w:lvlJc w:val="left"/>
+      <w:pPr>
+        <w:ind w:left="2160" w:hanging="360"/>
+      </w:pPr>
+      <w:rPr>
+        <w:rFonts w:ascii="Wingdings" w:hAnsi="Wingdings" w:hint="default"/>
+      </w:rPr>
+    </w:lvl>
+    <w:lvl w:ilvl="3" w:tplc="04090001" w:tentative="1">
+      <w:start w:val="1"/>
+      <w:numFmt w:val="bullet"/>
+      <w:lvlText w:val=""/>
+      <w:lvlJc w:val="left"/>
+      <w:pPr>
+        <w:ind w:left="2880" w:hanging="360"/>
+      </w:pPr>
+      <w:rPr>
+        <w:rFonts w:ascii="Symbol" w:hAnsi="Symbol" w:hint="default"/>
+      </w:rPr>
+    </w:lvl>
+    <w:lvl w:ilvl="4" w:tplc="04090003" w:tentative="1">
+      <w:start w:val="1"/>
+      <w:numFmt w:val="bullet"/>
+      <w:lvlText w:val="o"/>
+      <w:lvlJc w:val="left"/>
+      <w:pPr>
+        <w:ind w:left="3600" w:hanging="360"/>
+      </w:pPr>
+      <w:rPr>
+        <w:rFonts w:ascii="Courier New" w:hAnsi="Courier New" w:cs="Courier New" w:hint="default"/>
+      </w:rPr>
+    </w:lvl>
+    <w:lvl w:ilvl="5" w:tplc="04090005" w:tentative="1">
+      <w:start w:val="1"/>
+      <w:numFmt w:val="bullet"/>
+      <w:lvlText w:val=""/>
+      <w:lvlJc w:val="left"/>
+      <w:pPr>
+        <w:ind w:left="4320" w:hanging="360"/>
+      </w:pPr>
+      <w:rPr>
+        <w:rFonts w:ascii="Wingdings" w:hAnsi="Wingdings" w:hint="default"/>
+      </w:rPr>
+    </w:lvl>
+    <w:lvl w:ilvl="6" w:tplc="04090001" w:tentative="1">
+      <w:start w:val="1"/>
+      <w:numFmt w:val="bullet"/>
+      <w:lvlText w:val=""/>
+      <w:lvlJc w:val="left"/>
+      <w:pPr>
+        <w:ind w:left="5040" w:hanging="360"/>
+      </w:pPr>
+      <w:rPr>
+        <w:rFonts w:ascii="Symbol" w:hAnsi="Symbol" w:hint="default"/>
+      </w:rPr>
+    </w:lvl>
+    <w:lvl w:ilvl="7" w:tplc="04090003" w:tentative="1">
+      <w:start w:val="1"/>
+      <w:numFmt w:val="bullet"/>
+      <w:lvlText w:val="o"/>
+      <w:lvlJc w:val="left"/>
+      <w:pPr>
+        <w:ind w:left="5760" w:hanging="360"/>
+      </w:pPr>
+      <w:rPr>
+        <w:rFonts w:ascii="Courier New" w:hAnsi="Courier New" w:cs="Courier New" w:hint="default"/>
+      </w:rPr>
+    </w:lvl>
+    <w:lvl w:ilvl="8" w:tplc="04090005" w:tentative="1">
+      <w:start w:val="1"/>
+      <w:numFmt w:val="bullet"/>
+      <w:lvlText w:val=""/>
+      <w:lvlJc w:val="left"/>
+      <w:pPr>
+        <w:ind w:left="6480" w:hanging="360"/>
+      </w:pPr>
+      <w:rPr>
+        <w:rFonts w:ascii="Wingdings" w:hAnsi="Wingdings" w:hint="default"/>
+      </w:rPr>
+    </w:lvl>
+  </w:abstractNum>
+  <w:abstractNum w:abstractNumId="15">
     <w:nsid w:val="4D6D096A"/>
     <w:multiLevelType w:val="hybridMultilevel"/>
     <w:tmpl w:val="B6021B1E"/>
@@ -3643,7 +5296,7 @@
         <w:rFonts w:ascii="Symbol" w:hAnsi="Symbol" w:hint="default"/>
       </w:rPr>
     </w:lvl>
-    <w:lvl w:ilvl="1" w:tplc="04090003" w:tentative="1">
+    <w:lvl w:ilvl="1" w:tplc="04090003">
       <w:start w:val="1"/>
       <w:numFmt w:val="bullet"/>
       <w:lvlText w:val="o"/>
@@ -3740,7 +5393,7 @@
       </w:rPr>
     </w:lvl>
   </w:abstractNum>
-  <w:abstractNum w:abstractNumId="12">
+  <w:abstractNum w:abstractNumId="16">
     <w:nsid w:val="5259572A"/>
     <w:multiLevelType w:val="hybridMultilevel"/>
     <w:tmpl w:val="72C8EA24"/>
@@ -3853,7 +5506,7 @@
       </w:rPr>
     </w:lvl>
   </w:abstractNum>
-  <w:abstractNum w:abstractNumId="13">
+  <w:abstractNum w:abstractNumId="17">
     <w:nsid w:val="59276693"/>
     <w:multiLevelType w:val="hybridMultilevel"/>
     <w:tmpl w:val="C116115E"/>
@@ -3966,7 +5619,7 @@
       </w:rPr>
     </w:lvl>
   </w:abstractNum>
-  <w:abstractNum w:abstractNumId="14">
+  <w:abstractNum w:abstractNumId="18">
     <w:nsid w:val="5F016C85"/>
     <w:multiLevelType w:val="hybridMultilevel"/>
     <w:tmpl w:val="7BD8820E"/>
@@ -4052,7 +5705,120 @@
       </w:pPr>
     </w:lvl>
   </w:abstractNum>
-  <w:abstractNum w:abstractNumId="15">
+  <w:abstractNum w:abstractNumId="19">
+    <w:nsid w:val="60155F02"/>
+    <w:multiLevelType w:val="hybridMultilevel"/>
+    <w:tmpl w:val="0E94BAFA"/>
+    <w:lvl w:ilvl="0" w:tplc="04090001">
+      <w:start w:val="1"/>
+      <w:numFmt w:val="bullet"/>
+      <w:lvlText w:val=""/>
+      <w:lvlJc w:val="left"/>
+      <w:pPr>
+        <w:ind w:left="720" w:hanging="360"/>
+      </w:pPr>
+      <w:rPr>
+        <w:rFonts w:ascii="Symbol" w:hAnsi="Symbol" w:hint="default"/>
+      </w:rPr>
+    </w:lvl>
+    <w:lvl w:ilvl="1" w:tplc="04090003">
+      <w:start w:val="1"/>
+      <w:numFmt w:val="bullet"/>
+      <w:lvlText w:val="o"/>
+      <w:lvlJc w:val="left"/>
+      <w:pPr>
+        <w:ind w:left="1440" w:hanging="360"/>
+      </w:pPr>
+      <w:rPr>
+        <w:rFonts w:ascii="Courier New" w:hAnsi="Courier New" w:cs="Courier New" w:hint="default"/>
+      </w:rPr>
+    </w:lvl>
+    <w:lvl w:ilvl="2" w:tplc="04090005" w:tentative="1">
+      <w:start w:val="1"/>
+      <w:numFmt w:val="bullet"/>
+      <w:lvlText w:val=""/>
+      <w:lvlJc w:val="left"/>
+      <w:pPr>
+        <w:ind w:left="2160" w:hanging="360"/>
+      </w:pPr>
+      <w:rPr>
+        <w:rFonts w:ascii="Wingdings" w:hAnsi="Wingdings" w:hint="default"/>
+      </w:rPr>
+    </w:lvl>
+    <w:lvl w:ilvl="3" w:tplc="04090001" w:tentative="1">
+      <w:start w:val="1"/>
+      <w:numFmt w:val="bullet"/>
+      <w:lvlText w:val=""/>
+      <w:lvlJc w:val="left"/>
+      <w:pPr>
+        <w:ind w:left="2880" w:hanging="360"/>
+      </w:pPr>
+      <w:rPr>
+        <w:rFonts w:ascii="Symbol" w:hAnsi="Symbol" w:hint="default"/>
+      </w:rPr>
+    </w:lvl>
+    <w:lvl w:ilvl="4" w:tplc="04090003" w:tentative="1">
+      <w:start w:val="1"/>
+      <w:numFmt w:val="bullet"/>
+      <w:lvlText w:val="o"/>
+      <w:lvlJc w:val="left"/>
+      <w:pPr>
+        <w:ind w:left="3600" w:hanging="360"/>
+      </w:pPr>
+      <w:rPr>
+        <w:rFonts w:ascii="Courier New" w:hAnsi="Courier New" w:cs="Courier New" w:hint="default"/>
+      </w:rPr>
+    </w:lvl>
+    <w:lvl w:ilvl="5" w:tplc="04090005" w:tentative="1">
+      <w:start w:val="1"/>
+      <w:numFmt w:val="bullet"/>
+      <w:lvlText w:val=""/>
+      <w:lvlJc w:val="left"/>
+      <w:pPr>
+        <w:ind w:left="4320" w:hanging="360"/>
+      </w:pPr>
+      <w:rPr>
+        <w:rFonts w:ascii="Wingdings" w:hAnsi="Wingdings" w:hint="default"/>
+      </w:rPr>
+    </w:lvl>
+    <w:lvl w:ilvl="6" w:tplc="04090001" w:tentative="1">
+      <w:start w:val="1"/>
+      <w:numFmt w:val="bullet"/>
+      <w:lvlText w:val=""/>
+      <w:lvlJc w:val="left"/>
+      <w:pPr>
+        <w:ind w:left="5040" w:hanging="360"/>
+      </w:pPr>
+      <w:rPr>
+        <w:rFonts w:ascii="Symbol" w:hAnsi="Symbol" w:hint="default"/>
+      </w:rPr>
+    </w:lvl>
+    <w:lvl w:ilvl="7" w:tplc="04090003" w:tentative="1">
+      <w:start w:val="1"/>
+      <w:numFmt w:val="bullet"/>
+      <w:lvlText w:val="o"/>
+      <w:lvlJc w:val="left"/>
+      <w:pPr>
+        <w:ind w:left="5760" w:hanging="360"/>
+      </w:pPr>
+      <w:rPr>
+        <w:rFonts w:ascii="Courier New" w:hAnsi="Courier New" w:cs="Courier New" w:hint="default"/>
+      </w:rPr>
+    </w:lvl>
+    <w:lvl w:ilvl="8" w:tplc="04090005" w:tentative="1">
+      <w:start w:val="1"/>
+      <w:numFmt w:val="bullet"/>
+      <w:lvlText w:val=""/>
+      <w:lvlJc w:val="left"/>
+      <w:pPr>
+        <w:ind w:left="6480" w:hanging="360"/>
+      </w:pPr>
+      <w:rPr>
+        <w:rFonts w:ascii="Wingdings" w:hAnsi="Wingdings" w:hint="default"/>
+      </w:rPr>
+    </w:lvl>
+  </w:abstractNum>
+  <w:abstractNum w:abstractNumId="20">
     <w:nsid w:val="6D3C5DD6"/>
     <w:multiLevelType w:val="hybridMultilevel"/>
     <w:tmpl w:val="3A067E12"/>
@@ -4165,7 +5931,7 @@
       </w:rPr>
     </w:lvl>
   </w:abstractNum>
-  <w:abstractNum w:abstractNumId="16">
+  <w:abstractNum w:abstractNumId="21">
     <w:nsid w:val="6DDD1270"/>
     <w:multiLevelType w:val="hybridMultilevel"/>
     <w:tmpl w:val="E8AC9992"/>
@@ -4278,7 +6044,7 @@
       </w:rPr>
     </w:lvl>
   </w:abstractNum>
-  <w:abstractNum w:abstractNumId="17">
+  <w:abstractNum w:abstractNumId="22">
     <w:nsid w:val="71412003"/>
     <w:multiLevelType w:val="hybridMultilevel"/>
     <w:tmpl w:val="9C829E9C"/>
@@ -4392,58 +6158,73 @@
     </w:lvl>
   </w:abstractNum>
   <w:num w:numId="1">
+    <w:abstractNumId w:val="6"/>
+  </w:num>
+  <w:num w:numId="2">
+    <w:abstractNumId w:val="22"/>
+  </w:num>
+  <w:num w:numId="3">
+    <w:abstractNumId w:val="3"/>
+  </w:num>
+  <w:num w:numId="4">
+    <w:abstractNumId w:val="16"/>
+  </w:num>
+  <w:num w:numId="5">
+    <w:abstractNumId w:val="5"/>
+  </w:num>
+  <w:num w:numId="6">
+    <w:abstractNumId w:val="13"/>
+  </w:num>
+  <w:num w:numId="7">
+    <w:abstractNumId w:val="7"/>
+  </w:num>
+  <w:num w:numId="8">
+    <w:abstractNumId w:val="8"/>
+  </w:num>
+  <w:num w:numId="9">
+    <w:abstractNumId w:val="2"/>
+  </w:num>
+  <w:num w:numId="10">
+    <w:abstractNumId w:val="17"/>
+  </w:num>
+  <w:num w:numId="11">
+    <w:abstractNumId w:val="21"/>
+  </w:num>
+  <w:num w:numId="12">
     <w:abstractNumId w:val="4"/>
   </w:num>
-  <w:num w:numId="2">
-    <w:abstractNumId w:val="17"/>
+  <w:num w:numId="13">
+    <w:abstractNumId w:val="10"/>
   </w:num>
-  <w:num w:numId="3">
+  <w:num w:numId="14">
+    <w:abstractNumId w:val="9"/>
+  </w:num>
+  <w:num w:numId="15">
+    <w:abstractNumId w:val="18"/>
+  </w:num>
+  <w:num w:numId="16">
+    <w:abstractNumId w:val="11"/>
+  </w:num>
+  <w:num w:numId="17">
+    <w:abstractNumId w:val="20"/>
+  </w:num>
+  <w:num w:numId="18">
+    <w:abstractNumId w:val="15"/>
+  </w:num>
+  <w:num w:numId="19">
+    <w:abstractNumId w:val="19"/>
+  </w:num>
+  <w:num w:numId="20">
+    <w:abstractNumId w:val="0"/>
+  </w:num>
+  <w:num w:numId="21">
     <w:abstractNumId w:val="1"/>
   </w:num>
-  <w:num w:numId="4">
+  <w:num w:numId="22">
     <w:abstractNumId w:val="12"/>
   </w:num>
-  <w:num w:numId="5">
-    <w:abstractNumId w:val="3"/>
-  </w:num>
-  <w:num w:numId="6">
-    <w:abstractNumId w:val="10"/>
-  </w:num>
-  <w:num w:numId="7">
-    <w:abstractNumId w:val="5"/>
-  </w:num>
-  <w:num w:numId="8">
-    <w:abstractNumId w:val="6"/>
-  </w:num>
-  <w:num w:numId="9">
-    <w:abstractNumId w:val="0"/>
-  </w:num>
-  <w:num w:numId="10">
-    <w:abstractNumId w:val="13"/>
-  </w:num>
-  <w:num w:numId="11">
-    <w:abstractNumId w:val="16"/>
-  </w:num>
-  <w:num w:numId="12">
-    <w:abstractNumId w:val="2"/>
-  </w:num>
-  <w:num w:numId="13">
-    <w:abstractNumId w:val="8"/>
-  </w:num>
-  <w:num w:numId="14">
-    <w:abstractNumId w:val="7"/>
-  </w:num>
-  <w:num w:numId="15">
+  <w:num w:numId="23">
     <w:abstractNumId w:val="14"/>
-  </w:num>
-  <w:num w:numId="16">
-    <w:abstractNumId w:val="9"/>
-  </w:num>
-  <w:num w:numId="17">
-    <w:abstractNumId w:val="15"/>
-  </w:num>
-  <w:num w:numId="18">
-    <w:abstractNumId w:val="11"/>
   </w:num>
 </w:numbering>
 </file>
@@ -4691,6 +6472,46 @@
       <w:contextualSpacing/>
     </w:pPr>
   </w:style>
+  <w:style w:type="character" w:styleId="PlaceholderText">
+    <w:name w:val="Placeholder Text"/>
+    <w:basedOn w:val="DefaultParagraphFont"/>
+    <w:uiPriority w:val="99"/>
+    <w:semiHidden/>
+    <w:rsid w:val="005F1007"/>
+    <w:rPr>
+      <w:color w:val="808080"/>
+    </w:rPr>
+  </w:style>
+  <w:style w:type="paragraph" w:styleId="BalloonText">
+    <w:name w:val="Balloon Text"/>
+    <w:basedOn w:val="Normal"/>
+    <w:link w:val="BalloonTextChar"/>
+    <w:uiPriority w:val="99"/>
+    <w:semiHidden/>
+    <w:unhideWhenUsed/>
+    <w:rsid w:val="005F1007"/>
+    <w:pPr>
+      <w:spacing w:after="0" w:line="240" w:lineRule="auto"/>
+    </w:pPr>
+    <w:rPr>
+      <w:rFonts w:ascii="Tahoma" w:hAnsi="Tahoma" w:cs="Tahoma"/>
+      <w:sz w:val="16"/>
+      <w:szCs w:val="16"/>
+    </w:rPr>
+  </w:style>
+  <w:style w:type="character" w:customStyle="1" w:styleId="BalloonTextChar">
+    <w:name w:val="Balloon Text Char"/>
+    <w:basedOn w:val="DefaultParagraphFont"/>
+    <w:link w:val="BalloonText"/>
+    <w:uiPriority w:val="99"/>
+    <w:semiHidden/>
+    <w:rsid w:val="005F1007"/>
+    <w:rPr>
+      <w:rFonts w:ascii="Tahoma" w:hAnsi="Tahoma" w:cs="Tahoma"/>
+      <w:sz w:val="16"/>
+      <w:szCs w:val="16"/>
+    </w:rPr>
+  </w:style>
 </w:styles>
 </file>
 
@@ -4936,6 +6757,46 @@
       <w:ind w:left="720"/>
       <w:contextualSpacing/>
     </w:pPr>
+  </w:style>
+  <w:style w:type="character" w:styleId="PlaceholderText">
+    <w:name w:val="Placeholder Text"/>
+    <w:basedOn w:val="DefaultParagraphFont"/>
+    <w:uiPriority w:val="99"/>
+    <w:semiHidden/>
+    <w:rsid w:val="005F1007"/>
+    <w:rPr>
+      <w:color w:val="808080"/>
+    </w:rPr>
+  </w:style>
+  <w:style w:type="paragraph" w:styleId="BalloonText">
+    <w:name w:val="Balloon Text"/>
+    <w:basedOn w:val="Normal"/>
+    <w:link w:val="BalloonTextChar"/>
+    <w:uiPriority w:val="99"/>
+    <w:semiHidden/>
+    <w:unhideWhenUsed/>
+    <w:rsid w:val="005F1007"/>
+    <w:pPr>
+      <w:spacing w:after="0" w:line="240" w:lineRule="auto"/>
+    </w:pPr>
+    <w:rPr>
+      <w:rFonts w:ascii="Tahoma" w:hAnsi="Tahoma" w:cs="Tahoma"/>
+      <w:sz w:val="16"/>
+      <w:szCs w:val="16"/>
+    </w:rPr>
+  </w:style>
+  <w:style w:type="character" w:customStyle="1" w:styleId="BalloonTextChar">
+    <w:name w:val="Balloon Text Char"/>
+    <w:basedOn w:val="DefaultParagraphFont"/>
+    <w:link w:val="BalloonText"/>
+    <w:uiPriority w:val="99"/>
+    <w:semiHidden/>
+    <w:rsid w:val="005F1007"/>
+    <w:rPr>
+      <w:rFonts w:ascii="Tahoma" w:hAnsi="Tahoma" w:cs="Tahoma"/>
+      <w:sz w:val="16"/>
+      <w:szCs w:val="16"/>
+    </w:rPr>
   </w:style>
 </w:styles>
 </file>

</xml_diff>

<commit_message>
Completed notes on chapter 3
</commit_message>
<xml_diff>
--- a/Notes/KleinbaumKupperNizamRosenberg_2014_Applied-Regression-Analysis.docx
+++ b/Notes/KleinbaumKupperNizamRosenberg_2014_Applied-Regression-Analysis.docx
@@ -2614,37 +2614,124 @@
         <w:rPr>
           <w:rFonts w:eastAsiaTheme="minorEastAsia"/>
         </w:rPr>
-        <w:t>P(a &lt;= X &lt;= b)</w:t>
-      </w:r>
+        <w:t xml:space="preserve">P(a </w:t>
+      </w:r>
+      <m:oMath>
+        <m:r>
+          <w:rPr>
+            <w:rFonts w:ascii="Cambria Math" w:hAnsi="Cambria Math"/>
+          </w:rPr>
+          <m:t>≤</m:t>
+        </m:r>
+      </m:oMath>
       <w:r>
         <w:rPr>
           <w:rFonts w:eastAsiaTheme="minorEastAsia"/>
         </w:rPr>
-        <w:t xml:space="preserve"> = </w:t>
-      </w:r>
+        <w:t xml:space="preserve"> X </w:t>
+      </w:r>
+      <m:oMath>
+        <m:r>
+          <w:rPr>
+            <w:rFonts w:ascii="Cambria Math" w:hAnsi="Cambria Math"/>
+          </w:rPr>
+          <m:t>≤</m:t>
+        </m:r>
+      </m:oMath>
       <w:r>
         <w:rPr>
           <w:rFonts w:eastAsiaTheme="minorEastAsia"/>
         </w:rPr>
+        <w:t xml:space="preserve"> b) = </w:t>
+      </w:r>
+      <w:r>
+        <w:rPr>
+          <w:rFonts w:eastAsiaTheme="minorEastAsia"/>
+        </w:rPr>
         <w:t>P[</w:t>
       </w:r>
       <w:r>
         <w:rPr>
           <w:rFonts w:eastAsiaTheme="minorEastAsia"/>
         </w:rPr>
-        <w:t>(</w:t>
+        <w:t>{</w:t>
       </w:r>
       <w:r>
         <w:rPr>
           <w:rFonts w:eastAsiaTheme="minorEastAsia"/>
         </w:rPr>
-        <w:t>a</w:t>
+        <w:t xml:space="preserve">(a - </w:t>
+      </w:r>
+      <w:proofErr w:type="spellStart"/>
+      <w:r>
+        <w:t>μ</w:t>
+      </w:r>
+      <w:r>
+        <w:rPr>
+          <w:vertAlign w:val="subscript"/>
+        </w:rPr>
+        <w:t>X</w:t>
+      </w:r>
+      <w:proofErr w:type="spellEnd"/>
+      <w:r>
+        <w:t xml:space="preserve">) / </w:t>
+      </w:r>
+      <w:proofErr w:type="spellStart"/>
+      <w:r>
+        <w:t>σ</w:t>
+      </w:r>
+      <w:r>
+        <w:rPr>
+          <w:vertAlign w:val="subscript"/>
+        </w:rPr>
+        <w:t>X</w:t>
+      </w:r>
+      <w:proofErr w:type="spellEnd"/>
+      <w:r>
+        <w:rPr>
+          <w:vertAlign w:val="subscript"/>
+        </w:rPr>
+        <w:t xml:space="preserve"> </w:t>
+      </w:r>
+      <w:r>
+        <w:t xml:space="preserve"> </w:t>
+      </w:r>
+      <w:r>
+        <w:t xml:space="preserve">} </w:t>
+      </w:r>
+      <m:oMath>
+        <m:r>
+          <w:rPr>
+            <w:rFonts w:ascii="Cambria Math" w:hAnsi="Cambria Math"/>
+          </w:rPr>
+          <m:t>≤</m:t>
+        </m:r>
+      </m:oMath>
+      <w:r>
+        <w:t xml:space="preserve"> Z</w:t>
+      </w:r>
+      <w:r>
+        <w:t xml:space="preserve"> </w:t>
+      </w:r>
+      <m:oMath>
+        <m:r>
+          <w:rPr>
+            <w:rFonts w:ascii="Cambria Math" w:hAnsi="Cambria Math"/>
+          </w:rPr>
+          <m:t>≤</m:t>
+        </m:r>
+      </m:oMath>
+      <w:r>
+        <w:t xml:space="preserve"> </w:t>
+      </w:r>
+      <w:r>
+        <w:t>{</w:t>
       </w:r>
       <w:r>
         <w:rPr>
           <w:rFonts w:eastAsiaTheme="minorEastAsia"/>
         </w:rPr>
-        <w:t xml:space="preserve"> - </w:t>
+        <w:t xml:space="preserve">(b - </w:t>
       </w:r>
       <w:proofErr w:type="spellStart"/>
       <w:r>
@@ -2678,59 +2765,7 @@
         <w:t xml:space="preserve"> </w:t>
       </w:r>
       <w:r>
-        <w:t xml:space="preserve"> &lt;= Z</w:t>
-      </w:r>
-      <w:r>
-        <w:t xml:space="preserve"> &lt;= </w:t>
-      </w:r>
-      <w:r>
-        <w:rPr>
-          <w:rFonts w:eastAsiaTheme="minorEastAsia"/>
-        </w:rPr>
-        <w:t>(</w:t>
-      </w:r>
-      <w:r>
-        <w:rPr>
-          <w:rFonts w:eastAsiaTheme="minorEastAsia"/>
-        </w:rPr>
-        <w:t>b</w:t>
-      </w:r>
-      <w:r>
-        <w:rPr>
-          <w:rFonts w:eastAsiaTheme="minorEastAsia"/>
-        </w:rPr>
-        <w:t xml:space="preserve"> - </w:t>
-      </w:r>
-      <w:proofErr w:type="spellStart"/>
-      <w:r>
-        <w:t>μ</w:t>
-      </w:r>
-      <w:r>
-        <w:rPr>
-          <w:vertAlign w:val="subscript"/>
-        </w:rPr>
-        <w:t>X</w:t>
-      </w:r>
-      <w:proofErr w:type="spellEnd"/>
-      <w:r>
-        <w:t xml:space="preserve">) / </w:t>
-      </w:r>
-      <w:proofErr w:type="spellStart"/>
-      <w:r>
-        <w:t>σ</w:t>
-      </w:r>
-      <w:r>
-        <w:rPr>
-          <w:vertAlign w:val="subscript"/>
-        </w:rPr>
-        <w:t>X</w:t>
-      </w:r>
-      <w:proofErr w:type="spellEnd"/>
-      <w:r>
-        <w:rPr>
-          <w:vertAlign w:val="subscript"/>
-        </w:rPr>
-        <w:t xml:space="preserve"> </w:t>
+        <w:t>}</w:t>
       </w:r>
       <w:r>
         <w:t>]</w:t>
@@ -2776,18 +2811,45 @@
         <w:rPr>
           <w:rFonts w:eastAsiaTheme="minorEastAsia"/>
         </w:rPr>
-        <w:t>Z = (</w:t>
+        <w:t xml:space="preserve">Z = </w:t>
       </w:r>
       <w:r>
         <w:rPr>
           <w:rFonts w:eastAsiaTheme="minorEastAsia"/>
         </w:rPr>
-        <w:t>Ẋ</w:t>
+        <w:t>[</w:t>
       </w:r>
       <w:r>
         <w:rPr>
           <w:rFonts w:eastAsiaTheme="minorEastAsia"/>
         </w:rPr>
+        <w:t>(</w:t>
+      </w:r>
+      <m:oMath>
+        <m:acc>
+          <m:accPr>
+            <m:chr m:val="̅"/>
+            <m:ctrlPr>
+              <w:rPr>
+                <w:rFonts w:ascii="Cambria Math" w:hAnsi="Cambria Math"/>
+                <w:i/>
+              </w:rPr>
+            </m:ctrlPr>
+          </m:accPr>
+          <m:e>
+            <m:r>
+              <w:rPr>
+                <w:rFonts w:ascii="Cambria Math" w:hAnsi="Cambria Math"/>
+              </w:rPr>
+              <m:t>X</m:t>
+            </m:r>
+          </m:e>
+        </m:acc>
+      </m:oMath>
+      <w:r>
+        <w:rPr>
+          <w:rFonts w:eastAsiaTheme="minorEastAsia"/>
+        </w:rPr>
         <w:t xml:space="preserve"> - </w:t>
       </w:r>
       <w:proofErr w:type="spellStart"/>
@@ -2804,15 +2866,124 @@
       <w:r>
         <w:t xml:space="preserve">) / </w:t>
       </w:r>
+      <w:r>
+        <w:t xml:space="preserve"> </w:t>
+      </w:r>
+      <m:oMath>
+        <m:sSub>
+          <m:sSubPr>
+            <m:ctrlPr>
+              <w:rPr>
+                <w:rFonts w:ascii="Cambria Math" w:hAnsi="Cambria Math"/>
+                <w:i/>
+              </w:rPr>
+            </m:ctrlPr>
+          </m:sSubPr>
+          <m:e>
+            <m:r>
+              <w:rPr>
+                <w:rFonts w:ascii="Cambria Math" w:hAnsi="Cambria Math"/>
+              </w:rPr>
+              <m:t>σ</m:t>
+            </m:r>
+          </m:e>
+          <m:sub>
+            <m:acc>
+              <m:accPr>
+                <m:chr m:val="̅"/>
+                <m:ctrlPr>
+                  <w:rPr>
+                    <w:rFonts w:ascii="Cambria Math" w:hAnsi="Cambria Math"/>
+                    <w:i/>
+                  </w:rPr>
+                </m:ctrlPr>
+              </m:accPr>
+              <m:e>
+                <m:r>
+                  <w:rPr>
+                    <w:rFonts w:ascii="Cambria Math" w:hAnsi="Cambria Math"/>
+                  </w:rPr>
+                  <m:t>X</m:t>
+                </m:r>
+              </m:e>
+            </m:acc>
+          </m:sub>
+        </m:sSub>
+        <m:r>
+          <w:rPr>
+            <w:rFonts w:ascii="Cambria Math" w:hAnsi="Cambria Math"/>
+          </w:rPr>
+          <m:t xml:space="preserve"> </m:t>
+        </m:r>
+      </m:oMath>
+      <w:r>
+        <w:rPr>
+          <w:rFonts w:eastAsiaTheme="minorEastAsia"/>
+        </w:rPr>
+        <w:t>]</w:t>
+      </w:r>
+      <w:r>
+        <w:t xml:space="preserve"> </w:t>
+      </w:r>
+      <w:r>
+        <w:t xml:space="preserve">= </w:t>
+      </w:r>
+      <w:r>
+        <w:rPr>
+          <w:rFonts w:eastAsiaTheme="minorEastAsia"/>
+        </w:rPr>
+        <w:t>(</w:t>
+      </w:r>
+      <m:oMath>
+        <m:acc>
+          <m:accPr>
+            <m:chr m:val="̅"/>
+            <m:ctrlPr>
+              <w:rPr>
+                <w:rFonts w:ascii="Cambria Math" w:hAnsi="Cambria Math"/>
+                <w:i/>
+              </w:rPr>
+            </m:ctrlPr>
+          </m:accPr>
+          <m:e>
+            <m:r>
+              <w:rPr>
+                <w:rFonts w:ascii="Cambria Math" w:hAnsi="Cambria Math"/>
+              </w:rPr>
+              <m:t>X</m:t>
+            </m:r>
+          </m:e>
+        </m:acc>
+      </m:oMath>
+      <w:r>
+        <w:rPr>
+          <w:rFonts w:eastAsiaTheme="minorEastAsia"/>
+        </w:rPr>
+        <w:t xml:space="preserve"> - </w:t>
+      </w:r>
       <w:proofErr w:type="spellStart"/>
       <w:r>
+        <w:t>μ</w:t>
+      </w:r>
+      <w:r>
+        <w:rPr>
+          <w:vertAlign w:val="subscript"/>
+        </w:rPr>
+        <w:t>X</w:t>
+      </w:r>
+      <w:proofErr w:type="spellEnd"/>
+      <w:r>
+        <w:t xml:space="preserve">) / ( </w:t>
+      </w:r>
+      <w:proofErr w:type="spellStart"/>
+      <w:r>
         <w:t>σ</w:t>
       </w:r>
       <w:r>
         <w:rPr>
           <w:vertAlign w:val="subscript"/>
         </w:rPr>
-        <w:t>Ẋ</w:t>
+        <w:t>X</w:t>
       </w:r>
       <w:proofErr w:type="spellEnd"/>
       <w:r>
@@ -2822,61 +2993,35 @@
         <w:t xml:space="preserve"> </w:t>
       </w:r>
       <w:r>
-        <w:t xml:space="preserve">= </w:t>
-      </w:r>
+        <w:t xml:space="preserve">/ </w:t>
+      </w:r>
+      <m:oMath>
+        <m:rad>
+          <m:radPr>
+            <m:degHide m:val="1"/>
+            <m:ctrlPr>
+              <w:rPr>
+                <w:rFonts w:ascii="Cambria Math" w:hAnsi="Cambria Math"/>
+                <w:i/>
+              </w:rPr>
+            </m:ctrlPr>
+          </m:radPr>
+          <m:deg/>
+          <m:e>
+            <m:r>
+              <w:rPr>
+                <w:rFonts w:ascii="Cambria Math" w:hAnsi="Cambria Math"/>
+              </w:rPr>
+              <m:t>n</m:t>
+            </m:r>
+          </m:e>
+        </m:rad>
+      </m:oMath>
       <w:r>
         <w:rPr>
           <w:rFonts w:eastAsiaTheme="minorEastAsia"/>
         </w:rPr>
-        <w:t xml:space="preserve">(Ẋ - </w:t>
-      </w:r>
-      <w:proofErr w:type="spellStart"/>
-      <w:r>
-        <w:t>μ</w:t>
-      </w:r>
-      <w:r>
-        <w:rPr>
-          <w:vertAlign w:val="subscript"/>
-        </w:rPr>
-        <w:t>X</w:t>
-      </w:r>
-      <w:proofErr w:type="spellEnd"/>
-      <w:r>
-        <w:t>) /</w:t>
-      </w:r>
-      <w:r>
-        <w:t xml:space="preserve"> (</w:t>
-      </w:r>
-      <w:r>
-        <w:t xml:space="preserve"> </w:t>
-      </w:r>
-      <w:proofErr w:type="spellStart"/>
-      <w:r>
-        <w:t>σ</w:t>
-      </w:r>
-      <w:r>
-        <w:rPr>
-          <w:vertAlign w:val="subscript"/>
-        </w:rPr>
-        <w:t>X</w:t>
-      </w:r>
-      <w:proofErr w:type="spellEnd"/>
-      <w:r>
-        <w:rPr>
-          <w:vertAlign w:val="subscript"/>
-        </w:rPr>
-        <w:t xml:space="preserve"> </w:t>
-      </w:r>
-      <w:r>
-        <w:t xml:space="preserve">/ </w:t>
-      </w:r>
-      <w:proofErr w:type="spellStart"/>
-      <w:r>
-        <w:t>Sqrt</w:t>
-      </w:r>
-      <w:proofErr w:type="spellEnd"/>
-      <w:r>
-        <w:t>(n))</w:t>
+        <w:t>)</w:t>
       </w:r>
     </w:p>
     <w:p>
@@ -2888,12 +3033,33 @@
         </w:numPr>
         <w:spacing w:after="0" w:line="240" w:lineRule="auto"/>
       </w:pPr>
-      <w:r>
-        <w:t>Ẋ</w:t>
-      </w:r>
+      <m:oMath>
+        <m:acc>
+          <m:accPr>
+            <m:chr m:val="̅"/>
+            <m:ctrlPr>
+              <w:rPr>
+                <w:rFonts w:ascii="Cambria Math" w:hAnsi="Cambria Math"/>
+                <w:i/>
+              </w:rPr>
+            </m:ctrlPr>
+          </m:accPr>
+          <m:e>
+            <m:r>
+              <w:rPr>
+                <w:rFonts w:ascii="Cambria Math" w:hAnsi="Cambria Math"/>
+              </w:rPr>
+              <m:t>X</m:t>
+            </m:r>
+          </m:e>
+        </m:acc>
+      </m:oMath>
       <w:r>
         <w:t xml:space="preserve"> = </w:t>
       </w:r>
+      <w:r>
+        <w:t>[</w:t>
+      </w:r>
       <w:proofErr w:type="spellStart"/>
       <w:r>
         <w:t>μ</w:t>
@@ -2906,6 +3072,83 @@
       </w:r>
       <w:proofErr w:type="spellEnd"/>
       <w:r>
+        <w:t xml:space="preserve"> + </w:t>
+      </w:r>
+      <w:r>
+        <w:t xml:space="preserve">( </w:t>
+      </w:r>
+      <w:proofErr w:type="spellStart"/>
+      <w:r>
+        <w:t>σ</w:t>
+      </w:r>
+      <w:r>
+        <w:rPr>
+          <w:vertAlign w:val="subscript"/>
+        </w:rPr>
+        <w:t>X</w:t>
+      </w:r>
+      <w:proofErr w:type="spellEnd"/>
+      <w:r>
+        <w:rPr>
+          <w:vertAlign w:val="subscript"/>
+        </w:rPr>
+        <w:t xml:space="preserve"> </w:t>
+      </w:r>
+      <w:r>
+        <w:t xml:space="preserve">/ </w:t>
+      </w:r>
+      <m:oMath>
+        <m:rad>
+          <m:radPr>
+            <m:degHide m:val="1"/>
+            <m:ctrlPr>
+              <w:rPr>
+                <w:rFonts w:ascii="Cambria Math" w:hAnsi="Cambria Math"/>
+                <w:i/>
+              </w:rPr>
+            </m:ctrlPr>
+          </m:radPr>
+          <m:deg/>
+          <m:e>
+            <m:r>
+              <w:rPr>
+                <w:rFonts w:ascii="Cambria Math" w:hAnsi="Cambria Math"/>
+              </w:rPr>
+              <m:t>n</m:t>
+            </m:r>
+          </m:e>
+        </m:rad>
+      </m:oMath>
+      <w:r>
+        <w:t>)</w:t>
+      </w:r>
+      <w:r>
+        <w:rPr>
+          <w:rFonts w:eastAsiaTheme="minorEastAsia"/>
+        </w:rPr>
+        <w:t xml:space="preserve"> Z</w:t>
+      </w:r>
+      <w:r>
+        <w:rPr>
+          <w:rFonts w:eastAsiaTheme="minorEastAsia"/>
+        </w:rPr>
+        <w:t>]</w:t>
+      </w:r>
+      <w:r>
+        <w:t xml:space="preserve"> = </w:t>
+      </w:r>
+      <w:proofErr w:type="spellStart"/>
+      <w:r>
+        <w:t>μ</w:t>
+      </w:r>
+      <w:r>
+        <w:rPr>
+          <w:vertAlign w:val="subscript"/>
+        </w:rPr>
+        <w:t>X</w:t>
+      </w:r>
+      <w:proofErr w:type="spellEnd"/>
+      <w:r>
         <w:t xml:space="preserve"> + ( </w:t>
       </w:r>
       <w:proofErr w:type="spellStart"/>
@@ -2926,103 +3169,69 @@
         <w:t xml:space="preserve"> </w:t>
       </w:r>
       <w:r>
+        <w:rPr>
+          <w:rFonts w:eastAsiaTheme="minorEastAsia"/>
+        </w:rPr>
+        <w:t>Z</w:t>
+      </w:r>
+      <w:r>
+        <w:t xml:space="preserve"> </w:t>
+      </w:r>
+      <w:r>
         <w:t xml:space="preserve">/ </w:t>
       </w:r>
-      <w:proofErr w:type="spellStart"/>
-      <w:r>
-        <w:t>Sqrt</w:t>
-      </w:r>
-      <w:proofErr w:type="spellEnd"/>
-      <w:r>
-        <w:t>(n))</w:t>
+      <m:oMath>
+        <m:rad>
+          <m:radPr>
+            <m:degHide m:val="1"/>
+            <m:ctrlPr>
+              <w:rPr>
+                <w:rFonts w:ascii="Cambria Math" w:hAnsi="Cambria Math"/>
+                <w:i/>
+              </w:rPr>
+            </m:ctrlPr>
+          </m:radPr>
+          <m:deg/>
+          <m:e>
+            <m:r>
+              <w:rPr>
+                <w:rFonts w:ascii="Cambria Math" w:hAnsi="Cambria Math"/>
+              </w:rPr>
+              <m:t>n</m:t>
+            </m:r>
+          </m:e>
+        </m:rad>
+      </m:oMath>
+      <w:r>
+        <w:t>)</w:t>
       </w:r>
       <w:r>
         <w:rPr>
           <w:rFonts w:eastAsiaTheme="minorEastAsia"/>
         </w:rPr>
-        <w:t xml:space="preserve"> Z</w:t>
-      </w:r>
-      <w:r>
         <w:t xml:space="preserve"> </w:t>
       </w:r>
-      <w:r>
-        <w:t xml:space="preserve">= </w:t>
-      </w:r>
-      <w:proofErr w:type="spellStart"/>
-      <w:r>
-        <w:t>μ</w:t>
-      </w:r>
-      <w:r>
-        <w:rPr>
-          <w:vertAlign w:val="subscript"/>
-        </w:rPr>
-        <w:t>X</w:t>
-      </w:r>
-      <w:proofErr w:type="spellEnd"/>
-      <w:r>
-        <w:t xml:space="preserve"> + ( </w:t>
-      </w:r>
-      <w:proofErr w:type="spellStart"/>
-      <w:r>
-        <w:t>σ</w:t>
-      </w:r>
-      <w:r>
-        <w:rPr>
-          <w:vertAlign w:val="subscript"/>
-        </w:rPr>
-        <w:t>X</w:t>
-      </w:r>
-      <w:proofErr w:type="spellEnd"/>
-      <w:r>
-        <w:rPr>
-          <w:vertAlign w:val="subscript"/>
-        </w:rPr>
+    </w:p>
+    <w:p>
+      <w:pPr>
+        <w:pStyle w:val="ListParagraph"/>
+        <w:numPr>
+          <w:ilvl w:val="0"/>
+          <w:numId w:val="21"/>
+        </w:numPr>
+        <w:spacing w:after="0" w:line="240" w:lineRule="auto"/>
+      </w:pPr>
+      <w:r>
+        <w:t xml:space="preserve">Z function can be used to approximated binomial distribution </w:t>
+      </w:r>
+      <w:r>
+        <w:t>B(n,π)</w:t>
+      </w:r>
+      <w:r>
+        <w:t xml:space="preserve"> when n &gt; 20</w:t>
+      </w:r>
+      <w:r>
         <w:t xml:space="preserve"> </w:t>
-      </w:r>
-      <w:r>
-        <w:rPr>
-          <w:rFonts w:eastAsiaTheme="minorEastAsia"/>
-        </w:rPr>
-        <w:t>Z</w:t>
-      </w:r>
-      <w:r>
-        <w:t xml:space="preserve"> </w:t>
-      </w:r>
-      <w:r>
-        <w:t xml:space="preserve">/ </w:t>
-      </w:r>
-      <w:proofErr w:type="spellStart"/>
-      <w:r>
-        <w:t>Sqrt</w:t>
-      </w:r>
-      <w:proofErr w:type="spellEnd"/>
-      <w:r>
-        <w:t>(n))</w:t>
-      </w:r>
-      <w:r>
-        <w:rPr>
-          <w:rFonts w:eastAsiaTheme="minorEastAsia"/>
-        </w:rPr>
-        <w:t xml:space="preserve"> </w:t>
-      </w:r>
-    </w:p>
-    <w:p>
-      <w:pPr>
-        <w:pStyle w:val="ListParagraph"/>
-        <w:numPr>
-          <w:ilvl w:val="0"/>
-          <w:numId w:val="21"/>
-        </w:numPr>
-        <w:spacing w:after="0" w:line="240" w:lineRule="auto"/>
-      </w:pPr>
-      <w:r>
-        <w:t xml:space="preserve">Z function can be used to approximated binomial distribution </w:t>
-      </w:r>
-      <w:r>
-        <w:t>B(n,π)</w:t>
-      </w:r>
-      <w:r>
-        <w:t xml:space="preserve"> when n &gt; 20</w:t>
       </w:r>
     </w:p>
     <w:p>
@@ -3050,14 +3259,28 @@
       <w:r>
         <w:t xml:space="preserve">σ = </w:t>
       </w:r>
-      <w:proofErr w:type="spellStart"/>
-      <w:r>
-        <w:t>Sqrt</w:t>
-      </w:r>
-      <w:proofErr w:type="spellEnd"/>
-      <w:r>
-        <w:t>[nπ(1-π)]</w:t>
-      </w:r>
+      <m:oMath>
+        <m:rad>
+          <m:radPr>
+            <m:degHide m:val="1"/>
+            <m:ctrlPr>
+              <w:rPr>
+                <w:rFonts w:ascii="Cambria Math" w:hAnsi="Cambria Math"/>
+                <w:i/>
+              </w:rPr>
+            </m:ctrlPr>
+          </m:radPr>
+          <m:deg/>
+          <m:e>
+            <m:r>
+              <w:rPr>
+                <w:rFonts w:ascii="Cambria Math" w:hAnsi="Cambria Math"/>
+              </w:rPr>
+              <m:t>nπ(1-π)</m:t>
+            </m:r>
+          </m:e>
+        </m:rad>
+      </m:oMath>
     </w:p>
     <w:p>
       <w:pPr>
@@ -3337,6 +3560,1505 @@
           <w:ilvl w:val="0"/>
           <w:numId w:val="24"/>
         </w:numPr>
+        <w:spacing w:after="0" w:line="240" w:lineRule="auto"/>
+      </w:pPr>
+      <w:r>
+        <w:t>Student’s t distribution</w:t>
+      </w:r>
+    </w:p>
+    <w:p>
+      <w:pPr>
+        <w:pStyle w:val="ListParagraph"/>
+        <w:numPr>
+          <w:ilvl w:val="1"/>
+          <w:numId w:val="24"/>
+        </w:numPr>
+        <w:spacing w:after="0" w:line="240" w:lineRule="auto"/>
+      </w:pPr>
+      <w:r>
+        <w:t>Symmetric about 0 like the standard normal distribution</w:t>
+      </w:r>
+    </w:p>
+    <w:p>
+      <w:pPr>
+        <w:pStyle w:val="ListParagraph"/>
+        <w:numPr>
+          <w:ilvl w:val="1"/>
+          <w:numId w:val="24"/>
+        </w:numPr>
+      </w:pPr>
+      <w:r>
+        <w:t>T</w:t>
+      </w:r>
+      <w:r>
+        <w:t xml:space="preserve"> = (</w:t>
+      </w:r>
+      <m:oMath>
+        <m:acc>
+          <m:accPr>
+            <m:chr m:val="̅"/>
+            <m:ctrlPr>
+              <w:rPr>
+                <w:rFonts w:ascii="Cambria Math" w:hAnsi="Cambria Math"/>
+                <w:i/>
+              </w:rPr>
+            </m:ctrlPr>
+          </m:accPr>
+          <m:e>
+            <m:r>
+              <w:rPr>
+                <w:rFonts w:ascii="Cambria Math" w:hAnsi="Cambria Math"/>
+              </w:rPr>
+              <m:t>X</m:t>
+            </m:r>
+          </m:e>
+        </m:acc>
+      </m:oMath>
+      <w:r>
+        <w:t xml:space="preserve"> - μ</w:t>
+      </w:r>
+      <w:proofErr w:type="spellStart"/>
+      <w:r>
+        <w:rPr>
+          <w:vertAlign w:val="subscript"/>
+        </w:rPr>
+        <w:t>X</w:t>
+      </w:r>
+      <w:proofErr w:type="spellEnd"/>
+      <w:r>
+        <w:t xml:space="preserve">) / </w:t>
+      </w:r>
+      <w:r>
+        <w:t>[S</w:t>
+      </w:r>
+      <w:r>
+        <w:rPr>
+          <w:vertAlign w:val="subscript"/>
+        </w:rPr>
+        <w:t>X</w:t>
+      </w:r>
+      <w:r>
+        <w:t>/</w:t>
+      </w:r>
+      <m:oMath>
+        <m:rad>
+          <m:radPr>
+            <m:degHide m:val="1"/>
+            <m:ctrlPr>
+              <w:rPr>
+                <w:rFonts w:ascii="Cambria Math" w:hAnsi="Cambria Math"/>
+                <w:i/>
+              </w:rPr>
+            </m:ctrlPr>
+          </m:radPr>
+          <m:deg/>
+          <m:e>
+            <m:r>
+              <w:rPr>
+                <w:rFonts w:ascii="Cambria Math" w:hAnsi="Cambria Math"/>
+              </w:rPr>
+              <m:t>n</m:t>
+            </m:r>
+          </m:e>
+        </m:rad>
+      </m:oMath>
+      <w:r>
+        <w:t>]</w:t>
+      </w:r>
+    </w:p>
+    <w:p>
+      <w:pPr>
+        <w:pStyle w:val="ListParagraph"/>
+        <w:numPr>
+          <w:ilvl w:val="1"/>
+          <w:numId w:val="21"/>
+        </w:numPr>
+        <w:spacing w:after="0" w:line="240" w:lineRule="auto"/>
+      </w:pPr>
+      <w:r>
+        <w:t xml:space="preserve">Alternative to </w:t>
+      </w:r>
+      <w:r>
+        <w:rPr>
+          <w:rFonts w:eastAsiaTheme="minorEastAsia"/>
+        </w:rPr>
+        <w:t xml:space="preserve">Z = (Ẋ - </w:t>
+      </w:r>
+      <w:proofErr w:type="spellStart"/>
+      <w:r>
+        <w:t>μ</w:t>
+      </w:r>
+      <w:r>
+        <w:rPr>
+          <w:vertAlign w:val="subscript"/>
+        </w:rPr>
+        <w:t>X</w:t>
+      </w:r>
+      <w:proofErr w:type="spellEnd"/>
+      <w:r>
+        <w:t xml:space="preserve">) / </w:t>
+      </w:r>
+      <w:proofErr w:type="spellStart"/>
+      <w:r>
+        <w:t>σ</w:t>
+      </w:r>
+      <w:r>
+        <w:rPr>
+          <w:vertAlign w:val="subscript"/>
+        </w:rPr>
+        <w:t>Ẋ</w:t>
+      </w:r>
+      <w:proofErr w:type="spellEnd"/>
+      <w:r>
+        <w:rPr>
+          <w:vertAlign w:val="subscript"/>
+        </w:rPr>
+        <w:t xml:space="preserve"> </w:t>
+      </w:r>
+      <w:r>
+        <w:t xml:space="preserve">= </w:t>
+      </w:r>
+      <w:r>
+        <w:rPr>
+          <w:rFonts w:eastAsiaTheme="minorEastAsia"/>
+        </w:rPr>
+        <w:t xml:space="preserve">(Ẋ - </w:t>
+      </w:r>
+      <w:proofErr w:type="spellStart"/>
+      <w:r>
+        <w:t>μ</w:t>
+      </w:r>
+      <w:r>
+        <w:rPr>
+          <w:vertAlign w:val="subscript"/>
+        </w:rPr>
+        <w:t>X</w:t>
+      </w:r>
+      <w:proofErr w:type="spellEnd"/>
+      <w:r>
+        <w:t xml:space="preserve">) / ( </w:t>
+      </w:r>
+      <w:proofErr w:type="spellStart"/>
+      <w:r>
+        <w:t>σ</w:t>
+      </w:r>
+      <w:r>
+        <w:rPr>
+          <w:vertAlign w:val="subscript"/>
+        </w:rPr>
+        <w:t>X</w:t>
+      </w:r>
+      <w:proofErr w:type="spellEnd"/>
+      <w:r>
+        <w:rPr>
+          <w:vertAlign w:val="subscript"/>
+        </w:rPr>
+        <w:t xml:space="preserve"> </w:t>
+      </w:r>
+      <w:r>
+        <w:t xml:space="preserve">/ </w:t>
+      </w:r>
+      <m:oMath>
+        <m:rad>
+          <m:radPr>
+            <m:degHide m:val="1"/>
+            <m:ctrlPr>
+              <w:rPr>
+                <w:rFonts w:ascii="Cambria Math" w:hAnsi="Cambria Math"/>
+                <w:i/>
+              </w:rPr>
+            </m:ctrlPr>
+          </m:radPr>
+          <m:deg/>
+          <m:e>
+            <m:r>
+              <w:rPr>
+                <w:rFonts w:ascii="Cambria Math" w:hAnsi="Cambria Math"/>
+              </w:rPr>
+              <m:t>n</m:t>
+            </m:r>
+          </m:e>
+        </m:rad>
+      </m:oMath>
+      <w:r>
+        <w:t>)</w:t>
+      </w:r>
+    </w:p>
+    <w:p>
+      <w:pPr>
+        <w:pStyle w:val="ListParagraph"/>
+        <w:numPr>
+          <w:ilvl w:val="1"/>
+          <w:numId w:val="24"/>
+        </w:numPr>
+        <w:spacing w:after="0" w:line="240" w:lineRule="auto"/>
+      </w:pPr>
+      <w:r>
+        <w:t xml:space="preserve">When </w:t>
+      </w:r>
+      <w:proofErr w:type="spellStart"/>
+      <w:r>
+        <w:t>σ</w:t>
+      </w:r>
+      <w:r>
+        <w:rPr>
+          <w:vertAlign w:val="subscript"/>
+        </w:rPr>
+        <w:t>X</w:t>
+      </w:r>
+      <w:proofErr w:type="spellEnd"/>
+      <w:r>
+        <w:rPr>
+          <w:vertAlign w:val="subscript"/>
+        </w:rPr>
+        <w:t xml:space="preserve"> </w:t>
+      </w:r>
+      <w:r>
+        <w:t xml:space="preserve">is unknown and is estimated by </w:t>
+      </w:r>
+      <m:oMath>
+        <m:sSubSup>
+          <m:sSubSupPr>
+            <m:ctrlPr>
+              <w:rPr>
+                <w:rFonts w:ascii="Cambria Math" w:hAnsi="Cambria Math"/>
+                <w:i/>
+              </w:rPr>
+            </m:ctrlPr>
+          </m:sSubSupPr>
+          <m:e>
+            <m:r>
+              <w:rPr>
+                <w:rFonts w:ascii="Cambria Math" w:hAnsi="Cambria Math"/>
+              </w:rPr>
+              <m:t>S</m:t>
+            </m:r>
+          </m:e>
+          <m:sub>
+            <m:r>
+              <w:rPr>
+                <w:rFonts w:ascii="Cambria Math" w:hAnsi="Cambria Math"/>
+              </w:rPr>
+              <m:t>X</m:t>
+            </m:r>
+          </m:sub>
+          <m:sup>
+            <m:r>
+              <w:rPr>
+                <w:rFonts w:ascii="Cambria Math" w:hAnsi="Cambria Math"/>
+              </w:rPr>
+              <m:t>2</m:t>
+            </m:r>
+          </m:sup>
+        </m:sSubSup>
+      </m:oMath>
+      <w:r>
+        <w:rPr>
+          <w:vertAlign w:val="superscript"/>
+        </w:rPr>
+        <w:t xml:space="preserve"> </w:t>
+      </w:r>
+    </w:p>
+    <w:p>
+      <w:pPr>
+        <w:pStyle w:val="ListParagraph"/>
+        <w:numPr>
+          <w:ilvl w:val="1"/>
+          <w:numId w:val="24"/>
+        </w:numPr>
+        <w:spacing w:after="0" w:line="240" w:lineRule="auto"/>
+      </w:pPr>
+      <w:r>
+        <w:t>S</w:t>
+      </w:r>
+      <w:r>
+        <w:rPr>
+          <w:vertAlign w:val="subscript"/>
+        </w:rPr>
+        <w:t>X</w:t>
+      </w:r>
+      <w:r>
+        <w:t>/</w:t>
+      </w:r>
+      <m:oMath>
+        <m:rad>
+          <m:radPr>
+            <m:degHide m:val="1"/>
+            <m:ctrlPr>
+              <w:rPr>
+                <w:rFonts w:ascii="Cambria Math" w:hAnsi="Cambria Math"/>
+                <w:i/>
+              </w:rPr>
+            </m:ctrlPr>
+          </m:radPr>
+          <m:deg/>
+          <m:e>
+            <m:r>
+              <w:rPr>
+                <w:rFonts w:ascii="Cambria Math" w:hAnsi="Cambria Math"/>
+              </w:rPr>
+              <m:t>n</m:t>
+            </m:r>
+          </m:e>
+        </m:rad>
+      </m:oMath>
+      <w:r>
+        <w:rPr>
+          <w:rFonts w:eastAsiaTheme="minorEastAsia"/>
+        </w:rPr>
+        <w:t xml:space="preserve"> </w:t>
+      </w:r>
+      <w:r>
+        <w:t>is the estimated standard error o</w:t>
+      </w:r>
+      <w:r>
+        <w:t xml:space="preserve">f </w:t>
+      </w:r>
+      <m:oMath>
+        <m:acc>
+          <m:accPr>
+            <m:chr m:val="̅"/>
+            <m:ctrlPr>
+              <w:rPr>
+                <w:rFonts w:ascii="Cambria Math" w:hAnsi="Cambria Math"/>
+                <w:i/>
+              </w:rPr>
+            </m:ctrlPr>
+          </m:accPr>
+          <m:e>
+            <m:r>
+              <w:rPr>
+                <w:rFonts w:ascii="Cambria Math" w:hAnsi="Cambria Math"/>
+              </w:rPr>
+              <m:t>X</m:t>
+            </m:r>
+          </m:e>
+        </m:acc>
+      </m:oMath>
+    </w:p>
+    <w:p>
+      <w:pPr>
+        <w:pStyle w:val="ListParagraph"/>
+        <w:numPr>
+          <w:ilvl w:val="1"/>
+          <w:numId w:val="24"/>
+        </w:numPr>
+        <w:spacing w:after="0" w:line="240" w:lineRule="auto"/>
+      </w:pPr>
+      <w:r>
+        <w:t>T has the t distribution with n-1 degrees of freedom</w:t>
+      </w:r>
+    </w:p>
+    <w:p>
+      <w:pPr>
+        <w:pStyle w:val="ListParagraph"/>
+        <w:numPr>
+          <w:ilvl w:val="2"/>
+          <w:numId w:val="24"/>
+        </w:numPr>
+        <w:spacing w:after="0" w:line="240" w:lineRule="auto"/>
+      </w:pPr>
+      <w:r>
+        <w:t>X is normally distributed</w:t>
+      </w:r>
+    </w:p>
+    <w:p>
+      <w:pPr>
+        <w:pStyle w:val="ListParagraph"/>
+        <w:numPr>
+          <w:ilvl w:val="2"/>
+          <w:numId w:val="24"/>
+        </w:numPr>
+        <w:spacing w:after="0" w:line="240" w:lineRule="auto"/>
+      </w:pPr>
+      <m:oMath>
+        <m:acc>
+          <m:accPr>
+            <m:chr m:val="̅"/>
+            <m:ctrlPr>
+              <w:rPr>
+                <w:rFonts w:ascii="Cambria Math" w:hAnsi="Cambria Math"/>
+                <w:i/>
+              </w:rPr>
+            </m:ctrlPr>
+          </m:accPr>
+          <m:e>
+            <m:r>
+              <w:rPr>
+                <w:rFonts w:ascii="Cambria Math" w:hAnsi="Cambria Math"/>
+              </w:rPr>
+              <m:t>X</m:t>
+            </m:r>
+          </m:e>
+        </m:acc>
+      </m:oMath>
+      <w:r>
+        <w:rPr>
+          <w:rFonts w:eastAsiaTheme="minorEastAsia"/>
+        </w:rPr>
+        <w:t xml:space="preserve"> and</w:t>
+      </w:r>
+      <m:oMath>
+        <m:sSubSup>
+          <m:sSubSupPr>
+            <m:ctrlPr>
+              <w:rPr>
+                <w:rFonts w:ascii="Cambria Math" w:hAnsi="Cambria Math"/>
+                <w:i/>
+              </w:rPr>
+            </m:ctrlPr>
+          </m:sSubSupPr>
+          <m:e>
+            <m:r>
+              <w:rPr>
+                <w:rFonts w:ascii="Cambria Math" w:hAnsi="Cambria Math"/>
+              </w:rPr>
+              <m:t>S</m:t>
+            </m:r>
+          </m:e>
+          <m:sub>
+            <m:r>
+              <w:rPr>
+                <w:rFonts w:ascii="Cambria Math" w:hAnsi="Cambria Math"/>
+              </w:rPr>
+              <m:t>X</m:t>
+            </m:r>
+          </m:sub>
+          <m:sup>
+            <m:r>
+              <w:rPr>
+                <w:rFonts w:ascii="Cambria Math" w:hAnsi="Cambria Math"/>
+              </w:rPr>
+              <m:t>2</m:t>
+            </m:r>
+          </m:sup>
+        </m:sSubSup>
+      </m:oMath>
+      <w:r>
+        <w:rPr>
+          <w:rFonts w:eastAsiaTheme="minorEastAsia"/>
+        </w:rPr>
+        <w:t xml:space="preserve">  </w:t>
+      </w:r>
+      <w:r>
+        <w:rPr>
+          <w:rFonts w:eastAsiaTheme="minorEastAsia"/>
+        </w:rPr>
+        <w:t>are calculated using a random sample from the normal distribution</w:t>
+      </w:r>
+    </w:p>
+    <w:p>
+      <w:pPr>
+        <w:pStyle w:val="ListParagraph"/>
+        <w:numPr>
+          <w:ilvl w:val="1"/>
+          <w:numId w:val="24"/>
+        </w:numPr>
+        <w:spacing w:after="0" w:line="240" w:lineRule="auto"/>
+      </w:pPr>
+      <m:oMath>
+        <m:sSubSup>
+          <m:sSubSupPr>
+            <m:ctrlPr>
+              <w:rPr>
+                <w:rFonts w:ascii="Cambria Math" w:hAnsi="Cambria Math"/>
+                <w:i/>
+              </w:rPr>
+            </m:ctrlPr>
+          </m:sSubSupPr>
+          <m:e>
+            <m:r>
+              <w:rPr>
+                <w:rFonts w:ascii="Cambria Math" w:hAnsi="Cambria Math"/>
+              </w:rPr>
+              <m:t>S</m:t>
+            </m:r>
+          </m:e>
+          <m:sub>
+            <m:r>
+              <w:rPr>
+                <w:rFonts w:ascii="Cambria Math" w:hAnsi="Cambria Math"/>
+              </w:rPr>
+              <m:t>P</m:t>
+            </m:r>
+          </m:sub>
+          <m:sup>
+            <m:r>
+              <w:rPr>
+                <w:rFonts w:ascii="Cambria Math" w:hAnsi="Cambria Math"/>
+              </w:rPr>
+              <m:t>2</m:t>
+            </m:r>
+          </m:sup>
+        </m:sSubSup>
+      </m:oMath>
+      <w:r>
+        <w:rPr>
+          <w:rFonts w:eastAsiaTheme="minorEastAsia"/>
+        </w:rPr>
+        <w:t xml:space="preserve"> is the pooled sample variance to two normally distributed populations with the same standard deviation {i.e., </w:t>
+      </w:r>
+      <w:r>
+        <w:t>N(μ</w:t>
+      </w:r>
+      <w:r>
+        <w:rPr>
+          <w:vertAlign w:val="subscript"/>
+        </w:rPr>
+        <w:t>1</w:t>
+      </w:r>
+      <w:r>
+        <w:t>,σ)</w:t>
+      </w:r>
+      <w:r>
+        <w:t xml:space="preserve"> and </w:t>
+      </w:r>
+      <w:r>
+        <w:t>N(μ</w:t>
+      </w:r>
+      <w:r>
+        <w:rPr>
+          <w:vertAlign w:val="subscript"/>
+        </w:rPr>
+        <w:t>2</w:t>
+      </w:r>
+      <w:r>
+        <w:t>,σ)</w:t>
+      </w:r>
+      <w:r>
+        <w:t>}  (Eq. on p. 26)</w:t>
+      </w:r>
+    </w:p>
+    <w:p>
+      <w:pPr>
+        <w:pStyle w:val="ListParagraph"/>
+        <w:numPr>
+          <w:ilvl w:val="0"/>
+          <w:numId w:val="24"/>
+        </w:numPr>
+        <w:spacing w:after="0" w:line="240" w:lineRule="auto"/>
+      </w:pPr>
+      <w:r>
+        <w:t>Chi-Square distribution</w:t>
+      </w:r>
+      <w:r>
+        <w:t>,</w:t>
+      </w:r>
+      <w:r>
+        <w:t xml:space="preserve"> </w:t>
+      </w:r>
+      <m:oMath>
+        <m:sSup>
+          <m:sSupPr>
+            <m:ctrlPr>
+              <w:rPr>
+                <w:rFonts w:ascii="Cambria Math" w:hAnsi="Cambria Math"/>
+                <w:i/>
+              </w:rPr>
+            </m:ctrlPr>
+          </m:sSupPr>
+          <m:e>
+            <m:r>
+              <m:rPr>
+                <m:sty m:val="p"/>
+              </m:rPr>
+              <w:rPr>
+                <w:rFonts w:ascii="Cambria Math" w:hAnsi="Cambria Math"/>
+              </w:rPr>
+              <m:t>Χ</m:t>
+            </m:r>
+          </m:e>
+          <m:sup>
+            <m:r>
+              <w:rPr>
+                <w:rFonts w:ascii="Cambria Math" w:hAnsi="Cambria Math"/>
+              </w:rPr>
+              <m:t>2</m:t>
+            </m:r>
+          </m:sup>
+        </m:sSup>
+      </m:oMath>
+    </w:p>
+    <w:p>
+      <w:pPr>
+        <w:pStyle w:val="ListParagraph"/>
+        <w:numPr>
+          <w:ilvl w:val="1"/>
+          <w:numId w:val="24"/>
+        </w:numPr>
+        <w:spacing w:after="0" w:line="240" w:lineRule="auto"/>
+      </w:pPr>
+      <w:r>
+        <w:rPr>
+          <w:rFonts w:eastAsiaTheme="minorEastAsia"/>
+        </w:rPr>
+        <w:t>Non-symmetric distribution skewed to the right</w:t>
+      </w:r>
+    </w:p>
+    <w:p>
+      <w:pPr>
+        <w:pStyle w:val="ListParagraph"/>
+        <w:numPr>
+          <w:ilvl w:val="1"/>
+          <w:numId w:val="24"/>
+        </w:numPr>
+        <w:spacing w:after="0" w:line="240" w:lineRule="auto"/>
+      </w:pPr>
+      <w:r>
+        <w:rPr>
+          <w:rFonts w:eastAsiaTheme="minorEastAsia"/>
+        </w:rPr>
+        <w:t>Describes the behavior of the non-negative random variable (n-1)S</w:t>
+      </w:r>
+      <w:r>
+        <w:rPr>
+          <w:rFonts w:eastAsiaTheme="minorEastAsia"/>
+          <w:vertAlign w:val="superscript"/>
+        </w:rPr>
+        <w:t xml:space="preserve">2 </w:t>
+      </w:r>
+      <w:r>
+        <w:t>/ σ</w:t>
+      </w:r>
+      <w:r>
+        <w:rPr>
+          <w:vertAlign w:val="superscript"/>
+        </w:rPr>
+        <w:t xml:space="preserve">2 </w:t>
+      </w:r>
+    </w:p>
+    <w:p>
+      <w:pPr>
+        <w:pStyle w:val="ListParagraph"/>
+        <w:numPr>
+          <w:ilvl w:val="2"/>
+          <w:numId w:val="24"/>
+        </w:numPr>
+        <w:spacing w:after="0" w:line="240" w:lineRule="auto"/>
+      </w:pPr>
+      <w:r>
+        <w:t xml:space="preserve">Has chi-square distribution with n-1 degrees of freedom  </w:t>
+      </w:r>
+      <w:r>
+        <w:t xml:space="preserve">, </w:t>
+      </w:r>
+      <m:oMath>
+        <m:sSup>
+          <m:sSupPr>
+            <m:ctrlPr>
+              <w:rPr>
+                <w:rFonts w:ascii="Cambria Math" w:hAnsi="Cambria Math"/>
+                <w:i/>
+              </w:rPr>
+            </m:ctrlPr>
+          </m:sSupPr>
+          <m:e>
+            <m:r>
+              <m:rPr>
+                <m:sty m:val="p"/>
+              </m:rPr>
+              <w:rPr>
+                <w:rFonts w:ascii="Cambria Math" w:hAnsi="Cambria Math"/>
+              </w:rPr>
+              <m:t>Χ</m:t>
+            </m:r>
+          </m:e>
+          <m:sup>
+            <m:r>
+              <w:rPr>
+                <w:rFonts w:ascii="Cambria Math" w:hAnsi="Cambria Math"/>
+              </w:rPr>
+              <m:t>2</m:t>
+            </m:r>
+          </m:sup>
+        </m:sSup>
+      </m:oMath>
+      <w:r>
+        <w:rPr>
+          <w:rFonts w:eastAsiaTheme="minorEastAsia"/>
+          <w:vertAlign w:val="subscript"/>
+        </w:rPr>
+        <w:t xml:space="preserve">n-1 </w:t>
+      </w:r>
+      <w:r>
+        <w:t xml:space="preserve"> </w:t>
+      </w:r>
+    </w:p>
+    <w:p>
+      <w:pPr>
+        <w:pStyle w:val="ListParagraph"/>
+        <w:numPr>
+          <w:ilvl w:val="0"/>
+          <w:numId w:val="24"/>
+        </w:numPr>
+        <w:spacing w:after="0" w:line="240" w:lineRule="auto"/>
+      </w:pPr>
+      <w:r>
+        <w:t>F distribution</w:t>
+      </w:r>
+    </w:p>
+    <w:p>
+      <w:pPr>
+        <w:pStyle w:val="ListParagraph"/>
+        <w:numPr>
+          <w:ilvl w:val="1"/>
+          <w:numId w:val="24"/>
+        </w:numPr>
+        <w:spacing w:after="0" w:line="240" w:lineRule="auto"/>
+      </w:pPr>
+      <w:r>
+        <w:lastRenderedPageBreak/>
+        <w:t>Non-symmetric distribution skewed to the right</w:t>
+      </w:r>
+    </w:p>
+    <w:p>
+      <w:pPr>
+        <w:pStyle w:val="ListParagraph"/>
+        <w:numPr>
+          <w:ilvl w:val="1"/>
+          <w:numId w:val="24"/>
+        </w:numPr>
+        <w:spacing w:after="0" w:line="240" w:lineRule="auto"/>
+      </w:pPr>
+      <w:r>
+        <w:t>Modeling probability distribution of the ratio of independent estimators of two population variances</w:t>
+      </w:r>
+    </w:p>
+    <w:p>
+      <w:pPr>
+        <w:pStyle w:val="ListParagraph"/>
+        <w:numPr>
+          <w:ilvl w:val="1"/>
+          <w:numId w:val="24"/>
+        </w:numPr>
+        <w:spacing w:after="0" w:line="240" w:lineRule="auto"/>
+      </w:pPr>
+      <w:r>
+        <w:t>Has distribution with n</w:t>
+      </w:r>
+      <w:r>
+        <w:rPr>
+          <w:vertAlign w:val="subscript"/>
+        </w:rPr>
+        <w:t>1</w:t>
+      </w:r>
+      <w:r>
+        <w:t>-1 numerator degrees of freedom and n</w:t>
+      </w:r>
+      <w:r>
+        <w:rPr>
+          <w:vertAlign w:val="subscript"/>
+        </w:rPr>
+        <w:t>2</w:t>
+      </w:r>
+      <w:r>
+        <w:t>-1 denominator degrees of freedom</w:t>
+      </w:r>
+    </w:p>
+    <w:p>
+      <w:pPr>
+        <w:spacing w:after="0" w:line="240" w:lineRule="auto"/>
+      </w:pPr>
+    </w:p>
+    <w:p>
+      <w:pPr>
+        <w:spacing w:after="0" w:line="240" w:lineRule="auto"/>
+      </w:pPr>
+      <w:r>
+        <w:t>Statistical Inference: Estimation</w:t>
+      </w:r>
+    </w:p>
+    <w:p>
+      <w:pPr>
+        <w:pStyle w:val="ListParagraph"/>
+        <w:numPr>
+          <w:ilvl w:val="0"/>
+          <w:numId w:val="25"/>
+        </w:numPr>
+        <w:spacing w:after="0" w:line="240" w:lineRule="auto"/>
+      </w:pPr>
+      <w:r>
+        <w:t>Quantifying the specific value of an unknown population parameter</w:t>
+      </w:r>
+      <w:r>
+        <w:t xml:space="preserve"> (i.e., likely set of values for the parameter)</w:t>
+      </w:r>
+    </w:p>
+    <w:p>
+      <w:pPr>
+        <w:pStyle w:val="ListParagraph"/>
+        <w:numPr>
+          <w:ilvl w:val="0"/>
+          <w:numId w:val="25"/>
+        </w:numPr>
+        <w:spacing w:after="0" w:line="240" w:lineRule="auto"/>
+      </w:pPr>
+      <w:r>
+        <w:t xml:space="preserve">Estimate </w:t>
+      </w:r>
+      <m:oMath>
+        <m:r>
+          <m:rPr>
+            <m:sty m:val="p"/>
+          </m:rPr>
+          <w:rPr>
+            <w:rFonts w:ascii="Cambria Math" w:hAnsi="Cambria Math"/>
+          </w:rPr>
+          <m:t>Θ</m:t>
+        </m:r>
+      </m:oMath>
+      <w:r>
+        <w:rPr>
+          <w:rFonts w:eastAsiaTheme="minorEastAsia"/>
+        </w:rPr>
+        <w:t xml:space="preserve"> using random variable </w:t>
+      </w:r>
+      <m:oMath>
+        <m:acc>
+          <m:accPr>
+            <m:ctrlPr>
+              <w:rPr>
+                <w:rFonts w:ascii="Cambria Math" w:eastAsiaTheme="minorEastAsia" w:hAnsi="Cambria Math"/>
+                <w:i/>
+              </w:rPr>
+            </m:ctrlPr>
+          </m:accPr>
+          <m:e>
+            <m:r>
+              <m:rPr>
+                <m:sty m:val="p"/>
+              </m:rPr>
+              <w:rPr>
+                <w:rFonts w:ascii="Cambria Math" w:eastAsiaTheme="minorEastAsia" w:hAnsi="Cambria Math"/>
+              </w:rPr>
+              <m:t>Θ</m:t>
+            </m:r>
+          </m:e>
+        </m:acc>
+      </m:oMath>
+    </w:p>
+    <w:p>
+      <w:pPr>
+        <w:pStyle w:val="ListParagraph"/>
+        <w:numPr>
+          <w:ilvl w:val="0"/>
+          <w:numId w:val="25"/>
+        </w:numPr>
+        <w:spacing w:after="0" w:line="240" w:lineRule="auto"/>
+      </w:pPr>
+      <m:oMath>
+        <m:acc>
+          <m:accPr>
+            <m:ctrlPr>
+              <w:rPr>
+                <w:rFonts w:ascii="Cambria Math" w:eastAsiaTheme="minorEastAsia" w:hAnsi="Cambria Math"/>
+                <w:i/>
+              </w:rPr>
+            </m:ctrlPr>
+          </m:accPr>
+          <m:e>
+            <m:r>
+              <m:rPr>
+                <m:sty m:val="p"/>
+              </m:rPr>
+              <w:rPr>
+                <w:rFonts w:ascii="Cambria Math" w:eastAsiaTheme="minorEastAsia" w:hAnsi="Cambria Math"/>
+              </w:rPr>
+              <m:t>Θ</m:t>
+            </m:r>
+          </m:e>
+        </m:acc>
+      </m:oMath>
+      <w:r>
+        <w:rPr>
+          <w:rFonts w:eastAsiaTheme="minorEastAsia"/>
+        </w:rPr>
+        <w:t xml:space="preserve"> is a point estimator of </w:t>
+      </w:r>
+      <m:oMath>
+        <m:r>
+          <m:rPr>
+            <m:sty m:val="p"/>
+          </m:rPr>
+          <w:rPr>
+            <w:rFonts w:ascii="Cambria Math" w:hAnsi="Cambria Math"/>
+          </w:rPr>
+          <m:t>Θ</m:t>
+        </m:r>
+      </m:oMath>
+      <w:r>
+        <w:rPr>
+          <w:rFonts w:eastAsiaTheme="minorEastAsia"/>
+        </w:rPr>
+        <w:t xml:space="preserve"> </w:t>
+      </w:r>
+    </w:p>
+    <w:p>
+      <w:pPr>
+        <w:pStyle w:val="ListParagraph"/>
+        <w:numPr>
+          <w:ilvl w:val="0"/>
+          <w:numId w:val="25"/>
+        </w:numPr>
+        <w:spacing w:after="0" w:line="240" w:lineRule="auto"/>
+      </w:pPr>
+      <w:r>
+        <w:t>Point estimator takes the form of a formula or rule</w:t>
+      </w:r>
+    </w:p>
+    <w:p>
+      <w:pPr>
+        <w:pStyle w:val="ListParagraph"/>
+        <w:numPr>
+          <w:ilvl w:val="0"/>
+          <w:numId w:val="25"/>
+        </w:numPr>
+        <w:spacing w:after="0" w:line="240" w:lineRule="auto"/>
+      </w:pPr>
+      <w:r>
+        <w:t>Procedure to estimate parameter</w:t>
+      </w:r>
+    </w:p>
+    <w:p>
+      <w:pPr>
+        <w:pStyle w:val="ListParagraph"/>
+        <w:numPr>
+          <w:ilvl w:val="1"/>
+          <w:numId w:val="25"/>
+        </w:numPr>
+        <w:spacing w:after="0" w:line="240" w:lineRule="auto"/>
+      </w:pPr>
+      <w:r>
+        <w:t>Select a random sample from the population</w:t>
+      </w:r>
+    </w:p>
+    <w:p>
+      <w:pPr>
+        <w:pStyle w:val="ListParagraph"/>
+        <w:numPr>
+          <w:ilvl w:val="1"/>
+          <w:numId w:val="25"/>
+        </w:numPr>
+        <w:spacing w:after="0" w:line="240" w:lineRule="auto"/>
+      </w:pPr>
+      <w:r>
+        <w:t>Calculate the point estimator of the parameter</w:t>
+      </w:r>
+    </w:p>
+    <w:p>
+      <w:pPr>
+        <w:pStyle w:val="ListParagraph"/>
+        <w:numPr>
+          <w:ilvl w:val="1"/>
+          <w:numId w:val="25"/>
+        </w:numPr>
+        <w:spacing w:after="0" w:line="240" w:lineRule="auto"/>
+      </w:pPr>
+      <w:r>
+        <w:t>Associate a measure of its variability (e.g., confidence interval)</w:t>
+      </w:r>
+    </w:p>
+    <w:p>
+      <w:pPr>
+        <w:pStyle w:val="ListParagraph"/>
+        <w:numPr>
+          <w:ilvl w:val="0"/>
+          <w:numId w:val="25"/>
+        </w:numPr>
+        <w:spacing w:after="0" w:line="240" w:lineRule="auto"/>
+      </w:pPr>
+      <m:oMath>
+        <m:r>
+          <m:rPr>
+            <m:sty m:val="p"/>
+          </m:rPr>
+          <w:rPr>
+            <w:rFonts w:ascii="Cambria Math" w:hAnsi="Cambria Math"/>
+          </w:rPr>
+          <m:t>Θ</m:t>
+        </m:r>
+      </m:oMath>
+      <w:r>
+        <w:rPr>
+          <w:rFonts w:eastAsiaTheme="minorEastAsia"/>
+        </w:rPr>
+        <w:t xml:space="preserve"> </w:t>
+      </w:r>
+      <w:proofErr w:type="gramStart"/>
+      <w:r>
+        <w:rPr>
+          <w:rFonts w:eastAsiaTheme="minorEastAsia"/>
+        </w:rPr>
+        <w:t>is</w:t>
+      </w:r>
+      <w:proofErr w:type="gramEnd"/>
+      <w:r>
+        <w:rPr>
+          <w:rFonts w:eastAsiaTheme="minorEastAsia"/>
+        </w:rPr>
+        <w:t xml:space="preserve"> a fixed unknown constant and the lower and upper limits of the confidence interval are random quantities that vary from sample to sample.</w:t>
+      </w:r>
+    </w:p>
+    <w:p>
+      <w:pPr>
+        <w:pStyle w:val="ListParagraph"/>
+        <w:numPr>
+          <w:ilvl w:val="0"/>
+          <w:numId w:val="25"/>
+        </w:numPr>
+        <w:spacing w:after="0" w:line="240" w:lineRule="auto"/>
+      </w:pPr>
+      <w:r>
+        <w:t>Confidence interval indicates the percent of all intervals from many repeated sets of samples of the same size that are expected to contain the parameter value</w:t>
+      </w:r>
+    </w:p>
+    <w:p>
+      <w:pPr>
+        <w:pStyle w:val="ListParagraph"/>
+        <w:numPr>
+          <w:ilvl w:val="0"/>
+          <w:numId w:val="25"/>
+        </w:numPr>
+        <w:spacing w:after="0" w:line="240" w:lineRule="auto"/>
+      </w:pPr>
+      <w:r>
+        <w:t xml:space="preserve">Confidence interval = Point estimate </w:t>
+      </w:r>
+      <m:oMath>
+        <m:r>
+          <w:rPr>
+            <w:rFonts w:ascii="Cambria Math" w:hAnsi="Cambria Math"/>
+          </w:rPr>
+          <m:t>±</m:t>
+        </m:r>
+      </m:oMath>
+      <w:r>
+        <w:rPr>
+          <w:rFonts w:eastAsiaTheme="minorEastAsia"/>
+        </w:rPr>
+        <w:t xml:space="preserve"> [(Percentile of the t </w:t>
+      </w:r>
+      <w:proofErr w:type="spellStart"/>
+      <w:r>
+        <w:rPr>
+          <w:rFonts w:eastAsiaTheme="minorEastAsia"/>
+        </w:rPr>
+        <w:t>distr</w:t>
+      </w:r>
+      <w:proofErr w:type="spellEnd"/>
+      <w:r>
+        <w:rPr>
+          <w:rFonts w:eastAsiaTheme="minorEastAsia"/>
+        </w:rPr>
+        <w:t xml:space="preserve">)(Est </w:t>
+      </w:r>
+      <w:proofErr w:type="spellStart"/>
+      <w:r>
+        <w:rPr>
+          <w:rFonts w:eastAsiaTheme="minorEastAsia"/>
+        </w:rPr>
+        <w:t>std</w:t>
+      </w:r>
+      <w:proofErr w:type="spellEnd"/>
+      <w:r>
+        <w:rPr>
+          <w:rFonts w:eastAsiaTheme="minorEastAsia"/>
+        </w:rPr>
+        <w:t xml:space="preserve"> error of the estimate)]</w:t>
+      </w:r>
+    </w:p>
+    <w:p>
+      <w:pPr>
+        <w:spacing w:after="0" w:line="240" w:lineRule="auto"/>
+      </w:pPr>
+    </w:p>
+    <w:p>
+      <w:pPr>
+        <w:spacing w:after="0" w:line="240" w:lineRule="auto"/>
+      </w:pPr>
+      <w:r>
+        <w:t>Statistical Inference: Hypothesis Testing</w:t>
+      </w:r>
+    </w:p>
+    <w:p>
+      <w:pPr>
+        <w:pStyle w:val="ListParagraph"/>
+        <w:numPr>
+          <w:ilvl w:val="0"/>
+          <w:numId w:val="25"/>
+        </w:numPr>
+        <w:spacing w:after="0" w:line="240" w:lineRule="auto"/>
+      </w:pPr>
+      <w:r>
+        <w:t>Making a decision about a hypothesized value of an unknown population parameter</w:t>
+      </w:r>
+      <w:r>
+        <w:t xml:space="preserve"> (i.e., is the estimated value for the parameter different enough from the null hypothesis to conclude that the null hypothesis is unlikely to be true).</w:t>
+      </w:r>
+    </w:p>
+    <w:p>
+      <w:pPr>
+        <w:pStyle w:val="ListParagraph"/>
+        <w:numPr>
+          <w:ilvl w:val="0"/>
+          <w:numId w:val="25"/>
+        </w:numPr>
+        <w:spacing w:after="0" w:line="240" w:lineRule="auto"/>
+      </w:pPr>
+      <w:r>
+        <w:t>Procedure for testing a statistical null hypothesis</w:t>
+      </w:r>
+    </w:p>
+    <w:p>
+      <w:pPr>
+        <w:pStyle w:val="ListParagraph"/>
+        <w:numPr>
+          <w:ilvl w:val="1"/>
+          <w:numId w:val="25"/>
+        </w:numPr>
+        <w:spacing w:after="0" w:line="240" w:lineRule="auto"/>
+      </w:pPr>
+      <w:r>
+        <w:t>Check assumptions to justify selected testing procedure</w:t>
+      </w:r>
+    </w:p>
+    <w:p>
+      <w:pPr>
+        <w:pStyle w:val="ListParagraph"/>
+        <w:numPr>
+          <w:ilvl w:val="1"/>
+          <w:numId w:val="25"/>
+        </w:numPr>
+        <w:spacing w:after="0" w:line="240" w:lineRule="auto"/>
+      </w:pPr>
+      <w:r>
+        <w:t>State the null hypothesis and alternative hypothesis</w:t>
+      </w:r>
+    </w:p>
+    <w:p>
+      <w:pPr>
+        <w:pStyle w:val="ListParagraph"/>
+        <w:numPr>
+          <w:ilvl w:val="1"/>
+          <w:numId w:val="25"/>
+        </w:numPr>
+        <w:spacing w:after="0" w:line="240" w:lineRule="auto"/>
+      </w:pPr>
+      <w:r>
+        <w:t xml:space="preserve">Specify the significance level </w:t>
+      </w:r>
+      <m:oMath>
+        <m:r>
+          <w:rPr>
+            <w:rFonts w:ascii="Cambria Math" w:hAnsi="Cambria Math"/>
+          </w:rPr>
+          <m:t>α</m:t>
+        </m:r>
+      </m:oMath>
+      <w:r>
+        <w:t xml:space="preserve">  </w:t>
+      </w:r>
+    </w:p>
+    <w:p>
+      <w:pPr>
+        <w:pStyle w:val="ListParagraph"/>
+        <w:numPr>
+          <w:ilvl w:val="1"/>
+          <w:numId w:val="25"/>
+        </w:numPr>
+        <w:spacing w:after="0" w:line="240" w:lineRule="auto"/>
+      </w:pPr>
+      <w:r>
+        <w:t>Specify the null hypothesis test statistic and distribution</w:t>
+      </w:r>
+    </w:p>
+    <w:p>
+      <w:pPr>
+        <w:pStyle w:val="ListParagraph"/>
+        <w:numPr>
+          <w:ilvl w:val="1"/>
+          <w:numId w:val="25"/>
+        </w:numPr>
+        <w:spacing w:after="0" w:line="240" w:lineRule="auto"/>
+      </w:pPr>
+      <w:r>
+        <w:t>Form the decision rule</w:t>
+      </w:r>
+    </w:p>
+    <w:p>
+      <w:pPr>
+        <w:pStyle w:val="ListParagraph"/>
+        <w:numPr>
+          <w:ilvl w:val="1"/>
+          <w:numId w:val="25"/>
+        </w:numPr>
+        <w:spacing w:after="0" w:line="240" w:lineRule="auto"/>
+      </w:pPr>
+      <w:r>
+        <w:t>Compute the value of the test statistic from the observed data</w:t>
+      </w:r>
+    </w:p>
+    <w:p>
+      <w:pPr>
+        <w:pStyle w:val="ListParagraph"/>
+        <w:numPr>
+          <w:ilvl w:val="1"/>
+          <w:numId w:val="25"/>
+        </w:numPr>
+        <w:spacing w:after="0" w:line="240" w:lineRule="auto"/>
+      </w:pPr>
+      <w:r>
+        <w:t>Decide whether to reject or maintain the null hypothesis</w:t>
+      </w:r>
+    </w:p>
+    <w:p>
+      <w:pPr>
+        <w:spacing w:after="0" w:line="240" w:lineRule="auto"/>
+      </w:pPr>
+    </w:p>
+    <w:p>
+      <w:pPr>
+        <w:spacing w:after="0" w:line="240" w:lineRule="auto"/>
+      </w:pPr>
+      <w:r>
+        <w:t>Errors Rates, Power, and Sample Size</w:t>
+      </w:r>
+    </w:p>
+    <w:p>
+      <w:pPr>
+        <w:pStyle w:val="ListParagraph"/>
+        <w:numPr>
+          <w:ilvl w:val="0"/>
+          <w:numId w:val="26"/>
+        </w:numPr>
+        <w:spacing w:after="0" w:line="240" w:lineRule="auto"/>
+      </w:pPr>
+      <w:r>
+        <w:t>Type 1 error is a false positive error</w:t>
+      </w:r>
+    </w:p>
+    <w:p>
+      <w:pPr>
+        <w:pStyle w:val="ListParagraph"/>
+        <w:numPr>
+          <w:ilvl w:val="1"/>
+          <w:numId w:val="26"/>
+        </w:numPr>
+        <w:spacing w:after="0" w:line="240" w:lineRule="auto"/>
+      </w:pPr>
+      <w:r>
+        <w:t>Reject the null hypothesis when it is in fact true</w:t>
+      </w:r>
+    </w:p>
+    <w:p>
+      <w:pPr>
+        <w:pStyle w:val="ListParagraph"/>
+        <w:numPr>
+          <w:ilvl w:val="1"/>
+          <w:numId w:val="26"/>
+        </w:numPr>
+        <w:spacing w:after="0" w:line="240" w:lineRule="auto"/>
+      </w:pPr>
+      <w:r>
+        <w:t>Accept the alternative hypothesis when it is in fact false</w:t>
+      </w:r>
+    </w:p>
+    <w:p>
+      <w:pPr>
+        <w:pStyle w:val="ListParagraph"/>
+        <w:numPr>
+          <w:ilvl w:val="0"/>
+          <w:numId w:val="26"/>
+        </w:numPr>
+        <w:spacing w:after="0" w:line="240" w:lineRule="auto"/>
+      </w:pPr>
+      <w:r>
+        <w:t>Type 2 error is a false negative error</w:t>
+      </w:r>
+    </w:p>
+    <w:p>
+      <w:pPr>
+        <w:pStyle w:val="ListParagraph"/>
+        <w:numPr>
+          <w:ilvl w:val="1"/>
+          <w:numId w:val="26"/>
+        </w:numPr>
+        <w:spacing w:after="0" w:line="240" w:lineRule="auto"/>
+      </w:pPr>
+      <w:r>
+        <w:t>Accept the null hypothesis when it is in fact false</w:t>
+      </w:r>
+    </w:p>
+    <w:p>
+      <w:pPr>
+        <w:pStyle w:val="ListParagraph"/>
+        <w:numPr>
+          <w:ilvl w:val="1"/>
+          <w:numId w:val="26"/>
+        </w:numPr>
+        <w:spacing w:after="0" w:line="240" w:lineRule="auto"/>
+      </w:pPr>
+      <w:r>
+        <w:t>Reject the alternative hypothesis when it is in fact true</w:t>
+      </w:r>
+    </w:p>
+    <w:p>
+      <w:pPr>
+        <w:pStyle w:val="ListParagraph"/>
+        <w:numPr>
+          <w:ilvl w:val="0"/>
+          <w:numId w:val="26"/>
+        </w:numPr>
+        <w:spacing w:after="0" w:line="240" w:lineRule="auto"/>
+      </w:pPr>
+      <w:r>
+        <w:t>See tables on p. 35</w:t>
+      </w:r>
+    </w:p>
+    <w:p>
+      <w:pPr>
+        <w:pStyle w:val="ListParagraph"/>
+        <w:numPr>
+          <w:ilvl w:val="0"/>
+          <w:numId w:val="26"/>
+        </w:numPr>
+        <w:spacing w:after="0" w:line="240" w:lineRule="auto"/>
+      </w:pPr>
+      <w:r>
+        <w:t>The power of the test is the probability of selecting the alternative hypothesis when it is true, which is given by 1-</w:t>
+      </w:r>
+      <m:oMath>
+        <m:r>
+          <w:rPr>
+            <w:rFonts w:ascii="Cambria Math" w:hAnsi="Cambria Math"/>
+          </w:rPr>
+          <m:t>β</m:t>
+        </m:r>
+      </m:oMath>
+      <w:r>
+        <w:rPr>
+          <w:rFonts w:eastAsiaTheme="minorEastAsia"/>
+        </w:rPr>
+        <w:t xml:space="preserve"> where </w:t>
+      </w:r>
+      <m:oMath>
+        <m:r>
+          <w:rPr>
+            <w:rFonts w:ascii="Cambria Math" w:hAnsi="Cambria Math"/>
+          </w:rPr>
+          <m:t>β</m:t>
+        </m:r>
+      </m:oMath>
+      <w:r>
+        <w:rPr>
+          <w:rFonts w:eastAsiaTheme="minorEastAsia"/>
+        </w:rPr>
+        <w:t xml:space="preserve"> is the probability of a Type 2 error</w:t>
+      </w:r>
+      <w:r>
+        <w:rPr>
+          <w:rFonts w:eastAsiaTheme="minorEastAsia"/>
+        </w:rPr>
+        <w:t>.</w:t>
+      </w:r>
+    </w:p>
+    <w:p>
+      <w:pPr>
+        <w:pStyle w:val="ListParagraph"/>
+        <w:numPr>
+          <w:ilvl w:val="0"/>
+          <w:numId w:val="26"/>
+        </w:numPr>
+        <w:spacing w:after="0" w:line="240" w:lineRule="auto"/>
+      </w:pPr>
+      <w:r>
+        <w:rPr>
+          <w:rFonts w:eastAsiaTheme="minorEastAsia"/>
+        </w:rPr>
+        <w:lastRenderedPageBreak/>
+        <w:t>We want the probability of Type 1 and Type 2 errors to be small.</w:t>
+      </w:r>
+    </w:p>
+    <w:p>
+      <w:pPr>
+        <w:pStyle w:val="ListParagraph"/>
+        <w:numPr>
+          <w:ilvl w:val="0"/>
+          <w:numId w:val="26"/>
+        </w:numPr>
+        <w:spacing w:after="0" w:line="240" w:lineRule="auto"/>
+      </w:pPr>
+      <w:r>
+        <w:rPr>
+          <w:rFonts w:eastAsiaTheme="minorEastAsia"/>
+        </w:rPr>
+        <w:t>Sometimes possible to determine the sample size necessary to ensure that the probability of a Type 2 error is no larger than some desired value.</w:t>
+      </w:r>
+    </w:p>
+    <w:p>
+      <w:pPr>
+        <w:spacing w:after="0" w:line="240" w:lineRule="auto"/>
+      </w:pPr>
+    </w:p>
+    <w:p>
+      <w:pPr>
+        <w:spacing w:after="0" w:line="240" w:lineRule="auto"/>
+        <w:rPr>
+          <w:b/>
+        </w:rPr>
+      </w:pPr>
+      <w:r>
+        <w:rPr>
+          <w:b/>
+        </w:rPr>
+        <w:t>Chapter 4 introduction to Regression Analysis</w:t>
+      </w:r>
+    </w:p>
+    <w:p>
+      <w:pPr>
+        <w:spacing w:after="0" w:line="240" w:lineRule="auto"/>
+        <w:rPr>
+          <w:u w:val="single"/>
+        </w:rPr>
+      </w:pPr>
+      <w:r>
+        <w:rPr>
+          <w:u w:val="single"/>
+        </w:rPr>
+        <w:t>Preview Questions</w:t>
+      </w:r>
+    </w:p>
+    <w:p>
+      <w:pPr>
+        <w:pStyle w:val="ListParagraph"/>
+        <w:numPr>
+          <w:ilvl w:val="0"/>
+          <w:numId w:val="27"/>
+        </w:numPr>
+        <w:spacing w:after="0" w:line="240" w:lineRule="auto"/>
+      </w:pPr>
+    </w:p>
+    <w:p>
+      <w:pPr>
+        <w:spacing w:after="0" w:line="240" w:lineRule="auto"/>
+      </w:pPr>
+    </w:p>
+    <w:p>
+      <w:pPr>
+        <w:spacing w:after="0" w:line="240" w:lineRule="auto"/>
+        <w:rPr>
+          <w:u w:val="single"/>
+        </w:rPr>
+      </w:pPr>
+      <w:r>
+        <w:rPr>
+          <w:u w:val="single"/>
+        </w:rPr>
+        <w:t>Reading Summary</w:t>
+      </w:r>
+    </w:p>
+    <w:p>
+      <w:pPr>
         <w:spacing w:after="0" w:line="240" w:lineRule="auto"/>
       </w:pPr>
       <w:bookmarkStart w:id="0" w:name="_GoBack"/>
@@ -3529,7 +5251,7 @@
         <w:b/>
         <w:noProof/>
       </w:rPr>
-      <w:t>6</w:t>
+      <w:t>7</w:t>
     </w:r>
     <w:r>
       <w:rPr>
@@ -3629,7 +5351,7 @@
         <w:b/>
         <w:noProof/>
       </w:rPr>
-      <w:t>6</w:t>
+      <w:t>8</w:t>
     </w:r>
     <w:r>
       <w:rPr>
@@ -3663,7 +5385,7 @@
         <w:b/>
         <w:noProof/>
       </w:rPr>
-      <w:t>6</w:t>
+      <w:t>8</w:t>
     </w:r>
     <w:r>
       <w:rPr>
@@ -5086,7 +6808,7 @@
         <w:rFonts w:ascii="Symbol" w:hAnsi="Symbol" w:hint="default"/>
       </w:rPr>
     </w:lvl>
-    <w:lvl w:ilvl="1" w:tplc="04090003" w:tentative="1">
+    <w:lvl w:ilvl="1" w:tplc="04090003">
       <w:start w:val="1"/>
       <w:numFmt w:val="bullet"/>
       <w:lvlText w:val="o"/>
@@ -5098,7 +6820,7 @@
         <w:rFonts w:ascii="Courier New" w:hAnsi="Courier New" w:cs="Courier New" w:hint="default"/>
       </w:rPr>
     </w:lvl>
-    <w:lvl w:ilvl="2" w:tplc="04090005" w:tentative="1">
+    <w:lvl w:ilvl="2" w:tplc="04090005">
       <w:start w:val="1"/>
       <w:numFmt w:val="bullet"/>
       <w:lvlText w:val=""/>
@@ -5297,6 +7019,205 @@
     </w:lvl>
   </w:abstractNum>
   <w:abstractNum w:abstractNumId="15">
+    <w:nsid w:val="36F10170"/>
+    <w:multiLevelType w:val="hybridMultilevel"/>
+    <w:tmpl w:val="DD20BF9E"/>
+    <w:lvl w:ilvl="0" w:tplc="04090001">
+      <w:start w:val="1"/>
+      <w:numFmt w:val="bullet"/>
+      <w:lvlText w:val=""/>
+      <w:lvlJc w:val="left"/>
+      <w:pPr>
+        <w:ind w:left="720" w:hanging="360"/>
+      </w:pPr>
+      <w:rPr>
+        <w:rFonts w:ascii="Symbol" w:hAnsi="Symbol" w:hint="default"/>
+      </w:rPr>
+    </w:lvl>
+    <w:lvl w:ilvl="1" w:tplc="0409000F">
+      <w:start w:val="1"/>
+      <w:numFmt w:val="decimal"/>
+      <w:lvlText w:val="%2."/>
+      <w:lvlJc w:val="left"/>
+      <w:pPr>
+        <w:ind w:left="1440" w:hanging="360"/>
+      </w:pPr>
+      <w:rPr>
+        <w:rFonts w:hint="default"/>
+      </w:rPr>
+    </w:lvl>
+    <w:lvl w:ilvl="2" w:tplc="04090005" w:tentative="1">
+      <w:start w:val="1"/>
+      <w:numFmt w:val="bullet"/>
+      <w:lvlText w:val=""/>
+      <w:lvlJc w:val="left"/>
+      <w:pPr>
+        <w:ind w:left="2160" w:hanging="360"/>
+      </w:pPr>
+      <w:rPr>
+        <w:rFonts w:ascii="Wingdings" w:hAnsi="Wingdings" w:hint="default"/>
+      </w:rPr>
+    </w:lvl>
+    <w:lvl w:ilvl="3" w:tplc="04090001" w:tentative="1">
+      <w:start w:val="1"/>
+      <w:numFmt w:val="bullet"/>
+      <w:lvlText w:val=""/>
+      <w:lvlJc w:val="left"/>
+      <w:pPr>
+        <w:ind w:left="2880" w:hanging="360"/>
+      </w:pPr>
+      <w:rPr>
+        <w:rFonts w:ascii="Symbol" w:hAnsi="Symbol" w:hint="default"/>
+      </w:rPr>
+    </w:lvl>
+    <w:lvl w:ilvl="4" w:tplc="04090003" w:tentative="1">
+      <w:start w:val="1"/>
+      <w:numFmt w:val="bullet"/>
+      <w:lvlText w:val="o"/>
+      <w:lvlJc w:val="left"/>
+      <w:pPr>
+        <w:ind w:left="3600" w:hanging="360"/>
+      </w:pPr>
+      <w:rPr>
+        <w:rFonts w:ascii="Courier New" w:hAnsi="Courier New" w:cs="Courier New" w:hint="default"/>
+      </w:rPr>
+    </w:lvl>
+    <w:lvl w:ilvl="5" w:tplc="04090005" w:tentative="1">
+      <w:start w:val="1"/>
+      <w:numFmt w:val="bullet"/>
+      <w:lvlText w:val=""/>
+      <w:lvlJc w:val="left"/>
+      <w:pPr>
+        <w:ind w:left="4320" w:hanging="360"/>
+      </w:pPr>
+      <w:rPr>
+        <w:rFonts w:ascii="Wingdings" w:hAnsi="Wingdings" w:hint="default"/>
+      </w:rPr>
+    </w:lvl>
+    <w:lvl w:ilvl="6" w:tplc="04090001" w:tentative="1">
+      <w:start w:val="1"/>
+      <w:numFmt w:val="bullet"/>
+      <w:lvlText w:val=""/>
+      <w:lvlJc w:val="left"/>
+      <w:pPr>
+        <w:ind w:left="5040" w:hanging="360"/>
+      </w:pPr>
+      <w:rPr>
+        <w:rFonts w:ascii="Symbol" w:hAnsi="Symbol" w:hint="default"/>
+      </w:rPr>
+    </w:lvl>
+    <w:lvl w:ilvl="7" w:tplc="04090003" w:tentative="1">
+      <w:start w:val="1"/>
+      <w:numFmt w:val="bullet"/>
+      <w:lvlText w:val="o"/>
+      <w:lvlJc w:val="left"/>
+      <w:pPr>
+        <w:ind w:left="5760" w:hanging="360"/>
+      </w:pPr>
+      <w:rPr>
+        <w:rFonts w:ascii="Courier New" w:hAnsi="Courier New" w:cs="Courier New" w:hint="default"/>
+      </w:rPr>
+    </w:lvl>
+    <w:lvl w:ilvl="8" w:tplc="04090005" w:tentative="1">
+      <w:start w:val="1"/>
+      <w:numFmt w:val="bullet"/>
+      <w:lvlText w:val=""/>
+      <w:lvlJc w:val="left"/>
+      <w:pPr>
+        <w:ind w:left="6480" w:hanging="360"/>
+      </w:pPr>
+      <w:rPr>
+        <w:rFonts w:ascii="Wingdings" w:hAnsi="Wingdings" w:hint="default"/>
+      </w:rPr>
+    </w:lvl>
+  </w:abstractNum>
+  <w:abstractNum w:abstractNumId="16">
+    <w:nsid w:val="38E15203"/>
+    <w:multiLevelType w:val="hybridMultilevel"/>
+    <w:tmpl w:val="12E08554"/>
+    <w:lvl w:ilvl="0" w:tplc="0409000F">
+      <w:start w:val="1"/>
+      <w:numFmt w:val="decimal"/>
+      <w:lvlText w:val="%1."/>
+      <w:lvlJc w:val="left"/>
+      <w:pPr>
+        <w:ind w:left="720" w:hanging="360"/>
+      </w:pPr>
+    </w:lvl>
+    <w:lvl w:ilvl="1" w:tplc="04090019" w:tentative="1">
+      <w:start w:val="1"/>
+      <w:numFmt w:val="lowerLetter"/>
+      <w:lvlText w:val="%2."/>
+      <w:lvlJc w:val="left"/>
+      <w:pPr>
+        <w:ind w:left="1440" w:hanging="360"/>
+      </w:pPr>
+    </w:lvl>
+    <w:lvl w:ilvl="2" w:tplc="0409001B" w:tentative="1">
+      <w:start w:val="1"/>
+      <w:numFmt w:val="lowerRoman"/>
+      <w:lvlText w:val="%3."/>
+      <w:lvlJc w:val="right"/>
+      <w:pPr>
+        <w:ind w:left="2160" w:hanging="180"/>
+      </w:pPr>
+    </w:lvl>
+    <w:lvl w:ilvl="3" w:tplc="0409000F" w:tentative="1">
+      <w:start w:val="1"/>
+      <w:numFmt w:val="decimal"/>
+      <w:lvlText w:val="%4."/>
+      <w:lvlJc w:val="left"/>
+      <w:pPr>
+        <w:ind w:left="2880" w:hanging="360"/>
+      </w:pPr>
+    </w:lvl>
+    <w:lvl w:ilvl="4" w:tplc="04090019" w:tentative="1">
+      <w:start w:val="1"/>
+      <w:numFmt w:val="lowerLetter"/>
+      <w:lvlText w:val="%5."/>
+      <w:lvlJc w:val="left"/>
+      <w:pPr>
+        <w:ind w:left="3600" w:hanging="360"/>
+      </w:pPr>
+    </w:lvl>
+    <w:lvl w:ilvl="5" w:tplc="0409001B" w:tentative="1">
+      <w:start w:val="1"/>
+      <w:numFmt w:val="lowerRoman"/>
+      <w:lvlText w:val="%6."/>
+      <w:lvlJc w:val="right"/>
+      <w:pPr>
+        <w:ind w:left="4320" w:hanging="180"/>
+      </w:pPr>
+    </w:lvl>
+    <w:lvl w:ilvl="6" w:tplc="0409000F" w:tentative="1">
+      <w:start w:val="1"/>
+      <w:numFmt w:val="decimal"/>
+      <w:lvlText w:val="%7."/>
+      <w:lvlJc w:val="left"/>
+      <w:pPr>
+        <w:ind w:left="5040" w:hanging="360"/>
+      </w:pPr>
+    </w:lvl>
+    <w:lvl w:ilvl="7" w:tplc="04090019" w:tentative="1">
+      <w:start w:val="1"/>
+      <w:numFmt w:val="lowerLetter"/>
+      <w:lvlText w:val="%8."/>
+      <w:lvlJc w:val="left"/>
+      <w:pPr>
+        <w:ind w:left="5760" w:hanging="360"/>
+      </w:pPr>
+    </w:lvl>
+    <w:lvl w:ilvl="8" w:tplc="0409001B" w:tentative="1">
+      <w:start w:val="1"/>
+      <w:numFmt w:val="lowerRoman"/>
+      <w:lvlText w:val="%9."/>
+      <w:lvlJc w:val="right"/>
+      <w:pPr>
+        <w:ind w:left="6480" w:hanging="180"/>
+      </w:pPr>
+    </w:lvl>
+  </w:abstractNum>
+  <w:abstractNum w:abstractNumId="17">
     <w:nsid w:val="45D00C09"/>
     <w:multiLevelType w:val="hybridMultilevel"/>
     <w:tmpl w:val="CC660646"/>
@@ -5409,7 +7330,7 @@
       </w:rPr>
     </w:lvl>
   </w:abstractNum>
-  <w:abstractNum w:abstractNumId="16">
+  <w:abstractNum w:abstractNumId="18">
     <w:nsid w:val="4D6D096A"/>
     <w:multiLevelType w:val="hybridMultilevel"/>
     <w:tmpl w:val="B6021B1E"/>
@@ -5522,7 +7443,7 @@
       </w:rPr>
     </w:lvl>
   </w:abstractNum>
-  <w:abstractNum w:abstractNumId="17">
+  <w:abstractNum w:abstractNumId="19">
     <w:nsid w:val="5259572A"/>
     <w:multiLevelType w:val="hybridMultilevel"/>
     <w:tmpl w:val="72C8EA24"/>
@@ -5635,7 +7556,7 @@
       </w:rPr>
     </w:lvl>
   </w:abstractNum>
-  <w:abstractNum w:abstractNumId="18">
+  <w:abstractNum w:abstractNumId="20">
     <w:nsid w:val="59276693"/>
     <w:multiLevelType w:val="hybridMultilevel"/>
     <w:tmpl w:val="C116115E"/>
@@ -5748,7 +7669,7 @@
       </w:rPr>
     </w:lvl>
   </w:abstractNum>
-  <w:abstractNum w:abstractNumId="19">
+  <w:abstractNum w:abstractNumId="21">
     <w:nsid w:val="5F016C85"/>
     <w:multiLevelType w:val="hybridMultilevel"/>
     <w:tmpl w:val="7BD8820E"/>
@@ -5834,7 +7755,7 @@
       </w:pPr>
     </w:lvl>
   </w:abstractNum>
-  <w:abstractNum w:abstractNumId="20">
+  <w:abstractNum w:abstractNumId="22">
     <w:nsid w:val="60155F02"/>
     <w:multiLevelType w:val="hybridMultilevel"/>
     <w:tmpl w:val="0E94BAFA"/>
@@ -5947,7 +7868,120 @@
       </w:rPr>
     </w:lvl>
   </w:abstractNum>
-  <w:abstractNum w:abstractNumId="21">
+  <w:abstractNum w:abstractNumId="23">
+    <w:nsid w:val="60817ADC"/>
+    <w:multiLevelType w:val="hybridMultilevel"/>
+    <w:tmpl w:val="21AAFD2C"/>
+    <w:lvl w:ilvl="0" w:tplc="04090001">
+      <w:start w:val="1"/>
+      <w:numFmt w:val="bullet"/>
+      <w:lvlText w:val=""/>
+      <w:lvlJc w:val="left"/>
+      <w:pPr>
+        <w:ind w:left="720" w:hanging="360"/>
+      </w:pPr>
+      <w:rPr>
+        <w:rFonts w:ascii="Symbol" w:hAnsi="Symbol" w:hint="default"/>
+      </w:rPr>
+    </w:lvl>
+    <w:lvl w:ilvl="1" w:tplc="04090003">
+      <w:start w:val="1"/>
+      <w:numFmt w:val="bullet"/>
+      <w:lvlText w:val="o"/>
+      <w:lvlJc w:val="left"/>
+      <w:pPr>
+        <w:ind w:left="1440" w:hanging="360"/>
+      </w:pPr>
+      <w:rPr>
+        <w:rFonts w:ascii="Courier New" w:hAnsi="Courier New" w:cs="Courier New" w:hint="default"/>
+      </w:rPr>
+    </w:lvl>
+    <w:lvl w:ilvl="2" w:tplc="04090005" w:tentative="1">
+      <w:start w:val="1"/>
+      <w:numFmt w:val="bullet"/>
+      <w:lvlText w:val=""/>
+      <w:lvlJc w:val="left"/>
+      <w:pPr>
+        <w:ind w:left="2160" w:hanging="360"/>
+      </w:pPr>
+      <w:rPr>
+        <w:rFonts w:ascii="Wingdings" w:hAnsi="Wingdings" w:hint="default"/>
+      </w:rPr>
+    </w:lvl>
+    <w:lvl w:ilvl="3" w:tplc="04090001" w:tentative="1">
+      <w:start w:val="1"/>
+      <w:numFmt w:val="bullet"/>
+      <w:lvlText w:val=""/>
+      <w:lvlJc w:val="left"/>
+      <w:pPr>
+        <w:ind w:left="2880" w:hanging="360"/>
+      </w:pPr>
+      <w:rPr>
+        <w:rFonts w:ascii="Symbol" w:hAnsi="Symbol" w:hint="default"/>
+      </w:rPr>
+    </w:lvl>
+    <w:lvl w:ilvl="4" w:tplc="04090003" w:tentative="1">
+      <w:start w:val="1"/>
+      <w:numFmt w:val="bullet"/>
+      <w:lvlText w:val="o"/>
+      <w:lvlJc w:val="left"/>
+      <w:pPr>
+        <w:ind w:left="3600" w:hanging="360"/>
+      </w:pPr>
+      <w:rPr>
+        <w:rFonts w:ascii="Courier New" w:hAnsi="Courier New" w:cs="Courier New" w:hint="default"/>
+      </w:rPr>
+    </w:lvl>
+    <w:lvl w:ilvl="5" w:tplc="04090005" w:tentative="1">
+      <w:start w:val="1"/>
+      <w:numFmt w:val="bullet"/>
+      <w:lvlText w:val=""/>
+      <w:lvlJc w:val="left"/>
+      <w:pPr>
+        <w:ind w:left="4320" w:hanging="360"/>
+      </w:pPr>
+      <w:rPr>
+        <w:rFonts w:ascii="Wingdings" w:hAnsi="Wingdings" w:hint="default"/>
+      </w:rPr>
+    </w:lvl>
+    <w:lvl w:ilvl="6" w:tplc="04090001" w:tentative="1">
+      <w:start w:val="1"/>
+      <w:numFmt w:val="bullet"/>
+      <w:lvlText w:val=""/>
+      <w:lvlJc w:val="left"/>
+      <w:pPr>
+        <w:ind w:left="5040" w:hanging="360"/>
+      </w:pPr>
+      <w:rPr>
+        <w:rFonts w:ascii="Symbol" w:hAnsi="Symbol" w:hint="default"/>
+      </w:rPr>
+    </w:lvl>
+    <w:lvl w:ilvl="7" w:tplc="04090003" w:tentative="1">
+      <w:start w:val="1"/>
+      <w:numFmt w:val="bullet"/>
+      <w:lvlText w:val="o"/>
+      <w:lvlJc w:val="left"/>
+      <w:pPr>
+        <w:ind w:left="5760" w:hanging="360"/>
+      </w:pPr>
+      <w:rPr>
+        <w:rFonts w:ascii="Courier New" w:hAnsi="Courier New" w:cs="Courier New" w:hint="default"/>
+      </w:rPr>
+    </w:lvl>
+    <w:lvl w:ilvl="8" w:tplc="04090005" w:tentative="1">
+      <w:start w:val="1"/>
+      <w:numFmt w:val="bullet"/>
+      <w:lvlText w:val=""/>
+      <w:lvlJc w:val="left"/>
+      <w:pPr>
+        <w:ind w:left="6480" w:hanging="360"/>
+      </w:pPr>
+      <w:rPr>
+        <w:rFonts w:ascii="Wingdings" w:hAnsi="Wingdings" w:hint="default"/>
+      </w:rPr>
+    </w:lvl>
+  </w:abstractNum>
+  <w:abstractNum w:abstractNumId="24">
     <w:nsid w:val="6D3C5DD6"/>
     <w:multiLevelType w:val="hybridMultilevel"/>
     <w:tmpl w:val="3A067E12"/>
@@ -6060,7 +8094,7 @@
       </w:rPr>
     </w:lvl>
   </w:abstractNum>
-  <w:abstractNum w:abstractNumId="22">
+  <w:abstractNum w:abstractNumId="25">
     <w:nsid w:val="6DDD1270"/>
     <w:multiLevelType w:val="hybridMultilevel"/>
     <w:tmpl w:val="E8AC9992"/>
@@ -6173,7 +8207,7 @@
       </w:rPr>
     </w:lvl>
   </w:abstractNum>
-  <w:abstractNum w:abstractNumId="23">
+  <w:abstractNum w:abstractNumId="26">
     <w:nsid w:val="71412003"/>
     <w:multiLevelType w:val="hybridMultilevel"/>
     <w:tmpl w:val="9C829E9C"/>
@@ -6290,13 +8324,13 @@
     <w:abstractNumId w:val="6"/>
   </w:num>
   <w:num w:numId="2">
-    <w:abstractNumId w:val="23"/>
+    <w:abstractNumId w:val="26"/>
   </w:num>
   <w:num w:numId="3">
     <w:abstractNumId w:val="3"/>
   </w:num>
   <w:num w:numId="4">
-    <w:abstractNumId w:val="17"/>
+    <w:abstractNumId w:val="19"/>
   </w:num>
   <w:num w:numId="5">
     <w:abstractNumId w:val="5"/>
@@ -6314,10 +8348,10 @@
     <w:abstractNumId w:val="2"/>
   </w:num>
   <w:num w:numId="10">
-    <w:abstractNumId w:val="18"/>
+    <w:abstractNumId w:val="20"/>
   </w:num>
   <w:num w:numId="11">
-    <w:abstractNumId w:val="22"/>
+    <w:abstractNumId w:val="25"/>
   </w:num>
   <w:num w:numId="12">
     <w:abstractNumId w:val="4"/>
@@ -6329,19 +8363,19 @@
     <w:abstractNumId w:val="9"/>
   </w:num>
   <w:num w:numId="15">
-    <w:abstractNumId w:val="19"/>
+    <w:abstractNumId w:val="21"/>
   </w:num>
   <w:num w:numId="16">
     <w:abstractNumId w:val="11"/>
   </w:num>
   <w:num w:numId="17">
-    <w:abstractNumId w:val="21"/>
+    <w:abstractNumId w:val="24"/>
   </w:num>
   <w:num w:numId="18">
-    <w:abstractNumId w:val="16"/>
+    <w:abstractNumId w:val="18"/>
   </w:num>
   <w:num w:numId="19">
-    <w:abstractNumId w:val="20"/>
+    <w:abstractNumId w:val="22"/>
   </w:num>
   <w:num w:numId="20">
     <w:abstractNumId w:val="0"/>
@@ -6353,10 +8387,19 @@
     <w:abstractNumId w:val="12"/>
   </w:num>
   <w:num w:numId="23">
-    <w:abstractNumId w:val="15"/>
+    <w:abstractNumId w:val="17"/>
   </w:num>
   <w:num w:numId="24">
     <w:abstractNumId w:val="13"/>
+  </w:num>
+  <w:num w:numId="25">
+    <w:abstractNumId w:val="15"/>
+  </w:num>
+  <w:num w:numId="26">
+    <w:abstractNumId w:val="23"/>
+  </w:num>
+  <w:num w:numId="27">
+    <w:abstractNumId w:val="16"/>
   </w:num>
 </w:numbering>
 </file>

</xml_diff>

<commit_message>
Notes on Kleinbaum et. al. 2014 chapter 4
</commit_message>
<xml_diff>
--- a/Notes/KleinbaumKupperNizamRosenberg_2014_Applied-Regression-Analysis.docx
+++ b/Notes/KleinbaumKupperNizamRosenberg_2014_Applied-Regression-Analysis.docx
@@ -3615,9 +3615,12 @@
         </m:acc>
       </m:oMath>
       <w:r>
-        <w:t xml:space="preserve"> - μ</w:t>
+        <w:t xml:space="preserve"> - </w:t>
       </w:r>
       <w:proofErr w:type="spellStart"/>
+      <w:r>
+        <w:t>μ</w:t>
+      </w:r>
       <w:r>
         <w:rPr>
           <w:vertAlign w:val="subscript"/>
@@ -4108,13 +4111,7 @@
         <w:t>1</w:t>
       </w:r>
       <w:r>
-        <w:t>,σ)</w:t>
-      </w:r>
-      <w:r>
-        <w:t xml:space="preserve"> and </w:t>
-      </w:r>
-      <w:r>
-        <w:t>N(μ</w:t>
+        <w:t>,σ) and N(μ</w:t>
       </w:r>
       <w:r>
         <w:rPr>
@@ -4123,10 +4120,7 @@
         <w:t>2</w:t>
       </w:r>
       <w:r>
-        <w:t>,σ)</w:t>
-      </w:r>
-      <w:r>
-        <w:t>}  (Eq. on p. 26)</w:t>
+        <w:t>,σ)}  (Eq. on p. 26)</w:t>
       </w:r>
     </w:p>
     <w:p>
@@ -4237,10 +4231,7 @@
         <w:spacing w:after="0" w:line="240" w:lineRule="auto"/>
       </w:pPr>
       <w:r>
-        <w:t xml:space="preserve">Has chi-square distribution with n-1 degrees of freedom  </w:t>
-      </w:r>
-      <w:r>
-        <w:t xml:space="preserve">, </w:t>
+        <w:t xml:space="preserve">Has chi-square distribution with n-1 degrees of freedom  , </w:t>
       </w:r>
       <m:oMath>
         <m:sSup>
@@ -5037,6 +5028,780 @@
         </w:numPr>
         <w:spacing w:after="0" w:line="240" w:lineRule="auto"/>
       </w:pPr>
+      <w:r>
+        <w:t xml:space="preserve">What is the difference between </w:t>
+      </w:r>
+      <w:proofErr w:type="gramStart"/>
+      <w:r>
+        <w:t>association</w:t>
+      </w:r>
+      <w:proofErr w:type="gramEnd"/>
+      <w:r>
+        <w:t xml:space="preserve"> versus causality?</w:t>
+      </w:r>
+    </w:p>
+    <w:p>
+      <w:pPr>
+        <w:pStyle w:val="ListParagraph"/>
+        <w:numPr>
+          <w:ilvl w:val="0"/>
+          <w:numId w:val="27"/>
+        </w:numPr>
+        <w:spacing w:after="0" w:line="240" w:lineRule="auto"/>
+      </w:pPr>
+      <w:r>
+        <w:t>What is a statistical model?</w:t>
+      </w:r>
+    </w:p>
+    <w:p>
+      <w:pPr>
+        <w:pStyle w:val="ListParagraph"/>
+        <w:numPr>
+          <w:ilvl w:val="0"/>
+          <w:numId w:val="27"/>
+        </w:numPr>
+        <w:spacing w:after="0" w:line="240" w:lineRule="auto"/>
+      </w:pPr>
+      <w:r>
+        <w:t>What is a deterministic model?</w:t>
+      </w:r>
+    </w:p>
+    <w:p>
+      <w:pPr>
+        <w:spacing w:after="0" w:line="240" w:lineRule="auto"/>
+      </w:pPr>
+    </w:p>
+    <w:p>
+      <w:pPr>
+        <w:spacing w:after="0" w:line="240" w:lineRule="auto"/>
+        <w:rPr>
+          <w:u w:val="single"/>
+        </w:rPr>
+      </w:pPr>
+      <w:r>
+        <w:rPr>
+          <w:u w:val="single"/>
+        </w:rPr>
+        <w:t>Reading Summary</w:t>
+      </w:r>
+    </w:p>
+    <w:p>
+      <w:pPr>
+        <w:spacing w:after="0" w:line="240" w:lineRule="auto"/>
+      </w:pPr>
+      <w:r>
+        <w:t>Overview of regression analysis</w:t>
+      </w:r>
+    </w:p>
+    <w:p>
+      <w:pPr>
+        <w:pStyle w:val="ListParagraph"/>
+        <w:numPr>
+          <w:ilvl w:val="0"/>
+          <w:numId w:val="29"/>
+        </w:numPr>
+        <w:spacing w:after="0" w:line="240" w:lineRule="auto"/>
+      </w:pPr>
+      <w:r>
+        <w:t>Regression analysis is used to evaluate the relationship of one or more independent variables with a single continuous dependent variable.</w:t>
+      </w:r>
+    </w:p>
+    <w:p>
+      <w:pPr>
+        <w:pStyle w:val="ListParagraph"/>
+        <w:numPr>
+          <w:ilvl w:val="0"/>
+          <w:numId w:val="29"/>
+        </w:numPr>
+        <w:spacing w:after="0" w:line="240" w:lineRule="auto"/>
+      </w:pPr>
+      <w:r>
+        <w:t>Determine extent, direction, and strength of associations.</w:t>
+      </w:r>
+    </w:p>
+    <w:p>
+      <w:pPr>
+        <w:pStyle w:val="ListParagraph"/>
+        <w:numPr>
+          <w:ilvl w:val="0"/>
+          <w:numId w:val="29"/>
+        </w:numPr>
+        <w:spacing w:after="0" w:line="240" w:lineRule="auto"/>
+      </w:pPr>
+      <w:r>
+        <w:t>Used when you can’t control independent variables.</w:t>
+      </w:r>
+    </w:p>
+    <w:p>
+      <w:pPr>
+        <w:pStyle w:val="ListParagraph"/>
+        <w:numPr>
+          <w:ilvl w:val="0"/>
+          <w:numId w:val="29"/>
+        </w:numPr>
+        <w:spacing w:after="0" w:line="240" w:lineRule="auto"/>
+      </w:pPr>
+      <w:r>
+        <w:t>Also applicable to controlled experiments.</w:t>
+      </w:r>
+    </w:p>
+    <w:p>
+      <w:pPr>
+        <w:spacing w:after="0" w:line="240" w:lineRule="auto"/>
+      </w:pPr>
+    </w:p>
+    <w:p>
+      <w:pPr>
+        <w:spacing w:after="0" w:line="240" w:lineRule="auto"/>
+      </w:pPr>
+      <w:r>
+        <w:t>Applications of regression analysis</w:t>
+      </w:r>
+    </w:p>
+    <w:p>
+      <w:pPr>
+        <w:pStyle w:val="ListParagraph"/>
+        <w:numPr>
+          <w:ilvl w:val="0"/>
+          <w:numId w:val="30"/>
+        </w:numPr>
+        <w:spacing w:after="0" w:line="240" w:lineRule="auto"/>
+      </w:pPr>
+      <w:r>
+        <w:t>Characterize the relationship</w:t>
+      </w:r>
+    </w:p>
+    <w:p>
+      <w:pPr>
+        <w:pStyle w:val="ListParagraph"/>
+        <w:numPr>
+          <w:ilvl w:val="0"/>
+          <w:numId w:val="30"/>
+        </w:numPr>
+        <w:spacing w:after="0" w:line="240" w:lineRule="auto"/>
+      </w:pPr>
+      <w:r>
+        <w:t>Develop a quantitative formula</w:t>
+      </w:r>
+    </w:p>
+    <w:p>
+      <w:pPr>
+        <w:pStyle w:val="ListParagraph"/>
+        <w:numPr>
+          <w:ilvl w:val="0"/>
+          <w:numId w:val="30"/>
+        </w:numPr>
+        <w:spacing w:after="0" w:line="240" w:lineRule="auto"/>
+      </w:pPr>
+      <w:r>
+        <w:t>Control for the effects of other variables that might also have a relationship with the dependent variable</w:t>
+      </w:r>
+    </w:p>
+    <w:p>
+      <w:pPr>
+        <w:pStyle w:val="ListParagraph"/>
+        <w:numPr>
+          <w:ilvl w:val="0"/>
+          <w:numId w:val="30"/>
+        </w:numPr>
+        <w:spacing w:after="0" w:line="240" w:lineRule="auto"/>
+      </w:pPr>
+      <w:r>
+        <w:t>Determine which of several independent variables are important for predicting a dependent variable</w:t>
+      </w:r>
+    </w:p>
+    <w:p>
+      <w:pPr>
+        <w:pStyle w:val="ListParagraph"/>
+        <w:numPr>
+          <w:ilvl w:val="0"/>
+          <w:numId w:val="30"/>
+        </w:numPr>
+        <w:spacing w:after="0" w:line="240" w:lineRule="auto"/>
+      </w:pPr>
+      <w:r>
+        <w:t>Determine the best mathematical model for describing an association</w:t>
+      </w:r>
+    </w:p>
+    <w:p>
+      <w:pPr>
+        <w:pStyle w:val="ListParagraph"/>
+        <w:numPr>
+          <w:ilvl w:val="0"/>
+          <w:numId w:val="30"/>
+        </w:numPr>
+        <w:spacing w:after="0" w:line="240" w:lineRule="auto"/>
+      </w:pPr>
+      <w:r>
+        <w:t>Compare several derived regression relationships</w:t>
+      </w:r>
+    </w:p>
+    <w:p>
+      <w:pPr>
+        <w:pStyle w:val="ListParagraph"/>
+        <w:numPr>
+          <w:ilvl w:val="0"/>
+          <w:numId w:val="30"/>
+        </w:numPr>
+        <w:spacing w:after="0" w:line="240" w:lineRule="auto"/>
+      </w:pPr>
+      <w:r>
+        <w:t>Evaluate the interactive effects of the two or more independent variables on a dependent variable</w:t>
+      </w:r>
+    </w:p>
+    <w:p>
+      <w:pPr>
+        <w:pStyle w:val="ListParagraph"/>
+        <w:numPr>
+          <w:ilvl w:val="0"/>
+          <w:numId w:val="30"/>
+        </w:numPr>
+        <w:spacing w:after="0" w:line="240" w:lineRule="auto"/>
+      </w:pPr>
+      <w:r>
+        <w:t>Calculate a valid and precise estimate of one or more regression coefficients</w:t>
+      </w:r>
+    </w:p>
+    <w:p>
+      <w:pPr>
+        <w:spacing w:after="0" w:line="240" w:lineRule="auto"/>
+      </w:pPr>
+    </w:p>
+    <w:p>
+      <w:pPr>
+        <w:spacing w:after="0" w:line="240" w:lineRule="auto"/>
+      </w:pPr>
+      <w:r>
+        <w:t>Association versus causality</w:t>
+      </w:r>
+    </w:p>
+    <w:p>
+      <w:pPr>
+        <w:pStyle w:val="ListParagraph"/>
+        <w:numPr>
+          <w:ilvl w:val="0"/>
+          <w:numId w:val="31"/>
+        </w:numPr>
+        <w:spacing w:after="0" w:line="240" w:lineRule="auto"/>
+      </w:pPr>
+      <w:r>
+        <w:t>An estimate may be biased</w:t>
+      </w:r>
+    </w:p>
+    <w:p>
+      <w:pPr>
+        <w:pStyle w:val="ListParagraph"/>
+        <w:numPr>
+          <w:ilvl w:val="1"/>
+          <w:numId w:val="31"/>
+        </w:numPr>
+        <w:spacing w:after="0" w:line="240" w:lineRule="auto"/>
+      </w:pPr>
+      <w:r>
+        <w:t>Method used to select subjects</w:t>
+      </w:r>
+    </w:p>
+    <w:p>
+      <w:pPr>
+        <w:pStyle w:val="ListParagraph"/>
+        <w:numPr>
+          <w:ilvl w:val="1"/>
+          <w:numId w:val="31"/>
+        </w:numPr>
+        <w:spacing w:after="0" w:line="240" w:lineRule="auto"/>
+      </w:pPr>
+      <w:r>
+        <w:t>Errors in the information or data</w:t>
+      </w:r>
+    </w:p>
+    <w:p>
+      <w:pPr>
+        <w:pStyle w:val="ListParagraph"/>
+        <w:numPr>
+          <w:ilvl w:val="1"/>
+          <w:numId w:val="31"/>
+        </w:numPr>
+        <w:spacing w:after="0" w:line="240" w:lineRule="auto"/>
+      </w:pPr>
+      <w:r>
+        <w:t>Other variables that can account for the observed association</w:t>
+      </w:r>
+    </w:p>
+    <w:p>
+      <w:pPr>
+        <w:pStyle w:val="ListParagraph"/>
+        <w:numPr>
+          <w:ilvl w:val="0"/>
+          <w:numId w:val="31"/>
+        </w:numPr>
+        <w:spacing w:after="0" w:line="240" w:lineRule="auto"/>
+      </w:pPr>
+      <w:r>
+        <w:t>Statistically significant associations DO NOT establish causality</w:t>
+      </w:r>
+    </w:p>
+    <w:p>
+      <w:pPr>
+        <w:pStyle w:val="ListParagraph"/>
+        <w:numPr>
+          <w:ilvl w:val="0"/>
+          <w:numId w:val="31"/>
+        </w:numPr>
+        <w:spacing w:after="0" w:line="240" w:lineRule="auto"/>
+      </w:pPr>
+      <w:r>
+        <w:t>For causality to exist</w:t>
+      </w:r>
+    </w:p>
+    <w:p>
+      <w:pPr>
+        <w:pStyle w:val="ListParagraph"/>
+        <w:numPr>
+          <w:ilvl w:val="1"/>
+          <w:numId w:val="31"/>
+        </w:numPr>
+        <w:spacing w:after="0" w:line="240" w:lineRule="auto"/>
+      </w:pPr>
+      <w:r>
+        <w:t>Change in one variable produces a change in another variable</w:t>
+      </w:r>
+    </w:p>
+    <w:p>
+      <w:pPr>
+        <w:pStyle w:val="ListParagraph"/>
+        <w:numPr>
+          <w:ilvl w:val="1"/>
+          <w:numId w:val="31"/>
+        </w:numPr>
+        <w:spacing w:after="0" w:line="240" w:lineRule="auto"/>
+      </w:pPr>
+      <w:r>
+        <w:t>Experimental proof is required</w:t>
+      </w:r>
+    </w:p>
+    <w:p>
+      <w:pPr>
+        <w:pStyle w:val="ListParagraph"/>
+        <w:numPr>
+          <w:ilvl w:val="1"/>
+          <w:numId w:val="31"/>
+        </w:numPr>
+        <w:spacing w:after="0" w:line="240" w:lineRule="auto"/>
+      </w:pPr>
+      <w:r>
+        <w:t>Obtaining experimental proof might be impractical, infeasible, or unethical</w:t>
+      </w:r>
+    </w:p>
+    <w:p>
+      <w:pPr>
+        <w:spacing w:after="0" w:line="240" w:lineRule="auto"/>
+      </w:pPr>
+    </w:p>
+    <w:p>
+      <w:pPr>
+        <w:spacing w:after="0" w:line="240" w:lineRule="auto"/>
+      </w:pPr>
+      <w:r>
+        <w:t>Methods for establishing causality</w:t>
+      </w:r>
+    </w:p>
+    <w:p>
+      <w:pPr>
+        <w:pStyle w:val="ListParagraph"/>
+        <w:numPr>
+          <w:ilvl w:val="0"/>
+          <w:numId w:val="31"/>
+        </w:numPr>
+        <w:spacing w:after="0" w:line="240" w:lineRule="auto"/>
+      </w:pPr>
+      <w:r>
+        <w:t>Sufficient component cause model (SCC)</w:t>
+      </w:r>
+    </w:p>
+    <w:p>
+      <w:pPr>
+        <w:pStyle w:val="ListParagraph"/>
+        <w:numPr>
+          <w:ilvl w:val="0"/>
+          <w:numId w:val="31"/>
+        </w:numPr>
+        <w:spacing w:after="0" w:line="240" w:lineRule="auto"/>
+      </w:pPr>
+      <w:r>
+        <w:t>Directed acyclic graph (DAG)</w:t>
+      </w:r>
+    </w:p>
+    <w:p>
+      <w:pPr>
+        <w:pStyle w:val="ListParagraph"/>
+        <w:numPr>
+          <w:ilvl w:val="0"/>
+          <w:numId w:val="31"/>
+        </w:numPr>
+        <w:spacing w:after="0" w:line="240" w:lineRule="auto"/>
+      </w:pPr>
+      <w:r>
+        <w:lastRenderedPageBreak/>
+        <w:t>Path analysis</w:t>
+      </w:r>
+    </w:p>
+    <w:p>
+      <w:pPr>
+        <w:pStyle w:val="ListParagraph"/>
+        <w:numPr>
+          <w:ilvl w:val="0"/>
+          <w:numId w:val="31"/>
+        </w:numPr>
+        <w:spacing w:after="0" w:line="240" w:lineRule="auto"/>
+      </w:pPr>
+      <w:r>
+        <w:t>Structured equation modeling</w:t>
+      </w:r>
+    </w:p>
+    <w:p>
+      <w:pPr>
+        <w:pStyle w:val="ListParagraph"/>
+        <w:numPr>
+          <w:ilvl w:val="0"/>
+          <w:numId w:val="31"/>
+        </w:numPr>
+        <w:spacing w:after="0" w:line="240" w:lineRule="auto"/>
+      </w:pPr>
+      <w:r>
+        <w:t>Qualitative evaluation of combined results from several studies</w:t>
+      </w:r>
+    </w:p>
+    <w:p>
+      <w:pPr>
+        <w:pStyle w:val="ListParagraph"/>
+        <w:numPr>
+          <w:ilvl w:val="1"/>
+          <w:numId w:val="31"/>
+        </w:numPr>
+        <w:spacing w:after="0" w:line="240" w:lineRule="auto"/>
+      </w:pPr>
+      <w:r>
+        <w:t>Strength of association</w:t>
+      </w:r>
+    </w:p>
+    <w:p>
+      <w:pPr>
+        <w:pStyle w:val="ListParagraph"/>
+        <w:numPr>
+          <w:ilvl w:val="1"/>
+          <w:numId w:val="31"/>
+        </w:numPr>
+        <w:spacing w:after="0" w:line="240" w:lineRule="auto"/>
+      </w:pPr>
+      <w:r>
+        <w:t>Consistency of findings</w:t>
+      </w:r>
+    </w:p>
+    <w:p>
+      <w:pPr>
+        <w:pStyle w:val="ListParagraph"/>
+        <w:numPr>
+          <w:ilvl w:val="1"/>
+          <w:numId w:val="31"/>
+        </w:numPr>
+        <w:spacing w:after="0" w:line="240" w:lineRule="auto"/>
+      </w:pPr>
+      <w:r>
+        <w:t>Specificity of the association of the suspected cause</w:t>
+      </w:r>
+    </w:p>
+    <w:p>
+      <w:pPr>
+        <w:pStyle w:val="ListParagraph"/>
+        <w:numPr>
+          <w:ilvl w:val="1"/>
+          <w:numId w:val="31"/>
+        </w:numPr>
+        <w:spacing w:after="0" w:line="240" w:lineRule="auto"/>
+      </w:pPr>
+      <w:r>
+        <w:t>The cause precedes the effect</w:t>
+      </w:r>
+    </w:p>
+    <w:p>
+      <w:pPr>
+        <w:pStyle w:val="ListParagraph"/>
+        <w:numPr>
+          <w:ilvl w:val="1"/>
+          <w:numId w:val="31"/>
+        </w:numPr>
+        <w:spacing w:after="0" w:line="240" w:lineRule="auto"/>
+      </w:pPr>
+      <w:r>
+        <w:t>Meaningful changes in the suspected cause are associated with changes in the dependent variable</w:t>
+      </w:r>
+    </w:p>
+    <w:p>
+      <w:pPr>
+        <w:pStyle w:val="ListParagraph"/>
+        <w:numPr>
+          <w:ilvl w:val="1"/>
+          <w:numId w:val="31"/>
+        </w:numPr>
+        <w:spacing w:after="0" w:line="240" w:lineRule="auto"/>
+      </w:pPr>
+      <w:r>
+        <w:t>Hypothesized causal relationship is consistent with current theoretical knowledge</w:t>
+      </w:r>
+    </w:p>
+    <w:p>
+      <w:pPr>
+        <w:pStyle w:val="ListParagraph"/>
+        <w:numPr>
+          <w:ilvl w:val="1"/>
+          <w:numId w:val="31"/>
+        </w:numPr>
+        <w:spacing w:after="0" w:line="240" w:lineRule="auto"/>
+      </w:pPr>
+      <w:r>
+        <w:t>Findings are coherent with known facts about the outcome variable</w:t>
+      </w:r>
+    </w:p>
+    <w:p>
+      <w:pPr>
+        <w:pStyle w:val="ListParagraph"/>
+        <w:numPr>
+          <w:ilvl w:val="1"/>
+          <w:numId w:val="31"/>
+        </w:numPr>
+        <w:spacing w:after="0" w:line="240" w:lineRule="auto"/>
+      </w:pPr>
+      <w:r>
+        <w:t>Findings are supported by experimental or quasi-experimental evidence</w:t>
+      </w:r>
+    </w:p>
+    <w:p>
+      <w:pPr>
+        <w:pStyle w:val="ListParagraph"/>
+        <w:numPr>
+          <w:ilvl w:val="1"/>
+          <w:numId w:val="31"/>
+        </w:numPr>
+        <w:spacing w:after="0" w:line="240" w:lineRule="auto"/>
+      </w:pPr>
+      <w:r>
+        <w:t>Similar to another situation where a causal link has been established</w:t>
+      </w:r>
+    </w:p>
+    <w:p>
+      <w:pPr>
+        <w:spacing w:after="0" w:line="240" w:lineRule="auto"/>
+      </w:pPr>
+    </w:p>
+    <w:p>
+      <w:pPr>
+        <w:spacing w:after="0" w:line="240" w:lineRule="auto"/>
+      </w:pPr>
+      <w:r>
+        <w:t>Statistical versus deterministic models</w:t>
+      </w:r>
+    </w:p>
+    <w:p>
+      <w:pPr>
+        <w:pStyle w:val="ListParagraph"/>
+        <w:numPr>
+          <w:ilvl w:val="0"/>
+          <w:numId w:val="32"/>
+        </w:numPr>
+        <w:spacing w:after="0" w:line="240" w:lineRule="auto"/>
+      </w:pPr>
+      <w:r>
+        <w:t>Deterministic models assume an ideal setting</w:t>
+      </w:r>
+    </w:p>
+    <w:p>
+      <w:pPr>
+        <w:pStyle w:val="ListParagraph"/>
+        <w:numPr>
+          <w:ilvl w:val="0"/>
+          <w:numId w:val="32"/>
+        </w:numPr>
+        <w:spacing w:after="0" w:line="240" w:lineRule="auto"/>
+      </w:pPr>
+      <w:r>
+        <w:t>Statistical models allow for the possibility of error</w:t>
+      </w:r>
+    </w:p>
+    <w:p>
+      <w:pPr>
+        <w:spacing w:after="0" w:line="240" w:lineRule="auto"/>
+      </w:pPr>
+    </w:p>
+    <w:p>
+      <w:pPr>
+        <w:spacing w:after="0" w:line="240" w:lineRule="auto"/>
+        <w:rPr>
+          <w:b/>
+        </w:rPr>
+      </w:pPr>
+      <w:r>
+        <w:rPr>
+          <w:b/>
+        </w:rPr>
+        <w:t>Chapter 5: Straight-line Regression Analysis</w:t>
+      </w:r>
+    </w:p>
+    <w:p>
+      <w:pPr>
+        <w:spacing w:after="0" w:line="240" w:lineRule="auto"/>
+        <w:rPr>
+          <w:u w:val="single"/>
+        </w:rPr>
+      </w:pPr>
+      <w:r>
+        <w:rPr>
+          <w:u w:val="single"/>
+        </w:rPr>
+        <w:t>Preview Questions</w:t>
+      </w:r>
+    </w:p>
+    <w:p>
+      <w:pPr>
+        <w:pStyle w:val="ListParagraph"/>
+        <w:numPr>
+          <w:ilvl w:val="0"/>
+          <w:numId w:val="33"/>
+        </w:numPr>
+        <w:spacing w:after="0" w:line="240" w:lineRule="auto"/>
+      </w:pPr>
+      <w:r>
+        <w:t>How do you create a regression with a single-independent variable?</w:t>
+      </w:r>
+    </w:p>
+    <w:p>
+      <w:pPr>
+        <w:pStyle w:val="ListParagraph"/>
+        <w:numPr>
+          <w:ilvl w:val="0"/>
+          <w:numId w:val="33"/>
+        </w:numPr>
+        <w:spacing w:after="0" w:line="240" w:lineRule="auto"/>
+      </w:pPr>
+      <w:r>
+        <w:t>What are the mathematical properties of a straight line?</w:t>
+      </w:r>
+    </w:p>
+    <w:p>
+      <w:pPr>
+        <w:pStyle w:val="ListParagraph"/>
+        <w:numPr>
+          <w:ilvl w:val="0"/>
+          <w:numId w:val="33"/>
+        </w:numPr>
+        <w:spacing w:after="0" w:line="240" w:lineRule="auto"/>
+      </w:pPr>
+      <w:r>
+        <w:t>What are the statistical assumptions for a straight line model?</w:t>
+      </w:r>
+    </w:p>
+    <w:p>
+      <w:pPr>
+        <w:pStyle w:val="ListParagraph"/>
+        <w:numPr>
+          <w:ilvl w:val="0"/>
+          <w:numId w:val="33"/>
+        </w:numPr>
+        <w:spacing w:after="0" w:line="240" w:lineRule="auto"/>
+      </w:pPr>
+      <w:r>
+        <w:t>How do you determine the best fitting straight line?</w:t>
+      </w:r>
+    </w:p>
+    <w:p>
+      <w:pPr>
+        <w:pStyle w:val="ListParagraph"/>
+        <w:numPr>
+          <w:ilvl w:val="0"/>
+          <w:numId w:val="33"/>
+        </w:numPr>
+        <w:spacing w:after="0" w:line="240" w:lineRule="auto"/>
+      </w:pPr>
+      <w:r>
+        <w:t>How do you measure the quality of the straight line fit and the estimate of the variance?</w:t>
+      </w:r>
+    </w:p>
+    <w:p>
+      <w:pPr>
+        <w:pStyle w:val="ListParagraph"/>
+        <w:numPr>
+          <w:ilvl w:val="0"/>
+          <w:numId w:val="33"/>
+        </w:numPr>
+        <w:spacing w:after="0" w:line="240" w:lineRule="auto"/>
+      </w:pPr>
+      <w:r>
+        <w:t>How do you make inferences about the slope and intercept?</w:t>
+      </w:r>
+    </w:p>
+    <w:p>
+      <w:pPr>
+        <w:pStyle w:val="ListParagraph"/>
+        <w:numPr>
+          <w:ilvl w:val="0"/>
+          <w:numId w:val="33"/>
+        </w:numPr>
+        <w:spacing w:after="0" w:line="240" w:lineRule="auto"/>
+      </w:pPr>
+      <w:r>
+        <w:t>What are interpretations of tests for slope and intercept?</w:t>
+      </w:r>
+    </w:p>
+    <w:p>
+      <w:pPr>
+        <w:pStyle w:val="ListParagraph"/>
+        <w:numPr>
+          <w:ilvl w:val="0"/>
+          <w:numId w:val="33"/>
+        </w:numPr>
+        <w:spacing w:after="0" w:line="240" w:lineRule="auto"/>
+      </w:pPr>
+      <w:r>
+        <w:t>How do you determine the mean value of Y at a specified value of X?</w:t>
+      </w:r>
+    </w:p>
+    <w:p>
+      <w:pPr>
+        <w:pStyle w:val="ListParagraph"/>
+        <w:numPr>
+          <w:ilvl w:val="0"/>
+          <w:numId w:val="33"/>
+        </w:numPr>
+        <w:spacing w:after="0" w:line="240" w:lineRule="auto"/>
+      </w:pPr>
+      <w:r>
+        <w:t>How do you predict a new value of Y at a given value of X?</w:t>
+      </w:r>
+    </w:p>
+    <w:p>
+      <w:pPr>
+        <w:pStyle w:val="ListParagraph"/>
+        <w:numPr>
+          <w:ilvl w:val="0"/>
+          <w:numId w:val="33"/>
+        </w:numPr>
+        <w:spacing w:after="0" w:line="240" w:lineRule="auto"/>
+      </w:pPr>
+      <w:r>
+        <w:t>How do you determine if a straight line model is appropriate?</w:t>
+      </w:r>
+    </w:p>
+    <w:p>
+      <w:pPr>
+        <w:pStyle w:val="ListParagraph"/>
+        <w:numPr>
+          <w:ilvl w:val="0"/>
+          <w:numId w:val="33"/>
+        </w:numPr>
+        <w:spacing w:after="0" w:line="240" w:lineRule="auto"/>
+      </w:pPr>
+      <w:r>
+        <w:t>What is BRFSS Analysis?</w:t>
+      </w:r>
     </w:p>
     <w:p>
       <w:pPr>
@@ -5068,6 +5833,7 @@
       <w:headerReference w:type="default" r:id="rId9"/>
       <w:pgSz w:w="12240" w:h="15840"/>
       <w:pgMar w:top="1440" w:right="1440" w:bottom="1440" w:left="1440" w:header="720" w:footer="720" w:gutter="0"/>
+      <w:pgNumType w:start="1"/>
       <w:cols w:space="720"/>
       <w:docGrid w:linePitch="360"/>
     </w:sectPr>
@@ -5238,7 +6004,7 @@
       <w:rPr>
         <w:b/>
       </w:rPr>
-      <w:instrText xml:space="preserve"> NUMPAGES  \* Arabic  \* MERGEFORMAT </w:instrText>
+      <w:instrText xml:space="preserve"> SECTIONPAGES   \* MERGEFORMAT </w:instrText>
     </w:r>
     <w:r>
       <w:rPr>
@@ -5251,7 +6017,7 @@
         <w:b/>
         <w:noProof/>
       </w:rPr>
-      <w:t>7</w:t>
+      <w:t>3</w:t>
     </w:r>
     <w:r>
       <w:rPr>
@@ -5351,7 +6117,7 @@
         <w:b/>
         <w:noProof/>
       </w:rPr>
-      <w:t>8</w:t>
+      <w:t>6</w:t>
     </w:r>
     <w:r>
       <w:rPr>
@@ -5372,7 +6138,7 @@
       <w:rPr>
         <w:b/>
       </w:rPr>
-      <w:instrText xml:space="preserve"> NUMPAGES  \* Arabic  \* MERGEFORMAT </w:instrText>
+      <w:instrText xml:space="preserve"> SECTIONPAGES   \* MERGEFORMAT </w:instrText>
     </w:r>
     <w:r>
       <w:rPr>
@@ -5385,7 +6151,7 @@
         <w:b/>
         <w:noProof/>
       </w:rPr>
-      <w:t>8</w:t>
+      <w:t>6</w:t>
     </w:r>
     <w:r>
       <w:rPr>
@@ -5405,6 +6171,119 @@
 <file path=word/numbering.xml><?xml version="1.0" encoding="utf-8"?>
 <w:numbering xmlns:wpc="http://schemas.microsoft.com/office/word/2010/wordprocessingCanvas" xmlns:mc="http://schemas.openxmlformats.org/markup-compatibility/2006" xmlns:o="urn:schemas-microsoft-com:office:office" xmlns:r="http://schemas.openxmlformats.org/officeDocument/2006/relationships" xmlns:m="http://schemas.openxmlformats.org/officeDocument/2006/math" xmlns:v="urn:schemas-microsoft-com:vml" xmlns:wp14="http://schemas.microsoft.com/office/word/2010/wordprocessingDrawing" xmlns:wp="http://schemas.openxmlformats.org/drawingml/2006/wordprocessingDrawing" xmlns:w10="urn:schemas-microsoft-com:office:word" xmlns:w="http://schemas.openxmlformats.org/wordprocessingml/2006/main" xmlns:w14="http://schemas.microsoft.com/office/word/2010/wordml" xmlns:wpg="http://schemas.microsoft.com/office/word/2010/wordprocessingGroup" xmlns:wpi="http://schemas.microsoft.com/office/word/2010/wordprocessingInk" xmlns:wne="http://schemas.microsoft.com/office/word/2006/wordml" xmlns:wps="http://schemas.microsoft.com/office/word/2010/wordprocessingShape" mc:Ignorable="w14 wp14">
   <w:abstractNum w:abstractNumId="0">
+    <w:nsid w:val="00AB4100"/>
+    <w:multiLevelType w:val="hybridMultilevel"/>
+    <w:tmpl w:val="B4CA2332"/>
+    <w:lvl w:ilvl="0" w:tplc="04090001">
+      <w:start w:val="1"/>
+      <w:numFmt w:val="bullet"/>
+      <w:lvlText w:val=""/>
+      <w:lvlJc w:val="left"/>
+      <w:pPr>
+        <w:ind w:left="720" w:hanging="360"/>
+      </w:pPr>
+      <w:rPr>
+        <w:rFonts w:ascii="Symbol" w:hAnsi="Symbol" w:hint="default"/>
+      </w:rPr>
+    </w:lvl>
+    <w:lvl w:ilvl="1" w:tplc="04090003" w:tentative="1">
+      <w:start w:val="1"/>
+      <w:numFmt w:val="bullet"/>
+      <w:lvlText w:val="o"/>
+      <w:lvlJc w:val="left"/>
+      <w:pPr>
+        <w:ind w:left="1440" w:hanging="360"/>
+      </w:pPr>
+      <w:rPr>
+        <w:rFonts w:ascii="Courier New" w:hAnsi="Courier New" w:cs="Courier New" w:hint="default"/>
+      </w:rPr>
+    </w:lvl>
+    <w:lvl w:ilvl="2" w:tplc="04090005" w:tentative="1">
+      <w:start w:val="1"/>
+      <w:numFmt w:val="bullet"/>
+      <w:lvlText w:val=""/>
+      <w:lvlJc w:val="left"/>
+      <w:pPr>
+        <w:ind w:left="2160" w:hanging="360"/>
+      </w:pPr>
+      <w:rPr>
+        <w:rFonts w:ascii="Wingdings" w:hAnsi="Wingdings" w:hint="default"/>
+      </w:rPr>
+    </w:lvl>
+    <w:lvl w:ilvl="3" w:tplc="04090001" w:tentative="1">
+      <w:start w:val="1"/>
+      <w:numFmt w:val="bullet"/>
+      <w:lvlText w:val=""/>
+      <w:lvlJc w:val="left"/>
+      <w:pPr>
+        <w:ind w:left="2880" w:hanging="360"/>
+      </w:pPr>
+      <w:rPr>
+        <w:rFonts w:ascii="Symbol" w:hAnsi="Symbol" w:hint="default"/>
+      </w:rPr>
+    </w:lvl>
+    <w:lvl w:ilvl="4" w:tplc="04090003" w:tentative="1">
+      <w:start w:val="1"/>
+      <w:numFmt w:val="bullet"/>
+      <w:lvlText w:val="o"/>
+      <w:lvlJc w:val="left"/>
+      <w:pPr>
+        <w:ind w:left="3600" w:hanging="360"/>
+      </w:pPr>
+      <w:rPr>
+        <w:rFonts w:ascii="Courier New" w:hAnsi="Courier New" w:cs="Courier New" w:hint="default"/>
+      </w:rPr>
+    </w:lvl>
+    <w:lvl w:ilvl="5" w:tplc="04090005" w:tentative="1">
+      <w:start w:val="1"/>
+      <w:numFmt w:val="bullet"/>
+      <w:lvlText w:val=""/>
+      <w:lvlJc w:val="left"/>
+      <w:pPr>
+        <w:ind w:left="4320" w:hanging="360"/>
+      </w:pPr>
+      <w:rPr>
+        <w:rFonts w:ascii="Wingdings" w:hAnsi="Wingdings" w:hint="default"/>
+      </w:rPr>
+    </w:lvl>
+    <w:lvl w:ilvl="6" w:tplc="04090001" w:tentative="1">
+      <w:start w:val="1"/>
+      <w:numFmt w:val="bullet"/>
+      <w:lvlText w:val=""/>
+      <w:lvlJc w:val="left"/>
+      <w:pPr>
+        <w:ind w:left="5040" w:hanging="360"/>
+      </w:pPr>
+      <w:rPr>
+        <w:rFonts w:ascii="Symbol" w:hAnsi="Symbol" w:hint="default"/>
+      </w:rPr>
+    </w:lvl>
+    <w:lvl w:ilvl="7" w:tplc="04090003" w:tentative="1">
+      <w:start w:val="1"/>
+      <w:numFmt w:val="bullet"/>
+      <w:lvlText w:val="o"/>
+      <w:lvlJc w:val="left"/>
+      <w:pPr>
+        <w:ind w:left="5760" w:hanging="360"/>
+      </w:pPr>
+      <w:rPr>
+        <w:rFonts w:ascii="Courier New" w:hAnsi="Courier New" w:cs="Courier New" w:hint="default"/>
+      </w:rPr>
+    </w:lvl>
+    <w:lvl w:ilvl="8" w:tplc="04090005" w:tentative="1">
+      <w:start w:val="1"/>
+      <w:numFmt w:val="bullet"/>
+      <w:lvlText w:val=""/>
+      <w:lvlJc w:val="left"/>
+      <w:pPr>
+        <w:ind w:left="6480" w:hanging="360"/>
+      </w:pPr>
+      <w:rPr>
+        <w:rFonts w:ascii="Wingdings" w:hAnsi="Wingdings" w:hint="default"/>
+      </w:rPr>
+    </w:lvl>
+  </w:abstractNum>
+  <w:abstractNum w:abstractNumId="1">
     <w:nsid w:val="05577D20"/>
     <w:multiLevelType w:val="hybridMultilevel"/>
     <w:tmpl w:val="EDB49032"/>
@@ -5517,7 +6396,7 @@
       </w:rPr>
     </w:lvl>
   </w:abstractNum>
-  <w:abstractNum w:abstractNumId="1">
+  <w:abstractNum w:abstractNumId="2">
     <w:nsid w:val="09791CDF"/>
     <w:multiLevelType w:val="hybridMultilevel"/>
     <w:tmpl w:val="A86E25F6"/>
@@ -5630,7 +6509,7 @@
       </w:rPr>
     </w:lvl>
   </w:abstractNum>
-  <w:abstractNum w:abstractNumId="2">
+  <w:abstractNum w:abstractNumId="3">
     <w:nsid w:val="0DFD6245"/>
     <w:multiLevelType w:val="hybridMultilevel"/>
     <w:tmpl w:val="719E282A"/>
@@ -5743,7 +6622,7 @@
       </w:rPr>
     </w:lvl>
   </w:abstractNum>
-  <w:abstractNum w:abstractNumId="3">
+  <w:abstractNum w:abstractNumId="4">
     <w:nsid w:val="0E1145A7"/>
     <w:multiLevelType w:val="hybridMultilevel"/>
     <w:tmpl w:val="8F32DD14"/>
@@ -5856,7 +6735,7 @@
       </w:rPr>
     </w:lvl>
   </w:abstractNum>
-  <w:abstractNum w:abstractNumId="4">
+  <w:abstractNum w:abstractNumId="5">
     <w:nsid w:val="0E242A92"/>
     <w:multiLevelType w:val="hybridMultilevel"/>
     <w:tmpl w:val="C3AC465A"/>
@@ -5969,7 +6848,7 @@
       </w:rPr>
     </w:lvl>
   </w:abstractNum>
-  <w:abstractNum w:abstractNumId="5">
+  <w:abstractNum w:abstractNumId="6">
     <w:nsid w:val="0E503322"/>
     <w:multiLevelType w:val="hybridMultilevel"/>
     <w:tmpl w:val="CB08A622"/>
@@ -6082,7 +6961,7 @@
       </w:rPr>
     </w:lvl>
   </w:abstractNum>
-  <w:abstractNum w:abstractNumId="6">
+  <w:abstractNum w:abstractNumId="7">
     <w:nsid w:val="15453910"/>
     <w:multiLevelType w:val="hybridMultilevel"/>
     <w:tmpl w:val="BA3ABE7A"/>
@@ -6168,7 +7047,7 @@
       </w:pPr>
     </w:lvl>
   </w:abstractNum>
-  <w:abstractNum w:abstractNumId="7">
+  <w:abstractNum w:abstractNumId="8">
     <w:nsid w:val="17AA7779"/>
     <w:multiLevelType w:val="hybridMultilevel"/>
     <w:tmpl w:val="7BD8820E"/>
@@ -6254,7 +7133,7 @@
       </w:pPr>
     </w:lvl>
   </w:abstractNum>
-  <w:abstractNum w:abstractNumId="8">
+  <w:abstractNum w:abstractNumId="9">
     <w:nsid w:val="18C329F6"/>
     <w:multiLevelType w:val="hybridMultilevel"/>
     <w:tmpl w:val="E47C22A2"/>
@@ -6367,7 +7246,120 @@
       </w:rPr>
     </w:lvl>
   </w:abstractNum>
-  <w:abstractNum w:abstractNumId="9">
+  <w:abstractNum w:abstractNumId="10">
+    <w:nsid w:val="2244303C"/>
+    <w:multiLevelType w:val="hybridMultilevel"/>
+    <w:tmpl w:val="56069BE4"/>
+    <w:lvl w:ilvl="0" w:tplc="04090001">
+      <w:start w:val="1"/>
+      <w:numFmt w:val="bullet"/>
+      <w:lvlText w:val=""/>
+      <w:lvlJc w:val="left"/>
+      <w:pPr>
+        <w:ind w:left="720" w:hanging="360"/>
+      </w:pPr>
+      <w:rPr>
+        <w:rFonts w:ascii="Symbol" w:hAnsi="Symbol" w:hint="default"/>
+      </w:rPr>
+    </w:lvl>
+    <w:lvl w:ilvl="1" w:tplc="04090003" w:tentative="1">
+      <w:start w:val="1"/>
+      <w:numFmt w:val="bullet"/>
+      <w:lvlText w:val="o"/>
+      <w:lvlJc w:val="left"/>
+      <w:pPr>
+        <w:ind w:left="1440" w:hanging="360"/>
+      </w:pPr>
+      <w:rPr>
+        <w:rFonts w:ascii="Courier New" w:hAnsi="Courier New" w:cs="Courier New" w:hint="default"/>
+      </w:rPr>
+    </w:lvl>
+    <w:lvl w:ilvl="2" w:tplc="04090005" w:tentative="1">
+      <w:start w:val="1"/>
+      <w:numFmt w:val="bullet"/>
+      <w:lvlText w:val=""/>
+      <w:lvlJc w:val="left"/>
+      <w:pPr>
+        <w:ind w:left="2160" w:hanging="360"/>
+      </w:pPr>
+      <w:rPr>
+        <w:rFonts w:ascii="Wingdings" w:hAnsi="Wingdings" w:hint="default"/>
+      </w:rPr>
+    </w:lvl>
+    <w:lvl w:ilvl="3" w:tplc="04090001" w:tentative="1">
+      <w:start w:val="1"/>
+      <w:numFmt w:val="bullet"/>
+      <w:lvlText w:val=""/>
+      <w:lvlJc w:val="left"/>
+      <w:pPr>
+        <w:ind w:left="2880" w:hanging="360"/>
+      </w:pPr>
+      <w:rPr>
+        <w:rFonts w:ascii="Symbol" w:hAnsi="Symbol" w:hint="default"/>
+      </w:rPr>
+    </w:lvl>
+    <w:lvl w:ilvl="4" w:tplc="04090003" w:tentative="1">
+      <w:start w:val="1"/>
+      <w:numFmt w:val="bullet"/>
+      <w:lvlText w:val="o"/>
+      <w:lvlJc w:val="left"/>
+      <w:pPr>
+        <w:ind w:left="3600" w:hanging="360"/>
+      </w:pPr>
+      <w:rPr>
+        <w:rFonts w:ascii="Courier New" w:hAnsi="Courier New" w:cs="Courier New" w:hint="default"/>
+      </w:rPr>
+    </w:lvl>
+    <w:lvl w:ilvl="5" w:tplc="04090005" w:tentative="1">
+      <w:start w:val="1"/>
+      <w:numFmt w:val="bullet"/>
+      <w:lvlText w:val=""/>
+      <w:lvlJc w:val="left"/>
+      <w:pPr>
+        <w:ind w:left="4320" w:hanging="360"/>
+      </w:pPr>
+      <w:rPr>
+        <w:rFonts w:ascii="Wingdings" w:hAnsi="Wingdings" w:hint="default"/>
+      </w:rPr>
+    </w:lvl>
+    <w:lvl w:ilvl="6" w:tplc="04090001" w:tentative="1">
+      <w:start w:val="1"/>
+      <w:numFmt w:val="bullet"/>
+      <w:lvlText w:val=""/>
+      <w:lvlJc w:val="left"/>
+      <w:pPr>
+        <w:ind w:left="5040" w:hanging="360"/>
+      </w:pPr>
+      <w:rPr>
+        <w:rFonts w:ascii="Symbol" w:hAnsi="Symbol" w:hint="default"/>
+      </w:rPr>
+    </w:lvl>
+    <w:lvl w:ilvl="7" w:tplc="04090003" w:tentative="1">
+      <w:start w:val="1"/>
+      <w:numFmt w:val="bullet"/>
+      <w:lvlText w:val="o"/>
+      <w:lvlJc w:val="left"/>
+      <w:pPr>
+        <w:ind w:left="5760" w:hanging="360"/>
+      </w:pPr>
+      <w:rPr>
+        <w:rFonts w:ascii="Courier New" w:hAnsi="Courier New" w:cs="Courier New" w:hint="default"/>
+      </w:rPr>
+    </w:lvl>
+    <w:lvl w:ilvl="8" w:tplc="04090005" w:tentative="1">
+      <w:start w:val="1"/>
+      <w:numFmt w:val="bullet"/>
+      <w:lvlText w:val=""/>
+      <w:lvlJc w:val="left"/>
+      <w:pPr>
+        <w:ind w:left="6480" w:hanging="360"/>
+      </w:pPr>
+      <w:rPr>
+        <w:rFonts w:ascii="Wingdings" w:hAnsi="Wingdings" w:hint="default"/>
+      </w:rPr>
+    </w:lvl>
+  </w:abstractNum>
+  <w:abstractNum w:abstractNumId="11">
     <w:nsid w:val="24C836D9"/>
     <w:multiLevelType w:val="hybridMultilevel"/>
     <w:tmpl w:val="7BD8820E"/>
@@ -6453,7 +7445,7 @@
       </w:pPr>
     </w:lvl>
   </w:abstractNum>
-  <w:abstractNum w:abstractNumId="10">
+  <w:abstractNum w:abstractNumId="12">
     <w:nsid w:val="25420B4F"/>
     <w:multiLevelType w:val="hybridMultilevel"/>
     <w:tmpl w:val="26528E34"/>
@@ -6566,7 +7558,7 @@
       </w:rPr>
     </w:lvl>
   </w:abstractNum>
-  <w:abstractNum w:abstractNumId="11">
+  <w:abstractNum w:abstractNumId="13">
     <w:nsid w:val="258E6AB1"/>
     <w:multiLevelType w:val="hybridMultilevel"/>
     <w:tmpl w:val="A93E549C"/>
@@ -6679,7 +7671,7 @@
       </w:rPr>
     </w:lvl>
   </w:abstractNum>
-  <w:abstractNum w:abstractNumId="12">
+  <w:abstractNum w:abstractNumId="14">
     <w:nsid w:val="28020DF6"/>
     <w:multiLevelType w:val="hybridMultilevel"/>
     <w:tmpl w:val="84485B68"/>
@@ -6792,7 +7784,7 @@
       </w:rPr>
     </w:lvl>
   </w:abstractNum>
-  <w:abstractNum w:abstractNumId="13">
+  <w:abstractNum w:abstractNumId="15">
     <w:nsid w:val="344049B1"/>
     <w:multiLevelType w:val="hybridMultilevel"/>
     <w:tmpl w:val="9A067252"/>
@@ -6905,7 +7897,7 @@
       </w:rPr>
     </w:lvl>
   </w:abstractNum>
-  <w:abstractNum w:abstractNumId="14">
+  <w:abstractNum w:abstractNumId="16">
     <w:nsid w:val="35F958F5"/>
     <w:multiLevelType w:val="hybridMultilevel"/>
     <w:tmpl w:val="E0E8D9B0"/>
@@ -7018,7 +8010,7 @@
       </w:rPr>
     </w:lvl>
   </w:abstractNum>
-  <w:abstractNum w:abstractNumId="15">
+  <w:abstractNum w:abstractNumId="17">
     <w:nsid w:val="36F10170"/>
     <w:multiLevelType w:val="hybridMultilevel"/>
     <w:tmpl w:val="DD20BF9E"/>
@@ -7131,7 +8123,7 @@
       </w:rPr>
     </w:lvl>
   </w:abstractNum>
-  <w:abstractNum w:abstractNumId="16">
+  <w:abstractNum w:abstractNumId="18">
     <w:nsid w:val="38E15203"/>
     <w:multiLevelType w:val="hybridMultilevel"/>
     <w:tmpl w:val="12E08554"/>
@@ -7217,7 +8209,7 @@
       </w:pPr>
     </w:lvl>
   </w:abstractNum>
-  <w:abstractNum w:abstractNumId="17">
+  <w:abstractNum w:abstractNumId="19">
     <w:nsid w:val="45D00C09"/>
     <w:multiLevelType w:val="hybridMultilevel"/>
     <w:tmpl w:val="CC660646"/>
@@ -7330,7 +8322,120 @@
       </w:rPr>
     </w:lvl>
   </w:abstractNum>
-  <w:abstractNum w:abstractNumId="18">
+  <w:abstractNum w:abstractNumId="20">
+    <w:nsid w:val="484B2F9D"/>
+    <w:multiLevelType w:val="hybridMultilevel"/>
+    <w:tmpl w:val="A080E720"/>
+    <w:lvl w:ilvl="0" w:tplc="04090001">
+      <w:start w:val="1"/>
+      <w:numFmt w:val="bullet"/>
+      <w:lvlText w:val=""/>
+      <w:lvlJc w:val="left"/>
+      <w:pPr>
+        <w:ind w:left="720" w:hanging="360"/>
+      </w:pPr>
+      <w:rPr>
+        <w:rFonts w:ascii="Symbol" w:hAnsi="Symbol" w:hint="default"/>
+      </w:rPr>
+    </w:lvl>
+    <w:lvl w:ilvl="1" w:tplc="04090003" w:tentative="1">
+      <w:start w:val="1"/>
+      <w:numFmt w:val="bullet"/>
+      <w:lvlText w:val="o"/>
+      <w:lvlJc w:val="left"/>
+      <w:pPr>
+        <w:ind w:left="1440" w:hanging="360"/>
+      </w:pPr>
+      <w:rPr>
+        <w:rFonts w:ascii="Courier New" w:hAnsi="Courier New" w:cs="Courier New" w:hint="default"/>
+      </w:rPr>
+    </w:lvl>
+    <w:lvl w:ilvl="2" w:tplc="04090005" w:tentative="1">
+      <w:start w:val="1"/>
+      <w:numFmt w:val="bullet"/>
+      <w:lvlText w:val=""/>
+      <w:lvlJc w:val="left"/>
+      <w:pPr>
+        <w:ind w:left="2160" w:hanging="360"/>
+      </w:pPr>
+      <w:rPr>
+        <w:rFonts w:ascii="Wingdings" w:hAnsi="Wingdings" w:hint="default"/>
+      </w:rPr>
+    </w:lvl>
+    <w:lvl w:ilvl="3" w:tplc="04090001" w:tentative="1">
+      <w:start w:val="1"/>
+      <w:numFmt w:val="bullet"/>
+      <w:lvlText w:val=""/>
+      <w:lvlJc w:val="left"/>
+      <w:pPr>
+        <w:ind w:left="2880" w:hanging="360"/>
+      </w:pPr>
+      <w:rPr>
+        <w:rFonts w:ascii="Symbol" w:hAnsi="Symbol" w:hint="default"/>
+      </w:rPr>
+    </w:lvl>
+    <w:lvl w:ilvl="4" w:tplc="04090003" w:tentative="1">
+      <w:start w:val="1"/>
+      <w:numFmt w:val="bullet"/>
+      <w:lvlText w:val="o"/>
+      <w:lvlJc w:val="left"/>
+      <w:pPr>
+        <w:ind w:left="3600" w:hanging="360"/>
+      </w:pPr>
+      <w:rPr>
+        <w:rFonts w:ascii="Courier New" w:hAnsi="Courier New" w:cs="Courier New" w:hint="default"/>
+      </w:rPr>
+    </w:lvl>
+    <w:lvl w:ilvl="5" w:tplc="04090005" w:tentative="1">
+      <w:start w:val="1"/>
+      <w:numFmt w:val="bullet"/>
+      <w:lvlText w:val=""/>
+      <w:lvlJc w:val="left"/>
+      <w:pPr>
+        <w:ind w:left="4320" w:hanging="360"/>
+      </w:pPr>
+      <w:rPr>
+        <w:rFonts w:ascii="Wingdings" w:hAnsi="Wingdings" w:hint="default"/>
+      </w:rPr>
+    </w:lvl>
+    <w:lvl w:ilvl="6" w:tplc="04090001" w:tentative="1">
+      <w:start w:val="1"/>
+      <w:numFmt w:val="bullet"/>
+      <w:lvlText w:val=""/>
+      <w:lvlJc w:val="left"/>
+      <w:pPr>
+        <w:ind w:left="5040" w:hanging="360"/>
+      </w:pPr>
+      <w:rPr>
+        <w:rFonts w:ascii="Symbol" w:hAnsi="Symbol" w:hint="default"/>
+      </w:rPr>
+    </w:lvl>
+    <w:lvl w:ilvl="7" w:tplc="04090003" w:tentative="1">
+      <w:start w:val="1"/>
+      <w:numFmt w:val="bullet"/>
+      <w:lvlText w:val="o"/>
+      <w:lvlJc w:val="left"/>
+      <w:pPr>
+        <w:ind w:left="5760" w:hanging="360"/>
+      </w:pPr>
+      <w:rPr>
+        <w:rFonts w:ascii="Courier New" w:hAnsi="Courier New" w:cs="Courier New" w:hint="default"/>
+      </w:rPr>
+    </w:lvl>
+    <w:lvl w:ilvl="8" w:tplc="04090005" w:tentative="1">
+      <w:start w:val="1"/>
+      <w:numFmt w:val="bullet"/>
+      <w:lvlText w:val=""/>
+      <w:lvlJc w:val="left"/>
+      <w:pPr>
+        <w:ind w:left="6480" w:hanging="360"/>
+      </w:pPr>
+      <w:rPr>
+        <w:rFonts w:ascii="Wingdings" w:hAnsi="Wingdings" w:hint="default"/>
+      </w:rPr>
+    </w:lvl>
+  </w:abstractNum>
+  <w:abstractNum w:abstractNumId="21">
     <w:nsid w:val="4D6D096A"/>
     <w:multiLevelType w:val="hybridMultilevel"/>
     <w:tmpl w:val="B6021B1E"/>
@@ -7443,7 +8548,7 @@
       </w:rPr>
     </w:lvl>
   </w:abstractNum>
-  <w:abstractNum w:abstractNumId="19">
+  <w:abstractNum w:abstractNumId="22">
     <w:nsid w:val="5259572A"/>
     <w:multiLevelType w:val="hybridMultilevel"/>
     <w:tmpl w:val="72C8EA24"/>
@@ -7556,7 +8661,7 @@
       </w:rPr>
     </w:lvl>
   </w:abstractNum>
-  <w:abstractNum w:abstractNumId="20">
+  <w:abstractNum w:abstractNumId="23">
     <w:nsid w:val="59276693"/>
     <w:multiLevelType w:val="hybridMultilevel"/>
     <w:tmpl w:val="C116115E"/>
@@ -7669,7 +8774,93 @@
       </w:rPr>
     </w:lvl>
   </w:abstractNum>
-  <w:abstractNum w:abstractNumId="21">
+  <w:abstractNum w:abstractNumId="24">
+    <w:nsid w:val="5A496A6D"/>
+    <w:multiLevelType w:val="hybridMultilevel"/>
+    <w:tmpl w:val="2C588B24"/>
+    <w:lvl w:ilvl="0" w:tplc="0409000F">
+      <w:start w:val="1"/>
+      <w:numFmt w:val="decimal"/>
+      <w:lvlText w:val="%1."/>
+      <w:lvlJc w:val="left"/>
+      <w:pPr>
+        <w:ind w:left="720" w:hanging="360"/>
+      </w:pPr>
+    </w:lvl>
+    <w:lvl w:ilvl="1" w:tplc="04090019" w:tentative="1">
+      <w:start w:val="1"/>
+      <w:numFmt w:val="lowerLetter"/>
+      <w:lvlText w:val="%2."/>
+      <w:lvlJc w:val="left"/>
+      <w:pPr>
+        <w:ind w:left="1440" w:hanging="360"/>
+      </w:pPr>
+    </w:lvl>
+    <w:lvl w:ilvl="2" w:tplc="0409001B" w:tentative="1">
+      <w:start w:val="1"/>
+      <w:numFmt w:val="lowerRoman"/>
+      <w:lvlText w:val="%3."/>
+      <w:lvlJc w:val="right"/>
+      <w:pPr>
+        <w:ind w:left="2160" w:hanging="180"/>
+      </w:pPr>
+    </w:lvl>
+    <w:lvl w:ilvl="3" w:tplc="0409000F" w:tentative="1">
+      <w:start w:val="1"/>
+      <w:numFmt w:val="decimal"/>
+      <w:lvlText w:val="%4."/>
+      <w:lvlJc w:val="left"/>
+      <w:pPr>
+        <w:ind w:left="2880" w:hanging="360"/>
+      </w:pPr>
+    </w:lvl>
+    <w:lvl w:ilvl="4" w:tplc="04090019" w:tentative="1">
+      <w:start w:val="1"/>
+      <w:numFmt w:val="lowerLetter"/>
+      <w:lvlText w:val="%5."/>
+      <w:lvlJc w:val="left"/>
+      <w:pPr>
+        <w:ind w:left="3600" w:hanging="360"/>
+      </w:pPr>
+    </w:lvl>
+    <w:lvl w:ilvl="5" w:tplc="0409001B" w:tentative="1">
+      <w:start w:val="1"/>
+      <w:numFmt w:val="lowerRoman"/>
+      <w:lvlText w:val="%6."/>
+      <w:lvlJc w:val="right"/>
+      <w:pPr>
+        <w:ind w:left="4320" w:hanging="180"/>
+      </w:pPr>
+    </w:lvl>
+    <w:lvl w:ilvl="6" w:tplc="0409000F" w:tentative="1">
+      <w:start w:val="1"/>
+      <w:numFmt w:val="decimal"/>
+      <w:lvlText w:val="%7."/>
+      <w:lvlJc w:val="left"/>
+      <w:pPr>
+        <w:ind w:left="5040" w:hanging="360"/>
+      </w:pPr>
+    </w:lvl>
+    <w:lvl w:ilvl="7" w:tplc="04090019" w:tentative="1">
+      <w:start w:val="1"/>
+      <w:numFmt w:val="lowerLetter"/>
+      <w:lvlText w:val="%8."/>
+      <w:lvlJc w:val="left"/>
+      <w:pPr>
+        <w:ind w:left="5760" w:hanging="360"/>
+      </w:pPr>
+    </w:lvl>
+    <w:lvl w:ilvl="8" w:tplc="0409001B" w:tentative="1">
+      <w:start w:val="1"/>
+      <w:numFmt w:val="lowerRoman"/>
+      <w:lvlText w:val="%9."/>
+      <w:lvlJc w:val="right"/>
+      <w:pPr>
+        <w:ind w:left="6480" w:hanging="180"/>
+      </w:pPr>
+    </w:lvl>
+  </w:abstractNum>
+  <w:abstractNum w:abstractNumId="25">
     <w:nsid w:val="5F016C85"/>
     <w:multiLevelType w:val="hybridMultilevel"/>
     <w:tmpl w:val="7BD8820E"/>
@@ -7755,7 +8946,7 @@
       </w:pPr>
     </w:lvl>
   </w:abstractNum>
-  <w:abstractNum w:abstractNumId="22">
+  <w:abstractNum w:abstractNumId="26">
     <w:nsid w:val="60155F02"/>
     <w:multiLevelType w:val="hybridMultilevel"/>
     <w:tmpl w:val="0E94BAFA"/>
@@ -7868,7 +9059,7 @@
       </w:rPr>
     </w:lvl>
   </w:abstractNum>
-  <w:abstractNum w:abstractNumId="23">
+  <w:abstractNum w:abstractNumId="27">
     <w:nsid w:val="60817ADC"/>
     <w:multiLevelType w:val="hybridMultilevel"/>
     <w:tmpl w:val="21AAFD2C"/>
@@ -7981,7 +9172,7 @@
       </w:rPr>
     </w:lvl>
   </w:abstractNum>
-  <w:abstractNum w:abstractNumId="24">
+  <w:abstractNum w:abstractNumId="28">
     <w:nsid w:val="6D3C5DD6"/>
     <w:multiLevelType w:val="hybridMultilevel"/>
     <w:tmpl w:val="3A067E12"/>
@@ -8094,7 +9285,7 @@
       </w:rPr>
     </w:lvl>
   </w:abstractNum>
-  <w:abstractNum w:abstractNumId="25">
+  <w:abstractNum w:abstractNumId="29">
     <w:nsid w:val="6DDD1270"/>
     <w:multiLevelType w:val="hybridMultilevel"/>
     <w:tmpl w:val="E8AC9992"/>
@@ -8207,7 +9398,7 @@
       </w:rPr>
     </w:lvl>
   </w:abstractNum>
-  <w:abstractNum w:abstractNumId="26">
+  <w:abstractNum w:abstractNumId="30">
     <w:nsid w:val="71412003"/>
     <w:multiLevelType w:val="hybridMultilevel"/>
     <w:tmpl w:val="9C829E9C"/>
@@ -8320,86 +9511,330 @@
       </w:rPr>
     </w:lvl>
   </w:abstractNum>
+  <w:abstractNum w:abstractNumId="31">
+    <w:nsid w:val="74C57F0F"/>
+    <w:multiLevelType w:val="hybridMultilevel"/>
+    <w:tmpl w:val="57E667E8"/>
+    <w:lvl w:ilvl="0" w:tplc="04090001">
+      <w:start w:val="1"/>
+      <w:numFmt w:val="bullet"/>
+      <w:lvlText w:val=""/>
+      <w:lvlJc w:val="left"/>
+      <w:pPr>
+        <w:ind w:left="720" w:hanging="360"/>
+      </w:pPr>
+      <w:rPr>
+        <w:rFonts w:ascii="Symbol" w:hAnsi="Symbol" w:hint="default"/>
+      </w:rPr>
+    </w:lvl>
+    <w:lvl w:ilvl="1" w:tplc="04090003" w:tentative="1">
+      <w:start w:val="1"/>
+      <w:numFmt w:val="bullet"/>
+      <w:lvlText w:val="o"/>
+      <w:lvlJc w:val="left"/>
+      <w:pPr>
+        <w:ind w:left="1440" w:hanging="360"/>
+      </w:pPr>
+      <w:rPr>
+        <w:rFonts w:ascii="Courier New" w:hAnsi="Courier New" w:cs="Courier New" w:hint="default"/>
+      </w:rPr>
+    </w:lvl>
+    <w:lvl w:ilvl="2" w:tplc="04090005" w:tentative="1">
+      <w:start w:val="1"/>
+      <w:numFmt w:val="bullet"/>
+      <w:lvlText w:val=""/>
+      <w:lvlJc w:val="left"/>
+      <w:pPr>
+        <w:ind w:left="2160" w:hanging="360"/>
+      </w:pPr>
+      <w:rPr>
+        <w:rFonts w:ascii="Wingdings" w:hAnsi="Wingdings" w:hint="default"/>
+      </w:rPr>
+    </w:lvl>
+    <w:lvl w:ilvl="3" w:tplc="04090001" w:tentative="1">
+      <w:start w:val="1"/>
+      <w:numFmt w:val="bullet"/>
+      <w:lvlText w:val=""/>
+      <w:lvlJc w:val="left"/>
+      <w:pPr>
+        <w:ind w:left="2880" w:hanging="360"/>
+      </w:pPr>
+      <w:rPr>
+        <w:rFonts w:ascii="Symbol" w:hAnsi="Symbol" w:hint="default"/>
+      </w:rPr>
+    </w:lvl>
+    <w:lvl w:ilvl="4" w:tplc="04090003" w:tentative="1">
+      <w:start w:val="1"/>
+      <w:numFmt w:val="bullet"/>
+      <w:lvlText w:val="o"/>
+      <w:lvlJc w:val="left"/>
+      <w:pPr>
+        <w:ind w:left="3600" w:hanging="360"/>
+      </w:pPr>
+      <w:rPr>
+        <w:rFonts w:ascii="Courier New" w:hAnsi="Courier New" w:cs="Courier New" w:hint="default"/>
+      </w:rPr>
+    </w:lvl>
+    <w:lvl w:ilvl="5" w:tplc="04090005" w:tentative="1">
+      <w:start w:val="1"/>
+      <w:numFmt w:val="bullet"/>
+      <w:lvlText w:val=""/>
+      <w:lvlJc w:val="left"/>
+      <w:pPr>
+        <w:ind w:left="4320" w:hanging="360"/>
+      </w:pPr>
+      <w:rPr>
+        <w:rFonts w:ascii="Wingdings" w:hAnsi="Wingdings" w:hint="default"/>
+      </w:rPr>
+    </w:lvl>
+    <w:lvl w:ilvl="6" w:tplc="04090001" w:tentative="1">
+      <w:start w:val="1"/>
+      <w:numFmt w:val="bullet"/>
+      <w:lvlText w:val=""/>
+      <w:lvlJc w:val="left"/>
+      <w:pPr>
+        <w:ind w:left="5040" w:hanging="360"/>
+      </w:pPr>
+      <w:rPr>
+        <w:rFonts w:ascii="Symbol" w:hAnsi="Symbol" w:hint="default"/>
+      </w:rPr>
+    </w:lvl>
+    <w:lvl w:ilvl="7" w:tplc="04090003" w:tentative="1">
+      <w:start w:val="1"/>
+      <w:numFmt w:val="bullet"/>
+      <w:lvlText w:val="o"/>
+      <w:lvlJc w:val="left"/>
+      <w:pPr>
+        <w:ind w:left="5760" w:hanging="360"/>
+      </w:pPr>
+      <w:rPr>
+        <w:rFonts w:ascii="Courier New" w:hAnsi="Courier New" w:cs="Courier New" w:hint="default"/>
+      </w:rPr>
+    </w:lvl>
+    <w:lvl w:ilvl="8" w:tplc="04090005" w:tentative="1">
+      <w:start w:val="1"/>
+      <w:numFmt w:val="bullet"/>
+      <w:lvlText w:val=""/>
+      <w:lvlJc w:val="left"/>
+      <w:pPr>
+        <w:ind w:left="6480" w:hanging="360"/>
+      </w:pPr>
+      <w:rPr>
+        <w:rFonts w:ascii="Wingdings" w:hAnsi="Wingdings" w:hint="default"/>
+      </w:rPr>
+    </w:lvl>
+  </w:abstractNum>
+  <w:abstractNum w:abstractNumId="32">
+    <w:nsid w:val="7EF26473"/>
+    <w:multiLevelType w:val="hybridMultilevel"/>
+    <w:tmpl w:val="B21EDE22"/>
+    <w:lvl w:ilvl="0" w:tplc="04090001">
+      <w:start w:val="1"/>
+      <w:numFmt w:val="bullet"/>
+      <w:lvlText w:val=""/>
+      <w:lvlJc w:val="left"/>
+      <w:pPr>
+        <w:ind w:left="720" w:hanging="360"/>
+      </w:pPr>
+      <w:rPr>
+        <w:rFonts w:ascii="Symbol" w:hAnsi="Symbol" w:hint="default"/>
+      </w:rPr>
+    </w:lvl>
+    <w:lvl w:ilvl="1" w:tplc="04090003">
+      <w:start w:val="1"/>
+      <w:numFmt w:val="bullet"/>
+      <w:lvlText w:val="o"/>
+      <w:lvlJc w:val="left"/>
+      <w:pPr>
+        <w:ind w:left="1440" w:hanging="360"/>
+      </w:pPr>
+      <w:rPr>
+        <w:rFonts w:ascii="Courier New" w:hAnsi="Courier New" w:cs="Courier New" w:hint="default"/>
+      </w:rPr>
+    </w:lvl>
+    <w:lvl w:ilvl="2" w:tplc="04090005" w:tentative="1">
+      <w:start w:val="1"/>
+      <w:numFmt w:val="bullet"/>
+      <w:lvlText w:val=""/>
+      <w:lvlJc w:val="left"/>
+      <w:pPr>
+        <w:ind w:left="2160" w:hanging="360"/>
+      </w:pPr>
+      <w:rPr>
+        <w:rFonts w:ascii="Wingdings" w:hAnsi="Wingdings" w:hint="default"/>
+      </w:rPr>
+    </w:lvl>
+    <w:lvl w:ilvl="3" w:tplc="04090001" w:tentative="1">
+      <w:start w:val="1"/>
+      <w:numFmt w:val="bullet"/>
+      <w:lvlText w:val=""/>
+      <w:lvlJc w:val="left"/>
+      <w:pPr>
+        <w:ind w:left="2880" w:hanging="360"/>
+      </w:pPr>
+      <w:rPr>
+        <w:rFonts w:ascii="Symbol" w:hAnsi="Symbol" w:hint="default"/>
+      </w:rPr>
+    </w:lvl>
+    <w:lvl w:ilvl="4" w:tplc="04090003" w:tentative="1">
+      <w:start w:val="1"/>
+      <w:numFmt w:val="bullet"/>
+      <w:lvlText w:val="o"/>
+      <w:lvlJc w:val="left"/>
+      <w:pPr>
+        <w:ind w:left="3600" w:hanging="360"/>
+      </w:pPr>
+      <w:rPr>
+        <w:rFonts w:ascii="Courier New" w:hAnsi="Courier New" w:cs="Courier New" w:hint="default"/>
+      </w:rPr>
+    </w:lvl>
+    <w:lvl w:ilvl="5" w:tplc="04090005" w:tentative="1">
+      <w:start w:val="1"/>
+      <w:numFmt w:val="bullet"/>
+      <w:lvlText w:val=""/>
+      <w:lvlJc w:val="left"/>
+      <w:pPr>
+        <w:ind w:left="4320" w:hanging="360"/>
+      </w:pPr>
+      <w:rPr>
+        <w:rFonts w:ascii="Wingdings" w:hAnsi="Wingdings" w:hint="default"/>
+      </w:rPr>
+    </w:lvl>
+    <w:lvl w:ilvl="6" w:tplc="04090001" w:tentative="1">
+      <w:start w:val="1"/>
+      <w:numFmt w:val="bullet"/>
+      <w:lvlText w:val=""/>
+      <w:lvlJc w:val="left"/>
+      <w:pPr>
+        <w:ind w:left="5040" w:hanging="360"/>
+      </w:pPr>
+      <w:rPr>
+        <w:rFonts w:ascii="Symbol" w:hAnsi="Symbol" w:hint="default"/>
+      </w:rPr>
+    </w:lvl>
+    <w:lvl w:ilvl="7" w:tplc="04090003" w:tentative="1">
+      <w:start w:val="1"/>
+      <w:numFmt w:val="bullet"/>
+      <w:lvlText w:val="o"/>
+      <w:lvlJc w:val="left"/>
+      <w:pPr>
+        <w:ind w:left="5760" w:hanging="360"/>
+      </w:pPr>
+      <w:rPr>
+        <w:rFonts w:ascii="Courier New" w:hAnsi="Courier New" w:cs="Courier New" w:hint="default"/>
+      </w:rPr>
+    </w:lvl>
+    <w:lvl w:ilvl="8" w:tplc="04090005" w:tentative="1">
+      <w:start w:val="1"/>
+      <w:numFmt w:val="bullet"/>
+      <w:lvlText w:val=""/>
+      <w:lvlJc w:val="left"/>
+      <w:pPr>
+        <w:ind w:left="6480" w:hanging="360"/>
+      </w:pPr>
+      <w:rPr>
+        <w:rFonts w:ascii="Wingdings" w:hAnsi="Wingdings" w:hint="default"/>
+      </w:rPr>
+    </w:lvl>
+  </w:abstractNum>
   <w:num w:numId="1">
+    <w:abstractNumId w:val="7"/>
+  </w:num>
+  <w:num w:numId="2">
+    <w:abstractNumId w:val="30"/>
+  </w:num>
+  <w:num w:numId="3">
+    <w:abstractNumId w:val="4"/>
+  </w:num>
+  <w:num w:numId="4">
+    <w:abstractNumId w:val="22"/>
+  </w:num>
+  <w:num w:numId="5">
     <w:abstractNumId w:val="6"/>
   </w:num>
-  <w:num w:numId="2">
+  <w:num w:numId="6">
+    <w:abstractNumId w:val="16"/>
+  </w:num>
+  <w:num w:numId="7">
+    <w:abstractNumId w:val="8"/>
+  </w:num>
+  <w:num w:numId="8">
+    <w:abstractNumId w:val="9"/>
+  </w:num>
+  <w:num w:numId="9">
+    <w:abstractNumId w:val="3"/>
+  </w:num>
+  <w:num w:numId="10">
+    <w:abstractNumId w:val="23"/>
+  </w:num>
+  <w:num w:numId="11">
+    <w:abstractNumId w:val="29"/>
+  </w:num>
+  <w:num w:numId="12">
+    <w:abstractNumId w:val="5"/>
+  </w:num>
+  <w:num w:numId="13">
+    <w:abstractNumId w:val="12"/>
+  </w:num>
+  <w:num w:numId="14">
+    <w:abstractNumId w:val="11"/>
+  </w:num>
+  <w:num w:numId="15">
+    <w:abstractNumId w:val="25"/>
+  </w:num>
+  <w:num w:numId="16">
+    <w:abstractNumId w:val="13"/>
+  </w:num>
+  <w:num w:numId="17">
+    <w:abstractNumId w:val="28"/>
+  </w:num>
+  <w:num w:numId="18">
+    <w:abstractNumId w:val="21"/>
+  </w:num>
+  <w:num w:numId="19">
     <w:abstractNumId w:val="26"/>
   </w:num>
-  <w:num w:numId="3">
-    <w:abstractNumId w:val="3"/>
+  <w:num w:numId="20">
+    <w:abstractNumId w:val="1"/>
   </w:num>
-  <w:num w:numId="4">
+  <w:num w:numId="21">
+    <w:abstractNumId w:val="2"/>
+  </w:num>
+  <w:num w:numId="22">
+    <w:abstractNumId w:val="14"/>
+  </w:num>
+  <w:num w:numId="23">
     <w:abstractNumId w:val="19"/>
   </w:num>
-  <w:num w:numId="5">
-    <w:abstractNumId w:val="5"/>
+  <w:num w:numId="24">
+    <w:abstractNumId w:val="15"/>
   </w:num>
-  <w:num w:numId="6">
-    <w:abstractNumId w:val="14"/>
+  <w:num w:numId="25">
+    <w:abstractNumId w:val="17"/>
   </w:num>
-  <w:num w:numId="7">
-    <w:abstractNumId w:val="7"/>
+  <w:num w:numId="26">
+    <w:abstractNumId w:val="27"/>
   </w:num>
-  <w:num w:numId="8">
-    <w:abstractNumId w:val="8"/>
+  <w:num w:numId="27">
+    <w:abstractNumId w:val="18"/>
   </w:num>
-  <w:num w:numId="9">
-    <w:abstractNumId w:val="2"/>
+  <w:num w:numId="28">
+    <w:abstractNumId w:val="0"/>
   </w:num>
-  <w:num w:numId="10">
+  <w:num w:numId="29">
+    <w:abstractNumId w:val="31"/>
+  </w:num>
+  <w:num w:numId="30">
     <w:abstractNumId w:val="20"/>
   </w:num>
-  <w:num w:numId="11">
-    <w:abstractNumId w:val="25"/>
+  <w:num w:numId="31">
+    <w:abstractNumId w:val="32"/>
   </w:num>
-  <w:num w:numId="12">
-    <w:abstractNumId w:val="4"/>
-  </w:num>
-  <w:num w:numId="13">
+  <w:num w:numId="32">
     <w:abstractNumId w:val="10"/>
   </w:num>
-  <w:num w:numId="14">
-    <w:abstractNumId w:val="9"/>
-  </w:num>
-  <w:num w:numId="15">
-    <w:abstractNumId w:val="21"/>
-  </w:num>
-  <w:num w:numId="16">
-    <w:abstractNumId w:val="11"/>
-  </w:num>
-  <w:num w:numId="17">
+  <w:num w:numId="33">
     <w:abstractNumId w:val="24"/>
-  </w:num>
-  <w:num w:numId="18">
-    <w:abstractNumId w:val="18"/>
-  </w:num>
-  <w:num w:numId="19">
-    <w:abstractNumId w:val="22"/>
-  </w:num>
-  <w:num w:numId="20">
-    <w:abstractNumId w:val="0"/>
-  </w:num>
-  <w:num w:numId="21">
-    <w:abstractNumId w:val="1"/>
-  </w:num>
-  <w:num w:numId="22">
-    <w:abstractNumId w:val="12"/>
-  </w:num>
-  <w:num w:numId="23">
-    <w:abstractNumId w:val="17"/>
-  </w:num>
-  <w:num w:numId="24">
-    <w:abstractNumId w:val="13"/>
-  </w:num>
-  <w:num w:numId="25">
-    <w:abstractNumId w:val="15"/>
-  </w:num>
-  <w:num w:numId="26">
-    <w:abstractNumId w:val="23"/>
-  </w:num>
-  <w:num w:numId="27">
-    <w:abstractNumId w:val="16"/>
   </w:num>
 </w:numbering>
 </file>

</xml_diff>

<commit_message>
Notes on Kleinbaum et. al. 2014 chapter 5
</commit_message>
<xml_diff>
--- a/Notes/KleinbaumKupperNizamRosenberg_2014_Applied-Regression-Analysis.docx
+++ b/Notes/KleinbaumKupperNizamRosenberg_2014_Applied-Regression-Analysis.docx
@@ -3797,19 +3797,50 @@
         <w:spacing w:after="0" w:line="240" w:lineRule="auto"/>
       </w:pPr>
       <w:r>
-        <w:t xml:space="preserve">When </w:t>
-      </w:r>
-      <w:proofErr w:type="spellStart"/>
-      <w:r>
-        <w:t>σ</w:t>
-      </w:r>
-      <w:r>
-        <w:rPr>
-          <w:vertAlign w:val="subscript"/>
-        </w:rPr>
-        <w:t>X</w:t>
-      </w:r>
-      <w:proofErr w:type="spellEnd"/>
+        <w:t>When</w:t>
+      </w:r>
+      <w:r>
+        <w:t xml:space="preserve"> population</w:t>
+      </w:r>
+      <w:r>
+        <w:t xml:space="preserve"> </w:t>
+      </w:r>
+      <m:oMath>
+        <m:sSubSup>
+          <m:sSubSupPr>
+            <m:ctrlPr>
+              <w:rPr>
+                <w:rFonts w:ascii="Cambria Math" w:hAnsi="Cambria Math"/>
+                <w:i/>
+              </w:rPr>
+            </m:ctrlPr>
+          </m:sSubSupPr>
+          <m:e>
+            <m:r>
+              <w:rPr>
+                <w:rFonts w:ascii="Cambria Math" w:hAnsi="Cambria Math"/>
+              </w:rPr>
+              <m:t>σ</m:t>
+            </m:r>
+          </m:e>
+          <m:sub>
+            <m:r>
+              <w:rPr>
+                <w:rFonts w:ascii="Cambria Math" w:hAnsi="Cambria Math"/>
+              </w:rPr>
+              <m:t>X</m:t>
+            </m:r>
+          </m:sub>
+          <m:sup>
+            <m:r>
+              <w:rPr>
+                <w:rFonts w:ascii="Cambria Math" w:hAnsi="Cambria Math"/>
+              </w:rPr>
+              <m:t>2</m:t>
+            </m:r>
+          </m:sup>
+        </m:sSubSup>
+      </m:oMath>
       <w:r>
         <w:rPr>
           <w:vertAlign w:val="subscript"/>
@@ -4276,6 +4307,11 @@
       </w:r>
     </w:p>
     <w:p>
+      <w:r>
+        <w:br w:type="page"/>
+      </w:r>
+    </w:p>
+    <w:p>
       <w:pPr>
         <w:pStyle w:val="ListParagraph"/>
         <w:numPr>
@@ -4285,6 +4321,7 @@
         <w:spacing w:after="0" w:line="240" w:lineRule="auto"/>
       </w:pPr>
       <w:r>
+        <w:lastRenderedPageBreak/>
         <w:t>F distribution</w:t>
       </w:r>
     </w:p>
@@ -4298,7 +4335,6 @@
         <w:spacing w:after="0" w:line="240" w:lineRule="auto"/>
       </w:pPr>
       <w:r>
-        <w:lastRenderedPageBreak/>
         <w:t>Non-symmetric distribution skewed to the right</w:t>
       </w:r>
     </w:p>
@@ -4916,6 +4952,7 @@
         <w:spacing w:after="0" w:line="240" w:lineRule="auto"/>
       </w:pPr>
       <w:r>
+        <w:lastRenderedPageBreak/>
         <w:t>The power of the test is the probability of selecting the alternative hypothesis when it is true, which is given by 1-</w:t>
       </w:r>
       <m:oMath>
@@ -4966,7 +5003,6 @@
         <w:rPr>
           <w:rFonts w:eastAsiaTheme="minorEastAsia"/>
         </w:rPr>
-        <w:lastRenderedPageBreak/>
         <w:t>We want the probability of Type 1 and Type 2 errors to be small.</w:t>
       </w:r>
     </w:p>
@@ -5398,10 +5434,16 @@
       </w:pPr>
     </w:p>
     <w:p>
-      <w:pPr>
-        <w:spacing w:after="0" w:line="240" w:lineRule="auto"/>
-      </w:pPr>
-      <w:r>
+      <w:r>
+        <w:br w:type="page"/>
+      </w:r>
+    </w:p>
+    <w:p>
+      <w:pPr>
+        <w:spacing w:after="0" w:line="240" w:lineRule="auto"/>
+      </w:pPr>
+      <w:r>
+        <w:lastRenderedPageBreak/>
         <w:t>Methods for establishing causality</w:t>
       </w:r>
     </w:p>
@@ -5441,7 +5483,6 @@
         <w:spacing w:after="0" w:line="240" w:lineRule="auto"/>
       </w:pPr>
       <w:r>
-        <w:lastRenderedPageBreak/>
         <w:t>Path analysis</w:t>
       </w:r>
     </w:p>
@@ -5820,6 +5861,2513 @@
           <w:u w:val="single"/>
         </w:rPr>
         <w:t>Reading Summary</w:t>
+      </w:r>
+    </w:p>
+    <w:p>
+      <w:pPr>
+        <w:spacing w:after="0" w:line="240" w:lineRule="auto"/>
+      </w:pPr>
+      <w:r>
+        <w:t>Preview</w:t>
+      </w:r>
+    </w:p>
+    <w:p>
+      <w:pPr>
+        <w:pStyle w:val="ListParagraph"/>
+        <w:numPr>
+          <w:ilvl w:val="0"/>
+          <w:numId w:val="34"/>
+        </w:numPr>
+        <w:spacing w:after="0" w:line="240" w:lineRule="auto"/>
+      </w:pPr>
+      <w:r>
+        <w:t>Special case of k=1 variables.</w:t>
+      </w:r>
+    </w:p>
+    <w:p>
+      <w:pPr>
+        <w:pStyle w:val="ListParagraph"/>
+        <w:numPr>
+          <w:ilvl w:val="0"/>
+          <w:numId w:val="34"/>
+        </w:numPr>
+        <w:spacing w:after="0" w:line="240" w:lineRule="auto"/>
+      </w:pPr>
+      <w:r>
+        <w:t>Researchers often evaluate one variable at a time even when several independent variables are eventually considered all together.</w:t>
+      </w:r>
+    </w:p>
+    <w:p>
+      <w:pPr>
+        <w:spacing w:after="0" w:line="240" w:lineRule="auto"/>
+      </w:pPr>
+    </w:p>
+    <w:p>
+      <w:pPr>
+        <w:spacing w:after="0" w:line="240" w:lineRule="auto"/>
+      </w:pPr>
+      <w:r>
+        <w:t>Regression with a single independent variable</w:t>
+      </w:r>
+    </w:p>
+    <w:p>
+      <w:pPr>
+        <w:pStyle w:val="ListParagraph"/>
+        <w:numPr>
+          <w:ilvl w:val="0"/>
+          <w:numId w:val="35"/>
+        </w:numPr>
+        <w:spacing w:after="0" w:line="240" w:lineRule="auto"/>
+      </w:pPr>
+      <w:proofErr w:type="gramStart"/>
+      <w:r>
+        <w:t>n</w:t>
+      </w:r>
+      <w:proofErr w:type="gramEnd"/>
+      <w:r>
+        <w:t xml:space="preserve"> pairs of observations X</w:t>
+      </w:r>
+      <w:r>
+        <w:rPr>
+          <w:vertAlign w:val="subscript"/>
+        </w:rPr>
+        <w:t>1</w:t>
+      </w:r>
+      <w:r>
+        <w:t>,Y</w:t>
+      </w:r>
+      <w:r>
+        <w:rPr>
+          <w:vertAlign w:val="subscript"/>
+        </w:rPr>
+        <w:t>1</w:t>
+      </w:r>
+      <w:r>
+        <w:t xml:space="preserve">… </w:t>
+      </w:r>
+      <w:proofErr w:type="spellStart"/>
+      <w:r>
+        <w:t>X</w:t>
+      </w:r>
+      <w:r>
+        <w:rPr>
+          <w:vertAlign w:val="subscript"/>
+        </w:rPr>
+        <w:t>n</w:t>
+      </w:r>
+      <w:r>
+        <w:t>,Y</w:t>
+      </w:r>
+      <w:r>
+        <w:rPr>
+          <w:vertAlign w:val="subscript"/>
+        </w:rPr>
+        <w:t>n</w:t>
+      </w:r>
+      <w:proofErr w:type="spellEnd"/>
+    </w:p>
+    <w:p>
+      <w:pPr>
+        <w:pStyle w:val="ListParagraph"/>
+        <w:numPr>
+          <w:ilvl w:val="0"/>
+          <w:numId w:val="35"/>
+        </w:numPr>
+        <w:spacing w:after="0" w:line="240" w:lineRule="auto"/>
+      </w:pPr>
+      <w:r>
+        <w:t>Plot on a scatter diagram</w:t>
+      </w:r>
+    </w:p>
+    <w:p>
+      <w:pPr>
+        <w:pStyle w:val="ListParagraph"/>
+        <w:numPr>
+          <w:ilvl w:val="0"/>
+          <w:numId w:val="35"/>
+        </w:numPr>
+        <w:spacing w:after="0" w:line="240" w:lineRule="auto"/>
+      </w:pPr>
+      <w:r>
+        <w:t>Basic questions addressed in regression analysis</w:t>
+      </w:r>
+    </w:p>
+    <w:p>
+      <w:pPr>
+        <w:pStyle w:val="ListParagraph"/>
+        <w:numPr>
+          <w:ilvl w:val="1"/>
+          <w:numId w:val="35"/>
+        </w:numPr>
+        <w:spacing w:after="0" w:line="240" w:lineRule="auto"/>
+      </w:pPr>
+      <w:r>
+        <w:lastRenderedPageBreak/>
+        <w:t>What is the most appropriate mathematical model for the data?</w:t>
+      </w:r>
+    </w:p>
+    <w:p>
+      <w:pPr>
+        <w:pStyle w:val="ListParagraph"/>
+        <w:numPr>
+          <w:ilvl w:val="1"/>
+          <w:numId w:val="35"/>
+        </w:numPr>
+        <w:spacing w:after="0" w:line="240" w:lineRule="auto"/>
+      </w:pPr>
+      <w:r>
+        <w:t>How do we determine the best-fitting model for the data?</w:t>
+      </w:r>
+    </w:p>
+    <w:p>
+      <w:pPr>
+        <w:spacing w:after="0" w:line="240" w:lineRule="auto"/>
+      </w:pPr>
+    </w:p>
+    <w:p>
+      <w:pPr>
+        <w:spacing w:after="0" w:line="240" w:lineRule="auto"/>
+      </w:pPr>
+      <w:r>
+        <w:t>General strategies for regression analysis</w:t>
+      </w:r>
+    </w:p>
+    <w:p>
+      <w:pPr>
+        <w:pStyle w:val="ListParagraph"/>
+        <w:numPr>
+          <w:ilvl w:val="0"/>
+          <w:numId w:val="36"/>
+        </w:numPr>
+        <w:spacing w:after="0" w:line="240" w:lineRule="auto"/>
+      </w:pPr>
+      <w:r>
+        <w:t>Forward method</w:t>
+      </w:r>
+    </w:p>
+    <w:p>
+      <w:pPr>
+        <w:pStyle w:val="ListParagraph"/>
+        <w:numPr>
+          <w:ilvl w:val="1"/>
+          <w:numId w:val="36"/>
+        </w:numPr>
+        <w:spacing w:after="0" w:line="240" w:lineRule="auto"/>
+      </w:pPr>
+      <w:r>
+        <w:t>Start with a simply structured model and ad more complexity as necessary.</w:t>
+      </w:r>
+    </w:p>
+    <w:p>
+      <w:pPr>
+        <w:pStyle w:val="ListParagraph"/>
+        <w:numPr>
+          <w:ilvl w:val="0"/>
+          <w:numId w:val="36"/>
+        </w:numPr>
+        <w:spacing w:after="0" w:line="240" w:lineRule="auto"/>
+      </w:pPr>
+      <w:r>
+        <w:t>Backward method</w:t>
+      </w:r>
+    </w:p>
+    <w:p>
+      <w:pPr>
+        <w:pStyle w:val="ListParagraph"/>
+        <w:numPr>
+          <w:ilvl w:val="1"/>
+          <w:numId w:val="36"/>
+        </w:numPr>
+        <w:spacing w:after="0" w:line="240" w:lineRule="auto"/>
+      </w:pPr>
+      <w:r>
+        <w:t>Start with a complex model and successively simplify.</w:t>
+      </w:r>
+    </w:p>
+    <w:p>
+      <w:pPr>
+        <w:pStyle w:val="ListParagraph"/>
+        <w:numPr>
+          <w:ilvl w:val="0"/>
+          <w:numId w:val="36"/>
+        </w:numPr>
+        <w:spacing w:after="0" w:line="240" w:lineRule="auto"/>
+      </w:pPr>
+      <w:r>
+        <w:t>Theory-driven method</w:t>
+      </w:r>
+    </w:p>
+    <w:p>
+      <w:pPr>
+        <w:pStyle w:val="ListParagraph"/>
+        <w:numPr>
+          <w:ilvl w:val="1"/>
+          <w:numId w:val="36"/>
+        </w:numPr>
+        <w:spacing w:after="0" w:line="240" w:lineRule="auto"/>
+      </w:pPr>
+      <w:r>
+        <w:t>Start with a model suggest by experience or theory and revise towards or away from complexity as required</w:t>
+      </w:r>
+    </w:p>
+    <w:p>
+      <w:pPr>
+        <w:pStyle w:val="ListParagraph"/>
+        <w:numPr>
+          <w:ilvl w:val="0"/>
+          <w:numId w:val="36"/>
+        </w:numPr>
+        <w:spacing w:after="0" w:line="240" w:lineRule="auto"/>
+      </w:pPr>
+      <w:r>
+        <w:t>Exploratory approach</w:t>
+      </w:r>
+    </w:p>
+    <w:p>
+      <w:pPr>
+        <w:pStyle w:val="ListParagraph"/>
+        <w:numPr>
+          <w:ilvl w:val="1"/>
+          <w:numId w:val="36"/>
+        </w:numPr>
+        <w:spacing w:after="0" w:line="240" w:lineRule="auto"/>
+      </w:pPr>
+      <w:r>
+        <w:t>Try multiple strategies and select the most reasonable one.</w:t>
+      </w:r>
+    </w:p>
+    <w:p>
+      <w:pPr>
+        <w:pStyle w:val="ListParagraph"/>
+        <w:numPr>
+          <w:ilvl w:val="1"/>
+          <w:numId w:val="36"/>
+        </w:numPr>
+        <w:spacing w:after="0" w:line="240" w:lineRule="auto"/>
+      </w:pPr>
+      <w:r>
+        <w:t>Requires additional care to ensure reliable conclusions.</w:t>
+      </w:r>
+    </w:p>
+    <w:p>
+      <w:pPr>
+        <w:pStyle w:val="ListParagraph"/>
+        <w:numPr>
+          <w:ilvl w:val="0"/>
+          <w:numId w:val="36"/>
+        </w:numPr>
+        <w:spacing w:after="0" w:line="240" w:lineRule="auto"/>
+      </w:pPr>
+      <w:r>
+        <w:t>Forward and backward methods don’t necessarily lead to the same final model.</w:t>
+      </w:r>
+    </w:p>
+    <w:p>
+      <w:pPr>
+        <w:spacing w:after="0" w:line="240" w:lineRule="auto"/>
+      </w:pPr>
+    </w:p>
+    <w:p>
+      <w:pPr>
+        <w:spacing w:after="0" w:line="240" w:lineRule="auto"/>
+      </w:pPr>
+      <w:r>
+        <w:t>Forward method</w:t>
+      </w:r>
+    </w:p>
+    <w:p>
+      <w:pPr>
+        <w:pStyle w:val="ListParagraph"/>
+        <w:numPr>
+          <w:ilvl w:val="0"/>
+          <w:numId w:val="38"/>
+        </w:numPr>
+        <w:spacing w:after="0" w:line="240" w:lineRule="auto"/>
+      </w:pPr>
+      <w:r>
+        <w:t>Assume a straight line model.</w:t>
+      </w:r>
+    </w:p>
+    <w:p>
+      <w:pPr>
+        <w:pStyle w:val="ListParagraph"/>
+        <w:numPr>
+          <w:ilvl w:val="0"/>
+          <w:numId w:val="38"/>
+        </w:numPr>
+        <w:spacing w:after="0" w:line="240" w:lineRule="auto"/>
+      </w:pPr>
+      <w:r>
+        <w:t>Find the best fitting line.</w:t>
+      </w:r>
+    </w:p>
+    <w:p>
+      <w:pPr>
+        <w:pStyle w:val="ListParagraph"/>
+        <w:numPr>
+          <w:ilvl w:val="0"/>
+          <w:numId w:val="38"/>
+        </w:numPr>
+        <w:spacing w:after="0" w:line="240" w:lineRule="auto"/>
+      </w:pPr>
+      <w:r>
+        <w:t>Determine whether the resulting line helps to describe the dependent variable.</w:t>
+      </w:r>
+    </w:p>
+    <w:p>
+      <w:pPr>
+        <w:pStyle w:val="ListParagraph"/>
+        <w:numPr>
+          <w:ilvl w:val="0"/>
+          <w:numId w:val="38"/>
+        </w:numPr>
+        <w:spacing w:after="0" w:line="240" w:lineRule="auto"/>
+      </w:pPr>
+      <w:r>
+        <w:t>Determine whether the assumption of the line is appropriate.</w:t>
+      </w:r>
+    </w:p>
+    <w:p>
+      <w:pPr>
+        <w:pStyle w:val="ListParagraph"/>
+        <w:numPr>
+          <w:ilvl w:val="0"/>
+          <w:numId w:val="38"/>
+        </w:numPr>
+        <w:spacing w:after="0" w:line="240" w:lineRule="auto"/>
+      </w:pPr>
+      <w:r>
+        <w:t>If the model is not appropriate, select a slightly more complex model and repeat steps 2-4.</w:t>
+      </w:r>
+    </w:p>
+    <w:p>
+      <w:pPr>
+        <w:pStyle w:val="ListParagraph"/>
+        <w:numPr>
+          <w:ilvl w:val="0"/>
+          <w:numId w:val="38"/>
+        </w:numPr>
+        <w:spacing w:after="0" w:line="240" w:lineRule="auto"/>
+      </w:pPr>
+      <w:r>
+        <w:t>Continue until an appropriate model is found.</w:t>
+      </w:r>
+    </w:p>
+    <w:p>
+      <w:pPr>
+        <w:spacing w:after="0" w:line="240" w:lineRule="auto"/>
+      </w:pPr>
+    </w:p>
+    <w:p>
+      <w:pPr>
+        <w:spacing w:after="0" w:line="240" w:lineRule="auto"/>
+      </w:pPr>
+      <w:r>
+        <w:t>Mathematical properties of a straight line</w:t>
+      </w:r>
+    </w:p>
+    <w:p>
+      <w:pPr>
+        <w:pStyle w:val="ListParagraph"/>
+        <w:numPr>
+          <w:ilvl w:val="0"/>
+          <w:numId w:val="39"/>
+        </w:numPr>
+        <w:spacing w:after="0" w:line="240" w:lineRule="auto"/>
+      </w:pPr>
+      <m:oMath>
+        <m:r>
+          <w:rPr>
+            <w:rFonts w:ascii="Cambria Math" w:hAnsi="Cambria Math"/>
+          </w:rPr>
+          <m:t xml:space="preserve">y= </m:t>
+        </m:r>
+        <m:sSub>
+          <m:sSubPr>
+            <m:ctrlPr>
+              <w:rPr>
+                <w:rFonts w:ascii="Cambria Math" w:hAnsi="Cambria Math"/>
+                <w:i/>
+              </w:rPr>
+            </m:ctrlPr>
+          </m:sSubPr>
+          <m:e>
+            <m:r>
+              <w:rPr>
+                <w:rFonts w:ascii="Cambria Math" w:hAnsi="Cambria Math"/>
+              </w:rPr>
+              <m:t>β</m:t>
+            </m:r>
+          </m:e>
+          <m:sub>
+            <m:r>
+              <w:rPr>
+                <w:rFonts w:ascii="Cambria Math" w:hAnsi="Cambria Math"/>
+              </w:rPr>
+              <m:t>0</m:t>
+            </m:r>
+          </m:sub>
+        </m:sSub>
+        <m:r>
+          <w:rPr>
+            <w:rFonts w:ascii="Cambria Math" w:hAnsi="Cambria Math"/>
+          </w:rPr>
+          <m:t xml:space="preserve">+ </m:t>
+        </m:r>
+        <m:sSub>
+          <m:sSubPr>
+            <m:ctrlPr>
+              <w:rPr>
+                <w:rFonts w:ascii="Cambria Math" w:hAnsi="Cambria Math"/>
+                <w:i/>
+              </w:rPr>
+            </m:ctrlPr>
+          </m:sSubPr>
+          <m:e>
+            <m:r>
+              <w:rPr>
+                <w:rFonts w:ascii="Cambria Math" w:hAnsi="Cambria Math"/>
+              </w:rPr>
+              <m:t>β</m:t>
+            </m:r>
+          </m:e>
+          <m:sub>
+            <m:r>
+              <w:rPr>
+                <w:rFonts w:ascii="Cambria Math" w:hAnsi="Cambria Math"/>
+              </w:rPr>
+              <m:t>1</m:t>
+            </m:r>
+          </m:sub>
+        </m:sSub>
+        <m:r>
+          <w:rPr>
+            <w:rFonts w:ascii="Cambria Math" w:hAnsi="Cambria Math"/>
+          </w:rPr>
+          <m:t>x</m:t>
+        </m:r>
+      </m:oMath>
+    </w:p>
+    <w:p>
+      <w:pPr>
+        <w:pStyle w:val="ListParagraph"/>
+        <w:numPr>
+          <w:ilvl w:val="0"/>
+          <w:numId w:val="39"/>
+        </w:numPr>
+        <w:spacing w:after="0" w:line="240" w:lineRule="auto"/>
+      </w:pPr>
+      <w:r>
+        <w:rPr>
+          <w:rFonts w:eastAsiaTheme="minorEastAsia"/>
+        </w:rPr>
+        <w:t>Mathematical model does NOT consider Y as a random variable.</w:t>
+      </w:r>
+    </w:p>
+    <w:p>
+      <w:pPr>
+        <w:pStyle w:val="ListParagraph"/>
+        <w:numPr>
+          <w:ilvl w:val="0"/>
+          <w:numId w:val="39"/>
+        </w:numPr>
+        <w:spacing w:after="0" w:line="240" w:lineRule="auto"/>
+      </w:pPr>
+      <m:oMath>
+        <m:sSub>
+          <m:sSubPr>
+            <m:ctrlPr>
+              <w:rPr>
+                <w:rFonts w:ascii="Cambria Math" w:hAnsi="Cambria Math"/>
+                <w:i/>
+              </w:rPr>
+            </m:ctrlPr>
+          </m:sSubPr>
+          <m:e>
+            <m:r>
+              <w:rPr>
+                <w:rFonts w:ascii="Cambria Math" w:hAnsi="Cambria Math"/>
+              </w:rPr>
+              <m:t>β</m:t>
+            </m:r>
+          </m:e>
+          <m:sub>
+            <m:r>
+              <w:rPr>
+                <w:rFonts w:ascii="Cambria Math" w:hAnsi="Cambria Math"/>
+              </w:rPr>
+              <m:t>0</m:t>
+            </m:r>
+          </m:sub>
+        </m:sSub>
+      </m:oMath>
+      <w:r>
+        <w:rPr>
+          <w:rFonts w:eastAsiaTheme="minorEastAsia"/>
+        </w:rPr>
+        <w:t xml:space="preserve"> is the y intercept</w:t>
+      </w:r>
+    </w:p>
+    <w:p>
+      <w:pPr>
+        <w:pStyle w:val="ListParagraph"/>
+        <w:numPr>
+          <w:ilvl w:val="0"/>
+          <w:numId w:val="39"/>
+        </w:numPr>
+        <w:spacing w:after="0" w:line="240" w:lineRule="auto"/>
+      </w:pPr>
+      <m:oMath>
+        <m:sSub>
+          <m:sSubPr>
+            <m:ctrlPr>
+              <w:rPr>
+                <w:rFonts w:ascii="Cambria Math" w:hAnsi="Cambria Math"/>
+                <w:i/>
+              </w:rPr>
+            </m:ctrlPr>
+          </m:sSubPr>
+          <m:e>
+            <m:r>
+              <w:rPr>
+                <w:rFonts w:ascii="Cambria Math" w:hAnsi="Cambria Math"/>
+              </w:rPr>
+              <m:t>β</m:t>
+            </m:r>
+          </m:e>
+          <m:sub>
+            <m:r>
+              <w:rPr>
+                <w:rFonts w:ascii="Cambria Math" w:hAnsi="Cambria Math"/>
+              </w:rPr>
+              <m:t>1</m:t>
+            </m:r>
+          </m:sub>
+        </m:sSub>
+      </m:oMath>
+      <w:r>
+        <w:rPr>
+          <w:rFonts w:eastAsiaTheme="minorEastAsia"/>
+        </w:rPr>
+        <w:t xml:space="preserve"> is the slope</w:t>
+      </w:r>
+    </w:p>
+    <w:p>
+      <w:pPr>
+        <w:pStyle w:val="ListParagraph"/>
+        <w:numPr>
+          <w:ilvl w:val="0"/>
+          <w:numId w:val="39"/>
+        </w:numPr>
+        <w:spacing w:after="0" w:line="240" w:lineRule="auto"/>
+      </w:pPr>
+      <w:r>
+        <w:t>Plot any two points then connect with a line</w:t>
+      </w:r>
+    </w:p>
+    <w:p>
+      <w:pPr>
+        <w:spacing w:after="0" w:line="240" w:lineRule="auto"/>
+      </w:pPr>
+    </w:p>
+    <w:p>
+      <w:pPr>
+        <w:spacing w:after="0" w:line="240" w:lineRule="auto"/>
+      </w:pPr>
+      <w:r>
+        <w:t>Statistical assumptions for a straight-line model</w:t>
+      </w:r>
+    </w:p>
+    <w:p>
+      <w:pPr>
+        <w:pStyle w:val="ListParagraph"/>
+        <w:numPr>
+          <w:ilvl w:val="0"/>
+          <w:numId w:val="40"/>
+        </w:numPr>
+        <w:spacing w:after="0" w:line="240" w:lineRule="auto"/>
+      </w:pPr>
+      <w:r>
+        <w:t>Straight line only approximates the true state of the phenomenon under consideration.</w:t>
+      </w:r>
+    </w:p>
+    <w:p>
+      <w:pPr>
+        <w:pStyle w:val="ListParagraph"/>
+        <w:numPr>
+          <w:ilvl w:val="0"/>
+          <w:numId w:val="40"/>
+        </w:numPr>
+        <w:spacing w:after="0" w:line="240" w:lineRule="auto"/>
+      </w:pPr>
+      <w:r>
+        <w:t>Since the line is determined from sample data and not the population were required to consider how to estimate unknown population parameters.</w:t>
+      </w:r>
+    </w:p>
+    <w:p>
+      <w:pPr>
+        <w:pStyle w:val="ListParagraph"/>
+        <w:numPr>
+          <w:ilvl w:val="0"/>
+          <w:numId w:val="40"/>
+        </w:numPr>
+        <w:spacing w:after="0" w:line="240" w:lineRule="auto"/>
+      </w:pPr>
+      <w:r>
+        <w:t>For any value of X, Y is a random variable with a certain probability distribution of finite mean and variance.</w:t>
+      </w:r>
+    </w:p>
+    <w:p>
+      <w:pPr>
+        <w:pStyle w:val="ListParagraph"/>
+        <w:numPr>
+          <w:ilvl w:val="0"/>
+          <w:numId w:val="40"/>
+        </w:numPr>
+        <w:spacing w:after="0" w:line="240" w:lineRule="auto"/>
+      </w:pPr>
+      <w:r>
+        <w:t>The Y values are statistically independent of each other.</w:t>
+      </w:r>
+    </w:p>
+    <w:p>
+      <w:pPr>
+        <w:pStyle w:val="ListParagraph"/>
+        <w:numPr>
+          <w:ilvl w:val="1"/>
+          <w:numId w:val="40"/>
+        </w:numPr>
+        <w:spacing w:after="0" w:line="240" w:lineRule="auto"/>
+      </w:pPr>
+      <w:r>
+        <w:t>This is often violated when different observations are made on the same individual at different times</w:t>
+      </w:r>
+      <w:r>
+        <w:t>.</w:t>
+      </w:r>
+    </w:p>
+    <w:p>
+      <w:pPr>
+        <w:pStyle w:val="ListParagraph"/>
+        <w:numPr>
+          <w:ilvl w:val="1"/>
+          <w:numId w:val="40"/>
+        </w:numPr>
+        <w:spacing w:after="0" w:line="240" w:lineRule="auto"/>
+      </w:pPr>
+      <w:r>
+        <w:t>Can result in invalid statistical conclusions.</w:t>
+      </w:r>
+    </w:p>
+    <w:p>
+      <w:pPr>
+        <w:pStyle w:val="ListParagraph"/>
+        <w:numPr>
+          <w:ilvl w:val="1"/>
+          <w:numId w:val="40"/>
+        </w:numPr>
+        <w:spacing w:after="0" w:line="240" w:lineRule="auto"/>
+      </w:pPr>
+      <w:r>
+        <w:t>Requires special methods.</w:t>
+      </w:r>
+    </w:p>
+    <w:p>
+      <w:pPr>
+        <w:pStyle w:val="ListParagraph"/>
+        <w:numPr>
+          <w:ilvl w:val="0"/>
+          <w:numId w:val="40"/>
+        </w:numPr>
+        <w:spacing w:after="0" w:line="240" w:lineRule="auto"/>
+      </w:pPr>
+      <w:r>
+        <w:t>The mean value of Y is a straight line function of X.</w:t>
+      </w:r>
+    </w:p>
+    <w:p>
+      <w:pPr>
+        <w:pStyle w:val="ListParagraph"/>
+        <w:numPr>
+          <w:ilvl w:val="1"/>
+          <w:numId w:val="40"/>
+        </w:numPr>
+        <w:spacing w:after="0" w:line="240" w:lineRule="auto"/>
+      </w:pPr>
+      <m:oMath>
+        <m:r>
+          <w:rPr>
+            <w:rFonts w:ascii="Cambria Math" w:hAnsi="Cambria Math"/>
+          </w:rPr>
+          <m:t xml:space="preserve">y= </m:t>
+        </m:r>
+        <m:sSub>
+          <m:sSubPr>
+            <m:ctrlPr>
+              <w:rPr>
+                <w:rFonts w:ascii="Cambria Math" w:hAnsi="Cambria Math"/>
+                <w:i/>
+              </w:rPr>
+            </m:ctrlPr>
+          </m:sSubPr>
+          <m:e>
+            <m:r>
+              <w:rPr>
+                <w:rFonts w:ascii="Cambria Math" w:hAnsi="Cambria Math"/>
+              </w:rPr>
+              <m:t>β</m:t>
+            </m:r>
+          </m:e>
+          <m:sub>
+            <m:r>
+              <w:rPr>
+                <w:rFonts w:ascii="Cambria Math" w:hAnsi="Cambria Math"/>
+              </w:rPr>
+              <m:t>0</m:t>
+            </m:r>
+          </m:sub>
+        </m:sSub>
+        <m:r>
+          <w:rPr>
+            <w:rFonts w:ascii="Cambria Math" w:hAnsi="Cambria Math"/>
+          </w:rPr>
+          <m:t xml:space="preserve">+ </m:t>
+        </m:r>
+        <m:sSub>
+          <m:sSubPr>
+            <m:ctrlPr>
+              <w:rPr>
+                <w:rFonts w:ascii="Cambria Math" w:hAnsi="Cambria Math"/>
+                <w:i/>
+              </w:rPr>
+            </m:ctrlPr>
+          </m:sSubPr>
+          <m:e>
+            <m:r>
+              <w:rPr>
+                <w:rFonts w:ascii="Cambria Math" w:hAnsi="Cambria Math"/>
+              </w:rPr>
+              <m:t>β</m:t>
+            </m:r>
+          </m:e>
+          <m:sub>
+            <m:r>
+              <w:rPr>
+                <w:rFonts w:ascii="Cambria Math" w:hAnsi="Cambria Math"/>
+              </w:rPr>
+              <m:t>1</m:t>
+            </m:r>
+          </m:sub>
+        </m:sSub>
+        <m:r>
+          <w:rPr>
+            <w:rFonts w:ascii="Cambria Math" w:hAnsi="Cambria Math"/>
+          </w:rPr>
+          <m:t>X+E</m:t>
+        </m:r>
+      </m:oMath>
+      <w:r>
+        <w:rPr>
+          <w:rFonts w:eastAsiaTheme="minorEastAsia"/>
+        </w:rPr>
+        <w:t>, where E denotes a random variable with mean = 0 for any X</w:t>
+      </w:r>
+    </w:p>
+    <w:p>
+      <w:pPr>
+        <w:pStyle w:val="ListParagraph"/>
+        <w:numPr>
+          <w:ilvl w:val="1"/>
+          <w:numId w:val="40"/>
+        </w:numPr>
+        <w:spacing w:after="0" w:line="240" w:lineRule="auto"/>
+      </w:pPr>
+      <w:r>
+        <w:t xml:space="preserve">Since E has a mean of 0, y must have the mean </w:t>
+      </w:r>
+      <m:oMath>
+        <m:sSub>
+          <m:sSubPr>
+            <m:ctrlPr>
+              <w:rPr>
+                <w:rFonts w:ascii="Cambria Math" w:hAnsi="Cambria Math"/>
+                <w:i/>
+              </w:rPr>
+            </m:ctrlPr>
+          </m:sSubPr>
+          <m:e>
+            <m:r>
+              <w:rPr>
+                <w:rFonts w:ascii="Cambria Math" w:hAnsi="Cambria Math"/>
+              </w:rPr>
+              <m:t>β</m:t>
+            </m:r>
+          </m:e>
+          <m:sub>
+            <m:r>
+              <w:rPr>
+                <w:rFonts w:ascii="Cambria Math" w:hAnsi="Cambria Math"/>
+              </w:rPr>
+              <m:t>0</m:t>
+            </m:r>
+          </m:sub>
+        </m:sSub>
+        <m:r>
+          <w:rPr>
+            <w:rFonts w:ascii="Cambria Math" w:hAnsi="Cambria Math"/>
+          </w:rPr>
+          <m:t xml:space="preserve">+ </m:t>
+        </m:r>
+        <m:sSub>
+          <m:sSubPr>
+            <m:ctrlPr>
+              <w:rPr>
+                <w:rFonts w:ascii="Cambria Math" w:hAnsi="Cambria Math"/>
+                <w:i/>
+              </w:rPr>
+            </m:ctrlPr>
+          </m:sSubPr>
+          <m:e>
+            <m:r>
+              <w:rPr>
+                <w:rFonts w:ascii="Cambria Math" w:hAnsi="Cambria Math"/>
+              </w:rPr>
+              <m:t>β</m:t>
+            </m:r>
+          </m:e>
+          <m:sub>
+            <m:r>
+              <w:rPr>
+                <w:rFonts w:ascii="Cambria Math" w:hAnsi="Cambria Math"/>
+              </w:rPr>
+              <m:t>1</m:t>
+            </m:r>
+          </m:sub>
+        </m:sSub>
+        <m:r>
+          <w:rPr>
+            <w:rFonts w:ascii="Cambria Math" w:hAnsi="Cambria Math"/>
+          </w:rPr>
+          <m:t>X</m:t>
+        </m:r>
+      </m:oMath>
+    </w:p>
+    <w:p>
+      <w:pPr>
+        <w:pStyle w:val="ListParagraph"/>
+        <w:numPr>
+          <w:ilvl w:val="1"/>
+          <w:numId w:val="40"/>
+        </w:numPr>
+        <w:spacing w:after="0" w:line="240" w:lineRule="auto"/>
+      </w:pPr>
+      <w:r>
+        <w:rPr>
+          <w:rFonts w:eastAsiaTheme="minorEastAsia"/>
+        </w:rPr>
+        <w:lastRenderedPageBreak/>
+        <w:t>Statistical model</w:t>
+      </w:r>
+    </w:p>
+    <w:p>
+      <w:pPr>
+        <w:pStyle w:val="ListParagraph"/>
+        <w:numPr>
+          <w:ilvl w:val="0"/>
+          <w:numId w:val="40"/>
+        </w:numPr>
+        <w:spacing w:after="0" w:line="240" w:lineRule="auto"/>
+      </w:pPr>
+      <w:r>
+        <w:rPr>
+          <w:rFonts w:eastAsiaTheme="minorEastAsia"/>
+        </w:rPr>
+        <w:t>E is how distant an individual observational unit’s response can be from the population regression line (i.e., error from the expected average).</w:t>
+      </w:r>
+    </w:p>
+    <w:p>
+      <w:pPr>
+        <w:pStyle w:val="ListParagraph"/>
+        <w:numPr>
+          <w:ilvl w:val="1"/>
+          <w:numId w:val="40"/>
+        </w:numPr>
+        <w:spacing w:after="0" w:line="240" w:lineRule="auto"/>
+      </w:pPr>
+      <w:r>
+        <w:rPr>
+          <w:rFonts w:eastAsiaTheme="minorEastAsia"/>
+        </w:rPr>
+        <w:t>Best fitting line will have small errors</w:t>
+      </w:r>
+    </w:p>
+    <w:p>
+      <w:pPr>
+        <w:pStyle w:val="ListParagraph"/>
+        <w:numPr>
+          <w:ilvl w:val="0"/>
+          <w:numId w:val="40"/>
+        </w:numPr>
+        <w:spacing w:after="0" w:line="240" w:lineRule="auto"/>
+      </w:pPr>
+      <w:r>
+        <w:t>The variance for Y is the same for any fixed X (i.e., homoscedasticity).</w:t>
+      </w:r>
+    </w:p>
+    <w:p>
+      <w:pPr>
+        <w:pStyle w:val="ListParagraph"/>
+        <w:numPr>
+          <w:ilvl w:val="0"/>
+          <w:numId w:val="40"/>
+        </w:numPr>
+        <w:spacing w:after="0" w:line="240" w:lineRule="auto"/>
+      </w:pPr>
+      <w:r>
+        <w:t>For any fixed value of X, Y has a normal distribution.</w:t>
+      </w:r>
+    </w:p>
+    <w:p>
+      <w:pPr>
+        <w:pStyle w:val="ListParagraph"/>
+        <w:numPr>
+          <w:ilvl w:val="1"/>
+          <w:numId w:val="40"/>
+        </w:numPr>
+        <w:spacing w:after="0" w:line="240" w:lineRule="auto"/>
+      </w:pPr>
+      <w:r>
+        <w:t>Regression analysis conclusions will generally be reliable and accurate even if the normality assumption is slightly violated.</w:t>
+      </w:r>
+    </w:p>
+    <w:p>
+      <w:pPr>
+        <w:pStyle w:val="ListParagraph"/>
+        <w:numPr>
+          <w:ilvl w:val="1"/>
+          <w:numId w:val="40"/>
+        </w:numPr>
+        <w:spacing w:after="0" w:line="240" w:lineRule="auto"/>
+      </w:pPr>
+      <w:r>
+        <w:t>Give considerable leeway before deciding that normality assumption is violated.</w:t>
+      </w:r>
+    </w:p>
+    <w:p>
+      <w:pPr>
+        <w:pStyle w:val="ListParagraph"/>
+        <w:numPr>
+          <w:ilvl w:val="1"/>
+          <w:numId w:val="40"/>
+        </w:numPr>
+        <w:spacing w:after="0" w:line="240" w:lineRule="auto"/>
+      </w:pPr>
+      <w:r>
+        <w:t>Can use transformations to obtain usable data if raw data violates normality assumption but must check to make sure that other assumptions are not violated</w:t>
+      </w:r>
+    </w:p>
+    <w:p>
+      <w:pPr>
+        <w:spacing w:after="0" w:line="240" w:lineRule="auto"/>
+      </w:pPr>
+    </w:p>
+    <w:p>
+      <w:pPr>
+        <w:spacing w:after="0" w:line="240" w:lineRule="auto"/>
+      </w:pPr>
+      <w:r>
+        <w:t>Important concepts</w:t>
+      </w:r>
+    </w:p>
+    <w:p>
+      <w:pPr>
+        <w:pStyle w:val="ListParagraph"/>
+        <w:numPr>
+          <w:ilvl w:val="0"/>
+          <w:numId w:val="41"/>
+        </w:numPr>
+        <w:spacing w:after="0" w:line="240" w:lineRule="auto"/>
+      </w:pPr>
+      <w:proofErr w:type="spellStart"/>
+      <w:r>
+        <w:t>E</w:t>
+      </w:r>
+      <w:proofErr w:type="spellEnd"/>
+      <w:r>
+        <w:t xml:space="preserve"> has a normal distribution with mean = 0 and variance σ</w:t>
+      </w:r>
+      <w:r>
+        <w:rPr>
+          <w:vertAlign w:val="superscript"/>
+        </w:rPr>
+        <w:t>2</w:t>
+      </w:r>
+      <w:r>
+        <w:t xml:space="preserve"> for all observations</w:t>
+      </w:r>
+    </w:p>
+    <w:p>
+      <w:pPr>
+        <w:pStyle w:val="ListParagraph"/>
+        <w:numPr>
+          <w:ilvl w:val="0"/>
+          <w:numId w:val="41"/>
+        </w:numPr>
+        <w:spacing w:after="0" w:line="240" w:lineRule="auto"/>
+      </w:pPr>
+      <w:r>
+        <w:t>Y is a random variable</w:t>
+      </w:r>
+    </w:p>
+    <w:p>
+      <w:pPr>
+        <w:pStyle w:val="ListParagraph"/>
+        <w:numPr>
+          <w:ilvl w:val="0"/>
+          <w:numId w:val="41"/>
+        </w:numPr>
+        <w:spacing w:after="0" w:line="240" w:lineRule="auto"/>
+      </w:pPr>
+      <w:r>
+        <w:t>X is assumed to be measured without error</w:t>
+      </w:r>
+    </w:p>
+    <w:p>
+      <w:pPr>
+        <w:pStyle w:val="ListParagraph"/>
+        <w:numPr>
+          <w:ilvl w:val="0"/>
+          <w:numId w:val="41"/>
+        </w:numPr>
+        <w:spacing w:after="0" w:line="240" w:lineRule="auto"/>
+      </w:pPr>
+      <m:oMath>
+        <m:sSub>
+          <m:sSubPr>
+            <m:ctrlPr>
+              <w:rPr>
+                <w:rFonts w:ascii="Cambria Math" w:hAnsi="Cambria Math"/>
+                <w:i/>
+              </w:rPr>
+            </m:ctrlPr>
+          </m:sSubPr>
+          <m:e>
+            <m:r>
+              <w:rPr>
+                <w:rFonts w:ascii="Cambria Math" w:hAnsi="Cambria Math"/>
+              </w:rPr>
+              <m:t>β</m:t>
+            </m:r>
+          </m:e>
+          <m:sub>
+            <m:r>
+              <w:rPr>
+                <w:rFonts w:ascii="Cambria Math" w:hAnsi="Cambria Math"/>
+              </w:rPr>
+              <m:t>0</m:t>
+            </m:r>
+          </m:sub>
+        </m:sSub>
+        <m:r>
+          <w:rPr>
+            <w:rFonts w:ascii="Cambria Math" w:hAnsi="Cambria Math"/>
+          </w:rPr>
+          <m:t xml:space="preserve"> and </m:t>
+        </m:r>
+        <m:sSub>
+          <m:sSubPr>
+            <m:ctrlPr>
+              <w:rPr>
+                <w:rFonts w:ascii="Cambria Math" w:hAnsi="Cambria Math"/>
+                <w:i/>
+              </w:rPr>
+            </m:ctrlPr>
+          </m:sSubPr>
+          <m:e>
+            <m:r>
+              <w:rPr>
+                <w:rFonts w:ascii="Cambria Math" w:hAnsi="Cambria Math"/>
+              </w:rPr>
+              <m:t>β</m:t>
+            </m:r>
+          </m:e>
+          <m:sub>
+            <m:r>
+              <w:rPr>
+                <w:rFonts w:ascii="Cambria Math" w:hAnsi="Cambria Math"/>
+              </w:rPr>
+              <m:t>1</m:t>
+            </m:r>
+          </m:sub>
+        </m:sSub>
+      </m:oMath>
+      <w:r>
+        <w:rPr>
+          <w:rFonts w:eastAsiaTheme="minorEastAsia"/>
+        </w:rPr>
+        <w:t xml:space="preserve"> are parameters of unknown specific values for a population</w:t>
+      </w:r>
+    </w:p>
+    <w:p>
+      <w:pPr>
+        <w:pStyle w:val="ListParagraph"/>
+        <w:numPr>
+          <w:ilvl w:val="0"/>
+          <w:numId w:val="41"/>
+        </w:numPr>
+        <w:spacing w:after="0" w:line="240" w:lineRule="auto"/>
+      </w:pPr>
+      <w:r>
+        <w:t>E is a random unobservable variable</w:t>
+      </w:r>
+    </w:p>
+    <w:p>
+      <w:pPr>
+        <w:pStyle w:val="ListParagraph"/>
+        <w:numPr>
+          <w:ilvl w:val="0"/>
+          <w:numId w:val="41"/>
+        </w:numPr>
+        <w:spacing w:after="0" w:line="240" w:lineRule="auto"/>
+      </w:pPr>
+      <w:r>
+        <w:t>Point estimate (</w:t>
+      </w:r>
+      <m:oMath>
+        <m:acc>
+          <m:accPr>
+            <m:ctrlPr>
+              <w:rPr>
+                <w:rFonts w:ascii="Cambria Math" w:hAnsi="Cambria Math"/>
+                <w:i/>
+              </w:rPr>
+            </m:ctrlPr>
+          </m:accPr>
+          <m:e>
+            <m:r>
+              <w:rPr>
+                <w:rFonts w:ascii="Cambria Math" w:hAnsi="Cambria Math"/>
+              </w:rPr>
+              <m:t>E</m:t>
+            </m:r>
+          </m:e>
+        </m:acc>
+      </m:oMath>
+      <w:r>
+        <w:rPr>
+          <w:rFonts w:eastAsiaTheme="minorEastAsia"/>
+        </w:rPr>
+        <w:t xml:space="preserve">) of E at the value X is calculated as </w:t>
+      </w:r>
+      <m:oMath>
+        <m:acc>
+          <m:accPr>
+            <m:ctrlPr>
+              <w:rPr>
+                <w:rFonts w:ascii="Cambria Math" w:hAnsi="Cambria Math"/>
+                <w:i/>
+              </w:rPr>
+            </m:ctrlPr>
+          </m:accPr>
+          <m:e>
+            <m:r>
+              <w:rPr>
+                <w:rFonts w:ascii="Cambria Math" w:hAnsi="Cambria Math"/>
+              </w:rPr>
+              <m:t>E</m:t>
+            </m:r>
+          </m:e>
+        </m:acc>
+      </m:oMath>
+      <w:r>
+        <w:rPr>
+          <w:rFonts w:eastAsiaTheme="minorEastAsia"/>
+        </w:rPr>
+        <w:t xml:space="preserve"> = Y - </w:t>
+      </w:r>
+      <m:oMath>
+        <m:acc>
+          <m:accPr>
+            <m:ctrlPr>
+              <w:rPr>
+                <w:rFonts w:ascii="Cambria Math" w:hAnsi="Cambria Math"/>
+                <w:i/>
+              </w:rPr>
+            </m:ctrlPr>
+          </m:accPr>
+          <m:e>
+            <m:r>
+              <w:rPr>
+                <w:rFonts w:ascii="Cambria Math" w:hAnsi="Cambria Math"/>
+              </w:rPr>
+              <m:t>Y</m:t>
+            </m:r>
+          </m:e>
+        </m:acc>
+      </m:oMath>
+    </w:p>
+    <w:p>
+      <w:pPr>
+        <w:pStyle w:val="ListParagraph"/>
+        <w:numPr>
+          <w:ilvl w:val="0"/>
+          <w:numId w:val="41"/>
+        </w:numPr>
+        <w:spacing w:after="0" w:line="240" w:lineRule="auto"/>
+      </w:pPr>
+      <m:oMath>
+        <m:acc>
+          <m:accPr>
+            <m:ctrlPr>
+              <w:rPr>
+                <w:rFonts w:ascii="Cambria Math" w:hAnsi="Cambria Math"/>
+                <w:i/>
+              </w:rPr>
+            </m:ctrlPr>
+          </m:accPr>
+          <m:e>
+            <m:r>
+              <w:rPr>
+                <w:rFonts w:ascii="Cambria Math" w:hAnsi="Cambria Math"/>
+              </w:rPr>
+              <m:t>E</m:t>
+            </m:r>
+          </m:e>
+        </m:acc>
+      </m:oMath>
+      <w:r>
+        <w:rPr>
+          <w:rFonts w:eastAsiaTheme="minorEastAsia"/>
+        </w:rPr>
+        <w:t xml:space="preserve"> </w:t>
+      </w:r>
+      <w:proofErr w:type="gramStart"/>
+      <w:r>
+        <w:rPr>
+          <w:rFonts w:eastAsiaTheme="minorEastAsia"/>
+        </w:rPr>
+        <w:t>is</w:t>
+      </w:r>
+      <w:proofErr w:type="gramEnd"/>
+      <w:r>
+        <w:rPr>
+          <w:rFonts w:eastAsiaTheme="minorEastAsia"/>
+        </w:rPr>
+        <w:t xml:space="preserve"> called a residual.</w:t>
+      </w:r>
+    </w:p>
+    <w:p>
+      <w:pPr>
+        <w:pStyle w:val="ListParagraph"/>
+        <w:numPr>
+          <w:ilvl w:val="0"/>
+          <w:numId w:val="41"/>
+        </w:numPr>
+        <w:spacing w:after="0" w:line="240" w:lineRule="auto"/>
+      </w:pPr>
+      <w:r>
+        <w:t xml:space="preserve">If there are </w:t>
+      </w:r>
+      <w:proofErr w:type="spellStart"/>
+      <w:r>
+        <w:t>n</w:t>
+      </w:r>
+      <w:proofErr w:type="spellEnd"/>
+      <w:r>
+        <w:t>(X,Y) pairs then there are n residuals</w:t>
+      </w:r>
+    </w:p>
+    <w:p>
+      <w:pPr>
+        <w:pStyle w:val="ListParagraph"/>
+        <w:numPr>
+          <w:ilvl w:val="0"/>
+          <w:numId w:val="41"/>
+        </w:numPr>
+        <w:spacing w:after="0" w:line="240" w:lineRule="auto"/>
+      </w:pPr>
+      <w:r>
+        <w:t>Normally distributed random variable is referred to as a Gaussian distribution</w:t>
+      </w:r>
+    </w:p>
+    <w:p>
+      <w:pPr>
+        <w:spacing w:after="0" w:line="240" w:lineRule="auto"/>
+      </w:pPr>
+    </w:p>
+    <w:p>
+      <w:pPr>
+        <w:spacing w:after="0" w:line="240" w:lineRule="auto"/>
+      </w:pPr>
+      <w:r>
+        <w:t>Analytical approaches for determining the best-fitting straight line</w:t>
+      </w:r>
+    </w:p>
+    <w:p>
+      <w:pPr>
+        <w:pStyle w:val="ListParagraph"/>
+        <w:numPr>
+          <w:ilvl w:val="0"/>
+          <w:numId w:val="42"/>
+        </w:numPr>
+        <w:spacing w:after="0" w:line="240" w:lineRule="auto"/>
+      </w:pPr>
+      <w:r>
+        <w:t>Least-squares method</w:t>
+      </w:r>
+    </w:p>
+    <w:p>
+      <w:pPr>
+        <w:pStyle w:val="ListParagraph"/>
+        <w:numPr>
+          <w:ilvl w:val="1"/>
+          <w:numId w:val="42"/>
+        </w:numPr>
+        <w:spacing w:after="0" w:line="240" w:lineRule="auto"/>
+      </w:pPr>
+      <w:r>
+        <w:t>Mathematical algorithm</w:t>
+      </w:r>
+    </w:p>
+    <w:p>
+      <w:pPr>
+        <w:pStyle w:val="ListParagraph"/>
+        <w:numPr>
+          <w:ilvl w:val="1"/>
+          <w:numId w:val="42"/>
+        </w:numPr>
+        <w:spacing w:after="0" w:line="240" w:lineRule="auto"/>
+      </w:pPr>
+      <w:r>
+        <w:t>Line that minimizes the sum of the squares of the errors.</w:t>
+      </w:r>
+    </w:p>
+    <w:p>
+      <w:pPr>
+        <w:pStyle w:val="ListParagraph"/>
+        <w:numPr>
+          <w:ilvl w:val="1"/>
+          <w:numId w:val="42"/>
+        </w:numPr>
+        <w:spacing w:after="0" w:line="240" w:lineRule="auto"/>
+      </w:pPr>
+      <m:oMath>
+        <m:acc>
+          <m:accPr>
+            <m:ctrlPr>
+              <w:rPr>
+                <w:rFonts w:ascii="Cambria Math" w:hAnsi="Cambria Math"/>
+                <w:i/>
+              </w:rPr>
+            </m:ctrlPr>
+          </m:accPr>
+          <m:e>
+            <m:r>
+              <w:rPr>
+                <w:rFonts w:ascii="Cambria Math" w:hAnsi="Cambria Math"/>
+              </w:rPr>
+              <m:t>β</m:t>
+            </m:r>
+          </m:e>
+        </m:acc>
+      </m:oMath>
+      <w:r>
+        <w:rPr>
+          <w:rFonts w:eastAsiaTheme="minorEastAsia"/>
+          <w:vertAlign w:val="subscript"/>
+        </w:rPr>
+        <w:t>0</w:t>
+      </w:r>
+      <w:r>
+        <w:rPr>
+          <w:rFonts w:eastAsiaTheme="minorEastAsia"/>
+        </w:rPr>
+        <w:t xml:space="preserve"> and </w:t>
+      </w:r>
+      <m:oMath>
+        <m:acc>
+          <m:accPr>
+            <m:ctrlPr>
+              <w:rPr>
+                <w:rFonts w:ascii="Cambria Math" w:hAnsi="Cambria Math"/>
+                <w:i/>
+              </w:rPr>
+            </m:ctrlPr>
+          </m:accPr>
+          <m:e>
+            <m:r>
+              <w:rPr>
+                <w:rFonts w:ascii="Cambria Math" w:hAnsi="Cambria Math"/>
+              </w:rPr>
+              <m:t>β</m:t>
+            </m:r>
+          </m:e>
+        </m:acc>
+      </m:oMath>
+      <w:r>
+        <w:rPr>
+          <w:rFonts w:eastAsiaTheme="minorEastAsia"/>
+          <w:vertAlign w:val="subscript"/>
+        </w:rPr>
+        <w:t>1</w:t>
+      </w:r>
+      <w:r>
+        <w:rPr>
+          <w:rFonts w:eastAsiaTheme="minorEastAsia"/>
+        </w:rPr>
+        <w:t xml:space="preserve"> are least squares estimate of </w:t>
+      </w:r>
+      <m:oMath>
+        <m:sSub>
+          <m:sSubPr>
+            <m:ctrlPr>
+              <w:rPr>
+                <w:rFonts w:ascii="Cambria Math" w:hAnsi="Cambria Math"/>
+                <w:i/>
+              </w:rPr>
+            </m:ctrlPr>
+          </m:sSubPr>
+          <m:e>
+            <m:r>
+              <w:rPr>
+                <w:rFonts w:ascii="Cambria Math" w:hAnsi="Cambria Math"/>
+              </w:rPr>
+              <m:t>β</m:t>
+            </m:r>
+          </m:e>
+          <m:sub>
+            <m:r>
+              <w:rPr>
+                <w:rFonts w:ascii="Cambria Math" w:hAnsi="Cambria Math"/>
+              </w:rPr>
+              <m:t>0</m:t>
+            </m:r>
+          </m:sub>
+        </m:sSub>
+      </m:oMath>
+      <w:r>
+        <w:rPr>
+          <w:rFonts w:eastAsiaTheme="minorEastAsia"/>
+        </w:rPr>
+        <w:t xml:space="preserve"> and </w:t>
+      </w:r>
+      <m:oMath>
+        <m:sSub>
+          <m:sSubPr>
+            <m:ctrlPr>
+              <w:rPr>
+                <w:rFonts w:ascii="Cambria Math" w:hAnsi="Cambria Math"/>
+                <w:i/>
+              </w:rPr>
+            </m:ctrlPr>
+          </m:sSubPr>
+          <m:e>
+            <m:r>
+              <w:rPr>
+                <w:rFonts w:ascii="Cambria Math" w:hAnsi="Cambria Math"/>
+              </w:rPr>
+              <m:t>β</m:t>
+            </m:r>
+          </m:e>
+          <m:sub>
+            <m:r>
+              <w:rPr>
+                <w:rFonts w:ascii="Cambria Math" w:hAnsi="Cambria Math"/>
+              </w:rPr>
+              <m:t>1</m:t>
+            </m:r>
+          </m:sub>
+        </m:sSub>
+      </m:oMath>
+      <w:r>
+        <w:rPr>
+          <w:rFonts w:eastAsiaTheme="minorEastAsia"/>
+        </w:rPr>
+        <w:t xml:space="preserve">  </w:t>
+      </w:r>
+    </w:p>
+    <w:p>
+      <w:pPr>
+        <w:pStyle w:val="ListParagraph"/>
+        <w:numPr>
+          <w:ilvl w:val="1"/>
+          <w:numId w:val="42"/>
+        </w:numPr>
+        <w:spacing w:after="0" w:line="240" w:lineRule="auto"/>
+      </w:pPr>
+      <w:r>
+        <w:t>Referred to as:</w:t>
+      </w:r>
+    </w:p>
+    <w:p>
+      <w:pPr>
+        <w:pStyle w:val="ListParagraph"/>
+        <w:numPr>
+          <w:ilvl w:val="2"/>
+          <w:numId w:val="42"/>
+        </w:numPr>
+        <w:spacing w:after="0" w:line="240" w:lineRule="auto"/>
+      </w:pPr>
+      <w:r>
+        <w:t>Sum of squares about the regression line</w:t>
+      </w:r>
+    </w:p>
+    <w:p>
+      <w:pPr>
+        <w:pStyle w:val="ListParagraph"/>
+        <w:numPr>
+          <w:ilvl w:val="2"/>
+          <w:numId w:val="42"/>
+        </w:numPr>
+        <w:spacing w:after="0" w:line="240" w:lineRule="auto"/>
+      </w:pPr>
+      <w:r>
+        <w:t>Residual sum of squares</w:t>
+      </w:r>
+    </w:p>
+    <w:p>
+      <w:pPr>
+        <w:pStyle w:val="ListParagraph"/>
+        <w:numPr>
+          <w:ilvl w:val="2"/>
+          <w:numId w:val="42"/>
+        </w:numPr>
+        <w:spacing w:after="0" w:line="240" w:lineRule="auto"/>
+      </w:pPr>
+      <w:r>
+        <w:t>Sum of squares due to error (SSE)</w:t>
+      </w:r>
+    </w:p>
+    <w:p>
+      <w:pPr>
+        <w:pStyle w:val="ListParagraph"/>
+        <w:numPr>
+          <w:ilvl w:val="1"/>
+          <w:numId w:val="42"/>
+        </w:numPr>
+        <w:spacing w:after="0" w:line="240" w:lineRule="auto"/>
+      </w:pPr>
+      <w:r>
+        <w:t>Outliers affect the least-squares estimates.</w:t>
+      </w:r>
+    </w:p>
+    <w:p>
+      <w:pPr>
+        <w:pStyle w:val="ListParagraph"/>
+        <w:numPr>
+          <w:ilvl w:val="0"/>
+          <w:numId w:val="42"/>
+        </w:numPr>
+        <w:spacing w:after="0" w:line="240" w:lineRule="auto"/>
+      </w:pPr>
+      <w:r>
+        <w:t>Minimum variance method</w:t>
+      </w:r>
+    </w:p>
+    <w:p>
+      <w:pPr>
+        <w:pStyle w:val="ListParagraph"/>
+        <w:numPr>
+          <w:ilvl w:val="1"/>
+          <w:numId w:val="42"/>
+        </w:numPr>
+        <w:spacing w:after="0" w:line="240" w:lineRule="auto"/>
+      </w:pPr>
+      <m:oMath>
+        <m:acc>
+          <m:accPr>
+            <m:ctrlPr>
+              <w:rPr>
+                <w:rFonts w:ascii="Cambria Math" w:hAnsi="Cambria Math"/>
+                <w:i/>
+              </w:rPr>
+            </m:ctrlPr>
+          </m:accPr>
+          <m:e>
+            <m:r>
+              <w:rPr>
+                <w:rFonts w:ascii="Cambria Math" w:hAnsi="Cambria Math"/>
+              </w:rPr>
+              <m:t>β</m:t>
+            </m:r>
+          </m:e>
+        </m:acc>
+      </m:oMath>
+      <w:r>
+        <w:rPr>
+          <w:rFonts w:eastAsiaTheme="minorEastAsia"/>
+          <w:vertAlign w:val="subscript"/>
+        </w:rPr>
+        <w:t>0</w:t>
+      </w:r>
+      <w:r>
+        <w:rPr>
+          <w:rFonts w:eastAsiaTheme="minorEastAsia"/>
+        </w:rPr>
+        <w:t xml:space="preserve"> and </w:t>
+      </w:r>
+      <m:oMath>
+        <m:acc>
+          <m:accPr>
+            <m:ctrlPr>
+              <w:rPr>
+                <w:rFonts w:ascii="Cambria Math" w:hAnsi="Cambria Math"/>
+                <w:i/>
+              </w:rPr>
+            </m:ctrlPr>
+          </m:accPr>
+          <m:e>
+            <m:r>
+              <w:rPr>
+                <w:rFonts w:ascii="Cambria Math" w:hAnsi="Cambria Math"/>
+              </w:rPr>
+              <m:t>β</m:t>
+            </m:r>
+          </m:e>
+        </m:acc>
+      </m:oMath>
+      <w:r>
+        <w:rPr>
+          <w:rFonts w:eastAsiaTheme="minorEastAsia"/>
+          <w:vertAlign w:val="subscript"/>
+        </w:rPr>
+        <w:t>1</w:t>
+      </w:r>
+      <w:r>
+        <w:rPr>
+          <w:rFonts w:eastAsiaTheme="minorEastAsia"/>
+        </w:rPr>
+        <w:t xml:space="preserve"> </w:t>
+      </w:r>
+      <w:r>
+        <w:rPr>
+          <w:rFonts w:eastAsiaTheme="minorEastAsia"/>
+        </w:rPr>
+        <w:t xml:space="preserve">that </w:t>
+      </w:r>
+      <w:r>
+        <w:rPr>
+          <w:rFonts w:eastAsiaTheme="minorEastAsia"/>
+        </w:rPr>
+        <w:t>are</w:t>
+      </w:r>
+      <w:r>
+        <w:rPr>
+          <w:rFonts w:eastAsiaTheme="minorEastAsia"/>
+        </w:rPr>
+        <w:t xml:space="preserve"> unbiased for their unknown population counterparts and have minimum variance among all unbiased estimators of </w:t>
+      </w:r>
+      <m:oMath>
+        <m:sSub>
+          <m:sSubPr>
+            <m:ctrlPr>
+              <w:rPr>
+                <w:rFonts w:ascii="Cambria Math" w:hAnsi="Cambria Math"/>
+                <w:i/>
+              </w:rPr>
+            </m:ctrlPr>
+          </m:sSubPr>
+          <m:e>
+            <m:r>
+              <w:rPr>
+                <w:rFonts w:ascii="Cambria Math" w:hAnsi="Cambria Math"/>
+              </w:rPr>
+              <m:t>β</m:t>
+            </m:r>
+          </m:e>
+          <m:sub>
+            <m:r>
+              <w:rPr>
+                <w:rFonts w:ascii="Cambria Math" w:hAnsi="Cambria Math"/>
+              </w:rPr>
+              <m:t>0</m:t>
+            </m:r>
+          </m:sub>
+        </m:sSub>
+      </m:oMath>
+      <w:r>
+        <w:rPr>
+          <w:rFonts w:eastAsiaTheme="minorEastAsia"/>
+        </w:rPr>
+        <w:t xml:space="preserve"> and </w:t>
+      </w:r>
+      <m:oMath>
+        <m:sSub>
+          <m:sSubPr>
+            <m:ctrlPr>
+              <w:rPr>
+                <w:rFonts w:ascii="Cambria Math" w:hAnsi="Cambria Math"/>
+                <w:i/>
+              </w:rPr>
+            </m:ctrlPr>
+          </m:sSubPr>
+          <m:e>
+            <m:r>
+              <w:rPr>
+                <w:rFonts w:ascii="Cambria Math" w:hAnsi="Cambria Math"/>
+              </w:rPr>
+              <m:t>β</m:t>
+            </m:r>
+          </m:e>
+          <m:sub>
+            <m:r>
+              <w:rPr>
+                <w:rFonts w:ascii="Cambria Math" w:hAnsi="Cambria Math"/>
+              </w:rPr>
+              <m:t>1</m:t>
+            </m:r>
+          </m:sub>
+        </m:sSub>
+      </m:oMath>
+    </w:p>
+    <w:p>
+      <w:pPr>
+        <w:pStyle w:val="ListParagraph"/>
+        <w:numPr>
+          <w:ilvl w:val="1"/>
+          <w:numId w:val="42"/>
+        </w:numPr>
+        <w:spacing w:after="0" w:line="240" w:lineRule="auto"/>
+      </w:pPr>
+      <w:r>
+        <w:t>Yields same solution as least-squares method.</w:t>
+      </w:r>
+    </w:p>
+    <w:p>
+      <w:pPr>
+        <w:pStyle w:val="ListParagraph"/>
+        <w:numPr>
+          <w:ilvl w:val="1"/>
+          <w:numId w:val="42"/>
+        </w:numPr>
+        <w:spacing w:after="0" w:line="240" w:lineRule="auto"/>
+      </w:pPr>
+      <w:r>
+        <w:t>See equation 5.7 on p. 57</w:t>
+      </w:r>
+    </w:p>
+    <w:p>
+      <w:pPr>
+        <w:spacing w:after="0" w:line="240" w:lineRule="auto"/>
+      </w:pPr>
+    </w:p>
+    <w:p>
+      <w:pPr>
+        <w:spacing w:after="0" w:line="240" w:lineRule="auto"/>
+      </w:pPr>
+      <w:r>
+        <w:t>Measure of the quality of the straight-line fit and estimate of variance</w:t>
+      </w:r>
+    </w:p>
+    <w:p>
+      <w:pPr>
+        <w:pStyle w:val="ListParagraph"/>
+        <w:numPr>
+          <w:ilvl w:val="0"/>
+          <w:numId w:val="43"/>
+        </w:numPr>
+        <w:spacing w:after="0" w:line="240" w:lineRule="auto"/>
+      </w:pPr>
+      <w:r>
+        <w:t>SSE</w:t>
+      </w:r>
+      <w:r>
+        <w:t xml:space="preserve"> is a measure of the quality of the straight-line fit and estimate of variance.</w:t>
+      </w:r>
+    </w:p>
+    <w:p>
+      <w:pPr>
+        <w:pStyle w:val="ListParagraph"/>
+        <w:numPr>
+          <w:ilvl w:val="0"/>
+          <w:numId w:val="43"/>
+        </w:numPr>
+        <w:spacing w:after="0" w:line="240" w:lineRule="auto"/>
+      </w:pPr>
+      <w:r>
+        <w:t>SSE increases as the fit gets worse.</w:t>
+      </w:r>
+    </w:p>
+    <w:p>
+      <w:pPr>
+        <w:pStyle w:val="ListParagraph"/>
+        <w:numPr>
+          <w:ilvl w:val="0"/>
+          <w:numId w:val="43"/>
+        </w:numPr>
+        <w:spacing w:after="0" w:line="240" w:lineRule="auto"/>
+      </w:pPr>
+      <w:r>
+        <w:t>A lot of random variation in Y (i.e., large variance) increases SSE.</w:t>
+      </w:r>
+    </w:p>
+    <w:p>
+      <w:pPr>
+        <w:pStyle w:val="ListParagraph"/>
+        <w:numPr>
+          <w:ilvl w:val="0"/>
+          <w:numId w:val="43"/>
+        </w:numPr>
+        <w:spacing w:after="0" w:line="240" w:lineRule="auto"/>
+      </w:pPr>
+      <w:r>
+        <w:t>If the assumption of a straight line model is not appropriate then SSE may be large.</w:t>
+      </w:r>
+    </w:p>
+    <w:p>
+      <w:pPr>
+        <w:pStyle w:val="ListParagraph"/>
+        <w:numPr>
+          <w:ilvl w:val="0"/>
+          <w:numId w:val="43"/>
+        </w:numPr>
+        <w:spacing w:after="0" w:line="240" w:lineRule="auto"/>
+      </w:pPr>
+      <w:r>
+        <w:lastRenderedPageBreak/>
+        <w:t>SSE can be used to estimate variance S</w:t>
+      </w:r>
+      <w:r>
+        <w:rPr>
+          <w:vertAlign w:val="superscript"/>
+        </w:rPr>
+        <w:t>2</w:t>
+      </w:r>
+      <w:r>
+        <w:t xml:space="preserve"> = </w:t>
+      </w:r>
+      <m:oMath>
+        <m:f>
+          <m:fPr>
+            <m:ctrlPr>
+              <w:rPr>
+                <w:rFonts w:ascii="Cambria Math" w:hAnsi="Cambria Math"/>
+                <w:i/>
+              </w:rPr>
+            </m:ctrlPr>
+          </m:fPr>
+          <m:num>
+            <m:r>
+              <w:rPr>
+                <w:rFonts w:ascii="Cambria Math" w:hAnsi="Cambria Math"/>
+              </w:rPr>
+              <m:t>1</m:t>
+            </m:r>
+          </m:num>
+          <m:den>
+            <m:r>
+              <w:rPr>
+                <w:rFonts w:ascii="Cambria Math" w:hAnsi="Cambria Math"/>
+              </w:rPr>
+              <m:t>n-2</m:t>
+            </m:r>
+          </m:den>
+        </m:f>
+      </m:oMath>
+      <w:r>
+        <w:rPr>
+          <w:rFonts w:eastAsiaTheme="minorEastAsia"/>
+        </w:rPr>
+        <w:t xml:space="preserve"> SSE</w:t>
+      </w:r>
+    </w:p>
+    <w:p>
+      <w:pPr>
+        <w:spacing w:after="0" w:line="240" w:lineRule="auto"/>
+      </w:pPr>
+    </w:p>
+    <w:p>
+      <w:pPr>
+        <w:spacing w:after="0" w:line="240" w:lineRule="auto"/>
+      </w:pPr>
+      <w:r>
+        <w:t>Inferences about the slope and intercept</w:t>
+      </w:r>
+    </w:p>
+    <w:p>
+      <w:pPr>
+        <w:pStyle w:val="ListParagraph"/>
+        <w:numPr>
+          <w:ilvl w:val="0"/>
+          <w:numId w:val="44"/>
+        </w:numPr>
+        <w:spacing w:after="0" w:line="240" w:lineRule="auto"/>
+      </w:pPr>
+      <w:r>
+        <w:t>Test statistic, T, is used to test the null hypothesis</w:t>
+      </w:r>
+      <w:r>
+        <w:t xml:space="preserve"> for the slope of the straight line.</w:t>
+      </w:r>
+    </w:p>
+    <w:p>
+      <w:pPr>
+        <w:pStyle w:val="ListParagraph"/>
+        <w:numPr>
+          <w:ilvl w:val="0"/>
+          <w:numId w:val="44"/>
+        </w:numPr>
+        <w:spacing w:after="0" w:line="240" w:lineRule="auto"/>
+      </w:pPr>
+      <w:r>
+        <w:t xml:space="preserve">See </w:t>
+      </w:r>
+      <w:r>
+        <w:t>E</w:t>
+      </w:r>
+      <w:r>
+        <w:t>q. on p. 61.</w:t>
+      </w:r>
+    </w:p>
+    <w:p>
+      <w:pPr>
+        <w:pStyle w:val="ListParagraph"/>
+        <w:numPr>
+          <w:ilvl w:val="0"/>
+          <w:numId w:val="44"/>
+        </w:numPr>
+        <w:spacing w:after="0" w:line="240" w:lineRule="auto"/>
+      </w:pPr>
+      <w:r>
+        <w:t>See rules for rejecting null hypothesis on bottom of p. 62</w:t>
+      </w:r>
+    </w:p>
+    <w:p>
+      <w:pPr>
+        <w:pStyle w:val="ListParagraph"/>
+        <w:numPr>
+          <w:ilvl w:val="0"/>
+          <w:numId w:val="44"/>
+        </w:numPr>
+        <w:spacing w:after="0" w:line="240" w:lineRule="auto"/>
+      </w:pPr>
+      <w:r>
+        <w:t>See Table 5.2 on p. 63 and Table 5.3 on p. 64.</w:t>
+      </w:r>
+    </w:p>
+    <w:p>
+      <w:pPr>
+        <w:spacing w:after="0" w:line="240" w:lineRule="auto"/>
+      </w:pPr>
+    </w:p>
+    <w:p>
+      <w:pPr>
+        <w:spacing w:after="0" w:line="240" w:lineRule="auto"/>
+      </w:pPr>
+      <w:r>
+        <w:t>Interpretations of tests for slope and intercept</w:t>
+      </w:r>
+    </w:p>
+    <w:p>
+      <w:pPr>
+        <w:pStyle w:val="ListParagraph"/>
+        <w:numPr>
+          <w:ilvl w:val="0"/>
+          <w:numId w:val="45"/>
+        </w:numPr>
+        <w:spacing w:after="0" w:line="240" w:lineRule="auto"/>
+      </w:pPr>
+      <w:r>
+        <w:t>Test for zero slope, H</w:t>
+      </w:r>
+      <w:r>
+        <w:rPr>
+          <w:vertAlign w:val="subscript"/>
+        </w:rPr>
+        <w:t>0</w:t>
+      </w:r>
+      <w:r>
+        <w:t xml:space="preserve">: </w:t>
+      </w:r>
+      <m:oMath>
+        <m:sSub>
+          <m:sSubPr>
+            <m:ctrlPr>
+              <w:rPr>
+                <w:rFonts w:ascii="Cambria Math" w:hAnsi="Cambria Math"/>
+                <w:i/>
+              </w:rPr>
+            </m:ctrlPr>
+          </m:sSubPr>
+          <m:e>
+            <m:r>
+              <w:rPr>
+                <w:rFonts w:ascii="Cambria Math" w:hAnsi="Cambria Math"/>
+              </w:rPr>
+              <m:t>β</m:t>
+            </m:r>
+          </m:e>
+          <m:sub>
+            <m:r>
+              <w:rPr>
+                <w:rFonts w:ascii="Cambria Math" w:hAnsi="Cambria Math"/>
+              </w:rPr>
+              <m:t>1</m:t>
+            </m:r>
+          </m:sub>
+        </m:sSub>
+      </m:oMath>
+      <w:r>
+        <w:rPr>
+          <w:rFonts w:eastAsiaTheme="minorEastAsia"/>
+        </w:rPr>
+        <w:t>=0</w:t>
+      </w:r>
+    </w:p>
+    <w:p>
+      <w:pPr>
+        <w:pStyle w:val="ListParagraph"/>
+        <w:numPr>
+          <w:ilvl w:val="1"/>
+          <w:numId w:val="45"/>
+        </w:numPr>
+        <w:spacing w:after="0" w:line="240" w:lineRule="auto"/>
+      </w:pPr>
+      <w:r>
+        <w:rPr>
+          <w:rFonts w:eastAsiaTheme="minorEastAsia"/>
+        </w:rPr>
+        <w:t>If null hypothesis is NOT rejected, one of the following is true:</w:t>
+      </w:r>
+    </w:p>
+    <w:p>
+      <w:pPr>
+        <w:pStyle w:val="ListParagraph"/>
+        <w:numPr>
+          <w:ilvl w:val="2"/>
+          <w:numId w:val="45"/>
+        </w:numPr>
+        <w:spacing w:after="0" w:line="240" w:lineRule="auto"/>
+      </w:pPr>
+      <w:r>
+        <w:rPr>
+          <w:rFonts w:eastAsiaTheme="minorEastAsia"/>
+        </w:rPr>
+        <w:t>X provides little, if any, help in predicting Y</w:t>
+      </w:r>
+    </w:p>
+    <w:p>
+      <w:pPr>
+        <w:pStyle w:val="ListParagraph"/>
+        <w:numPr>
+          <w:ilvl w:val="2"/>
+          <w:numId w:val="45"/>
+        </w:numPr>
+        <w:spacing w:after="0" w:line="240" w:lineRule="auto"/>
+      </w:pPr>
+      <w:r>
+        <w:rPr>
+          <w:rFonts w:eastAsiaTheme="minorEastAsia"/>
+        </w:rPr>
+        <w:t>The underlying relationship between X and Y is NOT linear</w:t>
+      </w:r>
+    </w:p>
+    <w:p>
+      <w:pPr>
+        <w:pStyle w:val="ListParagraph"/>
+        <w:numPr>
+          <w:ilvl w:val="1"/>
+          <w:numId w:val="45"/>
+        </w:numPr>
+        <w:spacing w:after="0" w:line="240" w:lineRule="auto"/>
+      </w:pPr>
+      <w:r>
+        <w:rPr>
+          <w:rFonts w:eastAsiaTheme="minorEastAsia"/>
+        </w:rPr>
+        <w:t>If null hypothesis is rejected, one of the following is true:</w:t>
+      </w:r>
+    </w:p>
+    <w:p>
+      <w:pPr>
+        <w:pStyle w:val="ListParagraph"/>
+        <w:numPr>
+          <w:ilvl w:val="2"/>
+          <w:numId w:val="45"/>
+        </w:numPr>
+        <w:spacing w:after="0" w:line="240" w:lineRule="auto"/>
+      </w:pPr>
+      <w:r>
+        <w:t>X provides significant information about predicting Y</w:t>
+      </w:r>
+    </w:p>
+    <w:p>
+      <w:pPr>
+        <w:pStyle w:val="ListParagraph"/>
+        <w:numPr>
+          <w:ilvl w:val="2"/>
+          <w:numId w:val="45"/>
+        </w:numPr>
+        <w:spacing w:after="0" w:line="240" w:lineRule="auto"/>
+      </w:pPr>
+      <w:r>
+        <w:t>There is statistical evidence of a linear component even thought a better model might have a nonlinear term</w:t>
+      </w:r>
+    </w:p>
+    <w:p>
+      <w:pPr>
+        <w:pStyle w:val="ListParagraph"/>
+        <w:numPr>
+          <w:ilvl w:val="0"/>
+          <w:numId w:val="45"/>
+        </w:numPr>
+        <w:spacing w:after="0" w:line="240" w:lineRule="auto"/>
+      </w:pPr>
+      <w:r>
+        <w:t xml:space="preserve">Test for zero intercept, </w:t>
+      </w:r>
+      <w:r>
+        <w:t>H</w:t>
+      </w:r>
+      <w:r>
+        <w:rPr>
+          <w:vertAlign w:val="subscript"/>
+        </w:rPr>
+        <w:t>0</w:t>
+      </w:r>
+      <w:r>
+        <w:t xml:space="preserve">: </w:t>
+      </w:r>
+      <m:oMath>
+        <m:sSub>
+          <m:sSubPr>
+            <m:ctrlPr>
+              <w:rPr>
+                <w:rFonts w:ascii="Cambria Math" w:hAnsi="Cambria Math"/>
+                <w:i/>
+              </w:rPr>
+            </m:ctrlPr>
+          </m:sSubPr>
+          <m:e>
+            <m:r>
+              <w:rPr>
+                <w:rFonts w:ascii="Cambria Math" w:hAnsi="Cambria Math"/>
+              </w:rPr>
+              <m:t>β</m:t>
+            </m:r>
+          </m:e>
+          <m:sub>
+            <m:r>
+              <w:rPr>
+                <w:rFonts w:ascii="Cambria Math" w:hAnsi="Cambria Math"/>
+              </w:rPr>
+              <m:t>0</m:t>
+            </m:r>
+          </m:sub>
+        </m:sSub>
+      </m:oMath>
+      <w:r>
+        <w:rPr>
+          <w:rFonts w:eastAsiaTheme="minorEastAsia"/>
+        </w:rPr>
+        <w:t>=0</w:t>
+      </w:r>
+    </w:p>
+    <w:p>
+      <w:pPr>
+        <w:pStyle w:val="ListParagraph"/>
+        <w:numPr>
+          <w:ilvl w:val="1"/>
+          <w:numId w:val="45"/>
+        </w:numPr>
+        <w:spacing w:after="0" w:line="240" w:lineRule="auto"/>
+      </w:pPr>
+      <w:r>
+        <w:rPr>
+          <w:rFonts w:eastAsiaTheme="minorEastAsia"/>
+        </w:rPr>
+        <w:t>If the null hypothesis is NOT rejected, may be able to remove from the model</w:t>
+      </w:r>
+    </w:p>
+    <w:p>
+      <w:pPr>
+        <w:pStyle w:val="ListParagraph"/>
+        <w:numPr>
+          <w:ilvl w:val="1"/>
+          <w:numId w:val="45"/>
+        </w:numPr>
+        <w:spacing w:after="0" w:line="240" w:lineRule="auto"/>
+      </w:pPr>
+      <w:r>
+        <w:rPr>
+          <w:rFonts w:eastAsiaTheme="minorEastAsia"/>
+        </w:rPr>
+        <w:t>Rarely of interest in most studies</w:t>
+      </w:r>
+    </w:p>
+    <w:p>
+      <w:pPr>
+        <w:spacing w:after="0" w:line="240" w:lineRule="auto"/>
+      </w:pPr>
+    </w:p>
+    <w:p>
+      <w:pPr>
+        <w:spacing w:after="0" w:line="240" w:lineRule="auto"/>
+      </w:pPr>
+      <w:r>
+        <w:t>Mean value of Y at a specified value of X</w:t>
+      </w:r>
+    </w:p>
+    <w:p>
+      <w:pPr>
+        <w:pStyle w:val="ListParagraph"/>
+        <w:numPr>
+          <w:ilvl w:val="0"/>
+          <w:numId w:val="46"/>
+        </w:numPr>
+        <w:spacing w:after="0" w:line="240" w:lineRule="auto"/>
+      </w:pPr>
+      <w:r>
+        <w:t>See E</w:t>
+      </w:r>
+      <w:r>
+        <w:t xml:space="preserve">q. </w:t>
+      </w:r>
+      <w:proofErr w:type="gramStart"/>
+      <w:r>
+        <w:t>5.11  on</w:t>
+      </w:r>
+      <w:proofErr w:type="gramEnd"/>
+      <w:r>
+        <w:t xml:space="preserve"> p. 67 for test statistic, T, for this hypothesis.</w:t>
+      </w:r>
+    </w:p>
+    <w:p>
+      <w:pPr>
+        <w:pStyle w:val="ListParagraph"/>
+        <w:numPr>
+          <w:ilvl w:val="0"/>
+          <w:numId w:val="46"/>
+        </w:numPr>
+        <w:spacing w:after="0" w:line="240" w:lineRule="auto"/>
+      </w:pPr>
+      <w:r>
+        <w:t>See</w:t>
+      </w:r>
+      <w:r>
+        <w:t xml:space="preserve"> E</w:t>
+      </w:r>
+      <w:r>
+        <w:t>q. 5.13 on p. 67 for confidence interval of population mean at given X=X</w:t>
+      </w:r>
+      <w:r>
+        <w:rPr>
+          <w:vertAlign w:val="subscript"/>
+        </w:rPr>
+        <w:t>0</w:t>
+      </w:r>
+    </w:p>
+    <w:p>
+      <w:pPr>
+        <w:pStyle w:val="ListParagraph"/>
+        <w:numPr>
+          <w:ilvl w:val="0"/>
+          <w:numId w:val="46"/>
+        </w:numPr>
+        <w:spacing w:after="0" w:line="240" w:lineRule="auto"/>
+      </w:pPr>
+      <w:r>
+        <w:t>A confidence bands is the confidence interval for the regression line over the entire range of X values</w:t>
+      </w:r>
+    </w:p>
+    <w:p>
+      <w:pPr>
+        <w:pStyle w:val="ListParagraph"/>
+        <w:numPr>
+          <w:ilvl w:val="1"/>
+          <w:numId w:val="46"/>
+        </w:numPr>
+        <w:spacing w:after="0" w:line="240" w:lineRule="auto"/>
+      </w:pPr>
+      <w:r>
+        <w:t>Plot upper and lower confidence limits for several values of X</w:t>
+      </w:r>
+    </w:p>
+    <w:p>
+      <w:pPr>
+        <w:pStyle w:val="ListParagraph"/>
+        <w:numPr>
+          <w:ilvl w:val="1"/>
+          <w:numId w:val="46"/>
+        </w:numPr>
+        <w:spacing w:after="0" w:line="240" w:lineRule="auto"/>
+      </w:pPr>
+      <w:r>
+        <w:t>Sketch the curves that connect the points</w:t>
+      </w:r>
+    </w:p>
+    <w:p>
+      <w:pPr>
+        <w:spacing w:after="0" w:line="240" w:lineRule="auto"/>
+      </w:pPr>
+    </w:p>
+    <w:p>
+      <w:pPr>
+        <w:spacing w:after="0" w:line="240" w:lineRule="auto"/>
+      </w:pPr>
+      <w:r>
+        <w:t>Prediction of a new value of Y at X</w:t>
+      </w:r>
+      <w:r>
+        <w:rPr>
+          <w:vertAlign w:val="subscript"/>
+        </w:rPr>
+        <w:t>0</w:t>
+      </w:r>
+    </w:p>
+    <w:p>
+      <w:pPr>
+        <w:pStyle w:val="ListParagraph"/>
+        <w:numPr>
+          <w:ilvl w:val="0"/>
+          <w:numId w:val="47"/>
+        </w:numPr>
+        <w:spacing w:after="0" w:line="240" w:lineRule="auto"/>
+      </w:pPr>
+      <w:r>
+        <w:t>Random variable Y has a prediction interval (PI) instead of a confidence interval.</w:t>
+      </w:r>
+    </w:p>
+    <w:p>
+      <w:pPr>
+        <w:pStyle w:val="ListParagraph"/>
+        <w:numPr>
+          <w:ilvl w:val="0"/>
+          <w:numId w:val="47"/>
+        </w:numPr>
+        <w:spacing w:after="0" w:line="240" w:lineRule="auto"/>
+      </w:pPr>
+      <w:r>
+        <w:t>Describe individual predictions over the entire range of X values</w:t>
+      </w:r>
+    </w:p>
+    <w:p>
+      <w:pPr>
+        <w:pStyle w:val="ListParagraph"/>
+        <w:numPr>
+          <w:ilvl w:val="0"/>
+          <w:numId w:val="47"/>
+        </w:numPr>
+        <w:spacing w:after="0" w:line="240" w:lineRule="auto"/>
+      </w:pPr>
+      <w:r>
+        <w:t>See Eq. 5.15 on p. 70</w:t>
+      </w:r>
+    </w:p>
+    <w:p>
+      <w:pPr>
+        <w:pStyle w:val="ListParagraph"/>
+        <w:numPr>
+          <w:ilvl w:val="0"/>
+          <w:numId w:val="47"/>
+        </w:numPr>
+        <w:spacing w:after="0" w:line="240" w:lineRule="auto"/>
+      </w:pPr>
+      <w:r>
+        <w:t>An estimator of an individual response should have more variability than an estimator of a population mean response.</w:t>
+      </w:r>
+    </w:p>
+    <w:p>
+      <w:pPr>
+        <w:pStyle w:val="ListParagraph"/>
+        <w:numPr>
+          <w:ilvl w:val="1"/>
+          <w:numId w:val="47"/>
+        </w:numPr>
+        <w:spacing w:after="0" w:line="240" w:lineRule="auto"/>
+      </w:pPr>
+      <w:r>
+        <w:t>Two sources of error</w:t>
+      </w:r>
+    </w:p>
+    <w:p>
+      <w:pPr>
+        <w:pStyle w:val="ListParagraph"/>
+        <w:numPr>
+          <w:ilvl w:val="1"/>
+          <w:numId w:val="47"/>
+        </w:numPr>
+        <w:spacing w:after="0" w:line="240" w:lineRule="auto"/>
+      </w:pPr>
+      <w:r>
+        <w:t>Individual error measured by variance σ</w:t>
+      </w:r>
+      <w:r>
+        <w:rPr>
+          <w:vertAlign w:val="superscript"/>
+        </w:rPr>
+        <w:t>2</w:t>
+      </w:r>
+    </w:p>
+    <w:p>
+      <w:pPr>
+        <w:pStyle w:val="ListParagraph"/>
+        <w:numPr>
+          <w:ilvl w:val="1"/>
+          <w:numId w:val="47"/>
+        </w:numPr>
+        <w:spacing w:after="0" w:line="240" w:lineRule="auto"/>
+      </w:pPr>
+      <w:r>
+        <w:t>Error in estimating the population mean using the point estimator Y at a given X</w:t>
+      </w:r>
+      <w:r>
+        <w:rPr>
+          <w:vertAlign w:val="subscript"/>
+        </w:rPr>
+        <w:t>0</w:t>
+      </w:r>
+    </w:p>
+    <w:p>
+      <w:pPr>
+        <w:pStyle w:val="ListParagraph"/>
+        <w:numPr>
+          <w:ilvl w:val="0"/>
+          <w:numId w:val="47"/>
+        </w:numPr>
+        <w:spacing w:after="0" w:line="240" w:lineRule="auto"/>
+      </w:pPr>
+      <w:r>
+        <w:t>Prediction bands are calculated in a manner analogous to confidence bands.</w:t>
+      </w:r>
+    </w:p>
+    <w:p>
+      <w:pPr>
+        <w:spacing w:after="0" w:line="240" w:lineRule="auto"/>
+      </w:pPr>
+    </w:p>
+    <w:p>
+      <w:pPr>
+        <w:spacing w:after="0" w:line="240" w:lineRule="auto"/>
+      </w:pPr>
+      <w:r>
+        <w:t>Assessing the appropriateness of the straight-line model</w:t>
+      </w:r>
+    </w:p>
+    <w:p>
+      <w:pPr>
+        <w:pStyle w:val="ListParagraph"/>
+        <w:numPr>
+          <w:ilvl w:val="0"/>
+          <w:numId w:val="48"/>
+        </w:numPr>
+        <w:spacing w:after="0" w:line="240" w:lineRule="auto"/>
+      </w:pPr>
+      <w:r>
+        <w:t>Tests for lack of fit</w:t>
+      </w:r>
+    </w:p>
+    <w:p>
+      <w:pPr>
+        <w:pStyle w:val="ListParagraph"/>
+        <w:numPr>
+          <w:ilvl w:val="0"/>
+          <w:numId w:val="48"/>
+        </w:numPr>
+        <w:spacing w:after="0" w:line="240" w:lineRule="auto"/>
+      </w:pPr>
+      <w:r>
+        <w:t>Best understood in terms of polynomial regression models</w:t>
       </w:r>
     </w:p>
     <w:p>
@@ -5933,13 +8481,7 @@
       <w:t>th</w:t>
     </w:r>
     <w:r>
-      <w:t xml:space="preserve"> Edition)</w:t>
-    </w:r>
-    <w:r>
-      <w:t>. Boston: Cengage Learning</w:t>
-    </w:r>
-    <w:r>
-      <w:t>.</w:t>
+      <w:t xml:space="preserve"> Edition). Boston: Cengage Learning.</w:t>
     </w:r>
   </w:p>
   <w:p>
@@ -5955,10 +8497,7 @@
       </w:rPr>
     </w:pPr>
     <w:r>
-      <w:t>Lecture</w:t>
-    </w:r>
-    <w:r>
-      <w:t xml:space="preserve"> 1: Chapters 1 and 2 | Page </w:t>
+      <w:t xml:space="preserve">Lecture 1: Chapters 1 and 2 | Page </w:t>
     </w:r>
     <w:r>
       <w:rPr>
@@ -6117,7 +8656,7 @@
         <w:b/>
         <w:noProof/>
       </w:rPr>
-      <w:t>6</w:t>
+      <w:t>9</w:t>
     </w:r>
     <w:r>
       <w:rPr>
@@ -6151,7 +8690,7 @@
         <w:b/>
         <w:noProof/>
       </w:rPr>
-      <w:t>6</w:t>
+      <w:t>9</w:t>
     </w:r>
     <w:r>
       <w:rPr>
@@ -6284,6 +8823,92 @@
     </w:lvl>
   </w:abstractNum>
   <w:abstractNum w:abstractNumId="1">
+    <w:nsid w:val="04903275"/>
+    <w:multiLevelType w:val="hybridMultilevel"/>
+    <w:tmpl w:val="C1906DCE"/>
+    <w:lvl w:ilvl="0" w:tplc="0409000F">
+      <w:start w:val="1"/>
+      <w:numFmt w:val="decimal"/>
+      <w:lvlText w:val="%1."/>
+      <w:lvlJc w:val="left"/>
+      <w:pPr>
+        <w:ind w:left="720" w:hanging="360"/>
+      </w:pPr>
+    </w:lvl>
+    <w:lvl w:ilvl="1" w:tplc="04090019" w:tentative="1">
+      <w:start w:val="1"/>
+      <w:numFmt w:val="lowerLetter"/>
+      <w:lvlText w:val="%2."/>
+      <w:lvlJc w:val="left"/>
+      <w:pPr>
+        <w:ind w:left="1440" w:hanging="360"/>
+      </w:pPr>
+    </w:lvl>
+    <w:lvl w:ilvl="2" w:tplc="0409001B" w:tentative="1">
+      <w:start w:val="1"/>
+      <w:numFmt w:val="lowerRoman"/>
+      <w:lvlText w:val="%3."/>
+      <w:lvlJc w:val="right"/>
+      <w:pPr>
+        <w:ind w:left="2160" w:hanging="180"/>
+      </w:pPr>
+    </w:lvl>
+    <w:lvl w:ilvl="3" w:tplc="0409000F" w:tentative="1">
+      <w:start w:val="1"/>
+      <w:numFmt w:val="decimal"/>
+      <w:lvlText w:val="%4."/>
+      <w:lvlJc w:val="left"/>
+      <w:pPr>
+        <w:ind w:left="2880" w:hanging="360"/>
+      </w:pPr>
+    </w:lvl>
+    <w:lvl w:ilvl="4" w:tplc="04090019" w:tentative="1">
+      <w:start w:val="1"/>
+      <w:numFmt w:val="lowerLetter"/>
+      <w:lvlText w:val="%5."/>
+      <w:lvlJc w:val="left"/>
+      <w:pPr>
+        <w:ind w:left="3600" w:hanging="360"/>
+      </w:pPr>
+    </w:lvl>
+    <w:lvl w:ilvl="5" w:tplc="0409001B" w:tentative="1">
+      <w:start w:val="1"/>
+      <w:numFmt w:val="lowerRoman"/>
+      <w:lvlText w:val="%6."/>
+      <w:lvlJc w:val="right"/>
+      <w:pPr>
+        <w:ind w:left="4320" w:hanging="180"/>
+      </w:pPr>
+    </w:lvl>
+    <w:lvl w:ilvl="6" w:tplc="0409000F" w:tentative="1">
+      <w:start w:val="1"/>
+      <w:numFmt w:val="decimal"/>
+      <w:lvlText w:val="%7."/>
+      <w:lvlJc w:val="left"/>
+      <w:pPr>
+        <w:ind w:left="5040" w:hanging="360"/>
+      </w:pPr>
+    </w:lvl>
+    <w:lvl w:ilvl="7" w:tplc="04090019" w:tentative="1">
+      <w:start w:val="1"/>
+      <w:numFmt w:val="lowerLetter"/>
+      <w:lvlText w:val="%8."/>
+      <w:lvlJc w:val="left"/>
+      <w:pPr>
+        <w:ind w:left="5760" w:hanging="360"/>
+      </w:pPr>
+    </w:lvl>
+    <w:lvl w:ilvl="8" w:tplc="0409001B" w:tentative="1">
+      <w:start w:val="1"/>
+      <w:numFmt w:val="lowerRoman"/>
+      <w:lvlText w:val="%9."/>
+      <w:lvlJc w:val="right"/>
+      <w:pPr>
+        <w:ind w:left="6480" w:hanging="180"/>
+      </w:pPr>
+    </w:lvl>
+  </w:abstractNum>
+  <w:abstractNum w:abstractNumId="2">
     <w:nsid w:val="05577D20"/>
     <w:multiLevelType w:val="hybridMultilevel"/>
     <w:tmpl w:val="EDB49032"/>
@@ -6396,7 +9021,120 @@
       </w:rPr>
     </w:lvl>
   </w:abstractNum>
-  <w:abstractNum w:abstractNumId="2">
+  <w:abstractNum w:abstractNumId="3">
+    <w:nsid w:val="07394D58"/>
+    <w:multiLevelType w:val="hybridMultilevel"/>
+    <w:tmpl w:val="D1A67656"/>
+    <w:lvl w:ilvl="0" w:tplc="04090001">
+      <w:start w:val="1"/>
+      <w:numFmt w:val="bullet"/>
+      <w:lvlText w:val=""/>
+      <w:lvlJc w:val="left"/>
+      <w:pPr>
+        <w:ind w:left="720" w:hanging="360"/>
+      </w:pPr>
+      <w:rPr>
+        <w:rFonts w:ascii="Symbol" w:hAnsi="Symbol" w:hint="default"/>
+      </w:rPr>
+    </w:lvl>
+    <w:lvl w:ilvl="1" w:tplc="04090003" w:tentative="1">
+      <w:start w:val="1"/>
+      <w:numFmt w:val="bullet"/>
+      <w:lvlText w:val="o"/>
+      <w:lvlJc w:val="left"/>
+      <w:pPr>
+        <w:ind w:left="1440" w:hanging="360"/>
+      </w:pPr>
+      <w:rPr>
+        <w:rFonts w:ascii="Courier New" w:hAnsi="Courier New" w:cs="Courier New" w:hint="default"/>
+      </w:rPr>
+    </w:lvl>
+    <w:lvl w:ilvl="2" w:tplc="04090005" w:tentative="1">
+      <w:start w:val="1"/>
+      <w:numFmt w:val="bullet"/>
+      <w:lvlText w:val=""/>
+      <w:lvlJc w:val="left"/>
+      <w:pPr>
+        <w:ind w:left="2160" w:hanging="360"/>
+      </w:pPr>
+      <w:rPr>
+        <w:rFonts w:ascii="Wingdings" w:hAnsi="Wingdings" w:hint="default"/>
+      </w:rPr>
+    </w:lvl>
+    <w:lvl w:ilvl="3" w:tplc="04090001" w:tentative="1">
+      <w:start w:val="1"/>
+      <w:numFmt w:val="bullet"/>
+      <w:lvlText w:val=""/>
+      <w:lvlJc w:val="left"/>
+      <w:pPr>
+        <w:ind w:left="2880" w:hanging="360"/>
+      </w:pPr>
+      <w:rPr>
+        <w:rFonts w:ascii="Symbol" w:hAnsi="Symbol" w:hint="default"/>
+      </w:rPr>
+    </w:lvl>
+    <w:lvl w:ilvl="4" w:tplc="04090003" w:tentative="1">
+      <w:start w:val="1"/>
+      <w:numFmt w:val="bullet"/>
+      <w:lvlText w:val="o"/>
+      <w:lvlJc w:val="left"/>
+      <w:pPr>
+        <w:ind w:left="3600" w:hanging="360"/>
+      </w:pPr>
+      <w:rPr>
+        <w:rFonts w:ascii="Courier New" w:hAnsi="Courier New" w:cs="Courier New" w:hint="default"/>
+      </w:rPr>
+    </w:lvl>
+    <w:lvl w:ilvl="5" w:tplc="04090005" w:tentative="1">
+      <w:start w:val="1"/>
+      <w:numFmt w:val="bullet"/>
+      <w:lvlText w:val=""/>
+      <w:lvlJc w:val="left"/>
+      <w:pPr>
+        <w:ind w:left="4320" w:hanging="360"/>
+      </w:pPr>
+      <w:rPr>
+        <w:rFonts w:ascii="Wingdings" w:hAnsi="Wingdings" w:hint="default"/>
+      </w:rPr>
+    </w:lvl>
+    <w:lvl w:ilvl="6" w:tplc="04090001" w:tentative="1">
+      <w:start w:val="1"/>
+      <w:numFmt w:val="bullet"/>
+      <w:lvlText w:val=""/>
+      <w:lvlJc w:val="left"/>
+      <w:pPr>
+        <w:ind w:left="5040" w:hanging="360"/>
+      </w:pPr>
+      <w:rPr>
+        <w:rFonts w:ascii="Symbol" w:hAnsi="Symbol" w:hint="default"/>
+      </w:rPr>
+    </w:lvl>
+    <w:lvl w:ilvl="7" w:tplc="04090003" w:tentative="1">
+      <w:start w:val="1"/>
+      <w:numFmt w:val="bullet"/>
+      <w:lvlText w:val="o"/>
+      <w:lvlJc w:val="left"/>
+      <w:pPr>
+        <w:ind w:left="5760" w:hanging="360"/>
+      </w:pPr>
+      <w:rPr>
+        <w:rFonts w:ascii="Courier New" w:hAnsi="Courier New" w:cs="Courier New" w:hint="default"/>
+      </w:rPr>
+    </w:lvl>
+    <w:lvl w:ilvl="8" w:tplc="04090005" w:tentative="1">
+      <w:start w:val="1"/>
+      <w:numFmt w:val="bullet"/>
+      <w:lvlText w:val=""/>
+      <w:lvlJc w:val="left"/>
+      <w:pPr>
+        <w:ind w:left="6480" w:hanging="360"/>
+      </w:pPr>
+      <w:rPr>
+        <w:rFonts w:ascii="Wingdings" w:hAnsi="Wingdings" w:hint="default"/>
+      </w:rPr>
+    </w:lvl>
+  </w:abstractNum>
+  <w:abstractNum w:abstractNumId="4">
     <w:nsid w:val="09791CDF"/>
     <w:multiLevelType w:val="hybridMultilevel"/>
     <w:tmpl w:val="A86E25F6"/>
@@ -6509,7 +9247,7 @@
       </w:rPr>
     </w:lvl>
   </w:abstractNum>
-  <w:abstractNum w:abstractNumId="3">
+  <w:abstractNum w:abstractNumId="5">
     <w:nsid w:val="0DFD6245"/>
     <w:multiLevelType w:val="hybridMultilevel"/>
     <w:tmpl w:val="719E282A"/>
@@ -6622,7 +9360,7 @@
       </w:rPr>
     </w:lvl>
   </w:abstractNum>
-  <w:abstractNum w:abstractNumId="4">
+  <w:abstractNum w:abstractNumId="6">
     <w:nsid w:val="0E1145A7"/>
     <w:multiLevelType w:val="hybridMultilevel"/>
     <w:tmpl w:val="8F32DD14"/>
@@ -6735,7 +9473,7 @@
       </w:rPr>
     </w:lvl>
   </w:abstractNum>
-  <w:abstractNum w:abstractNumId="5">
+  <w:abstractNum w:abstractNumId="7">
     <w:nsid w:val="0E242A92"/>
     <w:multiLevelType w:val="hybridMultilevel"/>
     <w:tmpl w:val="C3AC465A"/>
@@ -6848,7 +9586,7 @@
       </w:rPr>
     </w:lvl>
   </w:abstractNum>
-  <w:abstractNum w:abstractNumId="6">
+  <w:abstractNum w:abstractNumId="8">
     <w:nsid w:val="0E503322"/>
     <w:multiLevelType w:val="hybridMultilevel"/>
     <w:tmpl w:val="CB08A622"/>
@@ -6961,7 +9699,7 @@
       </w:rPr>
     </w:lvl>
   </w:abstractNum>
-  <w:abstractNum w:abstractNumId="7">
+  <w:abstractNum w:abstractNumId="9">
     <w:nsid w:val="15453910"/>
     <w:multiLevelType w:val="hybridMultilevel"/>
     <w:tmpl w:val="BA3ABE7A"/>
@@ -7047,7 +9785,7 @@
       </w:pPr>
     </w:lvl>
   </w:abstractNum>
-  <w:abstractNum w:abstractNumId="8">
+  <w:abstractNum w:abstractNumId="10">
     <w:nsid w:val="17AA7779"/>
     <w:multiLevelType w:val="hybridMultilevel"/>
     <w:tmpl w:val="7BD8820E"/>
@@ -7133,7 +9871,7 @@
       </w:pPr>
     </w:lvl>
   </w:abstractNum>
-  <w:abstractNum w:abstractNumId="9">
+  <w:abstractNum w:abstractNumId="11">
     <w:nsid w:val="18C329F6"/>
     <w:multiLevelType w:val="hybridMultilevel"/>
     <w:tmpl w:val="E47C22A2"/>
@@ -7246,7 +9984,7 @@
       </w:rPr>
     </w:lvl>
   </w:abstractNum>
-  <w:abstractNum w:abstractNumId="10">
+  <w:abstractNum w:abstractNumId="12">
     <w:nsid w:val="2244303C"/>
     <w:multiLevelType w:val="hybridMultilevel"/>
     <w:tmpl w:val="56069BE4"/>
@@ -7359,7 +10097,7 @@
       </w:rPr>
     </w:lvl>
   </w:abstractNum>
-  <w:abstractNum w:abstractNumId="11">
+  <w:abstractNum w:abstractNumId="13">
     <w:nsid w:val="24C836D9"/>
     <w:multiLevelType w:val="hybridMultilevel"/>
     <w:tmpl w:val="7BD8820E"/>
@@ -7445,7 +10183,7 @@
       </w:pPr>
     </w:lvl>
   </w:abstractNum>
-  <w:abstractNum w:abstractNumId="12">
+  <w:abstractNum w:abstractNumId="14">
     <w:nsid w:val="25420B4F"/>
     <w:multiLevelType w:val="hybridMultilevel"/>
     <w:tmpl w:val="26528E34"/>
@@ -7558,7 +10296,7 @@
       </w:rPr>
     </w:lvl>
   </w:abstractNum>
-  <w:abstractNum w:abstractNumId="13">
+  <w:abstractNum w:abstractNumId="15">
     <w:nsid w:val="258E6AB1"/>
     <w:multiLevelType w:val="hybridMultilevel"/>
     <w:tmpl w:val="A93E549C"/>
@@ -7671,7 +10409,346 @@
       </w:rPr>
     </w:lvl>
   </w:abstractNum>
-  <w:abstractNum w:abstractNumId="14">
+  <w:abstractNum w:abstractNumId="16">
+    <w:nsid w:val="268E4DF0"/>
+    <w:multiLevelType w:val="hybridMultilevel"/>
+    <w:tmpl w:val="663A429A"/>
+    <w:lvl w:ilvl="0" w:tplc="04090001">
+      <w:start w:val="1"/>
+      <w:numFmt w:val="bullet"/>
+      <w:lvlText w:val=""/>
+      <w:lvlJc w:val="left"/>
+      <w:pPr>
+        <w:ind w:left="720" w:hanging="360"/>
+      </w:pPr>
+      <w:rPr>
+        <w:rFonts w:ascii="Symbol" w:hAnsi="Symbol" w:hint="default"/>
+      </w:rPr>
+    </w:lvl>
+    <w:lvl w:ilvl="1" w:tplc="04090003">
+      <w:start w:val="1"/>
+      <w:numFmt w:val="bullet"/>
+      <w:lvlText w:val="o"/>
+      <w:lvlJc w:val="left"/>
+      <w:pPr>
+        <w:ind w:left="1440" w:hanging="360"/>
+      </w:pPr>
+      <w:rPr>
+        <w:rFonts w:ascii="Courier New" w:hAnsi="Courier New" w:cs="Courier New" w:hint="default"/>
+      </w:rPr>
+    </w:lvl>
+    <w:lvl w:ilvl="2" w:tplc="04090005" w:tentative="1">
+      <w:start w:val="1"/>
+      <w:numFmt w:val="bullet"/>
+      <w:lvlText w:val=""/>
+      <w:lvlJc w:val="left"/>
+      <w:pPr>
+        <w:ind w:left="2160" w:hanging="360"/>
+      </w:pPr>
+      <w:rPr>
+        <w:rFonts w:ascii="Wingdings" w:hAnsi="Wingdings" w:hint="default"/>
+      </w:rPr>
+    </w:lvl>
+    <w:lvl w:ilvl="3" w:tplc="04090001" w:tentative="1">
+      <w:start w:val="1"/>
+      <w:numFmt w:val="bullet"/>
+      <w:lvlText w:val=""/>
+      <w:lvlJc w:val="left"/>
+      <w:pPr>
+        <w:ind w:left="2880" w:hanging="360"/>
+      </w:pPr>
+      <w:rPr>
+        <w:rFonts w:ascii="Symbol" w:hAnsi="Symbol" w:hint="default"/>
+      </w:rPr>
+    </w:lvl>
+    <w:lvl w:ilvl="4" w:tplc="04090003" w:tentative="1">
+      <w:start w:val="1"/>
+      <w:numFmt w:val="bullet"/>
+      <w:lvlText w:val="o"/>
+      <w:lvlJc w:val="left"/>
+      <w:pPr>
+        <w:ind w:left="3600" w:hanging="360"/>
+      </w:pPr>
+      <w:rPr>
+        <w:rFonts w:ascii="Courier New" w:hAnsi="Courier New" w:cs="Courier New" w:hint="default"/>
+      </w:rPr>
+    </w:lvl>
+    <w:lvl w:ilvl="5" w:tplc="04090005" w:tentative="1">
+      <w:start w:val="1"/>
+      <w:numFmt w:val="bullet"/>
+      <w:lvlText w:val=""/>
+      <w:lvlJc w:val="left"/>
+      <w:pPr>
+        <w:ind w:left="4320" w:hanging="360"/>
+      </w:pPr>
+      <w:rPr>
+        <w:rFonts w:ascii="Wingdings" w:hAnsi="Wingdings" w:hint="default"/>
+      </w:rPr>
+    </w:lvl>
+    <w:lvl w:ilvl="6" w:tplc="04090001" w:tentative="1">
+      <w:start w:val="1"/>
+      <w:numFmt w:val="bullet"/>
+      <w:lvlText w:val=""/>
+      <w:lvlJc w:val="left"/>
+      <w:pPr>
+        <w:ind w:left="5040" w:hanging="360"/>
+      </w:pPr>
+      <w:rPr>
+        <w:rFonts w:ascii="Symbol" w:hAnsi="Symbol" w:hint="default"/>
+      </w:rPr>
+    </w:lvl>
+    <w:lvl w:ilvl="7" w:tplc="04090003" w:tentative="1">
+      <w:start w:val="1"/>
+      <w:numFmt w:val="bullet"/>
+      <w:lvlText w:val="o"/>
+      <w:lvlJc w:val="left"/>
+      <w:pPr>
+        <w:ind w:left="5760" w:hanging="360"/>
+      </w:pPr>
+      <w:rPr>
+        <w:rFonts w:ascii="Courier New" w:hAnsi="Courier New" w:cs="Courier New" w:hint="default"/>
+      </w:rPr>
+    </w:lvl>
+    <w:lvl w:ilvl="8" w:tplc="04090005" w:tentative="1">
+      <w:start w:val="1"/>
+      <w:numFmt w:val="bullet"/>
+      <w:lvlText w:val=""/>
+      <w:lvlJc w:val="left"/>
+      <w:pPr>
+        <w:ind w:left="6480" w:hanging="360"/>
+      </w:pPr>
+      <w:rPr>
+        <w:rFonts w:ascii="Wingdings" w:hAnsi="Wingdings" w:hint="default"/>
+      </w:rPr>
+    </w:lvl>
+  </w:abstractNum>
+  <w:abstractNum w:abstractNumId="17">
+    <w:nsid w:val="27116ED3"/>
+    <w:multiLevelType w:val="hybridMultilevel"/>
+    <w:tmpl w:val="D138F40E"/>
+    <w:lvl w:ilvl="0" w:tplc="04090001">
+      <w:start w:val="1"/>
+      <w:numFmt w:val="bullet"/>
+      <w:lvlText w:val=""/>
+      <w:lvlJc w:val="left"/>
+      <w:pPr>
+        <w:ind w:left="720" w:hanging="360"/>
+      </w:pPr>
+      <w:rPr>
+        <w:rFonts w:ascii="Symbol" w:hAnsi="Symbol" w:hint="default"/>
+      </w:rPr>
+    </w:lvl>
+    <w:lvl w:ilvl="1" w:tplc="04090003">
+      <w:start w:val="1"/>
+      <w:numFmt w:val="bullet"/>
+      <w:lvlText w:val="o"/>
+      <w:lvlJc w:val="left"/>
+      <w:pPr>
+        <w:ind w:left="1440" w:hanging="360"/>
+      </w:pPr>
+      <w:rPr>
+        <w:rFonts w:ascii="Courier New" w:hAnsi="Courier New" w:cs="Courier New" w:hint="default"/>
+      </w:rPr>
+    </w:lvl>
+    <w:lvl w:ilvl="2" w:tplc="04090005">
+      <w:start w:val="1"/>
+      <w:numFmt w:val="bullet"/>
+      <w:lvlText w:val=""/>
+      <w:lvlJc w:val="left"/>
+      <w:pPr>
+        <w:ind w:left="2160" w:hanging="360"/>
+      </w:pPr>
+      <w:rPr>
+        <w:rFonts w:ascii="Wingdings" w:hAnsi="Wingdings" w:hint="default"/>
+      </w:rPr>
+    </w:lvl>
+    <w:lvl w:ilvl="3" w:tplc="04090001" w:tentative="1">
+      <w:start w:val="1"/>
+      <w:numFmt w:val="bullet"/>
+      <w:lvlText w:val=""/>
+      <w:lvlJc w:val="left"/>
+      <w:pPr>
+        <w:ind w:left="2880" w:hanging="360"/>
+      </w:pPr>
+      <w:rPr>
+        <w:rFonts w:ascii="Symbol" w:hAnsi="Symbol" w:hint="default"/>
+      </w:rPr>
+    </w:lvl>
+    <w:lvl w:ilvl="4" w:tplc="04090003" w:tentative="1">
+      <w:start w:val="1"/>
+      <w:numFmt w:val="bullet"/>
+      <w:lvlText w:val="o"/>
+      <w:lvlJc w:val="left"/>
+      <w:pPr>
+        <w:ind w:left="3600" w:hanging="360"/>
+      </w:pPr>
+      <w:rPr>
+        <w:rFonts w:ascii="Courier New" w:hAnsi="Courier New" w:cs="Courier New" w:hint="default"/>
+      </w:rPr>
+    </w:lvl>
+    <w:lvl w:ilvl="5" w:tplc="04090005" w:tentative="1">
+      <w:start w:val="1"/>
+      <w:numFmt w:val="bullet"/>
+      <w:lvlText w:val=""/>
+      <w:lvlJc w:val="left"/>
+      <w:pPr>
+        <w:ind w:left="4320" w:hanging="360"/>
+      </w:pPr>
+      <w:rPr>
+        <w:rFonts w:ascii="Wingdings" w:hAnsi="Wingdings" w:hint="default"/>
+      </w:rPr>
+    </w:lvl>
+    <w:lvl w:ilvl="6" w:tplc="04090001" w:tentative="1">
+      <w:start w:val="1"/>
+      <w:numFmt w:val="bullet"/>
+      <w:lvlText w:val=""/>
+      <w:lvlJc w:val="left"/>
+      <w:pPr>
+        <w:ind w:left="5040" w:hanging="360"/>
+      </w:pPr>
+      <w:rPr>
+        <w:rFonts w:ascii="Symbol" w:hAnsi="Symbol" w:hint="default"/>
+      </w:rPr>
+    </w:lvl>
+    <w:lvl w:ilvl="7" w:tplc="04090003" w:tentative="1">
+      <w:start w:val="1"/>
+      <w:numFmt w:val="bullet"/>
+      <w:lvlText w:val="o"/>
+      <w:lvlJc w:val="left"/>
+      <w:pPr>
+        <w:ind w:left="5760" w:hanging="360"/>
+      </w:pPr>
+      <w:rPr>
+        <w:rFonts w:ascii="Courier New" w:hAnsi="Courier New" w:cs="Courier New" w:hint="default"/>
+      </w:rPr>
+    </w:lvl>
+    <w:lvl w:ilvl="8" w:tplc="04090005" w:tentative="1">
+      <w:start w:val="1"/>
+      <w:numFmt w:val="bullet"/>
+      <w:lvlText w:val=""/>
+      <w:lvlJc w:val="left"/>
+      <w:pPr>
+        <w:ind w:left="6480" w:hanging="360"/>
+      </w:pPr>
+      <w:rPr>
+        <w:rFonts w:ascii="Wingdings" w:hAnsi="Wingdings" w:hint="default"/>
+      </w:rPr>
+    </w:lvl>
+  </w:abstractNum>
+  <w:abstractNum w:abstractNumId="18">
+    <w:nsid w:val="273F5ADD"/>
+    <w:multiLevelType w:val="hybridMultilevel"/>
+    <w:tmpl w:val="E39C7C68"/>
+    <w:lvl w:ilvl="0" w:tplc="04090001">
+      <w:start w:val="1"/>
+      <w:numFmt w:val="bullet"/>
+      <w:lvlText w:val=""/>
+      <w:lvlJc w:val="left"/>
+      <w:pPr>
+        <w:ind w:left="720" w:hanging="360"/>
+      </w:pPr>
+      <w:rPr>
+        <w:rFonts w:ascii="Symbol" w:hAnsi="Symbol" w:hint="default"/>
+      </w:rPr>
+    </w:lvl>
+    <w:lvl w:ilvl="1" w:tplc="04090003" w:tentative="1">
+      <w:start w:val="1"/>
+      <w:numFmt w:val="bullet"/>
+      <w:lvlText w:val="o"/>
+      <w:lvlJc w:val="left"/>
+      <w:pPr>
+        <w:ind w:left="1440" w:hanging="360"/>
+      </w:pPr>
+      <w:rPr>
+        <w:rFonts w:ascii="Courier New" w:hAnsi="Courier New" w:cs="Courier New" w:hint="default"/>
+      </w:rPr>
+    </w:lvl>
+    <w:lvl w:ilvl="2" w:tplc="04090005" w:tentative="1">
+      <w:start w:val="1"/>
+      <w:numFmt w:val="bullet"/>
+      <w:lvlText w:val=""/>
+      <w:lvlJc w:val="left"/>
+      <w:pPr>
+        <w:ind w:left="2160" w:hanging="360"/>
+      </w:pPr>
+      <w:rPr>
+        <w:rFonts w:ascii="Wingdings" w:hAnsi="Wingdings" w:hint="default"/>
+      </w:rPr>
+    </w:lvl>
+    <w:lvl w:ilvl="3" w:tplc="04090001" w:tentative="1">
+      <w:start w:val="1"/>
+      <w:numFmt w:val="bullet"/>
+      <w:lvlText w:val=""/>
+      <w:lvlJc w:val="left"/>
+      <w:pPr>
+        <w:ind w:left="2880" w:hanging="360"/>
+      </w:pPr>
+      <w:rPr>
+        <w:rFonts w:ascii="Symbol" w:hAnsi="Symbol" w:hint="default"/>
+      </w:rPr>
+    </w:lvl>
+    <w:lvl w:ilvl="4" w:tplc="04090003" w:tentative="1">
+      <w:start w:val="1"/>
+      <w:numFmt w:val="bullet"/>
+      <w:lvlText w:val="o"/>
+      <w:lvlJc w:val="left"/>
+      <w:pPr>
+        <w:ind w:left="3600" w:hanging="360"/>
+      </w:pPr>
+      <w:rPr>
+        <w:rFonts w:ascii="Courier New" w:hAnsi="Courier New" w:cs="Courier New" w:hint="default"/>
+      </w:rPr>
+    </w:lvl>
+    <w:lvl w:ilvl="5" w:tplc="04090005" w:tentative="1">
+      <w:start w:val="1"/>
+      <w:numFmt w:val="bullet"/>
+      <w:lvlText w:val=""/>
+      <w:lvlJc w:val="left"/>
+      <w:pPr>
+        <w:ind w:left="4320" w:hanging="360"/>
+      </w:pPr>
+      <w:rPr>
+        <w:rFonts w:ascii="Wingdings" w:hAnsi="Wingdings" w:hint="default"/>
+      </w:rPr>
+    </w:lvl>
+    <w:lvl w:ilvl="6" w:tplc="04090001" w:tentative="1">
+      <w:start w:val="1"/>
+      <w:numFmt w:val="bullet"/>
+      <w:lvlText w:val=""/>
+      <w:lvlJc w:val="left"/>
+      <w:pPr>
+        <w:ind w:left="5040" w:hanging="360"/>
+      </w:pPr>
+      <w:rPr>
+        <w:rFonts w:ascii="Symbol" w:hAnsi="Symbol" w:hint="default"/>
+      </w:rPr>
+    </w:lvl>
+    <w:lvl w:ilvl="7" w:tplc="04090003" w:tentative="1">
+      <w:start w:val="1"/>
+      <w:numFmt w:val="bullet"/>
+      <w:lvlText w:val="o"/>
+      <w:lvlJc w:val="left"/>
+      <w:pPr>
+        <w:ind w:left="5760" w:hanging="360"/>
+      </w:pPr>
+      <w:rPr>
+        <w:rFonts w:ascii="Courier New" w:hAnsi="Courier New" w:cs="Courier New" w:hint="default"/>
+      </w:rPr>
+    </w:lvl>
+    <w:lvl w:ilvl="8" w:tplc="04090005" w:tentative="1">
+      <w:start w:val="1"/>
+      <w:numFmt w:val="bullet"/>
+      <w:lvlText w:val=""/>
+      <w:lvlJc w:val="left"/>
+      <w:pPr>
+        <w:ind w:left="6480" w:hanging="360"/>
+      </w:pPr>
+      <w:rPr>
+        <w:rFonts w:ascii="Wingdings" w:hAnsi="Wingdings" w:hint="default"/>
+      </w:rPr>
+    </w:lvl>
+  </w:abstractNum>
+  <w:abstractNum w:abstractNumId="19">
     <w:nsid w:val="28020DF6"/>
     <w:multiLevelType w:val="hybridMultilevel"/>
     <w:tmpl w:val="84485B68"/>
@@ -7784,7 +10861,7 @@
       </w:rPr>
     </w:lvl>
   </w:abstractNum>
-  <w:abstractNum w:abstractNumId="15">
+  <w:abstractNum w:abstractNumId="20">
     <w:nsid w:val="344049B1"/>
     <w:multiLevelType w:val="hybridMultilevel"/>
     <w:tmpl w:val="9A067252"/>
@@ -7897,7 +10974,7 @@
       </w:rPr>
     </w:lvl>
   </w:abstractNum>
-  <w:abstractNum w:abstractNumId="16">
+  <w:abstractNum w:abstractNumId="21">
     <w:nsid w:val="35F958F5"/>
     <w:multiLevelType w:val="hybridMultilevel"/>
     <w:tmpl w:val="E0E8D9B0"/>
@@ -8010,7 +11087,7 @@
       </w:rPr>
     </w:lvl>
   </w:abstractNum>
-  <w:abstractNum w:abstractNumId="17">
+  <w:abstractNum w:abstractNumId="22">
     <w:nsid w:val="36F10170"/>
     <w:multiLevelType w:val="hybridMultilevel"/>
     <w:tmpl w:val="DD20BF9E"/>
@@ -8123,7 +11200,7 @@
       </w:rPr>
     </w:lvl>
   </w:abstractNum>
-  <w:abstractNum w:abstractNumId="18">
+  <w:abstractNum w:abstractNumId="23">
     <w:nsid w:val="38E15203"/>
     <w:multiLevelType w:val="hybridMultilevel"/>
     <w:tmpl w:val="12E08554"/>
@@ -8209,7 +11286,233 @@
       </w:pPr>
     </w:lvl>
   </w:abstractNum>
-  <w:abstractNum w:abstractNumId="19">
+  <w:abstractNum w:abstractNumId="24">
+    <w:nsid w:val="3C5D78E4"/>
+    <w:multiLevelType w:val="hybridMultilevel"/>
+    <w:tmpl w:val="16DC45D2"/>
+    <w:lvl w:ilvl="0" w:tplc="04090001">
+      <w:start w:val="1"/>
+      <w:numFmt w:val="bullet"/>
+      <w:lvlText w:val=""/>
+      <w:lvlJc w:val="left"/>
+      <w:pPr>
+        <w:ind w:left="720" w:hanging="360"/>
+      </w:pPr>
+      <w:rPr>
+        <w:rFonts w:ascii="Symbol" w:hAnsi="Symbol" w:hint="default"/>
+      </w:rPr>
+    </w:lvl>
+    <w:lvl w:ilvl="1" w:tplc="04090003">
+      <w:start w:val="1"/>
+      <w:numFmt w:val="bullet"/>
+      <w:lvlText w:val="o"/>
+      <w:lvlJc w:val="left"/>
+      <w:pPr>
+        <w:ind w:left="1440" w:hanging="360"/>
+      </w:pPr>
+      <w:rPr>
+        <w:rFonts w:ascii="Courier New" w:hAnsi="Courier New" w:cs="Courier New" w:hint="default"/>
+      </w:rPr>
+    </w:lvl>
+    <w:lvl w:ilvl="2" w:tplc="04090005" w:tentative="1">
+      <w:start w:val="1"/>
+      <w:numFmt w:val="bullet"/>
+      <w:lvlText w:val=""/>
+      <w:lvlJc w:val="left"/>
+      <w:pPr>
+        <w:ind w:left="2160" w:hanging="360"/>
+      </w:pPr>
+      <w:rPr>
+        <w:rFonts w:ascii="Wingdings" w:hAnsi="Wingdings" w:hint="default"/>
+      </w:rPr>
+    </w:lvl>
+    <w:lvl w:ilvl="3" w:tplc="04090001" w:tentative="1">
+      <w:start w:val="1"/>
+      <w:numFmt w:val="bullet"/>
+      <w:lvlText w:val=""/>
+      <w:lvlJc w:val="left"/>
+      <w:pPr>
+        <w:ind w:left="2880" w:hanging="360"/>
+      </w:pPr>
+      <w:rPr>
+        <w:rFonts w:ascii="Symbol" w:hAnsi="Symbol" w:hint="default"/>
+      </w:rPr>
+    </w:lvl>
+    <w:lvl w:ilvl="4" w:tplc="04090003" w:tentative="1">
+      <w:start w:val="1"/>
+      <w:numFmt w:val="bullet"/>
+      <w:lvlText w:val="o"/>
+      <w:lvlJc w:val="left"/>
+      <w:pPr>
+        <w:ind w:left="3600" w:hanging="360"/>
+      </w:pPr>
+      <w:rPr>
+        <w:rFonts w:ascii="Courier New" w:hAnsi="Courier New" w:cs="Courier New" w:hint="default"/>
+      </w:rPr>
+    </w:lvl>
+    <w:lvl w:ilvl="5" w:tplc="04090005" w:tentative="1">
+      <w:start w:val="1"/>
+      <w:numFmt w:val="bullet"/>
+      <w:lvlText w:val=""/>
+      <w:lvlJc w:val="left"/>
+      <w:pPr>
+        <w:ind w:left="4320" w:hanging="360"/>
+      </w:pPr>
+      <w:rPr>
+        <w:rFonts w:ascii="Wingdings" w:hAnsi="Wingdings" w:hint="default"/>
+      </w:rPr>
+    </w:lvl>
+    <w:lvl w:ilvl="6" w:tplc="04090001" w:tentative="1">
+      <w:start w:val="1"/>
+      <w:numFmt w:val="bullet"/>
+      <w:lvlText w:val=""/>
+      <w:lvlJc w:val="left"/>
+      <w:pPr>
+        <w:ind w:left="5040" w:hanging="360"/>
+      </w:pPr>
+      <w:rPr>
+        <w:rFonts w:ascii="Symbol" w:hAnsi="Symbol" w:hint="default"/>
+      </w:rPr>
+    </w:lvl>
+    <w:lvl w:ilvl="7" w:tplc="04090003" w:tentative="1">
+      <w:start w:val="1"/>
+      <w:numFmt w:val="bullet"/>
+      <w:lvlText w:val="o"/>
+      <w:lvlJc w:val="left"/>
+      <w:pPr>
+        <w:ind w:left="5760" w:hanging="360"/>
+      </w:pPr>
+      <w:rPr>
+        <w:rFonts w:ascii="Courier New" w:hAnsi="Courier New" w:cs="Courier New" w:hint="default"/>
+      </w:rPr>
+    </w:lvl>
+    <w:lvl w:ilvl="8" w:tplc="04090005" w:tentative="1">
+      <w:start w:val="1"/>
+      <w:numFmt w:val="bullet"/>
+      <w:lvlText w:val=""/>
+      <w:lvlJc w:val="left"/>
+      <w:pPr>
+        <w:ind w:left="6480" w:hanging="360"/>
+      </w:pPr>
+      <w:rPr>
+        <w:rFonts w:ascii="Wingdings" w:hAnsi="Wingdings" w:hint="default"/>
+      </w:rPr>
+    </w:lvl>
+  </w:abstractNum>
+  <w:abstractNum w:abstractNumId="25">
+    <w:nsid w:val="3FD932AE"/>
+    <w:multiLevelType w:val="hybridMultilevel"/>
+    <w:tmpl w:val="E1204446"/>
+    <w:lvl w:ilvl="0" w:tplc="04090001">
+      <w:start w:val="1"/>
+      <w:numFmt w:val="bullet"/>
+      <w:lvlText w:val=""/>
+      <w:lvlJc w:val="left"/>
+      <w:pPr>
+        <w:ind w:left="720" w:hanging="360"/>
+      </w:pPr>
+      <w:rPr>
+        <w:rFonts w:ascii="Symbol" w:hAnsi="Symbol" w:hint="default"/>
+      </w:rPr>
+    </w:lvl>
+    <w:lvl w:ilvl="1" w:tplc="04090003" w:tentative="1">
+      <w:start w:val="1"/>
+      <w:numFmt w:val="bullet"/>
+      <w:lvlText w:val="o"/>
+      <w:lvlJc w:val="left"/>
+      <w:pPr>
+        <w:ind w:left="1440" w:hanging="360"/>
+      </w:pPr>
+      <w:rPr>
+        <w:rFonts w:ascii="Courier New" w:hAnsi="Courier New" w:cs="Courier New" w:hint="default"/>
+      </w:rPr>
+    </w:lvl>
+    <w:lvl w:ilvl="2" w:tplc="04090005" w:tentative="1">
+      <w:start w:val="1"/>
+      <w:numFmt w:val="bullet"/>
+      <w:lvlText w:val=""/>
+      <w:lvlJc w:val="left"/>
+      <w:pPr>
+        <w:ind w:left="2160" w:hanging="360"/>
+      </w:pPr>
+      <w:rPr>
+        <w:rFonts w:ascii="Wingdings" w:hAnsi="Wingdings" w:hint="default"/>
+      </w:rPr>
+    </w:lvl>
+    <w:lvl w:ilvl="3" w:tplc="04090001" w:tentative="1">
+      <w:start w:val="1"/>
+      <w:numFmt w:val="bullet"/>
+      <w:lvlText w:val=""/>
+      <w:lvlJc w:val="left"/>
+      <w:pPr>
+        <w:ind w:left="2880" w:hanging="360"/>
+      </w:pPr>
+      <w:rPr>
+        <w:rFonts w:ascii="Symbol" w:hAnsi="Symbol" w:hint="default"/>
+      </w:rPr>
+    </w:lvl>
+    <w:lvl w:ilvl="4" w:tplc="04090003" w:tentative="1">
+      <w:start w:val="1"/>
+      <w:numFmt w:val="bullet"/>
+      <w:lvlText w:val="o"/>
+      <w:lvlJc w:val="left"/>
+      <w:pPr>
+        <w:ind w:left="3600" w:hanging="360"/>
+      </w:pPr>
+      <w:rPr>
+        <w:rFonts w:ascii="Courier New" w:hAnsi="Courier New" w:cs="Courier New" w:hint="default"/>
+      </w:rPr>
+    </w:lvl>
+    <w:lvl w:ilvl="5" w:tplc="04090005" w:tentative="1">
+      <w:start w:val="1"/>
+      <w:numFmt w:val="bullet"/>
+      <w:lvlText w:val=""/>
+      <w:lvlJc w:val="left"/>
+      <w:pPr>
+        <w:ind w:left="4320" w:hanging="360"/>
+      </w:pPr>
+      <w:rPr>
+        <w:rFonts w:ascii="Wingdings" w:hAnsi="Wingdings" w:hint="default"/>
+      </w:rPr>
+    </w:lvl>
+    <w:lvl w:ilvl="6" w:tplc="04090001" w:tentative="1">
+      <w:start w:val="1"/>
+      <w:numFmt w:val="bullet"/>
+      <w:lvlText w:val=""/>
+      <w:lvlJc w:val="left"/>
+      <w:pPr>
+        <w:ind w:left="5040" w:hanging="360"/>
+      </w:pPr>
+      <w:rPr>
+        <w:rFonts w:ascii="Symbol" w:hAnsi="Symbol" w:hint="default"/>
+      </w:rPr>
+    </w:lvl>
+    <w:lvl w:ilvl="7" w:tplc="04090003" w:tentative="1">
+      <w:start w:val="1"/>
+      <w:numFmt w:val="bullet"/>
+      <w:lvlText w:val="o"/>
+      <w:lvlJc w:val="left"/>
+      <w:pPr>
+        <w:ind w:left="5760" w:hanging="360"/>
+      </w:pPr>
+      <w:rPr>
+        <w:rFonts w:ascii="Courier New" w:hAnsi="Courier New" w:cs="Courier New" w:hint="default"/>
+      </w:rPr>
+    </w:lvl>
+    <w:lvl w:ilvl="8" w:tplc="04090005" w:tentative="1">
+      <w:start w:val="1"/>
+      <w:numFmt w:val="bullet"/>
+      <w:lvlText w:val=""/>
+      <w:lvlJc w:val="left"/>
+      <w:pPr>
+        <w:ind w:left="6480" w:hanging="360"/>
+      </w:pPr>
+      <w:rPr>
+        <w:rFonts w:ascii="Wingdings" w:hAnsi="Wingdings" w:hint="default"/>
+      </w:rPr>
+    </w:lvl>
+  </w:abstractNum>
+  <w:abstractNum w:abstractNumId="26">
     <w:nsid w:val="45D00C09"/>
     <w:multiLevelType w:val="hybridMultilevel"/>
     <w:tmpl w:val="CC660646"/>
@@ -8322,7 +11625,7 @@
       </w:rPr>
     </w:lvl>
   </w:abstractNum>
-  <w:abstractNum w:abstractNumId="20">
+  <w:abstractNum w:abstractNumId="27">
     <w:nsid w:val="484B2F9D"/>
     <w:multiLevelType w:val="hybridMultilevel"/>
     <w:tmpl w:val="A080E720"/>
@@ -8435,7 +11738,7 @@
       </w:rPr>
     </w:lvl>
   </w:abstractNum>
-  <w:abstractNum w:abstractNumId="21">
+  <w:abstractNum w:abstractNumId="28">
     <w:nsid w:val="4D6D096A"/>
     <w:multiLevelType w:val="hybridMultilevel"/>
     <w:tmpl w:val="B6021B1E"/>
@@ -8548,7 +11851,7 @@
       </w:rPr>
     </w:lvl>
   </w:abstractNum>
-  <w:abstractNum w:abstractNumId="22">
+  <w:abstractNum w:abstractNumId="29">
     <w:nsid w:val="5259572A"/>
     <w:multiLevelType w:val="hybridMultilevel"/>
     <w:tmpl w:val="72C8EA24"/>
@@ -8661,7 +11964,233 @@
       </w:rPr>
     </w:lvl>
   </w:abstractNum>
-  <w:abstractNum w:abstractNumId="23">
+  <w:abstractNum w:abstractNumId="30">
+    <w:nsid w:val="57981F6E"/>
+    <w:multiLevelType w:val="hybridMultilevel"/>
+    <w:tmpl w:val="FE22107A"/>
+    <w:lvl w:ilvl="0" w:tplc="04090001">
+      <w:start w:val="1"/>
+      <w:numFmt w:val="bullet"/>
+      <w:lvlText w:val=""/>
+      <w:lvlJc w:val="left"/>
+      <w:pPr>
+        <w:ind w:left="720" w:hanging="360"/>
+      </w:pPr>
+      <w:rPr>
+        <w:rFonts w:ascii="Symbol" w:hAnsi="Symbol" w:hint="default"/>
+      </w:rPr>
+    </w:lvl>
+    <w:lvl w:ilvl="1" w:tplc="04090003">
+      <w:start w:val="1"/>
+      <w:numFmt w:val="bullet"/>
+      <w:lvlText w:val="o"/>
+      <w:lvlJc w:val="left"/>
+      <w:pPr>
+        <w:ind w:left="1440" w:hanging="360"/>
+      </w:pPr>
+      <w:rPr>
+        <w:rFonts w:ascii="Courier New" w:hAnsi="Courier New" w:cs="Courier New" w:hint="default"/>
+      </w:rPr>
+    </w:lvl>
+    <w:lvl w:ilvl="2" w:tplc="04090005" w:tentative="1">
+      <w:start w:val="1"/>
+      <w:numFmt w:val="bullet"/>
+      <w:lvlText w:val=""/>
+      <w:lvlJc w:val="left"/>
+      <w:pPr>
+        <w:ind w:left="2160" w:hanging="360"/>
+      </w:pPr>
+      <w:rPr>
+        <w:rFonts w:ascii="Wingdings" w:hAnsi="Wingdings" w:hint="default"/>
+      </w:rPr>
+    </w:lvl>
+    <w:lvl w:ilvl="3" w:tplc="04090001" w:tentative="1">
+      <w:start w:val="1"/>
+      <w:numFmt w:val="bullet"/>
+      <w:lvlText w:val=""/>
+      <w:lvlJc w:val="left"/>
+      <w:pPr>
+        <w:ind w:left="2880" w:hanging="360"/>
+      </w:pPr>
+      <w:rPr>
+        <w:rFonts w:ascii="Symbol" w:hAnsi="Symbol" w:hint="default"/>
+      </w:rPr>
+    </w:lvl>
+    <w:lvl w:ilvl="4" w:tplc="04090003" w:tentative="1">
+      <w:start w:val="1"/>
+      <w:numFmt w:val="bullet"/>
+      <w:lvlText w:val="o"/>
+      <w:lvlJc w:val="left"/>
+      <w:pPr>
+        <w:ind w:left="3600" w:hanging="360"/>
+      </w:pPr>
+      <w:rPr>
+        <w:rFonts w:ascii="Courier New" w:hAnsi="Courier New" w:cs="Courier New" w:hint="default"/>
+      </w:rPr>
+    </w:lvl>
+    <w:lvl w:ilvl="5" w:tplc="04090005" w:tentative="1">
+      <w:start w:val="1"/>
+      <w:numFmt w:val="bullet"/>
+      <w:lvlText w:val=""/>
+      <w:lvlJc w:val="left"/>
+      <w:pPr>
+        <w:ind w:left="4320" w:hanging="360"/>
+      </w:pPr>
+      <w:rPr>
+        <w:rFonts w:ascii="Wingdings" w:hAnsi="Wingdings" w:hint="default"/>
+      </w:rPr>
+    </w:lvl>
+    <w:lvl w:ilvl="6" w:tplc="04090001" w:tentative="1">
+      <w:start w:val="1"/>
+      <w:numFmt w:val="bullet"/>
+      <w:lvlText w:val=""/>
+      <w:lvlJc w:val="left"/>
+      <w:pPr>
+        <w:ind w:left="5040" w:hanging="360"/>
+      </w:pPr>
+      <w:rPr>
+        <w:rFonts w:ascii="Symbol" w:hAnsi="Symbol" w:hint="default"/>
+      </w:rPr>
+    </w:lvl>
+    <w:lvl w:ilvl="7" w:tplc="04090003" w:tentative="1">
+      <w:start w:val="1"/>
+      <w:numFmt w:val="bullet"/>
+      <w:lvlText w:val="o"/>
+      <w:lvlJc w:val="left"/>
+      <w:pPr>
+        <w:ind w:left="5760" w:hanging="360"/>
+      </w:pPr>
+      <w:rPr>
+        <w:rFonts w:ascii="Courier New" w:hAnsi="Courier New" w:cs="Courier New" w:hint="default"/>
+      </w:rPr>
+    </w:lvl>
+    <w:lvl w:ilvl="8" w:tplc="04090005" w:tentative="1">
+      <w:start w:val="1"/>
+      <w:numFmt w:val="bullet"/>
+      <w:lvlText w:val=""/>
+      <w:lvlJc w:val="left"/>
+      <w:pPr>
+        <w:ind w:left="6480" w:hanging="360"/>
+      </w:pPr>
+      <w:rPr>
+        <w:rFonts w:ascii="Wingdings" w:hAnsi="Wingdings" w:hint="default"/>
+      </w:rPr>
+    </w:lvl>
+  </w:abstractNum>
+  <w:abstractNum w:abstractNumId="31">
+    <w:nsid w:val="58335FF4"/>
+    <w:multiLevelType w:val="hybridMultilevel"/>
+    <w:tmpl w:val="C8A4B996"/>
+    <w:lvl w:ilvl="0" w:tplc="04090001">
+      <w:start w:val="1"/>
+      <w:numFmt w:val="bullet"/>
+      <w:lvlText w:val=""/>
+      <w:lvlJc w:val="left"/>
+      <w:pPr>
+        <w:ind w:left="720" w:hanging="360"/>
+      </w:pPr>
+      <w:rPr>
+        <w:rFonts w:ascii="Symbol" w:hAnsi="Symbol" w:hint="default"/>
+      </w:rPr>
+    </w:lvl>
+    <w:lvl w:ilvl="1" w:tplc="04090003" w:tentative="1">
+      <w:start w:val="1"/>
+      <w:numFmt w:val="bullet"/>
+      <w:lvlText w:val="o"/>
+      <w:lvlJc w:val="left"/>
+      <w:pPr>
+        <w:ind w:left="1440" w:hanging="360"/>
+      </w:pPr>
+      <w:rPr>
+        <w:rFonts w:ascii="Courier New" w:hAnsi="Courier New" w:cs="Courier New" w:hint="default"/>
+      </w:rPr>
+    </w:lvl>
+    <w:lvl w:ilvl="2" w:tplc="04090005" w:tentative="1">
+      <w:start w:val="1"/>
+      <w:numFmt w:val="bullet"/>
+      <w:lvlText w:val=""/>
+      <w:lvlJc w:val="left"/>
+      <w:pPr>
+        <w:ind w:left="2160" w:hanging="360"/>
+      </w:pPr>
+      <w:rPr>
+        <w:rFonts w:ascii="Wingdings" w:hAnsi="Wingdings" w:hint="default"/>
+      </w:rPr>
+    </w:lvl>
+    <w:lvl w:ilvl="3" w:tplc="04090001" w:tentative="1">
+      <w:start w:val="1"/>
+      <w:numFmt w:val="bullet"/>
+      <w:lvlText w:val=""/>
+      <w:lvlJc w:val="left"/>
+      <w:pPr>
+        <w:ind w:left="2880" w:hanging="360"/>
+      </w:pPr>
+      <w:rPr>
+        <w:rFonts w:ascii="Symbol" w:hAnsi="Symbol" w:hint="default"/>
+      </w:rPr>
+    </w:lvl>
+    <w:lvl w:ilvl="4" w:tplc="04090003" w:tentative="1">
+      <w:start w:val="1"/>
+      <w:numFmt w:val="bullet"/>
+      <w:lvlText w:val="o"/>
+      <w:lvlJc w:val="left"/>
+      <w:pPr>
+        <w:ind w:left="3600" w:hanging="360"/>
+      </w:pPr>
+      <w:rPr>
+        <w:rFonts w:ascii="Courier New" w:hAnsi="Courier New" w:cs="Courier New" w:hint="default"/>
+      </w:rPr>
+    </w:lvl>
+    <w:lvl w:ilvl="5" w:tplc="04090005" w:tentative="1">
+      <w:start w:val="1"/>
+      <w:numFmt w:val="bullet"/>
+      <w:lvlText w:val=""/>
+      <w:lvlJc w:val="left"/>
+      <w:pPr>
+        <w:ind w:left="4320" w:hanging="360"/>
+      </w:pPr>
+      <w:rPr>
+        <w:rFonts w:ascii="Wingdings" w:hAnsi="Wingdings" w:hint="default"/>
+      </w:rPr>
+    </w:lvl>
+    <w:lvl w:ilvl="6" w:tplc="04090001" w:tentative="1">
+      <w:start w:val="1"/>
+      <w:numFmt w:val="bullet"/>
+      <w:lvlText w:val=""/>
+      <w:lvlJc w:val="left"/>
+      <w:pPr>
+        <w:ind w:left="5040" w:hanging="360"/>
+      </w:pPr>
+      <w:rPr>
+        <w:rFonts w:ascii="Symbol" w:hAnsi="Symbol" w:hint="default"/>
+      </w:rPr>
+    </w:lvl>
+    <w:lvl w:ilvl="7" w:tplc="04090003" w:tentative="1">
+      <w:start w:val="1"/>
+      <w:numFmt w:val="bullet"/>
+      <w:lvlText w:val="o"/>
+      <w:lvlJc w:val="left"/>
+      <w:pPr>
+        <w:ind w:left="5760" w:hanging="360"/>
+      </w:pPr>
+      <w:rPr>
+        <w:rFonts w:ascii="Courier New" w:hAnsi="Courier New" w:cs="Courier New" w:hint="default"/>
+      </w:rPr>
+    </w:lvl>
+    <w:lvl w:ilvl="8" w:tplc="04090005" w:tentative="1">
+      <w:start w:val="1"/>
+      <w:numFmt w:val="bullet"/>
+      <w:lvlText w:val=""/>
+      <w:lvlJc w:val="left"/>
+      <w:pPr>
+        <w:ind w:left="6480" w:hanging="360"/>
+      </w:pPr>
+      <w:rPr>
+        <w:rFonts w:ascii="Wingdings" w:hAnsi="Wingdings" w:hint="default"/>
+      </w:rPr>
+    </w:lvl>
+  </w:abstractNum>
+  <w:abstractNum w:abstractNumId="32">
     <w:nsid w:val="59276693"/>
     <w:multiLevelType w:val="hybridMultilevel"/>
     <w:tmpl w:val="C116115E"/>
@@ -8774,7 +12303,7 @@
       </w:rPr>
     </w:lvl>
   </w:abstractNum>
-  <w:abstractNum w:abstractNumId="24">
+  <w:abstractNum w:abstractNumId="33">
     <w:nsid w:val="5A496A6D"/>
     <w:multiLevelType w:val="hybridMultilevel"/>
     <w:tmpl w:val="2C588B24"/>
@@ -8860,7 +12389,120 @@
       </w:pPr>
     </w:lvl>
   </w:abstractNum>
-  <w:abstractNum w:abstractNumId="25">
+  <w:abstractNum w:abstractNumId="34">
+    <w:nsid w:val="5BD37EBF"/>
+    <w:multiLevelType w:val="hybridMultilevel"/>
+    <w:tmpl w:val="7548CBFA"/>
+    <w:lvl w:ilvl="0" w:tplc="04090001">
+      <w:start w:val="1"/>
+      <w:numFmt w:val="bullet"/>
+      <w:lvlText w:val=""/>
+      <w:lvlJc w:val="left"/>
+      <w:pPr>
+        <w:ind w:left="720" w:hanging="360"/>
+      </w:pPr>
+      <w:rPr>
+        <w:rFonts w:ascii="Symbol" w:hAnsi="Symbol" w:hint="default"/>
+      </w:rPr>
+    </w:lvl>
+    <w:lvl w:ilvl="1" w:tplc="04090003">
+      <w:start w:val="1"/>
+      <w:numFmt w:val="bullet"/>
+      <w:lvlText w:val="o"/>
+      <w:lvlJc w:val="left"/>
+      <w:pPr>
+        <w:ind w:left="1440" w:hanging="360"/>
+      </w:pPr>
+      <w:rPr>
+        <w:rFonts w:ascii="Courier New" w:hAnsi="Courier New" w:cs="Courier New" w:hint="default"/>
+      </w:rPr>
+    </w:lvl>
+    <w:lvl w:ilvl="2" w:tplc="04090005" w:tentative="1">
+      <w:start w:val="1"/>
+      <w:numFmt w:val="bullet"/>
+      <w:lvlText w:val=""/>
+      <w:lvlJc w:val="left"/>
+      <w:pPr>
+        <w:ind w:left="2160" w:hanging="360"/>
+      </w:pPr>
+      <w:rPr>
+        <w:rFonts w:ascii="Wingdings" w:hAnsi="Wingdings" w:hint="default"/>
+      </w:rPr>
+    </w:lvl>
+    <w:lvl w:ilvl="3" w:tplc="04090001" w:tentative="1">
+      <w:start w:val="1"/>
+      <w:numFmt w:val="bullet"/>
+      <w:lvlText w:val=""/>
+      <w:lvlJc w:val="left"/>
+      <w:pPr>
+        <w:ind w:left="2880" w:hanging="360"/>
+      </w:pPr>
+      <w:rPr>
+        <w:rFonts w:ascii="Symbol" w:hAnsi="Symbol" w:hint="default"/>
+      </w:rPr>
+    </w:lvl>
+    <w:lvl w:ilvl="4" w:tplc="04090003" w:tentative="1">
+      <w:start w:val="1"/>
+      <w:numFmt w:val="bullet"/>
+      <w:lvlText w:val="o"/>
+      <w:lvlJc w:val="left"/>
+      <w:pPr>
+        <w:ind w:left="3600" w:hanging="360"/>
+      </w:pPr>
+      <w:rPr>
+        <w:rFonts w:ascii="Courier New" w:hAnsi="Courier New" w:cs="Courier New" w:hint="default"/>
+      </w:rPr>
+    </w:lvl>
+    <w:lvl w:ilvl="5" w:tplc="04090005" w:tentative="1">
+      <w:start w:val="1"/>
+      <w:numFmt w:val="bullet"/>
+      <w:lvlText w:val=""/>
+      <w:lvlJc w:val="left"/>
+      <w:pPr>
+        <w:ind w:left="4320" w:hanging="360"/>
+      </w:pPr>
+      <w:rPr>
+        <w:rFonts w:ascii="Wingdings" w:hAnsi="Wingdings" w:hint="default"/>
+      </w:rPr>
+    </w:lvl>
+    <w:lvl w:ilvl="6" w:tplc="04090001" w:tentative="1">
+      <w:start w:val="1"/>
+      <w:numFmt w:val="bullet"/>
+      <w:lvlText w:val=""/>
+      <w:lvlJc w:val="left"/>
+      <w:pPr>
+        <w:ind w:left="5040" w:hanging="360"/>
+      </w:pPr>
+      <w:rPr>
+        <w:rFonts w:ascii="Symbol" w:hAnsi="Symbol" w:hint="default"/>
+      </w:rPr>
+    </w:lvl>
+    <w:lvl w:ilvl="7" w:tplc="04090003" w:tentative="1">
+      <w:start w:val="1"/>
+      <w:numFmt w:val="bullet"/>
+      <w:lvlText w:val="o"/>
+      <w:lvlJc w:val="left"/>
+      <w:pPr>
+        <w:ind w:left="5760" w:hanging="360"/>
+      </w:pPr>
+      <w:rPr>
+        <w:rFonts w:ascii="Courier New" w:hAnsi="Courier New" w:cs="Courier New" w:hint="default"/>
+      </w:rPr>
+    </w:lvl>
+    <w:lvl w:ilvl="8" w:tplc="04090005" w:tentative="1">
+      <w:start w:val="1"/>
+      <w:numFmt w:val="bullet"/>
+      <w:lvlText w:val=""/>
+      <w:lvlJc w:val="left"/>
+      <w:pPr>
+        <w:ind w:left="6480" w:hanging="360"/>
+      </w:pPr>
+      <w:rPr>
+        <w:rFonts w:ascii="Wingdings" w:hAnsi="Wingdings" w:hint="default"/>
+      </w:rPr>
+    </w:lvl>
+  </w:abstractNum>
+  <w:abstractNum w:abstractNumId="35">
     <w:nsid w:val="5F016C85"/>
     <w:multiLevelType w:val="hybridMultilevel"/>
     <w:tmpl w:val="7BD8820E"/>
@@ -8946,7 +12588,7 @@
       </w:pPr>
     </w:lvl>
   </w:abstractNum>
-  <w:abstractNum w:abstractNumId="26">
+  <w:abstractNum w:abstractNumId="36">
     <w:nsid w:val="60155F02"/>
     <w:multiLevelType w:val="hybridMultilevel"/>
     <w:tmpl w:val="0E94BAFA"/>
@@ -9059,7 +12701,7 @@
       </w:rPr>
     </w:lvl>
   </w:abstractNum>
-  <w:abstractNum w:abstractNumId="27">
+  <w:abstractNum w:abstractNumId="37">
     <w:nsid w:val="60817ADC"/>
     <w:multiLevelType w:val="hybridMultilevel"/>
     <w:tmpl w:val="21AAFD2C"/>
@@ -9172,7 +12814,206 @@
       </w:rPr>
     </w:lvl>
   </w:abstractNum>
-  <w:abstractNum w:abstractNumId="28">
+  <w:abstractNum w:abstractNumId="38">
+    <w:nsid w:val="64794762"/>
+    <w:multiLevelType w:val="hybridMultilevel"/>
+    <w:tmpl w:val="58181D28"/>
+    <w:lvl w:ilvl="0" w:tplc="04090001">
+      <w:start w:val="1"/>
+      <w:numFmt w:val="bullet"/>
+      <w:lvlText w:val=""/>
+      <w:lvlJc w:val="left"/>
+      <w:pPr>
+        <w:ind w:left="720" w:hanging="360"/>
+      </w:pPr>
+      <w:rPr>
+        <w:rFonts w:ascii="Symbol" w:hAnsi="Symbol" w:hint="default"/>
+      </w:rPr>
+    </w:lvl>
+    <w:lvl w:ilvl="1" w:tplc="04090003" w:tentative="1">
+      <w:start w:val="1"/>
+      <w:numFmt w:val="bullet"/>
+      <w:lvlText w:val="o"/>
+      <w:lvlJc w:val="left"/>
+      <w:pPr>
+        <w:ind w:left="1440" w:hanging="360"/>
+      </w:pPr>
+      <w:rPr>
+        <w:rFonts w:ascii="Courier New" w:hAnsi="Courier New" w:cs="Courier New" w:hint="default"/>
+      </w:rPr>
+    </w:lvl>
+    <w:lvl w:ilvl="2" w:tplc="04090005" w:tentative="1">
+      <w:start w:val="1"/>
+      <w:numFmt w:val="bullet"/>
+      <w:lvlText w:val=""/>
+      <w:lvlJc w:val="left"/>
+      <w:pPr>
+        <w:ind w:left="2160" w:hanging="360"/>
+      </w:pPr>
+      <w:rPr>
+        <w:rFonts w:ascii="Wingdings" w:hAnsi="Wingdings" w:hint="default"/>
+      </w:rPr>
+    </w:lvl>
+    <w:lvl w:ilvl="3" w:tplc="04090001" w:tentative="1">
+      <w:start w:val="1"/>
+      <w:numFmt w:val="bullet"/>
+      <w:lvlText w:val=""/>
+      <w:lvlJc w:val="left"/>
+      <w:pPr>
+        <w:ind w:left="2880" w:hanging="360"/>
+      </w:pPr>
+      <w:rPr>
+        <w:rFonts w:ascii="Symbol" w:hAnsi="Symbol" w:hint="default"/>
+      </w:rPr>
+    </w:lvl>
+    <w:lvl w:ilvl="4" w:tplc="04090003" w:tentative="1">
+      <w:start w:val="1"/>
+      <w:numFmt w:val="bullet"/>
+      <w:lvlText w:val="o"/>
+      <w:lvlJc w:val="left"/>
+      <w:pPr>
+        <w:ind w:left="3600" w:hanging="360"/>
+      </w:pPr>
+      <w:rPr>
+        <w:rFonts w:ascii="Courier New" w:hAnsi="Courier New" w:cs="Courier New" w:hint="default"/>
+      </w:rPr>
+    </w:lvl>
+    <w:lvl w:ilvl="5" w:tplc="04090005" w:tentative="1">
+      <w:start w:val="1"/>
+      <w:numFmt w:val="bullet"/>
+      <w:lvlText w:val=""/>
+      <w:lvlJc w:val="left"/>
+      <w:pPr>
+        <w:ind w:left="4320" w:hanging="360"/>
+      </w:pPr>
+      <w:rPr>
+        <w:rFonts w:ascii="Wingdings" w:hAnsi="Wingdings" w:hint="default"/>
+      </w:rPr>
+    </w:lvl>
+    <w:lvl w:ilvl="6" w:tplc="04090001" w:tentative="1">
+      <w:start w:val="1"/>
+      <w:numFmt w:val="bullet"/>
+      <w:lvlText w:val=""/>
+      <w:lvlJc w:val="left"/>
+      <w:pPr>
+        <w:ind w:left="5040" w:hanging="360"/>
+      </w:pPr>
+      <w:rPr>
+        <w:rFonts w:ascii="Symbol" w:hAnsi="Symbol" w:hint="default"/>
+      </w:rPr>
+    </w:lvl>
+    <w:lvl w:ilvl="7" w:tplc="04090003" w:tentative="1">
+      <w:start w:val="1"/>
+      <w:numFmt w:val="bullet"/>
+      <w:lvlText w:val="o"/>
+      <w:lvlJc w:val="left"/>
+      <w:pPr>
+        <w:ind w:left="5760" w:hanging="360"/>
+      </w:pPr>
+      <w:rPr>
+        <w:rFonts w:ascii="Courier New" w:hAnsi="Courier New" w:cs="Courier New" w:hint="default"/>
+      </w:rPr>
+    </w:lvl>
+    <w:lvl w:ilvl="8" w:tplc="04090005" w:tentative="1">
+      <w:start w:val="1"/>
+      <w:numFmt w:val="bullet"/>
+      <w:lvlText w:val=""/>
+      <w:lvlJc w:val="left"/>
+      <w:pPr>
+        <w:ind w:left="6480" w:hanging="360"/>
+      </w:pPr>
+      <w:rPr>
+        <w:rFonts w:ascii="Wingdings" w:hAnsi="Wingdings" w:hint="default"/>
+      </w:rPr>
+    </w:lvl>
+  </w:abstractNum>
+  <w:abstractNum w:abstractNumId="39">
+    <w:nsid w:val="6A6A459E"/>
+    <w:multiLevelType w:val="hybridMultilevel"/>
+    <w:tmpl w:val="0BD65AE0"/>
+    <w:lvl w:ilvl="0" w:tplc="0409000F">
+      <w:start w:val="1"/>
+      <w:numFmt w:val="decimal"/>
+      <w:lvlText w:val="%1."/>
+      <w:lvlJc w:val="left"/>
+      <w:pPr>
+        <w:ind w:left="360" w:hanging="360"/>
+      </w:pPr>
+    </w:lvl>
+    <w:lvl w:ilvl="1" w:tplc="04090019" w:tentative="1">
+      <w:start w:val="1"/>
+      <w:numFmt w:val="lowerLetter"/>
+      <w:lvlText w:val="%2."/>
+      <w:lvlJc w:val="left"/>
+      <w:pPr>
+        <w:ind w:left="1080" w:hanging="360"/>
+      </w:pPr>
+    </w:lvl>
+    <w:lvl w:ilvl="2" w:tplc="0409001B" w:tentative="1">
+      <w:start w:val="1"/>
+      <w:numFmt w:val="lowerRoman"/>
+      <w:lvlText w:val="%3."/>
+      <w:lvlJc w:val="right"/>
+      <w:pPr>
+        <w:ind w:left="1800" w:hanging="180"/>
+      </w:pPr>
+    </w:lvl>
+    <w:lvl w:ilvl="3" w:tplc="0409000F" w:tentative="1">
+      <w:start w:val="1"/>
+      <w:numFmt w:val="decimal"/>
+      <w:lvlText w:val="%4."/>
+      <w:lvlJc w:val="left"/>
+      <w:pPr>
+        <w:ind w:left="2520" w:hanging="360"/>
+      </w:pPr>
+    </w:lvl>
+    <w:lvl w:ilvl="4" w:tplc="04090019" w:tentative="1">
+      <w:start w:val="1"/>
+      <w:numFmt w:val="lowerLetter"/>
+      <w:lvlText w:val="%5."/>
+      <w:lvlJc w:val="left"/>
+      <w:pPr>
+        <w:ind w:left="3240" w:hanging="360"/>
+      </w:pPr>
+    </w:lvl>
+    <w:lvl w:ilvl="5" w:tplc="0409001B" w:tentative="1">
+      <w:start w:val="1"/>
+      <w:numFmt w:val="lowerRoman"/>
+      <w:lvlText w:val="%6."/>
+      <w:lvlJc w:val="right"/>
+      <w:pPr>
+        <w:ind w:left="3960" w:hanging="180"/>
+      </w:pPr>
+    </w:lvl>
+    <w:lvl w:ilvl="6" w:tplc="0409000F" w:tentative="1">
+      <w:start w:val="1"/>
+      <w:numFmt w:val="decimal"/>
+      <w:lvlText w:val="%7."/>
+      <w:lvlJc w:val="left"/>
+      <w:pPr>
+        <w:ind w:left="4680" w:hanging="360"/>
+      </w:pPr>
+    </w:lvl>
+    <w:lvl w:ilvl="7" w:tplc="04090019" w:tentative="1">
+      <w:start w:val="1"/>
+      <w:numFmt w:val="lowerLetter"/>
+      <w:lvlText w:val="%8."/>
+      <w:lvlJc w:val="left"/>
+      <w:pPr>
+        <w:ind w:left="5400" w:hanging="360"/>
+      </w:pPr>
+    </w:lvl>
+    <w:lvl w:ilvl="8" w:tplc="0409001B" w:tentative="1">
+      <w:start w:val="1"/>
+      <w:numFmt w:val="lowerRoman"/>
+      <w:lvlText w:val="%9."/>
+      <w:lvlJc w:val="right"/>
+      <w:pPr>
+        <w:ind w:left="6120" w:hanging="180"/>
+      </w:pPr>
+    </w:lvl>
+  </w:abstractNum>
+  <w:abstractNum w:abstractNumId="40">
     <w:nsid w:val="6D3C5DD6"/>
     <w:multiLevelType w:val="hybridMultilevel"/>
     <w:tmpl w:val="3A067E12"/>
@@ -9285,7 +13126,7 @@
       </w:rPr>
     </w:lvl>
   </w:abstractNum>
-  <w:abstractNum w:abstractNumId="29">
+  <w:abstractNum w:abstractNumId="41">
     <w:nsid w:val="6DDD1270"/>
     <w:multiLevelType w:val="hybridMultilevel"/>
     <w:tmpl w:val="E8AC9992"/>
@@ -9398,7 +13239,120 @@
       </w:rPr>
     </w:lvl>
   </w:abstractNum>
-  <w:abstractNum w:abstractNumId="30">
+  <w:abstractNum w:abstractNumId="42">
+    <w:nsid w:val="6F667B90"/>
+    <w:multiLevelType w:val="hybridMultilevel"/>
+    <w:tmpl w:val="293AE75C"/>
+    <w:lvl w:ilvl="0" w:tplc="04090001">
+      <w:start w:val="1"/>
+      <w:numFmt w:val="bullet"/>
+      <w:lvlText w:val=""/>
+      <w:lvlJc w:val="left"/>
+      <w:pPr>
+        <w:ind w:left="720" w:hanging="360"/>
+      </w:pPr>
+      <w:rPr>
+        <w:rFonts w:ascii="Symbol" w:hAnsi="Symbol" w:hint="default"/>
+      </w:rPr>
+    </w:lvl>
+    <w:lvl w:ilvl="1" w:tplc="04090003">
+      <w:start w:val="1"/>
+      <w:numFmt w:val="bullet"/>
+      <w:lvlText w:val="o"/>
+      <w:lvlJc w:val="left"/>
+      <w:pPr>
+        <w:ind w:left="1440" w:hanging="360"/>
+      </w:pPr>
+      <w:rPr>
+        <w:rFonts w:ascii="Courier New" w:hAnsi="Courier New" w:cs="Courier New" w:hint="default"/>
+      </w:rPr>
+    </w:lvl>
+    <w:lvl w:ilvl="2" w:tplc="04090005" w:tentative="1">
+      <w:start w:val="1"/>
+      <w:numFmt w:val="bullet"/>
+      <w:lvlText w:val=""/>
+      <w:lvlJc w:val="left"/>
+      <w:pPr>
+        <w:ind w:left="2160" w:hanging="360"/>
+      </w:pPr>
+      <w:rPr>
+        <w:rFonts w:ascii="Wingdings" w:hAnsi="Wingdings" w:hint="default"/>
+      </w:rPr>
+    </w:lvl>
+    <w:lvl w:ilvl="3" w:tplc="04090001" w:tentative="1">
+      <w:start w:val="1"/>
+      <w:numFmt w:val="bullet"/>
+      <w:lvlText w:val=""/>
+      <w:lvlJc w:val="left"/>
+      <w:pPr>
+        <w:ind w:left="2880" w:hanging="360"/>
+      </w:pPr>
+      <w:rPr>
+        <w:rFonts w:ascii="Symbol" w:hAnsi="Symbol" w:hint="default"/>
+      </w:rPr>
+    </w:lvl>
+    <w:lvl w:ilvl="4" w:tplc="04090003" w:tentative="1">
+      <w:start w:val="1"/>
+      <w:numFmt w:val="bullet"/>
+      <w:lvlText w:val="o"/>
+      <w:lvlJc w:val="left"/>
+      <w:pPr>
+        <w:ind w:left="3600" w:hanging="360"/>
+      </w:pPr>
+      <w:rPr>
+        <w:rFonts w:ascii="Courier New" w:hAnsi="Courier New" w:cs="Courier New" w:hint="default"/>
+      </w:rPr>
+    </w:lvl>
+    <w:lvl w:ilvl="5" w:tplc="04090005" w:tentative="1">
+      <w:start w:val="1"/>
+      <w:numFmt w:val="bullet"/>
+      <w:lvlText w:val=""/>
+      <w:lvlJc w:val="left"/>
+      <w:pPr>
+        <w:ind w:left="4320" w:hanging="360"/>
+      </w:pPr>
+      <w:rPr>
+        <w:rFonts w:ascii="Wingdings" w:hAnsi="Wingdings" w:hint="default"/>
+      </w:rPr>
+    </w:lvl>
+    <w:lvl w:ilvl="6" w:tplc="04090001" w:tentative="1">
+      <w:start w:val="1"/>
+      <w:numFmt w:val="bullet"/>
+      <w:lvlText w:val=""/>
+      <w:lvlJc w:val="left"/>
+      <w:pPr>
+        <w:ind w:left="5040" w:hanging="360"/>
+      </w:pPr>
+      <w:rPr>
+        <w:rFonts w:ascii="Symbol" w:hAnsi="Symbol" w:hint="default"/>
+      </w:rPr>
+    </w:lvl>
+    <w:lvl w:ilvl="7" w:tplc="04090003" w:tentative="1">
+      <w:start w:val="1"/>
+      <w:numFmt w:val="bullet"/>
+      <w:lvlText w:val="o"/>
+      <w:lvlJc w:val="left"/>
+      <w:pPr>
+        <w:ind w:left="5760" w:hanging="360"/>
+      </w:pPr>
+      <w:rPr>
+        <w:rFonts w:ascii="Courier New" w:hAnsi="Courier New" w:cs="Courier New" w:hint="default"/>
+      </w:rPr>
+    </w:lvl>
+    <w:lvl w:ilvl="8" w:tplc="04090005" w:tentative="1">
+      <w:start w:val="1"/>
+      <w:numFmt w:val="bullet"/>
+      <w:lvlText w:val=""/>
+      <w:lvlJc w:val="left"/>
+      <w:pPr>
+        <w:ind w:left="6480" w:hanging="360"/>
+      </w:pPr>
+      <w:rPr>
+        <w:rFonts w:ascii="Wingdings" w:hAnsi="Wingdings" w:hint="default"/>
+      </w:rPr>
+    </w:lvl>
+  </w:abstractNum>
+  <w:abstractNum w:abstractNumId="43">
     <w:nsid w:val="71412003"/>
     <w:multiLevelType w:val="hybridMultilevel"/>
     <w:tmpl w:val="9C829E9C"/>
@@ -9511,7 +13465,7 @@
       </w:rPr>
     </w:lvl>
   </w:abstractNum>
-  <w:abstractNum w:abstractNumId="31">
+  <w:abstractNum w:abstractNumId="44">
     <w:nsid w:val="74C57F0F"/>
     <w:multiLevelType w:val="hybridMultilevel"/>
     <w:tmpl w:val="57E667E8"/>
@@ -9624,7 +13578,233 @@
       </w:rPr>
     </w:lvl>
   </w:abstractNum>
-  <w:abstractNum w:abstractNumId="32">
+  <w:abstractNum w:abstractNumId="45">
+    <w:nsid w:val="75CA1A84"/>
+    <w:multiLevelType w:val="hybridMultilevel"/>
+    <w:tmpl w:val="E4C4B1E8"/>
+    <w:lvl w:ilvl="0" w:tplc="04090001">
+      <w:start w:val="1"/>
+      <w:numFmt w:val="bullet"/>
+      <w:lvlText w:val=""/>
+      <w:lvlJc w:val="left"/>
+      <w:pPr>
+        <w:ind w:left="720" w:hanging="360"/>
+      </w:pPr>
+      <w:rPr>
+        <w:rFonts w:ascii="Symbol" w:hAnsi="Symbol" w:hint="default"/>
+      </w:rPr>
+    </w:lvl>
+    <w:lvl w:ilvl="1" w:tplc="04090003">
+      <w:start w:val="1"/>
+      <w:numFmt w:val="bullet"/>
+      <w:lvlText w:val="o"/>
+      <w:lvlJc w:val="left"/>
+      <w:pPr>
+        <w:ind w:left="1440" w:hanging="360"/>
+      </w:pPr>
+      <w:rPr>
+        <w:rFonts w:ascii="Courier New" w:hAnsi="Courier New" w:cs="Courier New" w:hint="default"/>
+      </w:rPr>
+    </w:lvl>
+    <w:lvl w:ilvl="2" w:tplc="04090005" w:tentative="1">
+      <w:start w:val="1"/>
+      <w:numFmt w:val="bullet"/>
+      <w:lvlText w:val=""/>
+      <w:lvlJc w:val="left"/>
+      <w:pPr>
+        <w:ind w:left="2160" w:hanging="360"/>
+      </w:pPr>
+      <w:rPr>
+        <w:rFonts w:ascii="Wingdings" w:hAnsi="Wingdings" w:hint="default"/>
+      </w:rPr>
+    </w:lvl>
+    <w:lvl w:ilvl="3" w:tplc="04090001" w:tentative="1">
+      <w:start w:val="1"/>
+      <w:numFmt w:val="bullet"/>
+      <w:lvlText w:val=""/>
+      <w:lvlJc w:val="left"/>
+      <w:pPr>
+        <w:ind w:left="2880" w:hanging="360"/>
+      </w:pPr>
+      <w:rPr>
+        <w:rFonts w:ascii="Symbol" w:hAnsi="Symbol" w:hint="default"/>
+      </w:rPr>
+    </w:lvl>
+    <w:lvl w:ilvl="4" w:tplc="04090003" w:tentative="1">
+      <w:start w:val="1"/>
+      <w:numFmt w:val="bullet"/>
+      <w:lvlText w:val="o"/>
+      <w:lvlJc w:val="left"/>
+      <w:pPr>
+        <w:ind w:left="3600" w:hanging="360"/>
+      </w:pPr>
+      <w:rPr>
+        <w:rFonts w:ascii="Courier New" w:hAnsi="Courier New" w:cs="Courier New" w:hint="default"/>
+      </w:rPr>
+    </w:lvl>
+    <w:lvl w:ilvl="5" w:tplc="04090005" w:tentative="1">
+      <w:start w:val="1"/>
+      <w:numFmt w:val="bullet"/>
+      <w:lvlText w:val=""/>
+      <w:lvlJc w:val="left"/>
+      <w:pPr>
+        <w:ind w:left="4320" w:hanging="360"/>
+      </w:pPr>
+      <w:rPr>
+        <w:rFonts w:ascii="Wingdings" w:hAnsi="Wingdings" w:hint="default"/>
+      </w:rPr>
+    </w:lvl>
+    <w:lvl w:ilvl="6" w:tplc="04090001" w:tentative="1">
+      <w:start w:val="1"/>
+      <w:numFmt w:val="bullet"/>
+      <w:lvlText w:val=""/>
+      <w:lvlJc w:val="left"/>
+      <w:pPr>
+        <w:ind w:left="5040" w:hanging="360"/>
+      </w:pPr>
+      <w:rPr>
+        <w:rFonts w:ascii="Symbol" w:hAnsi="Symbol" w:hint="default"/>
+      </w:rPr>
+    </w:lvl>
+    <w:lvl w:ilvl="7" w:tplc="04090003" w:tentative="1">
+      <w:start w:val="1"/>
+      <w:numFmt w:val="bullet"/>
+      <w:lvlText w:val="o"/>
+      <w:lvlJc w:val="left"/>
+      <w:pPr>
+        <w:ind w:left="5760" w:hanging="360"/>
+      </w:pPr>
+      <w:rPr>
+        <w:rFonts w:ascii="Courier New" w:hAnsi="Courier New" w:cs="Courier New" w:hint="default"/>
+      </w:rPr>
+    </w:lvl>
+    <w:lvl w:ilvl="8" w:tplc="04090005" w:tentative="1">
+      <w:start w:val="1"/>
+      <w:numFmt w:val="bullet"/>
+      <w:lvlText w:val=""/>
+      <w:lvlJc w:val="left"/>
+      <w:pPr>
+        <w:ind w:left="6480" w:hanging="360"/>
+      </w:pPr>
+      <w:rPr>
+        <w:rFonts w:ascii="Wingdings" w:hAnsi="Wingdings" w:hint="default"/>
+      </w:rPr>
+    </w:lvl>
+  </w:abstractNum>
+  <w:abstractNum w:abstractNumId="46">
+    <w:nsid w:val="7C162B99"/>
+    <w:multiLevelType w:val="hybridMultilevel"/>
+    <w:tmpl w:val="7BF840DA"/>
+    <w:lvl w:ilvl="0" w:tplc="04090001">
+      <w:start w:val="1"/>
+      <w:numFmt w:val="bullet"/>
+      <w:lvlText w:val=""/>
+      <w:lvlJc w:val="left"/>
+      <w:pPr>
+        <w:ind w:left="720" w:hanging="360"/>
+      </w:pPr>
+      <w:rPr>
+        <w:rFonts w:ascii="Symbol" w:hAnsi="Symbol" w:hint="default"/>
+      </w:rPr>
+    </w:lvl>
+    <w:lvl w:ilvl="1" w:tplc="04090003">
+      <w:start w:val="1"/>
+      <w:numFmt w:val="bullet"/>
+      <w:lvlText w:val="o"/>
+      <w:lvlJc w:val="left"/>
+      <w:pPr>
+        <w:ind w:left="1440" w:hanging="360"/>
+      </w:pPr>
+      <w:rPr>
+        <w:rFonts w:ascii="Courier New" w:hAnsi="Courier New" w:cs="Courier New" w:hint="default"/>
+      </w:rPr>
+    </w:lvl>
+    <w:lvl w:ilvl="2" w:tplc="04090005">
+      <w:start w:val="1"/>
+      <w:numFmt w:val="bullet"/>
+      <w:lvlText w:val=""/>
+      <w:lvlJc w:val="left"/>
+      <w:pPr>
+        <w:ind w:left="2160" w:hanging="360"/>
+      </w:pPr>
+      <w:rPr>
+        <w:rFonts w:ascii="Wingdings" w:hAnsi="Wingdings" w:hint="default"/>
+      </w:rPr>
+    </w:lvl>
+    <w:lvl w:ilvl="3" w:tplc="04090001" w:tentative="1">
+      <w:start w:val="1"/>
+      <w:numFmt w:val="bullet"/>
+      <w:lvlText w:val=""/>
+      <w:lvlJc w:val="left"/>
+      <w:pPr>
+        <w:ind w:left="2880" w:hanging="360"/>
+      </w:pPr>
+      <w:rPr>
+        <w:rFonts w:ascii="Symbol" w:hAnsi="Symbol" w:hint="default"/>
+      </w:rPr>
+    </w:lvl>
+    <w:lvl w:ilvl="4" w:tplc="04090003" w:tentative="1">
+      <w:start w:val="1"/>
+      <w:numFmt w:val="bullet"/>
+      <w:lvlText w:val="o"/>
+      <w:lvlJc w:val="left"/>
+      <w:pPr>
+        <w:ind w:left="3600" w:hanging="360"/>
+      </w:pPr>
+      <w:rPr>
+        <w:rFonts w:ascii="Courier New" w:hAnsi="Courier New" w:cs="Courier New" w:hint="default"/>
+      </w:rPr>
+    </w:lvl>
+    <w:lvl w:ilvl="5" w:tplc="04090005" w:tentative="1">
+      <w:start w:val="1"/>
+      <w:numFmt w:val="bullet"/>
+      <w:lvlText w:val=""/>
+      <w:lvlJc w:val="left"/>
+      <w:pPr>
+        <w:ind w:left="4320" w:hanging="360"/>
+      </w:pPr>
+      <w:rPr>
+        <w:rFonts w:ascii="Wingdings" w:hAnsi="Wingdings" w:hint="default"/>
+      </w:rPr>
+    </w:lvl>
+    <w:lvl w:ilvl="6" w:tplc="04090001" w:tentative="1">
+      <w:start w:val="1"/>
+      <w:numFmt w:val="bullet"/>
+      <w:lvlText w:val=""/>
+      <w:lvlJc w:val="left"/>
+      <w:pPr>
+        <w:ind w:left="5040" w:hanging="360"/>
+      </w:pPr>
+      <w:rPr>
+        <w:rFonts w:ascii="Symbol" w:hAnsi="Symbol" w:hint="default"/>
+      </w:rPr>
+    </w:lvl>
+    <w:lvl w:ilvl="7" w:tplc="04090003" w:tentative="1">
+      <w:start w:val="1"/>
+      <w:numFmt w:val="bullet"/>
+      <w:lvlText w:val="o"/>
+      <w:lvlJc w:val="left"/>
+      <w:pPr>
+        <w:ind w:left="5760" w:hanging="360"/>
+      </w:pPr>
+      <w:rPr>
+        <w:rFonts w:ascii="Courier New" w:hAnsi="Courier New" w:cs="Courier New" w:hint="default"/>
+      </w:rPr>
+    </w:lvl>
+    <w:lvl w:ilvl="8" w:tplc="04090005" w:tentative="1">
+      <w:start w:val="1"/>
+      <w:numFmt w:val="bullet"/>
+      <w:lvlText w:val=""/>
+      <w:lvlJc w:val="left"/>
+      <w:pPr>
+        <w:ind w:left="6480" w:hanging="360"/>
+      </w:pPr>
+      <w:rPr>
+        <w:rFonts w:ascii="Wingdings" w:hAnsi="Wingdings" w:hint="default"/>
+      </w:rPr>
+    </w:lvl>
+  </w:abstractNum>
+  <w:abstractNum w:abstractNumId="47">
     <w:nsid w:val="7EF26473"/>
     <w:multiLevelType w:val="hybridMultilevel"/>
     <w:tmpl w:val="B21EDE22"/>
@@ -9738,103 +13918,148 @@
     </w:lvl>
   </w:abstractNum>
   <w:num w:numId="1">
+    <w:abstractNumId w:val="9"/>
+  </w:num>
+  <w:num w:numId="2">
+    <w:abstractNumId w:val="43"/>
+  </w:num>
+  <w:num w:numId="3">
+    <w:abstractNumId w:val="6"/>
+  </w:num>
+  <w:num w:numId="4">
+    <w:abstractNumId w:val="29"/>
+  </w:num>
+  <w:num w:numId="5">
+    <w:abstractNumId w:val="8"/>
+  </w:num>
+  <w:num w:numId="6">
+    <w:abstractNumId w:val="21"/>
+  </w:num>
+  <w:num w:numId="7">
+    <w:abstractNumId w:val="10"/>
+  </w:num>
+  <w:num w:numId="8">
+    <w:abstractNumId w:val="11"/>
+  </w:num>
+  <w:num w:numId="9">
+    <w:abstractNumId w:val="5"/>
+  </w:num>
+  <w:num w:numId="10">
+    <w:abstractNumId w:val="32"/>
+  </w:num>
+  <w:num w:numId="11">
+    <w:abstractNumId w:val="41"/>
+  </w:num>
+  <w:num w:numId="12">
     <w:abstractNumId w:val="7"/>
   </w:num>
-  <w:num w:numId="2">
-    <w:abstractNumId w:val="30"/>
+  <w:num w:numId="13">
+    <w:abstractNumId w:val="14"/>
   </w:num>
-  <w:num w:numId="3">
+  <w:num w:numId="14">
+    <w:abstractNumId w:val="13"/>
+  </w:num>
+  <w:num w:numId="15">
+    <w:abstractNumId w:val="35"/>
+  </w:num>
+  <w:num w:numId="16">
+    <w:abstractNumId w:val="15"/>
+  </w:num>
+  <w:num w:numId="17">
+    <w:abstractNumId w:val="40"/>
+  </w:num>
+  <w:num w:numId="18">
+    <w:abstractNumId w:val="28"/>
+  </w:num>
+  <w:num w:numId="19">
+    <w:abstractNumId w:val="36"/>
+  </w:num>
+  <w:num w:numId="20">
+    <w:abstractNumId w:val="2"/>
+  </w:num>
+  <w:num w:numId="21">
     <w:abstractNumId w:val="4"/>
   </w:num>
-  <w:num w:numId="4">
+  <w:num w:numId="22">
+    <w:abstractNumId w:val="19"/>
+  </w:num>
+  <w:num w:numId="23">
+    <w:abstractNumId w:val="26"/>
+  </w:num>
+  <w:num w:numId="24">
+    <w:abstractNumId w:val="20"/>
+  </w:num>
+  <w:num w:numId="25">
     <w:abstractNumId w:val="22"/>
   </w:num>
-  <w:num w:numId="5">
-    <w:abstractNumId w:val="6"/>
-  </w:num>
-  <w:num w:numId="6">
-    <w:abstractNumId w:val="16"/>
-  </w:num>
-  <w:num w:numId="7">
-    <w:abstractNumId w:val="8"/>
-  </w:num>
-  <w:num w:numId="8">
-    <w:abstractNumId w:val="9"/>
-  </w:num>
-  <w:num w:numId="9">
-    <w:abstractNumId w:val="3"/>
-  </w:num>
-  <w:num w:numId="10">
-    <w:abstractNumId w:val="23"/>
-  </w:num>
-  <w:num w:numId="11">
-    <w:abstractNumId w:val="29"/>
-  </w:num>
-  <w:num w:numId="12">
-    <w:abstractNumId w:val="5"/>
-  </w:num>
-  <w:num w:numId="13">
-    <w:abstractNumId w:val="12"/>
-  </w:num>
-  <w:num w:numId="14">
-    <w:abstractNumId w:val="11"/>
-  </w:num>
-  <w:num w:numId="15">
-    <w:abstractNumId w:val="25"/>
-  </w:num>
-  <w:num w:numId="16">
-    <w:abstractNumId w:val="13"/>
-  </w:num>
-  <w:num w:numId="17">
-    <w:abstractNumId w:val="28"/>
-  </w:num>
-  <w:num w:numId="18">
-    <w:abstractNumId w:val="21"/>
-  </w:num>
-  <w:num w:numId="19">
-    <w:abstractNumId w:val="26"/>
-  </w:num>
-  <w:num w:numId="20">
-    <w:abstractNumId w:val="1"/>
-  </w:num>
-  <w:num w:numId="21">
-    <w:abstractNumId w:val="2"/>
-  </w:num>
-  <w:num w:numId="22">
-    <w:abstractNumId w:val="14"/>
-  </w:num>
-  <w:num w:numId="23">
-    <w:abstractNumId w:val="19"/>
-  </w:num>
-  <w:num w:numId="24">
-    <w:abstractNumId w:val="15"/>
-  </w:num>
-  <w:num w:numId="25">
-    <w:abstractNumId w:val="17"/>
-  </w:num>
   <w:num w:numId="26">
-    <w:abstractNumId w:val="27"/>
+    <w:abstractNumId w:val="37"/>
   </w:num>
   <w:num w:numId="27">
-    <w:abstractNumId w:val="18"/>
+    <w:abstractNumId w:val="23"/>
   </w:num>
   <w:num w:numId="28">
     <w:abstractNumId w:val="0"/>
   </w:num>
   <w:num w:numId="29">
+    <w:abstractNumId w:val="44"/>
+  </w:num>
+  <w:num w:numId="30">
+    <w:abstractNumId w:val="27"/>
+  </w:num>
+  <w:num w:numId="31">
+    <w:abstractNumId w:val="47"/>
+  </w:num>
+  <w:num w:numId="32">
+    <w:abstractNumId w:val="12"/>
+  </w:num>
+  <w:num w:numId="33">
+    <w:abstractNumId w:val="33"/>
+  </w:num>
+  <w:num w:numId="34">
     <w:abstractNumId w:val="31"/>
   </w:num>
-  <w:num w:numId="30">
-    <w:abstractNumId w:val="20"/>
+  <w:num w:numId="35">
+    <w:abstractNumId w:val="24"/>
   </w:num>
-  <w:num w:numId="31">
-    <w:abstractNumId w:val="32"/>
+  <w:num w:numId="36">
+    <w:abstractNumId w:val="42"/>
   </w:num>
-  <w:num w:numId="32">
-    <w:abstractNumId w:val="10"/>
+  <w:num w:numId="37">
+    <w:abstractNumId w:val="39"/>
   </w:num>
-  <w:num w:numId="33">
-    <w:abstractNumId w:val="24"/>
+  <w:num w:numId="38">
+    <w:abstractNumId w:val="1"/>
+  </w:num>
+  <w:num w:numId="39">
+    <w:abstractNumId w:val="16"/>
+  </w:num>
+  <w:num w:numId="40">
+    <w:abstractNumId w:val="34"/>
+  </w:num>
+  <w:num w:numId="41">
+    <w:abstractNumId w:val="18"/>
+  </w:num>
+  <w:num w:numId="42">
+    <w:abstractNumId w:val="17"/>
+  </w:num>
+  <w:num w:numId="43">
+    <w:abstractNumId w:val="38"/>
+  </w:num>
+  <w:num w:numId="44">
+    <w:abstractNumId w:val="3"/>
+  </w:num>
+  <w:num w:numId="45">
+    <w:abstractNumId w:val="46"/>
+  </w:num>
+  <w:num w:numId="46">
+    <w:abstractNumId w:val="30"/>
+  </w:num>
+  <w:num w:numId="47">
+    <w:abstractNumId w:val="45"/>
+  </w:num>
+  <w:num w:numId="48">
+    <w:abstractNumId w:val="25"/>
   </w:num>
 </w:numbering>
 </file>

</xml_diff>

<commit_message>
Notes on Kleinbaum et. al. (2014) chapter 7
</commit_message>
<xml_diff>
--- a/Notes/KleinbaumKupperNizamRosenberg_2014_Applied-Regression-Analysis.docx
+++ b/Notes/KleinbaumKupperNizamRosenberg_2014_Applied-Regression-Analysis.docx
@@ -10065,10 +10065,7 @@
         <w:spacing w:after="0" w:line="240" w:lineRule="auto"/>
       </w:pPr>
       <w:r>
-        <w:t>What</w:t>
-      </w:r>
-      <w:r>
-        <w:t xml:space="preserve"> r</w:t>
+        <w:t>What r</w:t>
       </w:r>
       <w:r>
         <w:rPr>
@@ -10077,19 +10074,7 @@
         <w:t>2</w:t>
       </w:r>
       <w:r>
-        <w:t xml:space="preserve"> </w:t>
-      </w:r>
-      <w:r>
-        <w:t>Does NOT</w:t>
-      </w:r>
-      <w:r>
-        <w:t xml:space="preserve"> </w:t>
-      </w:r>
-      <w:r>
-        <w:t>M</w:t>
-      </w:r>
-      <w:r>
-        <w:t>easure</w:t>
+        <w:t xml:space="preserve"> Does NOT Measure</w:t>
       </w:r>
     </w:p>
     <w:p>
@@ -10177,10 +10162,7 @@
         <w:spacing w:after="0" w:line="240" w:lineRule="auto"/>
       </w:pPr>
       <w:r>
-        <w:t xml:space="preserve">Mathematically equivalent to </w:t>
-      </w:r>
-      <w:r>
-        <w:t>H</w:t>
+        <w:t>Mathematically equivalent to H</w:t>
       </w:r>
       <w:r>
         <w:rPr>
@@ -10189,10 +10171,7 @@
         <w:t>0</w:t>
       </w:r>
       <w:r>
-        <w:t xml:space="preserve">: </w:t>
-      </w:r>
-      <w:r>
-        <w:t>β</w:t>
+        <w:t>: β</w:t>
       </w:r>
       <w:r>
         <w:rPr>
@@ -10403,10 +10382,7 @@
       </w:r>
       <w:proofErr w:type="spellEnd"/>
       <w:r>
-        <w:t xml:space="preserve"> = </w:t>
-      </w:r>
-      <w:r>
-        <w:t>ρ</w:t>
+        <w:t xml:space="preserve"> = ρ</w:t>
       </w:r>
       <w:r>
         <w:rPr>
@@ -10415,10 +10391,7 @@
         <w:t>0</w:t>
       </w:r>
       <w:r>
-        <w:t xml:space="preserve">, where </w:t>
-      </w:r>
-      <w:r>
-        <w:t>ρ</w:t>
+        <w:t>, where ρ</w:t>
       </w:r>
       <w:r>
         <w:rPr>
@@ -10458,10 +10431,7 @@
         <w:t>0</w:t>
       </w:r>
       <w:r>
-        <w:t xml:space="preserve"> ≠ 0</w:t>
-      </w:r>
-      <w:r>
-        <w:t xml:space="preserve"> is a two-tailed alternative ( Z</w:t>
+        <w:t xml:space="preserve"> ≠ 0 is a two-tailed alternative ( Z</w:t>
       </w:r>
       <w:r>
         <w:rPr>
@@ -10584,10 +10554,7 @@
         <w:spacing w:after="0" w:line="240" w:lineRule="auto"/>
       </w:pPr>
       <w:r>
-        <w:t xml:space="preserve">Mean of the Fisher’s Z transformation is </w:t>
-      </w:r>
-      <w:r>
-        <w:t xml:space="preserve"> </w:t>
+        <w:t xml:space="preserve">Mean of the Fisher’s Z transformation is  </w:t>
       </w:r>
       <m:oMath>
         <m:f>
@@ -10638,13 +10605,7 @@
               <w:rPr>
                 <w:rFonts w:ascii="Cambria Math" w:eastAsiaTheme="minorEastAsia" w:hAnsi="Cambria Math"/>
               </w:rPr>
-              <m:t>1+</m:t>
-            </m:r>
-            <m:r>
-              <w:rPr>
-                <w:rFonts w:ascii="Cambria Math" w:eastAsiaTheme="minorEastAsia" w:hAnsi="Cambria Math"/>
-              </w:rPr>
-              <m:t>ρ</m:t>
+              <m:t>1+ρ</m:t>
             </m:r>
           </m:num>
           <m:den>
@@ -10652,13 +10613,7 @@
               <w:rPr>
                 <w:rFonts w:ascii="Cambria Math" w:eastAsiaTheme="minorEastAsia" w:hAnsi="Cambria Math"/>
               </w:rPr>
-              <m:t>1-</m:t>
-            </m:r>
-            <m:r>
-              <w:rPr>
-                <w:rFonts w:ascii="Cambria Math" w:eastAsiaTheme="minorEastAsia" w:hAnsi="Cambria Math"/>
-              </w:rPr>
-              <m:t>ρ</m:t>
+              <m:t>1-ρ</m:t>
             </m:r>
           </m:den>
         </m:f>
@@ -11007,13 +10962,7 @@
         <w:t>1</w:t>
       </w:r>
       <w:r>
-        <w:t xml:space="preserve"> </w:t>
-      </w:r>
-      <w:r>
-        <w:t>≠</w:t>
-      </w:r>
-      <w:r>
-        <w:t xml:space="preserve"> ρ</w:t>
+        <w:t xml:space="preserve"> ≠ ρ</w:t>
       </w:r>
       <w:r>
         <w:rPr>
@@ -11022,10 +10971,7 @@
         <w:t>2</w:t>
       </w:r>
       <w:r>
-        <w:t xml:space="preserve"> </w:t>
-      </w:r>
-      <w:r>
-        <w:t>is a two-tailed alternative ( Z</w:t>
+        <w:t xml:space="preserve"> is a two-tailed alternative ( Z</w:t>
       </w:r>
       <w:r>
         <w:rPr>
@@ -11228,19 +11174,7 @@
                   <w:rPr>
                     <w:rFonts w:ascii="Cambria Math" w:hAnsi="Cambria Math"/>
                   </w:rPr>
-                  <m:t xml:space="preserve"> </m:t>
-                </m:r>
-                <m:r>
-                  <w:rPr>
-                    <w:rFonts w:ascii="Cambria Math" w:hAnsi="Cambria Math"/>
-                  </w:rPr>
-                  <m:t>+</m:t>
-                </m:r>
-                <m:r>
-                  <w:rPr>
-                    <w:rFonts w:ascii="Cambria Math" w:hAnsi="Cambria Math"/>
-                  </w:rPr>
-                  <m:t xml:space="preserve"> </m:t>
+                  <m:t xml:space="preserve"> + </m:t>
                 </m:r>
                 <m:f>
                   <m:fPr>
@@ -11338,21 +11272,15 @@
         <w:rPr>
           <w:vertAlign w:val="subscript"/>
         </w:rPr>
-        <w:t>1</w:t>
+        <w:t>1,2</w:t>
+      </w:r>
+      <w:r>
+        <w:t xml:space="preserve"> = ρ</w:t>
       </w:r>
       <w:r>
         <w:rPr>
           <w:vertAlign w:val="subscript"/>
         </w:rPr>
-        <w:t>,2</w:t>
-      </w:r>
-      <w:r>
-        <w:t xml:space="preserve"> = ρ</w:t>
-      </w:r>
-      <w:r>
-        <w:rPr>
-          <w:vertAlign w:val="subscript"/>
-        </w:rPr>
         <w:t>1,3</w:t>
       </w:r>
       <w:r>
@@ -11418,10 +11346,7 @@
         <w:t>2</w:t>
       </w:r>
       <w:r>
-        <w:t xml:space="preserve"> Be For A Correlation To Be Considered S</w:t>
-      </w:r>
-      <w:r>
-        <w:t>ignificant</w:t>
+        <w:t xml:space="preserve"> Be For A Correlation To Be Considered Significant</w:t>
       </w:r>
     </w:p>
     <w:p>
@@ -11535,6 +11460,410 @@
       </w:pPr>
       <w:r>
         <w:t>Some independent variables are uncommon (variable is rarely present)</w:t>
+      </w:r>
+    </w:p>
+    <w:p>
+      <w:pPr>
+        <w:spacing w:after="0" w:line="240" w:lineRule="auto"/>
+      </w:pPr>
+    </w:p>
+    <w:p>
+      <w:pPr>
+        <w:spacing w:after="0" w:line="240" w:lineRule="auto"/>
+        <w:rPr>
+          <w:b/>
+        </w:rPr>
+      </w:pPr>
+      <w:r>
+        <w:rPr>
+          <w:b/>
+        </w:rPr>
+        <w:t>Chapter 7: The Analysis-of-Variance (ANOVA) Table</w:t>
+      </w:r>
+    </w:p>
+    <w:p>
+      <w:pPr>
+        <w:spacing w:after="0" w:line="240" w:lineRule="auto"/>
+        <w:rPr>
+          <w:u w:val="single"/>
+        </w:rPr>
+      </w:pPr>
+      <w:r>
+        <w:rPr>
+          <w:u w:val="single"/>
+        </w:rPr>
+        <w:t>Preview Questions</w:t>
+      </w:r>
+    </w:p>
+    <w:p>
+      <w:pPr>
+        <w:pStyle w:val="ListParagraph"/>
+        <w:numPr>
+          <w:ilvl w:val="0"/>
+          <w:numId w:val="57"/>
+        </w:numPr>
+        <w:spacing w:after="0" w:line="240" w:lineRule="auto"/>
+      </w:pPr>
+      <w:r>
+        <w:t>What is the ANOVA table?</w:t>
+      </w:r>
+    </w:p>
+    <w:p>
+      <w:pPr>
+        <w:pStyle w:val="ListParagraph"/>
+        <w:numPr>
+          <w:ilvl w:val="0"/>
+          <w:numId w:val="57"/>
+        </w:numPr>
+        <w:spacing w:after="0" w:line="240" w:lineRule="auto"/>
+      </w:pPr>
+      <w:r>
+        <w:t>For what is the ANOVA table used?</w:t>
+      </w:r>
+    </w:p>
+    <w:p>
+      <w:pPr>
+        <w:spacing w:after="0" w:line="240" w:lineRule="auto"/>
+        <w:rPr>
+          <w:u w:val="single"/>
+        </w:rPr>
+      </w:pPr>
+    </w:p>
+    <w:p>
+      <w:pPr>
+        <w:spacing w:after="0" w:line="240" w:lineRule="auto"/>
+        <w:rPr>
+          <w:u w:val="single"/>
+        </w:rPr>
+      </w:pPr>
+      <w:r>
+        <w:rPr>
+          <w:u w:val="single"/>
+        </w:rPr>
+        <w:t>Reading Summary</w:t>
+      </w:r>
+    </w:p>
+    <w:p>
+      <w:pPr>
+        <w:spacing w:after="0" w:line="240" w:lineRule="auto"/>
+      </w:pPr>
+      <w:r>
+        <w:t>Preview</w:t>
+      </w:r>
+    </w:p>
+    <w:p>
+      <w:pPr>
+        <w:pStyle w:val="ListParagraph"/>
+        <w:numPr>
+          <w:ilvl w:val="0"/>
+          <w:numId w:val="58"/>
+        </w:numPr>
+        <w:spacing w:after="0" w:line="240" w:lineRule="auto"/>
+      </w:pPr>
+      <w:r>
+        <w:t>Applies to all forms of regression analysis.</w:t>
+      </w:r>
+    </w:p>
+    <w:p>
+      <w:pPr>
+        <w:pStyle w:val="ListParagraph"/>
+        <w:numPr>
+          <w:ilvl w:val="0"/>
+          <w:numId w:val="58"/>
+        </w:numPr>
+        <w:spacing w:after="0" w:line="240" w:lineRule="auto"/>
+      </w:pPr>
+      <w:r>
+        <w:t>Consists of several estimates of variance.</w:t>
+      </w:r>
+    </w:p>
+    <w:p>
+      <w:pPr>
+        <w:pStyle w:val="ListParagraph"/>
+        <w:numPr>
+          <w:ilvl w:val="0"/>
+          <w:numId w:val="58"/>
+        </w:numPr>
+        <w:spacing w:after="0" w:line="240" w:lineRule="auto"/>
+      </w:pPr>
+      <w:r>
+        <w:t>Estimates used to answer the inferential questions</w:t>
+      </w:r>
+    </w:p>
+    <w:p>
+      <w:pPr>
+        <w:pStyle w:val="ListParagraph"/>
+        <w:numPr>
+          <w:ilvl w:val="0"/>
+          <w:numId w:val="58"/>
+        </w:numPr>
+        <w:spacing w:after="0" w:line="240" w:lineRule="auto"/>
+      </w:pPr>
+      <w:r>
+        <w:t>Inferential questions for straight-line regression analysis</w:t>
+      </w:r>
+    </w:p>
+    <w:p>
+      <w:pPr>
+        <w:pStyle w:val="ListParagraph"/>
+        <w:numPr>
+          <w:ilvl w:val="1"/>
+          <w:numId w:val="58"/>
+        </w:numPr>
+        <w:spacing w:after="0" w:line="240" w:lineRule="auto"/>
+      </w:pPr>
+      <w:r>
+        <w:t>Is the straight-line model appropriate?</w:t>
+      </w:r>
+    </w:p>
+    <w:p>
+      <w:pPr>
+        <w:pStyle w:val="ListParagraph"/>
+        <w:numPr>
+          <w:ilvl w:val="1"/>
+          <w:numId w:val="58"/>
+        </w:numPr>
+        <w:spacing w:after="0" w:line="240" w:lineRule="auto"/>
+      </w:pPr>
+      <w:r>
+        <w:t>Is the true slope of the best-fit line zero?</w:t>
+      </w:r>
+    </w:p>
+    <w:p>
+      <w:pPr>
+        <w:pStyle w:val="ListParagraph"/>
+        <w:numPr>
+          <w:ilvl w:val="1"/>
+          <w:numId w:val="58"/>
+        </w:numPr>
+        <w:spacing w:after="0" w:line="240" w:lineRule="auto"/>
+      </w:pPr>
+      <w:r>
+        <w:t>What is the strength of the straight-line relationship?</w:t>
+      </w:r>
+    </w:p>
+    <w:p>
+      <w:pPr>
+        <w:pStyle w:val="ListParagraph"/>
+        <w:numPr>
+          <w:ilvl w:val="0"/>
+          <w:numId w:val="58"/>
+        </w:numPr>
+        <w:spacing w:after="0" w:line="240" w:lineRule="auto"/>
+      </w:pPr>
+      <w:r>
+        <w:t>Regression analysis and analysis of variance are closely related.</w:t>
+      </w:r>
+    </w:p>
+    <w:p>
+      <w:pPr>
+        <w:spacing w:after="0" w:line="240" w:lineRule="auto"/>
+      </w:pPr>
+    </w:p>
+    <w:p>
+      <w:pPr>
+        <w:spacing w:after="0" w:line="240" w:lineRule="auto"/>
+      </w:pPr>
+      <w:r>
+        <w:t>The ANOVA Table for Straight-Line Regression</w:t>
+      </w:r>
+    </w:p>
+    <w:p>
+      <w:pPr>
+        <w:pStyle w:val="ListParagraph"/>
+        <w:numPr>
+          <w:ilvl w:val="0"/>
+          <w:numId w:val="59"/>
+        </w:numPr>
+        <w:spacing w:after="0" w:line="240" w:lineRule="auto"/>
+      </w:pPr>
+      <w:r>
+        <w:t>Mean-sq</w:t>
+      </w:r>
+      <w:r>
+        <w:t>uare term is the sum of squares</w:t>
+      </w:r>
+      <w:r>
+        <w:t xml:space="preserve"> divided by the degrees of freedom</w:t>
+      </w:r>
+      <w:r>
+        <w:t>.</w:t>
+      </w:r>
+    </w:p>
+    <w:p>
+      <w:pPr>
+        <w:pStyle w:val="ListParagraph"/>
+        <w:numPr>
+          <w:ilvl w:val="0"/>
+          <w:numId w:val="59"/>
+        </w:numPr>
+        <w:spacing w:after="0" w:line="240" w:lineRule="auto"/>
+      </w:pPr>
+      <w:r>
+        <w:t>F-statistic is the regression mean square by the residual mean square</w:t>
+      </w:r>
+      <w:r>
+        <w:t>.</w:t>
+      </w:r>
+    </w:p>
+    <w:p>
+      <w:pPr>
+        <w:pStyle w:val="ListParagraph"/>
+        <w:numPr>
+          <w:ilvl w:val="0"/>
+          <w:numId w:val="59"/>
+        </w:numPr>
+        <w:spacing w:after="0" w:line="240" w:lineRule="auto"/>
+      </w:pPr>
+      <w:r>
+        <w:t>SSY called the total unexplained variation or total sum of squares about the mean.</w:t>
+      </w:r>
+    </w:p>
+    <w:p>
+      <w:pPr>
+        <w:pStyle w:val="ListParagraph"/>
+        <w:numPr>
+          <w:ilvl w:val="0"/>
+          <w:numId w:val="59"/>
+        </w:numPr>
+        <w:spacing w:after="0" w:line="240" w:lineRule="auto"/>
+      </w:pPr>
+      <w:r>
+        <w:lastRenderedPageBreak/>
+        <w:t>SSE measures the amount of variation in the observed Y remaining after accounting for the linear effect of X.</w:t>
+      </w:r>
+    </w:p>
+    <w:p>
+      <w:pPr>
+        <w:pStyle w:val="ListParagraph"/>
+        <w:numPr>
+          <w:ilvl w:val="0"/>
+          <w:numId w:val="59"/>
+        </w:numPr>
+        <w:spacing w:after="0" w:line="240" w:lineRule="auto"/>
+      </w:pPr>
+      <w:r>
+        <w:t>SSY-SSE is the variation due to regression.</w:t>
+      </w:r>
+    </w:p>
+    <w:p>
+      <w:pPr>
+        <w:pStyle w:val="ListParagraph"/>
+        <w:numPr>
+          <w:ilvl w:val="0"/>
+          <w:numId w:val="59"/>
+        </w:numPr>
+        <w:spacing w:after="0" w:line="240" w:lineRule="auto"/>
+      </w:pPr>
+      <w:r>
+        <w:t>SSY-SSE also called the sum of squares due to regression.</w:t>
+      </w:r>
+    </w:p>
+    <w:p>
+      <w:pPr>
+        <w:pStyle w:val="ListParagraph"/>
+        <w:numPr>
+          <w:ilvl w:val="0"/>
+          <w:numId w:val="59"/>
+        </w:numPr>
+        <w:spacing w:after="0" w:line="240" w:lineRule="auto"/>
+      </w:pPr>
+      <w:r>
+        <w:t>Total unexplained variation = variation due to regression + residual variation after regression (see Eq. 7.1 on p. 130), which holds for any regression.</w:t>
+      </w:r>
+    </w:p>
+    <w:p>
+      <w:pPr>
+        <w:pStyle w:val="ListParagraph"/>
+        <w:numPr>
+          <w:ilvl w:val="0"/>
+          <w:numId w:val="59"/>
+        </w:numPr>
+        <w:spacing w:after="0" w:line="240" w:lineRule="auto"/>
+      </w:pPr>
+      <w:r>
+        <w:t xml:space="preserve">Mean-square error </w:t>
+      </w:r>
+      <w:r>
+        <w:t xml:space="preserve">(residual) </w:t>
+      </w:r>
+      <w:r>
+        <w:t>value is estimate of sample standard deviation, S</w:t>
+      </w:r>
+      <w:r>
+        <w:rPr>
+          <w:vertAlign w:val="superscript"/>
+        </w:rPr>
+        <w:t>2</w:t>
+      </w:r>
+      <w:r>
+        <w:rPr>
+          <w:vertAlign w:val="subscript"/>
+        </w:rPr>
+        <w:t>Y|X</w:t>
+      </w:r>
+      <w:r>
+        <w:t xml:space="preserve"> </w:t>
+      </w:r>
+    </w:p>
+    <w:p>
+      <w:pPr>
+        <w:pStyle w:val="ListParagraph"/>
+        <w:numPr>
+          <w:ilvl w:val="0"/>
+          <w:numId w:val="59"/>
+        </w:numPr>
+        <w:spacing w:after="0" w:line="240" w:lineRule="auto"/>
+      </w:pPr>
+      <w:r>
+        <w:t>S</w:t>
+      </w:r>
+      <w:r>
+        <w:rPr>
+          <w:vertAlign w:val="superscript"/>
+        </w:rPr>
+        <w:t>2</w:t>
+      </w:r>
+      <w:r>
+        <w:rPr>
+          <w:vertAlign w:val="subscript"/>
+        </w:rPr>
+        <w:t>Y|X</w:t>
+      </w:r>
+      <w:r>
+        <w:t xml:space="preserve"> i</w:t>
+      </w:r>
+      <w:r>
+        <w:t xml:space="preserve">s an estimate of the population standard deviation, σ, if </w:t>
+      </w:r>
+      <w:r>
+        <w:t>straight-line regression model is appropriate</w:t>
+      </w:r>
+    </w:p>
+    <w:p>
+      <w:pPr>
+        <w:pStyle w:val="ListParagraph"/>
+        <w:numPr>
+          <w:ilvl w:val="0"/>
+          <w:numId w:val="59"/>
+        </w:numPr>
+        <w:spacing w:after="0" w:line="240" w:lineRule="auto"/>
+      </w:pPr>
+      <w:r>
+        <w:t>Mean-square regression value is estimate of population standard deviation ONLY IF variable X DOES NOT help predict variable Y (i.e., the null hypothesis slope = 0 is true).</w:t>
+      </w:r>
+    </w:p>
+    <w:p>
+      <w:pPr>
+        <w:pStyle w:val="ListParagraph"/>
+        <w:numPr>
+          <w:ilvl w:val="0"/>
+          <w:numId w:val="59"/>
+        </w:numPr>
+        <w:spacing w:after="0" w:line="240" w:lineRule="auto"/>
+      </w:pPr>
+      <w:r>
+        <w:t>Mean-square residual and mean-square regression are statistically independent of each other.</w:t>
       </w:r>
     </w:p>
     <w:p>
@@ -11962,7 +12291,7 @@
         <w:b/>
         <w:noProof/>
       </w:rPr>
-      <w:t>3</w:t>
+      <w:t>4</w:t>
     </w:r>
     <w:r>
       <w:rPr>
@@ -11996,7 +12325,7 @@
         <w:b/>
         <w:noProof/>
       </w:rPr>
-      <w:t>3</w:t>
+      <w:t>4</w:t>
     </w:r>
     <w:r>
       <w:rPr>
@@ -13205,6 +13534,92 @@
     </w:lvl>
   </w:abstractNum>
   <w:abstractNum w:abstractNumId="11">
+    <w:nsid w:val="16C652F0"/>
+    <w:multiLevelType w:val="hybridMultilevel"/>
+    <w:tmpl w:val="2A240944"/>
+    <w:lvl w:ilvl="0" w:tplc="0409000F">
+      <w:start w:val="1"/>
+      <w:numFmt w:val="decimal"/>
+      <w:lvlText w:val="%1."/>
+      <w:lvlJc w:val="left"/>
+      <w:pPr>
+        <w:ind w:left="720" w:hanging="360"/>
+      </w:pPr>
+    </w:lvl>
+    <w:lvl w:ilvl="1" w:tplc="04090019" w:tentative="1">
+      <w:start w:val="1"/>
+      <w:numFmt w:val="lowerLetter"/>
+      <w:lvlText w:val="%2."/>
+      <w:lvlJc w:val="left"/>
+      <w:pPr>
+        <w:ind w:left="1440" w:hanging="360"/>
+      </w:pPr>
+    </w:lvl>
+    <w:lvl w:ilvl="2" w:tplc="0409001B" w:tentative="1">
+      <w:start w:val="1"/>
+      <w:numFmt w:val="lowerRoman"/>
+      <w:lvlText w:val="%3."/>
+      <w:lvlJc w:val="right"/>
+      <w:pPr>
+        <w:ind w:left="2160" w:hanging="180"/>
+      </w:pPr>
+    </w:lvl>
+    <w:lvl w:ilvl="3" w:tplc="0409000F" w:tentative="1">
+      <w:start w:val="1"/>
+      <w:numFmt w:val="decimal"/>
+      <w:lvlText w:val="%4."/>
+      <w:lvlJc w:val="left"/>
+      <w:pPr>
+        <w:ind w:left="2880" w:hanging="360"/>
+      </w:pPr>
+    </w:lvl>
+    <w:lvl w:ilvl="4" w:tplc="04090019" w:tentative="1">
+      <w:start w:val="1"/>
+      <w:numFmt w:val="lowerLetter"/>
+      <w:lvlText w:val="%5."/>
+      <w:lvlJc w:val="left"/>
+      <w:pPr>
+        <w:ind w:left="3600" w:hanging="360"/>
+      </w:pPr>
+    </w:lvl>
+    <w:lvl w:ilvl="5" w:tplc="0409001B" w:tentative="1">
+      <w:start w:val="1"/>
+      <w:numFmt w:val="lowerRoman"/>
+      <w:lvlText w:val="%6."/>
+      <w:lvlJc w:val="right"/>
+      <w:pPr>
+        <w:ind w:left="4320" w:hanging="180"/>
+      </w:pPr>
+    </w:lvl>
+    <w:lvl w:ilvl="6" w:tplc="0409000F" w:tentative="1">
+      <w:start w:val="1"/>
+      <w:numFmt w:val="decimal"/>
+      <w:lvlText w:val="%7."/>
+      <w:lvlJc w:val="left"/>
+      <w:pPr>
+        <w:ind w:left="5040" w:hanging="360"/>
+      </w:pPr>
+    </w:lvl>
+    <w:lvl w:ilvl="7" w:tplc="04090019" w:tentative="1">
+      <w:start w:val="1"/>
+      <w:numFmt w:val="lowerLetter"/>
+      <w:lvlText w:val="%8."/>
+      <w:lvlJc w:val="left"/>
+      <w:pPr>
+        <w:ind w:left="5760" w:hanging="360"/>
+      </w:pPr>
+    </w:lvl>
+    <w:lvl w:ilvl="8" w:tplc="0409001B" w:tentative="1">
+      <w:start w:val="1"/>
+      <w:numFmt w:val="lowerRoman"/>
+      <w:lvlText w:val="%9."/>
+      <w:lvlJc w:val="right"/>
+      <w:pPr>
+        <w:ind w:left="6480" w:hanging="180"/>
+      </w:pPr>
+    </w:lvl>
+  </w:abstractNum>
+  <w:abstractNum w:abstractNumId="12">
     <w:nsid w:val="17AA7779"/>
     <w:multiLevelType w:val="hybridMultilevel"/>
     <w:tmpl w:val="7BD8820E"/>
@@ -13290,7 +13705,7 @@
       </w:pPr>
     </w:lvl>
   </w:abstractNum>
-  <w:abstractNum w:abstractNumId="12">
+  <w:abstractNum w:abstractNumId="13">
     <w:nsid w:val="18C329F6"/>
     <w:multiLevelType w:val="hybridMultilevel"/>
     <w:tmpl w:val="E47C22A2"/>
@@ -13403,7 +13818,7 @@
       </w:rPr>
     </w:lvl>
   </w:abstractNum>
-  <w:abstractNum w:abstractNumId="13">
+  <w:abstractNum w:abstractNumId="14">
     <w:nsid w:val="1AE622A0"/>
     <w:multiLevelType w:val="hybridMultilevel"/>
     <w:tmpl w:val="23781B40"/>
@@ -13516,7 +13931,7 @@
       </w:rPr>
     </w:lvl>
   </w:abstractNum>
-  <w:abstractNum w:abstractNumId="14">
+  <w:abstractNum w:abstractNumId="15">
     <w:nsid w:val="1C3422BD"/>
     <w:multiLevelType w:val="hybridMultilevel"/>
     <w:tmpl w:val="B43E61A4"/>
@@ -13629,7 +14044,7 @@
       </w:rPr>
     </w:lvl>
   </w:abstractNum>
-  <w:abstractNum w:abstractNumId="15">
+  <w:abstractNum w:abstractNumId="16">
     <w:nsid w:val="2244303C"/>
     <w:multiLevelType w:val="hybridMultilevel"/>
     <w:tmpl w:val="56069BE4"/>
@@ -13742,7 +14157,7 @@
       </w:rPr>
     </w:lvl>
   </w:abstractNum>
-  <w:abstractNum w:abstractNumId="16">
+  <w:abstractNum w:abstractNumId="17">
     <w:nsid w:val="25420B4F"/>
     <w:multiLevelType w:val="hybridMultilevel"/>
     <w:tmpl w:val="26528E34"/>
@@ -13855,7 +14270,7 @@
       </w:rPr>
     </w:lvl>
   </w:abstractNum>
-  <w:abstractNum w:abstractNumId="17">
+  <w:abstractNum w:abstractNumId="18">
     <w:nsid w:val="258E6AB1"/>
     <w:multiLevelType w:val="hybridMultilevel"/>
     <w:tmpl w:val="A93E549C"/>
@@ -13968,7 +14383,7 @@
       </w:rPr>
     </w:lvl>
   </w:abstractNum>
-  <w:abstractNum w:abstractNumId="18">
+  <w:abstractNum w:abstractNumId="19">
     <w:nsid w:val="268E4DF0"/>
     <w:multiLevelType w:val="hybridMultilevel"/>
     <w:tmpl w:val="663A429A"/>
@@ -14081,7 +14496,7 @@
       </w:rPr>
     </w:lvl>
   </w:abstractNum>
-  <w:abstractNum w:abstractNumId="19">
+  <w:abstractNum w:abstractNumId="20">
     <w:nsid w:val="27116ED3"/>
     <w:multiLevelType w:val="hybridMultilevel"/>
     <w:tmpl w:val="D138F40E"/>
@@ -14194,7 +14609,7 @@
       </w:rPr>
     </w:lvl>
   </w:abstractNum>
-  <w:abstractNum w:abstractNumId="20">
+  <w:abstractNum w:abstractNumId="21">
     <w:nsid w:val="273F5ADD"/>
     <w:multiLevelType w:val="hybridMultilevel"/>
     <w:tmpl w:val="E39C7C68"/>
@@ -14307,7 +14722,7 @@
       </w:rPr>
     </w:lvl>
   </w:abstractNum>
-  <w:abstractNum w:abstractNumId="21">
+  <w:abstractNum w:abstractNumId="22">
     <w:nsid w:val="28020DF6"/>
     <w:multiLevelType w:val="hybridMultilevel"/>
     <w:tmpl w:val="84485B68"/>
@@ -14420,7 +14835,7 @@
       </w:rPr>
     </w:lvl>
   </w:abstractNum>
-  <w:abstractNum w:abstractNumId="22">
+  <w:abstractNum w:abstractNumId="23">
     <w:nsid w:val="283B08AF"/>
     <w:multiLevelType w:val="hybridMultilevel"/>
     <w:tmpl w:val="9F2E3564"/>
@@ -14533,7 +14948,7 @@
       </w:rPr>
     </w:lvl>
   </w:abstractNum>
-  <w:abstractNum w:abstractNumId="23">
+  <w:abstractNum w:abstractNumId="24">
     <w:nsid w:val="29862A5E"/>
     <w:multiLevelType w:val="hybridMultilevel"/>
     <w:tmpl w:val="17A8C600"/>
@@ -14646,7 +15061,7 @@
       </w:rPr>
     </w:lvl>
   </w:abstractNum>
-  <w:abstractNum w:abstractNumId="24">
+  <w:abstractNum w:abstractNumId="25">
     <w:nsid w:val="2EA77ED5"/>
     <w:multiLevelType w:val="hybridMultilevel"/>
     <w:tmpl w:val="10B2D186"/>
@@ -14759,7 +15174,120 @@
       </w:rPr>
     </w:lvl>
   </w:abstractNum>
-  <w:abstractNum w:abstractNumId="25">
+  <w:abstractNum w:abstractNumId="26">
+    <w:nsid w:val="313D27EE"/>
+    <w:multiLevelType w:val="hybridMultilevel"/>
+    <w:tmpl w:val="213697E6"/>
+    <w:lvl w:ilvl="0" w:tplc="04090001">
+      <w:start w:val="1"/>
+      <w:numFmt w:val="bullet"/>
+      <w:lvlText w:val=""/>
+      <w:lvlJc w:val="left"/>
+      <w:pPr>
+        <w:ind w:left="720" w:hanging="360"/>
+      </w:pPr>
+      <w:rPr>
+        <w:rFonts w:ascii="Symbol" w:hAnsi="Symbol" w:hint="default"/>
+      </w:rPr>
+    </w:lvl>
+    <w:lvl w:ilvl="1" w:tplc="04090003">
+      <w:start w:val="1"/>
+      <w:numFmt w:val="bullet"/>
+      <w:lvlText w:val="o"/>
+      <w:lvlJc w:val="left"/>
+      <w:pPr>
+        <w:ind w:left="1440" w:hanging="360"/>
+      </w:pPr>
+      <w:rPr>
+        <w:rFonts w:ascii="Courier New" w:hAnsi="Courier New" w:cs="Courier New" w:hint="default"/>
+      </w:rPr>
+    </w:lvl>
+    <w:lvl w:ilvl="2" w:tplc="04090005" w:tentative="1">
+      <w:start w:val="1"/>
+      <w:numFmt w:val="bullet"/>
+      <w:lvlText w:val=""/>
+      <w:lvlJc w:val="left"/>
+      <w:pPr>
+        <w:ind w:left="2160" w:hanging="360"/>
+      </w:pPr>
+      <w:rPr>
+        <w:rFonts w:ascii="Wingdings" w:hAnsi="Wingdings" w:hint="default"/>
+      </w:rPr>
+    </w:lvl>
+    <w:lvl w:ilvl="3" w:tplc="04090001" w:tentative="1">
+      <w:start w:val="1"/>
+      <w:numFmt w:val="bullet"/>
+      <w:lvlText w:val=""/>
+      <w:lvlJc w:val="left"/>
+      <w:pPr>
+        <w:ind w:left="2880" w:hanging="360"/>
+      </w:pPr>
+      <w:rPr>
+        <w:rFonts w:ascii="Symbol" w:hAnsi="Symbol" w:hint="default"/>
+      </w:rPr>
+    </w:lvl>
+    <w:lvl w:ilvl="4" w:tplc="04090003" w:tentative="1">
+      <w:start w:val="1"/>
+      <w:numFmt w:val="bullet"/>
+      <w:lvlText w:val="o"/>
+      <w:lvlJc w:val="left"/>
+      <w:pPr>
+        <w:ind w:left="3600" w:hanging="360"/>
+      </w:pPr>
+      <w:rPr>
+        <w:rFonts w:ascii="Courier New" w:hAnsi="Courier New" w:cs="Courier New" w:hint="default"/>
+      </w:rPr>
+    </w:lvl>
+    <w:lvl w:ilvl="5" w:tplc="04090005" w:tentative="1">
+      <w:start w:val="1"/>
+      <w:numFmt w:val="bullet"/>
+      <w:lvlText w:val=""/>
+      <w:lvlJc w:val="left"/>
+      <w:pPr>
+        <w:ind w:left="4320" w:hanging="360"/>
+      </w:pPr>
+      <w:rPr>
+        <w:rFonts w:ascii="Wingdings" w:hAnsi="Wingdings" w:hint="default"/>
+      </w:rPr>
+    </w:lvl>
+    <w:lvl w:ilvl="6" w:tplc="04090001" w:tentative="1">
+      <w:start w:val="1"/>
+      <w:numFmt w:val="bullet"/>
+      <w:lvlText w:val=""/>
+      <w:lvlJc w:val="left"/>
+      <w:pPr>
+        <w:ind w:left="5040" w:hanging="360"/>
+      </w:pPr>
+      <w:rPr>
+        <w:rFonts w:ascii="Symbol" w:hAnsi="Symbol" w:hint="default"/>
+      </w:rPr>
+    </w:lvl>
+    <w:lvl w:ilvl="7" w:tplc="04090003" w:tentative="1">
+      <w:start w:val="1"/>
+      <w:numFmt w:val="bullet"/>
+      <w:lvlText w:val="o"/>
+      <w:lvlJc w:val="left"/>
+      <w:pPr>
+        <w:ind w:left="5760" w:hanging="360"/>
+      </w:pPr>
+      <w:rPr>
+        <w:rFonts w:ascii="Courier New" w:hAnsi="Courier New" w:cs="Courier New" w:hint="default"/>
+      </w:rPr>
+    </w:lvl>
+    <w:lvl w:ilvl="8" w:tplc="04090005" w:tentative="1">
+      <w:start w:val="1"/>
+      <w:numFmt w:val="bullet"/>
+      <w:lvlText w:val=""/>
+      <w:lvlJc w:val="left"/>
+      <w:pPr>
+        <w:ind w:left="6480" w:hanging="360"/>
+      </w:pPr>
+      <w:rPr>
+        <w:rFonts w:ascii="Wingdings" w:hAnsi="Wingdings" w:hint="default"/>
+      </w:rPr>
+    </w:lvl>
+  </w:abstractNum>
+  <w:abstractNum w:abstractNumId="27">
     <w:nsid w:val="344049B1"/>
     <w:multiLevelType w:val="hybridMultilevel"/>
     <w:tmpl w:val="9A067252"/>
@@ -14872,7 +15400,7 @@
       </w:rPr>
     </w:lvl>
   </w:abstractNum>
-  <w:abstractNum w:abstractNumId="26">
+  <w:abstractNum w:abstractNumId="28">
     <w:nsid w:val="35F958F5"/>
     <w:multiLevelType w:val="hybridMultilevel"/>
     <w:tmpl w:val="E0E8D9B0"/>
@@ -14985,7 +15513,7 @@
       </w:rPr>
     </w:lvl>
   </w:abstractNum>
-  <w:abstractNum w:abstractNumId="27">
+  <w:abstractNum w:abstractNumId="29">
     <w:nsid w:val="36F10170"/>
     <w:multiLevelType w:val="hybridMultilevel"/>
     <w:tmpl w:val="DD20BF9E"/>
@@ -15098,7 +15626,7 @@
       </w:rPr>
     </w:lvl>
   </w:abstractNum>
-  <w:abstractNum w:abstractNumId="28">
+  <w:abstractNum w:abstractNumId="30">
     <w:nsid w:val="37F74757"/>
     <w:multiLevelType w:val="hybridMultilevel"/>
     <w:tmpl w:val="3B6C04DA"/>
@@ -15211,7 +15739,7 @@
       </w:rPr>
     </w:lvl>
   </w:abstractNum>
-  <w:abstractNum w:abstractNumId="29">
+  <w:abstractNum w:abstractNumId="31">
     <w:nsid w:val="38E15203"/>
     <w:multiLevelType w:val="hybridMultilevel"/>
     <w:tmpl w:val="12E08554"/>
@@ -15297,7 +15825,7 @@
       </w:pPr>
     </w:lvl>
   </w:abstractNum>
-  <w:abstractNum w:abstractNumId="30">
+  <w:abstractNum w:abstractNumId="32">
     <w:nsid w:val="3C5D78E4"/>
     <w:multiLevelType w:val="hybridMultilevel"/>
     <w:tmpl w:val="16DC45D2"/>
@@ -15410,7 +15938,7 @@
       </w:rPr>
     </w:lvl>
   </w:abstractNum>
-  <w:abstractNum w:abstractNumId="31">
+  <w:abstractNum w:abstractNumId="33">
     <w:nsid w:val="3FD932AE"/>
     <w:multiLevelType w:val="hybridMultilevel"/>
     <w:tmpl w:val="E1204446"/>
@@ -15523,7 +16051,7 @@
       </w:rPr>
     </w:lvl>
   </w:abstractNum>
-  <w:abstractNum w:abstractNumId="32">
+  <w:abstractNum w:abstractNumId="34">
     <w:nsid w:val="45D00C09"/>
     <w:multiLevelType w:val="hybridMultilevel"/>
     <w:tmpl w:val="CC660646"/>
@@ -15636,7 +16164,7 @@
       </w:rPr>
     </w:lvl>
   </w:abstractNum>
-  <w:abstractNum w:abstractNumId="33">
+  <w:abstractNum w:abstractNumId="35">
     <w:nsid w:val="484B2F9D"/>
     <w:multiLevelType w:val="hybridMultilevel"/>
     <w:tmpl w:val="A080E720"/>
@@ -15749,7 +16277,7 @@
       </w:rPr>
     </w:lvl>
   </w:abstractNum>
-  <w:abstractNum w:abstractNumId="34">
+  <w:abstractNum w:abstractNumId="36">
     <w:nsid w:val="4D6D096A"/>
     <w:multiLevelType w:val="hybridMultilevel"/>
     <w:tmpl w:val="B6021B1E"/>
@@ -15862,7 +16390,7 @@
       </w:rPr>
     </w:lvl>
   </w:abstractNum>
-  <w:abstractNum w:abstractNumId="35">
+  <w:abstractNum w:abstractNumId="37">
     <w:nsid w:val="5259572A"/>
     <w:multiLevelType w:val="hybridMultilevel"/>
     <w:tmpl w:val="72C8EA24"/>
@@ -15975,7 +16503,7 @@
       </w:rPr>
     </w:lvl>
   </w:abstractNum>
-  <w:abstractNum w:abstractNumId="36">
+  <w:abstractNum w:abstractNumId="38">
     <w:nsid w:val="56122CA2"/>
     <w:multiLevelType w:val="hybridMultilevel"/>
     <w:tmpl w:val="E3B637EE"/>
@@ -16088,7 +16616,7 @@
       </w:rPr>
     </w:lvl>
   </w:abstractNum>
-  <w:abstractNum w:abstractNumId="37">
+  <w:abstractNum w:abstractNumId="39">
     <w:nsid w:val="57981F6E"/>
     <w:multiLevelType w:val="hybridMultilevel"/>
     <w:tmpl w:val="FE22107A"/>
@@ -16201,7 +16729,7 @@
       </w:rPr>
     </w:lvl>
   </w:abstractNum>
-  <w:abstractNum w:abstractNumId="38">
+  <w:abstractNum w:abstractNumId="40">
     <w:nsid w:val="58335FF4"/>
     <w:multiLevelType w:val="hybridMultilevel"/>
     <w:tmpl w:val="C8A4B996"/>
@@ -16314,7 +16842,7 @@
       </w:rPr>
     </w:lvl>
   </w:abstractNum>
-  <w:abstractNum w:abstractNumId="39">
+  <w:abstractNum w:abstractNumId="41">
     <w:nsid w:val="59276693"/>
     <w:multiLevelType w:val="hybridMultilevel"/>
     <w:tmpl w:val="C116115E"/>
@@ -16427,7 +16955,7 @@
       </w:rPr>
     </w:lvl>
   </w:abstractNum>
-  <w:abstractNum w:abstractNumId="40">
+  <w:abstractNum w:abstractNumId="42">
     <w:nsid w:val="5A496A6D"/>
     <w:multiLevelType w:val="hybridMultilevel"/>
     <w:tmpl w:val="2C588B24"/>
@@ -16513,7 +17041,7 @@
       </w:pPr>
     </w:lvl>
   </w:abstractNum>
-  <w:abstractNum w:abstractNumId="41">
+  <w:abstractNum w:abstractNumId="43">
     <w:nsid w:val="5BD37EBF"/>
     <w:multiLevelType w:val="hybridMultilevel"/>
     <w:tmpl w:val="7548CBFA"/>
@@ -16626,7 +17154,7 @@
       </w:rPr>
     </w:lvl>
   </w:abstractNum>
-  <w:abstractNum w:abstractNumId="42">
+  <w:abstractNum w:abstractNumId="44">
     <w:nsid w:val="5F016C85"/>
     <w:multiLevelType w:val="hybridMultilevel"/>
     <w:tmpl w:val="7BD8820E"/>
@@ -16712,7 +17240,7 @@
       </w:pPr>
     </w:lvl>
   </w:abstractNum>
-  <w:abstractNum w:abstractNumId="43">
+  <w:abstractNum w:abstractNumId="45">
     <w:nsid w:val="60155F02"/>
     <w:multiLevelType w:val="hybridMultilevel"/>
     <w:tmpl w:val="0E94BAFA"/>
@@ -16825,7 +17353,7 @@
       </w:rPr>
     </w:lvl>
   </w:abstractNum>
-  <w:abstractNum w:abstractNumId="44">
+  <w:abstractNum w:abstractNumId="46">
     <w:nsid w:val="60817ADC"/>
     <w:multiLevelType w:val="hybridMultilevel"/>
     <w:tmpl w:val="21AAFD2C"/>
@@ -16938,7 +17466,7 @@
       </w:rPr>
     </w:lvl>
   </w:abstractNum>
-  <w:abstractNum w:abstractNumId="45">
+  <w:abstractNum w:abstractNumId="47">
     <w:nsid w:val="64794762"/>
     <w:multiLevelType w:val="hybridMultilevel"/>
     <w:tmpl w:val="58181D28"/>
@@ -17051,7 +17579,7 @@
       </w:rPr>
     </w:lvl>
   </w:abstractNum>
-  <w:abstractNum w:abstractNumId="46">
+  <w:abstractNum w:abstractNumId="48">
     <w:nsid w:val="6D3C5DD6"/>
     <w:multiLevelType w:val="hybridMultilevel"/>
     <w:tmpl w:val="3A067E12"/>
@@ -17164,7 +17692,7 @@
       </w:rPr>
     </w:lvl>
   </w:abstractNum>
-  <w:abstractNum w:abstractNumId="47">
+  <w:abstractNum w:abstractNumId="49">
     <w:nsid w:val="6DDD1270"/>
     <w:multiLevelType w:val="hybridMultilevel"/>
     <w:tmpl w:val="E8AC9992"/>
@@ -17277,7 +17805,7 @@
       </w:rPr>
     </w:lvl>
   </w:abstractNum>
-  <w:abstractNum w:abstractNumId="48">
+  <w:abstractNum w:abstractNumId="50">
     <w:nsid w:val="6F667B90"/>
     <w:multiLevelType w:val="hybridMultilevel"/>
     <w:tmpl w:val="293AE75C"/>
@@ -17390,7 +17918,7 @@
       </w:rPr>
     </w:lvl>
   </w:abstractNum>
-  <w:abstractNum w:abstractNumId="49">
+  <w:abstractNum w:abstractNumId="51">
     <w:nsid w:val="71412003"/>
     <w:multiLevelType w:val="hybridMultilevel"/>
     <w:tmpl w:val="9C829E9C"/>
@@ -17503,7 +18031,7 @@
       </w:rPr>
     </w:lvl>
   </w:abstractNum>
-  <w:abstractNum w:abstractNumId="50">
+  <w:abstractNum w:abstractNumId="52">
     <w:nsid w:val="74C57F0F"/>
     <w:multiLevelType w:val="hybridMultilevel"/>
     <w:tmpl w:val="57E667E8"/>
@@ -17616,7 +18144,7 @@
       </w:rPr>
     </w:lvl>
   </w:abstractNum>
-  <w:abstractNum w:abstractNumId="51">
+  <w:abstractNum w:abstractNumId="53">
     <w:nsid w:val="75AB0417"/>
     <w:multiLevelType w:val="hybridMultilevel"/>
     <w:tmpl w:val="2FF65A0E"/>
@@ -17729,7 +18257,7 @@
       </w:rPr>
     </w:lvl>
   </w:abstractNum>
-  <w:abstractNum w:abstractNumId="52">
+  <w:abstractNum w:abstractNumId="54">
     <w:nsid w:val="75CA1A84"/>
     <w:multiLevelType w:val="hybridMultilevel"/>
     <w:tmpl w:val="E4C4B1E8"/>
@@ -17842,7 +18370,120 @@
       </w:rPr>
     </w:lvl>
   </w:abstractNum>
-  <w:abstractNum w:abstractNumId="53">
+  <w:abstractNum w:abstractNumId="55">
+    <w:nsid w:val="76696C36"/>
+    <w:multiLevelType w:val="hybridMultilevel"/>
+    <w:tmpl w:val="278A2DF6"/>
+    <w:lvl w:ilvl="0" w:tplc="04090001">
+      <w:start w:val="1"/>
+      <w:numFmt w:val="bullet"/>
+      <w:lvlText w:val=""/>
+      <w:lvlJc w:val="left"/>
+      <w:pPr>
+        <w:ind w:left="720" w:hanging="360"/>
+      </w:pPr>
+      <w:rPr>
+        <w:rFonts w:ascii="Symbol" w:hAnsi="Symbol" w:hint="default"/>
+      </w:rPr>
+    </w:lvl>
+    <w:lvl w:ilvl="1" w:tplc="04090003" w:tentative="1">
+      <w:start w:val="1"/>
+      <w:numFmt w:val="bullet"/>
+      <w:lvlText w:val="o"/>
+      <w:lvlJc w:val="left"/>
+      <w:pPr>
+        <w:ind w:left="1440" w:hanging="360"/>
+      </w:pPr>
+      <w:rPr>
+        <w:rFonts w:ascii="Courier New" w:hAnsi="Courier New" w:cs="Courier New" w:hint="default"/>
+      </w:rPr>
+    </w:lvl>
+    <w:lvl w:ilvl="2" w:tplc="04090005" w:tentative="1">
+      <w:start w:val="1"/>
+      <w:numFmt w:val="bullet"/>
+      <w:lvlText w:val=""/>
+      <w:lvlJc w:val="left"/>
+      <w:pPr>
+        <w:ind w:left="2160" w:hanging="360"/>
+      </w:pPr>
+      <w:rPr>
+        <w:rFonts w:ascii="Wingdings" w:hAnsi="Wingdings" w:hint="default"/>
+      </w:rPr>
+    </w:lvl>
+    <w:lvl w:ilvl="3" w:tplc="04090001" w:tentative="1">
+      <w:start w:val="1"/>
+      <w:numFmt w:val="bullet"/>
+      <w:lvlText w:val=""/>
+      <w:lvlJc w:val="left"/>
+      <w:pPr>
+        <w:ind w:left="2880" w:hanging="360"/>
+      </w:pPr>
+      <w:rPr>
+        <w:rFonts w:ascii="Symbol" w:hAnsi="Symbol" w:hint="default"/>
+      </w:rPr>
+    </w:lvl>
+    <w:lvl w:ilvl="4" w:tplc="04090003" w:tentative="1">
+      <w:start w:val="1"/>
+      <w:numFmt w:val="bullet"/>
+      <w:lvlText w:val="o"/>
+      <w:lvlJc w:val="left"/>
+      <w:pPr>
+        <w:ind w:left="3600" w:hanging="360"/>
+      </w:pPr>
+      <w:rPr>
+        <w:rFonts w:ascii="Courier New" w:hAnsi="Courier New" w:cs="Courier New" w:hint="default"/>
+      </w:rPr>
+    </w:lvl>
+    <w:lvl w:ilvl="5" w:tplc="04090005" w:tentative="1">
+      <w:start w:val="1"/>
+      <w:numFmt w:val="bullet"/>
+      <w:lvlText w:val=""/>
+      <w:lvlJc w:val="left"/>
+      <w:pPr>
+        <w:ind w:left="4320" w:hanging="360"/>
+      </w:pPr>
+      <w:rPr>
+        <w:rFonts w:ascii="Wingdings" w:hAnsi="Wingdings" w:hint="default"/>
+      </w:rPr>
+    </w:lvl>
+    <w:lvl w:ilvl="6" w:tplc="04090001" w:tentative="1">
+      <w:start w:val="1"/>
+      <w:numFmt w:val="bullet"/>
+      <w:lvlText w:val=""/>
+      <w:lvlJc w:val="left"/>
+      <w:pPr>
+        <w:ind w:left="5040" w:hanging="360"/>
+      </w:pPr>
+      <w:rPr>
+        <w:rFonts w:ascii="Symbol" w:hAnsi="Symbol" w:hint="default"/>
+      </w:rPr>
+    </w:lvl>
+    <w:lvl w:ilvl="7" w:tplc="04090003" w:tentative="1">
+      <w:start w:val="1"/>
+      <w:numFmt w:val="bullet"/>
+      <w:lvlText w:val="o"/>
+      <w:lvlJc w:val="left"/>
+      <w:pPr>
+        <w:ind w:left="5760" w:hanging="360"/>
+      </w:pPr>
+      <w:rPr>
+        <w:rFonts w:ascii="Courier New" w:hAnsi="Courier New" w:cs="Courier New" w:hint="default"/>
+      </w:rPr>
+    </w:lvl>
+    <w:lvl w:ilvl="8" w:tplc="04090005" w:tentative="1">
+      <w:start w:val="1"/>
+      <w:numFmt w:val="bullet"/>
+      <w:lvlText w:val=""/>
+      <w:lvlJc w:val="left"/>
+      <w:pPr>
+        <w:ind w:left="6480" w:hanging="360"/>
+      </w:pPr>
+      <w:rPr>
+        <w:rFonts w:ascii="Wingdings" w:hAnsi="Wingdings" w:hint="default"/>
+      </w:rPr>
+    </w:lvl>
+  </w:abstractNum>
+  <w:abstractNum w:abstractNumId="56">
     <w:nsid w:val="7B1D4DA1"/>
     <w:multiLevelType w:val="hybridMultilevel"/>
     <w:tmpl w:val="B32AE4BA"/>
@@ -17928,7 +18569,7 @@
       </w:pPr>
     </w:lvl>
   </w:abstractNum>
-  <w:abstractNum w:abstractNumId="54">
+  <w:abstractNum w:abstractNumId="57">
     <w:nsid w:val="7C162B99"/>
     <w:multiLevelType w:val="hybridMultilevel"/>
     <w:tmpl w:val="7BF840DA"/>
@@ -18041,7 +18682,7 @@
       </w:rPr>
     </w:lvl>
   </w:abstractNum>
-  <w:abstractNum w:abstractNumId="55">
+  <w:abstractNum w:abstractNumId="58">
     <w:nsid w:val="7EF26473"/>
     <w:multiLevelType w:val="hybridMultilevel"/>
     <w:tmpl w:val="B21EDE22"/>
@@ -18158,55 +18799,55 @@
     <w:abstractNumId w:val="10"/>
   </w:num>
   <w:num w:numId="2">
-    <w:abstractNumId w:val="49"/>
+    <w:abstractNumId w:val="51"/>
   </w:num>
   <w:num w:numId="3">
     <w:abstractNumId w:val="7"/>
   </w:num>
   <w:num w:numId="4">
-    <w:abstractNumId w:val="35"/>
+    <w:abstractNumId w:val="37"/>
   </w:num>
   <w:num w:numId="5">
     <w:abstractNumId w:val="9"/>
   </w:num>
   <w:num w:numId="6">
-    <w:abstractNumId w:val="26"/>
+    <w:abstractNumId w:val="28"/>
   </w:num>
   <w:num w:numId="7">
-    <w:abstractNumId w:val="11"/>
+    <w:abstractNumId w:val="12"/>
   </w:num>
   <w:num w:numId="8">
-    <w:abstractNumId w:val="12"/>
+    <w:abstractNumId w:val="13"/>
   </w:num>
   <w:num w:numId="9">
     <w:abstractNumId w:val="6"/>
   </w:num>
   <w:num w:numId="10">
-    <w:abstractNumId w:val="39"/>
+    <w:abstractNumId w:val="41"/>
   </w:num>
   <w:num w:numId="11">
-    <w:abstractNumId w:val="47"/>
+    <w:abstractNumId w:val="49"/>
   </w:num>
   <w:num w:numId="12">
     <w:abstractNumId w:val="8"/>
   </w:num>
   <w:num w:numId="13">
-    <w:abstractNumId w:val="16"/>
+    <w:abstractNumId w:val="17"/>
   </w:num>
   <w:num w:numId="14">
-    <w:abstractNumId w:val="42"/>
+    <w:abstractNumId w:val="44"/>
   </w:num>
   <w:num w:numId="15">
-    <w:abstractNumId w:val="17"/>
+    <w:abstractNumId w:val="18"/>
   </w:num>
   <w:num w:numId="16">
-    <w:abstractNumId w:val="46"/>
+    <w:abstractNumId w:val="48"/>
   </w:num>
   <w:num w:numId="17">
-    <w:abstractNumId w:val="34"/>
+    <w:abstractNumId w:val="36"/>
   </w:num>
   <w:num w:numId="18">
-    <w:abstractNumId w:val="43"/>
+    <w:abstractNumId w:val="45"/>
   </w:num>
   <w:num w:numId="19">
     <w:abstractNumId w:val="1"/>
@@ -18215,114 +18856,123 @@
     <w:abstractNumId w:val="5"/>
   </w:num>
   <w:num w:numId="21">
-    <w:abstractNumId w:val="21"/>
+    <w:abstractNumId w:val="22"/>
   </w:num>
   <w:num w:numId="22">
+    <w:abstractNumId w:val="34"/>
+  </w:num>
+  <w:num w:numId="23">
+    <w:abstractNumId w:val="27"/>
+  </w:num>
+  <w:num w:numId="24">
+    <w:abstractNumId w:val="29"/>
+  </w:num>
+  <w:num w:numId="25">
+    <w:abstractNumId w:val="46"/>
+  </w:num>
+  <w:num w:numId="26">
+    <w:abstractNumId w:val="31"/>
+  </w:num>
+  <w:num w:numId="27">
+    <w:abstractNumId w:val="52"/>
+  </w:num>
+  <w:num w:numId="28">
+    <w:abstractNumId w:val="35"/>
+  </w:num>
+  <w:num w:numId="29">
+    <w:abstractNumId w:val="58"/>
+  </w:num>
+  <w:num w:numId="30">
+    <w:abstractNumId w:val="16"/>
+  </w:num>
+  <w:num w:numId="31">
+    <w:abstractNumId w:val="42"/>
+  </w:num>
+  <w:num w:numId="32">
+    <w:abstractNumId w:val="40"/>
+  </w:num>
+  <w:num w:numId="33">
     <w:abstractNumId w:val="32"/>
   </w:num>
-  <w:num w:numId="23">
-    <w:abstractNumId w:val="25"/>
-  </w:num>
-  <w:num w:numId="24">
-    <w:abstractNumId w:val="27"/>
-  </w:num>
-  <w:num w:numId="25">
-    <w:abstractNumId w:val="44"/>
-  </w:num>
-  <w:num w:numId="26">
-    <w:abstractNumId w:val="29"/>
-  </w:num>
-  <w:num w:numId="27">
+  <w:num w:numId="34">
     <w:abstractNumId w:val="50"/>
-  </w:num>
-  <w:num w:numId="28">
-    <w:abstractNumId w:val="33"/>
-  </w:num>
-  <w:num w:numId="29">
-    <w:abstractNumId w:val="55"/>
-  </w:num>
-  <w:num w:numId="30">
-    <w:abstractNumId w:val="15"/>
-  </w:num>
-  <w:num w:numId="31">
-    <w:abstractNumId w:val="40"/>
-  </w:num>
-  <w:num w:numId="32">
-    <w:abstractNumId w:val="38"/>
-  </w:num>
-  <w:num w:numId="33">
-    <w:abstractNumId w:val="30"/>
-  </w:num>
-  <w:num w:numId="34">
-    <w:abstractNumId w:val="48"/>
   </w:num>
   <w:num w:numId="35">
     <w:abstractNumId w:val="0"/>
   </w:num>
   <w:num w:numId="36">
-    <w:abstractNumId w:val="18"/>
+    <w:abstractNumId w:val="19"/>
   </w:num>
   <w:num w:numId="37">
-    <w:abstractNumId w:val="41"/>
+    <w:abstractNumId w:val="43"/>
   </w:num>
   <w:num w:numId="38">
+    <w:abstractNumId w:val="21"/>
+  </w:num>
+  <w:num w:numId="39">
     <w:abstractNumId w:val="20"/>
   </w:num>
-  <w:num w:numId="39">
-    <w:abstractNumId w:val="19"/>
-  </w:num>
   <w:num w:numId="40">
-    <w:abstractNumId w:val="45"/>
+    <w:abstractNumId w:val="47"/>
   </w:num>
   <w:num w:numId="41">
     <w:abstractNumId w:val="4"/>
   </w:num>
   <w:num w:numId="42">
+    <w:abstractNumId w:val="57"/>
+  </w:num>
+  <w:num w:numId="43">
+    <w:abstractNumId w:val="39"/>
+  </w:num>
+  <w:num w:numId="44">
     <w:abstractNumId w:val="54"/>
   </w:num>
-  <w:num w:numId="43">
-    <w:abstractNumId w:val="37"/>
-  </w:num>
-  <w:num w:numId="44">
-    <w:abstractNumId w:val="52"/>
-  </w:num>
   <w:num w:numId="45">
-    <w:abstractNumId w:val="31"/>
+    <w:abstractNumId w:val="33"/>
   </w:num>
   <w:num w:numId="46">
-    <w:abstractNumId w:val="53"/>
+    <w:abstractNumId w:val="56"/>
   </w:num>
   <w:num w:numId="47">
     <w:abstractNumId w:val="2"/>
   </w:num>
   <w:num w:numId="48">
-    <w:abstractNumId w:val="24"/>
+    <w:abstractNumId w:val="25"/>
   </w:num>
   <w:num w:numId="49">
-    <w:abstractNumId w:val="22"/>
+    <w:abstractNumId w:val="23"/>
   </w:num>
   <w:num w:numId="50">
-    <w:abstractNumId w:val="14"/>
+    <w:abstractNumId w:val="15"/>
   </w:num>
   <w:num w:numId="51">
-    <w:abstractNumId w:val="36"/>
+    <w:abstractNumId w:val="38"/>
   </w:num>
   <w:num w:numId="52">
-    <w:abstractNumId w:val="28"/>
+    <w:abstractNumId w:val="30"/>
   </w:num>
   <w:num w:numId="53">
     <w:abstractNumId w:val="3"/>
   </w:num>
   <w:num w:numId="54">
-    <w:abstractNumId w:val="23"/>
+    <w:abstractNumId w:val="24"/>
   </w:num>
   <w:num w:numId="55">
-    <w:abstractNumId w:val="51"/>
+    <w:abstractNumId w:val="53"/>
   </w:num>
   <w:num w:numId="56">
-    <w:abstractNumId w:val="13"/>
+    <w:abstractNumId w:val="14"/>
   </w:num>
-  <w:numIdMacAtCleanup w:val="47"/>
+  <w:num w:numId="57">
+    <w:abstractNumId w:val="11"/>
+  </w:num>
+  <w:num w:numId="58">
+    <w:abstractNumId w:val="26"/>
+  </w:num>
+  <w:num w:numId="59">
+    <w:abstractNumId w:val="55"/>
+  </w:num>
+  <w:numIdMacAtCleanup w:val="58"/>
 </w:numbering>
 </file>
 

</xml_diff>

<commit_message>
Notes on Kleinbaum et. al. 2014 chapter 8
</commit_message>
<xml_diff>
--- a/Notes/KleinbaumKupperNizamRosenberg_2014_Applied-Regression-Analysis.docx
+++ b/Notes/KleinbaumKupperNizamRosenberg_2014_Applied-Regression-Analysis.docx
@@ -11874,7 +11874,906 @@
     <w:p>
       <w:pPr>
         <w:spacing w:after="0" w:line="240" w:lineRule="auto"/>
-      </w:pPr>
+        <w:rPr>
+          <w:b/>
+        </w:rPr>
+      </w:pPr>
+      <w:r>
+        <w:rPr>
+          <w:b/>
+        </w:rPr>
+        <w:t>Chapter 8: Multiple Regression Analysis: General Considerations</w:t>
+      </w:r>
+    </w:p>
+    <w:p>
+      <w:pPr>
+        <w:spacing w:after="0" w:line="240" w:lineRule="auto"/>
+        <w:rPr>
+          <w:u w:val="single"/>
+        </w:rPr>
+      </w:pPr>
+      <w:r>
+        <w:rPr>
+          <w:u w:val="single"/>
+        </w:rPr>
+        <w:t>Preview Questions</w:t>
+      </w:r>
+    </w:p>
+    <w:p>
+      <w:pPr>
+        <w:pStyle w:val="ListParagraph"/>
+        <w:numPr>
+          <w:ilvl w:val="0"/>
+          <w:numId w:val="60"/>
+        </w:numPr>
+        <w:spacing w:after="0" w:line="240" w:lineRule="auto"/>
+      </w:pPr>
+      <w:r>
+        <w:t>What is multiple regression analysis?</w:t>
+      </w:r>
+    </w:p>
+    <w:p>
+      <w:pPr>
+        <w:pStyle w:val="ListParagraph"/>
+        <w:numPr>
+          <w:ilvl w:val="0"/>
+          <w:numId w:val="60"/>
+        </w:numPr>
+        <w:spacing w:after="0" w:line="240" w:lineRule="auto"/>
+      </w:pPr>
+      <w:r>
+        <w:t>How does multiple regression analysis differ from straight-line regression analysis?</w:t>
+      </w:r>
+    </w:p>
+    <w:p>
+      <w:pPr>
+        <w:pStyle w:val="ListParagraph"/>
+        <w:numPr>
+          <w:ilvl w:val="0"/>
+          <w:numId w:val="60"/>
+        </w:numPr>
+        <w:spacing w:after="0" w:line="240" w:lineRule="auto"/>
+      </w:pPr>
+      <w:r>
+        <w:t>How do you construct multiple regression models?</w:t>
+      </w:r>
+    </w:p>
+    <w:p>
+      <w:pPr>
+        <w:pStyle w:val="ListParagraph"/>
+        <w:numPr>
+          <w:ilvl w:val="0"/>
+          <w:numId w:val="60"/>
+        </w:numPr>
+        <w:spacing w:after="0" w:line="240" w:lineRule="auto"/>
+      </w:pPr>
+      <w:r>
+        <w:t>What are the assumptions of multiple regression analysis?</w:t>
+      </w:r>
+    </w:p>
+    <w:p>
+      <w:pPr>
+        <w:pStyle w:val="ListParagraph"/>
+        <w:numPr>
+          <w:ilvl w:val="0"/>
+          <w:numId w:val="60"/>
+        </w:numPr>
+        <w:spacing w:after="0" w:line="240" w:lineRule="auto"/>
+      </w:pPr>
+      <w:r>
+        <w:t>How do you determine the best estimate of the multiple regression equation?</w:t>
+      </w:r>
+    </w:p>
+    <w:p>
+      <w:pPr>
+        <w:pStyle w:val="ListParagraph"/>
+        <w:numPr>
+          <w:ilvl w:val="0"/>
+          <w:numId w:val="60"/>
+        </w:numPr>
+        <w:spacing w:after="0" w:line="240" w:lineRule="auto"/>
+      </w:pPr>
+      <w:r>
+        <w:t>How do you use the ANOVA table for multiple regression analysis?</w:t>
+      </w:r>
+    </w:p>
+    <w:p>
+      <w:pPr>
+        <w:spacing w:after="0" w:line="240" w:lineRule="auto"/>
+      </w:pPr>
+    </w:p>
+    <w:p>
+      <w:pPr>
+        <w:spacing w:after="0" w:line="240" w:lineRule="auto"/>
+        <w:rPr>
+          <w:u w:val="single"/>
+        </w:rPr>
+      </w:pPr>
+      <w:r>
+        <w:rPr>
+          <w:u w:val="single"/>
+        </w:rPr>
+        <w:t>Reading Summary</w:t>
+      </w:r>
+    </w:p>
+    <w:p>
+      <w:pPr>
+        <w:spacing w:after="0" w:line="240" w:lineRule="auto"/>
+      </w:pPr>
+      <w:r>
+        <w:t>Preview</w:t>
+      </w:r>
+    </w:p>
+    <w:p>
+      <w:pPr>
+        <w:pStyle w:val="ListParagraph"/>
+        <w:numPr>
+          <w:ilvl w:val="0"/>
+          <w:numId w:val="61"/>
+        </w:numPr>
+        <w:spacing w:after="0" w:line="240" w:lineRule="auto"/>
+      </w:pPr>
+      <w:r>
+        <w:t xml:space="preserve">Multiple </w:t>
+      </w:r>
+      <w:proofErr w:type="gramStart"/>
+      <w:r>
+        <w:t>regression</w:t>
+      </w:r>
+      <w:proofErr w:type="gramEnd"/>
+      <w:r>
+        <w:t xml:space="preserve"> is an extension of straight-line regression.</w:t>
+      </w:r>
+    </w:p>
+    <w:p>
+      <w:pPr>
+        <w:pStyle w:val="ListParagraph"/>
+        <w:numPr>
+          <w:ilvl w:val="0"/>
+          <w:numId w:val="61"/>
+        </w:numPr>
+        <w:spacing w:after="0" w:line="240" w:lineRule="auto"/>
+      </w:pPr>
+      <w:r>
+        <w:t>Straight line regression uses only one independent variable.</w:t>
+      </w:r>
+    </w:p>
+    <w:p>
+      <w:pPr>
+        <w:pStyle w:val="ListParagraph"/>
+        <w:numPr>
+          <w:ilvl w:val="0"/>
+          <w:numId w:val="61"/>
+        </w:numPr>
+        <w:spacing w:after="0" w:line="240" w:lineRule="auto"/>
+      </w:pPr>
+      <w:r>
+        <w:t xml:space="preserve">Multiple </w:t>
+      </w:r>
+      <w:proofErr w:type="gramStart"/>
+      <w:r>
+        <w:t>regression</w:t>
+      </w:r>
+      <w:proofErr w:type="gramEnd"/>
+      <w:r>
+        <w:t xml:space="preserve"> uses more than one independent variable.</w:t>
+      </w:r>
+    </w:p>
+    <w:p>
+      <w:pPr>
+        <w:pStyle w:val="ListParagraph"/>
+        <w:numPr>
+          <w:ilvl w:val="0"/>
+          <w:numId w:val="61"/>
+        </w:numPr>
+        <w:spacing w:after="0" w:line="240" w:lineRule="auto"/>
+      </w:pPr>
+      <w:r>
+        <w:t>Multiple regression is more difficult than straight-line regression for the following reasons:</w:t>
+      </w:r>
+    </w:p>
+    <w:p>
+      <w:pPr>
+        <w:pStyle w:val="ListParagraph"/>
+        <w:numPr>
+          <w:ilvl w:val="1"/>
+          <w:numId w:val="61"/>
+        </w:numPr>
+        <w:spacing w:after="0" w:line="240" w:lineRule="auto"/>
+      </w:pPr>
+      <w:r>
+        <w:t>More difficult to choose the best model.</w:t>
+      </w:r>
+    </w:p>
+    <w:p>
+      <w:pPr>
+        <w:pStyle w:val="ListParagraph"/>
+        <w:numPr>
+          <w:ilvl w:val="1"/>
+          <w:numId w:val="61"/>
+        </w:numPr>
+        <w:spacing w:after="0" w:line="240" w:lineRule="auto"/>
+      </w:pPr>
+      <w:r>
+        <w:t>More difficult to visualize how the fitted model looks.</w:t>
+      </w:r>
+    </w:p>
+    <w:p>
+      <w:pPr>
+        <w:pStyle w:val="ListParagraph"/>
+        <w:numPr>
+          <w:ilvl w:val="1"/>
+          <w:numId w:val="61"/>
+        </w:numPr>
+        <w:spacing w:after="0" w:line="240" w:lineRule="auto"/>
+      </w:pPr>
+      <w:r>
+        <w:t>More difficult to translate the model results to real-life.</w:t>
+      </w:r>
+    </w:p>
+    <w:p>
+      <w:pPr>
+        <w:pStyle w:val="ListParagraph"/>
+        <w:numPr>
+          <w:ilvl w:val="1"/>
+          <w:numId w:val="61"/>
+        </w:numPr>
+        <w:spacing w:after="0" w:line="240" w:lineRule="auto"/>
+      </w:pPr>
+      <w:r>
+        <w:t>Manual computations are virtually impossible.</w:t>
+      </w:r>
+    </w:p>
+    <w:p>
+      <w:pPr>
+        <w:spacing w:after="0" w:line="240" w:lineRule="auto"/>
+      </w:pPr>
+    </w:p>
+    <w:p>
+      <w:pPr>
+        <w:spacing w:after="0" w:line="240" w:lineRule="auto"/>
+      </w:pPr>
+      <w:r>
+        <w:t>Multiple Regression Models</w:t>
+      </w:r>
+    </w:p>
+    <w:p>
+      <w:pPr>
+        <w:pStyle w:val="ListParagraph"/>
+        <w:numPr>
+          <w:ilvl w:val="0"/>
+          <w:numId w:val="62"/>
+        </w:numPr>
+        <w:spacing w:after="0" w:line="240" w:lineRule="auto"/>
+      </w:pPr>
+      <w:r>
+        <w:t>Graphical representation of a multiple regression equation is a hypersurface in (k+1) dimensional space.</w:t>
+      </w:r>
+    </w:p>
+    <w:p>
+      <w:pPr>
+        <w:pStyle w:val="ListParagraph"/>
+        <w:numPr>
+          <w:ilvl w:val="0"/>
+          <w:numId w:val="62"/>
+        </w:numPr>
+        <w:spacing w:after="0" w:line="240" w:lineRule="auto"/>
+      </w:pPr>
+      <w:r>
+        <w:t xml:space="preserve">For special case of k=2 (i.e., two independent variables) the regression equation is the surface (i.e., plane) described by the mean value of the dependent variable for various combinations of the independent variables. </w:t>
+      </w:r>
+    </w:p>
+    <w:p>
+      <w:pPr>
+        <w:spacing w:after="0" w:line="240" w:lineRule="auto"/>
+      </w:pPr>
+    </w:p>
+    <w:p>
+      <w:pPr>
+        <w:spacing w:after="0" w:line="240" w:lineRule="auto"/>
+      </w:pPr>
+      <w:r>
+        <w:t>Assumptions of Multiple Regression Analysis</w:t>
+      </w:r>
+    </w:p>
+    <w:p>
+      <w:pPr>
+        <w:pStyle w:val="ListParagraph"/>
+        <w:numPr>
+          <w:ilvl w:val="0"/>
+          <w:numId w:val="63"/>
+        </w:numPr>
+        <w:spacing w:after="0" w:line="240" w:lineRule="auto"/>
+      </w:pPr>
+      <w:r>
+        <w:t>For each combination of independent variables, the dependent variable Y is random with a certain probability distribution having a finite mean and variance.</w:t>
+      </w:r>
+    </w:p>
+    <w:p>
+      <w:pPr>
+        <w:pStyle w:val="ListParagraph"/>
+        <w:numPr>
+          <w:ilvl w:val="0"/>
+          <w:numId w:val="63"/>
+        </w:numPr>
+        <w:spacing w:after="0" w:line="240" w:lineRule="auto"/>
+      </w:pPr>
+      <w:r>
+        <w:t>The Y observations are statistically independent of one another.</w:t>
+      </w:r>
+    </w:p>
+    <w:p>
+      <w:pPr>
+        <w:pStyle w:val="ListParagraph"/>
+        <w:numPr>
+          <w:ilvl w:val="0"/>
+          <w:numId w:val="63"/>
+        </w:numPr>
+        <w:spacing w:after="0" w:line="240" w:lineRule="auto"/>
+      </w:pPr>
+      <w:r>
+        <w:t>The mean value of Y for each combination of independent variables is a linear function.</w:t>
+      </w:r>
+    </w:p>
+    <w:p>
+      <w:pPr>
+        <w:pStyle w:val="ListParagraph"/>
+        <w:numPr>
+          <w:ilvl w:val="0"/>
+          <w:numId w:val="63"/>
+        </w:numPr>
+        <w:spacing w:after="0" w:line="240" w:lineRule="auto"/>
+      </w:pPr>
+      <w:r>
+        <w:lastRenderedPageBreak/>
+        <w:t>The regression equation is also called the response surface or regression surface.</w:t>
+      </w:r>
+    </w:p>
+    <w:p>
+      <w:pPr>
+        <w:pStyle w:val="ListParagraph"/>
+        <w:numPr>
+          <w:ilvl w:val="0"/>
+          <w:numId w:val="63"/>
+        </w:numPr>
+        <w:spacing w:after="0" w:line="240" w:lineRule="auto"/>
+      </w:pPr>
+      <w:r>
+        <w:t>The variance of Y is the same for any fixed combination of independent variables.</w:t>
+      </w:r>
+    </w:p>
+    <w:p>
+      <w:pPr>
+        <w:pStyle w:val="ListParagraph"/>
+        <w:numPr>
+          <w:ilvl w:val="0"/>
+          <w:numId w:val="63"/>
+        </w:numPr>
+        <w:spacing w:after="0" w:line="240" w:lineRule="auto"/>
+      </w:pPr>
+      <w:r>
+        <w:t>The variable Y is normally distributed for any fixed combination of independent variables.</w:t>
+      </w:r>
+    </w:p>
+    <w:p>
+      <w:pPr>
+        <w:pStyle w:val="ListParagraph"/>
+        <w:numPr>
+          <w:ilvl w:val="1"/>
+          <w:numId w:val="63"/>
+        </w:numPr>
+        <w:spacing w:after="0" w:line="240" w:lineRule="auto"/>
+      </w:pPr>
+      <w:r>
+        <w:t>Required for general inference making but not the fitting of the regression model.</w:t>
+      </w:r>
+    </w:p>
+    <w:p>
+      <w:pPr>
+        <w:pStyle w:val="ListParagraph"/>
+        <w:numPr>
+          <w:ilvl w:val="1"/>
+          <w:numId w:val="63"/>
+        </w:numPr>
+        <w:spacing w:after="0" w:line="240" w:lineRule="auto"/>
+      </w:pPr>
+      <w:r>
+        <w:t>If normality does not hold, transform the variables so that Y is approximately normally distributed.</w:t>
+      </w:r>
+    </w:p>
+    <w:p>
+      <w:pPr>
+        <w:pStyle w:val="ListParagraph"/>
+        <w:numPr>
+          <w:ilvl w:val="1"/>
+          <w:numId w:val="63"/>
+        </w:numPr>
+        <w:spacing w:after="0" w:line="240" w:lineRule="auto"/>
+      </w:pPr>
+      <w:r>
+        <w:t>Other regression methods are required if the Y variable is nominal or ordinal.</w:t>
+      </w:r>
+    </w:p>
+    <w:p>
+      <w:pPr>
+        <w:pStyle w:val="ListParagraph"/>
+        <w:numPr>
+          <w:ilvl w:val="0"/>
+          <w:numId w:val="63"/>
+        </w:numPr>
+        <w:spacing w:after="0" w:line="240" w:lineRule="auto"/>
+      </w:pPr>
+      <w:r>
+        <w:t>The independent variables are assumed to be measured without error.</w:t>
+      </w:r>
+    </w:p>
+    <w:p>
+      <w:pPr>
+        <w:spacing w:after="0" w:line="240" w:lineRule="auto"/>
+      </w:pPr>
+    </w:p>
+    <w:p>
+      <w:pPr>
+        <w:spacing w:after="0" w:line="240" w:lineRule="auto"/>
+      </w:pPr>
+      <w:r>
+        <w:t>Determining the Best Estimate of the Multiple Regression Equation</w:t>
+      </w:r>
+    </w:p>
+    <w:p>
+      <w:pPr>
+        <w:pStyle w:val="ListParagraph"/>
+        <w:numPr>
+          <w:ilvl w:val="0"/>
+          <w:numId w:val="64"/>
+        </w:numPr>
+        <w:spacing w:after="0" w:line="240" w:lineRule="auto"/>
+      </w:pPr>
+      <w:r>
+        <w:t>Basic approaches to estimate a multiple regression equation</w:t>
+      </w:r>
+      <w:r>
+        <w:t>:</w:t>
+      </w:r>
+    </w:p>
+    <w:p>
+      <w:pPr>
+        <w:pStyle w:val="ListParagraph"/>
+        <w:numPr>
+          <w:ilvl w:val="1"/>
+          <w:numId w:val="64"/>
+        </w:numPr>
+        <w:spacing w:after="0" w:line="240" w:lineRule="auto"/>
+      </w:pPr>
+      <w:r>
+        <w:t>Least-squares approach</w:t>
+      </w:r>
+    </w:p>
+    <w:p>
+      <w:pPr>
+        <w:pStyle w:val="ListParagraph"/>
+        <w:numPr>
+          <w:ilvl w:val="1"/>
+          <w:numId w:val="64"/>
+        </w:numPr>
+        <w:spacing w:after="0" w:line="240" w:lineRule="auto"/>
+      </w:pPr>
+      <w:r>
+        <w:t>Minimum-variance approach</w:t>
+      </w:r>
+    </w:p>
+    <w:p>
+      <w:pPr>
+        <w:pStyle w:val="ListParagraph"/>
+        <w:numPr>
+          <w:ilvl w:val="1"/>
+          <w:numId w:val="64"/>
+        </w:numPr>
+        <w:spacing w:after="0" w:line="240" w:lineRule="auto"/>
+      </w:pPr>
+      <w:r>
+        <w:t>Maximum likelihood approach</w:t>
+      </w:r>
+    </w:p>
+    <w:p>
+      <w:pPr>
+        <w:pStyle w:val="ListParagraph"/>
+        <w:numPr>
+          <w:ilvl w:val="0"/>
+          <w:numId w:val="64"/>
+        </w:numPr>
+        <w:spacing w:after="0" w:line="240" w:lineRule="auto"/>
+      </w:pPr>
+      <w:r>
+        <w:t>Both approaches produce the same result in straight-line regression</w:t>
+      </w:r>
+      <w:r>
+        <w:t>.</w:t>
+      </w:r>
+    </w:p>
+    <w:p>
+      <w:pPr>
+        <w:pStyle w:val="ListParagraph"/>
+        <w:numPr>
+          <w:ilvl w:val="0"/>
+          <w:numId w:val="64"/>
+        </w:numPr>
+        <w:spacing w:after="0" w:line="240" w:lineRule="auto"/>
+      </w:pPr>
+      <m:oMath>
+        <m:sSub>
+          <m:sSubPr>
+            <m:ctrlPr>
+              <w:rPr>
+                <w:rFonts w:ascii="Cambria Math" w:hAnsi="Cambria Math"/>
+                <w:i/>
+              </w:rPr>
+            </m:ctrlPr>
+          </m:sSubPr>
+          <m:e>
+            <m:r>
+              <w:rPr>
+                <w:rFonts w:ascii="Cambria Math" w:hAnsi="Cambria Math"/>
+              </w:rPr>
+              <m:t>r</m:t>
+            </m:r>
+          </m:e>
+          <m:sub>
+            <m:r>
+              <w:rPr>
+                <w:rFonts w:ascii="Cambria Math" w:hAnsi="Cambria Math"/>
+              </w:rPr>
+              <m:t xml:space="preserve">Y, </m:t>
+            </m:r>
+            <m:acc>
+              <m:accPr>
+                <m:ctrlPr>
+                  <w:rPr>
+                    <w:rFonts w:ascii="Cambria Math" w:hAnsi="Cambria Math"/>
+                    <w:i/>
+                  </w:rPr>
+                </m:ctrlPr>
+              </m:accPr>
+              <m:e>
+                <m:r>
+                  <w:rPr>
+                    <w:rFonts w:ascii="Cambria Math" w:hAnsi="Cambria Math"/>
+                  </w:rPr>
+                  <m:t>Y</m:t>
+                </m:r>
+              </m:e>
+            </m:acc>
+          </m:sub>
+        </m:sSub>
+      </m:oMath>
+      <w:r>
+        <w:rPr>
+          <w:rFonts w:eastAsiaTheme="minorEastAsia"/>
+        </w:rPr>
+        <w:t xml:space="preserve"> </w:t>
+      </w:r>
+      <w:proofErr w:type="gramStart"/>
+      <w:r>
+        <w:rPr>
+          <w:rFonts w:eastAsiaTheme="minorEastAsia"/>
+        </w:rPr>
+        <w:t>is</w:t>
+      </w:r>
+      <w:proofErr w:type="gramEnd"/>
+      <w:r>
+        <w:rPr>
+          <w:rFonts w:eastAsiaTheme="minorEastAsia"/>
+        </w:rPr>
+        <w:t xml:space="preserve"> the multiple correlation coefficient.</w:t>
+      </w:r>
+    </w:p>
+    <w:p>
+      <w:pPr>
+        <w:pStyle w:val="ListParagraph"/>
+        <w:numPr>
+          <w:ilvl w:val="0"/>
+          <w:numId w:val="64"/>
+        </w:numPr>
+        <w:spacing w:after="0" w:line="240" w:lineRule="auto"/>
+      </w:pPr>
+      <w:r>
+        <w:t xml:space="preserve">Multiple </w:t>
+      </w:r>
+      <w:proofErr w:type="gramStart"/>
+      <w:r>
+        <w:t>regression</w:t>
+      </w:r>
+      <w:proofErr w:type="gramEnd"/>
+      <w:r>
+        <w:t xml:space="preserve"> is related to the multivariate normal distribution.</w:t>
+      </w:r>
+    </w:p>
+    <w:p>
+      <w:pPr>
+        <w:spacing w:after="0" w:line="240" w:lineRule="auto"/>
+      </w:pPr>
+    </w:p>
+    <w:p>
+      <w:pPr>
+        <w:spacing w:after="0" w:line="240" w:lineRule="auto"/>
+      </w:pPr>
+      <w:r>
+        <w:t xml:space="preserve">The ANOVA Table for Multiple </w:t>
+      </w:r>
+      <w:proofErr w:type="gramStart"/>
+      <w:r>
+        <w:t>Regression</w:t>
+      </w:r>
+      <w:proofErr w:type="gramEnd"/>
+    </w:p>
+    <w:p>
+      <w:pPr>
+        <w:pStyle w:val="ListParagraph"/>
+        <w:numPr>
+          <w:ilvl w:val="0"/>
+          <w:numId w:val="65"/>
+        </w:numPr>
+        <w:spacing w:after="0" w:line="240" w:lineRule="auto"/>
+      </w:pPr>
+      <w:r>
+        <w:t>SSE is the sum of the squares due to error (i.e., residual sum of squares)</w:t>
+      </w:r>
+    </w:p>
+    <w:p>
+      <w:pPr>
+        <w:pStyle w:val="ListParagraph"/>
+        <w:numPr>
+          <w:ilvl w:val="0"/>
+          <w:numId w:val="65"/>
+        </w:numPr>
+        <w:spacing w:after="0" w:line="240" w:lineRule="auto"/>
+      </w:pPr>
+      <w:r>
+        <w:t>SSE represents the amount of Y variation left unexplained after the independent variables have been used to predict Y.</w:t>
+      </w:r>
+    </w:p>
+    <w:p>
+      <w:pPr>
+        <w:pStyle w:val="ListParagraph"/>
+        <w:numPr>
+          <w:ilvl w:val="0"/>
+          <w:numId w:val="65"/>
+        </w:numPr>
+        <w:spacing w:after="0" w:line="240" w:lineRule="auto"/>
+      </w:pPr>
+      <w:r>
+        <w:t>SSY-SSE is the regression sum of squares</w:t>
+      </w:r>
+    </w:p>
+    <w:p>
+      <w:pPr>
+        <w:pStyle w:val="ListParagraph"/>
+        <w:numPr>
+          <w:ilvl w:val="0"/>
+          <w:numId w:val="65"/>
+        </w:numPr>
+        <w:spacing w:after="0" w:line="240" w:lineRule="auto"/>
+      </w:pPr>
+      <w:r>
+        <w:t>SSY-SSE measures the reduction in variation due to the independent variables in the regression equation.</w:t>
+      </w:r>
+    </w:p>
+    <w:p>
+      <w:pPr>
+        <w:pStyle w:val="ListParagraph"/>
+        <w:numPr>
+          <w:ilvl w:val="0"/>
+          <w:numId w:val="65"/>
+        </w:numPr>
+        <w:spacing w:after="0" w:line="240" w:lineRule="auto"/>
+      </w:pPr>
+      <w:r>
+        <w:t>SSY is the total sum of squares</w:t>
+      </w:r>
+    </w:p>
+    <w:p>
+      <w:pPr>
+        <w:pStyle w:val="ListParagraph"/>
+        <w:numPr>
+          <w:ilvl w:val="0"/>
+          <w:numId w:val="65"/>
+        </w:numPr>
+        <w:spacing w:after="0" w:line="240" w:lineRule="auto"/>
+      </w:pPr>
+      <w:r>
+        <w:t>Total sum of squares = regression sum of squares + residual sum of squares</w:t>
+      </w:r>
+      <w:r>
+        <w:br/>
+        <w:t>SSY = (SSY-SSE)+SSE</w:t>
+      </w:r>
+    </w:p>
+    <w:p>
+      <w:pPr>
+        <w:pStyle w:val="ListParagraph"/>
+        <w:numPr>
+          <w:ilvl w:val="0"/>
+          <w:numId w:val="65"/>
+        </w:numPr>
+        <w:spacing w:after="0" w:line="240" w:lineRule="auto"/>
+      </w:pPr>
+      <w:r>
+        <w:t>MS ≡ mean-square terms</w:t>
+      </w:r>
+    </w:p>
+    <w:p>
+      <w:pPr>
+        <w:pStyle w:val="ListParagraph"/>
+        <w:numPr>
+          <w:ilvl w:val="0"/>
+          <w:numId w:val="65"/>
+        </w:numPr>
+        <w:spacing w:after="0" w:line="240" w:lineRule="auto"/>
+      </w:pPr>
+      <w:r>
+        <w:t xml:space="preserve">F = </w:t>
+      </w:r>
+      <m:oMath>
+        <m:f>
+          <m:fPr>
+            <m:ctrlPr>
+              <w:rPr>
+                <w:rFonts w:ascii="Cambria Math" w:hAnsi="Cambria Math"/>
+                <w:i/>
+              </w:rPr>
+            </m:ctrlPr>
+          </m:fPr>
+          <m:num>
+            <m:r>
+              <w:rPr>
+                <w:rFonts w:ascii="Cambria Math" w:hAnsi="Cambria Math"/>
+              </w:rPr>
+              <m:t>mean-squre regression</m:t>
+            </m:r>
+          </m:num>
+          <m:den>
+            <m:r>
+              <w:rPr>
+                <w:rFonts w:ascii="Cambria Math" w:hAnsi="Cambria Math"/>
+              </w:rPr>
+              <m:t>mean-square residual</m:t>
+            </m:r>
+          </m:den>
+        </m:f>
+      </m:oMath>
+      <w:r>
+        <w:rPr>
+          <w:rFonts w:eastAsiaTheme="minorEastAsia"/>
+        </w:rPr>
+        <w:br/>
+      </w:r>
+    </w:p>
+    <w:p>
+      <w:pPr>
+        <w:pStyle w:val="ListParagraph"/>
+        <w:numPr>
+          <w:ilvl w:val="0"/>
+          <w:numId w:val="65"/>
+        </w:numPr>
+        <w:spacing w:after="0" w:line="240" w:lineRule="auto"/>
+      </w:pPr>
+      <w:r>
+        <w:t>R</w:t>
+      </w:r>
+      <w:r>
+        <w:rPr>
+          <w:vertAlign w:val="superscript"/>
+        </w:rPr>
+        <w:t>2</w:t>
+      </w:r>
+      <w:r>
+        <w:t xml:space="preserve"> = </w:t>
+      </w:r>
+      <m:oMath>
+        <m:f>
+          <m:fPr>
+            <m:ctrlPr>
+              <w:rPr>
+                <w:rFonts w:ascii="Cambria Math" w:hAnsi="Cambria Math"/>
+                <w:i/>
+              </w:rPr>
+            </m:ctrlPr>
+          </m:fPr>
+          <m:num>
+            <m:r>
+              <w:rPr>
+                <w:rFonts w:ascii="Cambria Math" w:hAnsi="Cambria Math"/>
+              </w:rPr>
+              <m:t>SSY-SSE</m:t>
+            </m:r>
+          </m:num>
+          <m:den>
+            <m:r>
+              <w:rPr>
+                <w:rFonts w:ascii="Cambria Math" w:hAnsi="Cambria Math"/>
+              </w:rPr>
+              <m:t>SSY</m:t>
+            </m:r>
+          </m:den>
+        </m:f>
+      </m:oMath>
+    </w:p>
+    <w:p>
+      <w:pPr>
+        <w:pStyle w:val="ListParagraph"/>
+        <w:numPr>
+          <w:ilvl w:val="0"/>
+          <w:numId w:val="65"/>
+        </w:numPr>
+        <w:spacing w:after="0" w:line="240" w:lineRule="auto"/>
+      </w:pPr>
+      <w:r>
+        <w:t xml:space="preserve">0 </w:t>
+      </w:r>
+      <w:proofErr w:type="gramStart"/>
+      <w:r>
+        <w:t xml:space="preserve">≤  </w:t>
+      </w:r>
+      <w:r>
+        <w:t>R</w:t>
+      </w:r>
+      <w:r>
+        <w:rPr>
+          <w:vertAlign w:val="superscript"/>
+        </w:rPr>
+        <w:t>2</w:t>
+      </w:r>
+      <w:proofErr w:type="gramEnd"/>
+      <w:r>
+        <w:t xml:space="preserve"> ≤ 1 and always increases as more variables are added to the model.</w:t>
+      </w:r>
+    </w:p>
+    <w:p>
+      <w:pPr>
+        <w:spacing w:after="0" w:line="240" w:lineRule="auto"/>
+      </w:pPr>
+    </w:p>
+    <w:p>
+      <w:pPr>
+        <w:spacing w:after="0" w:line="240" w:lineRule="auto"/>
+      </w:pPr>
+      <w:r>
+        <w:t>BRFSS Analysis Example</w:t>
+      </w:r>
+    </w:p>
+    <w:p>
+      <w:pPr>
+        <w:pStyle w:val="ListParagraph"/>
+        <w:numPr>
+          <w:ilvl w:val="0"/>
+          <w:numId w:val="66"/>
+        </w:numPr>
+        <w:spacing w:after="0" w:line="240" w:lineRule="auto"/>
+      </w:pPr>
+      <w:r>
+        <w:t xml:space="preserve">Regression </w:t>
+      </w:r>
+      <w:proofErr w:type="gramStart"/>
+      <w:r>
+        <w:t>degrees of freedom is</w:t>
+      </w:r>
+      <w:proofErr w:type="gramEnd"/>
+      <w:r>
+        <w:t xml:space="preserve"> the number of predictor variables.</w:t>
+      </w:r>
+    </w:p>
+    <w:p>
+      <w:pPr>
+        <w:pStyle w:val="ListParagraph"/>
+        <w:numPr>
+          <w:ilvl w:val="0"/>
+          <w:numId w:val="66"/>
+        </w:numPr>
+        <w:spacing w:after="0" w:line="240" w:lineRule="auto"/>
+      </w:pPr>
+      <w:r>
+        <w:t>Residual degrees of freedom = n-k-1 = (1,049 observations)-(3 predictor variables) – 1 = 1,045</w:t>
+      </w:r>
       <w:bookmarkStart w:id="0" w:name="_GoBack"/>
       <w:bookmarkEnd w:id="0"/>
     </w:p>
@@ -12291,7 +13190,7 @@
         <w:b/>
         <w:noProof/>
       </w:rPr>
-      <w:t>4</w:t>
+      <w:t>5</w:t>
     </w:r>
     <w:r>
       <w:rPr>
@@ -12325,7 +13224,7 @@
         <w:b/>
         <w:noProof/>
       </w:rPr>
-      <w:t>4</w:t>
+      <w:t>5</w:t>
     </w:r>
     <w:r>
       <w:rPr>
@@ -13448,6 +14347,232 @@
     </w:lvl>
   </w:abstractNum>
   <w:abstractNum w:abstractNumId="10">
+    <w:nsid w:val="0F8C1579"/>
+    <w:multiLevelType w:val="hybridMultilevel"/>
+    <w:tmpl w:val="CE540E04"/>
+    <w:lvl w:ilvl="0" w:tplc="04090001">
+      <w:start w:val="1"/>
+      <w:numFmt w:val="bullet"/>
+      <w:lvlText w:val=""/>
+      <w:lvlJc w:val="left"/>
+      <w:pPr>
+        <w:ind w:left="720" w:hanging="360"/>
+      </w:pPr>
+      <w:rPr>
+        <w:rFonts w:ascii="Symbol" w:hAnsi="Symbol" w:hint="default"/>
+      </w:rPr>
+    </w:lvl>
+    <w:lvl w:ilvl="1" w:tplc="04090003" w:tentative="1">
+      <w:start w:val="1"/>
+      <w:numFmt w:val="bullet"/>
+      <w:lvlText w:val="o"/>
+      <w:lvlJc w:val="left"/>
+      <w:pPr>
+        <w:ind w:left="1440" w:hanging="360"/>
+      </w:pPr>
+      <w:rPr>
+        <w:rFonts w:ascii="Courier New" w:hAnsi="Courier New" w:cs="Courier New" w:hint="default"/>
+      </w:rPr>
+    </w:lvl>
+    <w:lvl w:ilvl="2" w:tplc="04090005" w:tentative="1">
+      <w:start w:val="1"/>
+      <w:numFmt w:val="bullet"/>
+      <w:lvlText w:val=""/>
+      <w:lvlJc w:val="left"/>
+      <w:pPr>
+        <w:ind w:left="2160" w:hanging="360"/>
+      </w:pPr>
+      <w:rPr>
+        <w:rFonts w:ascii="Wingdings" w:hAnsi="Wingdings" w:hint="default"/>
+      </w:rPr>
+    </w:lvl>
+    <w:lvl w:ilvl="3" w:tplc="04090001" w:tentative="1">
+      <w:start w:val="1"/>
+      <w:numFmt w:val="bullet"/>
+      <w:lvlText w:val=""/>
+      <w:lvlJc w:val="left"/>
+      <w:pPr>
+        <w:ind w:left="2880" w:hanging="360"/>
+      </w:pPr>
+      <w:rPr>
+        <w:rFonts w:ascii="Symbol" w:hAnsi="Symbol" w:hint="default"/>
+      </w:rPr>
+    </w:lvl>
+    <w:lvl w:ilvl="4" w:tplc="04090003" w:tentative="1">
+      <w:start w:val="1"/>
+      <w:numFmt w:val="bullet"/>
+      <w:lvlText w:val="o"/>
+      <w:lvlJc w:val="left"/>
+      <w:pPr>
+        <w:ind w:left="3600" w:hanging="360"/>
+      </w:pPr>
+      <w:rPr>
+        <w:rFonts w:ascii="Courier New" w:hAnsi="Courier New" w:cs="Courier New" w:hint="default"/>
+      </w:rPr>
+    </w:lvl>
+    <w:lvl w:ilvl="5" w:tplc="04090005" w:tentative="1">
+      <w:start w:val="1"/>
+      <w:numFmt w:val="bullet"/>
+      <w:lvlText w:val=""/>
+      <w:lvlJc w:val="left"/>
+      <w:pPr>
+        <w:ind w:left="4320" w:hanging="360"/>
+      </w:pPr>
+      <w:rPr>
+        <w:rFonts w:ascii="Wingdings" w:hAnsi="Wingdings" w:hint="default"/>
+      </w:rPr>
+    </w:lvl>
+    <w:lvl w:ilvl="6" w:tplc="04090001" w:tentative="1">
+      <w:start w:val="1"/>
+      <w:numFmt w:val="bullet"/>
+      <w:lvlText w:val=""/>
+      <w:lvlJc w:val="left"/>
+      <w:pPr>
+        <w:ind w:left="5040" w:hanging="360"/>
+      </w:pPr>
+      <w:rPr>
+        <w:rFonts w:ascii="Symbol" w:hAnsi="Symbol" w:hint="default"/>
+      </w:rPr>
+    </w:lvl>
+    <w:lvl w:ilvl="7" w:tplc="04090003" w:tentative="1">
+      <w:start w:val="1"/>
+      <w:numFmt w:val="bullet"/>
+      <w:lvlText w:val="o"/>
+      <w:lvlJc w:val="left"/>
+      <w:pPr>
+        <w:ind w:left="5760" w:hanging="360"/>
+      </w:pPr>
+      <w:rPr>
+        <w:rFonts w:ascii="Courier New" w:hAnsi="Courier New" w:cs="Courier New" w:hint="default"/>
+      </w:rPr>
+    </w:lvl>
+    <w:lvl w:ilvl="8" w:tplc="04090005" w:tentative="1">
+      <w:start w:val="1"/>
+      <w:numFmt w:val="bullet"/>
+      <w:lvlText w:val=""/>
+      <w:lvlJc w:val="left"/>
+      <w:pPr>
+        <w:ind w:left="6480" w:hanging="360"/>
+      </w:pPr>
+      <w:rPr>
+        <w:rFonts w:ascii="Wingdings" w:hAnsi="Wingdings" w:hint="default"/>
+      </w:rPr>
+    </w:lvl>
+  </w:abstractNum>
+  <w:abstractNum w:abstractNumId="11">
+    <w:nsid w:val="109854E0"/>
+    <w:multiLevelType w:val="hybridMultilevel"/>
+    <w:tmpl w:val="AD5642E0"/>
+    <w:lvl w:ilvl="0" w:tplc="04090001">
+      <w:start w:val="1"/>
+      <w:numFmt w:val="bullet"/>
+      <w:lvlText w:val=""/>
+      <w:lvlJc w:val="left"/>
+      <w:pPr>
+        <w:ind w:left="720" w:hanging="360"/>
+      </w:pPr>
+      <w:rPr>
+        <w:rFonts w:ascii="Symbol" w:hAnsi="Symbol" w:hint="default"/>
+      </w:rPr>
+    </w:lvl>
+    <w:lvl w:ilvl="1" w:tplc="04090003">
+      <w:start w:val="1"/>
+      <w:numFmt w:val="bullet"/>
+      <w:lvlText w:val="o"/>
+      <w:lvlJc w:val="left"/>
+      <w:pPr>
+        <w:ind w:left="1440" w:hanging="360"/>
+      </w:pPr>
+      <w:rPr>
+        <w:rFonts w:ascii="Courier New" w:hAnsi="Courier New" w:cs="Courier New" w:hint="default"/>
+      </w:rPr>
+    </w:lvl>
+    <w:lvl w:ilvl="2" w:tplc="04090005" w:tentative="1">
+      <w:start w:val="1"/>
+      <w:numFmt w:val="bullet"/>
+      <w:lvlText w:val=""/>
+      <w:lvlJc w:val="left"/>
+      <w:pPr>
+        <w:ind w:left="2160" w:hanging="360"/>
+      </w:pPr>
+      <w:rPr>
+        <w:rFonts w:ascii="Wingdings" w:hAnsi="Wingdings" w:hint="default"/>
+      </w:rPr>
+    </w:lvl>
+    <w:lvl w:ilvl="3" w:tplc="04090001" w:tentative="1">
+      <w:start w:val="1"/>
+      <w:numFmt w:val="bullet"/>
+      <w:lvlText w:val=""/>
+      <w:lvlJc w:val="left"/>
+      <w:pPr>
+        <w:ind w:left="2880" w:hanging="360"/>
+      </w:pPr>
+      <w:rPr>
+        <w:rFonts w:ascii="Symbol" w:hAnsi="Symbol" w:hint="default"/>
+      </w:rPr>
+    </w:lvl>
+    <w:lvl w:ilvl="4" w:tplc="04090003" w:tentative="1">
+      <w:start w:val="1"/>
+      <w:numFmt w:val="bullet"/>
+      <w:lvlText w:val="o"/>
+      <w:lvlJc w:val="left"/>
+      <w:pPr>
+        <w:ind w:left="3600" w:hanging="360"/>
+      </w:pPr>
+      <w:rPr>
+        <w:rFonts w:ascii="Courier New" w:hAnsi="Courier New" w:cs="Courier New" w:hint="default"/>
+      </w:rPr>
+    </w:lvl>
+    <w:lvl w:ilvl="5" w:tplc="04090005" w:tentative="1">
+      <w:start w:val="1"/>
+      <w:numFmt w:val="bullet"/>
+      <w:lvlText w:val=""/>
+      <w:lvlJc w:val="left"/>
+      <w:pPr>
+        <w:ind w:left="4320" w:hanging="360"/>
+      </w:pPr>
+      <w:rPr>
+        <w:rFonts w:ascii="Wingdings" w:hAnsi="Wingdings" w:hint="default"/>
+      </w:rPr>
+    </w:lvl>
+    <w:lvl w:ilvl="6" w:tplc="04090001" w:tentative="1">
+      <w:start w:val="1"/>
+      <w:numFmt w:val="bullet"/>
+      <w:lvlText w:val=""/>
+      <w:lvlJc w:val="left"/>
+      <w:pPr>
+        <w:ind w:left="5040" w:hanging="360"/>
+      </w:pPr>
+      <w:rPr>
+        <w:rFonts w:ascii="Symbol" w:hAnsi="Symbol" w:hint="default"/>
+      </w:rPr>
+    </w:lvl>
+    <w:lvl w:ilvl="7" w:tplc="04090003" w:tentative="1">
+      <w:start w:val="1"/>
+      <w:numFmt w:val="bullet"/>
+      <w:lvlText w:val="o"/>
+      <w:lvlJc w:val="left"/>
+      <w:pPr>
+        <w:ind w:left="5760" w:hanging="360"/>
+      </w:pPr>
+      <w:rPr>
+        <w:rFonts w:ascii="Courier New" w:hAnsi="Courier New" w:cs="Courier New" w:hint="default"/>
+      </w:rPr>
+    </w:lvl>
+    <w:lvl w:ilvl="8" w:tplc="04090005" w:tentative="1">
+      <w:start w:val="1"/>
+      <w:numFmt w:val="bullet"/>
+      <w:lvlText w:val=""/>
+      <w:lvlJc w:val="left"/>
+      <w:pPr>
+        <w:ind w:left="6480" w:hanging="360"/>
+      </w:pPr>
+      <w:rPr>
+        <w:rFonts w:ascii="Wingdings" w:hAnsi="Wingdings" w:hint="default"/>
+      </w:rPr>
+    </w:lvl>
+  </w:abstractNum>
+  <w:abstractNum w:abstractNumId="12">
     <w:nsid w:val="15453910"/>
     <w:multiLevelType w:val="hybridMultilevel"/>
     <w:tmpl w:val="BA3ABE7A"/>
@@ -13533,7 +14658,7 @@
       </w:pPr>
     </w:lvl>
   </w:abstractNum>
-  <w:abstractNum w:abstractNumId="11">
+  <w:abstractNum w:abstractNumId="13">
     <w:nsid w:val="16C652F0"/>
     <w:multiLevelType w:val="hybridMultilevel"/>
     <w:tmpl w:val="2A240944"/>
@@ -13619,7 +14744,7 @@
       </w:pPr>
     </w:lvl>
   </w:abstractNum>
-  <w:abstractNum w:abstractNumId="12">
+  <w:abstractNum w:abstractNumId="14">
     <w:nsid w:val="17AA7779"/>
     <w:multiLevelType w:val="hybridMultilevel"/>
     <w:tmpl w:val="7BD8820E"/>
@@ -13705,7 +14830,7 @@
       </w:pPr>
     </w:lvl>
   </w:abstractNum>
-  <w:abstractNum w:abstractNumId="13">
+  <w:abstractNum w:abstractNumId="15">
     <w:nsid w:val="18C329F6"/>
     <w:multiLevelType w:val="hybridMultilevel"/>
     <w:tmpl w:val="E47C22A2"/>
@@ -13818,7 +14943,233 @@
       </w:rPr>
     </w:lvl>
   </w:abstractNum>
-  <w:abstractNum w:abstractNumId="14">
+  <w:abstractNum w:abstractNumId="16">
+    <w:nsid w:val="19AC1A4D"/>
+    <w:multiLevelType w:val="hybridMultilevel"/>
+    <w:tmpl w:val="7A70850C"/>
+    <w:lvl w:ilvl="0" w:tplc="04090001">
+      <w:start w:val="1"/>
+      <w:numFmt w:val="bullet"/>
+      <w:lvlText w:val=""/>
+      <w:lvlJc w:val="left"/>
+      <w:pPr>
+        <w:ind w:left="720" w:hanging="360"/>
+      </w:pPr>
+      <w:rPr>
+        <w:rFonts w:ascii="Symbol" w:hAnsi="Symbol" w:hint="default"/>
+      </w:rPr>
+    </w:lvl>
+    <w:lvl w:ilvl="1" w:tplc="04090003" w:tentative="1">
+      <w:start w:val="1"/>
+      <w:numFmt w:val="bullet"/>
+      <w:lvlText w:val="o"/>
+      <w:lvlJc w:val="left"/>
+      <w:pPr>
+        <w:ind w:left="1440" w:hanging="360"/>
+      </w:pPr>
+      <w:rPr>
+        <w:rFonts w:ascii="Courier New" w:hAnsi="Courier New" w:cs="Courier New" w:hint="default"/>
+      </w:rPr>
+    </w:lvl>
+    <w:lvl w:ilvl="2" w:tplc="04090005" w:tentative="1">
+      <w:start w:val="1"/>
+      <w:numFmt w:val="bullet"/>
+      <w:lvlText w:val=""/>
+      <w:lvlJc w:val="left"/>
+      <w:pPr>
+        <w:ind w:left="2160" w:hanging="360"/>
+      </w:pPr>
+      <w:rPr>
+        <w:rFonts w:ascii="Wingdings" w:hAnsi="Wingdings" w:hint="default"/>
+      </w:rPr>
+    </w:lvl>
+    <w:lvl w:ilvl="3" w:tplc="04090001" w:tentative="1">
+      <w:start w:val="1"/>
+      <w:numFmt w:val="bullet"/>
+      <w:lvlText w:val=""/>
+      <w:lvlJc w:val="left"/>
+      <w:pPr>
+        <w:ind w:left="2880" w:hanging="360"/>
+      </w:pPr>
+      <w:rPr>
+        <w:rFonts w:ascii="Symbol" w:hAnsi="Symbol" w:hint="default"/>
+      </w:rPr>
+    </w:lvl>
+    <w:lvl w:ilvl="4" w:tplc="04090003" w:tentative="1">
+      <w:start w:val="1"/>
+      <w:numFmt w:val="bullet"/>
+      <w:lvlText w:val="o"/>
+      <w:lvlJc w:val="left"/>
+      <w:pPr>
+        <w:ind w:left="3600" w:hanging="360"/>
+      </w:pPr>
+      <w:rPr>
+        <w:rFonts w:ascii="Courier New" w:hAnsi="Courier New" w:cs="Courier New" w:hint="default"/>
+      </w:rPr>
+    </w:lvl>
+    <w:lvl w:ilvl="5" w:tplc="04090005" w:tentative="1">
+      <w:start w:val="1"/>
+      <w:numFmt w:val="bullet"/>
+      <w:lvlText w:val=""/>
+      <w:lvlJc w:val="left"/>
+      <w:pPr>
+        <w:ind w:left="4320" w:hanging="360"/>
+      </w:pPr>
+      <w:rPr>
+        <w:rFonts w:ascii="Wingdings" w:hAnsi="Wingdings" w:hint="default"/>
+      </w:rPr>
+    </w:lvl>
+    <w:lvl w:ilvl="6" w:tplc="04090001" w:tentative="1">
+      <w:start w:val="1"/>
+      <w:numFmt w:val="bullet"/>
+      <w:lvlText w:val=""/>
+      <w:lvlJc w:val="left"/>
+      <w:pPr>
+        <w:ind w:left="5040" w:hanging="360"/>
+      </w:pPr>
+      <w:rPr>
+        <w:rFonts w:ascii="Symbol" w:hAnsi="Symbol" w:hint="default"/>
+      </w:rPr>
+    </w:lvl>
+    <w:lvl w:ilvl="7" w:tplc="04090003" w:tentative="1">
+      <w:start w:val="1"/>
+      <w:numFmt w:val="bullet"/>
+      <w:lvlText w:val="o"/>
+      <w:lvlJc w:val="left"/>
+      <w:pPr>
+        <w:ind w:left="5760" w:hanging="360"/>
+      </w:pPr>
+      <w:rPr>
+        <w:rFonts w:ascii="Courier New" w:hAnsi="Courier New" w:cs="Courier New" w:hint="default"/>
+      </w:rPr>
+    </w:lvl>
+    <w:lvl w:ilvl="8" w:tplc="04090005" w:tentative="1">
+      <w:start w:val="1"/>
+      <w:numFmt w:val="bullet"/>
+      <w:lvlText w:val=""/>
+      <w:lvlJc w:val="left"/>
+      <w:pPr>
+        <w:ind w:left="6480" w:hanging="360"/>
+      </w:pPr>
+      <w:rPr>
+        <w:rFonts w:ascii="Wingdings" w:hAnsi="Wingdings" w:hint="default"/>
+      </w:rPr>
+    </w:lvl>
+  </w:abstractNum>
+  <w:abstractNum w:abstractNumId="17">
+    <w:nsid w:val="19C26E8C"/>
+    <w:multiLevelType w:val="hybridMultilevel"/>
+    <w:tmpl w:val="82CEA28C"/>
+    <w:lvl w:ilvl="0" w:tplc="04090001">
+      <w:start w:val="1"/>
+      <w:numFmt w:val="bullet"/>
+      <w:lvlText w:val=""/>
+      <w:lvlJc w:val="left"/>
+      <w:pPr>
+        <w:ind w:left="720" w:hanging="360"/>
+      </w:pPr>
+      <w:rPr>
+        <w:rFonts w:ascii="Symbol" w:hAnsi="Symbol" w:hint="default"/>
+      </w:rPr>
+    </w:lvl>
+    <w:lvl w:ilvl="1" w:tplc="04090003">
+      <w:start w:val="1"/>
+      <w:numFmt w:val="bullet"/>
+      <w:lvlText w:val="o"/>
+      <w:lvlJc w:val="left"/>
+      <w:pPr>
+        <w:ind w:left="1440" w:hanging="360"/>
+      </w:pPr>
+      <w:rPr>
+        <w:rFonts w:ascii="Courier New" w:hAnsi="Courier New" w:cs="Courier New" w:hint="default"/>
+      </w:rPr>
+    </w:lvl>
+    <w:lvl w:ilvl="2" w:tplc="04090005" w:tentative="1">
+      <w:start w:val="1"/>
+      <w:numFmt w:val="bullet"/>
+      <w:lvlText w:val=""/>
+      <w:lvlJc w:val="left"/>
+      <w:pPr>
+        <w:ind w:left="2160" w:hanging="360"/>
+      </w:pPr>
+      <w:rPr>
+        <w:rFonts w:ascii="Wingdings" w:hAnsi="Wingdings" w:hint="default"/>
+      </w:rPr>
+    </w:lvl>
+    <w:lvl w:ilvl="3" w:tplc="04090001" w:tentative="1">
+      <w:start w:val="1"/>
+      <w:numFmt w:val="bullet"/>
+      <w:lvlText w:val=""/>
+      <w:lvlJc w:val="left"/>
+      <w:pPr>
+        <w:ind w:left="2880" w:hanging="360"/>
+      </w:pPr>
+      <w:rPr>
+        <w:rFonts w:ascii="Symbol" w:hAnsi="Symbol" w:hint="default"/>
+      </w:rPr>
+    </w:lvl>
+    <w:lvl w:ilvl="4" w:tplc="04090003" w:tentative="1">
+      <w:start w:val="1"/>
+      <w:numFmt w:val="bullet"/>
+      <w:lvlText w:val="o"/>
+      <w:lvlJc w:val="left"/>
+      <w:pPr>
+        <w:ind w:left="3600" w:hanging="360"/>
+      </w:pPr>
+      <w:rPr>
+        <w:rFonts w:ascii="Courier New" w:hAnsi="Courier New" w:cs="Courier New" w:hint="default"/>
+      </w:rPr>
+    </w:lvl>
+    <w:lvl w:ilvl="5" w:tplc="04090005" w:tentative="1">
+      <w:start w:val="1"/>
+      <w:numFmt w:val="bullet"/>
+      <w:lvlText w:val=""/>
+      <w:lvlJc w:val="left"/>
+      <w:pPr>
+        <w:ind w:left="4320" w:hanging="360"/>
+      </w:pPr>
+      <w:rPr>
+        <w:rFonts w:ascii="Wingdings" w:hAnsi="Wingdings" w:hint="default"/>
+      </w:rPr>
+    </w:lvl>
+    <w:lvl w:ilvl="6" w:tplc="04090001" w:tentative="1">
+      <w:start w:val="1"/>
+      <w:numFmt w:val="bullet"/>
+      <w:lvlText w:val=""/>
+      <w:lvlJc w:val="left"/>
+      <w:pPr>
+        <w:ind w:left="5040" w:hanging="360"/>
+      </w:pPr>
+      <w:rPr>
+        <w:rFonts w:ascii="Symbol" w:hAnsi="Symbol" w:hint="default"/>
+      </w:rPr>
+    </w:lvl>
+    <w:lvl w:ilvl="7" w:tplc="04090003" w:tentative="1">
+      <w:start w:val="1"/>
+      <w:numFmt w:val="bullet"/>
+      <w:lvlText w:val="o"/>
+      <w:lvlJc w:val="left"/>
+      <w:pPr>
+        <w:ind w:left="5760" w:hanging="360"/>
+      </w:pPr>
+      <w:rPr>
+        <w:rFonts w:ascii="Courier New" w:hAnsi="Courier New" w:cs="Courier New" w:hint="default"/>
+      </w:rPr>
+    </w:lvl>
+    <w:lvl w:ilvl="8" w:tplc="04090005" w:tentative="1">
+      <w:start w:val="1"/>
+      <w:numFmt w:val="bullet"/>
+      <w:lvlText w:val=""/>
+      <w:lvlJc w:val="left"/>
+      <w:pPr>
+        <w:ind w:left="6480" w:hanging="360"/>
+      </w:pPr>
+      <w:rPr>
+        <w:rFonts w:ascii="Wingdings" w:hAnsi="Wingdings" w:hint="default"/>
+      </w:rPr>
+    </w:lvl>
+  </w:abstractNum>
+  <w:abstractNum w:abstractNumId="18">
     <w:nsid w:val="1AE622A0"/>
     <w:multiLevelType w:val="hybridMultilevel"/>
     <w:tmpl w:val="23781B40"/>
@@ -13931,7 +15282,7 @@
       </w:rPr>
     </w:lvl>
   </w:abstractNum>
-  <w:abstractNum w:abstractNumId="15">
+  <w:abstractNum w:abstractNumId="19">
     <w:nsid w:val="1C3422BD"/>
     <w:multiLevelType w:val="hybridMultilevel"/>
     <w:tmpl w:val="B43E61A4"/>
@@ -14044,7 +15395,7 @@
       </w:rPr>
     </w:lvl>
   </w:abstractNum>
-  <w:abstractNum w:abstractNumId="16">
+  <w:abstractNum w:abstractNumId="20">
     <w:nsid w:val="2244303C"/>
     <w:multiLevelType w:val="hybridMultilevel"/>
     <w:tmpl w:val="56069BE4"/>
@@ -14157,7 +15508,7 @@
       </w:rPr>
     </w:lvl>
   </w:abstractNum>
-  <w:abstractNum w:abstractNumId="17">
+  <w:abstractNum w:abstractNumId="21">
     <w:nsid w:val="25420B4F"/>
     <w:multiLevelType w:val="hybridMultilevel"/>
     <w:tmpl w:val="26528E34"/>
@@ -14270,7 +15621,7 @@
       </w:rPr>
     </w:lvl>
   </w:abstractNum>
-  <w:abstractNum w:abstractNumId="18">
+  <w:abstractNum w:abstractNumId="22">
     <w:nsid w:val="258E6AB1"/>
     <w:multiLevelType w:val="hybridMultilevel"/>
     <w:tmpl w:val="A93E549C"/>
@@ -14383,7 +15734,7 @@
       </w:rPr>
     </w:lvl>
   </w:abstractNum>
-  <w:abstractNum w:abstractNumId="19">
+  <w:abstractNum w:abstractNumId="23">
     <w:nsid w:val="268E4DF0"/>
     <w:multiLevelType w:val="hybridMultilevel"/>
     <w:tmpl w:val="663A429A"/>
@@ -14496,7 +15847,7 @@
       </w:rPr>
     </w:lvl>
   </w:abstractNum>
-  <w:abstractNum w:abstractNumId="20">
+  <w:abstractNum w:abstractNumId="24">
     <w:nsid w:val="27116ED3"/>
     <w:multiLevelType w:val="hybridMultilevel"/>
     <w:tmpl w:val="D138F40E"/>
@@ -14609,7 +15960,7 @@
       </w:rPr>
     </w:lvl>
   </w:abstractNum>
-  <w:abstractNum w:abstractNumId="21">
+  <w:abstractNum w:abstractNumId="25">
     <w:nsid w:val="273F5ADD"/>
     <w:multiLevelType w:val="hybridMultilevel"/>
     <w:tmpl w:val="E39C7C68"/>
@@ -14722,7 +16073,7 @@
       </w:rPr>
     </w:lvl>
   </w:abstractNum>
-  <w:abstractNum w:abstractNumId="22">
+  <w:abstractNum w:abstractNumId="26">
     <w:nsid w:val="28020DF6"/>
     <w:multiLevelType w:val="hybridMultilevel"/>
     <w:tmpl w:val="84485B68"/>
@@ -14835,7 +16186,7 @@
       </w:rPr>
     </w:lvl>
   </w:abstractNum>
-  <w:abstractNum w:abstractNumId="23">
+  <w:abstractNum w:abstractNumId="27">
     <w:nsid w:val="283B08AF"/>
     <w:multiLevelType w:val="hybridMultilevel"/>
     <w:tmpl w:val="9F2E3564"/>
@@ -14948,7 +16299,7 @@
       </w:rPr>
     </w:lvl>
   </w:abstractNum>
-  <w:abstractNum w:abstractNumId="24">
+  <w:abstractNum w:abstractNumId="28">
     <w:nsid w:val="29862A5E"/>
     <w:multiLevelType w:val="hybridMultilevel"/>
     <w:tmpl w:val="17A8C600"/>
@@ -15061,7 +16412,7 @@
       </w:rPr>
     </w:lvl>
   </w:abstractNum>
-  <w:abstractNum w:abstractNumId="25">
+  <w:abstractNum w:abstractNumId="29">
     <w:nsid w:val="2EA77ED5"/>
     <w:multiLevelType w:val="hybridMultilevel"/>
     <w:tmpl w:val="10B2D186"/>
@@ -15174,7 +16525,7 @@
       </w:rPr>
     </w:lvl>
   </w:abstractNum>
-  <w:abstractNum w:abstractNumId="26">
+  <w:abstractNum w:abstractNumId="30">
     <w:nsid w:val="313D27EE"/>
     <w:multiLevelType w:val="hybridMultilevel"/>
     <w:tmpl w:val="213697E6"/>
@@ -15287,7 +16638,7 @@
       </w:rPr>
     </w:lvl>
   </w:abstractNum>
-  <w:abstractNum w:abstractNumId="27">
+  <w:abstractNum w:abstractNumId="31">
     <w:nsid w:val="344049B1"/>
     <w:multiLevelType w:val="hybridMultilevel"/>
     <w:tmpl w:val="9A067252"/>
@@ -15400,7 +16751,7 @@
       </w:rPr>
     </w:lvl>
   </w:abstractNum>
-  <w:abstractNum w:abstractNumId="28">
+  <w:abstractNum w:abstractNumId="32">
     <w:nsid w:val="35F958F5"/>
     <w:multiLevelType w:val="hybridMultilevel"/>
     <w:tmpl w:val="E0E8D9B0"/>
@@ -15513,7 +16864,7 @@
       </w:rPr>
     </w:lvl>
   </w:abstractNum>
-  <w:abstractNum w:abstractNumId="29">
+  <w:abstractNum w:abstractNumId="33">
     <w:nsid w:val="36F10170"/>
     <w:multiLevelType w:val="hybridMultilevel"/>
     <w:tmpl w:val="DD20BF9E"/>
@@ -15626,7 +16977,7 @@
       </w:rPr>
     </w:lvl>
   </w:abstractNum>
-  <w:abstractNum w:abstractNumId="30">
+  <w:abstractNum w:abstractNumId="34">
     <w:nsid w:val="37F74757"/>
     <w:multiLevelType w:val="hybridMultilevel"/>
     <w:tmpl w:val="3B6C04DA"/>
@@ -15739,7 +17090,7 @@
       </w:rPr>
     </w:lvl>
   </w:abstractNum>
-  <w:abstractNum w:abstractNumId="31">
+  <w:abstractNum w:abstractNumId="35">
     <w:nsid w:val="38E15203"/>
     <w:multiLevelType w:val="hybridMultilevel"/>
     <w:tmpl w:val="12E08554"/>
@@ -15825,7 +17176,7 @@
       </w:pPr>
     </w:lvl>
   </w:abstractNum>
-  <w:abstractNum w:abstractNumId="32">
+  <w:abstractNum w:abstractNumId="36">
     <w:nsid w:val="3C5D78E4"/>
     <w:multiLevelType w:val="hybridMultilevel"/>
     <w:tmpl w:val="16DC45D2"/>
@@ -15938,7 +17289,120 @@
       </w:rPr>
     </w:lvl>
   </w:abstractNum>
-  <w:abstractNum w:abstractNumId="33">
+  <w:abstractNum w:abstractNumId="37">
+    <w:nsid w:val="3DAF287B"/>
+    <w:multiLevelType w:val="hybridMultilevel"/>
+    <w:tmpl w:val="79366C18"/>
+    <w:lvl w:ilvl="0" w:tplc="04090001">
+      <w:start w:val="1"/>
+      <w:numFmt w:val="bullet"/>
+      <w:lvlText w:val=""/>
+      <w:lvlJc w:val="left"/>
+      <w:pPr>
+        <w:ind w:left="720" w:hanging="360"/>
+      </w:pPr>
+      <w:rPr>
+        <w:rFonts w:ascii="Symbol" w:hAnsi="Symbol" w:hint="default"/>
+      </w:rPr>
+    </w:lvl>
+    <w:lvl w:ilvl="1" w:tplc="04090003">
+      <w:start w:val="1"/>
+      <w:numFmt w:val="bullet"/>
+      <w:lvlText w:val="o"/>
+      <w:lvlJc w:val="left"/>
+      <w:pPr>
+        <w:ind w:left="1440" w:hanging="360"/>
+      </w:pPr>
+      <w:rPr>
+        <w:rFonts w:ascii="Courier New" w:hAnsi="Courier New" w:cs="Courier New" w:hint="default"/>
+      </w:rPr>
+    </w:lvl>
+    <w:lvl w:ilvl="2" w:tplc="04090005" w:tentative="1">
+      <w:start w:val="1"/>
+      <w:numFmt w:val="bullet"/>
+      <w:lvlText w:val=""/>
+      <w:lvlJc w:val="left"/>
+      <w:pPr>
+        <w:ind w:left="2160" w:hanging="360"/>
+      </w:pPr>
+      <w:rPr>
+        <w:rFonts w:ascii="Wingdings" w:hAnsi="Wingdings" w:hint="default"/>
+      </w:rPr>
+    </w:lvl>
+    <w:lvl w:ilvl="3" w:tplc="04090001" w:tentative="1">
+      <w:start w:val="1"/>
+      <w:numFmt w:val="bullet"/>
+      <w:lvlText w:val=""/>
+      <w:lvlJc w:val="left"/>
+      <w:pPr>
+        <w:ind w:left="2880" w:hanging="360"/>
+      </w:pPr>
+      <w:rPr>
+        <w:rFonts w:ascii="Symbol" w:hAnsi="Symbol" w:hint="default"/>
+      </w:rPr>
+    </w:lvl>
+    <w:lvl w:ilvl="4" w:tplc="04090003" w:tentative="1">
+      <w:start w:val="1"/>
+      <w:numFmt w:val="bullet"/>
+      <w:lvlText w:val="o"/>
+      <w:lvlJc w:val="left"/>
+      <w:pPr>
+        <w:ind w:left="3600" w:hanging="360"/>
+      </w:pPr>
+      <w:rPr>
+        <w:rFonts w:ascii="Courier New" w:hAnsi="Courier New" w:cs="Courier New" w:hint="default"/>
+      </w:rPr>
+    </w:lvl>
+    <w:lvl w:ilvl="5" w:tplc="04090005" w:tentative="1">
+      <w:start w:val="1"/>
+      <w:numFmt w:val="bullet"/>
+      <w:lvlText w:val=""/>
+      <w:lvlJc w:val="left"/>
+      <w:pPr>
+        <w:ind w:left="4320" w:hanging="360"/>
+      </w:pPr>
+      <w:rPr>
+        <w:rFonts w:ascii="Wingdings" w:hAnsi="Wingdings" w:hint="default"/>
+      </w:rPr>
+    </w:lvl>
+    <w:lvl w:ilvl="6" w:tplc="04090001" w:tentative="1">
+      <w:start w:val="1"/>
+      <w:numFmt w:val="bullet"/>
+      <w:lvlText w:val=""/>
+      <w:lvlJc w:val="left"/>
+      <w:pPr>
+        <w:ind w:left="5040" w:hanging="360"/>
+      </w:pPr>
+      <w:rPr>
+        <w:rFonts w:ascii="Symbol" w:hAnsi="Symbol" w:hint="default"/>
+      </w:rPr>
+    </w:lvl>
+    <w:lvl w:ilvl="7" w:tplc="04090003" w:tentative="1">
+      <w:start w:val="1"/>
+      <w:numFmt w:val="bullet"/>
+      <w:lvlText w:val="o"/>
+      <w:lvlJc w:val="left"/>
+      <w:pPr>
+        <w:ind w:left="5760" w:hanging="360"/>
+      </w:pPr>
+      <w:rPr>
+        <w:rFonts w:ascii="Courier New" w:hAnsi="Courier New" w:cs="Courier New" w:hint="default"/>
+      </w:rPr>
+    </w:lvl>
+    <w:lvl w:ilvl="8" w:tplc="04090005" w:tentative="1">
+      <w:start w:val="1"/>
+      <w:numFmt w:val="bullet"/>
+      <w:lvlText w:val=""/>
+      <w:lvlJc w:val="left"/>
+      <w:pPr>
+        <w:ind w:left="6480" w:hanging="360"/>
+      </w:pPr>
+      <w:rPr>
+        <w:rFonts w:ascii="Wingdings" w:hAnsi="Wingdings" w:hint="default"/>
+      </w:rPr>
+    </w:lvl>
+  </w:abstractNum>
+  <w:abstractNum w:abstractNumId="38">
     <w:nsid w:val="3FD932AE"/>
     <w:multiLevelType w:val="hybridMultilevel"/>
     <w:tmpl w:val="E1204446"/>
@@ -16051,7 +17515,7 @@
       </w:rPr>
     </w:lvl>
   </w:abstractNum>
-  <w:abstractNum w:abstractNumId="34">
+  <w:abstractNum w:abstractNumId="39">
     <w:nsid w:val="45D00C09"/>
     <w:multiLevelType w:val="hybridMultilevel"/>
     <w:tmpl w:val="CC660646"/>
@@ -16164,7 +17628,7 @@
       </w:rPr>
     </w:lvl>
   </w:abstractNum>
-  <w:abstractNum w:abstractNumId="35">
+  <w:abstractNum w:abstractNumId="40">
     <w:nsid w:val="484B2F9D"/>
     <w:multiLevelType w:val="hybridMultilevel"/>
     <w:tmpl w:val="A080E720"/>
@@ -16277,7 +17741,93 @@
       </w:rPr>
     </w:lvl>
   </w:abstractNum>
-  <w:abstractNum w:abstractNumId="36">
+  <w:abstractNum w:abstractNumId="41">
+    <w:nsid w:val="4AC8147D"/>
+    <w:multiLevelType w:val="hybridMultilevel"/>
+    <w:tmpl w:val="44E8CDD8"/>
+    <w:lvl w:ilvl="0" w:tplc="0409000F">
+      <w:start w:val="1"/>
+      <w:numFmt w:val="decimal"/>
+      <w:lvlText w:val="%1."/>
+      <w:lvlJc w:val="left"/>
+      <w:pPr>
+        <w:ind w:left="720" w:hanging="360"/>
+      </w:pPr>
+    </w:lvl>
+    <w:lvl w:ilvl="1" w:tplc="04090019" w:tentative="1">
+      <w:start w:val="1"/>
+      <w:numFmt w:val="lowerLetter"/>
+      <w:lvlText w:val="%2."/>
+      <w:lvlJc w:val="left"/>
+      <w:pPr>
+        <w:ind w:left="1440" w:hanging="360"/>
+      </w:pPr>
+    </w:lvl>
+    <w:lvl w:ilvl="2" w:tplc="0409001B" w:tentative="1">
+      <w:start w:val="1"/>
+      <w:numFmt w:val="lowerRoman"/>
+      <w:lvlText w:val="%3."/>
+      <w:lvlJc w:val="right"/>
+      <w:pPr>
+        <w:ind w:left="2160" w:hanging="180"/>
+      </w:pPr>
+    </w:lvl>
+    <w:lvl w:ilvl="3" w:tplc="0409000F" w:tentative="1">
+      <w:start w:val="1"/>
+      <w:numFmt w:val="decimal"/>
+      <w:lvlText w:val="%4."/>
+      <w:lvlJc w:val="left"/>
+      <w:pPr>
+        <w:ind w:left="2880" w:hanging="360"/>
+      </w:pPr>
+    </w:lvl>
+    <w:lvl w:ilvl="4" w:tplc="04090019" w:tentative="1">
+      <w:start w:val="1"/>
+      <w:numFmt w:val="lowerLetter"/>
+      <w:lvlText w:val="%5."/>
+      <w:lvlJc w:val="left"/>
+      <w:pPr>
+        <w:ind w:left="3600" w:hanging="360"/>
+      </w:pPr>
+    </w:lvl>
+    <w:lvl w:ilvl="5" w:tplc="0409001B" w:tentative="1">
+      <w:start w:val="1"/>
+      <w:numFmt w:val="lowerRoman"/>
+      <w:lvlText w:val="%6."/>
+      <w:lvlJc w:val="right"/>
+      <w:pPr>
+        <w:ind w:left="4320" w:hanging="180"/>
+      </w:pPr>
+    </w:lvl>
+    <w:lvl w:ilvl="6" w:tplc="0409000F" w:tentative="1">
+      <w:start w:val="1"/>
+      <w:numFmt w:val="decimal"/>
+      <w:lvlText w:val="%7."/>
+      <w:lvlJc w:val="left"/>
+      <w:pPr>
+        <w:ind w:left="5040" w:hanging="360"/>
+      </w:pPr>
+    </w:lvl>
+    <w:lvl w:ilvl="7" w:tplc="04090019" w:tentative="1">
+      <w:start w:val="1"/>
+      <w:numFmt w:val="lowerLetter"/>
+      <w:lvlText w:val="%8."/>
+      <w:lvlJc w:val="left"/>
+      <w:pPr>
+        <w:ind w:left="5760" w:hanging="360"/>
+      </w:pPr>
+    </w:lvl>
+    <w:lvl w:ilvl="8" w:tplc="0409001B" w:tentative="1">
+      <w:start w:val="1"/>
+      <w:numFmt w:val="lowerRoman"/>
+      <w:lvlText w:val="%9."/>
+      <w:lvlJc w:val="right"/>
+      <w:pPr>
+        <w:ind w:left="6480" w:hanging="180"/>
+      </w:pPr>
+    </w:lvl>
+  </w:abstractNum>
+  <w:abstractNum w:abstractNumId="42">
     <w:nsid w:val="4D6D096A"/>
     <w:multiLevelType w:val="hybridMultilevel"/>
     <w:tmpl w:val="B6021B1E"/>
@@ -16390,7 +17940,7 @@
       </w:rPr>
     </w:lvl>
   </w:abstractNum>
-  <w:abstractNum w:abstractNumId="37">
+  <w:abstractNum w:abstractNumId="43">
     <w:nsid w:val="5259572A"/>
     <w:multiLevelType w:val="hybridMultilevel"/>
     <w:tmpl w:val="72C8EA24"/>
@@ -16503,7 +18053,120 @@
       </w:rPr>
     </w:lvl>
   </w:abstractNum>
-  <w:abstractNum w:abstractNumId="38">
+  <w:abstractNum w:abstractNumId="44">
+    <w:nsid w:val="55E33382"/>
+    <w:multiLevelType w:val="hybridMultilevel"/>
+    <w:tmpl w:val="5FAA6D2C"/>
+    <w:lvl w:ilvl="0" w:tplc="04090001">
+      <w:start w:val="1"/>
+      <w:numFmt w:val="bullet"/>
+      <w:lvlText w:val=""/>
+      <w:lvlJc w:val="left"/>
+      <w:pPr>
+        <w:ind w:left="720" w:hanging="360"/>
+      </w:pPr>
+      <w:rPr>
+        <w:rFonts w:ascii="Symbol" w:hAnsi="Symbol" w:hint="default"/>
+      </w:rPr>
+    </w:lvl>
+    <w:lvl w:ilvl="1" w:tplc="04090003" w:tentative="1">
+      <w:start w:val="1"/>
+      <w:numFmt w:val="bullet"/>
+      <w:lvlText w:val="o"/>
+      <w:lvlJc w:val="left"/>
+      <w:pPr>
+        <w:ind w:left="1440" w:hanging="360"/>
+      </w:pPr>
+      <w:rPr>
+        <w:rFonts w:ascii="Courier New" w:hAnsi="Courier New" w:cs="Courier New" w:hint="default"/>
+      </w:rPr>
+    </w:lvl>
+    <w:lvl w:ilvl="2" w:tplc="04090005" w:tentative="1">
+      <w:start w:val="1"/>
+      <w:numFmt w:val="bullet"/>
+      <w:lvlText w:val=""/>
+      <w:lvlJc w:val="left"/>
+      <w:pPr>
+        <w:ind w:left="2160" w:hanging="360"/>
+      </w:pPr>
+      <w:rPr>
+        <w:rFonts w:ascii="Wingdings" w:hAnsi="Wingdings" w:hint="default"/>
+      </w:rPr>
+    </w:lvl>
+    <w:lvl w:ilvl="3" w:tplc="04090001" w:tentative="1">
+      <w:start w:val="1"/>
+      <w:numFmt w:val="bullet"/>
+      <w:lvlText w:val=""/>
+      <w:lvlJc w:val="left"/>
+      <w:pPr>
+        <w:ind w:left="2880" w:hanging="360"/>
+      </w:pPr>
+      <w:rPr>
+        <w:rFonts w:ascii="Symbol" w:hAnsi="Symbol" w:hint="default"/>
+      </w:rPr>
+    </w:lvl>
+    <w:lvl w:ilvl="4" w:tplc="04090003" w:tentative="1">
+      <w:start w:val="1"/>
+      <w:numFmt w:val="bullet"/>
+      <w:lvlText w:val="o"/>
+      <w:lvlJc w:val="left"/>
+      <w:pPr>
+        <w:ind w:left="3600" w:hanging="360"/>
+      </w:pPr>
+      <w:rPr>
+        <w:rFonts w:ascii="Courier New" w:hAnsi="Courier New" w:cs="Courier New" w:hint="default"/>
+      </w:rPr>
+    </w:lvl>
+    <w:lvl w:ilvl="5" w:tplc="04090005" w:tentative="1">
+      <w:start w:val="1"/>
+      <w:numFmt w:val="bullet"/>
+      <w:lvlText w:val=""/>
+      <w:lvlJc w:val="left"/>
+      <w:pPr>
+        <w:ind w:left="4320" w:hanging="360"/>
+      </w:pPr>
+      <w:rPr>
+        <w:rFonts w:ascii="Wingdings" w:hAnsi="Wingdings" w:hint="default"/>
+      </w:rPr>
+    </w:lvl>
+    <w:lvl w:ilvl="6" w:tplc="04090001" w:tentative="1">
+      <w:start w:val="1"/>
+      <w:numFmt w:val="bullet"/>
+      <w:lvlText w:val=""/>
+      <w:lvlJc w:val="left"/>
+      <w:pPr>
+        <w:ind w:left="5040" w:hanging="360"/>
+      </w:pPr>
+      <w:rPr>
+        <w:rFonts w:ascii="Symbol" w:hAnsi="Symbol" w:hint="default"/>
+      </w:rPr>
+    </w:lvl>
+    <w:lvl w:ilvl="7" w:tplc="04090003" w:tentative="1">
+      <w:start w:val="1"/>
+      <w:numFmt w:val="bullet"/>
+      <w:lvlText w:val="o"/>
+      <w:lvlJc w:val="left"/>
+      <w:pPr>
+        <w:ind w:left="5760" w:hanging="360"/>
+      </w:pPr>
+      <w:rPr>
+        <w:rFonts w:ascii="Courier New" w:hAnsi="Courier New" w:cs="Courier New" w:hint="default"/>
+      </w:rPr>
+    </w:lvl>
+    <w:lvl w:ilvl="8" w:tplc="04090005" w:tentative="1">
+      <w:start w:val="1"/>
+      <w:numFmt w:val="bullet"/>
+      <w:lvlText w:val=""/>
+      <w:lvlJc w:val="left"/>
+      <w:pPr>
+        <w:ind w:left="6480" w:hanging="360"/>
+      </w:pPr>
+      <w:rPr>
+        <w:rFonts w:ascii="Wingdings" w:hAnsi="Wingdings" w:hint="default"/>
+      </w:rPr>
+    </w:lvl>
+  </w:abstractNum>
+  <w:abstractNum w:abstractNumId="45">
     <w:nsid w:val="56122CA2"/>
     <w:multiLevelType w:val="hybridMultilevel"/>
     <w:tmpl w:val="E3B637EE"/>
@@ -16616,7 +18279,7 @@
       </w:rPr>
     </w:lvl>
   </w:abstractNum>
-  <w:abstractNum w:abstractNumId="39">
+  <w:abstractNum w:abstractNumId="46">
     <w:nsid w:val="57981F6E"/>
     <w:multiLevelType w:val="hybridMultilevel"/>
     <w:tmpl w:val="FE22107A"/>
@@ -16729,7 +18392,7 @@
       </w:rPr>
     </w:lvl>
   </w:abstractNum>
-  <w:abstractNum w:abstractNumId="40">
+  <w:abstractNum w:abstractNumId="47">
     <w:nsid w:val="58335FF4"/>
     <w:multiLevelType w:val="hybridMultilevel"/>
     <w:tmpl w:val="C8A4B996"/>
@@ -16842,7 +18505,7 @@
       </w:rPr>
     </w:lvl>
   </w:abstractNum>
-  <w:abstractNum w:abstractNumId="41">
+  <w:abstractNum w:abstractNumId="48">
     <w:nsid w:val="59276693"/>
     <w:multiLevelType w:val="hybridMultilevel"/>
     <w:tmpl w:val="C116115E"/>
@@ -16955,7 +18618,7 @@
       </w:rPr>
     </w:lvl>
   </w:abstractNum>
-  <w:abstractNum w:abstractNumId="42">
+  <w:abstractNum w:abstractNumId="49">
     <w:nsid w:val="5A496A6D"/>
     <w:multiLevelType w:val="hybridMultilevel"/>
     <w:tmpl w:val="2C588B24"/>
@@ -17041,7 +18704,7 @@
       </w:pPr>
     </w:lvl>
   </w:abstractNum>
-  <w:abstractNum w:abstractNumId="43">
+  <w:abstractNum w:abstractNumId="50">
     <w:nsid w:val="5BD37EBF"/>
     <w:multiLevelType w:val="hybridMultilevel"/>
     <w:tmpl w:val="7548CBFA"/>
@@ -17154,7 +18817,7 @@
       </w:rPr>
     </w:lvl>
   </w:abstractNum>
-  <w:abstractNum w:abstractNumId="44">
+  <w:abstractNum w:abstractNumId="51">
     <w:nsid w:val="5F016C85"/>
     <w:multiLevelType w:val="hybridMultilevel"/>
     <w:tmpl w:val="7BD8820E"/>
@@ -17240,7 +18903,7 @@
       </w:pPr>
     </w:lvl>
   </w:abstractNum>
-  <w:abstractNum w:abstractNumId="45">
+  <w:abstractNum w:abstractNumId="52">
     <w:nsid w:val="60155F02"/>
     <w:multiLevelType w:val="hybridMultilevel"/>
     <w:tmpl w:val="0E94BAFA"/>
@@ -17353,7 +19016,7 @@
       </w:rPr>
     </w:lvl>
   </w:abstractNum>
-  <w:abstractNum w:abstractNumId="46">
+  <w:abstractNum w:abstractNumId="53">
     <w:nsid w:val="60817ADC"/>
     <w:multiLevelType w:val="hybridMultilevel"/>
     <w:tmpl w:val="21AAFD2C"/>
@@ -17466,7 +19129,7 @@
       </w:rPr>
     </w:lvl>
   </w:abstractNum>
-  <w:abstractNum w:abstractNumId="47">
+  <w:abstractNum w:abstractNumId="54">
     <w:nsid w:val="64794762"/>
     <w:multiLevelType w:val="hybridMultilevel"/>
     <w:tmpl w:val="58181D28"/>
@@ -17579,7 +19242,7 @@
       </w:rPr>
     </w:lvl>
   </w:abstractNum>
-  <w:abstractNum w:abstractNumId="48">
+  <w:abstractNum w:abstractNumId="55">
     <w:nsid w:val="6D3C5DD6"/>
     <w:multiLevelType w:val="hybridMultilevel"/>
     <w:tmpl w:val="3A067E12"/>
@@ -17692,7 +19355,7 @@
       </w:rPr>
     </w:lvl>
   </w:abstractNum>
-  <w:abstractNum w:abstractNumId="49">
+  <w:abstractNum w:abstractNumId="56">
     <w:nsid w:val="6DDD1270"/>
     <w:multiLevelType w:val="hybridMultilevel"/>
     <w:tmpl w:val="E8AC9992"/>
@@ -17805,7 +19468,7 @@
       </w:rPr>
     </w:lvl>
   </w:abstractNum>
-  <w:abstractNum w:abstractNumId="50">
+  <w:abstractNum w:abstractNumId="57">
     <w:nsid w:val="6F667B90"/>
     <w:multiLevelType w:val="hybridMultilevel"/>
     <w:tmpl w:val="293AE75C"/>
@@ -17918,7 +19581,7 @@
       </w:rPr>
     </w:lvl>
   </w:abstractNum>
-  <w:abstractNum w:abstractNumId="51">
+  <w:abstractNum w:abstractNumId="58">
     <w:nsid w:val="71412003"/>
     <w:multiLevelType w:val="hybridMultilevel"/>
     <w:tmpl w:val="9C829E9C"/>
@@ -18031,7 +19694,7 @@
       </w:rPr>
     </w:lvl>
   </w:abstractNum>
-  <w:abstractNum w:abstractNumId="52">
+  <w:abstractNum w:abstractNumId="59">
     <w:nsid w:val="74C57F0F"/>
     <w:multiLevelType w:val="hybridMultilevel"/>
     <w:tmpl w:val="57E667E8"/>
@@ -18144,7 +19807,7 @@
       </w:rPr>
     </w:lvl>
   </w:abstractNum>
-  <w:abstractNum w:abstractNumId="53">
+  <w:abstractNum w:abstractNumId="60">
     <w:nsid w:val="75AB0417"/>
     <w:multiLevelType w:val="hybridMultilevel"/>
     <w:tmpl w:val="2FF65A0E"/>
@@ -18257,7 +19920,7 @@
       </w:rPr>
     </w:lvl>
   </w:abstractNum>
-  <w:abstractNum w:abstractNumId="54">
+  <w:abstractNum w:abstractNumId="61">
     <w:nsid w:val="75CA1A84"/>
     <w:multiLevelType w:val="hybridMultilevel"/>
     <w:tmpl w:val="E4C4B1E8"/>
@@ -18370,7 +20033,7 @@
       </w:rPr>
     </w:lvl>
   </w:abstractNum>
-  <w:abstractNum w:abstractNumId="55">
+  <w:abstractNum w:abstractNumId="62">
     <w:nsid w:val="76696C36"/>
     <w:multiLevelType w:val="hybridMultilevel"/>
     <w:tmpl w:val="278A2DF6"/>
@@ -18483,7 +20146,7 @@
       </w:rPr>
     </w:lvl>
   </w:abstractNum>
-  <w:abstractNum w:abstractNumId="56">
+  <w:abstractNum w:abstractNumId="63">
     <w:nsid w:val="7B1D4DA1"/>
     <w:multiLevelType w:val="hybridMultilevel"/>
     <w:tmpl w:val="B32AE4BA"/>
@@ -18569,7 +20232,7 @@
       </w:pPr>
     </w:lvl>
   </w:abstractNum>
-  <w:abstractNum w:abstractNumId="57">
+  <w:abstractNum w:abstractNumId="64">
     <w:nsid w:val="7C162B99"/>
     <w:multiLevelType w:val="hybridMultilevel"/>
     <w:tmpl w:val="7BF840DA"/>
@@ -18682,7 +20345,7 @@
       </w:rPr>
     </w:lvl>
   </w:abstractNum>
-  <w:abstractNum w:abstractNumId="58">
+  <w:abstractNum w:abstractNumId="65">
     <w:nsid w:val="7EF26473"/>
     <w:multiLevelType w:val="hybridMultilevel"/>
     <w:tmpl w:val="B21EDE22"/>
@@ -18796,58 +20459,58 @@
     </w:lvl>
   </w:abstractNum>
   <w:num w:numId="1">
-    <w:abstractNumId w:val="10"/>
+    <w:abstractNumId w:val="12"/>
   </w:num>
   <w:num w:numId="2">
-    <w:abstractNumId w:val="51"/>
+    <w:abstractNumId w:val="58"/>
   </w:num>
   <w:num w:numId="3">
     <w:abstractNumId w:val="7"/>
   </w:num>
   <w:num w:numId="4">
-    <w:abstractNumId w:val="37"/>
+    <w:abstractNumId w:val="43"/>
   </w:num>
   <w:num w:numId="5">
     <w:abstractNumId w:val="9"/>
   </w:num>
   <w:num w:numId="6">
-    <w:abstractNumId w:val="28"/>
+    <w:abstractNumId w:val="32"/>
   </w:num>
   <w:num w:numId="7">
-    <w:abstractNumId w:val="12"/>
+    <w:abstractNumId w:val="14"/>
   </w:num>
   <w:num w:numId="8">
-    <w:abstractNumId w:val="13"/>
+    <w:abstractNumId w:val="15"/>
   </w:num>
   <w:num w:numId="9">
     <w:abstractNumId w:val="6"/>
   </w:num>
   <w:num w:numId="10">
-    <w:abstractNumId w:val="41"/>
+    <w:abstractNumId w:val="48"/>
   </w:num>
   <w:num w:numId="11">
-    <w:abstractNumId w:val="49"/>
+    <w:abstractNumId w:val="56"/>
   </w:num>
   <w:num w:numId="12">
     <w:abstractNumId w:val="8"/>
   </w:num>
   <w:num w:numId="13">
-    <w:abstractNumId w:val="17"/>
+    <w:abstractNumId w:val="21"/>
   </w:num>
   <w:num w:numId="14">
-    <w:abstractNumId w:val="44"/>
+    <w:abstractNumId w:val="51"/>
   </w:num>
   <w:num w:numId="15">
-    <w:abstractNumId w:val="18"/>
+    <w:abstractNumId w:val="22"/>
   </w:num>
   <w:num w:numId="16">
-    <w:abstractNumId w:val="48"/>
+    <w:abstractNumId w:val="55"/>
   </w:num>
   <w:num w:numId="17">
-    <w:abstractNumId w:val="36"/>
+    <w:abstractNumId w:val="42"/>
   </w:num>
   <w:num w:numId="18">
-    <w:abstractNumId w:val="45"/>
+    <w:abstractNumId w:val="52"/>
   </w:num>
   <w:num w:numId="19">
     <w:abstractNumId w:val="1"/>
@@ -18856,121 +20519,142 @@
     <w:abstractNumId w:val="5"/>
   </w:num>
   <w:num w:numId="21">
-    <w:abstractNumId w:val="22"/>
+    <w:abstractNumId w:val="26"/>
   </w:num>
   <w:num w:numId="22">
-    <w:abstractNumId w:val="34"/>
+    <w:abstractNumId w:val="39"/>
   </w:num>
   <w:num w:numId="23">
-    <w:abstractNumId w:val="27"/>
+    <w:abstractNumId w:val="31"/>
   </w:num>
   <w:num w:numId="24">
-    <w:abstractNumId w:val="29"/>
+    <w:abstractNumId w:val="33"/>
   </w:num>
   <w:num w:numId="25">
-    <w:abstractNumId w:val="46"/>
+    <w:abstractNumId w:val="53"/>
   </w:num>
   <w:num w:numId="26">
-    <w:abstractNumId w:val="31"/>
+    <w:abstractNumId w:val="35"/>
   </w:num>
   <w:num w:numId="27">
-    <w:abstractNumId w:val="52"/>
+    <w:abstractNumId w:val="59"/>
   </w:num>
   <w:num w:numId="28">
-    <w:abstractNumId w:val="35"/>
+    <w:abstractNumId w:val="40"/>
   </w:num>
   <w:num w:numId="29">
-    <w:abstractNumId w:val="58"/>
+    <w:abstractNumId w:val="65"/>
   </w:num>
   <w:num w:numId="30">
-    <w:abstractNumId w:val="16"/>
+    <w:abstractNumId w:val="20"/>
   </w:num>
   <w:num w:numId="31">
-    <w:abstractNumId w:val="42"/>
+    <w:abstractNumId w:val="49"/>
   </w:num>
   <w:num w:numId="32">
-    <w:abstractNumId w:val="40"/>
+    <w:abstractNumId w:val="47"/>
   </w:num>
   <w:num w:numId="33">
-    <w:abstractNumId w:val="32"/>
+    <w:abstractNumId w:val="36"/>
   </w:num>
   <w:num w:numId="34">
-    <w:abstractNumId w:val="50"/>
+    <w:abstractNumId w:val="57"/>
   </w:num>
   <w:num w:numId="35">
     <w:abstractNumId w:val="0"/>
   </w:num>
   <w:num w:numId="36">
-    <w:abstractNumId w:val="19"/>
+    <w:abstractNumId w:val="23"/>
   </w:num>
   <w:num w:numId="37">
-    <w:abstractNumId w:val="43"/>
+    <w:abstractNumId w:val="50"/>
   </w:num>
   <w:num w:numId="38">
-    <w:abstractNumId w:val="21"/>
+    <w:abstractNumId w:val="25"/>
   </w:num>
   <w:num w:numId="39">
-    <w:abstractNumId w:val="20"/>
+    <w:abstractNumId w:val="24"/>
   </w:num>
   <w:num w:numId="40">
-    <w:abstractNumId w:val="47"/>
+    <w:abstractNumId w:val="54"/>
   </w:num>
   <w:num w:numId="41">
     <w:abstractNumId w:val="4"/>
   </w:num>
   <w:num w:numId="42">
-    <w:abstractNumId w:val="57"/>
+    <w:abstractNumId w:val="64"/>
   </w:num>
   <w:num w:numId="43">
-    <w:abstractNumId w:val="39"/>
+    <w:abstractNumId w:val="46"/>
   </w:num>
   <w:num w:numId="44">
-    <w:abstractNumId w:val="54"/>
+    <w:abstractNumId w:val="61"/>
   </w:num>
   <w:num w:numId="45">
-    <w:abstractNumId w:val="33"/>
+    <w:abstractNumId w:val="38"/>
   </w:num>
   <w:num w:numId="46">
-    <w:abstractNumId w:val="56"/>
+    <w:abstractNumId w:val="63"/>
   </w:num>
   <w:num w:numId="47">
     <w:abstractNumId w:val="2"/>
   </w:num>
   <w:num w:numId="48">
-    <w:abstractNumId w:val="25"/>
+    <w:abstractNumId w:val="29"/>
   </w:num>
   <w:num w:numId="49">
-    <w:abstractNumId w:val="23"/>
+    <w:abstractNumId w:val="27"/>
   </w:num>
   <w:num w:numId="50">
-    <w:abstractNumId w:val="15"/>
+    <w:abstractNumId w:val="19"/>
   </w:num>
   <w:num w:numId="51">
-    <w:abstractNumId w:val="38"/>
+    <w:abstractNumId w:val="45"/>
   </w:num>
   <w:num w:numId="52">
-    <w:abstractNumId w:val="30"/>
+    <w:abstractNumId w:val="34"/>
   </w:num>
   <w:num w:numId="53">
     <w:abstractNumId w:val="3"/>
   </w:num>
   <w:num w:numId="54">
-    <w:abstractNumId w:val="24"/>
+    <w:abstractNumId w:val="28"/>
   </w:num>
   <w:num w:numId="55">
-    <w:abstractNumId w:val="53"/>
+    <w:abstractNumId w:val="60"/>
   </w:num>
   <w:num w:numId="56">
-    <w:abstractNumId w:val="14"/>
+    <w:abstractNumId w:val="18"/>
   </w:num>
   <w:num w:numId="57">
+    <w:abstractNumId w:val="13"/>
+  </w:num>
+  <w:num w:numId="58">
+    <w:abstractNumId w:val="30"/>
+  </w:num>
+  <w:num w:numId="59">
+    <w:abstractNumId w:val="62"/>
+  </w:num>
+  <w:num w:numId="60">
+    <w:abstractNumId w:val="41"/>
+  </w:num>
+  <w:num w:numId="61">
+    <w:abstractNumId w:val="17"/>
+  </w:num>
+  <w:num w:numId="62">
+    <w:abstractNumId w:val="16"/>
+  </w:num>
+  <w:num w:numId="63">
+    <w:abstractNumId w:val="37"/>
+  </w:num>
+  <w:num w:numId="64">
     <w:abstractNumId w:val="11"/>
   </w:num>
-  <w:num w:numId="58">
-    <w:abstractNumId w:val="26"/>
+  <w:num w:numId="65">
+    <w:abstractNumId w:val="10"/>
   </w:num>
-  <w:num w:numId="59">
-    <w:abstractNumId w:val="55"/>
+  <w:num w:numId="66">
+    <w:abstractNumId w:val="44"/>
   </w:num>
   <w:numIdMacAtCleanup w:val="58"/>
 </w:numbering>

</xml_diff>

<commit_message>
Notes on Kleinbaum et. al. chapter 10
</commit_message>
<xml_diff>
--- a/Notes/KleinbaumKupperNizamRosenberg_2014_Applied-Regression-Analysis.docx
+++ b/Notes/KleinbaumKupperNizamRosenberg_2014_Applied-Regression-Analysis.docx
@@ -9239,57 +9239,100 @@
         <w:t>X</w:t>
       </w:r>
       <w:r>
-        <w:t xml:space="preserve"> = μ </w:t>
-      </w:r>
-      <w:r>
-        <w:rPr>
+        <w:t xml:space="preserve"> = </w:t>
+      </w:r>
+      <w:r>
+        <w:rPr>
+          <w:rFonts w:eastAsiaTheme="minorEastAsia"/>
+        </w:rPr>
+        <w:t xml:space="preserve">μ </w:t>
+      </w:r>
+      <w:r>
+        <w:rPr>
+          <w:rFonts w:eastAsiaTheme="minorEastAsia"/>
           <w:vertAlign w:val="subscript"/>
         </w:rPr>
         <w:t>Y|X</w:t>
       </w:r>
       <w:r>
+        <w:rPr>
+          <w:rFonts w:eastAsiaTheme="minorEastAsia"/>
+        </w:rPr>
         <w:t xml:space="preserve"> = </w:t>
       </w:r>
       <w:proofErr w:type="spellStart"/>
       <w:r>
+        <w:rPr>
+          <w:rFonts w:eastAsiaTheme="minorEastAsia"/>
+        </w:rPr>
         <w:t>μ</w:t>
       </w:r>
       <w:r>
         <w:rPr>
+          <w:rFonts w:eastAsiaTheme="minorEastAsia"/>
           <w:vertAlign w:val="subscript"/>
         </w:rPr>
         <w:t>Y</w:t>
       </w:r>
       <w:proofErr w:type="spellEnd"/>
       <w:r>
+        <w:rPr>
+          <w:rFonts w:eastAsiaTheme="minorEastAsia"/>
+        </w:rPr>
         <w:t xml:space="preserve"> + </w:t>
       </w:r>
       <w:r>
+        <w:rPr>
+          <w:rFonts w:eastAsiaTheme="minorEastAsia"/>
+        </w:rPr>
         <w:t>(</w:t>
       </w:r>
       <w:proofErr w:type="spellStart"/>
       <w:r>
+        <w:rPr>
+          <w:rFonts w:eastAsiaTheme="minorEastAsia"/>
+        </w:rPr>
         <w:t>ρ</w:t>
       </w:r>
       <w:r>
         <w:rPr>
+          <w:rFonts w:eastAsiaTheme="minorEastAsia"/>
           <w:vertAlign w:val="subscript"/>
         </w:rPr>
         <w:t>XY</w:t>
       </w:r>
       <w:proofErr w:type="spellEnd"/>
       <w:r>
+        <w:rPr>
+          <w:rFonts w:eastAsiaTheme="minorEastAsia"/>
+        </w:rPr>
         <w:t xml:space="preserve"> </w:t>
       </w:r>
       <w:r>
-        <w:t xml:space="preserve">)( </w:t>
+        <w:rPr>
+          <w:rFonts w:eastAsiaTheme="minorEastAsia"/>
+        </w:rPr>
+        <w:t>)</w:t>
+      </w:r>
+      <w:r>
+        <w:rPr>
+          <w:rFonts w:eastAsiaTheme="minorEastAsia"/>
+          <w:vertAlign w:val="subscript"/>
+        </w:rPr>
+        <w:t xml:space="preserve"> </w:t>
+      </w:r>
+      <w:r>
+        <w:rPr>
+          <w:rFonts w:eastAsiaTheme="minorEastAsia"/>
+        </w:rPr>
+        <w:t>(</w:t>
       </w:r>
       <m:oMath>
         <m:f>
           <m:fPr>
             <m:ctrlPr>
               <w:rPr>
-                <w:rFonts w:ascii="Cambria Math" w:hAnsi="Cambria Math"/>
+                <w:rFonts w:ascii="Cambria Math" w:eastAsiaTheme="minorEastAsia" w:hAnsi="Cambria Math"/>
                 <w:i/>
               </w:rPr>
             </m:ctrlPr>
@@ -9299,7 +9342,7 @@
               <m:sSubPr>
                 <m:ctrlPr>
                   <w:rPr>
-                    <w:rFonts w:ascii="Cambria Math" w:hAnsi="Cambria Math"/>
+                    <w:rFonts w:ascii="Cambria Math" w:eastAsiaTheme="minorEastAsia" w:hAnsi="Cambria Math"/>
                     <w:i/>
                   </w:rPr>
                 </m:ctrlPr>
@@ -9307,7 +9350,7 @@
               <m:e>
                 <m:r>
                   <w:rPr>
-                    <w:rFonts w:ascii="Cambria Math" w:hAnsi="Cambria Math"/>
+                    <w:rFonts w:ascii="Cambria Math" w:eastAsiaTheme="minorEastAsia" w:hAnsi="Cambria Math"/>
                   </w:rPr>
                   <m:t>σ</m:t>
                 </m:r>
@@ -9315,7 +9358,7 @@
               <m:sub>
                 <m:r>
                   <w:rPr>
-                    <w:rFonts w:ascii="Cambria Math" w:hAnsi="Cambria Math"/>
+                    <w:rFonts w:ascii="Cambria Math" w:eastAsiaTheme="minorEastAsia" w:hAnsi="Cambria Math"/>
                   </w:rPr>
                   <m:t>Y</m:t>
                 </m:r>
@@ -9327,7 +9370,7 @@
               <m:sSubPr>
                 <m:ctrlPr>
                   <w:rPr>
-                    <w:rFonts w:ascii="Cambria Math" w:hAnsi="Cambria Math"/>
+                    <w:rFonts w:ascii="Cambria Math" w:eastAsiaTheme="minorEastAsia" w:hAnsi="Cambria Math"/>
                     <w:i/>
                   </w:rPr>
                 </m:ctrlPr>
@@ -9335,7 +9378,7 @@
               <m:e>
                 <m:r>
                   <w:rPr>
-                    <w:rFonts w:ascii="Cambria Math" w:hAnsi="Cambria Math"/>
+                    <w:rFonts w:ascii="Cambria Math" w:eastAsiaTheme="minorEastAsia" w:hAnsi="Cambria Math"/>
                   </w:rPr>
                   <m:t>σ</m:t>
                 </m:r>
@@ -9343,7 +9386,7 @@
               <m:sub>
                 <m:r>
                   <w:rPr>
-                    <w:rFonts w:ascii="Cambria Math" w:hAnsi="Cambria Math"/>
+                    <w:rFonts w:ascii="Cambria Math" w:eastAsiaTheme="minorEastAsia" w:hAnsi="Cambria Math"/>
                   </w:rPr>
                   <m:t>X</m:t>
                 </m:r>
@@ -16150,10 +16193,7 @@
         <w:spacing w:after="0" w:line="240" w:lineRule="auto"/>
       </w:pPr>
       <w:r>
-        <w:t xml:space="preserve">Reduced model: </w:t>
-      </w:r>
-      <w:r>
-        <w:t>Y = β</w:t>
+        <w:t>Reduced model: Y = β</w:t>
       </w:r>
       <w:r>
         <w:rPr>
@@ -16180,10 +16220,7 @@
         <w:t>1</w:t>
       </w:r>
       <w:r>
-        <w:t xml:space="preserve"> </w:t>
-      </w:r>
-      <w:r>
-        <w:t>+ E</w:t>
+        <w:t xml:space="preserve"> + E</w:t>
       </w:r>
     </w:p>
     <w:p>
@@ -16205,10 +16242,7 @@
         <w:t>0</w:t>
       </w:r>
       <w:r>
-        <w:t xml:space="preserve">: </w:t>
-      </w:r>
-      <w:r>
-        <w:t>β</w:t>
+        <w:t>: β</w:t>
       </w:r>
       <w:r>
         <w:rPr>
@@ -16542,8 +16576,18 @@
       </w:r>
       <w:proofErr w:type="spellEnd"/>
       <w:r>
-        <w:t>) = Regression SS(</w:t>
-      </w:r>
+        <w:t>) = Regression SS(X</w:t>
+      </w:r>
+      <w:r>
+        <w:rPr>
+          <w:vertAlign w:val="subscript"/>
+        </w:rPr>
+        <w:t>1</w:t>
+      </w:r>
+      <w:r>
+        <w:t xml:space="preserve"> … </w:t>
+      </w:r>
+      <w:proofErr w:type="spellStart"/>
       <w:r>
         <w:t>X</w:t>
       </w:r>
@@ -16551,6 +16595,16 @@
         <w:rPr>
           <w:vertAlign w:val="subscript"/>
         </w:rPr>
+        <w:t>p</w:t>
+      </w:r>
+      <w:proofErr w:type="spellEnd"/>
+      <w:r>
+        <w:t>, X*) – Regression SS(X</w:t>
+      </w:r>
+      <w:r>
+        <w:rPr>
+          <w:vertAlign w:val="subscript"/>
+        </w:rPr>
         <w:t>1</w:t>
       </w:r>
       <w:r>
@@ -16568,8 +16622,22 @@
       </w:r>
       <w:proofErr w:type="spellEnd"/>
       <w:r>
-        <w:t>, X*) – Regression SS(</w:t>
-      </w:r>
+        <w:t>)</w:t>
+      </w:r>
+      <w:r>
+        <w:br/>
+        <w:t xml:space="preserve">                           = Residual SS(X</w:t>
+      </w:r>
+      <w:r>
+        <w:rPr>
+          <w:vertAlign w:val="subscript"/>
+        </w:rPr>
+        <w:t>1</w:t>
+      </w:r>
+      <w:r>
+        <w:t xml:space="preserve"> … </w:t>
+      </w:r>
+      <w:proofErr w:type="spellStart"/>
       <w:r>
         <w:t>X</w:t>
       </w:r>
@@ -16577,6 +16645,16 @@
         <w:rPr>
           <w:vertAlign w:val="subscript"/>
         </w:rPr>
+        <w:t>p</w:t>
+      </w:r>
+      <w:proofErr w:type="spellEnd"/>
+      <w:r>
+        <w:t>) – Residual SS(X</w:t>
+      </w:r>
+      <w:r>
+        <w:rPr>
+          <w:vertAlign w:val="subscript"/>
+        </w:rPr>
         <w:t>1</w:t>
       </w:r>
       <w:r>
@@ -16594,14 +16672,20 @@
       </w:r>
       <w:proofErr w:type="spellEnd"/>
       <w:r>
-        <w:t>)</w:t>
-      </w:r>
-      <w:r>
-        <w:br/>
-        <w:t xml:space="preserve">                           = Residual </w:t>
-      </w:r>
-      <w:r>
-        <w:t>SS(X</w:t>
+        <w:t>, X*)</w:t>
+      </w:r>
+    </w:p>
+    <w:p>
+      <w:pPr>
+        <w:pStyle w:val="ListParagraph"/>
+        <w:numPr>
+          <w:ilvl w:val="0"/>
+          <w:numId w:val="75"/>
+        </w:numPr>
+        <w:spacing w:after="0" w:line="240" w:lineRule="auto"/>
+      </w:pPr>
+      <w:r>
+        <w:t>F = SS(X*|X</w:t>
       </w:r>
       <w:r>
         <w:rPr>
@@ -16624,137 +16708,48 @@
       </w:r>
       <w:proofErr w:type="spellEnd"/>
       <w:r>
-        <w:t>)</w:t>
-      </w:r>
-      <w:r>
-        <w:t xml:space="preserve"> – Residual </w:t>
-      </w:r>
-      <w:r>
-        <w:t>SS(X</w:t>
+        <w:t>) / Mean Square Residual for the model with all variables</w:t>
+      </w:r>
+    </w:p>
+    <w:p>
+      <w:pPr>
+        <w:pStyle w:val="ListParagraph"/>
+        <w:numPr>
+          <w:ilvl w:val="0"/>
+          <w:numId w:val="75"/>
+        </w:numPr>
+        <w:spacing w:after="0" w:line="240" w:lineRule="auto"/>
+      </w:pPr>
+      <w:r>
+        <w:t>H</w:t>
       </w:r>
       <w:r>
         <w:rPr>
           <w:vertAlign w:val="subscript"/>
         </w:rPr>
-        <w:t>1</w:t>
-      </w:r>
-      <w:r>
-        <w:t xml:space="preserve"> … </w:t>
-      </w:r>
-      <w:proofErr w:type="spellStart"/>
-      <w:r>
-        <w:t>X</w:t>
+        <w:t>0</w:t>
+      </w:r>
+      <w:r>
+        <w:t xml:space="preserve"> has n-p-2 degrees of freedom</w:t>
+      </w:r>
+    </w:p>
+    <w:p>
+      <w:pPr>
+        <w:pStyle w:val="ListParagraph"/>
+        <w:numPr>
+          <w:ilvl w:val="0"/>
+          <w:numId w:val="74"/>
+        </w:numPr>
+        <w:spacing w:after="0" w:line="240" w:lineRule="auto"/>
+      </w:pPr>
+      <w:r>
+        <w:t>Compare F with the critical point F</w:t>
       </w:r>
       <w:r>
         <w:rPr>
           <w:vertAlign w:val="subscript"/>
         </w:rPr>
-        <w:t>p</w:t>
-      </w:r>
-      <w:proofErr w:type="spellEnd"/>
-      <w:r>
-        <w:t>, X*)</w:t>
-      </w:r>
-    </w:p>
-    <w:p>
-      <w:pPr>
-        <w:pStyle w:val="ListParagraph"/>
-        <w:numPr>
-          <w:ilvl w:val="0"/>
-          <w:numId w:val="75"/>
-        </w:numPr>
-        <w:spacing w:after="0" w:line="240" w:lineRule="auto"/>
-      </w:pPr>
-      <w:r>
-        <w:t xml:space="preserve">F = </w:t>
-      </w:r>
-      <w:r>
-        <w:t>SS(X*|X</w:t>
-      </w:r>
-      <w:r>
-        <w:rPr>
-          <w:vertAlign w:val="subscript"/>
-        </w:rPr>
-        <w:t>1</w:t>
-      </w:r>
-      <w:r>
-        <w:t xml:space="preserve"> … </w:t>
-      </w:r>
-      <w:proofErr w:type="spellStart"/>
-      <w:r>
-        <w:t>X</w:t>
-      </w:r>
-      <w:r>
-        <w:rPr>
-          <w:vertAlign w:val="subscript"/>
-        </w:rPr>
-        <w:t>p</w:t>
-      </w:r>
-      <w:proofErr w:type="spellEnd"/>
-      <w:r>
-        <w:t>)</w:t>
-      </w:r>
-      <w:r>
-        <w:t xml:space="preserve"> / Mean Square Residual for the model with all variables</w:t>
-      </w:r>
-    </w:p>
-    <w:p>
-      <w:pPr>
-        <w:pStyle w:val="ListParagraph"/>
-        <w:numPr>
-          <w:ilvl w:val="0"/>
-          <w:numId w:val="75"/>
-        </w:numPr>
-        <w:spacing w:after="0" w:line="240" w:lineRule="auto"/>
-      </w:pPr>
-      <w:r>
-        <w:t>H</w:t>
-      </w:r>
-      <w:r>
-        <w:rPr>
-          <w:vertAlign w:val="subscript"/>
-        </w:rPr>
-        <w:t>0</w:t>
-      </w:r>
-      <w:r>
-        <w:t xml:space="preserve"> has n-p-2 degrees of freedom</w:t>
-      </w:r>
-    </w:p>
-    <w:p>
-      <w:pPr>
-        <w:pStyle w:val="ListParagraph"/>
-        <w:numPr>
-          <w:ilvl w:val="0"/>
-          <w:numId w:val="74"/>
-        </w:numPr>
-        <w:spacing w:after="0" w:line="240" w:lineRule="auto"/>
-      </w:pPr>
-      <w:r>
-        <w:t>Compare F with the critical point F</w:t>
-      </w:r>
-      <w:r>
-        <w:rPr>
-          <w:vertAlign w:val="subscript"/>
-        </w:rPr>
-        <w:t>1</w:t>
-      </w:r>
-      <w:r>
-        <w:rPr>
-          <w:vertAlign w:val="subscript"/>
-        </w:rPr>
-        <w:t>, n-</w:t>
-      </w:r>
-      <w:r>
-        <w:rPr>
-          <w:vertAlign w:val="subscript"/>
-        </w:rPr>
-        <w:t>p-2</w:t>
-      </w:r>
-      <w:r>
-        <w:rPr>
-          <w:vertAlign w:val="subscript"/>
-        </w:rPr>
-        <w:t>, 1-</w:t>
+        <w:t>1, n-p-2, 1-</w:t>
       </w:r>
       <w:proofErr w:type="gramStart"/>
       <w:r>
@@ -17013,10 +17008,7 @@
         <w:sym w:font="Wingdings" w:char="F0E0"/>
       </w:r>
       <w:r>
-        <w:t xml:space="preserve"> upper one-sided test (right tail), </w:t>
-      </w:r>
-      <w:r>
-        <w:t>H</w:t>
+        <w:t xml:space="preserve"> upper one-sided test (right tail), H</w:t>
       </w:r>
       <w:r>
         <w:rPr>
@@ -17025,13 +17017,7 @@
         <w:t>A</w:t>
       </w:r>
       <w:r>
-        <w:t>: β*</w:t>
-      </w:r>
-      <w:r>
-        <w:t>&gt;</w:t>
-      </w:r>
-      <w:r>
-        <w:t>0</w:t>
+        <w:t>: β*&gt;0</w:t>
       </w:r>
     </w:p>
     <w:p>
@@ -17044,10 +17030,7 @@
         <w:spacing w:after="0" w:line="240" w:lineRule="auto"/>
       </w:pPr>
       <w:r>
-        <w:t>T &lt; -</w:t>
-      </w:r>
-      <w:r>
-        <w:t>t</w:t>
+        <w:t>T &lt; -t</w:t>
       </w:r>
       <w:r>
         <w:rPr>
@@ -17062,10 +17045,7 @@
         <w:sym w:font="Wingdings" w:char="F0E0"/>
       </w:r>
       <w:r>
-        <w:t xml:space="preserve"> lower one-sided test (left tail), </w:t>
-      </w:r>
-      <w:r>
-        <w:t>H</w:t>
+        <w:t xml:space="preserve"> lower one-sided test (left tail), H</w:t>
       </w:r>
       <w:r>
         <w:rPr>
@@ -17074,13 +17054,7 @@
         <w:t>A</w:t>
       </w:r>
       <w:r>
-        <w:t>: β*</w:t>
-      </w:r>
-      <w:r>
-        <w:t>&lt;</w:t>
-      </w:r>
-      <w:r>
-        <w:t>0</w:t>
+        <w:t>: β*&lt;0</w:t>
       </w:r>
     </w:p>
     <w:p>
@@ -17704,6 +17678,1923 @@
         </w:numPr>
         <w:spacing w:after="0" w:line="240" w:lineRule="auto"/>
       </w:pPr>
+      <w:r>
+        <w:t>What’s the difference between a multiple correlation, partial correlation, and a multiple partial correlation?</w:t>
+      </w:r>
+    </w:p>
+    <w:p>
+      <w:pPr>
+        <w:pStyle w:val="ListParagraph"/>
+        <w:numPr>
+          <w:ilvl w:val="0"/>
+          <w:numId w:val="79"/>
+        </w:numPr>
+        <w:spacing w:after="0" w:line="240" w:lineRule="auto"/>
+      </w:pPr>
+      <w:r>
+        <w:t>How do you interpret a correlation matrix?</w:t>
+      </w:r>
+    </w:p>
+    <w:p>
+      <w:pPr>
+        <w:pStyle w:val="ListParagraph"/>
+        <w:numPr>
+          <w:ilvl w:val="0"/>
+          <w:numId w:val="79"/>
+        </w:numPr>
+        <w:spacing w:after="0" w:line="240" w:lineRule="auto"/>
+      </w:pPr>
+      <w:r>
+        <w:t xml:space="preserve">What is the multiple correlation </w:t>
+      </w:r>
+      <w:proofErr w:type="gramStart"/>
+      <w:r>
+        <w:t>coefficient</w:t>
+      </w:r>
+      <w:proofErr w:type="gramEnd"/>
+      <w:r>
+        <w:t>?</w:t>
+      </w:r>
+    </w:p>
+    <w:p>
+      <w:pPr>
+        <w:pStyle w:val="ListParagraph"/>
+        <w:numPr>
+          <w:ilvl w:val="0"/>
+          <w:numId w:val="79"/>
+        </w:numPr>
+        <w:spacing w:after="0" w:line="240" w:lineRule="auto"/>
+      </w:pPr>
+      <w:r>
+        <w:t>What is the relationship of Y given variables X</w:t>
+      </w:r>
+      <w:r>
+        <w:rPr>
+          <w:vertAlign w:val="subscript"/>
+        </w:rPr>
+        <w:t>1</w:t>
+      </w:r>
+      <w:r>
+        <w:t xml:space="preserve"> through </w:t>
+      </w:r>
+      <w:proofErr w:type="spellStart"/>
+      <w:r>
+        <w:t>X</w:t>
+      </w:r>
+      <w:r>
+        <w:rPr>
+          <w:vertAlign w:val="subscript"/>
+        </w:rPr>
+        <w:t>k</w:t>
+      </w:r>
+      <w:proofErr w:type="spellEnd"/>
+      <w:r>
+        <w:t xml:space="preserve"> in a regression model to the multivariate normal distribution?</w:t>
+      </w:r>
+    </w:p>
+    <w:p>
+      <w:pPr>
+        <w:pStyle w:val="ListParagraph"/>
+        <w:numPr>
+          <w:ilvl w:val="0"/>
+          <w:numId w:val="79"/>
+        </w:numPr>
+        <w:spacing w:after="0" w:line="240" w:lineRule="auto"/>
+      </w:pPr>
+      <w:r>
+        <w:t>What is an alternate way to represent the regression model?</w:t>
+      </w:r>
+    </w:p>
+    <w:p>
+      <w:pPr>
+        <w:spacing w:after="0" w:line="240" w:lineRule="auto"/>
+      </w:pPr>
+    </w:p>
+    <w:p>
+      <w:pPr>
+        <w:spacing w:after="0" w:line="240" w:lineRule="auto"/>
+        <w:rPr>
+          <w:u w:val="single"/>
+        </w:rPr>
+      </w:pPr>
+      <w:r>
+        <w:rPr>
+          <w:u w:val="single"/>
+        </w:rPr>
+        <w:t>Reading Summary</w:t>
+      </w:r>
+    </w:p>
+    <w:p>
+      <w:pPr>
+        <w:spacing w:after="0" w:line="240" w:lineRule="auto"/>
+      </w:pPr>
+      <w:r>
+        <w:t>Preview</w:t>
+      </w:r>
+    </w:p>
+    <w:p>
+      <w:pPr>
+        <w:pStyle w:val="ListParagraph"/>
+        <w:numPr>
+          <w:ilvl w:val="0"/>
+          <w:numId w:val="80"/>
+        </w:numPr>
+        <w:spacing w:after="0" w:line="240" w:lineRule="auto"/>
+      </w:pPr>
+      <w:r>
+        <w:t>Sample correlation r is an estimate of the population correlation ρ.</w:t>
+      </w:r>
+    </w:p>
+    <w:p>
+      <w:pPr>
+        <w:pStyle w:val="ListParagraph"/>
+        <w:numPr>
+          <w:ilvl w:val="0"/>
+          <w:numId w:val="80"/>
+        </w:numPr>
+        <w:spacing w:after="0" w:line="240" w:lineRule="auto"/>
+      </w:pPr>
+      <w:r>
+        <w:t>The more highly positive r, the more positive the linear correlation.</w:t>
+      </w:r>
+    </w:p>
+    <w:p>
+      <w:pPr>
+        <w:pStyle w:val="ListParagraph"/>
+        <w:numPr>
+          <w:ilvl w:val="0"/>
+          <w:numId w:val="80"/>
+        </w:numPr>
+        <w:spacing w:after="0" w:line="240" w:lineRule="auto"/>
+      </w:pPr>
+      <w:r>
+        <w:t>The more highly negative r, the more negative the linear correlation.</w:t>
+      </w:r>
+    </w:p>
+    <w:p>
+      <w:pPr>
+        <w:pStyle w:val="ListParagraph"/>
+        <w:numPr>
+          <w:ilvl w:val="0"/>
+          <w:numId w:val="80"/>
+        </w:numPr>
+        <w:spacing w:after="0" w:line="240" w:lineRule="auto"/>
+      </w:pPr>
+      <w:r>
+        <w:t>If r is close to zero, there is little if any correlation.</w:t>
+      </w:r>
+    </w:p>
+    <w:p>
+      <w:pPr>
+        <w:pStyle w:val="ListParagraph"/>
+        <w:numPr>
+          <w:ilvl w:val="0"/>
+          <w:numId w:val="80"/>
+        </w:numPr>
+        <w:spacing w:after="0" w:line="240" w:lineRule="auto"/>
+      </w:pPr>
+      <w:r>
+        <w:t xml:space="preserve">r = </w:t>
+      </w:r>
+      <m:oMath>
+        <m:sSub>
+          <m:sSubPr>
+            <m:ctrlPr>
+              <w:rPr>
+                <w:rFonts w:ascii="Cambria Math" w:hAnsi="Cambria Math"/>
+                <w:i/>
+              </w:rPr>
+            </m:ctrlPr>
+          </m:sSubPr>
+          <m:e>
+            <m:acc>
+              <m:accPr>
+                <m:ctrlPr>
+                  <w:rPr>
+                    <w:rFonts w:ascii="Cambria Math" w:hAnsi="Cambria Math"/>
+                    <w:i/>
+                  </w:rPr>
+                </m:ctrlPr>
+              </m:accPr>
+              <m:e>
+                <m:r>
+                  <w:rPr>
+                    <w:rFonts w:ascii="Cambria Math" w:hAnsi="Cambria Math"/>
+                  </w:rPr>
+                  <m:t>β</m:t>
+                </m:r>
+              </m:e>
+            </m:acc>
+          </m:e>
+          <m:sub>
+            <m:r>
+              <w:rPr>
+                <w:rFonts w:ascii="Cambria Math" w:hAnsi="Cambria Math"/>
+              </w:rPr>
+              <m:t>1</m:t>
+            </m:r>
+          </m:sub>
+        </m:sSub>
+      </m:oMath>
+      <w:r>
+        <w:rPr>
+          <w:rFonts w:eastAsiaTheme="minorEastAsia"/>
+        </w:rPr>
+        <w:t>(</w:t>
+      </w:r>
+      <m:oMath>
+        <m:f>
+          <m:fPr>
+            <m:ctrlPr>
+              <w:rPr>
+                <w:rFonts w:ascii="Cambria Math" w:eastAsiaTheme="minorEastAsia" w:hAnsi="Cambria Math"/>
+                <w:i/>
+              </w:rPr>
+            </m:ctrlPr>
+          </m:fPr>
+          <m:num>
+            <m:sSub>
+              <m:sSubPr>
+                <m:ctrlPr>
+                  <w:rPr>
+                    <w:rFonts w:ascii="Cambria Math" w:eastAsiaTheme="minorEastAsia" w:hAnsi="Cambria Math"/>
+                    <w:i/>
+                  </w:rPr>
+                </m:ctrlPr>
+              </m:sSubPr>
+              <m:e>
+                <m:r>
+                  <w:rPr>
+                    <w:rFonts w:ascii="Cambria Math" w:eastAsiaTheme="minorEastAsia" w:hAnsi="Cambria Math"/>
+                  </w:rPr>
+                  <m:t>S</m:t>
+                </m:r>
+              </m:e>
+              <m:sub>
+                <m:r>
+                  <w:rPr>
+                    <w:rFonts w:ascii="Cambria Math" w:eastAsiaTheme="minorEastAsia" w:hAnsi="Cambria Math"/>
+                  </w:rPr>
+                  <m:t>X</m:t>
+                </m:r>
+              </m:sub>
+            </m:sSub>
+          </m:num>
+          <m:den>
+            <m:sSub>
+              <m:sSubPr>
+                <m:ctrlPr>
+                  <w:rPr>
+                    <w:rFonts w:ascii="Cambria Math" w:eastAsiaTheme="minorEastAsia" w:hAnsi="Cambria Math"/>
+                    <w:i/>
+                  </w:rPr>
+                </m:ctrlPr>
+              </m:sSubPr>
+              <m:e>
+                <m:r>
+                  <w:rPr>
+                    <w:rFonts w:ascii="Cambria Math" w:eastAsiaTheme="minorEastAsia" w:hAnsi="Cambria Math"/>
+                  </w:rPr>
+                  <m:t>S</m:t>
+                </m:r>
+              </m:e>
+              <m:sub>
+                <m:r>
+                  <w:rPr>
+                    <w:rFonts w:ascii="Cambria Math" w:eastAsiaTheme="minorEastAsia" w:hAnsi="Cambria Math"/>
+                  </w:rPr>
+                  <m:t>Y</m:t>
+                </m:r>
+              </m:sub>
+            </m:sSub>
+          </m:den>
+        </m:f>
+      </m:oMath>
+      <w:r>
+        <w:rPr>
+          <w:rFonts w:eastAsiaTheme="minorEastAsia"/>
+        </w:rPr>
+        <w:t>)</w:t>
+      </w:r>
+    </w:p>
+    <w:p>
+      <w:pPr>
+        <w:pStyle w:val="ListParagraph"/>
+        <w:numPr>
+          <w:ilvl w:val="0"/>
+          <w:numId w:val="80"/>
+        </w:numPr>
+        <w:spacing w:after="0" w:line="240" w:lineRule="auto"/>
+      </w:pPr>
+      <w:proofErr w:type="gramStart"/>
+      <w:r>
+        <w:rPr>
+          <w:rFonts w:eastAsiaTheme="minorEastAsia"/>
+        </w:rPr>
+        <w:t>r</w:t>
+      </w:r>
+      <w:r>
+        <w:rPr>
+          <w:rFonts w:eastAsiaTheme="minorEastAsia"/>
+          <w:vertAlign w:val="superscript"/>
+        </w:rPr>
+        <w:t>2</w:t>
+      </w:r>
+      <w:proofErr w:type="gramEnd"/>
+      <w:r>
+        <w:rPr>
+          <w:rFonts w:eastAsiaTheme="minorEastAsia"/>
+        </w:rPr>
+        <w:t xml:space="preserve"> measures the strength of the linear relation and takes on values between 0 and 1.</w:t>
+      </w:r>
+    </w:p>
+    <w:p>
+      <w:pPr>
+        <w:pStyle w:val="ListParagraph"/>
+        <w:numPr>
+          <w:ilvl w:val="0"/>
+          <w:numId w:val="80"/>
+        </w:numPr>
+        <w:spacing w:after="0" w:line="240" w:lineRule="auto"/>
+      </w:pPr>
+      <w:r>
+        <w:rPr>
+          <w:rFonts w:eastAsiaTheme="minorEastAsia"/>
+        </w:rPr>
+        <w:t>r</w:t>
+      </w:r>
+      <w:r>
+        <w:rPr>
+          <w:rFonts w:eastAsiaTheme="minorEastAsia"/>
+          <w:vertAlign w:val="superscript"/>
+        </w:rPr>
+        <w:t>2</w:t>
+      </w:r>
+      <w:r>
+        <w:rPr>
+          <w:rFonts w:eastAsiaTheme="minorEastAsia"/>
+        </w:rPr>
+        <w:t xml:space="preserve"> = </w:t>
+      </w:r>
+      <m:oMath>
+        <m:f>
+          <m:fPr>
+            <m:ctrlPr>
+              <w:rPr>
+                <w:rFonts w:ascii="Cambria Math" w:eastAsiaTheme="minorEastAsia" w:hAnsi="Cambria Math"/>
+                <w:i/>
+              </w:rPr>
+            </m:ctrlPr>
+          </m:fPr>
+          <m:num>
+            <m:r>
+              <w:rPr>
+                <w:rFonts w:ascii="Cambria Math" w:eastAsiaTheme="minorEastAsia" w:hAnsi="Cambria Math"/>
+              </w:rPr>
+              <m:t>SSY-SSE</m:t>
+            </m:r>
+          </m:num>
+          <m:den>
+            <m:r>
+              <w:rPr>
+                <w:rFonts w:ascii="Cambria Math" w:eastAsiaTheme="minorEastAsia" w:hAnsi="Cambria Math"/>
+              </w:rPr>
+              <m:t>SSY</m:t>
+            </m:r>
+          </m:den>
+        </m:f>
+      </m:oMath>
+    </w:p>
+    <w:p>
+      <w:pPr>
+        <w:pStyle w:val="ListParagraph"/>
+        <w:numPr>
+          <w:ilvl w:val="0"/>
+          <w:numId w:val="80"/>
+        </w:numPr>
+        <w:spacing w:after="0" w:line="240" w:lineRule="auto"/>
+      </w:pPr>
+      <w:r>
+        <w:rPr>
+          <w:rFonts w:eastAsiaTheme="minorEastAsia"/>
+        </w:rPr>
+        <w:t>Conditional distribution of Y given X is N(</w:t>
+      </w:r>
+      <w:proofErr w:type="spellStart"/>
+      <w:r>
+        <w:rPr>
+          <w:rFonts w:eastAsiaTheme="minorEastAsia"/>
+        </w:rPr>
+        <w:t>μ</w:t>
+      </w:r>
+      <w:r>
+        <w:rPr>
+          <w:rFonts w:eastAsiaTheme="minorEastAsia"/>
+          <w:vertAlign w:val="subscript"/>
+        </w:rPr>
+        <w:t>Y|X</w:t>
+      </w:r>
+      <w:proofErr w:type="spellEnd"/>
+      <w:r>
+        <w:rPr>
+          <w:rFonts w:eastAsiaTheme="minorEastAsia"/>
+        </w:rPr>
+        <w:t xml:space="preserve"> , σ</w:t>
+      </w:r>
+      <w:r>
+        <w:rPr>
+          <w:rFonts w:eastAsiaTheme="minorEastAsia"/>
+          <w:vertAlign w:val="superscript"/>
+        </w:rPr>
+        <w:t>2</w:t>
+      </w:r>
+      <w:r>
+        <w:rPr>
+          <w:rFonts w:eastAsiaTheme="minorEastAsia"/>
+          <w:vertAlign w:val="subscript"/>
+        </w:rPr>
+        <w:t>Y|X</w:t>
+      </w:r>
+      <w:r>
+        <w:rPr>
+          <w:rFonts w:eastAsiaTheme="minorEastAsia"/>
+        </w:rPr>
+        <w:t>)</w:t>
+      </w:r>
+    </w:p>
+    <w:p>
+      <w:pPr>
+        <w:pStyle w:val="ListParagraph"/>
+        <w:numPr>
+          <w:ilvl w:val="0"/>
+          <w:numId w:val="80"/>
+        </w:numPr>
+        <w:spacing w:after="0" w:line="240" w:lineRule="auto"/>
+      </w:pPr>
+      <w:r>
+        <w:rPr>
+          <w:rFonts w:eastAsiaTheme="minorEastAsia"/>
+        </w:rPr>
+        <w:t xml:space="preserve">μ </w:t>
+      </w:r>
+      <w:r>
+        <w:rPr>
+          <w:rFonts w:eastAsiaTheme="minorEastAsia"/>
+          <w:vertAlign w:val="subscript"/>
+        </w:rPr>
+        <w:t>Y|X</w:t>
+      </w:r>
+      <w:r>
+        <w:rPr>
+          <w:rFonts w:eastAsiaTheme="minorEastAsia"/>
+        </w:rPr>
+        <w:t xml:space="preserve"> = </w:t>
+      </w:r>
+      <w:proofErr w:type="spellStart"/>
+      <w:r>
+        <w:rPr>
+          <w:rFonts w:eastAsiaTheme="minorEastAsia"/>
+        </w:rPr>
+        <w:t>μ</w:t>
+      </w:r>
+      <w:r>
+        <w:rPr>
+          <w:rFonts w:eastAsiaTheme="minorEastAsia"/>
+          <w:vertAlign w:val="subscript"/>
+        </w:rPr>
+        <w:t>Y</w:t>
+      </w:r>
+      <w:proofErr w:type="spellEnd"/>
+      <w:r>
+        <w:rPr>
+          <w:rFonts w:eastAsiaTheme="minorEastAsia"/>
+        </w:rPr>
+        <w:t xml:space="preserve"> + (</w:t>
+      </w:r>
+      <w:proofErr w:type="spellStart"/>
+      <w:r>
+        <w:rPr>
+          <w:rFonts w:eastAsiaTheme="minorEastAsia"/>
+        </w:rPr>
+        <w:t>ρ</w:t>
+      </w:r>
+      <w:r>
+        <w:rPr>
+          <w:rFonts w:eastAsiaTheme="minorEastAsia"/>
+          <w:vertAlign w:val="subscript"/>
+        </w:rPr>
+        <w:t>XY</w:t>
+      </w:r>
+      <w:proofErr w:type="spellEnd"/>
+      <w:r>
+        <w:rPr>
+          <w:rFonts w:eastAsiaTheme="minorEastAsia"/>
+        </w:rPr>
+        <w:t xml:space="preserve"> </w:t>
+      </w:r>
+      <w:r>
+        <w:rPr>
+          <w:rFonts w:eastAsiaTheme="minorEastAsia"/>
+        </w:rPr>
+        <w:t>)</w:t>
+      </w:r>
+      <w:r>
+        <w:rPr>
+          <w:rFonts w:eastAsiaTheme="minorEastAsia"/>
+          <w:vertAlign w:val="subscript"/>
+        </w:rPr>
+        <w:t xml:space="preserve"> </w:t>
+      </w:r>
+      <w:r>
+        <w:rPr>
+          <w:rFonts w:eastAsiaTheme="minorEastAsia"/>
+        </w:rPr>
+        <w:t>(</w:t>
+      </w:r>
+      <m:oMath>
+        <m:f>
+          <m:fPr>
+            <m:ctrlPr>
+              <w:rPr>
+                <w:rFonts w:ascii="Cambria Math" w:eastAsiaTheme="minorEastAsia" w:hAnsi="Cambria Math"/>
+                <w:i/>
+              </w:rPr>
+            </m:ctrlPr>
+          </m:fPr>
+          <m:num>
+            <m:sSub>
+              <m:sSubPr>
+                <m:ctrlPr>
+                  <w:rPr>
+                    <w:rFonts w:ascii="Cambria Math" w:eastAsiaTheme="minorEastAsia" w:hAnsi="Cambria Math"/>
+                    <w:i/>
+                  </w:rPr>
+                </m:ctrlPr>
+              </m:sSubPr>
+              <m:e>
+                <m:r>
+                  <w:rPr>
+                    <w:rFonts w:ascii="Cambria Math" w:eastAsiaTheme="minorEastAsia" w:hAnsi="Cambria Math"/>
+                  </w:rPr>
+                  <m:t>σ</m:t>
+                </m:r>
+              </m:e>
+              <m:sub>
+                <m:r>
+                  <w:rPr>
+                    <w:rFonts w:ascii="Cambria Math" w:eastAsiaTheme="minorEastAsia" w:hAnsi="Cambria Math"/>
+                  </w:rPr>
+                  <m:t>Y</m:t>
+                </m:r>
+              </m:sub>
+            </m:sSub>
+          </m:num>
+          <m:den>
+            <m:sSub>
+              <m:sSubPr>
+                <m:ctrlPr>
+                  <w:rPr>
+                    <w:rFonts w:ascii="Cambria Math" w:eastAsiaTheme="minorEastAsia" w:hAnsi="Cambria Math"/>
+                    <w:i/>
+                  </w:rPr>
+                </m:ctrlPr>
+              </m:sSubPr>
+              <m:e>
+                <m:r>
+                  <w:rPr>
+                    <w:rFonts w:ascii="Cambria Math" w:eastAsiaTheme="minorEastAsia" w:hAnsi="Cambria Math"/>
+                  </w:rPr>
+                  <m:t>σ</m:t>
+                </m:r>
+              </m:e>
+              <m:sub>
+                <m:r>
+                  <w:rPr>
+                    <w:rFonts w:ascii="Cambria Math" w:eastAsiaTheme="minorEastAsia" w:hAnsi="Cambria Math"/>
+                  </w:rPr>
+                  <m:t>X</m:t>
+                </m:r>
+              </m:sub>
+            </m:sSub>
+          </m:den>
+        </m:f>
+      </m:oMath>
+      <w:r>
+        <w:rPr>
+          <w:rFonts w:eastAsiaTheme="minorEastAsia"/>
+        </w:rPr>
+        <w:t xml:space="preserve"> ) (X - </w:t>
+      </w:r>
+      <w:proofErr w:type="spellStart"/>
+      <w:r>
+        <w:rPr>
+          <w:rFonts w:eastAsiaTheme="minorEastAsia"/>
+        </w:rPr>
+        <w:t>μ</w:t>
+      </w:r>
+      <w:r>
+        <w:rPr>
+          <w:rFonts w:eastAsiaTheme="minorEastAsia"/>
+          <w:vertAlign w:val="subscript"/>
+        </w:rPr>
+        <w:t>X</w:t>
+      </w:r>
+      <w:proofErr w:type="spellEnd"/>
+      <w:r>
+        <w:rPr>
+          <w:rFonts w:eastAsiaTheme="minorEastAsia"/>
+        </w:rPr>
+        <w:t>)</w:t>
+      </w:r>
+    </w:p>
+    <w:p>
+      <w:pPr>
+        <w:pStyle w:val="ListParagraph"/>
+        <w:numPr>
+          <w:ilvl w:val="0"/>
+          <w:numId w:val="49"/>
+        </w:numPr>
+        <w:spacing w:after="0" w:line="240" w:lineRule="auto"/>
+      </w:pPr>
+      <m:oMath>
+        <m:sSubSup>
+          <m:sSubSupPr>
+            <m:ctrlPr>
+              <w:rPr>
+                <w:rFonts w:ascii="Cambria Math" w:eastAsiaTheme="minorEastAsia" w:hAnsi="Cambria Math"/>
+                <w:i/>
+              </w:rPr>
+            </m:ctrlPr>
+          </m:sSubSupPr>
+          <m:e>
+            <m:r>
+              <w:rPr>
+                <w:rFonts w:ascii="Cambria Math" w:eastAsiaTheme="minorEastAsia" w:hAnsi="Cambria Math"/>
+              </w:rPr>
+              <m:t>ρ</m:t>
+            </m:r>
+          </m:e>
+          <m:sub>
+            <m:r>
+              <w:rPr>
+                <w:rFonts w:ascii="Cambria Math" w:eastAsiaTheme="minorEastAsia" w:hAnsi="Cambria Math"/>
+              </w:rPr>
+              <m:t>XY</m:t>
+            </m:r>
+          </m:sub>
+          <m:sup>
+            <m:r>
+              <w:rPr>
+                <w:rFonts w:ascii="Cambria Math" w:eastAsiaTheme="minorEastAsia" w:hAnsi="Cambria Math"/>
+              </w:rPr>
+              <m:t>2</m:t>
+            </m:r>
+          </m:sup>
+        </m:sSubSup>
+      </m:oMath>
+      <w:r>
+        <w:rPr>
+          <w:rFonts w:eastAsiaTheme="minorEastAsia"/>
+        </w:rPr>
+        <w:t xml:space="preserve"> = </w:t>
+      </w:r>
+      <m:oMath>
+        <m:f>
+          <m:fPr>
+            <m:ctrlPr>
+              <w:rPr>
+                <w:rFonts w:ascii="Cambria Math" w:eastAsiaTheme="minorEastAsia" w:hAnsi="Cambria Math"/>
+                <w:i/>
+              </w:rPr>
+            </m:ctrlPr>
+          </m:fPr>
+          <m:num>
+            <m:sSubSup>
+              <m:sSubSupPr>
+                <m:ctrlPr>
+                  <w:rPr>
+                    <w:rFonts w:ascii="Cambria Math" w:eastAsiaTheme="minorEastAsia" w:hAnsi="Cambria Math"/>
+                    <w:i/>
+                  </w:rPr>
+                </m:ctrlPr>
+              </m:sSubSupPr>
+              <m:e>
+                <m:r>
+                  <w:rPr>
+                    <w:rFonts w:ascii="Cambria Math" w:eastAsiaTheme="minorEastAsia" w:hAnsi="Cambria Math"/>
+                  </w:rPr>
+                  <m:t>σ</m:t>
+                </m:r>
+              </m:e>
+              <m:sub>
+                <m:r>
+                  <w:rPr>
+                    <w:rFonts w:ascii="Cambria Math" w:eastAsiaTheme="minorEastAsia" w:hAnsi="Cambria Math"/>
+                  </w:rPr>
+                  <m:t>Y</m:t>
+                </m:r>
+              </m:sub>
+              <m:sup>
+                <m:r>
+                  <w:rPr>
+                    <w:rFonts w:ascii="Cambria Math" w:eastAsiaTheme="minorEastAsia" w:hAnsi="Cambria Math"/>
+                  </w:rPr>
+                  <m:t>2</m:t>
+                </m:r>
+              </m:sup>
+            </m:sSubSup>
+            <m:r>
+              <w:rPr>
+                <w:rFonts w:ascii="Cambria Math" w:eastAsiaTheme="minorEastAsia" w:hAnsi="Cambria Math"/>
+              </w:rPr>
+              <m:t xml:space="preserve">- </m:t>
+            </m:r>
+            <m:sSubSup>
+              <m:sSubSupPr>
+                <m:ctrlPr>
+                  <w:rPr>
+                    <w:rFonts w:ascii="Cambria Math" w:eastAsiaTheme="minorEastAsia" w:hAnsi="Cambria Math"/>
+                    <w:i/>
+                  </w:rPr>
+                </m:ctrlPr>
+              </m:sSubSupPr>
+              <m:e>
+                <m:r>
+                  <w:rPr>
+                    <w:rFonts w:ascii="Cambria Math" w:eastAsiaTheme="minorEastAsia" w:hAnsi="Cambria Math"/>
+                  </w:rPr>
+                  <m:t>σ</m:t>
+                </m:r>
+              </m:e>
+              <m:sub>
+                <m:r>
+                  <w:rPr>
+                    <w:rFonts w:ascii="Cambria Math" w:eastAsiaTheme="minorEastAsia" w:hAnsi="Cambria Math"/>
+                  </w:rPr>
+                  <m:t>Y|X</m:t>
+                </m:r>
+              </m:sub>
+              <m:sup>
+                <m:r>
+                  <w:rPr>
+                    <w:rFonts w:ascii="Cambria Math" w:eastAsiaTheme="minorEastAsia" w:hAnsi="Cambria Math"/>
+                  </w:rPr>
+                  <m:t>2</m:t>
+                </m:r>
+              </m:sup>
+            </m:sSubSup>
+          </m:num>
+          <m:den>
+            <m:sSubSup>
+              <m:sSubSupPr>
+                <m:ctrlPr>
+                  <w:rPr>
+                    <w:rFonts w:ascii="Cambria Math" w:eastAsiaTheme="minorEastAsia" w:hAnsi="Cambria Math"/>
+                    <w:i/>
+                  </w:rPr>
+                </m:ctrlPr>
+              </m:sSubSupPr>
+              <m:e>
+                <m:r>
+                  <w:rPr>
+                    <w:rFonts w:ascii="Cambria Math" w:eastAsiaTheme="minorEastAsia" w:hAnsi="Cambria Math"/>
+                  </w:rPr>
+                  <m:t>σ</m:t>
+                </m:r>
+              </m:e>
+              <m:sub>
+                <m:r>
+                  <w:rPr>
+                    <w:rFonts w:ascii="Cambria Math" w:eastAsiaTheme="minorEastAsia" w:hAnsi="Cambria Math"/>
+                  </w:rPr>
+                  <m:t>Y</m:t>
+                </m:r>
+              </m:sub>
+              <m:sup>
+                <m:r>
+                  <w:rPr>
+                    <w:rFonts w:ascii="Cambria Math" w:eastAsiaTheme="minorEastAsia" w:hAnsi="Cambria Math"/>
+                  </w:rPr>
+                  <m:t>2</m:t>
+                </m:r>
+              </m:sup>
+            </m:sSubSup>
+          </m:den>
+        </m:f>
+      </m:oMath>
+      <w:r>
+        <w:rPr>
+          <w:rFonts w:eastAsiaTheme="minorEastAsia"/>
+        </w:rPr>
+        <w:t xml:space="preserve"> = 1 - </w:t>
+      </w:r>
+      <m:oMath>
+        <m:f>
+          <m:fPr>
+            <m:ctrlPr>
+              <w:rPr>
+                <w:rFonts w:ascii="Cambria Math" w:eastAsiaTheme="minorEastAsia" w:hAnsi="Cambria Math"/>
+                <w:i/>
+              </w:rPr>
+            </m:ctrlPr>
+          </m:fPr>
+          <m:num>
+            <m:r>
+              <w:rPr>
+                <w:rFonts w:ascii="Cambria Math" w:eastAsiaTheme="minorEastAsia" w:hAnsi="Cambria Math"/>
+              </w:rPr>
+              <m:t xml:space="preserve"> </m:t>
+            </m:r>
+            <m:sSubSup>
+              <m:sSubSupPr>
+                <m:ctrlPr>
+                  <w:rPr>
+                    <w:rFonts w:ascii="Cambria Math" w:eastAsiaTheme="minorEastAsia" w:hAnsi="Cambria Math"/>
+                    <w:i/>
+                  </w:rPr>
+                </m:ctrlPr>
+              </m:sSubSupPr>
+              <m:e>
+                <m:r>
+                  <w:rPr>
+                    <w:rFonts w:ascii="Cambria Math" w:eastAsiaTheme="minorEastAsia" w:hAnsi="Cambria Math"/>
+                  </w:rPr>
+                  <m:t>σ</m:t>
+                </m:r>
+              </m:e>
+              <m:sub>
+                <m:r>
+                  <w:rPr>
+                    <w:rFonts w:ascii="Cambria Math" w:eastAsiaTheme="minorEastAsia" w:hAnsi="Cambria Math"/>
+                  </w:rPr>
+                  <m:t>Y|X</m:t>
+                </m:r>
+              </m:sub>
+              <m:sup>
+                <m:r>
+                  <w:rPr>
+                    <w:rFonts w:ascii="Cambria Math" w:eastAsiaTheme="minorEastAsia" w:hAnsi="Cambria Math"/>
+                  </w:rPr>
+                  <m:t>2</m:t>
+                </m:r>
+              </m:sup>
+            </m:sSubSup>
+          </m:num>
+          <m:den>
+            <m:sSubSup>
+              <m:sSubSupPr>
+                <m:ctrlPr>
+                  <w:rPr>
+                    <w:rFonts w:ascii="Cambria Math" w:eastAsiaTheme="minorEastAsia" w:hAnsi="Cambria Math"/>
+                    <w:i/>
+                  </w:rPr>
+                </m:ctrlPr>
+              </m:sSubSupPr>
+              <m:e>
+                <m:r>
+                  <w:rPr>
+                    <w:rFonts w:ascii="Cambria Math" w:eastAsiaTheme="minorEastAsia" w:hAnsi="Cambria Math"/>
+                  </w:rPr>
+                  <m:t>σ</m:t>
+                </m:r>
+              </m:e>
+              <m:sub>
+                <m:r>
+                  <w:rPr>
+                    <w:rFonts w:ascii="Cambria Math" w:eastAsiaTheme="minorEastAsia" w:hAnsi="Cambria Math"/>
+                  </w:rPr>
+                  <m:t>Y</m:t>
+                </m:r>
+              </m:sub>
+              <m:sup>
+                <m:r>
+                  <w:rPr>
+                    <w:rFonts w:ascii="Cambria Math" w:eastAsiaTheme="minorEastAsia" w:hAnsi="Cambria Math"/>
+                  </w:rPr>
+                  <m:t>2</m:t>
+                </m:r>
+              </m:sup>
+            </m:sSubSup>
+          </m:den>
+        </m:f>
+      </m:oMath>
+    </w:p>
+    <w:p>
+      <w:pPr>
+        <w:pStyle w:val="ListParagraph"/>
+        <w:numPr>
+          <w:ilvl w:val="0"/>
+          <w:numId w:val="80"/>
+        </w:numPr>
+        <w:spacing w:after="0" w:line="240" w:lineRule="auto"/>
+      </w:pPr>
+      <w:r>
+        <w:t>Concept can be extended to the multiple regression case.</w:t>
+      </w:r>
+    </w:p>
+    <w:p>
+      <w:pPr>
+        <w:spacing w:after="0" w:line="240" w:lineRule="auto"/>
+      </w:pPr>
+    </w:p>
+    <w:p>
+      <w:pPr>
+        <w:spacing w:after="0" w:line="240" w:lineRule="auto"/>
+      </w:pPr>
+      <w:r>
+        <w:t>Correlation Matrix</w:t>
+      </w:r>
+    </w:p>
+    <w:p>
+      <w:pPr>
+        <w:pStyle w:val="ListParagraph"/>
+        <w:numPr>
+          <w:ilvl w:val="0"/>
+          <w:numId w:val="80"/>
+        </w:numPr>
+        <w:spacing w:after="0" w:line="240" w:lineRule="auto"/>
+      </w:pPr>
+      <w:r>
+        <w:t>Describes all zero-order correlation coefficients between all possible pairs of variables.</w:t>
+      </w:r>
+    </w:p>
+    <w:p>
+      <w:pPr>
+        <w:pStyle w:val="ListParagraph"/>
+        <w:numPr>
+          <w:ilvl w:val="0"/>
+          <w:numId w:val="80"/>
+        </w:numPr>
+        <w:spacing w:after="0" w:line="240" w:lineRule="auto"/>
+      </w:pPr>
+      <w:r>
+        <w:t>Each correlation describes the strength of the linear relationship between the two variables.</w:t>
+      </w:r>
+    </w:p>
+    <w:p>
+      <w:pPr>
+        <w:pStyle w:val="ListParagraph"/>
+        <w:numPr>
+          <w:ilvl w:val="0"/>
+          <w:numId w:val="80"/>
+        </w:numPr>
+        <w:spacing w:after="0" w:line="240" w:lineRule="auto"/>
+      </w:pPr>
+      <w:r>
+        <w:t>They DO NOT describe:</w:t>
+      </w:r>
+    </w:p>
+    <w:p>
+      <w:pPr>
+        <w:pStyle w:val="ListParagraph"/>
+        <w:numPr>
+          <w:ilvl w:val="1"/>
+          <w:numId w:val="80"/>
+        </w:numPr>
+        <w:spacing w:after="0" w:line="240" w:lineRule="auto"/>
+      </w:pPr>
+      <w:r>
+        <w:t>The overall relationship of the dependent variable to the independent variables.</w:t>
+      </w:r>
+    </w:p>
+    <w:p>
+      <w:pPr>
+        <w:pStyle w:val="ListParagraph"/>
+        <w:numPr>
+          <w:ilvl w:val="1"/>
+          <w:numId w:val="80"/>
+        </w:numPr>
+        <w:spacing w:after="0" w:line="240" w:lineRule="auto"/>
+      </w:pPr>
+      <w:r>
+        <w:t>The relationship between variables after controlling for all other variables.</w:t>
+      </w:r>
+    </w:p>
+    <w:p>
+      <w:pPr>
+        <w:pStyle w:val="ListParagraph"/>
+        <w:numPr>
+          <w:ilvl w:val="1"/>
+          <w:numId w:val="80"/>
+        </w:numPr>
+        <w:spacing w:after="0" w:line="240" w:lineRule="auto"/>
+      </w:pPr>
+      <w:r>
+        <w:t>The relationship between the dependent variable and the combined effects one group of variables after controlling for another group of variables.</w:t>
+      </w:r>
+    </w:p>
+    <w:p>
+      <w:pPr>
+        <w:spacing w:after="0" w:line="240" w:lineRule="auto"/>
+      </w:pPr>
+    </w:p>
+    <w:p>
+      <w:pPr>
+        <w:spacing w:after="0" w:line="240" w:lineRule="auto"/>
+      </w:pPr>
+      <w:r>
+        <w:lastRenderedPageBreak/>
+        <w:t xml:space="preserve">Multiple Correlation </w:t>
+      </w:r>
+      <w:proofErr w:type="gramStart"/>
+      <w:r>
+        <w:t>Coefficient</w:t>
+      </w:r>
+      <w:proofErr w:type="gramEnd"/>
+    </w:p>
+    <w:p>
+      <w:pPr>
+        <w:pStyle w:val="ListParagraph"/>
+        <w:numPr>
+          <w:ilvl w:val="0"/>
+          <w:numId w:val="81"/>
+        </w:numPr>
+        <w:spacing w:after="0" w:line="240" w:lineRule="auto"/>
+      </w:pPr>
+      <w:r>
+        <w:t>Measure of the overall linear relationship between one dependent variable and several independent variables.</w:t>
+      </w:r>
+    </w:p>
+    <w:p>
+      <w:pPr>
+        <w:pStyle w:val="ListParagraph"/>
+        <w:numPr>
+          <w:ilvl w:val="0"/>
+          <w:numId w:val="81"/>
+        </w:numPr>
+        <w:spacing w:after="0" w:line="240" w:lineRule="auto"/>
+      </w:pPr>
+      <w:r>
+        <w:t>Is always a positive value.</w:t>
+      </w:r>
+    </w:p>
+    <w:p>
+      <w:pPr>
+        <w:spacing w:after="0" w:line="240" w:lineRule="auto"/>
+      </w:pPr>
+    </w:p>
+    <w:p>
+      <w:pPr>
+        <w:spacing w:after="0" w:line="240" w:lineRule="auto"/>
+      </w:pPr>
+      <w:r>
+        <w:t>Relationship of R</w:t>
+      </w:r>
+      <w:r>
+        <w:rPr>
+          <w:vertAlign w:val="subscript"/>
+        </w:rPr>
+        <w:t>Y|X1</w:t>
+      </w:r>
+      <w:proofErr w:type="gramStart"/>
+      <w:r>
+        <w:rPr>
+          <w:vertAlign w:val="subscript"/>
+        </w:rPr>
+        <w:t>,X2</w:t>
+      </w:r>
+      <w:proofErr w:type="gramEnd"/>
+      <w:r>
+        <w:rPr>
+          <w:vertAlign w:val="subscript"/>
+        </w:rPr>
+        <w:t>,…</w:t>
+      </w:r>
+      <w:proofErr w:type="spellStart"/>
+      <w:r>
+        <w:rPr>
+          <w:vertAlign w:val="subscript"/>
+        </w:rPr>
+        <w:t>Xk</w:t>
+      </w:r>
+      <w:proofErr w:type="spellEnd"/>
+      <w:r>
+        <w:t xml:space="preserve"> to the Multivariate Normal Distribution</w:t>
+      </w:r>
+    </w:p>
+    <w:p>
+      <w:pPr>
+        <w:pStyle w:val="ListParagraph"/>
+        <w:numPr>
+          <w:ilvl w:val="0"/>
+          <w:numId w:val="82"/>
+        </w:numPr>
+        <w:spacing w:after="0" w:line="240" w:lineRule="auto"/>
+      </w:pPr>
+      <w:r>
+        <w:t>Sample multiple correlation coefficient is an estimator of a population correlation coefficient.</w:t>
+      </w:r>
+    </w:p>
+    <w:p>
+      <w:pPr>
+        <w:pStyle w:val="ListParagraph"/>
+        <w:numPr>
+          <w:ilvl w:val="0"/>
+          <w:numId w:val="82"/>
+        </w:numPr>
+        <w:spacing w:after="0" w:line="240" w:lineRule="auto"/>
+      </w:pPr>
+      <w:r>
+        <w:t>Analogous result to two variables case assuming that joint distribution is multivariate normal.</w:t>
+      </w:r>
+    </w:p>
+    <w:p>
+      <w:pPr>
+        <w:pStyle w:val="ListParagraph"/>
+        <w:numPr>
+          <w:ilvl w:val="0"/>
+          <w:numId w:val="82"/>
+        </w:numPr>
+        <w:spacing w:after="0" w:line="240" w:lineRule="auto"/>
+      </w:pPr>
+      <w:r>
+        <w:t>The conditional distribution of Y given X</w:t>
+      </w:r>
+      <w:r>
+        <w:rPr>
+          <w:vertAlign w:val="subscript"/>
+        </w:rPr>
+        <w:t>1</w:t>
+      </w:r>
+      <w:r>
+        <w:t xml:space="preserve"> … </w:t>
+      </w:r>
+      <w:proofErr w:type="spellStart"/>
+      <w:r>
+        <w:t>X</w:t>
+      </w:r>
+      <w:r>
+        <w:rPr>
+          <w:vertAlign w:val="subscript"/>
+        </w:rPr>
+        <w:t>k</w:t>
+      </w:r>
+      <w:proofErr w:type="spellEnd"/>
+      <w:r>
+        <w:t xml:space="preserve"> is a univariate normal distribution.</w:t>
+      </w:r>
+    </w:p>
+    <w:p>
+      <w:pPr>
+        <w:pStyle w:val="ListParagraph"/>
+        <w:numPr>
+          <w:ilvl w:val="0"/>
+          <w:numId w:val="82"/>
+        </w:numPr>
+        <w:spacing w:after="0" w:line="240" w:lineRule="auto"/>
+      </w:pPr>
+      <w:r>
+        <w:t>R</w:t>
+      </w:r>
+      <w:r>
+        <w:rPr>
+          <w:vertAlign w:val="subscript"/>
+        </w:rPr>
+        <w:t>Y|X1</w:t>
+      </w:r>
+      <w:proofErr w:type="gramStart"/>
+      <w:r>
+        <w:rPr>
+          <w:vertAlign w:val="subscript"/>
+        </w:rPr>
+        <w:t>,X2</w:t>
+      </w:r>
+      <w:proofErr w:type="gramEnd"/>
+      <w:r>
+        <w:rPr>
+          <w:vertAlign w:val="subscript"/>
+        </w:rPr>
+        <w:t>,…</w:t>
+      </w:r>
+      <w:proofErr w:type="spellStart"/>
+      <w:r>
+        <w:rPr>
+          <w:vertAlign w:val="subscript"/>
+        </w:rPr>
+        <w:t>Xk</w:t>
+      </w:r>
+      <w:proofErr w:type="spellEnd"/>
+      <w:r>
+        <w:t xml:space="preserve"> is the correlation of </w:t>
+      </w:r>
+      <m:oMath>
+        <m:sSub>
+          <m:sSubPr>
+            <m:ctrlPr>
+              <w:rPr>
+                <w:rFonts w:ascii="Cambria Math" w:hAnsi="Cambria Math"/>
+                <w:i/>
+              </w:rPr>
+            </m:ctrlPr>
+          </m:sSubPr>
+          <m:e>
+            <m:r>
+              <w:rPr>
+                <w:rFonts w:ascii="Cambria Math" w:hAnsi="Cambria Math"/>
+              </w:rPr>
+              <m:t>r</m:t>
+            </m:r>
+          </m:e>
+          <m:sub>
+            <m:r>
+              <w:rPr>
+                <w:rFonts w:ascii="Cambria Math" w:hAnsi="Cambria Math"/>
+              </w:rPr>
+              <m:t xml:space="preserve">Y, </m:t>
+            </m:r>
+            <m:acc>
+              <m:accPr>
+                <m:ctrlPr>
+                  <w:rPr>
+                    <w:rFonts w:ascii="Cambria Math" w:hAnsi="Cambria Math"/>
+                    <w:i/>
+                  </w:rPr>
+                </m:ctrlPr>
+              </m:accPr>
+              <m:e>
+                <m:r>
+                  <w:rPr>
+                    <w:rFonts w:ascii="Cambria Math" w:hAnsi="Cambria Math"/>
+                  </w:rPr>
+                  <m:t>Y</m:t>
+                </m:r>
+              </m:e>
+            </m:acc>
+          </m:sub>
+        </m:sSub>
+      </m:oMath>
+      <w:r>
+        <w:rPr>
+          <w:rFonts w:eastAsiaTheme="minorEastAsia"/>
+        </w:rPr>
+        <w:t xml:space="preserve"> which is always a positive value.</w:t>
+      </w:r>
+    </w:p>
+    <w:p>
+      <w:pPr>
+        <w:pStyle w:val="ListParagraph"/>
+        <w:numPr>
+          <w:ilvl w:val="0"/>
+          <w:numId w:val="82"/>
+        </w:numPr>
+        <w:spacing w:after="0" w:line="240" w:lineRule="auto"/>
+      </w:pPr>
+      <w:r>
+        <w:t>R</w:t>
+      </w:r>
+      <w:r>
+        <w:rPr>
+          <w:vertAlign w:val="subscript"/>
+        </w:rPr>
+        <w:t>Y|X1,X2,…</w:t>
+      </w:r>
+      <w:proofErr w:type="spellStart"/>
+      <w:r>
+        <w:rPr>
+          <w:vertAlign w:val="subscript"/>
+        </w:rPr>
+        <w:t>Xk</w:t>
+      </w:r>
+      <w:proofErr w:type="spellEnd"/>
+      <w:r>
+        <w:t xml:space="preserve"> is an estimate of </w:t>
+      </w:r>
+      <w:r>
+        <w:t>ρ</w:t>
+      </w:r>
+      <w:r>
+        <w:rPr>
+          <w:vertAlign w:val="subscript"/>
+        </w:rPr>
+        <w:t>Y|X1,X2,…</w:t>
+      </w:r>
+      <w:proofErr w:type="spellStart"/>
+      <w:r>
+        <w:rPr>
+          <w:vertAlign w:val="subscript"/>
+        </w:rPr>
+        <w:t>Xk</w:t>
+      </w:r>
+      <w:proofErr w:type="spellEnd"/>
+    </w:p>
+    <w:p>
+      <w:pPr>
+        <w:spacing w:after="0" w:line="240" w:lineRule="auto"/>
+      </w:pPr>
+    </w:p>
+    <w:p>
+      <w:pPr>
+        <w:spacing w:after="0" w:line="240" w:lineRule="auto"/>
+      </w:pPr>
+      <w:r>
+        <w:t>Partial Correlation Coefficient</w:t>
+      </w:r>
+    </w:p>
+    <w:p>
+      <w:pPr>
+        <w:pStyle w:val="ListParagraph"/>
+        <w:numPr>
+          <w:ilvl w:val="0"/>
+          <w:numId w:val="83"/>
+        </w:numPr>
+        <w:spacing w:after="0" w:line="240" w:lineRule="auto"/>
+      </w:pPr>
+      <w:r>
+        <w:t>Measure of the strength of the linear relationship between two variables after we control for the effects of all other variables.</w:t>
+      </w:r>
+    </w:p>
+    <w:p>
+      <w:pPr>
+        <w:pStyle w:val="ListParagraph"/>
+        <w:numPr>
+          <w:ilvl w:val="0"/>
+          <w:numId w:val="83"/>
+        </w:numPr>
+        <w:spacing w:after="0" w:line="240" w:lineRule="auto"/>
+      </w:pPr>
+      <w:r>
+        <w:t>Denoted by r</w:t>
+      </w:r>
+      <w:r>
+        <w:rPr>
+          <w:vertAlign w:val="subscript"/>
+        </w:rPr>
+        <w:t>YX|C1…</w:t>
+      </w:r>
+      <w:proofErr w:type="spellStart"/>
+      <w:r>
+        <w:rPr>
+          <w:vertAlign w:val="subscript"/>
+        </w:rPr>
+        <w:t>Cq</w:t>
+      </w:r>
+      <w:proofErr w:type="spellEnd"/>
+      <w:r>
+        <w:t xml:space="preserve"> and sometimes referred to as the full partial correlation coefficient</w:t>
+      </w:r>
+    </w:p>
+    <w:p>
+      <w:pPr>
+        <w:pStyle w:val="ListParagraph"/>
+        <w:numPr>
+          <w:ilvl w:val="0"/>
+          <w:numId w:val="83"/>
+        </w:numPr>
+        <w:spacing w:after="0" w:line="240" w:lineRule="auto"/>
+      </w:pPr>
+      <w:r>
+        <w:t>Use partial F-test to test whether adding a variable to the regression model significantly improves the model given that certain other variables are already in the model.</w:t>
+      </w:r>
+    </w:p>
+    <w:p>
+      <w:pPr>
+        <w:pStyle w:val="ListParagraph"/>
+        <w:numPr>
+          <w:ilvl w:val="1"/>
+          <w:numId w:val="83"/>
+        </w:numPr>
+        <w:spacing w:after="0" w:line="240" w:lineRule="auto"/>
+      </w:pPr>
+      <w:r>
+        <w:t>Calculate F statistic = F(X|C</w:t>
+      </w:r>
+      <w:r>
+        <w:rPr>
+          <w:vertAlign w:val="subscript"/>
+        </w:rPr>
+        <w:t>1</w:t>
+      </w:r>
+      <w:r>
+        <w:t>…</w:t>
+      </w:r>
+      <w:proofErr w:type="spellStart"/>
+      <w:r>
+        <w:t>C</w:t>
+      </w:r>
+      <w:r>
+        <w:rPr>
+          <w:vertAlign w:val="subscript"/>
+        </w:rPr>
+        <w:t>q</w:t>
+      </w:r>
+      <w:proofErr w:type="spellEnd"/>
+      <w:r>
+        <w:t>)</w:t>
+      </w:r>
+    </w:p>
+    <w:p>
+      <w:pPr>
+        <w:pStyle w:val="ListParagraph"/>
+        <w:numPr>
+          <w:ilvl w:val="1"/>
+          <w:numId w:val="83"/>
+        </w:numPr>
+        <w:spacing w:after="0" w:line="240" w:lineRule="auto"/>
+      </w:pPr>
+      <w:r>
+        <w:t>Reject null hypotheses is F statistic is greater than the appropriate critical value.</w:t>
+      </w:r>
+    </w:p>
+    <w:p>
+      <w:pPr>
+        <w:pStyle w:val="ListParagraph"/>
+        <w:numPr>
+          <w:ilvl w:val="1"/>
+          <w:numId w:val="83"/>
+        </w:numPr>
+        <w:spacing w:after="0" w:line="240" w:lineRule="auto"/>
+      </w:pPr>
+      <w:r>
+        <w:t xml:space="preserve">Critical value determined based on numerator DOF, denominator DOF, and selected confidence level. </w:t>
+      </w:r>
+    </w:p>
+    <w:p>
+      <w:pPr>
+        <w:pStyle w:val="ListParagraph"/>
+        <w:numPr>
+          <w:ilvl w:val="1"/>
+          <w:numId w:val="83"/>
+        </w:numPr>
+        <w:spacing w:after="0" w:line="240" w:lineRule="auto"/>
+      </w:pPr>
+      <w:r>
+        <w:t>H</w:t>
+      </w:r>
+      <w:r>
+        <w:rPr>
+          <w:vertAlign w:val="subscript"/>
+        </w:rPr>
+        <w:t>0</w:t>
+      </w:r>
+      <w:r>
+        <w:t xml:space="preserve">: </w:t>
+      </w:r>
+      <w:r>
+        <w:t>ρ</w:t>
+      </w:r>
+      <w:r>
+        <w:rPr>
+          <w:vertAlign w:val="subscript"/>
+        </w:rPr>
+        <w:t>Y</w:t>
+      </w:r>
+      <w:r>
+        <w:rPr>
+          <w:vertAlign w:val="subscript"/>
+        </w:rPr>
+        <w:t>X</w:t>
+      </w:r>
+      <w:r>
+        <w:rPr>
+          <w:vertAlign w:val="subscript"/>
+        </w:rPr>
+        <w:t>|C1,C</w:t>
+      </w:r>
+      <w:r>
+        <w:rPr>
+          <w:vertAlign w:val="subscript"/>
+        </w:rPr>
+        <w:t>2,…</w:t>
+      </w:r>
+      <w:proofErr w:type="spellStart"/>
+      <w:r>
+        <w:rPr>
+          <w:vertAlign w:val="subscript"/>
+        </w:rPr>
+        <w:t>Cq</w:t>
+      </w:r>
+      <w:proofErr w:type="spellEnd"/>
+      <w:r>
+        <w:t xml:space="preserve"> = 0</w:t>
+      </w:r>
+    </w:p>
+    <w:p>
+      <w:pPr>
+        <w:pStyle w:val="ListParagraph"/>
+        <w:numPr>
+          <w:ilvl w:val="0"/>
+          <w:numId w:val="83"/>
+        </w:numPr>
+        <w:spacing w:after="0" w:line="240" w:lineRule="auto"/>
+      </w:pPr>
+      <w:r>
+        <w:t>For r</w:t>
+      </w:r>
+      <w:r>
+        <w:rPr>
+          <w:vertAlign w:val="superscript"/>
+        </w:rPr>
+        <w:t>2</w:t>
+      </w:r>
+      <w:r>
+        <w:rPr>
+          <w:vertAlign w:val="subscript"/>
+        </w:rPr>
+        <w:t>YX|C</w:t>
+      </w:r>
+      <w:r>
+        <w:t xml:space="preserve"> in context of residual sum of squares, see Eq. 10.2 on p. 208</w:t>
+      </w:r>
+    </w:p>
+    <w:p>
+      <w:pPr>
+        <w:pStyle w:val="ListParagraph"/>
+        <w:numPr>
+          <w:ilvl w:val="0"/>
+          <w:numId w:val="83"/>
+        </w:numPr>
+        <w:spacing w:after="0" w:line="240" w:lineRule="auto"/>
+      </w:pPr>
+      <w:r>
+        <w:t xml:space="preserve">For </w:t>
+      </w:r>
+      <w:proofErr w:type="spellStart"/>
+      <w:r>
+        <w:t>r</w:t>
+      </w:r>
+      <w:r>
+        <w:rPr>
+          <w:vertAlign w:val="subscript"/>
+        </w:rPr>
+        <w:t>YX|C</w:t>
+      </w:r>
+      <w:proofErr w:type="spellEnd"/>
+      <w:r>
+        <w:t xml:space="preserve"> in context of</w:t>
+      </w:r>
+      <w:r>
+        <w:t xml:space="preserve"> correlation coefficients, see Eq. 10.3 on p. 208</w:t>
+      </w:r>
+    </w:p>
+    <w:p>
+      <w:pPr>
+        <w:pStyle w:val="ListParagraph"/>
+        <w:numPr>
+          <w:ilvl w:val="0"/>
+          <w:numId w:val="83"/>
+        </w:numPr>
+        <w:spacing w:after="0" w:line="240" w:lineRule="auto"/>
+      </w:pPr>
+      <w:r>
+        <w:t xml:space="preserve">The partial correlation between Y and X, controlling C is the correlation of the residuals of the straight-line regressions of Y on C and of X on C, </w:t>
+      </w:r>
+      <w:proofErr w:type="spellStart"/>
+      <w:r>
+        <w:t>r</w:t>
+      </w:r>
+      <w:r>
+        <w:rPr>
+          <w:vertAlign w:val="subscript"/>
+        </w:rPr>
+        <w:t>YX|C</w:t>
+      </w:r>
+      <w:proofErr w:type="spellEnd"/>
+      <w:r>
+        <w:t xml:space="preserve"> = </w:t>
+      </w:r>
+      <w:proofErr w:type="spellStart"/>
+      <w:r>
+        <w:t>r</w:t>
+      </w:r>
+      <w:r>
+        <w:rPr>
+          <w:vertAlign w:val="subscript"/>
+        </w:rPr>
+        <w:t>Y</w:t>
+      </w:r>
+      <w:proofErr w:type="spellEnd"/>
+      <w:r>
+        <w:rPr>
+          <w:vertAlign w:val="subscript"/>
+        </w:rPr>
+        <w:t>-Y^, X-X^</w:t>
+      </w:r>
+    </w:p>
+    <w:p>
+      <w:pPr>
+        <w:pStyle w:val="ListParagraph"/>
+        <w:numPr>
+          <w:ilvl w:val="0"/>
+          <w:numId w:val="83"/>
+        </w:numPr>
+        <w:spacing w:after="0" w:line="240" w:lineRule="auto"/>
+      </w:pPr>
+      <w:proofErr w:type="spellStart"/>
+      <w:r>
+        <w:t>Semipartial</w:t>
+      </w:r>
+      <w:proofErr w:type="spellEnd"/>
+      <w:r>
+        <w:t xml:space="preserve"> correlation coefficient is the correlation between two variables when only one of them has been adjust for a third variable, denoted as </w:t>
+      </w:r>
+      <w:proofErr w:type="spellStart"/>
+      <w:r>
+        <w:t>r</w:t>
+      </w:r>
+      <w:r>
+        <w:rPr>
+          <w:vertAlign w:val="subscript"/>
+        </w:rPr>
+        <w:t>Y</w:t>
+      </w:r>
+      <w:proofErr w:type="spellEnd"/>
+      <w:r>
+        <w:rPr>
+          <w:vertAlign w:val="subscript"/>
+        </w:rPr>
+        <w:t>(</w:t>
+      </w:r>
+      <w:r>
+        <w:rPr>
+          <w:vertAlign w:val="subscript"/>
+        </w:rPr>
+        <w:t>X|C</w:t>
+      </w:r>
+      <w:r>
+        <w:rPr>
+          <w:vertAlign w:val="subscript"/>
+        </w:rPr>
+        <w:t>)</w:t>
+      </w:r>
+    </w:p>
+    <w:p>
+      <w:pPr>
+        <w:pStyle w:val="ListParagraph"/>
+        <w:numPr>
+          <w:ilvl w:val="0"/>
+          <w:numId w:val="83"/>
+        </w:numPr>
+        <w:spacing w:after="0" w:line="240" w:lineRule="auto"/>
+      </w:pPr>
+      <w:r>
+        <w:t xml:space="preserve">For </w:t>
+      </w:r>
+      <w:proofErr w:type="spellStart"/>
+      <w:r>
+        <w:t>semipartial</w:t>
+      </w:r>
+      <w:proofErr w:type="spellEnd"/>
+      <w:r>
+        <w:t xml:space="preserve"> correlation coefficient equations, see Eq. 10.5 and 10.6 on p. 210.</w:t>
+      </w:r>
+    </w:p>
+    <w:p>
+      <w:pPr>
+        <w:spacing w:after="0" w:line="240" w:lineRule="auto"/>
+      </w:pPr>
+    </w:p>
+    <w:p>
+      <w:pPr>
+        <w:spacing w:after="0" w:line="240" w:lineRule="auto"/>
+      </w:pPr>
+      <w:r>
+        <w:t>Alternative Representation of the Regression Model</w:t>
+      </w:r>
+    </w:p>
+    <w:p>
+      <w:pPr>
+        <w:pStyle w:val="ListParagraph"/>
+        <w:numPr>
+          <w:ilvl w:val="0"/>
+          <w:numId w:val="84"/>
+        </w:numPr>
+        <w:spacing w:after="0" w:line="240" w:lineRule="auto"/>
+      </w:pPr>
+      <w:r>
+        <w:t>Regression model can be expressed in terms of partial correlation coefficients and conditional variances (see Eq. 10.7 on p. 212).</w:t>
+      </w:r>
+    </w:p>
+    <w:p>
+      <w:pPr>
+        <w:spacing w:after="0" w:line="240" w:lineRule="auto"/>
+      </w:pPr>
+    </w:p>
+    <w:p>
+      <w:pPr>
+        <w:spacing w:after="0" w:line="240" w:lineRule="auto"/>
+      </w:pPr>
+      <w:r>
+        <w:t xml:space="preserve">Multiple Partial </w:t>
+      </w:r>
+      <w:proofErr w:type="gramStart"/>
+      <w:r>
+        <w:t>Correlation</w:t>
+      </w:r>
+      <w:proofErr w:type="gramEnd"/>
+    </w:p>
+    <w:p>
+      <w:pPr>
+        <w:pStyle w:val="ListParagraph"/>
+        <w:numPr>
+          <w:ilvl w:val="0"/>
+          <w:numId w:val="84"/>
+        </w:numPr>
+        <w:spacing w:after="0" w:line="240" w:lineRule="auto"/>
+      </w:pPr>
+      <w:r>
+        <w:t>Describes the overall relationship between the dependent variable and two or more independent variables while controlling for other variables (see Eq. 10.8 on p. 213).</w:t>
+      </w:r>
+    </w:p>
+    <w:p>
+      <w:pPr>
+        <w:pStyle w:val="ListParagraph"/>
+        <w:numPr>
+          <w:ilvl w:val="0"/>
+          <w:numId w:val="84"/>
+        </w:numPr>
+        <w:spacing w:after="0" w:line="240" w:lineRule="auto"/>
+      </w:pPr>
+      <w:r>
+        <w:t>Rarely of interest in most cases.</w:t>
+      </w:r>
+    </w:p>
+    <w:p>
+      <w:pPr>
+        <w:pStyle w:val="ListParagraph"/>
+        <w:numPr>
+          <w:ilvl w:val="0"/>
+          <w:numId w:val="84"/>
+        </w:numPr>
+        <w:spacing w:after="0" w:line="240" w:lineRule="auto"/>
+      </w:pPr>
+      <w:r>
+        <w:t>Used mostly for testing hypotheses about a group of higher-order terms.</w:t>
+      </w:r>
+    </w:p>
+    <w:p>
+      <w:pPr>
+        <w:pStyle w:val="ListParagraph"/>
+        <w:numPr>
+          <w:ilvl w:val="0"/>
+          <w:numId w:val="84"/>
+        </w:numPr>
+        <w:spacing w:after="0" w:line="240" w:lineRule="auto"/>
+      </w:pPr>
+      <w:r>
+        <w:t>For F statistic calculation, see Eq. 10.9 on p. 214.</w:t>
+      </w:r>
+    </w:p>
+    <w:p>
+      <w:pPr>
+        <w:spacing w:after="0" w:line="240" w:lineRule="auto"/>
+      </w:pPr>
+    </w:p>
+    <w:p>
+      <w:pPr>
+        <w:spacing w:after="0" w:line="240" w:lineRule="auto"/>
+      </w:pPr>
+      <w:r>
+        <w:t>The following null hypotheses all state the same thing in different ways:</w:t>
+      </w:r>
+    </w:p>
+    <w:p>
+      <w:pPr>
+        <w:pStyle w:val="ListParagraph"/>
+        <w:numPr>
+          <w:ilvl w:val="0"/>
+          <w:numId w:val="85"/>
+        </w:numPr>
+        <w:spacing w:after="0" w:line="240" w:lineRule="auto"/>
+      </w:pPr>
+      <w:r>
+        <w:t>Prediction hypotheses</w:t>
+      </w:r>
+    </w:p>
+    <w:p>
+      <w:pPr>
+        <w:pStyle w:val="ListParagraph"/>
+        <w:numPr>
+          <w:ilvl w:val="1"/>
+          <w:numId w:val="85"/>
+        </w:numPr>
+        <w:spacing w:after="0" w:line="240" w:lineRule="auto"/>
+      </w:pPr>
+      <w:r>
+        <w:lastRenderedPageBreak/>
+        <w:t>H</w:t>
+      </w:r>
+      <w:r>
+        <w:rPr>
+          <w:vertAlign w:val="subscript"/>
+        </w:rPr>
+        <w:t>0</w:t>
+      </w:r>
+      <w:r>
+        <w:t xml:space="preserve">: Adding variables to the </w:t>
+      </w:r>
+      <w:r>
+        <w:t>smaller model to form the</w:t>
+      </w:r>
+      <w:r>
+        <w:t xml:space="preserve"> larger model does NOT significantly improve the prediction of Y.</w:t>
+      </w:r>
+    </w:p>
+    <w:p>
+      <w:pPr>
+        <w:pStyle w:val="ListParagraph"/>
+        <w:numPr>
+          <w:ilvl w:val="1"/>
+          <w:numId w:val="85"/>
+        </w:numPr>
+        <w:spacing w:after="0" w:line="240" w:lineRule="auto"/>
+      </w:pPr>
+      <w:r>
+        <w:t>H</w:t>
+      </w:r>
+      <w:r>
+        <w:rPr>
+          <w:vertAlign w:val="subscript"/>
+        </w:rPr>
+        <w:t>0</w:t>
+      </w:r>
+      <w:r>
+        <w:t xml:space="preserve">: </w:t>
+      </w:r>
+      <w:r>
+        <w:t>The population regression coefficients for the variables in the larger model are all equal to zero.</w:t>
+      </w:r>
+    </w:p>
+    <w:p>
+      <w:pPr>
+        <w:pStyle w:val="ListParagraph"/>
+        <w:numPr>
+          <w:ilvl w:val="0"/>
+          <w:numId w:val="85"/>
+        </w:numPr>
+        <w:spacing w:after="0" w:line="240" w:lineRule="auto"/>
+      </w:pPr>
+      <w:r>
+        <w:t>Association hypotheses</w:t>
+      </w:r>
+    </w:p>
+    <w:p>
+      <w:pPr>
+        <w:pStyle w:val="ListParagraph"/>
+        <w:numPr>
+          <w:ilvl w:val="1"/>
+          <w:numId w:val="85"/>
+        </w:numPr>
+        <w:spacing w:after="0" w:line="240" w:lineRule="auto"/>
+      </w:pPr>
+      <w:r>
+        <w:t>H</w:t>
+      </w:r>
+      <w:r>
+        <w:rPr>
+          <w:vertAlign w:val="subscript"/>
+        </w:rPr>
+        <w:t>0</w:t>
+      </w:r>
+      <w:r>
+        <w:t xml:space="preserve">: </w:t>
+      </w:r>
+      <w:r>
+        <w:t xml:space="preserve">The population multiple partial correlation between Y and variables added to produce the larger model </w:t>
+      </w:r>
+      <w:r>
+        <w:t>is zero once we control for the variable in the smaller model.</w:t>
+      </w:r>
+      <w:r>
+        <w:t xml:space="preserve"> </w:t>
+      </w:r>
+    </w:p>
+    <w:p>
+      <w:pPr>
+        <w:pStyle w:val="ListParagraph"/>
+        <w:numPr>
+          <w:ilvl w:val="1"/>
+          <w:numId w:val="85"/>
+        </w:numPr>
+        <w:spacing w:after="0" w:line="240" w:lineRule="auto"/>
+      </w:pPr>
+      <w:r>
+        <w:t>H</w:t>
+      </w:r>
+      <w:r>
+        <w:rPr>
+          <w:vertAlign w:val="subscript"/>
+        </w:rPr>
+        <w:t>0</w:t>
+      </w:r>
+      <w:r>
+        <w:t xml:space="preserve">: </w:t>
+      </w:r>
+      <w:r>
+        <w:t xml:space="preserve">The value of the population squared multiple correlation </w:t>
+      </w:r>
+      <w:proofErr w:type="gramStart"/>
+      <w:r>
+        <w:t>coefficient</w:t>
+      </w:r>
+      <w:proofErr w:type="gramEnd"/>
+      <w:r>
+        <w:t xml:space="preserve"> for the larger model is NOT greater than the value of that parameter for the smaller model.</w:t>
+      </w:r>
+    </w:p>
+    <w:p>
+      <w:pPr>
+        <w:spacing w:after="0" w:line="240" w:lineRule="auto"/>
+      </w:pPr>
       <w:bookmarkStart w:id="0" w:name="_GoBack"/>
       <w:bookmarkEnd w:id="0"/>
     </w:p>
@@ -18230,7 +20121,7 @@
         <w:b/>
         <w:noProof/>
       </w:rPr>
-      <w:t>3</w:t>
+      <w:t>5</w:t>
     </w:r>
     <w:r>
       <w:rPr>
@@ -18264,7 +20155,7 @@
         <w:b/>
         <w:noProof/>
       </w:rPr>
-      <w:t>3</w:t>
+      <w:t>5</w:t>
     </w:r>
     <w:r>
       <w:rPr>
@@ -19360,6 +21251,119 @@
     </w:lvl>
   </w:abstractNum>
   <w:abstractNum w:abstractNumId="10">
+    <w:nsid w:val="0BD17080"/>
+    <w:multiLevelType w:val="hybridMultilevel"/>
+    <w:tmpl w:val="54302340"/>
+    <w:lvl w:ilvl="0" w:tplc="04090001">
+      <w:start w:val="1"/>
+      <w:numFmt w:val="bullet"/>
+      <w:lvlText w:val=""/>
+      <w:lvlJc w:val="left"/>
+      <w:pPr>
+        <w:ind w:left="720" w:hanging="360"/>
+      </w:pPr>
+      <w:rPr>
+        <w:rFonts w:ascii="Symbol" w:hAnsi="Symbol" w:hint="default"/>
+      </w:rPr>
+    </w:lvl>
+    <w:lvl w:ilvl="1" w:tplc="04090003">
+      <w:start w:val="1"/>
+      <w:numFmt w:val="bullet"/>
+      <w:lvlText w:val="o"/>
+      <w:lvlJc w:val="left"/>
+      <w:pPr>
+        <w:ind w:left="1440" w:hanging="360"/>
+      </w:pPr>
+      <w:rPr>
+        <w:rFonts w:ascii="Courier New" w:hAnsi="Courier New" w:cs="Courier New" w:hint="default"/>
+      </w:rPr>
+    </w:lvl>
+    <w:lvl w:ilvl="2" w:tplc="04090005" w:tentative="1">
+      <w:start w:val="1"/>
+      <w:numFmt w:val="bullet"/>
+      <w:lvlText w:val=""/>
+      <w:lvlJc w:val="left"/>
+      <w:pPr>
+        <w:ind w:left="2160" w:hanging="360"/>
+      </w:pPr>
+      <w:rPr>
+        <w:rFonts w:ascii="Wingdings" w:hAnsi="Wingdings" w:hint="default"/>
+      </w:rPr>
+    </w:lvl>
+    <w:lvl w:ilvl="3" w:tplc="04090001" w:tentative="1">
+      <w:start w:val="1"/>
+      <w:numFmt w:val="bullet"/>
+      <w:lvlText w:val=""/>
+      <w:lvlJc w:val="left"/>
+      <w:pPr>
+        <w:ind w:left="2880" w:hanging="360"/>
+      </w:pPr>
+      <w:rPr>
+        <w:rFonts w:ascii="Symbol" w:hAnsi="Symbol" w:hint="default"/>
+      </w:rPr>
+    </w:lvl>
+    <w:lvl w:ilvl="4" w:tplc="04090003" w:tentative="1">
+      <w:start w:val="1"/>
+      <w:numFmt w:val="bullet"/>
+      <w:lvlText w:val="o"/>
+      <w:lvlJc w:val="left"/>
+      <w:pPr>
+        <w:ind w:left="3600" w:hanging="360"/>
+      </w:pPr>
+      <w:rPr>
+        <w:rFonts w:ascii="Courier New" w:hAnsi="Courier New" w:cs="Courier New" w:hint="default"/>
+      </w:rPr>
+    </w:lvl>
+    <w:lvl w:ilvl="5" w:tplc="04090005" w:tentative="1">
+      <w:start w:val="1"/>
+      <w:numFmt w:val="bullet"/>
+      <w:lvlText w:val=""/>
+      <w:lvlJc w:val="left"/>
+      <w:pPr>
+        <w:ind w:left="4320" w:hanging="360"/>
+      </w:pPr>
+      <w:rPr>
+        <w:rFonts w:ascii="Wingdings" w:hAnsi="Wingdings" w:hint="default"/>
+      </w:rPr>
+    </w:lvl>
+    <w:lvl w:ilvl="6" w:tplc="04090001" w:tentative="1">
+      <w:start w:val="1"/>
+      <w:numFmt w:val="bullet"/>
+      <w:lvlText w:val=""/>
+      <w:lvlJc w:val="left"/>
+      <w:pPr>
+        <w:ind w:left="5040" w:hanging="360"/>
+      </w:pPr>
+      <w:rPr>
+        <w:rFonts w:ascii="Symbol" w:hAnsi="Symbol" w:hint="default"/>
+      </w:rPr>
+    </w:lvl>
+    <w:lvl w:ilvl="7" w:tplc="04090003" w:tentative="1">
+      <w:start w:val="1"/>
+      <w:numFmt w:val="bullet"/>
+      <w:lvlText w:val="o"/>
+      <w:lvlJc w:val="left"/>
+      <w:pPr>
+        <w:ind w:left="5760" w:hanging="360"/>
+      </w:pPr>
+      <w:rPr>
+        <w:rFonts w:ascii="Courier New" w:hAnsi="Courier New" w:cs="Courier New" w:hint="default"/>
+      </w:rPr>
+    </w:lvl>
+    <w:lvl w:ilvl="8" w:tplc="04090005" w:tentative="1">
+      <w:start w:val="1"/>
+      <w:numFmt w:val="bullet"/>
+      <w:lvlText w:val=""/>
+      <w:lvlJc w:val="left"/>
+      <w:pPr>
+        <w:ind w:left="6480" w:hanging="360"/>
+      </w:pPr>
+      <w:rPr>
+        <w:rFonts w:ascii="Wingdings" w:hAnsi="Wingdings" w:hint="default"/>
+      </w:rPr>
+    </w:lvl>
+  </w:abstractNum>
+  <w:abstractNum w:abstractNumId="11">
     <w:nsid w:val="0DFD6245"/>
     <w:multiLevelType w:val="hybridMultilevel"/>
     <w:tmpl w:val="719E282A"/>
@@ -19472,7 +21476,7 @@
       </w:rPr>
     </w:lvl>
   </w:abstractNum>
-  <w:abstractNum w:abstractNumId="11">
+  <w:abstractNum w:abstractNumId="12">
     <w:nsid w:val="0E1145A7"/>
     <w:multiLevelType w:val="hybridMultilevel"/>
     <w:tmpl w:val="8F32DD14"/>
@@ -19585,7 +21589,7 @@
       </w:rPr>
     </w:lvl>
   </w:abstractNum>
-  <w:abstractNum w:abstractNumId="12">
+  <w:abstractNum w:abstractNumId="13">
     <w:nsid w:val="0E242A92"/>
     <w:multiLevelType w:val="hybridMultilevel"/>
     <w:tmpl w:val="C3AC465A"/>
@@ -19698,7 +21702,7 @@
       </w:rPr>
     </w:lvl>
   </w:abstractNum>
-  <w:abstractNum w:abstractNumId="13">
+  <w:abstractNum w:abstractNumId="14">
     <w:nsid w:val="0E503322"/>
     <w:multiLevelType w:val="hybridMultilevel"/>
     <w:tmpl w:val="CB08A622"/>
@@ -19811,7 +21815,7 @@
       </w:rPr>
     </w:lvl>
   </w:abstractNum>
-  <w:abstractNum w:abstractNumId="14">
+  <w:abstractNum w:abstractNumId="15">
     <w:nsid w:val="0F8C1579"/>
     <w:multiLevelType w:val="hybridMultilevel"/>
     <w:tmpl w:val="CE540E04"/>
@@ -19924,7 +21928,7 @@
       </w:rPr>
     </w:lvl>
   </w:abstractNum>
-  <w:abstractNum w:abstractNumId="15">
+  <w:abstractNum w:abstractNumId="16">
     <w:nsid w:val="0FCA5C79"/>
     <w:multiLevelType w:val="hybridMultilevel"/>
     <w:tmpl w:val="9E883252"/>
@@ -20037,7 +22041,7 @@
       </w:rPr>
     </w:lvl>
   </w:abstractNum>
-  <w:abstractNum w:abstractNumId="16">
+  <w:abstractNum w:abstractNumId="17">
     <w:nsid w:val="109854E0"/>
     <w:multiLevelType w:val="hybridMultilevel"/>
     <w:tmpl w:val="AD5642E0"/>
@@ -20150,7 +22154,7 @@
       </w:rPr>
     </w:lvl>
   </w:abstractNum>
-  <w:abstractNum w:abstractNumId="17">
+  <w:abstractNum w:abstractNumId="18">
     <w:nsid w:val="15453910"/>
     <w:multiLevelType w:val="hybridMultilevel"/>
     <w:tmpl w:val="BA3ABE7A"/>
@@ -20236,7 +22240,7 @@
       </w:pPr>
     </w:lvl>
   </w:abstractNum>
-  <w:abstractNum w:abstractNumId="18">
+  <w:abstractNum w:abstractNumId="19">
     <w:nsid w:val="16C652F0"/>
     <w:multiLevelType w:val="hybridMultilevel"/>
     <w:tmpl w:val="2A240944"/>
@@ -20322,7 +22326,7 @@
       </w:pPr>
     </w:lvl>
   </w:abstractNum>
-  <w:abstractNum w:abstractNumId="19">
+  <w:abstractNum w:abstractNumId="20">
     <w:nsid w:val="17AA7779"/>
     <w:multiLevelType w:val="hybridMultilevel"/>
     <w:tmpl w:val="7BD8820E"/>
@@ -20408,7 +22412,7 @@
       </w:pPr>
     </w:lvl>
   </w:abstractNum>
-  <w:abstractNum w:abstractNumId="20">
+  <w:abstractNum w:abstractNumId="21">
     <w:nsid w:val="18C329F6"/>
     <w:multiLevelType w:val="hybridMultilevel"/>
     <w:tmpl w:val="E47C22A2"/>
@@ -20521,7 +22525,7 @@
       </w:rPr>
     </w:lvl>
   </w:abstractNum>
-  <w:abstractNum w:abstractNumId="21">
+  <w:abstractNum w:abstractNumId="22">
     <w:nsid w:val="19951F4D"/>
     <w:multiLevelType w:val="hybridMultilevel"/>
     <w:tmpl w:val="57CC8EDC"/>
@@ -20634,7 +22638,7 @@
       </w:rPr>
     </w:lvl>
   </w:abstractNum>
-  <w:abstractNum w:abstractNumId="22">
+  <w:abstractNum w:abstractNumId="23">
     <w:nsid w:val="19AC1A4D"/>
     <w:multiLevelType w:val="hybridMultilevel"/>
     <w:tmpl w:val="7A70850C"/>
@@ -20747,7 +22751,7 @@
       </w:rPr>
     </w:lvl>
   </w:abstractNum>
-  <w:abstractNum w:abstractNumId="23">
+  <w:abstractNum w:abstractNumId="24">
     <w:nsid w:val="19C26E8C"/>
     <w:multiLevelType w:val="hybridMultilevel"/>
     <w:tmpl w:val="82CEA28C"/>
@@ -20860,7 +22864,7 @@
       </w:rPr>
     </w:lvl>
   </w:abstractNum>
-  <w:abstractNum w:abstractNumId="24">
+  <w:abstractNum w:abstractNumId="25">
     <w:nsid w:val="1AE622A0"/>
     <w:multiLevelType w:val="hybridMultilevel"/>
     <w:tmpl w:val="23781B40"/>
@@ -20973,7 +22977,7 @@
       </w:rPr>
     </w:lvl>
   </w:abstractNum>
-  <w:abstractNum w:abstractNumId="25">
+  <w:abstractNum w:abstractNumId="26">
     <w:nsid w:val="1C3422BD"/>
     <w:multiLevelType w:val="hybridMultilevel"/>
     <w:tmpl w:val="B43E61A4"/>
@@ -21086,7 +23090,7 @@
       </w:rPr>
     </w:lvl>
   </w:abstractNum>
-  <w:abstractNum w:abstractNumId="26">
+  <w:abstractNum w:abstractNumId="27">
     <w:nsid w:val="2244303C"/>
     <w:multiLevelType w:val="hybridMultilevel"/>
     <w:tmpl w:val="56069BE4"/>
@@ -21199,7 +23203,7 @@
       </w:rPr>
     </w:lvl>
   </w:abstractNum>
-  <w:abstractNum w:abstractNumId="27">
+  <w:abstractNum w:abstractNumId="28">
     <w:nsid w:val="25420B4F"/>
     <w:multiLevelType w:val="hybridMultilevel"/>
     <w:tmpl w:val="26528E34"/>
@@ -21312,7 +23316,7 @@
       </w:rPr>
     </w:lvl>
   </w:abstractNum>
-  <w:abstractNum w:abstractNumId="28">
+  <w:abstractNum w:abstractNumId="29">
     <w:nsid w:val="258E6AB1"/>
     <w:multiLevelType w:val="hybridMultilevel"/>
     <w:tmpl w:val="A93E549C"/>
@@ -21425,7 +23429,7 @@
       </w:rPr>
     </w:lvl>
   </w:abstractNum>
-  <w:abstractNum w:abstractNumId="29">
+  <w:abstractNum w:abstractNumId="30">
     <w:nsid w:val="268E4DF0"/>
     <w:multiLevelType w:val="hybridMultilevel"/>
     <w:tmpl w:val="663A429A"/>
@@ -21538,7 +23542,7 @@
       </w:rPr>
     </w:lvl>
   </w:abstractNum>
-  <w:abstractNum w:abstractNumId="30">
+  <w:abstractNum w:abstractNumId="31">
     <w:nsid w:val="27116ED3"/>
     <w:multiLevelType w:val="hybridMultilevel"/>
     <w:tmpl w:val="D138F40E"/>
@@ -21651,7 +23655,7 @@
       </w:rPr>
     </w:lvl>
   </w:abstractNum>
-  <w:abstractNum w:abstractNumId="31">
+  <w:abstractNum w:abstractNumId="32">
     <w:nsid w:val="273F5ADD"/>
     <w:multiLevelType w:val="hybridMultilevel"/>
     <w:tmpl w:val="E39C7C68"/>
@@ -21764,7 +23768,7 @@
       </w:rPr>
     </w:lvl>
   </w:abstractNum>
-  <w:abstractNum w:abstractNumId="32">
+  <w:abstractNum w:abstractNumId="33">
     <w:nsid w:val="28020DF6"/>
     <w:multiLevelType w:val="hybridMultilevel"/>
     <w:tmpl w:val="84485B68"/>
@@ -21877,7 +23881,7 @@
       </w:rPr>
     </w:lvl>
   </w:abstractNum>
-  <w:abstractNum w:abstractNumId="33">
+  <w:abstractNum w:abstractNumId="34">
     <w:nsid w:val="283B08AF"/>
     <w:multiLevelType w:val="hybridMultilevel"/>
     <w:tmpl w:val="9F2E3564"/>
@@ -21990,7 +23994,7 @@
       </w:rPr>
     </w:lvl>
   </w:abstractNum>
-  <w:abstractNum w:abstractNumId="34">
+  <w:abstractNum w:abstractNumId="35">
     <w:nsid w:val="29862A5E"/>
     <w:multiLevelType w:val="hybridMultilevel"/>
     <w:tmpl w:val="17A8C600"/>
@@ -22103,7 +24107,7 @@
       </w:rPr>
     </w:lvl>
   </w:abstractNum>
-  <w:abstractNum w:abstractNumId="35">
+  <w:abstractNum w:abstractNumId="36">
     <w:nsid w:val="2B800E72"/>
     <w:multiLevelType w:val="hybridMultilevel"/>
     <w:tmpl w:val="DED07250"/>
@@ -22189,7 +24193,7 @@
       </w:pPr>
     </w:lvl>
   </w:abstractNum>
-  <w:abstractNum w:abstractNumId="36">
+  <w:abstractNum w:abstractNumId="37">
     <w:nsid w:val="2EA77ED5"/>
     <w:multiLevelType w:val="hybridMultilevel"/>
     <w:tmpl w:val="10B2D186"/>
@@ -22302,7 +24306,7 @@
       </w:rPr>
     </w:lvl>
   </w:abstractNum>
-  <w:abstractNum w:abstractNumId="37">
+  <w:abstractNum w:abstractNumId="38">
     <w:nsid w:val="313D27EE"/>
     <w:multiLevelType w:val="hybridMultilevel"/>
     <w:tmpl w:val="213697E6"/>
@@ -22415,7 +24419,7 @@
       </w:rPr>
     </w:lvl>
   </w:abstractNum>
-  <w:abstractNum w:abstractNumId="38">
+  <w:abstractNum w:abstractNumId="39">
     <w:nsid w:val="344049B1"/>
     <w:multiLevelType w:val="hybridMultilevel"/>
     <w:tmpl w:val="9A067252"/>
@@ -22528,7 +24532,7 @@
       </w:rPr>
     </w:lvl>
   </w:abstractNum>
-  <w:abstractNum w:abstractNumId="39">
+  <w:abstractNum w:abstractNumId="40">
     <w:nsid w:val="35F958F5"/>
     <w:multiLevelType w:val="hybridMultilevel"/>
     <w:tmpl w:val="E0E8D9B0"/>
@@ -22641,7 +24645,7 @@
       </w:rPr>
     </w:lvl>
   </w:abstractNum>
-  <w:abstractNum w:abstractNumId="40">
+  <w:abstractNum w:abstractNumId="41">
     <w:nsid w:val="36F10170"/>
     <w:multiLevelType w:val="hybridMultilevel"/>
     <w:tmpl w:val="DD20BF9E"/>
@@ -22754,7 +24758,7 @@
       </w:rPr>
     </w:lvl>
   </w:abstractNum>
-  <w:abstractNum w:abstractNumId="41">
+  <w:abstractNum w:abstractNumId="42">
     <w:nsid w:val="37F74757"/>
     <w:multiLevelType w:val="hybridMultilevel"/>
     <w:tmpl w:val="3B6C04DA"/>
@@ -22867,7 +24871,7 @@
       </w:rPr>
     </w:lvl>
   </w:abstractNum>
-  <w:abstractNum w:abstractNumId="42">
+  <w:abstractNum w:abstractNumId="43">
     <w:nsid w:val="38E15203"/>
     <w:multiLevelType w:val="hybridMultilevel"/>
     <w:tmpl w:val="12E08554"/>
@@ -22953,7 +24957,7 @@
       </w:pPr>
     </w:lvl>
   </w:abstractNum>
-  <w:abstractNum w:abstractNumId="43">
+  <w:abstractNum w:abstractNumId="44">
     <w:nsid w:val="3C5D78E4"/>
     <w:multiLevelType w:val="hybridMultilevel"/>
     <w:tmpl w:val="16DC45D2"/>
@@ -23066,7 +25070,7 @@
       </w:rPr>
     </w:lvl>
   </w:abstractNum>
-  <w:abstractNum w:abstractNumId="44">
+  <w:abstractNum w:abstractNumId="45">
     <w:nsid w:val="3DAF287B"/>
     <w:multiLevelType w:val="hybridMultilevel"/>
     <w:tmpl w:val="79366C18"/>
@@ -23179,7 +25183,7 @@
       </w:rPr>
     </w:lvl>
   </w:abstractNum>
-  <w:abstractNum w:abstractNumId="45">
+  <w:abstractNum w:abstractNumId="46">
     <w:nsid w:val="3FD932AE"/>
     <w:multiLevelType w:val="hybridMultilevel"/>
     <w:tmpl w:val="E1204446"/>
@@ -23292,7 +25296,7 @@
       </w:rPr>
     </w:lvl>
   </w:abstractNum>
-  <w:abstractNum w:abstractNumId="46">
+  <w:abstractNum w:abstractNumId="47">
     <w:nsid w:val="45D00C09"/>
     <w:multiLevelType w:val="hybridMultilevel"/>
     <w:tmpl w:val="CC660646"/>
@@ -23405,7 +25409,7 @@
       </w:rPr>
     </w:lvl>
   </w:abstractNum>
-  <w:abstractNum w:abstractNumId="47">
+  <w:abstractNum w:abstractNumId="48">
     <w:nsid w:val="465160F5"/>
     <w:multiLevelType w:val="hybridMultilevel"/>
     <w:tmpl w:val="E5185360"/>
@@ -23491,7 +25495,7 @@
       </w:pPr>
     </w:lvl>
   </w:abstractNum>
-  <w:abstractNum w:abstractNumId="48">
+  <w:abstractNum w:abstractNumId="49">
     <w:nsid w:val="484B2F9D"/>
     <w:multiLevelType w:val="hybridMultilevel"/>
     <w:tmpl w:val="A080E720"/>
@@ -23604,7 +25608,7 @@
       </w:rPr>
     </w:lvl>
   </w:abstractNum>
-  <w:abstractNum w:abstractNumId="49">
+  <w:abstractNum w:abstractNumId="50">
     <w:nsid w:val="4AC8147D"/>
     <w:multiLevelType w:val="hybridMultilevel"/>
     <w:tmpl w:val="44E8CDD8"/>
@@ -23690,7 +25694,7 @@
       </w:pPr>
     </w:lvl>
   </w:abstractNum>
-  <w:abstractNum w:abstractNumId="50">
+  <w:abstractNum w:abstractNumId="51">
     <w:nsid w:val="4D6D096A"/>
     <w:multiLevelType w:val="hybridMultilevel"/>
     <w:tmpl w:val="B6021B1E"/>
@@ -23803,7 +25807,7 @@
       </w:rPr>
     </w:lvl>
   </w:abstractNum>
-  <w:abstractNum w:abstractNumId="51">
+  <w:abstractNum w:abstractNumId="52">
     <w:nsid w:val="4E0B3A04"/>
     <w:multiLevelType w:val="hybridMultilevel"/>
     <w:tmpl w:val="C6A890E0"/>
@@ -23916,7 +25920,120 @@
       </w:rPr>
     </w:lvl>
   </w:abstractNum>
-  <w:abstractNum w:abstractNumId="52">
+  <w:abstractNum w:abstractNumId="53">
+    <w:nsid w:val="4EB70B02"/>
+    <w:multiLevelType w:val="hybridMultilevel"/>
+    <w:tmpl w:val="FAC29222"/>
+    <w:lvl w:ilvl="0" w:tplc="04090001">
+      <w:start w:val="1"/>
+      <w:numFmt w:val="bullet"/>
+      <w:lvlText w:val=""/>
+      <w:lvlJc w:val="left"/>
+      <w:pPr>
+        <w:ind w:left="765" w:hanging="360"/>
+      </w:pPr>
+      <w:rPr>
+        <w:rFonts w:ascii="Symbol" w:hAnsi="Symbol" w:hint="default"/>
+      </w:rPr>
+    </w:lvl>
+    <w:lvl w:ilvl="1" w:tplc="04090003" w:tentative="1">
+      <w:start w:val="1"/>
+      <w:numFmt w:val="bullet"/>
+      <w:lvlText w:val="o"/>
+      <w:lvlJc w:val="left"/>
+      <w:pPr>
+        <w:ind w:left="1485" w:hanging="360"/>
+      </w:pPr>
+      <w:rPr>
+        <w:rFonts w:ascii="Courier New" w:hAnsi="Courier New" w:cs="Courier New" w:hint="default"/>
+      </w:rPr>
+    </w:lvl>
+    <w:lvl w:ilvl="2" w:tplc="04090005" w:tentative="1">
+      <w:start w:val="1"/>
+      <w:numFmt w:val="bullet"/>
+      <w:lvlText w:val=""/>
+      <w:lvlJc w:val="left"/>
+      <w:pPr>
+        <w:ind w:left="2205" w:hanging="360"/>
+      </w:pPr>
+      <w:rPr>
+        <w:rFonts w:ascii="Wingdings" w:hAnsi="Wingdings" w:hint="default"/>
+      </w:rPr>
+    </w:lvl>
+    <w:lvl w:ilvl="3" w:tplc="04090001" w:tentative="1">
+      <w:start w:val="1"/>
+      <w:numFmt w:val="bullet"/>
+      <w:lvlText w:val=""/>
+      <w:lvlJc w:val="left"/>
+      <w:pPr>
+        <w:ind w:left="2925" w:hanging="360"/>
+      </w:pPr>
+      <w:rPr>
+        <w:rFonts w:ascii="Symbol" w:hAnsi="Symbol" w:hint="default"/>
+      </w:rPr>
+    </w:lvl>
+    <w:lvl w:ilvl="4" w:tplc="04090003" w:tentative="1">
+      <w:start w:val="1"/>
+      <w:numFmt w:val="bullet"/>
+      <w:lvlText w:val="o"/>
+      <w:lvlJc w:val="left"/>
+      <w:pPr>
+        <w:ind w:left="3645" w:hanging="360"/>
+      </w:pPr>
+      <w:rPr>
+        <w:rFonts w:ascii="Courier New" w:hAnsi="Courier New" w:cs="Courier New" w:hint="default"/>
+      </w:rPr>
+    </w:lvl>
+    <w:lvl w:ilvl="5" w:tplc="04090005" w:tentative="1">
+      <w:start w:val="1"/>
+      <w:numFmt w:val="bullet"/>
+      <w:lvlText w:val=""/>
+      <w:lvlJc w:val="left"/>
+      <w:pPr>
+        <w:ind w:left="4365" w:hanging="360"/>
+      </w:pPr>
+      <w:rPr>
+        <w:rFonts w:ascii="Wingdings" w:hAnsi="Wingdings" w:hint="default"/>
+      </w:rPr>
+    </w:lvl>
+    <w:lvl w:ilvl="6" w:tplc="04090001" w:tentative="1">
+      <w:start w:val="1"/>
+      <w:numFmt w:val="bullet"/>
+      <w:lvlText w:val=""/>
+      <w:lvlJc w:val="left"/>
+      <w:pPr>
+        <w:ind w:left="5085" w:hanging="360"/>
+      </w:pPr>
+      <w:rPr>
+        <w:rFonts w:ascii="Symbol" w:hAnsi="Symbol" w:hint="default"/>
+      </w:rPr>
+    </w:lvl>
+    <w:lvl w:ilvl="7" w:tplc="04090003" w:tentative="1">
+      <w:start w:val="1"/>
+      <w:numFmt w:val="bullet"/>
+      <w:lvlText w:val="o"/>
+      <w:lvlJc w:val="left"/>
+      <w:pPr>
+        <w:ind w:left="5805" w:hanging="360"/>
+      </w:pPr>
+      <w:rPr>
+        <w:rFonts w:ascii="Courier New" w:hAnsi="Courier New" w:cs="Courier New" w:hint="default"/>
+      </w:rPr>
+    </w:lvl>
+    <w:lvl w:ilvl="8" w:tplc="04090005" w:tentative="1">
+      <w:start w:val="1"/>
+      <w:numFmt w:val="bullet"/>
+      <w:lvlText w:val=""/>
+      <w:lvlJc w:val="left"/>
+      <w:pPr>
+        <w:ind w:left="6525" w:hanging="360"/>
+      </w:pPr>
+      <w:rPr>
+        <w:rFonts w:ascii="Wingdings" w:hAnsi="Wingdings" w:hint="default"/>
+      </w:rPr>
+    </w:lvl>
+  </w:abstractNum>
+  <w:abstractNum w:abstractNumId="54">
     <w:nsid w:val="4F7F130F"/>
     <w:multiLevelType w:val="hybridMultilevel"/>
     <w:tmpl w:val="D48485EE"/>
@@ -24029,7 +26146,7 @@
       </w:rPr>
     </w:lvl>
   </w:abstractNum>
-  <w:abstractNum w:abstractNumId="53">
+  <w:abstractNum w:abstractNumId="55">
     <w:nsid w:val="50771BBB"/>
     <w:multiLevelType w:val="hybridMultilevel"/>
     <w:tmpl w:val="1068B520"/>
@@ -24142,7 +26259,7 @@
       </w:rPr>
     </w:lvl>
   </w:abstractNum>
-  <w:abstractNum w:abstractNumId="54">
+  <w:abstractNum w:abstractNumId="56">
     <w:nsid w:val="5259572A"/>
     <w:multiLevelType w:val="hybridMultilevel"/>
     <w:tmpl w:val="72C8EA24"/>
@@ -24255,7 +26372,7 @@
       </w:rPr>
     </w:lvl>
   </w:abstractNum>
-  <w:abstractNum w:abstractNumId="55">
+  <w:abstractNum w:abstractNumId="57">
     <w:nsid w:val="52B54256"/>
     <w:multiLevelType w:val="hybridMultilevel"/>
     <w:tmpl w:val="4464146A"/>
@@ -24368,7 +26485,120 @@
       </w:rPr>
     </w:lvl>
   </w:abstractNum>
-  <w:abstractNum w:abstractNumId="56">
+  <w:abstractNum w:abstractNumId="58">
+    <w:nsid w:val="54771ECD"/>
+    <w:multiLevelType w:val="hybridMultilevel"/>
+    <w:tmpl w:val="971ED7CA"/>
+    <w:lvl w:ilvl="0" w:tplc="04090001">
+      <w:start w:val="1"/>
+      <w:numFmt w:val="bullet"/>
+      <w:lvlText w:val=""/>
+      <w:lvlJc w:val="left"/>
+      <w:pPr>
+        <w:ind w:left="720" w:hanging="360"/>
+      </w:pPr>
+      <w:rPr>
+        <w:rFonts w:ascii="Symbol" w:hAnsi="Symbol" w:hint="default"/>
+      </w:rPr>
+    </w:lvl>
+    <w:lvl w:ilvl="1" w:tplc="04090003" w:tentative="1">
+      <w:start w:val="1"/>
+      <w:numFmt w:val="bullet"/>
+      <w:lvlText w:val="o"/>
+      <w:lvlJc w:val="left"/>
+      <w:pPr>
+        <w:ind w:left="1440" w:hanging="360"/>
+      </w:pPr>
+      <w:rPr>
+        <w:rFonts w:ascii="Courier New" w:hAnsi="Courier New" w:cs="Courier New" w:hint="default"/>
+      </w:rPr>
+    </w:lvl>
+    <w:lvl w:ilvl="2" w:tplc="04090005" w:tentative="1">
+      <w:start w:val="1"/>
+      <w:numFmt w:val="bullet"/>
+      <w:lvlText w:val=""/>
+      <w:lvlJc w:val="left"/>
+      <w:pPr>
+        <w:ind w:left="2160" w:hanging="360"/>
+      </w:pPr>
+      <w:rPr>
+        <w:rFonts w:ascii="Wingdings" w:hAnsi="Wingdings" w:hint="default"/>
+      </w:rPr>
+    </w:lvl>
+    <w:lvl w:ilvl="3" w:tplc="04090001" w:tentative="1">
+      <w:start w:val="1"/>
+      <w:numFmt w:val="bullet"/>
+      <w:lvlText w:val=""/>
+      <w:lvlJc w:val="left"/>
+      <w:pPr>
+        <w:ind w:left="2880" w:hanging="360"/>
+      </w:pPr>
+      <w:rPr>
+        <w:rFonts w:ascii="Symbol" w:hAnsi="Symbol" w:hint="default"/>
+      </w:rPr>
+    </w:lvl>
+    <w:lvl w:ilvl="4" w:tplc="04090003" w:tentative="1">
+      <w:start w:val="1"/>
+      <w:numFmt w:val="bullet"/>
+      <w:lvlText w:val="o"/>
+      <w:lvlJc w:val="left"/>
+      <w:pPr>
+        <w:ind w:left="3600" w:hanging="360"/>
+      </w:pPr>
+      <w:rPr>
+        <w:rFonts w:ascii="Courier New" w:hAnsi="Courier New" w:cs="Courier New" w:hint="default"/>
+      </w:rPr>
+    </w:lvl>
+    <w:lvl w:ilvl="5" w:tplc="04090005" w:tentative="1">
+      <w:start w:val="1"/>
+      <w:numFmt w:val="bullet"/>
+      <w:lvlText w:val=""/>
+      <w:lvlJc w:val="left"/>
+      <w:pPr>
+        <w:ind w:left="4320" w:hanging="360"/>
+      </w:pPr>
+      <w:rPr>
+        <w:rFonts w:ascii="Wingdings" w:hAnsi="Wingdings" w:hint="default"/>
+      </w:rPr>
+    </w:lvl>
+    <w:lvl w:ilvl="6" w:tplc="04090001" w:tentative="1">
+      <w:start w:val="1"/>
+      <w:numFmt w:val="bullet"/>
+      <w:lvlText w:val=""/>
+      <w:lvlJc w:val="left"/>
+      <w:pPr>
+        <w:ind w:left="5040" w:hanging="360"/>
+      </w:pPr>
+      <w:rPr>
+        <w:rFonts w:ascii="Symbol" w:hAnsi="Symbol" w:hint="default"/>
+      </w:rPr>
+    </w:lvl>
+    <w:lvl w:ilvl="7" w:tplc="04090003" w:tentative="1">
+      <w:start w:val="1"/>
+      <w:numFmt w:val="bullet"/>
+      <w:lvlText w:val="o"/>
+      <w:lvlJc w:val="left"/>
+      <w:pPr>
+        <w:ind w:left="5760" w:hanging="360"/>
+      </w:pPr>
+      <w:rPr>
+        <w:rFonts w:ascii="Courier New" w:hAnsi="Courier New" w:cs="Courier New" w:hint="default"/>
+      </w:rPr>
+    </w:lvl>
+    <w:lvl w:ilvl="8" w:tplc="04090005" w:tentative="1">
+      <w:start w:val="1"/>
+      <w:numFmt w:val="bullet"/>
+      <w:lvlText w:val=""/>
+      <w:lvlJc w:val="left"/>
+      <w:pPr>
+        <w:ind w:left="6480" w:hanging="360"/>
+      </w:pPr>
+      <w:rPr>
+        <w:rFonts w:ascii="Wingdings" w:hAnsi="Wingdings" w:hint="default"/>
+      </w:rPr>
+    </w:lvl>
+  </w:abstractNum>
+  <w:abstractNum w:abstractNumId="59">
     <w:nsid w:val="55E33382"/>
     <w:multiLevelType w:val="hybridMultilevel"/>
     <w:tmpl w:val="5FAA6D2C"/>
@@ -24481,7 +26711,7 @@
       </w:rPr>
     </w:lvl>
   </w:abstractNum>
-  <w:abstractNum w:abstractNumId="57">
+  <w:abstractNum w:abstractNumId="60">
     <w:nsid w:val="56122CA2"/>
     <w:multiLevelType w:val="hybridMultilevel"/>
     <w:tmpl w:val="E3B637EE"/>
@@ -24594,7 +26824,7 @@
       </w:rPr>
     </w:lvl>
   </w:abstractNum>
-  <w:abstractNum w:abstractNumId="58">
+  <w:abstractNum w:abstractNumId="61">
     <w:nsid w:val="57981F6E"/>
     <w:multiLevelType w:val="hybridMultilevel"/>
     <w:tmpl w:val="FE22107A"/>
@@ -24707,7 +26937,7 @@
       </w:rPr>
     </w:lvl>
   </w:abstractNum>
-  <w:abstractNum w:abstractNumId="59">
+  <w:abstractNum w:abstractNumId="62">
     <w:nsid w:val="58335FF4"/>
     <w:multiLevelType w:val="hybridMultilevel"/>
     <w:tmpl w:val="C8A4B996"/>
@@ -24820,7 +27050,7 @@
       </w:rPr>
     </w:lvl>
   </w:abstractNum>
-  <w:abstractNum w:abstractNumId="60">
+  <w:abstractNum w:abstractNumId="63">
     <w:nsid w:val="59276693"/>
     <w:multiLevelType w:val="hybridMultilevel"/>
     <w:tmpl w:val="C116115E"/>
@@ -24933,7 +27163,7 @@
       </w:rPr>
     </w:lvl>
   </w:abstractNum>
-  <w:abstractNum w:abstractNumId="61">
+  <w:abstractNum w:abstractNumId="64">
     <w:nsid w:val="5A496A6D"/>
     <w:multiLevelType w:val="hybridMultilevel"/>
     <w:tmpl w:val="2C588B24"/>
@@ -25019,7 +27249,7 @@
       </w:pPr>
     </w:lvl>
   </w:abstractNum>
-  <w:abstractNum w:abstractNumId="62">
+  <w:abstractNum w:abstractNumId="65">
     <w:nsid w:val="5BD37EBF"/>
     <w:multiLevelType w:val="hybridMultilevel"/>
     <w:tmpl w:val="7548CBFA"/>
@@ -25132,7 +27362,7 @@
       </w:rPr>
     </w:lvl>
   </w:abstractNum>
-  <w:abstractNum w:abstractNumId="63">
+  <w:abstractNum w:abstractNumId="66">
     <w:nsid w:val="5F016C85"/>
     <w:multiLevelType w:val="hybridMultilevel"/>
     <w:tmpl w:val="7BD8820E"/>
@@ -25218,7 +27448,120 @@
       </w:pPr>
     </w:lvl>
   </w:abstractNum>
-  <w:abstractNum w:abstractNumId="64">
+  <w:abstractNum w:abstractNumId="67">
+    <w:nsid w:val="5F9F2F80"/>
+    <w:multiLevelType w:val="hybridMultilevel"/>
+    <w:tmpl w:val="22100F82"/>
+    <w:lvl w:ilvl="0" w:tplc="04090001">
+      <w:start w:val="1"/>
+      <w:numFmt w:val="bullet"/>
+      <w:lvlText w:val=""/>
+      <w:lvlJc w:val="left"/>
+      <w:pPr>
+        <w:ind w:left="720" w:hanging="360"/>
+      </w:pPr>
+      <w:rPr>
+        <w:rFonts w:ascii="Symbol" w:hAnsi="Symbol" w:hint="default"/>
+      </w:rPr>
+    </w:lvl>
+    <w:lvl w:ilvl="1" w:tplc="04090003">
+      <w:start w:val="1"/>
+      <w:numFmt w:val="bullet"/>
+      <w:lvlText w:val="o"/>
+      <w:lvlJc w:val="left"/>
+      <w:pPr>
+        <w:ind w:left="1440" w:hanging="360"/>
+      </w:pPr>
+      <w:rPr>
+        <w:rFonts w:ascii="Courier New" w:hAnsi="Courier New" w:cs="Courier New" w:hint="default"/>
+      </w:rPr>
+    </w:lvl>
+    <w:lvl w:ilvl="2" w:tplc="04090005" w:tentative="1">
+      <w:start w:val="1"/>
+      <w:numFmt w:val="bullet"/>
+      <w:lvlText w:val=""/>
+      <w:lvlJc w:val="left"/>
+      <w:pPr>
+        <w:ind w:left="2160" w:hanging="360"/>
+      </w:pPr>
+      <w:rPr>
+        <w:rFonts w:ascii="Wingdings" w:hAnsi="Wingdings" w:hint="default"/>
+      </w:rPr>
+    </w:lvl>
+    <w:lvl w:ilvl="3" w:tplc="04090001" w:tentative="1">
+      <w:start w:val="1"/>
+      <w:numFmt w:val="bullet"/>
+      <w:lvlText w:val=""/>
+      <w:lvlJc w:val="left"/>
+      <w:pPr>
+        <w:ind w:left="2880" w:hanging="360"/>
+      </w:pPr>
+      <w:rPr>
+        <w:rFonts w:ascii="Symbol" w:hAnsi="Symbol" w:hint="default"/>
+      </w:rPr>
+    </w:lvl>
+    <w:lvl w:ilvl="4" w:tplc="04090003" w:tentative="1">
+      <w:start w:val="1"/>
+      <w:numFmt w:val="bullet"/>
+      <w:lvlText w:val="o"/>
+      <w:lvlJc w:val="left"/>
+      <w:pPr>
+        <w:ind w:left="3600" w:hanging="360"/>
+      </w:pPr>
+      <w:rPr>
+        <w:rFonts w:ascii="Courier New" w:hAnsi="Courier New" w:cs="Courier New" w:hint="default"/>
+      </w:rPr>
+    </w:lvl>
+    <w:lvl w:ilvl="5" w:tplc="04090005" w:tentative="1">
+      <w:start w:val="1"/>
+      <w:numFmt w:val="bullet"/>
+      <w:lvlText w:val=""/>
+      <w:lvlJc w:val="left"/>
+      <w:pPr>
+        <w:ind w:left="4320" w:hanging="360"/>
+      </w:pPr>
+      <w:rPr>
+        <w:rFonts w:ascii="Wingdings" w:hAnsi="Wingdings" w:hint="default"/>
+      </w:rPr>
+    </w:lvl>
+    <w:lvl w:ilvl="6" w:tplc="04090001" w:tentative="1">
+      <w:start w:val="1"/>
+      <w:numFmt w:val="bullet"/>
+      <w:lvlText w:val=""/>
+      <w:lvlJc w:val="left"/>
+      <w:pPr>
+        <w:ind w:left="5040" w:hanging="360"/>
+      </w:pPr>
+      <w:rPr>
+        <w:rFonts w:ascii="Symbol" w:hAnsi="Symbol" w:hint="default"/>
+      </w:rPr>
+    </w:lvl>
+    <w:lvl w:ilvl="7" w:tplc="04090003" w:tentative="1">
+      <w:start w:val="1"/>
+      <w:numFmt w:val="bullet"/>
+      <w:lvlText w:val="o"/>
+      <w:lvlJc w:val="left"/>
+      <w:pPr>
+        <w:ind w:left="5760" w:hanging="360"/>
+      </w:pPr>
+      <w:rPr>
+        <w:rFonts w:ascii="Courier New" w:hAnsi="Courier New" w:cs="Courier New" w:hint="default"/>
+      </w:rPr>
+    </w:lvl>
+    <w:lvl w:ilvl="8" w:tplc="04090005" w:tentative="1">
+      <w:start w:val="1"/>
+      <w:numFmt w:val="bullet"/>
+      <w:lvlText w:val=""/>
+      <w:lvlJc w:val="left"/>
+      <w:pPr>
+        <w:ind w:left="6480" w:hanging="360"/>
+      </w:pPr>
+      <w:rPr>
+        <w:rFonts w:ascii="Wingdings" w:hAnsi="Wingdings" w:hint="default"/>
+      </w:rPr>
+    </w:lvl>
+  </w:abstractNum>
+  <w:abstractNum w:abstractNumId="68">
     <w:nsid w:val="60155F02"/>
     <w:multiLevelType w:val="hybridMultilevel"/>
     <w:tmpl w:val="0E94BAFA"/>
@@ -25331,7 +27674,7 @@
       </w:rPr>
     </w:lvl>
   </w:abstractNum>
-  <w:abstractNum w:abstractNumId="65">
+  <w:abstractNum w:abstractNumId="69">
     <w:nsid w:val="60817ADC"/>
     <w:multiLevelType w:val="hybridMultilevel"/>
     <w:tmpl w:val="21AAFD2C"/>
@@ -25444,7 +27787,7 @@
       </w:rPr>
     </w:lvl>
   </w:abstractNum>
-  <w:abstractNum w:abstractNumId="66">
+  <w:abstractNum w:abstractNumId="70">
     <w:nsid w:val="64794762"/>
     <w:multiLevelType w:val="hybridMultilevel"/>
     <w:tmpl w:val="58181D28"/>
@@ -25557,7 +27900,120 @@
       </w:rPr>
     </w:lvl>
   </w:abstractNum>
-  <w:abstractNum w:abstractNumId="67">
+  <w:abstractNum w:abstractNumId="71">
+    <w:nsid w:val="64AB33B8"/>
+    <w:multiLevelType w:val="hybridMultilevel"/>
+    <w:tmpl w:val="AF361D02"/>
+    <w:lvl w:ilvl="0" w:tplc="04090001">
+      <w:start w:val="1"/>
+      <w:numFmt w:val="bullet"/>
+      <w:lvlText w:val=""/>
+      <w:lvlJc w:val="left"/>
+      <w:pPr>
+        <w:ind w:left="720" w:hanging="360"/>
+      </w:pPr>
+      <w:rPr>
+        <w:rFonts w:ascii="Symbol" w:hAnsi="Symbol" w:hint="default"/>
+      </w:rPr>
+    </w:lvl>
+    <w:lvl w:ilvl="1" w:tplc="04090003">
+      <w:start w:val="1"/>
+      <w:numFmt w:val="bullet"/>
+      <w:lvlText w:val="o"/>
+      <w:lvlJc w:val="left"/>
+      <w:pPr>
+        <w:ind w:left="1440" w:hanging="360"/>
+      </w:pPr>
+      <w:rPr>
+        <w:rFonts w:ascii="Courier New" w:hAnsi="Courier New" w:cs="Courier New" w:hint="default"/>
+      </w:rPr>
+    </w:lvl>
+    <w:lvl w:ilvl="2" w:tplc="04090005" w:tentative="1">
+      <w:start w:val="1"/>
+      <w:numFmt w:val="bullet"/>
+      <w:lvlText w:val=""/>
+      <w:lvlJc w:val="left"/>
+      <w:pPr>
+        <w:ind w:left="2160" w:hanging="360"/>
+      </w:pPr>
+      <w:rPr>
+        <w:rFonts w:ascii="Wingdings" w:hAnsi="Wingdings" w:hint="default"/>
+      </w:rPr>
+    </w:lvl>
+    <w:lvl w:ilvl="3" w:tplc="04090001" w:tentative="1">
+      <w:start w:val="1"/>
+      <w:numFmt w:val="bullet"/>
+      <w:lvlText w:val=""/>
+      <w:lvlJc w:val="left"/>
+      <w:pPr>
+        <w:ind w:left="2880" w:hanging="360"/>
+      </w:pPr>
+      <w:rPr>
+        <w:rFonts w:ascii="Symbol" w:hAnsi="Symbol" w:hint="default"/>
+      </w:rPr>
+    </w:lvl>
+    <w:lvl w:ilvl="4" w:tplc="04090003" w:tentative="1">
+      <w:start w:val="1"/>
+      <w:numFmt w:val="bullet"/>
+      <w:lvlText w:val="o"/>
+      <w:lvlJc w:val="left"/>
+      <w:pPr>
+        <w:ind w:left="3600" w:hanging="360"/>
+      </w:pPr>
+      <w:rPr>
+        <w:rFonts w:ascii="Courier New" w:hAnsi="Courier New" w:cs="Courier New" w:hint="default"/>
+      </w:rPr>
+    </w:lvl>
+    <w:lvl w:ilvl="5" w:tplc="04090005" w:tentative="1">
+      <w:start w:val="1"/>
+      <w:numFmt w:val="bullet"/>
+      <w:lvlText w:val=""/>
+      <w:lvlJc w:val="left"/>
+      <w:pPr>
+        <w:ind w:left="4320" w:hanging="360"/>
+      </w:pPr>
+      <w:rPr>
+        <w:rFonts w:ascii="Wingdings" w:hAnsi="Wingdings" w:hint="default"/>
+      </w:rPr>
+    </w:lvl>
+    <w:lvl w:ilvl="6" w:tplc="04090001" w:tentative="1">
+      <w:start w:val="1"/>
+      <w:numFmt w:val="bullet"/>
+      <w:lvlText w:val=""/>
+      <w:lvlJc w:val="left"/>
+      <w:pPr>
+        <w:ind w:left="5040" w:hanging="360"/>
+      </w:pPr>
+      <w:rPr>
+        <w:rFonts w:ascii="Symbol" w:hAnsi="Symbol" w:hint="default"/>
+      </w:rPr>
+    </w:lvl>
+    <w:lvl w:ilvl="7" w:tplc="04090003" w:tentative="1">
+      <w:start w:val="1"/>
+      <w:numFmt w:val="bullet"/>
+      <w:lvlText w:val="o"/>
+      <w:lvlJc w:val="left"/>
+      <w:pPr>
+        <w:ind w:left="5760" w:hanging="360"/>
+      </w:pPr>
+      <w:rPr>
+        <w:rFonts w:ascii="Courier New" w:hAnsi="Courier New" w:cs="Courier New" w:hint="default"/>
+      </w:rPr>
+    </w:lvl>
+    <w:lvl w:ilvl="8" w:tplc="04090005" w:tentative="1">
+      <w:start w:val="1"/>
+      <w:numFmt w:val="bullet"/>
+      <w:lvlText w:val=""/>
+      <w:lvlJc w:val="left"/>
+      <w:pPr>
+        <w:ind w:left="6480" w:hanging="360"/>
+      </w:pPr>
+      <w:rPr>
+        <w:rFonts w:ascii="Wingdings" w:hAnsi="Wingdings" w:hint="default"/>
+      </w:rPr>
+    </w:lvl>
+  </w:abstractNum>
+  <w:abstractNum w:abstractNumId="72">
     <w:nsid w:val="68EE388E"/>
     <w:multiLevelType w:val="hybridMultilevel"/>
     <w:tmpl w:val="A0EE617A"/>
@@ -25670,7 +28126,120 @@
       </w:rPr>
     </w:lvl>
   </w:abstractNum>
-  <w:abstractNum w:abstractNumId="68">
+  <w:abstractNum w:abstractNumId="73">
+    <w:nsid w:val="6D0A6BD9"/>
+    <w:multiLevelType w:val="hybridMultilevel"/>
+    <w:tmpl w:val="8840663C"/>
+    <w:lvl w:ilvl="0" w:tplc="04090001">
+      <w:start w:val="1"/>
+      <w:numFmt w:val="bullet"/>
+      <w:lvlText w:val=""/>
+      <w:lvlJc w:val="left"/>
+      <w:pPr>
+        <w:ind w:left="720" w:hanging="360"/>
+      </w:pPr>
+      <w:rPr>
+        <w:rFonts w:ascii="Symbol" w:hAnsi="Symbol" w:hint="default"/>
+      </w:rPr>
+    </w:lvl>
+    <w:lvl w:ilvl="1" w:tplc="04090003" w:tentative="1">
+      <w:start w:val="1"/>
+      <w:numFmt w:val="bullet"/>
+      <w:lvlText w:val="o"/>
+      <w:lvlJc w:val="left"/>
+      <w:pPr>
+        <w:ind w:left="1440" w:hanging="360"/>
+      </w:pPr>
+      <w:rPr>
+        <w:rFonts w:ascii="Courier New" w:hAnsi="Courier New" w:cs="Courier New" w:hint="default"/>
+      </w:rPr>
+    </w:lvl>
+    <w:lvl w:ilvl="2" w:tplc="04090005" w:tentative="1">
+      <w:start w:val="1"/>
+      <w:numFmt w:val="bullet"/>
+      <w:lvlText w:val=""/>
+      <w:lvlJc w:val="left"/>
+      <w:pPr>
+        <w:ind w:left="2160" w:hanging="360"/>
+      </w:pPr>
+      <w:rPr>
+        <w:rFonts w:ascii="Wingdings" w:hAnsi="Wingdings" w:hint="default"/>
+      </w:rPr>
+    </w:lvl>
+    <w:lvl w:ilvl="3" w:tplc="04090001" w:tentative="1">
+      <w:start w:val="1"/>
+      <w:numFmt w:val="bullet"/>
+      <w:lvlText w:val=""/>
+      <w:lvlJc w:val="left"/>
+      <w:pPr>
+        <w:ind w:left="2880" w:hanging="360"/>
+      </w:pPr>
+      <w:rPr>
+        <w:rFonts w:ascii="Symbol" w:hAnsi="Symbol" w:hint="default"/>
+      </w:rPr>
+    </w:lvl>
+    <w:lvl w:ilvl="4" w:tplc="04090003" w:tentative="1">
+      <w:start w:val="1"/>
+      <w:numFmt w:val="bullet"/>
+      <w:lvlText w:val="o"/>
+      <w:lvlJc w:val="left"/>
+      <w:pPr>
+        <w:ind w:left="3600" w:hanging="360"/>
+      </w:pPr>
+      <w:rPr>
+        <w:rFonts w:ascii="Courier New" w:hAnsi="Courier New" w:cs="Courier New" w:hint="default"/>
+      </w:rPr>
+    </w:lvl>
+    <w:lvl w:ilvl="5" w:tplc="04090005" w:tentative="1">
+      <w:start w:val="1"/>
+      <w:numFmt w:val="bullet"/>
+      <w:lvlText w:val=""/>
+      <w:lvlJc w:val="left"/>
+      <w:pPr>
+        <w:ind w:left="4320" w:hanging="360"/>
+      </w:pPr>
+      <w:rPr>
+        <w:rFonts w:ascii="Wingdings" w:hAnsi="Wingdings" w:hint="default"/>
+      </w:rPr>
+    </w:lvl>
+    <w:lvl w:ilvl="6" w:tplc="04090001" w:tentative="1">
+      <w:start w:val="1"/>
+      <w:numFmt w:val="bullet"/>
+      <w:lvlText w:val=""/>
+      <w:lvlJc w:val="left"/>
+      <w:pPr>
+        <w:ind w:left="5040" w:hanging="360"/>
+      </w:pPr>
+      <w:rPr>
+        <w:rFonts w:ascii="Symbol" w:hAnsi="Symbol" w:hint="default"/>
+      </w:rPr>
+    </w:lvl>
+    <w:lvl w:ilvl="7" w:tplc="04090003" w:tentative="1">
+      <w:start w:val="1"/>
+      <w:numFmt w:val="bullet"/>
+      <w:lvlText w:val="o"/>
+      <w:lvlJc w:val="left"/>
+      <w:pPr>
+        <w:ind w:left="5760" w:hanging="360"/>
+      </w:pPr>
+      <w:rPr>
+        <w:rFonts w:ascii="Courier New" w:hAnsi="Courier New" w:cs="Courier New" w:hint="default"/>
+      </w:rPr>
+    </w:lvl>
+    <w:lvl w:ilvl="8" w:tplc="04090005" w:tentative="1">
+      <w:start w:val="1"/>
+      <w:numFmt w:val="bullet"/>
+      <w:lvlText w:val=""/>
+      <w:lvlJc w:val="left"/>
+      <w:pPr>
+        <w:ind w:left="6480" w:hanging="360"/>
+      </w:pPr>
+      <w:rPr>
+        <w:rFonts w:ascii="Wingdings" w:hAnsi="Wingdings" w:hint="default"/>
+      </w:rPr>
+    </w:lvl>
+  </w:abstractNum>
+  <w:abstractNum w:abstractNumId="74">
     <w:nsid w:val="6D3C5DD6"/>
     <w:multiLevelType w:val="hybridMultilevel"/>
     <w:tmpl w:val="3A067E12"/>
@@ -25783,7 +28352,7 @@
       </w:rPr>
     </w:lvl>
   </w:abstractNum>
-  <w:abstractNum w:abstractNumId="69">
+  <w:abstractNum w:abstractNumId="75">
     <w:nsid w:val="6DDD1270"/>
     <w:multiLevelType w:val="hybridMultilevel"/>
     <w:tmpl w:val="E8AC9992"/>
@@ -25896,7 +28465,7 @@
       </w:rPr>
     </w:lvl>
   </w:abstractNum>
-  <w:abstractNum w:abstractNumId="70">
+  <w:abstractNum w:abstractNumId="76">
     <w:nsid w:val="6F667B90"/>
     <w:multiLevelType w:val="hybridMultilevel"/>
     <w:tmpl w:val="293AE75C"/>
@@ -26009,7 +28578,7 @@
       </w:rPr>
     </w:lvl>
   </w:abstractNum>
-  <w:abstractNum w:abstractNumId="71">
+  <w:abstractNum w:abstractNumId="77">
     <w:nsid w:val="71412003"/>
     <w:multiLevelType w:val="hybridMultilevel"/>
     <w:tmpl w:val="9C829E9C"/>
@@ -26122,7 +28691,7 @@
       </w:rPr>
     </w:lvl>
   </w:abstractNum>
-  <w:abstractNum w:abstractNumId="72">
+  <w:abstractNum w:abstractNumId="78">
     <w:nsid w:val="74C57F0F"/>
     <w:multiLevelType w:val="hybridMultilevel"/>
     <w:tmpl w:val="57E667E8"/>
@@ -26235,7 +28804,7 @@
       </w:rPr>
     </w:lvl>
   </w:abstractNum>
-  <w:abstractNum w:abstractNumId="73">
+  <w:abstractNum w:abstractNumId="79">
     <w:nsid w:val="75AB0417"/>
     <w:multiLevelType w:val="hybridMultilevel"/>
     <w:tmpl w:val="2FF65A0E"/>
@@ -26348,7 +28917,7 @@
       </w:rPr>
     </w:lvl>
   </w:abstractNum>
-  <w:abstractNum w:abstractNumId="74">
+  <w:abstractNum w:abstractNumId="80">
     <w:nsid w:val="75CA1A84"/>
     <w:multiLevelType w:val="hybridMultilevel"/>
     <w:tmpl w:val="E4C4B1E8"/>
@@ -26461,7 +29030,7 @@
       </w:rPr>
     </w:lvl>
   </w:abstractNum>
-  <w:abstractNum w:abstractNumId="75">
+  <w:abstractNum w:abstractNumId="81">
     <w:nsid w:val="76696C36"/>
     <w:multiLevelType w:val="hybridMultilevel"/>
     <w:tmpl w:val="278A2DF6"/>
@@ -26574,7 +29143,7 @@
       </w:rPr>
     </w:lvl>
   </w:abstractNum>
-  <w:abstractNum w:abstractNumId="76">
+  <w:abstractNum w:abstractNumId="82">
     <w:nsid w:val="7B1D4DA1"/>
     <w:multiLevelType w:val="hybridMultilevel"/>
     <w:tmpl w:val="B32AE4BA"/>
@@ -26660,7 +29229,7 @@
       </w:pPr>
     </w:lvl>
   </w:abstractNum>
-  <w:abstractNum w:abstractNumId="77">
+  <w:abstractNum w:abstractNumId="83">
     <w:nsid w:val="7C162B99"/>
     <w:multiLevelType w:val="hybridMultilevel"/>
     <w:tmpl w:val="7BF840DA"/>
@@ -26773,7 +29342,7 @@
       </w:rPr>
     </w:lvl>
   </w:abstractNum>
-  <w:abstractNum w:abstractNumId="78">
+  <w:abstractNum w:abstractNumId="84">
     <w:nsid w:val="7EF26473"/>
     <w:multiLevelType w:val="hybridMultilevel"/>
     <w:tmpl w:val="B21EDE22"/>
@@ -26887,58 +29456,58 @@
     </w:lvl>
   </w:abstractNum>
   <w:num w:numId="1">
-    <w:abstractNumId w:val="17"/>
+    <w:abstractNumId w:val="18"/>
   </w:num>
   <w:num w:numId="2">
-    <w:abstractNumId w:val="71"/>
+    <w:abstractNumId w:val="77"/>
   </w:num>
   <w:num w:numId="3">
+    <w:abstractNumId w:val="12"/>
+  </w:num>
+  <w:num w:numId="4">
+    <w:abstractNumId w:val="56"/>
+  </w:num>
+  <w:num w:numId="5">
+    <w:abstractNumId w:val="14"/>
+  </w:num>
+  <w:num w:numId="6">
+    <w:abstractNumId w:val="40"/>
+  </w:num>
+  <w:num w:numId="7">
+    <w:abstractNumId w:val="20"/>
+  </w:num>
+  <w:num w:numId="8">
+    <w:abstractNumId w:val="21"/>
+  </w:num>
+  <w:num w:numId="9">
     <w:abstractNumId w:val="11"/>
   </w:num>
-  <w:num w:numId="4">
-    <w:abstractNumId w:val="54"/>
+  <w:num w:numId="10">
+    <w:abstractNumId w:val="63"/>
   </w:num>
-  <w:num w:numId="5">
+  <w:num w:numId="11">
+    <w:abstractNumId w:val="75"/>
+  </w:num>
+  <w:num w:numId="12">
     <w:abstractNumId w:val="13"/>
   </w:num>
-  <w:num w:numId="6">
-    <w:abstractNumId w:val="39"/>
-  </w:num>
-  <w:num w:numId="7">
-    <w:abstractNumId w:val="19"/>
-  </w:num>
-  <w:num w:numId="8">
-    <w:abstractNumId w:val="20"/>
-  </w:num>
-  <w:num w:numId="9">
-    <w:abstractNumId w:val="10"/>
-  </w:num>
-  <w:num w:numId="10">
-    <w:abstractNumId w:val="60"/>
-  </w:num>
-  <w:num w:numId="11">
-    <w:abstractNumId w:val="69"/>
-  </w:num>
-  <w:num w:numId="12">
-    <w:abstractNumId w:val="12"/>
-  </w:num>
   <w:num w:numId="13">
-    <w:abstractNumId w:val="27"/>
+    <w:abstractNumId w:val="28"/>
   </w:num>
   <w:num w:numId="14">
-    <w:abstractNumId w:val="63"/>
+    <w:abstractNumId w:val="66"/>
   </w:num>
   <w:num w:numId="15">
-    <w:abstractNumId w:val="28"/>
+    <w:abstractNumId w:val="29"/>
   </w:num>
   <w:num w:numId="16">
-    <w:abstractNumId w:val="68"/>
+    <w:abstractNumId w:val="74"/>
   </w:num>
   <w:num w:numId="17">
-    <w:abstractNumId w:val="50"/>
+    <w:abstractNumId w:val="51"/>
   </w:num>
   <w:num w:numId="18">
-    <w:abstractNumId w:val="64"/>
+    <w:abstractNumId w:val="68"/>
   </w:num>
   <w:num w:numId="19">
     <w:abstractNumId w:val="3"/>
@@ -26947,183 +29516,201 @@
     <w:abstractNumId w:val="8"/>
   </w:num>
   <w:num w:numId="21">
-    <w:abstractNumId w:val="32"/>
+    <w:abstractNumId w:val="33"/>
   </w:num>
   <w:num w:numId="22">
-    <w:abstractNumId w:val="46"/>
+    <w:abstractNumId w:val="47"/>
   </w:num>
   <w:num w:numId="23">
-    <w:abstractNumId w:val="38"/>
+    <w:abstractNumId w:val="39"/>
   </w:num>
   <w:num w:numId="24">
-    <w:abstractNumId w:val="40"/>
+    <w:abstractNumId w:val="41"/>
   </w:num>
   <w:num w:numId="25">
-    <w:abstractNumId w:val="65"/>
+    <w:abstractNumId w:val="69"/>
   </w:num>
   <w:num w:numId="26">
-    <w:abstractNumId w:val="42"/>
+    <w:abstractNumId w:val="43"/>
   </w:num>
   <w:num w:numId="27">
-    <w:abstractNumId w:val="72"/>
+    <w:abstractNumId w:val="78"/>
   </w:num>
   <w:num w:numId="28">
-    <w:abstractNumId w:val="48"/>
+    <w:abstractNumId w:val="49"/>
   </w:num>
   <w:num w:numId="29">
-    <w:abstractNumId w:val="78"/>
+    <w:abstractNumId w:val="84"/>
   </w:num>
   <w:num w:numId="30">
-    <w:abstractNumId w:val="26"/>
+    <w:abstractNumId w:val="27"/>
   </w:num>
   <w:num w:numId="31">
-    <w:abstractNumId w:val="61"/>
+    <w:abstractNumId w:val="64"/>
   </w:num>
   <w:num w:numId="32">
-    <w:abstractNumId w:val="59"/>
+    <w:abstractNumId w:val="62"/>
   </w:num>
   <w:num w:numId="33">
-    <w:abstractNumId w:val="43"/>
+    <w:abstractNumId w:val="44"/>
   </w:num>
   <w:num w:numId="34">
-    <w:abstractNumId w:val="70"/>
+    <w:abstractNumId w:val="76"/>
   </w:num>
   <w:num w:numId="35">
     <w:abstractNumId w:val="2"/>
   </w:num>
   <w:num w:numId="36">
-    <w:abstractNumId w:val="29"/>
+    <w:abstractNumId w:val="30"/>
   </w:num>
   <w:num w:numId="37">
-    <w:abstractNumId w:val="62"/>
+    <w:abstractNumId w:val="65"/>
   </w:num>
   <w:num w:numId="38">
+    <w:abstractNumId w:val="32"/>
+  </w:num>
+  <w:num w:numId="39">
     <w:abstractNumId w:val="31"/>
   </w:num>
-  <w:num w:numId="39">
-    <w:abstractNumId w:val="30"/>
-  </w:num>
   <w:num w:numId="40">
-    <w:abstractNumId w:val="66"/>
+    <w:abstractNumId w:val="70"/>
   </w:num>
   <w:num w:numId="41">
     <w:abstractNumId w:val="7"/>
   </w:num>
   <w:num w:numId="42">
-    <w:abstractNumId w:val="77"/>
+    <w:abstractNumId w:val="83"/>
   </w:num>
   <w:num w:numId="43">
-    <w:abstractNumId w:val="58"/>
+    <w:abstractNumId w:val="61"/>
   </w:num>
   <w:num w:numId="44">
-    <w:abstractNumId w:val="74"/>
+    <w:abstractNumId w:val="80"/>
   </w:num>
   <w:num w:numId="45">
-    <w:abstractNumId w:val="45"/>
+    <w:abstractNumId w:val="46"/>
   </w:num>
   <w:num w:numId="46">
-    <w:abstractNumId w:val="76"/>
+    <w:abstractNumId w:val="82"/>
   </w:num>
   <w:num w:numId="47">
     <w:abstractNumId w:val="4"/>
   </w:num>
   <w:num w:numId="48">
-    <w:abstractNumId w:val="36"/>
+    <w:abstractNumId w:val="37"/>
   </w:num>
   <w:num w:numId="49">
-    <w:abstractNumId w:val="33"/>
+    <w:abstractNumId w:val="34"/>
   </w:num>
   <w:num w:numId="50">
-    <w:abstractNumId w:val="25"/>
+    <w:abstractNumId w:val="26"/>
   </w:num>
   <w:num w:numId="51">
-    <w:abstractNumId w:val="57"/>
+    <w:abstractNumId w:val="60"/>
   </w:num>
   <w:num w:numId="52">
-    <w:abstractNumId w:val="41"/>
+    <w:abstractNumId w:val="42"/>
   </w:num>
   <w:num w:numId="53">
     <w:abstractNumId w:val="6"/>
   </w:num>
   <w:num w:numId="54">
-    <w:abstractNumId w:val="34"/>
+    <w:abstractNumId w:val="35"/>
   </w:num>
   <w:num w:numId="55">
-    <w:abstractNumId w:val="73"/>
+    <w:abstractNumId w:val="79"/>
   </w:num>
   <w:num w:numId="56">
+    <w:abstractNumId w:val="25"/>
+  </w:num>
+  <w:num w:numId="57">
+    <w:abstractNumId w:val="19"/>
+  </w:num>
+  <w:num w:numId="58">
+    <w:abstractNumId w:val="38"/>
+  </w:num>
+  <w:num w:numId="59">
+    <w:abstractNumId w:val="81"/>
+  </w:num>
+  <w:num w:numId="60">
+    <w:abstractNumId w:val="50"/>
+  </w:num>
+  <w:num w:numId="61">
     <w:abstractNumId w:val="24"/>
   </w:num>
-  <w:num w:numId="57">
-    <w:abstractNumId w:val="18"/>
-  </w:num>
-  <w:num w:numId="58">
-    <w:abstractNumId w:val="37"/>
-  </w:num>
-  <w:num w:numId="59">
-    <w:abstractNumId w:val="75"/>
-  </w:num>
-  <w:num w:numId="60">
-    <w:abstractNumId w:val="49"/>
-  </w:num>
-  <w:num w:numId="61">
+  <w:num w:numId="62">
     <w:abstractNumId w:val="23"/>
   </w:num>
-  <w:num w:numId="62">
+  <w:num w:numId="63">
+    <w:abstractNumId w:val="45"/>
+  </w:num>
+  <w:num w:numId="64">
+    <w:abstractNumId w:val="17"/>
+  </w:num>
+  <w:num w:numId="65">
+    <w:abstractNumId w:val="15"/>
+  </w:num>
+  <w:num w:numId="66">
+    <w:abstractNumId w:val="59"/>
+  </w:num>
+  <w:num w:numId="67">
+    <w:abstractNumId w:val="48"/>
+  </w:num>
+  <w:num w:numId="68">
     <w:abstractNumId w:val="22"/>
   </w:num>
-  <w:num w:numId="63">
-    <w:abstractNumId w:val="44"/>
-  </w:num>
-  <w:num w:numId="64">
-    <w:abstractNumId w:val="16"/>
-  </w:num>
-  <w:num w:numId="65">
-    <w:abstractNumId w:val="14"/>
-  </w:num>
-  <w:num w:numId="66">
-    <w:abstractNumId w:val="56"/>
-  </w:num>
-  <w:num w:numId="67">
-    <w:abstractNumId w:val="47"/>
-  </w:num>
-  <w:num w:numId="68">
-    <w:abstractNumId w:val="21"/>
-  </w:num>
   <w:num w:numId="69">
-    <w:abstractNumId w:val="53"/>
+    <w:abstractNumId w:val="55"/>
   </w:num>
   <w:num w:numId="70">
     <w:abstractNumId w:val="5"/>
   </w:num>
   <w:num w:numId="71">
-    <w:abstractNumId w:val="52"/>
+    <w:abstractNumId w:val="54"/>
   </w:num>
   <w:num w:numId="72">
-    <w:abstractNumId w:val="35"/>
+    <w:abstractNumId w:val="36"/>
   </w:num>
   <w:num w:numId="73">
-    <w:abstractNumId w:val="67"/>
+    <w:abstractNumId w:val="72"/>
   </w:num>
   <w:num w:numId="74">
     <w:abstractNumId w:val="9"/>
   </w:num>
   <w:num w:numId="75">
-    <w:abstractNumId w:val="15"/>
+    <w:abstractNumId w:val="16"/>
   </w:num>
   <w:num w:numId="76">
     <w:abstractNumId w:val="1"/>
   </w:num>
   <w:num w:numId="77">
-    <w:abstractNumId w:val="51"/>
+    <w:abstractNumId w:val="52"/>
   </w:num>
   <w:num w:numId="78">
-    <w:abstractNumId w:val="55"/>
+    <w:abstractNumId w:val="57"/>
   </w:num>
   <w:num w:numId="79">
     <w:abstractNumId w:val="0"/>
   </w:num>
-  <w:numIdMacAtCleanup w:val="69"/>
+  <w:num w:numId="80">
+    <w:abstractNumId w:val="71"/>
+  </w:num>
+  <w:num w:numId="81">
+    <w:abstractNumId w:val="53"/>
+  </w:num>
+  <w:num w:numId="82">
+    <w:abstractNumId w:val="73"/>
+  </w:num>
+  <w:num w:numId="83">
+    <w:abstractNumId w:val="10"/>
+  </w:num>
+  <w:num w:numId="84">
+    <w:abstractNumId w:val="58"/>
+  </w:num>
+  <w:num w:numId="85">
+    <w:abstractNumId w:val="67"/>
+  </w:num>
+  <w:numIdMacAtCleanup w:val="80"/>
 </w:numbering>
 </file>
 

</xml_diff>

<commit_message>
Began notes on Kleinbaum et. al. (2014) chapter 11
</commit_message>
<xml_diff>
--- a/Notes/KleinbaumKupperNizamRosenberg_2014_Applied-Regression-Analysis.docx
+++ b/Notes/KleinbaumKupperNizamRosenberg_2014_Applied-Regression-Analysis.docx
@@ -19136,185 +19136,152 @@
         <w:rPr>
           <w:vertAlign w:val="subscript"/>
         </w:rPr>
+        <w:t>YX|C1,C2,…</w:t>
+      </w:r>
+      <w:proofErr w:type="spellStart"/>
+      <w:r>
+        <w:rPr>
+          <w:vertAlign w:val="subscript"/>
+        </w:rPr>
+        <w:t>Cq</w:t>
+      </w:r>
+      <w:proofErr w:type="spellEnd"/>
+      <w:r>
+        <w:t xml:space="preserve"> = 0</w:t>
+      </w:r>
+    </w:p>
+    <w:p>
+      <w:pPr>
+        <w:pStyle w:val="ListParagraph"/>
+        <w:numPr>
+          <w:ilvl w:val="0"/>
+          <w:numId w:val="83"/>
+        </w:numPr>
+        <w:spacing w:after="0" w:line="240" w:lineRule="auto"/>
+      </w:pPr>
+      <w:r>
+        <w:t>For r</w:t>
+      </w:r>
+      <w:r>
+        <w:rPr>
+          <w:vertAlign w:val="superscript"/>
+        </w:rPr>
+        <w:t>2</w:t>
+      </w:r>
+      <w:r>
+        <w:rPr>
+          <w:vertAlign w:val="subscript"/>
+        </w:rPr>
+        <w:t>YX|C</w:t>
+      </w:r>
+      <w:r>
+        <w:t xml:space="preserve"> in context of residual sum of squares, see Eq. 10.2 on p. 208</w:t>
+      </w:r>
+    </w:p>
+    <w:p>
+      <w:pPr>
+        <w:pStyle w:val="ListParagraph"/>
+        <w:numPr>
+          <w:ilvl w:val="0"/>
+          <w:numId w:val="83"/>
+        </w:numPr>
+        <w:spacing w:after="0" w:line="240" w:lineRule="auto"/>
+      </w:pPr>
+      <w:r>
+        <w:t xml:space="preserve">For </w:t>
+      </w:r>
+      <w:proofErr w:type="spellStart"/>
+      <w:r>
+        <w:t>r</w:t>
+      </w:r>
+      <w:r>
+        <w:rPr>
+          <w:vertAlign w:val="subscript"/>
+        </w:rPr>
+        <w:t>YX|C</w:t>
+      </w:r>
+      <w:proofErr w:type="spellEnd"/>
+      <w:r>
+        <w:t xml:space="preserve"> in context of correlation coefficients, see Eq. 10.3 on p. 208</w:t>
+      </w:r>
+    </w:p>
+    <w:p>
+      <w:pPr>
+        <w:pStyle w:val="ListParagraph"/>
+        <w:numPr>
+          <w:ilvl w:val="0"/>
+          <w:numId w:val="83"/>
+        </w:numPr>
+        <w:spacing w:after="0" w:line="240" w:lineRule="auto"/>
+      </w:pPr>
+      <w:r>
+        <w:t xml:space="preserve">The partial correlation between Y and X, controlling C is the correlation of the residuals of the straight-line regressions of Y on C and of X on C, </w:t>
+      </w:r>
+      <w:proofErr w:type="spellStart"/>
+      <w:r>
+        <w:t>r</w:t>
+      </w:r>
+      <w:r>
+        <w:rPr>
+          <w:vertAlign w:val="subscript"/>
+        </w:rPr>
+        <w:t>YX|C</w:t>
+      </w:r>
+      <w:proofErr w:type="spellEnd"/>
+      <w:r>
+        <w:t xml:space="preserve"> = </w:t>
+      </w:r>
+      <w:proofErr w:type="spellStart"/>
+      <w:r>
+        <w:t>r</w:t>
+      </w:r>
+      <w:r>
+        <w:rPr>
+          <w:vertAlign w:val="subscript"/>
+        </w:rPr>
         <w:t>Y</w:t>
       </w:r>
+      <w:proofErr w:type="spellEnd"/>
       <w:r>
         <w:rPr>
           <w:vertAlign w:val="subscript"/>
         </w:rPr>
-        <w:t>X</w:t>
+        <w:t>-Y^, X-X^</w:t>
+      </w:r>
+    </w:p>
+    <w:p>
+      <w:pPr>
+        <w:pStyle w:val="ListParagraph"/>
+        <w:numPr>
+          <w:ilvl w:val="0"/>
+          <w:numId w:val="83"/>
+        </w:numPr>
+        <w:spacing w:after="0" w:line="240" w:lineRule="auto"/>
+      </w:pPr>
+      <w:proofErr w:type="spellStart"/>
+      <w:r>
+        <w:t>Semipartial</w:t>
+      </w:r>
+      <w:proofErr w:type="spellEnd"/>
+      <w:r>
+        <w:t xml:space="preserve"> correlation coefficient is the correlation between two variables when only one of them has been adjust for a third variable, denoted as </w:t>
+      </w:r>
+      <w:proofErr w:type="spellStart"/>
+      <w:r>
+        <w:t>r</w:t>
       </w:r>
       <w:r>
         <w:rPr>
           <w:vertAlign w:val="subscript"/>
         </w:rPr>
-        <w:t>|C1,C</w:t>
-      </w:r>
+        <w:t>Y</w:t>
+      </w:r>
+      <w:proofErr w:type="spellEnd"/>
       <w:r>
         <w:rPr>
           <w:vertAlign w:val="subscript"/>
         </w:rPr>
-        <w:t>2,…</w:t>
-      </w:r>
-      <w:proofErr w:type="spellStart"/>
-      <w:r>
-        <w:rPr>
-          <w:vertAlign w:val="subscript"/>
-        </w:rPr>
-        <w:t>Cq</w:t>
-      </w:r>
-      <w:proofErr w:type="spellEnd"/>
-      <w:r>
-        <w:t xml:space="preserve"> = 0</w:t>
-      </w:r>
-    </w:p>
-    <w:p>
-      <w:pPr>
-        <w:pStyle w:val="ListParagraph"/>
-        <w:numPr>
-          <w:ilvl w:val="0"/>
-          <w:numId w:val="83"/>
-        </w:numPr>
-        <w:spacing w:after="0" w:line="240" w:lineRule="auto"/>
-      </w:pPr>
-      <w:r>
-        <w:t>For r</w:t>
-      </w:r>
-      <w:r>
-        <w:rPr>
-          <w:vertAlign w:val="superscript"/>
-        </w:rPr>
-        <w:t>2</w:t>
-      </w:r>
-      <w:r>
-        <w:rPr>
-          <w:vertAlign w:val="subscript"/>
-        </w:rPr>
-        <w:t>YX|C</w:t>
-      </w:r>
-      <w:r>
-        <w:t xml:space="preserve"> in context of residual sum of squares, see Eq. 10.2 on p. 208</w:t>
-      </w:r>
-    </w:p>
-    <w:p>
-      <w:pPr>
-        <w:pStyle w:val="ListParagraph"/>
-        <w:numPr>
-          <w:ilvl w:val="0"/>
-          <w:numId w:val="83"/>
-        </w:numPr>
-        <w:spacing w:after="0" w:line="240" w:lineRule="auto"/>
-      </w:pPr>
-      <w:r>
-        <w:t xml:space="preserve">For </w:t>
-      </w:r>
-      <w:proofErr w:type="spellStart"/>
-      <w:r>
-        <w:t>r</w:t>
-      </w:r>
-      <w:r>
-        <w:rPr>
-          <w:vertAlign w:val="subscript"/>
-        </w:rPr>
-        <w:t>YX|C</w:t>
-      </w:r>
-      <w:proofErr w:type="spellEnd"/>
-      <w:r>
-        <w:t xml:space="preserve"> in context of</w:t>
-      </w:r>
-      <w:r>
-        <w:t xml:space="preserve"> correlation coefficients, see Eq. 10.3 on p. 208</w:t>
-      </w:r>
-    </w:p>
-    <w:p>
-      <w:pPr>
-        <w:pStyle w:val="ListParagraph"/>
-        <w:numPr>
-          <w:ilvl w:val="0"/>
-          <w:numId w:val="83"/>
-        </w:numPr>
-        <w:spacing w:after="0" w:line="240" w:lineRule="auto"/>
-      </w:pPr>
-      <w:r>
-        <w:t xml:space="preserve">The partial correlation between Y and X, controlling C is the correlation of the residuals of the straight-line regressions of Y on C and of X on C, </w:t>
-      </w:r>
-      <w:proofErr w:type="spellStart"/>
-      <w:r>
-        <w:t>r</w:t>
-      </w:r>
-      <w:r>
-        <w:rPr>
-          <w:vertAlign w:val="subscript"/>
-        </w:rPr>
-        <w:t>YX|C</w:t>
-      </w:r>
-      <w:proofErr w:type="spellEnd"/>
-      <w:r>
-        <w:t xml:space="preserve"> = </w:t>
-      </w:r>
-      <w:proofErr w:type="spellStart"/>
-      <w:r>
-        <w:t>r</w:t>
-      </w:r>
-      <w:r>
-        <w:rPr>
-          <w:vertAlign w:val="subscript"/>
-        </w:rPr>
-        <w:t>Y</w:t>
-      </w:r>
-      <w:proofErr w:type="spellEnd"/>
-      <w:r>
-        <w:rPr>
-          <w:vertAlign w:val="subscript"/>
-        </w:rPr>
-        <w:t>-Y^, X-X^</w:t>
-      </w:r>
-    </w:p>
-    <w:p>
-      <w:pPr>
-        <w:pStyle w:val="ListParagraph"/>
-        <w:numPr>
-          <w:ilvl w:val="0"/>
-          <w:numId w:val="83"/>
-        </w:numPr>
-        <w:spacing w:after="0" w:line="240" w:lineRule="auto"/>
-      </w:pPr>
-      <w:proofErr w:type="spellStart"/>
-      <w:r>
-        <w:t>Semipartial</w:t>
-      </w:r>
-      <w:proofErr w:type="spellEnd"/>
-      <w:r>
-        <w:t xml:space="preserve"> correlation coefficient is the correlation between two variables when only one of them has been adjust for a third variable, denoted as </w:t>
-      </w:r>
-      <w:proofErr w:type="spellStart"/>
-      <w:r>
-        <w:t>r</w:t>
-      </w:r>
-      <w:r>
-        <w:rPr>
-          <w:vertAlign w:val="subscript"/>
-        </w:rPr>
-        <w:t>Y</w:t>
-      </w:r>
-      <w:proofErr w:type="spellEnd"/>
-      <w:r>
-        <w:rPr>
-          <w:vertAlign w:val="subscript"/>
-        </w:rPr>
-        <w:t>(</w:t>
-      </w:r>
-      <w:r>
-        <w:rPr>
-          <w:vertAlign w:val="subscript"/>
-        </w:rPr>
-        <w:t>X|C</w:t>
-      </w:r>
-      <w:r>
-        <w:rPr>
-          <w:vertAlign w:val="subscript"/>
-        </w:rPr>
-        <w:t>)</w:t>
+        <w:t>(X|C)</w:t>
       </w:r>
     </w:p>
     <w:p>
@@ -19577,10 +19544,7 @@
         <w:t>0</w:t>
       </w:r>
       <w:r>
-        <w:t xml:space="preserve">: </w:t>
-      </w:r>
-      <w:r>
-        <w:t xml:space="preserve">The value of the population squared multiple correlation </w:t>
+        <w:t xml:space="preserve">: The value of the population squared multiple correlation </w:t>
       </w:r>
       <w:proofErr w:type="gramStart"/>
       <w:r>
@@ -19593,13 +19557,630 @@
     </w:p>
     <w:p>
       <w:pPr>
+        <w:spacing w:after="0" w:line="240" w:lineRule="auto"/>
+        <w:sectPr>
+          <w:headerReference w:type="default" r:id="rId11"/>
+          <w:pgSz w:w="12240" w:h="15840"/>
+          <w:pgMar w:top="1440" w:right="1440" w:bottom="1440" w:left="1440" w:header="720" w:footer="720" w:gutter="0"/>
+          <w:pgNumType w:start="1"/>
+          <w:cols w:space="720"/>
+          <w:docGrid w:linePitch="360"/>
+        </w:sectPr>
+      </w:pPr>
+    </w:p>
+    <w:p>
+      <w:pPr>
+        <w:spacing w:after="0" w:line="240" w:lineRule="auto"/>
+        <w:rPr>
+          <w:b/>
+        </w:rPr>
+      </w:pPr>
+      <w:r>
+        <w:rPr>
+          <w:b/>
+        </w:rPr>
+        <w:lastRenderedPageBreak/>
+        <w:t>Chapter 11: Confounding and Interaction in Regression</w:t>
+      </w:r>
+    </w:p>
+    <w:p>
+      <w:pPr>
+        <w:spacing w:after="0" w:line="240" w:lineRule="auto"/>
+        <w:rPr>
+          <w:u w:val="single"/>
+        </w:rPr>
+      </w:pPr>
+      <w:r>
+        <w:rPr>
+          <w:u w:val="single"/>
+        </w:rPr>
+        <w:t>Preview Questions</w:t>
+      </w:r>
+    </w:p>
+    <w:p>
+      <w:pPr>
+        <w:pStyle w:val="ListParagraph"/>
+        <w:numPr>
+          <w:ilvl w:val="0"/>
+          <w:numId w:val="86"/>
+        </w:numPr>
+        <w:spacing w:after="0" w:line="240" w:lineRule="auto"/>
+      </w:pPr>
+      <w:r>
+        <w:t>What is interaction in regression?</w:t>
+      </w:r>
+    </w:p>
+    <w:p>
+      <w:pPr>
+        <w:pStyle w:val="ListParagraph"/>
+        <w:numPr>
+          <w:ilvl w:val="0"/>
+          <w:numId w:val="86"/>
+        </w:numPr>
+        <w:spacing w:after="0" w:line="240" w:lineRule="auto"/>
+      </w:pPr>
+      <w:r>
+        <w:t>What is confounding in regression?</w:t>
+      </w:r>
+    </w:p>
+    <w:p>
+      <w:pPr>
+        <w:pStyle w:val="ListParagraph"/>
+        <w:numPr>
+          <w:ilvl w:val="0"/>
+          <w:numId w:val="86"/>
+        </w:numPr>
+        <w:spacing w:after="0" w:line="240" w:lineRule="auto"/>
+      </w:pPr>
+      <w:r>
+        <w:t>How do you deal with interaction and confounding in regression?</w:t>
+      </w:r>
+    </w:p>
+    <w:p>
+      <w:pPr>
+        <w:spacing w:after="0" w:line="240" w:lineRule="auto"/>
+      </w:pPr>
+    </w:p>
+    <w:p>
+      <w:pPr>
+        <w:spacing w:after="0" w:line="240" w:lineRule="auto"/>
+        <w:rPr>
+          <w:u w:val="single"/>
+        </w:rPr>
+      </w:pPr>
+      <w:r>
+        <w:rPr>
+          <w:u w:val="single"/>
+        </w:rPr>
+        <w:t>Reading Summary</w:t>
+      </w:r>
+    </w:p>
+    <w:p>
+      <w:pPr>
+        <w:spacing w:after="0" w:line="240" w:lineRule="auto"/>
+      </w:pPr>
+      <w:r>
+        <w:t>Preview</w:t>
+      </w:r>
+    </w:p>
+    <w:p>
+      <w:pPr>
+        <w:pStyle w:val="ListParagraph"/>
+        <w:numPr>
+          <w:ilvl w:val="0"/>
+          <w:numId w:val="87"/>
+        </w:numPr>
+        <w:spacing w:after="0" w:line="240" w:lineRule="auto"/>
+      </w:pPr>
+      <w:r>
+        <w:t>Goals of regression</w:t>
+      </w:r>
+    </w:p>
+    <w:p>
+      <w:pPr>
+        <w:pStyle w:val="ListParagraph"/>
+        <w:numPr>
+          <w:ilvl w:val="1"/>
+          <w:numId w:val="88"/>
+        </w:numPr>
+        <w:spacing w:after="0" w:line="240" w:lineRule="auto"/>
+      </w:pPr>
+      <w:r>
+        <w:t>Predict the dependent variable using a set of independent variable.</w:t>
+      </w:r>
+    </w:p>
+    <w:p>
+      <w:pPr>
+        <w:pStyle w:val="ListParagraph"/>
+        <w:numPr>
+          <w:ilvl w:val="1"/>
+          <w:numId w:val="88"/>
+        </w:numPr>
+        <w:spacing w:after="0" w:line="240" w:lineRule="auto"/>
+      </w:pPr>
+      <w:r>
+        <w:t>Quantify the relationship between the dependent variable and one or more independent variable.</w:t>
+      </w:r>
+    </w:p>
+    <w:p>
+      <w:pPr>
+        <w:pStyle w:val="ListParagraph"/>
+        <w:numPr>
+          <w:ilvl w:val="0"/>
+          <w:numId w:val="87"/>
+        </w:numPr>
+        <w:spacing w:after="0" w:line="240" w:lineRule="auto"/>
+      </w:pPr>
+      <w:r>
+        <w:t>Confounding and interaction are most relevant to the second goal.</w:t>
+      </w:r>
+    </w:p>
+    <w:p>
+      <w:pPr>
+        <w:spacing w:after="0" w:line="240" w:lineRule="auto"/>
+      </w:pPr>
+    </w:p>
+    <w:p>
+      <w:pPr>
+        <w:spacing w:after="0" w:line="240" w:lineRule="auto"/>
+      </w:pPr>
+      <w:r>
+        <w:t>Overview</w:t>
+      </w:r>
+    </w:p>
+    <w:p>
+      <w:pPr>
+        <w:pStyle w:val="ListParagraph"/>
+        <w:numPr>
+          <w:ilvl w:val="0"/>
+          <w:numId w:val="87"/>
+        </w:numPr>
+        <w:spacing w:after="0" w:line="240" w:lineRule="auto"/>
+      </w:pPr>
+      <w:r>
+        <w:t>For continuous variables, the measure of association is usually a regression coefficient.</w:t>
+      </w:r>
+    </w:p>
+    <w:p>
+      <w:pPr>
+        <w:pStyle w:val="ListParagraph"/>
+        <w:numPr>
+          <w:ilvl w:val="1"/>
+          <w:numId w:val="87"/>
+        </w:numPr>
+        <w:spacing w:after="0" w:line="240" w:lineRule="auto"/>
+      </w:pPr>
+      <w:r>
+        <w:t>Additional variables not of particular interest but are accounted for in the model are called extraneous variables, control variables, or covariates.</w:t>
+      </w:r>
+    </w:p>
+    <w:p>
+      <w:pPr>
+        <w:pStyle w:val="ListParagraph"/>
+        <w:numPr>
+          <w:ilvl w:val="1"/>
+          <w:numId w:val="87"/>
+        </w:numPr>
+        <w:spacing w:after="0" w:line="240" w:lineRule="auto"/>
+      </w:pPr>
+      <w:r>
+        <w:t>Is the estimate of association between a dependent variable and a set of independent variables meaningfully different depending on whether or not we ignore extraneous variables?</w:t>
+      </w:r>
+      <w:r>
+        <w:t xml:space="preserve"> </w:t>
+      </w:r>
+      <w:r>
+        <w:sym w:font="Wingdings" w:char="F0E0"/>
+      </w:r>
+      <w:r>
+        <w:t xml:space="preserve"> Confounding</w:t>
+      </w:r>
+    </w:p>
+    <w:p>
+      <w:pPr>
+        <w:pStyle w:val="ListParagraph"/>
+        <w:numPr>
+          <w:ilvl w:val="1"/>
+          <w:numId w:val="87"/>
+        </w:numPr>
+        <w:spacing w:after="0" w:line="240" w:lineRule="auto"/>
+      </w:pPr>
+      <w:r>
+        <w:t xml:space="preserve">Is the estimate of the association between a dependent variable and a set of independent variables meaningfully different for different values of extraneous variables? </w:t>
+      </w:r>
+      <w:r>
+        <w:sym w:font="Wingdings" w:char="F0E0"/>
+      </w:r>
+      <w:r>
+        <w:t xml:space="preserve"> Interaction</w:t>
+      </w:r>
+    </w:p>
+    <w:p>
+      <w:pPr>
+        <w:pStyle w:val="ListParagraph"/>
+        <w:numPr>
+          <w:ilvl w:val="0"/>
+          <w:numId w:val="87"/>
+        </w:numPr>
+        <w:spacing w:after="0" w:line="240" w:lineRule="auto"/>
+      </w:pPr>
+      <w:r>
+        <w:t>Assessing confounding in regression generally involves comparing a crude estimate of association excluding the extraneous variables with an adjusted estimate of association including the extraneous variables.</w:t>
+      </w:r>
+    </w:p>
+    <w:p>
+      <w:pPr>
+        <w:pStyle w:val="ListParagraph"/>
+        <w:numPr>
+          <w:ilvl w:val="0"/>
+          <w:numId w:val="87"/>
+        </w:numPr>
+        <w:spacing w:after="0" w:line="240" w:lineRule="auto"/>
+      </w:pPr>
+      <w:r>
+        <w:t>Assessing interaction in regression generally involves describing the relationship between the dependent variable and the set of independent variables at different levels of the extraneous variables.</w:t>
+      </w:r>
+    </w:p>
+    <w:p>
+      <w:pPr>
+        <w:pStyle w:val="ListParagraph"/>
+        <w:numPr>
+          <w:ilvl w:val="0"/>
+          <w:numId w:val="87"/>
+        </w:numPr>
+        <w:spacing w:after="0" w:line="240" w:lineRule="auto"/>
+      </w:pPr>
+      <w:r>
+        <w:t>Assess interaction before assessing confounding.</w:t>
+      </w:r>
+    </w:p>
+    <w:p>
+      <w:pPr>
+        <w:pStyle w:val="ListParagraph"/>
+        <w:numPr>
+          <w:ilvl w:val="0"/>
+          <w:numId w:val="87"/>
+        </w:numPr>
+        <w:spacing w:after="0" w:line="240" w:lineRule="auto"/>
+      </w:pPr>
+      <w:r>
+        <w:t>Use a summary (adjusted) estimate that controls for confounding only when there is no meaningful interaction.</w:t>
+      </w:r>
+    </w:p>
+    <w:p>
+      <w:pPr>
+        <w:spacing w:after="0" w:line="240" w:lineRule="auto"/>
+      </w:pPr>
+    </w:p>
+    <w:p>
+      <w:pPr>
+        <w:spacing w:after="0" w:line="240" w:lineRule="auto"/>
+      </w:pPr>
+      <w:r>
+        <w:t>Interaction in Regression</w:t>
+      </w:r>
+    </w:p>
+    <w:p>
+      <w:pPr>
+        <w:pStyle w:val="ListParagraph"/>
+        <w:numPr>
+          <w:ilvl w:val="0"/>
+          <w:numId w:val="89"/>
+        </w:numPr>
+        <w:spacing w:after="0" w:line="240" w:lineRule="auto"/>
+      </w:pPr>
+      <w:r>
+        <w:t>Complete factorial experiment is when you collect observations for all combinations of setting for the independent variables (i.e., factors).</w:t>
+      </w:r>
+    </w:p>
+    <w:p>
+      <w:pPr>
+        <w:pStyle w:val="ListParagraph"/>
+        <w:numPr>
+          <w:ilvl w:val="0"/>
+          <w:numId w:val="89"/>
+        </w:numPr>
+        <w:spacing w:after="0" w:line="240" w:lineRule="auto"/>
+      </w:pPr>
+      <w:r>
+        <w:t>When there is no interaction you can evaluate the relationship between the dependent variable and the independent variables independently of one another.</w:t>
+      </w:r>
+    </w:p>
+    <w:p>
+      <w:pPr>
+        <w:pStyle w:val="ListParagraph"/>
+        <w:numPr>
+          <w:ilvl w:val="1"/>
+          <w:numId w:val="89"/>
+        </w:numPr>
+        <w:spacing w:after="0" w:line="240" w:lineRule="auto"/>
+      </w:pPr>
+      <w:r>
+        <w:t>The effect of changing the level of one of the independent variables only shifts the straight line describing the relationship between the dependent variable and the other independent variable up or down.</w:t>
+      </w:r>
+    </w:p>
+    <w:p>
+      <w:pPr>
+        <w:pStyle w:val="ListParagraph"/>
+        <w:numPr>
+          <w:ilvl w:val="1"/>
+          <w:numId w:val="89"/>
+        </w:numPr>
+        <w:spacing w:after="0" w:line="240" w:lineRule="auto"/>
+      </w:pPr>
+      <w:r>
+        <w:t>Response curves of the dependent variable versus each independent variable are parallel (i.e., parallelism).</w:t>
+      </w:r>
+    </w:p>
+    <w:p>
+      <w:pPr>
+        <w:pStyle w:val="ListParagraph"/>
+        <w:numPr>
+          <w:ilvl w:val="1"/>
+          <w:numId w:val="89"/>
+        </w:numPr>
+        <w:spacing w:after="0" w:line="240" w:lineRule="auto"/>
+      </w:pPr>
+      <w:r>
+        <w:t>See Eq. 11.1 on p. 229.</w:t>
+      </w:r>
+    </w:p>
+    <w:p>
+      <w:pPr>
+        <w:pStyle w:val="ListParagraph"/>
+        <w:numPr>
+          <w:ilvl w:val="0"/>
+          <w:numId w:val="89"/>
+        </w:numPr>
+        <w:spacing w:after="0" w:line="240" w:lineRule="auto"/>
+      </w:pPr>
+      <w:r>
+        <w:lastRenderedPageBreak/>
+        <w:t>When there is interaction, the independent variables do not operate independently of one another.</w:t>
+      </w:r>
+    </w:p>
+    <w:p>
+      <w:pPr>
+        <w:pStyle w:val="ListParagraph"/>
+        <w:numPr>
+          <w:ilvl w:val="1"/>
+          <w:numId w:val="89"/>
+        </w:numPr>
+        <w:spacing w:after="0" w:line="240" w:lineRule="auto"/>
+      </w:pPr>
+      <w:r>
+        <w:t>See Eq. 11.2 on p. 230.</w:t>
+      </w:r>
+    </w:p>
+    <w:p>
+      <w:pPr>
+        <w:pStyle w:val="ListParagraph"/>
+        <w:numPr>
+          <w:ilvl w:val="0"/>
+          <w:numId w:val="89"/>
+        </w:numPr>
+        <w:spacing w:after="0" w:line="240" w:lineRule="auto"/>
+      </w:pPr>
+      <w:r>
+        <w:t>Interaction in regression model described by product terms.</w:t>
+      </w:r>
+    </w:p>
+    <w:p>
+      <w:pPr>
+        <w:pStyle w:val="ListParagraph"/>
+        <w:numPr>
+          <w:ilvl w:val="0"/>
+          <w:numId w:val="89"/>
+        </w:numPr>
+        <w:spacing w:after="0" w:line="240" w:lineRule="auto"/>
+      </w:pPr>
+      <w:r>
+        <w:t>Approaches for including product terms in regression model:</w:t>
+      </w:r>
+    </w:p>
+    <w:p>
+      <w:pPr>
+        <w:pStyle w:val="ListParagraph"/>
+        <w:numPr>
+          <w:ilvl w:val="1"/>
+          <w:numId w:val="89"/>
+        </w:numPr>
+        <w:spacing w:after="0" w:line="240" w:lineRule="auto"/>
+      </w:pPr>
+      <w:r>
+        <w:t xml:space="preserve">Include only interactions that are reasonable a priori (i.e., based on theory </w:t>
+      </w:r>
+      <w:r>
+        <w:t>prior to analysis</w:t>
+      </w:r>
+      <w:r>
+        <w:t>)</w:t>
+      </w:r>
+    </w:p>
+    <w:p>
+      <w:pPr>
+        <w:pStyle w:val="ListParagraph"/>
+        <w:numPr>
+          <w:ilvl w:val="1"/>
+          <w:numId w:val="89"/>
+        </w:numPr>
+        <w:spacing w:after="0" w:line="240" w:lineRule="auto"/>
+      </w:pPr>
+      <w:r>
+        <w:t>Include a full set of interactions</w:t>
+      </w:r>
+    </w:p>
+    <w:p>
+      <w:pPr>
+        <w:pStyle w:val="ListParagraph"/>
+        <w:numPr>
+          <w:ilvl w:val="2"/>
+          <w:numId w:val="89"/>
+        </w:numPr>
+        <w:spacing w:after="0" w:line="240" w:lineRule="auto"/>
+      </w:pPr>
+      <w:r>
+        <w:t>The higher the order of interactions the more difficult it is to interpret the meaning of the model.</w:t>
+      </w:r>
+    </w:p>
+    <w:p>
+      <w:pPr>
+        <w:pStyle w:val="ListParagraph"/>
+        <w:numPr>
+          <w:ilvl w:val="2"/>
+          <w:numId w:val="89"/>
+        </w:numPr>
+        <w:spacing w:after="0" w:line="240" w:lineRule="auto"/>
+      </w:pPr>
+      <w:r>
+        <w:t>If a higher order interaction is specified in a model, then all lower order interactions must be specified (i.e., hierarchically well-formulated</w:t>
+      </w:r>
+      <w:r>
+        <w:t xml:space="preserve"> [HWF]</w:t>
+      </w:r>
+      <w:r>
+        <w:t>)</w:t>
+      </w:r>
+    </w:p>
+    <w:p>
+      <w:pPr>
+        <w:pStyle w:val="ListParagraph"/>
+        <w:numPr>
+          <w:ilvl w:val="2"/>
+          <w:numId w:val="89"/>
+        </w:numPr>
+        <w:spacing w:after="0" w:line="240" w:lineRule="auto"/>
+      </w:pPr>
+      <w:r>
+        <w:t>A model with an intercept term CANNOT contain more than n-1 independent variables, where n is the total number of observations in the data.</w:t>
+      </w:r>
+    </w:p>
+    <w:p>
+      <w:pPr>
+        <w:pStyle w:val="ListParagraph"/>
+        <w:numPr>
+          <w:ilvl w:val="1"/>
+          <w:numId w:val="89"/>
+        </w:numPr>
+        <w:spacing w:after="0" w:line="240" w:lineRule="auto"/>
+      </w:pPr>
+      <w:r>
+        <w:t>Include only interactions with the primary factors</w:t>
+      </w:r>
+    </w:p>
+    <w:p>
+      <w:pPr>
+        <w:pStyle w:val="ListParagraph"/>
+        <w:numPr>
+          <w:ilvl w:val="2"/>
+          <w:numId w:val="89"/>
+        </w:numPr>
+        <w:spacing w:after="0" w:line="240" w:lineRule="auto"/>
+      </w:pPr>
+      <w:r>
+        <w:t>Approaches</w:t>
+      </w:r>
+    </w:p>
+    <w:p>
+      <w:pPr>
+        <w:pStyle w:val="ListParagraph"/>
+        <w:numPr>
+          <w:ilvl w:val="3"/>
+          <w:numId w:val="89"/>
+        </w:numPr>
+        <w:spacing w:after="0" w:line="240" w:lineRule="auto"/>
+      </w:pPr>
+      <w:r>
+        <w:t>Test globally for any interaction then identify particular interaction terms of importance.</w:t>
+      </w:r>
+    </w:p>
+    <w:p>
+      <w:pPr>
+        <w:pStyle w:val="ListParagraph"/>
+        <w:numPr>
+          <w:ilvl w:val="3"/>
+          <w:numId w:val="89"/>
+        </w:numPr>
+        <w:spacing w:after="0" w:line="240" w:lineRule="auto"/>
+      </w:pPr>
+      <w:r>
+        <w:t xml:space="preserve">Begin with higher-order terms then </w:t>
+      </w:r>
+      <w:proofErr w:type="gramStart"/>
+      <w:r>
+        <w:t>proceed</w:t>
+      </w:r>
+      <w:proofErr w:type="gramEnd"/>
+      <w:r>
+        <w:t xml:space="preserve"> to lower-order terms if higher-order terms are not significant.</w:t>
+      </w:r>
+    </w:p>
+    <w:p>
+      <w:pPr>
+        <w:pStyle w:val="ListParagraph"/>
+        <w:numPr>
+          <w:ilvl w:val="1"/>
+          <w:numId w:val="89"/>
+        </w:numPr>
+        <w:spacing w:after="0" w:line="240" w:lineRule="auto"/>
+      </w:pPr>
+      <w:r>
+        <w:t>Interaction versus effect modification</w:t>
+      </w:r>
+    </w:p>
+    <w:p>
+      <w:pPr>
+        <w:pStyle w:val="ListParagraph"/>
+        <w:numPr>
+          <w:ilvl w:val="2"/>
+          <w:numId w:val="89"/>
+        </w:numPr>
+        <w:spacing w:after="0" w:line="240" w:lineRule="auto"/>
+      </w:pPr>
+      <w:r>
+        <w:t>Effect modifiers (also called effect measure modifiers) are control variables that modify an outcome depending on their values.</w:t>
+      </w:r>
+    </w:p>
+    <w:p>
+      <w:pPr>
+        <w:pStyle w:val="ListParagraph"/>
+        <w:numPr>
+          <w:ilvl w:val="2"/>
+          <w:numId w:val="89"/>
+        </w:numPr>
+        <w:spacing w:after="0" w:line="240" w:lineRule="auto"/>
+      </w:pPr>
+      <w:r>
+        <w:t>Interaction is a statistical property of a mathematical model.</w:t>
+      </w:r>
+    </w:p>
+    <w:p>
+      <w:pPr>
+        <w:spacing w:after="0" w:line="240" w:lineRule="auto"/>
+      </w:pPr>
+    </w:p>
+    <w:p>
+      <w:pPr>
+        <w:spacing w:after="0" w:line="240" w:lineRule="auto"/>
+      </w:pPr>
+      <w:r>
+        <w:t>Confounding in Regression</w:t>
+      </w:r>
+    </w:p>
+    <w:p>
+      <w:pPr>
+        <w:pStyle w:val="ListParagraph"/>
+        <w:numPr>
+          <w:ilvl w:val="0"/>
+          <w:numId w:val="90"/>
+        </w:numPr>
         <w:spacing w:after="0" w:line="240" w:lineRule="auto"/>
       </w:pPr>
       <w:bookmarkStart w:id="0" w:name="_GoBack"/>
       <w:bookmarkEnd w:id="0"/>
     </w:p>
     <w:sectPr>
-      <w:headerReference w:type="default" r:id="rId11"/>
+      <w:headerReference w:type="default" r:id="rId12"/>
       <w:pgSz w:w="12240" w:h="15840"/>
       <w:pgMar w:top="1440" w:right="1440" w:bottom="1440" w:left="1440" w:header="720" w:footer="720" w:gutter="0"/>
       <w:pgNumType w:start="1"/>
@@ -20172,6 +20753,140 @@
 </w:hdr>
 </file>
 
+<file path=word/header5.xml><?xml version="1.0" encoding="utf-8"?>
+<w:hdr xmlns:wpc="http://schemas.microsoft.com/office/word/2010/wordprocessingCanvas" xmlns:mc="http://schemas.openxmlformats.org/markup-compatibility/2006" xmlns:o="urn:schemas-microsoft-com:office:office" xmlns:r="http://schemas.openxmlformats.org/officeDocument/2006/relationships" xmlns:m="http://schemas.openxmlformats.org/officeDocument/2006/math" xmlns:v="urn:schemas-microsoft-com:vml" xmlns:wp14="http://schemas.microsoft.com/office/word/2010/wordprocessingDrawing" xmlns:wp="http://schemas.openxmlformats.org/drawingml/2006/wordprocessingDrawing" xmlns:w10="urn:schemas-microsoft-com:office:word" xmlns:w="http://schemas.openxmlformats.org/wordprocessingml/2006/main" xmlns:w14="http://schemas.microsoft.com/office/word/2010/wordml" xmlns:wpg="http://schemas.microsoft.com/office/word/2010/wordprocessingGroup" xmlns:wpi="http://schemas.microsoft.com/office/word/2010/wordprocessingInk" xmlns:wne="http://schemas.microsoft.com/office/word/2006/wordml" xmlns:wps="http://schemas.microsoft.com/office/word/2010/wordprocessingShape" mc:Ignorable="w14 wp14">
+  <w:p>
+    <w:pPr>
+      <w:pStyle w:val="Header"/>
+    </w:pPr>
+    <w:proofErr w:type="spellStart"/>
+    <w:r>
+      <w:t>Kleinbaum</w:t>
+    </w:r>
+    <w:proofErr w:type="gramStart"/>
+    <w:r>
+      <w:t>,D</w:t>
+    </w:r>
+    <w:proofErr w:type="spellEnd"/>
+    <w:proofErr w:type="gramEnd"/>
+    <w:r>
+      <w:t xml:space="preserve">., </w:t>
+    </w:r>
+    <w:proofErr w:type="spellStart"/>
+    <w:r>
+      <w:t>Kupper</w:t>
+    </w:r>
+    <w:proofErr w:type="spellEnd"/>
+    <w:r>
+      <w:t xml:space="preserve">, L., </w:t>
+    </w:r>
+    <w:proofErr w:type="spellStart"/>
+    <w:r>
+      <w:t>Nizam</w:t>
+    </w:r>
+    <w:proofErr w:type="spellEnd"/>
+    <w:r>
+      <w:t>, A., and Rosenberg, E. (2014). Applied Regression Analysis and Other Multivariable Methods (5</w:t>
+    </w:r>
+    <w:r>
+      <w:rPr>
+        <w:vertAlign w:val="superscript"/>
+      </w:rPr>
+      <w:t>th</w:t>
+    </w:r>
+    <w:r>
+      <w:t xml:space="preserve"> Edition). Boston: Cengage Learning.</w:t>
+    </w:r>
+  </w:p>
+  <w:p>
+    <w:pPr>
+      <w:pStyle w:val="Header"/>
+    </w:pPr>
+  </w:p>
+  <w:p>
+    <w:pPr>
+      <w:pStyle w:val="Header"/>
+      <w:rPr>
+        <w:b/>
+      </w:rPr>
+    </w:pPr>
+    <w:r>
+      <w:t xml:space="preserve">Lecture 5: Chapters 11-13 | Page </w:t>
+    </w:r>
+    <w:r>
+      <w:rPr>
+        <w:b/>
+      </w:rPr>
+      <w:fldChar w:fldCharType="begin"/>
+    </w:r>
+    <w:r>
+      <w:rPr>
+        <w:b/>
+      </w:rPr>
+      <w:instrText xml:space="preserve"> PAGE  \* Arabic  \* MERGEFORMAT </w:instrText>
+    </w:r>
+    <w:r>
+      <w:rPr>
+        <w:b/>
+      </w:rPr>
+      <w:fldChar w:fldCharType="separate"/>
+    </w:r>
+    <w:r>
+      <w:rPr>
+        <w:b/>
+        <w:noProof/>
+      </w:rPr>
+      <w:t>2</w:t>
+    </w:r>
+    <w:r>
+      <w:rPr>
+        <w:b/>
+      </w:rPr>
+      <w:fldChar w:fldCharType="end"/>
+    </w:r>
+    <w:r>
+      <w:t xml:space="preserve"> of </w:t>
+    </w:r>
+    <w:r>
+      <w:rPr>
+        <w:b/>
+      </w:rPr>
+      <w:fldChar w:fldCharType="begin"/>
+    </w:r>
+    <w:r>
+      <w:rPr>
+        <w:b/>
+      </w:rPr>
+      <w:instrText xml:space="preserve"> SECTIONPAGES   \* MERGEFORMAT </w:instrText>
+    </w:r>
+    <w:r>
+      <w:rPr>
+        <w:b/>
+      </w:rPr>
+      <w:fldChar w:fldCharType="separate"/>
+    </w:r>
+    <w:r>
+      <w:rPr>
+        <w:b/>
+        <w:noProof/>
+      </w:rPr>
+      <w:t>2</w:t>
+    </w:r>
+    <w:r>
+      <w:rPr>
+        <w:b/>
+      </w:rPr>
+      <w:fldChar w:fldCharType="end"/>
+    </w:r>
+  </w:p>
+  <w:p>
+    <w:pPr>
+      <w:pStyle w:val="Header"/>
+    </w:pPr>
+  </w:p>
+</w:hdr>
+</file>
+
 <file path=word/numbering.xml><?xml version="1.0" encoding="utf-8"?>
 <w:numbering xmlns:wpc="http://schemas.microsoft.com/office/word/2010/wordprocessingCanvas" xmlns:mc="http://schemas.openxmlformats.org/markup-compatibility/2006" xmlns:o="urn:schemas-microsoft-com:office:office" xmlns:r="http://schemas.openxmlformats.org/officeDocument/2006/relationships" xmlns:m="http://schemas.openxmlformats.org/officeDocument/2006/math" xmlns:v="urn:schemas-microsoft-com:vml" xmlns:wp14="http://schemas.microsoft.com/office/word/2010/wordprocessingDrawing" xmlns:wp="http://schemas.openxmlformats.org/drawingml/2006/wordprocessingDrawing" xmlns:w10="urn:schemas-microsoft-com:office:word" xmlns:w="http://schemas.openxmlformats.org/wordprocessingml/2006/main" xmlns:w14="http://schemas.microsoft.com/office/word/2010/wordml" xmlns:wpg="http://schemas.microsoft.com/office/word/2010/wordprocessingGroup" xmlns:wpi="http://schemas.microsoft.com/office/word/2010/wordprocessingInk" xmlns:wne="http://schemas.microsoft.com/office/word/2006/wordml" xmlns:wps="http://schemas.microsoft.com/office/word/2010/wordprocessingShape" mc:Ignorable="w14 wp14">
   <w:abstractNum w:abstractNumId="0">
@@ -21364,6 +22079,119 @@
     </w:lvl>
   </w:abstractNum>
   <w:abstractNum w:abstractNumId="11">
+    <w:nsid w:val="0D1757E7"/>
+    <w:multiLevelType w:val="hybridMultilevel"/>
+    <w:tmpl w:val="3E747CBE"/>
+    <w:lvl w:ilvl="0" w:tplc="04090001">
+      <w:start w:val="1"/>
+      <w:numFmt w:val="bullet"/>
+      <w:lvlText w:val=""/>
+      <w:lvlJc w:val="left"/>
+      <w:pPr>
+        <w:ind w:left="720" w:hanging="360"/>
+      </w:pPr>
+      <w:rPr>
+        <w:rFonts w:ascii="Symbol" w:hAnsi="Symbol" w:hint="default"/>
+      </w:rPr>
+    </w:lvl>
+    <w:lvl w:ilvl="1" w:tplc="04090003">
+      <w:start w:val="1"/>
+      <w:numFmt w:val="bullet"/>
+      <w:lvlText w:val="o"/>
+      <w:lvlJc w:val="left"/>
+      <w:pPr>
+        <w:ind w:left="1440" w:hanging="360"/>
+      </w:pPr>
+      <w:rPr>
+        <w:rFonts w:ascii="Courier New" w:hAnsi="Courier New" w:cs="Courier New" w:hint="default"/>
+      </w:rPr>
+    </w:lvl>
+    <w:lvl w:ilvl="2" w:tplc="04090005" w:tentative="1">
+      <w:start w:val="1"/>
+      <w:numFmt w:val="bullet"/>
+      <w:lvlText w:val=""/>
+      <w:lvlJc w:val="left"/>
+      <w:pPr>
+        <w:ind w:left="2160" w:hanging="360"/>
+      </w:pPr>
+      <w:rPr>
+        <w:rFonts w:ascii="Wingdings" w:hAnsi="Wingdings" w:hint="default"/>
+      </w:rPr>
+    </w:lvl>
+    <w:lvl w:ilvl="3" w:tplc="04090001" w:tentative="1">
+      <w:start w:val="1"/>
+      <w:numFmt w:val="bullet"/>
+      <w:lvlText w:val=""/>
+      <w:lvlJc w:val="left"/>
+      <w:pPr>
+        <w:ind w:left="2880" w:hanging="360"/>
+      </w:pPr>
+      <w:rPr>
+        <w:rFonts w:ascii="Symbol" w:hAnsi="Symbol" w:hint="default"/>
+      </w:rPr>
+    </w:lvl>
+    <w:lvl w:ilvl="4" w:tplc="04090003" w:tentative="1">
+      <w:start w:val="1"/>
+      <w:numFmt w:val="bullet"/>
+      <w:lvlText w:val="o"/>
+      <w:lvlJc w:val="left"/>
+      <w:pPr>
+        <w:ind w:left="3600" w:hanging="360"/>
+      </w:pPr>
+      <w:rPr>
+        <w:rFonts w:ascii="Courier New" w:hAnsi="Courier New" w:cs="Courier New" w:hint="default"/>
+      </w:rPr>
+    </w:lvl>
+    <w:lvl w:ilvl="5" w:tplc="04090005" w:tentative="1">
+      <w:start w:val="1"/>
+      <w:numFmt w:val="bullet"/>
+      <w:lvlText w:val=""/>
+      <w:lvlJc w:val="left"/>
+      <w:pPr>
+        <w:ind w:left="4320" w:hanging="360"/>
+      </w:pPr>
+      <w:rPr>
+        <w:rFonts w:ascii="Wingdings" w:hAnsi="Wingdings" w:hint="default"/>
+      </w:rPr>
+    </w:lvl>
+    <w:lvl w:ilvl="6" w:tplc="04090001" w:tentative="1">
+      <w:start w:val="1"/>
+      <w:numFmt w:val="bullet"/>
+      <w:lvlText w:val=""/>
+      <w:lvlJc w:val="left"/>
+      <w:pPr>
+        <w:ind w:left="5040" w:hanging="360"/>
+      </w:pPr>
+      <w:rPr>
+        <w:rFonts w:ascii="Symbol" w:hAnsi="Symbol" w:hint="default"/>
+      </w:rPr>
+    </w:lvl>
+    <w:lvl w:ilvl="7" w:tplc="04090003" w:tentative="1">
+      <w:start w:val="1"/>
+      <w:numFmt w:val="bullet"/>
+      <w:lvlText w:val="o"/>
+      <w:lvlJc w:val="left"/>
+      <w:pPr>
+        <w:ind w:left="5760" w:hanging="360"/>
+      </w:pPr>
+      <w:rPr>
+        <w:rFonts w:ascii="Courier New" w:hAnsi="Courier New" w:cs="Courier New" w:hint="default"/>
+      </w:rPr>
+    </w:lvl>
+    <w:lvl w:ilvl="8" w:tplc="04090005" w:tentative="1">
+      <w:start w:val="1"/>
+      <w:numFmt w:val="bullet"/>
+      <w:lvlText w:val=""/>
+      <w:lvlJc w:val="left"/>
+      <w:pPr>
+        <w:ind w:left="6480" w:hanging="360"/>
+      </w:pPr>
+      <w:rPr>
+        <w:rFonts w:ascii="Wingdings" w:hAnsi="Wingdings" w:hint="default"/>
+      </w:rPr>
+    </w:lvl>
+  </w:abstractNum>
+  <w:abstractNum w:abstractNumId="12">
     <w:nsid w:val="0DFD6245"/>
     <w:multiLevelType w:val="hybridMultilevel"/>
     <w:tmpl w:val="719E282A"/>
@@ -21476,7 +22304,7 @@
       </w:rPr>
     </w:lvl>
   </w:abstractNum>
-  <w:abstractNum w:abstractNumId="12">
+  <w:abstractNum w:abstractNumId="13">
     <w:nsid w:val="0E1145A7"/>
     <w:multiLevelType w:val="hybridMultilevel"/>
     <w:tmpl w:val="8F32DD14"/>
@@ -21589,7 +22417,7 @@
       </w:rPr>
     </w:lvl>
   </w:abstractNum>
-  <w:abstractNum w:abstractNumId="13">
+  <w:abstractNum w:abstractNumId="14">
     <w:nsid w:val="0E242A92"/>
     <w:multiLevelType w:val="hybridMultilevel"/>
     <w:tmpl w:val="C3AC465A"/>
@@ -21702,7 +22530,7 @@
       </w:rPr>
     </w:lvl>
   </w:abstractNum>
-  <w:abstractNum w:abstractNumId="14">
+  <w:abstractNum w:abstractNumId="15">
     <w:nsid w:val="0E503322"/>
     <w:multiLevelType w:val="hybridMultilevel"/>
     <w:tmpl w:val="CB08A622"/>
@@ -21815,7 +22643,7 @@
       </w:rPr>
     </w:lvl>
   </w:abstractNum>
-  <w:abstractNum w:abstractNumId="15">
+  <w:abstractNum w:abstractNumId="16">
     <w:nsid w:val="0F8C1579"/>
     <w:multiLevelType w:val="hybridMultilevel"/>
     <w:tmpl w:val="CE540E04"/>
@@ -21928,7 +22756,7 @@
       </w:rPr>
     </w:lvl>
   </w:abstractNum>
-  <w:abstractNum w:abstractNumId="16">
+  <w:abstractNum w:abstractNumId="17">
     <w:nsid w:val="0FCA5C79"/>
     <w:multiLevelType w:val="hybridMultilevel"/>
     <w:tmpl w:val="9E883252"/>
@@ -22041,7 +22869,7 @@
       </w:rPr>
     </w:lvl>
   </w:abstractNum>
-  <w:abstractNum w:abstractNumId="17">
+  <w:abstractNum w:abstractNumId="18">
     <w:nsid w:val="109854E0"/>
     <w:multiLevelType w:val="hybridMultilevel"/>
     <w:tmpl w:val="AD5642E0"/>
@@ -22154,7 +22982,7 @@
       </w:rPr>
     </w:lvl>
   </w:abstractNum>
-  <w:abstractNum w:abstractNumId="18">
+  <w:abstractNum w:abstractNumId="19">
     <w:nsid w:val="15453910"/>
     <w:multiLevelType w:val="hybridMultilevel"/>
     <w:tmpl w:val="BA3ABE7A"/>
@@ -22240,7 +23068,7 @@
       </w:pPr>
     </w:lvl>
   </w:abstractNum>
-  <w:abstractNum w:abstractNumId="19">
+  <w:abstractNum w:abstractNumId="20">
     <w:nsid w:val="16C652F0"/>
     <w:multiLevelType w:val="hybridMultilevel"/>
     <w:tmpl w:val="2A240944"/>
@@ -22326,7 +23154,7 @@
       </w:pPr>
     </w:lvl>
   </w:abstractNum>
-  <w:abstractNum w:abstractNumId="20">
+  <w:abstractNum w:abstractNumId="21">
     <w:nsid w:val="17AA7779"/>
     <w:multiLevelType w:val="hybridMultilevel"/>
     <w:tmpl w:val="7BD8820E"/>
@@ -22412,7 +23240,7 @@
       </w:pPr>
     </w:lvl>
   </w:abstractNum>
-  <w:abstractNum w:abstractNumId="21">
+  <w:abstractNum w:abstractNumId="22">
     <w:nsid w:val="18C329F6"/>
     <w:multiLevelType w:val="hybridMultilevel"/>
     <w:tmpl w:val="E47C22A2"/>
@@ -22525,7 +23353,7 @@
       </w:rPr>
     </w:lvl>
   </w:abstractNum>
-  <w:abstractNum w:abstractNumId="22">
+  <w:abstractNum w:abstractNumId="23">
     <w:nsid w:val="19951F4D"/>
     <w:multiLevelType w:val="hybridMultilevel"/>
     <w:tmpl w:val="57CC8EDC"/>
@@ -22638,7 +23466,7 @@
       </w:rPr>
     </w:lvl>
   </w:abstractNum>
-  <w:abstractNum w:abstractNumId="23">
+  <w:abstractNum w:abstractNumId="24">
     <w:nsid w:val="19AC1A4D"/>
     <w:multiLevelType w:val="hybridMultilevel"/>
     <w:tmpl w:val="7A70850C"/>
@@ -22751,7 +23579,7 @@
       </w:rPr>
     </w:lvl>
   </w:abstractNum>
-  <w:abstractNum w:abstractNumId="24">
+  <w:abstractNum w:abstractNumId="25">
     <w:nsid w:val="19C26E8C"/>
     <w:multiLevelType w:val="hybridMultilevel"/>
     <w:tmpl w:val="82CEA28C"/>
@@ -22864,7 +23692,7 @@
       </w:rPr>
     </w:lvl>
   </w:abstractNum>
-  <w:abstractNum w:abstractNumId="25">
+  <w:abstractNum w:abstractNumId="26">
     <w:nsid w:val="1AE622A0"/>
     <w:multiLevelType w:val="hybridMultilevel"/>
     <w:tmpl w:val="23781B40"/>
@@ -22977,7 +23805,7 @@
       </w:rPr>
     </w:lvl>
   </w:abstractNum>
-  <w:abstractNum w:abstractNumId="26">
+  <w:abstractNum w:abstractNumId="27">
     <w:nsid w:val="1C3422BD"/>
     <w:multiLevelType w:val="hybridMultilevel"/>
     <w:tmpl w:val="B43E61A4"/>
@@ -23090,7 +23918,7 @@
       </w:rPr>
     </w:lvl>
   </w:abstractNum>
-  <w:abstractNum w:abstractNumId="27">
+  <w:abstractNum w:abstractNumId="28">
     <w:nsid w:val="2244303C"/>
     <w:multiLevelType w:val="hybridMultilevel"/>
     <w:tmpl w:val="56069BE4"/>
@@ -23203,7 +24031,7 @@
       </w:rPr>
     </w:lvl>
   </w:abstractNum>
-  <w:abstractNum w:abstractNumId="28">
+  <w:abstractNum w:abstractNumId="29">
     <w:nsid w:val="25420B4F"/>
     <w:multiLevelType w:val="hybridMultilevel"/>
     <w:tmpl w:val="26528E34"/>
@@ -23316,7 +24144,7 @@
       </w:rPr>
     </w:lvl>
   </w:abstractNum>
-  <w:abstractNum w:abstractNumId="29">
+  <w:abstractNum w:abstractNumId="30">
     <w:nsid w:val="258E6AB1"/>
     <w:multiLevelType w:val="hybridMultilevel"/>
     <w:tmpl w:val="A93E549C"/>
@@ -23429,7 +24257,93 @@
       </w:rPr>
     </w:lvl>
   </w:abstractNum>
-  <w:abstractNum w:abstractNumId="30">
+  <w:abstractNum w:abstractNumId="31">
+    <w:nsid w:val="26525470"/>
+    <w:multiLevelType w:val="hybridMultilevel"/>
+    <w:tmpl w:val="1B8E98B0"/>
+    <w:lvl w:ilvl="0" w:tplc="0409000F">
+      <w:start w:val="1"/>
+      <w:numFmt w:val="decimal"/>
+      <w:lvlText w:val="%1."/>
+      <w:lvlJc w:val="left"/>
+      <w:pPr>
+        <w:ind w:left="720" w:hanging="360"/>
+      </w:pPr>
+    </w:lvl>
+    <w:lvl w:ilvl="1" w:tplc="04090019" w:tentative="1">
+      <w:start w:val="1"/>
+      <w:numFmt w:val="lowerLetter"/>
+      <w:lvlText w:val="%2."/>
+      <w:lvlJc w:val="left"/>
+      <w:pPr>
+        <w:ind w:left="1440" w:hanging="360"/>
+      </w:pPr>
+    </w:lvl>
+    <w:lvl w:ilvl="2" w:tplc="0409001B" w:tentative="1">
+      <w:start w:val="1"/>
+      <w:numFmt w:val="lowerRoman"/>
+      <w:lvlText w:val="%3."/>
+      <w:lvlJc w:val="right"/>
+      <w:pPr>
+        <w:ind w:left="2160" w:hanging="180"/>
+      </w:pPr>
+    </w:lvl>
+    <w:lvl w:ilvl="3" w:tplc="0409000F" w:tentative="1">
+      <w:start w:val="1"/>
+      <w:numFmt w:val="decimal"/>
+      <w:lvlText w:val="%4."/>
+      <w:lvlJc w:val="left"/>
+      <w:pPr>
+        <w:ind w:left="2880" w:hanging="360"/>
+      </w:pPr>
+    </w:lvl>
+    <w:lvl w:ilvl="4" w:tplc="04090019" w:tentative="1">
+      <w:start w:val="1"/>
+      <w:numFmt w:val="lowerLetter"/>
+      <w:lvlText w:val="%5."/>
+      <w:lvlJc w:val="left"/>
+      <w:pPr>
+        <w:ind w:left="3600" w:hanging="360"/>
+      </w:pPr>
+    </w:lvl>
+    <w:lvl w:ilvl="5" w:tplc="0409001B" w:tentative="1">
+      <w:start w:val="1"/>
+      <w:numFmt w:val="lowerRoman"/>
+      <w:lvlText w:val="%6."/>
+      <w:lvlJc w:val="right"/>
+      <w:pPr>
+        <w:ind w:left="4320" w:hanging="180"/>
+      </w:pPr>
+    </w:lvl>
+    <w:lvl w:ilvl="6" w:tplc="0409000F" w:tentative="1">
+      <w:start w:val="1"/>
+      <w:numFmt w:val="decimal"/>
+      <w:lvlText w:val="%7."/>
+      <w:lvlJc w:val="left"/>
+      <w:pPr>
+        <w:ind w:left="5040" w:hanging="360"/>
+      </w:pPr>
+    </w:lvl>
+    <w:lvl w:ilvl="7" w:tplc="04090019" w:tentative="1">
+      <w:start w:val="1"/>
+      <w:numFmt w:val="lowerLetter"/>
+      <w:lvlText w:val="%8."/>
+      <w:lvlJc w:val="left"/>
+      <w:pPr>
+        <w:ind w:left="5760" w:hanging="360"/>
+      </w:pPr>
+    </w:lvl>
+    <w:lvl w:ilvl="8" w:tplc="0409001B" w:tentative="1">
+      <w:start w:val="1"/>
+      <w:numFmt w:val="lowerRoman"/>
+      <w:lvlText w:val="%9."/>
+      <w:lvlJc w:val="right"/>
+      <w:pPr>
+        <w:ind w:left="6480" w:hanging="180"/>
+      </w:pPr>
+    </w:lvl>
+  </w:abstractNum>
+  <w:abstractNum w:abstractNumId="32">
     <w:nsid w:val="268E4DF0"/>
     <w:multiLevelType w:val="hybridMultilevel"/>
     <w:tmpl w:val="663A429A"/>
@@ -23542,7 +24456,7 @@
       </w:rPr>
     </w:lvl>
   </w:abstractNum>
-  <w:abstractNum w:abstractNumId="31">
+  <w:abstractNum w:abstractNumId="33">
     <w:nsid w:val="27116ED3"/>
     <w:multiLevelType w:val="hybridMultilevel"/>
     <w:tmpl w:val="D138F40E"/>
@@ -23655,7 +24569,7 @@
       </w:rPr>
     </w:lvl>
   </w:abstractNum>
-  <w:abstractNum w:abstractNumId="32">
+  <w:abstractNum w:abstractNumId="34">
     <w:nsid w:val="273F5ADD"/>
     <w:multiLevelType w:val="hybridMultilevel"/>
     <w:tmpl w:val="E39C7C68"/>
@@ -23768,7 +24682,7 @@
       </w:rPr>
     </w:lvl>
   </w:abstractNum>
-  <w:abstractNum w:abstractNumId="33">
+  <w:abstractNum w:abstractNumId="35">
     <w:nsid w:val="28020DF6"/>
     <w:multiLevelType w:val="hybridMultilevel"/>
     <w:tmpl w:val="84485B68"/>
@@ -23881,7 +24795,7 @@
       </w:rPr>
     </w:lvl>
   </w:abstractNum>
-  <w:abstractNum w:abstractNumId="34">
+  <w:abstractNum w:abstractNumId="36">
     <w:nsid w:val="283B08AF"/>
     <w:multiLevelType w:val="hybridMultilevel"/>
     <w:tmpl w:val="9F2E3564"/>
@@ -23994,7 +24908,7 @@
       </w:rPr>
     </w:lvl>
   </w:abstractNum>
-  <w:abstractNum w:abstractNumId="35">
+  <w:abstractNum w:abstractNumId="37">
     <w:nsid w:val="29862A5E"/>
     <w:multiLevelType w:val="hybridMultilevel"/>
     <w:tmpl w:val="17A8C600"/>
@@ -24107,7 +25021,7 @@
       </w:rPr>
     </w:lvl>
   </w:abstractNum>
-  <w:abstractNum w:abstractNumId="36">
+  <w:abstractNum w:abstractNumId="38">
     <w:nsid w:val="2B800E72"/>
     <w:multiLevelType w:val="hybridMultilevel"/>
     <w:tmpl w:val="DED07250"/>
@@ -24193,7 +25107,7 @@
       </w:pPr>
     </w:lvl>
   </w:abstractNum>
-  <w:abstractNum w:abstractNumId="37">
+  <w:abstractNum w:abstractNumId="39">
     <w:nsid w:val="2EA77ED5"/>
     <w:multiLevelType w:val="hybridMultilevel"/>
     <w:tmpl w:val="10B2D186"/>
@@ -24306,7 +25220,7 @@
       </w:rPr>
     </w:lvl>
   </w:abstractNum>
-  <w:abstractNum w:abstractNumId="38">
+  <w:abstractNum w:abstractNumId="40">
     <w:nsid w:val="313D27EE"/>
     <w:multiLevelType w:val="hybridMultilevel"/>
     <w:tmpl w:val="213697E6"/>
@@ -24419,7 +25333,7 @@
       </w:rPr>
     </w:lvl>
   </w:abstractNum>
-  <w:abstractNum w:abstractNumId="39">
+  <w:abstractNum w:abstractNumId="41">
     <w:nsid w:val="344049B1"/>
     <w:multiLevelType w:val="hybridMultilevel"/>
     <w:tmpl w:val="9A067252"/>
@@ -24532,7 +25446,7 @@
       </w:rPr>
     </w:lvl>
   </w:abstractNum>
-  <w:abstractNum w:abstractNumId="40">
+  <w:abstractNum w:abstractNumId="42">
     <w:nsid w:val="35F958F5"/>
     <w:multiLevelType w:val="hybridMultilevel"/>
     <w:tmpl w:val="E0E8D9B0"/>
@@ -24645,7 +25559,120 @@
       </w:rPr>
     </w:lvl>
   </w:abstractNum>
-  <w:abstractNum w:abstractNumId="41">
+  <w:abstractNum w:abstractNumId="43">
+    <w:nsid w:val="36552533"/>
+    <w:multiLevelType w:val="hybridMultilevel"/>
+    <w:tmpl w:val="8130A9A8"/>
+    <w:lvl w:ilvl="0" w:tplc="04090001">
+      <w:start w:val="1"/>
+      <w:numFmt w:val="bullet"/>
+      <w:lvlText w:val=""/>
+      <w:lvlJc w:val="left"/>
+      <w:pPr>
+        <w:ind w:left="720" w:hanging="360"/>
+      </w:pPr>
+      <w:rPr>
+        <w:rFonts w:ascii="Symbol" w:hAnsi="Symbol" w:hint="default"/>
+      </w:rPr>
+    </w:lvl>
+    <w:lvl w:ilvl="1" w:tplc="0409000F">
+      <w:start w:val="1"/>
+      <w:numFmt w:val="decimal"/>
+      <w:lvlText w:val="%2."/>
+      <w:lvlJc w:val="left"/>
+      <w:pPr>
+        <w:ind w:left="1440" w:hanging="360"/>
+      </w:pPr>
+      <w:rPr>
+        <w:rFonts w:hint="default"/>
+      </w:rPr>
+    </w:lvl>
+    <w:lvl w:ilvl="2" w:tplc="04090005" w:tentative="1">
+      <w:start w:val="1"/>
+      <w:numFmt w:val="bullet"/>
+      <w:lvlText w:val=""/>
+      <w:lvlJc w:val="left"/>
+      <w:pPr>
+        <w:ind w:left="2160" w:hanging="360"/>
+      </w:pPr>
+      <w:rPr>
+        <w:rFonts w:ascii="Wingdings" w:hAnsi="Wingdings" w:hint="default"/>
+      </w:rPr>
+    </w:lvl>
+    <w:lvl w:ilvl="3" w:tplc="04090001" w:tentative="1">
+      <w:start w:val="1"/>
+      <w:numFmt w:val="bullet"/>
+      <w:lvlText w:val=""/>
+      <w:lvlJc w:val="left"/>
+      <w:pPr>
+        <w:ind w:left="2880" w:hanging="360"/>
+      </w:pPr>
+      <w:rPr>
+        <w:rFonts w:ascii="Symbol" w:hAnsi="Symbol" w:hint="default"/>
+      </w:rPr>
+    </w:lvl>
+    <w:lvl w:ilvl="4" w:tplc="04090003" w:tentative="1">
+      <w:start w:val="1"/>
+      <w:numFmt w:val="bullet"/>
+      <w:lvlText w:val="o"/>
+      <w:lvlJc w:val="left"/>
+      <w:pPr>
+        <w:ind w:left="3600" w:hanging="360"/>
+      </w:pPr>
+      <w:rPr>
+        <w:rFonts w:ascii="Courier New" w:hAnsi="Courier New" w:cs="Courier New" w:hint="default"/>
+      </w:rPr>
+    </w:lvl>
+    <w:lvl w:ilvl="5" w:tplc="04090005" w:tentative="1">
+      <w:start w:val="1"/>
+      <w:numFmt w:val="bullet"/>
+      <w:lvlText w:val=""/>
+      <w:lvlJc w:val="left"/>
+      <w:pPr>
+        <w:ind w:left="4320" w:hanging="360"/>
+      </w:pPr>
+      <w:rPr>
+        <w:rFonts w:ascii="Wingdings" w:hAnsi="Wingdings" w:hint="default"/>
+      </w:rPr>
+    </w:lvl>
+    <w:lvl w:ilvl="6" w:tplc="04090001" w:tentative="1">
+      <w:start w:val="1"/>
+      <w:numFmt w:val="bullet"/>
+      <w:lvlText w:val=""/>
+      <w:lvlJc w:val="left"/>
+      <w:pPr>
+        <w:ind w:left="5040" w:hanging="360"/>
+      </w:pPr>
+      <w:rPr>
+        <w:rFonts w:ascii="Symbol" w:hAnsi="Symbol" w:hint="default"/>
+      </w:rPr>
+    </w:lvl>
+    <w:lvl w:ilvl="7" w:tplc="04090003" w:tentative="1">
+      <w:start w:val="1"/>
+      <w:numFmt w:val="bullet"/>
+      <w:lvlText w:val="o"/>
+      <w:lvlJc w:val="left"/>
+      <w:pPr>
+        <w:ind w:left="5760" w:hanging="360"/>
+      </w:pPr>
+      <w:rPr>
+        <w:rFonts w:ascii="Courier New" w:hAnsi="Courier New" w:cs="Courier New" w:hint="default"/>
+      </w:rPr>
+    </w:lvl>
+    <w:lvl w:ilvl="8" w:tplc="04090005" w:tentative="1">
+      <w:start w:val="1"/>
+      <w:numFmt w:val="bullet"/>
+      <w:lvlText w:val=""/>
+      <w:lvlJc w:val="left"/>
+      <w:pPr>
+        <w:ind w:left="6480" w:hanging="360"/>
+      </w:pPr>
+      <w:rPr>
+        <w:rFonts w:ascii="Wingdings" w:hAnsi="Wingdings" w:hint="default"/>
+      </w:rPr>
+    </w:lvl>
+  </w:abstractNum>
+  <w:abstractNum w:abstractNumId="44">
     <w:nsid w:val="36F10170"/>
     <w:multiLevelType w:val="hybridMultilevel"/>
     <w:tmpl w:val="DD20BF9E"/>
@@ -24758,7 +25785,7 @@
       </w:rPr>
     </w:lvl>
   </w:abstractNum>
-  <w:abstractNum w:abstractNumId="42">
+  <w:abstractNum w:abstractNumId="45">
     <w:nsid w:val="37F74757"/>
     <w:multiLevelType w:val="hybridMultilevel"/>
     <w:tmpl w:val="3B6C04DA"/>
@@ -24871,7 +25898,7 @@
       </w:rPr>
     </w:lvl>
   </w:abstractNum>
-  <w:abstractNum w:abstractNumId="43">
+  <w:abstractNum w:abstractNumId="46">
     <w:nsid w:val="38E15203"/>
     <w:multiLevelType w:val="hybridMultilevel"/>
     <w:tmpl w:val="12E08554"/>
@@ -24957,7 +25984,7 @@
       </w:pPr>
     </w:lvl>
   </w:abstractNum>
-  <w:abstractNum w:abstractNumId="44">
+  <w:abstractNum w:abstractNumId="47">
     <w:nsid w:val="3C5D78E4"/>
     <w:multiLevelType w:val="hybridMultilevel"/>
     <w:tmpl w:val="16DC45D2"/>
@@ -25070,7 +26097,7 @@
       </w:rPr>
     </w:lvl>
   </w:abstractNum>
-  <w:abstractNum w:abstractNumId="45">
+  <w:abstractNum w:abstractNumId="48">
     <w:nsid w:val="3DAF287B"/>
     <w:multiLevelType w:val="hybridMultilevel"/>
     <w:tmpl w:val="79366C18"/>
@@ -25183,7 +26210,7 @@
       </w:rPr>
     </w:lvl>
   </w:abstractNum>
-  <w:abstractNum w:abstractNumId="46">
+  <w:abstractNum w:abstractNumId="49">
     <w:nsid w:val="3FD932AE"/>
     <w:multiLevelType w:val="hybridMultilevel"/>
     <w:tmpl w:val="E1204446"/>
@@ -25296,7 +26323,7 @@
       </w:rPr>
     </w:lvl>
   </w:abstractNum>
-  <w:abstractNum w:abstractNumId="47">
+  <w:abstractNum w:abstractNumId="50">
     <w:nsid w:val="45D00C09"/>
     <w:multiLevelType w:val="hybridMultilevel"/>
     <w:tmpl w:val="CC660646"/>
@@ -25409,7 +26436,7 @@
       </w:rPr>
     </w:lvl>
   </w:abstractNum>
-  <w:abstractNum w:abstractNumId="48">
+  <w:abstractNum w:abstractNumId="51">
     <w:nsid w:val="465160F5"/>
     <w:multiLevelType w:val="hybridMultilevel"/>
     <w:tmpl w:val="E5185360"/>
@@ -25495,7 +26522,7 @@
       </w:pPr>
     </w:lvl>
   </w:abstractNum>
-  <w:abstractNum w:abstractNumId="49">
+  <w:abstractNum w:abstractNumId="52">
     <w:nsid w:val="484B2F9D"/>
     <w:multiLevelType w:val="hybridMultilevel"/>
     <w:tmpl w:val="A080E720"/>
@@ -25608,7 +26635,7 @@
       </w:rPr>
     </w:lvl>
   </w:abstractNum>
-  <w:abstractNum w:abstractNumId="50">
+  <w:abstractNum w:abstractNumId="53">
     <w:nsid w:val="4AC8147D"/>
     <w:multiLevelType w:val="hybridMultilevel"/>
     <w:tmpl w:val="44E8CDD8"/>
@@ -25694,7 +26721,7 @@
       </w:pPr>
     </w:lvl>
   </w:abstractNum>
-  <w:abstractNum w:abstractNumId="51">
+  <w:abstractNum w:abstractNumId="54">
     <w:nsid w:val="4D6D096A"/>
     <w:multiLevelType w:val="hybridMultilevel"/>
     <w:tmpl w:val="B6021B1E"/>
@@ -25807,7 +26834,7 @@
       </w:rPr>
     </w:lvl>
   </w:abstractNum>
-  <w:abstractNum w:abstractNumId="52">
+  <w:abstractNum w:abstractNumId="55">
     <w:nsid w:val="4E0B3A04"/>
     <w:multiLevelType w:val="hybridMultilevel"/>
     <w:tmpl w:val="C6A890E0"/>
@@ -25920,7 +26947,7 @@
       </w:rPr>
     </w:lvl>
   </w:abstractNum>
-  <w:abstractNum w:abstractNumId="53">
+  <w:abstractNum w:abstractNumId="56">
     <w:nsid w:val="4EB70B02"/>
     <w:multiLevelType w:val="hybridMultilevel"/>
     <w:tmpl w:val="FAC29222"/>
@@ -26033,7 +27060,7 @@
       </w:rPr>
     </w:lvl>
   </w:abstractNum>
-  <w:abstractNum w:abstractNumId="54">
+  <w:abstractNum w:abstractNumId="57">
     <w:nsid w:val="4F7F130F"/>
     <w:multiLevelType w:val="hybridMultilevel"/>
     <w:tmpl w:val="D48485EE"/>
@@ -26146,7 +27173,7 @@
       </w:rPr>
     </w:lvl>
   </w:abstractNum>
-  <w:abstractNum w:abstractNumId="55">
+  <w:abstractNum w:abstractNumId="58">
     <w:nsid w:val="50771BBB"/>
     <w:multiLevelType w:val="hybridMultilevel"/>
     <w:tmpl w:val="1068B520"/>
@@ -26259,7 +27286,7 @@
       </w:rPr>
     </w:lvl>
   </w:abstractNum>
-  <w:abstractNum w:abstractNumId="56">
+  <w:abstractNum w:abstractNumId="59">
     <w:nsid w:val="5259572A"/>
     <w:multiLevelType w:val="hybridMultilevel"/>
     <w:tmpl w:val="72C8EA24"/>
@@ -26372,7 +27399,7 @@
       </w:rPr>
     </w:lvl>
   </w:abstractNum>
-  <w:abstractNum w:abstractNumId="57">
+  <w:abstractNum w:abstractNumId="60">
     <w:nsid w:val="52B54256"/>
     <w:multiLevelType w:val="hybridMultilevel"/>
     <w:tmpl w:val="4464146A"/>
@@ -26485,7 +27512,7 @@
       </w:rPr>
     </w:lvl>
   </w:abstractNum>
-  <w:abstractNum w:abstractNumId="58">
+  <w:abstractNum w:abstractNumId="61">
     <w:nsid w:val="54771ECD"/>
     <w:multiLevelType w:val="hybridMultilevel"/>
     <w:tmpl w:val="971ED7CA"/>
@@ -26598,7 +27625,7 @@
       </w:rPr>
     </w:lvl>
   </w:abstractNum>
-  <w:abstractNum w:abstractNumId="59">
+  <w:abstractNum w:abstractNumId="62">
     <w:nsid w:val="55E33382"/>
     <w:multiLevelType w:val="hybridMultilevel"/>
     <w:tmpl w:val="5FAA6D2C"/>
@@ -26711,7 +27738,7 @@
       </w:rPr>
     </w:lvl>
   </w:abstractNum>
-  <w:abstractNum w:abstractNumId="60">
+  <w:abstractNum w:abstractNumId="63">
     <w:nsid w:val="56122CA2"/>
     <w:multiLevelType w:val="hybridMultilevel"/>
     <w:tmpl w:val="E3B637EE"/>
@@ -26824,7 +27851,7 @@
       </w:rPr>
     </w:lvl>
   </w:abstractNum>
-  <w:abstractNum w:abstractNumId="61">
+  <w:abstractNum w:abstractNumId="64">
     <w:nsid w:val="57981F6E"/>
     <w:multiLevelType w:val="hybridMultilevel"/>
     <w:tmpl w:val="FE22107A"/>
@@ -26937,7 +27964,7 @@
       </w:rPr>
     </w:lvl>
   </w:abstractNum>
-  <w:abstractNum w:abstractNumId="62">
+  <w:abstractNum w:abstractNumId="65">
     <w:nsid w:val="58335FF4"/>
     <w:multiLevelType w:val="hybridMultilevel"/>
     <w:tmpl w:val="C8A4B996"/>
@@ -27050,7 +28077,7 @@
       </w:rPr>
     </w:lvl>
   </w:abstractNum>
-  <w:abstractNum w:abstractNumId="63">
+  <w:abstractNum w:abstractNumId="66">
     <w:nsid w:val="59276693"/>
     <w:multiLevelType w:val="hybridMultilevel"/>
     <w:tmpl w:val="C116115E"/>
@@ -27163,7 +28190,7 @@
       </w:rPr>
     </w:lvl>
   </w:abstractNum>
-  <w:abstractNum w:abstractNumId="64">
+  <w:abstractNum w:abstractNumId="67">
     <w:nsid w:val="5A496A6D"/>
     <w:multiLevelType w:val="hybridMultilevel"/>
     <w:tmpl w:val="2C588B24"/>
@@ -27249,7 +28276,7 @@
       </w:pPr>
     </w:lvl>
   </w:abstractNum>
-  <w:abstractNum w:abstractNumId="65">
+  <w:abstractNum w:abstractNumId="68">
     <w:nsid w:val="5BD37EBF"/>
     <w:multiLevelType w:val="hybridMultilevel"/>
     <w:tmpl w:val="7548CBFA"/>
@@ -27362,7 +28389,120 @@
       </w:rPr>
     </w:lvl>
   </w:abstractNum>
-  <w:abstractNum w:abstractNumId="66">
+  <w:abstractNum w:abstractNumId="69">
+    <w:nsid w:val="5D8627C4"/>
+    <w:multiLevelType w:val="hybridMultilevel"/>
+    <w:tmpl w:val="7278FBE8"/>
+    <w:lvl w:ilvl="0" w:tplc="04090001">
+      <w:start w:val="1"/>
+      <w:numFmt w:val="bullet"/>
+      <w:lvlText w:val=""/>
+      <w:lvlJc w:val="left"/>
+      <w:pPr>
+        <w:ind w:left="720" w:hanging="360"/>
+      </w:pPr>
+      <w:rPr>
+        <w:rFonts w:ascii="Symbol" w:hAnsi="Symbol" w:hint="default"/>
+      </w:rPr>
+    </w:lvl>
+    <w:lvl w:ilvl="1" w:tplc="04090003" w:tentative="1">
+      <w:start w:val="1"/>
+      <w:numFmt w:val="bullet"/>
+      <w:lvlText w:val="o"/>
+      <w:lvlJc w:val="left"/>
+      <w:pPr>
+        <w:ind w:left="1440" w:hanging="360"/>
+      </w:pPr>
+      <w:rPr>
+        <w:rFonts w:ascii="Courier New" w:hAnsi="Courier New" w:cs="Courier New" w:hint="default"/>
+      </w:rPr>
+    </w:lvl>
+    <w:lvl w:ilvl="2" w:tplc="04090005" w:tentative="1">
+      <w:start w:val="1"/>
+      <w:numFmt w:val="bullet"/>
+      <w:lvlText w:val=""/>
+      <w:lvlJc w:val="left"/>
+      <w:pPr>
+        <w:ind w:left="2160" w:hanging="360"/>
+      </w:pPr>
+      <w:rPr>
+        <w:rFonts w:ascii="Wingdings" w:hAnsi="Wingdings" w:hint="default"/>
+      </w:rPr>
+    </w:lvl>
+    <w:lvl w:ilvl="3" w:tplc="04090001" w:tentative="1">
+      <w:start w:val="1"/>
+      <w:numFmt w:val="bullet"/>
+      <w:lvlText w:val=""/>
+      <w:lvlJc w:val="left"/>
+      <w:pPr>
+        <w:ind w:left="2880" w:hanging="360"/>
+      </w:pPr>
+      <w:rPr>
+        <w:rFonts w:ascii="Symbol" w:hAnsi="Symbol" w:hint="default"/>
+      </w:rPr>
+    </w:lvl>
+    <w:lvl w:ilvl="4" w:tplc="04090003" w:tentative="1">
+      <w:start w:val="1"/>
+      <w:numFmt w:val="bullet"/>
+      <w:lvlText w:val="o"/>
+      <w:lvlJc w:val="left"/>
+      <w:pPr>
+        <w:ind w:left="3600" w:hanging="360"/>
+      </w:pPr>
+      <w:rPr>
+        <w:rFonts w:ascii="Courier New" w:hAnsi="Courier New" w:cs="Courier New" w:hint="default"/>
+      </w:rPr>
+    </w:lvl>
+    <w:lvl w:ilvl="5" w:tplc="04090005" w:tentative="1">
+      <w:start w:val="1"/>
+      <w:numFmt w:val="bullet"/>
+      <w:lvlText w:val=""/>
+      <w:lvlJc w:val="left"/>
+      <w:pPr>
+        <w:ind w:left="4320" w:hanging="360"/>
+      </w:pPr>
+      <w:rPr>
+        <w:rFonts w:ascii="Wingdings" w:hAnsi="Wingdings" w:hint="default"/>
+      </w:rPr>
+    </w:lvl>
+    <w:lvl w:ilvl="6" w:tplc="04090001" w:tentative="1">
+      <w:start w:val="1"/>
+      <w:numFmt w:val="bullet"/>
+      <w:lvlText w:val=""/>
+      <w:lvlJc w:val="left"/>
+      <w:pPr>
+        <w:ind w:left="5040" w:hanging="360"/>
+      </w:pPr>
+      <w:rPr>
+        <w:rFonts w:ascii="Symbol" w:hAnsi="Symbol" w:hint="default"/>
+      </w:rPr>
+    </w:lvl>
+    <w:lvl w:ilvl="7" w:tplc="04090003" w:tentative="1">
+      <w:start w:val="1"/>
+      <w:numFmt w:val="bullet"/>
+      <w:lvlText w:val="o"/>
+      <w:lvlJc w:val="left"/>
+      <w:pPr>
+        <w:ind w:left="5760" w:hanging="360"/>
+      </w:pPr>
+      <w:rPr>
+        <w:rFonts w:ascii="Courier New" w:hAnsi="Courier New" w:cs="Courier New" w:hint="default"/>
+      </w:rPr>
+    </w:lvl>
+    <w:lvl w:ilvl="8" w:tplc="04090005" w:tentative="1">
+      <w:start w:val="1"/>
+      <w:numFmt w:val="bullet"/>
+      <w:lvlText w:val=""/>
+      <w:lvlJc w:val="left"/>
+      <w:pPr>
+        <w:ind w:left="6480" w:hanging="360"/>
+      </w:pPr>
+      <w:rPr>
+        <w:rFonts w:ascii="Wingdings" w:hAnsi="Wingdings" w:hint="default"/>
+      </w:rPr>
+    </w:lvl>
+  </w:abstractNum>
+  <w:abstractNum w:abstractNumId="70">
     <w:nsid w:val="5F016C85"/>
     <w:multiLevelType w:val="hybridMultilevel"/>
     <w:tmpl w:val="7BD8820E"/>
@@ -27448,7 +28588,7 @@
       </w:pPr>
     </w:lvl>
   </w:abstractNum>
-  <w:abstractNum w:abstractNumId="67">
+  <w:abstractNum w:abstractNumId="71">
     <w:nsid w:val="5F9F2F80"/>
     <w:multiLevelType w:val="hybridMultilevel"/>
     <w:tmpl w:val="22100F82"/>
@@ -27561,7 +28701,7 @@
       </w:rPr>
     </w:lvl>
   </w:abstractNum>
-  <w:abstractNum w:abstractNumId="68">
+  <w:abstractNum w:abstractNumId="72">
     <w:nsid w:val="60155F02"/>
     <w:multiLevelType w:val="hybridMultilevel"/>
     <w:tmpl w:val="0E94BAFA"/>
@@ -27674,7 +28814,7 @@
       </w:rPr>
     </w:lvl>
   </w:abstractNum>
-  <w:abstractNum w:abstractNumId="69">
+  <w:abstractNum w:abstractNumId="73">
     <w:nsid w:val="60817ADC"/>
     <w:multiLevelType w:val="hybridMultilevel"/>
     <w:tmpl w:val="21AAFD2C"/>
@@ -27787,7 +28927,7 @@
       </w:rPr>
     </w:lvl>
   </w:abstractNum>
-  <w:abstractNum w:abstractNumId="70">
+  <w:abstractNum w:abstractNumId="74">
     <w:nsid w:val="64794762"/>
     <w:multiLevelType w:val="hybridMultilevel"/>
     <w:tmpl w:val="58181D28"/>
@@ -27900,7 +29040,7 @@
       </w:rPr>
     </w:lvl>
   </w:abstractNum>
-  <w:abstractNum w:abstractNumId="71">
+  <w:abstractNum w:abstractNumId="75">
     <w:nsid w:val="64AB33B8"/>
     <w:multiLevelType w:val="hybridMultilevel"/>
     <w:tmpl w:val="AF361D02"/>
@@ -28013,7 +29153,120 @@
       </w:rPr>
     </w:lvl>
   </w:abstractNum>
-  <w:abstractNum w:abstractNumId="72">
+  <w:abstractNum w:abstractNumId="76">
+    <w:nsid w:val="67074D52"/>
+    <w:multiLevelType w:val="hybridMultilevel"/>
+    <w:tmpl w:val="FA647E4A"/>
+    <w:lvl w:ilvl="0" w:tplc="04090001">
+      <w:start w:val="1"/>
+      <w:numFmt w:val="bullet"/>
+      <w:lvlText w:val=""/>
+      <w:lvlJc w:val="left"/>
+      <w:pPr>
+        <w:ind w:left="720" w:hanging="360"/>
+      </w:pPr>
+      <w:rPr>
+        <w:rFonts w:ascii="Symbol" w:hAnsi="Symbol" w:hint="default"/>
+      </w:rPr>
+    </w:lvl>
+    <w:lvl w:ilvl="1" w:tplc="04090003">
+      <w:start w:val="1"/>
+      <w:numFmt w:val="bullet"/>
+      <w:lvlText w:val="o"/>
+      <w:lvlJc w:val="left"/>
+      <w:pPr>
+        <w:ind w:left="1440" w:hanging="360"/>
+      </w:pPr>
+      <w:rPr>
+        <w:rFonts w:ascii="Courier New" w:hAnsi="Courier New" w:cs="Courier New" w:hint="default"/>
+      </w:rPr>
+    </w:lvl>
+    <w:lvl w:ilvl="2" w:tplc="04090005">
+      <w:start w:val="1"/>
+      <w:numFmt w:val="bullet"/>
+      <w:lvlText w:val=""/>
+      <w:lvlJc w:val="left"/>
+      <w:pPr>
+        <w:ind w:left="2160" w:hanging="360"/>
+      </w:pPr>
+      <w:rPr>
+        <w:rFonts w:ascii="Wingdings" w:hAnsi="Wingdings" w:hint="default"/>
+      </w:rPr>
+    </w:lvl>
+    <w:lvl w:ilvl="3" w:tplc="04090001">
+      <w:start w:val="1"/>
+      <w:numFmt w:val="bullet"/>
+      <w:lvlText w:val=""/>
+      <w:lvlJc w:val="left"/>
+      <w:pPr>
+        <w:ind w:left="2880" w:hanging="360"/>
+      </w:pPr>
+      <w:rPr>
+        <w:rFonts w:ascii="Symbol" w:hAnsi="Symbol" w:hint="default"/>
+      </w:rPr>
+    </w:lvl>
+    <w:lvl w:ilvl="4" w:tplc="04090003" w:tentative="1">
+      <w:start w:val="1"/>
+      <w:numFmt w:val="bullet"/>
+      <w:lvlText w:val="o"/>
+      <w:lvlJc w:val="left"/>
+      <w:pPr>
+        <w:ind w:left="3600" w:hanging="360"/>
+      </w:pPr>
+      <w:rPr>
+        <w:rFonts w:ascii="Courier New" w:hAnsi="Courier New" w:cs="Courier New" w:hint="default"/>
+      </w:rPr>
+    </w:lvl>
+    <w:lvl w:ilvl="5" w:tplc="04090005" w:tentative="1">
+      <w:start w:val="1"/>
+      <w:numFmt w:val="bullet"/>
+      <w:lvlText w:val=""/>
+      <w:lvlJc w:val="left"/>
+      <w:pPr>
+        <w:ind w:left="4320" w:hanging="360"/>
+      </w:pPr>
+      <w:rPr>
+        <w:rFonts w:ascii="Wingdings" w:hAnsi="Wingdings" w:hint="default"/>
+      </w:rPr>
+    </w:lvl>
+    <w:lvl w:ilvl="6" w:tplc="04090001" w:tentative="1">
+      <w:start w:val="1"/>
+      <w:numFmt w:val="bullet"/>
+      <w:lvlText w:val=""/>
+      <w:lvlJc w:val="left"/>
+      <w:pPr>
+        <w:ind w:left="5040" w:hanging="360"/>
+      </w:pPr>
+      <w:rPr>
+        <w:rFonts w:ascii="Symbol" w:hAnsi="Symbol" w:hint="default"/>
+      </w:rPr>
+    </w:lvl>
+    <w:lvl w:ilvl="7" w:tplc="04090003" w:tentative="1">
+      <w:start w:val="1"/>
+      <w:numFmt w:val="bullet"/>
+      <w:lvlText w:val="o"/>
+      <w:lvlJc w:val="left"/>
+      <w:pPr>
+        <w:ind w:left="5760" w:hanging="360"/>
+      </w:pPr>
+      <w:rPr>
+        <w:rFonts w:ascii="Courier New" w:hAnsi="Courier New" w:cs="Courier New" w:hint="default"/>
+      </w:rPr>
+    </w:lvl>
+    <w:lvl w:ilvl="8" w:tplc="04090005" w:tentative="1">
+      <w:start w:val="1"/>
+      <w:numFmt w:val="bullet"/>
+      <w:lvlText w:val=""/>
+      <w:lvlJc w:val="left"/>
+      <w:pPr>
+        <w:ind w:left="6480" w:hanging="360"/>
+      </w:pPr>
+      <w:rPr>
+        <w:rFonts w:ascii="Wingdings" w:hAnsi="Wingdings" w:hint="default"/>
+      </w:rPr>
+    </w:lvl>
+  </w:abstractNum>
+  <w:abstractNum w:abstractNumId="77">
     <w:nsid w:val="68EE388E"/>
     <w:multiLevelType w:val="hybridMultilevel"/>
     <w:tmpl w:val="A0EE617A"/>
@@ -28126,7 +29379,7 @@
       </w:rPr>
     </w:lvl>
   </w:abstractNum>
-  <w:abstractNum w:abstractNumId="73">
+  <w:abstractNum w:abstractNumId="78">
     <w:nsid w:val="6D0A6BD9"/>
     <w:multiLevelType w:val="hybridMultilevel"/>
     <w:tmpl w:val="8840663C"/>
@@ -28239,7 +29492,7 @@
       </w:rPr>
     </w:lvl>
   </w:abstractNum>
-  <w:abstractNum w:abstractNumId="74">
+  <w:abstractNum w:abstractNumId="79">
     <w:nsid w:val="6D3C5DD6"/>
     <w:multiLevelType w:val="hybridMultilevel"/>
     <w:tmpl w:val="3A067E12"/>
@@ -28352,7 +29605,7 @@
       </w:rPr>
     </w:lvl>
   </w:abstractNum>
-  <w:abstractNum w:abstractNumId="75">
+  <w:abstractNum w:abstractNumId="80">
     <w:nsid w:val="6DDD1270"/>
     <w:multiLevelType w:val="hybridMultilevel"/>
     <w:tmpl w:val="E8AC9992"/>
@@ -28465,7 +29718,7 @@
       </w:rPr>
     </w:lvl>
   </w:abstractNum>
-  <w:abstractNum w:abstractNumId="76">
+  <w:abstractNum w:abstractNumId="81">
     <w:nsid w:val="6F667B90"/>
     <w:multiLevelType w:val="hybridMultilevel"/>
     <w:tmpl w:val="293AE75C"/>
@@ -28578,7 +29831,7 @@
       </w:rPr>
     </w:lvl>
   </w:abstractNum>
-  <w:abstractNum w:abstractNumId="77">
+  <w:abstractNum w:abstractNumId="82">
     <w:nsid w:val="71412003"/>
     <w:multiLevelType w:val="hybridMultilevel"/>
     <w:tmpl w:val="9C829E9C"/>
@@ -28691,7 +29944,7 @@
       </w:rPr>
     </w:lvl>
   </w:abstractNum>
-  <w:abstractNum w:abstractNumId="78">
+  <w:abstractNum w:abstractNumId="83">
     <w:nsid w:val="74C57F0F"/>
     <w:multiLevelType w:val="hybridMultilevel"/>
     <w:tmpl w:val="57E667E8"/>
@@ -28804,7 +30057,7 @@
       </w:rPr>
     </w:lvl>
   </w:abstractNum>
-  <w:abstractNum w:abstractNumId="79">
+  <w:abstractNum w:abstractNumId="84">
     <w:nsid w:val="75AB0417"/>
     <w:multiLevelType w:val="hybridMultilevel"/>
     <w:tmpl w:val="2FF65A0E"/>
@@ -28917,7 +30170,7 @@
       </w:rPr>
     </w:lvl>
   </w:abstractNum>
-  <w:abstractNum w:abstractNumId="80">
+  <w:abstractNum w:abstractNumId="85">
     <w:nsid w:val="75CA1A84"/>
     <w:multiLevelType w:val="hybridMultilevel"/>
     <w:tmpl w:val="E4C4B1E8"/>
@@ -29030,7 +30283,7 @@
       </w:rPr>
     </w:lvl>
   </w:abstractNum>
-  <w:abstractNum w:abstractNumId="81">
+  <w:abstractNum w:abstractNumId="86">
     <w:nsid w:val="76696C36"/>
     <w:multiLevelType w:val="hybridMultilevel"/>
     <w:tmpl w:val="278A2DF6"/>
@@ -29143,7 +30396,7 @@
       </w:rPr>
     </w:lvl>
   </w:abstractNum>
-  <w:abstractNum w:abstractNumId="82">
+  <w:abstractNum w:abstractNumId="87">
     <w:nsid w:val="7B1D4DA1"/>
     <w:multiLevelType w:val="hybridMultilevel"/>
     <w:tmpl w:val="B32AE4BA"/>
@@ -29229,7 +30482,7 @@
       </w:pPr>
     </w:lvl>
   </w:abstractNum>
-  <w:abstractNum w:abstractNumId="83">
+  <w:abstractNum w:abstractNumId="88">
     <w:nsid w:val="7C162B99"/>
     <w:multiLevelType w:val="hybridMultilevel"/>
     <w:tmpl w:val="7BF840DA"/>
@@ -29342,7 +30595,7 @@
       </w:rPr>
     </w:lvl>
   </w:abstractNum>
-  <w:abstractNum w:abstractNumId="84">
+  <w:abstractNum w:abstractNumId="89">
     <w:nsid w:val="7EF26473"/>
     <w:multiLevelType w:val="hybridMultilevel"/>
     <w:tmpl w:val="B21EDE22"/>
@@ -29456,58 +30709,58 @@
     </w:lvl>
   </w:abstractNum>
   <w:num w:numId="1">
-    <w:abstractNumId w:val="18"/>
+    <w:abstractNumId w:val="19"/>
   </w:num>
   <w:num w:numId="2">
-    <w:abstractNumId w:val="77"/>
+    <w:abstractNumId w:val="82"/>
   </w:num>
   <w:num w:numId="3">
+    <w:abstractNumId w:val="13"/>
+  </w:num>
+  <w:num w:numId="4">
+    <w:abstractNumId w:val="59"/>
+  </w:num>
+  <w:num w:numId="5">
+    <w:abstractNumId w:val="15"/>
+  </w:num>
+  <w:num w:numId="6">
+    <w:abstractNumId w:val="42"/>
+  </w:num>
+  <w:num w:numId="7">
+    <w:abstractNumId w:val="21"/>
+  </w:num>
+  <w:num w:numId="8">
+    <w:abstractNumId w:val="22"/>
+  </w:num>
+  <w:num w:numId="9">
     <w:abstractNumId w:val="12"/>
   </w:num>
-  <w:num w:numId="4">
-    <w:abstractNumId w:val="56"/>
+  <w:num w:numId="10">
+    <w:abstractNumId w:val="66"/>
   </w:num>
-  <w:num w:numId="5">
+  <w:num w:numId="11">
+    <w:abstractNumId w:val="80"/>
+  </w:num>
+  <w:num w:numId="12">
     <w:abstractNumId w:val="14"/>
   </w:num>
-  <w:num w:numId="6">
-    <w:abstractNumId w:val="40"/>
-  </w:num>
-  <w:num w:numId="7">
-    <w:abstractNumId w:val="20"/>
-  </w:num>
-  <w:num w:numId="8">
-    <w:abstractNumId w:val="21"/>
-  </w:num>
-  <w:num w:numId="9">
-    <w:abstractNumId w:val="11"/>
-  </w:num>
-  <w:num w:numId="10">
-    <w:abstractNumId w:val="63"/>
-  </w:num>
-  <w:num w:numId="11">
-    <w:abstractNumId w:val="75"/>
-  </w:num>
-  <w:num w:numId="12">
-    <w:abstractNumId w:val="13"/>
-  </w:num>
   <w:num w:numId="13">
-    <w:abstractNumId w:val="28"/>
+    <w:abstractNumId w:val="29"/>
   </w:num>
   <w:num w:numId="14">
-    <w:abstractNumId w:val="66"/>
+    <w:abstractNumId w:val="70"/>
   </w:num>
   <w:num w:numId="15">
-    <w:abstractNumId w:val="29"/>
+    <w:abstractNumId w:val="30"/>
   </w:num>
   <w:num w:numId="16">
-    <w:abstractNumId w:val="74"/>
+    <w:abstractNumId w:val="79"/>
   </w:num>
   <w:num w:numId="17">
-    <w:abstractNumId w:val="51"/>
+    <w:abstractNumId w:val="54"/>
   </w:num>
   <w:num w:numId="18">
-    <w:abstractNumId w:val="68"/>
+    <w:abstractNumId w:val="72"/>
   </w:num>
   <w:num w:numId="19">
     <w:abstractNumId w:val="3"/>
@@ -29516,199 +30769,214 @@
     <w:abstractNumId w:val="8"/>
   </w:num>
   <w:num w:numId="21">
-    <w:abstractNumId w:val="33"/>
+    <w:abstractNumId w:val="35"/>
   </w:num>
   <w:num w:numId="22">
+    <w:abstractNumId w:val="50"/>
+  </w:num>
+  <w:num w:numId="23">
+    <w:abstractNumId w:val="41"/>
+  </w:num>
+  <w:num w:numId="24">
+    <w:abstractNumId w:val="44"/>
+  </w:num>
+  <w:num w:numId="25">
+    <w:abstractNumId w:val="73"/>
+  </w:num>
+  <w:num w:numId="26">
+    <w:abstractNumId w:val="46"/>
+  </w:num>
+  <w:num w:numId="27">
+    <w:abstractNumId w:val="83"/>
+  </w:num>
+  <w:num w:numId="28">
+    <w:abstractNumId w:val="52"/>
+  </w:num>
+  <w:num w:numId="29">
+    <w:abstractNumId w:val="89"/>
+  </w:num>
+  <w:num w:numId="30">
+    <w:abstractNumId w:val="28"/>
+  </w:num>
+  <w:num w:numId="31">
+    <w:abstractNumId w:val="67"/>
+  </w:num>
+  <w:num w:numId="32">
+    <w:abstractNumId w:val="65"/>
+  </w:num>
+  <w:num w:numId="33">
     <w:abstractNumId w:val="47"/>
   </w:num>
-  <w:num w:numId="23">
-    <w:abstractNumId w:val="39"/>
-  </w:num>
-  <w:num w:numId="24">
-    <w:abstractNumId w:val="41"/>
-  </w:num>
-  <w:num w:numId="25">
-    <w:abstractNumId w:val="69"/>
-  </w:num>
-  <w:num w:numId="26">
-    <w:abstractNumId w:val="43"/>
-  </w:num>
-  <w:num w:numId="27">
-    <w:abstractNumId w:val="78"/>
-  </w:num>
-  <w:num w:numId="28">
-    <w:abstractNumId w:val="49"/>
-  </w:num>
-  <w:num w:numId="29">
-    <w:abstractNumId w:val="84"/>
-  </w:num>
-  <w:num w:numId="30">
-    <w:abstractNumId w:val="27"/>
-  </w:num>
-  <w:num w:numId="31">
-    <w:abstractNumId w:val="64"/>
-  </w:num>
-  <w:num w:numId="32">
-    <w:abstractNumId w:val="62"/>
-  </w:num>
-  <w:num w:numId="33">
-    <w:abstractNumId w:val="44"/>
-  </w:num>
   <w:num w:numId="34">
-    <w:abstractNumId w:val="76"/>
+    <w:abstractNumId w:val="81"/>
   </w:num>
   <w:num w:numId="35">
     <w:abstractNumId w:val="2"/>
   </w:num>
   <w:num w:numId="36">
-    <w:abstractNumId w:val="30"/>
+    <w:abstractNumId w:val="32"/>
   </w:num>
   <w:num w:numId="37">
-    <w:abstractNumId w:val="65"/>
+    <w:abstractNumId w:val="68"/>
   </w:num>
   <w:num w:numId="38">
-    <w:abstractNumId w:val="32"/>
+    <w:abstractNumId w:val="34"/>
   </w:num>
   <w:num w:numId="39">
-    <w:abstractNumId w:val="31"/>
+    <w:abstractNumId w:val="33"/>
   </w:num>
   <w:num w:numId="40">
-    <w:abstractNumId w:val="70"/>
+    <w:abstractNumId w:val="74"/>
   </w:num>
   <w:num w:numId="41">
     <w:abstractNumId w:val="7"/>
   </w:num>
   <w:num w:numId="42">
-    <w:abstractNumId w:val="83"/>
+    <w:abstractNumId w:val="88"/>
   </w:num>
   <w:num w:numId="43">
-    <w:abstractNumId w:val="61"/>
+    <w:abstractNumId w:val="64"/>
   </w:num>
   <w:num w:numId="44">
-    <w:abstractNumId w:val="80"/>
+    <w:abstractNumId w:val="85"/>
   </w:num>
   <w:num w:numId="45">
-    <w:abstractNumId w:val="46"/>
+    <w:abstractNumId w:val="49"/>
   </w:num>
   <w:num w:numId="46">
-    <w:abstractNumId w:val="82"/>
+    <w:abstractNumId w:val="87"/>
   </w:num>
   <w:num w:numId="47">
     <w:abstractNumId w:val="4"/>
   </w:num>
   <w:num w:numId="48">
-    <w:abstractNumId w:val="37"/>
+    <w:abstractNumId w:val="39"/>
   </w:num>
   <w:num w:numId="49">
-    <w:abstractNumId w:val="34"/>
+    <w:abstractNumId w:val="36"/>
   </w:num>
   <w:num w:numId="50">
-    <w:abstractNumId w:val="26"/>
+    <w:abstractNumId w:val="27"/>
   </w:num>
   <w:num w:numId="51">
-    <w:abstractNumId w:val="60"/>
+    <w:abstractNumId w:val="63"/>
   </w:num>
   <w:num w:numId="52">
-    <w:abstractNumId w:val="42"/>
+    <w:abstractNumId w:val="45"/>
   </w:num>
   <w:num w:numId="53">
     <w:abstractNumId w:val="6"/>
   </w:num>
   <w:num w:numId="54">
-    <w:abstractNumId w:val="35"/>
+    <w:abstractNumId w:val="37"/>
   </w:num>
   <w:num w:numId="55">
-    <w:abstractNumId w:val="79"/>
+    <w:abstractNumId w:val="84"/>
   </w:num>
   <w:num w:numId="56">
+    <w:abstractNumId w:val="26"/>
+  </w:num>
+  <w:num w:numId="57">
+    <w:abstractNumId w:val="20"/>
+  </w:num>
+  <w:num w:numId="58">
+    <w:abstractNumId w:val="40"/>
+  </w:num>
+  <w:num w:numId="59">
+    <w:abstractNumId w:val="86"/>
+  </w:num>
+  <w:num w:numId="60">
+    <w:abstractNumId w:val="53"/>
+  </w:num>
+  <w:num w:numId="61">
     <w:abstractNumId w:val="25"/>
   </w:num>
-  <w:num w:numId="57">
-    <w:abstractNumId w:val="19"/>
-  </w:num>
-  <w:num w:numId="58">
-    <w:abstractNumId w:val="38"/>
-  </w:num>
-  <w:num w:numId="59">
-    <w:abstractNumId w:val="81"/>
-  </w:num>
-  <w:num w:numId="60">
-    <w:abstractNumId w:val="50"/>
-  </w:num>
-  <w:num w:numId="61">
+  <w:num w:numId="62">
     <w:abstractNumId w:val="24"/>
   </w:num>
-  <w:num w:numId="62">
+  <w:num w:numId="63">
+    <w:abstractNumId w:val="48"/>
+  </w:num>
+  <w:num w:numId="64">
+    <w:abstractNumId w:val="18"/>
+  </w:num>
+  <w:num w:numId="65">
+    <w:abstractNumId w:val="16"/>
+  </w:num>
+  <w:num w:numId="66">
+    <w:abstractNumId w:val="62"/>
+  </w:num>
+  <w:num w:numId="67">
+    <w:abstractNumId w:val="51"/>
+  </w:num>
+  <w:num w:numId="68">
     <w:abstractNumId w:val="23"/>
   </w:num>
-  <w:num w:numId="63">
-    <w:abstractNumId w:val="45"/>
-  </w:num>
-  <w:num w:numId="64">
-    <w:abstractNumId w:val="17"/>
-  </w:num>
-  <w:num w:numId="65">
-    <w:abstractNumId w:val="15"/>
-  </w:num>
-  <w:num w:numId="66">
-    <w:abstractNumId w:val="59"/>
-  </w:num>
-  <w:num w:numId="67">
-    <w:abstractNumId w:val="48"/>
-  </w:num>
-  <w:num w:numId="68">
-    <w:abstractNumId w:val="22"/>
-  </w:num>
   <w:num w:numId="69">
-    <w:abstractNumId w:val="55"/>
+    <w:abstractNumId w:val="58"/>
   </w:num>
   <w:num w:numId="70">
     <w:abstractNumId w:val="5"/>
   </w:num>
   <w:num w:numId="71">
-    <w:abstractNumId w:val="54"/>
+    <w:abstractNumId w:val="57"/>
   </w:num>
   <w:num w:numId="72">
-    <w:abstractNumId w:val="36"/>
+    <w:abstractNumId w:val="38"/>
   </w:num>
   <w:num w:numId="73">
-    <w:abstractNumId w:val="72"/>
+    <w:abstractNumId w:val="77"/>
   </w:num>
   <w:num w:numId="74">
     <w:abstractNumId w:val="9"/>
   </w:num>
   <w:num w:numId="75">
-    <w:abstractNumId w:val="16"/>
+    <w:abstractNumId w:val="17"/>
   </w:num>
   <w:num w:numId="76">
     <w:abstractNumId w:val="1"/>
   </w:num>
   <w:num w:numId="77">
-    <w:abstractNumId w:val="52"/>
+    <w:abstractNumId w:val="55"/>
   </w:num>
   <w:num w:numId="78">
-    <w:abstractNumId w:val="57"/>
+    <w:abstractNumId w:val="60"/>
   </w:num>
   <w:num w:numId="79">
     <w:abstractNumId w:val="0"/>
   </w:num>
   <w:num w:numId="80">
-    <w:abstractNumId w:val="71"/>
+    <w:abstractNumId w:val="75"/>
   </w:num>
   <w:num w:numId="81">
-    <w:abstractNumId w:val="53"/>
+    <w:abstractNumId w:val="56"/>
   </w:num>
   <w:num w:numId="82">
-    <w:abstractNumId w:val="73"/>
+    <w:abstractNumId w:val="78"/>
   </w:num>
   <w:num w:numId="83">
     <w:abstractNumId w:val="10"/>
   </w:num>
   <w:num w:numId="84">
-    <w:abstractNumId w:val="58"/>
+    <w:abstractNumId w:val="61"/>
   </w:num>
   <w:num w:numId="85">
-    <w:abstractNumId w:val="67"/>
+    <w:abstractNumId w:val="71"/>
+  </w:num>
+  <w:num w:numId="86">
+    <w:abstractNumId w:val="31"/>
+  </w:num>
+  <w:num w:numId="87">
+    <w:abstractNumId w:val="11"/>
+  </w:num>
+  <w:num w:numId="88">
+    <w:abstractNumId w:val="43"/>
+  </w:num>
+  <w:num w:numId="89">
+    <w:abstractNumId w:val="76"/>
+  </w:num>
+  <w:num w:numId="90">
+    <w:abstractNumId w:val="69"/>
   </w:num>
   <w:numIdMacAtCleanup w:val="80"/>
 </w:numbering>

</xml_diff>

<commit_message>
Notes on Kleinbaum et. al. (2014) chapter 11
</commit_message>
<xml_diff>
--- a/Notes/KleinbaumKupperNizamRosenberg_2014_Applied-Regression-Analysis.docx
+++ b/Notes/KleinbaumKupperNizamRosenberg_2014_Applied-Regression-Analysis.docx
@@ -20138,7 +20138,7 @@
         <w:spacing w:after="0" w:line="240" w:lineRule="auto"/>
       </w:pPr>
       <w:r>
-        <w:t>Effect modifiers (also called effect measure modifiers) are control variables that modify an outcome depending on their values.</w:t>
+        <w:t>Interaction is a statistical property of a mathematical model.</w:t>
       </w:r>
     </w:p>
     <w:p>
@@ -20151,7 +20151,33 @@
         <w:spacing w:after="0" w:line="240" w:lineRule="auto"/>
       </w:pPr>
       <w:r>
-        <w:t>Interaction is a statistical property of a mathematical model.</w:t>
+        <w:t>Effect modifiers are control variables that modify an outcome depending on their values.</w:t>
+      </w:r>
+    </w:p>
+    <w:p>
+      <w:pPr>
+        <w:pStyle w:val="ListParagraph"/>
+        <w:numPr>
+          <w:ilvl w:val="2"/>
+          <w:numId w:val="89"/>
+        </w:numPr>
+        <w:spacing w:after="0" w:line="240" w:lineRule="auto"/>
+      </w:pPr>
+      <w:r>
+        <w:t>Effect modification (also called effect measure modification) is the meaning we assign to the presence of interaction among variables under consideration.</w:t>
+      </w:r>
+    </w:p>
+    <w:p>
+      <w:pPr>
+        <w:pStyle w:val="ListParagraph"/>
+        <w:numPr>
+          <w:ilvl w:val="2"/>
+          <w:numId w:val="89"/>
+        </w:numPr>
+        <w:spacing w:after="0" w:line="240" w:lineRule="auto"/>
+      </w:pPr>
+      <w:r>
+        <w:t>The terms effect modification and interaction used interchangeably.</w:t>
       </w:r>
     </w:p>
     <w:p>
@@ -20174,6 +20200,701 @@
           <w:ilvl w:val="0"/>
           <w:numId w:val="90"/>
         </w:numPr>
+        <w:spacing w:after="0" w:line="240" w:lineRule="auto"/>
+      </w:pPr>
+      <w:r>
+        <w:t>Assumes no interaction is present.</w:t>
+      </w:r>
+    </w:p>
+    <w:p>
+      <w:pPr>
+        <w:pStyle w:val="ListParagraph"/>
+        <w:numPr>
+          <w:ilvl w:val="0"/>
+          <w:numId w:val="90"/>
+        </w:numPr>
+        <w:spacing w:after="0" w:line="240" w:lineRule="auto"/>
+      </w:pPr>
+      <w:r>
+        <w:t>Controlling for one extraneous variable</w:t>
+      </w:r>
+    </w:p>
+    <w:p>
+      <w:pPr>
+        <w:pStyle w:val="ListParagraph"/>
+        <w:numPr>
+          <w:ilvl w:val="1"/>
+          <w:numId w:val="90"/>
+        </w:numPr>
+        <w:spacing w:after="0" w:line="240" w:lineRule="auto"/>
+      </w:pPr>
+      <w:r>
+        <w:t>Crude estimate is Y = β</w:t>
+      </w:r>
+      <w:r>
+        <w:rPr>
+          <w:vertAlign w:val="subscript"/>
+        </w:rPr>
+        <w:t>0</w:t>
+      </w:r>
+      <w:r>
+        <w:t xml:space="preserve"> + </w:t>
+      </w:r>
+      <m:oMath>
+        <m:sSub>
+          <m:sSubPr>
+            <m:ctrlPr>
+              <w:rPr>
+                <w:rFonts w:ascii="Cambria Math" w:hAnsi="Cambria Math"/>
+                <w:i/>
+              </w:rPr>
+            </m:ctrlPr>
+          </m:sSubPr>
+          <m:e>
+            <m:acc>
+              <m:accPr>
+                <m:ctrlPr>
+                  <w:rPr>
+                    <w:rFonts w:ascii="Cambria Math" w:hAnsi="Cambria Math"/>
+                    <w:i/>
+                  </w:rPr>
+                </m:ctrlPr>
+              </m:accPr>
+              <m:e>
+                <m:r>
+                  <w:rPr>
+                    <w:rFonts w:ascii="Cambria Math" w:hAnsi="Cambria Math"/>
+                  </w:rPr>
+                  <m:t>β</m:t>
+                </m:r>
+              </m:e>
+            </m:acc>
+          </m:e>
+          <m:sub>
+            <m:r>
+              <w:rPr>
+                <w:rFonts w:ascii="Cambria Math" w:hAnsi="Cambria Math"/>
+              </w:rPr>
+              <m:t>1</m:t>
+            </m:r>
+          </m:sub>
+        </m:sSub>
+      </m:oMath>
+      <w:r>
+        <w:t>T + E (Eq. 11.6)</w:t>
+      </w:r>
+    </w:p>
+    <w:p>
+      <w:pPr>
+        <w:pStyle w:val="ListParagraph"/>
+        <w:numPr>
+          <w:ilvl w:val="1"/>
+          <w:numId w:val="90"/>
+        </w:numPr>
+        <w:spacing w:after="0" w:line="240" w:lineRule="auto"/>
+      </w:pPr>
+      <w:r>
+        <w:t>Adjusted estimate is Y = β</w:t>
+      </w:r>
+      <w:r>
+        <w:rPr>
+          <w:vertAlign w:val="subscript"/>
+        </w:rPr>
+        <w:t>0</w:t>
+      </w:r>
+      <w:r>
+        <w:t xml:space="preserve"> + </w:t>
+      </w:r>
+      <m:oMath>
+        <m:sSub>
+          <m:sSubPr>
+            <m:ctrlPr>
+              <w:rPr>
+                <w:rFonts w:ascii="Cambria Math" w:hAnsi="Cambria Math"/>
+                <w:i/>
+              </w:rPr>
+            </m:ctrlPr>
+          </m:sSubPr>
+          <m:e>
+            <m:acc>
+              <m:accPr>
+                <m:ctrlPr>
+                  <w:rPr>
+                    <w:rFonts w:ascii="Cambria Math" w:hAnsi="Cambria Math"/>
+                    <w:i/>
+                  </w:rPr>
+                </m:ctrlPr>
+              </m:accPr>
+              <m:e>
+                <m:r>
+                  <w:rPr>
+                    <w:rFonts w:ascii="Cambria Math" w:hAnsi="Cambria Math"/>
+                  </w:rPr>
+                  <m:t>β</m:t>
+                </m:r>
+              </m:e>
+            </m:acc>
+          </m:e>
+          <m:sub>
+            <m:r>
+              <w:rPr>
+                <w:rFonts w:ascii="Cambria Math" w:hAnsi="Cambria Math"/>
+              </w:rPr>
+              <m:t>1|C</m:t>
+            </m:r>
+          </m:sub>
+        </m:sSub>
+      </m:oMath>
+      <w:r>
+        <w:t>T +</w:t>
+      </w:r>
+      <w:r>
+        <w:t xml:space="preserve"> </w:t>
+      </w:r>
+      <w:r>
+        <w:t>β</w:t>
+      </w:r>
+      <w:r>
+        <w:rPr>
+          <w:vertAlign w:val="subscript"/>
+        </w:rPr>
+        <w:t>2</w:t>
+      </w:r>
+      <w:r>
+        <w:t>C + E (Eq. 11.5)</w:t>
+      </w:r>
+    </w:p>
+    <w:p>
+      <w:pPr>
+        <w:pStyle w:val="ListParagraph"/>
+        <w:numPr>
+          <w:ilvl w:val="1"/>
+          <w:numId w:val="90"/>
+        </w:numPr>
+        <w:spacing w:after="0" w:line="240" w:lineRule="auto"/>
+      </w:pPr>
+      <w:r>
+        <w:t xml:space="preserve">Confounding present if </w:t>
+      </w:r>
+      <m:oMath>
+        <m:sSub>
+          <m:sSubPr>
+            <m:ctrlPr>
+              <w:rPr>
+                <w:rFonts w:ascii="Cambria Math" w:hAnsi="Cambria Math"/>
+                <w:i/>
+              </w:rPr>
+            </m:ctrlPr>
+          </m:sSubPr>
+          <m:e>
+            <m:acc>
+              <m:accPr>
+                <m:ctrlPr>
+                  <w:rPr>
+                    <w:rFonts w:ascii="Cambria Math" w:hAnsi="Cambria Math"/>
+                    <w:i/>
+                  </w:rPr>
+                </m:ctrlPr>
+              </m:accPr>
+              <m:e>
+                <m:r>
+                  <w:rPr>
+                    <w:rFonts w:ascii="Cambria Math" w:hAnsi="Cambria Math"/>
+                  </w:rPr>
+                  <m:t>β</m:t>
+                </m:r>
+              </m:e>
+            </m:acc>
+          </m:e>
+          <m:sub>
+            <m:r>
+              <w:rPr>
+                <w:rFonts w:ascii="Cambria Math" w:hAnsi="Cambria Math"/>
+              </w:rPr>
+              <m:t>1</m:t>
+            </m:r>
+          </m:sub>
+        </m:sSub>
+      </m:oMath>
+      <w:r>
+        <w:t xml:space="preserve"> ≠ </w:t>
+      </w:r>
+      <m:oMath>
+        <m:sSub>
+          <m:sSubPr>
+            <m:ctrlPr>
+              <w:rPr>
+                <w:rFonts w:ascii="Cambria Math" w:hAnsi="Cambria Math"/>
+                <w:i/>
+              </w:rPr>
+            </m:ctrlPr>
+          </m:sSubPr>
+          <m:e>
+            <m:acc>
+              <m:accPr>
+                <m:ctrlPr>
+                  <w:rPr>
+                    <w:rFonts w:ascii="Cambria Math" w:hAnsi="Cambria Math"/>
+                    <w:i/>
+                  </w:rPr>
+                </m:ctrlPr>
+              </m:accPr>
+              <m:e>
+                <m:r>
+                  <w:rPr>
+                    <w:rFonts w:ascii="Cambria Math" w:hAnsi="Cambria Math"/>
+                  </w:rPr>
+                  <m:t>β</m:t>
+                </m:r>
+              </m:e>
+            </m:acc>
+          </m:e>
+          <m:sub>
+            <m:r>
+              <w:rPr>
+                <w:rFonts w:ascii="Cambria Math" w:hAnsi="Cambria Math"/>
+              </w:rPr>
+              <m:t>1|C</m:t>
+            </m:r>
+          </m:sub>
+        </m:sSub>
+      </m:oMath>
+      <w:r>
+        <w:rPr>
+          <w:rFonts w:eastAsiaTheme="minorEastAsia"/>
+        </w:rPr>
+        <w:t xml:space="preserve"> </w:t>
+      </w:r>
+      <w:r>
+        <w:sym w:font="Wingdings" w:char="F0E0"/>
+      </w:r>
+      <w:r>
+        <w:t xml:space="preserve"> subjective determination of meaningful difference</w:t>
+      </w:r>
+    </w:p>
+    <w:p>
+      <w:pPr>
+        <w:pStyle w:val="ListParagraph"/>
+        <w:numPr>
+          <w:ilvl w:val="1"/>
+          <w:numId w:val="90"/>
+        </w:numPr>
+        <w:spacing w:after="0" w:line="240" w:lineRule="auto"/>
+      </w:pPr>
+      <m:oMath>
+        <m:sSub>
+          <m:sSubPr>
+            <m:ctrlPr>
+              <w:rPr>
+                <w:rFonts w:ascii="Cambria Math" w:hAnsi="Cambria Math"/>
+                <w:i/>
+              </w:rPr>
+            </m:ctrlPr>
+          </m:sSubPr>
+          <m:e>
+            <m:acc>
+              <m:accPr>
+                <m:ctrlPr>
+                  <w:rPr>
+                    <w:rFonts w:ascii="Cambria Math" w:hAnsi="Cambria Math"/>
+                    <w:i/>
+                  </w:rPr>
+                </m:ctrlPr>
+              </m:accPr>
+              <m:e>
+                <m:r>
+                  <w:rPr>
+                    <w:rFonts w:ascii="Cambria Math" w:hAnsi="Cambria Math"/>
+                  </w:rPr>
+                  <m:t>β</m:t>
+                </m:r>
+              </m:e>
+            </m:acc>
+          </m:e>
+          <m:sub>
+            <m:r>
+              <w:rPr>
+                <w:rFonts w:ascii="Cambria Math" w:hAnsi="Cambria Math"/>
+              </w:rPr>
+              <m:t>1</m:t>
+            </m:r>
+          </m:sub>
+        </m:sSub>
+      </m:oMath>
+      <w:r>
+        <w:t xml:space="preserve"> </w:t>
+      </w:r>
+      <w:r>
+        <w:t>and</w:t>
+      </w:r>
+      <w:r>
+        <w:t xml:space="preserve"> </w:t>
+      </w:r>
+      <m:oMath>
+        <m:sSub>
+          <m:sSubPr>
+            <m:ctrlPr>
+              <w:rPr>
+                <w:rFonts w:ascii="Cambria Math" w:hAnsi="Cambria Math"/>
+                <w:i/>
+              </w:rPr>
+            </m:ctrlPr>
+          </m:sSubPr>
+          <m:e>
+            <m:acc>
+              <m:accPr>
+                <m:ctrlPr>
+                  <w:rPr>
+                    <w:rFonts w:ascii="Cambria Math" w:hAnsi="Cambria Math"/>
+                    <w:i/>
+                  </w:rPr>
+                </m:ctrlPr>
+              </m:accPr>
+              <m:e>
+                <m:r>
+                  <w:rPr>
+                    <w:rFonts w:ascii="Cambria Math" w:hAnsi="Cambria Math"/>
+                  </w:rPr>
+                  <m:t>β</m:t>
+                </m:r>
+              </m:e>
+            </m:acc>
+          </m:e>
+          <m:sub>
+            <m:r>
+              <w:rPr>
+                <w:rFonts w:ascii="Cambria Math" w:hAnsi="Cambria Math"/>
+              </w:rPr>
+              <m:t>1|C</m:t>
+            </m:r>
+          </m:sub>
+        </m:sSub>
+      </m:oMath>
+      <w:r>
+        <w:rPr>
+          <w:rFonts w:eastAsiaTheme="minorEastAsia"/>
+        </w:rPr>
+        <w:t xml:space="preserve"> estimate β</w:t>
+      </w:r>
+      <w:r>
+        <w:rPr>
+          <w:rFonts w:eastAsiaTheme="minorEastAsia"/>
+          <w:vertAlign w:val="subscript"/>
+        </w:rPr>
+        <w:t>1</w:t>
+      </w:r>
+    </w:p>
+    <w:p>
+      <w:pPr>
+        <w:pStyle w:val="ListParagraph"/>
+        <w:numPr>
+          <w:ilvl w:val="0"/>
+          <w:numId w:val="90"/>
+        </w:numPr>
+        <w:spacing w:after="0" w:line="240" w:lineRule="auto"/>
+      </w:pPr>
+      <w:r>
+        <w:t>Recommendations for determining which variables for which to control.</w:t>
+      </w:r>
+    </w:p>
+    <w:p>
+      <w:pPr>
+        <w:pStyle w:val="ListParagraph"/>
+        <w:numPr>
+          <w:ilvl w:val="1"/>
+          <w:numId w:val="90"/>
+        </w:numPr>
+        <w:spacing w:after="0" w:line="240" w:lineRule="auto"/>
+      </w:pPr>
+      <w:r>
+        <w:t>One approach is to control for any variable as a confounder that changes the crude estimate by some pre-specified amount determined by clinical judgement.</w:t>
+      </w:r>
+    </w:p>
+    <w:p>
+      <w:pPr>
+        <w:pStyle w:val="ListParagraph"/>
+        <w:numPr>
+          <w:ilvl w:val="1"/>
+          <w:numId w:val="90"/>
+        </w:numPr>
+        <w:spacing w:after="0" w:line="240" w:lineRule="auto"/>
+      </w:pPr>
+      <w:r>
+        <w:t>Create list of eligible variables (risk factors) based on prior knowledge and theoretical research.</w:t>
+      </w:r>
+    </w:p>
+    <w:p>
+      <w:pPr>
+        <w:pStyle w:val="ListParagraph"/>
+        <w:numPr>
+          <w:ilvl w:val="1"/>
+          <w:numId w:val="90"/>
+        </w:numPr>
+        <w:spacing w:after="0" w:line="240" w:lineRule="auto"/>
+      </w:pPr>
+      <w:r>
+        <w:t>Only consider variables known to be reasonably associated with the dependent variable.</w:t>
+      </w:r>
+    </w:p>
+    <w:p>
+      <w:pPr>
+        <w:pStyle w:val="ListParagraph"/>
+        <w:numPr>
+          <w:ilvl w:val="1"/>
+          <w:numId w:val="90"/>
+        </w:numPr>
+        <w:spacing w:after="0" w:line="240" w:lineRule="auto"/>
+      </w:pPr>
+      <w:r>
+        <w:t xml:space="preserve">Determine confidence interval for </w:t>
+      </w:r>
+      <w:r>
+        <w:t>β</w:t>
+      </w:r>
+      <w:r>
+        <w:rPr>
+          <w:vertAlign w:val="subscript"/>
+        </w:rPr>
+        <w:t>1</w:t>
+      </w:r>
+      <w:r>
+        <w:t xml:space="preserve"> with and without control variables (i.e., precision)</w:t>
+      </w:r>
+    </w:p>
+    <w:p>
+      <w:pPr>
+        <w:pStyle w:val="ListParagraph"/>
+        <w:numPr>
+          <w:ilvl w:val="2"/>
+          <w:numId w:val="90"/>
+        </w:numPr>
+        <w:spacing w:after="0" w:line="240" w:lineRule="auto"/>
+      </w:pPr>
+      <w:r>
+        <w:t>Confounding takes precedence over precision.</w:t>
+      </w:r>
+    </w:p>
+    <w:p>
+      <w:r>
+        <w:br w:type="page"/>
+      </w:r>
+    </w:p>
+    <w:p>
+      <w:pPr>
+        <w:pStyle w:val="ListParagraph"/>
+        <w:numPr>
+          <w:ilvl w:val="0"/>
+          <w:numId w:val="90"/>
+        </w:numPr>
+        <w:spacing w:after="0" w:line="240" w:lineRule="auto"/>
+      </w:pPr>
+      <w:r>
+        <w:lastRenderedPageBreak/>
+        <w:t>Controlling for several extraneous variables</w:t>
+      </w:r>
+    </w:p>
+    <w:p>
+      <w:pPr>
+        <w:pStyle w:val="ListParagraph"/>
+        <w:numPr>
+          <w:ilvl w:val="1"/>
+          <w:numId w:val="90"/>
+        </w:numPr>
+        <w:spacing w:after="0" w:line="240" w:lineRule="auto"/>
+      </w:pPr>
+      <m:oMath>
+        <m:sSub>
+          <m:sSubPr>
+            <m:ctrlPr>
+              <w:rPr>
+                <w:rFonts w:ascii="Cambria Math" w:hAnsi="Cambria Math"/>
+                <w:i/>
+              </w:rPr>
+            </m:ctrlPr>
+          </m:sSubPr>
+          <m:e>
+            <m:acc>
+              <m:accPr>
+                <m:ctrlPr>
+                  <w:rPr>
+                    <w:rFonts w:ascii="Cambria Math" w:hAnsi="Cambria Math"/>
+                    <w:i/>
+                  </w:rPr>
+                </m:ctrlPr>
+              </m:accPr>
+              <m:e>
+                <m:r>
+                  <w:rPr>
+                    <w:rFonts w:ascii="Cambria Math" w:hAnsi="Cambria Math"/>
+                  </w:rPr>
+                  <m:t>β</m:t>
+                </m:r>
+              </m:e>
+            </m:acc>
+          </m:e>
+          <m:sub>
+            <m:r>
+              <w:rPr>
+                <w:rFonts w:ascii="Cambria Math" w:hAnsi="Cambria Math"/>
+              </w:rPr>
+              <m:t>1</m:t>
+            </m:r>
+            <m:r>
+              <w:rPr>
+                <w:rFonts w:ascii="Cambria Math" w:hAnsi="Cambria Math"/>
+              </w:rPr>
+              <m:t>|C1, C2, …,Cp</m:t>
+            </m:r>
+          </m:sub>
+        </m:sSub>
+      </m:oMath>
+      <w:r>
+        <w:t xml:space="preserve"> ≠ </w:t>
+      </w:r>
+      <m:oMath>
+        <m:sSub>
+          <m:sSubPr>
+            <m:ctrlPr>
+              <w:rPr>
+                <w:rFonts w:ascii="Cambria Math" w:hAnsi="Cambria Math"/>
+                <w:i/>
+              </w:rPr>
+            </m:ctrlPr>
+          </m:sSubPr>
+          <m:e>
+            <m:acc>
+              <m:accPr>
+                <m:ctrlPr>
+                  <w:rPr>
+                    <w:rFonts w:ascii="Cambria Math" w:hAnsi="Cambria Math"/>
+                    <w:i/>
+                  </w:rPr>
+                </m:ctrlPr>
+              </m:accPr>
+              <m:e>
+                <m:r>
+                  <w:rPr>
+                    <w:rFonts w:ascii="Cambria Math" w:hAnsi="Cambria Math"/>
+                  </w:rPr>
+                  <m:t>β</m:t>
+                </m:r>
+              </m:e>
+            </m:acc>
+          </m:e>
+          <m:sub>
+            <m:r>
+              <w:rPr>
+                <w:rFonts w:ascii="Cambria Math" w:hAnsi="Cambria Math"/>
+              </w:rPr>
+              <m:t>1</m:t>
+            </m:r>
+          </m:sub>
+        </m:sSub>
+      </m:oMath>
+    </w:p>
+    <w:p>
+      <w:pPr>
+        <w:pStyle w:val="ListParagraph"/>
+        <w:numPr>
+          <w:ilvl w:val="1"/>
+          <w:numId w:val="90"/>
+        </w:numPr>
+        <w:spacing w:after="0" w:line="240" w:lineRule="auto"/>
+      </w:pPr>
+      <w:r>
+        <w:t>Only a subset of C</w:t>
+      </w:r>
+      <w:r>
+        <w:rPr>
+          <w:vertAlign w:val="subscript"/>
+        </w:rPr>
+        <w:t>1</w:t>
+      </w:r>
+      <w:proofErr w:type="gramStart"/>
+      <w:r>
+        <w:t>,C</w:t>
+      </w:r>
+      <w:r>
+        <w:rPr>
+          <w:vertAlign w:val="subscript"/>
+        </w:rPr>
+        <w:t>2</w:t>
+      </w:r>
+      <w:proofErr w:type="gramEnd"/>
+      <w:r>
+        <w:t>,…,</w:t>
+      </w:r>
+      <w:proofErr w:type="spellStart"/>
+      <w:r>
+        <w:t>C</w:t>
+      </w:r>
+      <w:r>
+        <w:rPr>
+          <w:vertAlign w:val="subscript"/>
+        </w:rPr>
+        <w:t>p</w:t>
+      </w:r>
+      <w:proofErr w:type="spellEnd"/>
+      <w:r>
+        <w:t xml:space="preserve"> may be required for adequate control.</w:t>
+      </w:r>
+    </w:p>
+    <w:p>
+      <w:pPr>
+        <w:pStyle w:val="ListParagraph"/>
+        <w:numPr>
+          <w:ilvl w:val="1"/>
+          <w:numId w:val="90"/>
+        </w:numPr>
+        <w:spacing w:after="0" w:line="240" w:lineRule="auto"/>
+      </w:pPr>
+      <w:r>
+        <w:t>Consider possible gains in precision.</w:t>
+      </w:r>
+    </w:p>
+    <w:p>
+      <w:pPr>
+        <w:pStyle w:val="ListParagraph"/>
+        <w:numPr>
+          <w:ilvl w:val="1"/>
+          <w:numId w:val="90"/>
+        </w:numPr>
+        <w:spacing w:after="0" w:line="240" w:lineRule="auto"/>
+      </w:pPr>
+      <w:r>
+        <w:t xml:space="preserve">No subset should be considered unless if gives nearly the same adjusted-effect </w:t>
+      </w:r>
+      <w:proofErr w:type="gramStart"/>
+      <w:r>
+        <w:t>estimate</w:t>
+      </w:r>
+      <w:proofErr w:type="gramEnd"/>
+      <w:r>
+        <w:t xml:space="preserve"> as obtained when controlling for all </w:t>
+      </w:r>
+      <w:proofErr w:type="spellStart"/>
+      <w:r>
+        <w:t>C</w:t>
+      </w:r>
+      <w:r>
+        <w:rPr>
+          <w:vertAlign w:val="subscript"/>
+        </w:rPr>
+        <w:t>p</w:t>
+      </w:r>
+      <w:r>
+        <w:t>’</w:t>
+      </w:r>
+      <w:r>
+        <w:t>s</w:t>
+      </w:r>
+      <w:proofErr w:type="spellEnd"/>
+      <w:r>
+        <w:t xml:space="preserve"> or produces a large increase in precision.</w:t>
+      </w:r>
+    </w:p>
+    <w:p>
+      <w:pPr>
         <w:spacing w:after="0" w:line="240" w:lineRule="auto"/>
       </w:pPr>
       <w:bookmarkStart w:id="0" w:name="_GoBack"/>
@@ -20836,7 +21557,7 @@
         <w:b/>
         <w:noProof/>
       </w:rPr>
-      <w:t>2</w:t>
+      <w:t>3</w:t>
     </w:r>
     <w:r>
       <w:rPr>
@@ -20870,7 +21591,7 @@
         <w:b/>
         <w:noProof/>
       </w:rPr>
-      <w:t>2</w:t>
+      <w:t>3</w:t>
     </w:r>
     <w:r>
       <w:rPr>
@@ -28405,7 +29126,7 @@
         <w:rFonts w:ascii="Symbol" w:hAnsi="Symbol" w:hint="default"/>
       </w:rPr>
     </w:lvl>
-    <w:lvl w:ilvl="1" w:tplc="04090003" w:tentative="1">
+    <w:lvl w:ilvl="1" w:tplc="04090003">
       <w:start w:val="1"/>
       <w:numFmt w:val="bullet"/>
       <w:lvlText w:val="o"/>
@@ -28417,7 +29138,7 @@
         <w:rFonts w:ascii="Courier New" w:hAnsi="Courier New" w:cs="Courier New" w:hint="default"/>
       </w:rPr>
     </w:lvl>
-    <w:lvl w:ilvl="2" w:tplc="04090005" w:tentative="1">
+    <w:lvl w:ilvl="2" w:tplc="04090005">
       <w:start w:val="1"/>
       <w:numFmt w:val="bullet"/>
       <w:lvlText w:val=""/>

</xml_diff>

<commit_message>
Began notes on Kleinbaum et. al. (2014) chapter 12
</commit_message>
<xml_diff>
--- a/Notes/KleinbaumKupperNizamRosenberg_2014_Applied-Regression-Analysis.docx
+++ b/Notes/KleinbaumKupperNizamRosenberg_2014_Applied-Regression-Analysis.docx
@@ -18059,7 +18059,13 @@
               <w:rPr>
                 <w:rFonts w:ascii="Cambria Math" w:eastAsiaTheme="minorEastAsia" w:hAnsi="Cambria Math"/>
               </w:rPr>
-              <m:t>SSY</m:t>
+              <m:t>SS</m:t>
+            </m:r>
+            <m:r>
+              <w:rPr>
+                <w:rFonts w:ascii="Cambria Math" w:eastAsiaTheme="minorEastAsia" w:hAnsi="Cambria Math"/>
+              </w:rPr>
+              <m:t>Y</m:t>
             </m:r>
           </m:den>
         </m:f>
@@ -20522,13 +20528,7 @@
         </m:sSub>
       </m:oMath>
       <w:r>
-        <w:t xml:space="preserve"> </w:t>
-      </w:r>
-      <w:r>
-        <w:t>and</w:t>
-      </w:r>
-      <w:r>
-        <w:t xml:space="preserve"> </w:t>
+        <w:t xml:space="preserve"> and </w:t>
       </w:r>
       <m:oMath>
         <m:sSub>
@@ -20646,10 +20646,7 @@
         <w:spacing w:after="0" w:line="240" w:lineRule="auto"/>
       </w:pPr>
       <w:r>
-        <w:t xml:space="preserve">Determine confidence interval for </w:t>
-      </w:r>
-      <w:r>
-        <w:t>β</w:t>
+        <w:t>Determine confidence interval for β</w:t>
       </w:r>
       <w:r>
         <w:rPr>
@@ -20737,13 +20734,7 @@
               <w:rPr>
                 <w:rFonts w:ascii="Cambria Math" w:hAnsi="Cambria Math"/>
               </w:rPr>
-              <m:t>1</m:t>
-            </m:r>
-            <m:r>
-              <w:rPr>
-                <w:rFonts w:ascii="Cambria Math" w:hAnsi="Cambria Math"/>
-              </w:rPr>
-              <m:t>|C1, C2, …,Cp</m:t>
+              <m:t>1|C1, C2, …,Cp</m:t>
             </m:r>
           </m:sub>
         </m:sSub>
@@ -20895,6 +20886,2201 @@
     </w:p>
     <w:p>
       <w:pPr>
+        <w:spacing w:after="0" w:line="240" w:lineRule="auto"/>
+      </w:pPr>
+    </w:p>
+    <w:p>
+      <w:pPr>
+        <w:spacing w:after="0" w:line="240" w:lineRule="auto"/>
+        <w:rPr>
+          <w:b/>
+        </w:rPr>
+      </w:pPr>
+      <w:r>
+        <w:rPr>
+          <w:b/>
+        </w:rPr>
+        <w:t>Chapter 12: Dummy Variables in Regression</w:t>
+      </w:r>
+    </w:p>
+    <w:p>
+      <w:pPr>
+        <w:spacing w:after="0" w:line="240" w:lineRule="auto"/>
+        <w:rPr>
+          <w:u w:val="single"/>
+        </w:rPr>
+      </w:pPr>
+      <w:r>
+        <w:rPr>
+          <w:u w:val="single"/>
+        </w:rPr>
+        <w:t>Preview Questions</w:t>
+      </w:r>
+    </w:p>
+    <w:p>
+      <w:pPr>
+        <w:pStyle w:val="ListParagraph"/>
+        <w:numPr>
+          <w:ilvl w:val="0"/>
+          <w:numId w:val="91"/>
+        </w:numPr>
+        <w:spacing w:after="0" w:line="240" w:lineRule="auto"/>
+      </w:pPr>
+      <w:r>
+        <w:t>What is a dummy variable?</w:t>
+      </w:r>
+    </w:p>
+    <w:p>
+      <w:pPr>
+        <w:pStyle w:val="ListParagraph"/>
+        <w:numPr>
+          <w:ilvl w:val="0"/>
+          <w:numId w:val="91"/>
+        </w:numPr>
+        <w:spacing w:after="0" w:line="240" w:lineRule="auto"/>
+      </w:pPr>
+      <w:r>
+        <w:t>How are dummy variables different from control variables?</w:t>
+      </w:r>
+    </w:p>
+    <w:p>
+      <w:pPr>
+        <w:pStyle w:val="ListParagraph"/>
+        <w:numPr>
+          <w:ilvl w:val="0"/>
+          <w:numId w:val="91"/>
+        </w:numPr>
+        <w:spacing w:after="0" w:line="240" w:lineRule="auto"/>
+      </w:pPr>
+      <w:r>
+        <w:t>What are the rules for defining dummy variables?</w:t>
+      </w:r>
+    </w:p>
+    <w:p>
+      <w:pPr>
+        <w:pStyle w:val="ListParagraph"/>
+        <w:numPr>
+          <w:ilvl w:val="0"/>
+          <w:numId w:val="91"/>
+        </w:numPr>
+        <w:spacing w:after="0" w:line="240" w:lineRule="auto"/>
+      </w:pPr>
+      <w:r>
+        <w:t>How do you compare two straight-line regression equations?</w:t>
+      </w:r>
+    </w:p>
+    <w:p>
+      <w:pPr>
+        <w:pStyle w:val="ListParagraph"/>
+        <w:numPr>
+          <w:ilvl w:val="0"/>
+          <w:numId w:val="91"/>
+        </w:numPr>
+        <w:spacing w:after="0" w:line="240" w:lineRule="auto"/>
+      </w:pPr>
+      <w:r>
+        <w:t>What are the most important questions to answer when comparing two straight lines?</w:t>
+      </w:r>
+    </w:p>
+    <w:p>
+      <w:pPr>
+        <w:pStyle w:val="ListParagraph"/>
+        <w:numPr>
+          <w:ilvl w:val="0"/>
+          <w:numId w:val="91"/>
+        </w:numPr>
+        <w:spacing w:after="0" w:line="240" w:lineRule="auto"/>
+      </w:pPr>
+      <w:r>
+        <w:t>What methods are used to compare two straight lines?</w:t>
+      </w:r>
+    </w:p>
+    <w:p>
+      <w:pPr>
+        <w:pStyle w:val="ListParagraph"/>
+        <w:numPr>
+          <w:ilvl w:val="0"/>
+          <w:numId w:val="91"/>
+        </w:numPr>
+        <w:spacing w:after="0" w:line="240" w:lineRule="auto"/>
+      </w:pPr>
+      <w:r>
+        <w:t>How do you interpret tests comparing two straight lines?</w:t>
+      </w:r>
+    </w:p>
+    <w:p>
+      <w:pPr>
+        <w:pStyle w:val="ListParagraph"/>
+        <w:numPr>
+          <w:ilvl w:val="0"/>
+          <w:numId w:val="91"/>
+        </w:numPr>
+        <w:spacing w:after="0" w:line="240" w:lineRule="auto"/>
+      </w:pPr>
+      <w:r>
+        <w:t>How do you compare four regression equations?</w:t>
+      </w:r>
+    </w:p>
+    <w:p>
+      <w:pPr>
+        <w:pStyle w:val="ListParagraph"/>
+        <w:numPr>
+          <w:ilvl w:val="0"/>
+          <w:numId w:val="91"/>
+        </w:numPr>
+        <w:spacing w:after="0" w:line="240" w:lineRule="auto"/>
+      </w:pPr>
+      <w:r>
+        <w:t>How do you compare several regression equations involving two nominal variables?</w:t>
+      </w:r>
+    </w:p>
+    <w:p>
+      <w:pPr>
+        <w:spacing w:after="0" w:line="240" w:lineRule="auto"/>
+      </w:pPr>
+    </w:p>
+    <w:p>
+      <w:pPr>
+        <w:spacing w:after="0" w:line="240" w:lineRule="auto"/>
+        <w:rPr>
+          <w:u w:val="single"/>
+        </w:rPr>
+      </w:pPr>
+      <w:r>
+        <w:rPr>
+          <w:u w:val="single"/>
+        </w:rPr>
+        <w:t>Reading Summary</w:t>
+      </w:r>
+    </w:p>
+    <w:p>
+      <w:pPr>
+        <w:spacing w:after="0" w:line="240" w:lineRule="auto"/>
+      </w:pPr>
+      <w:r>
+        <w:t>Preview</w:t>
+      </w:r>
+    </w:p>
+    <w:p>
+      <w:pPr>
+        <w:pStyle w:val="ListParagraph"/>
+        <w:numPr>
+          <w:ilvl w:val="0"/>
+          <w:numId w:val="92"/>
+        </w:numPr>
+        <w:spacing w:after="0" w:line="240" w:lineRule="auto"/>
+      </w:pPr>
+      <w:r>
+        <w:t>Methods of regression analysis can be generalized to include categorical predictors (nominal and ordinal variables).</w:t>
+      </w:r>
+    </w:p>
+    <w:p>
+      <w:pPr>
+        <w:spacing w:after="0" w:line="240" w:lineRule="auto"/>
+      </w:pPr>
+    </w:p>
+    <w:p>
+      <w:pPr>
+        <w:spacing w:after="0" w:line="240" w:lineRule="auto"/>
+      </w:pPr>
+      <w:r>
+        <w:t>Definitions</w:t>
+      </w:r>
+    </w:p>
+    <w:p>
+      <w:pPr>
+        <w:pStyle w:val="ListParagraph"/>
+        <w:numPr>
+          <w:ilvl w:val="0"/>
+          <w:numId w:val="92"/>
+        </w:numPr>
+        <w:spacing w:after="0" w:line="240" w:lineRule="auto"/>
+      </w:pPr>
+      <w:r>
+        <w:t>A dummy variable is also called an indicator variable.</w:t>
+      </w:r>
+    </w:p>
+    <w:p>
+      <w:pPr>
+        <w:pStyle w:val="ListParagraph"/>
+        <w:numPr>
+          <w:ilvl w:val="0"/>
+          <w:numId w:val="92"/>
+        </w:numPr>
+        <w:spacing w:after="0" w:line="240" w:lineRule="auto"/>
+      </w:pPr>
+      <w:r>
+        <w:t>A dummy variable takes on a finite number of values.</w:t>
+      </w:r>
+    </w:p>
+    <w:p>
+      <w:pPr>
+        <w:pStyle w:val="ListParagraph"/>
+        <w:numPr>
+          <w:ilvl w:val="0"/>
+          <w:numId w:val="92"/>
+        </w:numPr>
+        <w:spacing w:after="0" w:line="240" w:lineRule="auto"/>
+      </w:pPr>
+      <w:r>
+        <w:t>Values taken on by dummy variables only indicate categories of interest</w:t>
+      </w:r>
+      <w:proofErr w:type="gramStart"/>
+      <w:r>
+        <w:t>,  meaningful</w:t>
+      </w:r>
+      <w:proofErr w:type="gramEnd"/>
+      <w:r>
+        <w:t xml:space="preserve"> measurements.</w:t>
+      </w:r>
+    </w:p>
+    <w:p>
+      <w:pPr>
+        <w:spacing w:after="0" w:line="240" w:lineRule="auto"/>
+      </w:pPr>
+    </w:p>
+    <w:p>
+      <w:pPr>
+        <w:spacing w:after="0" w:line="240" w:lineRule="auto"/>
+      </w:pPr>
+      <w:r>
+        <w:t>Rule for Defining Dummy Variables</w:t>
+      </w:r>
+    </w:p>
+    <w:p>
+      <w:pPr>
+        <w:pStyle w:val="ListParagraph"/>
+        <w:numPr>
+          <w:ilvl w:val="0"/>
+          <w:numId w:val="93"/>
+        </w:numPr>
+        <w:spacing w:after="0" w:line="240" w:lineRule="auto"/>
+      </w:pPr>
+      <w:r>
+        <w:t>Avoids collinearity</w:t>
+      </w:r>
+    </w:p>
+    <w:p>
+      <w:pPr>
+        <w:pStyle w:val="ListParagraph"/>
+        <w:numPr>
+          <w:ilvl w:val="0"/>
+          <w:numId w:val="93"/>
+        </w:numPr>
+        <w:spacing w:after="0" w:line="240" w:lineRule="auto"/>
+      </w:pPr>
+      <w:r>
+        <w:t>If the nominal independent variable of interest has k categories</w:t>
+      </w:r>
+      <w:r>
+        <w:t xml:space="preserve"> and the regression model contains an intercept (i.e., constant term) then:</w:t>
+      </w:r>
+    </w:p>
+    <w:p>
+      <w:pPr>
+        <w:pStyle w:val="ListParagraph"/>
+        <w:numPr>
+          <w:ilvl w:val="1"/>
+          <w:numId w:val="93"/>
+        </w:numPr>
+        <w:spacing w:after="0" w:line="240" w:lineRule="auto"/>
+      </w:pPr>
+      <w:r>
+        <w:t>Exactly k-1 dummy variables must be defined</w:t>
+      </w:r>
+    </w:p>
+    <w:p>
+      <w:pPr>
+        <w:pStyle w:val="ListParagraph"/>
+        <w:numPr>
+          <w:ilvl w:val="0"/>
+          <w:numId w:val="93"/>
+        </w:numPr>
+        <w:spacing w:after="0" w:line="240" w:lineRule="auto"/>
+      </w:pPr>
+      <w:r>
+        <w:t xml:space="preserve">If the nominal independent variable of interest has k categories and the regression model </w:t>
+      </w:r>
+      <w:r>
+        <w:t xml:space="preserve">DOES NOT </w:t>
+      </w:r>
+      <w:r>
+        <w:t>contain an intercept (i.e., constant term) then:</w:t>
+      </w:r>
+    </w:p>
+    <w:p>
+      <w:pPr>
+        <w:pStyle w:val="ListParagraph"/>
+        <w:numPr>
+          <w:ilvl w:val="1"/>
+          <w:numId w:val="93"/>
+        </w:numPr>
+        <w:spacing w:after="0" w:line="240" w:lineRule="auto"/>
+      </w:pPr>
+      <w:r>
+        <w:t xml:space="preserve">Exactly </w:t>
+      </w:r>
+      <w:r>
+        <w:t>k</w:t>
+      </w:r>
+      <w:r>
+        <w:t xml:space="preserve"> dummy variables must be defined</w:t>
+      </w:r>
+    </w:p>
+    <w:p>
+      <w:pPr>
+        <w:pStyle w:val="ListParagraph"/>
+        <w:numPr>
+          <w:ilvl w:val="0"/>
+          <w:numId w:val="93"/>
+        </w:numPr>
+        <w:spacing w:after="0" w:line="240" w:lineRule="auto"/>
+      </w:pPr>
+      <w:r>
+        <w:t>In reference cell coding each dummy variable takes on only values of 1 and 0.</w:t>
+      </w:r>
+    </w:p>
+    <w:p>
+      <w:pPr>
+        <w:spacing w:after="0" w:line="240" w:lineRule="auto"/>
+      </w:pPr>
+    </w:p>
+    <w:p>
+      <w:pPr>
+        <w:spacing w:after="0" w:line="240" w:lineRule="auto"/>
+      </w:pPr>
+      <w:r>
+        <w:t>Questions for Comparing Two Straight Lines</w:t>
+      </w:r>
+    </w:p>
+    <w:p>
+      <w:pPr>
+        <w:pStyle w:val="ListParagraph"/>
+        <w:numPr>
+          <w:ilvl w:val="0"/>
+          <w:numId w:val="94"/>
+        </w:numPr>
+        <w:spacing w:after="0" w:line="240" w:lineRule="auto"/>
+      </w:pPr>
+      <w:r>
+        <w:t xml:space="preserve"> +</w:t>
+      </w:r>
+      <w:r>
+        <w:t>Three basic questions:</w:t>
+      </w:r>
+    </w:p>
+    <w:p>
+      <w:pPr>
+        <w:pStyle w:val="ListParagraph"/>
+        <w:numPr>
+          <w:ilvl w:val="1"/>
+          <w:numId w:val="94"/>
+        </w:numPr>
+        <w:spacing w:after="0" w:line="240" w:lineRule="auto"/>
+      </w:pPr>
+      <w:r>
+        <w:t>Are the two slopes the same regardless of the values of the intercepts?</w:t>
+      </w:r>
+    </w:p>
+    <w:p>
+      <w:pPr>
+        <w:pStyle w:val="ListParagraph"/>
+        <w:numPr>
+          <w:ilvl w:val="1"/>
+          <w:numId w:val="94"/>
+        </w:numPr>
+        <w:spacing w:after="0" w:line="240" w:lineRule="auto"/>
+      </w:pPr>
+      <w:r>
+        <w:t>Are the two intercepts the same regardless of the slopes?</w:t>
+      </w:r>
+    </w:p>
+    <w:p>
+      <w:pPr>
+        <w:pStyle w:val="ListParagraph"/>
+        <w:numPr>
+          <w:ilvl w:val="1"/>
+          <w:numId w:val="94"/>
+        </w:numPr>
+        <w:spacing w:after="0" w:line="240" w:lineRule="auto"/>
+      </w:pPr>
+      <w:r>
+        <w:t>Are the two lines the same (i.e., coincident)?</w:t>
+      </w:r>
+    </w:p>
+    <w:p>
+      <w:pPr>
+        <w:spacing w:after="0" w:line="240" w:lineRule="auto"/>
+      </w:pPr>
+      <w:r>
+        <w:lastRenderedPageBreak/>
+        <w:t>Methods for Comparing Two Straight Lines</w:t>
+      </w:r>
+    </w:p>
+    <w:p>
+      <w:pPr>
+        <w:pStyle w:val="ListParagraph"/>
+        <w:numPr>
+          <w:ilvl w:val="0"/>
+          <w:numId w:val="94"/>
+        </w:numPr>
+        <w:spacing w:after="0" w:line="240" w:lineRule="auto"/>
+      </w:pPr>
+      <w:r>
+        <w:t>Two basic methods</w:t>
+      </w:r>
+    </w:p>
+    <w:p>
+      <w:pPr>
+        <w:pStyle w:val="ListParagraph"/>
+        <w:numPr>
+          <w:ilvl w:val="1"/>
+          <w:numId w:val="94"/>
+        </w:numPr>
+        <w:spacing w:after="0" w:line="240" w:lineRule="auto"/>
+      </w:pPr>
+      <w:r>
+        <w:t>Treat the data for each category separately and fit two separate regression equations.</w:t>
+      </w:r>
+    </w:p>
+    <w:p>
+      <w:pPr>
+        <w:pStyle w:val="ListParagraph"/>
+        <w:numPr>
+          <w:ilvl w:val="2"/>
+          <w:numId w:val="94"/>
+        </w:numPr>
+        <w:spacing w:after="0" w:line="240" w:lineRule="auto"/>
+      </w:pPr>
+      <w:r>
+        <w:t>Conduct appropriate two-sample t-tests.</w:t>
+      </w:r>
+    </w:p>
+    <w:p>
+      <w:pPr>
+        <w:pStyle w:val="ListParagraph"/>
+        <w:numPr>
+          <w:ilvl w:val="1"/>
+          <w:numId w:val="94"/>
+        </w:numPr>
+        <w:spacing w:after="0" w:line="240" w:lineRule="auto"/>
+      </w:pPr>
+      <w:r>
+        <w:t>Define a dummy variable to distinguish between the categories.</w:t>
+      </w:r>
+    </w:p>
+    <w:p>
+      <w:pPr>
+        <w:pStyle w:val="ListParagraph"/>
+        <w:numPr>
+          <w:ilvl w:val="2"/>
+          <w:numId w:val="94"/>
+        </w:numPr>
+        <w:spacing w:after="0" w:line="240" w:lineRule="auto"/>
+      </w:pPr>
+      <w:r>
+        <w:t xml:space="preserve">Single regression equation Y = </w:t>
+      </w:r>
+      <w:r>
+        <w:rPr>
+          <w:rFonts w:ascii="Times New Roman" w:hAnsi="Times New Roman" w:cs="Times New Roman"/>
+        </w:rPr>
+        <w:t>β</w:t>
+      </w:r>
+      <w:r>
+        <w:rPr>
+          <w:rFonts w:ascii="Times New Roman" w:hAnsi="Times New Roman" w:cs="Times New Roman"/>
+          <w:vertAlign w:val="subscript"/>
+        </w:rPr>
+        <w:t>0</w:t>
+      </w:r>
+      <w:r>
+        <w:t xml:space="preserve"> + </w:t>
+      </w:r>
+      <w:r>
+        <w:rPr>
+          <w:rFonts w:ascii="Times New Roman" w:hAnsi="Times New Roman" w:cs="Times New Roman"/>
+        </w:rPr>
+        <w:t>β</w:t>
+      </w:r>
+      <w:r>
+        <w:rPr>
+          <w:rFonts w:ascii="Times New Roman" w:hAnsi="Times New Roman" w:cs="Times New Roman"/>
+          <w:vertAlign w:val="subscript"/>
+        </w:rPr>
+        <w:t>1</w:t>
+      </w:r>
+      <w:r>
+        <w:rPr>
+          <w:rFonts w:ascii="Times New Roman" w:hAnsi="Times New Roman" w:cs="Times New Roman"/>
+        </w:rPr>
+        <w:t>X</w:t>
+      </w:r>
+      <w:r>
+        <w:t xml:space="preserve"> + </w:t>
+      </w:r>
+      <w:r>
+        <w:rPr>
+          <w:rFonts w:ascii="Times New Roman" w:hAnsi="Times New Roman" w:cs="Times New Roman"/>
+        </w:rPr>
+        <w:t>β</w:t>
+      </w:r>
+      <w:r>
+        <w:rPr>
+          <w:rFonts w:ascii="Times New Roman" w:hAnsi="Times New Roman" w:cs="Times New Roman"/>
+          <w:vertAlign w:val="subscript"/>
+        </w:rPr>
+        <w:t>2</w:t>
+      </w:r>
+      <w:r>
+        <w:rPr>
+          <w:rFonts w:ascii="Times New Roman" w:hAnsi="Times New Roman" w:cs="Times New Roman"/>
+        </w:rPr>
+        <w:t>Z</w:t>
+      </w:r>
+      <w:r>
+        <w:t xml:space="preserve"> + </w:t>
+      </w:r>
+      <w:r>
+        <w:rPr>
+          <w:rFonts w:ascii="Times New Roman" w:hAnsi="Times New Roman" w:cs="Times New Roman"/>
+        </w:rPr>
+        <w:t>β</w:t>
+      </w:r>
+      <w:r>
+        <w:rPr>
+          <w:rFonts w:ascii="Times New Roman" w:hAnsi="Times New Roman" w:cs="Times New Roman"/>
+          <w:vertAlign w:val="subscript"/>
+        </w:rPr>
+        <w:t>3</w:t>
+      </w:r>
+      <w:r>
+        <w:rPr>
+          <w:rFonts w:ascii="Times New Roman" w:hAnsi="Times New Roman" w:cs="Times New Roman"/>
+        </w:rPr>
+        <w:t>XZ</w:t>
+      </w:r>
+      <w:r>
+        <w:t xml:space="preserve"> + E</w:t>
+      </w:r>
+    </w:p>
+    <w:p>
+      <w:pPr>
+        <w:pStyle w:val="ListParagraph"/>
+        <w:numPr>
+          <w:ilvl w:val="2"/>
+          <w:numId w:val="94"/>
+        </w:numPr>
+        <w:spacing w:after="0" w:line="240" w:lineRule="auto"/>
+      </w:pPr>
+      <w:r>
+        <w:t xml:space="preserve">For Z=0: </w:t>
+      </w:r>
+      <w:r>
+        <w:t>Y</w:t>
+      </w:r>
+      <w:r>
+        <w:rPr>
+          <w:vertAlign w:val="subscript"/>
+        </w:rPr>
+        <w:t>A</w:t>
+      </w:r>
+      <w:r>
+        <w:t xml:space="preserve"> = </w:t>
+      </w:r>
+      <w:r>
+        <w:rPr>
+          <w:rFonts w:ascii="Times New Roman" w:hAnsi="Times New Roman" w:cs="Times New Roman"/>
+        </w:rPr>
+        <w:t>β</w:t>
+      </w:r>
+      <w:r>
+        <w:rPr>
+          <w:rFonts w:ascii="Times New Roman" w:hAnsi="Times New Roman" w:cs="Times New Roman"/>
+          <w:vertAlign w:val="subscript"/>
+        </w:rPr>
+        <w:t>0</w:t>
+      </w:r>
+      <w:r>
+        <w:t xml:space="preserve"> + </w:t>
+      </w:r>
+      <w:r>
+        <w:rPr>
+          <w:rFonts w:ascii="Times New Roman" w:hAnsi="Times New Roman" w:cs="Times New Roman"/>
+        </w:rPr>
+        <w:t>β</w:t>
+      </w:r>
+      <w:r>
+        <w:rPr>
+          <w:rFonts w:ascii="Times New Roman" w:hAnsi="Times New Roman" w:cs="Times New Roman"/>
+          <w:vertAlign w:val="subscript"/>
+        </w:rPr>
+        <w:t>1</w:t>
+      </w:r>
+      <w:r>
+        <w:rPr>
+          <w:rFonts w:ascii="Times New Roman" w:hAnsi="Times New Roman" w:cs="Times New Roman"/>
+        </w:rPr>
+        <w:t>X</w:t>
+      </w:r>
+      <w:r>
+        <w:t xml:space="preserve"> + E</w:t>
+      </w:r>
+    </w:p>
+    <w:p>
+      <w:pPr>
+        <w:pStyle w:val="ListParagraph"/>
+        <w:numPr>
+          <w:ilvl w:val="2"/>
+          <w:numId w:val="94"/>
+        </w:numPr>
+        <w:spacing w:after="0" w:line="240" w:lineRule="auto"/>
+      </w:pPr>
+      <w:r>
+        <w:t xml:space="preserve">For Z=1:  </w:t>
+      </w:r>
+      <w:r>
+        <w:t>Y</w:t>
+      </w:r>
+      <w:r>
+        <w:rPr>
+          <w:vertAlign w:val="subscript"/>
+        </w:rPr>
+        <w:t>B</w:t>
+      </w:r>
+      <w:r>
+        <w:t xml:space="preserve"> = </w:t>
+      </w:r>
+      <w:r>
+        <w:rPr>
+          <w:rFonts w:ascii="Times New Roman" w:hAnsi="Times New Roman" w:cs="Times New Roman"/>
+        </w:rPr>
+        <w:t>β</w:t>
+      </w:r>
+      <w:r>
+        <w:rPr>
+          <w:rFonts w:ascii="Times New Roman" w:hAnsi="Times New Roman" w:cs="Times New Roman"/>
+          <w:vertAlign w:val="subscript"/>
+        </w:rPr>
+        <w:t>0</w:t>
+      </w:r>
+      <w:r>
+        <w:t xml:space="preserve"> + </w:t>
+      </w:r>
+      <w:r>
+        <w:rPr>
+          <w:rFonts w:ascii="Times New Roman" w:hAnsi="Times New Roman" w:cs="Times New Roman"/>
+        </w:rPr>
+        <w:t>β</w:t>
+      </w:r>
+      <w:r>
+        <w:rPr>
+          <w:rFonts w:ascii="Times New Roman" w:hAnsi="Times New Roman" w:cs="Times New Roman"/>
+          <w:vertAlign w:val="subscript"/>
+        </w:rPr>
+        <w:t>1</w:t>
+      </w:r>
+      <w:r>
+        <w:rPr>
+          <w:rFonts w:ascii="Times New Roman" w:hAnsi="Times New Roman" w:cs="Times New Roman"/>
+        </w:rPr>
+        <w:t>X</w:t>
+      </w:r>
+      <w:r>
+        <w:t xml:space="preserve"> + </w:t>
+      </w:r>
+      <w:r>
+        <w:rPr>
+          <w:rFonts w:ascii="Times New Roman" w:hAnsi="Times New Roman" w:cs="Times New Roman"/>
+        </w:rPr>
+        <w:t>β</w:t>
+      </w:r>
+      <w:r>
+        <w:rPr>
+          <w:rFonts w:ascii="Times New Roman" w:hAnsi="Times New Roman" w:cs="Times New Roman"/>
+          <w:vertAlign w:val="subscript"/>
+        </w:rPr>
+        <w:t>2</w:t>
+      </w:r>
+      <w:r>
+        <w:t xml:space="preserve"> + </w:t>
+      </w:r>
+      <w:r>
+        <w:rPr>
+          <w:rFonts w:ascii="Times New Roman" w:hAnsi="Times New Roman" w:cs="Times New Roman"/>
+        </w:rPr>
+        <w:t>β</w:t>
+      </w:r>
+      <w:r>
+        <w:rPr>
+          <w:rFonts w:ascii="Times New Roman" w:hAnsi="Times New Roman" w:cs="Times New Roman"/>
+          <w:vertAlign w:val="subscript"/>
+        </w:rPr>
+        <w:t>3</w:t>
+      </w:r>
+      <w:r>
+        <w:rPr>
+          <w:rFonts w:ascii="Times New Roman" w:hAnsi="Times New Roman" w:cs="Times New Roman"/>
+        </w:rPr>
+        <w:t>X</w:t>
+      </w:r>
+      <w:r>
+        <w:t xml:space="preserve"> + E</w:t>
+      </w:r>
+      <w:r>
+        <w:t xml:space="preserve"> = </w:t>
+      </w:r>
+      <w:r>
+        <w:t>(</w:t>
+      </w:r>
+      <w:r>
+        <w:rPr>
+          <w:rFonts w:ascii="Times New Roman" w:hAnsi="Times New Roman" w:cs="Times New Roman"/>
+        </w:rPr>
+        <w:t>β</w:t>
+      </w:r>
+      <w:r>
+        <w:rPr>
+          <w:rFonts w:ascii="Times New Roman" w:hAnsi="Times New Roman" w:cs="Times New Roman"/>
+          <w:vertAlign w:val="subscript"/>
+        </w:rPr>
+        <w:t>0</w:t>
+      </w:r>
+      <w:r>
+        <w:rPr>
+          <w:rFonts w:ascii="Times New Roman" w:hAnsi="Times New Roman" w:cs="Times New Roman"/>
+        </w:rPr>
+        <w:t xml:space="preserve"> + </w:t>
+      </w:r>
+      <w:r>
+        <w:rPr>
+          <w:rFonts w:ascii="Times New Roman" w:hAnsi="Times New Roman" w:cs="Times New Roman"/>
+        </w:rPr>
+        <w:t>β</w:t>
+      </w:r>
+      <w:r>
+        <w:rPr>
+          <w:rFonts w:ascii="Times New Roman" w:hAnsi="Times New Roman" w:cs="Times New Roman"/>
+          <w:vertAlign w:val="subscript"/>
+        </w:rPr>
+        <w:t>2</w:t>
+      </w:r>
+      <w:r>
+        <w:rPr>
+          <w:rFonts w:ascii="Times New Roman" w:hAnsi="Times New Roman" w:cs="Times New Roman"/>
+        </w:rPr>
+        <w:t>)</w:t>
+      </w:r>
+      <w:r>
+        <w:t xml:space="preserve"> + </w:t>
+      </w:r>
+      <w:r>
+        <w:t>(</w:t>
+      </w:r>
+      <w:r>
+        <w:rPr>
+          <w:rFonts w:ascii="Times New Roman" w:hAnsi="Times New Roman" w:cs="Times New Roman"/>
+        </w:rPr>
+        <w:t>β</w:t>
+      </w:r>
+      <w:r>
+        <w:rPr>
+          <w:rFonts w:ascii="Times New Roman" w:hAnsi="Times New Roman" w:cs="Times New Roman"/>
+          <w:vertAlign w:val="subscript"/>
+        </w:rPr>
+        <w:t>1</w:t>
+      </w:r>
+      <w:r>
+        <w:rPr>
+          <w:rFonts w:ascii="Times New Roman" w:hAnsi="Times New Roman" w:cs="Times New Roman"/>
+        </w:rPr>
+        <w:t xml:space="preserve"> + </w:t>
+      </w:r>
+      <w:r>
+        <w:rPr>
+          <w:rFonts w:ascii="Times New Roman" w:hAnsi="Times New Roman" w:cs="Times New Roman"/>
+        </w:rPr>
+        <w:t>β</w:t>
+      </w:r>
+      <w:r>
+        <w:rPr>
+          <w:rFonts w:ascii="Times New Roman" w:hAnsi="Times New Roman" w:cs="Times New Roman"/>
+          <w:vertAlign w:val="subscript"/>
+        </w:rPr>
+        <w:t>3</w:t>
+      </w:r>
+      <w:r>
+        <w:rPr>
+          <w:rFonts w:ascii="Times New Roman" w:hAnsi="Times New Roman" w:cs="Times New Roman"/>
+        </w:rPr>
+        <w:t>)</w:t>
+      </w:r>
+      <w:r>
+        <w:rPr>
+          <w:rFonts w:ascii="Times New Roman" w:hAnsi="Times New Roman" w:cs="Times New Roman"/>
+        </w:rPr>
+        <w:t>X</w:t>
+      </w:r>
+      <w:r>
+        <w:t xml:space="preserve"> + E</w:t>
+      </w:r>
+    </w:p>
+    <w:p>
+      <w:pPr>
+        <w:pStyle w:val="ListParagraph"/>
+        <w:numPr>
+          <w:ilvl w:val="2"/>
+          <w:numId w:val="94"/>
+        </w:numPr>
+        <w:spacing w:after="0" w:line="240" w:lineRule="auto"/>
+      </w:pPr>
+      <w:r>
+        <w:rPr>
+          <w:rFonts w:ascii="Times New Roman" w:hAnsi="Times New Roman" w:cs="Times New Roman"/>
+        </w:rPr>
+        <w:t>β</w:t>
+      </w:r>
+      <w:r>
+        <w:rPr>
+          <w:rFonts w:ascii="Times New Roman" w:hAnsi="Times New Roman" w:cs="Times New Roman"/>
+          <w:vertAlign w:val="subscript"/>
+        </w:rPr>
+        <w:t>0</w:t>
+      </w:r>
+      <w:r>
+        <w:rPr>
+          <w:rFonts w:ascii="Times New Roman" w:hAnsi="Times New Roman" w:cs="Times New Roman"/>
+          <w:vertAlign w:val="subscript"/>
+        </w:rPr>
+        <w:t>A</w:t>
+      </w:r>
+      <w:r>
+        <w:rPr>
+          <w:rFonts w:ascii="Times New Roman" w:hAnsi="Times New Roman" w:cs="Times New Roman"/>
+        </w:rPr>
+        <w:t xml:space="preserve"> = </w:t>
+      </w:r>
+      <w:r>
+        <w:rPr>
+          <w:rFonts w:ascii="Times New Roman" w:hAnsi="Times New Roman" w:cs="Times New Roman"/>
+        </w:rPr>
+        <w:t>β</w:t>
+      </w:r>
+      <w:r>
+        <w:rPr>
+          <w:rFonts w:ascii="Times New Roman" w:hAnsi="Times New Roman" w:cs="Times New Roman"/>
+          <w:vertAlign w:val="subscript"/>
+        </w:rPr>
+        <w:t>0</w:t>
+      </w:r>
+      <w:r>
+        <w:rPr>
+          <w:rFonts w:ascii="Times New Roman" w:hAnsi="Times New Roman" w:cs="Times New Roman"/>
+        </w:rPr>
+        <w:t xml:space="preserve"> and  </w:t>
+      </w:r>
+      <w:r>
+        <w:rPr>
+          <w:rFonts w:ascii="Times New Roman" w:hAnsi="Times New Roman" w:cs="Times New Roman"/>
+        </w:rPr>
+        <w:t>β</w:t>
+      </w:r>
+      <w:r>
+        <w:rPr>
+          <w:rFonts w:ascii="Times New Roman" w:hAnsi="Times New Roman" w:cs="Times New Roman"/>
+          <w:vertAlign w:val="subscript"/>
+        </w:rPr>
+        <w:t>0B</w:t>
+      </w:r>
+      <w:r>
+        <w:t xml:space="preserve"> = </w:t>
+      </w:r>
+      <w:r>
+        <w:t>(</w:t>
+      </w:r>
+      <w:r>
+        <w:rPr>
+          <w:rFonts w:ascii="Times New Roman" w:hAnsi="Times New Roman" w:cs="Times New Roman"/>
+        </w:rPr>
+        <w:t>β</w:t>
+      </w:r>
+      <w:r>
+        <w:rPr>
+          <w:rFonts w:ascii="Times New Roman" w:hAnsi="Times New Roman" w:cs="Times New Roman"/>
+          <w:vertAlign w:val="subscript"/>
+        </w:rPr>
+        <w:t>0</w:t>
+      </w:r>
+      <w:r>
+        <w:rPr>
+          <w:rFonts w:ascii="Times New Roman" w:hAnsi="Times New Roman" w:cs="Times New Roman"/>
+        </w:rPr>
+        <w:t xml:space="preserve"> + β</w:t>
+      </w:r>
+      <w:r>
+        <w:rPr>
+          <w:rFonts w:ascii="Times New Roman" w:hAnsi="Times New Roman" w:cs="Times New Roman"/>
+          <w:vertAlign w:val="subscript"/>
+        </w:rPr>
+        <w:t>2</w:t>
+      </w:r>
+      <w:r>
+        <w:rPr>
+          <w:rFonts w:ascii="Times New Roman" w:hAnsi="Times New Roman" w:cs="Times New Roman"/>
+        </w:rPr>
+        <w:t>)</w:t>
+      </w:r>
+    </w:p>
+    <w:p>
+      <w:pPr>
+        <w:pStyle w:val="ListParagraph"/>
+        <w:numPr>
+          <w:ilvl w:val="2"/>
+          <w:numId w:val="94"/>
+        </w:numPr>
+        <w:spacing w:after="0" w:line="240" w:lineRule="auto"/>
+      </w:pPr>
+      <w:r>
+        <w:rPr>
+          <w:rFonts w:ascii="Times New Roman" w:hAnsi="Times New Roman" w:cs="Times New Roman"/>
+        </w:rPr>
+        <w:t>β</w:t>
+      </w:r>
+      <w:r>
+        <w:rPr>
+          <w:rFonts w:ascii="Times New Roman" w:hAnsi="Times New Roman" w:cs="Times New Roman"/>
+          <w:vertAlign w:val="subscript"/>
+        </w:rPr>
+        <w:t>1A</w:t>
+      </w:r>
+      <w:r>
+        <w:rPr>
+          <w:rFonts w:ascii="Times New Roman" w:hAnsi="Times New Roman" w:cs="Times New Roman"/>
+        </w:rPr>
+        <w:t xml:space="preserve"> = β</w:t>
+      </w:r>
+      <w:r>
+        <w:rPr>
+          <w:rFonts w:ascii="Times New Roman" w:hAnsi="Times New Roman" w:cs="Times New Roman"/>
+          <w:vertAlign w:val="subscript"/>
+        </w:rPr>
+        <w:t>1</w:t>
+      </w:r>
+      <w:r>
+        <w:rPr>
+          <w:rFonts w:ascii="Times New Roman" w:hAnsi="Times New Roman" w:cs="Times New Roman"/>
+        </w:rPr>
+        <w:t xml:space="preserve"> and  β</w:t>
+      </w:r>
+      <w:r>
+        <w:rPr>
+          <w:rFonts w:ascii="Times New Roman" w:hAnsi="Times New Roman" w:cs="Times New Roman"/>
+          <w:vertAlign w:val="subscript"/>
+        </w:rPr>
+        <w:t>1</w:t>
+      </w:r>
+      <w:r>
+        <w:rPr>
+          <w:rFonts w:ascii="Times New Roman" w:hAnsi="Times New Roman" w:cs="Times New Roman"/>
+          <w:vertAlign w:val="subscript"/>
+        </w:rPr>
+        <w:t>B</w:t>
+      </w:r>
+      <w:r>
+        <w:t xml:space="preserve"> = (</w:t>
+      </w:r>
+      <w:r>
+        <w:rPr>
+          <w:rFonts w:ascii="Times New Roman" w:hAnsi="Times New Roman" w:cs="Times New Roman"/>
+        </w:rPr>
+        <w:t>β</w:t>
+      </w:r>
+      <w:r>
+        <w:rPr>
+          <w:rFonts w:ascii="Times New Roman" w:hAnsi="Times New Roman" w:cs="Times New Roman"/>
+          <w:vertAlign w:val="subscript"/>
+        </w:rPr>
+        <w:t>1</w:t>
+      </w:r>
+      <w:r>
+        <w:rPr>
+          <w:rFonts w:ascii="Times New Roman" w:hAnsi="Times New Roman" w:cs="Times New Roman"/>
+        </w:rPr>
+        <w:t xml:space="preserve"> + β</w:t>
+      </w:r>
+      <w:r>
+        <w:rPr>
+          <w:rFonts w:ascii="Times New Roman" w:hAnsi="Times New Roman" w:cs="Times New Roman"/>
+          <w:vertAlign w:val="subscript"/>
+        </w:rPr>
+        <w:t>3</w:t>
+      </w:r>
+      <w:r>
+        <w:rPr>
+          <w:rFonts w:ascii="Times New Roman" w:hAnsi="Times New Roman" w:cs="Times New Roman"/>
+        </w:rPr>
+        <w:t>)</w:t>
+      </w:r>
+    </w:p>
+    <w:p>
+      <w:pPr>
+        <w:spacing w:after="0" w:line="240" w:lineRule="auto"/>
+      </w:pPr>
+    </w:p>
+    <w:p>
+      <w:pPr>
+        <w:spacing w:after="0" w:line="240" w:lineRule="auto"/>
+      </w:pPr>
+      <w:r>
+        <w:t>Using Separate Regression Fits to Compare Two Straight Lines</w:t>
+      </w:r>
+    </w:p>
+    <w:p>
+      <w:pPr>
+        <w:pStyle w:val="ListParagraph"/>
+        <w:numPr>
+          <w:ilvl w:val="0"/>
+          <w:numId w:val="96"/>
+        </w:numPr>
+        <w:spacing w:after="0" w:line="240" w:lineRule="auto"/>
+      </w:pPr>
+      <w:r>
+        <w:t>Testing for parallelism</w:t>
+      </w:r>
+    </w:p>
+    <w:p>
+      <w:pPr>
+        <w:pStyle w:val="ListParagraph"/>
+        <w:numPr>
+          <w:ilvl w:val="1"/>
+          <w:numId w:val="96"/>
+        </w:numPr>
+        <w:spacing w:after="0" w:line="240" w:lineRule="auto"/>
+      </w:pPr>
+      <w:r>
+        <w:t>H</w:t>
+      </w:r>
+      <w:r>
+        <w:rPr>
+          <w:vertAlign w:val="subscript"/>
+        </w:rPr>
+        <w:t>0</w:t>
+      </w:r>
+      <w:r>
+        <w:t>:</w:t>
+      </w:r>
+      <w:r>
+        <w:t xml:space="preserve"> </w:t>
+      </w:r>
+      <w:r>
+        <w:rPr>
+          <w:rFonts w:ascii="Times New Roman" w:hAnsi="Times New Roman" w:cs="Times New Roman"/>
+        </w:rPr>
+        <w:t>β</w:t>
+      </w:r>
+      <w:r>
+        <w:rPr>
+          <w:rFonts w:ascii="Times New Roman" w:hAnsi="Times New Roman" w:cs="Times New Roman"/>
+          <w:vertAlign w:val="subscript"/>
+        </w:rPr>
+        <w:t>1A</w:t>
+      </w:r>
+      <w:r>
+        <w:t>=</w:t>
+      </w:r>
+      <w:r>
+        <w:t xml:space="preserve"> </w:t>
+      </w:r>
+      <w:r>
+        <w:rPr>
+          <w:rFonts w:ascii="Times New Roman" w:hAnsi="Times New Roman" w:cs="Times New Roman"/>
+        </w:rPr>
+        <w:t>β</w:t>
+      </w:r>
+      <w:r>
+        <w:rPr>
+          <w:rFonts w:ascii="Times New Roman" w:hAnsi="Times New Roman" w:cs="Times New Roman"/>
+          <w:vertAlign w:val="subscript"/>
+        </w:rPr>
+        <w:t>1B</w:t>
+      </w:r>
+    </w:p>
+    <w:p>
+      <w:pPr>
+        <w:pStyle w:val="ListParagraph"/>
+        <w:numPr>
+          <w:ilvl w:val="1"/>
+          <w:numId w:val="96"/>
+        </w:numPr>
+        <w:spacing w:after="0" w:line="240" w:lineRule="auto"/>
+      </w:pPr>
+      <w:r>
+        <w:t>T = (</w:t>
+      </w:r>
+      <m:oMath>
+        <m:acc>
+          <m:accPr>
+            <m:ctrlPr>
+              <w:rPr>
+                <w:rFonts w:ascii="Cambria Math" w:hAnsi="Cambria Math" w:cs="Times New Roman"/>
+                <w:i/>
+              </w:rPr>
+            </m:ctrlPr>
+          </m:accPr>
+          <m:e>
+            <m:r>
+              <w:rPr>
+                <w:rFonts w:ascii="Cambria Math" w:hAnsi="Cambria Math" w:cs="Times New Roman"/>
+              </w:rPr>
+              <m:t>β</m:t>
+            </m:r>
+          </m:e>
+        </m:acc>
+      </m:oMath>
+      <w:r>
+        <w:rPr>
+          <w:rFonts w:ascii="Times New Roman" w:hAnsi="Times New Roman" w:cs="Times New Roman"/>
+          <w:vertAlign w:val="subscript"/>
+        </w:rPr>
+        <w:t>1A</w:t>
+      </w:r>
+      <w:r>
+        <w:t>-</w:t>
+      </w:r>
+      <w:r>
+        <w:t xml:space="preserve"> </w:t>
+      </w:r>
+      <m:oMath>
+        <m:acc>
+          <m:accPr>
+            <m:ctrlPr>
+              <w:rPr>
+                <w:rFonts w:ascii="Cambria Math" w:hAnsi="Cambria Math" w:cs="Times New Roman"/>
+                <w:i/>
+              </w:rPr>
+            </m:ctrlPr>
+          </m:accPr>
+          <m:e>
+            <m:r>
+              <w:rPr>
+                <w:rFonts w:ascii="Cambria Math" w:hAnsi="Cambria Math" w:cs="Times New Roman"/>
+              </w:rPr>
+              <m:t>β</m:t>
+            </m:r>
+          </m:e>
+        </m:acc>
+      </m:oMath>
+      <w:r>
+        <w:rPr>
+          <w:rFonts w:ascii="Times New Roman" w:hAnsi="Times New Roman" w:cs="Times New Roman"/>
+          <w:vertAlign w:val="subscript"/>
+        </w:rPr>
+        <w:t>1B</w:t>
+      </w:r>
+      <w:r>
+        <w:rPr>
+          <w:rFonts w:ascii="Times New Roman" w:hAnsi="Times New Roman" w:cs="Times New Roman"/>
+        </w:rPr>
+        <w:t xml:space="preserve">) / </w:t>
+      </w:r>
+      <m:oMath>
+        <m:sSub>
+          <m:sSubPr>
+            <m:ctrlPr>
+              <w:rPr>
+                <w:rFonts w:ascii="Cambria Math" w:hAnsi="Cambria Math" w:cs="Times New Roman"/>
+                <w:i/>
+              </w:rPr>
+            </m:ctrlPr>
+          </m:sSubPr>
+          <m:e>
+            <m:r>
+              <w:rPr>
+                <w:rFonts w:ascii="Cambria Math" w:hAnsi="Cambria Math" w:cs="Times New Roman"/>
+              </w:rPr>
+              <m:t>S</m:t>
+            </m:r>
+          </m:e>
+          <m:sub>
+            <m:r>
+              <w:rPr>
+                <w:rFonts w:ascii="Cambria Math" w:hAnsi="Cambria Math" w:cs="Times New Roman"/>
+              </w:rPr>
+              <m:t>(</m:t>
+            </m:r>
+            <m:sSub>
+              <m:sSubPr>
+                <m:ctrlPr>
+                  <w:rPr>
+                    <w:rFonts w:ascii="Cambria Math" w:hAnsi="Cambria Math" w:cs="Times New Roman"/>
+                    <w:i/>
+                  </w:rPr>
+                </m:ctrlPr>
+              </m:sSubPr>
+              <m:e>
+                <m:acc>
+                  <m:accPr>
+                    <m:ctrlPr>
+                      <w:rPr>
+                        <w:rFonts w:ascii="Cambria Math" w:hAnsi="Cambria Math" w:cs="Times New Roman"/>
+                        <w:i/>
+                      </w:rPr>
+                    </m:ctrlPr>
+                  </m:accPr>
+                  <m:e>
+                    <m:r>
+                      <w:rPr>
+                        <w:rFonts w:ascii="Cambria Math" w:hAnsi="Cambria Math" w:cs="Times New Roman"/>
+                      </w:rPr>
+                      <m:t>β</m:t>
+                    </m:r>
+                  </m:e>
+                </m:acc>
+              </m:e>
+              <m:sub>
+                <m:r>
+                  <w:rPr>
+                    <w:rFonts w:ascii="Cambria Math" w:hAnsi="Cambria Math" w:cs="Times New Roman"/>
+                  </w:rPr>
+                  <m:t>1A</m:t>
+                </m:r>
+              </m:sub>
+            </m:sSub>
+            <m:r>
+              <w:rPr>
+                <w:rFonts w:ascii="Cambria Math" w:hAnsi="Cambria Math" w:cs="Times New Roman"/>
+              </w:rPr>
+              <m:t xml:space="preserve">- </m:t>
+            </m:r>
+            <m:sSub>
+              <m:sSubPr>
+                <m:ctrlPr>
+                  <w:rPr>
+                    <w:rFonts w:ascii="Cambria Math" w:hAnsi="Cambria Math" w:cs="Times New Roman"/>
+                    <w:i/>
+                  </w:rPr>
+                </m:ctrlPr>
+              </m:sSubPr>
+              <m:e>
+                <m:acc>
+                  <m:accPr>
+                    <m:ctrlPr>
+                      <w:rPr>
+                        <w:rFonts w:ascii="Cambria Math" w:hAnsi="Cambria Math" w:cs="Times New Roman"/>
+                        <w:i/>
+                      </w:rPr>
+                    </m:ctrlPr>
+                  </m:accPr>
+                  <m:e>
+                    <m:r>
+                      <w:rPr>
+                        <w:rFonts w:ascii="Cambria Math" w:hAnsi="Cambria Math" w:cs="Times New Roman"/>
+                      </w:rPr>
+                      <m:t>β</m:t>
+                    </m:r>
+                  </m:e>
+                </m:acc>
+              </m:e>
+              <m:sub>
+                <m:r>
+                  <w:rPr>
+                    <w:rFonts w:ascii="Cambria Math" w:hAnsi="Cambria Math" w:cs="Times New Roman"/>
+                  </w:rPr>
+                  <m:t>1B</m:t>
+                </m:r>
+              </m:sub>
+            </m:sSub>
+            <m:r>
+              <w:rPr>
+                <w:rFonts w:ascii="Cambria Math" w:hAnsi="Cambria Math" w:cs="Times New Roman"/>
+              </w:rPr>
+              <m:t>)</m:t>
+            </m:r>
+          </m:sub>
+        </m:sSub>
+      </m:oMath>
+    </w:p>
+    <w:p>
+      <w:pPr>
+        <w:pStyle w:val="ListParagraph"/>
+        <w:numPr>
+          <w:ilvl w:val="1"/>
+          <w:numId w:val="96"/>
+        </w:numPr>
+        <w:spacing w:after="0" w:line="240" w:lineRule="auto"/>
+      </w:pPr>
+      <w:r>
+        <w:t>To interpret T statistic, see equation</w:t>
+      </w:r>
+      <w:r>
+        <w:t>s</w:t>
+      </w:r>
+      <w:r>
+        <w:t xml:space="preserve"> at bottom of p. 264</w:t>
+      </w:r>
+    </w:p>
+    <w:p>
+      <w:pPr>
+        <w:pStyle w:val="ListParagraph"/>
+        <w:numPr>
+          <w:ilvl w:val="0"/>
+          <w:numId w:val="96"/>
+        </w:numPr>
+        <w:spacing w:after="0" w:line="240" w:lineRule="auto"/>
+      </w:pPr>
+      <w:r>
+        <w:t xml:space="preserve">Testing </w:t>
+      </w:r>
+      <w:r>
+        <w:t xml:space="preserve">for equal </w:t>
+      </w:r>
+      <w:r>
+        <w:t>intercepts</w:t>
+      </w:r>
+    </w:p>
+    <w:p>
+      <w:pPr>
+        <w:pStyle w:val="ListParagraph"/>
+        <w:numPr>
+          <w:ilvl w:val="1"/>
+          <w:numId w:val="96"/>
+        </w:numPr>
+        <w:spacing w:after="0" w:line="240" w:lineRule="auto"/>
+      </w:pPr>
+      <w:r>
+        <w:t>H</w:t>
+      </w:r>
+      <w:r>
+        <w:rPr>
+          <w:vertAlign w:val="subscript"/>
+        </w:rPr>
+        <w:t>0</w:t>
+      </w:r>
+      <w:r>
+        <w:t xml:space="preserve">: </w:t>
+      </w:r>
+      <w:r>
+        <w:rPr>
+          <w:rFonts w:ascii="Times New Roman" w:hAnsi="Times New Roman" w:cs="Times New Roman"/>
+        </w:rPr>
+        <w:t>β</w:t>
+      </w:r>
+      <w:r>
+        <w:rPr>
+          <w:rFonts w:ascii="Times New Roman" w:hAnsi="Times New Roman" w:cs="Times New Roman"/>
+          <w:vertAlign w:val="subscript"/>
+        </w:rPr>
+        <w:t>0</w:t>
+      </w:r>
+      <w:r>
+        <w:rPr>
+          <w:rFonts w:ascii="Times New Roman" w:hAnsi="Times New Roman" w:cs="Times New Roman"/>
+          <w:vertAlign w:val="subscript"/>
+        </w:rPr>
+        <w:t>A</w:t>
+      </w:r>
+      <w:r>
+        <w:t xml:space="preserve">= </w:t>
+      </w:r>
+      <w:r>
+        <w:rPr>
+          <w:rFonts w:ascii="Times New Roman" w:hAnsi="Times New Roman" w:cs="Times New Roman"/>
+        </w:rPr>
+        <w:t>β</w:t>
+      </w:r>
+      <w:r>
+        <w:rPr>
+          <w:rFonts w:ascii="Times New Roman" w:hAnsi="Times New Roman" w:cs="Times New Roman"/>
+          <w:vertAlign w:val="subscript"/>
+        </w:rPr>
+        <w:t>0</w:t>
+      </w:r>
+      <w:r>
+        <w:rPr>
+          <w:rFonts w:ascii="Times New Roman" w:hAnsi="Times New Roman" w:cs="Times New Roman"/>
+          <w:vertAlign w:val="subscript"/>
+        </w:rPr>
+        <w:t>B</w:t>
+      </w:r>
+    </w:p>
+    <w:p>
+      <w:pPr>
+        <w:pStyle w:val="ListParagraph"/>
+        <w:numPr>
+          <w:ilvl w:val="1"/>
+          <w:numId w:val="96"/>
+        </w:numPr>
+        <w:spacing w:after="0" w:line="240" w:lineRule="auto"/>
+      </w:pPr>
+      <w:r>
+        <w:t>Use the same T-statistic formula for parallelism substitution the appropriate variables.</w:t>
+      </w:r>
+    </w:p>
+    <w:p>
+      <w:pPr>
+        <w:pStyle w:val="ListParagraph"/>
+        <w:numPr>
+          <w:ilvl w:val="1"/>
+          <w:numId w:val="96"/>
+        </w:numPr>
+        <w:spacing w:after="0" w:line="240" w:lineRule="auto"/>
+      </w:pPr>
+      <w:r>
+        <w:t>To interpret T statistic, see equations in middle of p. 266</w:t>
+      </w:r>
+    </w:p>
+    <w:p>
+      <w:pPr>
+        <w:pStyle w:val="ListParagraph"/>
+        <w:numPr>
+          <w:ilvl w:val="0"/>
+          <w:numId w:val="96"/>
+        </w:numPr>
+        <w:spacing w:after="0" w:line="240" w:lineRule="auto"/>
+      </w:pPr>
+      <w:r>
+        <w:t>Testing for coincidence</w:t>
+      </w:r>
+    </w:p>
+    <w:p>
+      <w:pPr>
+        <w:pStyle w:val="ListParagraph"/>
+        <w:numPr>
+          <w:ilvl w:val="1"/>
+          <w:numId w:val="96"/>
+        </w:numPr>
+        <w:spacing w:after="0" w:line="240" w:lineRule="auto"/>
+      </w:pPr>
+      <w:r>
+        <w:t>Slope and intercepts are equal</w:t>
+      </w:r>
+    </w:p>
+    <w:p>
+      <w:pPr>
+        <w:pStyle w:val="ListParagraph"/>
+        <w:numPr>
+          <w:ilvl w:val="1"/>
+          <w:numId w:val="96"/>
+        </w:numPr>
+        <w:spacing w:after="0" w:line="240" w:lineRule="auto"/>
+      </w:pPr>
+      <w:r>
+        <w:t>One method is to pool all observations of the categories for regression</w:t>
+      </w:r>
+    </w:p>
+    <w:p>
+      <w:pPr>
+        <w:pStyle w:val="ListParagraph"/>
+        <w:numPr>
+          <w:ilvl w:val="1"/>
+          <w:numId w:val="96"/>
+        </w:numPr>
+        <w:spacing w:after="0" w:line="240" w:lineRule="auto"/>
+      </w:pPr>
+      <w:r>
+        <w:t>Alternatively, evaluate null hypothesis for equal intercepts and slopes; if either is rejected then conclude there is no coincidence.</w:t>
+      </w:r>
+    </w:p>
+    <w:p>
+      <w:pPr>
+        <w:pStyle w:val="ListParagraph"/>
+        <w:numPr>
+          <w:ilvl w:val="2"/>
+          <w:numId w:val="96"/>
+        </w:numPr>
+        <w:spacing w:after="0" w:line="240" w:lineRule="auto"/>
+      </w:pPr>
+      <w:r>
+        <w:t>Does not precisely test for coincidence</w:t>
+      </w:r>
+    </w:p>
+    <w:p>
+      <w:pPr>
+        <w:pStyle w:val="ListParagraph"/>
+        <w:numPr>
+          <w:ilvl w:val="2"/>
+          <w:numId w:val="96"/>
+        </w:numPr>
+        <w:spacing w:after="0" w:line="240" w:lineRule="auto"/>
+      </w:pPr>
+      <w:r>
+        <w:t xml:space="preserve">There is more chance for a type 1 error </w:t>
+      </w:r>
+    </w:p>
+    <w:p>
+      <w:pPr>
+        <w:spacing w:after="0" w:line="240" w:lineRule="auto"/>
+      </w:pPr>
+    </w:p>
+    <w:p>
+      <w:pPr>
+        <w:spacing w:after="0" w:line="240" w:lineRule="auto"/>
+      </w:pPr>
+      <w:r>
+        <w:t>Using a Single Regression Equation to Compare Two Straight Lines</w:t>
+      </w:r>
+    </w:p>
+    <w:p>
+      <w:pPr>
+        <w:pStyle w:val="ListParagraph"/>
+        <w:numPr>
+          <w:ilvl w:val="0"/>
+          <w:numId w:val="97"/>
+        </w:numPr>
+        <w:spacing w:after="0" w:line="240" w:lineRule="auto"/>
+      </w:pPr>
+      <w:r>
+        <w:t>Test</w:t>
+      </w:r>
+      <w:r>
+        <w:t>ing</w:t>
+      </w:r>
+      <w:r>
+        <w:t xml:space="preserve"> for parallelism</w:t>
+      </w:r>
+    </w:p>
+    <w:p>
+      <w:pPr>
+        <w:pStyle w:val="ListParagraph"/>
+        <w:numPr>
+          <w:ilvl w:val="1"/>
+          <w:numId w:val="94"/>
+        </w:numPr>
+        <w:spacing w:after="0" w:line="240" w:lineRule="auto"/>
+      </w:pPr>
+      <w:r>
+        <w:rPr>
+          <w:rFonts w:ascii="Times New Roman" w:hAnsi="Times New Roman" w:cs="Times New Roman"/>
+        </w:rPr>
+        <w:t>β</w:t>
+      </w:r>
+      <w:r>
+        <w:rPr>
+          <w:rFonts w:ascii="Times New Roman" w:hAnsi="Times New Roman" w:cs="Times New Roman"/>
+          <w:vertAlign w:val="subscript"/>
+        </w:rPr>
+        <w:t>1A</w:t>
+      </w:r>
+      <w:r>
+        <w:rPr>
+          <w:rFonts w:ascii="Times New Roman" w:hAnsi="Times New Roman" w:cs="Times New Roman"/>
+        </w:rPr>
+        <w:t xml:space="preserve"> = β</w:t>
+      </w:r>
+      <w:r>
+        <w:rPr>
+          <w:rFonts w:ascii="Times New Roman" w:hAnsi="Times New Roman" w:cs="Times New Roman"/>
+          <w:vertAlign w:val="subscript"/>
+        </w:rPr>
+        <w:t>1</w:t>
+      </w:r>
+      <w:r>
+        <w:rPr>
+          <w:rFonts w:ascii="Times New Roman" w:hAnsi="Times New Roman" w:cs="Times New Roman"/>
+        </w:rPr>
+        <w:t xml:space="preserve"> and  β</w:t>
+      </w:r>
+      <w:r>
+        <w:rPr>
+          <w:rFonts w:ascii="Times New Roman" w:hAnsi="Times New Roman" w:cs="Times New Roman"/>
+          <w:vertAlign w:val="subscript"/>
+        </w:rPr>
+        <w:t>1B</w:t>
+      </w:r>
+      <w:r>
+        <w:t xml:space="preserve"> = (</w:t>
+      </w:r>
+      <w:r>
+        <w:rPr>
+          <w:rFonts w:ascii="Times New Roman" w:hAnsi="Times New Roman" w:cs="Times New Roman"/>
+        </w:rPr>
+        <w:t>β</w:t>
+      </w:r>
+      <w:r>
+        <w:rPr>
+          <w:rFonts w:ascii="Times New Roman" w:hAnsi="Times New Roman" w:cs="Times New Roman"/>
+          <w:vertAlign w:val="subscript"/>
+        </w:rPr>
+        <w:t>1</w:t>
+      </w:r>
+      <w:r>
+        <w:rPr>
+          <w:rFonts w:ascii="Times New Roman" w:hAnsi="Times New Roman" w:cs="Times New Roman"/>
+        </w:rPr>
+        <w:t xml:space="preserve"> + β</w:t>
+      </w:r>
+      <w:r>
+        <w:rPr>
+          <w:rFonts w:ascii="Times New Roman" w:hAnsi="Times New Roman" w:cs="Times New Roman"/>
+          <w:vertAlign w:val="subscript"/>
+        </w:rPr>
+        <w:t>3</w:t>
+      </w:r>
+      <w:r>
+        <w:rPr>
+          <w:rFonts w:ascii="Times New Roman" w:hAnsi="Times New Roman" w:cs="Times New Roman"/>
+        </w:rPr>
+        <w:t>)</w:t>
+      </w:r>
+      <w:r>
+        <w:rPr>
+          <w:rFonts w:ascii="Times New Roman" w:hAnsi="Times New Roman" w:cs="Times New Roman"/>
+        </w:rPr>
+        <w:t xml:space="preserve"> </w:t>
+      </w:r>
+      <w:r>
+        <w:rPr>
+          <w:rFonts w:ascii="Times New Roman" w:hAnsi="Times New Roman" w:cs="Times New Roman"/>
+        </w:rPr>
+        <w:sym w:font="Wingdings" w:char="F0E0"/>
+      </w:r>
+      <w:r>
+        <w:rPr>
+          <w:rFonts w:ascii="Times New Roman" w:hAnsi="Times New Roman" w:cs="Times New Roman"/>
+        </w:rPr>
+        <w:t xml:space="preserve"> H</w:t>
+      </w:r>
+      <w:r>
+        <w:rPr>
+          <w:rFonts w:ascii="Times New Roman" w:hAnsi="Times New Roman" w:cs="Times New Roman"/>
+          <w:vertAlign w:val="subscript"/>
+        </w:rPr>
+        <w:t>0</w:t>
+      </w:r>
+      <w:r>
+        <w:rPr>
+          <w:rFonts w:ascii="Times New Roman" w:hAnsi="Times New Roman" w:cs="Times New Roman"/>
+        </w:rPr>
+        <w:t xml:space="preserve">: </w:t>
+      </w:r>
+      <w:r>
+        <w:rPr>
+          <w:rFonts w:ascii="Times New Roman" w:hAnsi="Times New Roman" w:cs="Times New Roman"/>
+        </w:rPr>
+        <w:t>β</w:t>
+      </w:r>
+      <w:r>
+        <w:rPr>
+          <w:rFonts w:ascii="Times New Roman" w:hAnsi="Times New Roman" w:cs="Times New Roman"/>
+          <w:vertAlign w:val="subscript"/>
+        </w:rPr>
+        <w:t>3</w:t>
+      </w:r>
+      <w:r>
+        <w:t xml:space="preserve"> =</w:t>
+      </w:r>
+      <w:r>
+        <w:t xml:space="preserve"> 0</w:t>
+      </w:r>
+    </w:p>
+    <w:p>
+      <w:pPr>
+        <w:pStyle w:val="ListParagraph"/>
+        <w:numPr>
+          <w:ilvl w:val="1"/>
+          <w:numId w:val="97"/>
+        </w:numPr>
+        <w:spacing w:after="0" w:line="240" w:lineRule="auto"/>
+      </w:pPr>
+      <w:r>
+        <w:t>Use partial F-test with mean square residual for model containing only X and Z</w:t>
+      </w:r>
+    </w:p>
+    <w:p>
+      <w:pPr>
+        <w:pStyle w:val="ListParagraph"/>
+        <w:numPr>
+          <w:ilvl w:val="1"/>
+          <w:numId w:val="97"/>
+        </w:numPr>
+        <w:spacing w:after="0" w:line="240" w:lineRule="auto"/>
+      </w:pPr>
+      <w:r>
+        <w:t>F-statistic is the square of the T-statistic</w:t>
+      </w:r>
+    </w:p>
+    <w:p>
+      <w:pPr>
+        <w:pStyle w:val="ListParagraph"/>
+        <w:numPr>
+          <w:ilvl w:val="0"/>
+          <w:numId w:val="97"/>
+        </w:numPr>
+        <w:spacing w:after="0" w:line="240" w:lineRule="auto"/>
+      </w:pPr>
+      <w:r>
+        <w:t>Testing for equal intercepts</w:t>
+      </w:r>
+    </w:p>
+    <w:p>
+      <w:pPr>
+        <w:pStyle w:val="ListParagraph"/>
+        <w:numPr>
+          <w:ilvl w:val="1"/>
+          <w:numId w:val="94"/>
+        </w:numPr>
+        <w:spacing w:after="0" w:line="240" w:lineRule="auto"/>
+      </w:pPr>
+      <w:r>
+        <w:rPr>
+          <w:rFonts w:ascii="Times New Roman" w:hAnsi="Times New Roman" w:cs="Times New Roman"/>
+        </w:rPr>
+        <w:t>β</w:t>
+      </w:r>
+      <w:r>
+        <w:rPr>
+          <w:rFonts w:ascii="Times New Roman" w:hAnsi="Times New Roman" w:cs="Times New Roman"/>
+          <w:vertAlign w:val="subscript"/>
+        </w:rPr>
+        <w:t>0</w:t>
+      </w:r>
+      <w:r>
+        <w:rPr>
+          <w:rFonts w:ascii="Times New Roman" w:hAnsi="Times New Roman" w:cs="Times New Roman"/>
+          <w:vertAlign w:val="subscript"/>
+        </w:rPr>
+        <w:t>A</w:t>
+      </w:r>
+      <w:r>
+        <w:rPr>
+          <w:rFonts w:ascii="Times New Roman" w:hAnsi="Times New Roman" w:cs="Times New Roman"/>
+        </w:rPr>
+        <w:t xml:space="preserve"> = β</w:t>
+      </w:r>
+      <w:r>
+        <w:rPr>
+          <w:rFonts w:ascii="Times New Roman" w:hAnsi="Times New Roman" w:cs="Times New Roman"/>
+          <w:vertAlign w:val="subscript"/>
+        </w:rPr>
+        <w:t>0</w:t>
+      </w:r>
+      <w:r>
+        <w:rPr>
+          <w:rFonts w:ascii="Times New Roman" w:hAnsi="Times New Roman" w:cs="Times New Roman"/>
+        </w:rPr>
+        <w:t xml:space="preserve"> and  β</w:t>
+      </w:r>
+      <w:r>
+        <w:rPr>
+          <w:rFonts w:ascii="Times New Roman" w:hAnsi="Times New Roman" w:cs="Times New Roman"/>
+          <w:vertAlign w:val="subscript"/>
+        </w:rPr>
+        <w:t>0B</w:t>
+      </w:r>
+      <w:r>
+        <w:t xml:space="preserve"> = (</w:t>
+      </w:r>
+      <w:r>
+        <w:rPr>
+          <w:rFonts w:ascii="Times New Roman" w:hAnsi="Times New Roman" w:cs="Times New Roman"/>
+        </w:rPr>
+        <w:t>β</w:t>
+      </w:r>
+      <w:r>
+        <w:rPr>
+          <w:rFonts w:ascii="Times New Roman" w:hAnsi="Times New Roman" w:cs="Times New Roman"/>
+          <w:vertAlign w:val="subscript"/>
+        </w:rPr>
+        <w:t>0</w:t>
+      </w:r>
+      <w:r>
+        <w:rPr>
+          <w:rFonts w:ascii="Times New Roman" w:hAnsi="Times New Roman" w:cs="Times New Roman"/>
+        </w:rPr>
+        <w:t xml:space="preserve"> + β</w:t>
+      </w:r>
+      <w:r>
+        <w:rPr>
+          <w:rFonts w:ascii="Times New Roman" w:hAnsi="Times New Roman" w:cs="Times New Roman"/>
+          <w:vertAlign w:val="subscript"/>
+        </w:rPr>
+        <w:t>2</w:t>
+      </w:r>
+      <w:r>
+        <w:rPr>
+          <w:rFonts w:ascii="Times New Roman" w:hAnsi="Times New Roman" w:cs="Times New Roman"/>
+        </w:rPr>
+        <w:t>)</w:t>
+      </w:r>
+      <w:r>
+        <w:rPr>
+          <w:rFonts w:ascii="Times New Roman" w:hAnsi="Times New Roman" w:cs="Times New Roman"/>
+        </w:rPr>
+        <w:t xml:space="preserve"> </w:t>
+      </w:r>
+      <w:r>
+        <w:rPr>
+          <w:rFonts w:ascii="Times New Roman" w:hAnsi="Times New Roman" w:cs="Times New Roman"/>
+        </w:rPr>
+        <w:sym w:font="Wingdings" w:char="F0E0"/>
+      </w:r>
+      <w:r>
+        <w:rPr>
+          <w:rFonts w:ascii="Times New Roman" w:hAnsi="Times New Roman" w:cs="Times New Roman"/>
+        </w:rPr>
+        <w:t xml:space="preserve"> </w:t>
+      </w:r>
+      <w:r>
+        <w:rPr>
+          <w:rFonts w:ascii="Times New Roman" w:hAnsi="Times New Roman" w:cs="Times New Roman"/>
+        </w:rPr>
+        <w:t>H</w:t>
+      </w:r>
+      <w:r>
+        <w:rPr>
+          <w:rFonts w:ascii="Times New Roman" w:hAnsi="Times New Roman" w:cs="Times New Roman"/>
+          <w:vertAlign w:val="subscript"/>
+        </w:rPr>
+        <w:t>0</w:t>
+      </w:r>
+      <w:r>
+        <w:rPr>
+          <w:rFonts w:ascii="Times New Roman" w:hAnsi="Times New Roman" w:cs="Times New Roman"/>
+        </w:rPr>
+        <w:t>: β</w:t>
+      </w:r>
+      <w:r>
+        <w:rPr>
+          <w:rFonts w:ascii="Times New Roman" w:hAnsi="Times New Roman" w:cs="Times New Roman"/>
+          <w:vertAlign w:val="subscript"/>
+        </w:rPr>
+        <w:t>2</w:t>
+      </w:r>
+      <w:r>
+        <w:t xml:space="preserve"> = 0</w:t>
+      </w:r>
+    </w:p>
+    <w:p>
+      <w:pPr>
+        <w:pStyle w:val="ListParagraph"/>
+        <w:numPr>
+          <w:ilvl w:val="1"/>
+          <w:numId w:val="97"/>
+        </w:numPr>
+        <w:spacing w:after="0" w:line="240" w:lineRule="auto"/>
+      </w:pPr>
+      <w:r>
+        <w:t>Use partial F-test with mean square residual for the full model</w:t>
+      </w:r>
+    </w:p>
+    <w:p>
+      <w:pPr>
+        <w:pStyle w:val="ListParagraph"/>
+        <w:numPr>
+          <w:ilvl w:val="0"/>
+          <w:numId w:val="97"/>
+        </w:numPr>
+        <w:spacing w:after="0" w:line="240" w:lineRule="auto"/>
+      </w:pPr>
+      <w:r>
+        <w:t>Testing for coincidence</w:t>
+      </w:r>
+    </w:p>
+    <w:p>
+      <w:pPr>
+        <w:pStyle w:val="ListParagraph"/>
+        <w:numPr>
+          <w:ilvl w:val="1"/>
+          <w:numId w:val="97"/>
+        </w:numPr>
+        <w:spacing w:after="0" w:line="240" w:lineRule="auto"/>
+      </w:pPr>
+      <w:r>
+        <w:rPr>
+          <w:rFonts w:ascii="Times New Roman" w:hAnsi="Times New Roman" w:cs="Times New Roman"/>
+        </w:rPr>
+        <w:t>H</w:t>
+      </w:r>
+      <w:r>
+        <w:rPr>
+          <w:rFonts w:ascii="Times New Roman" w:hAnsi="Times New Roman" w:cs="Times New Roman"/>
+          <w:vertAlign w:val="subscript"/>
+        </w:rPr>
+        <w:t>0</w:t>
+      </w:r>
+      <w:r>
+        <w:rPr>
+          <w:rFonts w:ascii="Times New Roman" w:hAnsi="Times New Roman" w:cs="Times New Roman"/>
+        </w:rPr>
+        <w:t>: β</w:t>
+      </w:r>
+      <w:r>
+        <w:rPr>
+          <w:rFonts w:ascii="Times New Roman" w:hAnsi="Times New Roman" w:cs="Times New Roman"/>
+          <w:vertAlign w:val="subscript"/>
+        </w:rPr>
+        <w:t>2</w:t>
+      </w:r>
+      <w:r>
+        <w:t xml:space="preserve"> = </w:t>
+      </w:r>
+      <w:r>
+        <w:rPr>
+          <w:rFonts w:ascii="Times New Roman" w:hAnsi="Times New Roman" w:cs="Times New Roman"/>
+        </w:rPr>
+        <w:t>β</w:t>
+      </w:r>
+      <w:r>
+        <w:rPr>
+          <w:rFonts w:ascii="Times New Roman" w:hAnsi="Times New Roman" w:cs="Times New Roman"/>
+          <w:vertAlign w:val="subscript"/>
+        </w:rPr>
+        <w:t>3</w:t>
+      </w:r>
+      <w:r>
+        <w:t xml:space="preserve"> = 0</w:t>
+      </w:r>
+    </w:p>
+    <w:p>
+      <w:pPr>
+        <w:pStyle w:val="ListParagraph"/>
+        <w:numPr>
+          <w:ilvl w:val="1"/>
+          <w:numId w:val="97"/>
+        </w:numPr>
+        <w:spacing w:after="0" w:line="240" w:lineRule="auto"/>
+      </w:pPr>
+      <w:r>
+        <w:rPr>
+          <w:rFonts w:ascii="Times New Roman" w:hAnsi="Times New Roman" w:cs="Times New Roman"/>
+        </w:rPr>
+        <w:t>Use simple F-test comparing single regression equation</w:t>
+      </w:r>
+      <w:r>
+        <w:rPr>
+          <w:rFonts w:ascii="Times New Roman" w:hAnsi="Times New Roman" w:cs="Times New Roman"/>
+        </w:rPr>
+        <w:t xml:space="preserve"> and the reduced equation.</w:t>
+      </w:r>
+    </w:p>
+    <w:p>
+      <w:pPr>
+        <w:spacing w:after="0" w:line="240" w:lineRule="auto"/>
+      </w:pPr>
+    </w:p>
+    <w:p>
+      <w:pPr>
+        <w:spacing w:after="0" w:line="240" w:lineRule="auto"/>
+      </w:pPr>
+      <w:r>
+        <w:t>Comparison of the Two Methods</w:t>
+      </w:r>
+    </w:p>
+    <w:p>
+      <w:pPr>
+        <w:pStyle w:val="ListParagraph"/>
+        <w:numPr>
+          <w:ilvl w:val="0"/>
+          <w:numId w:val="98"/>
+        </w:numPr>
+        <w:spacing w:after="0" w:line="240" w:lineRule="auto"/>
+      </w:pPr>
+      <w:r>
+        <w:t>The tests for parallel lines are exactly equivalent.</w:t>
+      </w:r>
+    </w:p>
+    <w:p>
+      <w:pPr>
+        <w:pStyle w:val="ListParagraph"/>
+        <w:numPr>
+          <w:ilvl w:val="0"/>
+          <w:numId w:val="98"/>
+        </w:numPr>
+        <w:spacing w:after="0" w:line="240" w:lineRule="auto"/>
+      </w:pPr>
+      <w:r>
+        <w:t>The tests for coincident lines differ; method using dummy variables is generally preferred.</w:t>
+      </w:r>
+    </w:p>
+    <w:p>
+      <w:pPr>
+        <w:pStyle w:val="ListParagraph"/>
+        <w:numPr>
+          <w:ilvl w:val="0"/>
+          <w:numId w:val="98"/>
+        </w:numPr>
+        <w:spacing w:after="0" w:line="240" w:lineRule="auto"/>
+      </w:pPr>
+      <w:r>
+        <w:t>The method using dummy variables is usually easier to implement in statistical software packages.</w:t>
+      </w:r>
+    </w:p>
+    <w:p>
+      <w:pPr>
+        <w:spacing w:after="0" w:line="240" w:lineRule="auto"/>
+      </w:pPr>
+    </w:p>
+    <w:p>
+      <w:pPr>
+        <w:spacing w:after="0" w:line="240" w:lineRule="auto"/>
+      </w:pPr>
+      <w:r>
+        <w:t>Testing Strategies and Interpretation When Comparing Two Straight Lines</w:t>
+      </w:r>
+    </w:p>
+    <w:p>
+      <w:pPr>
+        <w:pStyle w:val="ListParagraph"/>
+        <w:numPr>
+          <w:ilvl w:val="0"/>
+          <w:numId w:val="99"/>
+        </w:numPr>
+        <w:spacing w:after="0" w:line="240" w:lineRule="auto"/>
+      </w:pPr>
+      <w:r>
+        <w:t>Prefer backwards strategy</w:t>
+      </w:r>
+    </w:p>
+    <w:p>
+      <w:pPr>
+        <w:pStyle w:val="ListParagraph"/>
+        <w:numPr>
+          <w:ilvl w:val="1"/>
+          <w:numId w:val="99"/>
+        </w:numPr>
+        <w:spacing w:after="0" w:line="240" w:lineRule="auto"/>
+      </w:pPr>
+      <w:r>
+        <w:t>Start with largest model of interest then reduce through a sequence of hypothesis tests.</w:t>
+      </w:r>
+    </w:p>
+    <w:p>
+      <w:pPr>
+        <w:pStyle w:val="ListParagraph"/>
+        <w:numPr>
+          <w:ilvl w:val="1"/>
+          <w:numId w:val="99"/>
+        </w:numPr>
+        <w:spacing w:after="0" w:line="240" w:lineRule="auto"/>
+      </w:pPr>
+      <w:r>
+        <w:t>See flow diagram in Fig. 12.3 on p. 273</w:t>
+      </w:r>
+    </w:p>
+    <w:p>
+      <w:pPr>
+        <w:pStyle w:val="ListParagraph"/>
+        <w:numPr>
+          <w:ilvl w:val="0"/>
+          <w:numId w:val="99"/>
+        </w:numPr>
+        <w:spacing w:after="0" w:line="240" w:lineRule="auto"/>
+      </w:pPr>
+      <w:r>
+        <w:t>Process</w:t>
+      </w:r>
+    </w:p>
+    <w:p>
+      <w:pPr>
+        <w:pStyle w:val="ListParagraph"/>
+        <w:numPr>
+          <w:ilvl w:val="1"/>
+          <w:numId w:val="99"/>
+        </w:numPr>
+        <w:spacing w:after="0" w:line="240" w:lineRule="auto"/>
+      </w:pPr>
+      <w:r>
+        <w:t>Test for coincidence and stop if not significant.</w:t>
+      </w:r>
+    </w:p>
+    <w:p>
+      <w:pPr>
+        <w:pStyle w:val="ListParagraph"/>
+        <w:numPr>
+          <w:ilvl w:val="1"/>
+          <w:numId w:val="99"/>
+        </w:numPr>
+        <w:spacing w:after="0" w:line="240" w:lineRule="auto"/>
+      </w:pPr>
+      <w:r>
+        <w:t>Test for parallelism.</w:t>
+      </w:r>
+    </w:p>
+    <w:p>
+      <w:pPr>
+        <w:pStyle w:val="ListParagraph"/>
+        <w:numPr>
+          <w:ilvl w:val="1"/>
+          <w:numId w:val="99"/>
+        </w:numPr>
+        <w:spacing w:after="0" w:line="240" w:lineRule="auto"/>
+      </w:pPr>
+      <w:r>
+        <w:t>Test for same intercept using variables-added-last F-statistic.</w:t>
+      </w:r>
+    </w:p>
+    <w:p>
+      <w:pPr>
+        <w:pStyle w:val="ListParagraph"/>
+        <w:numPr>
+          <w:ilvl w:val="0"/>
+          <w:numId w:val="99"/>
+        </w:numPr>
+        <w:spacing w:after="0" w:line="240" w:lineRule="auto"/>
+      </w:pPr>
+      <w:r>
+        <w:t>Other Dummy Variable Models</w:t>
+      </w:r>
+    </w:p>
+    <w:p>
+      <w:pPr>
+        <w:pStyle w:val="ListParagraph"/>
+        <w:numPr>
+          <w:ilvl w:val="1"/>
+          <w:numId w:val="99"/>
+        </w:numPr>
+        <w:spacing w:after="0" w:line="240" w:lineRule="auto"/>
+      </w:pPr>
+      <w:r>
+        <w:t>Effect coding</w:t>
+      </w:r>
+    </w:p>
+    <w:p>
+      <w:pPr>
+        <w:pStyle w:val="ListParagraph"/>
+        <w:numPr>
+          <w:ilvl w:val="1"/>
+          <w:numId w:val="99"/>
+        </w:numPr>
+        <w:spacing w:after="0" w:line="240" w:lineRule="auto"/>
+      </w:pPr>
+      <w:r>
+        <w:t>See Equations 12.9 on p. 273 and 12.10 on p. 274</w:t>
+      </w:r>
+    </w:p>
+    <w:p>
+      <w:pPr>
+        <w:pStyle w:val="ListParagraph"/>
+        <w:numPr>
+          <w:ilvl w:val="1"/>
+          <w:numId w:val="99"/>
+        </w:numPr>
+        <w:spacing w:after="0" w:line="240" w:lineRule="auto"/>
+      </w:pPr>
+      <w:r>
+        <w:t>Test of null hypothesis differs from the above methods because coefficients of null hypothesis are not equal to 0.</w:t>
+      </w:r>
+    </w:p>
+    <w:p>
+      <w:pPr>
+        <w:spacing w:after="0" w:line="240" w:lineRule="auto"/>
+      </w:pPr>
+    </w:p>
+    <w:p>
+      <w:pPr>
+        <w:spacing w:after="0" w:line="240" w:lineRule="auto"/>
+      </w:pPr>
+      <w:r>
+        <w:t>Comparing Four Regression Equations</w:t>
+      </w:r>
+    </w:p>
+    <w:p>
+      <w:pPr>
+        <w:pStyle w:val="ListParagraph"/>
+        <w:numPr>
+          <w:ilvl w:val="0"/>
+          <w:numId w:val="100"/>
+        </w:numPr>
         <w:spacing w:after="0" w:line="240" w:lineRule="auto"/>
       </w:pPr>
       <w:bookmarkStart w:id="0" w:name="_GoBack"/>
@@ -21557,7 +23743,7 @@
         <w:b/>
         <w:noProof/>
       </w:rPr>
-      <w:t>3</w:t>
+      <w:t>5</w:t>
     </w:r>
     <w:r>
       <w:rPr>
@@ -21591,7 +23777,7 @@
         <w:b/>
         <w:noProof/>
       </w:rPr>
-      <w:t>3</w:t>
+      <w:t>5</w:t>
     </w:r>
     <w:r>
       <w:rPr>
@@ -22122,6 +24308,119 @@
     </w:lvl>
   </w:abstractNum>
   <w:abstractNum w:abstractNumId="5">
+    <w:nsid w:val="067E481D"/>
+    <w:multiLevelType w:val="hybridMultilevel"/>
+    <w:tmpl w:val="9A46E850"/>
+    <w:lvl w:ilvl="0" w:tplc="04090001">
+      <w:start w:val="1"/>
+      <w:numFmt w:val="bullet"/>
+      <w:lvlText w:val=""/>
+      <w:lvlJc w:val="left"/>
+      <w:pPr>
+        <w:ind w:left="720" w:hanging="360"/>
+      </w:pPr>
+      <w:rPr>
+        <w:rFonts w:ascii="Symbol" w:hAnsi="Symbol" w:hint="default"/>
+      </w:rPr>
+    </w:lvl>
+    <w:lvl w:ilvl="1" w:tplc="04090003">
+      <w:start w:val="1"/>
+      <w:numFmt w:val="bullet"/>
+      <w:lvlText w:val="o"/>
+      <w:lvlJc w:val="left"/>
+      <w:pPr>
+        <w:ind w:left="1440" w:hanging="360"/>
+      </w:pPr>
+      <w:rPr>
+        <w:rFonts w:ascii="Courier New" w:hAnsi="Courier New" w:cs="Courier New" w:hint="default"/>
+      </w:rPr>
+    </w:lvl>
+    <w:lvl w:ilvl="2" w:tplc="04090005" w:tentative="1">
+      <w:start w:val="1"/>
+      <w:numFmt w:val="bullet"/>
+      <w:lvlText w:val=""/>
+      <w:lvlJc w:val="left"/>
+      <w:pPr>
+        <w:ind w:left="2160" w:hanging="360"/>
+      </w:pPr>
+      <w:rPr>
+        <w:rFonts w:ascii="Wingdings" w:hAnsi="Wingdings" w:hint="default"/>
+      </w:rPr>
+    </w:lvl>
+    <w:lvl w:ilvl="3" w:tplc="04090001" w:tentative="1">
+      <w:start w:val="1"/>
+      <w:numFmt w:val="bullet"/>
+      <w:lvlText w:val=""/>
+      <w:lvlJc w:val="left"/>
+      <w:pPr>
+        <w:ind w:left="2880" w:hanging="360"/>
+      </w:pPr>
+      <w:rPr>
+        <w:rFonts w:ascii="Symbol" w:hAnsi="Symbol" w:hint="default"/>
+      </w:rPr>
+    </w:lvl>
+    <w:lvl w:ilvl="4" w:tplc="04090003" w:tentative="1">
+      <w:start w:val="1"/>
+      <w:numFmt w:val="bullet"/>
+      <w:lvlText w:val="o"/>
+      <w:lvlJc w:val="left"/>
+      <w:pPr>
+        <w:ind w:left="3600" w:hanging="360"/>
+      </w:pPr>
+      <w:rPr>
+        <w:rFonts w:ascii="Courier New" w:hAnsi="Courier New" w:cs="Courier New" w:hint="default"/>
+      </w:rPr>
+    </w:lvl>
+    <w:lvl w:ilvl="5" w:tplc="04090005" w:tentative="1">
+      <w:start w:val="1"/>
+      <w:numFmt w:val="bullet"/>
+      <w:lvlText w:val=""/>
+      <w:lvlJc w:val="left"/>
+      <w:pPr>
+        <w:ind w:left="4320" w:hanging="360"/>
+      </w:pPr>
+      <w:rPr>
+        <w:rFonts w:ascii="Wingdings" w:hAnsi="Wingdings" w:hint="default"/>
+      </w:rPr>
+    </w:lvl>
+    <w:lvl w:ilvl="6" w:tplc="04090001" w:tentative="1">
+      <w:start w:val="1"/>
+      <w:numFmt w:val="bullet"/>
+      <w:lvlText w:val=""/>
+      <w:lvlJc w:val="left"/>
+      <w:pPr>
+        <w:ind w:left="5040" w:hanging="360"/>
+      </w:pPr>
+      <w:rPr>
+        <w:rFonts w:ascii="Symbol" w:hAnsi="Symbol" w:hint="default"/>
+      </w:rPr>
+    </w:lvl>
+    <w:lvl w:ilvl="7" w:tplc="04090003" w:tentative="1">
+      <w:start w:val="1"/>
+      <w:numFmt w:val="bullet"/>
+      <w:lvlText w:val="o"/>
+      <w:lvlJc w:val="left"/>
+      <w:pPr>
+        <w:ind w:left="5760" w:hanging="360"/>
+      </w:pPr>
+      <w:rPr>
+        <w:rFonts w:ascii="Courier New" w:hAnsi="Courier New" w:cs="Courier New" w:hint="default"/>
+      </w:rPr>
+    </w:lvl>
+    <w:lvl w:ilvl="8" w:tplc="04090005" w:tentative="1">
+      <w:start w:val="1"/>
+      <w:numFmt w:val="bullet"/>
+      <w:lvlText w:val=""/>
+      <w:lvlJc w:val="left"/>
+      <w:pPr>
+        <w:ind w:left="6480" w:hanging="360"/>
+      </w:pPr>
+      <w:rPr>
+        <w:rFonts w:ascii="Wingdings" w:hAnsi="Wingdings" w:hint="default"/>
+      </w:rPr>
+    </w:lvl>
+  </w:abstractNum>
+  <w:abstractNum w:abstractNumId="6">
     <w:nsid w:val="06AA4FFC"/>
     <w:multiLevelType w:val="hybridMultilevel"/>
     <w:tmpl w:val="6FB25AF2"/>
@@ -22234,7 +24533,7 @@
       </w:rPr>
     </w:lvl>
   </w:abstractNum>
-  <w:abstractNum w:abstractNumId="6">
+  <w:abstractNum w:abstractNumId="7">
     <w:nsid w:val="06C55CE1"/>
     <w:multiLevelType w:val="hybridMultilevel"/>
     <w:tmpl w:val="E8860D62"/>
@@ -22347,7 +24646,7 @@
       </w:rPr>
     </w:lvl>
   </w:abstractNum>
-  <w:abstractNum w:abstractNumId="7">
+  <w:abstractNum w:abstractNumId="8">
     <w:nsid w:val="07394D58"/>
     <w:multiLevelType w:val="hybridMultilevel"/>
     <w:tmpl w:val="D1A67656"/>
@@ -22460,7 +24759,7 @@
       </w:rPr>
     </w:lvl>
   </w:abstractNum>
-  <w:abstractNum w:abstractNumId="8">
+  <w:abstractNum w:abstractNumId="9">
     <w:nsid w:val="09791CDF"/>
     <w:multiLevelType w:val="hybridMultilevel"/>
     <w:tmpl w:val="A86E25F6"/>
@@ -22573,7 +24872,7 @@
       </w:rPr>
     </w:lvl>
   </w:abstractNum>
-  <w:abstractNum w:abstractNumId="9">
+  <w:abstractNum w:abstractNumId="10">
     <w:nsid w:val="0BBA1E4C"/>
     <w:multiLevelType w:val="hybridMultilevel"/>
     <w:tmpl w:val="0888B4E2"/>
@@ -22686,7 +24985,7 @@
       </w:rPr>
     </w:lvl>
   </w:abstractNum>
-  <w:abstractNum w:abstractNumId="10">
+  <w:abstractNum w:abstractNumId="11">
     <w:nsid w:val="0BD17080"/>
     <w:multiLevelType w:val="hybridMultilevel"/>
     <w:tmpl w:val="54302340"/>
@@ -22799,7 +25098,7 @@
       </w:rPr>
     </w:lvl>
   </w:abstractNum>
-  <w:abstractNum w:abstractNumId="11">
+  <w:abstractNum w:abstractNumId="12">
     <w:nsid w:val="0D1757E7"/>
     <w:multiLevelType w:val="hybridMultilevel"/>
     <w:tmpl w:val="3E747CBE"/>
@@ -22912,7 +25211,7 @@
       </w:rPr>
     </w:lvl>
   </w:abstractNum>
-  <w:abstractNum w:abstractNumId="12">
+  <w:abstractNum w:abstractNumId="13">
     <w:nsid w:val="0DFD6245"/>
     <w:multiLevelType w:val="hybridMultilevel"/>
     <w:tmpl w:val="719E282A"/>
@@ -23025,7 +25324,7 @@
       </w:rPr>
     </w:lvl>
   </w:abstractNum>
-  <w:abstractNum w:abstractNumId="13">
+  <w:abstractNum w:abstractNumId="14">
     <w:nsid w:val="0E1145A7"/>
     <w:multiLevelType w:val="hybridMultilevel"/>
     <w:tmpl w:val="8F32DD14"/>
@@ -23138,7 +25437,7 @@
       </w:rPr>
     </w:lvl>
   </w:abstractNum>
-  <w:abstractNum w:abstractNumId="14">
+  <w:abstractNum w:abstractNumId="15">
     <w:nsid w:val="0E242A92"/>
     <w:multiLevelType w:val="hybridMultilevel"/>
     <w:tmpl w:val="C3AC465A"/>
@@ -23251,7 +25550,120 @@
       </w:rPr>
     </w:lvl>
   </w:abstractNum>
-  <w:abstractNum w:abstractNumId="15">
+  <w:abstractNum w:abstractNumId="16">
+    <w:nsid w:val="0E324748"/>
+    <w:multiLevelType w:val="hybridMultilevel"/>
+    <w:tmpl w:val="D02CB3BE"/>
+    <w:lvl w:ilvl="0" w:tplc="04090001">
+      <w:start w:val="1"/>
+      <w:numFmt w:val="bullet"/>
+      <w:lvlText w:val=""/>
+      <w:lvlJc w:val="left"/>
+      <w:pPr>
+        <w:ind w:left="720" w:hanging="360"/>
+      </w:pPr>
+      <w:rPr>
+        <w:rFonts w:ascii="Symbol" w:hAnsi="Symbol" w:hint="default"/>
+      </w:rPr>
+    </w:lvl>
+    <w:lvl w:ilvl="1" w:tplc="04090003">
+      <w:start w:val="1"/>
+      <w:numFmt w:val="bullet"/>
+      <w:lvlText w:val="o"/>
+      <w:lvlJc w:val="left"/>
+      <w:pPr>
+        <w:ind w:left="1440" w:hanging="360"/>
+      </w:pPr>
+      <w:rPr>
+        <w:rFonts w:ascii="Courier New" w:hAnsi="Courier New" w:cs="Courier New" w:hint="default"/>
+      </w:rPr>
+    </w:lvl>
+    <w:lvl w:ilvl="2" w:tplc="04090005" w:tentative="1">
+      <w:start w:val="1"/>
+      <w:numFmt w:val="bullet"/>
+      <w:lvlText w:val=""/>
+      <w:lvlJc w:val="left"/>
+      <w:pPr>
+        <w:ind w:left="2160" w:hanging="360"/>
+      </w:pPr>
+      <w:rPr>
+        <w:rFonts w:ascii="Wingdings" w:hAnsi="Wingdings" w:hint="default"/>
+      </w:rPr>
+    </w:lvl>
+    <w:lvl w:ilvl="3" w:tplc="04090001" w:tentative="1">
+      <w:start w:val="1"/>
+      <w:numFmt w:val="bullet"/>
+      <w:lvlText w:val=""/>
+      <w:lvlJc w:val="left"/>
+      <w:pPr>
+        <w:ind w:left="2880" w:hanging="360"/>
+      </w:pPr>
+      <w:rPr>
+        <w:rFonts w:ascii="Symbol" w:hAnsi="Symbol" w:hint="default"/>
+      </w:rPr>
+    </w:lvl>
+    <w:lvl w:ilvl="4" w:tplc="04090003" w:tentative="1">
+      <w:start w:val="1"/>
+      <w:numFmt w:val="bullet"/>
+      <w:lvlText w:val="o"/>
+      <w:lvlJc w:val="left"/>
+      <w:pPr>
+        <w:ind w:left="3600" w:hanging="360"/>
+      </w:pPr>
+      <w:rPr>
+        <w:rFonts w:ascii="Courier New" w:hAnsi="Courier New" w:cs="Courier New" w:hint="default"/>
+      </w:rPr>
+    </w:lvl>
+    <w:lvl w:ilvl="5" w:tplc="04090005" w:tentative="1">
+      <w:start w:val="1"/>
+      <w:numFmt w:val="bullet"/>
+      <w:lvlText w:val=""/>
+      <w:lvlJc w:val="left"/>
+      <w:pPr>
+        <w:ind w:left="4320" w:hanging="360"/>
+      </w:pPr>
+      <w:rPr>
+        <w:rFonts w:ascii="Wingdings" w:hAnsi="Wingdings" w:hint="default"/>
+      </w:rPr>
+    </w:lvl>
+    <w:lvl w:ilvl="6" w:tplc="04090001" w:tentative="1">
+      <w:start w:val="1"/>
+      <w:numFmt w:val="bullet"/>
+      <w:lvlText w:val=""/>
+      <w:lvlJc w:val="left"/>
+      <w:pPr>
+        <w:ind w:left="5040" w:hanging="360"/>
+      </w:pPr>
+      <w:rPr>
+        <w:rFonts w:ascii="Symbol" w:hAnsi="Symbol" w:hint="default"/>
+      </w:rPr>
+    </w:lvl>
+    <w:lvl w:ilvl="7" w:tplc="04090003" w:tentative="1">
+      <w:start w:val="1"/>
+      <w:numFmt w:val="bullet"/>
+      <w:lvlText w:val="o"/>
+      <w:lvlJc w:val="left"/>
+      <w:pPr>
+        <w:ind w:left="5760" w:hanging="360"/>
+      </w:pPr>
+      <w:rPr>
+        <w:rFonts w:ascii="Courier New" w:hAnsi="Courier New" w:cs="Courier New" w:hint="default"/>
+      </w:rPr>
+    </w:lvl>
+    <w:lvl w:ilvl="8" w:tplc="04090005" w:tentative="1">
+      <w:start w:val="1"/>
+      <w:numFmt w:val="bullet"/>
+      <w:lvlText w:val=""/>
+      <w:lvlJc w:val="left"/>
+      <w:pPr>
+        <w:ind w:left="6480" w:hanging="360"/>
+      </w:pPr>
+      <w:rPr>
+        <w:rFonts w:ascii="Wingdings" w:hAnsi="Wingdings" w:hint="default"/>
+      </w:rPr>
+    </w:lvl>
+  </w:abstractNum>
+  <w:abstractNum w:abstractNumId="17">
     <w:nsid w:val="0E503322"/>
     <w:multiLevelType w:val="hybridMultilevel"/>
     <w:tmpl w:val="CB08A622"/>
@@ -23364,7 +25776,7 @@
       </w:rPr>
     </w:lvl>
   </w:abstractNum>
-  <w:abstractNum w:abstractNumId="16">
+  <w:abstractNum w:abstractNumId="18">
     <w:nsid w:val="0F8C1579"/>
     <w:multiLevelType w:val="hybridMultilevel"/>
     <w:tmpl w:val="CE540E04"/>
@@ -23477,7 +25889,7 @@
       </w:rPr>
     </w:lvl>
   </w:abstractNum>
-  <w:abstractNum w:abstractNumId="17">
+  <w:abstractNum w:abstractNumId="19">
     <w:nsid w:val="0FCA5C79"/>
     <w:multiLevelType w:val="hybridMultilevel"/>
     <w:tmpl w:val="9E883252"/>
@@ -23590,7 +26002,7 @@
       </w:rPr>
     </w:lvl>
   </w:abstractNum>
-  <w:abstractNum w:abstractNumId="18">
+  <w:abstractNum w:abstractNumId="20">
     <w:nsid w:val="109854E0"/>
     <w:multiLevelType w:val="hybridMultilevel"/>
     <w:tmpl w:val="AD5642E0"/>
@@ -23703,7 +26115,7 @@
       </w:rPr>
     </w:lvl>
   </w:abstractNum>
-  <w:abstractNum w:abstractNumId="19">
+  <w:abstractNum w:abstractNumId="21">
     <w:nsid w:val="15453910"/>
     <w:multiLevelType w:val="hybridMultilevel"/>
     <w:tmpl w:val="BA3ABE7A"/>
@@ -23789,7 +26201,7 @@
       </w:pPr>
     </w:lvl>
   </w:abstractNum>
-  <w:abstractNum w:abstractNumId="20">
+  <w:abstractNum w:abstractNumId="22">
     <w:nsid w:val="16C652F0"/>
     <w:multiLevelType w:val="hybridMultilevel"/>
     <w:tmpl w:val="2A240944"/>
@@ -23875,7 +26287,7 @@
       </w:pPr>
     </w:lvl>
   </w:abstractNum>
-  <w:abstractNum w:abstractNumId="21">
+  <w:abstractNum w:abstractNumId="23">
     <w:nsid w:val="17AA7779"/>
     <w:multiLevelType w:val="hybridMultilevel"/>
     <w:tmpl w:val="7BD8820E"/>
@@ -23961,7 +26373,7 @@
       </w:pPr>
     </w:lvl>
   </w:abstractNum>
-  <w:abstractNum w:abstractNumId="22">
+  <w:abstractNum w:abstractNumId="24">
     <w:nsid w:val="18C329F6"/>
     <w:multiLevelType w:val="hybridMultilevel"/>
     <w:tmpl w:val="E47C22A2"/>
@@ -24074,7 +26486,7 @@
       </w:rPr>
     </w:lvl>
   </w:abstractNum>
-  <w:abstractNum w:abstractNumId="23">
+  <w:abstractNum w:abstractNumId="25">
     <w:nsid w:val="19951F4D"/>
     <w:multiLevelType w:val="hybridMultilevel"/>
     <w:tmpl w:val="57CC8EDC"/>
@@ -24187,7 +26599,7 @@
       </w:rPr>
     </w:lvl>
   </w:abstractNum>
-  <w:abstractNum w:abstractNumId="24">
+  <w:abstractNum w:abstractNumId="26">
     <w:nsid w:val="19AC1A4D"/>
     <w:multiLevelType w:val="hybridMultilevel"/>
     <w:tmpl w:val="7A70850C"/>
@@ -24300,7 +26712,7 @@
       </w:rPr>
     </w:lvl>
   </w:abstractNum>
-  <w:abstractNum w:abstractNumId="25">
+  <w:abstractNum w:abstractNumId="27">
     <w:nsid w:val="19C26E8C"/>
     <w:multiLevelType w:val="hybridMultilevel"/>
     <w:tmpl w:val="82CEA28C"/>
@@ -24413,7 +26825,7 @@
       </w:rPr>
     </w:lvl>
   </w:abstractNum>
-  <w:abstractNum w:abstractNumId="26">
+  <w:abstractNum w:abstractNumId="28">
     <w:nsid w:val="1AE622A0"/>
     <w:multiLevelType w:val="hybridMultilevel"/>
     <w:tmpl w:val="23781B40"/>
@@ -24526,7 +26938,7 @@
       </w:rPr>
     </w:lvl>
   </w:abstractNum>
-  <w:abstractNum w:abstractNumId="27">
+  <w:abstractNum w:abstractNumId="29">
     <w:nsid w:val="1C3422BD"/>
     <w:multiLevelType w:val="hybridMultilevel"/>
     <w:tmpl w:val="B43E61A4"/>
@@ -24639,7 +27051,7 @@
       </w:rPr>
     </w:lvl>
   </w:abstractNum>
-  <w:abstractNum w:abstractNumId="28">
+  <w:abstractNum w:abstractNumId="30">
     <w:nsid w:val="2244303C"/>
     <w:multiLevelType w:val="hybridMultilevel"/>
     <w:tmpl w:val="56069BE4"/>
@@ -24752,7 +27164,120 @@
       </w:rPr>
     </w:lvl>
   </w:abstractNum>
-  <w:abstractNum w:abstractNumId="29">
+  <w:abstractNum w:abstractNumId="31">
+    <w:nsid w:val="23121023"/>
+    <w:multiLevelType w:val="hybridMultilevel"/>
+    <w:tmpl w:val="DC9A7C1E"/>
+    <w:lvl w:ilvl="0" w:tplc="04090001">
+      <w:start w:val="1"/>
+      <w:numFmt w:val="bullet"/>
+      <w:lvlText w:val=""/>
+      <w:lvlJc w:val="left"/>
+      <w:pPr>
+        <w:ind w:left="720" w:hanging="360"/>
+      </w:pPr>
+      <w:rPr>
+        <w:rFonts w:ascii="Symbol" w:hAnsi="Symbol" w:hint="default"/>
+      </w:rPr>
+    </w:lvl>
+    <w:lvl w:ilvl="1" w:tplc="04090003">
+      <w:start w:val="1"/>
+      <w:numFmt w:val="bullet"/>
+      <w:lvlText w:val="o"/>
+      <w:lvlJc w:val="left"/>
+      <w:pPr>
+        <w:ind w:left="1440" w:hanging="360"/>
+      </w:pPr>
+      <w:rPr>
+        <w:rFonts w:ascii="Courier New" w:hAnsi="Courier New" w:cs="Courier New" w:hint="default"/>
+      </w:rPr>
+    </w:lvl>
+    <w:lvl w:ilvl="2" w:tplc="04090005">
+      <w:start w:val="1"/>
+      <w:numFmt w:val="bullet"/>
+      <w:lvlText w:val=""/>
+      <w:lvlJc w:val="left"/>
+      <w:pPr>
+        <w:ind w:left="2160" w:hanging="360"/>
+      </w:pPr>
+      <w:rPr>
+        <w:rFonts w:ascii="Wingdings" w:hAnsi="Wingdings" w:hint="default"/>
+      </w:rPr>
+    </w:lvl>
+    <w:lvl w:ilvl="3" w:tplc="04090001" w:tentative="1">
+      <w:start w:val="1"/>
+      <w:numFmt w:val="bullet"/>
+      <w:lvlText w:val=""/>
+      <w:lvlJc w:val="left"/>
+      <w:pPr>
+        <w:ind w:left="2880" w:hanging="360"/>
+      </w:pPr>
+      <w:rPr>
+        <w:rFonts w:ascii="Symbol" w:hAnsi="Symbol" w:hint="default"/>
+      </w:rPr>
+    </w:lvl>
+    <w:lvl w:ilvl="4" w:tplc="04090003" w:tentative="1">
+      <w:start w:val="1"/>
+      <w:numFmt w:val="bullet"/>
+      <w:lvlText w:val="o"/>
+      <w:lvlJc w:val="left"/>
+      <w:pPr>
+        <w:ind w:left="3600" w:hanging="360"/>
+      </w:pPr>
+      <w:rPr>
+        <w:rFonts w:ascii="Courier New" w:hAnsi="Courier New" w:cs="Courier New" w:hint="default"/>
+      </w:rPr>
+    </w:lvl>
+    <w:lvl w:ilvl="5" w:tplc="04090005" w:tentative="1">
+      <w:start w:val="1"/>
+      <w:numFmt w:val="bullet"/>
+      <w:lvlText w:val=""/>
+      <w:lvlJc w:val="left"/>
+      <w:pPr>
+        <w:ind w:left="4320" w:hanging="360"/>
+      </w:pPr>
+      <w:rPr>
+        <w:rFonts w:ascii="Wingdings" w:hAnsi="Wingdings" w:hint="default"/>
+      </w:rPr>
+    </w:lvl>
+    <w:lvl w:ilvl="6" w:tplc="04090001" w:tentative="1">
+      <w:start w:val="1"/>
+      <w:numFmt w:val="bullet"/>
+      <w:lvlText w:val=""/>
+      <w:lvlJc w:val="left"/>
+      <w:pPr>
+        <w:ind w:left="5040" w:hanging="360"/>
+      </w:pPr>
+      <w:rPr>
+        <w:rFonts w:ascii="Symbol" w:hAnsi="Symbol" w:hint="default"/>
+      </w:rPr>
+    </w:lvl>
+    <w:lvl w:ilvl="7" w:tplc="04090003" w:tentative="1">
+      <w:start w:val="1"/>
+      <w:numFmt w:val="bullet"/>
+      <w:lvlText w:val="o"/>
+      <w:lvlJc w:val="left"/>
+      <w:pPr>
+        <w:ind w:left="5760" w:hanging="360"/>
+      </w:pPr>
+      <w:rPr>
+        <w:rFonts w:ascii="Courier New" w:hAnsi="Courier New" w:cs="Courier New" w:hint="default"/>
+      </w:rPr>
+    </w:lvl>
+    <w:lvl w:ilvl="8" w:tplc="04090005" w:tentative="1">
+      <w:start w:val="1"/>
+      <w:numFmt w:val="bullet"/>
+      <w:lvlText w:val=""/>
+      <w:lvlJc w:val="left"/>
+      <w:pPr>
+        <w:ind w:left="6480" w:hanging="360"/>
+      </w:pPr>
+      <w:rPr>
+        <w:rFonts w:ascii="Wingdings" w:hAnsi="Wingdings" w:hint="default"/>
+      </w:rPr>
+    </w:lvl>
+  </w:abstractNum>
+  <w:abstractNum w:abstractNumId="32">
     <w:nsid w:val="25420B4F"/>
     <w:multiLevelType w:val="hybridMultilevel"/>
     <w:tmpl w:val="26528E34"/>
@@ -24865,7 +27390,7 @@
       </w:rPr>
     </w:lvl>
   </w:abstractNum>
-  <w:abstractNum w:abstractNumId="30">
+  <w:abstractNum w:abstractNumId="33">
     <w:nsid w:val="258E6AB1"/>
     <w:multiLevelType w:val="hybridMultilevel"/>
     <w:tmpl w:val="A93E549C"/>
@@ -24978,7 +27503,7 @@
       </w:rPr>
     </w:lvl>
   </w:abstractNum>
-  <w:abstractNum w:abstractNumId="31">
+  <w:abstractNum w:abstractNumId="34">
     <w:nsid w:val="26525470"/>
     <w:multiLevelType w:val="hybridMultilevel"/>
     <w:tmpl w:val="1B8E98B0"/>
@@ -25064,7 +27589,7 @@
       </w:pPr>
     </w:lvl>
   </w:abstractNum>
-  <w:abstractNum w:abstractNumId="32">
+  <w:abstractNum w:abstractNumId="35">
     <w:nsid w:val="268E4DF0"/>
     <w:multiLevelType w:val="hybridMultilevel"/>
     <w:tmpl w:val="663A429A"/>
@@ -25177,7 +27702,7 @@
       </w:rPr>
     </w:lvl>
   </w:abstractNum>
-  <w:abstractNum w:abstractNumId="33">
+  <w:abstractNum w:abstractNumId="36">
     <w:nsid w:val="27116ED3"/>
     <w:multiLevelType w:val="hybridMultilevel"/>
     <w:tmpl w:val="D138F40E"/>
@@ -25290,7 +27815,7 @@
       </w:rPr>
     </w:lvl>
   </w:abstractNum>
-  <w:abstractNum w:abstractNumId="34">
+  <w:abstractNum w:abstractNumId="37">
     <w:nsid w:val="273F5ADD"/>
     <w:multiLevelType w:val="hybridMultilevel"/>
     <w:tmpl w:val="E39C7C68"/>
@@ -25403,7 +27928,7 @@
       </w:rPr>
     </w:lvl>
   </w:abstractNum>
-  <w:abstractNum w:abstractNumId="35">
+  <w:abstractNum w:abstractNumId="38">
     <w:nsid w:val="28020DF6"/>
     <w:multiLevelType w:val="hybridMultilevel"/>
     <w:tmpl w:val="84485B68"/>
@@ -25516,7 +28041,7 @@
       </w:rPr>
     </w:lvl>
   </w:abstractNum>
-  <w:abstractNum w:abstractNumId="36">
+  <w:abstractNum w:abstractNumId="39">
     <w:nsid w:val="283B08AF"/>
     <w:multiLevelType w:val="hybridMultilevel"/>
     <w:tmpl w:val="9F2E3564"/>
@@ -25629,7 +28154,7 @@
       </w:rPr>
     </w:lvl>
   </w:abstractNum>
-  <w:abstractNum w:abstractNumId="37">
+  <w:abstractNum w:abstractNumId="40">
     <w:nsid w:val="29862A5E"/>
     <w:multiLevelType w:val="hybridMultilevel"/>
     <w:tmpl w:val="17A8C600"/>
@@ -25742,7 +28267,120 @@
       </w:rPr>
     </w:lvl>
   </w:abstractNum>
-  <w:abstractNum w:abstractNumId="38">
+  <w:abstractNum w:abstractNumId="41">
+    <w:nsid w:val="2A8A2DDF"/>
+    <w:multiLevelType w:val="hybridMultilevel"/>
+    <w:tmpl w:val="14705C52"/>
+    <w:lvl w:ilvl="0" w:tplc="04090001">
+      <w:start w:val="1"/>
+      <w:numFmt w:val="bullet"/>
+      <w:lvlText w:val=""/>
+      <w:lvlJc w:val="left"/>
+      <w:pPr>
+        <w:ind w:left="720" w:hanging="360"/>
+      </w:pPr>
+      <w:rPr>
+        <w:rFonts w:ascii="Symbol" w:hAnsi="Symbol" w:hint="default"/>
+      </w:rPr>
+    </w:lvl>
+    <w:lvl w:ilvl="1" w:tplc="04090003" w:tentative="1">
+      <w:start w:val="1"/>
+      <w:numFmt w:val="bullet"/>
+      <w:lvlText w:val="o"/>
+      <w:lvlJc w:val="left"/>
+      <w:pPr>
+        <w:ind w:left="1440" w:hanging="360"/>
+      </w:pPr>
+      <w:rPr>
+        <w:rFonts w:ascii="Courier New" w:hAnsi="Courier New" w:cs="Courier New" w:hint="default"/>
+      </w:rPr>
+    </w:lvl>
+    <w:lvl w:ilvl="2" w:tplc="04090005" w:tentative="1">
+      <w:start w:val="1"/>
+      <w:numFmt w:val="bullet"/>
+      <w:lvlText w:val=""/>
+      <w:lvlJc w:val="left"/>
+      <w:pPr>
+        <w:ind w:left="2160" w:hanging="360"/>
+      </w:pPr>
+      <w:rPr>
+        <w:rFonts w:ascii="Wingdings" w:hAnsi="Wingdings" w:hint="default"/>
+      </w:rPr>
+    </w:lvl>
+    <w:lvl w:ilvl="3" w:tplc="04090001" w:tentative="1">
+      <w:start w:val="1"/>
+      <w:numFmt w:val="bullet"/>
+      <w:lvlText w:val=""/>
+      <w:lvlJc w:val="left"/>
+      <w:pPr>
+        <w:ind w:left="2880" w:hanging="360"/>
+      </w:pPr>
+      <w:rPr>
+        <w:rFonts w:ascii="Symbol" w:hAnsi="Symbol" w:hint="default"/>
+      </w:rPr>
+    </w:lvl>
+    <w:lvl w:ilvl="4" w:tplc="04090003" w:tentative="1">
+      <w:start w:val="1"/>
+      <w:numFmt w:val="bullet"/>
+      <w:lvlText w:val="o"/>
+      <w:lvlJc w:val="left"/>
+      <w:pPr>
+        <w:ind w:left="3600" w:hanging="360"/>
+      </w:pPr>
+      <w:rPr>
+        <w:rFonts w:ascii="Courier New" w:hAnsi="Courier New" w:cs="Courier New" w:hint="default"/>
+      </w:rPr>
+    </w:lvl>
+    <w:lvl w:ilvl="5" w:tplc="04090005" w:tentative="1">
+      <w:start w:val="1"/>
+      <w:numFmt w:val="bullet"/>
+      <w:lvlText w:val=""/>
+      <w:lvlJc w:val="left"/>
+      <w:pPr>
+        <w:ind w:left="4320" w:hanging="360"/>
+      </w:pPr>
+      <w:rPr>
+        <w:rFonts w:ascii="Wingdings" w:hAnsi="Wingdings" w:hint="default"/>
+      </w:rPr>
+    </w:lvl>
+    <w:lvl w:ilvl="6" w:tplc="04090001" w:tentative="1">
+      <w:start w:val="1"/>
+      <w:numFmt w:val="bullet"/>
+      <w:lvlText w:val=""/>
+      <w:lvlJc w:val="left"/>
+      <w:pPr>
+        <w:ind w:left="5040" w:hanging="360"/>
+      </w:pPr>
+      <w:rPr>
+        <w:rFonts w:ascii="Symbol" w:hAnsi="Symbol" w:hint="default"/>
+      </w:rPr>
+    </w:lvl>
+    <w:lvl w:ilvl="7" w:tplc="04090003" w:tentative="1">
+      <w:start w:val="1"/>
+      <w:numFmt w:val="bullet"/>
+      <w:lvlText w:val="o"/>
+      <w:lvlJc w:val="left"/>
+      <w:pPr>
+        <w:ind w:left="5760" w:hanging="360"/>
+      </w:pPr>
+      <w:rPr>
+        <w:rFonts w:ascii="Courier New" w:hAnsi="Courier New" w:cs="Courier New" w:hint="default"/>
+      </w:rPr>
+    </w:lvl>
+    <w:lvl w:ilvl="8" w:tplc="04090005" w:tentative="1">
+      <w:start w:val="1"/>
+      <w:numFmt w:val="bullet"/>
+      <w:lvlText w:val=""/>
+      <w:lvlJc w:val="left"/>
+      <w:pPr>
+        <w:ind w:left="6480" w:hanging="360"/>
+      </w:pPr>
+      <w:rPr>
+        <w:rFonts w:ascii="Wingdings" w:hAnsi="Wingdings" w:hint="default"/>
+      </w:rPr>
+    </w:lvl>
+  </w:abstractNum>
+  <w:abstractNum w:abstractNumId="42">
     <w:nsid w:val="2B800E72"/>
     <w:multiLevelType w:val="hybridMultilevel"/>
     <w:tmpl w:val="DED07250"/>
@@ -25828,7 +28466,7 @@
       </w:pPr>
     </w:lvl>
   </w:abstractNum>
-  <w:abstractNum w:abstractNumId="39">
+  <w:abstractNum w:abstractNumId="43">
     <w:nsid w:val="2EA77ED5"/>
     <w:multiLevelType w:val="hybridMultilevel"/>
     <w:tmpl w:val="10B2D186"/>
@@ -25941,7 +28579,7 @@
       </w:rPr>
     </w:lvl>
   </w:abstractNum>
-  <w:abstractNum w:abstractNumId="40">
+  <w:abstractNum w:abstractNumId="44">
     <w:nsid w:val="313D27EE"/>
     <w:multiLevelType w:val="hybridMultilevel"/>
     <w:tmpl w:val="213697E6"/>
@@ -26054,7 +28692,120 @@
       </w:rPr>
     </w:lvl>
   </w:abstractNum>
-  <w:abstractNum w:abstractNumId="41">
+  <w:abstractNum w:abstractNumId="45">
+    <w:nsid w:val="322A35C3"/>
+    <w:multiLevelType w:val="hybridMultilevel"/>
+    <w:tmpl w:val="66D22456"/>
+    <w:lvl w:ilvl="0" w:tplc="04090001">
+      <w:start w:val="1"/>
+      <w:numFmt w:val="bullet"/>
+      <w:lvlText w:val=""/>
+      <w:lvlJc w:val="left"/>
+      <w:pPr>
+        <w:ind w:left="720" w:hanging="360"/>
+      </w:pPr>
+      <w:rPr>
+        <w:rFonts w:ascii="Symbol" w:hAnsi="Symbol" w:hint="default"/>
+      </w:rPr>
+    </w:lvl>
+    <w:lvl w:ilvl="1" w:tplc="04090003" w:tentative="1">
+      <w:start w:val="1"/>
+      <w:numFmt w:val="bullet"/>
+      <w:lvlText w:val="o"/>
+      <w:lvlJc w:val="left"/>
+      <w:pPr>
+        <w:ind w:left="1440" w:hanging="360"/>
+      </w:pPr>
+      <w:rPr>
+        <w:rFonts w:ascii="Courier New" w:hAnsi="Courier New" w:cs="Courier New" w:hint="default"/>
+      </w:rPr>
+    </w:lvl>
+    <w:lvl w:ilvl="2" w:tplc="04090005" w:tentative="1">
+      <w:start w:val="1"/>
+      <w:numFmt w:val="bullet"/>
+      <w:lvlText w:val=""/>
+      <w:lvlJc w:val="left"/>
+      <w:pPr>
+        <w:ind w:left="2160" w:hanging="360"/>
+      </w:pPr>
+      <w:rPr>
+        <w:rFonts w:ascii="Wingdings" w:hAnsi="Wingdings" w:hint="default"/>
+      </w:rPr>
+    </w:lvl>
+    <w:lvl w:ilvl="3" w:tplc="04090001" w:tentative="1">
+      <w:start w:val="1"/>
+      <w:numFmt w:val="bullet"/>
+      <w:lvlText w:val=""/>
+      <w:lvlJc w:val="left"/>
+      <w:pPr>
+        <w:ind w:left="2880" w:hanging="360"/>
+      </w:pPr>
+      <w:rPr>
+        <w:rFonts w:ascii="Symbol" w:hAnsi="Symbol" w:hint="default"/>
+      </w:rPr>
+    </w:lvl>
+    <w:lvl w:ilvl="4" w:tplc="04090003" w:tentative="1">
+      <w:start w:val="1"/>
+      <w:numFmt w:val="bullet"/>
+      <w:lvlText w:val="o"/>
+      <w:lvlJc w:val="left"/>
+      <w:pPr>
+        <w:ind w:left="3600" w:hanging="360"/>
+      </w:pPr>
+      <w:rPr>
+        <w:rFonts w:ascii="Courier New" w:hAnsi="Courier New" w:cs="Courier New" w:hint="default"/>
+      </w:rPr>
+    </w:lvl>
+    <w:lvl w:ilvl="5" w:tplc="04090005" w:tentative="1">
+      <w:start w:val="1"/>
+      <w:numFmt w:val="bullet"/>
+      <w:lvlText w:val=""/>
+      <w:lvlJc w:val="left"/>
+      <w:pPr>
+        <w:ind w:left="4320" w:hanging="360"/>
+      </w:pPr>
+      <w:rPr>
+        <w:rFonts w:ascii="Wingdings" w:hAnsi="Wingdings" w:hint="default"/>
+      </w:rPr>
+    </w:lvl>
+    <w:lvl w:ilvl="6" w:tplc="04090001" w:tentative="1">
+      <w:start w:val="1"/>
+      <w:numFmt w:val="bullet"/>
+      <w:lvlText w:val=""/>
+      <w:lvlJc w:val="left"/>
+      <w:pPr>
+        <w:ind w:left="5040" w:hanging="360"/>
+      </w:pPr>
+      <w:rPr>
+        <w:rFonts w:ascii="Symbol" w:hAnsi="Symbol" w:hint="default"/>
+      </w:rPr>
+    </w:lvl>
+    <w:lvl w:ilvl="7" w:tplc="04090003" w:tentative="1">
+      <w:start w:val="1"/>
+      <w:numFmt w:val="bullet"/>
+      <w:lvlText w:val="o"/>
+      <w:lvlJc w:val="left"/>
+      <w:pPr>
+        <w:ind w:left="5760" w:hanging="360"/>
+      </w:pPr>
+      <w:rPr>
+        <w:rFonts w:ascii="Courier New" w:hAnsi="Courier New" w:cs="Courier New" w:hint="default"/>
+      </w:rPr>
+    </w:lvl>
+    <w:lvl w:ilvl="8" w:tplc="04090005" w:tentative="1">
+      <w:start w:val="1"/>
+      <w:numFmt w:val="bullet"/>
+      <w:lvlText w:val=""/>
+      <w:lvlJc w:val="left"/>
+      <w:pPr>
+        <w:ind w:left="6480" w:hanging="360"/>
+      </w:pPr>
+      <w:rPr>
+        <w:rFonts w:ascii="Wingdings" w:hAnsi="Wingdings" w:hint="default"/>
+      </w:rPr>
+    </w:lvl>
+  </w:abstractNum>
+  <w:abstractNum w:abstractNumId="46">
     <w:nsid w:val="344049B1"/>
     <w:multiLevelType w:val="hybridMultilevel"/>
     <w:tmpl w:val="9A067252"/>
@@ -26167,7 +28918,7 @@
       </w:rPr>
     </w:lvl>
   </w:abstractNum>
-  <w:abstractNum w:abstractNumId="42">
+  <w:abstractNum w:abstractNumId="47">
     <w:nsid w:val="35F958F5"/>
     <w:multiLevelType w:val="hybridMultilevel"/>
     <w:tmpl w:val="E0E8D9B0"/>
@@ -26280,7 +29031,7 @@
       </w:rPr>
     </w:lvl>
   </w:abstractNum>
-  <w:abstractNum w:abstractNumId="43">
+  <w:abstractNum w:abstractNumId="48">
     <w:nsid w:val="36552533"/>
     <w:multiLevelType w:val="hybridMultilevel"/>
     <w:tmpl w:val="8130A9A8"/>
@@ -26393,7 +29144,7 @@
       </w:rPr>
     </w:lvl>
   </w:abstractNum>
-  <w:abstractNum w:abstractNumId="44">
+  <w:abstractNum w:abstractNumId="49">
     <w:nsid w:val="36F10170"/>
     <w:multiLevelType w:val="hybridMultilevel"/>
     <w:tmpl w:val="DD20BF9E"/>
@@ -26506,7 +29257,7 @@
       </w:rPr>
     </w:lvl>
   </w:abstractNum>
-  <w:abstractNum w:abstractNumId="45">
+  <w:abstractNum w:abstractNumId="50">
     <w:nsid w:val="37F74757"/>
     <w:multiLevelType w:val="hybridMultilevel"/>
     <w:tmpl w:val="3B6C04DA"/>
@@ -26619,7 +29370,7 @@
       </w:rPr>
     </w:lvl>
   </w:abstractNum>
-  <w:abstractNum w:abstractNumId="46">
+  <w:abstractNum w:abstractNumId="51">
     <w:nsid w:val="38E15203"/>
     <w:multiLevelType w:val="hybridMultilevel"/>
     <w:tmpl w:val="12E08554"/>
@@ -26705,7 +29456,7 @@
       </w:pPr>
     </w:lvl>
   </w:abstractNum>
-  <w:abstractNum w:abstractNumId="47">
+  <w:abstractNum w:abstractNumId="52">
     <w:nsid w:val="3C5D78E4"/>
     <w:multiLevelType w:val="hybridMultilevel"/>
     <w:tmpl w:val="16DC45D2"/>
@@ -26818,7 +29569,7 @@
       </w:rPr>
     </w:lvl>
   </w:abstractNum>
-  <w:abstractNum w:abstractNumId="48">
+  <w:abstractNum w:abstractNumId="53">
     <w:nsid w:val="3DAF287B"/>
     <w:multiLevelType w:val="hybridMultilevel"/>
     <w:tmpl w:val="79366C18"/>
@@ -26931,7 +29682,7 @@
       </w:rPr>
     </w:lvl>
   </w:abstractNum>
-  <w:abstractNum w:abstractNumId="49">
+  <w:abstractNum w:abstractNumId="54">
     <w:nsid w:val="3FD932AE"/>
     <w:multiLevelType w:val="hybridMultilevel"/>
     <w:tmpl w:val="E1204446"/>
@@ -27044,7 +29795,120 @@
       </w:rPr>
     </w:lvl>
   </w:abstractNum>
-  <w:abstractNum w:abstractNumId="50">
+  <w:abstractNum w:abstractNumId="55">
+    <w:nsid w:val="41175AC8"/>
+    <w:multiLevelType w:val="hybridMultilevel"/>
+    <w:tmpl w:val="09C07DD4"/>
+    <w:lvl w:ilvl="0" w:tplc="04090003">
+      <w:start w:val="1"/>
+      <w:numFmt w:val="bullet"/>
+      <w:lvlText w:val="o"/>
+      <w:lvlJc w:val="left"/>
+      <w:pPr>
+        <w:ind w:left="720" w:hanging="360"/>
+      </w:pPr>
+      <w:rPr>
+        <w:rFonts w:ascii="Courier New" w:hAnsi="Courier New" w:cs="Courier New" w:hint="default"/>
+      </w:rPr>
+    </w:lvl>
+    <w:lvl w:ilvl="1" w:tplc="04090003" w:tentative="1">
+      <w:start w:val="1"/>
+      <w:numFmt w:val="bullet"/>
+      <w:lvlText w:val="o"/>
+      <w:lvlJc w:val="left"/>
+      <w:pPr>
+        <w:ind w:left="1440" w:hanging="360"/>
+      </w:pPr>
+      <w:rPr>
+        <w:rFonts w:ascii="Courier New" w:hAnsi="Courier New" w:cs="Courier New" w:hint="default"/>
+      </w:rPr>
+    </w:lvl>
+    <w:lvl w:ilvl="2" w:tplc="04090005" w:tentative="1">
+      <w:start w:val="1"/>
+      <w:numFmt w:val="bullet"/>
+      <w:lvlText w:val=""/>
+      <w:lvlJc w:val="left"/>
+      <w:pPr>
+        <w:ind w:left="2160" w:hanging="360"/>
+      </w:pPr>
+      <w:rPr>
+        <w:rFonts w:ascii="Wingdings" w:hAnsi="Wingdings" w:hint="default"/>
+      </w:rPr>
+    </w:lvl>
+    <w:lvl w:ilvl="3" w:tplc="04090001" w:tentative="1">
+      <w:start w:val="1"/>
+      <w:numFmt w:val="bullet"/>
+      <w:lvlText w:val=""/>
+      <w:lvlJc w:val="left"/>
+      <w:pPr>
+        <w:ind w:left="2880" w:hanging="360"/>
+      </w:pPr>
+      <w:rPr>
+        <w:rFonts w:ascii="Symbol" w:hAnsi="Symbol" w:hint="default"/>
+      </w:rPr>
+    </w:lvl>
+    <w:lvl w:ilvl="4" w:tplc="04090003" w:tentative="1">
+      <w:start w:val="1"/>
+      <w:numFmt w:val="bullet"/>
+      <w:lvlText w:val="o"/>
+      <w:lvlJc w:val="left"/>
+      <w:pPr>
+        <w:ind w:left="3600" w:hanging="360"/>
+      </w:pPr>
+      <w:rPr>
+        <w:rFonts w:ascii="Courier New" w:hAnsi="Courier New" w:cs="Courier New" w:hint="default"/>
+      </w:rPr>
+    </w:lvl>
+    <w:lvl w:ilvl="5" w:tplc="04090005" w:tentative="1">
+      <w:start w:val="1"/>
+      <w:numFmt w:val="bullet"/>
+      <w:lvlText w:val=""/>
+      <w:lvlJc w:val="left"/>
+      <w:pPr>
+        <w:ind w:left="4320" w:hanging="360"/>
+      </w:pPr>
+      <w:rPr>
+        <w:rFonts w:ascii="Wingdings" w:hAnsi="Wingdings" w:hint="default"/>
+      </w:rPr>
+    </w:lvl>
+    <w:lvl w:ilvl="6" w:tplc="04090001" w:tentative="1">
+      <w:start w:val="1"/>
+      <w:numFmt w:val="bullet"/>
+      <w:lvlText w:val=""/>
+      <w:lvlJc w:val="left"/>
+      <w:pPr>
+        <w:ind w:left="5040" w:hanging="360"/>
+      </w:pPr>
+      <w:rPr>
+        <w:rFonts w:ascii="Symbol" w:hAnsi="Symbol" w:hint="default"/>
+      </w:rPr>
+    </w:lvl>
+    <w:lvl w:ilvl="7" w:tplc="04090003" w:tentative="1">
+      <w:start w:val="1"/>
+      <w:numFmt w:val="bullet"/>
+      <w:lvlText w:val="o"/>
+      <w:lvlJc w:val="left"/>
+      <w:pPr>
+        <w:ind w:left="5760" w:hanging="360"/>
+      </w:pPr>
+      <w:rPr>
+        <w:rFonts w:ascii="Courier New" w:hAnsi="Courier New" w:cs="Courier New" w:hint="default"/>
+      </w:rPr>
+    </w:lvl>
+    <w:lvl w:ilvl="8" w:tplc="04090005" w:tentative="1">
+      <w:start w:val="1"/>
+      <w:numFmt w:val="bullet"/>
+      <w:lvlText w:val=""/>
+      <w:lvlJc w:val="left"/>
+      <w:pPr>
+        <w:ind w:left="6480" w:hanging="360"/>
+      </w:pPr>
+      <w:rPr>
+        <w:rFonts w:ascii="Wingdings" w:hAnsi="Wingdings" w:hint="default"/>
+      </w:rPr>
+    </w:lvl>
+  </w:abstractNum>
+  <w:abstractNum w:abstractNumId="56">
     <w:nsid w:val="45D00C09"/>
     <w:multiLevelType w:val="hybridMultilevel"/>
     <w:tmpl w:val="CC660646"/>
@@ -27157,7 +30021,7 @@
       </w:rPr>
     </w:lvl>
   </w:abstractNum>
-  <w:abstractNum w:abstractNumId="51">
+  <w:abstractNum w:abstractNumId="57">
     <w:nsid w:val="465160F5"/>
     <w:multiLevelType w:val="hybridMultilevel"/>
     <w:tmpl w:val="E5185360"/>
@@ -27243,7 +30107,7 @@
       </w:pPr>
     </w:lvl>
   </w:abstractNum>
-  <w:abstractNum w:abstractNumId="52">
+  <w:abstractNum w:abstractNumId="58">
     <w:nsid w:val="484B2F9D"/>
     <w:multiLevelType w:val="hybridMultilevel"/>
     <w:tmpl w:val="A080E720"/>
@@ -27356,7 +30220,7 @@
       </w:rPr>
     </w:lvl>
   </w:abstractNum>
-  <w:abstractNum w:abstractNumId="53">
+  <w:abstractNum w:abstractNumId="59">
     <w:nsid w:val="4AC8147D"/>
     <w:multiLevelType w:val="hybridMultilevel"/>
     <w:tmpl w:val="44E8CDD8"/>
@@ -27442,7 +30306,7 @@
       </w:pPr>
     </w:lvl>
   </w:abstractNum>
-  <w:abstractNum w:abstractNumId="54">
+  <w:abstractNum w:abstractNumId="60">
     <w:nsid w:val="4D6D096A"/>
     <w:multiLevelType w:val="hybridMultilevel"/>
     <w:tmpl w:val="B6021B1E"/>
@@ -27555,7 +30419,7 @@
       </w:rPr>
     </w:lvl>
   </w:abstractNum>
-  <w:abstractNum w:abstractNumId="55">
+  <w:abstractNum w:abstractNumId="61">
     <w:nsid w:val="4E0B3A04"/>
     <w:multiLevelType w:val="hybridMultilevel"/>
     <w:tmpl w:val="C6A890E0"/>
@@ -27668,7 +30532,7 @@
       </w:rPr>
     </w:lvl>
   </w:abstractNum>
-  <w:abstractNum w:abstractNumId="56">
+  <w:abstractNum w:abstractNumId="62">
     <w:nsid w:val="4EB70B02"/>
     <w:multiLevelType w:val="hybridMultilevel"/>
     <w:tmpl w:val="FAC29222"/>
@@ -27781,7 +30645,7 @@
       </w:rPr>
     </w:lvl>
   </w:abstractNum>
-  <w:abstractNum w:abstractNumId="57">
+  <w:abstractNum w:abstractNumId="63">
     <w:nsid w:val="4F7F130F"/>
     <w:multiLevelType w:val="hybridMultilevel"/>
     <w:tmpl w:val="D48485EE"/>
@@ -27894,7 +30758,7 @@
       </w:rPr>
     </w:lvl>
   </w:abstractNum>
-  <w:abstractNum w:abstractNumId="58">
+  <w:abstractNum w:abstractNumId="64">
     <w:nsid w:val="50771BBB"/>
     <w:multiLevelType w:val="hybridMultilevel"/>
     <w:tmpl w:val="1068B520"/>
@@ -28007,7 +30871,7 @@
       </w:rPr>
     </w:lvl>
   </w:abstractNum>
-  <w:abstractNum w:abstractNumId="59">
+  <w:abstractNum w:abstractNumId="65">
     <w:nsid w:val="5259572A"/>
     <w:multiLevelType w:val="hybridMultilevel"/>
     <w:tmpl w:val="72C8EA24"/>
@@ -28120,7 +30984,7 @@
       </w:rPr>
     </w:lvl>
   </w:abstractNum>
-  <w:abstractNum w:abstractNumId="60">
+  <w:abstractNum w:abstractNumId="66">
     <w:nsid w:val="52B54256"/>
     <w:multiLevelType w:val="hybridMultilevel"/>
     <w:tmpl w:val="4464146A"/>
@@ -28233,7 +31097,7 @@
       </w:rPr>
     </w:lvl>
   </w:abstractNum>
-  <w:abstractNum w:abstractNumId="61">
+  <w:abstractNum w:abstractNumId="67">
     <w:nsid w:val="54771ECD"/>
     <w:multiLevelType w:val="hybridMultilevel"/>
     <w:tmpl w:val="971ED7CA"/>
@@ -28346,7 +31210,7 @@
       </w:rPr>
     </w:lvl>
   </w:abstractNum>
-  <w:abstractNum w:abstractNumId="62">
+  <w:abstractNum w:abstractNumId="68">
     <w:nsid w:val="55E33382"/>
     <w:multiLevelType w:val="hybridMultilevel"/>
     <w:tmpl w:val="5FAA6D2C"/>
@@ -28459,7 +31323,7 @@
       </w:rPr>
     </w:lvl>
   </w:abstractNum>
-  <w:abstractNum w:abstractNumId="63">
+  <w:abstractNum w:abstractNumId="69">
     <w:nsid w:val="56122CA2"/>
     <w:multiLevelType w:val="hybridMultilevel"/>
     <w:tmpl w:val="E3B637EE"/>
@@ -28572,7 +31436,7 @@
       </w:rPr>
     </w:lvl>
   </w:abstractNum>
-  <w:abstractNum w:abstractNumId="64">
+  <w:abstractNum w:abstractNumId="70">
     <w:nsid w:val="57981F6E"/>
     <w:multiLevelType w:val="hybridMultilevel"/>
     <w:tmpl w:val="FE22107A"/>
@@ -28685,7 +31549,7 @@
       </w:rPr>
     </w:lvl>
   </w:abstractNum>
-  <w:abstractNum w:abstractNumId="65">
+  <w:abstractNum w:abstractNumId="71">
     <w:nsid w:val="58335FF4"/>
     <w:multiLevelType w:val="hybridMultilevel"/>
     <w:tmpl w:val="C8A4B996"/>
@@ -28798,7 +31662,7 @@
       </w:rPr>
     </w:lvl>
   </w:abstractNum>
-  <w:abstractNum w:abstractNumId="66">
+  <w:abstractNum w:abstractNumId="72">
     <w:nsid w:val="59276693"/>
     <w:multiLevelType w:val="hybridMultilevel"/>
     <w:tmpl w:val="C116115E"/>
@@ -28911,7 +31775,7 @@
       </w:rPr>
     </w:lvl>
   </w:abstractNum>
-  <w:abstractNum w:abstractNumId="67">
+  <w:abstractNum w:abstractNumId="73">
     <w:nsid w:val="5A496A6D"/>
     <w:multiLevelType w:val="hybridMultilevel"/>
     <w:tmpl w:val="2C588B24"/>
@@ -28997,7 +31861,7 @@
       </w:pPr>
     </w:lvl>
   </w:abstractNum>
-  <w:abstractNum w:abstractNumId="68">
+  <w:abstractNum w:abstractNumId="74">
     <w:nsid w:val="5BD37EBF"/>
     <w:multiLevelType w:val="hybridMultilevel"/>
     <w:tmpl w:val="7548CBFA"/>
@@ -29110,7 +31974,7 @@
       </w:rPr>
     </w:lvl>
   </w:abstractNum>
-  <w:abstractNum w:abstractNumId="69">
+  <w:abstractNum w:abstractNumId="75">
     <w:nsid w:val="5D8627C4"/>
     <w:multiLevelType w:val="hybridMultilevel"/>
     <w:tmpl w:val="7278FBE8"/>
@@ -29223,7 +32087,7 @@
       </w:rPr>
     </w:lvl>
   </w:abstractNum>
-  <w:abstractNum w:abstractNumId="70">
+  <w:abstractNum w:abstractNumId="76">
     <w:nsid w:val="5F016C85"/>
     <w:multiLevelType w:val="hybridMultilevel"/>
     <w:tmpl w:val="7BD8820E"/>
@@ -29309,7 +32173,7 @@
       </w:pPr>
     </w:lvl>
   </w:abstractNum>
-  <w:abstractNum w:abstractNumId="71">
+  <w:abstractNum w:abstractNumId="77">
     <w:nsid w:val="5F9F2F80"/>
     <w:multiLevelType w:val="hybridMultilevel"/>
     <w:tmpl w:val="22100F82"/>
@@ -29422,7 +32286,120 @@
       </w:rPr>
     </w:lvl>
   </w:abstractNum>
-  <w:abstractNum w:abstractNumId="72">
+  <w:abstractNum w:abstractNumId="78">
+    <w:nsid w:val="5FF925C1"/>
+    <w:multiLevelType w:val="hybridMultilevel"/>
+    <w:tmpl w:val="0BE6E57C"/>
+    <w:lvl w:ilvl="0" w:tplc="04090001">
+      <w:start w:val="1"/>
+      <w:numFmt w:val="bullet"/>
+      <w:lvlText w:val=""/>
+      <w:lvlJc w:val="left"/>
+      <w:pPr>
+        <w:ind w:left="720" w:hanging="360"/>
+      </w:pPr>
+      <w:rPr>
+        <w:rFonts w:ascii="Symbol" w:hAnsi="Symbol" w:hint="default"/>
+      </w:rPr>
+    </w:lvl>
+    <w:lvl w:ilvl="1" w:tplc="04090003">
+      <w:start w:val="1"/>
+      <w:numFmt w:val="bullet"/>
+      <w:lvlText w:val="o"/>
+      <w:lvlJc w:val="left"/>
+      <w:pPr>
+        <w:ind w:left="1440" w:hanging="360"/>
+      </w:pPr>
+      <w:rPr>
+        <w:rFonts w:ascii="Courier New" w:hAnsi="Courier New" w:cs="Courier New" w:hint="default"/>
+      </w:rPr>
+    </w:lvl>
+    <w:lvl w:ilvl="2" w:tplc="04090005" w:tentative="1">
+      <w:start w:val="1"/>
+      <w:numFmt w:val="bullet"/>
+      <w:lvlText w:val=""/>
+      <w:lvlJc w:val="left"/>
+      <w:pPr>
+        <w:ind w:left="2160" w:hanging="360"/>
+      </w:pPr>
+      <w:rPr>
+        <w:rFonts w:ascii="Wingdings" w:hAnsi="Wingdings" w:hint="default"/>
+      </w:rPr>
+    </w:lvl>
+    <w:lvl w:ilvl="3" w:tplc="04090001" w:tentative="1">
+      <w:start w:val="1"/>
+      <w:numFmt w:val="bullet"/>
+      <w:lvlText w:val=""/>
+      <w:lvlJc w:val="left"/>
+      <w:pPr>
+        <w:ind w:left="2880" w:hanging="360"/>
+      </w:pPr>
+      <w:rPr>
+        <w:rFonts w:ascii="Symbol" w:hAnsi="Symbol" w:hint="default"/>
+      </w:rPr>
+    </w:lvl>
+    <w:lvl w:ilvl="4" w:tplc="04090003" w:tentative="1">
+      <w:start w:val="1"/>
+      <w:numFmt w:val="bullet"/>
+      <w:lvlText w:val="o"/>
+      <w:lvlJc w:val="left"/>
+      <w:pPr>
+        <w:ind w:left="3600" w:hanging="360"/>
+      </w:pPr>
+      <w:rPr>
+        <w:rFonts w:ascii="Courier New" w:hAnsi="Courier New" w:cs="Courier New" w:hint="default"/>
+      </w:rPr>
+    </w:lvl>
+    <w:lvl w:ilvl="5" w:tplc="04090005" w:tentative="1">
+      <w:start w:val="1"/>
+      <w:numFmt w:val="bullet"/>
+      <w:lvlText w:val=""/>
+      <w:lvlJc w:val="left"/>
+      <w:pPr>
+        <w:ind w:left="4320" w:hanging="360"/>
+      </w:pPr>
+      <w:rPr>
+        <w:rFonts w:ascii="Wingdings" w:hAnsi="Wingdings" w:hint="default"/>
+      </w:rPr>
+    </w:lvl>
+    <w:lvl w:ilvl="6" w:tplc="04090001" w:tentative="1">
+      <w:start w:val="1"/>
+      <w:numFmt w:val="bullet"/>
+      <w:lvlText w:val=""/>
+      <w:lvlJc w:val="left"/>
+      <w:pPr>
+        <w:ind w:left="5040" w:hanging="360"/>
+      </w:pPr>
+      <w:rPr>
+        <w:rFonts w:ascii="Symbol" w:hAnsi="Symbol" w:hint="default"/>
+      </w:rPr>
+    </w:lvl>
+    <w:lvl w:ilvl="7" w:tplc="04090003" w:tentative="1">
+      <w:start w:val="1"/>
+      <w:numFmt w:val="bullet"/>
+      <w:lvlText w:val="o"/>
+      <w:lvlJc w:val="left"/>
+      <w:pPr>
+        <w:ind w:left="5760" w:hanging="360"/>
+      </w:pPr>
+      <w:rPr>
+        <w:rFonts w:ascii="Courier New" w:hAnsi="Courier New" w:cs="Courier New" w:hint="default"/>
+      </w:rPr>
+    </w:lvl>
+    <w:lvl w:ilvl="8" w:tplc="04090005" w:tentative="1">
+      <w:start w:val="1"/>
+      <w:numFmt w:val="bullet"/>
+      <w:lvlText w:val=""/>
+      <w:lvlJc w:val="left"/>
+      <w:pPr>
+        <w:ind w:left="6480" w:hanging="360"/>
+      </w:pPr>
+      <w:rPr>
+        <w:rFonts w:ascii="Wingdings" w:hAnsi="Wingdings" w:hint="default"/>
+      </w:rPr>
+    </w:lvl>
+  </w:abstractNum>
+  <w:abstractNum w:abstractNumId="79">
     <w:nsid w:val="60155F02"/>
     <w:multiLevelType w:val="hybridMultilevel"/>
     <w:tmpl w:val="0E94BAFA"/>
@@ -29535,7 +32512,7 @@
       </w:rPr>
     </w:lvl>
   </w:abstractNum>
-  <w:abstractNum w:abstractNumId="73">
+  <w:abstractNum w:abstractNumId="80">
     <w:nsid w:val="60817ADC"/>
     <w:multiLevelType w:val="hybridMultilevel"/>
     <w:tmpl w:val="21AAFD2C"/>
@@ -29648,7 +32625,7 @@
       </w:rPr>
     </w:lvl>
   </w:abstractNum>
-  <w:abstractNum w:abstractNumId="74">
+  <w:abstractNum w:abstractNumId="81">
     <w:nsid w:val="64794762"/>
     <w:multiLevelType w:val="hybridMultilevel"/>
     <w:tmpl w:val="58181D28"/>
@@ -29761,7 +32738,7 @@
       </w:rPr>
     </w:lvl>
   </w:abstractNum>
-  <w:abstractNum w:abstractNumId="75">
+  <w:abstractNum w:abstractNumId="82">
     <w:nsid w:val="64AB33B8"/>
     <w:multiLevelType w:val="hybridMultilevel"/>
     <w:tmpl w:val="AF361D02"/>
@@ -29874,7 +32851,7 @@
       </w:rPr>
     </w:lvl>
   </w:abstractNum>
-  <w:abstractNum w:abstractNumId="76">
+  <w:abstractNum w:abstractNumId="83">
     <w:nsid w:val="67074D52"/>
     <w:multiLevelType w:val="hybridMultilevel"/>
     <w:tmpl w:val="FA647E4A"/>
@@ -29987,7 +32964,7 @@
       </w:rPr>
     </w:lvl>
   </w:abstractNum>
-  <w:abstractNum w:abstractNumId="77">
+  <w:abstractNum w:abstractNumId="84">
     <w:nsid w:val="68EE388E"/>
     <w:multiLevelType w:val="hybridMultilevel"/>
     <w:tmpl w:val="A0EE617A"/>
@@ -30100,7 +33077,7 @@
       </w:rPr>
     </w:lvl>
   </w:abstractNum>
-  <w:abstractNum w:abstractNumId="78">
+  <w:abstractNum w:abstractNumId="85">
     <w:nsid w:val="6D0A6BD9"/>
     <w:multiLevelType w:val="hybridMultilevel"/>
     <w:tmpl w:val="8840663C"/>
@@ -30213,7 +33190,7 @@
       </w:rPr>
     </w:lvl>
   </w:abstractNum>
-  <w:abstractNum w:abstractNumId="79">
+  <w:abstractNum w:abstractNumId="86">
     <w:nsid w:val="6D3C5DD6"/>
     <w:multiLevelType w:val="hybridMultilevel"/>
     <w:tmpl w:val="3A067E12"/>
@@ -30326,7 +33303,7 @@
       </w:rPr>
     </w:lvl>
   </w:abstractNum>
-  <w:abstractNum w:abstractNumId="80">
+  <w:abstractNum w:abstractNumId="87">
     <w:nsid w:val="6DDD1270"/>
     <w:multiLevelType w:val="hybridMultilevel"/>
     <w:tmpl w:val="E8AC9992"/>
@@ -30439,7 +33416,7 @@
       </w:rPr>
     </w:lvl>
   </w:abstractNum>
-  <w:abstractNum w:abstractNumId="81">
+  <w:abstractNum w:abstractNumId="88">
     <w:nsid w:val="6F667B90"/>
     <w:multiLevelType w:val="hybridMultilevel"/>
     <w:tmpl w:val="293AE75C"/>
@@ -30552,7 +33529,120 @@
       </w:rPr>
     </w:lvl>
   </w:abstractNum>
-  <w:abstractNum w:abstractNumId="82">
+  <w:abstractNum w:abstractNumId="89">
+    <w:nsid w:val="70C9177F"/>
+    <w:multiLevelType w:val="hybridMultilevel"/>
+    <w:tmpl w:val="E254667C"/>
+    <w:lvl w:ilvl="0" w:tplc="04090001">
+      <w:start w:val="1"/>
+      <w:numFmt w:val="bullet"/>
+      <w:lvlText w:val=""/>
+      <w:lvlJc w:val="left"/>
+      <w:pPr>
+        <w:ind w:left="720" w:hanging="360"/>
+      </w:pPr>
+      <w:rPr>
+        <w:rFonts w:ascii="Symbol" w:hAnsi="Symbol" w:hint="default"/>
+      </w:rPr>
+    </w:lvl>
+    <w:lvl w:ilvl="1" w:tplc="04090003">
+      <w:start w:val="1"/>
+      <w:numFmt w:val="bullet"/>
+      <w:lvlText w:val="o"/>
+      <w:lvlJc w:val="left"/>
+      <w:pPr>
+        <w:ind w:left="1440" w:hanging="360"/>
+      </w:pPr>
+      <w:rPr>
+        <w:rFonts w:ascii="Courier New" w:hAnsi="Courier New" w:cs="Courier New" w:hint="default"/>
+      </w:rPr>
+    </w:lvl>
+    <w:lvl w:ilvl="2" w:tplc="04090005">
+      <w:start w:val="1"/>
+      <w:numFmt w:val="bullet"/>
+      <w:lvlText w:val=""/>
+      <w:lvlJc w:val="left"/>
+      <w:pPr>
+        <w:ind w:left="2160" w:hanging="360"/>
+      </w:pPr>
+      <w:rPr>
+        <w:rFonts w:ascii="Wingdings" w:hAnsi="Wingdings" w:hint="default"/>
+      </w:rPr>
+    </w:lvl>
+    <w:lvl w:ilvl="3" w:tplc="04090001" w:tentative="1">
+      <w:start w:val="1"/>
+      <w:numFmt w:val="bullet"/>
+      <w:lvlText w:val=""/>
+      <w:lvlJc w:val="left"/>
+      <w:pPr>
+        <w:ind w:left="2880" w:hanging="360"/>
+      </w:pPr>
+      <w:rPr>
+        <w:rFonts w:ascii="Symbol" w:hAnsi="Symbol" w:hint="default"/>
+      </w:rPr>
+    </w:lvl>
+    <w:lvl w:ilvl="4" w:tplc="04090003" w:tentative="1">
+      <w:start w:val="1"/>
+      <w:numFmt w:val="bullet"/>
+      <w:lvlText w:val="o"/>
+      <w:lvlJc w:val="left"/>
+      <w:pPr>
+        <w:ind w:left="3600" w:hanging="360"/>
+      </w:pPr>
+      <w:rPr>
+        <w:rFonts w:ascii="Courier New" w:hAnsi="Courier New" w:cs="Courier New" w:hint="default"/>
+      </w:rPr>
+    </w:lvl>
+    <w:lvl w:ilvl="5" w:tplc="04090005" w:tentative="1">
+      <w:start w:val="1"/>
+      <w:numFmt w:val="bullet"/>
+      <w:lvlText w:val=""/>
+      <w:lvlJc w:val="left"/>
+      <w:pPr>
+        <w:ind w:left="4320" w:hanging="360"/>
+      </w:pPr>
+      <w:rPr>
+        <w:rFonts w:ascii="Wingdings" w:hAnsi="Wingdings" w:hint="default"/>
+      </w:rPr>
+    </w:lvl>
+    <w:lvl w:ilvl="6" w:tplc="04090001" w:tentative="1">
+      <w:start w:val="1"/>
+      <w:numFmt w:val="bullet"/>
+      <w:lvlText w:val=""/>
+      <w:lvlJc w:val="left"/>
+      <w:pPr>
+        <w:ind w:left="5040" w:hanging="360"/>
+      </w:pPr>
+      <w:rPr>
+        <w:rFonts w:ascii="Symbol" w:hAnsi="Symbol" w:hint="default"/>
+      </w:rPr>
+    </w:lvl>
+    <w:lvl w:ilvl="7" w:tplc="04090003" w:tentative="1">
+      <w:start w:val="1"/>
+      <w:numFmt w:val="bullet"/>
+      <w:lvlText w:val="o"/>
+      <w:lvlJc w:val="left"/>
+      <w:pPr>
+        <w:ind w:left="5760" w:hanging="360"/>
+      </w:pPr>
+      <w:rPr>
+        <w:rFonts w:ascii="Courier New" w:hAnsi="Courier New" w:cs="Courier New" w:hint="default"/>
+      </w:rPr>
+    </w:lvl>
+    <w:lvl w:ilvl="8" w:tplc="04090005" w:tentative="1">
+      <w:start w:val="1"/>
+      <w:numFmt w:val="bullet"/>
+      <w:lvlText w:val=""/>
+      <w:lvlJc w:val="left"/>
+      <w:pPr>
+        <w:ind w:left="6480" w:hanging="360"/>
+      </w:pPr>
+      <w:rPr>
+        <w:rFonts w:ascii="Wingdings" w:hAnsi="Wingdings" w:hint="default"/>
+      </w:rPr>
+    </w:lvl>
+  </w:abstractNum>
+  <w:abstractNum w:abstractNumId="90">
     <w:nsid w:val="71412003"/>
     <w:multiLevelType w:val="hybridMultilevel"/>
     <w:tmpl w:val="9C829E9C"/>
@@ -30665,7 +33755,7 @@
       </w:rPr>
     </w:lvl>
   </w:abstractNum>
-  <w:abstractNum w:abstractNumId="83">
+  <w:abstractNum w:abstractNumId="91">
     <w:nsid w:val="74C57F0F"/>
     <w:multiLevelType w:val="hybridMultilevel"/>
     <w:tmpl w:val="57E667E8"/>
@@ -30778,7 +33868,7 @@
       </w:rPr>
     </w:lvl>
   </w:abstractNum>
-  <w:abstractNum w:abstractNumId="84">
+  <w:abstractNum w:abstractNumId="92">
     <w:nsid w:val="75AB0417"/>
     <w:multiLevelType w:val="hybridMultilevel"/>
     <w:tmpl w:val="2FF65A0E"/>
@@ -30891,7 +33981,7 @@
       </w:rPr>
     </w:lvl>
   </w:abstractNum>
-  <w:abstractNum w:abstractNumId="85">
+  <w:abstractNum w:abstractNumId="93">
     <w:nsid w:val="75CA1A84"/>
     <w:multiLevelType w:val="hybridMultilevel"/>
     <w:tmpl w:val="E4C4B1E8"/>
@@ -31004,7 +34094,7 @@
       </w:rPr>
     </w:lvl>
   </w:abstractNum>
-  <w:abstractNum w:abstractNumId="86">
+  <w:abstractNum w:abstractNumId="94">
     <w:nsid w:val="76696C36"/>
     <w:multiLevelType w:val="hybridMultilevel"/>
     <w:tmpl w:val="278A2DF6"/>
@@ -31117,7 +34207,120 @@
       </w:rPr>
     </w:lvl>
   </w:abstractNum>
-  <w:abstractNum w:abstractNumId="87">
+  <w:abstractNum w:abstractNumId="95">
+    <w:nsid w:val="781F7D49"/>
+    <w:multiLevelType w:val="hybridMultilevel"/>
+    <w:tmpl w:val="3B28DB0E"/>
+    <w:lvl w:ilvl="0" w:tplc="04090001">
+      <w:start w:val="1"/>
+      <w:numFmt w:val="bullet"/>
+      <w:lvlText w:val=""/>
+      <w:lvlJc w:val="left"/>
+      <w:pPr>
+        <w:ind w:left="720" w:hanging="360"/>
+      </w:pPr>
+      <w:rPr>
+        <w:rFonts w:ascii="Symbol" w:hAnsi="Symbol" w:hint="default"/>
+      </w:rPr>
+    </w:lvl>
+    <w:lvl w:ilvl="1" w:tplc="04090003" w:tentative="1">
+      <w:start w:val="1"/>
+      <w:numFmt w:val="bullet"/>
+      <w:lvlText w:val="o"/>
+      <w:lvlJc w:val="left"/>
+      <w:pPr>
+        <w:ind w:left="1440" w:hanging="360"/>
+      </w:pPr>
+      <w:rPr>
+        <w:rFonts w:ascii="Courier New" w:hAnsi="Courier New" w:cs="Courier New" w:hint="default"/>
+      </w:rPr>
+    </w:lvl>
+    <w:lvl w:ilvl="2" w:tplc="04090005" w:tentative="1">
+      <w:start w:val="1"/>
+      <w:numFmt w:val="bullet"/>
+      <w:lvlText w:val=""/>
+      <w:lvlJc w:val="left"/>
+      <w:pPr>
+        <w:ind w:left="2160" w:hanging="360"/>
+      </w:pPr>
+      <w:rPr>
+        <w:rFonts w:ascii="Wingdings" w:hAnsi="Wingdings" w:hint="default"/>
+      </w:rPr>
+    </w:lvl>
+    <w:lvl w:ilvl="3" w:tplc="04090001" w:tentative="1">
+      <w:start w:val="1"/>
+      <w:numFmt w:val="bullet"/>
+      <w:lvlText w:val=""/>
+      <w:lvlJc w:val="left"/>
+      <w:pPr>
+        <w:ind w:left="2880" w:hanging="360"/>
+      </w:pPr>
+      <w:rPr>
+        <w:rFonts w:ascii="Symbol" w:hAnsi="Symbol" w:hint="default"/>
+      </w:rPr>
+    </w:lvl>
+    <w:lvl w:ilvl="4" w:tplc="04090003" w:tentative="1">
+      <w:start w:val="1"/>
+      <w:numFmt w:val="bullet"/>
+      <w:lvlText w:val="o"/>
+      <w:lvlJc w:val="left"/>
+      <w:pPr>
+        <w:ind w:left="3600" w:hanging="360"/>
+      </w:pPr>
+      <w:rPr>
+        <w:rFonts w:ascii="Courier New" w:hAnsi="Courier New" w:cs="Courier New" w:hint="default"/>
+      </w:rPr>
+    </w:lvl>
+    <w:lvl w:ilvl="5" w:tplc="04090005" w:tentative="1">
+      <w:start w:val="1"/>
+      <w:numFmt w:val="bullet"/>
+      <w:lvlText w:val=""/>
+      <w:lvlJc w:val="left"/>
+      <w:pPr>
+        <w:ind w:left="4320" w:hanging="360"/>
+      </w:pPr>
+      <w:rPr>
+        <w:rFonts w:ascii="Wingdings" w:hAnsi="Wingdings" w:hint="default"/>
+      </w:rPr>
+    </w:lvl>
+    <w:lvl w:ilvl="6" w:tplc="04090001" w:tentative="1">
+      <w:start w:val="1"/>
+      <w:numFmt w:val="bullet"/>
+      <w:lvlText w:val=""/>
+      <w:lvlJc w:val="left"/>
+      <w:pPr>
+        <w:ind w:left="5040" w:hanging="360"/>
+      </w:pPr>
+      <w:rPr>
+        <w:rFonts w:ascii="Symbol" w:hAnsi="Symbol" w:hint="default"/>
+      </w:rPr>
+    </w:lvl>
+    <w:lvl w:ilvl="7" w:tplc="04090003" w:tentative="1">
+      <w:start w:val="1"/>
+      <w:numFmt w:val="bullet"/>
+      <w:lvlText w:val="o"/>
+      <w:lvlJc w:val="left"/>
+      <w:pPr>
+        <w:ind w:left="5760" w:hanging="360"/>
+      </w:pPr>
+      <w:rPr>
+        <w:rFonts w:ascii="Courier New" w:hAnsi="Courier New" w:cs="Courier New" w:hint="default"/>
+      </w:rPr>
+    </w:lvl>
+    <w:lvl w:ilvl="8" w:tplc="04090005" w:tentative="1">
+      <w:start w:val="1"/>
+      <w:numFmt w:val="bullet"/>
+      <w:lvlText w:val=""/>
+      <w:lvlJc w:val="left"/>
+      <w:pPr>
+        <w:ind w:left="6480" w:hanging="360"/>
+      </w:pPr>
+      <w:rPr>
+        <w:rFonts w:ascii="Wingdings" w:hAnsi="Wingdings" w:hint="default"/>
+      </w:rPr>
+    </w:lvl>
+  </w:abstractNum>
+  <w:abstractNum w:abstractNumId="96">
     <w:nsid w:val="7B1D4DA1"/>
     <w:multiLevelType w:val="hybridMultilevel"/>
     <w:tmpl w:val="B32AE4BA"/>
@@ -31203,7 +34406,7 @@
       </w:pPr>
     </w:lvl>
   </w:abstractNum>
-  <w:abstractNum w:abstractNumId="88">
+  <w:abstractNum w:abstractNumId="97">
     <w:nsid w:val="7C162B99"/>
     <w:multiLevelType w:val="hybridMultilevel"/>
     <w:tmpl w:val="7BF840DA"/>
@@ -31316,7 +34519,7 @@
       </w:rPr>
     </w:lvl>
   </w:abstractNum>
-  <w:abstractNum w:abstractNumId="89">
+  <w:abstractNum w:abstractNumId="98">
     <w:nsid w:val="7EF26473"/>
     <w:multiLevelType w:val="hybridMultilevel"/>
     <w:tmpl w:val="B21EDE22"/>
@@ -31429,277 +34632,393 @@
       </w:rPr>
     </w:lvl>
   </w:abstractNum>
+  <w:abstractNum w:abstractNumId="99">
+    <w:nsid w:val="7FE25DAB"/>
+    <w:multiLevelType w:val="hybridMultilevel"/>
+    <w:tmpl w:val="7CE62A9C"/>
+    <w:lvl w:ilvl="0" w:tplc="0409000F">
+      <w:start w:val="1"/>
+      <w:numFmt w:val="decimal"/>
+      <w:lvlText w:val="%1."/>
+      <w:lvlJc w:val="left"/>
+      <w:pPr>
+        <w:ind w:left="720" w:hanging="360"/>
+      </w:pPr>
+    </w:lvl>
+    <w:lvl w:ilvl="1" w:tplc="04090019" w:tentative="1">
+      <w:start w:val="1"/>
+      <w:numFmt w:val="lowerLetter"/>
+      <w:lvlText w:val="%2."/>
+      <w:lvlJc w:val="left"/>
+      <w:pPr>
+        <w:ind w:left="1440" w:hanging="360"/>
+      </w:pPr>
+    </w:lvl>
+    <w:lvl w:ilvl="2" w:tplc="0409001B" w:tentative="1">
+      <w:start w:val="1"/>
+      <w:numFmt w:val="lowerRoman"/>
+      <w:lvlText w:val="%3."/>
+      <w:lvlJc w:val="right"/>
+      <w:pPr>
+        <w:ind w:left="2160" w:hanging="180"/>
+      </w:pPr>
+    </w:lvl>
+    <w:lvl w:ilvl="3" w:tplc="0409000F" w:tentative="1">
+      <w:start w:val="1"/>
+      <w:numFmt w:val="decimal"/>
+      <w:lvlText w:val="%4."/>
+      <w:lvlJc w:val="left"/>
+      <w:pPr>
+        <w:ind w:left="2880" w:hanging="360"/>
+      </w:pPr>
+    </w:lvl>
+    <w:lvl w:ilvl="4" w:tplc="04090019" w:tentative="1">
+      <w:start w:val="1"/>
+      <w:numFmt w:val="lowerLetter"/>
+      <w:lvlText w:val="%5."/>
+      <w:lvlJc w:val="left"/>
+      <w:pPr>
+        <w:ind w:left="3600" w:hanging="360"/>
+      </w:pPr>
+    </w:lvl>
+    <w:lvl w:ilvl="5" w:tplc="0409001B" w:tentative="1">
+      <w:start w:val="1"/>
+      <w:numFmt w:val="lowerRoman"/>
+      <w:lvlText w:val="%6."/>
+      <w:lvlJc w:val="right"/>
+      <w:pPr>
+        <w:ind w:left="4320" w:hanging="180"/>
+      </w:pPr>
+    </w:lvl>
+    <w:lvl w:ilvl="6" w:tplc="0409000F" w:tentative="1">
+      <w:start w:val="1"/>
+      <w:numFmt w:val="decimal"/>
+      <w:lvlText w:val="%7."/>
+      <w:lvlJc w:val="left"/>
+      <w:pPr>
+        <w:ind w:left="5040" w:hanging="360"/>
+      </w:pPr>
+    </w:lvl>
+    <w:lvl w:ilvl="7" w:tplc="04090019" w:tentative="1">
+      <w:start w:val="1"/>
+      <w:numFmt w:val="lowerLetter"/>
+      <w:lvlText w:val="%8."/>
+      <w:lvlJc w:val="left"/>
+      <w:pPr>
+        <w:ind w:left="5760" w:hanging="360"/>
+      </w:pPr>
+    </w:lvl>
+    <w:lvl w:ilvl="8" w:tplc="0409001B" w:tentative="1">
+      <w:start w:val="1"/>
+      <w:numFmt w:val="lowerRoman"/>
+      <w:lvlText w:val="%9."/>
+      <w:lvlJc w:val="right"/>
+      <w:pPr>
+        <w:ind w:left="6480" w:hanging="180"/>
+      </w:pPr>
+    </w:lvl>
+  </w:abstractNum>
   <w:num w:numId="1">
-    <w:abstractNumId w:val="19"/>
+    <w:abstractNumId w:val="21"/>
   </w:num>
   <w:num w:numId="2">
-    <w:abstractNumId w:val="82"/>
+    <w:abstractNumId w:val="90"/>
   </w:num>
   <w:num w:numId="3">
+    <w:abstractNumId w:val="14"/>
+  </w:num>
+  <w:num w:numId="4">
+    <w:abstractNumId w:val="65"/>
+  </w:num>
+  <w:num w:numId="5">
+    <w:abstractNumId w:val="17"/>
+  </w:num>
+  <w:num w:numId="6">
+    <w:abstractNumId w:val="47"/>
+  </w:num>
+  <w:num w:numId="7">
+    <w:abstractNumId w:val="23"/>
+  </w:num>
+  <w:num w:numId="8">
+    <w:abstractNumId w:val="24"/>
+  </w:num>
+  <w:num w:numId="9">
     <w:abstractNumId w:val="13"/>
   </w:num>
-  <w:num w:numId="4">
-    <w:abstractNumId w:val="59"/>
+  <w:num w:numId="10">
+    <w:abstractNumId w:val="72"/>
   </w:num>
-  <w:num w:numId="5">
+  <w:num w:numId="11">
+    <w:abstractNumId w:val="87"/>
+  </w:num>
+  <w:num w:numId="12">
     <w:abstractNumId w:val="15"/>
   </w:num>
-  <w:num w:numId="6">
-    <w:abstractNumId w:val="42"/>
-  </w:num>
-  <w:num w:numId="7">
-    <w:abstractNumId w:val="21"/>
-  </w:num>
-  <w:num w:numId="8">
-    <w:abstractNumId w:val="22"/>
-  </w:num>
-  <w:num w:numId="9">
-    <w:abstractNumId w:val="12"/>
-  </w:num>
-  <w:num w:numId="10">
-    <w:abstractNumId w:val="66"/>
-  </w:num>
-  <w:num w:numId="11">
-    <w:abstractNumId w:val="80"/>
-  </w:num>
-  <w:num w:numId="12">
-    <w:abstractNumId w:val="14"/>
-  </w:num>
   <w:num w:numId="13">
-    <w:abstractNumId w:val="29"/>
+    <w:abstractNumId w:val="32"/>
   </w:num>
   <w:num w:numId="14">
-    <w:abstractNumId w:val="70"/>
+    <w:abstractNumId w:val="76"/>
   </w:num>
   <w:num w:numId="15">
-    <w:abstractNumId w:val="30"/>
+    <w:abstractNumId w:val="33"/>
   </w:num>
   <w:num w:numId="16">
-    <w:abstractNumId w:val="79"/>
+    <w:abstractNumId w:val="86"/>
   </w:num>
   <w:num w:numId="17">
-    <w:abstractNumId w:val="54"/>
+    <w:abstractNumId w:val="60"/>
   </w:num>
   <w:num w:numId="18">
-    <w:abstractNumId w:val="72"/>
+    <w:abstractNumId w:val="79"/>
   </w:num>
   <w:num w:numId="19">
     <w:abstractNumId w:val="3"/>
   </w:num>
   <w:num w:numId="20">
-    <w:abstractNumId w:val="8"/>
+    <w:abstractNumId w:val="9"/>
   </w:num>
   <w:num w:numId="21">
-    <w:abstractNumId w:val="35"/>
+    <w:abstractNumId w:val="38"/>
   </w:num>
   <w:num w:numId="22">
-    <w:abstractNumId w:val="50"/>
+    <w:abstractNumId w:val="56"/>
   </w:num>
   <w:num w:numId="23">
-    <w:abstractNumId w:val="41"/>
+    <w:abstractNumId w:val="46"/>
   </w:num>
   <w:num w:numId="24">
-    <w:abstractNumId w:val="44"/>
+    <w:abstractNumId w:val="49"/>
   </w:num>
   <w:num w:numId="25">
+    <w:abstractNumId w:val="80"/>
+  </w:num>
+  <w:num w:numId="26">
+    <w:abstractNumId w:val="51"/>
+  </w:num>
+  <w:num w:numId="27">
+    <w:abstractNumId w:val="91"/>
+  </w:num>
+  <w:num w:numId="28">
+    <w:abstractNumId w:val="58"/>
+  </w:num>
+  <w:num w:numId="29">
+    <w:abstractNumId w:val="98"/>
+  </w:num>
+  <w:num w:numId="30">
+    <w:abstractNumId w:val="30"/>
+  </w:num>
+  <w:num w:numId="31">
     <w:abstractNumId w:val="73"/>
   </w:num>
-  <w:num w:numId="26">
-    <w:abstractNumId w:val="46"/>
+  <w:num w:numId="32">
+    <w:abstractNumId w:val="71"/>
   </w:num>
-  <w:num w:numId="27">
-    <w:abstractNumId w:val="83"/>
-  </w:num>
-  <w:num w:numId="28">
+  <w:num w:numId="33">
     <w:abstractNumId w:val="52"/>
   </w:num>
-  <w:num w:numId="29">
-    <w:abstractNumId w:val="89"/>
-  </w:num>
-  <w:num w:numId="30">
-    <w:abstractNumId w:val="28"/>
-  </w:num>
-  <w:num w:numId="31">
-    <w:abstractNumId w:val="67"/>
-  </w:num>
-  <w:num w:numId="32">
-    <w:abstractNumId w:val="65"/>
-  </w:num>
-  <w:num w:numId="33">
-    <w:abstractNumId w:val="47"/>
-  </w:num>
   <w:num w:numId="34">
-    <w:abstractNumId w:val="81"/>
+    <w:abstractNumId w:val="88"/>
   </w:num>
   <w:num w:numId="35">
     <w:abstractNumId w:val="2"/>
   </w:num>
   <w:num w:numId="36">
-    <w:abstractNumId w:val="32"/>
+    <w:abstractNumId w:val="35"/>
   </w:num>
   <w:num w:numId="37">
-    <w:abstractNumId w:val="68"/>
+    <w:abstractNumId w:val="74"/>
   </w:num>
   <w:num w:numId="38">
-    <w:abstractNumId w:val="34"/>
+    <w:abstractNumId w:val="37"/>
   </w:num>
   <w:num w:numId="39">
-    <w:abstractNumId w:val="33"/>
+    <w:abstractNumId w:val="36"/>
   </w:num>
   <w:num w:numId="40">
-    <w:abstractNumId w:val="74"/>
+    <w:abstractNumId w:val="81"/>
   </w:num>
   <w:num w:numId="41">
-    <w:abstractNumId w:val="7"/>
+    <w:abstractNumId w:val="8"/>
   </w:num>
   <w:num w:numId="42">
-    <w:abstractNumId w:val="88"/>
+    <w:abstractNumId w:val="97"/>
   </w:num>
   <w:num w:numId="43">
-    <w:abstractNumId w:val="64"/>
+    <w:abstractNumId w:val="70"/>
   </w:num>
   <w:num w:numId="44">
-    <w:abstractNumId w:val="85"/>
+    <w:abstractNumId w:val="93"/>
   </w:num>
   <w:num w:numId="45">
-    <w:abstractNumId w:val="49"/>
+    <w:abstractNumId w:val="54"/>
   </w:num>
   <w:num w:numId="46">
-    <w:abstractNumId w:val="87"/>
+    <w:abstractNumId w:val="96"/>
   </w:num>
   <w:num w:numId="47">
     <w:abstractNumId w:val="4"/>
   </w:num>
   <w:num w:numId="48">
+    <w:abstractNumId w:val="43"/>
+  </w:num>
+  <w:num w:numId="49">
     <w:abstractNumId w:val="39"/>
   </w:num>
-  <w:num w:numId="49">
-    <w:abstractNumId w:val="36"/>
+  <w:num w:numId="50">
+    <w:abstractNumId w:val="29"/>
   </w:num>
-  <w:num w:numId="50">
+  <w:num w:numId="51">
+    <w:abstractNumId w:val="69"/>
+  </w:num>
+  <w:num w:numId="52">
+    <w:abstractNumId w:val="50"/>
+  </w:num>
+  <w:num w:numId="53">
+    <w:abstractNumId w:val="7"/>
+  </w:num>
+  <w:num w:numId="54">
+    <w:abstractNumId w:val="40"/>
+  </w:num>
+  <w:num w:numId="55">
+    <w:abstractNumId w:val="92"/>
+  </w:num>
+  <w:num w:numId="56">
+    <w:abstractNumId w:val="28"/>
+  </w:num>
+  <w:num w:numId="57">
+    <w:abstractNumId w:val="22"/>
+  </w:num>
+  <w:num w:numId="58">
+    <w:abstractNumId w:val="44"/>
+  </w:num>
+  <w:num w:numId="59">
+    <w:abstractNumId w:val="94"/>
+  </w:num>
+  <w:num w:numId="60">
+    <w:abstractNumId w:val="59"/>
+  </w:num>
+  <w:num w:numId="61">
     <w:abstractNumId w:val="27"/>
   </w:num>
-  <w:num w:numId="51">
+  <w:num w:numId="62">
+    <w:abstractNumId w:val="26"/>
+  </w:num>
+  <w:num w:numId="63">
+    <w:abstractNumId w:val="53"/>
+  </w:num>
+  <w:num w:numId="64">
+    <w:abstractNumId w:val="20"/>
+  </w:num>
+  <w:num w:numId="65">
+    <w:abstractNumId w:val="18"/>
+  </w:num>
+  <w:num w:numId="66">
+    <w:abstractNumId w:val="68"/>
+  </w:num>
+  <w:num w:numId="67">
+    <w:abstractNumId w:val="57"/>
+  </w:num>
+  <w:num w:numId="68">
+    <w:abstractNumId w:val="25"/>
+  </w:num>
+  <w:num w:numId="69">
+    <w:abstractNumId w:val="64"/>
+  </w:num>
+  <w:num w:numId="70">
+    <w:abstractNumId w:val="6"/>
+  </w:num>
+  <w:num w:numId="71">
     <w:abstractNumId w:val="63"/>
   </w:num>
-  <w:num w:numId="52">
-    <w:abstractNumId w:val="45"/>
+  <w:num w:numId="72">
+    <w:abstractNumId w:val="42"/>
   </w:num>
-  <w:num w:numId="53">
-    <w:abstractNumId w:val="6"/>
-  </w:num>
-  <w:num w:numId="54">
-    <w:abstractNumId w:val="37"/>
-  </w:num>
-  <w:num w:numId="55">
+  <w:num w:numId="73">
     <w:abstractNumId w:val="84"/>
   </w:num>
-  <w:num w:numId="56">
-    <w:abstractNumId w:val="26"/>
-  </w:num>
-  <w:num w:numId="57">
-    <w:abstractNumId w:val="20"/>
-  </w:num>
-  <w:num w:numId="58">
-    <w:abstractNumId w:val="40"/>
-  </w:num>
-  <w:num w:numId="59">
-    <w:abstractNumId w:val="86"/>
-  </w:num>
-  <w:num w:numId="60">
-    <w:abstractNumId w:val="53"/>
-  </w:num>
-  <w:num w:numId="61">
-    <w:abstractNumId w:val="25"/>
-  </w:num>
-  <w:num w:numId="62">
-    <w:abstractNumId w:val="24"/>
-  </w:num>
-  <w:num w:numId="63">
-    <w:abstractNumId w:val="48"/>
-  </w:num>
-  <w:num w:numId="64">
-    <w:abstractNumId w:val="18"/>
-  </w:num>
-  <w:num w:numId="65">
-    <w:abstractNumId w:val="16"/>
-  </w:num>
-  <w:num w:numId="66">
-    <w:abstractNumId w:val="62"/>
-  </w:num>
-  <w:num w:numId="67">
-    <w:abstractNumId w:val="51"/>
-  </w:num>
-  <w:num w:numId="68">
-    <w:abstractNumId w:val="23"/>
-  </w:num>
-  <w:num w:numId="69">
-    <w:abstractNumId w:val="58"/>
-  </w:num>
-  <w:num w:numId="70">
-    <w:abstractNumId w:val="5"/>
-  </w:num>
-  <w:num w:numId="71">
-    <w:abstractNumId w:val="57"/>
-  </w:num>
-  <w:num w:numId="72">
-    <w:abstractNumId w:val="38"/>
-  </w:num>
-  <w:num w:numId="73">
-    <w:abstractNumId w:val="77"/>
-  </w:num>
   <w:num w:numId="74">
-    <w:abstractNumId w:val="9"/>
+    <w:abstractNumId w:val="10"/>
   </w:num>
   <w:num w:numId="75">
-    <w:abstractNumId w:val="17"/>
+    <w:abstractNumId w:val="19"/>
   </w:num>
   <w:num w:numId="76">
     <w:abstractNumId w:val="1"/>
   </w:num>
   <w:num w:numId="77">
-    <w:abstractNumId w:val="55"/>
+    <w:abstractNumId w:val="61"/>
   </w:num>
   <w:num w:numId="78">
-    <w:abstractNumId w:val="60"/>
+    <w:abstractNumId w:val="66"/>
   </w:num>
   <w:num w:numId="79">
     <w:abstractNumId w:val="0"/>
   </w:num>
   <w:num w:numId="80">
+    <w:abstractNumId w:val="82"/>
+  </w:num>
+  <w:num w:numId="81">
+    <w:abstractNumId w:val="62"/>
+  </w:num>
+  <w:num w:numId="82">
+    <w:abstractNumId w:val="85"/>
+  </w:num>
+  <w:num w:numId="83">
+    <w:abstractNumId w:val="11"/>
+  </w:num>
+  <w:num w:numId="84">
+    <w:abstractNumId w:val="67"/>
+  </w:num>
+  <w:num w:numId="85">
+    <w:abstractNumId w:val="77"/>
+  </w:num>
+  <w:num w:numId="86">
+    <w:abstractNumId w:val="34"/>
+  </w:num>
+  <w:num w:numId="87">
+    <w:abstractNumId w:val="12"/>
+  </w:num>
+  <w:num w:numId="88">
+    <w:abstractNumId w:val="48"/>
+  </w:num>
+  <w:num w:numId="89">
+    <w:abstractNumId w:val="83"/>
+  </w:num>
+  <w:num w:numId="90">
     <w:abstractNumId w:val="75"/>
   </w:num>
-  <w:num w:numId="81">
-    <w:abstractNumId w:val="56"/>
+  <w:num w:numId="91">
+    <w:abstractNumId w:val="99"/>
   </w:num>
-  <w:num w:numId="82">
+  <w:num w:numId="92">
+    <w:abstractNumId w:val="45"/>
+  </w:num>
+  <w:num w:numId="93">
     <w:abstractNumId w:val="78"/>
   </w:num>
-  <w:num w:numId="83">
-    <w:abstractNumId w:val="10"/>
-  </w:num>
-  <w:num w:numId="84">
-    <w:abstractNumId w:val="61"/>
-  </w:num>
-  <w:num w:numId="85">
-    <w:abstractNumId w:val="71"/>
-  </w:num>
-  <w:num w:numId="86">
+  <w:num w:numId="94">
     <w:abstractNumId w:val="31"/>
   </w:num>
-  <w:num w:numId="87">
-    <w:abstractNumId w:val="11"/>
+  <w:num w:numId="95">
+    <w:abstractNumId w:val="55"/>
   </w:num>
-  <w:num w:numId="88">
-    <w:abstractNumId w:val="43"/>
+  <w:num w:numId="96">
+    <w:abstractNumId w:val="89"/>
   </w:num>
-  <w:num w:numId="89">
-    <w:abstractNumId w:val="76"/>
+  <w:num w:numId="97">
+    <w:abstractNumId w:val="16"/>
   </w:num>
-  <w:num w:numId="90">
-    <w:abstractNumId w:val="69"/>
+  <w:num w:numId="98">
+    <w:abstractNumId w:val="95"/>
   </w:num>
-  <w:numIdMacAtCleanup w:val="80"/>
+  <w:num w:numId="99">
+    <w:abstractNumId w:val="5"/>
+  </w:num>
+  <w:num w:numId="100">
+    <w:abstractNumId w:val="41"/>
+  </w:num>
+  <w:numIdMacAtCleanup w:val="91"/>
 </w:numbering>
 </file>
 

</xml_diff>

<commit_message>
Completed notes on Kleinbaum et. al. (2014) chapter 12
</commit_message>
<xml_diff>
--- a/Notes/KleinbaumKupperNizamRosenberg_2014_Applied-Regression-Analysis.docx
+++ b/Notes/KleinbaumKupperNizamRosenberg_2014_Applied-Regression-Analysis.docx
@@ -18059,13 +18059,7 @@
               <w:rPr>
                 <w:rFonts w:ascii="Cambria Math" w:eastAsiaTheme="minorEastAsia" w:hAnsi="Cambria Math"/>
               </w:rPr>
-              <m:t>SS</m:t>
-            </m:r>
-            <m:r>
-              <w:rPr>
-                <w:rFonts w:ascii="Cambria Math" w:eastAsiaTheme="minorEastAsia" w:hAnsi="Cambria Math"/>
-              </w:rPr>
-              <m:t>Y</m:t>
+              <m:t>SSY</m:t>
             </m:r>
           </m:den>
         </m:f>
@@ -21199,13 +21193,7 @@
         <w:spacing w:after="0" w:line="240" w:lineRule="auto"/>
       </w:pPr>
       <w:r>
-        <w:t xml:space="preserve">If the nominal independent variable of interest has k categories and the regression model </w:t>
-      </w:r>
-      <w:r>
-        <w:t xml:space="preserve">DOES NOT </w:t>
-      </w:r>
-      <w:r>
-        <w:t>contain an intercept (i.e., constant term) then:</w:t>
+        <w:t>If the nominal independent variable of interest has k categories and the regression model DOES NOT contain an intercept (i.e., constant term) then:</w:t>
       </w:r>
     </w:p>
     <w:p>
@@ -21218,13 +21206,7 @@
         <w:spacing w:after="0" w:line="240" w:lineRule="auto"/>
       </w:pPr>
       <w:r>
-        <w:t xml:space="preserve">Exactly </w:t>
-      </w:r>
-      <w:r>
-        <w:t>k</w:t>
-      </w:r>
-      <w:r>
-        <w:t xml:space="preserve"> dummy variables must be defined</w:t>
+        <w:t>Exactly k dummy variables must be defined</w:t>
       </w:r>
     </w:p>
     <w:p>
@@ -21474,10 +21456,7 @@
         <w:spacing w:after="0" w:line="240" w:lineRule="auto"/>
       </w:pPr>
       <w:r>
-        <w:t xml:space="preserve">For Z=0: </w:t>
-      </w:r>
-      <w:r>
-        <w:t>Y</w:t>
+        <w:t>For Z=0: Y</w:t>
       </w:r>
       <w:r>
         <w:rPr>
@@ -21537,10 +21516,7 @@
         <w:spacing w:after="0" w:line="240" w:lineRule="auto"/>
       </w:pPr>
       <w:r>
-        <w:t xml:space="preserve">For Z=1:  </w:t>
-      </w:r>
-      <w:r>
-        <w:t>Y</w:t>
+        <w:t>For Z=1:  Y</w:t>
       </w:r>
       <w:r>
         <w:rPr>
@@ -21625,10 +21601,7 @@
         <w:t>X</w:t>
       </w:r>
       <w:r>
-        <w:t xml:space="preserve"> + E</w:t>
-      </w:r>
-      <w:r>
-        <w:t xml:space="preserve"> = </w:t>
+        <w:t xml:space="preserve"> + E = </w:t>
       </w:r>
       <w:r>
         <w:t>(</w:t>
@@ -21650,13 +21623,7 @@
         <w:rPr>
           <w:rFonts w:ascii="Times New Roman" w:hAnsi="Times New Roman" w:cs="Times New Roman"/>
         </w:rPr>
-        <w:t xml:space="preserve"> + </w:t>
-      </w:r>
-      <w:r>
-        <w:rPr>
-          <w:rFonts w:ascii="Times New Roman" w:hAnsi="Times New Roman" w:cs="Times New Roman"/>
-        </w:rPr>
-        <w:t>β</w:t>
+        <w:t xml:space="preserve"> + β</w:t>
       </w:r>
       <w:r>
         <w:rPr>
@@ -21672,10 +21639,7 @@
         <w:t>)</w:t>
       </w:r>
       <w:r>
-        <w:t xml:space="preserve"> + </w:t>
-      </w:r>
-      <w:r>
-        <w:t>(</w:t>
+        <w:t xml:space="preserve"> + (</w:t>
       </w:r>
       <w:r>
         <w:rPr>
@@ -21694,13 +21658,7 @@
         <w:rPr>
           <w:rFonts w:ascii="Times New Roman" w:hAnsi="Times New Roman" w:cs="Times New Roman"/>
         </w:rPr>
-        <w:t xml:space="preserve"> + </w:t>
-      </w:r>
-      <w:r>
-        <w:rPr>
-          <w:rFonts w:ascii="Times New Roman" w:hAnsi="Times New Roman" w:cs="Times New Roman"/>
-        </w:rPr>
-        <w:t>β</w:t>
+        <w:t xml:space="preserve"> + β</w:t>
       </w:r>
       <w:r>
         <w:rPr>
@@ -21713,13 +21671,7 @@
         <w:rPr>
           <w:rFonts w:ascii="Times New Roman" w:hAnsi="Times New Roman" w:cs="Times New Roman"/>
         </w:rPr>
-        <w:t>)</w:t>
-      </w:r>
-      <w:r>
-        <w:rPr>
-          <w:rFonts w:ascii="Times New Roman" w:hAnsi="Times New Roman" w:cs="Times New Roman"/>
-        </w:rPr>
-        <w:t>X</w:t>
+        <w:t>)X</w:t>
       </w:r>
       <w:r>
         <w:t xml:space="preserve"> + E</w:t>
@@ -21758,13 +21710,7 @@
         <w:rPr>
           <w:rFonts w:ascii="Times New Roman" w:hAnsi="Times New Roman" w:cs="Times New Roman"/>
         </w:rPr>
-        <w:t xml:space="preserve"> = </w:t>
-      </w:r>
-      <w:r>
-        <w:rPr>
-          <w:rFonts w:ascii="Times New Roman" w:hAnsi="Times New Roman" w:cs="Times New Roman"/>
-        </w:rPr>
-        <w:t>β</w:t>
+        <w:t xml:space="preserve"> = β</w:t>
       </w:r>
       <w:r>
         <w:rPr>
@@ -21777,13 +21723,7 @@
         <w:rPr>
           <w:rFonts w:ascii="Times New Roman" w:hAnsi="Times New Roman" w:cs="Times New Roman"/>
         </w:rPr>
-        <w:t xml:space="preserve"> and  </w:t>
-      </w:r>
-      <w:r>
-        <w:rPr>
-          <w:rFonts w:ascii="Times New Roman" w:hAnsi="Times New Roman" w:cs="Times New Roman"/>
-        </w:rPr>
-        <w:t>β</w:t>
+        <w:t xml:space="preserve"> and  β</w:t>
       </w:r>
       <w:r>
         <w:rPr>
@@ -21793,10 +21733,7 @@
         <w:t>0B</w:t>
       </w:r>
       <w:r>
-        <w:t xml:space="preserve"> = </w:t>
-      </w:r>
-      <w:r>
-        <w:t>(</w:t>
+        <w:t xml:space="preserve"> = (</w:t>
       </w:r>
       <w:r>
         <w:rPr>
@@ -21967,10 +21904,7 @@
         <w:t>0</w:t>
       </w:r>
       <w:r>
-        <w:t>:</w:t>
-      </w:r>
-      <w:r>
-        <w:t xml:space="preserve"> </w:t>
+        <w:t xml:space="preserve">: </w:t>
       </w:r>
       <w:r>
         <w:rPr>
@@ -21986,10 +21920,7 @@
         <w:t>1A</w:t>
       </w:r>
       <w:r>
-        <w:t>=</w:t>
-      </w:r>
-      <w:r>
-        <w:t xml:space="preserve"> </w:t>
+        <w:t xml:space="preserve">= </w:t>
       </w:r>
       <w:r>
         <w:rPr>
@@ -22045,10 +21976,7 @@
         <w:t>1A</w:t>
       </w:r>
       <w:r>
-        <w:t>-</w:t>
-      </w:r>
-      <w:r>
-        <w:t xml:space="preserve"> </w:t>
+        <w:t xml:space="preserve">- </w:t>
       </w:r>
       <m:oMath>
         <m:acc>
@@ -22270,18 +22198,170 @@
           <w:rFonts w:ascii="Times New Roman" w:hAnsi="Times New Roman" w:cs="Times New Roman"/>
           <w:vertAlign w:val="subscript"/>
         </w:rPr>
-        <w:t>0</w:t>
+        <w:t>0A</w:t>
+      </w:r>
+      <w:r>
+        <w:t xml:space="preserve">= </w:t>
+      </w:r>
+      <w:r>
+        <w:rPr>
+          <w:rFonts w:ascii="Times New Roman" w:hAnsi="Times New Roman" w:cs="Times New Roman"/>
+        </w:rPr>
+        <w:t>β</w:t>
       </w:r>
       <w:r>
         <w:rPr>
           <w:rFonts w:ascii="Times New Roman" w:hAnsi="Times New Roman" w:cs="Times New Roman"/>
           <w:vertAlign w:val="subscript"/>
         </w:rPr>
-        <w:t>A</w:t>
-      </w:r>
-      <w:r>
-        <w:t xml:space="preserve">= </w:t>
-      </w:r>
+        <w:t>0B</w:t>
+      </w:r>
+    </w:p>
+    <w:p>
+      <w:pPr>
+        <w:pStyle w:val="ListParagraph"/>
+        <w:numPr>
+          <w:ilvl w:val="1"/>
+          <w:numId w:val="96"/>
+        </w:numPr>
+        <w:spacing w:after="0" w:line="240" w:lineRule="auto"/>
+      </w:pPr>
+      <w:r>
+        <w:t>Use the same T-statistic formula for parallelism substitution the appropriate variables.</w:t>
+      </w:r>
+    </w:p>
+    <w:p>
+      <w:pPr>
+        <w:pStyle w:val="ListParagraph"/>
+        <w:numPr>
+          <w:ilvl w:val="1"/>
+          <w:numId w:val="96"/>
+        </w:numPr>
+        <w:spacing w:after="0" w:line="240" w:lineRule="auto"/>
+      </w:pPr>
+      <w:r>
+        <w:t>To interpret T statistic, see equations in middle of p. 266</w:t>
+      </w:r>
+    </w:p>
+    <w:p>
+      <w:pPr>
+        <w:pStyle w:val="ListParagraph"/>
+        <w:numPr>
+          <w:ilvl w:val="0"/>
+          <w:numId w:val="96"/>
+        </w:numPr>
+        <w:spacing w:after="0" w:line="240" w:lineRule="auto"/>
+      </w:pPr>
+      <w:r>
+        <w:t>Testing for coincidence</w:t>
+      </w:r>
+    </w:p>
+    <w:p>
+      <w:pPr>
+        <w:pStyle w:val="ListParagraph"/>
+        <w:numPr>
+          <w:ilvl w:val="1"/>
+          <w:numId w:val="96"/>
+        </w:numPr>
+        <w:spacing w:after="0" w:line="240" w:lineRule="auto"/>
+      </w:pPr>
+      <w:r>
+        <w:t>Slope and intercepts are equal</w:t>
+      </w:r>
+    </w:p>
+    <w:p>
+      <w:pPr>
+        <w:pStyle w:val="ListParagraph"/>
+        <w:numPr>
+          <w:ilvl w:val="1"/>
+          <w:numId w:val="96"/>
+        </w:numPr>
+        <w:spacing w:after="0" w:line="240" w:lineRule="auto"/>
+      </w:pPr>
+      <w:r>
+        <w:t>One method is to pool all observations of the categories for regression</w:t>
+      </w:r>
+    </w:p>
+    <w:p>
+      <w:pPr>
+        <w:pStyle w:val="ListParagraph"/>
+        <w:numPr>
+          <w:ilvl w:val="1"/>
+          <w:numId w:val="96"/>
+        </w:numPr>
+        <w:spacing w:after="0" w:line="240" w:lineRule="auto"/>
+      </w:pPr>
+      <w:r>
+        <w:t>Alternatively, evaluate null hypothesis for equal intercepts and slopes; if either is rejected then conclude there is no coincidence.</w:t>
+      </w:r>
+    </w:p>
+    <w:p>
+      <w:pPr>
+        <w:pStyle w:val="ListParagraph"/>
+        <w:numPr>
+          <w:ilvl w:val="2"/>
+          <w:numId w:val="96"/>
+        </w:numPr>
+        <w:spacing w:after="0" w:line="240" w:lineRule="auto"/>
+      </w:pPr>
+      <w:r>
+        <w:t>Does not precisely test for coincidence</w:t>
+      </w:r>
+    </w:p>
+    <w:p>
+      <w:pPr>
+        <w:pStyle w:val="ListParagraph"/>
+        <w:numPr>
+          <w:ilvl w:val="2"/>
+          <w:numId w:val="96"/>
+        </w:numPr>
+        <w:spacing w:after="0" w:line="240" w:lineRule="auto"/>
+      </w:pPr>
+      <w:r>
+        <w:t xml:space="preserve">There is more chance for a type 1 error </w:t>
+      </w:r>
+    </w:p>
+    <w:p>
+      <w:pPr>
+        <w:spacing w:after="0" w:line="240" w:lineRule="auto"/>
+      </w:pPr>
+    </w:p>
+    <w:p>
+      <w:pPr>
+        <w:spacing w:after="0" w:line="240" w:lineRule="auto"/>
+      </w:pPr>
+      <w:r>
+        <w:t>Using a Single Regression Equation to Compare Two Straight Lines</w:t>
+      </w:r>
+    </w:p>
+    <w:p>
+      <w:pPr>
+        <w:pStyle w:val="ListParagraph"/>
+        <w:numPr>
+          <w:ilvl w:val="0"/>
+          <w:numId w:val="97"/>
+        </w:numPr>
+        <w:spacing w:after="0" w:line="240" w:lineRule="auto"/>
+      </w:pPr>
+      <w:r>
+        <w:t>Test</w:t>
+      </w:r>
+      <w:r>
+        <w:t>ing</w:t>
+      </w:r>
+      <w:r>
+        <w:t xml:space="preserve"> for parallelism</w:t>
+      </w:r>
+    </w:p>
+    <w:p>
+      <w:pPr>
+        <w:pStyle w:val="ListParagraph"/>
+        <w:numPr>
+          <w:ilvl w:val="1"/>
+          <w:numId w:val="94"/>
+        </w:numPr>
+        <w:spacing w:after="0" w:line="240" w:lineRule="auto"/>
+      </w:pPr>
       <w:r>
         <w:rPr>
           <w:rFonts w:ascii="Times New Roman" w:hAnsi="Times New Roman" w:cs="Times New Roman"/>
@@ -22293,14 +22373,109 @@
           <w:rFonts w:ascii="Times New Roman" w:hAnsi="Times New Roman" w:cs="Times New Roman"/>
           <w:vertAlign w:val="subscript"/>
         </w:rPr>
-        <w:t>0</w:t>
+        <w:t>1A</w:t>
+      </w:r>
+      <w:r>
+        <w:rPr>
+          <w:rFonts w:ascii="Times New Roman" w:hAnsi="Times New Roman" w:cs="Times New Roman"/>
+        </w:rPr>
+        <w:t xml:space="preserve"> = β</w:t>
       </w:r>
       <w:r>
         <w:rPr>
           <w:rFonts w:ascii="Times New Roman" w:hAnsi="Times New Roman" w:cs="Times New Roman"/>
           <w:vertAlign w:val="subscript"/>
         </w:rPr>
-        <w:t>B</w:t>
+        <w:t>1</w:t>
+      </w:r>
+      <w:r>
+        <w:rPr>
+          <w:rFonts w:ascii="Times New Roman" w:hAnsi="Times New Roman" w:cs="Times New Roman"/>
+        </w:rPr>
+        <w:t xml:space="preserve"> and  β</w:t>
+      </w:r>
+      <w:r>
+        <w:rPr>
+          <w:rFonts w:ascii="Times New Roman" w:hAnsi="Times New Roman" w:cs="Times New Roman"/>
+          <w:vertAlign w:val="subscript"/>
+        </w:rPr>
+        <w:t>1B</w:t>
+      </w:r>
+      <w:r>
+        <w:t xml:space="preserve"> = (</w:t>
+      </w:r>
+      <w:r>
+        <w:rPr>
+          <w:rFonts w:ascii="Times New Roman" w:hAnsi="Times New Roman" w:cs="Times New Roman"/>
+        </w:rPr>
+        <w:t>β</w:t>
+      </w:r>
+      <w:r>
+        <w:rPr>
+          <w:rFonts w:ascii="Times New Roman" w:hAnsi="Times New Roman" w:cs="Times New Roman"/>
+          <w:vertAlign w:val="subscript"/>
+        </w:rPr>
+        <w:t>1</w:t>
+      </w:r>
+      <w:r>
+        <w:rPr>
+          <w:rFonts w:ascii="Times New Roman" w:hAnsi="Times New Roman" w:cs="Times New Roman"/>
+        </w:rPr>
+        <w:t xml:space="preserve"> + β</w:t>
+      </w:r>
+      <w:r>
+        <w:rPr>
+          <w:rFonts w:ascii="Times New Roman" w:hAnsi="Times New Roman" w:cs="Times New Roman"/>
+          <w:vertAlign w:val="subscript"/>
+        </w:rPr>
+        <w:t>3</w:t>
+      </w:r>
+      <w:r>
+        <w:rPr>
+          <w:rFonts w:ascii="Times New Roman" w:hAnsi="Times New Roman" w:cs="Times New Roman"/>
+        </w:rPr>
+        <w:t>)</w:t>
+      </w:r>
+      <w:r>
+        <w:rPr>
+          <w:rFonts w:ascii="Times New Roman" w:hAnsi="Times New Roman" w:cs="Times New Roman"/>
+        </w:rPr>
+        <w:t xml:space="preserve"> </w:t>
+      </w:r>
+      <w:r>
+        <w:rPr>
+          <w:rFonts w:ascii="Times New Roman" w:hAnsi="Times New Roman" w:cs="Times New Roman"/>
+        </w:rPr>
+        <w:sym w:font="Wingdings" w:char="F0E0"/>
+      </w:r>
+      <w:r>
+        <w:rPr>
+          <w:rFonts w:ascii="Times New Roman" w:hAnsi="Times New Roman" w:cs="Times New Roman"/>
+        </w:rPr>
+        <w:t xml:space="preserve"> H</w:t>
+      </w:r>
+      <w:r>
+        <w:rPr>
+          <w:rFonts w:ascii="Times New Roman" w:hAnsi="Times New Roman" w:cs="Times New Roman"/>
+          <w:vertAlign w:val="subscript"/>
+        </w:rPr>
+        <w:t>0</w:t>
+      </w:r>
+      <w:r>
+        <w:rPr>
+          <w:rFonts w:ascii="Times New Roman" w:hAnsi="Times New Roman" w:cs="Times New Roman"/>
+        </w:rPr>
+        <w:t>: β</w:t>
+      </w:r>
+      <w:r>
+        <w:rPr>
+          <w:rFonts w:ascii="Times New Roman" w:hAnsi="Times New Roman" w:cs="Times New Roman"/>
+          <w:vertAlign w:val="subscript"/>
+        </w:rPr>
+        <w:t>3</w:t>
+      </w:r>
+      <w:r>
+        <w:t xml:space="preserve"> = 0</w:t>
       </w:r>
     </w:p>
     <w:p>
@@ -22308,12 +22483,12 @@
         <w:pStyle w:val="ListParagraph"/>
         <w:numPr>
           <w:ilvl w:val="1"/>
-          <w:numId w:val="96"/>
-        </w:numPr>
-        <w:spacing w:after="0" w:line="240" w:lineRule="auto"/>
-      </w:pPr>
-      <w:r>
-        <w:t>Use the same T-statistic formula for parallelism substitution the appropriate variables.</w:t>
+          <w:numId w:val="97"/>
+        </w:numPr>
+        <w:spacing w:after="0" w:line="240" w:lineRule="auto"/>
+      </w:pPr>
+      <w:r>
+        <w:t>Use partial F-test with mean square residual for model containing only X and Z</w:t>
       </w:r>
     </w:p>
     <w:p>
@@ -22321,122 +22496,25 @@
         <w:pStyle w:val="ListParagraph"/>
         <w:numPr>
           <w:ilvl w:val="1"/>
-          <w:numId w:val="96"/>
-        </w:numPr>
-        <w:spacing w:after="0" w:line="240" w:lineRule="auto"/>
-      </w:pPr>
-      <w:r>
-        <w:t>To interpret T statistic, see equations in middle of p. 266</w:t>
-      </w:r>
-    </w:p>
-    <w:p>
-      <w:pPr>
-        <w:pStyle w:val="ListParagraph"/>
-        <w:numPr>
-          <w:ilvl w:val="0"/>
-          <w:numId w:val="96"/>
-        </w:numPr>
-        <w:spacing w:after="0" w:line="240" w:lineRule="auto"/>
-      </w:pPr>
-      <w:r>
-        <w:t>Testing for coincidence</w:t>
-      </w:r>
-    </w:p>
-    <w:p>
-      <w:pPr>
-        <w:pStyle w:val="ListParagraph"/>
-        <w:numPr>
-          <w:ilvl w:val="1"/>
-          <w:numId w:val="96"/>
-        </w:numPr>
-        <w:spacing w:after="0" w:line="240" w:lineRule="auto"/>
-      </w:pPr>
-      <w:r>
-        <w:t>Slope and intercepts are equal</w:t>
-      </w:r>
-    </w:p>
-    <w:p>
-      <w:pPr>
-        <w:pStyle w:val="ListParagraph"/>
-        <w:numPr>
-          <w:ilvl w:val="1"/>
-          <w:numId w:val="96"/>
-        </w:numPr>
-        <w:spacing w:after="0" w:line="240" w:lineRule="auto"/>
-      </w:pPr>
-      <w:r>
-        <w:t>One method is to pool all observations of the categories for regression</w:t>
-      </w:r>
-    </w:p>
-    <w:p>
-      <w:pPr>
-        <w:pStyle w:val="ListParagraph"/>
-        <w:numPr>
-          <w:ilvl w:val="1"/>
-          <w:numId w:val="96"/>
-        </w:numPr>
-        <w:spacing w:after="0" w:line="240" w:lineRule="auto"/>
-      </w:pPr>
-      <w:r>
-        <w:t>Alternatively, evaluate null hypothesis for equal intercepts and slopes; if either is rejected then conclude there is no coincidence.</w:t>
-      </w:r>
-    </w:p>
-    <w:p>
-      <w:pPr>
-        <w:pStyle w:val="ListParagraph"/>
-        <w:numPr>
-          <w:ilvl w:val="2"/>
-          <w:numId w:val="96"/>
-        </w:numPr>
-        <w:spacing w:after="0" w:line="240" w:lineRule="auto"/>
-      </w:pPr>
-      <w:r>
-        <w:t>Does not precisely test for coincidence</w:t>
-      </w:r>
-    </w:p>
-    <w:p>
-      <w:pPr>
-        <w:pStyle w:val="ListParagraph"/>
-        <w:numPr>
-          <w:ilvl w:val="2"/>
-          <w:numId w:val="96"/>
-        </w:numPr>
-        <w:spacing w:after="0" w:line="240" w:lineRule="auto"/>
-      </w:pPr>
-      <w:r>
-        <w:t xml:space="preserve">There is more chance for a type 1 error </w:t>
-      </w:r>
-    </w:p>
-    <w:p>
-      <w:pPr>
-        <w:spacing w:after="0" w:line="240" w:lineRule="auto"/>
-      </w:pPr>
-    </w:p>
-    <w:p>
-      <w:pPr>
-        <w:spacing w:after="0" w:line="240" w:lineRule="auto"/>
-      </w:pPr>
-      <w:r>
-        <w:t>Using a Single Regression Equation to Compare Two Straight Lines</w:t>
-      </w:r>
-    </w:p>
-    <w:p>
-      <w:pPr>
-        <w:pStyle w:val="ListParagraph"/>
-        <w:numPr>
-          <w:ilvl w:val="0"/>
           <w:numId w:val="97"/>
         </w:numPr>
         <w:spacing w:after="0" w:line="240" w:lineRule="auto"/>
       </w:pPr>
       <w:r>
-        <w:t>Test</w:t>
-      </w:r>
-      <w:r>
-        <w:t>ing</w:t>
-      </w:r>
-      <w:r>
-        <w:t xml:space="preserve"> for parallelism</w:t>
+        <w:t>F-statistic is the square of the T-statistic</w:t>
+      </w:r>
+    </w:p>
+    <w:p>
+      <w:pPr>
+        <w:pStyle w:val="ListParagraph"/>
+        <w:numPr>
+          <w:ilvl w:val="0"/>
+          <w:numId w:val="97"/>
+        </w:numPr>
+        <w:spacing w:after="0" w:line="240" w:lineRule="auto"/>
+      </w:pPr>
+      <w:r>
+        <w:t>Testing for equal intercepts</w:t>
       </w:r>
     </w:p>
     <w:p>
@@ -22459,118 +22537,116 @@
           <w:rFonts w:ascii="Times New Roman" w:hAnsi="Times New Roman" w:cs="Times New Roman"/>
           <w:vertAlign w:val="subscript"/>
         </w:rPr>
-        <w:t>1A</w:t>
-      </w:r>
-      <w:r>
-        <w:rPr>
-          <w:rFonts w:ascii="Times New Roman" w:hAnsi="Times New Roman" w:cs="Times New Roman"/>
-        </w:rPr>
-        <w:t xml:space="preserve"> = β</w:t>
+        <w:t>0</w:t>
       </w:r>
       <w:r>
         <w:rPr>
           <w:rFonts w:ascii="Times New Roman" w:hAnsi="Times New Roman" w:cs="Times New Roman"/>
           <w:vertAlign w:val="subscript"/>
         </w:rPr>
-        <w:t>1</w:t>
+        <w:t>A</w:t>
       </w:r>
       <w:r>
         <w:rPr>
           <w:rFonts w:ascii="Times New Roman" w:hAnsi="Times New Roman" w:cs="Times New Roman"/>
         </w:rPr>
-        <w:t xml:space="preserve"> and  β</w:t>
+        <w:t xml:space="preserve"> = β</w:t>
       </w:r>
       <w:r>
         <w:rPr>
           <w:rFonts w:ascii="Times New Roman" w:hAnsi="Times New Roman" w:cs="Times New Roman"/>
           <w:vertAlign w:val="subscript"/>
         </w:rPr>
-        <w:t>1B</w:t>
-      </w:r>
-      <w:r>
-        <w:t xml:space="preserve"> = (</w:t>
+        <w:t>0</w:t>
       </w:r>
       <w:r>
         <w:rPr>
           <w:rFonts w:ascii="Times New Roman" w:hAnsi="Times New Roman" w:cs="Times New Roman"/>
         </w:rPr>
-        <w:t>β</w:t>
+        <w:t xml:space="preserve"> and  β</w:t>
       </w:r>
       <w:r>
         <w:rPr>
           <w:rFonts w:ascii="Times New Roman" w:hAnsi="Times New Roman" w:cs="Times New Roman"/>
           <w:vertAlign w:val="subscript"/>
         </w:rPr>
-        <w:t>1</w:t>
+        <w:t>0B</w:t>
+      </w:r>
+      <w:r>
+        <w:t xml:space="preserve"> = (</w:t>
       </w:r>
       <w:r>
         <w:rPr>
           <w:rFonts w:ascii="Times New Roman" w:hAnsi="Times New Roman" w:cs="Times New Roman"/>
         </w:rPr>
-        <w:t xml:space="preserve"> + β</w:t>
+        <w:t>β</w:t>
       </w:r>
       <w:r>
         <w:rPr>
           <w:rFonts w:ascii="Times New Roman" w:hAnsi="Times New Roman" w:cs="Times New Roman"/>
           <w:vertAlign w:val="subscript"/>
         </w:rPr>
-        <w:t>3</w:t>
+        <w:t>0</w:t>
       </w:r>
       <w:r>
         <w:rPr>
           <w:rFonts w:ascii="Times New Roman" w:hAnsi="Times New Roman" w:cs="Times New Roman"/>
         </w:rPr>
-        <w:t>)</w:t>
-      </w:r>
-      <w:r>
-        <w:rPr>
-          <w:rFonts w:ascii="Times New Roman" w:hAnsi="Times New Roman" w:cs="Times New Roman"/>
-        </w:rPr>
-        <w:t xml:space="preserve"> </w:t>
-      </w:r>
-      <w:r>
-        <w:rPr>
-          <w:rFonts w:ascii="Times New Roman" w:hAnsi="Times New Roman" w:cs="Times New Roman"/>
-        </w:rPr>
-        <w:sym w:font="Wingdings" w:char="F0E0"/>
-      </w:r>
-      <w:r>
-        <w:rPr>
-          <w:rFonts w:ascii="Times New Roman" w:hAnsi="Times New Roman" w:cs="Times New Roman"/>
-        </w:rPr>
-        <w:t xml:space="preserve"> H</w:t>
+        <w:t xml:space="preserve"> + β</w:t>
       </w:r>
       <w:r>
         <w:rPr>
           <w:rFonts w:ascii="Times New Roman" w:hAnsi="Times New Roman" w:cs="Times New Roman"/>
           <w:vertAlign w:val="subscript"/>
         </w:rPr>
-        <w:t>0</w:t>
+        <w:t>2</w:t>
       </w:r>
       <w:r>
         <w:rPr>
           <w:rFonts w:ascii="Times New Roman" w:hAnsi="Times New Roman" w:cs="Times New Roman"/>
         </w:rPr>
-        <w:t xml:space="preserve">: </w:t>
+        <w:t>)</w:t>
       </w:r>
       <w:r>
         <w:rPr>
           <w:rFonts w:ascii="Times New Roman" w:hAnsi="Times New Roman" w:cs="Times New Roman"/>
         </w:rPr>
-        <w:t>β</w:t>
+        <w:t xml:space="preserve"> </w:t>
+      </w:r>
+      <w:r>
+        <w:rPr>
+          <w:rFonts w:ascii="Times New Roman" w:hAnsi="Times New Roman" w:cs="Times New Roman"/>
+        </w:rPr>
+        <w:sym w:font="Wingdings" w:char="F0E0"/>
+      </w:r>
+      <w:r>
+        <w:rPr>
+          <w:rFonts w:ascii="Times New Roman" w:hAnsi="Times New Roman" w:cs="Times New Roman"/>
+        </w:rPr>
+        <w:t xml:space="preserve"> H</w:t>
       </w:r>
       <w:r>
         <w:rPr>
           <w:rFonts w:ascii="Times New Roman" w:hAnsi="Times New Roman" w:cs="Times New Roman"/>
           <w:vertAlign w:val="subscript"/>
         </w:rPr>
-        <w:t>3</w:t>
-      </w:r>
-      <w:r>
-        <w:t xml:space="preserve"> =</w:t>
-      </w:r>
-      <w:r>
-        <w:t xml:space="preserve"> 0</w:t>
+        <w:t>0</w:t>
+      </w:r>
+      <w:r>
+        <w:rPr>
+          <w:rFonts w:ascii="Times New Roman" w:hAnsi="Times New Roman" w:cs="Times New Roman"/>
+        </w:rPr>
+        <w:t>: β</w:t>
+      </w:r>
+      <w:r>
+        <w:rPr>
+          <w:rFonts w:ascii="Times New Roman" w:hAnsi="Times New Roman" w:cs="Times New Roman"/>
+          <w:vertAlign w:val="subscript"/>
+        </w:rPr>
+        <w:t>2</w:t>
+      </w:r>
+      <w:r>
+        <w:t xml:space="preserve"> = 0</w:t>
       </w:r>
     </w:p>
     <w:p>
@@ -22583,7 +22659,20 @@
         <w:spacing w:after="0" w:line="240" w:lineRule="auto"/>
       </w:pPr>
       <w:r>
-        <w:t>Use partial F-test with mean square residual for model containing only X and Z</w:t>
+        <w:t>Use partial F-test with mean square residual for the full model</w:t>
+      </w:r>
+    </w:p>
+    <w:p>
+      <w:pPr>
+        <w:pStyle w:val="ListParagraph"/>
+        <w:numPr>
+          <w:ilvl w:val="0"/>
+          <w:numId w:val="97"/>
+        </w:numPr>
+        <w:spacing w:after="0" w:line="240" w:lineRule="auto"/>
+      </w:pPr>
+      <w:r>
+        <w:t>Testing for coincidence</w:t>
       </w:r>
     </w:p>
     <w:p>
@@ -22596,36 +22685,10 @@
         <w:spacing w:after="0" w:line="240" w:lineRule="auto"/>
       </w:pPr>
       <w:r>
-        <w:t>F-statistic is the square of the T-statistic</w:t>
-      </w:r>
-    </w:p>
-    <w:p>
-      <w:pPr>
-        <w:pStyle w:val="ListParagraph"/>
-        <w:numPr>
-          <w:ilvl w:val="0"/>
-          <w:numId w:val="97"/>
-        </w:numPr>
-        <w:spacing w:after="0" w:line="240" w:lineRule="auto"/>
-      </w:pPr>
-      <w:r>
-        <w:t>Testing for equal intercepts</w:t>
-      </w:r>
-    </w:p>
-    <w:p>
-      <w:pPr>
-        <w:pStyle w:val="ListParagraph"/>
-        <w:numPr>
-          <w:ilvl w:val="1"/>
-          <w:numId w:val="94"/>
-        </w:numPr>
-        <w:spacing w:after="0" w:line="240" w:lineRule="auto"/>
-      </w:pPr>
-      <w:r>
         <w:rPr>
           <w:rFonts w:ascii="Times New Roman" w:hAnsi="Times New Roman" w:cs="Times New Roman"/>
         </w:rPr>
-        <w:t>β</w:t>
+        <w:t>H</w:t>
       </w:r>
       <w:r>
         <w:rPr>
@@ -22637,114 +22700,31 @@
       <w:r>
         <w:rPr>
           <w:rFonts w:ascii="Times New Roman" w:hAnsi="Times New Roman" w:cs="Times New Roman"/>
-          <w:vertAlign w:val="subscript"/>
-        </w:rPr>
-        <w:t>A</w:t>
-      </w:r>
-      <w:r>
-        <w:rPr>
-          <w:rFonts w:ascii="Times New Roman" w:hAnsi="Times New Roman" w:cs="Times New Roman"/>
-        </w:rPr>
-        <w:t xml:space="preserve"> = β</w:t>
+        </w:rPr>
+        <w:t>: β</w:t>
       </w:r>
       <w:r>
         <w:rPr>
           <w:rFonts w:ascii="Times New Roman" w:hAnsi="Times New Roman" w:cs="Times New Roman"/>
           <w:vertAlign w:val="subscript"/>
         </w:rPr>
-        <w:t>0</w:t>
+        <w:t>2</w:t>
+      </w:r>
+      <w:r>
+        <w:t xml:space="preserve"> = </w:t>
       </w:r>
       <w:r>
         <w:rPr>
           <w:rFonts w:ascii="Times New Roman" w:hAnsi="Times New Roman" w:cs="Times New Roman"/>
         </w:rPr>
-        <w:t xml:space="preserve"> and  β</w:t>
+        <w:t>β</w:t>
       </w:r>
       <w:r>
         <w:rPr>
           <w:rFonts w:ascii="Times New Roman" w:hAnsi="Times New Roman" w:cs="Times New Roman"/>
           <w:vertAlign w:val="subscript"/>
         </w:rPr>
-        <w:t>0B</w:t>
-      </w:r>
-      <w:r>
-        <w:t xml:space="preserve"> = (</w:t>
-      </w:r>
-      <w:r>
-        <w:rPr>
-          <w:rFonts w:ascii="Times New Roman" w:hAnsi="Times New Roman" w:cs="Times New Roman"/>
-        </w:rPr>
-        <w:t>β</w:t>
-      </w:r>
-      <w:r>
-        <w:rPr>
-          <w:rFonts w:ascii="Times New Roman" w:hAnsi="Times New Roman" w:cs="Times New Roman"/>
-          <w:vertAlign w:val="subscript"/>
-        </w:rPr>
-        <w:t>0</w:t>
-      </w:r>
-      <w:r>
-        <w:rPr>
-          <w:rFonts w:ascii="Times New Roman" w:hAnsi="Times New Roman" w:cs="Times New Roman"/>
-        </w:rPr>
-        <w:t xml:space="preserve"> + β</w:t>
-      </w:r>
-      <w:r>
-        <w:rPr>
-          <w:rFonts w:ascii="Times New Roman" w:hAnsi="Times New Roman" w:cs="Times New Roman"/>
-          <w:vertAlign w:val="subscript"/>
-        </w:rPr>
-        <w:t>2</w:t>
-      </w:r>
-      <w:r>
-        <w:rPr>
-          <w:rFonts w:ascii="Times New Roman" w:hAnsi="Times New Roman" w:cs="Times New Roman"/>
-        </w:rPr>
-        <w:t>)</w:t>
-      </w:r>
-      <w:r>
-        <w:rPr>
-          <w:rFonts w:ascii="Times New Roman" w:hAnsi="Times New Roman" w:cs="Times New Roman"/>
-        </w:rPr>
-        <w:t xml:space="preserve"> </w:t>
-      </w:r>
-      <w:r>
-        <w:rPr>
-          <w:rFonts w:ascii="Times New Roman" w:hAnsi="Times New Roman" w:cs="Times New Roman"/>
-        </w:rPr>
-        <w:sym w:font="Wingdings" w:char="F0E0"/>
-      </w:r>
-      <w:r>
-        <w:rPr>
-          <w:rFonts w:ascii="Times New Roman" w:hAnsi="Times New Roman" w:cs="Times New Roman"/>
-        </w:rPr>
-        <w:t xml:space="preserve"> </w:t>
-      </w:r>
-      <w:r>
-        <w:rPr>
-          <w:rFonts w:ascii="Times New Roman" w:hAnsi="Times New Roman" w:cs="Times New Roman"/>
-        </w:rPr>
-        <w:t>H</w:t>
-      </w:r>
-      <w:r>
-        <w:rPr>
-          <w:rFonts w:ascii="Times New Roman" w:hAnsi="Times New Roman" w:cs="Times New Roman"/>
-          <w:vertAlign w:val="subscript"/>
-        </w:rPr>
-        <w:t>0</w:t>
-      </w:r>
-      <w:r>
-        <w:rPr>
-          <w:rFonts w:ascii="Times New Roman" w:hAnsi="Times New Roman" w:cs="Times New Roman"/>
-        </w:rPr>
-        <w:t>: β</w:t>
-      </w:r>
-      <w:r>
-        <w:rPr>
-          <w:rFonts w:ascii="Times New Roman" w:hAnsi="Times New Roman" w:cs="Times New Roman"/>
-          <w:vertAlign w:val="subscript"/>
-        </w:rPr>
-        <w:t>2</w:t>
+        <w:t>3</w:t>
       </w:r>
       <w:r>
         <w:t xml:space="preserve"> = 0</w:t>
@@ -22760,87 +22740,6 @@
         <w:spacing w:after="0" w:line="240" w:lineRule="auto"/>
       </w:pPr>
       <w:r>
-        <w:t>Use partial F-test with mean square residual for the full model</w:t>
-      </w:r>
-    </w:p>
-    <w:p>
-      <w:pPr>
-        <w:pStyle w:val="ListParagraph"/>
-        <w:numPr>
-          <w:ilvl w:val="0"/>
-          <w:numId w:val="97"/>
-        </w:numPr>
-        <w:spacing w:after="0" w:line="240" w:lineRule="auto"/>
-      </w:pPr>
-      <w:r>
-        <w:t>Testing for coincidence</w:t>
-      </w:r>
-    </w:p>
-    <w:p>
-      <w:pPr>
-        <w:pStyle w:val="ListParagraph"/>
-        <w:numPr>
-          <w:ilvl w:val="1"/>
-          <w:numId w:val="97"/>
-        </w:numPr>
-        <w:spacing w:after="0" w:line="240" w:lineRule="auto"/>
-      </w:pPr>
-      <w:r>
-        <w:rPr>
-          <w:rFonts w:ascii="Times New Roman" w:hAnsi="Times New Roman" w:cs="Times New Roman"/>
-        </w:rPr>
-        <w:t>H</w:t>
-      </w:r>
-      <w:r>
-        <w:rPr>
-          <w:rFonts w:ascii="Times New Roman" w:hAnsi="Times New Roman" w:cs="Times New Roman"/>
-          <w:vertAlign w:val="subscript"/>
-        </w:rPr>
-        <w:t>0</w:t>
-      </w:r>
-      <w:r>
-        <w:rPr>
-          <w:rFonts w:ascii="Times New Roman" w:hAnsi="Times New Roman" w:cs="Times New Roman"/>
-        </w:rPr>
-        <w:t>: β</w:t>
-      </w:r>
-      <w:r>
-        <w:rPr>
-          <w:rFonts w:ascii="Times New Roman" w:hAnsi="Times New Roman" w:cs="Times New Roman"/>
-          <w:vertAlign w:val="subscript"/>
-        </w:rPr>
-        <w:t>2</w:t>
-      </w:r>
-      <w:r>
-        <w:t xml:space="preserve"> = </w:t>
-      </w:r>
-      <w:r>
-        <w:rPr>
-          <w:rFonts w:ascii="Times New Roman" w:hAnsi="Times New Roman" w:cs="Times New Roman"/>
-        </w:rPr>
-        <w:t>β</w:t>
-      </w:r>
-      <w:r>
-        <w:rPr>
-          <w:rFonts w:ascii="Times New Roman" w:hAnsi="Times New Roman" w:cs="Times New Roman"/>
-          <w:vertAlign w:val="subscript"/>
-        </w:rPr>
-        <w:t>3</w:t>
-      </w:r>
-      <w:r>
-        <w:t xml:space="preserve"> = 0</w:t>
-      </w:r>
-    </w:p>
-    <w:p>
-      <w:pPr>
-        <w:pStyle w:val="ListParagraph"/>
-        <w:numPr>
-          <w:ilvl w:val="1"/>
-          <w:numId w:val="97"/>
-        </w:numPr>
-        <w:spacing w:after="0" w:line="240" w:lineRule="auto"/>
-      </w:pPr>
-      <w:r>
         <w:rPr>
           <w:rFonts w:ascii="Times New Roman" w:hAnsi="Times New Roman" w:cs="Times New Roman"/>
         </w:rPr>
@@ -23081,6 +22980,339 @@
           <w:ilvl w:val="0"/>
           <w:numId w:val="100"/>
         </w:numPr>
+        <w:spacing w:after="0" w:line="240" w:lineRule="auto"/>
+      </w:pPr>
+      <w:r>
+        <w:t>Define the requisite number of dummy variables.</w:t>
+      </w:r>
+    </w:p>
+    <w:p>
+      <w:pPr>
+        <w:pStyle w:val="ListParagraph"/>
+        <w:numPr>
+          <w:ilvl w:val="0"/>
+          <w:numId w:val="100"/>
+        </w:numPr>
+        <w:spacing w:after="0" w:line="240" w:lineRule="auto"/>
+      </w:pPr>
+      <w:r>
+        <w:t>See Eq. 12.11 on p. 275</w:t>
+      </w:r>
+    </w:p>
+    <w:p>
+      <w:pPr>
+        <w:pStyle w:val="ListParagraph"/>
+        <w:numPr>
+          <w:ilvl w:val="0"/>
+          <w:numId w:val="100"/>
+        </w:numPr>
+        <w:spacing w:after="0" w:line="240" w:lineRule="auto"/>
+      </w:pPr>
+      <w:r>
+        <w:t>H</w:t>
+      </w:r>
+      <w:r>
+        <w:t>ypotheses are of interest:</w:t>
+      </w:r>
+    </w:p>
+    <w:p>
+      <w:pPr>
+        <w:pStyle w:val="ListParagraph"/>
+        <w:numPr>
+          <w:ilvl w:val="1"/>
+          <w:numId w:val="100"/>
+        </w:numPr>
+        <w:spacing w:after="0" w:line="240" w:lineRule="auto"/>
+      </w:pPr>
+      <w:r>
+        <w:t>All four regression equations are coincident.</w:t>
+      </w:r>
+    </w:p>
+    <w:p>
+      <w:pPr>
+        <w:pStyle w:val="ListParagraph"/>
+        <w:numPr>
+          <w:ilvl w:val="2"/>
+          <w:numId w:val="100"/>
+        </w:numPr>
+        <w:spacing w:after="0" w:line="240" w:lineRule="auto"/>
+      </w:pPr>
+      <w:r>
+        <w:t xml:space="preserve">Test statistic is the multiple partial </w:t>
+      </w:r>
+      <w:proofErr w:type="gramStart"/>
+      <w:r>
+        <w:t>F-statistic</w:t>
+      </w:r>
+      <w:proofErr w:type="gramEnd"/>
+      <w:r>
+        <w:t xml:space="preserve"> shown on p. 276.</w:t>
+      </w:r>
+    </w:p>
+    <w:p>
+      <w:pPr>
+        <w:pStyle w:val="ListParagraph"/>
+        <w:numPr>
+          <w:ilvl w:val="1"/>
+          <w:numId w:val="100"/>
+        </w:numPr>
+        <w:spacing w:after="0" w:line="240" w:lineRule="auto"/>
+      </w:pPr>
+      <w:r>
+        <w:t>All four regression equations are parallel.</w:t>
+      </w:r>
+    </w:p>
+    <w:p>
+      <w:pPr>
+        <w:pStyle w:val="ListParagraph"/>
+        <w:numPr>
+          <w:ilvl w:val="2"/>
+          <w:numId w:val="100"/>
+        </w:numPr>
+        <w:spacing w:after="0" w:line="240" w:lineRule="auto"/>
+      </w:pPr>
+      <w:r>
+        <w:t xml:space="preserve">Test statistic is the multiple partial </w:t>
+      </w:r>
+      <w:proofErr w:type="gramStart"/>
+      <w:r>
+        <w:t>F-statistic</w:t>
+      </w:r>
+      <w:proofErr w:type="gramEnd"/>
+      <w:r>
+        <w:t xml:space="preserve"> shown on p. 276.</w:t>
+      </w:r>
+    </w:p>
+    <w:p>
+      <w:pPr>
+        <w:pStyle w:val="ListParagraph"/>
+        <w:numPr>
+          <w:ilvl w:val="0"/>
+          <w:numId w:val="100"/>
+        </w:numPr>
+        <w:spacing w:after="0" w:line="240" w:lineRule="auto"/>
+      </w:pPr>
+      <w:r>
+        <w:t>Can use a model with effect coding dummy variables.</w:t>
+      </w:r>
+    </w:p>
+    <w:p>
+      <w:pPr>
+        <w:pStyle w:val="ListParagraph"/>
+        <w:numPr>
+          <w:ilvl w:val="1"/>
+          <w:numId w:val="100"/>
+        </w:numPr>
+        <w:spacing w:after="0" w:line="240" w:lineRule="auto"/>
+      </w:pPr>
+      <w:r>
+        <w:t>See Eq. 12.12 on p. 277.</w:t>
+      </w:r>
+    </w:p>
+    <w:p>
+      <w:pPr>
+        <w:spacing w:after="0" w:line="240" w:lineRule="auto"/>
+      </w:pPr>
+    </w:p>
+    <w:p>
+      <w:pPr>
+        <w:spacing w:after="0" w:line="240" w:lineRule="auto"/>
+      </w:pPr>
+      <w:r>
+        <w:t>Comparing Several Regression Equations Involving Two Nominal Variables</w:t>
+      </w:r>
+    </w:p>
+    <w:p>
+      <w:pPr>
+        <w:pStyle w:val="ListParagraph"/>
+        <w:numPr>
+          <w:ilvl w:val="0"/>
+          <w:numId w:val="101"/>
+        </w:numPr>
+        <w:spacing w:after="0" w:line="240" w:lineRule="auto"/>
+      </w:pPr>
+      <w:r>
+        <w:t>X</w:t>
+      </w:r>
+      <w:r>
+        <w:rPr>
+          <w:vertAlign w:val="subscript"/>
+        </w:rPr>
+        <w:t>1</w:t>
+      </w:r>
+      <w:r>
+        <w:t xml:space="preserve"> and X</w:t>
+      </w:r>
+      <w:r>
+        <w:rPr>
+          <w:vertAlign w:val="subscript"/>
+        </w:rPr>
+        <w:t>2</w:t>
+      </w:r>
+      <w:r>
+        <w:t xml:space="preserve"> are continuous variable; Q and SC which uses a dummy variable Z for effect coding.</w:t>
+      </w:r>
+    </w:p>
+    <w:p>
+      <w:pPr>
+        <w:pStyle w:val="ListParagraph"/>
+        <w:numPr>
+          <w:ilvl w:val="0"/>
+          <w:numId w:val="101"/>
+        </w:numPr>
+        <w:spacing w:after="0" w:line="240" w:lineRule="auto"/>
+      </w:pPr>
+      <w:r>
+        <w:t>See Eq. 12.13 on p. 278.</w:t>
+      </w:r>
+    </w:p>
+    <w:p>
+      <w:pPr>
+        <w:pStyle w:val="ListParagraph"/>
+        <w:numPr>
+          <w:ilvl w:val="0"/>
+          <w:numId w:val="101"/>
+        </w:numPr>
+        <w:spacing w:after="0" w:line="240" w:lineRule="auto"/>
+      </w:pPr>
+      <w:r>
+        <w:t>Hypotheses of interest:</w:t>
+      </w:r>
+    </w:p>
+    <w:p>
+      <w:pPr>
+        <w:pStyle w:val="ListParagraph"/>
+        <w:numPr>
+          <w:ilvl w:val="1"/>
+          <w:numId w:val="101"/>
+        </w:numPr>
+        <w:spacing w:after="0" w:line="240" w:lineRule="auto"/>
+      </w:pPr>
+      <w:r>
+        <w:t>All eight regression equations are coincident.</w:t>
+      </w:r>
+    </w:p>
+    <w:p>
+      <w:pPr>
+        <w:pStyle w:val="ListParagraph"/>
+        <w:numPr>
+          <w:ilvl w:val="1"/>
+          <w:numId w:val="101"/>
+        </w:numPr>
+        <w:spacing w:after="0" w:line="240" w:lineRule="auto"/>
+      </w:pPr>
+      <w:r>
+        <w:t>All eight regression equations are parallel.</w:t>
+      </w:r>
+    </w:p>
+    <w:p>
+      <w:pPr>
+        <w:pStyle w:val="ListParagraph"/>
+        <w:numPr>
+          <w:ilvl w:val="1"/>
+          <w:numId w:val="101"/>
+        </w:numPr>
+        <w:spacing w:after="0" w:line="240" w:lineRule="auto"/>
+      </w:pPr>
+      <w:r>
+        <w:t>Y</w:t>
+      </w:r>
+      <w:r>
+        <w:rPr>
+          <w:vertAlign w:val="subscript"/>
+        </w:rPr>
+        <w:t>X1</w:t>
+      </w:r>
+      <w:r>
+        <w:t xml:space="preserve"> and Y</w:t>
+      </w:r>
+      <w:r>
+        <w:rPr>
+          <w:vertAlign w:val="subscript"/>
+        </w:rPr>
+        <w:t>X2</w:t>
+      </w:r>
+      <w:r>
+        <w:t xml:space="preserve"> regression equations are coincident.</w:t>
+      </w:r>
+    </w:p>
+    <w:p>
+      <w:pPr>
+        <w:pStyle w:val="ListParagraph"/>
+        <w:numPr>
+          <w:ilvl w:val="1"/>
+          <w:numId w:val="101"/>
+        </w:numPr>
+        <w:spacing w:after="0" w:line="240" w:lineRule="auto"/>
+      </w:pPr>
+      <w:r>
+        <w:t>Y</w:t>
+      </w:r>
+      <w:r>
+        <w:rPr>
+          <w:vertAlign w:val="subscript"/>
+        </w:rPr>
+        <w:t>X1</w:t>
+      </w:r>
+      <w:r>
+        <w:t xml:space="preserve"> and Y</w:t>
+      </w:r>
+      <w:r>
+        <w:rPr>
+          <w:vertAlign w:val="subscript"/>
+        </w:rPr>
+        <w:t>X2</w:t>
+      </w:r>
+      <w:r>
+        <w:t xml:space="preserve"> regression equations are parallel.</w:t>
+      </w:r>
+    </w:p>
+    <w:p>
+      <w:pPr>
+        <w:pStyle w:val="ListParagraph"/>
+        <w:numPr>
+          <w:ilvl w:val="1"/>
+          <w:numId w:val="101"/>
+        </w:numPr>
+        <w:spacing w:after="0" w:line="240" w:lineRule="auto"/>
+      </w:pPr>
+      <w:r>
+        <w:t>Y</w:t>
+      </w:r>
+      <w:r>
+        <w:rPr>
+          <w:vertAlign w:val="subscript"/>
+        </w:rPr>
+        <w:t>X1</w:t>
+      </w:r>
+      <w:r>
+        <w:t xml:space="preserve"> and Y</w:t>
+      </w:r>
+      <w:r>
+        <w:rPr>
+          <w:vertAlign w:val="subscript"/>
+        </w:rPr>
+        <w:t xml:space="preserve">X2 </w:t>
+      </w:r>
+      <w:r>
+        <w:t>regression equations are parallel controlling for SC.</w:t>
+      </w:r>
+    </w:p>
+    <w:p>
+      <w:pPr>
+        <w:pStyle w:val="ListParagraph"/>
+        <w:numPr>
+          <w:ilvl w:val="1"/>
+          <w:numId w:val="101"/>
+        </w:numPr>
+        <w:spacing w:after="0" w:line="240" w:lineRule="auto"/>
+      </w:pPr>
+      <w:r>
+        <w:t>All four SC equations are parallel controlling for X1.</w:t>
+      </w:r>
+    </w:p>
+    <w:p>
+      <w:pPr>
         <w:spacing w:after="0" w:line="240" w:lineRule="auto"/>
       </w:pPr>
       <w:bookmarkStart w:id="0" w:name="_GoBack"/>
@@ -28283,7 +28515,7 @@
         <w:rFonts w:ascii="Symbol" w:hAnsi="Symbol" w:hint="default"/>
       </w:rPr>
     </w:lvl>
-    <w:lvl w:ilvl="1" w:tplc="04090003" w:tentative="1">
+    <w:lvl w:ilvl="1" w:tplc="04090003">
       <w:start w:val="1"/>
       <w:numFmt w:val="bullet"/>
       <w:lvlText w:val="o"/>
@@ -28295,7 +28527,7 @@
         <w:rFonts w:ascii="Courier New" w:hAnsi="Courier New" w:cs="Courier New" w:hint="default"/>
       </w:rPr>
     </w:lvl>
-    <w:lvl w:ilvl="2" w:tplc="04090005" w:tentative="1">
+    <w:lvl w:ilvl="2" w:tplc="04090005">
       <w:start w:val="1"/>
       <w:numFmt w:val="bullet"/>
       <w:lvlText w:val=""/>
@@ -34321,6 +34553,119 @@
     </w:lvl>
   </w:abstractNum>
   <w:abstractNum w:abstractNumId="96">
+    <w:nsid w:val="7926747D"/>
+    <w:multiLevelType w:val="hybridMultilevel"/>
+    <w:tmpl w:val="4226F6F6"/>
+    <w:lvl w:ilvl="0" w:tplc="04090001">
+      <w:start w:val="1"/>
+      <w:numFmt w:val="bullet"/>
+      <w:lvlText w:val=""/>
+      <w:lvlJc w:val="left"/>
+      <w:pPr>
+        <w:ind w:left="720" w:hanging="360"/>
+      </w:pPr>
+      <w:rPr>
+        <w:rFonts w:ascii="Symbol" w:hAnsi="Symbol" w:hint="default"/>
+      </w:rPr>
+    </w:lvl>
+    <w:lvl w:ilvl="1" w:tplc="04090003">
+      <w:start w:val="1"/>
+      <w:numFmt w:val="bullet"/>
+      <w:lvlText w:val="o"/>
+      <w:lvlJc w:val="left"/>
+      <w:pPr>
+        <w:ind w:left="1440" w:hanging="360"/>
+      </w:pPr>
+      <w:rPr>
+        <w:rFonts w:ascii="Courier New" w:hAnsi="Courier New" w:cs="Courier New" w:hint="default"/>
+      </w:rPr>
+    </w:lvl>
+    <w:lvl w:ilvl="2" w:tplc="04090005" w:tentative="1">
+      <w:start w:val="1"/>
+      <w:numFmt w:val="bullet"/>
+      <w:lvlText w:val=""/>
+      <w:lvlJc w:val="left"/>
+      <w:pPr>
+        <w:ind w:left="2160" w:hanging="360"/>
+      </w:pPr>
+      <w:rPr>
+        <w:rFonts w:ascii="Wingdings" w:hAnsi="Wingdings" w:hint="default"/>
+      </w:rPr>
+    </w:lvl>
+    <w:lvl w:ilvl="3" w:tplc="04090001" w:tentative="1">
+      <w:start w:val="1"/>
+      <w:numFmt w:val="bullet"/>
+      <w:lvlText w:val=""/>
+      <w:lvlJc w:val="left"/>
+      <w:pPr>
+        <w:ind w:left="2880" w:hanging="360"/>
+      </w:pPr>
+      <w:rPr>
+        <w:rFonts w:ascii="Symbol" w:hAnsi="Symbol" w:hint="default"/>
+      </w:rPr>
+    </w:lvl>
+    <w:lvl w:ilvl="4" w:tplc="04090003" w:tentative="1">
+      <w:start w:val="1"/>
+      <w:numFmt w:val="bullet"/>
+      <w:lvlText w:val="o"/>
+      <w:lvlJc w:val="left"/>
+      <w:pPr>
+        <w:ind w:left="3600" w:hanging="360"/>
+      </w:pPr>
+      <w:rPr>
+        <w:rFonts w:ascii="Courier New" w:hAnsi="Courier New" w:cs="Courier New" w:hint="default"/>
+      </w:rPr>
+    </w:lvl>
+    <w:lvl w:ilvl="5" w:tplc="04090005" w:tentative="1">
+      <w:start w:val="1"/>
+      <w:numFmt w:val="bullet"/>
+      <w:lvlText w:val=""/>
+      <w:lvlJc w:val="left"/>
+      <w:pPr>
+        <w:ind w:left="4320" w:hanging="360"/>
+      </w:pPr>
+      <w:rPr>
+        <w:rFonts w:ascii="Wingdings" w:hAnsi="Wingdings" w:hint="default"/>
+      </w:rPr>
+    </w:lvl>
+    <w:lvl w:ilvl="6" w:tplc="04090001" w:tentative="1">
+      <w:start w:val="1"/>
+      <w:numFmt w:val="bullet"/>
+      <w:lvlText w:val=""/>
+      <w:lvlJc w:val="left"/>
+      <w:pPr>
+        <w:ind w:left="5040" w:hanging="360"/>
+      </w:pPr>
+      <w:rPr>
+        <w:rFonts w:ascii="Symbol" w:hAnsi="Symbol" w:hint="default"/>
+      </w:rPr>
+    </w:lvl>
+    <w:lvl w:ilvl="7" w:tplc="04090003" w:tentative="1">
+      <w:start w:val="1"/>
+      <w:numFmt w:val="bullet"/>
+      <w:lvlText w:val="o"/>
+      <w:lvlJc w:val="left"/>
+      <w:pPr>
+        <w:ind w:left="5760" w:hanging="360"/>
+      </w:pPr>
+      <w:rPr>
+        <w:rFonts w:ascii="Courier New" w:hAnsi="Courier New" w:cs="Courier New" w:hint="default"/>
+      </w:rPr>
+    </w:lvl>
+    <w:lvl w:ilvl="8" w:tplc="04090005" w:tentative="1">
+      <w:start w:val="1"/>
+      <w:numFmt w:val="bullet"/>
+      <w:lvlText w:val=""/>
+      <w:lvlJc w:val="left"/>
+      <w:pPr>
+        <w:ind w:left="6480" w:hanging="360"/>
+      </w:pPr>
+      <w:rPr>
+        <w:rFonts w:ascii="Wingdings" w:hAnsi="Wingdings" w:hint="default"/>
+      </w:rPr>
+    </w:lvl>
+  </w:abstractNum>
+  <w:abstractNum w:abstractNumId="97">
     <w:nsid w:val="7B1D4DA1"/>
     <w:multiLevelType w:val="hybridMultilevel"/>
     <w:tmpl w:val="B32AE4BA"/>
@@ -34406,7 +34751,7 @@
       </w:pPr>
     </w:lvl>
   </w:abstractNum>
-  <w:abstractNum w:abstractNumId="97">
+  <w:abstractNum w:abstractNumId="98">
     <w:nsid w:val="7C162B99"/>
     <w:multiLevelType w:val="hybridMultilevel"/>
     <w:tmpl w:val="7BF840DA"/>
@@ -34519,7 +34864,7 @@
       </w:rPr>
     </w:lvl>
   </w:abstractNum>
-  <w:abstractNum w:abstractNumId="98">
+  <w:abstractNum w:abstractNumId="99">
     <w:nsid w:val="7EF26473"/>
     <w:multiLevelType w:val="hybridMultilevel"/>
     <w:tmpl w:val="B21EDE22"/>
@@ -34632,7 +34977,7 @@
       </w:rPr>
     </w:lvl>
   </w:abstractNum>
-  <w:abstractNum w:abstractNumId="99">
+  <w:abstractNum w:abstractNumId="100">
     <w:nsid w:val="7FE25DAB"/>
     <w:multiLevelType w:val="hybridMultilevel"/>
     <w:tmpl w:val="7CE62A9C"/>
@@ -34803,7 +35148,7 @@
     <w:abstractNumId w:val="58"/>
   </w:num>
   <w:num w:numId="29">
-    <w:abstractNumId w:val="98"/>
+    <w:abstractNumId w:val="99"/>
   </w:num>
   <w:num w:numId="30">
     <w:abstractNumId w:val="30"/>
@@ -34842,7 +35187,7 @@
     <w:abstractNumId w:val="8"/>
   </w:num>
   <w:num w:numId="42">
-    <w:abstractNumId w:val="97"/>
+    <w:abstractNumId w:val="98"/>
   </w:num>
   <w:num w:numId="43">
     <w:abstractNumId w:val="70"/>
@@ -34854,7 +35199,7 @@
     <w:abstractNumId w:val="54"/>
   </w:num>
   <w:num w:numId="46">
-    <w:abstractNumId w:val="96"/>
+    <w:abstractNumId w:val="97"/>
   </w:num>
   <w:num w:numId="47">
     <w:abstractNumId w:val="4"/>
@@ -34989,7 +35334,7 @@
     <w:abstractNumId w:val="75"/>
   </w:num>
   <w:num w:numId="91">
-    <w:abstractNumId w:val="99"/>
+    <w:abstractNumId w:val="100"/>
   </w:num>
   <w:num w:numId="92">
     <w:abstractNumId w:val="45"/>
@@ -35017,6 +35362,9 @@
   </w:num>
   <w:num w:numId="100">
     <w:abstractNumId w:val="41"/>
+  </w:num>
+  <w:num w:numId="101">
+    <w:abstractNumId w:val="96"/>
   </w:num>
   <w:numIdMacAtCleanup w:val="91"/>
 </w:numbering>

</xml_diff>

<commit_message>
Notes on Kleinbaum et. al. 2014 chapter 15
</commit_message>
<xml_diff>
--- a/Notes/KleinbaumKupperNizamRosenberg_2014_Applied-Regression-Analysis.docx
+++ b/Notes/KleinbaumKupperNizamRosenberg_2014_Applied-Regression-Analysis.docx
@@ -23673,10 +23673,7 @@
         <w:spacing w:after="0" w:line="240" w:lineRule="auto"/>
       </w:pPr>
       <w:r>
-        <w:t xml:space="preserve">Do the mean Y’s for </w:t>
-      </w:r>
-      <w:r>
-        <w:t>N</w:t>
+        <w:t>Do the mean Y’s for N</w:t>
       </w:r>
       <w:r>
         <w:rPr>
@@ -23713,10 +23710,7 @@
         <w:t xml:space="preserve"> </w:t>
       </w:r>
       <w:r>
-        <w:t>(</w:t>
-      </w:r>
-      <w:r>
-        <w:t xml:space="preserve">Y = </w:t>
+        <w:t xml:space="preserve">(Y = </w:t>
       </w:r>
       <w:r>
         <w:rPr>
@@ -23798,10 +23792,7 @@
         <w:t>XZ</w:t>
       </w:r>
       <w:r>
-        <w:t xml:space="preserve"> + E</w:t>
-      </w:r>
-      <w:r>
-        <w:t>)</w:t>
+        <w:t xml:space="preserve"> + E)</w:t>
       </w:r>
     </w:p>
     <w:p>
@@ -23859,10 +23850,7 @@
         <w:t>3</w:t>
       </w:r>
       <w:r>
-        <w:t xml:space="preserve"> = 0</w:t>
-      </w:r>
-      <w:r>
-        <w:t>)</w:t>
+        <w:t xml:space="preserve"> = 0)</w:t>
       </w:r>
     </w:p>
     <w:p>
@@ -24151,10 +24139,7 @@
         <w:t>XZ</w:t>
       </w:r>
       <w:r>
-        <w:t xml:space="preserve"> + E</w:t>
-      </w:r>
-      <w:r>
-        <w:t xml:space="preserve"> </w:t>
+        <w:t xml:space="preserve"> + E </w:t>
       </w:r>
       <w:r>
         <w:sym w:font="Wingdings" w:char="F0E0"/>
@@ -24220,10 +24205,7 @@
         <w:t>Z</w:t>
       </w:r>
       <w:r>
-        <w:t xml:space="preserve"> + E</w:t>
-      </w:r>
-      <w:r>
-        <w:t xml:space="preserve"> because of parallelism</w:t>
+        <w:t xml:space="preserve"> + E because of parallelism</w:t>
       </w:r>
     </w:p>
     <w:p>
@@ -24577,13 +24559,7 @@
         <w:rPr>
           <w:vertAlign w:val="subscript"/>
         </w:rPr>
-        <w:t>s+</w:t>
-      </w:r>
-      <w:r>
-        <w:rPr>
-          <w:vertAlign w:val="subscript"/>
-        </w:rPr>
-        <w:t>1</w:t>
+        <w:t>s+1</w:t>
       </w:r>
       <w:r>
         <w:rPr>
@@ -24891,6 +24867,14 @@
           <w:numId w:val="108"/>
         </w:numPr>
         <w:spacing w:after="0" w:line="240" w:lineRule="auto"/>
+        <w:sectPr>
+          <w:headerReference w:type="default" r:id="rId12"/>
+          <w:pgSz w:w="12240" w:h="15840"/>
+          <w:pgMar w:top="1440" w:right="1440" w:bottom="1440" w:left="1440" w:header="720" w:footer="720" w:gutter="0"/>
+          <w:pgNumType w:start="1"/>
+          <w:cols w:space="720"/>
+          <w:docGrid w:linePitch="360"/>
+        </w:sectPr>
       </w:pPr>
       <w:r>
         <w:t>Might be inappropriate if the underlying measurement</w:t>
@@ -24904,11 +24888,328 @@
       <w:r>
         <w:t xml:space="preserve"> but arbitrarily categorized.</w:t>
       </w:r>
+    </w:p>
+    <w:p>
+      <w:pPr>
+        <w:spacing w:after="0" w:line="240" w:lineRule="auto"/>
+        <w:rPr>
+          <w:b/>
+        </w:rPr>
+      </w:pPr>
+      <w:r>
+        <w:rPr>
+          <w:b/>
+        </w:rPr>
+        <w:lastRenderedPageBreak/>
+        <w:t>Chapter 15: Polynomial Regression</w:t>
+      </w:r>
+    </w:p>
+    <w:p>
+      <w:pPr>
+        <w:spacing w:after="0" w:line="240" w:lineRule="auto"/>
+        <w:rPr>
+          <w:u w:val="single"/>
+        </w:rPr>
+      </w:pPr>
+      <w:r>
+        <w:rPr>
+          <w:u w:val="single"/>
+        </w:rPr>
+        <w:t>Preview Questions</w:t>
+      </w:r>
+    </w:p>
+    <w:p>
+      <w:pPr>
+        <w:pStyle w:val="ListParagraph"/>
+        <w:numPr>
+          <w:ilvl w:val="0"/>
+          <w:numId w:val="109"/>
+        </w:numPr>
+        <w:spacing w:after="0" w:line="240" w:lineRule="auto"/>
+      </w:pPr>
+      <w:r>
+        <w:t>What are polynomial models?</w:t>
+      </w:r>
+    </w:p>
+    <w:p>
+      <w:pPr>
+        <w:pStyle w:val="ListParagraph"/>
+        <w:numPr>
+          <w:ilvl w:val="0"/>
+          <w:numId w:val="109"/>
+        </w:numPr>
+        <w:spacing w:after="0" w:line="240" w:lineRule="auto"/>
+      </w:pPr>
+      <w:r>
+        <w:t>How do you perform the least-squares procedure for fitting a parabola?</w:t>
+      </w:r>
+    </w:p>
+    <w:p>
+      <w:pPr>
+        <w:pStyle w:val="ListParagraph"/>
+        <w:numPr>
+          <w:ilvl w:val="0"/>
+          <w:numId w:val="109"/>
+        </w:numPr>
+        <w:spacing w:after="0" w:line="240" w:lineRule="auto"/>
+      </w:pPr>
+      <w:r>
+        <w:t>How do you interpret the ANOVA table for second-order polynomial regression?</w:t>
+      </w:r>
+    </w:p>
+    <w:p>
+      <w:pPr>
+        <w:pStyle w:val="ListParagraph"/>
+        <w:numPr>
+          <w:ilvl w:val="0"/>
+          <w:numId w:val="109"/>
+        </w:numPr>
+        <w:spacing w:after="0" w:line="240" w:lineRule="auto"/>
+      </w:pPr>
+      <w:r>
+        <w:t>What inferences are associated with second-order polynomial regression?</w:t>
+      </w:r>
+    </w:p>
+    <w:p>
+      <w:pPr>
+        <w:pStyle w:val="ListParagraph"/>
+        <w:numPr>
+          <w:ilvl w:val="0"/>
+          <w:numId w:val="109"/>
+        </w:numPr>
+        <w:spacing w:after="0" w:line="240" w:lineRule="auto"/>
+      </w:pPr>
+      <w:r>
+        <w:t>How do you fit and test higher-order models?</w:t>
+      </w:r>
+    </w:p>
+    <w:p>
+      <w:pPr>
+        <w:pStyle w:val="ListParagraph"/>
+        <w:numPr>
+          <w:ilvl w:val="0"/>
+          <w:numId w:val="109"/>
+        </w:numPr>
+        <w:spacing w:after="0" w:line="240" w:lineRule="auto"/>
+      </w:pPr>
+      <w:r>
+        <w:t>What is a lack-of-fit test?</w:t>
+      </w:r>
+    </w:p>
+    <w:p>
+      <w:pPr>
+        <w:pStyle w:val="ListParagraph"/>
+        <w:numPr>
+          <w:ilvl w:val="0"/>
+          <w:numId w:val="109"/>
+        </w:numPr>
+        <w:spacing w:after="0" w:line="240" w:lineRule="auto"/>
+      </w:pPr>
+      <w:r>
+        <w:t>What are orthogonal polynomials?</w:t>
+      </w:r>
+    </w:p>
+    <w:p>
+      <w:pPr>
+        <w:pStyle w:val="ListParagraph"/>
+        <w:numPr>
+          <w:ilvl w:val="0"/>
+          <w:numId w:val="109"/>
+        </w:numPr>
+        <w:spacing w:after="0" w:line="240" w:lineRule="auto"/>
+      </w:pPr>
+      <w:r>
+        <w:t>What strategies are used to choose a polynomial model?</w:t>
+      </w:r>
+    </w:p>
+    <w:p>
+      <w:pPr>
+        <w:spacing w:after="0" w:line="240" w:lineRule="auto"/>
+      </w:pPr>
+    </w:p>
+    <w:p>
+      <w:pPr>
+        <w:spacing w:after="0" w:line="240" w:lineRule="auto"/>
+        <w:rPr>
+          <w:u w:val="single"/>
+        </w:rPr>
+      </w:pPr>
+      <w:r>
+        <w:rPr>
+          <w:u w:val="single"/>
+        </w:rPr>
+        <w:t>Reading Summary</w:t>
+      </w:r>
+    </w:p>
+    <w:p>
+      <w:pPr>
+        <w:spacing w:after="0" w:line="240" w:lineRule="auto"/>
+      </w:pPr>
+      <w:r>
+        <w:t>Chapter Preview</w:t>
+      </w:r>
+    </w:p>
+    <w:p>
+      <w:pPr>
+        <w:pStyle w:val="ListParagraph"/>
+        <w:numPr>
+          <w:ilvl w:val="0"/>
+          <w:numId w:val="110"/>
+        </w:numPr>
+        <w:spacing w:after="0" w:line="240" w:lineRule="auto"/>
+      </w:pPr>
+      <w:r>
+        <w:t xml:space="preserve">The polynomial model is a special case of the multiple regression </w:t>
+      </w:r>
+      <w:proofErr w:type="gramStart"/>
+      <w:r>
+        <w:t>model</w:t>
+      </w:r>
+      <w:proofErr w:type="gramEnd"/>
+      <w:r>
+        <w:t>.</w:t>
+      </w:r>
+    </w:p>
+    <w:p>
+      <w:pPr>
+        <w:pStyle w:val="ListParagraph"/>
+        <w:numPr>
+          <w:ilvl w:val="1"/>
+          <w:numId w:val="110"/>
+        </w:numPr>
+        <w:spacing w:after="0" w:line="240" w:lineRule="auto"/>
+      </w:pPr>
+      <w:r>
+        <w:t>Often used when only one basic independent variable is to be considered.</w:t>
+      </w:r>
+      <w:r>
+        <w:t xml:space="preserve"> </w:t>
+      </w:r>
+    </w:p>
+    <w:p>
+      <w:pPr>
+        <w:pStyle w:val="ListParagraph"/>
+        <w:numPr>
+          <w:ilvl w:val="1"/>
+          <w:numId w:val="110"/>
+        </w:numPr>
+        <w:spacing w:after="0" w:line="240" w:lineRule="auto"/>
+      </w:pPr>
+      <w:r>
+        <w:t>Any polynomial model can be represented on two-dimensional graph rather than as a surface in higher-dimensional space because only one basic independent variable is being used.</w:t>
+      </w:r>
+    </w:p>
+    <w:p>
+      <w:pPr>
+        <w:pStyle w:val="ListParagraph"/>
+        <w:numPr>
+          <w:ilvl w:val="0"/>
+          <w:numId w:val="110"/>
+        </w:numPr>
+        <w:spacing w:after="0" w:line="240" w:lineRule="auto"/>
+      </w:pPr>
+      <w:r>
+        <w:t>Determine whether prediction can be improved significantly by increasing the complexity of the fitted straight-line model.</w:t>
+      </w:r>
+    </w:p>
+    <w:p>
+      <w:pPr>
+        <w:pStyle w:val="ListParagraph"/>
+        <w:numPr>
+          <w:ilvl w:val="0"/>
+          <w:numId w:val="110"/>
+        </w:numPr>
+        <w:spacing w:after="0" w:line="240" w:lineRule="auto"/>
+      </w:pPr>
+      <w:r>
+        <w:t>Second-order polynomial is the simplest extension of the straight-line model.</w:t>
+      </w:r>
+    </w:p>
+    <w:p>
+      <w:pPr>
+        <w:pStyle w:val="ListParagraph"/>
+        <w:numPr>
+          <w:ilvl w:val="0"/>
+          <w:numId w:val="110"/>
+        </w:numPr>
+        <w:spacing w:after="0" w:line="240" w:lineRule="auto"/>
+      </w:pPr>
+      <w:r>
+        <w:t>Rename X as X</w:t>
+      </w:r>
+      <w:r>
+        <w:rPr>
+          <w:vertAlign w:val="subscript"/>
+        </w:rPr>
+        <w:t>1</w:t>
+      </w:r>
+      <w:r>
+        <w:t xml:space="preserve"> and X</w:t>
+      </w:r>
+      <w:r>
+        <w:rPr>
+          <w:vertAlign w:val="superscript"/>
+        </w:rPr>
+        <w:t>2</w:t>
+      </w:r>
+      <w:r>
+        <w:t xml:space="preserve"> as X</w:t>
+      </w:r>
+      <w:r>
+        <w:rPr>
+          <w:vertAlign w:val="subscript"/>
+        </w:rPr>
+        <w:t>2</w:t>
+      </w:r>
+    </w:p>
+    <w:p>
+      <w:pPr>
+        <w:pStyle w:val="ListParagraph"/>
+        <w:numPr>
+          <w:ilvl w:val="0"/>
+          <w:numId w:val="110"/>
+        </w:numPr>
+        <w:spacing w:after="0" w:line="240" w:lineRule="auto"/>
+      </w:pPr>
+      <w:r>
+        <w:t xml:space="preserve">Methods for fitting models and inference are essentially the same as those for multiple </w:t>
+      </w:r>
+      <w:proofErr w:type="gramStart"/>
+      <w:r>
+        <w:t>regression</w:t>
+      </w:r>
+      <w:proofErr w:type="gramEnd"/>
+      <w:r>
+        <w:t>.</w:t>
+      </w:r>
+    </w:p>
+    <w:p>
+      <w:pPr>
+        <w:spacing w:after="0" w:line="240" w:lineRule="auto"/>
+      </w:pPr>
+    </w:p>
+    <w:p>
+      <w:pPr>
+        <w:spacing w:after="0" w:line="240" w:lineRule="auto"/>
+      </w:pPr>
+      <w:r>
+        <w:t>Polynomial Models</w:t>
+      </w:r>
+    </w:p>
+    <w:p>
+      <w:pPr>
+        <w:pStyle w:val="ListParagraph"/>
+        <w:numPr>
+          <w:ilvl w:val="0"/>
+          <w:numId w:val="111"/>
+        </w:numPr>
+        <w:spacing w:after="0" w:line="240" w:lineRule="auto"/>
+      </w:pPr>
       <w:bookmarkStart w:id="0" w:name="_GoBack"/>
       <w:bookmarkEnd w:id="0"/>
     </w:p>
     <w:sectPr>
-      <w:headerReference w:type="default" r:id="rId12"/>
+      <w:headerReference w:type="default" r:id="rId13"/>
       <w:pgSz w:w="12240" w:h="15840"/>
       <w:pgMar w:top="1440" w:right="1440" w:bottom="1440" w:left="1440" w:header="720" w:footer="720" w:gutter="0"/>
       <w:pgNumType w:start="1"/>
@@ -25615,6 +25916,140 @@
 </w:hdr>
 </file>
 
+<file path=word/header6.xml><?xml version="1.0" encoding="utf-8"?>
+<w:hdr xmlns:wpc="http://schemas.microsoft.com/office/word/2010/wordprocessingCanvas" xmlns:mc="http://schemas.openxmlformats.org/markup-compatibility/2006" xmlns:o="urn:schemas-microsoft-com:office:office" xmlns:r="http://schemas.openxmlformats.org/officeDocument/2006/relationships" xmlns:m="http://schemas.openxmlformats.org/officeDocument/2006/math" xmlns:v="urn:schemas-microsoft-com:vml" xmlns:wp14="http://schemas.microsoft.com/office/word/2010/wordprocessingDrawing" xmlns:wp="http://schemas.openxmlformats.org/drawingml/2006/wordprocessingDrawing" xmlns:w10="urn:schemas-microsoft-com:office:word" xmlns:w="http://schemas.openxmlformats.org/wordprocessingml/2006/main" xmlns:w14="http://schemas.microsoft.com/office/word/2010/wordml" xmlns:wpg="http://schemas.microsoft.com/office/word/2010/wordprocessingGroup" xmlns:wpi="http://schemas.microsoft.com/office/word/2010/wordprocessingInk" xmlns:wne="http://schemas.microsoft.com/office/word/2006/wordml" xmlns:wps="http://schemas.microsoft.com/office/word/2010/wordprocessingShape" mc:Ignorable="w14 wp14">
+  <w:p>
+    <w:pPr>
+      <w:pStyle w:val="Header"/>
+    </w:pPr>
+    <w:proofErr w:type="spellStart"/>
+    <w:r>
+      <w:t>Kleinbaum</w:t>
+    </w:r>
+    <w:proofErr w:type="gramStart"/>
+    <w:r>
+      <w:t>,D</w:t>
+    </w:r>
+    <w:proofErr w:type="spellEnd"/>
+    <w:proofErr w:type="gramEnd"/>
+    <w:r>
+      <w:t xml:space="preserve">., </w:t>
+    </w:r>
+    <w:proofErr w:type="spellStart"/>
+    <w:r>
+      <w:t>Kupper</w:t>
+    </w:r>
+    <w:proofErr w:type="spellEnd"/>
+    <w:r>
+      <w:t xml:space="preserve">, L., </w:t>
+    </w:r>
+    <w:proofErr w:type="spellStart"/>
+    <w:r>
+      <w:t>Nizam</w:t>
+    </w:r>
+    <w:proofErr w:type="spellEnd"/>
+    <w:r>
+      <w:t>, A., and Rosenberg, E. (2014). Applied Regression Analysis and Other Multivariable Methods (5</w:t>
+    </w:r>
+    <w:r>
+      <w:rPr>
+        <w:vertAlign w:val="superscript"/>
+      </w:rPr>
+      <w:t>th</w:t>
+    </w:r>
+    <w:r>
+      <w:t xml:space="preserve"> Edition). Boston: Cengage Learning.</w:t>
+    </w:r>
+  </w:p>
+  <w:p>
+    <w:pPr>
+      <w:pStyle w:val="Header"/>
+    </w:pPr>
+  </w:p>
+  <w:p>
+    <w:pPr>
+      <w:pStyle w:val="Header"/>
+      <w:rPr>
+        <w:b/>
+      </w:rPr>
+    </w:pPr>
+    <w:r>
+      <w:t xml:space="preserve">Lecture 7: Chapters 15-16 | Page </w:t>
+    </w:r>
+    <w:r>
+      <w:rPr>
+        <w:b/>
+      </w:rPr>
+      <w:fldChar w:fldCharType="begin"/>
+    </w:r>
+    <w:r>
+      <w:rPr>
+        <w:b/>
+      </w:rPr>
+      <w:instrText xml:space="preserve"> PAGE  \* Arabic  \* MERGEFORMAT </w:instrText>
+    </w:r>
+    <w:r>
+      <w:rPr>
+        <w:b/>
+      </w:rPr>
+      <w:fldChar w:fldCharType="separate"/>
+    </w:r>
+    <w:r>
+      <w:rPr>
+        <w:b/>
+        <w:noProof/>
+      </w:rPr>
+      <w:t>1</w:t>
+    </w:r>
+    <w:r>
+      <w:rPr>
+        <w:b/>
+      </w:rPr>
+      <w:fldChar w:fldCharType="end"/>
+    </w:r>
+    <w:r>
+      <w:t xml:space="preserve"> of </w:t>
+    </w:r>
+    <w:r>
+      <w:rPr>
+        <w:b/>
+      </w:rPr>
+      <w:fldChar w:fldCharType="begin"/>
+    </w:r>
+    <w:r>
+      <w:rPr>
+        <w:b/>
+      </w:rPr>
+      <w:instrText xml:space="preserve"> SECTIONPAGES   \* MERGEFORMAT </w:instrText>
+    </w:r>
+    <w:r>
+      <w:rPr>
+        <w:b/>
+      </w:rPr>
+      <w:fldChar w:fldCharType="separate"/>
+    </w:r>
+    <w:r>
+      <w:rPr>
+        <w:b/>
+        <w:noProof/>
+      </w:rPr>
+      <w:t>1</w:t>
+    </w:r>
+    <w:r>
+      <w:rPr>
+        <w:b/>
+      </w:rPr>
+      <w:fldChar w:fldCharType="end"/>
+    </w:r>
+  </w:p>
+  <w:p>
+    <w:pPr>
+      <w:pStyle w:val="Header"/>
+    </w:pPr>
+  </w:p>
+</w:hdr>
+</file>
+
 <file path=word/numbering.xml><?xml version="1.0" encoding="utf-8"?>
 <w:numbering xmlns:wpc="http://schemas.microsoft.com/office/word/2010/wordprocessingCanvas" xmlns:mc="http://schemas.openxmlformats.org/markup-compatibility/2006" xmlns:o="urn:schemas-microsoft-com:office:office" xmlns:r="http://schemas.openxmlformats.org/officeDocument/2006/relationships" xmlns:m="http://schemas.openxmlformats.org/officeDocument/2006/math" xmlns:v="urn:schemas-microsoft-com:vml" xmlns:wp14="http://schemas.microsoft.com/office/word/2010/wordprocessingDrawing" xmlns:wp="http://schemas.openxmlformats.org/drawingml/2006/wordprocessingDrawing" xmlns:w10="urn:schemas-microsoft-com:office:word" xmlns:w="http://schemas.openxmlformats.org/wordprocessingml/2006/main" xmlns:w14="http://schemas.microsoft.com/office/word/2010/wordml" xmlns:wpg="http://schemas.microsoft.com/office/word/2010/wordprocessingGroup" xmlns:wpi="http://schemas.microsoft.com/office/word/2010/wordprocessingInk" xmlns:wne="http://schemas.microsoft.com/office/word/2006/wordml" xmlns:wps="http://schemas.microsoft.com/office/word/2010/wordprocessingShape" mc:Ignorable="w14 wp14">
   <w:abstractNum w:abstractNumId="0">
@@ -31079,6 +31514,119 @@
     </w:lvl>
   </w:abstractNum>
   <w:abstractNum w:abstractNumId="50">
+    <w:nsid w:val="34F963D8"/>
+    <w:multiLevelType w:val="hybridMultilevel"/>
+    <w:tmpl w:val="416298DE"/>
+    <w:lvl w:ilvl="0" w:tplc="04090001">
+      <w:start w:val="1"/>
+      <w:numFmt w:val="bullet"/>
+      <w:lvlText w:val=""/>
+      <w:lvlJc w:val="left"/>
+      <w:pPr>
+        <w:ind w:left="720" w:hanging="360"/>
+      </w:pPr>
+      <w:rPr>
+        <w:rFonts w:ascii="Symbol" w:hAnsi="Symbol" w:hint="default"/>
+      </w:rPr>
+    </w:lvl>
+    <w:lvl w:ilvl="1" w:tplc="04090003">
+      <w:start w:val="1"/>
+      <w:numFmt w:val="bullet"/>
+      <w:lvlText w:val="o"/>
+      <w:lvlJc w:val="left"/>
+      <w:pPr>
+        <w:ind w:left="1440" w:hanging="360"/>
+      </w:pPr>
+      <w:rPr>
+        <w:rFonts w:ascii="Courier New" w:hAnsi="Courier New" w:cs="Courier New" w:hint="default"/>
+      </w:rPr>
+    </w:lvl>
+    <w:lvl w:ilvl="2" w:tplc="04090005" w:tentative="1">
+      <w:start w:val="1"/>
+      <w:numFmt w:val="bullet"/>
+      <w:lvlText w:val=""/>
+      <w:lvlJc w:val="left"/>
+      <w:pPr>
+        <w:ind w:left="2160" w:hanging="360"/>
+      </w:pPr>
+      <w:rPr>
+        <w:rFonts w:ascii="Wingdings" w:hAnsi="Wingdings" w:hint="default"/>
+      </w:rPr>
+    </w:lvl>
+    <w:lvl w:ilvl="3" w:tplc="04090001" w:tentative="1">
+      <w:start w:val="1"/>
+      <w:numFmt w:val="bullet"/>
+      <w:lvlText w:val=""/>
+      <w:lvlJc w:val="left"/>
+      <w:pPr>
+        <w:ind w:left="2880" w:hanging="360"/>
+      </w:pPr>
+      <w:rPr>
+        <w:rFonts w:ascii="Symbol" w:hAnsi="Symbol" w:hint="default"/>
+      </w:rPr>
+    </w:lvl>
+    <w:lvl w:ilvl="4" w:tplc="04090003" w:tentative="1">
+      <w:start w:val="1"/>
+      <w:numFmt w:val="bullet"/>
+      <w:lvlText w:val="o"/>
+      <w:lvlJc w:val="left"/>
+      <w:pPr>
+        <w:ind w:left="3600" w:hanging="360"/>
+      </w:pPr>
+      <w:rPr>
+        <w:rFonts w:ascii="Courier New" w:hAnsi="Courier New" w:cs="Courier New" w:hint="default"/>
+      </w:rPr>
+    </w:lvl>
+    <w:lvl w:ilvl="5" w:tplc="04090005" w:tentative="1">
+      <w:start w:val="1"/>
+      <w:numFmt w:val="bullet"/>
+      <w:lvlText w:val=""/>
+      <w:lvlJc w:val="left"/>
+      <w:pPr>
+        <w:ind w:left="4320" w:hanging="360"/>
+      </w:pPr>
+      <w:rPr>
+        <w:rFonts w:ascii="Wingdings" w:hAnsi="Wingdings" w:hint="default"/>
+      </w:rPr>
+    </w:lvl>
+    <w:lvl w:ilvl="6" w:tplc="04090001" w:tentative="1">
+      <w:start w:val="1"/>
+      <w:numFmt w:val="bullet"/>
+      <w:lvlText w:val=""/>
+      <w:lvlJc w:val="left"/>
+      <w:pPr>
+        <w:ind w:left="5040" w:hanging="360"/>
+      </w:pPr>
+      <w:rPr>
+        <w:rFonts w:ascii="Symbol" w:hAnsi="Symbol" w:hint="default"/>
+      </w:rPr>
+    </w:lvl>
+    <w:lvl w:ilvl="7" w:tplc="04090003" w:tentative="1">
+      <w:start w:val="1"/>
+      <w:numFmt w:val="bullet"/>
+      <w:lvlText w:val="o"/>
+      <w:lvlJc w:val="left"/>
+      <w:pPr>
+        <w:ind w:left="5760" w:hanging="360"/>
+      </w:pPr>
+      <w:rPr>
+        <w:rFonts w:ascii="Courier New" w:hAnsi="Courier New" w:cs="Courier New" w:hint="default"/>
+      </w:rPr>
+    </w:lvl>
+    <w:lvl w:ilvl="8" w:tplc="04090005" w:tentative="1">
+      <w:start w:val="1"/>
+      <w:numFmt w:val="bullet"/>
+      <w:lvlText w:val=""/>
+      <w:lvlJc w:val="left"/>
+      <w:pPr>
+        <w:ind w:left="6480" w:hanging="360"/>
+      </w:pPr>
+      <w:rPr>
+        <w:rFonts w:ascii="Wingdings" w:hAnsi="Wingdings" w:hint="default"/>
+      </w:rPr>
+    </w:lvl>
+  </w:abstractNum>
+  <w:abstractNum w:abstractNumId="51">
     <w:nsid w:val="35F958F5"/>
     <w:multiLevelType w:val="hybridMultilevel"/>
     <w:tmpl w:val="E0E8D9B0"/>
@@ -31191,7 +31739,7 @@
       </w:rPr>
     </w:lvl>
   </w:abstractNum>
-  <w:abstractNum w:abstractNumId="51">
+  <w:abstractNum w:abstractNumId="52">
     <w:nsid w:val="360D4939"/>
     <w:multiLevelType w:val="hybridMultilevel"/>
     <w:tmpl w:val="B7861C6C"/>
@@ -31304,7 +31852,7 @@
       </w:rPr>
     </w:lvl>
   </w:abstractNum>
-  <w:abstractNum w:abstractNumId="52">
+  <w:abstractNum w:abstractNumId="53">
     <w:nsid w:val="36552533"/>
     <w:multiLevelType w:val="hybridMultilevel"/>
     <w:tmpl w:val="8130A9A8"/>
@@ -31417,7 +31965,7 @@
       </w:rPr>
     </w:lvl>
   </w:abstractNum>
-  <w:abstractNum w:abstractNumId="53">
+  <w:abstractNum w:abstractNumId="54">
     <w:nsid w:val="36F10170"/>
     <w:multiLevelType w:val="hybridMultilevel"/>
     <w:tmpl w:val="DD20BF9E"/>
@@ -31530,7 +32078,7 @@
       </w:rPr>
     </w:lvl>
   </w:abstractNum>
-  <w:abstractNum w:abstractNumId="54">
+  <w:abstractNum w:abstractNumId="55">
     <w:nsid w:val="37F74757"/>
     <w:multiLevelType w:val="hybridMultilevel"/>
     <w:tmpl w:val="3B6C04DA"/>
@@ -31643,7 +32191,7 @@
       </w:rPr>
     </w:lvl>
   </w:abstractNum>
-  <w:abstractNum w:abstractNumId="55">
+  <w:abstractNum w:abstractNumId="56">
     <w:nsid w:val="38E15203"/>
     <w:multiLevelType w:val="hybridMultilevel"/>
     <w:tmpl w:val="12E08554"/>
@@ -31729,7 +32277,7 @@
       </w:pPr>
     </w:lvl>
   </w:abstractNum>
-  <w:abstractNum w:abstractNumId="56">
+  <w:abstractNum w:abstractNumId="57">
     <w:nsid w:val="3C5D78E4"/>
     <w:multiLevelType w:val="hybridMultilevel"/>
     <w:tmpl w:val="16DC45D2"/>
@@ -31842,7 +32390,7 @@
       </w:rPr>
     </w:lvl>
   </w:abstractNum>
-  <w:abstractNum w:abstractNumId="57">
+  <w:abstractNum w:abstractNumId="58">
     <w:nsid w:val="3DAF287B"/>
     <w:multiLevelType w:val="hybridMultilevel"/>
     <w:tmpl w:val="79366C18"/>
@@ -31955,7 +32503,7 @@
       </w:rPr>
     </w:lvl>
   </w:abstractNum>
-  <w:abstractNum w:abstractNumId="58">
+  <w:abstractNum w:abstractNumId="59">
     <w:nsid w:val="3FD932AE"/>
     <w:multiLevelType w:val="hybridMultilevel"/>
     <w:tmpl w:val="E1204446"/>
@@ -32068,7 +32616,7 @@
       </w:rPr>
     </w:lvl>
   </w:abstractNum>
-  <w:abstractNum w:abstractNumId="59">
+  <w:abstractNum w:abstractNumId="60">
     <w:nsid w:val="41CA1664"/>
     <w:multiLevelType w:val="hybridMultilevel"/>
     <w:tmpl w:val="4EAA2628"/>
@@ -32181,7 +32729,7 @@
       </w:rPr>
     </w:lvl>
   </w:abstractNum>
-  <w:abstractNum w:abstractNumId="60">
+  <w:abstractNum w:abstractNumId="61">
     <w:nsid w:val="45D00C09"/>
     <w:multiLevelType w:val="hybridMultilevel"/>
     <w:tmpl w:val="CC660646"/>
@@ -32294,7 +32842,7 @@
       </w:rPr>
     </w:lvl>
   </w:abstractNum>
-  <w:abstractNum w:abstractNumId="61">
+  <w:abstractNum w:abstractNumId="62">
     <w:nsid w:val="465160F5"/>
     <w:multiLevelType w:val="hybridMultilevel"/>
     <w:tmpl w:val="E5185360"/>
@@ -32380,7 +32928,7 @@
       </w:pPr>
     </w:lvl>
   </w:abstractNum>
-  <w:abstractNum w:abstractNumId="62">
+  <w:abstractNum w:abstractNumId="63">
     <w:nsid w:val="484B2F9D"/>
     <w:multiLevelType w:val="hybridMultilevel"/>
     <w:tmpl w:val="A080E720"/>
@@ -32493,7 +33041,7 @@
       </w:rPr>
     </w:lvl>
   </w:abstractNum>
-  <w:abstractNum w:abstractNumId="63">
+  <w:abstractNum w:abstractNumId="64">
     <w:nsid w:val="4AC8147D"/>
     <w:multiLevelType w:val="hybridMultilevel"/>
     <w:tmpl w:val="44E8CDD8"/>
@@ -32579,7 +33127,7 @@
       </w:pPr>
     </w:lvl>
   </w:abstractNum>
-  <w:abstractNum w:abstractNumId="64">
+  <w:abstractNum w:abstractNumId="65">
     <w:nsid w:val="4CD30BB3"/>
     <w:multiLevelType w:val="hybridMultilevel"/>
     <w:tmpl w:val="0106C0A4"/>
@@ -32665,7 +33213,7 @@
       </w:pPr>
     </w:lvl>
   </w:abstractNum>
-  <w:abstractNum w:abstractNumId="65">
+  <w:abstractNum w:abstractNumId="66">
     <w:nsid w:val="4D6D096A"/>
     <w:multiLevelType w:val="hybridMultilevel"/>
     <w:tmpl w:val="B6021B1E"/>
@@ -32778,7 +33326,7 @@
       </w:rPr>
     </w:lvl>
   </w:abstractNum>
-  <w:abstractNum w:abstractNumId="66">
+  <w:abstractNum w:abstractNumId="67">
     <w:nsid w:val="4E0B3A04"/>
     <w:multiLevelType w:val="hybridMultilevel"/>
     <w:tmpl w:val="C6A890E0"/>
@@ -32891,7 +33439,7 @@
       </w:rPr>
     </w:lvl>
   </w:abstractNum>
-  <w:abstractNum w:abstractNumId="67">
+  <w:abstractNum w:abstractNumId="68">
     <w:nsid w:val="4EB70B02"/>
     <w:multiLevelType w:val="hybridMultilevel"/>
     <w:tmpl w:val="FAC29222"/>
@@ -33004,7 +33552,7 @@
       </w:rPr>
     </w:lvl>
   </w:abstractNum>
-  <w:abstractNum w:abstractNumId="68">
+  <w:abstractNum w:abstractNumId="69">
     <w:nsid w:val="4F7F130F"/>
     <w:multiLevelType w:val="hybridMultilevel"/>
     <w:tmpl w:val="D48485EE"/>
@@ -33117,7 +33665,7 @@
       </w:rPr>
     </w:lvl>
   </w:abstractNum>
-  <w:abstractNum w:abstractNumId="69">
+  <w:abstractNum w:abstractNumId="70">
     <w:nsid w:val="50771BBB"/>
     <w:multiLevelType w:val="hybridMultilevel"/>
     <w:tmpl w:val="1068B520"/>
@@ -33230,7 +33778,7 @@
       </w:rPr>
     </w:lvl>
   </w:abstractNum>
-  <w:abstractNum w:abstractNumId="70">
+  <w:abstractNum w:abstractNumId="71">
     <w:nsid w:val="5259572A"/>
     <w:multiLevelType w:val="hybridMultilevel"/>
     <w:tmpl w:val="72C8EA24"/>
@@ -33343,7 +33891,7 @@
       </w:rPr>
     </w:lvl>
   </w:abstractNum>
-  <w:abstractNum w:abstractNumId="71">
+  <w:abstractNum w:abstractNumId="72">
     <w:nsid w:val="52B54256"/>
     <w:multiLevelType w:val="hybridMultilevel"/>
     <w:tmpl w:val="4464146A"/>
@@ -33456,7 +34004,7 @@
       </w:rPr>
     </w:lvl>
   </w:abstractNum>
-  <w:abstractNum w:abstractNumId="72">
+  <w:abstractNum w:abstractNumId="73">
     <w:nsid w:val="54771ECD"/>
     <w:multiLevelType w:val="hybridMultilevel"/>
     <w:tmpl w:val="971ED7CA"/>
@@ -33569,7 +34117,7 @@
       </w:rPr>
     </w:lvl>
   </w:abstractNum>
-  <w:abstractNum w:abstractNumId="73">
+  <w:abstractNum w:abstractNumId="74">
     <w:nsid w:val="55E33382"/>
     <w:multiLevelType w:val="hybridMultilevel"/>
     <w:tmpl w:val="5FAA6D2C"/>
@@ -33682,7 +34230,7 @@
       </w:rPr>
     </w:lvl>
   </w:abstractNum>
-  <w:abstractNum w:abstractNumId="74">
+  <w:abstractNum w:abstractNumId="75">
     <w:nsid w:val="56122CA2"/>
     <w:multiLevelType w:val="hybridMultilevel"/>
     <w:tmpl w:val="E3B637EE"/>
@@ -33795,7 +34343,7 @@
       </w:rPr>
     </w:lvl>
   </w:abstractNum>
-  <w:abstractNum w:abstractNumId="75">
+  <w:abstractNum w:abstractNumId="76">
     <w:nsid w:val="57981F6E"/>
     <w:multiLevelType w:val="hybridMultilevel"/>
     <w:tmpl w:val="FE22107A"/>
@@ -33908,7 +34456,7 @@
       </w:rPr>
     </w:lvl>
   </w:abstractNum>
-  <w:abstractNum w:abstractNumId="76">
+  <w:abstractNum w:abstractNumId="77">
     <w:nsid w:val="58335FF4"/>
     <w:multiLevelType w:val="hybridMultilevel"/>
     <w:tmpl w:val="C8A4B996"/>
@@ -34021,7 +34569,93 @@
       </w:rPr>
     </w:lvl>
   </w:abstractNum>
-  <w:abstractNum w:abstractNumId="77">
+  <w:abstractNum w:abstractNumId="78">
+    <w:nsid w:val="58A02926"/>
+    <w:multiLevelType w:val="hybridMultilevel"/>
+    <w:tmpl w:val="ADE48DAC"/>
+    <w:lvl w:ilvl="0" w:tplc="0409000F">
+      <w:start w:val="1"/>
+      <w:numFmt w:val="decimal"/>
+      <w:lvlText w:val="%1."/>
+      <w:lvlJc w:val="left"/>
+      <w:pPr>
+        <w:ind w:left="720" w:hanging="360"/>
+      </w:pPr>
+    </w:lvl>
+    <w:lvl w:ilvl="1" w:tplc="04090019" w:tentative="1">
+      <w:start w:val="1"/>
+      <w:numFmt w:val="lowerLetter"/>
+      <w:lvlText w:val="%2."/>
+      <w:lvlJc w:val="left"/>
+      <w:pPr>
+        <w:ind w:left="1440" w:hanging="360"/>
+      </w:pPr>
+    </w:lvl>
+    <w:lvl w:ilvl="2" w:tplc="0409001B" w:tentative="1">
+      <w:start w:val="1"/>
+      <w:numFmt w:val="lowerRoman"/>
+      <w:lvlText w:val="%3."/>
+      <w:lvlJc w:val="right"/>
+      <w:pPr>
+        <w:ind w:left="2160" w:hanging="180"/>
+      </w:pPr>
+    </w:lvl>
+    <w:lvl w:ilvl="3" w:tplc="0409000F" w:tentative="1">
+      <w:start w:val="1"/>
+      <w:numFmt w:val="decimal"/>
+      <w:lvlText w:val="%4."/>
+      <w:lvlJc w:val="left"/>
+      <w:pPr>
+        <w:ind w:left="2880" w:hanging="360"/>
+      </w:pPr>
+    </w:lvl>
+    <w:lvl w:ilvl="4" w:tplc="04090019" w:tentative="1">
+      <w:start w:val="1"/>
+      <w:numFmt w:val="lowerLetter"/>
+      <w:lvlText w:val="%5."/>
+      <w:lvlJc w:val="left"/>
+      <w:pPr>
+        <w:ind w:left="3600" w:hanging="360"/>
+      </w:pPr>
+    </w:lvl>
+    <w:lvl w:ilvl="5" w:tplc="0409001B" w:tentative="1">
+      <w:start w:val="1"/>
+      <w:numFmt w:val="lowerRoman"/>
+      <w:lvlText w:val="%6."/>
+      <w:lvlJc w:val="right"/>
+      <w:pPr>
+        <w:ind w:left="4320" w:hanging="180"/>
+      </w:pPr>
+    </w:lvl>
+    <w:lvl w:ilvl="6" w:tplc="0409000F" w:tentative="1">
+      <w:start w:val="1"/>
+      <w:numFmt w:val="decimal"/>
+      <w:lvlText w:val="%7."/>
+      <w:lvlJc w:val="left"/>
+      <w:pPr>
+        <w:ind w:left="5040" w:hanging="360"/>
+      </w:pPr>
+    </w:lvl>
+    <w:lvl w:ilvl="7" w:tplc="04090019" w:tentative="1">
+      <w:start w:val="1"/>
+      <w:numFmt w:val="lowerLetter"/>
+      <w:lvlText w:val="%8."/>
+      <w:lvlJc w:val="left"/>
+      <w:pPr>
+        <w:ind w:left="5760" w:hanging="360"/>
+      </w:pPr>
+    </w:lvl>
+    <w:lvl w:ilvl="8" w:tplc="0409001B" w:tentative="1">
+      <w:start w:val="1"/>
+      <w:numFmt w:val="lowerRoman"/>
+      <w:lvlText w:val="%9."/>
+      <w:lvlJc w:val="right"/>
+      <w:pPr>
+        <w:ind w:left="6480" w:hanging="180"/>
+      </w:pPr>
+    </w:lvl>
+  </w:abstractNum>
+  <w:abstractNum w:abstractNumId="79">
     <w:nsid w:val="59276693"/>
     <w:multiLevelType w:val="hybridMultilevel"/>
     <w:tmpl w:val="C116115E"/>
@@ -34134,7 +34768,7 @@
       </w:rPr>
     </w:lvl>
   </w:abstractNum>
-  <w:abstractNum w:abstractNumId="78">
+  <w:abstractNum w:abstractNumId="80">
     <w:nsid w:val="5A496A6D"/>
     <w:multiLevelType w:val="hybridMultilevel"/>
     <w:tmpl w:val="2C588B24"/>
@@ -34220,7 +34854,7 @@
       </w:pPr>
     </w:lvl>
   </w:abstractNum>
-  <w:abstractNum w:abstractNumId="79">
+  <w:abstractNum w:abstractNumId="81">
     <w:nsid w:val="5BD37EBF"/>
     <w:multiLevelType w:val="hybridMultilevel"/>
     <w:tmpl w:val="7548CBFA"/>
@@ -34333,7 +34967,7 @@
       </w:rPr>
     </w:lvl>
   </w:abstractNum>
-  <w:abstractNum w:abstractNumId="80">
+  <w:abstractNum w:abstractNumId="82">
     <w:nsid w:val="5CAF7F23"/>
     <w:multiLevelType w:val="hybridMultilevel"/>
     <w:tmpl w:val="7E86421C"/>
@@ -34446,7 +35080,7 @@
       </w:rPr>
     </w:lvl>
   </w:abstractNum>
-  <w:abstractNum w:abstractNumId="81">
+  <w:abstractNum w:abstractNumId="83">
     <w:nsid w:val="5D8627C4"/>
     <w:multiLevelType w:val="hybridMultilevel"/>
     <w:tmpl w:val="7278FBE8"/>
@@ -34559,7 +35193,7 @@
       </w:rPr>
     </w:lvl>
   </w:abstractNum>
-  <w:abstractNum w:abstractNumId="82">
+  <w:abstractNum w:abstractNumId="84">
     <w:nsid w:val="5F016C85"/>
     <w:multiLevelType w:val="hybridMultilevel"/>
     <w:tmpl w:val="7BD8820E"/>
@@ -34645,7 +35279,7 @@
       </w:pPr>
     </w:lvl>
   </w:abstractNum>
-  <w:abstractNum w:abstractNumId="83">
+  <w:abstractNum w:abstractNumId="85">
     <w:nsid w:val="5F9F2F80"/>
     <w:multiLevelType w:val="hybridMultilevel"/>
     <w:tmpl w:val="22100F82"/>
@@ -34758,7 +35392,7 @@
       </w:rPr>
     </w:lvl>
   </w:abstractNum>
-  <w:abstractNum w:abstractNumId="84">
+  <w:abstractNum w:abstractNumId="86">
     <w:nsid w:val="5FF925C1"/>
     <w:multiLevelType w:val="hybridMultilevel"/>
     <w:tmpl w:val="0BE6E57C"/>
@@ -34871,7 +35505,7 @@
       </w:rPr>
     </w:lvl>
   </w:abstractNum>
-  <w:abstractNum w:abstractNumId="85">
+  <w:abstractNum w:abstractNumId="87">
     <w:nsid w:val="60155F02"/>
     <w:multiLevelType w:val="hybridMultilevel"/>
     <w:tmpl w:val="0E94BAFA"/>
@@ -34984,7 +35618,7 @@
       </w:rPr>
     </w:lvl>
   </w:abstractNum>
-  <w:abstractNum w:abstractNumId="86">
+  <w:abstractNum w:abstractNumId="88">
     <w:nsid w:val="60817ADC"/>
     <w:multiLevelType w:val="hybridMultilevel"/>
     <w:tmpl w:val="21AAFD2C"/>
@@ -35097,7 +35731,7 @@
       </w:rPr>
     </w:lvl>
   </w:abstractNum>
-  <w:abstractNum w:abstractNumId="87">
+  <w:abstractNum w:abstractNumId="89">
     <w:nsid w:val="64794762"/>
     <w:multiLevelType w:val="hybridMultilevel"/>
     <w:tmpl w:val="58181D28"/>
@@ -35210,7 +35844,7 @@
       </w:rPr>
     </w:lvl>
   </w:abstractNum>
-  <w:abstractNum w:abstractNumId="88">
+  <w:abstractNum w:abstractNumId="90">
     <w:nsid w:val="64AB33B8"/>
     <w:multiLevelType w:val="hybridMultilevel"/>
     <w:tmpl w:val="AF361D02"/>
@@ -35323,7 +35957,7 @@
       </w:rPr>
     </w:lvl>
   </w:abstractNum>
-  <w:abstractNum w:abstractNumId="89">
+  <w:abstractNum w:abstractNumId="91">
     <w:nsid w:val="67074D52"/>
     <w:multiLevelType w:val="hybridMultilevel"/>
     <w:tmpl w:val="FA647E4A"/>
@@ -35436,7 +36070,7 @@
       </w:rPr>
     </w:lvl>
   </w:abstractNum>
-  <w:abstractNum w:abstractNumId="90">
+  <w:abstractNum w:abstractNumId="92">
     <w:nsid w:val="68EE388E"/>
     <w:multiLevelType w:val="hybridMultilevel"/>
     <w:tmpl w:val="A0EE617A"/>
@@ -35549,7 +36183,7 @@
       </w:rPr>
     </w:lvl>
   </w:abstractNum>
-  <w:abstractNum w:abstractNumId="91">
+  <w:abstractNum w:abstractNumId="93">
     <w:nsid w:val="6D0A6BD9"/>
     <w:multiLevelType w:val="hybridMultilevel"/>
     <w:tmpl w:val="8840663C"/>
@@ -35662,7 +36296,7 @@
       </w:rPr>
     </w:lvl>
   </w:abstractNum>
-  <w:abstractNum w:abstractNumId="92">
+  <w:abstractNum w:abstractNumId="94">
     <w:nsid w:val="6D3C5DD6"/>
     <w:multiLevelType w:val="hybridMultilevel"/>
     <w:tmpl w:val="3A067E12"/>
@@ -35775,7 +36409,7 @@
       </w:rPr>
     </w:lvl>
   </w:abstractNum>
-  <w:abstractNum w:abstractNumId="93">
+  <w:abstractNum w:abstractNumId="95">
     <w:nsid w:val="6DDD1270"/>
     <w:multiLevelType w:val="hybridMultilevel"/>
     <w:tmpl w:val="E8AC9992"/>
@@ -35888,7 +36522,7 @@
       </w:rPr>
     </w:lvl>
   </w:abstractNum>
-  <w:abstractNum w:abstractNumId="94">
+  <w:abstractNum w:abstractNumId="96">
     <w:nsid w:val="6F667B90"/>
     <w:multiLevelType w:val="hybridMultilevel"/>
     <w:tmpl w:val="293AE75C"/>
@@ -36001,7 +36635,7 @@
       </w:rPr>
     </w:lvl>
   </w:abstractNum>
-  <w:abstractNum w:abstractNumId="95">
+  <w:abstractNum w:abstractNumId="97">
     <w:nsid w:val="70C9177F"/>
     <w:multiLevelType w:val="hybridMultilevel"/>
     <w:tmpl w:val="E254667C"/>
@@ -36114,7 +36748,7 @@
       </w:rPr>
     </w:lvl>
   </w:abstractNum>
-  <w:abstractNum w:abstractNumId="96">
+  <w:abstractNum w:abstractNumId="98">
     <w:nsid w:val="71412003"/>
     <w:multiLevelType w:val="hybridMultilevel"/>
     <w:tmpl w:val="9C829E9C"/>
@@ -36227,7 +36861,7 @@
       </w:rPr>
     </w:lvl>
   </w:abstractNum>
-  <w:abstractNum w:abstractNumId="97">
+  <w:abstractNum w:abstractNumId="99">
     <w:nsid w:val="73A95E2F"/>
     <w:multiLevelType w:val="hybridMultilevel"/>
     <w:tmpl w:val="ECC8588A"/>
@@ -36340,7 +36974,7 @@
       </w:rPr>
     </w:lvl>
   </w:abstractNum>
-  <w:abstractNum w:abstractNumId="98">
+  <w:abstractNum w:abstractNumId="100">
     <w:nsid w:val="74C57F0F"/>
     <w:multiLevelType w:val="hybridMultilevel"/>
     <w:tmpl w:val="57E667E8"/>
@@ -36453,7 +37087,7 @@
       </w:rPr>
     </w:lvl>
   </w:abstractNum>
-  <w:abstractNum w:abstractNumId="99">
+  <w:abstractNum w:abstractNumId="101">
     <w:nsid w:val="75AB0417"/>
     <w:multiLevelType w:val="hybridMultilevel"/>
     <w:tmpl w:val="2FF65A0E"/>
@@ -36566,7 +37200,7 @@
       </w:rPr>
     </w:lvl>
   </w:abstractNum>
-  <w:abstractNum w:abstractNumId="100">
+  <w:abstractNum w:abstractNumId="102">
     <w:nsid w:val="75CA1A84"/>
     <w:multiLevelType w:val="hybridMultilevel"/>
     <w:tmpl w:val="E4C4B1E8"/>
@@ -36679,7 +37313,7 @@
       </w:rPr>
     </w:lvl>
   </w:abstractNum>
-  <w:abstractNum w:abstractNumId="101">
+  <w:abstractNum w:abstractNumId="103">
     <w:nsid w:val="76696C36"/>
     <w:multiLevelType w:val="hybridMultilevel"/>
     <w:tmpl w:val="278A2DF6"/>
@@ -36792,7 +37426,7 @@
       </w:rPr>
     </w:lvl>
   </w:abstractNum>
-  <w:abstractNum w:abstractNumId="102">
+  <w:abstractNum w:abstractNumId="104">
     <w:nsid w:val="781F7D49"/>
     <w:multiLevelType w:val="hybridMultilevel"/>
     <w:tmpl w:val="3B28DB0E"/>
@@ -36905,7 +37539,7 @@
       </w:rPr>
     </w:lvl>
   </w:abstractNum>
-  <w:abstractNum w:abstractNumId="103">
+  <w:abstractNum w:abstractNumId="105">
     <w:nsid w:val="7926747D"/>
     <w:multiLevelType w:val="hybridMultilevel"/>
     <w:tmpl w:val="4226F6F6"/>
@@ -37018,7 +37652,120 @@
       </w:rPr>
     </w:lvl>
   </w:abstractNum>
-  <w:abstractNum w:abstractNumId="104">
+  <w:abstractNum w:abstractNumId="106">
+    <w:nsid w:val="793420B1"/>
+    <w:multiLevelType w:val="hybridMultilevel"/>
+    <w:tmpl w:val="D9540E4E"/>
+    <w:lvl w:ilvl="0" w:tplc="04090001">
+      <w:start w:val="1"/>
+      <w:numFmt w:val="bullet"/>
+      <w:lvlText w:val=""/>
+      <w:lvlJc w:val="left"/>
+      <w:pPr>
+        <w:ind w:left="720" w:hanging="360"/>
+      </w:pPr>
+      <w:rPr>
+        <w:rFonts w:ascii="Symbol" w:hAnsi="Symbol" w:hint="default"/>
+      </w:rPr>
+    </w:lvl>
+    <w:lvl w:ilvl="1" w:tplc="04090003" w:tentative="1">
+      <w:start w:val="1"/>
+      <w:numFmt w:val="bullet"/>
+      <w:lvlText w:val="o"/>
+      <w:lvlJc w:val="left"/>
+      <w:pPr>
+        <w:ind w:left="1440" w:hanging="360"/>
+      </w:pPr>
+      <w:rPr>
+        <w:rFonts w:ascii="Courier New" w:hAnsi="Courier New" w:cs="Courier New" w:hint="default"/>
+      </w:rPr>
+    </w:lvl>
+    <w:lvl w:ilvl="2" w:tplc="04090005" w:tentative="1">
+      <w:start w:val="1"/>
+      <w:numFmt w:val="bullet"/>
+      <w:lvlText w:val=""/>
+      <w:lvlJc w:val="left"/>
+      <w:pPr>
+        <w:ind w:left="2160" w:hanging="360"/>
+      </w:pPr>
+      <w:rPr>
+        <w:rFonts w:ascii="Wingdings" w:hAnsi="Wingdings" w:hint="default"/>
+      </w:rPr>
+    </w:lvl>
+    <w:lvl w:ilvl="3" w:tplc="04090001" w:tentative="1">
+      <w:start w:val="1"/>
+      <w:numFmt w:val="bullet"/>
+      <w:lvlText w:val=""/>
+      <w:lvlJc w:val="left"/>
+      <w:pPr>
+        <w:ind w:left="2880" w:hanging="360"/>
+      </w:pPr>
+      <w:rPr>
+        <w:rFonts w:ascii="Symbol" w:hAnsi="Symbol" w:hint="default"/>
+      </w:rPr>
+    </w:lvl>
+    <w:lvl w:ilvl="4" w:tplc="04090003" w:tentative="1">
+      <w:start w:val="1"/>
+      <w:numFmt w:val="bullet"/>
+      <w:lvlText w:val="o"/>
+      <w:lvlJc w:val="left"/>
+      <w:pPr>
+        <w:ind w:left="3600" w:hanging="360"/>
+      </w:pPr>
+      <w:rPr>
+        <w:rFonts w:ascii="Courier New" w:hAnsi="Courier New" w:cs="Courier New" w:hint="default"/>
+      </w:rPr>
+    </w:lvl>
+    <w:lvl w:ilvl="5" w:tplc="04090005" w:tentative="1">
+      <w:start w:val="1"/>
+      <w:numFmt w:val="bullet"/>
+      <w:lvlText w:val=""/>
+      <w:lvlJc w:val="left"/>
+      <w:pPr>
+        <w:ind w:left="4320" w:hanging="360"/>
+      </w:pPr>
+      <w:rPr>
+        <w:rFonts w:ascii="Wingdings" w:hAnsi="Wingdings" w:hint="default"/>
+      </w:rPr>
+    </w:lvl>
+    <w:lvl w:ilvl="6" w:tplc="04090001" w:tentative="1">
+      <w:start w:val="1"/>
+      <w:numFmt w:val="bullet"/>
+      <w:lvlText w:val=""/>
+      <w:lvlJc w:val="left"/>
+      <w:pPr>
+        <w:ind w:left="5040" w:hanging="360"/>
+      </w:pPr>
+      <w:rPr>
+        <w:rFonts w:ascii="Symbol" w:hAnsi="Symbol" w:hint="default"/>
+      </w:rPr>
+    </w:lvl>
+    <w:lvl w:ilvl="7" w:tplc="04090003" w:tentative="1">
+      <w:start w:val="1"/>
+      <w:numFmt w:val="bullet"/>
+      <w:lvlText w:val="o"/>
+      <w:lvlJc w:val="left"/>
+      <w:pPr>
+        <w:ind w:left="5760" w:hanging="360"/>
+      </w:pPr>
+      <w:rPr>
+        <w:rFonts w:ascii="Courier New" w:hAnsi="Courier New" w:cs="Courier New" w:hint="default"/>
+      </w:rPr>
+    </w:lvl>
+    <w:lvl w:ilvl="8" w:tplc="04090005" w:tentative="1">
+      <w:start w:val="1"/>
+      <w:numFmt w:val="bullet"/>
+      <w:lvlText w:val=""/>
+      <w:lvlJc w:val="left"/>
+      <w:pPr>
+        <w:ind w:left="6480" w:hanging="360"/>
+      </w:pPr>
+      <w:rPr>
+        <w:rFonts w:ascii="Wingdings" w:hAnsi="Wingdings" w:hint="default"/>
+      </w:rPr>
+    </w:lvl>
+  </w:abstractNum>
+  <w:abstractNum w:abstractNumId="107">
     <w:nsid w:val="7B1D4DA1"/>
     <w:multiLevelType w:val="hybridMultilevel"/>
     <w:tmpl w:val="B32AE4BA"/>
@@ -37104,7 +37851,7 @@
       </w:pPr>
     </w:lvl>
   </w:abstractNum>
-  <w:abstractNum w:abstractNumId="105">
+  <w:abstractNum w:abstractNumId="108">
     <w:nsid w:val="7C162B99"/>
     <w:multiLevelType w:val="hybridMultilevel"/>
     <w:tmpl w:val="7BF840DA"/>
@@ -37217,7 +37964,7 @@
       </w:rPr>
     </w:lvl>
   </w:abstractNum>
-  <w:abstractNum w:abstractNumId="106">
+  <w:abstractNum w:abstractNumId="109">
     <w:nsid w:val="7EF26473"/>
     <w:multiLevelType w:val="hybridMultilevel"/>
     <w:tmpl w:val="B21EDE22"/>
@@ -37330,7 +38077,7 @@
       </w:rPr>
     </w:lvl>
   </w:abstractNum>
-  <w:abstractNum w:abstractNumId="107">
+  <w:abstractNum w:abstractNumId="110">
     <w:nsid w:val="7FE25DAB"/>
     <w:multiLevelType w:val="hybridMultilevel"/>
     <w:tmpl w:val="7CE62A9C"/>
@@ -37420,19 +38167,19 @@
     <w:abstractNumId w:val="22"/>
   </w:num>
   <w:num w:numId="2">
-    <w:abstractNumId w:val="96"/>
+    <w:abstractNumId w:val="98"/>
   </w:num>
   <w:num w:numId="3">
     <w:abstractNumId w:val="15"/>
   </w:num>
   <w:num w:numId="4">
-    <w:abstractNumId w:val="70"/>
+    <w:abstractNumId w:val="71"/>
   </w:num>
   <w:num w:numId="5">
     <w:abstractNumId w:val="18"/>
   </w:num>
   <w:num w:numId="6">
-    <w:abstractNumId w:val="50"/>
+    <w:abstractNumId w:val="51"/>
   </w:num>
   <w:num w:numId="7">
     <w:abstractNumId w:val="24"/>
@@ -37444,10 +38191,10 @@
     <w:abstractNumId w:val="14"/>
   </w:num>
   <w:num w:numId="10">
-    <w:abstractNumId w:val="77"/>
+    <w:abstractNumId w:val="79"/>
   </w:num>
   <w:num w:numId="11">
-    <w:abstractNumId w:val="93"/>
+    <w:abstractNumId w:val="95"/>
   </w:num>
   <w:num w:numId="12">
     <w:abstractNumId w:val="16"/>
@@ -37456,19 +38203,19 @@
     <w:abstractNumId w:val="34"/>
   </w:num>
   <w:num w:numId="14">
-    <w:abstractNumId w:val="82"/>
+    <w:abstractNumId w:val="84"/>
   </w:num>
   <w:num w:numId="15">
     <w:abstractNumId w:val="35"/>
   </w:num>
   <w:num w:numId="16">
-    <w:abstractNumId w:val="92"/>
+    <w:abstractNumId w:val="94"/>
   </w:num>
   <w:num w:numId="17">
-    <w:abstractNumId w:val="65"/>
+    <w:abstractNumId w:val="66"/>
   </w:num>
   <w:num w:numId="18">
-    <w:abstractNumId w:val="85"/>
+    <w:abstractNumId w:val="87"/>
   </w:num>
   <w:num w:numId="19">
     <w:abstractNumId w:val="3"/>
@@ -37480,43 +38227,43 @@
     <w:abstractNumId w:val="40"/>
   </w:num>
   <w:num w:numId="22">
-    <w:abstractNumId w:val="60"/>
+    <w:abstractNumId w:val="61"/>
   </w:num>
   <w:num w:numId="23">
     <w:abstractNumId w:val="49"/>
   </w:num>
   <w:num w:numId="24">
-    <w:abstractNumId w:val="53"/>
+    <w:abstractNumId w:val="54"/>
   </w:num>
   <w:num w:numId="25">
-    <w:abstractNumId w:val="86"/>
+    <w:abstractNumId w:val="88"/>
   </w:num>
   <w:num w:numId="26">
-    <w:abstractNumId w:val="55"/>
+    <w:abstractNumId w:val="56"/>
   </w:num>
   <w:num w:numId="27">
-    <w:abstractNumId w:val="98"/>
+    <w:abstractNumId w:val="100"/>
   </w:num>
   <w:num w:numId="28">
-    <w:abstractNumId w:val="62"/>
+    <w:abstractNumId w:val="63"/>
   </w:num>
   <w:num w:numId="29">
-    <w:abstractNumId w:val="106"/>
+    <w:abstractNumId w:val="109"/>
   </w:num>
   <w:num w:numId="30">
     <w:abstractNumId w:val="31"/>
   </w:num>
   <w:num w:numId="31">
-    <w:abstractNumId w:val="78"/>
+    <w:abstractNumId w:val="80"/>
   </w:num>
   <w:num w:numId="32">
-    <w:abstractNumId w:val="76"/>
+    <w:abstractNumId w:val="77"/>
   </w:num>
   <w:num w:numId="33">
-    <w:abstractNumId w:val="56"/>
+    <w:abstractNumId w:val="57"/>
   </w:num>
   <w:num w:numId="34">
-    <w:abstractNumId w:val="94"/>
+    <w:abstractNumId w:val="96"/>
   </w:num>
   <w:num w:numId="35">
     <w:abstractNumId w:val="2"/>
@@ -37525,7 +38272,7 @@
     <w:abstractNumId w:val="37"/>
   </w:num>
   <w:num w:numId="37">
-    <w:abstractNumId w:val="79"/>
+    <w:abstractNumId w:val="81"/>
   </w:num>
   <w:num w:numId="38">
     <w:abstractNumId w:val="39"/>
@@ -37534,25 +38281,25 @@
     <w:abstractNumId w:val="38"/>
   </w:num>
   <w:num w:numId="40">
-    <w:abstractNumId w:val="87"/>
+    <w:abstractNumId w:val="89"/>
   </w:num>
   <w:num w:numId="41">
     <w:abstractNumId w:val="8"/>
   </w:num>
   <w:num w:numId="42">
-    <w:abstractNumId w:val="105"/>
+    <w:abstractNumId w:val="108"/>
   </w:num>
   <w:num w:numId="43">
-    <w:abstractNumId w:val="75"/>
+    <w:abstractNumId w:val="76"/>
   </w:num>
   <w:num w:numId="44">
-    <w:abstractNumId w:val="100"/>
+    <w:abstractNumId w:val="102"/>
   </w:num>
   <w:num w:numId="45">
-    <w:abstractNumId w:val="58"/>
+    <w:abstractNumId w:val="59"/>
   </w:num>
   <w:num w:numId="46">
-    <w:abstractNumId w:val="104"/>
+    <w:abstractNumId w:val="107"/>
   </w:num>
   <w:num w:numId="47">
     <w:abstractNumId w:val="4"/>
@@ -37567,10 +38314,10 @@
     <w:abstractNumId w:val="30"/>
   </w:num>
   <w:num w:numId="51">
-    <w:abstractNumId w:val="74"/>
+    <w:abstractNumId w:val="75"/>
   </w:num>
   <w:num w:numId="52">
-    <w:abstractNumId w:val="54"/>
+    <w:abstractNumId w:val="55"/>
   </w:num>
   <w:num w:numId="53">
     <w:abstractNumId w:val="7"/>
@@ -37579,7 +38326,7 @@
     <w:abstractNumId w:val="42"/>
   </w:num>
   <w:num w:numId="55">
-    <w:abstractNumId w:val="99"/>
+    <w:abstractNumId w:val="101"/>
   </w:num>
   <w:num w:numId="56">
     <w:abstractNumId w:val="29"/>
@@ -37591,10 +38338,10 @@
     <w:abstractNumId w:val="47"/>
   </w:num>
   <w:num w:numId="59">
-    <w:abstractNumId w:val="101"/>
+    <w:abstractNumId w:val="103"/>
   </w:num>
   <w:num w:numId="60">
-    <w:abstractNumId w:val="63"/>
+    <w:abstractNumId w:val="64"/>
   </w:num>
   <w:num w:numId="61">
     <w:abstractNumId w:val="28"/>
@@ -37603,7 +38350,7 @@
     <w:abstractNumId w:val="27"/>
   </w:num>
   <w:num w:numId="63">
-    <w:abstractNumId w:val="57"/>
+    <w:abstractNumId w:val="58"/>
   </w:num>
   <w:num w:numId="64">
     <w:abstractNumId w:val="21"/>
@@ -37612,28 +38359,28 @@
     <w:abstractNumId w:val="19"/>
   </w:num>
   <w:num w:numId="66">
-    <w:abstractNumId w:val="73"/>
+    <w:abstractNumId w:val="74"/>
   </w:num>
   <w:num w:numId="67">
-    <w:abstractNumId w:val="61"/>
+    <w:abstractNumId w:val="62"/>
   </w:num>
   <w:num w:numId="68">
     <w:abstractNumId w:val="26"/>
   </w:num>
   <w:num w:numId="69">
-    <w:abstractNumId w:val="69"/>
+    <w:abstractNumId w:val="70"/>
   </w:num>
   <w:num w:numId="70">
     <w:abstractNumId w:val="6"/>
   </w:num>
   <w:num w:numId="71">
-    <w:abstractNumId w:val="68"/>
+    <w:abstractNumId w:val="69"/>
   </w:num>
   <w:num w:numId="72">
     <w:abstractNumId w:val="44"/>
   </w:num>
   <w:num w:numId="73">
-    <w:abstractNumId w:val="90"/>
+    <w:abstractNumId w:val="92"/>
   </w:num>
   <w:num w:numId="74">
     <w:abstractNumId w:val="11"/>
@@ -37645,31 +38392,31 @@
     <w:abstractNumId w:val="1"/>
   </w:num>
   <w:num w:numId="77">
-    <w:abstractNumId w:val="66"/>
+    <w:abstractNumId w:val="67"/>
   </w:num>
   <w:num w:numId="78">
-    <w:abstractNumId w:val="71"/>
+    <w:abstractNumId w:val="72"/>
   </w:num>
   <w:num w:numId="79">
     <w:abstractNumId w:val="0"/>
   </w:num>
   <w:num w:numId="80">
-    <w:abstractNumId w:val="88"/>
+    <w:abstractNumId w:val="90"/>
   </w:num>
   <w:num w:numId="81">
-    <w:abstractNumId w:val="67"/>
+    <w:abstractNumId w:val="68"/>
   </w:num>
   <w:num w:numId="82">
-    <w:abstractNumId w:val="91"/>
+    <w:abstractNumId w:val="93"/>
   </w:num>
   <w:num w:numId="83">
     <w:abstractNumId w:val="12"/>
   </w:num>
   <w:num w:numId="84">
-    <w:abstractNumId w:val="72"/>
+    <w:abstractNumId w:val="73"/>
   </w:num>
   <w:num w:numId="85">
-    <w:abstractNumId w:val="83"/>
+    <w:abstractNumId w:val="85"/>
   </w:num>
   <w:num w:numId="86">
     <w:abstractNumId w:val="36"/>
@@ -37678,34 +38425,34 @@
     <w:abstractNumId w:val="13"/>
   </w:num>
   <w:num w:numId="88">
-    <w:abstractNumId w:val="52"/>
+    <w:abstractNumId w:val="53"/>
   </w:num>
   <w:num w:numId="89">
-    <w:abstractNumId w:val="89"/>
+    <w:abstractNumId w:val="91"/>
   </w:num>
   <w:num w:numId="90">
-    <w:abstractNumId w:val="81"/>
+    <w:abstractNumId w:val="83"/>
   </w:num>
   <w:num w:numId="91">
-    <w:abstractNumId w:val="107"/>
+    <w:abstractNumId w:val="110"/>
   </w:num>
   <w:num w:numId="92">
     <w:abstractNumId w:val="48"/>
   </w:num>
   <w:num w:numId="93">
-    <w:abstractNumId w:val="84"/>
+    <w:abstractNumId w:val="86"/>
   </w:num>
   <w:num w:numId="94">
     <w:abstractNumId w:val="32"/>
   </w:num>
   <w:num w:numId="95">
-    <w:abstractNumId w:val="95"/>
+    <w:abstractNumId w:val="97"/>
   </w:num>
   <w:num w:numId="96">
     <w:abstractNumId w:val="17"/>
   </w:num>
   <w:num w:numId="97">
-    <w:abstractNumId w:val="102"/>
+    <w:abstractNumId w:val="104"/>
   </w:num>
   <w:num w:numId="98">
     <w:abstractNumId w:val="5"/>
@@ -37714,31 +38461,40 @@
     <w:abstractNumId w:val="43"/>
   </w:num>
   <w:num w:numId="100">
-    <w:abstractNumId w:val="103"/>
+    <w:abstractNumId w:val="105"/>
   </w:num>
   <w:num w:numId="101">
-    <w:abstractNumId w:val="64"/>
+    <w:abstractNumId w:val="65"/>
   </w:num>
   <w:num w:numId="102">
-    <w:abstractNumId w:val="51"/>
+    <w:abstractNumId w:val="52"/>
   </w:num>
   <w:num w:numId="103">
     <w:abstractNumId w:val="33"/>
   </w:num>
   <w:num w:numId="104">
-    <w:abstractNumId w:val="80"/>
+    <w:abstractNumId w:val="82"/>
   </w:num>
   <w:num w:numId="105">
     <w:abstractNumId w:val="46"/>
   </w:num>
   <w:num w:numId="106">
-    <w:abstractNumId w:val="59"/>
+    <w:abstractNumId w:val="60"/>
   </w:num>
   <w:num w:numId="107">
     <w:abstractNumId w:val="9"/>
   </w:num>
   <w:num w:numId="108">
-    <w:abstractNumId w:val="97"/>
+    <w:abstractNumId w:val="99"/>
+  </w:num>
+  <w:num w:numId="109">
+    <w:abstractNumId w:val="78"/>
+  </w:num>
+  <w:num w:numId="110">
+    <w:abstractNumId w:val="50"/>
+  </w:num>
+  <w:num w:numId="111">
+    <w:abstractNumId w:val="106"/>
   </w:num>
   <w:numIdMacAtCleanup w:val="101"/>
 </w:numbering>
@@ -37908,6 +38664,7 @@
   <w:style w:type="character" w:default="1" w:styleId="DefaultParagraphFont">
     <w:name w:val="Default Paragraph Font"/>
     <w:uiPriority w:val="1"/>
+    <w:semiHidden/>
     <w:unhideWhenUsed/>
   </w:style>
   <w:style w:type="table" w:default="1" w:styleId="TableNormal">
@@ -38193,6 +38950,7 @@
   <w:style w:type="character" w:default="1" w:styleId="DefaultParagraphFont">
     <w:name w:val="Default Paragraph Font"/>
     <w:uiPriority w:val="1"/>
+    <w:semiHidden/>
     <w:unhideWhenUsed/>
   </w:style>
   <w:style w:type="table" w:default="1" w:styleId="TableNormal">

</xml_diff>

<commit_message>
Notes on Kleinbaum et. al. (2014) chapter 15
</commit_message>
<xml_diff>
--- a/Notes/KleinbaumKupperNizamRosenberg_2014_Applied-Regression-Analysis.docx
+++ b/Notes/KleinbaumKupperNizamRosenberg_2014_Applied-Regression-Analysis.docx
@@ -25205,6 +25205,1408 @@
         </w:numPr>
         <w:spacing w:after="0" w:line="240" w:lineRule="auto"/>
       </w:pPr>
+      <w:r>
+        <w:t>y</w:t>
+      </w:r>
+      <w:r>
+        <w:t xml:space="preserve"> = </w:t>
+      </w:r>
+      <w:r>
+        <w:t>c</w:t>
+      </w:r>
+      <w:r>
+        <w:rPr>
+          <w:vertAlign w:val="subscript"/>
+        </w:rPr>
+        <w:t>0</w:t>
+      </w:r>
+      <w:r>
+        <w:t xml:space="preserve"> + </w:t>
+      </w:r>
+      <w:r>
+        <w:t>c</w:t>
+      </w:r>
+      <w:r>
+        <w:rPr>
+          <w:vertAlign w:val="subscript"/>
+        </w:rPr>
+        <w:t>1</w:t>
+      </w:r>
+      <w:r>
+        <w:t xml:space="preserve">X + </w:t>
+      </w:r>
+      <w:r>
+        <w:t>c</w:t>
+      </w:r>
+      <w:r>
+        <w:rPr>
+          <w:vertAlign w:val="subscript"/>
+        </w:rPr>
+        <w:t>2</w:t>
+      </w:r>
+      <w:r>
+        <w:t>X</w:t>
+      </w:r>
+      <w:r>
+        <w:rPr>
+          <w:vertAlign w:val="superscript"/>
+        </w:rPr>
+        <w:t>2</w:t>
+      </w:r>
+      <w:r>
+        <w:t xml:space="preserve"> + … + </w:t>
+      </w:r>
+      <w:proofErr w:type="spellStart"/>
+      <w:r>
+        <w:t>c</w:t>
+      </w:r>
+      <w:r>
+        <w:rPr>
+          <w:vertAlign w:val="subscript"/>
+        </w:rPr>
+        <w:t>k</w:t>
+      </w:r>
+      <w:r>
+        <w:t>X</w:t>
+      </w:r>
+      <w:r>
+        <w:rPr>
+          <w:vertAlign w:val="superscript"/>
+        </w:rPr>
+        <w:t>k</w:t>
+      </w:r>
+      <w:proofErr w:type="spellEnd"/>
+    </w:p>
+    <w:p>
+      <w:pPr>
+        <w:pStyle w:val="ListParagraph"/>
+        <w:numPr>
+          <w:ilvl w:val="0"/>
+          <w:numId w:val="111"/>
+        </w:numPr>
+        <w:spacing w:after="0" w:line="240" w:lineRule="auto"/>
+      </w:pPr>
+      <w:r>
+        <w:t>Parabolic model</w:t>
+      </w:r>
+    </w:p>
+    <w:p>
+      <w:pPr>
+        <w:pStyle w:val="ListParagraph"/>
+        <w:numPr>
+          <w:ilvl w:val="1"/>
+          <w:numId w:val="111"/>
+        </w:numPr>
+        <w:spacing w:after="0" w:line="240" w:lineRule="auto"/>
+      </w:pPr>
+      <w:r>
+        <w:t>k = 2</w:t>
+      </w:r>
+    </w:p>
+    <w:p>
+      <w:pPr>
+        <w:pStyle w:val="ListParagraph"/>
+        <w:numPr>
+          <w:ilvl w:val="1"/>
+          <w:numId w:val="111"/>
+        </w:numPr>
+        <w:spacing w:after="0" w:line="240" w:lineRule="auto"/>
+      </w:pPr>
+      <w:proofErr w:type="spellStart"/>
+      <w:r>
+        <w:t>μ</w:t>
+      </w:r>
+      <w:r>
+        <w:rPr>
+          <w:vertAlign w:val="subscript"/>
+        </w:rPr>
+        <w:t>Y|X</w:t>
+      </w:r>
+      <w:proofErr w:type="spellEnd"/>
+      <w:r>
+        <w:t xml:space="preserve"> = β</w:t>
+      </w:r>
+      <w:r>
+        <w:rPr>
+          <w:vertAlign w:val="subscript"/>
+        </w:rPr>
+        <w:t>0</w:t>
+      </w:r>
+      <w:r>
+        <w:t xml:space="preserve"> + β</w:t>
+      </w:r>
+      <w:r>
+        <w:rPr>
+          <w:vertAlign w:val="subscript"/>
+        </w:rPr>
+        <w:t>1</w:t>
+      </w:r>
+      <w:r>
+        <w:t>X + β</w:t>
+      </w:r>
+      <w:r>
+        <w:rPr>
+          <w:vertAlign w:val="subscript"/>
+        </w:rPr>
+        <w:t>2</w:t>
+      </w:r>
+      <w:r>
+        <w:t>X</w:t>
+      </w:r>
+      <w:r>
+        <w:rPr>
+          <w:vertAlign w:val="superscript"/>
+        </w:rPr>
+        <w:t>2</w:t>
+      </w:r>
+      <w:r>
+        <w:t xml:space="preserve"> </w:t>
+      </w:r>
+    </w:p>
+    <w:p>
+      <w:pPr>
+        <w:pStyle w:val="ListParagraph"/>
+        <w:numPr>
+          <w:ilvl w:val="1"/>
+          <w:numId w:val="111"/>
+        </w:numPr>
+        <w:spacing w:after="0" w:line="240" w:lineRule="auto"/>
+      </w:pPr>
+      <w:r>
+        <w:t>Y</w:t>
+      </w:r>
+      <w:r>
+        <w:t xml:space="preserve"> = β</w:t>
+      </w:r>
+      <w:r>
+        <w:rPr>
+          <w:vertAlign w:val="subscript"/>
+        </w:rPr>
+        <w:t>0</w:t>
+      </w:r>
+      <w:r>
+        <w:t xml:space="preserve"> + β</w:t>
+      </w:r>
+      <w:r>
+        <w:rPr>
+          <w:vertAlign w:val="subscript"/>
+        </w:rPr>
+        <w:t>1</w:t>
+      </w:r>
+      <w:r>
+        <w:t>X + β</w:t>
+      </w:r>
+      <w:r>
+        <w:rPr>
+          <w:vertAlign w:val="subscript"/>
+        </w:rPr>
+        <w:t>2</w:t>
+      </w:r>
+      <w:r>
+        <w:t>X</w:t>
+      </w:r>
+      <w:r>
+        <w:rPr>
+          <w:vertAlign w:val="superscript"/>
+        </w:rPr>
+        <w:t>2</w:t>
+      </w:r>
+      <w:r>
+        <w:t xml:space="preserve"> + E</w:t>
+      </w:r>
+    </w:p>
+    <w:p>
+      <w:pPr>
+        <w:spacing w:after="0" w:line="240" w:lineRule="auto"/>
+      </w:pPr>
+    </w:p>
+    <w:p>
+      <w:pPr>
+        <w:spacing w:after="0" w:line="240" w:lineRule="auto"/>
+      </w:pPr>
+      <w:r>
+        <w:t>Least-squares Procedure for Fitting a Parabola</w:t>
+      </w:r>
+    </w:p>
+    <w:p>
+      <w:pPr>
+        <w:pStyle w:val="ListParagraph"/>
+        <w:numPr>
+          <w:ilvl w:val="0"/>
+          <w:numId w:val="112"/>
+        </w:numPr>
+        <w:spacing w:after="0" w:line="240" w:lineRule="auto"/>
+      </w:pPr>
+      <w:r>
+        <w:t>Minimize the sum of the squares of deviations (errors)</w:t>
+      </w:r>
+    </w:p>
+    <w:p>
+      <w:pPr>
+        <w:spacing w:after="0" w:line="240" w:lineRule="auto"/>
+      </w:pPr>
+    </w:p>
+    <w:p>
+      <w:pPr>
+        <w:spacing w:after="0" w:line="240" w:lineRule="auto"/>
+      </w:pPr>
+      <w:r>
+        <w:t>ANOVA Table for Second-Order Polynomial Regression</w:t>
+      </w:r>
+    </w:p>
+    <w:p>
+      <w:pPr>
+        <w:pStyle w:val="ListParagraph"/>
+        <w:numPr>
+          <w:ilvl w:val="0"/>
+          <w:numId w:val="112"/>
+        </w:numPr>
+        <w:spacing w:after="0" w:line="240" w:lineRule="auto"/>
+      </w:pPr>
+      <w:r>
+        <w:t>Variables-added-last test for each term should be avoided</w:t>
+      </w:r>
+    </w:p>
+    <w:p>
+      <w:pPr>
+        <w:pStyle w:val="ListParagraph"/>
+        <w:numPr>
+          <w:ilvl w:val="0"/>
+          <w:numId w:val="112"/>
+        </w:numPr>
+        <w:spacing w:after="0" w:line="240" w:lineRule="auto"/>
+      </w:pPr>
+      <w:r>
+        <w:t>Use variables-added-in-order tests</w:t>
+      </w:r>
+    </w:p>
+    <w:p>
+      <w:pPr>
+        <w:spacing w:after="0" w:line="240" w:lineRule="auto"/>
+      </w:pPr>
+    </w:p>
+    <w:p>
+      <w:pPr>
+        <w:spacing w:after="0" w:line="240" w:lineRule="auto"/>
+      </w:pPr>
+      <w:r>
+        <w:t>Inferences Associated with Second-Order Polynomial Regression</w:t>
+      </w:r>
+    </w:p>
+    <w:p>
+      <w:pPr>
+        <w:pStyle w:val="ListParagraph"/>
+        <w:numPr>
+          <w:ilvl w:val="0"/>
+          <w:numId w:val="113"/>
+        </w:numPr>
+        <w:spacing w:after="0" w:line="240" w:lineRule="auto"/>
+      </w:pPr>
+      <w:r>
+        <w:t>Three basic inferential questions</w:t>
+      </w:r>
+    </w:p>
+    <w:p>
+      <w:pPr>
+        <w:pStyle w:val="ListParagraph"/>
+        <w:numPr>
+          <w:ilvl w:val="1"/>
+          <w:numId w:val="113"/>
+        </w:numPr>
+        <w:spacing w:after="0" w:line="240" w:lineRule="auto"/>
+      </w:pPr>
+      <w:r>
+        <w:t xml:space="preserve">Is the overall regression significant (versus using </w:t>
+      </w:r>
+      <m:oMath>
+        <m:acc>
+          <m:accPr>
+            <m:chr m:val="̅"/>
+            <m:ctrlPr>
+              <w:rPr>
+                <w:rFonts w:ascii="Cambria Math" w:hAnsi="Cambria Math"/>
+                <w:i/>
+              </w:rPr>
+            </m:ctrlPr>
+          </m:accPr>
+          <m:e>
+            <m:r>
+              <w:rPr>
+                <w:rFonts w:ascii="Cambria Math" w:hAnsi="Cambria Math"/>
+              </w:rPr>
+              <m:t>Y</m:t>
+            </m:r>
+          </m:e>
+        </m:acc>
+      </m:oMath>
+      <w:r>
+        <w:rPr>
+          <w:rFonts w:eastAsiaTheme="minorEastAsia"/>
+        </w:rPr>
+        <w:t xml:space="preserve"> as the estimate)?</w:t>
+      </w:r>
+    </w:p>
+    <w:p>
+      <w:pPr>
+        <w:pStyle w:val="ListParagraph"/>
+        <w:numPr>
+          <w:ilvl w:val="1"/>
+          <w:numId w:val="113"/>
+        </w:numPr>
+        <w:spacing w:after="0" w:line="240" w:lineRule="auto"/>
+      </w:pPr>
+      <w:r>
+        <w:rPr>
+          <w:rFonts w:eastAsiaTheme="minorEastAsia"/>
+        </w:rPr>
+        <w:t>Does the second-order model provide significantly more predictive power than the straight-line model?</w:t>
+      </w:r>
+    </w:p>
+    <w:p>
+      <w:pPr>
+        <w:pStyle w:val="ListParagraph"/>
+        <w:numPr>
+          <w:ilvl w:val="1"/>
+          <w:numId w:val="113"/>
+        </w:numPr>
+        <w:spacing w:after="0" w:line="240" w:lineRule="auto"/>
+      </w:pPr>
+      <w:r>
+        <w:rPr>
+          <w:rFonts w:eastAsiaTheme="minorEastAsia"/>
+        </w:rPr>
+        <w:lastRenderedPageBreak/>
+        <w:t>If the second-order model is more appropriate than a straight-line model, should we add higher-order terms to the second-order model?</w:t>
+      </w:r>
+    </w:p>
+    <w:p>
+      <w:pPr>
+        <w:pStyle w:val="ListParagraph"/>
+        <w:numPr>
+          <w:ilvl w:val="0"/>
+          <w:numId w:val="113"/>
+        </w:numPr>
+        <w:spacing w:after="0" w:line="240" w:lineRule="auto"/>
+      </w:pPr>
+      <w:r>
+        <w:rPr>
+          <w:rFonts w:eastAsiaTheme="minorEastAsia"/>
+        </w:rPr>
+        <w:t>Test for overall regression and strength of the overall parabolic relationship.</w:t>
+      </w:r>
+    </w:p>
+    <w:p>
+      <w:pPr>
+        <w:pStyle w:val="ListParagraph"/>
+        <w:numPr>
+          <w:ilvl w:val="1"/>
+          <w:numId w:val="113"/>
+        </w:numPr>
+        <w:spacing w:after="0" w:line="240" w:lineRule="auto"/>
+      </w:pPr>
+      <w:r>
+        <w:rPr>
+          <w:rFonts w:eastAsiaTheme="minorEastAsia"/>
+        </w:rPr>
+        <w:t>H</w:t>
+      </w:r>
+      <w:r>
+        <w:rPr>
+          <w:rFonts w:eastAsiaTheme="minorEastAsia"/>
+          <w:vertAlign w:val="subscript"/>
+        </w:rPr>
+        <w:t>0</w:t>
+      </w:r>
+      <w:r>
+        <w:rPr>
+          <w:rFonts w:eastAsiaTheme="minorEastAsia"/>
+        </w:rPr>
+        <w:t>: β</w:t>
+      </w:r>
+      <w:r>
+        <w:rPr>
+          <w:rFonts w:eastAsiaTheme="minorEastAsia"/>
+          <w:vertAlign w:val="subscript"/>
+        </w:rPr>
+        <w:t>1</w:t>
+      </w:r>
+      <w:r>
+        <w:rPr>
+          <w:rFonts w:eastAsiaTheme="minorEastAsia"/>
+        </w:rPr>
+        <w:t xml:space="preserve"> = β</w:t>
+      </w:r>
+      <w:r>
+        <w:rPr>
+          <w:rFonts w:eastAsiaTheme="minorEastAsia"/>
+          <w:vertAlign w:val="subscript"/>
+        </w:rPr>
+        <w:t>2</w:t>
+      </w:r>
+      <w:r>
+        <w:rPr>
+          <w:rFonts w:eastAsiaTheme="minorEastAsia"/>
+        </w:rPr>
+        <w:t xml:space="preserve"> = 0</w:t>
+      </w:r>
+    </w:p>
+    <w:p>
+      <w:pPr>
+        <w:pStyle w:val="ListParagraph"/>
+        <w:numPr>
+          <w:ilvl w:val="1"/>
+          <w:numId w:val="113"/>
+        </w:numPr>
+        <w:spacing w:after="0" w:line="240" w:lineRule="auto"/>
+      </w:pPr>
+      <w:r>
+        <w:rPr>
+          <w:rFonts w:eastAsiaTheme="minorEastAsia"/>
+        </w:rPr>
+        <w:t>Use F-statistic</w:t>
+      </w:r>
+    </w:p>
+    <w:p>
+      <w:pPr>
+        <w:pStyle w:val="ListParagraph"/>
+        <w:numPr>
+          <w:ilvl w:val="1"/>
+          <w:numId w:val="113"/>
+        </w:numPr>
+        <w:spacing w:after="0" w:line="240" w:lineRule="auto"/>
+      </w:pPr>
+      <w:r>
+        <w:rPr>
+          <w:rFonts w:eastAsiaTheme="minorEastAsia"/>
+        </w:rPr>
+        <w:t>Use R</w:t>
+      </w:r>
+      <w:r>
+        <w:rPr>
+          <w:rFonts w:eastAsiaTheme="minorEastAsia"/>
+          <w:vertAlign w:val="superscript"/>
+        </w:rPr>
+        <w:t>2</w:t>
+      </w:r>
+      <w:r>
+        <w:rPr>
+          <w:rFonts w:eastAsiaTheme="minorEastAsia"/>
+        </w:rPr>
+        <w:t xml:space="preserve"> as quantitative measure of how well the model predicts the dependent variable.</w:t>
+      </w:r>
+    </w:p>
+    <w:p>
+      <w:pPr>
+        <w:pStyle w:val="ListParagraph"/>
+        <w:numPr>
+          <w:ilvl w:val="0"/>
+          <w:numId w:val="113"/>
+        </w:numPr>
+        <w:spacing w:after="0" w:line="240" w:lineRule="auto"/>
+      </w:pPr>
+      <w:r>
+        <w:rPr>
+          <w:rFonts w:eastAsiaTheme="minorEastAsia"/>
+        </w:rPr>
+        <w:t>Test for the addition of the X</w:t>
+      </w:r>
+      <w:r>
+        <w:rPr>
+          <w:rFonts w:eastAsiaTheme="minorEastAsia"/>
+          <w:vertAlign w:val="superscript"/>
+        </w:rPr>
+        <w:t>2</w:t>
+      </w:r>
+      <w:r>
+        <w:rPr>
+          <w:rFonts w:eastAsiaTheme="minorEastAsia"/>
+        </w:rPr>
+        <w:t xml:space="preserve"> term to the model</w:t>
+      </w:r>
+    </w:p>
+    <w:p>
+      <w:pPr>
+        <w:pStyle w:val="ListParagraph"/>
+        <w:numPr>
+          <w:ilvl w:val="1"/>
+          <w:numId w:val="113"/>
+        </w:numPr>
+        <w:spacing w:after="0" w:line="240" w:lineRule="auto"/>
+      </w:pPr>
+      <w:r>
+        <w:rPr>
+          <w:rFonts w:eastAsiaTheme="minorEastAsia"/>
+        </w:rPr>
+        <w:t>H</w:t>
+      </w:r>
+      <w:r>
+        <w:rPr>
+          <w:rFonts w:eastAsiaTheme="minorEastAsia"/>
+          <w:vertAlign w:val="subscript"/>
+        </w:rPr>
+        <w:t>0</w:t>
+      </w:r>
+      <w:r>
+        <w:rPr>
+          <w:rFonts w:eastAsiaTheme="minorEastAsia"/>
+        </w:rPr>
+        <w:t>: β</w:t>
+      </w:r>
+      <w:r>
+        <w:rPr>
+          <w:rFonts w:eastAsiaTheme="minorEastAsia"/>
+          <w:vertAlign w:val="subscript"/>
+        </w:rPr>
+        <w:t>2</w:t>
+      </w:r>
+      <w:r>
+        <w:rPr>
+          <w:rFonts w:eastAsiaTheme="minorEastAsia"/>
+        </w:rPr>
+        <w:t xml:space="preserve"> = 0</w:t>
+      </w:r>
+    </w:p>
+    <w:p>
+      <w:pPr>
+        <w:pStyle w:val="ListParagraph"/>
+        <w:numPr>
+          <w:ilvl w:val="1"/>
+          <w:numId w:val="113"/>
+        </w:numPr>
+        <w:spacing w:after="0" w:line="240" w:lineRule="auto"/>
+      </w:pPr>
+      <w:r>
+        <w:rPr>
+          <w:rFonts w:eastAsiaTheme="minorEastAsia"/>
+        </w:rPr>
+        <w:t>Use F-statistic</w:t>
+      </w:r>
+    </w:p>
+    <w:p>
+      <w:pPr>
+        <w:pStyle w:val="ListParagraph"/>
+        <w:numPr>
+          <w:ilvl w:val="1"/>
+          <w:numId w:val="113"/>
+        </w:numPr>
+        <w:spacing w:after="0" w:line="240" w:lineRule="auto"/>
+      </w:pPr>
+      <w:r>
+        <w:rPr>
+          <w:rFonts w:eastAsiaTheme="minorEastAsia"/>
+        </w:rPr>
+        <w:t>Use R</w:t>
+      </w:r>
+      <w:r>
+        <w:rPr>
+          <w:rFonts w:eastAsiaTheme="minorEastAsia"/>
+          <w:vertAlign w:val="superscript"/>
+        </w:rPr>
+        <w:t>2</w:t>
+      </w:r>
+      <w:r>
+        <w:rPr>
+          <w:rFonts w:eastAsiaTheme="minorEastAsia"/>
+        </w:rPr>
+        <w:t xml:space="preserve"> as quantitative measure of how well the model predicts the dependent variable.</w:t>
+      </w:r>
+    </w:p>
+    <w:p>
+      <w:pPr>
+        <w:pStyle w:val="ListParagraph"/>
+        <w:numPr>
+          <w:ilvl w:val="0"/>
+          <w:numId w:val="113"/>
+        </w:numPr>
+        <w:spacing w:after="0" w:line="240" w:lineRule="auto"/>
+      </w:pPr>
+      <w:r>
+        <w:t>Testing for adequacy of the second-order model</w:t>
+      </w:r>
+    </w:p>
+    <w:p>
+      <w:pPr>
+        <w:pStyle w:val="ListParagraph"/>
+        <w:numPr>
+          <w:ilvl w:val="1"/>
+          <w:numId w:val="113"/>
+        </w:numPr>
+        <w:spacing w:after="0" w:line="240" w:lineRule="auto"/>
+      </w:pPr>
+      <w:r>
+        <w:t>Use lack-of-fit test</w:t>
+      </w:r>
+    </w:p>
+    <w:p>
+      <w:pPr>
+        <w:pStyle w:val="ListParagraph"/>
+        <w:numPr>
+          <w:ilvl w:val="1"/>
+          <w:numId w:val="113"/>
+        </w:numPr>
+        <w:spacing w:after="0" w:line="240" w:lineRule="auto"/>
+      </w:pPr>
+      <w:r>
+        <w:t>Partial or multiple partial F-test for additional terms</w:t>
+      </w:r>
+    </w:p>
+    <w:p>
+      <w:pPr>
+        <w:pStyle w:val="ListParagraph"/>
+        <w:numPr>
+          <w:ilvl w:val="0"/>
+          <w:numId w:val="113"/>
+        </w:numPr>
+        <w:spacing w:after="0" w:line="240" w:lineRule="auto"/>
+      </w:pPr>
+      <w:r>
+        <w:t>Fitting and testing higher-order models</w:t>
+      </w:r>
+    </w:p>
+    <w:p>
+      <w:pPr>
+        <w:pStyle w:val="ListParagraph"/>
+        <w:numPr>
+          <w:ilvl w:val="1"/>
+          <w:numId w:val="113"/>
+        </w:numPr>
+        <w:spacing w:after="0" w:line="240" w:lineRule="auto"/>
+      </w:pPr>
+      <w:r>
+        <w:t>Same methods apply to all higher-order polynomial models</w:t>
+      </w:r>
+    </w:p>
+    <w:p>
+      <w:pPr>
+        <w:pStyle w:val="ListParagraph"/>
+        <w:numPr>
+          <w:ilvl w:val="1"/>
+          <w:numId w:val="113"/>
+        </w:numPr>
+        <w:spacing w:after="0" w:line="240" w:lineRule="auto"/>
+      </w:pPr>
+      <w:r>
+        <w:t>Consider the number of relative extrema (bends of the curve)</w:t>
+      </w:r>
+    </w:p>
+    <w:p>
+      <w:pPr>
+        <w:pStyle w:val="ListParagraph"/>
+        <w:numPr>
+          <w:ilvl w:val="2"/>
+          <w:numId w:val="113"/>
+        </w:numPr>
+        <w:spacing w:after="0" w:line="240" w:lineRule="auto"/>
+      </w:pPr>
+      <w:r>
+        <w:t>Number of bends = k-1</w:t>
+      </w:r>
+    </w:p>
+    <w:p>
+      <w:pPr>
+        <w:pStyle w:val="ListParagraph"/>
+        <w:numPr>
+          <w:ilvl w:val="2"/>
+          <w:numId w:val="113"/>
+        </w:numPr>
+        <w:spacing w:after="0" w:line="240" w:lineRule="auto"/>
+      </w:pPr>
+      <w:r>
+        <w:t>Substantial theoretical evidence should exist to support using more than 3 terms.</w:t>
+      </w:r>
+    </w:p>
+    <w:p>
+      <w:pPr>
+        <w:pStyle w:val="ListParagraph"/>
+        <w:numPr>
+          <w:ilvl w:val="1"/>
+          <w:numId w:val="113"/>
+        </w:numPr>
+        <w:spacing w:after="0" w:line="240" w:lineRule="auto"/>
+      </w:pPr>
+      <w:r>
+        <w:t>Quantity of data limits the maximum order of a polynomial that may be fitted.</w:t>
+      </w:r>
+    </w:p>
+    <w:p>
+      <w:pPr>
+        <w:pStyle w:val="ListParagraph"/>
+        <w:numPr>
+          <w:ilvl w:val="2"/>
+          <w:numId w:val="113"/>
+        </w:numPr>
+        <w:spacing w:after="0" w:line="240" w:lineRule="auto"/>
+      </w:pPr>
+      <w:r>
+        <w:t>One less than the number of distinct X-values.</w:t>
+      </w:r>
+    </w:p>
+    <w:p>
+      <w:pPr>
+        <w:pStyle w:val="ListParagraph"/>
+        <w:numPr>
+          <w:ilvl w:val="2"/>
+          <w:numId w:val="113"/>
+        </w:numPr>
+        <w:spacing w:after="0" w:line="240" w:lineRule="auto"/>
+      </w:pPr>
+      <w:r>
+        <w:t>Replicate observations count only once.</w:t>
+      </w:r>
+    </w:p>
+    <w:p>
+      <w:pPr>
+        <w:pStyle w:val="ListParagraph"/>
+        <w:numPr>
+          <w:ilvl w:val="0"/>
+          <w:numId w:val="113"/>
+        </w:numPr>
+        <w:spacing w:after="0" w:line="240" w:lineRule="auto"/>
+      </w:pPr>
+      <w:r>
+        <w:t>Lack-of-fit tests</w:t>
+      </w:r>
+    </w:p>
+    <w:p>
+      <w:pPr>
+        <w:pStyle w:val="ListParagraph"/>
+        <w:numPr>
+          <w:ilvl w:val="1"/>
+          <w:numId w:val="113"/>
+        </w:numPr>
+        <w:spacing w:after="0" w:line="240" w:lineRule="auto"/>
+      </w:pPr>
+      <w:r>
+        <w:t>LOF test evaluates a model more complex than the one under primary consideration</w:t>
+      </w:r>
+    </w:p>
+    <w:p>
+      <w:pPr>
+        <w:pStyle w:val="ListParagraph"/>
+        <w:numPr>
+          <w:ilvl w:val="1"/>
+          <w:numId w:val="113"/>
+        </w:numPr>
+        <w:spacing w:after="0" w:line="240" w:lineRule="auto"/>
+      </w:pPr>
+      <w:r>
+        <w:t>Classical LOF test can only be applied if there are replicate observations</w:t>
+      </w:r>
+    </w:p>
+    <w:p>
+      <w:pPr>
+        <w:pStyle w:val="ListParagraph"/>
+        <w:numPr>
+          <w:ilvl w:val="1"/>
+          <w:numId w:val="113"/>
+        </w:numPr>
+        <w:spacing w:after="0" w:line="240" w:lineRule="auto"/>
+      </w:pPr>
+      <w:r>
+        <w:t>H</w:t>
+      </w:r>
+      <w:r>
+        <w:rPr>
+          <w:vertAlign w:val="subscript"/>
+        </w:rPr>
+        <w:t>0</w:t>
+      </w:r>
+      <w:r>
+        <w:t>:  regression coefficients for the highest-order model all</w:t>
+      </w:r>
+      <w:r>
+        <w:t xml:space="preserve"> </w:t>
+      </w:r>
+      <w:r>
+        <w:t>equal zero</w:t>
+      </w:r>
+    </w:p>
+    <w:p>
+      <w:pPr>
+        <w:pStyle w:val="ListParagraph"/>
+        <w:numPr>
+          <w:ilvl w:val="1"/>
+          <w:numId w:val="113"/>
+        </w:numPr>
+        <w:spacing w:after="0" w:line="240" w:lineRule="auto"/>
+      </w:pPr>
+      <w:r>
+        <w:t>Use a multiple partial F-test of the null hypothesis</w:t>
+      </w:r>
+    </w:p>
+    <w:p>
+      <w:pPr>
+        <w:pStyle w:val="ListParagraph"/>
+        <w:numPr>
+          <w:ilvl w:val="1"/>
+          <w:numId w:val="113"/>
+        </w:numPr>
+        <w:spacing w:after="0" w:line="240" w:lineRule="auto"/>
+      </w:pPr>
+      <w:r>
+        <w:t>Use only orthogonal polynomials for LOF test</w:t>
+      </w:r>
+    </w:p>
+    <w:p>
+      <w:pPr>
+        <w:pStyle w:val="ListParagraph"/>
+        <w:numPr>
+          <w:ilvl w:val="0"/>
+          <w:numId w:val="113"/>
+        </w:numPr>
+        <w:spacing w:after="0" w:line="240" w:lineRule="auto"/>
+      </w:pPr>
+      <w:r>
+        <w:t>Orthogonal polynomials</w:t>
+      </w:r>
+    </w:p>
+    <w:p>
+      <w:pPr>
+        <w:pStyle w:val="ListParagraph"/>
+        <w:numPr>
+          <w:ilvl w:val="1"/>
+          <w:numId w:val="113"/>
+        </w:numPr>
+        <w:spacing w:after="0" w:line="240" w:lineRule="auto"/>
+      </w:pPr>
+      <w:r>
+        <w:t>Natural polynomials are simple polynomials by themselves.</w:t>
+      </w:r>
+    </w:p>
+    <w:p>
+      <w:pPr>
+        <w:pStyle w:val="ListParagraph"/>
+        <w:numPr>
+          <w:ilvl w:val="1"/>
+          <w:numId w:val="113"/>
+        </w:numPr>
+        <w:spacing w:after="0" w:line="240" w:lineRule="auto"/>
+      </w:pPr>
+      <w:r>
+        <w:t>Orthogonal polynomials are defined in terms of the simple polynomials</w:t>
+      </w:r>
+    </w:p>
+    <w:p>
+      <w:pPr>
+        <w:pStyle w:val="ListParagraph"/>
+        <w:numPr>
+          <w:ilvl w:val="1"/>
+          <w:numId w:val="113"/>
+        </w:numPr>
+        <w:spacing w:after="0" w:line="240" w:lineRule="auto"/>
+      </w:pPr>
+      <w:r>
+        <w:t>Use orthogonal polynomials to avoid collinearity inherent in using natural polynomials</w:t>
+      </w:r>
+    </w:p>
+    <w:p>
+      <w:pPr>
+        <w:pStyle w:val="ListParagraph"/>
+        <w:numPr>
+          <w:ilvl w:val="2"/>
+          <w:numId w:val="113"/>
+        </w:numPr>
+        <w:spacing w:after="0" w:line="240" w:lineRule="auto"/>
+      </w:pPr>
+      <w:r>
+        <w:t>e.g., X</w:t>
+      </w:r>
+      <w:r>
+        <w:rPr>
+          <w:vertAlign w:val="subscript"/>
+        </w:rPr>
+        <w:t>1</w:t>
+      </w:r>
+      <w:r>
+        <w:t>* = a</w:t>
+      </w:r>
+      <w:r>
+        <w:rPr>
+          <w:vertAlign w:val="subscript"/>
+        </w:rPr>
+        <w:t>01</w:t>
+      </w:r>
+      <w:r>
+        <w:t xml:space="preserve"> + a</w:t>
+      </w:r>
+      <w:r>
+        <w:rPr>
+          <w:vertAlign w:val="subscript"/>
+        </w:rPr>
+        <w:t>11</w:t>
+      </w:r>
+      <w:r>
+        <w:t xml:space="preserve">X ; </w:t>
+      </w:r>
+      <w:r>
+        <w:t>X</w:t>
+      </w:r>
+      <w:r>
+        <w:rPr>
+          <w:vertAlign w:val="subscript"/>
+        </w:rPr>
+        <w:t>2</w:t>
+      </w:r>
+      <w:r>
+        <w:t>* = a</w:t>
+      </w:r>
+      <w:r>
+        <w:rPr>
+          <w:vertAlign w:val="subscript"/>
+        </w:rPr>
+        <w:t>02</w:t>
+      </w:r>
+      <w:r>
+        <w:t xml:space="preserve"> + a</w:t>
+      </w:r>
+      <w:r>
+        <w:rPr>
+          <w:vertAlign w:val="subscript"/>
+        </w:rPr>
+        <w:t>12</w:t>
+      </w:r>
+      <w:r>
+        <w:t>X</w:t>
+      </w:r>
+      <w:r>
+        <w:t xml:space="preserve"> + </w:t>
+      </w:r>
+      <w:r>
+        <w:t>a</w:t>
+      </w:r>
+      <w:r>
+        <w:rPr>
+          <w:vertAlign w:val="subscript"/>
+        </w:rPr>
+        <w:t>2</w:t>
+      </w:r>
+      <w:r>
+        <w:rPr>
+          <w:vertAlign w:val="subscript"/>
+        </w:rPr>
+        <w:t>2</w:t>
+      </w:r>
+      <w:r>
+        <w:t>X</w:t>
+      </w:r>
+      <w:r>
+        <w:rPr>
+          <w:vertAlign w:val="superscript"/>
+        </w:rPr>
+        <w:t>2</w:t>
+      </w:r>
+    </w:p>
+    <w:p>
+      <w:pPr>
+        <w:pStyle w:val="ListParagraph"/>
+        <w:numPr>
+          <w:ilvl w:val="1"/>
+          <w:numId w:val="113"/>
+        </w:numPr>
+        <w:spacing w:after="0" w:line="240" w:lineRule="auto"/>
+      </w:pPr>
+      <w:r>
+        <w:t>Each simple polynomial can be rewritten as a linear combination of the orthogonal</w:t>
+      </w:r>
+    </w:p>
+    <w:p>
+      <w:pPr>
+        <w:pStyle w:val="ListParagraph"/>
+        <w:numPr>
+          <w:ilvl w:val="1"/>
+          <w:numId w:val="113"/>
+        </w:numPr>
+        <w:spacing w:after="0" w:line="240" w:lineRule="auto"/>
+      </w:pPr>
+      <w:r>
+        <w:t>Simple polynomials are highly correlated with one another but the orthogonal polynomials are pairwise uncorrelated.</w:t>
+      </w:r>
+    </w:p>
+    <w:p>
+      <w:pPr>
+        <w:pStyle w:val="ListParagraph"/>
+        <w:numPr>
+          <w:ilvl w:val="1"/>
+          <w:numId w:val="113"/>
+        </w:numPr>
+        <w:spacing w:after="0" w:line="240" w:lineRule="auto"/>
+      </w:pPr>
+      <w:r>
+        <w:t>Transforming from natural to orthogonal polynomial</w:t>
+      </w:r>
+    </w:p>
+    <w:p>
+      <w:pPr>
+        <w:pStyle w:val="ListParagraph"/>
+        <w:numPr>
+          <w:ilvl w:val="2"/>
+          <w:numId w:val="113"/>
+        </w:numPr>
+        <w:spacing w:after="0" w:line="240" w:lineRule="auto"/>
+      </w:pPr>
+      <w:r>
+        <w:t xml:space="preserve">Use Table A.7 only if </w:t>
+      </w:r>
+    </w:p>
+    <w:p>
+      <w:pPr>
+        <w:pStyle w:val="ListParagraph"/>
+        <w:numPr>
+          <w:ilvl w:val="3"/>
+          <w:numId w:val="113"/>
+        </w:numPr>
+        <w:spacing w:after="0" w:line="240" w:lineRule="auto"/>
+      </w:pPr>
+      <w:r>
+        <w:t>the predictor values are equally spaced</w:t>
+      </w:r>
+    </w:p>
+    <w:p>
+      <w:pPr>
+        <w:pStyle w:val="ListParagraph"/>
+        <w:numPr>
+          <w:ilvl w:val="3"/>
+          <w:numId w:val="113"/>
+        </w:numPr>
+        <w:spacing w:after="0" w:line="240" w:lineRule="auto"/>
+      </w:pPr>
+      <w:r>
+        <w:t>the same number of replicates occurs at each value</w:t>
+      </w:r>
+    </w:p>
+    <w:p>
+      <w:pPr>
+        <w:pStyle w:val="ListParagraph"/>
+        <w:numPr>
+          <w:ilvl w:val="2"/>
+          <w:numId w:val="113"/>
+        </w:numPr>
+        <w:spacing w:after="0" w:line="240" w:lineRule="auto"/>
+      </w:pPr>
+      <w:r>
+        <w:t>Otherwise, use a computer program</w:t>
+      </w:r>
+    </w:p>
+    <w:p>
+      <w:pPr>
+        <w:pStyle w:val="ListParagraph"/>
+        <w:numPr>
+          <w:ilvl w:val="1"/>
+          <w:numId w:val="113"/>
+        </w:numPr>
+        <w:spacing w:after="0" w:line="240" w:lineRule="auto"/>
+        <w:rPr>
+          <w:b/>
+        </w:rPr>
+      </w:pPr>
+      <w:r>
+        <w:rPr>
+          <w:b/>
+        </w:rPr>
+        <w:t>What does it mean to center X</w:t>
+      </w:r>
+      <w:r>
+        <w:rPr>
+          <w:b/>
+        </w:rPr>
+        <w:t>-variable to reduce collinearity</w:t>
+      </w:r>
+      <w:r>
+        <w:rPr>
+          <w:b/>
+        </w:rPr>
+        <w:t>?</w:t>
+      </w:r>
+    </w:p>
+    <w:p>
+      <w:pPr>
+        <w:pStyle w:val="ListParagraph"/>
+        <w:numPr>
+          <w:ilvl w:val="2"/>
+          <w:numId w:val="113"/>
+        </w:numPr>
+        <w:spacing w:after="0" w:line="240" w:lineRule="auto"/>
+        <w:rPr>
+          <w:b/>
+        </w:rPr>
+      </w:pPr>
+      <w:r>
+        <w:t>Centering does NOT solve collinearity problem for higher-order models.</w:t>
+      </w:r>
+    </w:p>
+    <w:p>
+      <w:pPr>
+        <w:spacing w:after="0" w:line="240" w:lineRule="auto"/>
+        <w:rPr>
+          <w:b/>
+        </w:rPr>
+      </w:pPr>
+    </w:p>
+    <w:p>
+      <w:pPr>
+        <w:spacing w:after="0" w:line="240" w:lineRule="auto"/>
+      </w:pPr>
+      <w:r>
+        <w:t>Strategies for Choosing a Polynomial Model</w:t>
+      </w:r>
+    </w:p>
+    <w:p>
+      <w:pPr>
+        <w:pStyle w:val="ListParagraph"/>
+        <w:numPr>
+          <w:ilvl w:val="0"/>
+          <w:numId w:val="114"/>
+        </w:numPr>
+        <w:spacing w:after="0" w:line="240" w:lineRule="auto"/>
+      </w:pPr>
+      <w:r>
+        <w:lastRenderedPageBreak/>
+        <w:t>Forward-selection strategy</w:t>
+      </w:r>
+    </w:p>
+    <w:p>
+      <w:pPr>
+        <w:pStyle w:val="ListParagraph"/>
+        <w:numPr>
+          <w:ilvl w:val="1"/>
+          <w:numId w:val="114"/>
+        </w:numPr>
+        <w:spacing w:after="0" w:line="240" w:lineRule="auto"/>
+      </w:pPr>
+      <w:r>
+        <w:t>Can produce misleading results</w:t>
+      </w:r>
+    </w:p>
+    <w:p>
+      <w:pPr>
+        <w:pStyle w:val="ListParagraph"/>
+        <w:numPr>
+          <w:ilvl w:val="1"/>
+          <w:numId w:val="114"/>
+        </w:numPr>
+        <w:spacing w:after="0" w:line="240" w:lineRule="auto"/>
+      </w:pPr>
+      <w:r>
+        <w:t>Can lead to under-fitting data</w:t>
+      </w:r>
+      <w:r>
+        <w:t xml:space="preserve"> (final model of an order less than required)</w:t>
+      </w:r>
+    </w:p>
+    <w:p>
+      <w:pPr>
+        <w:pStyle w:val="ListParagraph"/>
+        <w:numPr>
+          <w:ilvl w:val="0"/>
+          <w:numId w:val="114"/>
+        </w:numPr>
+        <w:spacing w:after="0" w:line="240" w:lineRule="auto"/>
+      </w:pPr>
+      <w:r>
+        <w:t>Backward-elimination strategy</w:t>
+      </w:r>
+    </w:p>
+    <w:p>
+      <w:pPr>
+        <w:pStyle w:val="ListParagraph"/>
+        <w:numPr>
+          <w:ilvl w:val="1"/>
+          <w:numId w:val="114"/>
+        </w:numPr>
+        <w:spacing w:after="0" w:line="240" w:lineRule="auto"/>
+      </w:pPr>
+      <w:r>
+        <w:t>Avoids under-fitting bias</w:t>
+      </w:r>
+    </w:p>
+    <w:p>
+      <w:pPr>
+        <w:pStyle w:val="ListParagraph"/>
+        <w:numPr>
+          <w:ilvl w:val="1"/>
+          <w:numId w:val="114"/>
+        </w:numPr>
+        <w:spacing w:after="0" w:line="240" w:lineRule="auto"/>
+      </w:pPr>
+      <w:r>
+        <w:t>May lead to over-fitting data (final model of an order higher than required)</w:t>
+      </w:r>
+    </w:p>
+    <w:p>
+      <w:pPr>
+        <w:pStyle w:val="ListParagraph"/>
+        <w:numPr>
+          <w:ilvl w:val="1"/>
+          <w:numId w:val="114"/>
+        </w:numPr>
+        <w:spacing w:after="0" w:line="240" w:lineRule="auto"/>
+      </w:pPr>
+      <w:r>
+        <w:t>Lose some statistical power, but loss is usually negligible.</w:t>
+      </w:r>
+    </w:p>
+    <w:p>
+      <w:pPr>
+        <w:pStyle w:val="ListParagraph"/>
+        <w:numPr>
+          <w:ilvl w:val="1"/>
+          <w:numId w:val="114"/>
+        </w:numPr>
+        <w:spacing w:after="0" w:line="240" w:lineRule="auto"/>
+        <w:rPr>
+          <w:b/>
+        </w:rPr>
+      </w:pPr>
+      <w:r>
+        <w:rPr>
+          <w:b/>
+        </w:rPr>
+        <w:t>What does it mean to lose statistical power?</w:t>
+      </w:r>
+    </w:p>
+    <w:p>
+      <w:pPr>
+        <w:pStyle w:val="ListParagraph"/>
+        <w:numPr>
+          <w:ilvl w:val="0"/>
+          <w:numId w:val="114"/>
+        </w:numPr>
+        <w:spacing w:after="0" w:line="240" w:lineRule="auto"/>
+      </w:pPr>
+      <w:r>
+        <w:t>Conduct residual analysis iteratively throughout the model selection process.</w:t>
+      </w:r>
+    </w:p>
+    <w:p>
+      <w:pPr>
+        <w:pStyle w:val="ListParagraph"/>
+        <w:numPr>
+          <w:ilvl w:val="1"/>
+          <w:numId w:val="114"/>
+        </w:numPr>
+        <w:spacing w:after="0" w:line="240" w:lineRule="auto"/>
+      </w:pPr>
+      <w:r>
+        <w:t>Need for higher-order model often appears as a nonlinear trend in residuals.</w:t>
+      </w:r>
+    </w:p>
+    <w:p>
+      <w:pPr>
+        <w:pStyle w:val="ListParagraph"/>
+        <w:numPr>
+          <w:ilvl w:val="1"/>
+          <w:numId w:val="114"/>
+        </w:numPr>
+        <w:spacing w:after="0" w:line="240" w:lineRule="auto"/>
+      </w:pPr>
+      <w:r>
+        <w:t>Use plot of jackknife residuals against X.</w:t>
+      </w:r>
+    </w:p>
+    <w:p>
+      <w:pPr>
+        <w:pStyle w:val="ListParagraph"/>
+        <w:numPr>
+          <w:ilvl w:val="1"/>
+          <w:numId w:val="114"/>
+        </w:numPr>
+        <w:spacing w:after="0" w:line="240" w:lineRule="auto"/>
+        <w:rPr>
+          <w:b/>
+        </w:rPr>
+      </w:pPr>
+      <w:r>
+        <w:rPr>
+          <w:b/>
+        </w:rPr>
+        <w:t xml:space="preserve">What are jackknife residuals? </w:t>
+      </w:r>
+    </w:p>
+    <w:p>
+      <w:pPr>
+        <w:spacing w:after="0" w:line="240" w:lineRule="auto"/>
+        <w:rPr>
+          <w:b/>
+        </w:rPr>
+      </w:pPr>
+    </w:p>
+    <w:p>
+      <w:pPr>
+        <w:spacing w:after="0" w:line="240" w:lineRule="auto"/>
+        <w:rPr>
+          <w:b/>
+        </w:rPr>
+      </w:pPr>
+      <w:r>
+        <w:rPr>
+          <w:b/>
+        </w:rPr>
+        <w:t>Chapter 16: Selecting the Best Regression Equation</w:t>
+      </w:r>
+    </w:p>
+    <w:p>
+      <w:pPr>
+        <w:spacing w:after="0" w:line="240" w:lineRule="auto"/>
+        <w:rPr>
+          <w:u w:val="single"/>
+        </w:rPr>
+      </w:pPr>
+      <w:r>
+        <w:rPr>
+          <w:u w:val="single"/>
+        </w:rPr>
+        <w:t>Preview Questions</w:t>
+      </w:r>
+    </w:p>
+    <w:p>
+      <w:pPr>
+        <w:pStyle w:val="ListParagraph"/>
+        <w:numPr>
+          <w:ilvl w:val="0"/>
+          <w:numId w:val="115"/>
+        </w:numPr>
+        <w:spacing w:after="0" w:line="240" w:lineRule="auto"/>
+      </w:pPr>
+      <w:r>
+        <w:t>What are the steps in selecting the best regression equation when the goal is prediction?</w:t>
+      </w:r>
+    </w:p>
+    <w:p>
+      <w:pPr>
+        <w:pStyle w:val="ListParagraph"/>
+        <w:numPr>
+          <w:ilvl w:val="0"/>
+          <w:numId w:val="115"/>
+        </w:numPr>
+        <w:spacing w:after="0" w:line="240" w:lineRule="auto"/>
+      </w:pPr>
+      <w:r>
+        <w:t>How do you select the most valid model?</w:t>
+      </w:r>
+    </w:p>
+    <w:p>
+      <w:pPr>
+        <w:spacing w:after="0" w:line="240" w:lineRule="auto"/>
+      </w:pPr>
+    </w:p>
+    <w:p>
+      <w:pPr>
+        <w:spacing w:after="0" w:line="240" w:lineRule="auto"/>
+        <w:rPr>
+          <w:u w:val="single"/>
+        </w:rPr>
+      </w:pPr>
+      <w:r>
+        <w:rPr>
+          <w:u w:val="single"/>
+        </w:rPr>
+        <w:t>Reading Summary</w:t>
+      </w:r>
+    </w:p>
+    <w:p>
+      <w:pPr>
+        <w:spacing w:after="0" w:line="240" w:lineRule="auto"/>
+      </w:pPr>
       <w:bookmarkStart w:id="0" w:name="_GoBack"/>
       <w:bookmarkEnd w:id="0"/>
     </w:p>
@@ -25999,7 +27401,7 @@
         <w:b/>
         <w:noProof/>
       </w:rPr>
-      <w:t>1</w:t>
+      <w:t>3</w:t>
     </w:r>
     <w:r>
       <w:rPr>
@@ -26033,7 +27435,7 @@
         <w:b/>
         <w:noProof/>
       </w:rPr>
-      <w:t>1</w:t>
+      <w:t>3</w:t>
     </w:r>
     <w:r>
       <w:rPr>
@@ -29647,6 +31049,92 @@
     </w:lvl>
   </w:abstractNum>
   <w:abstractNum w:abstractNumId="33">
+    <w:nsid w:val="249D61A7"/>
+    <w:multiLevelType w:val="hybridMultilevel"/>
+    <w:tmpl w:val="29786F70"/>
+    <w:lvl w:ilvl="0" w:tplc="0409000F">
+      <w:start w:val="1"/>
+      <w:numFmt w:val="decimal"/>
+      <w:lvlText w:val="%1."/>
+      <w:lvlJc w:val="left"/>
+      <w:pPr>
+        <w:ind w:left="720" w:hanging="360"/>
+      </w:pPr>
+    </w:lvl>
+    <w:lvl w:ilvl="1" w:tplc="04090019" w:tentative="1">
+      <w:start w:val="1"/>
+      <w:numFmt w:val="lowerLetter"/>
+      <w:lvlText w:val="%2."/>
+      <w:lvlJc w:val="left"/>
+      <w:pPr>
+        <w:ind w:left="1440" w:hanging="360"/>
+      </w:pPr>
+    </w:lvl>
+    <w:lvl w:ilvl="2" w:tplc="0409001B" w:tentative="1">
+      <w:start w:val="1"/>
+      <w:numFmt w:val="lowerRoman"/>
+      <w:lvlText w:val="%3."/>
+      <w:lvlJc w:val="right"/>
+      <w:pPr>
+        <w:ind w:left="2160" w:hanging="180"/>
+      </w:pPr>
+    </w:lvl>
+    <w:lvl w:ilvl="3" w:tplc="0409000F" w:tentative="1">
+      <w:start w:val="1"/>
+      <w:numFmt w:val="decimal"/>
+      <w:lvlText w:val="%4."/>
+      <w:lvlJc w:val="left"/>
+      <w:pPr>
+        <w:ind w:left="2880" w:hanging="360"/>
+      </w:pPr>
+    </w:lvl>
+    <w:lvl w:ilvl="4" w:tplc="04090019" w:tentative="1">
+      <w:start w:val="1"/>
+      <w:numFmt w:val="lowerLetter"/>
+      <w:lvlText w:val="%5."/>
+      <w:lvlJc w:val="left"/>
+      <w:pPr>
+        <w:ind w:left="3600" w:hanging="360"/>
+      </w:pPr>
+    </w:lvl>
+    <w:lvl w:ilvl="5" w:tplc="0409001B" w:tentative="1">
+      <w:start w:val="1"/>
+      <w:numFmt w:val="lowerRoman"/>
+      <w:lvlText w:val="%6."/>
+      <w:lvlJc w:val="right"/>
+      <w:pPr>
+        <w:ind w:left="4320" w:hanging="180"/>
+      </w:pPr>
+    </w:lvl>
+    <w:lvl w:ilvl="6" w:tplc="0409000F" w:tentative="1">
+      <w:start w:val="1"/>
+      <w:numFmt w:val="decimal"/>
+      <w:lvlText w:val="%7."/>
+      <w:lvlJc w:val="left"/>
+      <w:pPr>
+        <w:ind w:left="5040" w:hanging="360"/>
+      </w:pPr>
+    </w:lvl>
+    <w:lvl w:ilvl="7" w:tplc="04090019" w:tentative="1">
+      <w:start w:val="1"/>
+      <w:numFmt w:val="lowerLetter"/>
+      <w:lvlText w:val="%8."/>
+      <w:lvlJc w:val="left"/>
+      <w:pPr>
+        <w:ind w:left="5760" w:hanging="360"/>
+      </w:pPr>
+    </w:lvl>
+    <w:lvl w:ilvl="8" w:tplc="0409001B" w:tentative="1">
+      <w:start w:val="1"/>
+      <w:numFmt w:val="lowerRoman"/>
+      <w:lvlText w:val="%9."/>
+      <w:lvlJc w:val="right"/>
+      <w:pPr>
+        <w:ind w:left="6480" w:hanging="180"/>
+      </w:pPr>
+    </w:lvl>
+  </w:abstractNum>
+  <w:abstractNum w:abstractNumId="34">
     <w:nsid w:val="24AC18E7"/>
     <w:multiLevelType w:val="hybridMultilevel"/>
     <w:tmpl w:val="1DB28726"/>
@@ -29759,7 +31247,7 @@
       </w:rPr>
     </w:lvl>
   </w:abstractNum>
-  <w:abstractNum w:abstractNumId="34">
+  <w:abstractNum w:abstractNumId="35">
     <w:nsid w:val="25420B4F"/>
     <w:multiLevelType w:val="hybridMultilevel"/>
     <w:tmpl w:val="26528E34"/>
@@ -29872,7 +31360,7 @@
       </w:rPr>
     </w:lvl>
   </w:abstractNum>
-  <w:abstractNum w:abstractNumId="35">
+  <w:abstractNum w:abstractNumId="36">
     <w:nsid w:val="258E6AB1"/>
     <w:multiLevelType w:val="hybridMultilevel"/>
     <w:tmpl w:val="A93E549C"/>
@@ -29985,7 +31473,7 @@
       </w:rPr>
     </w:lvl>
   </w:abstractNum>
-  <w:abstractNum w:abstractNumId="36">
+  <w:abstractNum w:abstractNumId="37">
     <w:nsid w:val="26525470"/>
     <w:multiLevelType w:val="hybridMultilevel"/>
     <w:tmpl w:val="1B8E98B0"/>
@@ -30071,7 +31559,7 @@
       </w:pPr>
     </w:lvl>
   </w:abstractNum>
-  <w:abstractNum w:abstractNumId="37">
+  <w:abstractNum w:abstractNumId="38">
     <w:nsid w:val="268E4DF0"/>
     <w:multiLevelType w:val="hybridMultilevel"/>
     <w:tmpl w:val="663A429A"/>
@@ -30184,7 +31672,7 @@
       </w:rPr>
     </w:lvl>
   </w:abstractNum>
-  <w:abstractNum w:abstractNumId="38">
+  <w:abstractNum w:abstractNumId="39">
     <w:nsid w:val="27116ED3"/>
     <w:multiLevelType w:val="hybridMultilevel"/>
     <w:tmpl w:val="D138F40E"/>
@@ -30297,7 +31785,7 @@
       </w:rPr>
     </w:lvl>
   </w:abstractNum>
-  <w:abstractNum w:abstractNumId="39">
+  <w:abstractNum w:abstractNumId="40">
     <w:nsid w:val="273F5ADD"/>
     <w:multiLevelType w:val="hybridMultilevel"/>
     <w:tmpl w:val="E39C7C68"/>
@@ -30410,7 +31898,7 @@
       </w:rPr>
     </w:lvl>
   </w:abstractNum>
-  <w:abstractNum w:abstractNumId="40">
+  <w:abstractNum w:abstractNumId="41">
     <w:nsid w:val="28020DF6"/>
     <w:multiLevelType w:val="hybridMultilevel"/>
     <w:tmpl w:val="84485B68"/>
@@ -30523,7 +32011,7 @@
       </w:rPr>
     </w:lvl>
   </w:abstractNum>
-  <w:abstractNum w:abstractNumId="41">
+  <w:abstractNum w:abstractNumId="42">
     <w:nsid w:val="283B08AF"/>
     <w:multiLevelType w:val="hybridMultilevel"/>
     <w:tmpl w:val="9F2E3564"/>
@@ -30636,7 +32124,7 @@
       </w:rPr>
     </w:lvl>
   </w:abstractNum>
-  <w:abstractNum w:abstractNumId="42">
+  <w:abstractNum w:abstractNumId="43">
     <w:nsid w:val="29862A5E"/>
     <w:multiLevelType w:val="hybridMultilevel"/>
     <w:tmpl w:val="17A8C600"/>
@@ -30749,7 +32237,7 @@
       </w:rPr>
     </w:lvl>
   </w:abstractNum>
-  <w:abstractNum w:abstractNumId="43">
+  <w:abstractNum w:abstractNumId="44">
     <w:nsid w:val="2A8A2DDF"/>
     <w:multiLevelType w:val="hybridMultilevel"/>
     <w:tmpl w:val="14705C52"/>
@@ -30862,7 +32350,120 @@
       </w:rPr>
     </w:lvl>
   </w:abstractNum>
-  <w:abstractNum w:abstractNumId="44">
+  <w:abstractNum w:abstractNumId="45">
+    <w:nsid w:val="2B3A1791"/>
+    <w:multiLevelType w:val="hybridMultilevel"/>
+    <w:tmpl w:val="8D5C9206"/>
+    <w:lvl w:ilvl="0" w:tplc="04090001">
+      <w:start w:val="1"/>
+      <w:numFmt w:val="bullet"/>
+      <w:lvlText w:val=""/>
+      <w:lvlJc w:val="left"/>
+      <w:pPr>
+        <w:ind w:left="720" w:hanging="360"/>
+      </w:pPr>
+      <w:rPr>
+        <w:rFonts w:ascii="Symbol" w:hAnsi="Symbol" w:hint="default"/>
+      </w:rPr>
+    </w:lvl>
+    <w:lvl w:ilvl="1" w:tplc="04090003" w:tentative="1">
+      <w:start w:val="1"/>
+      <w:numFmt w:val="bullet"/>
+      <w:lvlText w:val="o"/>
+      <w:lvlJc w:val="left"/>
+      <w:pPr>
+        <w:ind w:left="1440" w:hanging="360"/>
+      </w:pPr>
+      <w:rPr>
+        <w:rFonts w:ascii="Courier New" w:hAnsi="Courier New" w:cs="Courier New" w:hint="default"/>
+      </w:rPr>
+    </w:lvl>
+    <w:lvl w:ilvl="2" w:tplc="04090005" w:tentative="1">
+      <w:start w:val="1"/>
+      <w:numFmt w:val="bullet"/>
+      <w:lvlText w:val=""/>
+      <w:lvlJc w:val="left"/>
+      <w:pPr>
+        <w:ind w:left="2160" w:hanging="360"/>
+      </w:pPr>
+      <w:rPr>
+        <w:rFonts w:ascii="Wingdings" w:hAnsi="Wingdings" w:hint="default"/>
+      </w:rPr>
+    </w:lvl>
+    <w:lvl w:ilvl="3" w:tplc="04090001" w:tentative="1">
+      <w:start w:val="1"/>
+      <w:numFmt w:val="bullet"/>
+      <w:lvlText w:val=""/>
+      <w:lvlJc w:val="left"/>
+      <w:pPr>
+        <w:ind w:left="2880" w:hanging="360"/>
+      </w:pPr>
+      <w:rPr>
+        <w:rFonts w:ascii="Symbol" w:hAnsi="Symbol" w:hint="default"/>
+      </w:rPr>
+    </w:lvl>
+    <w:lvl w:ilvl="4" w:tplc="04090003" w:tentative="1">
+      <w:start w:val="1"/>
+      <w:numFmt w:val="bullet"/>
+      <w:lvlText w:val="o"/>
+      <w:lvlJc w:val="left"/>
+      <w:pPr>
+        <w:ind w:left="3600" w:hanging="360"/>
+      </w:pPr>
+      <w:rPr>
+        <w:rFonts w:ascii="Courier New" w:hAnsi="Courier New" w:cs="Courier New" w:hint="default"/>
+      </w:rPr>
+    </w:lvl>
+    <w:lvl w:ilvl="5" w:tplc="04090005" w:tentative="1">
+      <w:start w:val="1"/>
+      <w:numFmt w:val="bullet"/>
+      <w:lvlText w:val=""/>
+      <w:lvlJc w:val="left"/>
+      <w:pPr>
+        <w:ind w:left="4320" w:hanging="360"/>
+      </w:pPr>
+      <w:rPr>
+        <w:rFonts w:ascii="Wingdings" w:hAnsi="Wingdings" w:hint="default"/>
+      </w:rPr>
+    </w:lvl>
+    <w:lvl w:ilvl="6" w:tplc="04090001" w:tentative="1">
+      <w:start w:val="1"/>
+      <w:numFmt w:val="bullet"/>
+      <w:lvlText w:val=""/>
+      <w:lvlJc w:val="left"/>
+      <w:pPr>
+        <w:ind w:left="5040" w:hanging="360"/>
+      </w:pPr>
+      <w:rPr>
+        <w:rFonts w:ascii="Symbol" w:hAnsi="Symbol" w:hint="default"/>
+      </w:rPr>
+    </w:lvl>
+    <w:lvl w:ilvl="7" w:tplc="04090003" w:tentative="1">
+      <w:start w:val="1"/>
+      <w:numFmt w:val="bullet"/>
+      <w:lvlText w:val="o"/>
+      <w:lvlJc w:val="left"/>
+      <w:pPr>
+        <w:ind w:left="5760" w:hanging="360"/>
+      </w:pPr>
+      <w:rPr>
+        <w:rFonts w:ascii="Courier New" w:hAnsi="Courier New" w:cs="Courier New" w:hint="default"/>
+      </w:rPr>
+    </w:lvl>
+    <w:lvl w:ilvl="8" w:tplc="04090005" w:tentative="1">
+      <w:start w:val="1"/>
+      <w:numFmt w:val="bullet"/>
+      <w:lvlText w:val=""/>
+      <w:lvlJc w:val="left"/>
+      <w:pPr>
+        <w:ind w:left="6480" w:hanging="360"/>
+      </w:pPr>
+      <w:rPr>
+        <w:rFonts w:ascii="Wingdings" w:hAnsi="Wingdings" w:hint="default"/>
+      </w:rPr>
+    </w:lvl>
+  </w:abstractNum>
+  <w:abstractNum w:abstractNumId="46">
     <w:nsid w:val="2B800E72"/>
     <w:multiLevelType w:val="hybridMultilevel"/>
     <w:tmpl w:val="DED07250"/>
@@ -30948,7 +32549,7 @@
       </w:pPr>
     </w:lvl>
   </w:abstractNum>
-  <w:abstractNum w:abstractNumId="45">
+  <w:abstractNum w:abstractNumId="47">
     <w:nsid w:val="2EA77ED5"/>
     <w:multiLevelType w:val="hybridMultilevel"/>
     <w:tmpl w:val="10B2D186"/>
@@ -31061,7 +32662,7 @@
       </w:rPr>
     </w:lvl>
   </w:abstractNum>
-  <w:abstractNum w:abstractNumId="46">
+  <w:abstractNum w:abstractNumId="48">
     <w:nsid w:val="30AB4A54"/>
     <w:multiLevelType w:val="hybridMultilevel"/>
     <w:tmpl w:val="63F2BA5C"/>
@@ -31174,7 +32775,7 @@
       </w:rPr>
     </w:lvl>
   </w:abstractNum>
-  <w:abstractNum w:abstractNumId="47">
+  <w:abstractNum w:abstractNumId="49">
     <w:nsid w:val="313D27EE"/>
     <w:multiLevelType w:val="hybridMultilevel"/>
     <w:tmpl w:val="213697E6"/>
@@ -31287,7 +32888,7 @@
       </w:rPr>
     </w:lvl>
   </w:abstractNum>
-  <w:abstractNum w:abstractNumId="48">
+  <w:abstractNum w:abstractNumId="50">
     <w:nsid w:val="322A35C3"/>
     <w:multiLevelType w:val="hybridMultilevel"/>
     <w:tmpl w:val="66D22456"/>
@@ -31400,7 +33001,7 @@
       </w:rPr>
     </w:lvl>
   </w:abstractNum>
-  <w:abstractNum w:abstractNumId="49">
+  <w:abstractNum w:abstractNumId="51">
     <w:nsid w:val="344049B1"/>
     <w:multiLevelType w:val="hybridMultilevel"/>
     <w:tmpl w:val="9A067252"/>
@@ -31513,7 +33114,7 @@
       </w:rPr>
     </w:lvl>
   </w:abstractNum>
-  <w:abstractNum w:abstractNumId="50">
+  <w:abstractNum w:abstractNumId="52">
     <w:nsid w:val="34F963D8"/>
     <w:multiLevelType w:val="hybridMultilevel"/>
     <w:tmpl w:val="416298DE"/>
@@ -31626,7 +33227,7 @@
       </w:rPr>
     </w:lvl>
   </w:abstractNum>
-  <w:abstractNum w:abstractNumId="51">
+  <w:abstractNum w:abstractNumId="53">
     <w:nsid w:val="35F958F5"/>
     <w:multiLevelType w:val="hybridMultilevel"/>
     <w:tmpl w:val="E0E8D9B0"/>
@@ -31739,7 +33340,7 @@
       </w:rPr>
     </w:lvl>
   </w:abstractNum>
-  <w:abstractNum w:abstractNumId="52">
+  <w:abstractNum w:abstractNumId="54">
     <w:nsid w:val="360D4939"/>
     <w:multiLevelType w:val="hybridMultilevel"/>
     <w:tmpl w:val="B7861C6C"/>
@@ -31852,7 +33453,7 @@
       </w:rPr>
     </w:lvl>
   </w:abstractNum>
-  <w:abstractNum w:abstractNumId="53">
+  <w:abstractNum w:abstractNumId="55">
     <w:nsid w:val="36552533"/>
     <w:multiLevelType w:val="hybridMultilevel"/>
     <w:tmpl w:val="8130A9A8"/>
@@ -31965,7 +33566,7 @@
       </w:rPr>
     </w:lvl>
   </w:abstractNum>
-  <w:abstractNum w:abstractNumId="54">
+  <w:abstractNum w:abstractNumId="56">
     <w:nsid w:val="36F10170"/>
     <w:multiLevelType w:val="hybridMultilevel"/>
     <w:tmpl w:val="DD20BF9E"/>
@@ -32078,7 +33679,7 @@
       </w:rPr>
     </w:lvl>
   </w:abstractNum>
-  <w:abstractNum w:abstractNumId="55">
+  <w:abstractNum w:abstractNumId="57">
     <w:nsid w:val="37F74757"/>
     <w:multiLevelType w:val="hybridMultilevel"/>
     <w:tmpl w:val="3B6C04DA"/>
@@ -32191,7 +33792,7 @@
       </w:rPr>
     </w:lvl>
   </w:abstractNum>
-  <w:abstractNum w:abstractNumId="56">
+  <w:abstractNum w:abstractNumId="58">
     <w:nsid w:val="38E15203"/>
     <w:multiLevelType w:val="hybridMultilevel"/>
     <w:tmpl w:val="12E08554"/>
@@ -32277,7 +33878,7 @@
       </w:pPr>
     </w:lvl>
   </w:abstractNum>
-  <w:abstractNum w:abstractNumId="57">
+  <w:abstractNum w:abstractNumId="59">
     <w:nsid w:val="3C5D78E4"/>
     <w:multiLevelType w:val="hybridMultilevel"/>
     <w:tmpl w:val="16DC45D2"/>
@@ -32390,7 +33991,7 @@
       </w:rPr>
     </w:lvl>
   </w:abstractNum>
-  <w:abstractNum w:abstractNumId="58">
+  <w:abstractNum w:abstractNumId="60">
     <w:nsid w:val="3DAF287B"/>
     <w:multiLevelType w:val="hybridMultilevel"/>
     <w:tmpl w:val="79366C18"/>
@@ -32503,7 +34104,7 @@
       </w:rPr>
     </w:lvl>
   </w:abstractNum>
-  <w:abstractNum w:abstractNumId="59">
+  <w:abstractNum w:abstractNumId="61">
     <w:nsid w:val="3FD932AE"/>
     <w:multiLevelType w:val="hybridMultilevel"/>
     <w:tmpl w:val="E1204446"/>
@@ -32616,7 +34217,7 @@
       </w:rPr>
     </w:lvl>
   </w:abstractNum>
-  <w:abstractNum w:abstractNumId="60">
+  <w:abstractNum w:abstractNumId="62">
     <w:nsid w:val="41CA1664"/>
     <w:multiLevelType w:val="hybridMultilevel"/>
     <w:tmpl w:val="4EAA2628"/>
@@ -32729,7 +34330,7 @@
       </w:rPr>
     </w:lvl>
   </w:abstractNum>
-  <w:abstractNum w:abstractNumId="61">
+  <w:abstractNum w:abstractNumId="63">
     <w:nsid w:val="45D00C09"/>
     <w:multiLevelType w:val="hybridMultilevel"/>
     <w:tmpl w:val="CC660646"/>
@@ -32842,7 +34443,7 @@
       </w:rPr>
     </w:lvl>
   </w:abstractNum>
-  <w:abstractNum w:abstractNumId="62">
+  <w:abstractNum w:abstractNumId="64">
     <w:nsid w:val="465160F5"/>
     <w:multiLevelType w:val="hybridMultilevel"/>
     <w:tmpl w:val="E5185360"/>
@@ -32928,7 +34529,120 @@
       </w:pPr>
     </w:lvl>
   </w:abstractNum>
-  <w:abstractNum w:abstractNumId="63">
+  <w:abstractNum w:abstractNumId="65">
+    <w:nsid w:val="479F58C2"/>
+    <w:multiLevelType w:val="hybridMultilevel"/>
+    <w:tmpl w:val="C596A322"/>
+    <w:lvl w:ilvl="0" w:tplc="04090001">
+      <w:start w:val="1"/>
+      <w:numFmt w:val="bullet"/>
+      <w:lvlText w:val=""/>
+      <w:lvlJc w:val="left"/>
+      <w:pPr>
+        <w:ind w:left="720" w:hanging="360"/>
+      </w:pPr>
+      <w:rPr>
+        <w:rFonts w:ascii="Symbol" w:hAnsi="Symbol" w:hint="default"/>
+      </w:rPr>
+    </w:lvl>
+    <w:lvl w:ilvl="1" w:tplc="04090003">
+      <w:start w:val="1"/>
+      <w:numFmt w:val="bullet"/>
+      <w:lvlText w:val="o"/>
+      <w:lvlJc w:val="left"/>
+      <w:pPr>
+        <w:ind w:left="1440" w:hanging="360"/>
+      </w:pPr>
+      <w:rPr>
+        <w:rFonts w:ascii="Courier New" w:hAnsi="Courier New" w:cs="Courier New" w:hint="default"/>
+      </w:rPr>
+    </w:lvl>
+    <w:lvl w:ilvl="2" w:tplc="04090005">
+      <w:start w:val="1"/>
+      <w:numFmt w:val="bullet"/>
+      <w:lvlText w:val=""/>
+      <w:lvlJc w:val="left"/>
+      <w:pPr>
+        <w:ind w:left="2160" w:hanging="360"/>
+      </w:pPr>
+      <w:rPr>
+        <w:rFonts w:ascii="Wingdings" w:hAnsi="Wingdings" w:hint="default"/>
+      </w:rPr>
+    </w:lvl>
+    <w:lvl w:ilvl="3" w:tplc="04090001">
+      <w:start w:val="1"/>
+      <w:numFmt w:val="bullet"/>
+      <w:lvlText w:val=""/>
+      <w:lvlJc w:val="left"/>
+      <w:pPr>
+        <w:ind w:left="2880" w:hanging="360"/>
+      </w:pPr>
+      <w:rPr>
+        <w:rFonts w:ascii="Symbol" w:hAnsi="Symbol" w:hint="default"/>
+      </w:rPr>
+    </w:lvl>
+    <w:lvl w:ilvl="4" w:tplc="04090003" w:tentative="1">
+      <w:start w:val="1"/>
+      <w:numFmt w:val="bullet"/>
+      <w:lvlText w:val="o"/>
+      <w:lvlJc w:val="left"/>
+      <w:pPr>
+        <w:ind w:left="3600" w:hanging="360"/>
+      </w:pPr>
+      <w:rPr>
+        <w:rFonts w:ascii="Courier New" w:hAnsi="Courier New" w:cs="Courier New" w:hint="default"/>
+      </w:rPr>
+    </w:lvl>
+    <w:lvl w:ilvl="5" w:tplc="04090005" w:tentative="1">
+      <w:start w:val="1"/>
+      <w:numFmt w:val="bullet"/>
+      <w:lvlText w:val=""/>
+      <w:lvlJc w:val="left"/>
+      <w:pPr>
+        <w:ind w:left="4320" w:hanging="360"/>
+      </w:pPr>
+      <w:rPr>
+        <w:rFonts w:ascii="Wingdings" w:hAnsi="Wingdings" w:hint="default"/>
+      </w:rPr>
+    </w:lvl>
+    <w:lvl w:ilvl="6" w:tplc="04090001" w:tentative="1">
+      <w:start w:val="1"/>
+      <w:numFmt w:val="bullet"/>
+      <w:lvlText w:val=""/>
+      <w:lvlJc w:val="left"/>
+      <w:pPr>
+        <w:ind w:left="5040" w:hanging="360"/>
+      </w:pPr>
+      <w:rPr>
+        <w:rFonts w:ascii="Symbol" w:hAnsi="Symbol" w:hint="default"/>
+      </w:rPr>
+    </w:lvl>
+    <w:lvl w:ilvl="7" w:tplc="04090003" w:tentative="1">
+      <w:start w:val="1"/>
+      <w:numFmt w:val="bullet"/>
+      <w:lvlText w:val="o"/>
+      <w:lvlJc w:val="left"/>
+      <w:pPr>
+        <w:ind w:left="5760" w:hanging="360"/>
+      </w:pPr>
+      <w:rPr>
+        <w:rFonts w:ascii="Courier New" w:hAnsi="Courier New" w:cs="Courier New" w:hint="default"/>
+      </w:rPr>
+    </w:lvl>
+    <w:lvl w:ilvl="8" w:tplc="04090005" w:tentative="1">
+      <w:start w:val="1"/>
+      <w:numFmt w:val="bullet"/>
+      <w:lvlText w:val=""/>
+      <w:lvlJc w:val="left"/>
+      <w:pPr>
+        <w:ind w:left="6480" w:hanging="360"/>
+      </w:pPr>
+      <w:rPr>
+        <w:rFonts w:ascii="Wingdings" w:hAnsi="Wingdings" w:hint="default"/>
+      </w:rPr>
+    </w:lvl>
+  </w:abstractNum>
+  <w:abstractNum w:abstractNumId="66">
     <w:nsid w:val="484B2F9D"/>
     <w:multiLevelType w:val="hybridMultilevel"/>
     <w:tmpl w:val="A080E720"/>
@@ -33041,7 +34755,7 @@
       </w:rPr>
     </w:lvl>
   </w:abstractNum>
-  <w:abstractNum w:abstractNumId="64">
+  <w:abstractNum w:abstractNumId="67">
     <w:nsid w:val="4AC8147D"/>
     <w:multiLevelType w:val="hybridMultilevel"/>
     <w:tmpl w:val="44E8CDD8"/>
@@ -33127,7 +34841,7 @@
       </w:pPr>
     </w:lvl>
   </w:abstractNum>
-  <w:abstractNum w:abstractNumId="65">
+  <w:abstractNum w:abstractNumId="68">
     <w:nsid w:val="4CD30BB3"/>
     <w:multiLevelType w:val="hybridMultilevel"/>
     <w:tmpl w:val="0106C0A4"/>
@@ -33213,7 +34927,7 @@
       </w:pPr>
     </w:lvl>
   </w:abstractNum>
-  <w:abstractNum w:abstractNumId="66">
+  <w:abstractNum w:abstractNumId="69">
     <w:nsid w:val="4D6D096A"/>
     <w:multiLevelType w:val="hybridMultilevel"/>
     <w:tmpl w:val="B6021B1E"/>
@@ -33326,7 +35040,7 @@
       </w:rPr>
     </w:lvl>
   </w:abstractNum>
-  <w:abstractNum w:abstractNumId="67">
+  <w:abstractNum w:abstractNumId="70">
     <w:nsid w:val="4E0B3A04"/>
     <w:multiLevelType w:val="hybridMultilevel"/>
     <w:tmpl w:val="C6A890E0"/>
@@ -33439,7 +35153,7 @@
       </w:rPr>
     </w:lvl>
   </w:abstractNum>
-  <w:abstractNum w:abstractNumId="68">
+  <w:abstractNum w:abstractNumId="71">
     <w:nsid w:val="4EB70B02"/>
     <w:multiLevelType w:val="hybridMultilevel"/>
     <w:tmpl w:val="FAC29222"/>
@@ -33552,7 +35266,7 @@
       </w:rPr>
     </w:lvl>
   </w:abstractNum>
-  <w:abstractNum w:abstractNumId="69">
+  <w:abstractNum w:abstractNumId="72">
     <w:nsid w:val="4F7F130F"/>
     <w:multiLevelType w:val="hybridMultilevel"/>
     <w:tmpl w:val="D48485EE"/>
@@ -33665,7 +35379,7 @@
       </w:rPr>
     </w:lvl>
   </w:abstractNum>
-  <w:abstractNum w:abstractNumId="70">
+  <w:abstractNum w:abstractNumId="73">
     <w:nsid w:val="50771BBB"/>
     <w:multiLevelType w:val="hybridMultilevel"/>
     <w:tmpl w:val="1068B520"/>
@@ -33778,7 +35492,7 @@
       </w:rPr>
     </w:lvl>
   </w:abstractNum>
-  <w:abstractNum w:abstractNumId="71">
+  <w:abstractNum w:abstractNumId="74">
     <w:nsid w:val="5259572A"/>
     <w:multiLevelType w:val="hybridMultilevel"/>
     <w:tmpl w:val="72C8EA24"/>
@@ -33891,7 +35605,7 @@
       </w:rPr>
     </w:lvl>
   </w:abstractNum>
-  <w:abstractNum w:abstractNumId="72">
+  <w:abstractNum w:abstractNumId="75">
     <w:nsid w:val="52B54256"/>
     <w:multiLevelType w:val="hybridMultilevel"/>
     <w:tmpl w:val="4464146A"/>
@@ -34004,7 +35718,7 @@
       </w:rPr>
     </w:lvl>
   </w:abstractNum>
-  <w:abstractNum w:abstractNumId="73">
+  <w:abstractNum w:abstractNumId="76">
     <w:nsid w:val="54771ECD"/>
     <w:multiLevelType w:val="hybridMultilevel"/>
     <w:tmpl w:val="971ED7CA"/>
@@ -34117,7 +35831,7 @@
       </w:rPr>
     </w:lvl>
   </w:abstractNum>
-  <w:abstractNum w:abstractNumId="74">
+  <w:abstractNum w:abstractNumId="77">
     <w:nsid w:val="55E33382"/>
     <w:multiLevelType w:val="hybridMultilevel"/>
     <w:tmpl w:val="5FAA6D2C"/>
@@ -34230,7 +35944,7 @@
       </w:rPr>
     </w:lvl>
   </w:abstractNum>
-  <w:abstractNum w:abstractNumId="75">
+  <w:abstractNum w:abstractNumId="78">
     <w:nsid w:val="56122CA2"/>
     <w:multiLevelType w:val="hybridMultilevel"/>
     <w:tmpl w:val="E3B637EE"/>
@@ -34343,7 +36057,7 @@
       </w:rPr>
     </w:lvl>
   </w:abstractNum>
-  <w:abstractNum w:abstractNumId="76">
+  <w:abstractNum w:abstractNumId="79">
     <w:nsid w:val="57981F6E"/>
     <w:multiLevelType w:val="hybridMultilevel"/>
     <w:tmpl w:val="FE22107A"/>
@@ -34456,7 +36170,7 @@
       </w:rPr>
     </w:lvl>
   </w:abstractNum>
-  <w:abstractNum w:abstractNumId="77">
+  <w:abstractNum w:abstractNumId="80">
     <w:nsid w:val="58335FF4"/>
     <w:multiLevelType w:val="hybridMultilevel"/>
     <w:tmpl w:val="C8A4B996"/>
@@ -34569,7 +36283,7 @@
       </w:rPr>
     </w:lvl>
   </w:abstractNum>
-  <w:abstractNum w:abstractNumId="78">
+  <w:abstractNum w:abstractNumId="81">
     <w:nsid w:val="58A02926"/>
     <w:multiLevelType w:val="hybridMultilevel"/>
     <w:tmpl w:val="ADE48DAC"/>
@@ -34655,7 +36369,7 @@
       </w:pPr>
     </w:lvl>
   </w:abstractNum>
-  <w:abstractNum w:abstractNumId="79">
+  <w:abstractNum w:abstractNumId="82">
     <w:nsid w:val="59276693"/>
     <w:multiLevelType w:val="hybridMultilevel"/>
     <w:tmpl w:val="C116115E"/>
@@ -34768,7 +36482,7 @@
       </w:rPr>
     </w:lvl>
   </w:abstractNum>
-  <w:abstractNum w:abstractNumId="80">
+  <w:abstractNum w:abstractNumId="83">
     <w:nsid w:val="5A496A6D"/>
     <w:multiLevelType w:val="hybridMultilevel"/>
     <w:tmpl w:val="2C588B24"/>
@@ -34854,7 +36568,120 @@
       </w:pPr>
     </w:lvl>
   </w:abstractNum>
-  <w:abstractNum w:abstractNumId="81">
+  <w:abstractNum w:abstractNumId="84">
+    <w:nsid w:val="5B01794E"/>
+    <w:multiLevelType w:val="hybridMultilevel"/>
+    <w:tmpl w:val="FE3CE8DC"/>
+    <w:lvl w:ilvl="0" w:tplc="04090001">
+      <w:start w:val="1"/>
+      <w:numFmt w:val="bullet"/>
+      <w:lvlText w:val=""/>
+      <w:lvlJc w:val="left"/>
+      <w:pPr>
+        <w:ind w:left="720" w:hanging="360"/>
+      </w:pPr>
+      <w:rPr>
+        <w:rFonts w:ascii="Symbol" w:hAnsi="Symbol" w:hint="default"/>
+      </w:rPr>
+    </w:lvl>
+    <w:lvl w:ilvl="1" w:tplc="04090003">
+      <w:start w:val="1"/>
+      <w:numFmt w:val="bullet"/>
+      <w:lvlText w:val="o"/>
+      <w:lvlJc w:val="left"/>
+      <w:pPr>
+        <w:ind w:left="1440" w:hanging="360"/>
+      </w:pPr>
+      <w:rPr>
+        <w:rFonts w:ascii="Courier New" w:hAnsi="Courier New" w:cs="Courier New" w:hint="default"/>
+      </w:rPr>
+    </w:lvl>
+    <w:lvl w:ilvl="2" w:tplc="04090005" w:tentative="1">
+      <w:start w:val="1"/>
+      <w:numFmt w:val="bullet"/>
+      <w:lvlText w:val=""/>
+      <w:lvlJc w:val="left"/>
+      <w:pPr>
+        <w:ind w:left="2160" w:hanging="360"/>
+      </w:pPr>
+      <w:rPr>
+        <w:rFonts w:ascii="Wingdings" w:hAnsi="Wingdings" w:hint="default"/>
+      </w:rPr>
+    </w:lvl>
+    <w:lvl w:ilvl="3" w:tplc="04090001" w:tentative="1">
+      <w:start w:val="1"/>
+      <w:numFmt w:val="bullet"/>
+      <w:lvlText w:val=""/>
+      <w:lvlJc w:val="left"/>
+      <w:pPr>
+        <w:ind w:left="2880" w:hanging="360"/>
+      </w:pPr>
+      <w:rPr>
+        <w:rFonts w:ascii="Symbol" w:hAnsi="Symbol" w:hint="default"/>
+      </w:rPr>
+    </w:lvl>
+    <w:lvl w:ilvl="4" w:tplc="04090003" w:tentative="1">
+      <w:start w:val="1"/>
+      <w:numFmt w:val="bullet"/>
+      <w:lvlText w:val="o"/>
+      <w:lvlJc w:val="left"/>
+      <w:pPr>
+        <w:ind w:left="3600" w:hanging="360"/>
+      </w:pPr>
+      <w:rPr>
+        <w:rFonts w:ascii="Courier New" w:hAnsi="Courier New" w:cs="Courier New" w:hint="default"/>
+      </w:rPr>
+    </w:lvl>
+    <w:lvl w:ilvl="5" w:tplc="04090005" w:tentative="1">
+      <w:start w:val="1"/>
+      <w:numFmt w:val="bullet"/>
+      <w:lvlText w:val=""/>
+      <w:lvlJc w:val="left"/>
+      <w:pPr>
+        <w:ind w:left="4320" w:hanging="360"/>
+      </w:pPr>
+      <w:rPr>
+        <w:rFonts w:ascii="Wingdings" w:hAnsi="Wingdings" w:hint="default"/>
+      </w:rPr>
+    </w:lvl>
+    <w:lvl w:ilvl="6" w:tplc="04090001" w:tentative="1">
+      <w:start w:val="1"/>
+      <w:numFmt w:val="bullet"/>
+      <w:lvlText w:val=""/>
+      <w:lvlJc w:val="left"/>
+      <w:pPr>
+        <w:ind w:left="5040" w:hanging="360"/>
+      </w:pPr>
+      <w:rPr>
+        <w:rFonts w:ascii="Symbol" w:hAnsi="Symbol" w:hint="default"/>
+      </w:rPr>
+    </w:lvl>
+    <w:lvl w:ilvl="7" w:tplc="04090003" w:tentative="1">
+      <w:start w:val="1"/>
+      <w:numFmt w:val="bullet"/>
+      <w:lvlText w:val="o"/>
+      <w:lvlJc w:val="left"/>
+      <w:pPr>
+        <w:ind w:left="5760" w:hanging="360"/>
+      </w:pPr>
+      <w:rPr>
+        <w:rFonts w:ascii="Courier New" w:hAnsi="Courier New" w:cs="Courier New" w:hint="default"/>
+      </w:rPr>
+    </w:lvl>
+    <w:lvl w:ilvl="8" w:tplc="04090005" w:tentative="1">
+      <w:start w:val="1"/>
+      <w:numFmt w:val="bullet"/>
+      <w:lvlText w:val=""/>
+      <w:lvlJc w:val="left"/>
+      <w:pPr>
+        <w:ind w:left="6480" w:hanging="360"/>
+      </w:pPr>
+      <w:rPr>
+        <w:rFonts w:ascii="Wingdings" w:hAnsi="Wingdings" w:hint="default"/>
+      </w:rPr>
+    </w:lvl>
+  </w:abstractNum>
+  <w:abstractNum w:abstractNumId="85">
     <w:nsid w:val="5BD37EBF"/>
     <w:multiLevelType w:val="hybridMultilevel"/>
     <w:tmpl w:val="7548CBFA"/>
@@ -34967,7 +36794,7 @@
       </w:rPr>
     </w:lvl>
   </w:abstractNum>
-  <w:abstractNum w:abstractNumId="82">
+  <w:abstractNum w:abstractNumId="86">
     <w:nsid w:val="5CAF7F23"/>
     <w:multiLevelType w:val="hybridMultilevel"/>
     <w:tmpl w:val="7E86421C"/>
@@ -35080,7 +36907,7 @@
       </w:rPr>
     </w:lvl>
   </w:abstractNum>
-  <w:abstractNum w:abstractNumId="83">
+  <w:abstractNum w:abstractNumId="87">
     <w:nsid w:val="5D8627C4"/>
     <w:multiLevelType w:val="hybridMultilevel"/>
     <w:tmpl w:val="7278FBE8"/>
@@ -35193,7 +37020,7 @@
       </w:rPr>
     </w:lvl>
   </w:abstractNum>
-  <w:abstractNum w:abstractNumId="84">
+  <w:abstractNum w:abstractNumId="88">
     <w:nsid w:val="5F016C85"/>
     <w:multiLevelType w:val="hybridMultilevel"/>
     <w:tmpl w:val="7BD8820E"/>
@@ -35279,7 +37106,7 @@
       </w:pPr>
     </w:lvl>
   </w:abstractNum>
-  <w:abstractNum w:abstractNumId="85">
+  <w:abstractNum w:abstractNumId="89">
     <w:nsid w:val="5F9F2F80"/>
     <w:multiLevelType w:val="hybridMultilevel"/>
     <w:tmpl w:val="22100F82"/>
@@ -35392,7 +37219,7 @@
       </w:rPr>
     </w:lvl>
   </w:abstractNum>
-  <w:abstractNum w:abstractNumId="86">
+  <w:abstractNum w:abstractNumId="90">
     <w:nsid w:val="5FF925C1"/>
     <w:multiLevelType w:val="hybridMultilevel"/>
     <w:tmpl w:val="0BE6E57C"/>
@@ -35505,7 +37332,7 @@
       </w:rPr>
     </w:lvl>
   </w:abstractNum>
-  <w:abstractNum w:abstractNumId="87">
+  <w:abstractNum w:abstractNumId="91">
     <w:nsid w:val="60155F02"/>
     <w:multiLevelType w:val="hybridMultilevel"/>
     <w:tmpl w:val="0E94BAFA"/>
@@ -35618,7 +37445,7 @@
       </w:rPr>
     </w:lvl>
   </w:abstractNum>
-  <w:abstractNum w:abstractNumId="88">
+  <w:abstractNum w:abstractNumId="92">
     <w:nsid w:val="60817ADC"/>
     <w:multiLevelType w:val="hybridMultilevel"/>
     <w:tmpl w:val="21AAFD2C"/>
@@ -35731,7 +37558,7 @@
       </w:rPr>
     </w:lvl>
   </w:abstractNum>
-  <w:abstractNum w:abstractNumId="89">
+  <w:abstractNum w:abstractNumId="93">
     <w:nsid w:val="64794762"/>
     <w:multiLevelType w:val="hybridMultilevel"/>
     <w:tmpl w:val="58181D28"/>
@@ -35844,7 +37671,7 @@
       </w:rPr>
     </w:lvl>
   </w:abstractNum>
-  <w:abstractNum w:abstractNumId="90">
+  <w:abstractNum w:abstractNumId="94">
     <w:nsid w:val="64AB33B8"/>
     <w:multiLevelType w:val="hybridMultilevel"/>
     <w:tmpl w:val="AF361D02"/>
@@ -35957,7 +37784,7 @@
       </w:rPr>
     </w:lvl>
   </w:abstractNum>
-  <w:abstractNum w:abstractNumId="91">
+  <w:abstractNum w:abstractNumId="95">
     <w:nsid w:val="67074D52"/>
     <w:multiLevelType w:val="hybridMultilevel"/>
     <w:tmpl w:val="FA647E4A"/>
@@ -36070,7 +37897,7 @@
       </w:rPr>
     </w:lvl>
   </w:abstractNum>
-  <w:abstractNum w:abstractNumId="92">
+  <w:abstractNum w:abstractNumId="96">
     <w:nsid w:val="68EE388E"/>
     <w:multiLevelType w:val="hybridMultilevel"/>
     <w:tmpl w:val="A0EE617A"/>
@@ -36183,7 +38010,7 @@
       </w:rPr>
     </w:lvl>
   </w:abstractNum>
-  <w:abstractNum w:abstractNumId="93">
+  <w:abstractNum w:abstractNumId="97">
     <w:nsid w:val="6D0A6BD9"/>
     <w:multiLevelType w:val="hybridMultilevel"/>
     <w:tmpl w:val="8840663C"/>
@@ -36296,7 +38123,7 @@
       </w:rPr>
     </w:lvl>
   </w:abstractNum>
-  <w:abstractNum w:abstractNumId="94">
+  <w:abstractNum w:abstractNumId="98">
     <w:nsid w:val="6D3C5DD6"/>
     <w:multiLevelType w:val="hybridMultilevel"/>
     <w:tmpl w:val="3A067E12"/>
@@ -36409,7 +38236,7 @@
       </w:rPr>
     </w:lvl>
   </w:abstractNum>
-  <w:abstractNum w:abstractNumId="95">
+  <w:abstractNum w:abstractNumId="99">
     <w:nsid w:val="6DDD1270"/>
     <w:multiLevelType w:val="hybridMultilevel"/>
     <w:tmpl w:val="E8AC9992"/>
@@ -36522,7 +38349,7 @@
       </w:rPr>
     </w:lvl>
   </w:abstractNum>
-  <w:abstractNum w:abstractNumId="96">
+  <w:abstractNum w:abstractNumId="100">
     <w:nsid w:val="6F667B90"/>
     <w:multiLevelType w:val="hybridMultilevel"/>
     <w:tmpl w:val="293AE75C"/>
@@ -36635,7 +38462,7 @@
       </w:rPr>
     </w:lvl>
   </w:abstractNum>
-  <w:abstractNum w:abstractNumId="97">
+  <w:abstractNum w:abstractNumId="101">
     <w:nsid w:val="70C9177F"/>
     <w:multiLevelType w:val="hybridMultilevel"/>
     <w:tmpl w:val="E254667C"/>
@@ -36748,7 +38575,7 @@
       </w:rPr>
     </w:lvl>
   </w:abstractNum>
-  <w:abstractNum w:abstractNumId="98">
+  <w:abstractNum w:abstractNumId="102">
     <w:nsid w:val="71412003"/>
     <w:multiLevelType w:val="hybridMultilevel"/>
     <w:tmpl w:val="9C829E9C"/>
@@ -36861,7 +38688,7 @@
       </w:rPr>
     </w:lvl>
   </w:abstractNum>
-  <w:abstractNum w:abstractNumId="99">
+  <w:abstractNum w:abstractNumId="103">
     <w:nsid w:val="73A95E2F"/>
     <w:multiLevelType w:val="hybridMultilevel"/>
     <w:tmpl w:val="ECC8588A"/>
@@ -36974,7 +38801,7 @@
       </w:rPr>
     </w:lvl>
   </w:abstractNum>
-  <w:abstractNum w:abstractNumId="100">
+  <w:abstractNum w:abstractNumId="104">
     <w:nsid w:val="74C57F0F"/>
     <w:multiLevelType w:val="hybridMultilevel"/>
     <w:tmpl w:val="57E667E8"/>
@@ -37087,7 +38914,7 @@
       </w:rPr>
     </w:lvl>
   </w:abstractNum>
-  <w:abstractNum w:abstractNumId="101">
+  <w:abstractNum w:abstractNumId="105">
     <w:nsid w:val="75AB0417"/>
     <w:multiLevelType w:val="hybridMultilevel"/>
     <w:tmpl w:val="2FF65A0E"/>
@@ -37200,7 +39027,7 @@
       </w:rPr>
     </w:lvl>
   </w:abstractNum>
-  <w:abstractNum w:abstractNumId="102">
+  <w:abstractNum w:abstractNumId="106">
     <w:nsid w:val="75CA1A84"/>
     <w:multiLevelType w:val="hybridMultilevel"/>
     <w:tmpl w:val="E4C4B1E8"/>
@@ -37313,7 +39140,7 @@
       </w:rPr>
     </w:lvl>
   </w:abstractNum>
-  <w:abstractNum w:abstractNumId="103">
+  <w:abstractNum w:abstractNumId="107">
     <w:nsid w:val="76696C36"/>
     <w:multiLevelType w:val="hybridMultilevel"/>
     <w:tmpl w:val="278A2DF6"/>
@@ -37426,7 +39253,7 @@
       </w:rPr>
     </w:lvl>
   </w:abstractNum>
-  <w:abstractNum w:abstractNumId="104">
+  <w:abstractNum w:abstractNumId="108">
     <w:nsid w:val="781F7D49"/>
     <w:multiLevelType w:val="hybridMultilevel"/>
     <w:tmpl w:val="3B28DB0E"/>
@@ -37539,7 +39366,7 @@
       </w:rPr>
     </w:lvl>
   </w:abstractNum>
-  <w:abstractNum w:abstractNumId="105">
+  <w:abstractNum w:abstractNumId="109">
     <w:nsid w:val="7926747D"/>
     <w:multiLevelType w:val="hybridMultilevel"/>
     <w:tmpl w:val="4226F6F6"/>
@@ -37652,7 +39479,7 @@
       </w:rPr>
     </w:lvl>
   </w:abstractNum>
-  <w:abstractNum w:abstractNumId="106">
+  <w:abstractNum w:abstractNumId="110">
     <w:nsid w:val="793420B1"/>
     <w:multiLevelType w:val="hybridMultilevel"/>
     <w:tmpl w:val="D9540E4E"/>
@@ -37668,7 +39495,7 @@
         <w:rFonts w:ascii="Symbol" w:hAnsi="Symbol" w:hint="default"/>
       </w:rPr>
     </w:lvl>
-    <w:lvl w:ilvl="1" w:tplc="04090003" w:tentative="1">
+    <w:lvl w:ilvl="1" w:tplc="04090003">
       <w:start w:val="1"/>
       <w:numFmt w:val="bullet"/>
       <w:lvlText w:val="o"/>
@@ -37765,7 +39592,7 @@
       </w:rPr>
     </w:lvl>
   </w:abstractNum>
-  <w:abstractNum w:abstractNumId="107">
+  <w:abstractNum w:abstractNumId="111">
     <w:nsid w:val="7B1D4DA1"/>
     <w:multiLevelType w:val="hybridMultilevel"/>
     <w:tmpl w:val="B32AE4BA"/>
@@ -37851,7 +39678,7 @@
       </w:pPr>
     </w:lvl>
   </w:abstractNum>
-  <w:abstractNum w:abstractNumId="108">
+  <w:abstractNum w:abstractNumId="112">
     <w:nsid w:val="7C162B99"/>
     <w:multiLevelType w:val="hybridMultilevel"/>
     <w:tmpl w:val="7BF840DA"/>
@@ -37964,7 +39791,7 @@
       </w:rPr>
     </w:lvl>
   </w:abstractNum>
-  <w:abstractNum w:abstractNumId="109">
+  <w:abstractNum w:abstractNumId="113">
     <w:nsid w:val="7EF26473"/>
     <w:multiLevelType w:val="hybridMultilevel"/>
     <w:tmpl w:val="B21EDE22"/>
@@ -38077,7 +39904,7 @@
       </w:rPr>
     </w:lvl>
   </w:abstractNum>
-  <w:abstractNum w:abstractNumId="110">
+  <w:abstractNum w:abstractNumId="114">
     <w:nsid w:val="7FE25DAB"/>
     <w:multiLevelType w:val="hybridMultilevel"/>
     <w:tmpl w:val="7CE62A9C"/>
@@ -38167,19 +39994,19 @@
     <w:abstractNumId w:val="22"/>
   </w:num>
   <w:num w:numId="2">
-    <w:abstractNumId w:val="98"/>
+    <w:abstractNumId w:val="102"/>
   </w:num>
   <w:num w:numId="3">
     <w:abstractNumId w:val="15"/>
   </w:num>
   <w:num w:numId="4">
-    <w:abstractNumId w:val="71"/>
+    <w:abstractNumId w:val="74"/>
   </w:num>
   <w:num w:numId="5">
     <w:abstractNumId w:val="18"/>
   </w:num>
   <w:num w:numId="6">
-    <w:abstractNumId w:val="51"/>
+    <w:abstractNumId w:val="53"/>
   </w:num>
   <w:num w:numId="7">
     <w:abstractNumId w:val="24"/>
@@ -38191,31 +40018,31 @@
     <w:abstractNumId w:val="14"/>
   </w:num>
   <w:num w:numId="10">
-    <w:abstractNumId w:val="79"/>
+    <w:abstractNumId w:val="82"/>
   </w:num>
   <w:num w:numId="11">
-    <w:abstractNumId w:val="95"/>
+    <w:abstractNumId w:val="99"/>
   </w:num>
   <w:num w:numId="12">
     <w:abstractNumId w:val="16"/>
   </w:num>
   <w:num w:numId="13">
-    <w:abstractNumId w:val="34"/>
+    <w:abstractNumId w:val="35"/>
   </w:num>
   <w:num w:numId="14">
-    <w:abstractNumId w:val="84"/>
+    <w:abstractNumId w:val="88"/>
   </w:num>
   <w:num w:numId="15">
-    <w:abstractNumId w:val="35"/>
+    <w:abstractNumId w:val="36"/>
   </w:num>
   <w:num w:numId="16">
-    <w:abstractNumId w:val="94"/>
+    <w:abstractNumId w:val="98"/>
   </w:num>
   <w:num w:numId="17">
-    <w:abstractNumId w:val="66"/>
+    <w:abstractNumId w:val="69"/>
   </w:num>
   <w:num w:numId="18">
-    <w:abstractNumId w:val="87"/>
+    <w:abstractNumId w:val="91"/>
   </w:num>
   <w:num w:numId="19">
     <w:abstractNumId w:val="3"/>
@@ -38224,109 +40051,109 @@
     <w:abstractNumId w:val="10"/>
   </w:num>
   <w:num w:numId="21">
-    <w:abstractNumId w:val="40"/>
+    <w:abstractNumId w:val="41"/>
   </w:num>
   <w:num w:numId="22">
-    <w:abstractNumId w:val="61"/>
+    <w:abstractNumId w:val="63"/>
   </w:num>
   <w:num w:numId="23">
-    <w:abstractNumId w:val="49"/>
+    <w:abstractNumId w:val="51"/>
   </w:num>
   <w:num w:numId="24">
-    <w:abstractNumId w:val="54"/>
+    <w:abstractNumId w:val="56"/>
   </w:num>
   <w:num w:numId="25">
-    <w:abstractNumId w:val="88"/>
+    <w:abstractNumId w:val="92"/>
   </w:num>
   <w:num w:numId="26">
-    <w:abstractNumId w:val="56"/>
+    <w:abstractNumId w:val="58"/>
   </w:num>
   <w:num w:numId="27">
-    <w:abstractNumId w:val="100"/>
+    <w:abstractNumId w:val="104"/>
   </w:num>
   <w:num w:numId="28">
-    <w:abstractNumId w:val="63"/>
+    <w:abstractNumId w:val="66"/>
   </w:num>
   <w:num w:numId="29">
-    <w:abstractNumId w:val="109"/>
+    <w:abstractNumId w:val="113"/>
   </w:num>
   <w:num w:numId="30">
     <w:abstractNumId w:val="31"/>
   </w:num>
   <w:num w:numId="31">
+    <w:abstractNumId w:val="83"/>
+  </w:num>
+  <w:num w:numId="32">
     <w:abstractNumId w:val="80"/>
   </w:num>
-  <w:num w:numId="32">
-    <w:abstractNumId w:val="77"/>
-  </w:num>
   <w:num w:numId="33">
-    <w:abstractNumId w:val="57"/>
+    <w:abstractNumId w:val="59"/>
   </w:num>
   <w:num w:numId="34">
-    <w:abstractNumId w:val="96"/>
+    <w:abstractNumId w:val="100"/>
   </w:num>
   <w:num w:numId="35">
     <w:abstractNumId w:val="2"/>
   </w:num>
   <w:num w:numId="36">
-    <w:abstractNumId w:val="37"/>
+    <w:abstractNumId w:val="38"/>
   </w:num>
   <w:num w:numId="37">
-    <w:abstractNumId w:val="81"/>
+    <w:abstractNumId w:val="85"/>
   </w:num>
   <w:num w:numId="38">
+    <w:abstractNumId w:val="40"/>
+  </w:num>
+  <w:num w:numId="39">
     <w:abstractNumId w:val="39"/>
   </w:num>
-  <w:num w:numId="39">
-    <w:abstractNumId w:val="38"/>
-  </w:num>
   <w:num w:numId="40">
-    <w:abstractNumId w:val="89"/>
+    <w:abstractNumId w:val="93"/>
   </w:num>
   <w:num w:numId="41">
     <w:abstractNumId w:val="8"/>
   </w:num>
   <w:num w:numId="42">
-    <w:abstractNumId w:val="108"/>
+    <w:abstractNumId w:val="112"/>
   </w:num>
   <w:num w:numId="43">
-    <w:abstractNumId w:val="76"/>
+    <w:abstractNumId w:val="79"/>
   </w:num>
   <w:num w:numId="44">
-    <w:abstractNumId w:val="102"/>
+    <w:abstractNumId w:val="106"/>
   </w:num>
   <w:num w:numId="45">
-    <w:abstractNumId w:val="59"/>
+    <w:abstractNumId w:val="61"/>
   </w:num>
   <w:num w:numId="46">
-    <w:abstractNumId w:val="107"/>
+    <w:abstractNumId w:val="111"/>
   </w:num>
   <w:num w:numId="47">
     <w:abstractNumId w:val="4"/>
   </w:num>
   <w:num w:numId="48">
-    <w:abstractNumId w:val="45"/>
+    <w:abstractNumId w:val="47"/>
   </w:num>
   <w:num w:numId="49">
-    <w:abstractNumId w:val="41"/>
+    <w:abstractNumId w:val="42"/>
   </w:num>
   <w:num w:numId="50">
     <w:abstractNumId w:val="30"/>
   </w:num>
   <w:num w:numId="51">
-    <w:abstractNumId w:val="75"/>
+    <w:abstractNumId w:val="78"/>
   </w:num>
   <w:num w:numId="52">
-    <w:abstractNumId w:val="55"/>
+    <w:abstractNumId w:val="57"/>
   </w:num>
   <w:num w:numId="53">
     <w:abstractNumId w:val="7"/>
   </w:num>
   <w:num w:numId="54">
-    <w:abstractNumId w:val="42"/>
+    <w:abstractNumId w:val="43"/>
   </w:num>
   <w:num w:numId="55">
-    <w:abstractNumId w:val="101"/>
+    <w:abstractNumId w:val="105"/>
   </w:num>
   <w:num w:numId="56">
     <w:abstractNumId w:val="29"/>
@@ -38335,13 +40162,13 @@
     <w:abstractNumId w:val="23"/>
   </w:num>
   <w:num w:numId="58">
-    <w:abstractNumId w:val="47"/>
+    <w:abstractNumId w:val="49"/>
   </w:num>
   <w:num w:numId="59">
-    <w:abstractNumId w:val="103"/>
+    <w:abstractNumId w:val="107"/>
   </w:num>
   <w:num w:numId="60">
-    <w:abstractNumId w:val="64"/>
+    <w:abstractNumId w:val="67"/>
   </w:num>
   <w:num w:numId="61">
     <w:abstractNumId w:val="28"/>
@@ -38350,7 +40177,7 @@
     <w:abstractNumId w:val="27"/>
   </w:num>
   <w:num w:numId="63">
-    <w:abstractNumId w:val="58"/>
+    <w:abstractNumId w:val="60"/>
   </w:num>
   <w:num w:numId="64">
     <w:abstractNumId w:val="21"/>
@@ -38359,28 +40186,28 @@
     <w:abstractNumId w:val="19"/>
   </w:num>
   <w:num w:numId="66">
-    <w:abstractNumId w:val="74"/>
+    <w:abstractNumId w:val="77"/>
   </w:num>
   <w:num w:numId="67">
-    <w:abstractNumId w:val="62"/>
+    <w:abstractNumId w:val="64"/>
   </w:num>
   <w:num w:numId="68">
     <w:abstractNumId w:val="26"/>
   </w:num>
   <w:num w:numId="69">
-    <w:abstractNumId w:val="70"/>
+    <w:abstractNumId w:val="73"/>
   </w:num>
   <w:num w:numId="70">
     <w:abstractNumId w:val="6"/>
   </w:num>
   <w:num w:numId="71">
-    <w:abstractNumId w:val="69"/>
+    <w:abstractNumId w:val="72"/>
   </w:num>
   <w:num w:numId="72">
-    <w:abstractNumId w:val="44"/>
+    <w:abstractNumId w:val="46"/>
   </w:num>
   <w:num w:numId="73">
-    <w:abstractNumId w:val="92"/>
+    <w:abstractNumId w:val="96"/>
   </w:num>
   <w:num w:numId="74">
     <w:abstractNumId w:val="11"/>
@@ -38392,111 +40219,123 @@
     <w:abstractNumId w:val="1"/>
   </w:num>
   <w:num w:numId="77">
-    <w:abstractNumId w:val="67"/>
+    <w:abstractNumId w:val="70"/>
   </w:num>
   <w:num w:numId="78">
-    <w:abstractNumId w:val="72"/>
+    <w:abstractNumId w:val="75"/>
   </w:num>
   <w:num w:numId="79">
     <w:abstractNumId w:val="0"/>
   </w:num>
   <w:num w:numId="80">
-    <w:abstractNumId w:val="90"/>
+    <w:abstractNumId w:val="94"/>
   </w:num>
   <w:num w:numId="81">
-    <w:abstractNumId w:val="68"/>
+    <w:abstractNumId w:val="71"/>
   </w:num>
   <w:num w:numId="82">
-    <w:abstractNumId w:val="93"/>
+    <w:abstractNumId w:val="97"/>
   </w:num>
   <w:num w:numId="83">
     <w:abstractNumId w:val="12"/>
   </w:num>
   <w:num w:numId="84">
-    <w:abstractNumId w:val="73"/>
+    <w:abstractNumId w:val="76"/>
   </w:num>
   <w:num w:numId="85">
-    <w:abstractNumId w:val="85"/>
+    <w:abstractNumId w:val="89"/>
   </w:num>
   <w:num w:numId="86">
-    <w:abstractNumId w:val="36"/>
+    <w:abstractNumId w:val="37"/>
   </w:num>
   <w:num w:numId="87">
     <w:abstractNumId w:val="13"/>
   </w:num>
   <w:num w:numId="88">
-    <w:abstractNumId w:val="53"/>
+    <w:abstractNumId w:val="55"/>
   </w:num>
   <w:num w:numId="89">
-    <w:abstractNumId w:val="91"/>
+    <w:abstractNumId w:val="95"/>
   </w:num>
   <w:num w:numId="90">
-    <w:abstractNumId w:val="83"/>
+    <w:abstractNumId w:val="87"/>
   </w:num>
   <w:num w:numId="91">
-    <w:abstractNumId w:val="110"/>
+    <w:abstractNumId w:val="114"/>
   </w:num>
   <w:num w:numId="92">
-    <w:abstractNumId w:val="48"/>
+    <w:abstractNumId w:val="50"/>
   </w:num>
   <w:num w:numId="93">
-    <w:abstractNumId w:val="86"/>
+    <w:abstractNumId w:val="90"/>
   </w:num>
   <w:num w:numId="94">
     <w:abstractNumId w:val="32"/>
   </w:num>
   <w:num w:numId="95">
-    <w:abstractNumId w:val="97"/>
+    <w:abstractNumId w:val="101"/>
   </w:num>
   <w:num w:numId="96">
     <w:abstractNumId w:val="17"/>
   </w:num>
   <w:num w:numId="97">
-    <w:abstractNumId w:val="104"/>
+    <w:abstractNumId w:val="108"/>
   </w:num>
   <w:num w:numId="98">
     <w:abstractNumId w:val="5"/>
   </w:num>
   <w:num w:numId="99">
-    <w:abstractNumId w:val="43"/>
+    <w:abstractNumId w:val="44"/>
   </w:num>
   <w:num w:numId="100">
-    <w:abstractNumId w:val="105"/>
+    <w:abstractNumId w:val="109"/>
   </w:num>
   <w:num w:numId="101">
-    <w:abstractNumId w:val="65"/>
+    <w:abstractNumId w:val="68"/>
   </w:num>
   <w:num w:numId="102">
-    <w:abstractNumId w:val="52"/>
+    <w:abstractNumId w:val="54"/>
   </w:num>
   <w:num w:numId="103">
-    <w:abstractNumId w:val="33"/>
+    <w:abstractNumId w:val="34"/>
   </w:num>
   <w:num w:numId="104">
-    <w:abstractNumId w:val="82"/>
+    <w:abstractNumId w:val="86"/>
   </w:num>
   <w:num w:numId="105">
-    <w:abstractNumId w:val="46"/>
+    <w:abstractNumId w:val="48"/>
   </w:num>
   <w:num w:numId="106">
-    <w:abstractNumId w:val="60"/>
+    <w:abstractNumId w:val="62"/>
   </w:num>
   <w:num w:numId="107">
     <w:abstractNumId w:val="9"/>
   </w:num>
   <w:num w:numId="108">
-    <w:abstractNumId w:val="99"/>
+    <w:abstractNumId w:val="103"/>
   </w:num>
   <w:num w:numId="109">
-    <w:abstractNumId w:val="78"/>
+    <w:abstractNumId w:val="81"/>
   </w:num>
   <w:num w:numId="110">
-    <w:abstractNumId w:val="50"/>
+    <w:abstractNumId w:val="52"/>
   </w:num>
   <w:num w:numId="111">
-    <w:abstractNumId w:val="106"/>
+    <w:abstractNumId w:val="110"/>
   </w:num>
-  <w:numIdMacAtCleanup w:val="101"/>
+  <w:num w:numId="112">
+    <w:abstractNumId w:val="45"/>
+  </w:num>
+  <w:num w:numId="113">
+    <w:abstractNumId w:val="65"/>
+  </w:num>
+  <w:num w:numId="114">
+    <w:abstractNumId w:val="84"/>
+  </w:num>
+  <w:num w:numId="115">
+    <w:abstractNumId w:val="33"/>
+  </w:num>
+  <w:numIdMacAtCleanup w:val="112"/>
 </w:numbering>
 </file>
 

</xml_diff>

<commit_message>
Notes on Kleinbaum et. al. (2014) chapter 16
</commit_message>
<xml_diff>
--- a/Notes/KleinbaumKupperNizamRosenberg_2014_Applied-Regression-Analysis.docx
+++ b/Notes/KleinbaumKupperNizamRosenberg_2014_Applied-Regression-Analysis.docx
@@ -24903,6 +24903,8 @@
         <w:lastRenderedPageBreak/>
         <w:t>Chapter 15: Polynomial Regression</w:t>
       </w:r>
+      <w:bookmarkStart w:id="0" w:name="_GoBack"/>
+      <w:bookmarkEnd w:id="0"/>
     </w:p>
     <w:p>
       <w:pPr>
@@ -26607,8 +26609,1820 @@
       <w:pPr>
         <w:spacing w:after="0" w:line="240" w:lineRule="auto"/>
       </w:pPr>
-      <w:bookmarkStart w:id="0" w:name="_GoBack"/>
-      <w:bookmarkEnd w:id="0"/>
+      <w:r>
+        <w:t>Chapter Preview</w:t>
+      </w:r>
+    </w:p>
+    <w:p>
+      <w:pPr>
+        <w:pStyle w:val="ListParagraph"/>
+        <w:numPr>
+          <w:ilvl w:val="0"/>
+          <w:numId w:val="116"/>
+        </w:numPr>
+        <w:spacing w:after="0" w:line="240" w:lineRule="auto"/>
+      </w:pPr>
+      <w:r>
+        <w:t>The meaning of “best-fitting” line depends partly on the overall goal for modeling.</w:t>
+      </w:r>
+    </w:p>
+    <w:p>
+      <w:pPr>
+        <w:pStyle w:val="ListParagraph"/>
+        <w:numPr>
+          <w:ilvl w:val="0"/>
+          <w:numId w:val="116"/>
+        </w:numPr>
+        <w:spacing w:after="0" w:line="240" w:lineRule="auto"/>
+      </w:pPr>
+      <w:r>
+        <w:t>Two basic goals:</w:t>
+      </w:r>
+    </w:p>
+    <w:p>
+      <w:pPr>
+        <w:pStyle w:val="ListParagraph"/>
+        <w:numPr>
+          <w:ilvl w:val="1"/>
+          <w:numId w:val="116"/>
+        </w:numPr>
+        <w:spacing w:after="0" w:line="240" w:lineRule="auto"/>
+      </w:pPr>
+      <w:r>
+        <w:t>Find a model that provides the best prediction of the dependent variable given a set of independent variables (i.e., prediction).</w:t>
+      </w:r>
+    </w:p>
+    <w:p>
+      <w:pPr>
+        <w:pStyle w:val="ListParagraph"/>
+        <w:numPr>
+          <w:ilvl w:val="1"/>
+          <w:numId w:val="116"/>
+        </w:numPr>
+        <w:spacing w:after="0" w:line="240" w:lineRule="auto"/>
+      </w:pPr>
+      <w:r>
+        <w:t>Obtain accurate estimates for one or more regression coefficient parameters in a model and then make inferences about the parameters of interest (i.e., validity).</w:t>
+      </w:r>
+    </w:p>
+    <w:p>
+      <w:pPr>
+        <w:spacing w:after="0" w:line="240" w:lineRule="auto"/>
+      </w:pPr>
+    </w:p>
+    <w:p>
+      <w:pPr>
+        <w:spacing w:after="0" w:line="240" w:lineRule="auto"/>
+      </w:pPr>
+      <w:r>
+        <w:t>Steps in Selecting the Best Regression Equation: Prediction Goal</w:t>
+      </w:r>
+    </w:p>
+    <w:p>
+      <w:pPr>
+        <w:pStyle w:val="ListParagraph"/>
+        <w:numPr>
+          <w:ilvl w:val="0"/>
+          <w:numId w:val="117"/>
+        </w:numPr>
+        <w:spacing w:after="0" w:line="240" w:lineRule="auto"/>
+      </w:pPr>
+      <w:r>
+        <w:t>Specify the maximum model.</w:t>
+      </w:r>
+    </w:p>
+    <w:p>
+      <w:pPr>
+        <w:pStyle w:val="ListParagraph"/>
+        <w:numPr>
+          <w:ilvl w:val="0"/>
+          <w:numId w:val="117"/>
+        </w:numPr>
+        <w:spacing w:after="0" w:line="240" w:lineRule="auto"/>
+      </w:pPr>
+      <w:r>
+        <w:t>Specify a criterion for selecting a model.</w:t>
+      </w:r>
+    </w:p>
+    <w:p>
+      <w:pPr>
+        <w:pStyle w:val="ListParagraph"/>
+        <w:numPr>
+          <w:ilvl w:val="0"/>
+          <w:numId w:val="117"/>
+        </w:numPr>
+        <w:spacing w:after="0" w:line="240" w:lineRule="auto"/>
+      </w:pPr>
+      <w:r>
+        <w:t>Specify a strategy for selecting variables.</w:t>
+      </w:r>
+    </w:p>
+    <w:p>
+      <w:pPr>
+        <w:pStyle w:val="ListParagraph"/>
+        <w:numPr>
+          <w:ilvl w:val="0"/>
+          <w:numId w:val="117"/>
+        </w:numPr>
+        <w:spacing w:after="0" w:line="240" w:lineRule="auto"/>
+      </w:pPr>
+      <w:r>
+        <w:t>Conduct the specified analysis.</w:t>
+      </w:r>
+    </w:p>
+    <w:p>
+      <w:pPr>
+        <w:pStyle w:val="ListParagraph"/>
+        <w:numPr>
+          <w:ilvl w:val="0"/>
+          <w:numId w:val="117"/>
+        </w:numPr>
+        <w:spacing w:after="0" w:line="240" w:lineRule="auto"/>
+      </w:pPr>
+      <w:r>
+        <w:t>Evaluate the reliability of the model chosen.</w:t>
+      </w:r>
+    </w:p>
+    <w:p>
+      <w:pPr>
+        <w:spacing w:after="0" w:line="240" w:lineRule="auto"/>
+      </w:pPr>
+    </w:p>
+    <w:p>
+      <w:pPr>
+        <w:spacing w:after="0" w:line="240" w:lineRule="auto"/>
+      </w:pPr>
+      <w:r>
+        <w:t>Step 1: Specifying the Maximum Model</w:t>
+      </w:r>
+    </w:p>
+    <w:p>
+      <w:pPr>
+        <w:pStyle w:val="ListParagraph"/>
+        <w:numPr>
+          <w:ilvl w:val="0"/>
+          <w:numId w:val="118"/>
+        </w:numPr>
+        <w:spacing w:after="0" w:line="240" w:lineRule="auto"/>
+      </w:pPr>
+      <w:r>
+        <w:t>The model having the most predictor variables being considered at any point in the process of model selection.</w:t>
+      </w:r>
+    </w:p>
+    <w:p>
+      <w:pPr>
+        <w:pStyle w:val="ListParagraph"/>
+        <w:numPr>
+          <w:ilvl w:val="0"/>
+          <w:numId w:val="118"/>
+        </w:numPr>
+        <w:spacing w:after="0" w:line="240" w:lineRule="auto"/>
+      </w:pPr>
+      <w:r>
+        <w:t>All other possible models can be created by deleting predictor variables from the maximum model.</w:t>
+      </w:r>
+    </w:p>
+    <w:p>
+      <w:pPr>
+        <w:pStyle w:val="ListParagraph"/>
+        <w:numPr>
+          <w:ilvl w:val="1"/>
+          <w:numId w:val="118"/>
+        </w:numPr>
+        <w:spacing w:after="0" w:line="240" w:lineRule="auto"/>
+      </w:pPr>
+      <w:r>
+        <w:t>Restriction of the maximum model.</w:t>
+      </w:r>
+    </w:p>
+    <w:p>
+      <w:pPr>
+        <w:pStyle w:val="ListParagraph"/>
+        <w:numPr>
+          <w:ilvl w:val="0"/>
+          <w:numId w:val="118"/>
+        </w:numPr>
+        <w:spacing w:after="0" w:line="240" w:lineRule="auto"/>
+      </w:pPr>
+      <w:r>
+        <w:t xml:space="preserve">Minimizes the chance for a Type II error (i.e., false negative which </w:t>
+      </w:r>
+      <w:r>
+        <w:t xml:space="preserve">is </w:t>
+      </w:r>
+      <w:r>
+        <w:t>accepting the null hypothesis that the regression coefficient equals zero).</w:t>
+      </w:r>
+    </w:p>
+    <w:p>
+      <w:pPr>
+        <w:pStyle w:val="ListParagraph"/>
+        <w:numPr>
+          <w:ilvl w:val="0"/>
+          <w:numId w:val="118"/>
+        </w:numPr>
+        <w:spacing w:after="0" w:line="240" w:lineRule="auto"/>
+      </w:pPr>
+      <w:r>
+        <w:t>Over-fitting may introduce harmful collinearity.</w:t>
+      </w:r>
+    </w:p>
+    <w:p>
+      <w:pPr>
+        <w:pStyle w:val="ListParagraph"/>
+        <w:numPr>
+          <w:ilvl w:val="0"/>
+          <w:numId w:val="118"/>
+        </w:numPr>
+        <w:spacing w:after="0" w:line="240" w:lineRule="auto"/>
+      </w:pPr>
+      <w:r>
+        <w:t>Reliability pushes towards a small maximum model.</w:t>
+      </w:r>
+    </w:p>
+    <w:p>
+      <w:pPr>
+        <w:pStyle w:val="ListParagraph"/>
+        <w:numPr>
+          <w:ilvl w:val="1"/>
+          <w:numId w:val="118"/>
+        </w:numPr>
+        <w:spacing w:after="0" w:line="240" w:lineRule="auto"/>
+      </w:pPr>
+      <w:r>
+        <w:lastRenderedPageBreak/>
+        <w:t>Avoid Type I error (i.e., false positive which is including a predictor that has a population regression coefficient equal to zero.)</w:t>
+      </w:r>
+    </w:p>
+    <w:p>
+      <w:pPr>
+        <w:pStyle w:val="ListParagraph"/>
+        <w:numPr>
+          <w:ilvl w:val="1"/>
+          <w:numId w:val="118"/>
+        </w:numPr>
+        <w:spacing w:after="0" w:line="240" w:lineRule="auto"/>
+      </w:pPr>
+      <w:r>
+        <w:t>Don’t want to include practically unimportant but statistically significant predictors.</w:t>
+      </w:r>
+    </w:p>
+    <w:p>
+      <w:pPr>
+        <w:pStyle w:val="ListParagraph"/>
+        <w:numPr>
+          <w:ilvl w:val="0"/>
+          <w:numId w:val="118"/>
+        </w:numPr>
+        <w:spacing w:after="0" w:line="240" w:lineRule="auto"/>
+      </w:pPr>
+      <w:proofErr w:type="spellStart"/>
+      <w:r>
+        <w:t>d.f.</w:t>
+      </w:r>
+      <w:proofErr w:type="spellEnd"/>
+      <w:r>
+        <w:t xml:space="preserve"> error = n – k – 1 &gt; 0 OR n &gt; k + 1 </w:t>
+      </w:r>
+    </w:p>
+    <w:p>
+      <w:pPr>
+        <w:pStyle w:val="ListParagraph"/>
+        <w:numPr>
+          <w:ilvl w:val="1"/>
+          <w:numId w:val="118"/>
+        </w:numPr>
+        <w:spacing w:after="0" w:line="240" w:lineRule="auto"/>
+      </w:pPr>
+      <w:r>
+        <w:t>n is the number of observations</w:t>
+      </w:r>
+    </w:p>
+    <w:p>
+      <w:pPr>
+        <w:pStyle w:val="ListParagraph"/>
+        <w:numPr>
+          <w:ilvl w:val="1"/>
+          <w:numId w:val="118"/>
+        </w:numPr>
+        <w:spacing w:after="0" w:line="240" w:lineRule="auto"/>
+      </w:pPr>
+      <w:r>
+        <w:t>k is the number of predictors</w:t>
+      </w:r>
+    </w:p>
+    <w:p>
+      <w:pPr>
+        <w:pStyle w:val="ListParagraph"/>
+        <w:numPr>
+          <w:ilvl w:val="0"/>
+          <w:numId w:val="118"/>
+        </w:numPr>
+        <w:spacing w:after="0" w:line="240" w:lineRule="auto"/>
+      </w:pPr>
+      <w:r>
+        <w:t>There is at least one perfect collinearity when there are negative error degrees of freedom</w:t>
+      </w:r>
+    </w:p>
+    <w:p>
+      <w:pPr>
+        <w:pStyle w:val="ListParagraph"/>
+        <w:numPr>
+          <w:ilvl w:val="0"/>
+          <w:numId w:val="118"/>
+        </w:numPr>
+        <w:spacing w:after="0" w:line="240" w:lineRule="auto"/>
+      </w:pPr>
+      <w:r>
+        <w:t>Rules of thumb</w:t>
+      </w:r>
+    </w:p>
+    <w:p>
+      <w:pPr>
+        <w:pStyle w:val="ListParagraph"/>
+        <w:numPr>
+          <w:ilvl w:val="1"/>
+          <w:numId w:val="118"/>
+        </w:numPr>
+        <w:spacing w:after="0" w:line="240" w:lineRule="auto"/>
+      </w:pPr>
+      <w:r>
+        <w:t>n –k – 1 ≥ 10 OR n ≥ 10 + k + 1</w:t>
+      </w:r>
+    </w:p>
+    <w:p>
+      <w:pPr>
+        <w:pStyle w:val="ListParagraph"/>
+        <w:numPr>
+          <w:ilvl w:val="1"/>
+          <w:numId w:val="118"/>
+        </w:numPr>
+        <w:spacing w:after="0" w:line="240" w:lineRule="auto"/>
+      </w:pPr>
+      <w:r>
+        <w:t xml:space="preserve">n ≥ 5k OR </w:t>
+      </w:r>
+      <w:r>
+        <w:t>n ≥</w:t>
+      </w:r>
+      <w:r>
+        <w:t xml:space="preserve"> 10</w:t>
+      </w:r>
+      <w:r>
+        <w:t>k</w:t>
+      </w:r>
+    </w:p>
+    <w:p>
+      <w:pPr>
+        <w:spacing w:after="0" w:line="240" w:lineRule="auto"/>
+      </w:pPr>
+    </w:p>
+    <w:p>
+      <w:pPr>
+        <w:spacing w:after="0" w:line="240" w:lineRule="auto"/>
+      </w:pPr>
+      <w:r>
+        <w:t>Step 2: Specify a Criterion for Selecting a Model</w:t>
+      </w:r>
+    </w:p>
+    <w:p>
+      <w:pPr>
+        <w:pStyle w:val="ListParagraph"/>
+        <w:numPr>
+          <w:ilvl w:val="0"/>
+          <w:numId w:val="119"/>
+        </w:numPr>
+        <w:spacing w:after="0" w:line="240" w:lineRule="auto"/>
+      </w:pPr>
+      <w:r>
+        <w:t>A selection criterion is an index that can be computed for each candidate model and used for comparison.</w:t>
+      </w:r>
+    </w:p>
+    <w:p>
+      <w:pPr>
+        <w:pStyle w:val="ListParagraph"/>
+        <w:numPr>
+          <w:ilvl w:val="0"/>
+          <w:numId w:val="119"/>
+        </w:numPr>
+        <w:spacing w:after="0" w:line="240" w:lineRule="auto"/>
+      </w:pPr>
+      <w:r>
+        <w:t>No single criterion is always best; consider more than one.</w:t>
+      </w:r>
+    </w:p>
+    <w:p>
+      <w:pPr>
+        <w:pStyle w:val="ListParagraph"/>
+        <w:numPr>
+          <w:ilvl w:val="0"/>
+          <w:numId w:val="119"/>
+        </w:numPr>
+        <w:spacing w:after="0" w:line="240" w:lineRule="auto"/>
+      </w:pPr>
+      <w:r>
+        <w:t>Types of differences</w:t>
+      </w:r>
+    </w:p>
+    <w:p>
+      <w:pPr>
+        <w:pStyle w:val="ListParagraph"/>
+        <w:numPr>
+          <w:ilvl w:val="1"/>
+          <w:numId w:val="119"/>
+        </w:numPr>
+        <w:spacing w:after="0" w:line="240" w:lineRule="auto"/>
+      </w:pPr>
+      <w:r>
+        <w:t>Numerical differences</w:t>
+      </w:r>
+    </w:p>
+    <w:p>
+      <w:pPr>
+        <w:pStyle w:val="ListParagraph"/>
+        <w:numPr>
+          <w:ilvl w:val="1"/>
+          <w:numId w:val="119"/>
+        </w:numPr>
+        <w:spacing w:after="0" w:line="240" w:lineRule="auto"/>
+      </w:pPr>
+      <w:r>
+        <w:t>Statistically significant differences</w:t>
+      </w:r>
+    </w:p>
+    <w:p>
+      <w:pPr>
+        <w:pStyle w:val="ListParagraph"/>
+        <w:numPr>
+          <w:ilvl w:val="1"/>
+          <w:numId w:val="119"/>
+        </w:numPr>
+        <w:spacing w:after="0" w:line="240" w:lineRule="auto"/>
+      </w:pPr>
+      <w:r>
+        <w:t>Scientifically important differences</w:t>
+      </w:r>
+    </w:p>
+    <w:p>
+      <w:pPr>
+        <w:pStyle w:val="ListParagraph"/>
+        <w:numPr>
+          <w:ilvl w:val="0"/>
+          <w:numId w:val="119"/>
+        </w:numPr>
+        <w:spacing w:after="0" w:line="240" w:lineRule="auto"/>
+      </w:pPr>
+      <w:r>
+        <w:t>Don’t just rely on the sample squared multiple correlation R</w:t>
+      </w:r>
+      <w:r>
+        <w:rPr>
+          <w:vertAlign w:val="superscript"/>
+        </w:rPr>
+        <w:t>2</w:t>
+      </w:r>
+    </w:p>
+    <w:p>
+      <w:pPr>
+        <w:pStyle w:val="ListParagraph"/>
+        <w:numPr>
+          <w:ilvl w:val="1"/>
+          <w:numId w:val="119"/>
+        </w:numPr>
+        <w:spacing w:after="0" w:line="240" w:lineRule="auto"/>
+      </w:pPr>
+      <w:r>
+        <w:t>Always increase with the addition of predictors</w:t>
+      </w:r>
+    </w:p>
+    <w:p>
+      <w:pPr>
+        <w:pStyle w:val="ListParagraph"/>
+        <w:numPr>
+          <w:ilvl w:val="1"/>
+          <w:numId w:val="119"/>
+        </w:numPr>
+        <w:spacing w:after="0" w:line="240" w:lineRule="auto"/>
+      </w:pPr>
+      <w:r>
+        <w:t>Always largest for the maximum model</w:t>
+      </w:r>
+    </w:p>
+    <w:p>
+      <w:pPr>
+        <w:pStyle w:val="ListParagraph"/>
+        <w:numPr>
+          <w:ilvl w:val="0"/>
+          <w:numId w:val="119"/>
+        </w:numPr>
+        <w:spacing w:after="0" w:line="240" w:lineRule="auto"/>
+      </w:pPr>
+      <w:r>
+        <w:t>Use F-test statistic for comparing the full and restricted models</w:t>
+      </w:r>
+    </w:p>
+    <w:p>
+      <w:pPr>
+        <w:pStyle w:val="ListParagraph"/>
+        <w:numPr>
+          <w:ilvl w:val="0"/>
+          <w:numId w:val="119"/>
+        </w:numPr>
+        <w:spacing w:after="0" w:line="240" w:lineRule="auto"/>
+      </w:pPr>
+      <w:r>
+        <w:t xml:space="preserve">Mallow’s </w:t>
+      </w:r>
+      <w:proofErr w:type="spellStart"/>
+      <w:r>
+        <w:t>C</w:t>
+      </w:r>
+      <w:r>
+        <w:rPr>
+          <w:vertAlign w:val="subscript"/>
+        </w:rPr>
+        <w:t>p</w:t>
+      </w:r>
+      <w:proofErr w:type="spellEnd"/>
+      <w:r>
+        <w:t xml:space="preserve"> is another alternative criterion.</w:t>
+      </w:r>
+    </w:p>
+    <w:p>
+      <w:pPr>
+        <w:pStyle w:val="ListParagraph"/>
+        <w:numPr>
+          <w:ilvl w:val="1"/>
+          <w:numId w:val="119"/>
+        </w:numPr>
+        <w:spacing w:after="0" w:line="240" w:lineRule="auto"/>
+      </w:pPr>
+      <w:r>
+        <w:t>Helps decide how many variables to include in the best model</w:t>
+      </w:r>
+    </w:p>
+    <w:p>
+      <w:pPr>
+        <w:pStyle w:val="ListParagraph"/>
+        <w:numPr>
+          <w:ilvl w:val="1"/>
+          <w:numId w:val="119"/>
+        </w:numPr>
+        <w:spacing w:after="0" w:line="240" w:lineRule="auto"/>
+      </w:pPr>
+      <w:proofErr w:type="spellStart"/>
+      <w:r>
+        <w:t>C</w:t>
+      </w:r>
+      <w:r>
+        <w:rPr>
+          <w:vertAlign w:val="subscript"/>
+        </w:rPr>
+        <w:t>p</w:t>
+      </w:r>
+      <w:proofErr w:type="spellEnd"/>
+      <w:r>
+        <w:t xml:space="preserve"> = (k-p)</w:t>
+      </w:r>
+      <w:proofErr w:type="spellStart"/>
+      <w:r>
+        <w:t>F</w:t>
+      </w:r>
+      <w:r>
+        <w:rPr>
+          <w:vertAlign w:val="subscript"/>
+        </w:rPr>
+        <w:t>p</w:t>
+      </w:r>
+      <w:proofErr w:type="spellEnd"/>
+      <w:r>
+        <w:t xml:space="preserve"> + (2p – k + 1)</w:t>
+      </w:r>
+    </w:p>
+    <w:p>
+      <w:pPr>
+        <w:spacing w:after="0" w:line="240" w:lineRule="auto"/>
+      </w:pPr>
+    </w:p>
+    <w:p>
+      <w:pPr>
+        <w:spacing w:after="0" w:line="240" w:lineRule="auto"/>
+      </w:pPr>
+      <w:r>
+        <w:t>Step 3: Specify a Strategy for Selecting Variables</w:t>
+      </w:r>
+    </w:p>
+    <w:p>
+      <w:pPr>
+        <w:pStyle w:val="ListParagraph"/>
+        <w:numPr>
+          <w:ilvl w:val="0"/>
+          <w:numId w:val="120"/>
+        </w:numPr>
+        <w:spacing w:after="0" w:line="240" w:lineRule="auto"/>
+      </w:pPr>
+      <w:r>
+        <w:t>Basic methods</w:t>
+      </w:r>
+    </w:p>
+    <w:p>
+      <w:pPr>
+        <w:pStyle w:val="ListParagraph"/>
+        <w:numPr>
+          <w:ilvl w:val="1"/>
+          <w:numId w:val="120"/>
+        </w:numPr>
+        <w:spacing w:after="0" w:line="240" w:lineRule="auto"/>
+      </w:pPr>
+      <w:r>
+        <w:t>Forward-selection method</w:t>
+      </w:r>
+    </w:p>
+    <w:p>
+      <w:pPr>
+        <w:pStyle w:val="ListParagraph"/>
+        <w:numPr>
+          <w:ilvl w:val="1"/>
+          <w:numId w:val="120"/>
+        </w:numPr>
+        <w:spacing w:after="0" w:line="240" w:lineRule="auto"/>
+      </w:pPr>
+      <w:r>
+        <w:t>Backward-elimination method</w:t>
+      </w:r>
+    </w:p>
+    <w:p>
+      <w:pPr>
+        <w:pStyle w:val="ListParagraph"/>
+        <w:numPr>
+          <w:ilvl w:val="0"/>
+          <w:numId w:val="120"/>
+        </w:numPr>
+        <w:spacing w:after="0" w:line="240" w:lineRule="auto"/>
+      </w:pPr>
+      <w:r>
+        <w:t>All possible regressions procedure</w:t>
+      </w:r>
+    </w:p>
+    <w:p>
+      <w:pPr>
+        <w:pStyle w:val="ListParagraph"/>
+        <w:numPr>
+          <w:ilvl w:val="1"/>
+          <w:numId w:val="120"/>
+        </w:numPr>
+        <w:spacing w:after="0" w:line="240" w:lineRule="auto"/>
+      </w:pPr>
+      <w:r>
+        <w:t>Preferred over any other selection strategy.</w:t>
+      </w:r>
+    </w:p>
+    <w:p>
+      <w:pPr>
+        <w:pStyle w:val="ListParagraph"/>
+        <w:numPr>
+          <w:ilvl w:val="1"/>
+          <w:numId w:val="120"/>
+        </w:numPr>
+        <w:spacing w:after="0" w:line="240" w:lineRule="auto"/>
+      </w:pPr>
+      <w:r>
+        <w:t>Only method guaranteed to find the most predictive model with ideal number of variables.</w:t>
+      </w:r>
+    </w:p>
+    <w:p>
+      <w:pPr>
+        <w:pStyle w:val="ListParagraph"/>
+        <w:numPr>
+          <w:ilvl w:val="1"/>
+          <w:numId w:val="120"/>
+        </w:numPr>
+        <w:spacing w:after="0" w:line="240" w:lineRule="auto"/>
+      </w:pPr>
+      <w:r>
+        <w:t xml:space="preserve">Can become impractical when there </w:t>
+      </w:r>
+      <w:proofErr w:type="gramStart"/>
+      <w:r>
+        <w:t>is a large number of variables</w:t>
+      </w:r>
+      <w:proofErr w:type="gramEnd"/>
+      <w:r>
+        <w:t>.</w:t>
+      </w:r>
+    </w:p>
+    <w:p>
+      <w:pPr>
+        <w:pStyle w:val="ListParagraph"/>
+        <w:numPr>
+          <w:ilvl w:val="1"/>
+          <w:numId w:val="120"/>
+        </w:numPr>
+        <w:spacing w:after="0" w:line="240" w:lineRule="auto"/>
+      </w:pPr>
+      <w:r>
+        <w:t>Process</w:t>
+      </w:r>
+    </w:p>
+    <w:p>
+      <w:pPr>
+        <w:pStyle w:val="ListParagraph"/>
+        <w:numPr>
+          <w:ilvl w:val="2"/>
+          <w:numId w:val="120"/>
+        </w:numPr>
+        <w:spacing w:after="0" w:line="240" w:lineRule="auto"/>
+      </w:pPr>
+      <w:r>
+        <w:t>Fit each possible regression equation associated with all possible sets of the independent variables.</w:t>
+      </w:r>
+    </w:p>
+    <w:p>
+      <w:pPr>
+        <w:pStyle w:val="ListParagraph"/>
+        <w:numPr>
+          <w:ilvl w:val="2"/>
+          <w:numId w:val="120"/>
+        </w:numPr>
+        <w:spacing w:after="0" w:line="240" w:lineRule="auto"/>
+      </w:pPr>
+      <w:r>
+        <w:t>Assemble the fitted models into sets.</w:t>
+      </w:r>
+    </w:p>
+    <w:p>
+      <w:pPr>
+        <w:pStyle w:val="ListParagraph"/>
+        <w:numPr>
+          <w:ilvl w:val="2"/>
+          <w:numId w:val="120"/>
+        </w:numPr>
+        <w:spacing w:after="0" w:line="240" w:lineRule="auto"/>
+      </w:pPr>
+      <w:r>
+        <w:t>Order the models within each set according to some criterion.</w:t>
+      </w:r>
+    </w:p>
+    <w:p>
+      <w:pPr>
+        <w:pStyle w:val="ListParagraph"/>
+        <w:numPr>
+          <w:ilvl w:val="2"/>
+          <w:numId w:val="120"/>
+        </w:numPr>
+        <w:spacing w:after="0" w:line="240" w:lineRule="auto"/>
+      </w:pPr>
+      <w:r>
+        <w:t>Use various criteria to select the best model.</w:t>
+      </w:r>
+    </w:p>
+    <w:p>
+      <w:pPr>
+        <w:pStyle w:val="ListParagraph"/>
+        <w:numPr>
+          <w:ilvl w:val="0"/>
+          <w:numId w:val="120"/>
+        </w:numPr>
+        <w:spacing w:after="0" w:line="240" w:lineRule="auto"/>
+      </w:pPr>
+      <w:r>
+        <w:t>Backward-elimination procedure</w:t>
+      </w:r>
+    </w:p>
+    <w:p>
+      <w:pPr>
+        <w:pStyle w:val="ListParagraph"/>
+        <w:numPr>
+          <w:ilvl w:val="1"/>
+          <w:numId w:val="120"/>
+        </w:numPr>
+        <w:spacing w:after="0" w:line="240" w:lineRule="auto"/>
+      </w:pPr>
+      <w:r>
+        <w:t>Determine the fitted regression equation containing all independent variables.</w:t>
+      </w:r>
+    </w:p>
+    <w:p>
+      <w:pPr>
+        <w:pStyle w:val="ListParagraph"/>
+        <w:numPr>
+          <w:ilvl w:val="1"/>
+          <w:numId w:val="120"/>
+        </w:numPr>
+        <w:spacing w:after="0" w:line="240" w:lineRule="auto"/>
+      </w:pPr>
+      <w:r>
+        <w:lastRenderedPageBreak/>
+        <w:t>Determine the partial F-statistic for every variable in the model as though it were the last variable to enter the model.</w:t>
+      </w:r>
+    </w:p>
+    <w:p>
+      <w:pPr>
+        <w:pStyle w:val="ListParagraph"/>
+        <w:numPr>
+          <w:ilvl w:val="1"/>
+          <w:numId w:val="120"/>
+        </w:numPr>
+        <w:spacing w:after="0" w:line="240" w:lineRule="auto"/>
+      </w:pPr>
+      <w:r>
+        <w:t>Determine the P-values associated with the test statistics.</w:t>
+      </w:r>
+    </w:p>
+    <w:p>
+      <w:pPr>
+        <w:pStyle w:val="ListParagraph"/>
+        <w:numPr>
+          <w:ilvl w:val="1"/>
+          <w:numId w:val="120"/>
+        </w:numPr>
+        <w:spacing w:after="0" w:line="240" w:lineRule="auto"/>
+      </w:pPr>
+      <w:r>
+        <w:t>Evaluate the variable with</w:t>
+      </w:r>
+      <w:r>
+        <w:t xml:space="preserve"> the lowest observed partial F-statistic.</w:t>
+      </w:r>
+    </w:p>
+    <w:p>
+      <w:pPr>
+        <w:pStyle w:val="ListParagraph"/>
+        <w:numPr>
+          <w:ilvl w:val="1"/>
+          <w:numId w:val="120"/>
+        </w:numPr>
+        <w:spacing w:after="0" w:line="240" w:lineRule="auto"/>
+      </w:pPr>
+      <w:r>
+        <w:t>Compare the P-value with the selected significance level</w:t>
+      </w:r>
+    </w:p>
+    <w:p>
+      <w:pPr>
+        <w:pStyle w:val="ListParagraph"/>
+        <w:numPr>
+          <w:ilvl w:val="2"/>
+          <w:numId w:val="120"/>
+        </w:numPr>
+        <w:spacing w:after="0" w:line="240" w:lineRule="auto"/>
+      </w:pPr>
+      <w:r>
+        <w:t>Remove variabl</w:t>
+      </w:r>
+      <w:r>
+        <w:t>e</w:t>
+      </w:r>
+      <w:r>
+        <w:t xml:space="preserve"> P-value is </w:t>
+      </w:r>
+      <w:r>
+        <w:t>greater</w:t>
+      </w:r>
+      <w:r>
+        <w:t xml:space="preserve"> than selected significance level</w:t>
+      </w:r>
+      <w:r>
+        <w:t>, recalculate the regression for the remaining variables, repeat backward-elimination</w:t>
+      </w:r>
+    </w:p>
+    <w:p>
+      <w:pPr>
+        <w:pStyle w:val="ListParagraph"/>
+        <w:numPr>
+          <w:ilvl w:val="2"/>
+          <w:numId w:val="120"/>
+        </w:numPr>
+        <w:spacing w:after="0" w:line="240" w:lineRule="auto"/>
+      </w:pPr>
+      <w:r>
+        <w:t>Stop if the variable P-value is less than the selected significance level</w:t>
+      </w:r>
+    </w:p>
+    <w:p>
+      <w:pPr>
+        <w:pStyle w:val="ListParagraph"/>
+        <w:numPr>
+          <w:ilvl w:val="0"/>
+          <w:numId w:val="120"/>
+        </w:numPr>
+        <w:spacing w:after="0" w:line="240" w:lineRule="auto"/>
+      </w:pPr>
+      <w:r>
+        <w:t>Forward-selection procedure</w:t>
+      </w:r>
+    </w:p>
+    <w:p>
+      <w:pPr>
+        <w:pStyle w:val="ListParagraph"/>
+        <w:numPr>
+          <w:ilvl w:val="1"/>
+          <w:numId w:val="120"/>
+        </w:numPr>
+        <w:spacing w:after="0" w:line="240" w:lineRule="auto"/>
+      </w:pPr>
+      <w:r>
+        <w:t>Select the first variable to enter the model</w:t>
+      </w:r>
+    </w:p>
+    <w:p>
+      <w:pPr>
+        <w:pStyle w:val="ListParagraph"/>
+        <w:numPr>
+          <w:ilvl w:val="2"/>
+          <w:numId w:val="120"/>
+        </w:numPr>
+        <w:spacing w:after="0" w:line="240" w:lineRule="auto"/>
+      </w:pPr>
+      <w:r>
+        <w:t>Variable most highly correlated with the dependent variable.</w:t>
+      </w:r>
+    </w:p>
+    <w:p>
+      <w:pPr>
+        <w:pStyle w:val="ListParagraph"/>
+        <w:numPr>
+          <w:ilvl w:val="2"/>
+          <w:numId w:val="120"/>
+        </w:numPr>
+        <w:spacing w:after="0" w:line="240" w:lineRule="auto"/>
+      </w:pPr>
+      <w:r>
+        <w:t>Largest F-statistic and smallest P-value of all possible single-variable models.</w:t>
+      </w:r>
+    </w:p>
+    <w:p>
+      <w:pPr>
+        <w:pStyle w:val="ListParagraph"/>
+        <w:numPr>
+          <w:ilvl w:val="1"/>
+          <w:numId w:val="120"/>
+        </w:numPr>
+        <w:spacing w:after="0" w:line="240" w:lineRule="auto"/>
+      </w:pPr>
+      <w:r>
+        <w:t>Fit the associated straight-line regression equation.</w:t>
+      </w:r>
+    </w:p>
+    <w:p>
+      <w:pPr>
+        <w:pStyle w:val="ListParagraph"/>
+        <w:numPr>
+          <w:ilvl w:val="1"/>
+          <w:numId w:val="120"/>
+        </w:numPr>
+        <w:spacing w:after="0" w:line="240" w:lineRule="auto"/>
+      </w:pPr>
+      <w:r>
+        <w:t>Perform F-test.</w:t>
+      </w:r>
+    </w:p>
+    <w:p>
+      <w:pPr>
+        <w:pStyle w:val="ListParagraph"/>
+        <w:numPr>
+          <w:ilvl w:val="2"/>
+          <w:numId w:val="120"/>
+        </w:numPr>
+        <w:spacing w:after="0" w:line="240" w:lineRule="auto"/>
+      </w:pPr>
+      <w:r>
+        <w:t>Stop if F-statistic is not significant.</w:t>
+      </w:r>
+    </w:p>
+    <w:p>
+      <w:pPr>
+        <w:pStyle w:val="ListParagraph"/>
+        <w:numPr>
+          <w:ilvl w:val="2"/>
+          <w:numId w:val="120"/>
+        </w:numPr>
+        <w:spacing w:after="0" w:line="240" w:lineRule="auto"/>
+      </w:pPr>
+      <w:r>
+        <w:t>Include variable in model if F-statistic is significant.</w:t>
+      </w:r>
+    </w:p>
+    <w:p>
+      <w:pPr>
+        <w:pStyle w:val="ListParagraph"/>
+        <w:numPr>
+          <w:ilvl w:val="1"/>
+          <w:numId w:val="120"/>
+        </w:numPr>
+        <w:spacing w:after="0" w:line="240" w:lineRule="auto"/>
+      </w:pPr>
+      <w:r>
+        <w:t>Determine the partial F-statistic and P-value associated with each remaining variable for the regression equation containing the variables previously included in the model and each remaining variable separately.</w:t>
+      </w:r>
+    </w:p>
+    <w:p>
+      <w:pPr>
+        <w:pStyle w:val="ListParagraph"/>
+        <w:numPr>
+          <w:ilvl w:val="1"/>
+          <w:numId w:val="120"/>
+        </w:numPr>
+        <w:spacing w:after="0" w:line="240" w:lineRule="auto"/>
+      </w:pPr>
+      <w:r>
+        <w:t>Evaluate the variable with the smallest partial F-statistic.</w:t>
+      </w:r>
+    </w:p>
+    <w:p>
+      <w:pPr>
+        <w:pStyle w:val="ListParagraph"/>
+        <w:numPr>
+          <w:ilvl w:val="1"/>
+          <w:numId w:val="120"/>
+        </w:numPr>
+        <w:spacing w:after="0" w:line="240" w:lineRule="auto"/>
+      </w:pPr>
+      <w:r>
+        <w:t>Perform partial F-test</w:t>
+      </w:r>
+    </w:p>
+    <w:p>
+      <w:pPr>
+        <w:pStyle w:val="ListParagraph"/>
+        <w:numPr>
+          <w:ilvl w:val="2"/>
+          <w:numId w:val="120"/>
+        </w:numPr>
+        <w:spacing w:after="0" w:line="240" w:lineRule="auto"/>
+      </w:pPr>
+      <w:r>
+        <w:t xml:space="preserve">Stop if </w:t>
+      </w:r>
+      <w:r>
+        <w:t xml:space="preserve">partial </w:t>
+      </w:r>
+      <w:r>
+        <w:t>F-statistic is not significant.</w:t>
+      </w:r>
+    </w:p>
+    <w:p>
+      <w:pPr>
+        <w:pStyle w:val="ListParagraph"/>
+        <w:numPr>
+          <w:ilvl w:val="2"/>
+          <w:numId w:val="120"/>
+        </w:numPr>
+        <w:spacing w:after="0" w:line="240" w:lineRule="auto"/>
+      </w:pPr>
+      <w:r>
+        <w:t xml:space="preserve">Include variable in model if </w:t>
+      </w:r>
+      <w:r>
+        <w:t xml:space="preserve">partial </w:t>
+      </w:r>
+      <w:r>
+        <w:t>F-statistic is significant.</w:t>
+      </w:r>
+    </w:p>
+    <w:p>
+      <w:pPr>
+        <w:pStyle w:val="ListParagraph"/>
+        <w:numPr>
+          <w:ilvl w:val="1"/>
+          <w:numId w:val="120"/>
+        </w:numPr>
+        <w:spacing w:after="0" w:line="240" w:lineRule="auto"/>
+      </w:pPr>
+      <w:r>
+        <w:t>Repeat steps 4-6 above.</w:t>
+      </w:r>
+    </w:p>
+    <w:p>
+      <w:pPr>
+        <w:pStyle w:val="ListParagraph"/>
+        <w:numPr>
+          <w:ilvl w:val="0"/>
+          <w:numId w:val="120"/>
+        </w:numPr>
+        <w:spacing w:after="0" w:line="240" w:lineRule="auto"/>
+      </w:pPr>
+      <w:r>
+        <w:t>Stepwise regression procedure</w:t>
+      </w:r>
+    </w:p>
+    <w:p>
+      <w:pPr>
+        <w:pStyle w:val="ListParagraph"/>
+        <w:numPr>
+          <w:ilvl w:val="1"/>
+          <w:numId w:val="120"/>
+        </w:numPr>
+        <w:spacing w:after="0" w:line="240" w:lineRule="auto"/>
+      </w:pPr>
+      <w:r>
+        <w:t>Modified version of forward-selection procedure with re-examination of the variables added into the model in previous steps at every step along the way.</w:t>
+      </w:r>
+    </w:p>
+    <w:p>
+      <w:pPr>
+        <w:pStyle w:val="ListParagraph"/>
+        <w:numPr>
+          <w:ilvl w:val="1"/>
+          <w:numId w:val="120"/>
+        </w:numPr>
+        <w:spacing w:after="0" w:line="240" w:lineRule="auto"/>
+      </w:pPr>
+      <w:r>
+        <w:t>Variable that was included early in the process may become unimportant later in the process because of its relationship with other variables added to the model.</w:t>
+      </w:r>
+    </w:p>
+    <w:p>
+      <w:pPr>
+        <w:pStyle w:val="ListParagraph"/>
+        <w:numPr>
+          <w:ilvl w:val="1"/>
+          <w:numId w:val="120"/>
+        </w:numPr>
+        <w:spacing w:after="0" w:line="240" w:lineRule="auto"/>
+      </w:pPr>
+      <w:r>
+        <w:t>Conduct partial F-test as variable-added-last for each variable in the model at each step.</w:t>
+      </w:r>
+    </w:p>
+    <w:p>
+      <w:pPr>
+        <w:pStyle w:val="ListParagraph"/>
+        <w:numPr>
+          <w:ilvl w:val="0"/>
+          <w:numId w:val="120"/>
+        </w:numPr>
+        <w:spacing w:after="0" w:line="240" w:lineRule="auto"/>
+      </w:pPr>
+      <w:proofErr w:type="spellStart"/>
+      <w:r>
+        <w:t>Chunkwise</w:t>
+      </w:r>
+      <w:proofErr w:type="spellEnd"/>
+      <w:r>
+        <w:t xml:space="preserve"> methods</w:t>
+      </w:r>
+    </w:p>
+    <w:p>
+      <w:pPr>
+        <w:pStyle w:val="ListParagraph"/>
+        <w:numPr>
+          <w:ilvl w:val="1"/>
+          <w:numId w:val="120"/>
+        </w:numPr>
+        <w:spacing w:after="0" w:line="240" w:lineRule="auto"/>
+      </w:pPr>
+      <w:r>
+        <w:t>Chunks are sets of predictor variables that are logically related and equally important relative to the other variable in the chunk.</w:t>
+      </w:r>
+    </w:p>
+    <w:p>
+      <w:pPr>
+        <w:pStyle w:val="ListParagraph"/>
+        <w:numPr>
+          <w:ilvl w:val="1"/>
+          <w:numId w:val="120"/>
+        </w:numPr>
+        <w:spacing w:after="0" w:line="240" w:lineRule="auto"/>
+      </w:pPr>
+      <w:r>
+        <w:t>Impose an order on chunk selection simplifies the analysis.</w:t>
+      </w:r>
+    </w:p>
+    <w:p>
+      <w:pPr>
+        <w:pStyle w:val="ListParagraph"/>
+        <w:numPr>
+          <w:ilvl w:val="1"/>
+          <w:numId w:val="120"/>
+        </w:numPr>
+        <w:spacing w:after="0" w:line="240" w:lineRule="auto"/>
+      </w:pPr>
+      <w:r>
+        <w:t>Incorporates prior scientific knowledge into the analysis.</w:t>
+      </w:r>
+    </w:p>
+    <w:p>
+      <w:pPr>
+        <w:pStyle w:val="ListParagraph"/>
+        <w:numPr>
+          <w:ilvl w:val="1"/>
+          <w:numId w:val="120"/>
+        </w:numPr>
+        <w:spacing w:after="0" w:line="240" w:lineRule="auto"/>
+      </w:pPr>
+      <w:r>
+        <w:t>Reduces the number of possible models to be evaluated.</w:t>
+      </w:r>
+    </w:p>
+    <w:p>
+      <w:pPr>
+        <w:spacing w:after="0" w:line="240" w:lineRule="auto"/>
+      </w:pPr>
+    </w:p>
+    <w:p>
+      <w:pPr>
+        <w:spacing w:after="0" w:line="240" w:lineRule="auto"/>
+      </w:pPr>
+      <w:r>
+        <w:t>Step 4: Conducting the Analysis</w:t>
+      </w:r>
+    </w:p>
+    <w:p>
+      <w:pPr>
+        <w:pStyle w:val="ListParagraph"/>
+        <w:numPr>
+          <w:ilvl w:val="0"/>
+          <w:numId w:val="121"/>
+        </w:numPr>
+        <w:spacing w:after="0" w:line="240" w:lineRule="auto"/>
+      </w:pPr>
+      <w:r>
+        <w:t>Check the goodness of fit of the model chosen.</w:t>
+      </w:r>
+    </w:p>
+    <w:p>
+      <w:pPr>
+        <w:pStyle w:val="ListParagraph"/>
+        <w:numPr>
+          <w:ilvl w:val="0"/>
+          <w:numId w:val="121"/>
+        </w:numPr>
+        <w:spacing w:after="0" w:line="240" w:lineRule="auto"/>
+      </w:pPr>
+      <w:r>
+        <w:t>Demonstrate that the model chosen is reasonable for the data.</w:t>
+      </w:r>
+    </w:p>
+    <w:p>
+      <w:pPr>
+        <w:spacing w:after="0" w:line="240" w:lineRule="auto"/>
+      </w:pPr>
+    </w:p>
+    <w:p>
+      <w:pPr>
+        <w:spacing w:after="0" w:line="240" w:lineRule="auto"/>
+      </w:pPr>
+      <w:r>
+        <w:t>Step 5: Evaluating Reliability with Split Samples</w:t>
+      </w:r>
+    </w:p>
+    <w:p>
+      <w:pPr>
+        <w:pStyle w:val="ListParagraph"/>
+        <w:numPr>
+          <w:ilvl w:val="0"/>
+          <w:numId w:val="122"/>
+        </w:numPr>
+        <w:spacing w:after="0" w:line="240" w:lineRule="auto"/>
+      </w:pPr>
+      <w:r>
+        <w:t>Use split sample to ensure that the model can be reliably applied to other samples.</w:t>
+      </w:r>
+    </w:p>
+    <w:p>
+      <w:pPr>
+        <w:pStyle w:val="ListParagraph"/>
+        <w:numPr>
+          <w:ilvl w:val="0"/>
+          <w:numId w:val="122"/>
+        </w:numPr>
+        <w:spacing w:after="0" w:line="240" w:lineRule="auto"/>
+      </w:pPr>
+      <w:r>
+        <w:t>Most rigorous approach is to use a new data set randomly selected from the population under study.</w:t>
+      </w:r>
+    </w:p>
+    <w:p>
+      <w:pPr>
+        <w:pStyle w:val="ListParagraph"/>
+        <w:numPr>
+          <w:ilvl w:val="1"/>
+          <w:numId w:val="122"/>
+        </w:numPr>
+        <w:spacing w:after="0" w:line="240" w:lineRule="auto"/>
+      </w:pPr>
+      <w:r>
+        <w:lastRenderedPageBreak/>
+        <w:t>Expensive</w:t>
+      </w:r>
+    </w:p>
+    <w:p>
+      <w:pPr>
+        <w:pStyle w:val="ListParagraph"/>
+        <w:numPr>
+          <w:ilvl w:val="1"/>
+          <w:numId w:val="122"/>
+        </w:numPr>
+        <w:spacing w:after="0" w:line="240" w:lineRule="auto"/>
+      </w:pPr>
+      <w:r>
+        <w:t>Not always feasible</w:t>
+      </w:r>
+    </w:p>
+    <w:p>
+      <w:pPr>
+        <w:pStyle w:val="ListParagraph"/>
+        <w:numPr>
+          <w:ilvl w:val="0"/>
+          <w:numId w:val="122"/>
+        </w:numPr>
+        <w:spacing w:after="0" w:line="240" w:lineRule="auto"/>
+      </w:pPr>
+      <w:r>
+        <w:t>Randomly assign each observation to one of two groups.</w:t>
+      </w:r>
+    </w:p>
+    <w:p>
+      <w:pPr>
+        <w:pStyle w:val="ListParagraph"/>
+        <w:numPr>
+          <w:ilvl w:val="1"/>
+          <w:numId w:val="122"/>
+        </w:numPr>
+        <w:spacing w:after="0" w:line="240" w:lineRule="auto"/>
+      </w:pPr>
+      <w:r>
+        <w:t>Analysis group</w:t>
+      </w:r>
+    </w:p>
+    <w:p>
+      <w:pPr>
+        <w:pStyle w:val="ListParagraph"/>
+        <w:numPr>
+          <w:ilvl w:val="1"/>
+          <w:numId w:val="122"/>
+        </w:numPr>
+        <w:spacing w:after="0" w:line="240" w:lineRule="auto"/>
+      </w:pPr>
+      <w:r>
+        <w:t>Holdout group</w:t>
+      </w:r>
+    </w:p>
+    <w:p>
+      <w:pPr>
+        <w:pStyle w:val="ListParagraph"/>
+        <w:numPr>
+          <w:ilvl w:val="0"/>
+          <w:numId w:val="122"/>
+        </w:numPr>
+        <w:spacing w:after="0" w:line="240" w:lineRule="auto"/>
+      </w:pPr>
+      <w:r>
+        <w:t>Stratified random splitting</w:t>
+      </w:r>
+    </w:p>
+    <w:p>
+      <w:pPr>
+        <w:pStyle w:val="ListParagraph"/>
+        <w:numPr>
+          <w:ilvl w:val="1"/>
+          <w:numId w:val="122"/>
+        </w:numPr>
+        <w:spacing w:after="0" w:line="240" w:lineRule="auto"/>
+      </w:pPr>
+      <w:r>
+        <w:t>Find pairs of subjects that are as similar as possible</w:t>
+      </w:r>
+    </w:p>
+    <w:p>
+      <w:pPr>
+        <w:pStyle w:val="ListParagraph"/>
+        <w:numPr>
+          <w:ilvl w:val="1"/>
+          <w:numId w:val="122"/>
+        </w:numPr>
+        <w:spacing w:after="0" w:line="240" w:lineRule="auto"/>
+      </w:pPr>
+      <w:r>
+        <w:t>Randomly assign pair members to each of the two groups</w:t>
+      </w:r>
+    </w:p>
+    <w:p>
+      <w:pPr>
+        <w:pStyle w:val="ListParagraph"/>
+        <w:numPr>
+          <w:ilvl w:val="1"/>
+          <w:numId w:val="122"/>
+        </w:numPr>
+        <w:spacing w:after="0" w:line="240" w:lineRule="auto"/>
+      </w:pPr>
+      <w:r>
+        <w:t>Tends to produce unrealistically optimistic evaluation of model reliability.</w:t>
+      </w:r>
+    </w:p>
+    <w:p>
+      <w:pPr>
+        <w:pStyle w:val="ListParagraph"/>
+        <w:numPr>
+          <w:ilvl w:val="0"/>
+          <w:numId w:val="122"/>
+        </w:numPr>
+        <w:spacing w:after="0" w:line="240" w:lineRule="auto"/>
+      </w:pPr>
+      <w:r>
+        <w:t xml:space="preserve">Calculate cross-validation correlation </w:t>
+      </w:r>
+      <m:oMath>
+        <m:sSubSup>
+          <m:sSubSupPr>
+            <m:ctrlPr>
+              <w:rPr>
+                <w:rFonts w:ascii="Cambria Math" w:hAnsi="Cambria Math"/>
+                <w:i/>
+              </w:rPr>
+            </m:ctrlPr>
+          </m:sSubSupPr>
+          <m:e>
+            <m:r>
+              <w:rPr>
+                <w:rFonts w:ascii="Cambria Math" w:hAnsi="Cambria Math"/>
+              </w:rPr>
+              <m:t>R</m:t>
+            </m:r>
+          </m:e>
+          <m:sub>
+            <m:r>
+              <w:rPr>
+                <w:rFonts w:ascii="Cambria Math" w:hAnsi="Cambria Math"/>
+              </w:rPr>
+              <m:t>*</m:t>
+            </m:r>
+          </m:sub>
+          <m:sup>
+            <m:r>
+              <w:rPr>
+                <w:rFonts w:ascii="Cambria Math" w:hAnsi="Cambria Math"/>
+              </w:rPr>
+              <m:t>2</m:t>
+            </m:r>
+          </m:sup>
+        </m:sSubSup>
+      </m:oMath>
+      <w:r>
+        <w:rPr>
+          <w:rFonts w:eastAsiaTheme="minorEastAsia"/>
+        </w:rPr>
+        <w:t>(2)</w:t>
+      </w:r>
+    </w:p>
+    <w:p>
+      <w:pPr>
+        <w:pStyle w:val="ListParagraph"/>
+        <w:numPr>
+          <w:ilvl w:val="0"/>
+          <w:numId w:val="122"/>
+        </w:numPr>
+        <w:spacing w:after="0" w:line="240" w:lineRule="auto"/>
+      </w:pPr>
+      <w:r>
+        <w:rPr>
+          <w:rFonts w:eastAsiaTheme="minorEastAsia"/>
+        </w:rPr>
+        <w:t>Calculate shrinkage = R</w:t>
+      </w:r>
+      <w:r>
+        <w:rPr>
+          <w:rFonts w:eastAsiaTheme="minorEastAsia"/>
+          <w:vertAlign w:val="superscript"/>
+        </w:rPr>
+        <w:t>2</w:t>
+      </w:r>
+      <w:r>
+        <w:rPr>
+          <w:rFonts w:eastAsiaTheme="minorEastAsia"/>
+        </w:rPr>
+        <w:t xml:space="preserve">(1) - </w:t>
+      </w:r>
+      <m:oMath>
+        <m:sSubSup>
+          <m:sSubSupPr>
+            <m:ctrlPr>
+              <w:rPr>
+                <w:rFonts w:ascii="Cambria Math" w:hAnsi="Cambria Math"/>
+                <w:i/>
+              </w:rPr>
+            </m:ctrlPr>
+          </m:sSubSupPr>
+          <m:e>
+            <m:r>
+              <w:rPr>
+                <w:rFonts w:ascii="Cambria Math" w:hAnsi="Cambria Math"/>
+              </w:rPr>
+              <m:t>R</m:t>
+            </m:r>
+          </m:e>
+          <m:sub>
+            <m:r>
+              <w:rPr>
+                <w:rFonts w:ascii="Cambria Math" w:hAnsi="Cambria Math"/>
+              </w:rPr>
+              <m:t>*</m:t>
+            </m:r>
+          </m:sub>
+          <m:sup>
+            <m:r>
+              <w:rPr>
+                <w:rFonts w:ascii="Cambria Math" w:hAnsi="Cambria Math"/>
+              </w:rPr>
+              <m:t>2</m:t>
+            </m:r>
+          </m:sup>
+        </m:sSubSup>
+      </m:oMath>
+      <w:r>
+        <w:rPr>
+          <w:rFonts w:eastAsiaTheme="minorEastAsia"/>
+        </w:rPr>
+        <w:t>(2)</w:t>
+      </w:r>
+    </w:p>
+    <w:p>
+      <w:pPr>
+        <w:pStyle w:val="ListParagraph"/>
+        <w:numPr>
+          <w:ilvl w:val="1"/>
+          <w:numId w:val="122"/>
+        </w:numPr>
+        <w:spacing w:after="0" w:line="240" w:lineRule="auto"/>
+      </w:pPr>
+      <w:r>
+        <w:rPr>
+          <w:rFonts w:eastAsiaTheme="minorEastAsia"/>
+        </w:rPr>
+        <w:t>Shrinkage ≥ 0.90 indicates the model is unreliable</w:t>
+      </w:r>
+    </w:p>
+    <w:p>
+      <w:pPr>
+        <w:pStyle w:val="ListParagraph"/>
+        <w:numPr>
+          <w:ilvl w:val="1"/>
+          <w:numId w:val="122"/>
+        </w:numPr>
+        <w:spacing w:after="0" w:line="240" w:lineRule="auto"/>
+      </w:pPr>
+      <w:r>
+        <w:rPr>
+          <w:rFonts w:eastAsiaTheme="minorEastAsia"/>
+        </w:rPr>
+        <w:t>Shrinkage &lt; 0.10 indicates a very reliable model</w:t>
+      </w:r>
+    </w:p>
+    <w:p>
+      <w:pPr>
+        <w:spacing w:after="0" w:line="240" w:lineRule="auto"/>
+      </w:pPr>
+    </w:p>
+    <w:p>
+      <w:pPr>
+        <w:spacing w:after="0" w:line="240" w:lineRule="auto"/>
+      </w:pPr>
+      <w:r>
+        <w:t>Selecting the Most Valid Model</w:t>
+      </w:r>
+    </w:p>
+    <w:p>
+      <w:pPr>
+        <w:pStyle w:val="ListParagraph"/>
+        <w:numPr>
+          <w:ilvl w:val="0"/>
+          <w:numId w:val="123"/>
+        </w:numPr>
+        <w:spacing w:after="0" w:line="240" w:lineRule="auto"/>
+      </w:pPr>
+      <w:r>
+        <w:t>Use variant of the backward-elimination procedure.</w:t>
+      </w:r>
+    </w:p>
+    <w:p>
+      <w:pPr>
+        <w:pStyle w:val="ListParagraph"/>
+        <w:numPr>
+          <w:ilvl w:val="1"/>
+          <w:numId w:val="123"/>
+        </w:numPr>
+        <w:spacing w:after="0" w:line="240" w:lineRule="auto"/>
+      </w:pPr>
+      <w:r>
+        <w:t>Select variables to include in the maximum model.</w:t>
+      </w:r>
+    </w:p>
+    <w:p>
+      <w:pPr>
+        <w:pStyle w:val="ListParagraph"/>
+        <w:numPr>
+          <w:ilvl w:val="1"/>
+          <w:numId w:val="123"/>
+        </w:numPr>
+        <w:spacing w:after="0" w:line="240" w:lineRule="auto"/>
+      </w:pPr>
+      <w:r>
+        <w:t>Fit the maximum model.</w:t>
+      </w:r>
+    </w:p>
+    <w:p>
+      <w:pPr>
+        <w:pStyle w:val="ListParagraph"/>
+        <w:numPr>
+          <w:ilvl w:val="1"/>
+          <w:numId w:val="123"/>
+        </w:numPr>
+        <w:spacing w:after="0" w:line="240" w:lineRule="auto"/>
+      </w:pPr>
+      <w:r>
+        <w:t>Determine interaction effects in the maximum model.</w:t>
+      </w:r>
+    </w:p>
+    <w:p>
+      <w:pPr>
+        <w:pStyle w:val="ListParagraph"/>
+        <w:numPr>
+          <w:ilvl w:val="1"/>
+          <w:numId w:val="123"/>
+        </w:numPr>
+        <w:spacing w:after="0" w:line="240" w:lineRule="auto"/>
+      </w:pPr>
+      <w:r>
+        <w:t>Evaluate confounding in the maximum model.</w:t>
+      </w:r>
+    </w:p>
+    <w:p>
+      <w:pPr>
+        <w:pStyle w:val="ListParagraph"/>
+        <w:numPr>
+          <w:ilvl w:val="1"/>
+          <w:numId w:val="123"/>
+        </w:numPr>
+        <w:spacing w:after="0" w:line="240" w:lineRule="auto"/>
+      </w:pPr>
+      <w:r>
+        <w:t>Determine which subsets of control variables produce the most precise estimated regression coefficients for the main variables of interest.</w:t>
+      </w:r>
+    </w:p>
+    <w:p>
+      <w:pPr>
+        <w:pStyle w:val="ListParagraph"/>
+        <w:numPr>
+          <w:ilvl w:val="0"/>
+          <w:numId w:val="123"/>
+        </w:numPr>
+        <w:spacing w:after="0" w:line="240" w:lineRule="auto"/>
+      </w:pPr>
+      <w:r>
+        <w:t>Alternative notation</w:t>
+      </w:r>
+    </w:p>
+    <w:p>
+      <w:pPr>
+        <w:pStyle w:val="ListParagraph"/>
+        <w:numPr>
+          <w:ilvl w:val="1"/>
+          <w:numId w:val="123"/>
+        </w:numPr>
+        <w:spacing w:after="0" w:line="240" w:lineRule="auto"/>
+      </w:pPr>
+      <w:r>
+        <w:t>EVW model</w:t>
+      </w:r>
+    </w:p>
+    <w:p>
+      <w:pPr>
+        <w:pStyle w:val="ListParagraph"/>
+        <w:numPr>
+          <w:ilvl w:val="2"/>
+          <w:numId w:val="123"/>
+        </w:numPr>
+        <w:spacing w:after="0" w:line="240" w:lineRule="auto"/>
+      </w:pPr>
+      <w:r>
+        <w:t>E variables are the main independent variables.</w:t>
+      </w:r>
+    </w:p>
+    <w:p>
+      <w:pPr>
+        <w:pStyle w:val="ListParagraph"/>
+        <w:numPr>
+          <w:ilvl w:val="2"/>
+          <w:numId w:val="123"/>
+        </w:numPr>
+        <w:spacing w:after="0" w:line="240" w:lineRule="auto"/>
+      </w:pPr>
+      <w:r>
+        <w:t>V variables are potential confounder variables.</w:t>
+      </w:r>
+    </w:p>
+    <w:p>
+      <w:pPr>
+        <w:pStyle w:val="ListParagraph"/>
+        <w:numPr>
+          <w:ilvl w:val="2"/>
+          <w:numId w:val="123"/>
+        </w:numPr>
+        <w:spacing w:after="0" w:line="240" w:lineRule="auto"/>
+      </w:pPr>
+      <w:r>
+        <w:t>W variables are the potential effect-modifiers of the associations between the E variables and the dependent variable.</w:t>
+      </w:r>
+    </w:p>
+    <w:p>
+      <w:pPr>
+        <w:pStyle w:val="ListParagraph"/>
+        <w:numPr>
+          <w:ilvl w:val="3"/>
+          <w:numId w:val="123"/>
+        </w:numPr>
+        <w:spacing w:after="0" w:line="240" w:lineRule="auto"/>
+      </w:pPr>
+      <w:r>
+        <w:t>Only variables involved in product terms with the main E variable are considered to be W variables</w:t>
+      </w:r>
+    </w:p>
+    <w:p>
+      <w:pPr>
+        <w:pStyle w:val="ListParagraph"/>
+        <w:numPr>
+          <w:ilvl w:val="1"/>
+          <w:numId w:val="123"/>
+        </w:numPr>
+        <w:spacing w:after="0" w:line="240" w:lineRule="auto"/>
+      </w:pPr>
+      <w:r>
+        <w:t>Model must be hierarchically well-formulated (HWF)</w:t>
+      </w:r>
+    </w:p>
+    <w:p>
+      <w:pPr>
+        <w:pStyle w:val="ListParagraph"/>
+        <w:numPr>
+          <w:ilvl w:val="2"/>
+          <w:numId w:val="123"/>
+        </w:numPr>
+        <w:spacing w:after="0" w:line="240" w:lineRule="auto"/>
+      </w:pPr>
+      <w:r>
+        <w:t>All W variables in EW product terms must also be included as lower-order V variables.</w:t>
+      </w:r>
+    </w:p>
+    <w:p>
+      <w:pPr>
+        <w:pStyle w:val="ListParagraph"/>
+        <w:numPr>
+          <w:ilvl w:val="1"/>
+          <w:numId w:val="123"/>
+        </w:numPr>
+        <w:spacing w:after="0" w:line="240" w:lineRule="auto"/>
+      </w:pPr>
+      <w:r>
+        <w:t>May need to force certain control variables into the model for political reasons.</w:t>
+      </w:r>
+    </w:p>
+    <w:p>
+      <w:pPr>
+        <w:pStyle w:val="ListParagraph"/>
+        <w:numPr>
+          <w:ilvl w:val="1"/>
+          <w:numId w:val="123"/>
+        </w:numPr>
+        <w:spacing w:after="0" w:line="240" w:lineRule="auto"/>
+      </w:pPr>
+      <w:r>
+        <w:t>Consider precision</w:t>
+      </w:r>
+    </w:p>
+    <w:p>
+      <w:pPr>
+        <w:pStyle w:val="ListParagraph"/>
+        <w:numPr>
+          <w:ilvl w:val="2"/>
+          <w:numId w:val="123"/>
+        </w:numPr>
+        <w:spacing w:after="0" w:line="240" w:lineRule="auto"/>
+      </w:pPr>
+      <w:r>
+        <w:t>Width of confidence interval for regression coefficients when there are no EW terms</w:t>
+      </w:r>
+      <w:r>
+        <w:t>.</w:t>
+      </w:r>
+    </w:p>
+    <w:p>
+      <w:pPr>
+        <w:pStyle w:val="ListParagraph"/>
+        <w:numPr>
+          <w:ilvl w:val="2"/>
+          <w:numId w:val="123"/>
+        </w:numPr>
+        <w:spacing w:after="0" w:line="240" w:lineRule="auto"/>
+      </w:pPr>
+      <w:r>
+        <w:t>Certain V variables may negligibly increase precision and thus be deemed unnecessary in the final model.</w:t>
+      </w:r>
+    </w:p>
+    <w:p>
+      <w:pPr>
+        <w:spacing w:after="0" w:line="240" w:lineRule="auto"/>
+      </w:pPr>
     </w:p>
     <w:sectPr>
       <w:headerReference w:type="default" r:id="rId13"/>
@@ -27376,7 +29190,13 @@
       </w:rPr>
     </w:pPr>
     <w:r>
-      <w:t xml:space="preserve">Lecture 7: Chapters 15-16 | Page </w:t>
+      <w:t xml:space="preserve">Lecture </w:t>
+    </w:r>
+    <w:r>
+      <w:t>6</w:t>
+    </w:r>
+    <w:r>
+      <w:t xml:space="preserve">: Chapters 15-16 | Page </w:t>
     </w:r>
     <w:r>
       <w:rPr>
@@ -27401,7 +29221,7 @@
         <w:b/>
         <w:noProof/>
       </w:rPr>
-      <w:t>3</w:t>
+      <w:t>1</w:t>
     </w:r>
     <w:r>
       <w:rPr>
@@ -27435,7 +29255,7 @@
         <w:b/>
         <w:noProof/>
       </w:rPr>
-      <w:t>3</w:t>
+      <w:t>6</w:t>
     </w:r>
     <w:r>
       <w:rPr>
@@ -28418,6 +30238,119 @@
     </w:lvl>
   </w:abstractNum>
   <w:abstractNum w:abstractNumId="9">
+    <w:nsid w:val="07F56B83"/>
+    <w:multiLevelType w:val="hybridMultilevel"/>
+    <w:tmpl w:val="BF22FFF0"/>
+    <w:lvl w:ilvl="0" w:tplc="04090001">
+      <w:start w:val="1"/>
+      <w:numFmt w:val="bullet"/>
+      <w:lvlText w:val=""/>
+      <w:lvlJc w:val="left"/>
+      <w:pPr>
+        <w:ind w:left="720" w:hanging="360"/>
+      </w:pPr>
+      <w:rPr>
+        <w:rFonts w:ascii="Symbol" w:hAnsi="Symbol" w:hint="default"/>
+      </w:rPr>
+    </w:lvl>
+    <w:lvl w:ilvl="1" w:tplc="04090003">
+      <w:start w:val="1"/>
+      <w:numFmt w:val="bullet"/>
+      <w:lvlText w:val="o"/>
+      <w:lvlJc w:val="left"/>
+      <w:pPr>
+        <w:ind w:left="1440" w:hanging="360"/>
+      </w:pPr>
+      <w:rPr>
+        <w:rFonts w:ascii="Courier New" w:hAnsi="Courier New" w:cs="Courier New" w:hint="default"/>
+      </w:rPr>
+    </w:lvl>
+    <w:lvl w:ilvl="2" w:tplc="04090005" w:tentative="1">
+      <w:start w:val="1"/>
+      <w:numFmt w:val="bullet"/>
+      <w:lvlText w:val=""/>
+      <w:lvlJc w:val="left"/>
+      <w:pPr>
+        <w:ind w:left="2160" w:hanging="360"/>
+      </w:pPr>
+      <w:rPr>
+        <w:rFonts w:ascii="Wingdings" w:hAnsi="Wingdings" w:hint="default"/>
+      </w:rPr>
+    </w:lvl>
+    <w:lvl w:ilvl="3" w:tplc="04090001" w:tentative="1">
+      <w:start w:val="1"/>
+      <w:numFmt w:val="bullet"/>
+      <w:lvlText w:val=""/>
+      <w:lvlJc w:val="left"/>
+      <w:pPr>
+        <w:ind w:left="2880" w:hanging="360"/>
+      </w:pPr>
+      <w:rPr>
+        <w:rFonts w:ascii="Symbol" w:hAnsi="Symbol" w:hint="default"/>
+      </w:rPr>
+    </w:lvl>
+    <w:lvl w:ilvl="4" w:tplc="04090003" w:tentative="1">
+      <w:start w:val="1"/>
+      <w:numFmt w:val="bullet"/>
+      <w:lvlText w:val="o"/>
+      <w:lvlJc w:val="left"/>
+      <w:pPr>
+        <w:ind w:left="3600" w:hanging="360"/>
+      </w:pPr>
+      <w:rPr>
+        <w:rFonts w:ascii="Courier New" w:hAnsi="Courier New" w:cs="Courier New" w:hint="default"/>
+      </w:rPr>
+    </w:lvl>
+    <w:lvl w:ilvl="5" w:tplc="04090005" w:tentative="1">
+      <w:start w:val="1"/>
+      <w:numFmt w:val="bullet"/>
+      <w:lvlText w:val=""/>
+      <w:lvlJc w:val="left"/>
+      <w:pPr>
+        <w:ind w:left="4320" w:hanging="360"/>
+      </w:pPr>
+      <w:rPr>
+        <w:rFonts w:ascii="Wingdings" w:hAnsi="Wingdings" w:hint="default"/>
+      </w:rPr>
+    </w:lvl>
+    <w:lvl w:ilvl="6" w:tplc="04090001" w:tentative="1">
+      <w:start w:val="1"/>
+      <w:numFmt w:val="bullet"/>
+      <w:lvlText w:val=""/>
+      <w:lvlJc w:val="left"/>
+      <w:pPr>
+        <w:ind w:left="5040" w:hanging="360"/>
+      </w:pPr>
+      <w:rPr>
+        <w:rFonts w:ascii="Symbol" w:hAnsi="Symbol" w:hint="default"/>
+      </w:rPr>
+    </w:lvl>
+    <w:lvl w:ilvl="7" w:tplc="04090003" w:tentative="1">
+      <w:start w:val="1"/>
+      <w:numFmt w:val="bullet"/>
+      <w:lvlText w:val="o"/>
+      <w:lvlJc w:val="left"/>
+      <w:pPr>
+        <w:ind w:left="5760" w:hanging="360"/>
+      </w:pPr>
+      <w:rPr>
+        <w:rFonts w:ascii="Courier New" w:hAnsi="Courier New" w:cs="Courier New" w:hint="default"/>
+      </w:rPr>
+    </w:lvl>
+    <w:lvl w:ilvl="8" w:tplc="04090005" w:tentative="1">
+      <w:start w:val="1"/>
+      <w:numFmt w:val="bullet"/>
+      <w:lvlText w:val=""/>
+      <w:lvlJc w:val="left"/>
+      <w:pPr>
+        <w:ind w:left="6480" w:hanging="360"/>
+      </w:pPr>
+      <w:rPr>
+        <w:rFonts w:ascii="Wingdings" w:hAnsi="Wingdings" w:hint="default"/>
+      </w:rPr>
+    </w:lvl>
+  </w:abstractNum>
+  <w:abstractNum w:abstractNumId="10">
     <w:nsid w:val="092D401B"/>
     <w:multiLevelType w:val="hybridMultilevel"/>
     <w:tmpl w:val="1A80083C"/>
@@ -28530,7 +30463,7 @@
       </w:rPr>
     </w:lvl>
   </w:abstractNum>
-  <w:abstractNum w:abstractNumId="10">
+  <w:abstractNum w:abstractNumId="11">
     <w:nsid w:val="09791CDF"/>
     <w:multiLevelType w:val="hybridMultilevel"/>
     <w:tmpl w:val="A86E25F6"/>
@@ -28643,7 +30576,7 @@
       </w:rPr>
     </w:lvl>
   </w:abstractNum>
-  <w:abstractNum w:abstractNumId="11">
+  <w:abstractNum w:abstractNumId="12">
     <w:nsid w:val="0BBA1E4C"/>
     <w:multiLevelType w:val="hybridMultilevel"/>
     <w:tmpl w:val="0888B4E2"/>
@@ -28756,7 +30689,7 @@
       </w:rPr>
     </w:lvl>
   </w:abstractNum>
-  <w:abstractNum w:abstractNumId="12">
+  <w:abstractNum w:abstractNumId="13">
     <w:nsid w:val="0BD17080"/>
     <w:multiLevelType w:val="hybridMultilevel"/>
     <w:tmpl w:val="54302340"/>
@@ -28869,7 +30802,7 @@
       </w:rPr>
     </w:lvl>
   </w:abstractNum>
-  <w:abstractNum w:abstractNumId="13">
+  <w:abstractNum w:abstractNumId="14">
     <w:nsid w:val="0D1757E7"/>
     <w:multiLevelType w:val="hybridMultilevel"/>
     <w:tmpl w:val="3E747CBE"/>
@@ -28982,7 +30915,7 @@
       </w:rPr>
     </w:lvl>
   </w:abstractNum>
-  <w:abstractNum w:abstractNumId="14">
+  <w:abstractNum w:abstractNumId="15">
     <w:nsid w:val="0DFD6245"/>
     <w:multiLevelType w:val="hybridMultilevel"/>
     <w:tmpl w:val="719E282A"/>
@@ -29095,7 +31028,7 @@
       </w:rPr>
     </w:lvl>
   </w:abstractNum>
-  <w:abstractNum w:abstractNumId="15">
+  <w:abstractNum w:abstractNumId="16">
     <w:nsid w:val="0E1145A7"/>
     <w:multiLevelType w:val="hybridMultilevel"/>
     <w:tmpl w:val="8F32DD14"/>
@@ -29208,7 +31141,7 @@
       </w:rPr>
     </w:lvl>
   </w:abstractNum>
-  <w:abstractNum w:abstractNumId="16">
+  <w:abstractNum w:abstractNumId="17">
     <w:nsid w:val="0E242A92"/>
     <w:multiLevelType w:val="hybridMultilevel"/>
     <w:tmpl w:val="C3AC465A"/>
@@ -29321,7 +31254,7 @@
       </w:rPr>
     </w:lvl>
   </w:abstractNum>
-  <w:abstractNum w:abstractNumId="17">
+  <w:abstractNum w:abstractNumId="18">
     <w:nsid w:val="0E324748"/>
     <w:multiLevelType w:val="hybridMultilevel"/>
     <w:tmpl w:val="D02CB3BE"/>
@@ -29434,7 +31367,7 @@
       </w:rPr>
     </w:lvl>
   </w:abstractNum>
-  <w:abstractNum w:abstractNumId="18">
+  <w:abstractNum w:abstractNumId="19">
     <w:nsid w:val="0E503322"/>
     <w:multiLevelType w:val="hybridMultilevel"/>
     <w:tmpl w:val="CB08A622"/>
@@ -29547,7 +31480,7 @@
       </w:rPr>
     </w:lvl>
   </w:abstractNum>
-  <w:abstractNum w:abstractNumId="19">
+  <w:abstractNum w:abstractNumId="20">
     <w:nsid w:val="0F8C1579"/>
     <w:multiLevelType w:val="hybridMultilevel"/>
     <w:tmpl w:val="CE540E04"/>
@@ -29660,7 +31593,7 @@
       </w:rPr>
     </w:lvl>
   </w:abstractNum>
-  <w:abstractNum w:abstractNumId="20">
+  <w:abstractNum w:abstractNumId="21">
     <w:nsid w:val="0FCA5C79"/>
     <w:multiLevelType w:val="hybridMultilevel"/>
     <w:tmpl w:val="9E883252"/>
@@ -29773,7 +31706,7 @@
       </w:rPr>
     </w:lvl>
   </w:abstractNum>
-  <w:abstractNum w:abstractNumId="21">
+  <w:abstractNum w:abstractNumId="22">
     <w:nsid w:val="109854E0"/>
     <w:multiLevelType w:val="hybridMultilevel"/>
     <w:tmpl w:val="AD5642E0"/>
@@ -29886,7 +31819,7 @@
       </w:rPr>
     </w:lvl>
   </w:abstractNum>
-  <w:abstractNum w:abstractNumId="22">
+  <w:abstractNum w:abstractNumId="23">
     <w:nsid w:val="15453910"/>
     <w:multiLevelType w:val="hybridMultilevel"/>
     <w:tmpl w:val="BA3ABE7A"/>
@@ -29972,7 +31905,7 @@
       </w:pPr>
     </w:lvl>
   </w:abstractNum>
-  <w:abstractNum w:abstractNumId="23">
+  <w:abstractNum w:abstractNumId="24">
     <w:nsid w:val="16C652F0"/>
     <w:multiLevelType w:val="hybridMultilevel"/>
     <w:tmpl w:val="2A240944"/>
@@ -30058,7 +31991,7 @@
       </w:pPr>
     </w:lvl>
   </w:abstractNum>
-  <w:abstractNum w:abstractNumId="24">
+  <w:abstractNum w:abstractNumId="25">
     <w:nsid w:val="17AA7779"/>
     <w:multiLevelType w:val="hybridMultilevel"/>
     <w:tmpl w:val="7BD8820E"/>
@@ -30144,7 +32077,7 @@
       </w:pPr>
     </w:lvl>
   </w:abstractNum>
-  <w:abstractNum w:abstractNumId="25">
+  <w:abstractNum w:abstractNumId="26">
     <w:nsid w:val="18C329F6"/>
     <w:multiLevelType w:val="hybridMultilevel"/>
     <w:tmpl w:val="E47C22A2"/>
@@ -30257,7 +32190,7 @@
       </w:rPr>
     </w:lvl>
   </w:abstractNum>
-  <w:abstractNum w:abstractNumId="26">
+  <w:abstractNum w:abstractNumId="27">
     <w:nsid w:val="19951F4D"/>
     <w:multiLevelType w:val="hybridMultilevel"/>
     <w:tmpl w:val="57CC8EDC"/>
@@ -30370,7 +32303,7 @@
       </w:rPr>
     </w:lvl>
   </w:abstractNum>
-  <w:abstractNum w:abstractNumId="27">
+  <w:abstractNum w:abstractNumId="28">
     <w:nsid w:val="19AC1A4D"/>
     <w:multiLevelType w:val="hybridMultilevel"/>
     <w:tmpl w:val="7A70850C"/>
@@ -30483,7 +32416,7 @@
       </w:rPr>
     </w:lvl>
   </w:abstractNum>
-  <w:abstractNum w:abstractNumId="28">
+  <w:abstractNum w:abstractNumId="29">
     <w:nsid w:val="19C26E8C"/>
     <w:multiLevelType w:val="hybridMultilevel"/>
     <w:tmpl w:val="82CEA28C"/>
@@ -30596,7 +32529,7 @@
       </w:rPr>
     </w:lvl>
   </w:abstractNum>
-  <w:abstractNum w:abstractNumId="29">
+  <w:abstractNum w:abstractNumId="30">
     <w:nsid w:val="1AE622A0"/>
     <w:multiLevelType w:val="hybridMultilevel"/>
     <w:tmpl w:val="23781B40"/>
@@ -30709,7 +32642,7 @@
       </w:rPr>
     </w:lvl>
   </w:abstractNum>
-  <w:abstractNum w:abstractNumId="30">
+  <w:abstractNum w:abstractNumId="31">
     <w:nsid w:val="1C3422BD"/>
     <w:multiLevelType w:val="hybridMultilevel"/>
     <w:tmpl w:val="B43E61A4"/>
@@ -30822,7 +32755,120 @@
       </w:rPr>
     </w:lvl>
   </w:abstractNum>
-  <w:abstractNum w:abstractNumId="31">
+  <w:abstractNum w:abstractNumId="32">
+    <w:nsid w:val="1DA16F1B"/>
+    <w:multiLevelType w:val="hybridMultilevel"/>
+    <w:tmpl w:val="3DC03A10"/>
+    <w:lvl w:ilvl="0" w:tplc="04090001">
+      <w:start w:val="1"/>
+      <w:numFmt w:val="bullet"/>
+      <w:lvlText w:val=""/>
+      <w:lvlJc w:val="left"/>
+      <w:pPr>
+        <w:ind w:left="720" w:hanging="360"/>
+      </w:pPr>
+      <w:rPr>
+        <w:rFonts w:ascii="Symbol" w:hAnsi="Symbol" w:hint="default"/>
+      </w:rPr>
+    </w:lvl>
+    <w:lvl w:ilvl="1" w:tplc="04090003">
+      <w:start w:val="1"/>
+      <w:numFmt w:val="bullet"/>
+      <w:lvlText w:val="o"/>
+      <w:lvlJc w:val="left"/>
+      <w:pPr>
+        <w:ind w:left="1440" w:hanging="360"/>
+      </w:pPr>
+      <w:rPr>
+        <w:rFonts w:ascii="Courier New" w:hAnsi="Courier New" w:cs="Courier New" w:hint="default"/>
+      </w:rPr>
+    </w:lvl>
+    <w:lvl w:ilvl="2" w:tplc="04090005" w:tentative="1">
+      <w:start w:val="1"/>
+      <w:numFmt w:val="bullet"/>
+      <w:lvlText w:val=""/>
+      <w:lvlJc w:val="left"/>
+      <w:pPr>
+        <w:ind w:left="2160" w:hanging="360"/>
+      </w:pPr>
+      <w:rPr>
+        <w:rFonts w:ascii="Wingdings" w:hAnsi="Wingdings" w:hint="default"/>
+      </w:rPr>
+    </w:lvl>
+    <w:lvl w:ilvl="3" w:tplc="04090001" w:tentative="1">
+      <w:start w:val="1"/>
+      <w:numFmt w:val="bullet"/>
+      <w:lvlText w:val=""/>
+      <w:lvlJc w:val="left"/>
+      <w:pPr>
+        <w:ind w:left="2880" w:hanging="360"/>
+      </w:pPr>
+      <w:rPr>
+        <w:rFonts w:ascii="Symbol" w:hAnsi="Symbol" w:hint="default"/>
+      </w:rPr>
+    </w:lvl>
+    <w:lvl w:ilvl="4" w:tplc="04090003" w:tentative="1">
+      <w:start w:val="1"/>
+      <w:numFmt w:val="bullet"/>
+      <w:lvlText w:val="o"/>
+      <w:lvlJc w:val="left"/>
+      <w:pPr>
+        <w:ind w:left="3600" w:hanging="360"/>
+      </w:pPr>
+      <w:rPr>
+        <w:rFonts w:ascii="Courier New" w:hAnsi="Courier New" w:cs="Courier New" w:hint="default"/>
+      </w:rPr>
+    </w:lvl>
+    <w:lvl w:ilvl="5" w:tplc="04090005" w:tentative="1">
+      <w:start w:val="1"/>
+      <w:numFmt w:val="bullet"/>
+      <w:lvlText w:val=""/>
+      <w:lvlJc w:val="left"/>
+      <w:pPr>
+        <w:ind w:left="4320" w:hanging="360"/>
+      </w:pPr>
+      <w:rPr>
+        <w:rFonts w:ascii="Wingdings" w:hAnsi="Wingdings" w:hint="default"/>
+      </w:rPr>
+    </w:lvl>
+    <w:lvl w:ilvl="6" w:tplc="04090001" w:tentative="1">
+      <w:start w:val="1"/>
+      <w:numFmt w:val="bullet"/>
+      <w:lvlText w:val=""/>
+      <w:lvlJc w:val="left"/>
+      <w:pPr>
+        <w:ind w:left="5040" w:hanging="360"/>
+      </w:pPr>
+      <w:rPr>
+        <w:rFonts w:ascii="Symbol" w:hAnsi="Symbol" w:hint="default"/>
+      </w:rPr>
+    </w:lvl>
+    <w:lvl w:ilvl="7" w:tplc="04090003" w:tentative="1">
+      <w:start w:val="1"/>
+      <w:numFmt w:val="bullet"/>
+      <w:lvlText w:val="o"/>
+      <w:lvlJc w:val="left"/>
+      <w:pPr>
+        <w:ind w:left="5760" w:hanging="360"/>
+      </w:pPr>
+      <w:rPr>
+        <w:rFonts w:ascii="Courier New" w:hAnsi="Courier New" w:cs="Courier New" w:hint="default"/>
+      </w:rPr>
+    </w:lvl>
+    <w:lvl w:ilvl="8" w:tplc="04090005" w:tentative="1">
+      <w:start w:val="1"/>
+      <w:numFmt w:val="bullet"/>
+      <w:lvlText w:val=""/>
+      <w:lvlJc w:val="left"/>
+      <w:pPr>
+        <w:ind w:left="6480" w:hanging="360"/>
+      </w:pPr>
+      <w:rPr>
+        <w:rFonts w:ascii="Wingdings" w:hAnsi="Wingdings" w:hint="default"/>
+      </w:rPr>
+    </w:lvl>
+  </w:abstractNum>
+  <w:abstractNum w:abstractNumId="33">
     <w:nsid w:val="2244303C"/>
     <w:multiLevelType w:val="hybridMultilevel"/>
     <w:tmpl w:val="56069BE4"/>
@@ -30935,7 +32981,7 @@
       </w:rPr>
     </w:lvl>
   </w:abstractNum>
-  <w:abstractNum w:abstractNumId="32">
+  <w:abstractNum w:abstractNumId="34">
     <w:nsid w:val="23121023"/>
     <w:multiLevelType w:val="hybridMultilevel"/>
     <w:tmpl w:val="DC9A7C1E"/>
@@ -31048,7 +33094,7 @@
       </w:rPr>
     </w:lvl>
   </w:abstractNum>
-  <w:abstractNum w:abstractNumId="33">
+  <w:abstractNum w:abstractNumId="35">
     <w:nsid w:val="249D61A7"/>
     <w:multiLevelType w:val="hybridMultilevel"/>
     <w:tmpl w:val="29786F70"/>
@@ -31134,7 +33180,7 @@
       </w:pPr>
     </w:lvl>
   </w:abstractNum>
-  <w:abstractNum w:abstractNumId="34">
+  <w:abstractNum w:abstractNumId="36">
     <w:nsid w:val="24AC18E7"/>
     <w:multiLevelType w:val="hybridMultilevel"/>
     <w:tmpl w:val="1DB28726"/>
@@ -31247,7 +33293,7 @@
       </w:rPr>
     </w:lvl>
   </w:abstractNum>
-  <w:abstractNum w:abstractNumId="35">
+  <w:abstractNum w:abstractNumId="37">
     <w:nsid w:val="25420B4F"/>
     <w:multiLevelType w:val="hybridMultilevel"/>
     <w:tmpl w:val="26528E34"/>
@@ -31360,7 +33406,7 @@
       </w:rPr>
     </w:lvl>
   </w:abstractNum>
-  <w:abstractNum w:abstractNumId="36">
+  <w:abstractNum w:abstractNumId="38">
     <w:nsid w:val="258E6AB1"/>
     <w:multiLevelType w:val="hybridMultilevel"/>
     <w:tmpl w:val="A93E549C"/>
@@ -31473,7 +33519,7 @@
       </w:rPr>
     </w:lvl>
   </w:abstractNum>
-  <w:abstractNum w:abstractNumId="37">
+  <w:abstractNum w:abstractNumId="39">
     <w:nsid w:val="26525470"/>
     <w:multiLevelType w:val="hybridMultilevel"/>
     <w:tmpl w:val="1B8E98B0"/>
@@ -31559,7 +33605,7 @@
       </w:pPr>
     </w:lvl>
   </w:abstractNum>
-  <w:abstractNum w:abstractNumId="38">
+  <w:abstractNum w:abstractNumId="40">
     <w:nsid w:val="268E4DF0"/>
     <w:multiLevelType w:val="hybridMultilevel"/>
     <w:tmpl w:val="663A429A"/>
@@ -31672,7 +33718,7 @@
       </w:rPr>
     </w:lvl>
   </w:abstractNum>
-  <w:abstractNum w:abstractNumId="39">
+  <w:abstractNum w:abstractNumId="41">
     <w:nsid w:val="27116ED3"/>
     <w:multiLevelType w:val="hybridMultilevel"/>
     <w:tmpl w:val="D138F40E"/>
@@ -31785,7 +33831,7 @@
       </w:rPr>
     </w:lvl>
   </w:abstractNum>
-  <w:abstractNum w:abstractNumId="40">
+  <w:abstractNum w:abstractNumId="42">
     <w:nsid w:val="273F5ADD"/>
     <w:multiLevelType w:val="hybridMultilevel"/>
     <w:tmpl w:val="E39C7C68"/>
@@ -31898,7 +33944,7 @@
       </w:rPr>
     </w:lvl>
   </w:abstractNum>
-  <w:abstractNum w:abstractNumId="41">
+  <w:abstractNum w:abstractNumId="43">
     <w:nsid w:val="28020DF6"/>
     <w:multiLevelType w:val="hybridMultilevel"/>
     <w:tmpl w:val="84485B68"/>
@@ -32011,7 +34057,7 @@
       </w:rPr>
     </w:lvl>
   </w:abstractNum>
-  <w:abstractNum w:abstractNumId="42">
+  <w:abstractNum w:abstractNumId="44">
     <w:nsid w:val="283B08AF"/>
     <w:multiLevelType w:val="hybridMultilevel"/>
     <w:tmpl w:val="9F2E3564"/>
@@ -32124,7 +34170,7 @@
       </w:rPr>
     </w:lvl>
   </w:abstractNum>
-  <w:abstractNum w:abstractNumId="43">
+  <w:abstractNum w:abstractNumId="45">
     <w:nsid w:val="29862A5E"/>
     <w:multiLevelType w:val="hybridMultilevel"/>
     <w:tmpl w:val="17A8C600"/>
@@ -32237,7 +34283,7 @@
       </w:rPr>
     </w:lvl>
   </w:abstractNum>
-  <w:abstractNum w:abstractNumId="44">
+  <w:abstractNum w:abstractNumId="46">
     <w:nsid w:val="2A8A2DDF"/>
     <w:multiLevelType w:val="hybridMultilevel"/>
     <w:tmpl w:val="14705C52"/>
@@ -32350,7 +34396,7 @@
       </w:rPr>
     </w:lvl>
   </w:abstractNum>
-  <w:abstractNum w:abstractNumId="45">
+  <w:abstractNum w:abstractNumId="47">
     <w:nsid w:val="2B3A1791"/>
     <w:multiLevelType w:val="hybridMultilevel"/>
     <w:tmpl w:val="8D5C9206"/>
@@ -32463,7 +34509,7 @@
       </w:rPr>
     </w:lvl>
   </w:abstractNum>
-  <w:abstractNum w:abstractNumId="46">
+  <w:abstractNum w:abstractNumId="48">
     <w:nsid w:val="2B800E72"/>
     <w:multiLevelType w:val="hybridMultilevel"/>
     <w:tmpl w:val="DED07250"/>
@@ -32549,7 +34595,7 @@
       </w:pPr>
     </w:lvl>
   </w:abstractNum>
-  <w:abstractNum w:abstractNumId="47">
+  <w:abstractNum w:abstractNumId="49">
     <w:nsid w:val="2EA77ED5"/>
     <w:multiLevelType w:val="hybridMultilevel"/>
     <w:tmpl w:val="10B2D186"/>
@@ -32662,7 +34708,7 @@
       </w:rPr>
     </w:lvl>
   </w:abstractNum>
-  <w:abstractNum w:abstractNumId="48">
+  <w:abstractNum w:abstractNumId="50">
     <w:nsid w:val="30AB4A54"/>
     <w:multiLevelType w:val="hybridMultilevel"/>
     <w:tmpl w:val="63F2BA5C"/>
@@ -32775,7 +34821,7 @@
       </w:rPr>
     </w:lvl>
   </w:abstractNum>
-  <w:abstractNum w:abstractNumId="49">
+  <w:abstractNum w:abstractNumId="51">
     <w:nsid w:val="313D27EE"/>
     <w:multiLevelType w:val="hybridMultilevel"/>
     <w:tmpl w:val="213697E6"/>
@@ -32888,7 +34934,7 @@
       </w:rPr>
     </w:lvl>
   </w:abstractNum>
-  <w:abstractNum w:abstractNumId="50">
+  <w:abstractNum w:abstractNumId="52">
     <w:nsid w:val="322A35C3"/>
     <w:multiLevelType w:val="hybridMultilevel"/>
     <w:tmpl w:val="66D22456"/>
@@ -33001,7 +35047,7 @@
       </w:rPr>
     </w:lvl>
   </w:abstractNum>
-  <w:abstractNum w:abstractNumId="51">
+  <w:abstractNum w:abstractNumId="53">
     <w:nsid w:val="344049B1"/>
     <w:multiLevelType w:val="hybridMultilevel"/>
     <w:tmpl w:val="9A067252"/>
@@ -33114,7 +35160,7 @@
       </w:rPr>
     </w:lvl>
   </w:abstractNum>
-  <w:abstractNum w:abstractNumId="52">
+  <w:abstractNum w:abstractNumId="54">
     <w:nsid w:val="34F963D8"/>
     <w:multiLevelType w:val="hybridMultilevel"/>
     <w:tmpl w:val="416298DE"/>
@@ -33227,7 +35273,7 @@
       </w:rPr>
     </w:lvl>
   </w:abstractNum>
-  <w:abstractNum w:abstractNumId="53">
+  <w:abstractNum w:abstractNumId="55">
     <w:nsid w:val="35F958F5"/>
     <w:multiLevelType w:val="hybridMultilevel"/>
     <w:tmpl w:val="E0E8D9B0"/>
@@ -33340,7 +35386,7 @@
       </w:rPr>
     </w:lvl>
   </w:abstractNum>
-  <w:abstractNum w:abstractNumId="54">
+  <w:abstractNum w:abstractNumId="56">
     <w:nsid w:val="360D4939"/>
     <w:multiLevelType w:val="hybridMultilevel"/>
     <w:tmpl w:val="B7861C6C"/>
@@ -33453,7 +35499,7 @@
       </w:rPr>
     </w:lvl>
   </w:abstractNum>
-  <w:abstractNum w:abstractNumId="55">
+  <w:abstractNum w:abstractNumId="57">
     <w:nsid w:val="36552533"/>
     <w:multiLevelType w:val="hybridMultilevel"/>
     <w:tmpl w:val="8130A9A8"/>
@@ -33566,7 +35612,7 @@
       </w:rPr>
     </w:lvl>
   </w:abstractNum>
-  <w:abstractNum w:abstractNumId="56">
+  <w:abstractNum w:abstractNumId="58">
     <w:nsid w:val="36F10170"/>
     <w:multiLevelType w:val="hybridMultilevel"/>
     <w:tmpl w:val="DD20BF9E"/>
@@ -33679,7 +35725,7 @@
       </w:rPr>
     </w:lvl>
   </w:abstractNum>
-  <w:abstractNum w:abstractNumId="57">
+  <w:abstractNum w:abstractNumId="59">
     <w:nsid w:val="37F74757"/>
     <w:multiLevelType w:val="hybridMultilevel"/>
     <w:tmpl w:val="3B6C04DA"/>
@@ -33792,7 +35838,120 @@
       </w:rPr>
     </w:lvl>
   </w:abstractNum>
-  <w:abstractNum w:abstractNumId="58">
+  <w:abstractNum w:abstractNumId="60">
+    <w:nsid w:val="382C373A"/>
+    <w:multiLevelType w:val="hybridMultilevel"/>
+    <w:tmpl w:val="C512DEDA"/>
+    <w:lvl w:ilvl="0" w:tplc="04090001">
+      <w:start w:val="1"/>
+      <w:numFmt w:val="bullet"/>
+      <w:lvlText w:val=""/>
+      <w:lvlJc w:val="left"/>
+      <w:pPr>
+        <w:ind w:left="720" w:hanging="360"/>
+      </w:pPr>
+      <w:rPr>
+        <w:rFonts w:ascii="Symbol" w:hAnsi="Symbol" w:hint="default"/>
+      </w:rPr>
+    </w:lvl>
+    <w:lvl w:ilvl="1" w:tplc="04090003">
+      <w:start w:val="1"/>
+      <w:numFmt w:val="bullet"/>
+      <w:lvlText w:val="o"/>
+      <w:lvlJc w:val="left"/>
+      <w:pPr>
+        <w:ind w:left="1440" w:hanging="360"/>
+      </w:pPr>
+      <w:rPr>
+        <w:rFonts w:ascii="Courier New" w:hAnsi="Courier New" w:cs="Courier New" w:hint="default"/>
+      </w:rPr>
+    </w:lvl>
+    <w:lvl w:ilvl="2" w:tplc="04090005" w:tentative="1">
+      <w:start w:val="1"/>
+      <w:numFmt w:val="bullet"/>
+      <w:lvlText w:val=""/>
+      <w:lvlJc w:val="left"/>
+      <w:pPr>
+        <w:ind w:left="2160" w:hanging="360"/>
+      </w:pPr>
+      <w:rPr>
+        <w:rFonts w:ascii="Wingdings" w:hAnsi="Wingdings" w:hint="default"/>
+      </w:rPr>
+    </w:lvl>
+    <w:lvl w:ilvl="3" w:tplc="04090001" w:tentative="1">
+      <w:start w:val="1"/>
+      <w:numFmt w:val="bullet"/>
+      <w:lvlText w:val=""/>
+      <w:lvlJc w:val="left"/>
+      <w:pPr>
+        <w:ind w:left="2880" w:hanging="360"/>
+      </w:pPr>
+      <w:rPr>
+        <w:rFonts w:ascii="Symbol" w:hAnsi="Symbol" w:hint="default"/>
+      </w:rPr>
+    </w:lvl>
+    <w:lvl w:ilvl="4" w:tplc="04090003" w:tentative="1">
+      <w:start w:val="1"/>
+      <w:numFmt w:val="bullet"/>
+      <w:lvlText w:val="o"/>
+      <w:lvlJc w:val="left"/>
+      <w:pPr>
+        <w:ind w:left="3600" w:hanging="360"/>
+      </w:pPr>
+      <w:rPr>
+        <w:rFonts w:ascii="Courier New" w:hAnsi="Courier New" w:cs="Courier New" w:hint="default"/>
+      </w:rPr>
+    </w:lvl>
+    <w:lvl w:ilvl="5" w:tplc="04090005" w:tentative="1">
+      <w:start w:val="1"/>
+      <w:numFmt w:val="bullet"/>
+      <w:lvlText w:val=""/>
+      <w:lvlJc w:val="left"/>
+      <w:pPr>
+        <w:ind w:left="4320" w:hanging="360"/>
+      </w:pPr>
+      <w:rPr>
+        <w:rFonts w:ascii="Wingdings" w:hAnsi="Wingdings" w:hint="default"/>
+      </w:rPr>
+    </w:lvl>
+    <w:lvl w:ilvl="6" w:tplc="04090001" w:tentative="1">
+      <w:start w:val="1"/>
+      <w:numFmt w:val="bullet"/>
+      <w:lvlText w:val=""/>
+      <w:lvlJc w:val="left"/>
+      <w:pPr>
+        <w:ind w:left="5040" w:hanging="360"/>
+      </w:pPr>
+      <w:rPr>
+        <w:rFonts w:ascii="Symbol" w:hAnsi="Symbol" w:hint="default"/>
+      </w:rPr>
+    </w:lvl>
+    <w:lvl w:ilvl="7" w:tplc="04090003" w:tentative="1">
+      <w:start w:val="1"/>
+      <w:numFmt w:val="bullet"/>
+      <w:lvlText w:val="o"/>
+      <w:lvlJc w:val="left"/>
+      <w:pPr>
+        <w:ind w:left="5760" w:hanging="360"/>
+      </w:pPr>
+      <w:rPr>
+        <w:rFonts w:ascii="Courier New" w:hAnsi="Courier New" w:cs="Courier New" w:hint="default"/>
+      </w:rPr>
+    </w:lvl>
+    <w:lvl w:ilvl="8" w:tplc="04090005" w:tentative="1">
+      <w:start w:val="1"/>
+      <w:numFmt w:val="bullet"/>
+      <w:lvlText w:val=""/>
+      <w:lvlJc w:val="left"/>
+      <w:pPr>
+        <w:ind w:left="6480" w:hanging="360"/>
+      </w:pPr>
+      <w:rPr>
+        <w:rFonts w:ascii="Wingdings" w:hAnsi="Wingdings" w:hint="default"/>
+      </w:rPr>
+    </w:lvl>
+  </w:abstractNum>
+  <w:abstractNum w:abstractNumId="61">
     <w:nsid w:val="38E15203"/>
     <w:multiLevelType w:val="hybridMultilevel"/>
     <w:tmpl w:val="12E08554"/>
@@ -33878,7 +36037,7 @@
       </w:pPr>
     </w:lvl>
   </w:abstractNum>
-  <w:abstractNum w:abstractNumId="59">
+  <w:abstractNum w:abstractNumId="62">
     <w:nsid w:val="3C5D78E4"/>
     <w:multiLevelType w:val="hybridMultilevel"/>
     <w:tmpl w:val="16DC45D2"/>
@@ -33991,7 +36150,120 @@
       </w:rPr>
     </w:lvl>
   </w:abstractNum>
-  <w:abstractNum w:abstractNumId="60">
+  <w:abstractNum w:abstractNumId="63">
+    <w:nsid w:val="3CA9531B"/>
+    <w:multiLevelType w:val="hybridMultilevel"/>
+    <w:tmpl w:val="1464A1C2"/>
+    <w:lvl w:ilvl="0" w:tplc="04090001">
+      <w:start w:val="1"/>
+      <w:numFmt w:val="bullet"/>
+      <w:lvlText w:val=""/>
+      <w:lvlJc w:val="left"/>
+      <w:pPr>
+        <w:ind w:left="720" w:hanging="360"/>
+      </w:pPr>
+      <w:rPr>
+        <w:rFonts w:ascii="Symbol" w:hAnsi="Symbol" w:hint="default"/>
+      </w:rPr>
+    </w:lvl>
+    <w:lvl w:ilvl="1" w:tplc="04090003" w:tentative="1">
+      <w:start w:val="1"/>
+      <w:numFmt w:val="bullet"/>
+      <w:lvlText w:val="o"/>
+      <w:lvlJc w:val="left"/>
+      <w:pPr>
+        <w:ind w:left="1440" w:hanging="360"/>
+      </w:pPr>
+      <w:rPr>
+        <w:rFonts w:ascii="Courier New" w:hAnsi="Courier New" w:cs="Courier New" w:hint="default"/>
+      </w:rPr>
+    </w:lvl>
+    <w:lvl w:ilvl="2" w:tplc="04090005" w:tentative="1">
+      <w:start w:val="1"/>
+      <w:numFmt w:val="bullet"/>
+      <w:lvlText w:val=""/>
+      <w:lvlJc w:val="left"/>
+      <w:pPr>
+        <w:ind w:left="2160" w:hanging="360"/>
+      </w:pPr>
+      <w:rPr>
+        <w:rFonts w:ascii="Wingdings" w:hAnsi="Wingdings" w:hint="default"/>
+      </w:rPr>
+    </w:lvl>
+    <w:lvl w:ilvl="3" w:tplc="04090001" w:tentative="1">
+      <w:start w:val="1"/>
+      <w:numFmt w:val="bullet"/>
+      <w:lvlText w:val=""/>
+      <w:lvlJc w:val="left"/>
+      <w:pPr>
+        <w:ind w:left="2880" w:hanging="360"/>
+      </w:pPr>
+      <w:rPr>
+        <w:rFonts w:ascii="Symbol" w:hAnsi="Symbol" w:hint="default"/>
+      </w:rPr>
+    </w:lvl>
+    <w:lvl w:ilvl="4" w:tplc="04090003" w:tentative="1">
+      <w:start w:val="1"/>
+      <w:numFmt w:val="bullet"/>
+      <w:lvlText w:val="o"/>
+      <w:lvlJc w:val="left"/>
+      <w:pPr>
+        <w:ind w:left="3600" w:hanging="360"/>
+      </w:pPr>
+      <w:rPr>
+        <w:rFonts w:ascii="Courier New" w:hAnsi="Courier New" w:cs="Courier New" w:hint="default"/>
+      </w:rPr>
+    </w:lvl>
+    <w:lvl w:ilvl="5" w:tplc="04090005" w:tentative="1">
+      <w:start w:val="1"/>
+      <w:numFmt w:val="bullet"/>
+      <w:lvlText w:val=""/>
+      <w:lvlJc w:val="left"/>
+      <w:pPr>
+        <w:ind w:left="4320" w:hanging="360"/>
+      </w:pPr>
+      <w:rPr>
+        <w:rFonts w:ascii="Wingdings" w:hAnsi="Wingdings" w:hint="default"/>
+      </w:rPr>
+    </w:lvl>
+    <w:lvl w:ilvl="6" w:tplc="04090001" w:tentative="1">
+      <w:start w:val="1"/>
+      <w:numFmt w:val="bullet"/>
+      <w:lvlText w:val=""/>
+      <w:lvlJc w:val="left"/>
+      <w:pPr>
+        <w:ind w:left="5040" w:hanging="360"/>
+      </w:pPr>
+      <w:rPr>
+        <w:rFonts w:ascii="Symbol" w:hAnsi="Symbol" w:hint="default"/>
+      </w:rPr>
+    </w:lvl>
+    <w:lvl w:ilvl="7" w:tplc="04090003" w:tentative="1">
+      <w:start w:val="1"/>
+      <w:numFmt w:val="bullet"/>
+      <w:lvlText w:val="o"/>
+      <w:lvlJc w:val="left"/>
+      <w:pPr>
+        <w:ind w:left="5760" w:hanging="360"/>
+      </w:pPr>
+      <w:rPr>
+        <w:rFonts w:ascii="Courier New" w:hAnsi="Courier New" w:cs="Courier New" w:hint="default"/>
+      </w:rPr>
+    </w:lvl>
+    <w:lvl w:ilvl="8" w:tplc="04090005" w:tentative="1">
+      <w:start w:val="1"/>
+      <w:numFmt w:val="bullet"/>
+      <w:lvlText w:val=""/>
+      <w:lvlJc w:val="left"/>
+      <w:pPr>
+        <w:ind w:left="6480" w:hanging="360"/>
+      </w:pPr>
+      <w:rPr>
+        <w:rFonts w:ascii="Wingdings" w:hAnsi="Wingdings" w:hint="default"/>
+      </w:rPr>
+    </w:lvl>
+  </w:abstractNum>
+  <w:abstractNum w:abstractNumId="64">
     <w:nsid w:val="3DAF287B"/>
     <w:multiLevelType w:val="hybridMultilevel"/>
     <w:tmpl w:val="79366C18"/>
@@ -34104,7 +36376,7 @@
       </w:rPr>
     </w:lvl>
   </w:abstractNum>
-  <w:abstractNum w:abstractNumId="61">
+  <w:abstractNum w:abstractNumId="65">
     <w:nsid w:val="3FD932AE"/>
     <w:multiLevelType w:val="hybridMultilevel"/>
     <w:tmpl w:val="E1204446"/>
@@ -34217,7 +36489,7 @@
       </w:rPr>
     </w:lvl>
   </w:abstractNum>
-  <w:abstractNum w:abstractNumId="62">
+  <w:abstractNum w:abstractNumId="66">
     <w:nsid w:val="41CA1664"/>
     <w:multiLevelType w:val="hybridMultilevel"/>
     <w:tmpl w:val="4EAA2628"/>
@@ -34330,7 +36602,233 @@
       </w:rPr>
     </w:lvl>
   </w:abstractNum>
-  <w:abstractNum w:abstractNumId="63">
+  <w:abstractNum w:abstractNumId="67">
+    <w:nsid w:val="430902BE"/>
+    <w:multiLevelType w:val="hybridMultilevel"/>
+    <w:tmpl w:val="E2C403E6"/>
+    <w:lvl w:ilvl="0" w:tplc="04090001">
+      <w:start w:val="1"/>
+      <w:numFmt w:val="bullet"/>
+      <w:lvlText w:val=""/>
+      <w:lvlJc w:val="left"/>
+      <w:pPr>
+        <w:ind w:left="720" w:hanging="360"/>
+      </w:pPr>
+      <w:rPr>
+        <w:rFonts w:ascii="Symbol" w:hAnsi="Symbol" w:hint="default"/>
+      </w:rPr>
+    </w:lvl>
+    <w:lvl w:ilvl="1" w:tplc="04090003">
+      <w:start w:val="1"/>
+      <w:numFmt w:val="bullet"/>
+      <w:lvlText w:val="o"/>
+      <w:lvlJc w:val="left"/>
+      <w:pPr>
+        <w:ind w:left="1440" w:hanging="360"/>
+      </w:pPr>
+      <w:rPr>
+        <w:rFonts w:ascii="Courier New" w:hAnsi="Courier New" w:cs="Courier New" w:hint="default"/>
+      </w:rPr>
+    </w:lvl>
+    <w:lvl w:ilvl="2" w:tplc="04090005">
+      <w:start w:val="1"/>
+      <w:numFmt w:val="bullet"/>
+      <w:lvlText w:val=""/>
+      <w:lvlJc w:val="left"/>
+      <w:pPr>
+        <w:ind w:left="2160" w:hanging="360"/>
+      </w:pPr>
+      <w:rPr>
+        <w:rFonts w:ascii="Wingdings" w:hAnsi="Wingdings" w:hint="default"/>
+      </w:rPr>
+    </w:lvl>
+    <w:lvl w:ilvl="3" w:tplc="04090001" w:tentative="1">
+      <w:start w:val="1"/>
+      <w:numFmt w:val="bullet"/>
+      <w:lvlText w:val=""/>
+      <w:lvlJc w:val="left"/>
+      <w:pPr>
+        <w:ind w:left="2880" w:hanging="360"/>
+      </w:pPr>
+      <w:rPr>
+        <w:rFonts w:ascii="Symbol" w:hAnsi="Symbol" w:hint="default"/>
+      </w:rPr>
+    </w:lvl>
+    <w:lvl w:ilvl="4" w:tplc="04090003" w:tentative="1">
+      <w:start w:val="1"/>
+      <w:numFmt w:val="bullet"/>
+      <w:lvlText w:val="o"/>
+      <w:lvlJc w:val="left"/>
+      <w:pPr>
+        <w:ind w:left="3600" w:hanging="360"/>
+      </w:pPr>
+      <w:rPr>
+        <w:rFonts w:ascii="Courier New" w:hAnsi="Courier New" w:cs="Courier New" w:hint="default"/>
+      </w:rPr>
+    </w:lvl>
+    <w:lvl w:ilvl="5" w:tplc="04090005" w:tentative="1">
+      <w:start w:val="1"/>
+      <w:numFmt w:val="bullet"/>
+      <w:lvlText w:val=""/>
+      <w:lvlJc w:val="left"/>
+      <w:pPr>
+        <w:ind w:left="4320" w:hanging="360"/>
+      </w:pPr>
+      <w:rPr>
+        <w:rFonts w:ascii="Wingdings" w:hAnsi="Wingdings" w:hint="default"/>
+      </w:rPr>
+    </w:lvl>
+    <w:lvl w:ilvl="6" w:tplc="04090001" w:tentative="1">
+      <w:start w:val="1"/>
+      <w:numFmt w:val="bullet"/>
+      <w:lvlText w:val=""/>
+      <w:lvlJc w:val="left"/>
+      <w:pPr>
+        <w:ind w:left="5040" w:hanging="360"/>
+      </w:pPr>
+      <w:rPr>
+        <w:rFonts w:ascii="Symbol" w:hAnsi="Symbol" w:hint="default"/>
+      </w:rPr>
+    </w:lvl>
+    <w:lvl w:ilvl="7" w:tplc="04090003" w:tentative="1">
+      <w:start w:val="1"/>
+      <w:numFmt w:val="bullet"/>
+      <w:lvlText w:val="o"/>
+      <w:lvlJc w:val="left"/>
+      <w:pPr>
+        <w:ind w:left="5760" w:hanging="360"/>
+      </w:pPr>
+      <w:rPr>
+        <w:rFonts w:ascii="Courier New" w:hAnsi="Courier New" w:cs="Courier New" w:hint="default"/>
+      </w:rPr>
+    </w:lvl>
+    <w:lvl w:ilvl="8" w:tplc="04090005" w:tentative="1">
+      <w:start w:val="1"/>
+      <w:numFmt w:val="bullet"/>
+      <w:lvlText w:val=""/>
+      <w:lvlJc w:val="left"/>
+      <w:pPr>
+        <w:ind w:left="6480" w:hanging="360"/>
+      </w:pPr>
+      <w:rPr>
+        <w:rFonts w:ascii="Wingdings" w:hAnsi="Wingdings" w:hint="default"/>
+      </w:rPr>
+    </w:lvl>
+  </w:abstractNum>
+  <w:abstractNum w:abstractNumId="68">
+    <w:nsid w:val="44C50F13"/>
+    <w:multiLevelType w:val="hybridMultilevel"/>
+    <w:tmpl w:val="FCAA8BB8"/>
+    <w:lvl w:ilvl="0" w:tplc="04090001">
+      <w:start w:val="1"/>
+      <w:numFmt w:val="bullet"/>
+      <w:lvlText w:val=""/>
+      <w:lvlJc w:val="left"/>
+      <w:pPr>
+        <w:ind w:left="720" w:hanging="360"/>
+      </w:pPr>
+      <w:rPr>
+        <w:rFonts w:ascii="Symbol" w:hAnsi="Symbol" w:hint="default"/>
+      </w:rPr>
+    </w:lvl>
+    <w:lvl w:ilvl="1" w:tplc="04090003">
+      <w:start w:val="1"/>
+      <w:numFmt w:val="bullet"/>
+      <w:lvlText w:val="o"/>
+      <w:lvlJc w:val="left"/>
+      <w:pPr>
+        <w:ind w:left="1440" w:hanging="360"/>
+      </w:pPr>
+      <w:rPr>
+        <w:rFonts w:ascii="Courier New" w:hAnsi="Courier New" w:cs="Courier New" w:hint="default"/>
+      </w:rPr>
+    </w:lvl>
+    <w:lvl w:ilvl="2" w:tplc="04090005">
+      <w:start w:val="1"/>
+      <w:numFmt w:val="bullet"/>
+      <w:lvlText w:val=""/>
+      <w:lvlJc w:val="left"/>
+      <w:pPr>
+        <w:ind w:left="2160" w:hanging="360"/>
+      </w:pPr>
+      <w:rPr>
+        <w:rFonts w:ascii="Wingdings" w:hAnsi="Wingdings" w:hint="default"/>
+      </w:rPr>
+    </w:lvl>
+    <w:lvl w:ilvl="3" w:tplc="04090001">
+      <w:start w:val="1"/>
+      <w:numFmt w:val="bullet"/>
+      <w:lvlText w:val=""/>
+      <w:lvlJc w:val="left"/>
+      <w:pPr>
+        <w:ind w:left="2880" w:hanging="360"/>
+      </w:pPr>
+      <w:rPr>
+        <w:rFonts w:ascii="Symbol" w:hAnsi="Symbol" w:hint="default"/>
+      </w:rPr>
+    </w:lvl>
+    <w:lvl w:ilvl="4" w:tplc="04090003" w:tentative="1">
+      <w:start w:val="1"/>
+      <w:numFmt w:val="bullet"/>
+      <w:lvlText w:val="o"/>
+      <w:lvlJc w:val="left"/>
+      <w:pPr>
+        <w:ind w:left="3600" w:hanging="360"/>
+      </w:pPr>
+      <w:rPr>
+        <w:rFonts w:ascii="Courier New" w:hAnsi="Courier New" w:cs="Courier New" w:hint="default"/>
+      </w:rPr>
+    </w:lvl>
+    <w:lvl w:ilvl="5" w:tplc="04090005" w:tentative="1">
+      <w:start w:val="1"/>
+      <w:numFmt w:val="bullet"/>
+      <w:lvlText w:val=""/>
+      <w:lvlJc w:val="left"/>
+      <w:pPr>
+        <w:ind w:left="4320" w:hanging="360"/>
+      </w:pPr>
+      <w:rPr>
+        <w:rFonts w:ascii="Wingdings" w:hAnsi="Wingdings" w:hint="default"/>
+      </w:rPr>
+    </w:lvl>
+    <w:lvl w:ilvl="6" w:tplc="04090001" w:tentative="1">
+      <w:start w:val="1"/>
+      <w:numFmt w:val="bullet"/>
+      <w:lvlText w:val=""/>
+      <w:lvlJc w:val="left"/>
+      <w:pPr>
+        <w:ind w:left="5040" w:hanging="360"/>
+      </w:pPr>
+      <w:rPr>
+        <w:rFonts w:ascii="Symbol" w:hAnsi="Symbol" w:hint="default"/>
+      </w:rPr>
+    </w:lvl>
+    <w:lvl w:ilvl="7" w:tplc="04090003" w:tentative="1">
+      <w:start w:val="1"/>
+      <w:numFmt w:val="bullet"/>
+      <w:lvlText w:val="o"/>
+      <w:lvlJc w:val="left"/>
+      <w:pPr>
+        <w:ind w:left="5760" w:hanging="360"/>
+      </w:pPr>
+      <w:rPr>
+        <w:rFonts w:ascii="Courier New" w:hAnsi="Courier New" w:cs="Courier New" w:hint="default"/>
+      </w:rPr>
+    </w:lvl>
+    <w:lvl w:ilvl="8" w:tplc="04090005" w:tentative="1">
+      <w:start w:val="1"/>
+      <w:numFmt w:val="bullet"/>
+      <w:lvlText w:val=""/>
+      <w:lvlJc w:val="left"/>
+      <w:pPr>
+        <w:ind w:left="6480" w:hanging="360"/>
+      </w:pPr>
+      <w:rPr>
+        <w:rFonts w:ascii="Wingdings" w:hAnsi="Wingdings" w:hint="default"/>
+      </w:rPr>
+    </w:lvl>
+  </w:abstractNum>
+  <w:abstractNum w:abstractNumId="69">
     <w:nsid w:val="45D00C09"/>
     <w:multiLevelType w:val="hybridMultilevel"/>
     <w:tmpl w:val="CC660646"/>
@@ -34443,7 +36941,7 @@
       </w:rPr>
     </w:lvl>
   </w:abstractNum>
-  <w:abstractNum w:abstractNumId="64">
+  <w:abstractNum w:abstractNumId="70">
     <w:nsid w:val="465160F5"/>
     <w:multiLevelType w:val="hybridMultilevel"/>
     <w:tmpl w:val="E5185360"/>
@@ -34529,7 +37027,7 @@
       </w:pPr>
     </w:lvl>
   </w:abstractNum>
-  <w:abstractNum w:abstractNumId="65">
+  <w:abstractNum w:abstractNumId="71">
     <w:nsid w:val="479F58C2"/>
     <w:multiLevelType w:val="hybridMultilevel"/>
     <w:tmpl w:val="C596A322"/>
@@ -34642,7 +37140,7 @@
       </w:rPr>
     </w:lvl>
   </w:abstractNum>
-  <w:abstractNum w:abstractNumId="66">
+  <w:abstractNum w:abstractNumId="72">
     <w:nsid w:val="484B2F9D"/>
     <w:multiLevelType w:val="hybridMultilevel"/>
     <w:tmpl w:val="A080E720"/>
@@ -34755,7 +37253,7 @@
       </w:rPr>
     </w:lvl>
   </w:abstractNum>
-  <w:abstractNum w:abstractNumId="67">
+  <w:abstractNum w:abstractNumId="73">
     <w:nsid w:val="4AC8147D"/>
     <w:multiLevelType w:val="hybridMultilevel"/>
     <w:tmpl w:val="44E8CDD8"/>
@@ -34841,7 +37339,7 @@
       </w:pPr>
     </w:lvl>
   </w:abstractNum>
-  <w:abstractNum w:abstractNumId="68">
+  <w:abstractNum w:abstractNumId="74">
     <w:nsid w:val="4CD30BB3"/>
     <w:multiLevelType w:val="hybridMultilevel"/>
     <w:tmpl w:val="0106C0A4"/>
@@ -34927,7 +37425,7 @@
       </w:pPr>
     </w:lvl>
   </w:abstractNum>
-  <w:abstractNum w:abstractNumId="69">
+  <w:abstractNum w:abstractNumId="75">
     <w:nsid w:val="4D6D096A"/>
     <w:multiLevelType w:val="hybridMultilevel"/>
     <w:tmpl w:val="B6021B1E"/>
@@ -35040,7 +37538,7 @@
       </w:rPr>
     </w:lvl>
   </w:abstractNum>
-  <w:abstractNum w:abstractNumId="70">
+  <w:abstractNum w:abstractNumId="76">
     <w:nsid w:val="4E0B3A04"/>
     <w:multiLevelType w:val="hybridMultilevel"/>
     <w:tmpl w:val="C6A890E0"/>
@@ -35153,7 +37651,7 @@
       </w:rPr>
     </w:lvl>
   </w:abstractNum>
-  <w:abstractNum w:abstractNumId="71">
+  <w:abstractNum w:abstractNumId="77">
     <w:nsid w:val="4EB70B02"/>
     <w:multiLevelType w:val="hybridMultilevel"/>
     <w:tmpl w:val="FAC29222"/>
@@ -35266,7 +37764,7 @@
       </w:rPr>
     </w:lvl>
   </w:abstractNum>
-  <w:abstractNum w:abstractNumId="72">
+  <w:abstractNum w:abstractNumId="78">
     <w:nsid w:val="4F7F130F"/>
     <w:multiLevelType w:val="hybridMultilevel"/>
     <w:tmpl w:val="D48485EE"/>
@@ -35379,7 +37877,7 @@
       </w:rPr>
     </w:lvl>
   </w:abstractNum>
-  <w:abstractNum w:abstractNumId="73">
+  <w:abstractNum w:abstractNumId="79">
     <w:nsid w:val="50771BBB"/>
     <w:multiLevelType w:val="hybridMultilevel"/>
     <w:tmpl w:val="1068B520"/>
@@ -35492,7 +37990,120 @@
       </w:rPr>
     </w:lvl>
   </w:abstractNum>
-  <w:abstractNum w:abstractNumId="74">
+  <w:abstractNum w:abstractNumId="80">
+    <w:nsid w:val="50F6357E"/>
+    <w:multiLevelType w:val="hybridMultilevel"/>
+    <w:tmpl w:val="BF1048AA"/>
+    <w:lvl w:ilvl="0" w:tplc="04090001">
+      <w:start w:val="1"/>
+      <w:numFmt w:val="bullet"/>
+      <w:lvlText w:val=""/>
+      <w:lvlJc w:val="left"/>
+      <w:pPr>
+        <w:ind w:left="720" w:hanging="360"/>
+      </w:pPr>
+      <w:rPr>
+        <w:rFonts w:ascii="Symbol" w:hAnsi="Symbol" w:hint="default"/>
+      </w:rPr>
+    </w:lvl>
+    <w:lvl w:ilvl="1" w:tplc="04090003" w:tentative="1">
+      <w:start w:val="1"/>
+      <w:numFmt w:val="bullet"/>
+      <w:lvlText w:val="o"/>
+      <w:lvlJc w:val="left"/>
+      <w:pPr>
+        <w:ind w:left="1440" w:hanging="360"/>
+      </w:pPr>
+      <w:rPr>
+        <w:rFonts w:ascii="Courier New" w:hAnsi="Courier New" w:cs="Courier New" w:hint="default"/>
+      </w:rPr>
+    </w:lvl>
+    <w:lvl w:ilvl="2" w:tplc="04090005" w:tentative="1">
+      <w:start w:val="1"/>
+      <w:numFmt w:val="bullet"/>
+      <w:lvlText w:val=""/>
+      <w:lvlJc w:val="left"/>
+      <w:pPr>
+        <w:ind w:left="2160" w:hanging="360"/>
+      </w:pPr>
+      <w:rPr>
+        <w:rFonts w:ascii="Wingdings" w:hAnsi="Wingdings" w:hint="default"/>
+      </w:rPr>
+    </w:lvl>
+    <w:lvl w:ilvl="3" w:tplc="04090001" w:tentative="1">
+      <w:start w:val="1"/>
+      <w:numFmt w:val="bullet"/>
+      <w:lvlText w:val=""/>
+      <w:lvlJc w:val="left"/>
+      <w:pPr>
+        <w:ind w:left="2880" w:hanging="360"/>
+      </w:pPr>
+      <w:rPr>
+        <w:rFonts w:ascii="Symbol" w:hAnsi="Symbol" w:hint="default"/>
+      </w:rPr>
+    </w:lvl>
+    <w:lvl w:ilvl="4" w:tplc="04090003" w:tentative="1">
+      <w:start w:val="1"/>
+      <w:numFmt w:val="bullet"/>
+      <w:lvlText w:val="o"/>
+      <w:lvlJc w:val="left"/>
+      <w:pPr>
+        <w:ind w:left="3600" w:hanging="360"/>
+      </w:pPr>
+      <w:rPr>
+        <w:rFonts w:ascii="Courier New" w:hAnsi="Courier New" w:cs="Courier New" w:hint="default"/>
+      </w:rPr>
+    </w:lvl>
+    <w:lvl w:ilvl="5" w:tplc="04090005" w:tentative="1">
+      <w:start w:val="1"/>
+      <w:numFmt w:val="bullet"/>
+      <w:lvlText w:val=""/>
+      <w:lvlJc w:val="left"/>
+      <w:pPr>
+        <w:ind w:left="4320" w:hanging="360"/>
+      </w:pPr>
+      <w:rPr>
+        <w:rFonts w:ascii="Wingdings" w:hAnsi="Wingdings" w:hint="default"/>
+      </w:rPr>
+    </w:lvl>
+    <w:lvl w:ilvl="6" w:tplc="04090001" w:tentative="1">
+      <w:start w:val="1"/>
+      <w:numFmt w:val="bullet"/>
+      <w:lvlText w:val=""/>
+      <w:lvlJc w:val="left"/>
+      <w:pPr>
+        <w:ind w:left="5040" w:hanging="360"/>
+      </w:pPr>
+      <w:rPr>
+        <w:rFonts w:ascii="Symbol" w:hAnsi="Symbol" w:hint="default"/>
+      </w:rPr>
+    </w:lvl>
+    <w:lvl w:ilvl="7" w:tplc="04090003" w:tentative="1">
+      <w:start w:val="1"/>
+      <w:numFmt w:val="bullet"/>
+      <w:lvlText w:val="o"/>
+      <w:lvlJc w:val="left"/>
+      <w:pPr>
+        <w:ind w:left="5760" w:hanging="360"/>
+      </w:pPr>
+      <w:rPr>
+        <w:rFonts w:ascii="Courier New" w:hAnsi="Courier New" w:cs="Courier New" w:hint="default"/>
+      </w:rPr>
+    </w:lvl>
+    <w:lvl w:ilvl="8" w:tplc="04090005" w:tentative="1">
+      <w:start w:val="1"/>
+      <w:numFmt w:val="bullet"/>
+      <w:lvlText w:val=""/>
+      <w:lvlJc w:val="left"/>
+      <w:pPr>
+        <w:ind w:left="6480" w:hanging="360"/>
+      </w:pPr>
+      <w:rPr>
+        <w:rFonts w:ascii="Wingdings" w:hAnsi="Wingdings" w:hint="default"/>
+      </w:rPr>
+    </w:lvl>
+  </w:abstractNum>
+  <w:abstractNum w:abstractNumId="81">
     <w:nsid w:val="5259572A"/>
     <w:multiLevelType w:val="hybridMultilevel"/>
     <w:tmpl w:val="72C8EA24"/>
@@ -35605,7 +38216,7 @@
       </w:rPr>
     </w:lvl>
   </w:abstractNum>
-  <w:abstractNum w:abstractNumId="75">
+  <w:abstractNum w:abstractNumId="82">
     <w:nsid w:val="52B54256"/>
     <w:multiLevelType w:val="hybridMultilevel"/>
     <w:tmpl w:val="4464146A"/>
@@ -35718,7 +38329,7 @@
       </w:rPr>
     </w:lvl>
   </w:abstractNum>
-  <w:abstractNum w:abstractNumId="76">
+  <w:abstractNum w:abstractNumId="83">
     <w:nsid w:val="54771ECD"/>
     <w:multiLevelType w:val="hybridMultilevel"/>
     <w:tmpl w:val="971ED7CA"/>
@@ -35831,7 +38442,7 @@
       </w:rPr>
     </w:lvl>
   </w:abstractNum>
-  <w:abstractNum w:abstractNumId="77">
+  <w:abstractNum w:abstractNumId="84">
     <w:nsid w:val="55E33382"/>
     <w:multiLevelType w:val="hybridMultilevel"/>
     <w:tmpl w:val="5FAA6D2C"/>
@@ -35944,7 +38555,7 @@
       </w:rPr>
     </w:lvl>
   </w:abstractNum>
-  <w:abstractNum w:abstractNumId="78">
+  <w:abstractNum w:abstractNumId="85">
     <w:nsid w:val="56122CA2"/>
     <w:multiLevelType w:val="hybridMultilevel"/>
     <w:tmpl w:val="E3B637EE"/>
@@ -36057,7 +38668,7 @@
       </w:rPr>
     </w:lvl>
   </w:abstractNum>
-  <w:abstractNum w:abstractNumId="79">
+  <w:abstractNum w:abstractNumId="86">
     <w:nsid w:val="57981F6E"/>
     <w:multiLevelType w:val="hybridMultilevel"/>
     <w:tmpl w:val="FE22107A"/>
@@ -36170,7 +38781,7 @@
       </w:rPr>
     </w:lvl>
   </w:abstractNum>
-  <w:abstractNum w:abstractNumId="80">
+  <w:abstractNum w:abstractNumId="87">
     <w:nsid w:val="58335FF4"/>
     <w:multiLevelType w:val="hybridMultilevel"/>
     <w:tmpl w:val="C8A4B996"/>
@@ -36283,7 +38894,7 @@
       </w:rPr>
     </w:lvl>
   </w:abstractNum>
-  <w:abstractNum w:abstractNumId="81">
+  <w:abstractNum w:abstractNumId="88">
     <w:nsid w:val="58A02926"/>
     <w:multiLevelType w:val="hybridMultilevel"/>
     <w:tmpl w:val="ADE48DAC"/>
@@ -36369,7 +38980,7 @@
       </w:pPr>
     </w:lvl>
   </w:abstractNum>
-  <w:abstractNum w:abstractNumId="82">
+  <w:abstractNum w:abstractNumId="89">
     <w:nsid w:val="59276693"/>
     <w:multiLevelType w:val="hybridMultilevel"/>
     <w:tmpl w:val="C116115E"/>
@@ -36482,7 +39093,7 @@
       </w:rPr>
     </w:lvl>
   </w:abstractNum>
-  <w:abstractNum w:abstractNumId="83">
+  <w:abstractNum w:abstractNumId="90">
     <w:nsid w:val="5A496A6D"/>
     <w:multiLevelType w:val="hybridMultilevel"/>
     <w:tmpl w:val="2C588B24"/>
@@ -36568,7 +39179,7 @@
       </w:pPr>
     </w:lvl>
   </w:abstractNum>
-  <w:abstractNum w:abstractNumId="84">
+  <w:abstractNum w:abstractNumId="91">
     <w:nsid w:val="5B01794E"/>
     <w:multiLevelType w:val="hybridMultilevel"/>
     <w:tmpl w:val="FE3CE8DC"/>
@@ -36681,7 +39292,7 @@
       </w:rPr>
     </w:lvl>
   </w:abstractNum>
-  <w:abstractNum w:abstractNumId="85">
+  <w:abstractNum w:abstractNumId="92">
     <w:nsid w:val="5BD37EBF"/>
     <w:multiLevelType w:val="hybridMultilevel"/>
     <w:tmpl w:val="7548CBFA"/>
@@ -36794,7 +39405,7 @@
       </w:rPr>
     </w:lvl>
   </w:abstractNum>
-  <w:abstractNum w:abstractNumId="86">
+  <w:abstractNum w:abstractNumId="93">
     <w:nsid w:val="5CAF7F23"/>
     <w:multiLevelType w:val="hybridMultilevel"/>
     <w:tmpl w:val="7E86421C"/>
@@ -36907,7 +39518,7 @@
       </w:rPr>
     </w:lvl>
   </w:abstractNum>
-  <w:abstractNum w:abstractNumId="87">
+  <w:abstractNum w:abstractNumId="94">
     <w:nsid w:val="5D8627C4"/>
     <w:multiLevelType w:val="hybridMultilevel"/>
     <w:tmpl w:val="7278FBE8"/>
@@ -37020,7 +39631,7 @@
       </w:rPr>
     </w:lvl>
   </w:abstractNum>
-  <w:abstractNum w:abstractNumId="88">
+  <w:abstractNum w:abstractNumId="95">
     <w:nsid w:val="5F016C85"/>
     <w:multiLevelType w:val="hybridMultilevel"/>
     <w:tmpl w:val="7BD8820E"/>
@@ -37106,7 +39717,7 @@
       </w:pPr>
     </w:lvl>
   </w:abstractNum>
-  <w:abstractNum w:abstractNumId="89">
+  <w:abstractNum w:abstractNumId="96">
     <w:nsid w:val="5F9F2F80"/>
     <w:multiLevelType w:val="hybridMultilevel"/>
     <w:tmpl w:val="22100F82"/>
@@ -37219,7 +39830,7 @@
       </w:rPr>
     </w:lvl>
   </w:abstractNum>
-  <w:abstractNum w:abstractNumId="90">
+  <w:abstractNum w:abstractNumId="97">
     <w:nsid w:val="5FF925C1"/>
     <w:multiLevelType w:val="hybridMultilevel"/>
     <w:tmpl w:val="0BE6E57C"/>
@@ -37332,7 +39943,7 @@
       </w:rPr>
     </w:lvl>
   </w:abstractNum>
-  <w:abstractNum w:abstractNumId="91">
+  <w:abstractNum w:abstractNumId="98">
     <w:nsid w:val="60155F02"/>
     <w:multiLevelType w:val="hybridMultilevel"/>
     <w:tmpl w:val="0E94BAFA"/>
@@ -37445,7 +40056,7 @@
       </w:rPr>
     </w:lvl>
   </w:abstractNum>
-  <w:abstractNum w:abstractNumId="92">
+  <w:abstractNum w:abstractNumId="99">
     <w:nsid w:val="60817ADC"/>
     <w:multiLevelType w:val="hybridMultilevel"/>
     <w:tmpl w:val="21AAFD2C"/>
@@ -37558,7 +40169,7 @@
       </w:rPr>
     </w:lvl>
   </w:abstractNum>
-  <w:abstractNum w:abstractNumId="93">
+  <w:abstractNum w:abstractNumId="100">
     <w:nsid w:val="64794762"/>
     <w:multiLevelType w:val="hybridMultilevel"/>
     <w:tmpl w:val="58181D28"/>
@@ -37671,7 +40282,7 @@
       </w:rPr>
     </w:lvl>
   </w:abstractNum>
-  <w:abstractNum w:abstractNumId="94">
+  <w:abstractNum w:abstractNumId="101">
     <w:nsid w:val="64AB33B8"/>
     <w:multiLevelType w:val="hybridMultilevel"/>
     <w:tmpl w:val="AF361D02"/>
@@ -37784,7 +40395,7 @@
       </w:rPr>
     </w:lvl>
   </w:abstractNum>
-  <w:abstractNum w:abstractNumId="95">
+  <w:abstractNum w:abstractNumId="102">
     <w:nsid w:val="67074D52"/>
     <w:multiLevelType w:val="hybridMultilevel"/>
     <w:tmpl w:val="FA647E4A"/>
@@ -37897,7 +40508,7 @@
       </w:rPr>
     </w:lvl>
   </w:abstractNum>
-  <w:abstractNum w:abstractNumId="96">
+  <w:abstractNum w:abstractNumId="103">
     <w:nsid w:val="68EE388E"/>
     <w:multiLevelType w:val="hybridMultilevel"/>
     <w:tmpl w:val="A0EE617A"/>
@@ -38010,7 +40621,7 @@
       </w:rPr>
     </w:lvl>
   </w:abstractNum>
-  <w:abstractNum w:abstractNumId="97">
+  <w:abstractNum w:abstractNumId="104">
     <w:nsid w:val="6D0A6BD9"/>
     <w:multiLevelType w:val="hybridMultilevel"/>
     <w:tmpl w:val="8840663C"/>
@@ -38123,7 +40734,7 @@
       </w:rPr>
     </w:lvl>
   </w:abstractNum>
-  <w:abstractNum w:abstractNumId="98">
+  <w:abstractNum w:abstractNumId="105">
     <w:nsid w:val="6D3C5DD6"/>
     <w:multiLevelType w:val="hybridMultilevel"/>
     <w:tmpl w:val="3A067E12"/>
@@ -38236,7 +40847,7 @@
       </w:rPr>
     </w:lvl>
   </w:abstractNum>
-  <w:abstractNum w:abstractNumId="99">
+  <w:abstractNum w:abstractNumId="106">
     <w:nsid w:val="6DDD1270"/>
     <w:multiLevelType w:val="hybridMultilevel"/>
     <w:tmpl w:val="E8AC9992"/>
@@ -38349,7 +40960,7 @@
       </w:rPr>
     </w:lvl>
   </w:abstractNum>
-  <w:abstractNum w:abstractNumId="100">
+  <w:abstractNum w:abstractNumId="107">
     <w:nsid w:val="6F667B90"/>
     <w:multiLevelType w:val="hybridMultilevel"/>
     <w:tmpl w:val="293AE75C"/>
@@ -38462,7 +41073,7 @@
       </w:rPr>
     </w:lvl>
   </w:abstractNum>
-  <w:abstractNum w:abstractNumId="101">
+  <w:abstractNum w:abstractNumId="108">
     <w:nsid w:val="70C9177F"/>
     <w:multiLevelType w:val="hybridMultilevel"/>
     <w:tmpl w:val="E254667C"/>
@@ -38575,7 +41186,7 @@
       </w:rPr>
     </w:lvl>
   </w:abstractNum>
-  <w:abstractNum w:abstractNumId="102">
+  <w:abstractNum w:abstractNumId="109">
     <w:nsid w:val="71412003"/>
     <w:multiLevelType w:val="hybridMultilevel"/>
     <w:tmpl w:val="9C829E9C"/>
@@ -38688,7 +41299,7 @@
       </w:rPr>
     </w:lvl>
   </w:abstractNum>
-  <w:abstractNum w:abstractNumId="103">
+  <w:abstractNum w:abstractNumId="110">
     <w:nsid w:val="73A95E2F"/>
     <w:multiLevelType w:val="hybridMultilevel"/>
     <w:tmpl w:val="ECC8588A"/>
@@ -38801,7 +41412,7 @@
       </w:rPr>
     </w:lvl>
   </w:abstractNum>
-  <w:abstractNum w:abstractNumId="104">
+  <w:abstractNum w:abstractNumId="111">
     <w:nsid w:val="74C57F0F"/>
     <w:multiLevelType w:val="hybridMultilevel"/>
     <w:tmpl w:val="57E667E8"/>
@@ -38914,7 +41525,7 @@
       </w:rPr>
     </w:lvl>
   </w:abstractNum>
-  <w:abstractNum w:abstractNumId="105">
+  <w:abstractNum w:abstractNumId="112">
     <w:nsid w:val="75AB0417"/>
     <w:multiLevelType w:val="hybridMultilevel"/>
     <w:tmpl w:val="2FF65A0E"/>
@@ -39027,7 +41638,7 @@
       </w:rPr>
     </w:lvl>
   </w:abstractNum>
-  <w:abstractNum w:abstractNumId="106">
+  <w:abstractNum w:abstractNumId="113">
     <w:nsid w:val="75CA1A84"/>
     <w:multiLevelType w:val="hybridMultilevel"/>
     <w:tmpl w:val="E4C4B1E8"/>
@@ -39140,7 +41751,7 @@
       </w:rPr>
     </w:lvl>
   </w:abstractNum>
-  <w:abstractNum w:abstractNumId="107">
+  <w:abstractNum w:abstractNumId="114">
     <w:nsid w:val="76696C36"/>
     <w:multiLevelType w:val="hybridMultilevel"/>
     <w:tmpl w:val="278A2DF6"/>
@@ -39253,7 +41864,120 @@
       </w:rPr>
     </w:lvl>
   </w:abstractNum>
-  <w:abstractNum w:abstractNumId="108">
+  <w:abstractNum w:abstractNumId="115">
+    <w:nsid w:val="77B534A4"/>
+    <w:multiLevelType w:val="hybridMultilevel"/>
+    <w:tmpl w:val="8DCC597E"/>
+    <w:lvl w:ilvl="0" w:tplc="04090001">
+      <w:start w:val="1"/>
+      <w:numFmt w:val="bullet"/>
+      <w:lvlText w:val=""/>
+      <w:lvlJc w:val="left"/>
+      <w:pPr>
+        <w:ind w:left="720" w:hanging="360"/>
+      </w:pPr>
+      <w:rPr>
+        <w:rFonts w:ascii="Symbol" w:hAnsi="Symbol" w:hint="default"/>
+      </w:rPr>
+    </w:lvl>
+    <w:lvl w:ilvl="1" w:tplc="04090003">
+      <w:start w:val="1"/>
+      <w:numFmt w:val="bullet"/>
+      <w:lvlText w:val="o"/>
+      <w:lvlJc w:val="left"/>
+      <w:pPr>
+        <w:ind w:left="1440" w:hanging="360"/>
+      </w:pPr>
+      <w:rPr>
+        <w:rFonts w:ascii="Courier New" w:hAnsi="Courier New" w:cs="Courier New" w:hint="default"/>
+      </w:rPr>
+    </w:lvl>
+    <w:lvl w:ilvl="2" w:tplc="04090005" w:tentative="1">
+      <w:start w:val="1"/>
+      <w:numFmt w:val="bullet"/>
+      <w:lvlText w:val=""/>
+      <w:lvlJc w:val="left"/>
+      <w:pPr>
+        <w:ind w:left="2160" w:hanging="360"/>
+      </w:pPr>
+      <w:rPr>
+        <w:rFonts w:ascii="Wingdings" w:hAnsi="Wingdings" w:hint="default"/>
+      </w:rPr>
+    </w:lvl>
+    <w:lvl w:ilvl="3" w:tplc="04090001" w:tentative="1">
+      <w:start w:val="1"/>
+      <w:numFmt w:val="bullet"/>
+      <w:lvlText w:val=""/>
+      <w:lvlJc w:val="left"/>
+      <w:pPr>
+        <w:ind w:left="2880" w:hanging="360"/>
+      </w:pPr>
+      <w:rPr>
+        <w:rFonts w:ascii="Symbol" w:hAnsi="Symbol" w:hint="default"/>
+      </w:rPr>
+    </w:lvl>
+    <w:lvl w:ilvl="4" w:tplc="04090003" w:tentative="1">
+      <w:start w:val="1"/>
+      <w:numFmt w:val="bullet"/>
+      <w:lvlText w:val="o"/>
+      <w:lvlJc w:val="left"/>
+      <w:pPr>
+        <w:ind w:left="3600" w:hanging="360"/>
+      </w:pPr>
+      <w:rPr>
+        <w:rFonts w:ascii="Courier New" w:hAnsi="Courier New" w:cs="Courier New" w:hint="default"/>
+      </w:rPr>
+    </w:lvl>
+    <w:lvl w:ilvl="5" w:tplc="04090005" w:tentative="1">
+      <w:start w:val="1"/>
+      <w:numFmt w:val="bullet"/>
+      <w:lvlText w:val=""/>
+      <w:lvlJc w:val="left"/>
+      <w:pPr>
+        <w:ind w:left="4320" w:hanging="360"/>
+      </w:pPr>
+      <w:rPr>
+        <w:rFonts w:ascii="Wingdings" w:hAnsi="Wingdings" w:hint="default"/>
+      </w:rPr>
+    </w:lvl>
+    <w:lvl w:ilvl="6" w:tplc="04090001" w:tentative="1">
+      <w:start w:val="1"/>
+      <w:numFmt w:val="bullet"/>
+      <w:lvlText w:val=""/>
+      <w:lvlJc w:val="left"/>
+      <w:pPr>
+        <w:ind w:left="5040" w:hanging="360"/>
+      </w:pPr>
+      <w:rPr>
+        <w:rFonts w:ascii="Symbol" w:hAnsi="Symbol" w:hint="default"/>
+      </w:rPr>
+    </w:lvl>
+    <w:lvl w:ilvl="7" w:tplc="04090003" w:tentative="1">
+      <w:start w:val="1"/>
+      <w:numFmt w:val="bullet"/>
+      <w:lvlText w:val="o"/>
+      <w:lvlJc w:val="left"/>
+      <w:pPr>
+        <w:ind w:left="5760" w:hanging="360"/>
+      </w:pPr>
+      <w:rPr>
+        <w:rFonts w:ascii="Courier New" w:hAnsi="Courier New" w:cs="Courier New" w:hint="default"/>
+      </w:rPr>
+    </w:lvl>
+    <w:lvl w:ilvl="8" w:tplc="04090005" w:tentative="1">
+      <w:start w:val="1"/>
+      <w:numFmt w:val="bullet"/>
+      <w:lvlText w:val=""/>
+      <w:lvlJc w:val="left"/>
+      <w:pPr>
+        <w:ind w:left="6480" w:hanging="360"/>
+      </w:pPr>
+      <w:rPr>
+        <w:rFonts w:ascii="Wingdings" w:hAnsi="Wingdings" w:hint="default"/>
+      </w:rPr>
+    </w:lvl>
+  </w:abstractNum>
+  <w:abstractNum w:abstractNumId="116">
     <w:nsid w:val="781F7D49"/>
     <w:multiLevelType w:val="hybridMultilevel"/>
     <w:tmpl w:val="3B28DB0E"/>
@@ -39366,7 +42090,7 @@
       </w:rPr>
     </w:lvl>
   </w:abstractNum>
-  <w:abstractNum w:abstractNumId="109">
+  <w:abstractNum w:abstractNumId="117">
     <w:nsid w:val="7926747D"/>
     <w:multiLevelType w:val="hybridMultilevel"/>
     <w:tmpl w:val="4226F6F6"/>
@@ -39479,7 +42203,7 @@
       </w:rPr>
     </w:lvl>
   </w:abstractNum>
-  <w:abstractNum w:abstractNumId="110">
+  <w:abstractNum w:abstractNumId="118">
     <w:nsid w:val="793420B1"/>
     <w:multiLevelType w:val="hybridMultilevel"/>
     <w:tmpl w:val="D9540E4E"/>
@@ -39592,7 +42316,7 @@
       </w:rPr>
     </w:lvl>
   </w:abstractNum>
-  <w:abstractNum w:abstractNumId="111">
+  <w:abstractNum w:abstractNumId="119">
     <w:nsid w:val="7B1D4DA1"/>
     <w:multiLevelType w:val="hybridMultilevel"/>
     <w:tmpl w:val="B32AE4BA"/>
@@ -39678,7 +42402,7 @@
       </w:pPr>
     </w:lvl>
   </w:abstractNum>
-  <w:abstractNum w:abstractNumId="112">
+  <w:abstractNum w:abstractNumId="120">
     <w:nsid w:val="7C162B99"/>
     <w:multiLevelType w:val="hybridMultilevel"/>
     <w:tmpl w:val="7BF840DA"/>
@@ -39791,7 +42515,7 @@
       </w:rPr>
     </w:lvl>
   </w:abstractNum>
-  <w:abstractNum w:abstractNumId="113">
+  <w:abstractNum w:abstractNumId="121">
     <w:nsid w:val="7EF26473"/>
     <w:multiLevelType w:val="hybridMultilevel"/>
     <w:tmpl w:val="B21EDE22"/>
@@ -39904,7 +42628,7 @@
       </w:rPr>
     </w:lvl>
   </w:abstractNum>
-  <w:abstractNum w:abstractNumId="114">
+  <w:abstractNum w:abstractNumId="122">
     <w:nsid w:val="7FE25DAB"/>
     <w:multiLevelType w:val="hybridMultilevel"/>
     <w:tmpl w:val="7CE62A9C"/>
@@ -39991,351 +42715,375 @@
     </w:lvl>
   </w:abstractNum>
   <w:num w:numId="1">
-    <w:abstractNumId w:val="22"/>
+    <w:abstractNumId w:val="23"/>
   </w:num>
   <w:num w:numId="2">
-    <w:abstractNumId w:val="102"/>
+    <w:abstractNumId w:val="109"/>
   </w:num>
   <w:num w:numId="3">
+    <w:abstractNumId w:val="16"/>
+  </w:num>
+  <w:num w:numId="4">
+    <w:abstractNumId w:val="81"/>
+  </w:num>
+  <w:num w:numId="5">
+    <w:abstractNumId w:val="19"/>
+  </w:num>
+  <w:num w:numId="6">
+    <w:abstractNumId w:val="55"/>
+  </w:num>
+  <w:num w:numId="7">
+    <w:abstractNumId w:val="25"/>
+  </w:num>
+  <w:num w:numId="8">
+    <w:abstractNumId w:val="26"/>
+  </w:num>
+  <w:num w:numId="9">
     <w:abstractNumId w:val="15"/>
   </w:num>
-  <w:num w:numId="4">
-    <w:abstractNumId w:val="74"/>
-  </w:num>
-  <w:num w:numId="5">
-    <w:abstractNumId w:val="18"/>
-  </w:num>
-  <w:num w:numId="6">
-    <w:abstractNumId w:val="53"/>
-  </w:num>
-  <w:num w:numId="7">
-    <w:abstractNumId w:val="24"/>
-  </w:num>
-  <w:num w:numId="8">
-    <w:abstractNumId w:val="25"/>
-  </w:num>
-  <w:num w:numId="9">
-    <w:abstractNumId w:val="14"/>
-  </w:num>
   <w:num w:numId="10">
-    <w:abstractNumId w:val="82"/>
+    <w:abstractNumId w:val="89"/>
   </w:num>
   <w:num w:numId="11">
-    <w:abstractNumId w:val="99"/>
+    <w:abstractNumId w:val="106"/>
   </w:num>
   <w:num w:numId="12">
-    <w:abstractNumId w:val="16"/>
+    <w:abstractNumId w:val="17"/>
   </w:num>
   <w:num w:numId="13">
-    <w:abstractNumId w:val="35"/>
+    <w:abstractNumId w:val="37"/>
   </w:num>
   <w:num w:numId="14">
-    <w:abstractNumId w:val="88"/>
+    <w:abstractNumId w:val="95"/>
   </w:num>
   <w:num w:numId="15">
-    <w:abstractNumId w:val="36"/>
+    <w:abstractNumId w:val="38"/>
   </w:num>
   <w:num w:numId="16">
-    <w:abstractNumId w:val="98"/>
+    <w:abstractNumId w:val="105"/>
   </w:num>
   <w:num w:numId="17">
-    <w:abstractNumId w:val="69"/>
+    <w:abstractNumId w:val="75"/>
   </w:num>
   <w:num w:numId="18">
-    <w:abstractNumId w:val="91"/>
+    <w:abstractNumId w:val="98"/>
   </w:num>
   <w:num w:numId="19">
     <w:abstractNumId w:val="3"/>
   </w:num>
   <w:num w:numId="20">
-    <w:abstractNumId w:val="10"/>
+    <w:abstractNumId w:val="11"/>
   </w:num>
   <w:num w:numId="21">
-    <w:abstractNumId w:val="41"/>
+    <w:abstractNumId w:val="43"/>
   </w:num>
   <w:num w:numId="22">
-    <w:abstractNumId w:val="63"/>
+    <w:abstractNumId w:val="69"/>
   </w:num>
   <w:num w:numId="23">
-    <w:abstractNumId w:val="51"/>
+    <w:abstractNumId w:val="53"/>
   </w:num>
   <w:num w:numId="24">
-    <w:abstractNumId w:val="56"/>
+    <w:abstractNumId w:val="58"/>
   </w:num>
   <w:num w:numId="25">
-    <w:abstractNumId w:val="92"/>
+    <w:abstractNumId w:val="99"/>
   </w:num>
   <w:num w:numId="26">
-    <w:abstractNumId w:val="58"/>
+    <w:abstractNumId w:val="61"/>
   </w:num>
   <w:num w:numId="27">
-    <w:abstractNumId w:val="104"/>
+    <w:abstractNumId w:val="111"/>
   </w:num>
   <w:num w:numId="28">
-    <w:abstractNumId w:val="66"/>
+    <w:abstractNumId w:val="72"/>
   </w:num>
   <w:num w:numId="29">
-    <w:abstractNumId w:val="113"/>
+    <w:abstractNumId w:val="121"/>
   </w:num>
   <w:num w:numId="30">
-    <w:abstractNumId w:val="31"/>
+    <w:abstractNumId w:val="33"/>
   </w:num>
   <w:num w:numId="31">
-    <w:abstractNumId w:val="83"/>
+    <w:abstractNumId w:val="90"/>
   </w:num>
   <w:num w:numId="32">
-    <w:abstractNumId w:val="80"/>
+    <w:abstractNumId w:val="87"/>
   </w:num>
   <w:num w:numId="33">
-    <w:abstractNumId w:val="59"/>
+    <w:abstractNumId w:val="62"/>
   </w:num>
   <w:num w:numId="34">
-    <w:abstractNumId w:val="100"/>
+    <w:abstractNumId w:val="107"/>
   </w:num>
   <w:num w:numId="35">
     <w:abstractNumId w:val="2"/>
   </w:num>
   <w:num w:numId="36">
-    <w:abstractNumId w:val="38"/>
+    <w:abstractNumId w:val="40"/>
   </w:num>
   <w:num w:numId="37">
-    <w:abstractNumId w:val="85"/>
+    <w:abstractNumId w:val="92"/>
   </w:num>
   <w:num w:numId="38">
-    <w:abstractNumId w:val="40"/>
+    <w:abstractNumId w:val="42"/>
   </w:num>
   <w:num w:numId="39">
-    <w:abstractNumId w:val="39"/>
+    <w:abstractNumId w:val="41"/>
   </w:num>
   <w:num w:numId="40">
-    <w:abstractNumId w:val="93"/>
+    <w:abstractNumId w:val="100"/>
   </w:num>
   <w:num w:numId="41">
     <w:abstractNumId w:val="8"/>
   </w:num>
   <w:num w:numId="42">
-    <w:abstractNumId w:val="112"/>
+    <w:abstractNumId w:val="120"/>
   </w:num>
   <w:num w:numId="43">
-    <w:abstractNumId w:val="79"/>
+    <w:abstractNumId w:val="86"/>
   </w:num>
   <w:num w:numId="44">
-    <w:abstractNumId w:val="106"/>
+    <w:abstractNumId w:val="113"/>
   </w:num>
   <w:num w:numId="45">
-    <w:abstractNumId w:val="61"/>
+    <w:abstractNumId w:val="65"/>
   </w:num>
   <w:num w:numId="46">
-    <w:abstractNumId w:val="111"/>
+    <w:abstractNumId w:val="119"/>
   </w:num>
   <w:num w:numId="47">
     <w:abstractNumId w:val="4"/>
   </w:num>
   <w:num w:numId="48">
-    <w:abstractNumId w:val="47"/>
+    <w:abstractNumId w:val="49"/>
   </w:num>
   <w:num w:numId="49">
-    <w:abstractNumId w:val="42"/>
+    <w:abstractNumId w:val="44"/>
   </w:num>
   <w:num w:numId="50">
-    <w:abstractNumId w:val="30"/>
+    <w:abstractNumId w:val="31"/>
   </w:num>
   <w:num w:numId="51">
-    <w:abstractNumId w:val="78"/>
+    <w:abstractNumId w:val="85"/>
   </w:num>
   <w:num w:numId="52">
-    <w:abstractNumId w:val="57"/>
+    <w:abstractNumId w:val="59"/>
   </w:num>
   <w:num w:numId="53">
     <w:abstractNumId w:val="7"/>
   </w:num>
   <w:num w:numId="54">
-    <w:abstractNumId w:val="43"/>
+    <w:abstractNumId w:val="45"/>
   </w:num>
   <w:num w:numId="55">
-    <w:abstractNumId w:val="105"/>
+    <w:abstractNumId w:val="112"/>
   </w:num>
   <w:num w:numId="56">
+    <w:abstractNumId w:val="30"/>
+  </w:num>
+  <w:num w:numId="57">
+    <w:abstractNumId w:val="24"/>
+  </w:num>
+  <w:num w:numId="58">
+    <w:abstractNumId w:val="51"/>
+  </w:num>
+  <w:num w:numId="59">
+    <w:abstractNumId w:val="114"/>
+  </w:num>
+  <w:num w:numId="60">
+    <w:abstractNumId w:val="73"/>
+  </w:num>
+  <w:num w:numId="61">
     <w:abstractNumId w:val="29"/>
   </w:num>
-  <w:num w:numId="57">
-    <w:abstractNumId w:val="23"/>
-  </w:num>
-  <w:num w:numId="58">
-    <w:abstractNumId w:val="49"/>
-  </w:num>
-  <w:num w:numId="59">
-    <w:abstractNumId w:val="107"/>
-  </w:num>
-  <w:num w:numId="60">
-    <w:abstractNumId w:val="67"/>
-  </w:num>
-  <w:num w:numId="61">
+  <w:num w:numId="62">
     <w:abstractNumId w:val="28"/>
   </w:num>
-  <w:num w:numId="62">
+  <w:num w:numId="63">
+    <w:abstractNumId w:val="64"/>
+  </w:num>
+  <w:num w:numId="64">
+    <w:abstractNumId w:val="22"/>
+  </w:num>
+  <w:num w:numId="65">
+    <w:abstractNumId w:val="20"/>
+  </w:num>
+  <w:num w:numId="66">
+    <w:abstractNumId w:val="84"/>
+  </w:num>
+  <w:num w:numId="67">
+    <w:abstractNumId w:val="70"/>
+  </w:num>
+  <w:num w:numId="68">
     <w:abstractNumId w:val="27"/>
   </w:num>
-  <w:num w:numId="63">
-    <w:abstractNumId w:val="60"/>
-  </w:num>
-  <w:num w:numId="64">
-    <w:abstractNumId w:val="21"/>
-  </w:num>
-  <w:num w:numId="65">
-    <w:abstractNumId w:val="19"/>
-  </w:num>
-  <w:num w:numId="66">
-    <w:abstractNumId w:val="77"/>
-  </w:num>
-  <w:num w:numId="67">
-    <w:abstractNumId w:val="64"/>
-  </w:num>
-  <w:num w:numId="68">
-    <w:abstractNumId w:val="26"/>
-  </w:num>
   <w:num w:numId="69">
-    <w:abstractNumId w:val="73"/>
+    <w:abstractNumId w:val="79"/>
   </w:num>
   <w:num w:numId="70">
     <w:abstractNumId w:val="6"/>
   </w:num>
   <w:num w:numId="71">
-    <w:abstractNumId w:val="72"/>
+    <w:abstractNumId w:val="78"/>
   </w:num>
   <w:num w:numId="72">
-    <w:abstractNumId w:val="46"/>
+    <w:abstractNumId w:val="48"/>
   </w:num>
   <w:num w:numId="73">
-    <w:abstractNumId w:val="96"/>
+    <w:abstractNumId w:val="103"/>
   </w:num>
   <w:num w:numId="74">
-    <w:abstractNumId w:val="11"/>
+    <w:abstractNumId w:val="12"/>
   </w:num>
   <w:num w:numId="75">
-    <w:abstractNumId w:val="20"/>
+    <w:abstractNumId w:val="21"/>
   </w:num>
   <w:num w:numId="76">
     <w:abstractNumId w:val="1"/>
   </w:num>
   <w:num w:numId="77">
-    <w:abstractNumId w:val="70"/>
+    <w:abstractNumId w:val="76"/>
   </w:num>
   <w:num w:numId="78">
-    <w:abstractNumId w:val="75"/>
+    <w:abstractNumId w:val="82"/>
   </w:num>
   <w:num w:numId="79">
     <w:abstractNumId w:val="0"/>
   </w:num>
   <w:num w:numId="80">
+    <w:abstractNumId w:val="101"/>
+  </w:num>
+  <w:num w:numId="81">
+    <w:abstractNumId w:val="77"/>
+  </w:num>
+  <w:num w:numId="82">
+    <w:abstractNumId w:val="104"/>
+  </w:num>
+  <w:num w:numId="83">
+    <w:abstractNumId w:val="13"/>
+  </w:num>
+  <w:num w:numId="84">
+    <w:abstractNumId w:val="83"/>
+  </w:num>
+  <w:num w:numId="85">
+    <w:abstractNumId w:val="96"/>
+  </w:num>
+  <w:num w:numId="86">
+    <w:abstractNumId w:val="39"/>
+  </w:num>
+  <w:num w:numId="87">
+    <w:abstractNumId w:val="14"/>
+  </w:num>
+  <w:num w:numId="88">
+    <w:abstractNumId w:val="57"/>
+  </w:num>
+  <w:num w:numId="89">
+    <w:abstractNumId w:val="102"/>
+  </w:num>
+  <w:num w:numId="90">
     <w:abstractNumId w:val="94"/>
   </w:num>
-  <w:num w:numId="81">
-    <w:abstractNumId w:val="71"/>
+  <w:num w:numId="91">
+    <w:abstractNumId w:val="122"/>
   </w:num>
-  <w:num w:numId="82">
+  <w:num w:numId="92">
+    <w:abstractNumId w:val="52"/>
+  </w:num>
+  <w:num w:numId="93">
     <w:abstractNumId w:val="97"/>
   </w:num>
-  <w:num w:numId="83">
-    <w:abstractNumId w:val="12"/>
-  </w:num>
-  <w:num w:numId="84">
-    <w:abstractNumId w:val="76"/>
-  </w:num>
-  <w:num w:numId="85">
-    <w:abstractNumId w:val="89"/>
-  </w:num>
-  <w:num w:numId="86">
-    <w:abstractNumId w:val="37"/>
-  </w:num>
-  <w:num w:numId="87">
-    <w:abstractNumId w:val="13"/>
-  </w:num>
-  <w:num w:numId="88">
-    <w:abstractNumId w:val="55"/>
-  </w:num>
-  <w:num w:numId="89">
-    <w:abstractNumId w:val="95"/>
-  </w:num>
-  <w:num w:numId="90">
-    <w:abstractNumId w:val="87"/>
-  </w:num>
-  <w:num w:numId="91">
-    <w:abstractNumId w:val="114"/>
-  </w:num>
-  <w:num w:numId="92">
-    <w:abstractNumId w:val="50"/>
-  </w:num>
-  <w:num w:numId="93">
-    <w:abstractNumId w:val="90"/>
-  </w:num>
   <w:num w:numId="94">
-    <w:abstractNumId w:val="32"/>
+    <w:abstractNumId w:val="34"/>
   </w:num>
   <w:num w:numId="95">
-    <w:abstractNumId w:val="101"/>
+    <w:abstractNumId w:val="108"/>
   </w:num>
   <w:num w:numId="96">
-    <w:abstractNumId w:val="17"/>
+    <w:abstractNumId w:val="18"/>
   </w:num>
   <w:num w:numId="97">
-    <w:abstractNumId w:val="108"/>
+    <w:abstractNumId w:val="116"/>
   </w:num>
   <w:num w:numId="98">
     <w:abstractNumId w:val="5"/>
   </w:num>
   <w:num w:numId="99">
-    <w:abstractNumId w:val="44"/>
+    <w:abstractNumId w:val="46"/>
   </w:num>
   <w:num w:numId="100">
-    <w:abstractNumId w:val="109"/>
+    <w:abstractNumId w:val="117"/>
   </w:num>
   <w:num w:numId="101">
+    <w:abstractNumId w:val="74"/>
+  </w:num>
+  <w:num w:numId="102">
+    <w:abstractNumId w:val="56"/>
+  </w:num>
+  <w:num w:numId="103">
+    <w:abstractNumId w:val="36"/>
+  </w:num>
+  <w:num w:numId="104">
+    <w:abstractNumId w:val="93"/>
+  </w:num>
+  <w:num w:numId="105">
+    <w:abstractNumId w:val="50"/>
+  </w:num>
+  <w:num w:numId="106">
+    <w:abstractNumId w:val="66"/>
+  </w:num>
+  <w:num w:numId="107">
+    <w:abstractNumId w:val="10"/>
+  </w:num>
+  <w:num w:numId="108">
+    <w:abstractNumId w:val="110"/>
+  </w:num>
+  <w:num w:numId="109">
+    <w:abstractNumId w:val="88"/>
+  </w:num>
+  <w:num w:numId="110">
+    <w:abstractNumId w:val="54"/>
+  </w:num>
+  <w:num w:numId="111">
+    <w:abstractNumId w:val="118"/>
+  </w:num>
+  <w:num w:numId="112">
+    <w:abstractNumId w:val="47"/>
+  </w:num>
+  <w:num w:numId="113">
+    <w:abstractNumId w:val="71"/>
+  </w:num>
+  <w:num w:numId="114">
+    <w:abstractNumId w:val="91"/>
+  </w:num>
+  <w:num w:numId="115">
+    <w:abstractNumId w:val="35"/>
+  </w:num>
+  <w:num w:numId="116">
+    <w:abstractNumId w:val="9"/>
+  </w:num>
+  <w:num w:numId="117">
+    <w:abstractNumId w:val="63"/>
+  </w:num>
+  <w:num w:numId="118">
+    <w:abstractNumId w:val="115"/>
+  </w:num>
+  <w:num w:numId="119">
+    <w:abstractNumId w:val="32"/>
+  </w:num>
+  <w:num w:numId="120">
+    <w:abstractNumId w:val="67"/>
+  </w:num>
+  <w:num w:numId="121">
+    <w:abstractNumId w:val="80"/>
+  </w:num>
+  <w:num w:numId="122">
+    <w:abstractNumId w:val="60"/>
+  </w:num>
+  <w:num w:numId="123">
     <w:abstractNumId w:val="68"/>
   </w:num>
-  <w:num w:numId="102">
-    <w:abstractNumId w:val="54"/>
-  </w:num>
-  <w:num w:numId="103">
-    <w:abstractNumId w:val="34"/>
-  </w:num>
-  <w:num w:numId="104">
-    <w:abstractNumId w:val="86"/>
-  </w:num>
-  <w:num w:numId="105">
-    <w:abstractNumId w:val="48"/>
-  </w:num>
-  <w:num w:numId="106">
-    <w:abstractNumId w:val="62"/>
-  </w:num>
-  <w:num w:numId="107">
-    <w:abstractNumId w:val="9"/>
-  </w:num>
-  <w:num w:numId="108">
-    <w:abstractNumId w:val="103"/>
-  </w:num>
-  <w:num w:numId="109">
-    <w:abstractNumId w:val="81"/>
-  </w:num>
-  <w:num w:numId="110">
-    <w:abstractNumId w:val="52"/>
-  </w:num>
-  <w:num w:numId="111">
-    <w:abstractNumId w:val="110"/>
-  </w:num>
-  <w:num w:numId="112">
-    <w:abstractNumId w:val="45"/>
-  </w:num>
-  <w:num w:numId="113">
-    <w:abstractNumId w:val="65"/>
-  </w:num>
-  <w:num w:numId="114">
-    <w:abstractNumId w:val="84"/>
-  </w:num>
-  <w:num w:numId="115">
-    <w:abstractNumId w:val="33"/>
-  </w:num>
-  <w:numIdMacAtCleanup w:val="112"/>
+  <w:numIdMacAtCleanup w:val="123"/>
 </w:numbering>
 </file>
 

</xml_diff>

<commit_message>
Began notes on Kleinbaum et. al. (2014) chapter 21
</commit_message>
<xml_diff>
--- a/Notes/KleinbaumKupperNizamRosenberg_2014_Applied-Regression-Analysis.docx
+++ b/Notes/KleinbaumKupperNizamRosenberg_2014_Applied-Regression-Analysis.docx
@@ -24903,8 +24903,6 @@
         <w:lastRenderedPageBreak/>
         <w:t>Chapter 15: Polynomial Regression</w:t>
       </w:r>
-      <w:bookmarkStart w:id="0" w:name="_GoBack"/>
-      <w:bookmarkEnd w:id="0"/>
     </w:p>
     <w:p>
       <w:pPr>
@@ -25208,13 +25206,7 @@
         <w:spacing w:after="0" w:line="240" w:lineRule="auto"/>
       </w:pPr>
       <w:r>
-        <w:t>y</w:t>
-      </w:r>
-      <w:r>
-        <w:t xml:space="preserve"> = </w:t>
-      </w:r>
-      <w:r>
-        <w:t>c</w:t>
+        <w:t>y = c</w:t>
       </w:r>
       <w:r>
         <w:rPr>
@@ -25223,10 +25215,7 @@
         <w:t>0</w:t>
       </w:r>
       <w:r>
-        <w:t xml:space="preserve"> + </w:t>
-      </w:r>
-      <w:r>
-        <w:t>c</w:t>
+        <w:t xml:space="preserve"> + c</w:t>
       </w:r>
       <w:r>
         <w:rPr>
@@ -25235,10 +25224,7 @@
         <w:t>1</w:t>
       </w:r>
       <w:r>
-        <w:t xml:space="preserve">X + </w:t>
-      </w:r>
-      <w:r>
-        <w:t>c</w:t>
+        <w:t>X + c</w:t>
       </w:r>
       <w:r>
         <w:rPr>
@@ -25375,10 +25361,7 @@
         <w:spacing w:after="0" w:line="240" w:lineRule="auto"/>
       </w:pPr>
       <w:r>
-        <w:t>Y</w:t>
-      </w:r>
-      <w:r>
-        <w:t xml:space="preserve"> = β</w:t>
+        <w:t>Y = β</w:t>
       </w:r>
       <w:r>
         <w:rPr>
@@ -26138,10 +26121,7 @@
         <w:t>11</w:t>
       </w:r>
       <w:r>
-        <w:t xml:space="preserve">X ; </w:t>
-      </w:r>
-      <w:r>
-        <w:t>X</w:t>
+        <w:t>X ; X</w:t>
       </w:r>
       <w:r>
         <w:rPr>
@@ -26168,25 +26148,13 @@
         <w:t>12</w:t>
       </w:r>
       <w:r>
-        <w:t>X</w:t>
-      </w:r>
-      <w:r>
-        <w:t xml:space="preserve"> + </w:t>
-      </w:r>
-      <w:r>
-        <w:t>a</w:t>
+        <w:t>X + a</w:t>
       </w:r>
       <w:r>
         <w:rPr>
           <w:vertAlign w:val="subscript"/>
         </w:rPr>
-        <w:t>2</w:t>
-      </w:r>
-      <w:r>
-        <w:rPr>
-          <w:vertAlign w:val="subscript"/>
-        </w:rPr>
-        <w:t>2</w:t>
+        <w:t>22</w:t>
       </w:r>
       <w:r>
         <w:t>X</w:t>
@@ -26960,16 +26928,7 @@
         <w:spacing w:after="0" w:line="240" w:lineRule="auto"/>
       </w:pPr>
       <w:r>
-        <w:t xml:space="preserve">n ≥ 5k OR </w:t>
-      </w:r>
-      <w:r>
-        <w:t>n ≥</w:t>
-      </w:r>
-      <w:r>
-        <w:t xml:space="preserve"> 10</w:t>
-      </w:r>
-      <w:r>
-        <w:t>k</w:t>
+        <w:t>n ≥ 5k OR n ≥ 10k</w:t>
       </w:r>
     </w:p>
     <w:p>
@@ -27652,13 +27611,7 @@
         <w:spacing w:after="0" w:line="240" w:lineRule="auto"/>
       </w:pPr>
       <w:r>
-        <w:t xml:space="preserve">Stop if </w:t>
-      </w:r>
-      <w:r>
-        <w:t xml:space="preserve">partial </w:t>
-      </w:r>
-      <w:r>
-        <w:t>F-statistic is not significant.</w:t>
+        <w:t>Stop if partial F-statistic is not significant.</w:t>
       </w:r>
     </w:p>
     <w:p>
@@ -27671,13 +27624,7 @@
         <w:spacing w:after="0" w:line="240" w:lineRule="auto"/>
       </w:pPr>
       <w:r>
-        <w:t xml:space="preserve">Include variable in model if </w:t>
-      </w:r>
-      <w:r>
-        <w:t xml:space="preserve">partial </w:t>
-      </w:r>
-      <w:r>
-        <w:t>F-statistic is significant.</w:t>
+        <w:t>Include variable in model if partial F-statistic is significant.</w:t>
       </w:r>
     </w:p>
     <w:p>
@@ -28422,10 +28369,1013 @@
     <w:p>
       <w:pPr>
         <w:spacing w:after="0" w:line="240" w:lineRule="auto"/>
-      </w:pPr>
+        <w:sectPr>
+          <w:headerReference w:type="default" r:id="rId13"/>
+          <w:pgSz w:w="12240" w:h="15840"/>
+          <w:pgMar w:top="1440" w:right="1440" w:bottom="1440" w:left="1440" w:header="720" w:footer="720" w:gutter="0"/>
+          <w:pgNumType w:start="1"/>
+          <w:cols w:space="720"/>
+          <w:docGrid w:linePitch="360"/>
+        </w:sectPr>
+      </w:pPr>
+    </w:p>
+    <w:p>
+      <w:pPr>
+        <w:spacing w:after="0" w:line="240" w:lineRule="auto"/>
+        <w:rPr>
+          <w:b/>
+        </w:rPr>
+      </w:pPr>
+      <w:r>
+        <w:rPr>
+          <w:b/>
+        </w:rPr>
+        <w:lastRenderedPageBreak/>
+        <w:t>Chapter 21: The Method of Maximum Likelihood</w:t>
+      </w:r>
+    </w:p>
+    <w:p>
+      <w:pPr>
+        <w:spacing w:after="0" w:line="240" w:lineRule="auto"/>
+        <w:rPr>
+          <w:u w:val="single"/>
+        </w:rPr>
+      </w:pPr>
+      <w:r>
+        <w:rPr>
+          <w:u w:val="single"/>
+        </w:rPr>
+        <w:t>Preview Questions</w:t>
+      </w:r>
+    </w:p>
+    <w:p>
+      <w:pPr>
+        <w:pStyle w:val="ListParagraph"/>
+        <w:numPr>
+          <w:ilvl w:val="0"/>
+          <w:numId w:val="124"/>
+        </w:numPr>
+        <w:spacing w:after="0" w:line="240" w:lineRule="auto"/>
+      </w:pPr>
+      <w:r>
+        <w:t>What is the principle of maximum likelihood</w:t>
+      </w:r>
+      <w:r>
+        <w:t xml:space="preserve"> (ML)</w:t>
+      </w:r>
+      <w:r>
+        <w:t>?</w:t>
+      </w:r>
+    </w:p>
+    <w:p>
+      <w:pPr>
+        <w:pStyle w:val="ListParagraph"/>
+        <w:numPr>
+          <w:ilvl w:val="0"/>
+          <w:numId w:val="124"/>
+        </w:numPr>
+        <w:spacing w:after="0" w:line="240" w:lineRule="auto"/>
+      </w:pPr>
+      <w:r>
+        <w:t>How do you make statistical inferences using maximum likelihood?</w:t>
+      </w:r>
+    </w:p>
+    <w:p>
+      <w:pPr>
+        <w:spacing w:after="0" w:line="240" w:lineRule="auto"/>
+      </w:pPr>
+    </w:p>
+    <w:p>
+      <w:pPr>
+        <w:spacing w:after="0" w:line="240" w:lineRule="auto"/>
+        <w:rPr>
+          <w:u w:val="single"/>
+        </w:rPr>
+      </w:pPr>
+      <w:r>
+        <w:rPr>
+          <w:u w:val="single"/>
+        </w:rPr>
+        <w:t>Reading Summary</w:t>
+      </w:r>
+    </w:p>
+    <w:p>
+      <w:pPr>
+        <w:spacing w:after="0" w:line="240" w:lineRule="auto"/>
+      </w:pPr>
+      <w:r>
+        <w:t>Preview</w:t>
+      </w:r>
+    </w:p>
+    <w:p>
+      <w:pPr>
+        <w:pStyle w:val="ListParagraph"/>
+        <w:numPr>
+          <w:ilvl w:val="0"/>
+          <w:numId w:val="125"/>
+        </w:numPr>
+        <w:spacing w:after="0" w:line="240" w:lineRule="auto"/>
+      </w:pPr>
+      <w:r>
+        <w:t>General algorithm for determining estimators of population parameters.</w:t>
+      </w:r>
+    </w:p>
+    <w:p>
+      <w:pPr>
+        <w:pStyle w:val="ListParagraph"/>
+        <w:numPr>
+          <w:ilvl w:val="0"/>
+          <w:numId w:val="125"/>
+        </w:numPr>
+        <w:spacing w:after="0" w:line="240" w:lineRule="auto"/>
+      </w:pPr>
+      <w:r>
+        <w:t>Applicable to a wide variety of statistical models.</w:t>
+      </w:r>
+    </w:p>
+    <w:p>
+      <w:pPr>
+        <w:pStyle w:val="ListParagraph"/>
+        <w:numPr>
+          <w:ilvl w:val="0"/>
+          <w:numId w:val="125"/>
+        </w:numPr>
+        <w:spacing w:after="0" w:line="240" w:lineRule="auto"/>
+      </w:pPr>
+      <w:r>
+        <w:t>Least-squares estimators of regression coefficients identical to ML estimators when regression assumptions satisfied.</w:t>
+      </w:r>
+    </w:p>
+    <w:p>
+      <w:pPr>
+        <w:pStyle w:val="ListParagraph"/>
+        <w:numPr>
+          <w:ilvl w:val="0"/>
+          <w:numId w:val="125"/>
+        </w:numPr>
+        <w:spacing w:after="0" w:line="240" w:lineRule="auto"/>
+      </w:pPr>
+      <w:r>
+        <w:t>Method of choice for estimating parameters in nonlinear models.</w:t>
+      </w:r>
+    </w:p>
+    <w:p>
+      <w:pPr>
+        <w:spacing w:after="0" w:line="240" w:lineRule="auto"/>
+      </w:pPr>
+    </w:p>
+    <w:p>
+      <w:pPr>
+        <w:spacing w:after="0" w:line="240" w:lineRule="auto"/>
+      </w:pPr>
+      <w:r>
+        <w:t>The Principle of Maximum Likelihood</w:t>
+      </w:r>
+    </w:p>
+    <w:p>
+      <w:pPr>
+        <w:pStyle w:val="ListParagraph"/>
+        <w:numPr>
+          <w:ilvl w:val="0"/>
+          <w:numId w:val="126"/>
+        </w:numPr>
+        <w:spacing w:after="0" w:line="240" w:lineRule="auto"/>
+      </w:pPr>
+      <w:r>
+        <w:t xml:space="preserve">For a sample with a given n and Y, the sample proportion </w:t>
+      </w:r>
+      <m:oMath>
+        <m:acc>
+          <m:accPr>
+            <m:ctrlPr>
+              <w:rPr>
+                <w:rFonts w:ascii="Cambria Math" w:hAnsi="Cambria Math"/>
+                <w:i/>
+              </w:rPr>
+            </m:ctrlPr>
+          </m:accPr>
+          <m:e>
+            <m:r>
+              <m:rPr>
+                <m:sty m:val="p"/>
+              </m:rPr>
+              <w:rPr>
+                <w:rFonts w:ascii="Cambria Math" w:hAnsi="Cambria Math"/>
+              </w:rPr>
+              <m:t>Θ</m:t>
+            </m:r>
+          </m:e>
+        </m:acc>
+      </m:oMath>
+      <w:r>
+        <w:rPr>
+          <w:rFonts w:eastAsiaTheme="minorEastAsia"/>
+        </w:rPr>
+        <w:t xml:space="preserve"> = </w:t>
+      </w:r>
+      <m:oMath>
+        <m:f>
+          <m:fPr>
+            <m:ctrlPr>
+              <w:rPr>
+                <w:rFonts w:ascii="Cambria Math" w:eastAsiaTheme="minorEastAsia" w:hAnsi="Cambria Math"/>
+                <w:i/>
+              </w:rPr>
+            </m:ctrlPr>
+          </m:fPr>
+          <m:num>
+            <m:r>
+              <w:rPr>
+                <w:rFonts w:ascii="Cambria Math" w:eastAsiaTheme="minorEastAsia" w:hAnsi="Cambria Math"/>
+              </w:rPr>
+              <m:t>Y</m:t>
+            </m:r>
+          </m:num>
+          <m:den>
+            <m:r>
+              <w:rPr>
+                <w:rFonts w:ascii="Cambria Math" w:eastAsiaTheme="minorEastAsia" w:hAnsi="Cambria Math"/>
+              </w:rPr>
+              <m:t>n</m:t>
+            </m:r>
+          </m:den>
+        </m:f>
+      </m:oMath>
+      <w:r>
+        <w:rPr>
+          <w:rFonts w:eastAsiaTheme="minorEastAsia"/>
+        </w:rPr>
+        <w:t xml:space="preserve"> is the ML estimate </w:t>
+      </w:r>
+      <w:proofErr w:type="gramStart"/>
+      <w:r>
+        <w:rPr>
+          <w:rFonts w:eastAsiaTheme="minorEastAsia"/>
+        </w:rPr>
+        <w:t xml:space="preserve">for </w:t>
+      </w:r>
+      <w:proofErr w:type="gramEnd"/>
+      <w:r>
+        <w:rPr>
+          <w:rFonts w:eastAsiaTheme="minorEastAsia"/>
+        </w:rPr>
+        <w:sym w:font="Symbol" w:char="F071"/>
+      </w:r>
+      <w:r>
+        <w:rPr>
+          <w:rFonts w:eastAsiaTheme="minorEastAsia"/>
+        </w:rPr>
+        <w:t>.</w:t>
+      </w:r>
+    </w:p>
+    <w:p>
+      <w:pPr>
+        <w:pStyle w:val="ListParagraph"/>
+        <w:numPr>
+          <w:ilvl w:val="0"/>
+          <w:numId w:val="126"/>
+        </w:numPr>
+        <w:spacing w:after="0" w:line="240" w:lineRule="auto"/>
+      </w:pPr>
+      <w:r>
+        <w:rPr>
+          <w:rFonts w:eastAsiaTheme="minorEastAsia"/>
+        </w:rPr>
+        <w:t xml:space="preserve">Method of ML will choose the value of </w:t>
+      </w:r>
+      <m:oMath>
+        <m:acc>
+          <m:accPr>
+            <m:ctrlPr>
+              <w:rPr>
+                <w:rFonts w:ascii="Cambria Math" w:hAnsi="Cambria Math"/>
+                <w:i/>
+              </w:rPr>
+            </m:ctrlPr>
+          </m:accPr>
+          <m:e>
+            <m:r>
+              <m:rPr>
+                <m:sty m:val="p"/>
+              </m:rPr>
+              <w:rPr>
+                <w:rFonts w:ascii="Cambria Math" w:hAnsi="Cambria Math"/>
+              </w:rPr>
+              <m:t>Θ</m:t>
+            </m:r>
+          </m:e>
+        </m:acc>
+      </m:oMath>
+      <w:r>
+        <w:rPr>
+          <w:rFonts w:eastAsiaTheme="minorEastAsia"/>
+        </w:rPr>
+        <w:t xml:space="preserve"> that will maximize </w:t>
+      </w:r>
+      <w:proofErr w:type="spellStart"/>
+      <w:r>
+        <w:rPr>
+          <w:rFonts w:eastAsiaTheme="minorEastAsia"/>
+        </w:rPr>
+        <w:t>pr</w:t>
+      </w:r>
+      <w:proofErr w:type="spellEnd"/>
+      <w:r>
+        <w:rPr>
+          <w:rFonts w:eastAsiaTheme="minorEastAsia"/>
+        </w:rPr>
+        <w:t>(Y;</w:t>
+      </w:r>
+      <w:r>
+        <w:rPr>
+          <w:rFonts w:eastAsiaTheme="minorEastAsia"/>
+        </w:rPr>
+        <w:sym w:font="Symbol" w:char="F071"/>
+      </w:r>
+      <w:r>
+        <w:rPr>
+          <w:rFonts w:eastAsiaTheme="minorEastAsia"/>
+        </w:rPr>
+        <w:t>)</w:t>
+      </w:r>
+    </w:p>
+    <w:p>
+      <w:pPr>
+        <w:pStyle w:val="ListParagraph"/>
+        <w:numPr>
+          <w:ilvl w:val="1"/>
+          <w:numId w:val="126"/>
+        </w:numPr>
+        <w:spacing w:after="0" w:line="240" w:lineRule="auto"/>
+      </w:pPr>
+      <w:proofErr w:type="spellStart"/>
+      <w:r>
+        <w:rPr>
+          <w:rFonts w:eastAsiaTheme="minorEastAsia"/>
+        </w:rPr>
+        <w:t>pr</w:t>
+      </w:r>
+      <w:proofErr w:type="spellEnd"/>
+      <w:r>
+        <w:rPr>
+          <w:rFonts w:eastAsiaTheme="minorEastAsia"/>
+        </w:rPr>
+        <w:t>(Y;</w:t>
+      </w:r>
+      <m:oMath>
+        <m:acc>
+          <m:accPr>
+            <m:ctrlPr>
+              <w:rPr>
+                <w:rFonts w:ascii="Cambria Math" w:hAnsi="Cambria Math"/>
+                <w:i/>
+              </w:rPr>
+            </m:ctrlPr>
+          </m:accPr>
+          <m:e>
+            <m:r>
+              <m:rPr>
+                <m:sty m:val="p"/>
+              </m:rPr>
+              <w:rPr>
+                <w:rFonts w:ascii="Cambria Math" w:hAnsi="Cambria Math"/>
+              </w:rPr>
+              <m:t>Θ</m:t>
+            </m:r>
+          </m:e>
+        </m:acc>
+      </m:oMath>
+      <w:r>
+        <w:rPr>
+          <w:rFonts w:eastAsiaTheme="minorEastAsia"/>
+        </w:rPr>
+        <w:t>) &gt; pr(Y;</w:t>
+      </w:r>
+      <w:r>
+        <w:rPr>
+          <w:rFonts w:eastAsiaTheme="minorEastAsia"/>
+        </w:rPr>
+        <w:sym w:font="Symbol" w:char="F071"/>
+      </w:r>
+      <w:r>
+        <w:rPr>
+          <w:rFonts w:eastAsiaTheme="minorEastAsia"/>
+        </w:rPr>
+        <w:t>*)</w:t>
+      </w:r>
+    </w:p>
+    <w:p>
+      <w:pPr>
+        <w:pStyle w:val="ListParagraph"/>
+        <w:numPr>
+          <w:ilvl w:val="1"/>
+          <w:numId w:val="126"/>
+        </w:numPr>
+        <w:spacing w:after="0" w:line="240" w:lineRule="auto"/>
+      </w:pPr>
+      <w:proofErr w:type="spellStart"/>
+      <w:r>
+        <w:rPr>
+          <w:rFonts w:eastAsiaTheme="minorEastAsia"/>
+        </w:rPr>
+        <w:t>pr</w:t>
+      </w:r>
+      <w:proofErr w:type="spellEnd"/>
+      <w:r>
+        <w:rPr>
+          <w:rFonts w:eastAsiaTheme="minorEastAsia"/>
+        </w:rPr>
+        <w:t xml:space="preserve">(Y;0) = </w:t>
+      </w:r>
+      <w:proofErr w:type="spellStart"/>
+      <w:r>
+        <w:rPr>
+          <w:rFonts w:eastAsiaTheme="minorEastAsia"/>
+        </w:rPr>
+        <w:t>pr</w:t>
+      </w:r>
+      <w:proofErr w:type="spellEnd"/>
+      <w:r>
+        <w:rPr>
+          <w:rFonts w:eastAsiaTheme="minorEastAsia"/>
+        </w:rPr>
+        <w:t>(Y;1) = 0</w:t>
+      </w:r>
+    </w:p>
+    <w:p>
+      <w:pPr>
+        <w:pStyle w:val="ListParagraph"/>
+        <w:numPr>
+          <w:ilvl w:val="0"/>
+          <w:numId w:val="126"/>
+        </w:numPr>
+        <w:spacing w:after="0" w:line="240" w:lineRule="auto"/>
+      </w:pPr>
+      <w:r>
+        <w:rPr>
+          <w:rFonts w:eastAsiaTheme="minorEastAsia"/>
+        </w:rPr>
+        <w:t xml:space="preserve">For general n and Y, </w:t>
+      </w:r>
+      <w:proofErr w:type="spellStart"/>
+      <w:r>
+        <w:rPr>
+          <w:rFonts w:eastAsiaTheme="minorEastAsia"/>
+        </w:rPr>
+        <w:t>pr</w:t>
+      </w:r>
+      <w:proofErr w:type="spellEnd"/>
+      <w:r>
+        <w:rPr>
+          <w:rFonts w:eastAsiaTheme="minorEastAsia"/>
+        </w:rPr>
+        <w:t>(Y;</w:t>
+      </w:r>
+      <w:r>
+        <w:rPr>
+          <w:rFonts w:eastAsiaTheme="minorEastAsia"/>
+        </w:rPr>
+        <w:sym w:font="Symbol" w:char="F071"/>
+      </w:r>
+      <w:r>
+        <w:rPr>
+          <w:rFonts w:eastAsiaTheme="minorEastAsia"/>
+        </w:rPr>
+        <w:t>) is the likelihood function, L(</w:t>
+      </w:r>
+      <w:r>
+        <w:rPr>
+          <w:rFonts w:eastAsiaTheme="minorEastAsia"/>
+        </w:rPr>
+        <w:sym w:font="Symbol" w:char="F071"/>
+      </w:r>
+      <w:r>
+        <w:rPr>
+          <w:rFonts w:eastAsiaTheme="minorEastAsia"/>
+        </w:rPr>
+        <w:t>)</w:t>
+      </w:r>
+    </w:p>
+    <w:p>
+      <w:pPr>
+        <w:pStyle w:val="ListParagraph"/>
+        <w:numPr>
+          <w:ilvl w:val="1"/>
+          <w:numId w:val="126"/>
+        </w:numPr>
+        <w:spacing w:after="0" w:line="240" w:lineRule="auto"/>
+      </w:pPr>
+      <w:r>
+        <w:rPr>
+          <w:rFonts w:eastAsiaTheme="minorEastAsia"/>
+        </w:rPr>
+        <w:t>See Eq. 21.2 on p. 662</w:t>
+      </w:r>
+    </w:p>
+    <w:p>
+      <w:pPr>
+        <w:pStyle w:val="ListParagraph"/>
+        <w:numPr>
+          <w:ilvl w:val="0"/>
+          <w:numId w:val="126"/>
+        </w:numPr>
+        <w:spacing w:after="0" w:line="240" w:lineRule="auto"/>
+      </w:pPr>
+      <w:r>
+        <w:rPr>
+          <w:rFonts w:eastAsiaTheme="minorEastAsia"/>
+        </w:rPr>
+        <w:t>Bold letter denotes a collection of population parameters.</w:t>
+      </w:r>
+    </w:p>
+    <w:p>
+      <w:pPr>
+        <w:pStyle w:val="ListParagraph"/>
+        <w:numPr>
+          <w:ilvl w:val="0"/>
+          <w:numId w:val="126"/>
+        </w:numPr>
+        <w:spacing w:after="0" w:line="240" w:lineRule="auto"/>
+      </w:pPr>
+      <w:r>
+        <w:rPr>
+          <w:rFonts w:eastAsiaTheme="minorEastAsia"/>
+        </w:rPr>
+        <w:t xml:space="preserve">Number of parameters </w:t>
+      </w:r>
+      <w:r>
+        <w:rPr>
+          <w:rFonts w:eastAsiaTheme="minorEastAsia"/>
+        </w:rPr>
+        <w:t xml:space="preserve">estimated </w:t>
+      </w:r>
+      <w:r>
+        <w:rPr>
+          <w:rFonts w:eastAsiaTheme="minorEastAsia"/>
+        </w:rPr>
+        <w:t>equals k+2</w:t>
+      </w:r>
+    </w:p>
+    <w:p>
+      <w:pPr>
+        <w:pStyle w:val="ListParagraph"/>
+        <w:numPr>
+          <w:ilvl w:val="1"/>
+          <w:numId w:val="126"/>
+        </w:numPr>
+        <w:spacing w:after="0" w:line="240" w:lineRule="auto"/>
+      </w:pPr>
+      <w:r>
+        <w:rPr>
+          <w:rFonts w:eastAsiaTheme="minorEastAsia"/>
+        </w:rPr>
+        <w:t xml:space="preserve">k </w:t>
+      </w:r>
+      <w:r>
+        <w:rPr>
+          <w:rFonts w:eastAsiaTheme="minorEastAsia"/>
+        </w:rPr>
+        <w:t>parameters</w:t>
+      </w:r>
+    </w:p>
+    <w:p>
+      <w:pPr>
+        <w:pStyle w:val="ListParagraph"/>
+        <w:numPr>
+          <w:ilvl w:val="1"/>
+          <w:numId w:val="126"/>
+        </w:numPr>
+        <w:spacing w:after="0" w:line="240" w:lineRule="auto"/>
+      </w:pPr>
+      <w:r>
+        <w:rPr>
+          <w:rFonts w:eastAsiaTheme="minorEastAsia"/>
+        </w:rPr>
+        <w:t xml:space="preserve">constant term </w:t>
+      </w:r>
+      <w:r>
+        <w:rPr>
+          <w:rFonts w:ascii="Times New Roman" w:eastAsiaTheme="minorEastAsia" w:hAnsi="Times New Roman" w:cs="Times New Roman"/>
+        </w:rPr>
+        <w:t>β</w:t>
+      </w:r>
+      <w:r>
+        <w:rPr>
+          <w:rFonts w:eastAsiaTheme="minorEastAsia"/>
+          <w:vertAlign w:val="subscript"/>
+        </w:rPr>
+        <w:t>0</w:t>
+      </w:r>
+    </w:p>
+    <w:p>
+      <w:pPr>
+        <w:pStyle w:val="ListParagraph"/>
+        <w:numPr>
+          <w:ilvl w:val="1"/>
+          <w:numId w:val="126"/>
+        </w:numPr>
+        <w:spacing w:after="0" w:line="240" w:lineRule="auto"/>
+      </w:pPr>
+      <w:r>
+        <w:rPr>
+          <w:rFonts w:eastAsiaTheme="minorEastAsia"/>
+        </w:rPr>
+        <w:t xml:space="preserve">variance </w:t>
+      </w:r>
+      <w:r>
+        <w:rPr>
+          <w:rFonts w:ascii="Times New Roman" w:eastAsiaTheme="minorEastAsia" w:hAnsi="Times New Roman" w:cs="Times New Roman"/>
+        </w:rPr>
+        <w:t>σ</w:t>
+      </w:r>
+      <w:r>
+        <w:rPr>
+          <w:rFonts w:eastAsiaTheme="minorEastAsia"/>
+          <w:vertAlign w:val="superscript"/>
+        </w:rPr>
+        <w:t>2</w:t>
+      </w:r>
+    </w:p>
+    <w:p>
+      <w:pPr>
+        <w:pStyle w:val="ListParagraph"/>
+        <w:numPr>
+          <w:ilvl w:val="0"/>
+          <w:numId w:val="126"/>
+        </w:numPr>
+        <w:spacing w:after="0" w:line="240" w:lineRule="auto"/>
+      </w:pPr>
+      <w:r>
+        <w:rPr>
+          <w:rFonts w:eastAsiaTheme="minorEastAsia"/>
+        </w:rPr>
+        <w:t>L</w:t>
+      </w:r>
+      <w:r>
+        <w:rPr>
+          <w:rFonts w:eastAsiaTheme="minorEastAsia"/>
+        </w:rPr>
+        <w:t>(</w:t>
+      </w:r>
+      <w:r>
+        <w:rPr>
+          <w:rFonts w:eastAsiaTheme="minorEastAsia"/>
+          <w:b/>
+        </w:rPr>
+        <w:t>Y</w:t>
+      </w:r>
+      <w:r>
+        <w:rPr>
+          <w:rFonts w:eastAsiaTheme="minorEastAsia"/>
+        </w:rPr>
+        <w:t>;</w:t>
+      </w:r>
+      <m:oMath>
+        <m:acc>
+          <m:accPr>
+            <m:ctrlPr>
+              <w:rPr>
+                <w:rFonts w:ascii="Cambria Math" w:hAnsi="Cambria Math"/>
+                <w:b/>
+                <w:i/>
+              </w:rPr>
+            </m:ctrlPr>
+          </m:accPr>
+          <m:e>
+            <m:r>
+              <m:rPr>
+                <m:sty m:val="b"/>
+              </m:rPr>
+              <w:rPr>
+                <w:rFonts w:ascii="Cambria Math" w:hAnsi="Cambria Math"/>
+              </w:rPr>
+              <m:t>Θ</m:t>
+            </m:r>
+          </m:e>
+        </m:acc>
+      </m:oMath>
+      <w:r>
+        <w:rPr>
+          <w:rFonts w:eastAsiaTheme="minorEastAsia"/>
+        </w:rPr>
+        <w:t xml:space="preserve">) &gt; </w:t>
+      </w:r>
+      <w:r>
+        <w:rPr>
+          <w:rFonts w:eastAsiaTheme="minorEastAsia"/>
+        </w:rPr>
+        <w:t>L</w:t>
+      </w:r>
+      <w:r>
+        <w:rPr>
+          <w:rFonts w:eastAsiaTheme="minorEastAsia"/>
+        </w:rPr>
+        <w:t>(</w:t>
+      </w:r>
+      <w:r>
+        <w:rPr>
+          <w:rFonts w:eastAsiaTheme="minorEastAsia"/>
+          <w:b/>
+        </w:rPr>
+        <w:t>Y</w:t>
+      </w:r>
+      <w:r>
+        <w:rPr>
+          <w:rFonts w:eastAsiaTheme="minorEastAsia"/>
+        </w:rPr>
+        <w:t>;</w:t>
+      </w:r>
+      <w:r>
+        <w:rPr>
+          <w:rFonts w:eastAsiaTheme="minorEastAsia"/>
+          <w:b/>
+        </w:rPr>
+        <w:sym w:font="Symbol" w:char="F071"/>
+      </w:r>
+      <w:r>
+        <w:rPr>
+          <w:rFonts w:eastAsiaTheme="minorEastAsia"/>
+          <w:b/>
+        </w:rPr>
+        <w:t>*</w:t>
+      </w:r>
+      <w:r>
+        <w:rPr>
+          <w:rFonts w:eastAsiaTheme="minorEastAsia"/>
+        </w:rPr>
+        <w:t>)</w:t>
+      </w:r>
+    </w:p>
+    <w:p>
+      <w:pPr>
+        <w:pStyle w:val="ListParagraph"/>
+        <w:numPr>
+          <w:ilvl w:val="0"/>
+          <w:numId w:val="126"/>
+        </w:numPr>
+        <w:spacing w:after="0" w:line="240" w:lineRule="auto"/>
+      </w:pPr>
+      <w:r>
+        <w:t xml:space="preserve">Maximizing </w:t>
+      </w:r>
+      <w:r>
+        <w:rPr>
+          <w:rFonts w:eastAsiaTheme="minorEastAsia"/>
+        </w:rPr>
+        <w:t>L(</w:t>
+      </w:r>
+      <w:r>
+        <w:rPr>
+          <w:rFonts w:eastAsiaTheme="minorEastAsia"/>
+          <w:b/>
+        </w:rPr>
+        <w:t>Y</w:t>
+      </w:r>
+      <w:r>
+        <w:rPr>
+          <w:rFonts w:eastAsiaTheme="minorEastAsia"/>
+        </w:rPr>
+        <w:t>;</w:t>
+      </w:r>
+      <w:r>
+        <w:rPr>
+          <w:rFonts w:eastAsiaTheme="minorEastAsia"/>
+          <w:b/>
+        </w:rPr>
+        <w:sym w:font="Symbol" w:char="F071"/>
+      </w:r>
+      <w:r>
+        <w:rPr>
+          <w:rFonts w:eastAsiaTheme="minorEastAsia"/>
+        </w:rPr>
+        <w:t>)</w:t>
+      </w:r>
+      <w:r>
+        <w:rPr>
+          <w:rFonts w:eastAsiaTheme="minorEastAsia"/>
+        </w:rPr>
+        <w:t xml:space="preserve"> is equivalent to maximizing the natural logarithm of </w:t>
+      </w:r>
+      <w:r>
+        <w:rPr>
+          <w:rFonts w:eastAsiaTheme="minorEastAsia"/>
+        </w:rPr>
+        <w:t>L(</w:t>
+      </w:r>
+      <w:r>
+        <w:rPr>
+          <w:rFonts w:eastAsiaTheme="minorEastAsia"/>
+          <w:b/>
+        </w:rPr>
+        <w:t>Y</w:t>
+      </w:r>
+      <w:r>
+        <w:rPr>
+          <w:rFonts w:eastAsiaTheme="minorEastAsia"/>
+        </w:rPr>
+        <w:t>;</w:t>
+      </w:r>
+      <w:r>
+        <w:rPr>
+          <w:rFonts w:eastAsiaTheme="minorEastAsia"/>
+          <w:b/>
+        </w:rPr>
+        <w:sym w:font="Symbol" w:char="F071"/>
+      </w:r>
+      <w:r>
+        <w:rPr>
+          <w:rFonts w:eastAsiaTheme="minorEastAsia"/>
+        </w:rPr>
+        <w:t>)</w:t>
+      </w:r>
+    </w:p>
+    <w:p>
+      <w:pPr>
+        <w:spacing w:after="0" w:line="240" w:lineRule="auto"/>
+      </w:pPr>
+    </w:p>
+    <w:p>
+      <w:pPr>
+        <w:spacing w:after="0" w:line="240" w:lineRule="auto"/>
+      </w:pPr>
+      <w:r>
+        <w:t>Statistical Inference Using Maximum Likelihood</w:t>
+      </w:r>
+    </w:p>
+    <w:p>
+      <w:pPr>
+        <w:pStyle w:val="ListParagraph"/>
+        <w:numPr>
+          <w:ilvl w:val="0"/>
+          <w:numId w:val="127"/>
+        </w:numPr>
+        <w:spacing w:after="0" w:line="240" w:lineRule="auto"/>
+      </w:pPr>
+      <w:r>
+        <w:t>Use elements of</w:t>
+      </w:r>
+      <w:r>
+        <w:rPr>
+          <w:rFonts w:eastAsiaTheme="minorEastAsia"/>
+        </w:rPr>
+        <w:t xml:space="preserve"> </w:t>
+      </w:r>
+      <m:oMath>
+        <m:acc>
+          <m:accPr>
+            <m:ctrlPr>
+              <w:rPr>
+                <w:rFonts w:ascii="Cambria Math" w:hAnsi="Cambria Math"/>
+                <w:b/>
+                <w:i/>
+              </w:rPr>
+            </m:ctrlPr>
+          </m:accPr>
+          <m:e>
+            <m:r>
+              <m:rPr>
+                <m:sty m:val="b"/>
+              </m:rPr>
+              <w:rPr>
+                <w:rFonts w:ascii="Cambria Math" w:hAnsi="Cambria Math"/>
+              </w:rPr>
+              <m:t>Θ</m:t>
+            </m:r>
+          </m:e>
+        </m:acc>
+      </m:oMath>
+      <w:r>
+        <w:t xml:space="preserve">  to make statistical inferences about the corresponding elements </w:t>
+      </w:r>
+      <w:proofErr w:type="gramStart"/>
+      <w:r>
+        <w:t xml:space="preserve">of </w:t>
+      </w:r>
+      <w:proofErr w:type="gramEnd"/>
+      <w:r>
+        <w:rPr>
+          <w:rFonts w:eastAsiaTheme="minorEastAsia"/>
+          <w:b/>
+        </w:rPr>
+        <w:sym w:font="Symbol" w:char="F071"/>
+      </w:r>
+      <w:r>
+        <w:rPr>
+          <w:rFonts w:eastAsiaTheme="minorEastAsia"/>
+        </w:rPr>
+        <w:t>.</w:t>
+      </w:r>
+    </w:p>
+    <w:p>
+      <w:pPr>
+        <w:pStyle w:val="ListParagraph"/>
+        <w:numPr>
+          <w:ilvl w:val="0"/>
+          <w:numId w:val="127"/>
+        </w:numPr>
+        <w:spacing w:after="0" w:line="240" w:lineRule="auto"/>
+      </w:pPr>
+      <w:r>
+        <w:t>Maximum likelihood value is the numerical value of the likelihood function when ML estimates substituted.</w:t>
+      </w:r>
+    </w:p>
+    <w:p>
+      <w:pPr>
+        <w:pStyle w:val="ListParagraph"/>
+        <w:numPr>
+          <w:ilvl w:val="0"/>
+          <w:numId w:val="127"/>
+        </w:numPr>
+        <w:spacing w:after="0" w:line="240" w:lineRule="auto"/>
+      </w:pPr>
+      <w:r>
+        <w:t xml:space="preserve">Estimated covariance matrix </w:t>
+      </w:r>
+      <m:oMath>
+        <m:acc>
+          <m:accPr>
+            <m:ctrlPr>
+              <w:rPr>
+                <w:rFonts w:ascii="Cambria Math" w:hAnsi="Cambria Math"/>
+                <w:b/>
+                <w:i/>
+              </w:rPr>
+            </m:ctrlPr>
+          </m:accPr>
+          <m:e>
+            <m:r>
+              <m:rPr>
+                <m:sty m:val="b"/>
+              </m:rPr>
+              <w:rPr>
+                <w:rFonts w:ascii="Cambria Math" w:hAnsi="Cambria Math"/>
+              </w:rPr>
+              <m:t>V</m:t>
+            </m:r>
+          </m:e>
+        </m:acc>
+      </m:oMath>
+      <w:r>
+        <w:t xml:space="preserve"> (</w:t>
+      </w:r>
+      <m:oMath>
+        <m:acc>
+          <m:accPr>
+            <m:ctrlPr>
+              <w:rPr>
+                <w:rFonts w:ascii="Cambria Math" w:hAnsi="Cambria Math"/>
+                <w:b/>
+                <w:i/>
+              </w:rPr>
+            </m:ctrlPr>
+          </m:accPr>
+          <m:e>
+            <m:r>
+              <m:rPr>
+                <m:sty m:val="b"/>
+              </m:rPr>
+              <w:rPr>
+                <w:rFonts w:ascii="Cambria Math" w:hAnsi="Cambria Math"/>
+              </w:rPr>
+              <m:t>Θ</m:t>
+            </m:r>
+          </m:e>
+        </m:acc>
+      </m:oMath>
+      <w:r>
+        <w:t>) of the ML estimators</w:t>
+      </w:r>
+      <w:r>
+        <w:t xml:space="preserve"> (see matrix on p. 665).</w:t>
+      </w:r>
+    </w:p>
+    <w:p>
+      <w:pPr>
+        <w:spacing w:after="0" w:line="240" w:lineRule="auto"/>
+      </w:pPr>
+    </w:p>
+    <w:p>
+      <w:pPr>
+        <w:spacing w:after="0" w:line="240" w:lineRule="auto"/>
+      </w:pPr>
+      <w:r>
+        <w:t>Hypothesis Testing Using Wald Statistics</w:t>
+      </w:r>
+    </w:p>
+    <w:p>
+      <w:pPr>
+        <w:pStyle w:val="ListParagraph"/>
+        <w:numPr>
+          <w:ilvl w:val="0"/>
+          <w:numId w:val="128"/>
+        </w:numPr>
+        <w:spacing w:after="0" w:line="240" w:lineRule="auto"/>
+      </w:pPr>
+      <w:bookmarkStart w:id="0" w:name="_GoBack"/>
+      <w:bookmarkEnd w:id="0"/>
     </w:p>
     <w:sectPr>
-      <w:headerReference w:type="default" r:id="rId13"/>
+      <w:headerReference w:type="default" r:id="rId14"/>
       <w:pgSz w:w="12240" w:h="15840"/>
       <w:pgMar w:top="1440" w:right="1440" w:bottom="1440" w:left="1440" w:header="720" w:footer="720" w:gutter="0"/>
       <w:pgNumType w:start="1"/>
@@ -29190,13 +30140,7 @@
       </w:rPr>
     </w:pPr>
     <w:r>
-      <w:t xml:space="preserve">Lecture </w:t>
-    </w:r>
-    <w:r>
-      <w:t>6</w:t>
-    </w:r>
-    <w:r>
-      <w:t xml:space="preserve">: Chapters 15-16 | Page </w:t>
+      <w:t xml:space="preserve">Lecture 6: Chapters 15-16 | Page </w:t>
     </w:r>
     <w:r>
       <w:rPr>
@@ -29221,7 +30165,7 @@
         <w:b/>
         <w:noProof/>
       </w:rPr>
-      <w:t>1</w:t>
+      <w:t>6</w:t>
     </w:r>
     <w:r>
       <w:rPr>
@@ -29256,6 +30200,140 @@
         <w:noProof/>
       </w:rPr>
       <w:t>6</w:t>
+    </w:r>
+    <w:r>
+      <w:rPr>
+        <w:b/>
+      </w:rPr>
+      <w:fldChar w:fldCharType="end"/>
+    </w:r>
+  </w:p>
+  <w:p>
+    <w:pPr>
+      <w:pStyle w:val="Header"/>
+    </w:pPr>
+  </w:p>
+</w:hdr>
+</file>
+
+<file path=word/header7.xml><?xml version="1.0" encoding="utf-8"?>
+<w:hdr xmlns:wpc="http://schemas.microsoft.com/office/word/2010/wordprocessingCanvas" xmlns:mc="http://schemas.openxmlformats.org/markup-compatibility/2006" xmlns:o="urn:schemas-microsoft-com:office:office" xmlns:r="http://schemas.openxmlformats.org/officeDocument/2006/relationships" xmlns:m="http://schemas.openxmlformats.org/officeDocument/2006/math" xmlns:v="urn:schemas-microsoft-com:vml" xmlns:wp14="http://schemas.microsoft.com/office/word/2010/wordprocessingDrawing" xmlns:wp="http://schemas.openxmlformats.org/drawingml/2006/wordprocessingDrawing" xmlns:w10="urn:schemas-microsoft-com:office:word" xmlns:w="http://schemas.openxmlformats.org/wordprocessingml/2006/main" xmlns:w14="http://schemas.microsoft.com/office/word/2010/wordml" xmlns:wpg="http://schemas.microsoft.com/office/word/2010/wordprocessingGroup" xmlns:wpi="http://schemas.microsoft.com/office/word/2010/wordprocessingInk" xmlns:wne="http://schemas.microsoft.com/office/word/2006/wordml" xmlns:wps="http://schemas.microsoft.com/office/word/2010/wordprocessingShape" mc:Ignorable="w14 wp14">
+  <w:p>
+    <w:pPr>
+      <w:pStyle w:val="Header"/>
+    </w:pPr>
+    <w:proofErr w:type="spellStart"/>
+    <w:r>
+      <w:t>Kleinbaum</w:t>
+    </w:r>
+    <w:proofErr w:type="gramStart"/>
+    <w:r>
+      <w:t>,D</w:t>
+    </w:r>
+    <w:proofErr w:type="spellEnd"/>
+    <w:proofErr w:type="gramEnd"/>
+    <w:r>
+      <w:t xml:space="preserve">., </w:t>
+    </w:r>
+    <w:proofErr w:type="spellStart"/>
+    <w:r>
+      <w:t>Kupper</w:t>
+    </w:r>
+    <w:proofErr w:type="spellEnd"/>
+    <w:r>
+      <w:t xml:space="preserve">, L., </w:t>
+    </w:r>
+    <w:proofErr w:type="spellStart"/>
+    <w:r>
+      <w:t>Nizam</w:t>
+    </w:r>
+    <w:proofErr w:type="spellEnd"/>
+    <w:r>
+      <w:t>, A., and Rosenberg, E. (2014). Applied Regression Analysis and Other Multivariable Methods (5</w:t>
+    </w:r>
+    <w:r>
+      <w:rPr>
+        <w:vertAlign w:val="superscript"/>
+      </w:rPr>
+      <w:t>th</w:t>
+    </w:r>
+    <w:r>
+      <w:t xml:space="preserve"> Edition). Boston: Cengage Learning.</w:t>
+    </w:r>
+  </w:p>
+  <w:p>
+    <w:pPr>
+      <w:pStyle w:val="Header"/>
+    </w:pPr>
+  </w:p>
+  <w:p>
+    <w:pPr>
+      <w:pStyle w:val="Header"/>
+      <w:rPr>
+        <w:b/>
+      </w:rPr>
+    </w:pPr>
+    <w:r>
+      <w:t xml:space="preserve">Lecture 10: Chapter21 | Page </w:t>
+    </w:r>
+    <w:r>
+      <w:rPr>
+        <w:b/>
+      </w:rPr>
+      <w:fldChar w:fldCharType="begin"/>
+    </w:r>
+    <w:r>
+      <w:rPr>
+        <w:b/>
+      </w:rPr>
+      <w:instrText xml:space="preserve"> PAGE  \* Arabic  \* MERGEFORMAT </w:instrText>
+    </w:r>
+    <w:r>
+      <w:rPr>
+        <w:b/>
+      </w:rPr>
+      <w:fldChar w:fldCharType="separate"/>
+    </w:r>
+    <w:r>
+      <w:rPr>
+        <w:b/>
+        <w:noProof/>
+      </w:rPr>
+      <w:t>1</w:t>
+    </w:r>
+    <w:r>
+      <w:rPr>
+        <w:b/>
+      </w:rPr>
+      <w:fldChar w:fldCharType="end"/>
+    </w:r>
+    <w:r>
+      <w:t xml:space="preserve"> of </w:t>
+    </w:r>
+    <w:r>
+      <w:rPr>
+        <w:b/>
+      </w:rPr>
+      <w:fldChar w:fldCharType="begin"/>
+    </w:r>
+    <w:r>
+      <w:rPr>
+        <w:b/>
+      </w:rPr>
+      <w:instrText xml:space="preserve"> SECTIONPAGES   \* MERGEFORMAT </w:instrText>
+    </w:r>
+    <w:r>
+      <w:rPr>
+        <w:b/>
+      </w:rPr>
+      <w:fldChar w:fldCharType="separate"/>
+    </w:r>
+    <w:r>
+      <w:rPr>
+        <w:b/>
+        <w:noProof/>
+      </w:rPr>
+      <w:t>1</w:t>
     </w:r>
     <w:r>
       <w:rPr>
@@ -32078,6 +33156,119 @@
     </w:lvl>
   </w:abstractNum>
   <w:abstractNum w:abstractNumId="26">
+    <w:nsid w:val="18011D38"/>
+    <w:multiLevelType w:val="hybridMultilevel"/>
+    <w:tmpl w:val="45D8F7BE"/>
+    <w:lvl w:ilvl="0" w:tplc="04090001">
+      <w:start w:val="1"/>
+      <w:numFmt w:val="bullet"/>
+      <w:lvlText w:val=""/>
+      <w:lvlJc w:val="left"/>
+      <w:pPr>
+        <w:ind w:left="720" w:hanging="360"/>
+      </w:pPr>
+      <w:rPr>
+        <w:rFonts w:ascii="Symbol" w:hAnsi="Symbol" w:hint="default"/>
+      </w:rPr>
+    </w:lvl>
+    <w:lvl w:ilvl="1" w:tplc="04090003" w:tentative="1">
+      <w:start w:val="1"/>
+      <w:numFmt w:val="bullet"/>
+      <w:lvlText w:val="o"/>
+      <w:lvlJc w:val="left"/>
+      <w:pPr>
+        <w:ind w:left="1440" w:hanging="360"/>
+      </w:pPr>
+      <w:rPr>
+        <w:rFonts w:ascii="Courier New" w:hAnsi="Courier New" w:cs="Courier New" w:hint="default"/>
+      </w:rPr>
+    </w:lvl>
+    <w:lvl w:ilvl="2" w:tplc="04090005" w:tentative="1">
+      <w:start w:val="1"/>
+      <w:numFmt w:val="bullet"/>
+      <w:lvlText w:val=""/>
+      <w:lvlJc w:val="left"/>
+      <w:pPr>
+        <w:ind w:left="2160" w:hanging="360"/>
+      </w:pPr>
+      <w:rPr>
+        <w:rFonts w:ascii="Wingdings" w:hAnsi="Wingdings" w:hint="default"/>
+      </w:rPr>
+    </w:lvl>
+    <w:lvl w:ilvl="3" w:tplc="04090001" w:tentative="1">
+      <w:start w:val="1"/>
+      <w:numFmt w:val="bullet"/>
+      <w:lvlText w:val=""/>
+      <w:lvlJc w:val="left"/>
+      <w:pPr>
+        <w:ind w:left="2880" w:hanging="360"/>
+      </w:pPr>
+      <w:rPr>
+        <w:rFonts w:ascii="Symbol" w:hAnsi="Symbol" w:hint="default"/>
+      </w:rPr>
+    </w:lvl>
+    <w:lvl w:ilvl="4" w:tplc="04090003" w:tentative="1">
+      <w:start w:val="1"/>
+      <w:numFmt w:val="bullet"/>
+      <w:lvlText w:val="o"/>
+      <w:lvlJc w:val="left"/>
+      <w:pPr>
+        <w:ind w:left="3600" w:hanging="360"/>
+      </w:pPr>
+      <w:rPr>
+        <w:rFonts w:ascii="Courier New" w:hAnsi="Courier New" w:cs="Courier New" w:hint="default"/>
+      </w:rPr>
+    </w:lvl>
+    <w:lvl w:ilvl="5" w:tplc="04090005" w:tentative="1">
+      <w:start w:val="1"/>
+      <w:numFmt w:val="bullet"/>
+      <w:lvlText w:val=""/>
+      <w:lvlJc w:val="left"/>
+      <w:pPr>
+        <w:ind w:left="4320" w:hanging="360"/>
+      </w:pPr>
+      <w:rPr>
+        <w:rFonts w:ascii="Wingdings" w:hAnsi="Wingdings" w:hint="default"/>
+      </w:rPr>
+    </w:lvl>
+    <w:lvl w:ilvl="6" w:tplc="04090001" w:tentative="1">
+      <w:start w:val="1"/>
+      <w:numFmt w:val="bullet"/>
+      <w:lvlText w:val=""/>
+      <w:lvlJc w:val="left"/>
+      <w:pPr>
+        <w:ind w:left="5040" w:hanging="360"/>
+      </w:pPr>
+      <w:rPr>
+        <w:rFonts w:ascii="Symbol" w:hAnsi="Symbol" w:hint="default"/>
+      </w:rPr>
+    </w:lvl>
+    <w:lvl w:ilvl="7" w:tplc="04090003" w:tentative="1">
+      <w:start w:val="1"/>
+      <w:numFmt w:val="bullet"/>
+      <w:lvlText w:val="o"/>
+      <w:lvlJc w:val="left"/>
+      <w:pPr>
+        <w:ind w:left="5760" w:hanging="360"/>
+      </w:pPr>
+      <w:rPr>
+        <w:rFonts w:ascii="Courier New" w:hAnsi="Courier New" w:cs="Courier New" w:hint="default"/>
+      </w:rPr>
+    </w:lvl>
+    <w:lvl w:ilvl="8" w:tplc="04090005" w:tentative="1">
+      <w:start w:val="1"/>
+      <w:numFmt w:val="bullet"/>
+      <w:lvlText w:val=""/>
+      <w:lvlJc w:val="left"/>
+      <w:pPr>
+        <w:ind w:left="6480" w:hanging="360"/>
+      </w:pPr>
+      <w:rPr>
+        <w:rFonts w:ascii="Wingdings" w:hAnsi="Wingdings" w:hint="default"/>
+      </w:rPr>
+    </w:lvl>
+  </w:abstractNum>
+  <w:abstractNum w:abstractNumId="27">
     <w:nsid w:val="18C329F6"/>
     <w:multiLevelType w:val="hybridMultilevel"/>
     <w:tmpl w:val="E47C22A2"/>
@@ -32190,7 +33381,7 @@
       </w:rPr>
     </w:lvl>
   </w:abstractNum>
-  <w:abstractNum w:abstractNumId="27">
+  <w:abstractNum w:abstractNumId="28">
     <w:nsid w:val="19951F4D"/>
     <w:multiLevelType w:val="hybridMultilevel"/>
     <w:tmpl w:val="57CC8EDC"/>
@@ -32303,7 +33494,7 @@
       </w:rPr>
     </w:lvl>
   </w:abstractNum>
-  <w:abstractNum w:abstractNumId="28">
+  <w:abstractNum w:abstractNumId="29">
     <w:nsid w:val="19AC1A4D"/>
     <w:multiLevelType w:val="hybridMultilevel"/>
     <w:tmpl w:val="7A70850C"/>
@@ -32416,7 +33607,7 @@
       </w:rPr>
     </w:lvl>
   </w:abstractNum>
-  <w:abstractNum w:abstractNumId="29">
+  <w:abstractNum w:abstractNumId="30">
     <w:nsid w:val="19C26E8C"/>
     <w:multiLevelType w:val="hybridMultilevel"/>
     <w:tmpl w:val="82CEA28C"/>
@@ -32529,7 +33720,7 @@
       </w:rPr>
     </w:lvl>
   </w:abstractNum>
-  <w:abstractNum w:abstractNumId="30">
+  <w:abstractNum w:abstractNumId="31">
     <w:nsid w:val="1AE622A0"/>
     <w:multiLevelType w:val="hybridMultilevel"/>
     <w:tmpl w:val="23781B40"/>
@@ -32642,7 +33833,7 @@
       </w:rPr>
     </w:lvl>
   </w:abstractNum>
-  <w:abstractNum w:abstractNumId="31">
+  <w:abstractNum w:abstractNumId="32">
     <w:nsid w:val="1C3422BD"/>
     <w:multiLevelType w:val="hybridMultilevel"/>
     <w:tmpl w:val="B43E61A4"/>
@@ -32755,7 +33946,7 @@
       </w:rPr>
     </w:lvl>
   </w:abstractNum>
-  <w:abstractNum w:abstractNumId="32">
+  <w:abstractNum w:abstractNumId="33">
     <w:nsid w:val="1DA16F1B"/>
     <w:multiLevelType w:val="hybridMultilevel"/>
     <w:tmpl w:val="3DC03A10"/>
@@ -32868,7 +34059,7 @@
       </w:rPr>
     </w:lvl>
   </w:abstractNum>
-  <w:abstractNum w:abstractNumId="33">
+  <w:abstractNum w:abstractNumId="34">
     <w:nsid w:val="2244303C"/>
     <w:multiLevelType w:val="hybridMultilevel"/>
     <w:tmpl w:val="56069BE4"/>
@@ -32981,7 +34172,7 @@
       </w:rPr>
     </w:lvl>
   </w:abstractNum>
-  <w:abstractNum w:abstractNumId="34">
+  <w:abstractNum w:abstractNumId="35">
     <w:nsid w:val="23121023"/>
     <w:multiLevelType w:val="hybridMultilevel"/>
     <w:tmpl w:val="DC9A7C1E"/>
@@ -33094,7 +34285,7 @@
       </w:rPr>
     </w:lvl>
   </w:abstractNum>
-  <w:abstractNum w:abstractNumId="35">
+  <w:abstractNum w:abstractNumId="36">
     <w:nsid w:val="249D61A7"/>
     <w:multiLevelType w:val="hybridMultilevel"/>
     <w:tmpl w:val="29786F70"/>
@@ -33180,7 +34371,7 @@
       </w:pPr>
     </w:lvl>
   </w:abstractNum>
-  <w:abstractNum w:abstractNumId="36">
+  <w:abstractNum w:abstractNumId="37">
     <w:nsid w:val="24AC18E7"/>
     <w:multiLevelType w:val="hybridMultilevel"/>
     <w:tmpl w:val="1DB28726"/>
@@ -33293,7 +34484,7 @@
       </w:rPr>
     </w:lvl>
   </w:abstractNum>
-  <w:abstractNum w:abstractNumId="37">
+  <w:abstractNum w:abstractNumId="38">
     <w:nsid w:val="25420B4F"/>
     <w:multiLevelType w:val="hybridMultilevel"/>
     <w:tmpl w:val="26528E34"/>
@@ -33406,7 +34597,120 @@
       </w:rPr>
     </w:lvl>
   </w:abstractNum>
-  <w:abstractNum w:abstractNumId="38">
+  <w:abstractNum w:abstractNumId="39">
+    <w:nsid w:val="25637485"/>
+    <w:multiLevelType w:val="hybridMultilevel"/>
+    <w:tmpl w:val="B65ECB08"/>
+    <w:lvl w:ilvl="0" w:tplc="04090001">
+      <w:start w:val="1"/>
+      <w:numFmt w:val="bullet"/>
+      <w:lvlText w:val=""/>
+      <w:lvlJc w:val="left"/>
+      <w:pPr>
+        <w:ind w:left="720" w:hanging="360"/>
+      </w:pPr>
+      <w:rPr>
+        <w:rFonts w:ascii="Symbol" w:hAnsi="Symbol" w:hint="default"/>
+      </w:rPr>
+    </w:lvl>
+    <w:lvl w:ilvl="1" w:tplc="04090003" w:tentative="1">
+      <w:start w:val="1"/>
+      <w:numFmt w:val="bullet"/>
+      <w:lvlText w:val="o"/>
+      <w:lvlJc w:val="left"/>
+      <w:pPr>
+        <w:ind w:left="1440" w:hanging="360"/>
+      </w:pPr>
+      <w:rPr>
+        <w:rFonts w:ascii="Courier New" w:hAnsi="Courier New" w:cs="Courier New" w:hint="default"/>
+      </w:rPr>
+    </w:lvl>
+    <w:lvl w:ilvl="2" w:tplc="04090005" w:tentative="1">
+      <w:start w:val="1"/>
+      <w:numFmt w:val="bullet"/>
+      <w:lvlText w:val=""/>
+      <w:lvlJc w:val="left"/>
+      <w:pPr>
+        <w:ind w:left="2160" w:hanging="360"/>
+      </w:pPr>
+      <w:rPr>
+        <w:rFonts w:ascii="Wingdings" w:hAnsi="Wingdings" w:hint="default"/>
+      </w:rPr>
+    </w:lvl>
+    <w:lvl w:ilvl="3" w:tplc="04090001" w:tentative="1">
+      <w:start w:val="1"/>
+      <w:numFmt w:val="bullet"/>
+      <w:lvlText w:val=""/>
+      <w:lvlJc w:val="left"/>
+      <w:pPr>
+        <w:ind w:left="2880" w:hanging="360"/>
+      </w:pPr>
+      <w:rPr>
+        <w:rFonts w:ascii="Symbol" w:hAnsi="Symbol" w:hint="default"/>
+      </w:rPr>
+    </w:lvl>
+    <w:lvl w:ilvl="4" w:tplc="04090003" w:tentative="1">
+      <w:start w:val="1"/>
+      <w:numFmt w:val="bullet"/>
+      <w:lvlText w:val="o"/>
+      <w:lvlJc w:val="left"/>
+      <w:pPr>
+        <w:ind w:left="3600" w:hanging="360"/>
+      </w:pPr>
+      <w:rPr>
+        <w:rFonts w:ascii="Courier New" w:hAnsi="Courier New" w:cs="Courier New" w:hint="default"/>
+      </w:rPr>
+    </w:lvl>
+    <w:lvl w:ilvl="5" w:tplc="04090005" w:tentative="1">
+      <w:start w:val="1"/>
+      <w:numFmt w:val="bullet"/>
+      <w:lvlText w:val=""/>
+      <w:lvlJc w:val="left"/>
+      <w:pPr>
+        <w:ind w:left="4320" w:hanging="360"/>
+      </w:pPr>
+      <w:rPr>
+        <w:rFonts w:ascii="Wingdings" w:hAnsi="Wingdings" w:hint="default"/>
+      </w:rPr>
+    </w:lvl>
+    <w:lvl w:ilvl="6" w:tplc="04090001" w:tentative="1">
+      <w:start w:val="1"/>
+      <w:numFmt w:val="bullet"/>
+      <w:lvlText w:val=""/>
+      <w:lvlJc w:val="left"/>
+      <w:pPr>
+        <w:ind w:left="5040" w:hanging="360"/>
+      </w:pPr>
+      <w:rPr>
+        <w:rFonts w:ascii="Symbol" w:hAnsi="Symbol" w:hint="default"/>
+      </w:rPr>
+    </w:lvl>
+    <w:lvl w:ilvl="7" w:tplc="04090003" w:tentative="1">
+      <w:start w:val="1"/>
+      <w:numFmt w:val="bullet"/>
+      <w:lvlText w:val="o"/>
+      <w:lvlJc w:val="left"/>
+      <w:pPr>
+        <w:ind w:left="5760" w:hanging="360"/>
+      </w:pPr>
+      <w:rPr>
+        <w:rFonts w:ascii="Courier New" w:hAnsi="Courier New" w:cs="Courier New" w:hint="default"/>
+      </w:rPr>
+    </w:lvl>
+    <w:lvl w:ilvl="8" w:tplc="04090005" w:tentative="1">
+      <w:start w:val="1"/>
+      <w:numFmt w:val="bullet"/>
+      <w:lvlText w:val=""/>
+      <w:lvlJc w:val="left"/>
+      <w:pPr>
+        <w:ind w:left="6480" w:hanging="360"/>
+      </w:pPr>
+      <w:rPr>
+        <w:rFonts w:ascii="Wingdings" w:hAnsi="Wingdings" w:hint="default"/>
+      </w:rPr>
+    </w:lvl>
+  </w:abstractNum>
+  <w:abstractNum w:abstractNumId="40">
     <w:nsid w:val="258E6AB1"/>
     <w:multiLevelType w:val="hybridMultilevel"/>
     <w:tmpl w:val="A93E549C"/>
@@ -33519,7 +34823,7 @@
       </w:rPr>
     </w:lvl>
   </w:abstractNum>
-  <w:abstractNum w:abstractNumId="39">
+  <w:abstractNum w:abstractNumId="41">
     <w:nsid w:val="26525470"/>
     <w:multiLevelType w:val="hybridMultilevel"/>
     <w:tmpl w:val="1B8E98B0"/>
@@ -33605,7 +34909,7 @@
       </w:pPr>
     </w:lvl>
   </w:abstractNum>
-  <w:abstractNum w:abstractNumId="40">
+  <w:abstractNum w:abstractNumId="42">
     <w:nsid w:val="268E4DF0"/>
     <w:multiLevelType w:val="hybridMultilevel"/>
     <w:tmpl w:val="663A429A"/>
@@ -33718,7 +35022,7 @@
       </w:rPr>
     </w:lvl>
   </w:abstractNum>
-  <w:abstractNum w:abstractNumId="41">
+  <w:abstractNum w:abstractNumId="43">
     <w:nsid w:val="27116ED3"/>
     <w:multiLevelType w:val="hybridMultilevel"/>
     <w:tmpl w:val="D138F40E"/>
@@ -33831,7 +35135,7 @@
       </w:rPr>
     </w:lvl>
   </w:abstractNum>
-  <w:abstractNum w:abstractNumId="42">
+  <w:abstractNum w:abstractNumId="44">
     <w:nsid w:val="273F5ADD"/>
     <w:multiLevelType w:val="hybridMultilevel"/>
     <w:tmpl w:val="E39C7C68"/>
@@ -33944,7 +35248,7 @@
       </w:rPr>
     </w:lvl>
   </w:abstractNum>
-  <w:abstractNum w:abstractNumId="43">
+  <w:abstractNum w:abstractNumId="45">
     <w:nsid w:val="28020DF6"/>
     <w:multiLevelType w:val="hybridMultilevel"/>
     <w:tmpl w:val="84485B68"/>
@@ -34057,7 +35361,7 @@
       </w:rPr>
     </w:lvl>
   </w:abstractNum>
-  <w:abstractNum w:abstractNumId="44">
+  <w:abstractNum w:abstractNumId="46">
     <w:nsid w:val="283B08AF"/>
     <w:multiLevelType w:val="hybridMultilevel"/>
     <w:tmpl w:val="9F2E3564"/>
@@ -34170,7 +35474,7 @@
       </w:rPr>
     </w:lvl>
   </w:abstractNum>
-  <w:abstractNum w:abstractNumId="45">
+  <w:abstractNum w:abstractNumId="47">
     <w:nsid w:val="29862A5E"/>
     <w:multiLevelType w:val="hybridMultilevel"/>
     <w:tmpl w:val="17A8C600"/>
@@ -34283,7 +35587,7 @@
       </w:rPr>
     </w:lvl>
   </w:abstractNum>
-  <w:abstractNum w:abstractNumId="46">
+  <w:abstractNum w:abstractNumId="48">
     <w:nsid w:val="2A8A2DDF"/>
     <w:multiLevelType w:val="hybridMultilevel"/>
     <w:tmpl w:val="14705C52"/>
@@ -34396,7 +35700,7 @@
       </w:rPr>
     </w:lvl>
   </w:abstractNum>
-  <w:abstractNum w:abstractNumId="47">
+  <w:abstractNum w:abstractNumId="49">
     <w:nsid w:val="2B3A1791"/>
     <w:multiLevelType w:val="hybridMultilevel"/>
     <w:tmpl w:val="8D5C9206"/>
@@ -34509,7 +35813,7 @@
       </w:rPr>
     </w:lvl>
   </w:abstractNum>
-  <w:abstractNum w:abstractNumId="48">
+  <w:abstractNum w:abstractNumId="50">
     <w:nsid w:val="2B800E72"/>
     <w:multiLevelType w:val="hybridMultilevel"/>
     <w:tmpl w:val="DED07250"/>
@@ -34595,7 +35899,7 @@
       </w:pPr>
     </w:lvl>
   </w:abstractNum>
-  <w:abstractNum w:abstractNumId="49">
+  <w:abstractNum w:abstractNumId="51">
     <w:nsid w:val="2EA77ED5"/>
     <w:multiLevelType w:val="hybridMultilevel"/>
     <w:tmpl w:val="10B2D186"/>
@@ -34708,7 +36012,7 @@
       </w:rPr>
     </w:lvl>
   </w:abstractNum>
-  <w:abstractNum w:abstractNumId="50">
+  <w:abstractNum w:abstractNumId="52">
     <w:nsid w:val="30AB4A54"/>
     <w:multiLevelType w:val="hybridMultilevel"/>
     <w:tmpl w:val="63F2BA5C"/>
@@ -34821,7 +36125,7 @@
       </w:rPr>
     </w:lvl>
   </w:abstractNum>
-  <w:abstractNum w:abstractNumId="51">
+  <w:abstractNum w:abstractNumId="53">
     <w:nsid w:val="313D27EE"/>
     <w:multiLevelType w:val="hybridMultilevel"/>
     <w:tmpl w:val="213697E6"/>
@@ -34934,7 +36238,7 @@
       </w:rPr>
     </w:lvl>
   </w:abstractNum>
-  <w:abstractNum w:abstractNumId="52">
+  <w:abstractNum w:abstractNumId="54">
     <w:nsid w:val="322A35C3"/>
     <w:multiLevelType w:val="hybridMultilevel"/>
     <w:tmpl w:val="66D22456"/>
@@ -35047,7 +36351,120 @@
       </w:rPr>
     </w:lvl>
   </w:abstractNum>
-  <w:abstractNum w:abstractNumId="53">
+  <w:abstractNum w:abstractNumId="55">
+    <w:nsid w:val="3440281C"/>
+    <w:multiLevelType w:val="hybridMultilevel"/>
+    <w:tmpl w:val="0C0216DE"/>
+    <w:lvl w:ilvl="0" w:tplc="04090001">
+      <w:start w:val="1"/>
+      <w:numFmt w:val="bullet"/>
+      <w:lvlText w:val=""/>
+      <w:lvlJc w:val="left"/>
+      <w:pPr>
+        <w:ind w:left="720" w:hanging="360"/>
+      </w:pPr>
+      <w:rPr>
+        <w:rFonts w:ascii="Symbol" w:hAnsi="Symbol" w:hint="default"/>
+      </w:rPr>
+    </w:lvl>
+    <w:lvl w:ilvl="1" w:tplc="04090003">
+      <w:start w:val="1"/>
+      <w:numFmt w:val="bullet"/>
+      <w:lvlText w:val="o"/>
+      <w:lvlJc w:val="left"/>
+      <w:pPr>
+        <w:ind w:left="1440" w:hanging="360"/>
+      </w:pPr>
+      <w:rPr>
+        <w:rFonts w:ascii="Courier New" w:hAnsi="Courier New" w:cs="Courier New" w:hint="default"/>
+      </w:rPr>
+    </w:lvl>
+    <w:lvl w:ilvl="2" w:tplc="04090005" w:tentative="1">
+      <w:start w:val="1"/>
+      <w:numFmt w:val="bullet"/>
+      <w:lvlText w:val=""/>
+      <w:lvlJc w:val="left"/>
+      <w:pPr>
+        <w:ind w:left="2160" w:hanging="360"/>
+      </w:pPr>
+      <w:rPr>
+        <w:rFonts w:ascii="Wingdings" w:hAnsi="Wingdings" w:hint="default"/>
+      </w:rPr>
+    </w:lvl>
+    <w:lvl w:ilvl="3" w:tplc="04090001" w:tentative="1">
+      <w:start w:val="1"/>
+      <w:numFmt w:val="bullet"/>
+      <w:lvlText w:val=""/>
+      <w:lvlJc w:val="left"/>
+      <w:pPr>
+        <w:ind w:left="2880" w:hanging="360"/>
+      </w:pPr>
+      <w:rPr>
+        <w:rFonts w:ascii="Symbol" w:hAnsi="Symbol" w:hint="default"/>
+      </w:rPr>
+    </w:lvl>
+    <w:lvl w:ilvl="4" w:tplc="04090003" w:tentative="1">
+      <w:start w:val="1"/>
+      <w:numFmt w:val="bullet"/>
+      <w:lvlText w:val="o"/>
+      <w:lvlJc w:val="left"/>
+      <w:pPr>
+        <w:ind w:left="3600" w:hanging="360"/>
+      </w:pPr>
+      <w:rPr>
+        <w:rFonts w:ascii="Courier New" w:hAnsi="Courier New" w:cs="Courier New" w:hint="default"/>
+      </w:rPr>
+    </w:lvl>
+    <w:lvl w:ilvl="5" w:tplc="04090005" w:tentative="1">
+      <w:start w:val="1"/>
+      <w:numFmt w:val="bullet"/>
+      <w:lvlText w:val=""/>
+      <w:lvlJc w:val="left"/>
+      <w:pPr>
+        <w:ind w:left="4320" w:hanging="360"/>
+      </w:pPr>
+      <w:rPr>
+        <w:rFonts w:ascii="Wingdings" w:hAnsi="Wingdings" w:hint="default"/>
+      </w:rPr>
+    </w:lvl>
+    <w:lvl w:ilvl="6" w:tplc="04090001" w:tentative="1">
+      <w:start w:val="1"/>
+      <w:numFmt w:val="bullet"/>
+      <w:lvlText w:val=""/>
+      <w:lvlJc w:val="left"/>
+      <w:pPr>
+        <w:ind w:left="5040" w:hanging="360"/>
+      </w:pPr>
+      <w:rPr>
+        <w:rFonts w:ascii="Symbol" w:hAnsi="Symbol" w:hint="default"/>
+      </w:rPr>
+    </w:lvl>
+    <w:lvl w:ilvl="7" w:tplc="04090003" w:tentative="1">
+      <w:start w:val="1"/>
+      <w:numFmt w:val="bullet"/>
+      <w:lvlText w:val="o"/>
+      <w:lvlJc w:val="left"/>
+      <w:pPr>
+        <w:ind w:left="5760" w:hanging="360"/>
+      </w:pPr>
+      <w:rPr>
+        <w:rFonts w:ascii="Courier New" w:hAnsi="Courier New" w:cs="Courier New" w:hint="default"/>
+      </w:rPr>
+    </w:lvl>
+    <w:lvl w:ilvl="8" w:tplc="04090005" w:tentative="1">
+      <w:start w:val="1"/>
+      <w:numFmt w:val="bullet"/>
+      <w:lvlText w:val=""/>
+      <w:lvlJc w:val="left"/>
+      <w:pPr>
+        <w:ind w:left="6480" w:hanging="360"/>
+      </w:pPr>
+      <w:rPr>
+        <w:rFonts w:ascii="Wingdings" w:hAnsi="Wingdings" w:hint="default"/>
+      </w:rPr>
+    </w:lvl>
+  </w:abstractNum>
+  <w:abstractNum w:abstractNumId="56">
     <w:nsid w:val="344049B1"/>
     <w:multiLevelType w:val="hybridMultilevel"/>
     <w:tmpl w:val="9A067252"/>
@@ -35160,7 +36577,7 @@
       </w:rPr>
     </w:lvl>
   </w:abstractNum>
-  <w:abstractNum w:abstractNumId="54">
+  <w:abstractNum w:abstractNumId="57">
     <w:nsid w:val="34F963D8"/>
     <w:multiLevelType w:val="hybridMultilevel"/>
     <w:tmpl w:val="416298DE"/>
@@ -35273,7 +36690,7 @@
       </w:rPr>
     </w:lvl>
   </w:abstractNum>
-  <w:abstractNum w:abstractNumId="55">
+  <w:abstractNum w:abstractNumId="58">
     <w:nsid w:val="35F958F5"/>
     <w:multiLevelType w:val="hybridMultilevel"/>
     <w:tmpl w:val="E0E8D9B0"/>
@@ -35386,7 +36803,7 @@
       </w:rPr>
     </w:lvl>
   </w:abstractNum>
-  <w:abstractNum w:abstractNumId="56">
+  <w:abstractNum w:abstractNumId="59">
     <w:nsid w:val="360D4939"/>
     <w:multiLevelType w:val="hybridMultilevel"/>
     <w:tmpl w:val="B7861C6C"/>
@@ -35499,7 +36916,7 @@
       </w:rPr>
     </w:lvl>
   </w:abstractNum>
-  <w:abstractNum w:abstractNumId="57">
+  <w:abstractNum w:abstractNumId="60">
     <w:nsid w:val="36552533"/>
     <w:multiLevelType w:val="hybridMultilevel"/>
     <w:tmpl w:val="8130A9A8"/>
@@ -35612,7 +37029,7 @@
       </w:rPr>
     </w:lvl>
   </w:abstractNum>
-  <w:abstractNum w:abstractNumId="58">
+  <w:abstractNum w:abstractNumId="61">
     <w:nsid w:val="36F10170"/>
     <w:multiLevelType w:val="hybridMultilevel"/>
     <w:tmpl w:val="DD20BF9E"/>
@@ -35725,7 +37142,7 @@
       </w:rPr>
     </w:lvl>
   </w:abstractNum>
-  <w:abstractNum w:abstractNumId="59">
+  <w:abstractNum w:abstractNumId="62">
     <w:nsid w:val="37F74757"/>
     <w:multiLevelType w:val="hybridMultilevel"/>
     <w:tmpl w:val="3B6C04DA"/>
@@ -35838,7 +37255,7 @@
       </w:rPr>
     </w:lvl>
   </w:abstractNum>
-  <w:abstractNum w:abstractNumId="60">
+  <w:abstractNum w:abstractNumId="63">
     <w:nsid w:val="382C373A"/>
     <w:multiLevelType w:val="hybridMultilevel"/>
     <w:tmpl w:val="C512DEDA"/>
@@ -35951,7 +37368,7 @@
       </w:rPr>
     </w:lvl>
   </w:abstractNum>
-  <w:abstractNum w:abstractNumId="61">
+  <w:abstractNum w:abstractNumId="64">
     <w:nsid w:val="38E15203"/>
     <w:multiLevelType w:val="hybridMultilevel"/>
     <w:tmpl w:val="12E08554"/>
@@ -36037,7 +37454,93 @@
       </w:pPr>
     </w:lvl>
   </w:abstractNum>
-  <w:abstractNum w:abstractNumId="62">
+  <w:abstractNum w:abstractNumId="65">
+    <w:nsid w:val="3971602B"/>
+    <w:multiLevelType w:val="hybridMultilevel"/>
+    <w:tmpl w:val="1C741502"/>
+    <w:lvl w:ilvl="0" w:tplc="0409000F">
+      <w:start w:val="1"/>
+      <w:numFmt w:val="decimal"/>
+      <w:lvlText w:val="%1."/>
+      <w:lvlJc w:val="left"/>
+      <w:pPr>
+        <w:ind w:left="720" w:hanging="360"/>
+      </w:pPr>
+    </w:lvl>
+    <w:lvl w:ilvl="1" w:tplc="04090019" w:tentative="1">
+      <w:start w:val="1"/>
+      <w:numFmt w:val="lowerLetter"/>
+      <w:lvlText w:val="%2."/>
+      <w:lvlJc w:val="left"/>
+      <w:pPr>
+        <w:ind w:left="1440" w:hanging="360"/>
+      </w:pPr>
+    </w:lvl>
+    <w:lvl w:ilvl="2" w:tplc="0409001B" w:tentative="1">
+      <w:start w:val="1"/>
+      <w:numFmt w:val="lowerRoman"/>
+      <w:lvlText w:val="%3."/>
+      <w:lvlJc w:val="right"/>
+      <w:pPr>
+        <w:ind w:left="2160" w:hanging="180"/>
+      </w:pPr>
+    </w:lvl>
+    <w:lvl w:ilvl="3" w:tplc="0409000F" w:tentative="1">
+      <w:start w:val="1"/>
+      <w:numFmt w:val="decimal"/>
+      <w:lvlText w:val="%4."/>
+      <w:lvlJc w:val="left"/>
+      <w:pPr>
+        <w:ind w:left="2880" w:hanging="360"/>
+      </w:pPr>
+    </w:lvl>
+    <w:lvl w:ilvl="4" w:tplc="04090019" w:tentative="1">
+      <w:start w:val="1"/>
+      <w:numFmt w:val="lowerLetter"/>
+      <w:lvlText w:val="%5."/>
+      <w:lvlJc w:val="left"/>
+      <w:pPr>
+        <w:ind w:left="3600" w:hanging="360"/>
+      </w:pPr>
+    </w:lvl>
+    <w:lvl w:ilvl="5" w:tplc="0409001B" w:tentative="1">
+      <w:start w:val="1"/>
+      <w:numFmt w:val="lowerRoman"/>
+      <w:lvlText w:val="%6."/>
+      <w:lvlJc w:val="right"/>
+      <w:pPr>
+        <w:ind w:left="4320" w:hanging="180"/>
+      </w:pPr>
+    </w:lvl>
+    <w:lvl w:ilvl="6" w:tplc="0409000F" w:tentative="1">
+      <w:start w:val="1"/>
+      <w:numFmt w:val="decimal"/>
+      <w:lvlText w:val="%7."/>
+      <w:lvlJc w:val="left"/>
+      <w:pPr>
+        <w:ind w:left="5040" w:hanging="360"/>
+      </w:pPr>
+    </w:lvl>
+    <w:lvl w:ilvl="7" w:tplc="04090019" w:tentative="1">
+      <w:start w:val="1"/>
+      <w:numFmt w:val="lowerLetter"/>
+      <w:lvlText w:val="%8."/>
+      <w:lvlJc w:val="left"/>
+      <w:pPr>
+        <w:ind w:left="5760" w:hanging="360"/>
+      </w:pPr>
+    </w:lvl>
+    <w:lvl w:ilvl="8" w:tplc="0409001B" w:tentative="1">
+      <w:start w:val="1"/>
+      <w:numFmt w:val="lowerRoman"/>
+      <w:lvlText w:val="%9."/>
+      <w:lvlJc w:val="right"/>
+      <w:pPr>
+        <w:ind w:left="6480" w:hanging="180"/>
+      </w:pPr>
+    </w:lvl>
+  </w:abstractNum>
+  <w:abstractNum w:abstractNumId="66">
     <w:nsid w:val="3C5D78E4"/>
     <w:multiLevelType w:val="hybridMultilevel"/>
     <w:tmpl w:val="16DC45D2"/>
@@ -36150,7 +37653,7 @@
       </w:rPr>
     </w:lvl>
   </w:abstractNum>
-  <w:abstractNum w:abstractNumId="63">
+  <w:abstractNum w:abstractNumId="67">
     <w:nsid w:val="3CA9531B"/>
     <w:multiLevelType w:val="hybridMultilevel"/>
     <w:tmpl w:val="1464A1C2"/>
@@ -36263,7 +37766,7 @@
       </w:rPr>
     </w:lvl>
   </w:abstractNum>
-  <w:abstractNum w:abstractNumId="64">
+  <w:abstractNum w:abstractNumId="68">
     <w:nsid w:val="3DAF287B"/>
     <w:multiLevelType w:val="hybridMultilevel"/>
     <w:tmpl w:val="79366C18"/>
@@ -36376,7 +37879,7 @@
       </w:rPr>
     </w:lvl>
   </w:abstractNum>
-  <w:abstractNum w:abstractNumId="65">
+  <w:abstractNum w:abstractNumId="69">
     <w:nsid w:val="3FD932AE"/>
     <w:multiLevelType w:val="hybridMultilevel"/>
     <w:tmpl w:val="E1204446"/>
@@ -36489,7 +37992,7 @@
       </w:rPr>
     </w:lvl>
   </w:abstractNum>
-  <w:abstractNum w:abstractNumId="66">
+  <w:abstractNum w:abstractNumId="70">
     <w:nsid w:val="41CA1664"/>
     <w:multiLevelType w:val="hybridMultilevel"/>
     <w:tmpl w:val="4EAA2628"/>
@@ -36602,7 +38105,7 @@
       </w:rPr>
     </w:lvl>
   </w:abstractNum>
-  <w:abstractNum w:abstractNumId="67">
+  <w:abstractNum w:abstractNumId="71">
     <w:nsid w:val="430902BE"/>
     <w:multiLevelType w:val="hybridMultilevel"/>
     <w:tmpl w:val="E2C403E6"/>
@@ -36715,7 +38218,7 @@
       </w:rPr>
     </w:lvl>
   </w:abstractNum>
-  <w:abstractNum w:abstractNumId="68">
+  <w:abstractNum w:abstractNumId="72">
     <w:nsid w:val="44C50F13"/>
     <w:multiLevelType w:val="hybridMultilevel"/>
     <w:tmpl w:val="FCAA8BB8"/>
@@ -36828,7 +38331,7 @@
       </w:rPr>
     </w:lvl>
   </w:abstractNum>
-  <w:abstractNum w:abstractNumId="69">
+  <w:abstractNum w:abstractNumId="73">
     <w:nsid w:val="45D00C09"/>
     <w:multiLevelType w:val="hybridMultilevel"/>
     <w:tmpl w:val="CC660646"/>
@@ -36941,7 +38444,7 @@
       </w:rPr>
     </w:lvl>
   </w:abstractNum>
-  <w:abstractNum w:abstractNumId="70">
+  <w:abstractNum w:abstractNumId="74">
     <w:nsid w:val="465160F5"/>
     <w:multiLevelType w:val="hybridMultilevel"/>
     <w:tmpl w:val="E5185360"/>
@@ -37027,7 +38530,7 @@
       </w:pPr>
     </w:lvl>
   </w:abstractNum>
-  <w:abstractNum w:abstractNumId="71">
+  <w:abstractNum w:abstractNumId="75">
     <w:nsid w:val="479F58C2"/>
     <w:multiLevelType w:val="hybridMultilevel"/>
     <w:tmpl w:val="C596A322"/>
@@ -37140,7 +38643,7 @@
       </w:rPr>
     </w:lvl>
   </w:abstractNum>
-  <w:abstractNum w:abstractNumId="72">
+  <w:abstractNum w:abstractNumId="76">
     <w:nsid w:val="484B2F9D"/>
     <w:multiLevelType w:val="hybridMultilevel"/>
     <w:tmpl w:val="A080E720"/>
@@ -37253,7 +38756,7 @@
       </w:rPr>
     </w:lvl>
   </w:abstractNum>
-  <w:abstractNum w:abstractNumId="73">
+  <w:abstractNum w:abstractNumId="77">
     <w:nsid w:val="4AC8147D"/>
     <w:multiLevelType w:val="hybridMultilevel"/>
     <w:tmpl w:val="44E8CDD8"/>
@@ -37339,7 +38842,7 @@
       </w:pPr>
     </w:lvl>
   </w:abstractNum>
-  <w:abstractNum w:abstractNumId="74">
+  <w:abstractNum w:abstractNumId="78">
     <w:nsid w:val="4CD30BB3"/>
     <w:multiLevelType w:val="hybridMultilevel"/>
     <w:tmpl w:val="0106C0A4"/>
@@ -37425,7 +38928,7 @@
       </w:pPr>
     </w:lvl>
   </w:abstractNum>
-  <w:abstractNum w:abstractNumId="75">
+  <w:abstractNum w:abstractNumId="79">
     <w:nsid w:val="4D6D096A"/>
     <w:multiLevelType w:val="hybridMultilevel"/>
     <w:tmpl w:val="B6021B1E"/>
@@ -37538,7 +39041,7 @@
       </w:rPr>
     </w:lvl>
   </w:abstractNum>
-  <w:abstractNum w:abstractNumId="76">
+  <w:abstractNum w:abstractNumId="80">
     <w:nsid w:val="4E0B3A04"/>
     <w:multiLevelType w:val="hybridMultilevel"/>
     <w:tmpl w:val="C6A890E0"/>
@@ -37651,7 +39154,7 @@
       </w:rPr>
     </w:lvl>
   </w:abstractNum>
-  <w:abstractNum w:abstractNumId="77">
+  <w:abstractNum w:abstractNumId="81">
     <w:nsid w:val="4EB70B02"/>
     <w:multiLevelType w:val="hybridMultilevel"/>
     <w:tmpl w:val="FAC29222"/>
@@ -37764,7 +39267,7 @@
       </w:rPr>
     </w:lvl>
   </w:abstractNum>
-  <w:abstractNum w:abstractNumId="78">
+  <w:abstractNum w:abstractNumId="82">
     <w:nsid w:val="4F7F130F"/>
     <w:multiLevelType w:val="hybridMultilevel"/>
     <w:tmpl w:val="D48485EE"/>
@@ -37877,7 +39380,7 @@
       </w:rPr>
     </w:lvl>
   </w:abstractNum>
-  <w:abstractNum w:abstractNumId="79">
+  <w:abstractNum w:abstractNumId="83">
     <w:nsid w:val="50771BBB"/>
     <w:multiLevelType w:val="hybridMultilevel"/>
     <w:tmpl w:val="1068B520"/>
@@ -37990,7 +39493,7 @@
       </w:rPr>
     </w:lvl>
   </w:abstractNum>
-  <w:abstractNum w:abstractNumId="80">
+  <w:abstractNum w:abstractNumId="84">
     <w:nsid w:val="50F6357E"/>
     <w:multiLevelType w:val="hybridMultilevel"/>
     <w:tmpl w:val="BF1048AA"/>
@@ -38103,7 +39606,7 @@
       </w:rPr>
     </w:lvl>
   </w:abstractNum>
-  <w:abstractNum w:abstractNumId="81">
+  <w:abstractNum w:abstractNumId="85">
     <w:nsid w:val="5259572A"/>
     <w:multiLevelType w:val="hybridMultilevel"/>
     <w:tmpl w:val="72C8EA24"/>
@@ -38216,7 +39719,7 @@
       </w:rPr>
     </w:lvl>
   </w:abstractNum>
-  <w:abstractNum w:abstractNumId="82">
+  <w:abstractNum w:abstractNumId="86">
     <w:nsid w:val="52B54256"/>
     <w:multiLevelType w:val="hybridMultilevel"/>
     <w:tmpl w:val="4464146A"/>
@@ -38329,7 +39832,7 @@
       </w:rPr>
     </w:lvl>
   </w:abstractNum>
-  <w:abstractNum w:abstractNumId="83">
+  <w:abstractNum w:abstractNumId="87">
     <w:nsid w:val="54771ECD"/>
     <w:multiLevelType w:val="hybridMultilevel"/>
     <w:tmpl w:val="971ED7CA"/>
@@ -38442,7 +39945,120 @@
       </w:rPr>
     </w:lvl>
   </w:abstractNum>
-  <w:abstractNum w:abstractNumId="84">
+  <w:abstractNum w:abstractNumId="88">
+    <w:nsid w:val="55DE6DF8"/>
+    <w:multiLevelType w:val="hybridMultilevel"/>
+    <w:tmpl w:val="2D22F548"/>
+    <w:lvl w:ilvl="0" w:tplc="04090001">
+      <w:start w:val="1"/>
+      <w:numFmt w:val="bullet"/>
+      <w:lvlText w:val=""/>
+      <w:lvlJc w:val="left"/>
+      <w:pPr>
+        <w:ind w:left="720" w:hanging="360"/>
+      </w:pPr>
+      <w:rPr>
+        <w:rFonts w:ascii="Symbol" w:hAnsi="Symbol" w:hint="default"/>
+      </w:rPr>
+    </w:lvl>
+    <w:lvl w:ilvl="1" w:tplc="04090003" w:tentative="1">
+      <w:start w:val="1"/>
+      <w:numFmt w:val="bullet"/>
+      <w:lvlText w:val="o"/>
+      <w:lvlJc w:val="left"/>
+      <w:pPr>
+        <w:ind w:left="1440" w:hanging="360"/>
+      </w:pPr>
+      <w:rPr>
+        <w:rFonts w:ascii="Courier New" w:hAnsi="Courier New" w:cs="Courier New" w:hint="default"/>
+      </w:rPr>
+    </w:lvl>
+    <w:lvl w:ilvl="2" w:tplc="04090005" w:tentative="1">
+      <w:start w:val="1"/>
+      <w:numFmt w:val="bullet"/>
+      <w:lvlText w:val=""/>
+      <w:lvlJc w:val="left"/>
+      <w:pPr>
+        <w:ind w:left="2160" w:hanging="360"/>
+      </w:pPr>
+      <w:rPr>
+        <w:rFonts w:ascii="Wingdings" w:hAnsi="Wingdings" w:hint="default"/>
+      </w:rPr>
+    </w:lvl>
+    <w:lvl w:ilvl="3" w:tplc="04090001" w:tentative="1">
+      <w:start w:val="1"/>
+      <w:numFmt w:val="bullet"/>
+      <w:lvlText w:val=""/>
+      <w:lvlJc w:val="left"/>
+      <w:pPr>
+        <w:ind w:left="2880" w:hanging="360"/>
+      </w:pPr>
+      <w:rPr>
+        <w:rFonts w:ascii="Symbol" w:hAnsi="Symbol" w:hint="default"/>
+      </w:rPr>
+    </w:lvl>
+    <w:lvl w:ilvl="4" w:tplc="04090003" w:tentative="1">
+      <w:start w:val="1"/>
+      <w:numFmt w:val="bullet"/>
+      <w:lvlText w:val="o"/>
+      <w:lvlJc w:val="left"/>
+      <w:pPr>
+        <w:ind w:left="3600" w:hanging="360"/>
+      </w:pPr>
+      <w:rPr>
+        <w:rFonts w:ascii="Courier New" w:hAnsi="Courier New" w:cs="Courier New" w:hint="default"/>
+      </w:rPr>
+    </w:lvl>
+    <w:lvl w:ilvl="5" w:tplc="04090005" w:tentative="1">
+      <w:start w:val="1"/>
+      <w:numFmt w:val="bullet"/>
+      <w:lvlText w:val=""/>
+      <w:lvlJc w:val="left"/>
+      <w:pPr>
+        <w:ind w:left="4320" w:hanging="360"/>
+      </w:pPr>
+      <w:rPr>
+        <w:rFonts w:ascii="Wingdings" w:hAnsi="Wingdings" w:hint="default"/>
+      </w:rPr>
+    </w:lvl>
+    <w:lvl w:ilvl="6" w:tplc="04090001" w:tentative="1">
+      <w:start w:val="1"/>
+      <w:numFmt w:val="bullet"/>
+      <w:lvlText w:val=""/>
+      <w:lvlJc w:val="left"/>
+      <w:pPr>
+        <w:ind w:left="5040" w:hanging="360"/>
+      </w:pPr>
+      <w:rPr>
+        <w:rFonts w:ascii="Symbol" w:hAnsi="Symbol" w:hint="default"/>
+      </w:rPr>
+    </w:lvl>
+    <w:lvl w:ilvl="7" w:tplc="04090003" w:tentative="1">
+      <w:start w:val="1"/>
+      <w:numFmt w:val="bullet"/>
+      <w:lvlText w:val="o"/>
+      <w:lvlJc w:val="left"/>
+      <w:pPr>
+        <w:ind w:left="5760" w:hanging="360"/>
+      </w:pPr>
+      <w:rPr>
+        <w:rFonts w:ascii="Courier New" w:hAnsi="Courier New" w:cs="Courier New" w:hint="default"/>
+      </w:rPr>
+    </w:lvl>
+    <w:lvl w:ilvl="8" w:tplc="04090005" w:tentative="1">
+      <w:start w:val="1"/>
+      <w:numFmt w:val="bullet"/>
+      <w:lvlText w:val=""/>
+      <w:lvlJc w:val="left"/>
+      <w:pPr>
+        <w:ind w:left="6480" w:hanging="360"/>
+      </w:pPr>
+      <w:rPr>
+        <w:rFonts w:ascii="Wingdings" w:hAnsi="Wingdings" w:hint="default"/>
+      </w:rPr>
+    </w:lvl>
+  </w:abstractNum>
+  <w:abstractNum w:abstractNumId="89">
     <w:nsid w:val="55E33382"/>
     <w:multiLevelType w:val="hybridMultilevel"/>
     <w:tmpl w:val="5FAA6D2C"/>
@@ -38555,7 +40171,7 @@
       </w:rPr>
     </w:lvl>
   </w:abstractNum>
-  <w:abstractNum w:abstractNumId="85">
+  <w:abstractNum w:abstractNumId="90">
     <w:nsid w:val="56122CA2"/>
     <w:multiLevelType w:val="hybridMultilevel"/>
     <w:tmpl w:val="E3B637EE"/>
@@ -38668,7 +40284,7 @@
       </w:rPr>
     </w:lvl>
   </w:abstractNum>
-  <w:abstractNum w:abstractNumId="86">
+  <w:abstractNum w:abstractNumId="91">
     <w:nsid w:val="57981F6E"/>
     <w:multiLevelType w:val="hybridMultilevel"/>
     <w:tmpl w:val="FE22107A"/>
@@ -38781,7 +40397,7 @@
       </w:rPr>
     </w:lvl>
   </w:abstractNum>
-  <w:abstractNum w:abstractNumId="87">
+  <w:abstractNum w:abstractNumId="92">
     <w:nsid w:val="58335FF4"/>
     <w:multiLevelType w:val="hybridMultilevel"/>
     <w:tmpl w:val="C8A4B996"/>
@@ -38894,7 +40510,7 @@
       </w:rPr>
     </w:lvl>
   </w:abstractNum>
-  <w:abstractNum w:abstractNumId="88">
+  <w:abstractNum w:abstractNumId="93">
     <w:nsid w:val="58A02926"/>
     <w:multiLevelType w:val="hybridMultilevel"/>
     <w:tmpl w:val="ADE48DAC"/>
@@ -38980,7 +40596,7 @@
       </w:pPr>
     </w:lvl>
   </w:abstractNum>
-  <w:abstractNum w:abstractNumId="89">
+  <w:abstractNum w:abstractNumId="94">
     <w:nsid w:val="59276693"/>
     <w:multiLevelType w:val="hybridMultilevel"/>
     <w:tmpl w:val="C116115E"/>
@@ -39093,7 +40709,7 @@
       </w:rPr>
     </w:lvl>
   </w:abstractNum>
-  <w:abstractNum w:abstractNumId="90">
+  <w:abstractNum w:abstractNumId="95">
     <w:nsid w:val="5A496A6D"/>
     <w:multiLevelType w:val="hybridMultilevel"/>
     <w:tmpl w:val="2C588B24"/>
@@ -39179,7 +40795,7 @@
       </w:pPr>
     </w:lvl>
   </w:abstractNum>
-  <w:abstractNum w:abstractNumId="91">
+  <w:abstractNum w:abstractNumId="96">
     <w:nsid w:val="5B01794E"/>
     <w:multiLevelType w:val="hybridMultilevel"/>
     <w:tmpl w:val="FE3CE8DC"/>
@@ -39292,7 +40908,7 @@
       </w:rPr>
     </w:lvl>
   </w:abstractNum>
-  <w:abstractNum w:abstractNumId="92">
+  <w:abstractNum w:abstractNumId="97">
     <w:nsid w:val="5BD37EBF"/>
     <w:multiLevelType w:val="hybridMultilevel"/>
     <w:tmpl w:val="7548CBFA"/>
@@ -39405,7 +41021,7 @@
       </w:rPr>
     </w:lvl>
   </w:abstractNum>
-  <w:abstractNum w:abstractNumId="93">
+  <w:abstractNum w:abstractNumId="98">
     <w:nsid w:val="5CAF7F23"/>
     <w:multiLevelType w:val="hybridMultilevel"/>
     <w:tmpl w:val="7E86421C"/>
@@ -39518,7 +41134,7 @@
       </w:rPr>
     </w:lvl>
   </w:abstractNum>
-  <w:abstractNum w:abstractNumId="94">
+  <w:abstractNum w:abstractNumId="99">
     <w:nsid w:val="5D8627C4"/>
     <w:multiLevelType w:val="hybridMultilevel"/>
     <w:tmpl w:val="7278FBE8"/>
@@ -39631,7 +41247,7 @@
       </w:rPr>
     </w:lvl>
   </w:abstractNum>
-  <w:abstractNum w:abstractNumId="95">
+  <w:abstractNum w:abstractNumId="100">
     <w:nsid w:val="5F016C85"/>
     <w:multiLevelType w:val="hybridMultilevel"/>
     <w:tmpl w:val="7BD8820E"/>
@@ -39717,7 +41333,7 @@
       </w:pPr>
     </w:lvl>
   </w:abstractNum>
-  <w:abstractNum w:abstractNumId="96">
+  <w:abstractNum w:abstractNumId="101">
     <w:nsid w:val="5F9F2F80"/>
     <w:multiLevelType w:val="hybridMultilevel"/>
     <w:tmpl w:val="22100F82"/>
@@ -39830,7 +41446,7 @@
       </w:rPr>
     </w:lvl>
   </w:abstractNum>
-  <w:abstractNum w:abstractNumId="97">
+  <w:abstractNum w:abstractNumId="102">
     <w:nsid w:val="5FF925C1"/>
     <w:multiLevelType w:val="hybridMultilevel"/>
     <w:tmpl w:val="0BE6E57C"/>
@@ -39943,7 +41559,7 @@
       </w:rPr>
     </w:lvl>
   </w:abstractNum>
-  <w:abstractNum w:abstractNumId="98">
+  <w:abstractNum w:abstractNumId="103">
     <w:nsid w:val="60155F02"/>
     <w:multiLevelType w:val="hybridMultilevel"/>
     <w:tmpl w:val="0E94BAFA"/>
@@ -40056,7 +41672,7 @@
       </w:rPr>
     </w:lvl>
   </w:abstractNum>
-  <w:abstractNum w:abstractNumId="99">
+  <w:abstractNum w:abstractNumId="104">
     <w:nsid w:val="60817ADC"/>
     <w:multiLevelType w:val="hybridMultilevel"/>
     <w:tmpl w:val="21AAFD2C"/>
@@ -40169,7 +41785,7 @@
       </w:rPr>
     </w:lvl>
   </w:abstractNum>
-  <w:abstractNum w:abstractNumId="100">
+  <w:abstractNum w:abstractNumId="105">
     <w:nsid w:val="64794762"/>
     <w:multiLevelType w:val="hybridMultilevel"/>
     <w:tmpl w:val="58181D28"/>
@@ -40282,7 +41898,7 @@
       </w:rPr>
     </w:lvl>
   </w:abstractNum>
-  <w:abstractNum w:abstractNumId="101">
+  <w:abstractNum w:abstractNumId="106">
     <w:nsid w:val="64AB33B8"/>
     <w:multiLevelType w:val="hybridMultilevel"/>
     <w:tmpl w:val="AF361D02"/>
@@ -40395,7 +42011,7 @@
       </w:rPr>
     </w:lvl>
   </w:abstractNum>
-  <w:abstractNum w:abstractNumId="102">
+  <w:abstractNum w:abstractNumId="107">
     <w:nsid w:val="67074D52"/>
     <w:multiLevelType w:val="hybridMultilevel"/>
     <w:tmpl w:val="FA647E4A"/>
@@ -40508,7 +42124,7 @@
       </w:rPr>
     </w:lvl>
   </w:abstractNum>
-  <w:abstractNum w:abstractNumId="103">
+  <w:abstractNum w:abstractNumId="108">
     <w:nsid w:val="68EE388E"/>
     <w:multiLevelType w:val="hybridMultilevel"/>
     <w:tmpl w:val="A0EE617A"/>
@@ -40621,7 +42237,7 @@
       </w:rPr>
     </w:lvl>
   </w:abstractNum>
-  <w:abstractNum w:abstractNumId="104">
+  <w:abstractNum w:abstractNumId="109">
     <w:nsid w:val="6D0A6BD9"/>
     <w:multiLevelType w:val="hybridMultilevel"/>
     <w:tmpl w:val="8840663C"/>
@@ -40734,7 +42350,7 @@
       </w:rPr>
     </w:lvl>
   </w:abstractNum>
-  <w:abstractNum w:abstractNumId="105">
+  <w:abstractNum w:abstractNumId="110">
     <w:nsid w:val="6D3C5DD6"/>
     <w:multiLevelType w:val="hybridMultilevel"/>
     <w:tmpl w:val="3A067E12"/>
@@ -40847,7 +42463,7 @@
       </w:rPr>
     </w:lvl>
   </w:abstractNum>
-  <w:abstractNum w:abstractNumId="106">
+  <w:abstractNum w:abstractNumId="111">
     <w:nsid w:val="6DDD1270"/>
     <w:multiLevelType w:val="hybridMultilevel"/>
     <w:tmpl w:val="E8AC9992"/>
@@ -40960,7 +42576,7 @@
       </w:rPr>
     </w:lvl>
   </w:abstractNum>
-  <w:abstractNum w:abstractNumId="107">
+  <w:abstractNum w:abstractNumId="112">
     <w:nsid w:val="6F667B90"/>
     <w:multiLevelType w:val="hybridMultilevel"/>
     <w:tmpl w:val="293AE75C"/>
@@ -41073,7 +42689,7 @@
       </w:rPr>
     </w:lvl>
   </w:abstractNum>
-  <w:abstractNum w:abstractNumId="108">
+  <w:abstractNum w:abstractNumId="113">
     <w:nsid w:val="70C9177F"/>
     <w:multiLevelType w:val="hybridMultilevel"/>
     <w:tmpl w:val="E254667C"/>
@@ -41186,7 +42802,7 @@
       </w:rPr>
     </w:lvl>
   </w:abstractNum>
-  <w:abstractNum w:abstractNumId="109">
+  <w:abstractNum w:abstractNumId="114">
     <w:nsid w:val="71412003"/>
     <w:multiLevelType w:val="hybridMultilevel"/>
     <w:tmpl w:val="9C829E9C"/>
@@ -41299,7 +42915,7 @@
       </w:rPr>
     </w:lvl>
   </w:abstractNum>
-  <w:abstractNum w:abstractNumId="110">
+  <w:abstractNum w:abstractNumId="115">
     <w:nsid w:val="73A95E2F"/>
     <w:multiLevelType w:val="hybridMultilevel"/>
     <w:tmpl w:val="ECC8588A"/>
@@ -41412,7 +43028,7 @@
       </w:rPr>
     </w:lvl>
   </w:abstractNum>
-  <w:abstractNum w:abstractNumId="111">
+  <w:abstractNum w:abstractNumId="116">
     <w:nsid w:val="74C57F0F"/>
     <w:multiLevelType w:val="hybridMultilevel"/>
     <w:tmpl w:val="57E667E8"/>
@@ -41525,7 +43141,7 @@
       </w:rPr>
     </w:lvl>
   </w:abstractNum>
-  <w:abstractNum w:abstractNumId="112">
+  <w:abstractNum w:abstractNumId="117">
     <w:nsid w:val="75AB0417"/>
     <w:multiLevelType w:val="hybridMultilevel"/>
     <w:tmpl w:val="2FF65A0E"/>
@@ -41638,7 +43254,7 @@
       </w:rPr>
     </w:lvl>
   </w:abstractNum>
-  <w:abstractNum w:abstractNumId="113">
+  <w:abstractNum w:abstractNumId="118">
     <w:nsid w:val="75CA1A84"/>
     <w:multiLevelType w:val="hybridMultilevel"/>
     <w:tmpl w:val="E4C4B1E8"/>
@@ -41751,7 +43367,7 @@
       </w:rPr>
     </w:lvl>
   </w:abstractNum>
-  <w:abstractNum w:abstractNumId="114">
+  <w:abstractNum w:abstractNumId="119">
     <w:nsid w:val="76696C36"/>
     <w:multiLevelType w:val="hybridMultilevel"/>
     <w:tmpl w:val="278A2DF6"/>
@@ -41864,7 +43480,7 @@
       </w:rPr>
     </w:lvl>
   </w:abstractNum>
-  <w:abstractNum w:abstractNumId="115">
+  <w:abstractNum w:abstractNumId="120">
     <w:nsid w:val="77B534A4"/>
     <w:multiLevelType w:val="hybridMultilevel"/>
     <w:tmpl w:val="8DCC597E"/>
@@ -41977,7 +43593,7 @@
       </w:rPr>
     </w:lvl>
   </w:abstractNum>
-  <w:abstractNum w:abstractNumId="116">
+  <w:abstractNum w:abstractNumId="121">
     <w:nsid w:val="781F7D49"/>
     <w:multiLevelType w:val="hybridMultilevel"/>
     <w:tmpl w:val="3B28DB0E"/>
@@ -42090,7 +43706,7 @@
       </w:rPr>
     </w:lvl>
   </w:abstractNum>
-  <w:abstractNum w:abstractNumId="117">
+  <w:abstractNum w:abstractNumId="122">
     <w:nsid w:val="7926747D"/>
     <w:multiLevelType w:val="hybridMultilevel"/>
     <w:tmpl w:val="4226F6F6"/>
@@ -42203,7 +43819,7 @@
       </w:rPr>
     </w:lvl>
   </w:abstractNum>
-  <w:abstractNum w:abstractNumId="118">
+  <w:abstractNum w:abstractNumId="123">
     <w:nsid w:val="793420B1"/>
     <w:multiLevelType w:val="hybridMultilevel"/>
     <w:tmpl w:val="D9540E4E"/>
@@ -42316,7 +43932,7 @@
       </w:rPr>
     </w:lvl>
   </w:abstractNum>
-  <w:abstractNum w:abstractNumId="119">
+  <w:abstractNum w:abstractNumId="124">
     <w:nsid w:val="7B1D4DA1"/>
     <w:multiLevelType w:val="hybridMultilevel"/>
     <w:tmpl w:val="B32AE4BA"/>
@@ -42402,7 +44018,7 @@
       </w:pPr>
     </w:lvl>
   </w:abstractNum>
-  <w:abstractNum w:abstractNumId="120">
+  <w:abstractNum w:abstractNumId="125">
     <w:nsid w:val="7C162B99"/>
     <w:multiLevelType w:val="hybridMultilevel"/>
     <w:tmpl w:val="7BF840DA"/>
@@ -42515,7 +44131,7 @@
       </w:rPr>
     </w:lvl>
   </w:abstractNum>
-  <w:abstractNum w:abstractNumId="121">
+  <w:abstractNum w:abstractNumId="126">
     <w:nsid w:val="7EF26473"/>
     <w:multiLevelType w:val="hybridMultilevel"/>
     <w:tmpl w:val="B21EDE22"/>
@@ -42628,7 +44244,7 @@
       </w:rPr>
     </w:lvl>
   </w:abstractNum>
-  <w:abstractNum w:abstractNumId="122">
+  <w:abstractNum w:abstractNumId="127">
     <w:nsid w:val="7FE25DAB"/>
     <w:multiLevelType w:val="hybridMultilevel"/>
     <w:tmpl w:val="7CE62A9C"/>
@@ -42718,55 +44334,55 @@
     <w:abstractNumId w:val="23"/>
   </w:num>
   <w:num w:numId="2">
-    <w:abstractNumId w:val="109"/>
+    <w:abstractNumId w:val="114"/>
   </w:num>
   <w:num w:numId="3">
     <w:abstractNumId w:val="16"/>
   </w:num>
   <w:num w:numId="4">
-    <w:abstractNumId w:val="81"/>
+    <w:abstractNumId w:val="85"/>
   </w:num>
   <w:num w:numId="5">
     <w:abstractNumId w:val="19"/>
   </w:num>
   <w:num w:numId="6">
-    <w:abstractNumId w:val="55"/>
+    <w:abstractNumId w:val="58"/>
   </w:num>
   <w:num w:numId="7">
     <w:abstractNumId w:val="25"/>
   </w:num>
   <w:num w:numId="8">
-    <w:abstractNumId w:val="26"/>
+    <w:abstractNumId w:val="27"/>
   </w:num>
   <w:num w:numId="9">
     <w:abstractNumId w:val="15"/>
   </w:num>
   <w:num w:numId="10">
-    <w:abstractNumId w:val="89"/>
+    <w:abstractNumId w:val="94"/>
   </w:num>
   <w:num w:numId="11">
-    <w:abstractNumId w:val="106"/>
+    <w:abstractNumId w:val="111"/>
   </w:num>
   <w:num w:numId="12">
     <w:abstractNumId w:val="17"/>
   </w:num>
   <w:num w:numId="13">
-    <w:abstractNumId w:val="37"/>
+    <w:abstractNumId w:val="38"/>
   </w:num>
   <w:num w:numId="14">
-    <w:abstractNumId w:val="95"/>
+    <w:abstractNumId w:val="100"/>
   </w:num>
   <w:num w:numId="15">
-    <w:abstractNumId w:val="38"/>
+    <w:abstractNumId w:val="40"/>
   </w:num>
   <w:num w:numId="16">
-    <w:abstractNumId w:val="105"/>
+    <w:abstractNumId w:val="110"/>
   </w:num>
   <w:num w:numId="17">
-    <w:abstractNumId w:val="75"/>
+    <w:abstractNumId w:val="79"/>
   </w:num>
   <w:num w:numId="18">
-    <w:abstractNumId w:val="98"/>
+    <w:abstractNumId w:val="103"/>
   </w:num>
   <w:num w:numId="19">
     <w:abstractNumId w:val="3"/>
@@ -42775,133 +44391,133 @@
     <w:abstractNumId w:val="11"/>
   </w:num>
   <w:num w:numId="21">
-    <w:abstractNumId w:val="43"/>
+    <w:abstractNumId w:val="45"/>
   </w:num>
   <w:num w:numId="22">
-    <w:abstractNumId w:val="69"/>
+    <w:abstractNumId w:val="73"/>
   </w:num>
   <w:num w:numId="23">
-    <w:abstractNumId w:val="53"/>
+    <w:abstractNumId w:val="56"/>
   </w:num>
   <w:num w:numId="24">
-    <w:abstractNumId w:val="58"/>
+    <w:abstractNumId w:val="61"/>
   </w:num>
   <w:num w:numId="25">
-    <w:abstractNumId w:val="99"/>
+    <w:abstractNumId w:val="104"/>
   </w:num>
   <w:num w:numId="26">
-    <w:abstractNumId w:val="61"/>
+    <w:abstractNumId w:val="64"/>
   </w:num>
   <w:num w:numId="27">
-    <w:abstractNumId w:val="111"/>
+    <w:abstractNumId w:val="116"/>
   </w:num>
   <w:num w:numId="28">
-    <w:abstractNumId w:val="72"/>
+    <w:abstractNumId w:val="76"/>
   </w:num>
   <w:num w:numId="29">
-    <w:abstractNumId w:val="121"/>
+    <w:abstractNumId w:val="126"/>
   </w:num>
   <w:num w:numId="30">
-    <w:abstractNumId w:val="33"/>
+    <w:abstractNumId w:val="34"/>
   </w:num>
   <w:num w:numId="31">
-    <w:abstractNumId w:val="90"/>
+    <w:abstractNumId w:val="95"/>
   </w:num>
   <w:num w:numId="32">
-    <w:abstractNumId w:val="87"/>
+    <w:abstractNumId w:val="92"/>
   </w:num>
   <w:num w:numId="33">
-    <w:abstractNumId w:val="62"/>
+    <w:abstractNumId w:val="66"/>
   </w:num>
   <w:num w:numId="34">
-    <w:abstractNumId w:val="107"/>
+    <w:abstractNumId w:val="112"/>
   </w:num>
   <w:num w:numId="35">
     <w:abstractNumId w:val="2"/>
   </w:num>
   <w:num w:numId="36">
-    <w:abstractNumId w:val="40"/>
+    <w:abstractNumId w:val="42"/>
   </w:num>
   <w:num w:numId="37">
-    <w:abstractNumId w:val="92"/>
+    <w:abstractNumId w:val="97"/>
   </w:num>
   <w:num w:numId="38">
-    <w:abstractNumId w:val="42"/>
+    <w:abstractNumId w:val="44"/>
   </w:num>
   <w:num w:numId="39">
-    <w:abstractNumId w:val="41"/>
+    <w:abstractNumId w:val="43"/>
   </w:num>
   <w:num w:numId="40">
-    <w:abstractNumId w:val="100"/>
+    <w:abstractNumId w:val="105"/>
   </w:num>
   <w:num w:numId="41">
     <w:abstractNumId w:val="8"/>
   </w:num>
   <w:num w:numId="42">
-    <w:abstractNumId w:val="120"/>
+    <w:abstractNumId w:val="125"/>
   </w:num>
   <w:num w:numId="43">
-    <w:abstractNumId w:val="86"/>
+    <w:abstractNumId w:val="91"/>
   </w:num>
   <w:num w:numId="44">
-    <w:abstractNumId w:val="113"/>
+    <w:abstractNumId w:val="118"/>
   </w:num>
   <w:num w:numId="45">
-    <w:abstractNumId w:val="65"/>
+    <w:abstractNumId w:val="69"/>
   </w:num>
   <w:num w:numId="46">
-    <w:abstractNumId w:val="119"/>
+    <w:abstractNumId w:val="124"/>
   </w:num>
   <w:num w:numId="47">
     <w:abstractNumId w:val="4"/>
   </w:num>
   <w:num w:numId="48">
-    <w:abstractNumId w:val="49"/>
+    <w:abstractNumId w:val="51"/>
   </w:num>
   <w:num w:numId="49">
-    <w:abstractNumId w:val="44"/>
+    <w:abstractNumId w:val="46"/>
   </w:num>
   <w:num w:numId="50">
-    <w:abstractNumId w:val="31"/>
+    <w:abstractNumId w:val="32"/>
   </w:num>
   <w:num w:numId="51">
-    <w:abstractNumId w:val="85"/>
+    <w:abstractNumId w:val="90"/>
   </w:num>
   <w:num w:numId="52">
-    <w:abstractNumId w:val="59"/>
+    <w:abstractNumId w:val="62"/>
   </w:num>
   <w:num w:numId="53">
     <w:abstractNumId w:val="7"/>
   </w:num>
   <w:num w:numId="54">
-    <w:abstractNumId w:val="45"/>
+    <w:abstractNumId w:val="47"/>
   </w:num>
   <w:num w:numId="55">
-    <w:abstractNumId w:val="112"/>
+    <w:abstractNumId w:val="117"/>
   </w:num>
   <w:num w:numId="56">
-    <w:abstractNumId w:val="30"/>
+    <w:abstractNumId w:val="31"/>
   </w:num>
   <w:num w:numId="57">
     <w:abstractNumId w:val="24"/>
   </w:num>
   <w:num w:numId="58">
-    <w:abstractNumId w:val="51"/>
+    <w:abstractNumId w:val="53"/>
   </w:num>
   <w:num w:numId="59">
-    <w:abstractNumId w:val="114"/>
+    <w:abstractNumId w:val="119"/>
   </w:num>
   <w:num w:numId="60">
-    <w:abstractNumId w:val="73"/>
+    <w:abstractNumId w:val="77"/>
   </w:num>
   <w:num w:numId="61">
+    <w:abstractNumId w:val="30"/>
+  </w:num>
+  <w:num w:numId="62">
     <w:abstractNumId w:val="29"/>
   </w:num>
-  <w:num w:numId="62">
-    <w:abstractNumId w:val="28"/>
-  </w:num>
   <w:num w:numId="63">
-    <w:abstractNumId w:val="64"/>
+    <w:abstractNumId w:val="68"/>
   </w:num>
   <w:num w:numId="64">
     <w:abstractNumId w:val="22"/>
@@ -42910,28 +44526,28 @@
     <w:abstractNumId w:val="20"/>
   </w:num>
   <w:num w:numId="66">
-    <w:abstractNumId w:val="84"/>
+    <w:abstractNumId w:val="89"/>
   </w:num>
   <w:num w:numId="67">
-    <w:abstractNumId w:val="70"/>
+    <w:abstractNumId w:val="74"/>
   </w:num>
   <w:num w:numId="68">
-    <w:abstractNumId w:val="27"/>
+    <w:abstractNumId w:val="28"/>
   </w:num>
   <w:num w:numId="69">
-    <w:abstractNumId w:val="79"/>
+    <w:abstractNumId w:val="83"/>
   </w:num>
   <w:num w:numId="70">
     <w:abstractNumId w:val="6"/>
   </w:num>
   <w:num w:numId="71">
-    <w:abstractNumId w:val="78"/>
+    <w:abstractNumId w:val="82"/>
   </w:num>
   <w:num w:numId="72">
-    <w:abstractNumId w:val="48"/>
+    <w:abstractNumId w:val="50"/>
   </w:num>
   <w:num w:numId="73">
-    <w:abstractNumId w:val="103"/>
+    <w:abstractNumId w:val="108"/>
   </w:num>
   <w:num w:numId="74">
     <w:abstractNumId w:val="12"/>
@@ -42943,145 +44559,160 @@
     <w:abstractNumId w:val="1"/>
   </w:num>
   <w:num w:numId="77">
-    <w:abstractNumId w:val="76"/>
+    <w:abstractNumId w:val="80"/>
   </w:num>
   <w:num w:numId="78">
-    <w:abstractNumId w:val="82"/>
+    <w:abstractNumId w:val="86"/>
   </w:num>
   <w:num w:numId="79">
     <w:abstractNumId w:val="0"/>
   </w:num>
   <w:num w:numId="80">
-    <w:abstractNumId w:val="101"/>
+    <w:abstractNumId w:val="106"/>
   </w:num>
   <w:num w:numId="81">
-    <w:abstractNumId w:val="77"/>
+    <w:abstractNumId w:val="81"/>
   </w:num>
   <w:num w:numId="82">
-    <w:abstractNumId w:val="104"/>
+    <w:abstractNumId w:val="109"/>
   </w:num>
   <w:num w:numId="83">
     <w:abstractNumId w:val="13"/>
   </w:num>
   <w:num w:numId="84">
-    <w:abstractNumId w:val="83"/>
+    <w:abstractNumId w:val="87"/>
   </w:num>
   <w:num w:numId="85">
-    <w:abstractNumId w:val="96"/>
+    <w:abstractNumId w:val="101"/>
   </w:num>
   <w:num w:numId="86">
-    <w:abstractNumId w:val="39"/>
+    <w:abstractNumId w:val="41"/>
   </w:num>
   <w:num w:numId="87">
     <w:abstractNumId w:val="14"/>
   </w:num>
   <w:num w:numId="88">
-    <w:abstractNumId w:val="57"/>
+    <w:abstractNumId w:val="60"/>
   </w:num>
   <w:num w:numId="89">
+    <w:abstractNumId w:val="107"/>
+  </w:num>
+  <w:num w:numId="90">
+    <w:abstractNumId w:val="99"/>
+  </w:num>
+  <w:num w:numId="91">
+    <w:abstractNumId w:val="127"/>
+  </w:num>
+  <w:num w:numId="92">
+    <w:abstractNumId w:val="54"/>
+  </w:num>
+  <w:num w:numId="93">
     <w:abstractNumId w:val="102"/>
   </w:num>
-  <w:num w:numId="90">
-    <w:abstractNumId w:val="94"/>
-  </w:num>
-  <w:num w:numId="91">
-    <w:abstractNumId w:val="122"/>
-  </w:num>
-  <w:num w:numId="92">
-    <w:abstractNumId w:val="52"/>
-  </w:num>
-  <w:num w:numId="93">
-    <w:abstractNumId w:val="97"/>
-  </w:num>
   <w:num w:numId="94">
-    <w:abstractNumId w:val="34"/>
+    <w:abstractNumId w:val="35"/>
   </w:num>
   <w:num w:numId="95">
-    <w:abstractNumId w:val="108"/>
+    <w:abstractNumId w:val="113"/>
   </w:num>
   <w:num w:numId="96">
     <w:abstractNumId w:val="18"/>
   </w:num>
   <w:num w:numId="97">
-    <w:abstractNumId w:val="116"/>
+    <w:abstractNumId w:val="121"/>
   </w:num>
   <w:num w:numId="98">
     <w:abstractNumId w:val="5"/>
   </w:num>
   <w:num w:numId="99">
-    <w:abstractNumId w:val="46"/>
+    <w:abstractNumId w:val="48"/>
   </w:num>
   <w:num w:numId="100">
-    <w:abstractNumId w:val="117"/>
+    <w:abstractNumId w:val="122"/>
   </w:num>
   <w:num w:numId="101">
-    <w:abstractNumId w:val="74"/>
+    <w:abstractNumId w:val="78"/>
   </w:num>
   <w:num w:numId="102">
-    <w:abstractNumId w:val="56"/>
+    <w:abstractNumId w:val="59"/>
   </w:num>
   <w:num w:numId="103">
-    <w:abstractNumId w:val="36"/>
+    <w:abstractNumId w:val="37"/>
   </w:num>
   <w:num w:numId="104">
-    <w:abstractNumId w:val="93"/>
+    <w:abstractNumId w:val="98"/>
   </w:num>
   <w:num w:numId="105">
-    <w:abstractNumId w:val="50"/>
+    <w:abstractNumId w:val="52"/>
   </w:num>
   <w:num w:numId="106">
-    <w:abstractNumId w:val="66"/>
+    <w:abstractNumId w:val="70"/>
   </w:num>
   <w:num w:numId="107">
     <w:abstractNumId w:val="10"/>
   </w:num>
   <w:num w:numId="108">
-    <w:abstractNumId w:val="110"/>
+    <w:abstractNumId w:val="115"/>
   </w:num>
   <w:num w:numId="109">
-    <w:abstractNumId w:val="88"/>
+    <w:abstractNumId w:val="93"/>
   </w:num>
   <w:num w:numId="110">
-    <w:abstractNumId w:val="54"/>
+    <w:abstractNumId w:val="57"/>
   </w:num>
   <w:num w:numId="111">
-    <w:abstractNumId w:val="118"/>
+    <w:abstractNumId w:val="123"/>
   </w:num>
   <w:num w:numId="112">
-    <w:abstractNumId w:val="47"/>
+    <w:abstractNumId w:val="49"/>
   </w:num>
   <w:num w:numId="113">
-    <w:abstractNumId w:val="71"/>
+    <w:abstractNumId w:val="75"/>
   </w:num>
   <w:num w:numId="114">
-    <w:abstractNumId w:val="91"/>
+    <w:abstractNumId w:val="96"/>
   </w:num>
   <w:num w:numId="115">
-    <w:abstractNumId w:val="35"/>
+    <w:abstractNumId w:val="36"/>
   </w:num>
   <w:num w:numId="116">
     <w:abstractNumId w:val="9"/>
   </w:num>
   <w:num w:numId="117">
+    <w:abstractNumId w:val="67"/>
+  </w:num>
+  <w:num w:numId="118">
+    <w:abstractNumId w:val="120"/>
+  </w:num>
+  <w:num w:numId="119">
+    <w:abstractNumId w:val="33"/>
+  </w:num>
+  <w:num w:numId="120">
+    <w:abstractNumId w:val="71"/>
+  </w:num>
+  <w:num w:numId="121">
+    <w:abstractNumId w:val="84"/>
+  </w:num>
+  <w:num w:numId="122">
     <w:abstractNumId w:val="63"/>
   </w:num>
-  <w:num w:numId="118">
-    <w:abstractNumId w:val="115"/>
+  <w:num w:numId="123">
+    <w:abstractNumId w:val="72"/>
   </w:num>
-  <w:num w:numId="119">
-    <w:abstractNumId w:val="32"/>
+  <w:num w:numId="124">
+    <w:abstractNumId w:val="65"/>
   </w:num>
-  <w:num w:numId="120">
-    <w:abstractNumId w:val="67"/>
+  <w:num w:numId="125">
+    <w:abstractNumId w:val="26"/>
   </w:num>
-  <w:num w:numId="121">
-    <w:abstractNumId w:val="80"/>
+  <w:num w:numId="126">
+    <w:abstractNumId w:val="55"/>
   </w:num>
-  <w:num w:numId="122">
-    <w:abstractNumId w:val="60"/>
+  <w:num w:numId="127">
+    <w:abstractNumId w:val="39"/>
   </w:num>
-  <w:num w:numId="123">
-    <w:abstractNumId w:val="68"/>
+  <w:num w:numId="128">
+    <w:abstractNumId w:val="88"/>
   </w:num>
   <w:numIdMacAtCleanup w:val="123"/>
 </w:numbering>

</xml_diff>

<commit_message>
Completed notes on Kleinbaum et. al (2014) chapter 21
</commit_message>
<xml_diff>
--- a/Notes/KleinbaumKupperNizamRosenberg_2014_Applied-Regression-Analysis.docx
+++ b/Notes/KleinbaumKupperNizamRosenberg_2014_Applied-Regression-Analysis.docx
@@ -29009,13 +29009,7 @@
         <w:rPr>
           <w:rFonts w:eastAsiaTheme="minorEastAsia"/>
         </w:rPr>
-        <w:t>L</w:t>
-      </w:r>
-      <w:r>
-        <w:rPr>
-          <w:rFonts w:eastAsiaTheme="minorEastAsia"/>
-        </w:rPr>
-        <w:t>(</w:t>
+        <w:t>L(</w:t>
       </w:r>
       <w:r>
         <w:rPr>
@@ -29058,19 +29052,7 @@
         <w:rPr>
           <w:rFonts w:eastAsiaTheme="minorEastAsia"/>
         </w:rPr>
-        <w:t xml:space="preserve">) &gt; </w:t>
-      </w:r>
-      <w:r>
-        <w:rPr>
-          <w:rFonts w:eastAsiaTheme="minorEastAsia"/>
-        </w:rPr>
-        <w:t>L</w:t>
-      </w:r>
-      <w:r>
-        <w:rPr>
-          <w:rFonts w:eastAsiaTheme="minorEastAsia"/>
-        </w:rPr>
-        <w:t>(</w:t>
+        <w:t>) &gt; L(</w:t>
       </w:r>
       <w:r>
         <w:rPr>
@@ -29148,19 +29130,7 @@
         <w:rPr>
           <w:rFonts w:eastAsiaTheme="minorEastAsia"/>
         </w:rPr>
-        <w:t>)</w:t>
-      </w:r>
-      <w:r>
-        <w:rPr>
-          <w:rFonts w:eastAsiaTheme="minorEastAsia"/>
-        </w:rPr>
-        <w:t xml:space="preserve"> is equivalent to maximizing the natural logarithm of </w:t>
-      </w:r>
-      <w:r>
-        <w:rPr>
-          <w:rFonts w:eastAsiaTheme="minorEastAsia"/>
-        </w:rPr>
-        <w:t>L(</w:t>
+        <w:t>) is equivalent to maximizing the natural logarithm of L(</w:t>
       </w:r>
       <w:r>
         <w:rPr>
@@ -29371,8 +29341,592 @@
         </w:numPr>
         <w:spacing w:after="0" w:line="240" w:lineRule="auto"/>
       </w:pPr>
+      <w:r>
+        <w:t>Eq. 21.10 on p. 668 is approximately standard normal random when n is large.</w:t>
+      </w:r>
+    </w:p>
+    <w:p>
+      <w:pPr>
+        <w:pStyle w:val="ListParagraph"/>
+        <w:numPr>
+          <w:ilvl w:val="1"/>
+          <w:numId w:val="128"/>
+        </w:numPr>
+        <w:spacing w:after="0" w:line="240" w:lineRule="auto"/>
+        <w:rPr>
+          <w:b/>
+        </w:rPr>
+      </w:pPr>
+      <w:r>
+        <w:rPr>
+          <w:b/>
+        </w:rPr>
+        <w:t>Q: what is considered large?</w:t>
+      </w:r>
+    </w:p>
+    <w:p>
+      <w:pPr>
+        <w:pStyle w:val="ListParagraph"/>
+        <w:numPr>
+          <w:ilvl w:val="0"/>
+          <w:numId w:val="128"/>
+        </w:numPr>
+        <w:spacing w:after="0" w:line="240" w:lineRule="auto"/>
+      </w:pPr>
+      <w:r>
+        <w:t>Test of H</w:t>
+      </w:r>
+      <w:r>
+        <w:rPr>
+          <w:vertAlign w:val="subscript"/>
+        </w:rPr>
+        <w:t>0</w:t>
+      </w:r>
+      <w:r>
+        <w:t>: β</w:t>
+      </w:r>
+      <w:r>
+        <w:rPr>
+          <w:vertAlign w:val="subscript"/>
+        </w:rPr>
+        <w:t>1</w:t>
+      </w:r>
+      <w:r>
+        <w:t xml:space="preserve">=0 can be based on Z-statistic of Eq. 21.10 </w:t>
+      </w:r>
+      <w:r>
+        <w:sym w:font="Wingdings" w:char="F0E0"/>
+      </w:r>
+      <w:r>
+        <w:t xml:space="preserve"> Wald statistics</w:t>
+      </w:r>
+    </w:p>
+    <w:p>
+      <w:pPr>
+        <w:pStyle w:val="ListParagraph"/>
+        <w:numPr>
+          <w:ilvl w:val="0"/>
+          <w:numId w:val="128"/>
+        </w:numPr>
+        <w:spacing w:after="0" w:line="240" w:lineRule="auto"/>
+      </w:pPr>
+      <w:r>
+        <w:t>Z &gt; 1 indicates significance.</w:t>
+      </w:r>
+    </w:p>
+    <w:p>
+      <w:pPr>
+        <w:pStyle w:val="ListParagraph"/>
+        <w:numPr>
+          <w:ilvl w:val="0"/>
+          <w:numId w:val="128"/>
+        </w:numPr>
+        <w:spacing w:after="0" w:line="240" w:lineRule="auto"/>
+      </w:pPr>
+      <w:r>
+        <w:t>Eq. 21.11 for Z</w:t>
+      </w:r>
+      <w:r>
+        <w:rPr>
+          <w:vertAlign w:val="superscript"/>
+        </w:rPr>
+        <w:t>2</w:t>
+      </w:r>
+      <w:r>
+        <w:t xml:space="preserve"> on p. 669 has a </w:t>
+      </w:r>
+      <m:oMath>
+        <m:sSubSup>
+          <m:sSubSupPr>
+            <m:ctrlPr>
+              <w:rPr>
+                <w:rFonts w:ascii="Cambria Math" w:hAnsi="Cambria Math"/>
+                <w:i/>
+              </w:rPr>
+            </m:ctrlPr>
+          </m:sSubSupPr>
+          <m:e>
+            <m:r>
+              <w:rPr>
+                <w:rFonts w:ascii="Cambria Math" w:hAnsi="Cambria Math"/>
+              </w:rPr>
+              <m:t>χ</m:t>
+            </m:r>
+          </m:e>
+          <m:sub>
+            <m:r>
+              <w:rPr>
+                <w:rFonts w:ascii="Cambria Math" w:hAnsi="Cambria Math"/>
+              </w:rPr>
+              <m:t>1</m:t>
+            </m:r>
+          </m:sub>
+          <m:sup>
+            <m:r>
+              <w:rPr>
+                <w:rFonts w:ascii="Cambria Math" w:hAnsi="Cambria Math"/>
+              </w:rPr>
+              <m:t>2</m:t>
+            </m:r>
+          </m:sup>
+        </m:sSubSup>
+      </m:oMath>
+      <w:r>
+        <w:t xml:space="preserve">distribution when Z is </w:t>
+      </w:r>
+      <w:proofErr w:type="gramStart"/>
+      <w:r>
+        <w:t>N(</w:t>
+      </w:r>
+      <w:proofErr w:type="gramEnd"/>
+      <w:r>
+        <w:t>0,1) and n is large.</w:t>
+      </w:r>
+    </w:p>
+    <w:p>
+      <w:pPr>
+        <w:spacing w:after="0" w:line="240" w:lineRule="auto"/>
+      </w:pPr>
+    </w:p>
+    <w:p>
+      <w:pPr>
+        <w:spacing w:after="0" w:line="240" w:lineRule="auto"/>
+      </w:pPr>
+      <w:r>
+        <w:t>Interval Estimation</w:t>
+      </w:r>
+    </w:p>
+    <w:p>
+      <w:pPr>
+        <w:pStyle w:val="ListParagraph"/>
+        <w:numPr>
+          <w:ilvl w:val="0"/>
+          <w:numId w:val="129"/>
+        </w:numPr>
+        <w:spacing w:after="0" w:line="240" w:lineRule="auto"/>
+      </w:pPr>
+      <w:r>
+        <w:t>Use Eq. 21.12 on p. 670 to calculate confidence interval for β</w:t>
+      </w:r>
+      <w:r>
+        <w:rPr>
+          <w:vertAlign w:val="subscript"/>
+        </w:rPr>
+        <w:t>1</w:t>
+      </w:r>
+    </w:p>
+    <w:p>
+      <w:pPr>
+        <w:spacing w:after="0" w:line="240" w:lineRule="auto"/>
+      </w:pPr>
+    </w:p>
+    <w:p>
+      <w:pPr>
+        <w:spacing w:after="0" w:line="240" w:lineRule="auto"/>
+      </w:pPr>
       <w:bookmarkStart w:id="0" w:name="_GoBack"/>
       <w:bookmarkEnd w:id="0"/>
+      <w:r>
+        <w:lastRenderedPageBreak/>
+        <w:t>Hypothesis Testing Using Likelihood Ratio Tests</w:t>
+      </w:r>
+    </w:p>
+    <w:p>
+      <w:pPr>
+        <w:pStyle w:val="ListParagraph"/>
+        <w:numPr>
+          <w:ilvl w:val="0"/>
+          <w:numId w:val="129"/>
+        </w:numPr>
+        <w:spacing w:after="0" w:line="240" w:lineRule="auto"/>
+      </w:pPr>
+      <w:r>
+        <w:t>Likelihood ratio (LR) test is a ratio comparison of the maximized likelihood values.</w:t>
+      </w:r>
+    </w:p>
+    <w:p>
+      <w:pPr>
+        <w:pStyle w:val="ListParagraph"/>
+        <w:numPr>
+          <w:ilvl w:val="0"/>
+          <w:numId w:val="129"/>
+        </w:numPr>
+        <w:spacing w:after="0" w:line="240" w:lineRule="auto"/>
+      </w:pPr>
+      <w:r>
+        <w:t>Eq. 21.13 holds for any set of data.</w:t>
+      </w:r>
+    </w:p>
+    <w:p>
+      <w:pPr>
+        <w:pStyle w:val="ListParagraph"/>
+        <w:numPr>
+          <w:ilvl w:val="0"/>
+          <w:numId w:val="129"/>
+        </w:numPr>
+        <w:spacing w:after="0" w:line="240" w:lineRule="auto"/>
+      </w:pPr>
+      <w:r>
+        <w:t>LR test statistic has approximately chi-square distribution under the null hypothesis for large n</w:t>
+      </w:r>
+    </w:p>
+    <w:p>
+      <w:pPr>
+        <w:pStyle w:val="ListParagraph"/>
+        <w:numPr>
+          <w:ilvl w:val="0"/>
+          <w:numId w:val="129"/>
+        </w:numPr>
+        <w:spacing w:after="0" w:line="240" w:lineRule="auto"/>
+      </w:pPr>
+      <w:r>
+        <w:t>DOF is the number of parameters in the more complex model that must be set equal to zero to obtain the less complex model.</w:t>
+      </w:r>
+    </w:p>
+    <w:p>
+      <w:pPr>
+        <w:pStyle w:val="ListParagraph"/>
+        <w:numPr>
+          <w:ilvl w:val="0"/>
+          <w:numId w:val="129"/>
+        </w:numPr>
+        <w:spacing w:after="0" w:line="240" w:lineRule="auto"/>
+      </w:pPr>
+      <w:r>
+        <w:t xml:space="preserve">Full model </w:t>
+      </w:r>
+      <w:r>
+        <w:sym w:font="Wingdings" w:char="F0E0"/>
+      </w:r>
+      <w:r>
+        <w:t xml:space="preserve"> more complex model</w:t>
+      </w:r>
+    </w:p>
+    <w:p>
+      <w:pPr>
+        <w:pStyle w:val="ListParagraph"/>
+        <w:numPr>
+          <w:ilvl w:val="0"/>
+          <w:numId w:val="129"/>
+        </w:numPr>
+        <w:spacing w:after="0" w:line="240" w:lineRule="auto"/>
+      </w:pPr>
+      <w:r>
+        <w:t xml:space="preserve">Reduced model </w:t>
+      </w:r>
+      <w:r>
+        <w:sym w:font="Wingdings" w:char="F0E0"/>
+      </w:r>
+      <w:r>
+        <w:t xml:space="preserve"> less complex model</w:t>
+      </w:r>
+    </w:p>
+    <w:p>
+      <w:pPr>
+        <w:pStyle w:val="ListParagraph"/>
+        <w:numPr>
+          <w:ilvl w:val="0"/>
+          <w:numId w:val="129"/>
+        </w:numPr>
+        <w:spacing w:after="0" w:line="240" w:lineRule="auto"/>
+      </w:pPr>
+      <w:r>
+        <w:t xml:space="preserve">LR statistic = -2 ln </w:t>
+      </w:r>
+      <m:oMath>
+        <m:f>
+          <m:fPr>
+            <m:ctrlPr>
+              <w:rPr>
+                <w:rFonts w:ascii="Cambria Math" w:hAnsi="Cambria Math"/>
+                <w:i/>
+              </w:rPr>
+            </m:ctrlPr>
+          </m:fPr>
+          <m:num>
+            <m:sSub>
+              <m:sSubPr>
+                <m:ctrlPr>
+                  <w:rPr>
+                    <w:rFonts w:ascii="Cambria Math" w:hAnsi="Cambria Math"/>
+                    <w:i/>
+                  </w:rPr>
+                </m:ctrlPr>
+              </m:sSubPr>
+              <m:e>
+                <m:r>
+                  <w:rPr>
+                    <w:rFonts w:ascii="Cambria Math" w:hAnsi="Cambria Math"/>
+                  </w:rPr>
+                  <m:t>L</m:t>
+                </m:r>
+              </m:e>
+              <m:sub>
+                <m:r>
+                  <w:rPr>
+                    <w:rFonts w:ascii="Cambria Math" w:hAnsi="Cambria Math"/>
+                  </w:rPr>
+                  <m:t>R</m:t>
+                </m:r>
+              </m:sub>
+            </m:sSub>
+          </m:num>
+          <m:den>
+            <m:sSub>
+              <m:sSubPr>
+                <m:ctrlPr>
+                  <w:rPr>
+                    <w:rFonts w:ascii="Cambria Math" w:hAnsi="Cambria Math"/>
+                    <w:i/>
+                  </w:rPr>
+                </m:ctrlPr>
+              </m:sSubPr>
+              <m:e>
+                <m:r>
+                  <w:rPr>
+                    <w:rFonts w:ascii="Cambria Math" w:hAnsi="Cambria Math"/>
+                  </w:rPr>
+                  <m:t>L</m:t>
+                </m:r>
+              </m:e>
+              <m:sub>
+                <m:r>
+                  <w:rPr>
+                    <w:rFonts w:ascii="Cambria Math" w:hAnsi="Cambria Math"/>
+                  </w:rPr>
+                  <m:t>F</m:t>
+                </m:r>
+              </m:sub>
+            </m:sSub>
+          </m:den>
+        </m:f>
+      </m:oMath>
+      <w:r>
+        <w:rPr>
+          <w:rFonts w:eastAsiaTheme="minorEastAsia"/>
+        </w:rPr>
+        <w:t xml:space="preserve"> = -2 ln L</w:t>
+      </w:r>
+      <w:r>
+        <w:rPr>
+          <w:rFonts w:eastAsiaTheme="minorEastAsia"/>
+          <w:vertAlign w:val="subscript"/>
+        </w:rPr>
+        <w:t>R</w:t>
+      </w:r>
+      <w:r>
+        <w:rPr>
+          <w:rFonts w:eastAsiaTheme="minorEastAsia"/>
+        </w:rPr>
+        <w:t xml:space="preserve"> – (-2 ln L</w:t>
+      </w:r>
+      <w:r>
+        <w:rPr>
+          <w:rFonts w:eastAsiaTheme="minorEastAsia"/>
+          <w:vertAlign w:val="subscript"/>
+        </w:rPr>
+        <w:t>F</w:t>
+      </w:r>
+      <w:r>
+        <w:rPr>
+          <w:rFonts w:eastAsiaTheme="minorEastAsia"/>
+        </w:rPr>
+        <w:t>)</w:t>
+      </w:r>
+    </w:p>
+    <w:p>
+      <w:pPr>
+        <w:pStyle w:val="ListParagraph"/>
+        <w:numPr>
+          <w:ilvl w:val="0"/>
+          <w:numId w:val="129"/>
+        </w:numPr>
+        <w:spacing w:after="0" w:line="240" w:lineRule="auto"/>
+      </w:pPr>
+      <w:r>
+        <w:t xml:space="preserve">0 &lt; </w:t>
+      </w:r>
+      <m:oMath>
+        <m:f>
+          <m:fPr>
+            <m:ctrlPr>
+              <w:rPr>
+                <w:rFonts w:ascii="Cambria Math" w:hAnsi="Cambria Math"/>
+                <w:i/>
+              </w:rPr>
+            </m:ctrlPr>
+          </m:fPr>
+          <m:num>
+            <m:sSub>
+              <m:sSubPr>
+                <m:ctrlPr>
+                  <w:rPr>
+                    <w:rFonts w:ascii="Cambria Math" w:hAnsi="Cambria Math"/>
+                    <w:i/>
+                  </w:rPr>
+                </m:ctrlPr>
+              </m:sSubPr>
+              <m:e>
+                <m:r>
+                  <w:rPr>
+                    <w:rFonts w:ascii="Cambria Math" w:hAnsi="Cambria Math"/>
+                  </w:rPr>
+                  <m:t>L</m:t>
+                </m:r>
+              </m:e>
+              <m:sub>
+                <m:r>
+                  <w:rPr>
+                    <w:rFonts w:ascii="Cambria Math" w:hAnsi="Cambria Math"/>
+                  </w:rPr>
+                  <m:t>R</m:t>
+                </m:r>
+              </m:sub>
+            </m:sSub>
+          </m:num>
+          <m:den>
+            <m:sSub>
+              <m:sSubPr>
+                <m:ctrlPr>
+                  <w:rPr>
+                    <w:rFonts w:ascii="Cambria Math" w:hAnsi="Cambria Math"/>
+                    <w:i/>
+                  </w:rPr>
+                </m:ctrlPr>
+              </m:sSubPr>
+              <m:e>
+                <m:r>
+                  <w:rPr>
+                    <w:rFonts w:ascii="Cambria Math" w:hAnsi="Cambria Math"/>
+                  </w:rPr>
+                  <m:t>L</m:t>
+                </m:r>
+              </m:e>
+              <m:sub>
+                <m:r>
+                  <w:rPr>
+                    <w:rFonts w:ascii="Cambria Math" w:hAnsi="Cambria Math"/>
+                  </w:rPr>
+                  <m:t>F</m:t>
+                </m:r>
+              </m:sub>
+            </m:sSub>
+          </m:den>
+        </m:f>
+      </m:oMath>
+      <w:r>
+        <w:rPr>
+          <w:rFonts w:eastAsiaTheme="minorEastAsia"/>
+        </w:rPr>
+        <w:t xml:space="preserve"> &lt; 1</w:t>
+      </w:r>
+    </w:p>
+    <w:p>
+      <w:pPr>
+        <w:pStyle w:val="ListParagraph"/>
+        <w:numPr>
+          <w:ilvl w:val="0"/>
+          <w:numId w:val="129"/>
+        </w:numPr>
+        <w:spacing w:after="0" w:line="240" w:lineRule="auto"/>
+      </w:pPr>
+      <w:r>
+        <w:rPr>
+          <w:rFonts w:eastAsiaTheme="minorEastAsia"/>
+        </w:rPr>
+        <w:t>-2 ln L</w:t>
+      </w:r>
+      <w:r>
+        <w:rPr>
+          <w:rFonts w:eastAsiaTheme="minorEastAsia"/>
+          <w:vertAlign w:val="subscript"/>
+        </w:rPr>
+        <w:t>R</w:t>
+      </w:r>
+      <w:r>
+        <w:rPr>
+          <w:rFonts w:eastAsiaTheme="minorEastAsia"/>
+        </w:rPr>
+        <w:t xml:space="preserve"> </w:t>
+      </w:r>
+      <w:r>
+        <w:rPr>
+          <w:rFonts w:eastAsiaTheme="minorEastAsia"/>
+        </w:rPr>
+        <w:t xml:space="preserve"> and </w:t>
+      </w:r>
+      <w:r>
+        <w:rPr>
+          <w:rFonts w:eastAsiaTheme="minorEastAsia"/>
+        </w:rPr>
+        <w:t>-2 ln L</w:t>
+      </w:r>
+      <w:r>
+        <w:rPr>
+          <w:rFonts w:eastAsiaTheme="minorEastAsia"/>
+          <w:vertAlign w:val="subscript"/>
+        </w:rPr>
+        <w:t>F</w:t>
+      </w:r>
+      <w:r>
+        <w:rPr>
+          <w:rFonts w:eastAsiaTheme="minorEastAsia"/>
+        </w:rPr>
+        <w:t xml:space="preserve"> are log-likelihood statistics</w:t>
+      </w:r>
+    </w:p>
+    <w:p>
+      <w:pPr>
+        <w:pStyle w:val="ListParagraph"/>
+        <w:numPr>
+          <w:ilvl w:val="0"/>
+          <w:numId w:val="129"/>
+        </w:numPr>
+        <w:spacing w:after="0" w:line="240" w:lineRule="auto"/>
+      </w:pPr>
+      <w:r>
+        <w:rPr>
+          <w:rFonts w:eastAsiaTheme="minorEastAsia"/>
+        </w:rPr>
+        <w:t>Wald statistic and LR statistic are numerically close only when n is large.</w:t>
+      </w:r>
+    </w:p>
+    <w:p>
+      <w:pPr>
+        <w:pStyle w:val="ListParagraph"/>
+        <w:numPr>
+          <w:ilvl w:val="0"/>
+          <w:numId w:val="129"/>
+        </w:numPr>
+        <w:spacing w:after="0" w:line="240" w:lineRule="auto"/>
+      </w:pPr>
+      <w:r>
+        <w:rPr>
+          <w:rFonts w:eastAsiaTheme="minorEastAsia"/>
+        </w:rPr>
+        <w:t>Wald statistic influence by collinearity problems more than LR statistic</w:t>
+      </w:r>
+    </w:p>
+    <w:p>
+      <w:pPr>
+        <w:pStyle w:val="ListParagraph"/>
+        <w:numPr>
+          <w:ilvl w:val="0"/>
+          <w:numId w:val="129"/>
+        </w:numPr>
+        <w:spacing w:after="0" w:line="240" w:lineRule="auto"/>
+      </w:pPr>
+      <w:r>
+        <w:rPr>
+          <w:rFonts w:eastAsiaTheme="minorEastAsia"/>
+        </w:rPr>
+        <w:t>LR &gt; 1 indicates significance</w:t>
+      </w:r>
+    </w:p>
+    <w:p>
+      <w:pPr>
+        <w:spacing w:after="0" w:line="240" w:lineRule="auto"/>
+      </w:pPr>
     </w:p>
     <w:sectPr>
       <w:headerReference w:type="default" r:id="rId14"/>
@@ -30274,7 +30828,13 @@
       </w:rPr>
     </w:pPr>
     <w:r>
-      <w:t xml:space="preserve">Lecture 10: Chapter21 | Page </w:t>
+      <w:t>Lecture 10: Chapter</w:t>
+    </w:r>
+    <w:r>
+      <w:t xml:space="preserve"> </w:t>
+    </w:r>
+    <w:r>
+      <w:t xml:space="preserve">21 | Page </w:t>
     </w:r>
     <w:r>
       <w:rPr>
@@ -30299,7 +30859,7 @@
         <w:b/>
         <w:noProof/>
       </w:rPr>
-      <w:t>1</w:t>
+      <w:t>2</w:t>
     </w:r>
     <w:r>
       <w:rPr>
@@ -30333,7 +30893,7 @@
         <w:b/>
         <w:noProof/>
       </w:rPr>
-      <w:t>1</w:t>
+      <w:t>2</w:t>
     </w:r>
     <w:r>
       <w:rPr>
@@ -38332,6 +38892,119 @@
     </w:lvl>
   </w:abstractNum>
   <w:abstractNum w:abstractNumId="73">
+    <w:nsid w:val="459E0137"/>
+    <w:multiLevelType w:val="hybridMultilevel"/>
+    <w:tmpl w:val="7512D050"/>
+    <w:lvl w:ilvl="0" w:tplc="04090001">
+      <w:start w:val="1"/>
+      <w:numFmt w:val="bullet"/>
+      <w:lvlText w:val=""/>
+      <w:lvlJc w:val="left"/>
+      <w:pPr>
+        <w:ind w:left="720" w:hanging="360"/>
+      </w:pPr>
+      <w:rPr>
+        <w:rFonts w:ascii="Symbol" w:hAnsi="Symbol" w:hint="default"/>
+      </w:rPr>
+    </w:lvl>
+    <w:lvl w:ilvl="1" w:tplc="04090003" w:tentative="1">
+      <w:start w:val="1"/>
+      <w:numFmt w:val="bullet"/>
+      <w:lvlText w:val="o"/>
+      <w:lvlJc w:val="left"/>
+      <w:pPr>
+        <w:ind w:left="1440" w:hanging="360"/>
+      </w:pPr>
+      <w:rPr>
+        <w:rFonts w:ascii="Courier New" w:hAnsi="Courier New" w:cs="Courier New" w:hint="default"/>
+      </w:rPr>
+    </w:lvl>
+    <w:lvl w:ilvl="2" w:tplc="04090005" w:tentative="1">
+      <w:start w:val="1"/>
+      <w:numFmt w:val="bullet"/>
+      <w:lvlText w:val=""/>
+      <w:lvlJc w:val="left"/>
+      <w:pPr>
+        <w:ind w:left="2160" w:hanging="360"/>
+      </w:pPr>
+      <w:rPr>
+        <w:rFonts w:ascii="Wingdings" w:hAnsi="Wingdings" w:hint="default"/>
+      </w:rPr>
+    </w:lvl>
+    <w:lvl w:ilvl="3" w:tplc="04090001" w:tentative="1">
+      <w:start w:val="1"/>
+      <w:numFmt w:val="bullet"/>
+      <w:lvlText w:val=""/>
+      <w:lvlJc w:val="left"/>
+      <w:pPr>
+        <w:ind w:left="2880" w:hanging="360"/>
+      </w:pPr>
+      <w:rPr>
+        <w:rFonts w:ascii="Symbol" w:hAnsi="Symbol" w:hint="default"/>
+      </w:rPr>
+    </w:lvl>
+    <w:lvl w:ilvl="4" w:tplc="04090003" w:tentative="1">
+      <w:start w:val="1"/>
+      <w:numFmt w:val="bullet"/>
+      <w:lvlText w:val="o"/>
+      <w:lvlJc w:val="left"/>
+      <w:pPr>
+        <w:ind w:left="3600" w:hanging="360"/>
+      </w:pPr>
+      <w:rPr>
+        <w:rFonts w:ascii="Courier New" w:hAnsi="Courier New" w:cs="Courier New" w:hint="default"/>
+      </w:rPr>
+    </w:lvl>
+    <w:lvl w:ilvl="5" w:tplc="04090005" w:tentative="1">
+      <w:start w:val="1"/>
+      <w:numFmt w:val="bullet"/>
+      <w:lvlText w:val=""/>
+      <w:lvlJc w:val="left"/>
+      <w:pPr>
+        <w:ind w:left="4320" w:hanging="360"/>
+      </w:pPr>
+      <w:rPr>
+        <w:rFonts w:ascii="Wingdings" w:hAnsi="Wingdings" w:hint="default"/>
+      </w:rPr>
+    </w:lvl>
+    <w:lvl w:ilvl="6" w:tplc="04090001" w:tentative="1">
+      <w:start w:val="1"/>
+      <w:numFmt w:val="bullet"/>
+      <w:lvlText w:val=""/>
+      <w:lvlJc w:val="left"/>
+      <w:pPr>
+        <w:ind w:left="5040" w:hanging="360"/>
+      </w:pPr>
+      <w:rPr>
+        <w:rFonts w:ascii="Symbol" w:hAnsi="Symbol" w:hint="default"/>
+      </w:rPr>
+    </w:lvl>
+    <w:lvl w:ilvl="7" w:tplc="04090003" w:tentative="1">
+      <w:start w:val="1"/>
+      <w:numFmt w:val="bullet"/>
+      <w:lvlText w:val="o"/>
+      <w:lvlJc w:val="left"/>
+      <w:pPr>
+        <w:ind w:left="5760" w:hanging="360"/>
+      </w:pPr>
+      <w:rPr>
+        <w:rFonts w:ascii="Courier New" w:hAnsi="Courier New" w:cs="Courier New" w:hint="default"/>
+      </w:rPr>
+    </w:lvl>
+    <w:lvl w:ilvl="8" w:tplc="04090005" w:tentative="1">
+      <w:start w:val="1"/>
+      <w:numFmt w:val="bullet"/>
+      <w:lvlText w:val=""/>
+      <w:lvlJc w:val="left"/>
+      <w:pPr>
+        <w:ind w:left="6480" w:hanging="360"/>
+      </w:pPr>
+      <w:rPr>
+        <w:rFonts w:ascii="Wingdings" w:hAnsi="Wingdings" w:hint="default"/>
+      </w:rPr>
+    </w:lvl>
+  </w:abstractNum>
+  <w:abstractNum w:abstractNumId="74">
     <w:nsid w:val="45D00C09"/>
     <w:multiLevelType w:val="hybridMultilevel"/>
     <w:tmpl w:val="CC660646"/>
@@ -38444,7 +39117,7 @@
       </w:rPr>
     </w:lvl>
   </w:abstractNum>
-  <w:abstractNum w:abstractNumId="74">
+  <w:abstractNum w:abstractNumId="75">
     <w:nsid w:val="465160F5"/>
     <w:multiLevelType w:val="hybridMultilevel"/>
     <w:tmpl w:val="E5185360"/>
@@ -38530,7 +39203,7 @@
       </w:pPr>
     </w:lvl>
   </w:abstractNum>
-  <w:abstractNum w:abstractNumId="75">
+  <w:abstractNum w:abstractNumId="76">
     <w:nsid w:val="479F58C2"/>
     <w:multiLevelType w:val="hybridMultilevel"/>
     <w:tmpl w:val="C596A322"/>
@@ -38643,7 +39316,7 @@
       </w:rPr>
     </w:lvl>
   </w:abstractNum>
-  <w:abstractNum w:abstractNumId="76">
+  <w:abstractNum w:abstractNumId="77">
     <w:nsid w:val="484B2F9D"/>
     <w:multiLevelType w:val="hybridMultilevel"/>
     <w:tmpl w:val="A080E720"/>
@@ -38756,7 +39429,7 @@
       </w:rPr>
     </w:lvl>
   </w:abstractNum>
-  <w:abstractNum w:abstractNumId="77">
+  <w:abstractNum w:abstractNumId="78">
     <w:nsid w:val="4AC8147D"/>
     <w:multiLevelType w:val="hybridMultilevel"/>
     <w:tmpl w:val="44E8CDD8"/>
@@ -38842,7 +39515,7 @@
       </w:pPr>
     </w:lvl>
   </w:abstractNum>
-  <w:abstractNum w:abstractNumId="78">
+  <w:abstractNum w:abstractNumId="79">
     <w:nsid w:val="4CD30BB3"/>
     <w:multiLevelType w:val="hybridMultilevel"/>
     <w:tmpl w:val="0106C0A4"/>
@@ -38928,7 +39601,7 @@
       </w:pPr>
     </w:lvl>
   </w:abstractNum>
-  <w:abstractNum w:abstractNumId="79">
+  <w:abstractNum w:abstractNumId="80">
     <w:nsid w:val="4D6D096A"/>
     <w:multiLevelType w:val="hybridMultilevel"/>
     <w:tmpl w:val="B6021B1E"/>
@@ -39041,7 +39714,7 @@
       </w:rPr>
     </w:lvl>
   </w:abstractNum>
-  <w:abstractNum w:abstractNumId="80">
+  <w:abstractNum w:abstractNumId="81">
     <w:nsid w:val="4E0B3A04"/>
     <w:multiLevelType w:val="hybridMultilevel"/>
     <w:tmpl w:val="C6A890E0"/>
@@ -39154,7 +39827,7 @@
       </w:rPr>
     </w:lvl>
   </w:abstractNum>
-  <w:abstractNum w:abstractNumId="81">
+  <w:abstractNum w:abstractNumId="82">
     <w:nsid w:val="4EB70B02"/>
     <w:multiLevelType w:val="hybridMultilevel"/>
     <w:tmpl w:val="FAC29222"/>
@@ -39267,7 +39940,7 @@
       </w:rPr>
     </w:lvl>
   </w:abstractNum>
-  <w:abstractNum w:abstractNumId="82">
+  <w:abstractNum w:abstractNumId="83">
     <w:nsid w:val="4F7F130F"/>
     <w:multiLevelType w:val="hybridMultilevel"/>
     <w:tmpl w:val="D48485EE"/>
@@ -39380,7 +40053,7 @@
       </w:rPr>
     </w:lvl>
   </w:abstractNum>
-  <w:abstractNum w:abstractNumId="83">
+  <w:abstractNum w:abstractNumId="84">
     <w:nsid w:val="50771BBB"/>
     <w:multiLevelType w:val="hybridMultilevel"/>
     <w:tmpl w:val="1068B520"/>
@@ -39493,7 +40166,7 @@
       </w:rPr>
     </w:lvl>
   </w:abstractNum>
-  <w:abstractNum w:abstractNumId="84">
+  <w:abstractNum w:abstractNumId="85">
     <w:nsid w:val="50F6357E"/>
     <w:multiLevelType w:val="hybridMultilevel"/>
     <w:tmpl w:val="BF1048AA"/>
@@ -39606,7 +40279,7 @@
       </w:rPr>
     </w:lvl>
   </w:abstractNum>
-  <w:abstractNum w:abstractNumId="85">
+  <w:abstractNum w:abstractNumId="86">
     <w:nsid w:val="5259572A"/>
     <w:multiLevelType w:val="hybridMultilevel"/>
     <w:tmpl w:val="72C8EA24"/>
@@ -39719,7 +40392,7 @@
       </w:rPr>
     </w:lvl>
   </w:abstractNum>
-  <w:abstractNum w:abstractNumId="86">
+  <w:abstractNum w:abstractNumId="87">
     <w:nsid w:val="52B54256"/>
     <w:multiLevelType w:val="hybridMultilevel"/>
     <w:tmpl w:val="4464146A"/>
@@ -39832,7 +40505,7 @@
       </w:rPr>
     </w:lvl>
   </w:abstractNum>
-  <w:abstractNum w:abstractNumId="87">
+  <w:abstractNum w:abstractNumId="88">
     <w:nsid w:val="54771ECD"/>
     <w:multiLevelType w:val="hybridMultilevel"/>
     <w:tmpl w:val="971ED7CA"/>
@@ -39945,7 +40618,7 @@
       </w:rPr>
     </w:lvl>
   </w:abstractNum>
-  <w:abstractNum w:abstractNumId="88">
+  <w:abstractNum w:abstractNumId="89">
     <w:nsid w:val="55DE6DF8"/>
     <w:multiLevelType w:val="hybridMultilevel"/>
     <w:tmpl w:val="2D22F548"/>
@@ -39961,7 +40634,7 @@
         <w:rFonts w:ascii="Symbol" w:hAnsi="Symbol" w:hint="default"/>
       </w:rPr>
     </w:lvl>
-    <w:lvl w:ilvl="1" w:tplc="04090003" w:tentative="1">
+    <w:lvl w:ilvl="1" w:tplc="04090003">
       <w:start w:val="1"/>
       <w:numFmt w:val="bullet"/>
       <w:lvlText w:val="o"/>
@@ -40058,7 +40731,7 @@
       </w:rPr>
     </w:lvl>
   </w:abstractNum>
-  <w:abstractNum w:abstractNumId="89">
+  <w:abstractNum w:abstractNumId="90">
     <w:nsid w:val="55E33382"/>
     <w:multiLevelType w:val="hybridMultilevel"/>
     <w:tmpl w:val="5FAA6D2C"/>
@@ -40171,7 +40844,7 @@
       </w:rPr>
     </w:lvl>
   </w:abstractNum>
-  <w:abstractNum w:abstractNumId="90">
+  <w:abstractNum w:abstractNumId="91">
     <w:nsid w:val="56122CA2"/>
     <w:multiLevelType w:val="hybridMultilevel"/>
     <w:tmpl w:val="E3B637EE"/>
@@ -40284,7 +40957,7 @@
       </w:rPr>
     </w:lvl>
   </w:abstractNum>
-  <w:abstractNum w:abstractNumId="91">
+  <w:abstractNum w:abstractNumId="92">
     <w:nsid w:val="57981F6E"/>
     <w:multiLevelType w:val="hybridMultilevel"/>
     <w:tmpl w:val="FE22107A"/>
@@ -40397,7 +41070,7 @@
       </w:rPr>
     </w:lvl>
   </w:abstractNum>
-  <w:abstractNum w:abstractNumId="92">
+  <w:abstractNum w:abstractNumId="93">
     <w:nsid w:val="58335FF4"/>
     <w:multiLevelType w:val="hybridMultilevel"/>
     <w:tmpl w:val="C8A4B996"/>
@@ -40510,7 +41183,7 @@
       </w:rPr>
     </w:lvl>
   </w:abstractNum>
-  <w:abstractNum w:abstractNumId="93">
+  <w:abstractNum w:abstractNumId="94">
     <w:nsid w:val="58A02926"/>
     <w:multiLevelType w:val="hybridMultilevel"/>
     <w:tmpl w:val="ADE48DAC"/>
@@ -40596,7 +41269,7 @@
       </w:pPr>
     </w:lvl>
   </w:abstractNum>
-  <w:abstractNum w:abstractNumId="94">
+  <w:abstractNum w:abstractNumId="95">
     <w:nsid w:val="59276693"/>
     <w:multiLevelType w:val="hybridMultilevel"/>
     <w:tmpl w:val="C116115E"/>
@@ -40709,7 +41382,7 @@
       </w:rPr>
     </w:lvl>
   </w:abstractNum>
-  <w:abstractNum w:abstractNumId="95">
+  <w:abstractNum w:abstractNumId="96">
     <w:nsid w:val="5A496A6D"/>
     <w:multiLevelType w:val="hybridMultilevel"/>
     <w:tmpl w:val="2C588B24"/>
@@ -40795,7 +41468,7 @@
       </w:pPr>
     </w:lvl>
   </w:abstractNum>
-  <w:abstractNum w:abstractNumId="96">
+  <w:abstractNum w:abstractNumId="97">
     <w:nsid w:val="5B01794E"/>
     <w:multiLevelType w:val="hybridMultilevel"/>
     <w:tmpl w:val="FE3CE8DC"/>
@@ -40908,7 +41581,7 @@
       </w:rPr>
     </w:lvl>
   </w:abstractNum>
-  <w:abstractNum w:abstractNumId="97">
+  <w:abstractNum w:abstractNumId="98">
     <w:nsid w:val="5BD37EBF"/>
     <w:multiLevelType w:val="hybridMultilevel"/>
     <w:tmpl w:val="7548CBFA"/>
@@ -41021,7 +41694,7 @@
       </w:rPr>
     </w:lvl>
   </w:abstractNum>
-  <w:abstractNum w:abstractNumId="98">
+  <w:abstractNum w:abstractNumId="99">
     <w:nsid w:val="5CAF7F23"/>
     <w:multiLevelType w:val="hybridMultilevel"/>
     <w:tmpl w:val="7E86421C"/>
@@ -41134,7 +41807,7 @@
       </w:rPr>
     </w:lvl>
   </w:abstractNum>
-  <w:abstractNum w:abstractNumId="99">
+  <w:abstractNum w:abstractNumId="100">
     <w:nsid w:val="5D8627C4"/>
     <w:multiLevelType w:val="hybridMultilevel"/>
     <w:tmpl w:val="7278FBE8"/>
@@ -41247,7 +41920,7 @@
       </w:rPr>
     </w:lvl>
   </w:abstractNum>
-  <w:abstractNum w:abstractNumId="100">
+  <w:abstractNum w:abstractNumId="101">
     <w:nsid w:val="5F016C85"/>
     <w:multiLevelType w:val="hybridMultilevel"/>
     <w:tmpl w:val="7BD8820E"/>
@@ -41333,7 +42006,7 @@
       </w:pPr>
     </w:lvl>
   </w:abstractNum>
-  <w:abstractNum w:abstractNumId="101">
+  <w:abstractNum w:abstractNumId="102">
     <w:nsid w:val="5F9F2F80"/>
     <w:multiLevelType w:val="hybridMultilevel"/>
     <w:tmpl w:val="22100F82"/>
@@ -41446,7 +42119,7 @@
       </w:rPr>
     </w:lvl>
   </w:abstractNum>
-  <w:abstractNum w:abstractNumId="102">
+  <w:abstractNum w:abstractNumId="103">
     <w:nsid w:val="5FF925C1"/>
     <w:multiLevelType w:val="hybridMultilevel"/>
     <w:tmpl w:val="0BE6E57C"/>
@@ -41559,7 +42232,7 @@
       </w:rPr>
     </w:lvl>
   </w:abstractNum>
-  <w:abstractNum w:abstractNumId="103">
+  <w:abstractNum w:abstractNumId="104">
     <w:nsid w:val="60155F02"/>
     <w:multiLevelType w:val="hybridMultilevel"/>
     <w:tmpl w:val="0E94BAFA"/>
@@ -41672,7 +42345,7 @@
       </w:rPr>
     </w:lvl>
   </w:abstractNum>
-  <w:abstractNum w:abstractNumId="104">
+  <w:abstractNum w:abstractNumId="105">
     <w:nsid w:val="60817ADC"/>
     <w:multiLevelType w:val="hybridMultilevel"/>
     <w:tmpl w:val="21AAFD2C"/>
@@ -41785,7 +42458,7 @@
       </w:rPr>
     </w:lvl>
   </w:abstractNum>
-  <w:abstractNum w:abstractNumId="105">
+  <w:abstractNum w:abstractNumId="106">
     <w:nsid w:val="64794762"/>
     <w:multiLevelType w:val="hybridMultilevel"/>
     <w:tmpl w:val="58181D28"/>
@@ -41898,7 +42571,7 @@
       </w:rPr>
     </w:lvl>
   </w:abstractNum>
-  <w:abstractNum w:abstractNumId="106">
+  <w:abstractNum w:abstractNumId="107">
     <w:nsid w:val="64AB33B8"/>
     <w:multiLevelType w:val="hybridMultilevel"/>
     <w:tmpl w:val="AF361D02"/>
@@ -42011,7 +42684,7 @@
       </w:rPr>
     </w:lvl>
   </w:abstractNum>
-  <w:abstractNum w:abstractNumId="107">
+  <w:abstractNum w:abstractNumId="108">
     <w:nsid w:val="67074D52"/>
     <w:multiLevelType w:val="hybridMultilevel"/>
     <w:tmpl w:val="FA647E4A"/>
@@ -42124,7 +42797,7 @@
       </w:rPr>
     </w:lvl>
   </w:abstractNum>
-  <w:abstractNum w:abstractNumId="108">
+  <w:abstractNum w:abstractNumId="109">
     <w:nsid w:val="68EE388E"/>
     <w:multiLevelType w:val="hybridMultilevel"/>
     <w:tmpl w:val="A0EE617A"/>
@@ -42237,7 +42910,7 @@
       </w:rPr>
     </w:lvl>
   </w:abstractNum>
-  <w:abstractNum w:abstractNumId="109">
+  <w:abstractNum w:abstractNumId="110">
     <w:nsid w:val="6D0A6BD9"/>
     <w:multiLevelType w:val="hybridMultilevel"/>
     <w:tmpl w:val="8840663C"/>
@@ -42350,7 +43023,7 @@
       </w:rPr>
     </w:lvl>
   </w:abstractNum>
-  <w:abstractNum w:abstractNumId="110">
+  <w:abstractNum w:abstractNumId="111">
     <w:nsid w:val="6D3C5DD6"/>
     <w:multiLevelType w:val="hybridMultilevel"/>
     <w:tmpl w:val="3A067E12"/>
@@ -42463,7 +43136,7 @@
       </w:rPr>
     </w:lvl>
   </w:abstractNum>
-  <w:abstractNum w:abstractNumId="111">
+  <w:abstractNum w:abstractNumId="112">
     <w:nsid w:val="6DDD1270"/>
     <w:multiLevelType w:val="hybridMultilevel"/>
     <w:tmpl w:val="E8AC9992"/>
@@ -42576,7 +43249,7 @@
       </w:rPr>
     </w:lvl>
   </w:abstractNum>
-  <w:abstractNum w:abstractNumId="112">
+  <w:abstractNum w:abstractNumId="113">
     <w:nsid w:val="6F667B90"/>
     <w:multiLevelType w:val="hybridMultilevel"/>
     <w:tmpl w:val="293AE75C"/>
@@ -42689,7 +43362,7 @@
       </w:rPr>
     </w:lvl>
   </w:abstractNum>
-  <w:abstractNum w:abstractNumId="113">
+  <w:abstractNum w:abstractNumId="114">
     <w:nsid w:val="70C9177F"/>
     <w:multiLevelType w:val="hybridMultilevel"/>
     <w:tmpl w:val="E254667C"/>
@@ -42802,7 +43475,7 @@
       </w:rPr>
     </w:lvl>
   </w:abstractNum>
-  <w:abstractNum w:abstractNumId="114">
+  <w:abstractNum w:abstractNumId="115">
     <w:nsid w:val="71412003"/>
     <w:multiLevelType w:val="hybridMultilevel"/>
     <w:tmpl w:val="9C829E9C"/>
@@ -42915,7 +43588,7 @@
       </w:rPr>
     </w:lvl>
   </w:abstractNum>
-  <w:abstractNum w:abstractNumId="115">
+  <w:abstractNum w:abstractNumId="116">
     <w:nsid w:val="73A95E2F"/>
     <w:multiLevelType w:val="hybridMultilevel"/>
     <w:tmpl w:val="ECC8588A"/>
@@ -43028,7 +43701,7 @@
       </w:rPr>
     </w:lvl>
   </w:abstractNum>
-  <w:abstractNum w:abstractNumId="116">
+  <w:abstractNum w:abstractNumId="117">
     <w:nsid w:val="74C57F0F"/>
     <w:multiLevelType w:val="hybridMultilevel"/>
     <w:tmpl w:val="57E667E8"/>
@@ -43141,7 +43814,7 @@
       </w:rPr>
     </w:lvl>
   </w:abstractNum>
-  <w:abstractNum w:abstractNumId="117">
+  <w:abstractNum w:abstractNumId="118">
     <w:nsid w:val="75AB0417"/>
     <w:multiLevelType w:val="hybridMultilevel"/>
     <w:tmpl w:val="2FF65A0E"/>
@@ -43254,7 +43927,7 @@
       </w:rPr>
     </w:lvl>
   </w:abstractNum>
-  <w:abstractNum w:abstractNumId="118">
+  <w:abstractNum w:abstractNumId="119">
     <w:nsid w:val="75CA1A84"/>
     <w:multiLevelType w:val="hybridMultilevel"/>
     <w:tmpl w:val="E4C4B1E8"/>
@@ -43367,7 +44040,7 @@
       </w:rPr>
     </w:lvl>
   </w:abstractNum>
-  <w:abstractNum w:abstractNumId="119">
+  <w:abstractNum w:abstractNumId="120">
     <w:nsid w:val="76696C36"/>
     <w:multiLevelType w:val="hybridMultilevel"/>
     <w:tmpl w:val="278A2DF6"/>
@@ -43480,7 +44153,7 @@
       </w:rPr>
     </w:lvl>
   </w:abstractNum>
-  <w:abstractNum w:abstractNumId="120">
+  <w:abstractNum w:abstractNumId="121">
     <w:nsid w:val="77B534A4"/>
     <w:multiLevelType w:val="hybridMultilevel"/>
     <w:tmpl w:val="8DCC597E"/>
@@ -43593,7 +44266,7 @@
       </w:rPr>
     </w:lvl>
   </w:abstractNum>
-  <w:abstractNum w:abstractNumId="121">
+  <w:abstractNum w:abstractNumId="122">
     <w:nsid w:val="781F7D49"/>
     <w:multiLevelType w:val="hybridMultilevel"/>
     <w:tmpl w:val="3B28DB0E"/>
@@ -43706,7 +44379,7 @@
       </w:rPr>
     </w:lvl>
   </w:abstractNum>
-  <w:abstractNum w:abstractNumId="122">
+  <w:abstractNum w:abstractNumId="123">
     <w:nsid w:val="7926747D"/>
     <w:multiLevelType w:val="hybridMultilevel"/>
     <w:tmpl w:val="4226F6F6"/>
@@ -43819,7 +44492,7 @@
       </w:rPr>
     </w:lvl>
   </w:abstractNum>
-  <w:abstractNum w:abstractNumId="123">
+  <w:abstractNum w:abstractNumId="124">
     <w:nsid w:val="793420B1"/>
     <w:multiLevelType w:val="hybridMultilevel"/>
     <w:tmpl w:val="D9540E4E"/>
@@ -43932,7 +44605,7 @@
       </w:rPr>
     </w:lvl>
   </w:abstractNum>
-  <w:abstractNum w:abstractNumId="124">
+  <w:abstractNum w:abstractNumId="125">
     <w:nsid w:val="7B1D4DA1"/>
     <w:multiLevelType w:val="hybridMultilevel"/>
     <w:tmpl w:val="B32AE4BA"/>
@@ -44018,7 +44691,7 @@
       </w:pPr>
     </w:lvl>
   </w:abstractNum>
-  <w:abstractNum w:abstractNumId="125">
+  <w:abstractNum w:abstractNumId="126">
     <w:nsid w:val="7C162B99"/>
     <w:multiLevelType w:val="hybridMultilevel"/>
     <w:tmpl w:val="7BF840DA"/>
@@ -44131,7 +44804,7 @@
       </w:rPr>
     </w:lvl>
   </w:abstractNum>
-  <w:abstractNum w:abstractNumId="126">
+  <w:abstractNum w:abstractNumId="127">
     <w:nsid w:val="7EF26473"/>
     <w:multiLevelType w:val="hybridMultilevel"/>
     <w:tmpl w:val="B21EDE22"/>
@@ -44244,7 +44917,7 @@
       </w:rPr>
     </w:lvl>
   </w:abstractNum>
-  <w:abstractNum w:abstractNumId="127">
+  <w:abstractNum w:abstractNumId="128">
     <w:nsid w:val="7FE25DAB"/>
     <w:multiLevelType w:val="hybridMultilevel"/>
     <w:tmpl w:val="7CE62A9C"/>
@@ -44334,13 +45007,13 @@
     <w:abstractNumId w:val="23"/>
   </w:num>
   <w:num w:numId="2">
-    <w:abstractNumId w:val="114"/>
+    <w:abstractNumId w:val="115"/>
   </w:num>
   <w:num w:numId="3">
     <w:abstractNumId w:val="16"/>
   </w:num>
   <w:num w:numId="4">
-    <w:abstractNumId w:val="85"/>
+    <w:abstractNumId w:val="86"/>
   </w:num>
   <w:num w:numId="5">
     <w:abstractNumId w:val="19"/>
@@ -44358,10 +45031,10 @@
     <w:abstractNumId w:val="15"/>
   </w:num>
   <w:num w:numId="10">
-    <w:abstractNumId w:val="94"/>
+    <w:abstractNumId w:val="95"/>
   </w:num>
   <w:num w:numId="11">
-    <w:abstractNumId w:val="111"/>
+    <w:abstractNumId w:val="112"/>
   </w:num>
   <w:num w:numId="12">
     <w:abstractNumId w:val="17"/>
@@ -44370,19 +45043,19 @@
     <w:abstractNumId w:val="38"/>
   </w:num>
   <w:num w:numId="14">
-    <w:abstractNumId w:val="100"/>
+    <w:abstractNumId w:val="101"/>
   </w:num>
   <w:num w:numId="15">
     <w:abstractNumId w:val="40"/>
   </w:num>
   <w:num w:numId="16">
-    <w:abstractNumId w:val="110"/>
+    <w:abstractNumId w:val="111"/>
   </w:num>
   <w:num w:numId="17">
-    <w:abstractNumId w:val="79"/>
+    <w:abstractNumId w:val="80"/>
   </w:num>
   <w:num w:numId="18">
-    <w:abstractNumId w:val="103"/>
+    <w:abstractNumId w:val="104"/>
   </w:num>
   <w:num w:numId="19">
     <w:abstractNumId w:val="3"/>
@@ -44394,7 +45067,7 @@
     <w:abstractNumId w:val="45"/>
   </w:num>
   <w:num w:numId="22">
-    <w:abstractNumId w:val="73"/>
+    <w:abstractNumId w:val="74"/>
   </w:num>
   <w:num w:numId="23">
     <w:abstractNumId w:val="56"/>
@@ -44403,34 +45076,34 @@
     <w:abstractNumId w:val="61"/>
   </w:num>
   <w:num w:numId="25">
-    <w:abstractNumId w:val="104"/>
+    <w:abstractNumId w:val="105"/>
   </w:num>
   <w:num w:numId="26">
     <w:abstractNumId w:val="64"/>
   </w:num>
   <w:num w:numId="27">
-    <w:abstractNumId w:val="116"/>
+    <w:abstractNumId w:val="117"/>
   </w:num>
   <w:num w:numId="28">
-    <w:abstractNumId w:val="76"/>
+    <w:abstractNumId w:val="77"/>
   </w:num>
   <w:num w:numId="29">
-    <w:abstractNumId w:val="126"/>
+    <w:abstractNumId w:val="127"/>
   </w:num>
   <w:num w:numId="30">
     <w:abstractNumId w:val="34"/>
   </w:num>
   <w:num w:numId="31">
-    <w:abstractNumId w:val="95"/>
+    <w:abstractNumId w:val="96"/>
   </w:num>
   <w:num w:numId="32">
-    <w:abstractNumId w:val="92"/>
+    <w:abstractNumId w:val="93"/>
   </w:num>
   <w:num w:numId="33">
     <w:abstractNumId w:val="66"/>
   </w:num>
   <w:num w:numId="34">
-    <w:abstractNumId w:val="112"/>
+    <w:abstractNumId w:val="113"/>
   </w:num>
   <w:num w:numId="35">
     <w:abstractNumId w:val="2"/>
@@ -44439,7 +45112,7 @@
     <w:abstractNumId w:val="42"/>
   </w:num>
   <w:num w:numId="37">
-    <w:abstractNumId w:val="97"/>
+    <w:abstractNumId w:val="98"/>
   </w:num>
   <w:num w:numId="38">
     <w:abstractNumId w:val="44"/>
@@ -44448,25 +45121,25 @@
     <w:abstractNumId w:val="43"/>
   </w:num>
   <w:num w:numId="40">
-    <w:abstractNumId w:val="105"/>
+    <w:abstractNumId w:val="106"/>
   </w:num>
   <w:num w:numId="41">
     <w:abstractNumId w:val="8"/>
   </w:num>
   <w:num w:numId="42">
-    <w:abstractNumId w:val="125"/>
+    <w:abstractNumId w:val="126"/>
   </w:num>
   <w:num w:numId="43">
-    <w:abstractNumId w:val="91"/>
+    <w:abstractNumId w:val="92"/>
   </w:num>
   <w:num w:numId="44">
-    <w:abstractNumId w:val="118"/>
+    <w:abstractNumId w:val="119"/>
   </w:num>
   <w:num w:numId="45">
     <w:abstractNumId w:val="69"/>
   </w:num>
   <w:num w:numId="46">
-    <w:abstractNumId w:val="124"/>
+    <w:abstractNumId w:val="125"/>
   </w:num>
   <w:num w:numId="47">
     <w:abstractNumId w:val="4"/>
@@ -44481,7 +45154,7 @@
     <w:abstractNumId w:val="32"/>
   </w:num>
   <w:num w:numId="51">
-    <w:abstractNumId w:val="90"/>
+    <w:abstractNumId w:val="91"/>
   </w:num>
   <w:num w:numId="52">
     <w:abstractNumId w:val="62"/>
@@ -44493,7 +45166,7 @@
     <w:abstractNumId w:val="47"/>
   </w:num>
   <w:num w:numId="55">
-    <w:abstractNumId w:val="117"/>
+    <w:abstractNumId w:val="118"/>
   </w:num>
   <w:num w:numId="56">
     <w:abstractNumId w:val="31"/>
@@ -44505,10 +45178,10 @@
     <w:abstractNumId w:val="53"/>
   </w:num>
   <w:num w:numId="59">
-    <w:abstractNumId w:val="119"/>
+    <w:abstractNumId w:val="120"/>
   </w:num>
   <w:num w:numId="60">
-    <w:abstractNumId w:val="77"/>
+    <w:abstractNumId w:val="78"/>
   </w:num>
   <w:num w:numId="61">
     <w:abstractNumId w:val="30"/>
@@ -44526,28 +45199,28 @@
     <w:abstractNumId w:val="20"/>
   </w:num>
   <w:num w:numId="66">
-    <w:abstractNumId w:val="89"/>
+    <w:abstractNumId w:val="90"/>
   </w:num>
   <w:num w:numId="67">
-    <w:abstractNumId w:val="74"/>
+    <w:abstractNumId w:val="75"/>
   </w:num>
   <w:num w:numId="68">
     <w:abstractNumId w:val="28"/>
   </w:num>
   <w:num w:numId="69">
-    <w:abstractNumId w:val="83"/>
+    <w:abstractNumId w:val="84"/>
   </w:num>
   <w:num w:numId="70">
     <w:abstractNumId w:val="6"/>
   </w:num>
   <w:num w:numId="71">
-    <w:abstractNumId w:val="82"/>
+    <w:abstractNumId w:val="83"/>
   </w:num>
   <w:num w:numId="72">
     <w:abstractNumId w:val="50"/>
   </w:num>
   <w:num w:numId="73">
-    <w:abstractNumId w:val="108"/>
+    <w:abstractNumId w:val="109"/>
   </w:num>
   <w:num w:numId="74">
     <w:abstractNumId w:val="12"/>
@@ -44559,31 +45232,31 @@
     <w:abstractNumId w:val="1"/>
   </w:num>
   <w:num w:numId="77">
-    <w:abstractNumId w:val="80"/>
+    <w:abstractNumId w:val="81"/>
   </w:num>
   <w:num w:numId="78">
-    <w:abstractNumId w:val="86"/>
+    <w:abstractNumId w:val="87"/>
   </w:num>
   <w:num w:numId="79">
     <w:abstractNumId w:val="0"/>
   </w:num>
   <w:num w:numId="80">
-    <w:abstractNumId w:val="106"/>
+    <w:abstractNumId w:val="107"/>
   </w:num>
   <w:num w:numId="81">
-    <w:abstractNumId w:val="81"/>
+    <w:abstractNumId w:val="82"/>
   </w:num>
   <w:num w:numId="82">
-    <w:abstractNumId w:val="109"/>
+    <w:abstractNumId w:val="110"/>
   </w:num>
   <w:num w:numId="83">
     <w:abstractNumId w:val="13"/>
   </w:num>
   <w:num w:numId="84">
-    <w:abstractNumId w:val="87"/>
+    <w:abstractNumId w:val="88"/>
   </w:num>
   <w:num w:numId="85">
-    <w:abstractNumId w:val="101"/>
+    <w:abstractNumId w:val="102"/>
   </w:num>
   <w:num w:numId="86">
     <w:abstractNumId w:val="41"/>
@@ -44595,31 +45268,31 @@
     <w:abstractNumId w:val="60"/>
   </w:num>
   <w:num w:numId="89">
-    <w:abstractNumId w:val="107"/>
+    <w:abstractNumId w:val="108"/>
   </w:num>
   <w:num w:numId="90">
-    <w:abstractNumId w:val="99"/>
+    <w:abstractNumId w:val="100"/>
   </w:num>
   <w:num w:numId="91">
-    <w:abstractNumId w:val="127"/>
+    <w:abstractNumId w:val="128"/>
   </w:num>
   <w:num w:numId="92">
     <w:abstractNumId w:val="54"/>
   </w:num>
   <w:num w:numId="93">
-    <w:abstractNumId w:val="102"/>
+    <w:abstractNumId w:val="103"/>
   </w:num>
   <w:num w:numId="94">
     <w:abstractNumId w:val="35"/>
   </w:num>
   <w:num w:numId="95">
-    <w:abstractNumId w:val="113"/>
+    <w:abstractNumId w:val="114"/>
   </w:num>
   <w:num w:numId="96">
     <w:abstractNumId w:val="18"/>
   </w:num>
   <w:num w:numId="97">
-    <w:abstractNumId w:val="121"/>
+    <w:abstractNumId w:val="122"/>
   </w:num>
   <w:num w:numId="98">
     <w:abstractNumId w:val="5"/>
@@ -44628,10 +45301,10 @@
     <w:abstractNumId w:val="48"/>
   </w:num>
   <w:num w:numId="100">
-    <w:abstractNumId w:val="122"/>
+    <w:abstractNumId w:val="123"/>
   </w:num>
   <w:num w:numId="101">
-    <w:abstractNumId w:val="78"/>
+    <w:abstractNumId w:val="79"/>
   </w:num>
   <w:num w:numId="102">
     <w:abstractNumId w:val="59"/>
@@ -44640,7 +45313,7 @@
     <w:abstractNumId w:val="37"/>
   </w:num>
   <w:num w:numId="104">
-    <w:abstractNumId w:val="98"/>
+    <w:abstractNumId w:val="99"/>
   </w:num>
   <w:num w:numId="105">
     <w:abstractNumId w:val="52"/>
@@ -44652,25 +45325,25 @@
     <w:abstractNumId w:val="10"/>
   </w:num>
   <w:num w:numId="108">
-    <w:abstractNumId w:val="115"/>
+    <w:abstractNumId w:val="116"/>
   </w:num>
   <w:num w:numId="109">
-    <w:abstractNumId w:val="93"/>
+    <w:abstractNumId w:val="94"/>
   </w:num>
   <w:num w:numId="110">
     <w:abstractNumId w:val="57"/>
   </w:num>
   <w:num w:numId="111">
-    <w:abstractNumId w:val="123"/>
+    <w:abstractNumId w:val="124"/>
   </w:num>
   <w:num w:numId="112">
     <w:abstractNumId w:val="49"/>
   </w:num>
   <w:num w:numId="113">
-    <w:abstractNumId w:val="75"/>
+    <w:abstractNumId w:val="76"/>
   </w:num>
   <w:num w:numId="114">
-    <w:abstractNumId w:val="96"/>
+    <w:abstractNumId w:val="97"/>
   </w:num>
   <w:num w:numId="115">
     <w:abstractNumId w:val="36"/>
@@ -44682,7 +45355,7 @@
     <w:abstractNumId w:val="67"/>
   </w:num>
   <w:num w:numId="118">
-    <w:abstractNumId w:val="120"/>
+    <w:abstractNumId w:val="121"/>
   </w:num>
   <w:num w:numId="119">
     <w:abstractNumId w:val="33"/>
@@ -44691,7 +45364,7 @@
     <w:abstractNumId w:val="71"/>
   </w:num>
   <w:num w:numId="121">
-    <w:abstractNumId w:val="84"/>
+    <w:abstractNumId w:val="85"/>
   </w:num>
   <w:num w:numId="122">
     <w:abstractNumId w:val="63"/>
@@ -44712,7 +45385,10 @@
     <w:abstractNumId w:val="39"/>
   </w:num>
   <w:num w:numId="128">
-    <w:abstractNumId w:val="88"/>
+    <w:abstractNumId w:val="89"/>
+  </w:num>
+  <w:num w:numId="129">
+    <w:abstractNumId w:val="73"/>
   </w:num>
   <w:numIdMacAtCleanup w:val="123"/>
 </w:numbering>

</xml_diff>

<commit_message>
Notes on Kleinbaum et. al. (2014) chapter 22
</commit_message>
<xml_diff>
--- a/Notes/KleinbaumKupperNizamRosenberg_2014_Applied-Regression-Analysis.docx
+++ b/Notes/KleinbaumKupperNizamRosenberg_2014_Applied-Regression-Analysis.docx
@@ -29524,8 +29524,6 @@
       <w:pPr>
         <w:spacing w:after="0" w:line="240" w:lineRule="auto"/>
       </w:pPr>
-      <w:bookmarkStart w:id="0" w:name="_GoBack"/>
-      <w:bookmarkEnd w:id="0"/>
       <w:r>
         <w:lastRenderedPageBreak/>
         <w:t>Hypothesis Testing Using Likelihood Ratio Tests</w:t>
@@ -29847,89 +29845,1583 @@
         <w:rPr>
           <w:rFonts w:eastAsiaTheme="minorEastAsia"/>
         </w:rPr>
+        <w:t xml:space="preserve">  and -2 ln L</w:t>
+      </w:r>
+      <w:r>
+        <w:rPr>
+          <w:rFonts w:eastAsiaTheme="minorEastAsia"/>
+          <w:vertAlign w:val="subscript"/>
+        </w:rPr>
+        <w:t>F</w:t>
+      </w:r>
+      <w:r>
+        <w:rPr>
+          <w:rFonts w:eastAsiaTheme="minorEastAsia"/>
+        </w:rPr>
+        <w:t xml:space="preserve"> are log-likelihood statistics</w:t>
+      </w:r>
+    </w:p>
+    <w:p>
+      <w:pPr>
+        <w:pStyle w:val="ListParagraph"/>
+        <w:numPr>
+          <w:ilvl w:val="0"/>
+          <w:numId w:val="129"/>
+        </w:numPr>
+        <w:spacing w:after="0" w:line="240" w:lineRule="auto"/>
+      </w:pPr>
+      <w:r>
+        <w:rPr>
+          <w:rFonts w:eastAsiaTheme="minorEastAsia"/>
+        </w:rPr>
+        <w:t>Wald statistic and LR statistic are numerically close only when n is large.</w:t>
+      </w:r>
+    </w:p>
+    <w:p>
+      <w:pPr>
+        <w:pStyle w:val="ListParagraph"/>
+        <w:numPr>
+          <w:ilvl w:val="0"/>
+          <w:numId w:val="129"/>
+        </w:numPr>
+        <w:spacing w:after="0" w:line="240" w:lineRule="auto"/>
+      </w:pPr>
+      <w:r>
+        <w:rPr>
+          <w:rFonts w:eastAsiaTheme="minorEastAsia"/>
+        </w:rPr>
+        <w:t>Wald statistic influence by collinearity problems more than LR statistic</w:t>
+      </w:r>
+    </w:p>
+    <w:p>
+      <w:pPr>
+        <w:pStyle w:val="ListParagraph"/>
+        <w:numPr>
+          <w:ilvl w:val="0"/>
+          <w:numId w:val="129"/>
+        </w:numPr>
+        <w:spacing w:after="0" w:line="240" w:lineRule="auto"/>
+      </w:pPr>
+      <w:r>
+        <w:rPr>
+          <w:rFonts w:eastAsiaTheme="minorEastAsia"/>
+        </w:rPr>
+        <w:t>LR &gt; 1 indicates significance</w:t>
+      </w:r>
+    </w:p>
+    <w:p>
+      <w:pPr>
+        <w:spacing w:after="0" w:line="240" w:lineRule="auto"/>
+        <w:sectPr>
+          <w:headerReference w:type="default" r:id="rId14"/>
+          <w:pgSz w:w="12240" w:h="15840"/>
+          <w:pgMar w:top="1440" w:right="1440" w:bottom="1440" w:left="1440" w:header="720" w:footer="720" w:gutter="0"/>
+          <w:pgNumType w:start="1"/>
+          <w:cols w:space="720"/>
+          <w:docGrid w:linePitch="360"/>
+        </w:sectPr>
+      </w:pPr>
+    </w:p>
+    <w:p>
+      <w:pPr>
+        <w:spacing w:after="0" w:line="240" w:lineRule="auto"/>
+        <w:rPr>
+          <w:b/>
+        </w:rPr>
+      </w:pPr>
+      <w:r>
+        <w:rPr>
+          <w:b/>
+        </w:rPr>
+        <w:lastRenderedPageBreak/>
+        <w:t>Chapter 22: Logistic Regression Analysis</w:t>
+      </w:r>
+    </w:p>
+    <w:p>
+      <w:pPr>
+        <w:spacing w:after="0" w:line="240" w:lineRule="auto"/>
+        <w:rPr>
+          <w:u w:val="single"/>
+        </w:rPr>
+      </w:pPr>
+      <w:r>
+        <w:rPr>
+          <w:u w:val="single"/>
+        </w:rPr>
+        <w:t>Preview Questions</w:t>
+      </w:r>
+    </w:p>
+    <w:p>
+      <w:pPr>
+        <w:pStyle w:val="ListParagraph"/>
+        <w:numPr>
+          <w:ilvl w:val="0"/>
+          <w:numId w:val="130"/>
+        </w:numPr>
+        <w:spacing w:after="0" w:line="240" w:lineRule="auto"/>
+      </w:pPr>
+      <w:r>
+        <w:t>What is the logistic model?</w:t>
+      </w:r>
+    </w:p>
+    <w:p>
+      <w:pPr>
+        <w:pStyle w:val="ListParagraph"/>
+        <w:numPr>
+          <w:ilvl w:val="0"/>
+          <w:numId w:val="130"/>
+        </w:numPr>
+        <w:spacing w:after="0" w:line="240" w:lineRule="auto"/>
+      </w:pPr>
+      <w:r>
+        <w:t>What is the odds ratio?</w:t>
+      </w:r>
+    </w:p>
+    <w:p>
+      <w:pPr>
+        <w:pStyle w:val="ListParagraph"/>
+        <w:numPr>
+          <w:ilvl w:val="0"/>
+          <w:numId w:val="130"/>
+        </w:numPr>
+        <w:spacing w:after="0" w:line="240" w:lineRule="auto"/>
+      </w:pPr>
+      <w:r>
+        <w:t>How do you estimate the odds ratio using logistic regression?</w:t>
+      </w:r>
+    </w:p>
+    <w:p>
+      <w:pPr>
+        <w:pStyle w:val="ListParagraph"/>
+        <w:numPr>
+          <w:ilvl w:val="0"/>
+          <w:numId w:val="130"/>
+        </w:numPr>
+        <w:spacing w:after="0" w:line="240" w:lineRule="auto"/>
+      </w:pPr>
+      <w:r>
+        <w:t>What are the theoretical considerations regarding logistic regression?</w:t>
+      </w:r>
+    </w:p>
+    <w:p>
+      <w:pPr>
+        <w:spacing w:after="0" w:line="240" w:lineRule="auto"/>
+      </w:pPr>
+    </w:p>
+    <w:p>
+      <w:pPr>
+        <w:spacing w:after="0" w:line="240" w:lineRule="auto"/>
+        <w:rPr>
+          <w:u w:val="single"/>
+        </w:rPr>
+      </w:pPr>
+      <w:r>
+        <w:rPr>
+          <w:u w:val="single"/>
+        </w:rPr>
+        <w:t>Reading Summary</w:t>
+      </w:r>
+    </w:p>
+    <w:p>
+      <w:pPr>
+        <w:spacing w:after="0" w:line="240" w:lineRule="auto"/>
+      </w:pPr>
+      <w:r>
+        <w:t>The Logistic Model</w:t>
+      </w:r>
+    </w:p>
+    <w:p>
+      <w:pPr>
+        <w:pStyle w:val="ListParagraph"/>
+        <w:numPr>
+          <w:ilvl w:val="0"/>
+          <w:numId w:val="131"/>
+        </w:numPr>
+        <w:spacing w:after="0" w:line="240" w:lineRule="auto"/>
+      </w:pPr>
+      <w:r>
+        <w:t>Used to describe relationship of a dichotomous dependent variable to several predictor variables.</w:t>
+      </w:r>
+    </w:p>
+    <w:p>
+      <w:pPr>
+        <w:pStyle w:val="ListParagraph"/>
+        <w:numPr>
+          <w:ilvl w:val="0"/>
+          <w:numId w:val="131"/>
+        </w:numPr>
+        <w:spacing w:after="0" w:line="240" w:lineRule="auto"/>
+      </w:pPr>
+      <w:r>
+        <w:t>Dependent variable Y is normally coded as 1 or 0 for its two possible categories.</w:t>
+      </w:r>
+    </w:p>
+    <w:p>
+      <w:pPr>
+        <w:pStyle w:val="ListParagraph"/>
+        <w:numPr>
+          <w:ilvl w:val="0"/>
+          <w:numId w:val="131"/>
+        </w:numPr>
+        <w:spacing w:after="0" w:line="240" w:lineRule="auto"/>
+      </w:pPr>
+      <w:r>
+        <w:t xml:space="preserve">The expected value of Y, E(Y), is equal to the probably of Y=1, </w:t>
+      </w:r>
+      <w:proofErr w:type="spellStart"/>
+      <w:r>
+        <w:t>pr</w:t>
+      </w:r>
+      <w:proofErr w:type="spellEnd"/>
+      <w:r>
+        <w:t>(Y=1).</w:t>
+      </w:r>
+    </w:p>
+    <w:p>
+      <w:pPr>
+        <w:pStyle w:val="ListParagraph"/>
+        <w:numPr>
+          <w:ilvl w:val="1"/>
+          <w:numId w:val="131"/>
+        </w:numPr>
+        <w:spacing w:after="0" w:line="240" w:lineRule="auto"/>
+      </w:pPr>
+      <w:r>
+        <w:t xml:space="preserve">See Eq. 22.1 on p. 682 for </w:t>
+      </w:r>
+      <w:proofErr w:type="spellStart"/>
+      <w:r>
+        <w:t>pr</w:t>
+      </w:r>
+      <w:proofErr w:type="spellEnd"/>
+      <w:r>
+        <w:t>(Y=1).</w:t>
+      </w:r>
+    </w:p>
+    <w:p>
+      <w:pPr>
+        <w:pStyle w:val="ListParagraph"/>
+        <w:numPr>
+          <w:ilvl w:val="0"/>
+          <w:numId w:val="131"/>
+        </w:numPr>
+        <w:spacing w:after="0" w:line="240" w:lineRule="auto"/>
+        <w:rPr>
+          <w:rFonts w:eastAsiaTheme="minorEastAsia"/>
+        </w:rPr>
+      </w:pPr>
+      <w:r>
+        <w:t xml:space="preserve">The logistic function, f(z) = </w:t>
+      </w:r>
+      <m:oMath>
+        <m:f>
+          <m:fPr>
+            <m:ctrlPr>
+              <w:rPr>
+                <w:rFonts w:ascii="Cambria Math" w:hAnsi="Cambria Math"/>
+                <w:i/>
+              </w:rPr>
+            </m:ctrlPr>
+          </m:fPr>
+          <m:num>
+            <m:r>
+              <w:rPr>
+                <w:rFonts w:ascii="Cambria Math" w:hAnsi="Cambria Math"/>
+              </w:rPr>
+              <m:t>1</m:t>
+            </m:r>
+          </m:num>
+          <m:den>
+            <m:r>
+              <w:rPr>
+                <w:rFonts w:ascii="Cambria Math" w:hAnsi="Cambria Math"/>
+              </w:rPr>
+              <m:t>1+</m:t>
+            </m:r>
+            <m:sSup>
+              <m:sSupPr>
+                <m:ctrlPr>
+                  <w:rPr>
+                    <w:rFonts w:ascii="Cambria Math" w:hAnsi="Cambria Math"/>
+                    <w:i/>
+                  </w:rPr>
+                </m:ctrlPr>
+              </m:sSupPr>
+              <m:e>
+                <m:r>
+                  <w:rPr>
+                    <w:rFonts w:ascii="Cambria Math" w:hAnsi="Cambria Math"/>
+                  </w:rPr>
+                  <m:t>e</m:t>
+                </m:r>
+              </m:e>
+              <m:sup>
+                <m:r>
+                  <w:rPr>
+                    <w:rFonts w:ascii="Cambria Math" w:hAnsi="Cambria Math"/>
+                  </w:rPr>
+                  <m:t>-z</m:t>
+                </m:r>
+              </m:sup>
+            </m:sSup>
+          </m:den>
+        </m:f>
+      </m:oMath>
+      <w:r>
+        <w:rPr>
+          <w:rFonts w:eastAsiaTheme="minorEastAsia"/>
+        </w:rPr>
+        <w:t xml:space="preserve"> , where z = β</w:t>
+      </w:r>
+      <w:r>
+        <w:rPr>
+          <w:rFonts w:eastAsiaTheme="minorEastAsia"/>
+          <w:vertAlign w:val="subscript"/>
+        </w:rPr>
+        <w:t>0</w:t>
+      </w:r>
+      <w:r>
+        <w:rPr>
+          <w:rFonts w:eastAsiaTheme="minorEastAsia"/>
+        </w:rPr>
+        <w:t xml:space="preserve"> + </w:t>
+      </w:r>
+      <m:oMath>
+        <m:nary>
+          <m:naryPr>
+            <m:chr m:val="∑"/>
+            <m:limLoc m:val="undOvr"/>
+            <m:ctrlPr>
+              <w:rPr>
+                <w:rFonts w:ascii="Cambria Math" w:eastAsiaTheme="minorEastAsia" w:hAnsi="Cambria Math"/>
+                <w:i/>
+              </w:rPr>
+            </m:ctrlPr>
+          </m:naryPr>
+          <m:sub>
+            <m:r>
+              <w:rPr>
+                <w:rFonts w:ascii="Cambria Math" w:eastAsiaTheme="minorEastAsia" w:hAnsi="Cambria Math"/>
+              </w:rPr>
+              <m:t>j=1</m:t>
+            </m:r>
+          </m:sub>
+          <m:sup>
+            <m:r>
+              <w:rPr>
+                <w:rFonts w:ascii="Cambria Math" w:eastAsiaTheme="minorEastAsia" w:hAnsi="Cambria Math"/>
+              </w:rPr>
+              <m:t>k</m:t>
+            </m:r>
+          </m:sup>
+          <m:e>
+            <m:sSub>
+              <m:sSubPr>
+                <m:ctrlPr>
+                  <w:rPr>
+                    <w:rFonts w:ascii="Cambria Math" w:eastAsiaTheme="minorEastAsia" w:hAnsi="Cambria Math"/>
+                    <w:i/>
+                  </w:rPr>
+                </m:ctrlPr>
+              </m:sSubPr>
+              <m:e>
+                <m:r>
+                  <w:rPr>
+                    <w:rFonts w:ascii="Cambria Math" w:eastAsiaTheme="minorEastAsia" w:hAnsi="Cambria Math"/>
+                  </w:rPr>
+                  <m:t>β</m:t>
+                </m:r>
+              </m:e>
+              <m:sub>
+                <m:r>
+                  <w:rPr>
+                    <w:rFonts w:ascii="Cambria Math" w:eastAsiaTheme="minorEastAsia" w:hAnsi="Cambria Math"/>
+                  </w:rPr>
+                  <m:t>j</m:t>
+                </m:r>
+              </m:sub>
+            </m:sSub>
+            <m:sSub>
+              <m:sSubPr>
+                <m:ctrlPr>
+                  <w:rPr>
+                    <w:rFonts w:ascii="Cambria Math" w:eastAsiaTheme="minorEastAsia" w:hAnsi="Cambria Math"/>
+                    <w:i/>
+                  </w:rPr>
+                </m:ctrlPr>
+              </m:sSubPr>
+              <m:e>
+                <m:r>
+                  <w:rPr>
+                    <w:rFonts w:ascii="Cambria Math" w:eastAsiaTheme="minorEastAsia" w:hAnsi="Cambria Math"/>
+                  </w:rPr>
+                  <m:t>X</m:t>
+                </m:r>
+              </m:e>
+              <m:sub>
+                <m:r>
+                  <w:rPr>
+                    <w:rFonts w:ascii="Cambria Math" w:eastAsiaTheme="minorEastAsia" w:hAnsi="Cambria Math"/>
+                  </w:rPr>
+                  <m:t>j</m:t>
+                </m:r>
+              </m:sub>
+            </m:sSub>
+          </m:e>
+        </m:nary>
+      </m:oMath>
+    </w:p>
+    <w:p>
+      <w:pPr>
+        <w:pStyle w:val="ListParagraph"/>
+        <w:numPr>
+          <w:ilvl w:val="0"/>
+          <w:numId w:val="131"/>
+        </w:numPr>
+        <w:spacing w:after="0" w:line="240" w:lineRule="auto"/>
+        <w:rPr>
+          <w:rFonts w:eastAsiaTheme="minorEastAsia"/>
+        </w:rPr>
+      </w:pPr>
+      <w:r>
+        <w:rPr>
+          <w:rFonts w:eastAsiaTheme="minorEastAsia"/>
+        </w:rPr>
+        <w:t>0≤f(z)≤1 a</w:t>
+      </w:r>
+      <w:r>
+        <w:rPr>
+          <w:rFonts w:eastAsiaTheme="minorEastAsia"/>
+        </w:rPr>
+        <w:t>nd</w:t>
+      </w:r>
+      <w:r>
+        <w:rPr>
+          <w:rFonts w:eastAsiaTheme="minorEastAsia"/>
+        </w:rPr>
         <w:t xml:space="preserve"> </w:t>
       </w:r>
       <w:r>
         <w:rPr>
-          <w:rFonts w:eastAsiaTheme="minorEastAsia"/>
-        </w:rPr>
-        <w:t xml:space="preserve"> and </w:t>
-      </w:r>
-      <w:r>
-        <w:rPr>
-          <w:rFonts w:eastAsiaTheme="minorEastAsia"/>
-        </w:rPr>
-        <w:t>-2 ln L</w:t>
+          <w:rFonts w:ascii="Arial" w:hAnsi="Arial" w:cs="Arial"/>
+          <w:sz w:val="26"/>
+          <w:szCs w:val="26"/>
+        </w:rPr>
+        <w:t>-</w:t>
+      </w:r>
+      <w:r>
+        <w:rPr>
+          <w:rFonts w:ascii="Arial" w:hAnsi="Arial" w:cs="Arial"/>
+          <w:sz w:val="26"/>
+          <w:szCs w:val="26"/>
+        </w:rPr>
+        <w:t>∞</w:t>
+      </w:r>
+      <w:r>
+        <w:rPr>
+          <w:rFonts w:eastAsiaTheme="minorEastAsia"/>
+        </w:rPr>
+        <w:t xml:space="preserve"> &lt; z &lt; </w:t>
+      </w:r>
+      <w:r>
+        <w:rPr>
+          <w:rFonts w:ascii="Arial" w:hAnsi="Arial" w:cs="Arial"/>
+          <w:sz w:val="26"/>
+          <w:szCs w:val="26"/>
+        </w:rPr>
+        <w:t>∞</w:t>
+      </w:r>
+    </w:p>
+    <w:p>
+      <w:pPr>
+        <w:pStyle w:val="ListParagraph"/>
+        <w:numPr>
+          <w:ilvl w:val="0"/>
+          <w:numId w:val="131"/>
+        </w:numPr>
+        <w:spacing w:after="0"/>
+        <w:rPr>
+          <w:rFonts w:eastAsiaTheme="minorEastAsia"/>
+        </w:rPr>
+      </w:pPr>
+      <w:r>
+        <w:rPr>
+          <w:rFonts w:eastAsiaTheme="minorEastAsia"/>
+        </w:rPr>
+        <w:t>Logistic function has sigmoid shape (see Fig. 22.1 on p. 682)</w:t>
+      </w:r>
+    </w:p>
+    <w:p>
+      <w:pPr>
+        <w:spacing w:after="0"/>
+        <w:rPr>
+          <w:rFonts w:eastAsiaTheme="minorEastAsia"/>
+        </w:rPr>
+      </w:pPr>
+    </w:p>
+    <w:p>
+      <w:pPr>
+        <w:spacing w:after="0"/>
+        <w:rPr>
+          <w:rFonts w:eastAsiaTheme="minorEastAsia"/>
+        </w:rPr>
+      </w:pPr>
+      <w:r>
+        <w:rPr>
+          <w:rFonts w:eastAsiaTheme="minorEastAsia"/>
+        </w:rPr>
+        <w:t>Estimating the Odds Ratio Using Logistic Regression</w:t>
+      </w:r>
+    </w:p>
+    <w:p>
+      <w:pPr>
+        <w:pStyle w:val="ListParagraph"/>
+        <w:numPr>
+          <w:ilvl w:val="0"/>
+          <w:numId w:val="132"/>
+        </w:numPr>
+        <w:spacing w:after="0"/>
+        <w:rPr>
+          <w:rFonts w:eastAsiaTheme="minorEastAsia"/>
+        </w:rPr>
+      </w:pPr>
+      <w:r>
+        <w:rPr>
+          <w:rFonts w:eastAsiaTheme="minorEastAsia"/>
+        </w:rPr>
+        <w:t>Beta coefficients used to estimate the odds ratio (OR) parameter.</w:t>
+      </w:r>
+    </w:p>
+    <w:p>
+      <w:pPr>
+        <w:pStyle w:val="ListParagraph"/>
+        <w:numPr>
+          <w:ilvl w:val="0"/>
+          <w:numId w:val="132"/>
+        </w:numPr>
+        <w:spacing w:after="0"/>
+        <w:rPr>
+          <w:rFonts w:eastAsiaTheme="minorEastAsia"/>
+        </w:rPr>
+      </w:pPr>
+      <w:r>
+        <w:rPr>
+          <w:rFonts w:eastAsiaTheme="minorEastAsia"/>
+        </w:rPr>
+        <w:t xml:space="preserve">Used as a measure of effect, </w:t>
+      </w:r>
+      <w:proofErr w:type="gramStart"/>
+      <w:r>
+        <w:rPr>
+          <w:rFonts w:eastAsiaTheme="minorEastAsia"/>
+        </w:rPr>
+        <w:t>which compares two or more groups with regard to the dependent variable (i.e., outcome).</w:t>
+      </w:r>
+      <w:proofErr w:type="gramEnd"/>
+    </w:p>
+    <w:p>
+      <w:pPr>
+        <w:pStyle w:val="ListParagraph"/>
+        <w:numPr>
+          <w:ilvl w:val="0"/>
+          <w:numId w:val="132"/>
+        </w:numPr>
+        <w:spacing w:after="0"/>
+        <w:rPr>
+          <w:rFonts w:eastAsiaTheme="minorEastAsia"/>
+        </w:rPr>
+      </w:pPr>
+      <w:r>
+        <w:rPr>
+          <w:rFonts w:eastAsiaTheme="minorEastAsia"/>
+        </w:rPr>
+        <w:t>Odds is the probability that some event will occur divided by the probability that the same event will not occur.</w:t>
+      </w:r>
+    </w:p>
+    <w:p>
+      <w:pPr>
+        <w:pStyle w:val="ListParagraph"/>
+        <w:numPr>
+          <w:ilvl w:val="1"/>
+          <w:numId w:val="132"/>
+        </w:numPr>
+        <w:spacing w:after="0"/>
+        <w:rPr>
+          <w:rFonts w:eastAsiaTheme="minorEastAsia"/>
+        </w:rPr>
+      </w:pPr>
+      <w:r>
+        <w:rPr>
+          <w:rFonts w:eastAsiaTheme="minorEastAsia"/>
+        </w:rPr>
+        <w:t xml:space="preserve">Odds(D) = </w:t>
+      </w:r>
+      <m:oMath>
+        <m:f>
+          <m:fPr>
+            <m:ctrlPr>
+              <w:rPr>
+                <w:rFonts w:ascii="Cambria Math" w:eastAsiaTheme="minorEastAsia" w:hAnsi="Cambria Math"/>
+                <w:i/>
+              </w:rPr>
+            </m:ctrlPr>
+          </m:fPr>
+          <m:num>
+            <m:r>
+              <w:rPr>
+                <w:rFonts w:ascii="Cambria Math" w:eastAsiaTheme="minorEastAsia" w:hAnsi="Cambria Math"/>
+              </w:rPr>
+              <m:t>pr(D)</m:t>
+            </m:r>
+          </m:num>
+          <m:den>
+            <m:r>
+              <w:rPr>
+                <w:rFonts w:ascii="Cambria Math" w:eastAsiaTheme="minorEastAsia" w:hAnsi="Cambria Math"/>
+              </w:rPr>
+              <m:t>pr(not D)</m:t>
+            </m:r>
+          </m:den>
+        </m:f>
+      </m:oMath>
+      <w:r>
+        <w:rPr>
+          <w:rFonts w:eastAsiaTheme="minorEastAsia"/>
+        </w:rPr>
+        <w:t xml:space="preserve"> = </w:t>
+      </w:r>
+      <m:oMath>
+        <m:f>
+          <m:fPr>
+            <m:ctrlPr>
+              <w:rPr>
+                <w:rFonts w:ascii="Cambria Math" w:eastAsiaTheme="minorEastAsia" w:hAnsi="Cambria Math"/>
+                <w:i/>
+              </w:rPr>
+            </m:ctrlPr>
+          </m:fPr>
+          <m:num>
+            <m:r>
+              <w:rPr>
+                <w:rFonts w:ascii="Cambria Math" w:eastAsiaTheme="minorEastAsia" w:hAnsi="Cambria Math"/>
+              </w:rPr>
+              <m:t>pr(D)</m:t>
+            </m:r>
+          </m:num>
+          <m:den>
+            <m:r>
+              <w:rPr>
+                <w:rFonts w:ascii="Cambria Math" w:eastAsiaTheme="minorEastAsia" w:hAnsi="Cambria Math"/>
+              </w:rPr>
+              <m:t xml:space="preserve">1- </m:t>
+            </m:r>
+            <m:r>
+              <w:rPr>
+                <w:rFonts w:ascii="Cambria Math" w:eastAsiaTheme="minorEastAsia" w:hAnsi="Cambria Math"/>
+              </w:rPr>
+              <m:t>pr(D)</m:t>
+            </m:r>
+          </m:den>
+        </m:f>
+      </m:oMath>
+    </w:p>
+    <w:p>
+      <w:pPr>
+        <w:pStyle w:val="ListParagraph"/>
+        <w:numPr>
+          <w:ilvl w:val="0"/>
+          <w:numId w:val="132"/>
+        </w:numPr>
+        <w:spacing w:after="0"/>
+        <w:rPr>
+          <w:rFonts w:eastAsiaTheme="minorEastAsia"/>
+        </w:rPr>
+      </w:pPr>
+      <w:r>
+        <w:rPr>
+          <w:rFonts w:eastAsiaTheme="minorEastAsia"/>
+        </w:rPr>
+        <w:t>Any odds ratios is the ratio of two odds</w:t>
+      </w:r>
+    </w:p>
+    <w:p>
+      <w:pPr>
+        <w:pStyle w:val="ListParagraph"/>
+        <w:numPr>
+          <w:ilvl w:val="1"/>
+          <w:numId w:val="132"/>
+        </w:numPr>
+        <w:spacing w:after="0"/>
+        <w:rPr>
+          <w:rFonts w:eastAsiaTheme="minorEastAsia"/>
+        </w:rPr>
+      </w:pPr>
+      <m:oMath>
+        <m:f>
+          <m:fPr>
+            <m:ctrlPr>
+              <w:rPr>
+                <w:rFonts w:ascii="Cambria Math" w:eastAsiaTheme="minorEastAsia" w:hAnsi="Cambria Math"/>
+                <w:i/>
+              </w:rPr>
+            </m:ctrlPr>
+          </m:fPr>
+          <m:num>
+            <m:r>
+              <w:rPr>
+                <w:rFonts w:ascii="Cambria Math" w:eastAsiaTheme="minorEastAsia" w:hAnsi="Cambria Math"/>
+              </w:rPr>
+              <m:t>Odds(</m:t>
+            </m:r>
+            <m:sSub>
+              <m:sSubPr>
+                <m:ctrlPr>
+                  <w:rPr>
+                    <w:rFonts w:ascii="Cambria Math" w:eastAsiaTheme="minorEastAsia" w:hAnsi="Cambria Math"/>
+                    <w:i/>
+                  </w:rPr>
+                </m:ctrlPr>
+              </m:sSubPr>
+              <m:e>
+                <m:r>
+                  <w:rPr>
+                    <w:rFonts w:ascii="Cambria Math" w:eastAsiaTheme="minorEastAsia" w:hAnsi="Cambria Math"/>
+                  </w:rPr>
+                  <m:t>D</m:t>
+                </m:r>
+              </m:e>
+              <m:sub>
+                <m:r>
+                  <w:rPr>
+                    <w:rFonts w:ascii="Cambria Math" w:eastAsiaTheme="minorEastAsia" w:hAnsi="Cambria Math"/>
+                  </w:rPr>
+                  <m:t>A</m:t>
+                </m:r>
+              </m:sub>
+            </m:sSub>
+            <m:r>
+              <w:rPr>
+                <w:rFonts w:ascii="Cambria Math" w:eastAsiaTheme="minorEastAsia" w:hAnsi="Cambria Math"/>
+              </w:rPr>
+              <m:t>)</m:t>
+            </m:r>
+          </m:num>
+          <m:den>
+            <m:r>
+              <w:rPr>
+                <w:rFonts w:ascii="Cambria Math" w:eastAsiaTheme="minorEastAsia" w:hAnsi="Cambria Math"/>
+              </w:rPr>
+              <m:t>Odds(</m:t>
+            </m:r>
+            <m:sSub>
+              <m:sSubPr>
+                <m:ctrlPr>
+                  <w:rPr>
+                    <w:rFonts w:ascii="Cambria Math" w:eastAsiaTheme="minorEastAsia" w:hAnsi="Cambria Math"/>
+                    <w:i/>
+                  </w:rPr>
+                </m:ctrlPr>
+              </m:sSubPr>
+              <m:e>
+                <m:r>
+                  <w:rPr>
+                    <w:rFonts w:ascii="Cambria Math" w:eastAsiaTheme="minorEastAsia" w:hAnsi="Cambria Math"/>
+                  </w:rPr>
+                  <m:t>D</m:t>
+                </m:r>
+              </m:e>
+              <m:sub>
+                <m:r>
+                  <w:rPr>
+                    <w:rFonts w:ascii="Cambria Math" w:eastAsiaTheme="minorEastAsia" w:hAnsi="Cambria Math"/>
+                  </w:rPr>
+                  <m:t>B</m:t>
+                </m:r>
+              </m:sub>
+            </m:sSub>
+            <m:r>
+              <w:rPr>
+                <w:rFonts w:ascii="Cambria Math" w:eastAsiaTheme="minorEastAsia" w:hAnsi="Cambria Math"/>
+              </w:rPr>
+              <m:t>)</m:t>
+            </m:r>
+          </m:den>
+        </m:f>
+      </m:oMath>
+    </w:p>
+    <w:p>
+      <w:pPr>
+        <w:pStyle w:val="ListParagraph"/>
+        <w:numPr>
+          <w:ilvl w:val="0"/>
+          <w:numId w:val="132"/>
+        </w:numPr>
+        <w:spacing w:after="0"/>
+        <w:rPr>
+          <w:rFonts w:eastAsiaTheme="minorEastAsia"/>
+        </w:rPr>
+      </w:pPr>
+      <w:r>
+        <w:rPr>
+          <w:rFonts w:eastAsiaTheme="minorEastAsia"/>
+        </w:rPr>
+        <w:t>Logit form of the logistic regression model</w:t>
+      </w:r>
+    </w:p>
+    <w:p>
+      <w:pPr>
+        <w:pStyle w:val="ListParagraph"/>
+        <w:numPr>
+          <w:ilvl w:val="1"/>
+          <w:numId w:val="132"/>
+        </w:numPr>
+        <w:spacing w:after="0"/>
+        <w:rPr>
+          <w:rFonts w:eastAsiaTheme="minorEastAsia"/>
+        </w:rPr>
+      </w:pPr>
+      <w:r>
+        <w:rPr>
+          <w:rFonts w:eastAsiaTheme="minorEastAsia"/>
+        </w:rPr>
+        <w:t xml:space="preserve">Logit is a transformation of the probability </w:t>
+      </w:r>
+      <w:proofErr w:type="spellStart"/>
+      <w:r>
+        <w:rPr>
+          <w:rFonts w:eastAsiaTheme="minorEastAsia"/>
+        </w:rPr>
+        <w:t>pr</w:t>
+      </w:r>
+      <w:proofErr w:type="spellEnd"/>
+      <w:r>
+        <w:rPr>
+          <w:rFonts w:eastAsiaTheme="minorEastAsia"/>
+        </w:rPr>
+        <w:t>(Y=1)</w:t>
+      </w:r>
+    </w:p>
+    <w:p>
+      <w:pPr>
+        <w:pStyle w:val="ListParagraph"/>
+        <w:numPr>
+          <w:ilvl w:val="1"/>
+          <w:numId w:val="132"/>
+        </w:numPr>
+        <w:spacing w:after="0"/>
+        <w:rPr>
+          <w:rFonts w:eastAsiaTheme="minorEastAsia"/>
+        </w:rPr>
+      </w:pPr>
+      <w:r>
+        <w:rPr>
+          <w:rFonts w:eastAsiaTheme="minorEastAsia"/>
+        </w:rPr>
+        <w:t>Natural log of the odds of event D={Y=1}</w:t>
+      </w:r>
+    </w:p>
+    <w:p>
+      <w:pPr>
+        <w:pStyle w:val="ListParagraph"/>
+        <w:numPr>
+          <w:ilvl w:val="1"/>
+          <w:numId w:val="132"/>
+        </w:numPr>
+        <w:spacing w:after="0"/>
+        <w:rPr>
+          <w:rFonts w:eastAsiaTheme="minorEastAsia"/>
+        </w:rPr>
+      </w:pPr>
+      <w:r>
+        <w:rPr>
+          <w:rFonts w:eastAsiaTheme="minorEastAsia"/>
+        </w:rPr>
+        <w:t>Natural log is log to the base e</w:t>
+      </w:r>
+    </w:p>
+    <w:p>
+      <w:pPr>
+        <w:pStyle w:val="ListParagraph"/>
+        <w:numPr>
+          <w:ilvl w:val="1"/>
+          <w:numId w:val="132"/>
+        </w:numPr>
+        <w:spacing w:after="0"/>
+        <w:rPr>
+          <w:rFonts w:eastAsiaTheme="minorEastAsia"/>
+        </w:rPr>
+      </w:pPr>
+      <w:r>
+        <w:rPr>
+          <w:rFonts w:eastAsiaTheme="minorEastAsia"/>
+        </w:rPr>
+        <w:t>See Eq. 22.3 on p. 684</w:t>
+      </w:r>
+    </w:p>
+    <w:p>
+      <w:pPr>
+        <w:pStyle w:val="ListParagraph"/>
+        <w:numPr>
+          <w:ilvl w:val="1"/>
+          <w:numId w:val="132"/>
+        </w:numPr>
+        <w:spacing w:after="0"/>
+        <w:rPr>
+          <w:rFonts w:eastAsiaTheme="minorEastAsia"/>
+        </w:rPr>
+      </w:pPr>
+      <w:r>
+        <w:rPr>
+          <w:rFonts w:eastAsiaTheme="minorEastAsia"/>
+        </w:rPr>
+        <w:t xml:space="preserve">The odds ratio comparing the two categories of the predictor is obtained by </w:t>
+      </w:r>
+      <w:proofErr w:type="spellStart"/>
+      <w:r>
+        <w:rPr>
+          <w:rFonts w:eastAsiaTheme="minorEastAsia"/>
+        </w:rPr>
+        <w:t>exponentiating</w:t>
+      </w:r>
+      <w:proofErr w:type="spellEnd"/>
+      <w:r>
+        <w:rPr>
+          <w:rFonts w:eastAsiaTheme="minorEastAsia"/>
+        </w:rPr>
+        <w:t xml:space="preserve"> the coefficients of the predictor in the logit model.</w:t>
+      </w:r>
+    </w:p>
+    <w:p>
+      <w:pPr>
+        <w:pStyle w:val="ListParagraph"/>
+        <w:numPr>
+          <w:ilvl w:val="2"/>
+          <w:numId w:val="132"/>
+        </w:numPr>
+        <w:spacing w:after="0"/>
+        <w:rPr>
+          <w:rFonts w:eastAsiaTheme="minorEastAsia"/>
+        </w:rPr>
+      </w:pPr>
+      <w:r>
+        <w:rPr>
+          <w:rFonts w:eastAsiaTheme="minorEastAsia"/>
+        </w:rPr>
+        <w:t>See Eq. 22.4 on p. 685</w:t>
+      </w:r>
+    </w:p>
+    <w:p>
+      <w:pPr>
+        <w:pStyle w:val="ListParagraph"/>
+        <w:numPr>
+          <w:ilvl w:val="2"/>
+          <w:numId w:val="132"/>
+        </w:numPr>
+        <w:spacing w:after="0"/>
+        <w:rPr>
+          <w:rFonts w:eastAsiaTheme="minorEastAsia"/>
+        </w:rPr>
+      </w:pPr>
+      <w:r>
+        <w:rPr>
+          <w:rFonts w:eastAsiaTheme="minorEastAsia"/>
+        </w:rPr>
+        <w:t>Notice that the β</w:t>
       </w:r>
       <w:r>
         <w:rPr>
           <w:rFonts w:eastAsiaTheme="minorEastAsia"/>
           <w:vertAlign w:val="subscript"/>
         </w:rPr>
-        <w:t>F</w:t>
-      </w:r>
-      <w:r>
-        <w:rPr>
-          <w:rFonts w:eastAsiaTheme="minorEastAsia"/>
-        </w:rPr>
-        <w:t xml:space="preserve"> are log-likelihood statistics</w:t>
-      </w:r>
-    </w:p>
-    <w:p>
-      <w:pPr>
-        <w:pStyle w:val="ListParagraph"/>
-        <w:numPr>
-          <w:ilvl w:val="0"/>
-          <w:numId w:val="129"/>
-        </w:numPr>
-        <w:spacing w:after="0" w:line="240" w:lineRule="auto"/>
-      </w:pPr>
-      <w:r>
-        <w:rPr>
-          <w:rFonts w:eastAsiaTheme="minorEastAsia"/>
-        </w:rPr>
-        <w:t>Wald statistic and LR statistic are numerically close only when n is large.</w:t>
-      </w:r>
-    </w:p>
-    <w:p>
-      <w:pPr>
-        <w:pStyle w:val="ListParagraph"/>
-        <w:numPr>
-          <w:ilvl w:val="0"/>
-          <w:numId w:val="129"/>
-        </w:numPr>
-        <w:spacing w:after="0" w:line="240" w:lineRule="auto"/>
-      </w:pPr>
-      <w:r>
-        <w:rPr>
-          <w:rFonts w:eastAsiaTheme="minorEastAsia"/>
-        </w:rPr>
-        <w:t>Wald statistic influence by collinearity problems more than LR statistic</w:t>
-      </w:r>
-    </w:p>
-    <w:p>
-      <w:pPr>
-        <w:pStyle w:val="ListParagraph"/>
-        <w:numPr>
-          <w:ilvl w:val="0"/>
-          <w:numId w:val="129"/>
-        </w:numPr>
-        <w:spacing w:after="0" w:line="240" w:lineRule="auto"/>
-      </w:pPr>
-      <w:r>
-        <w:rPr>
-          <w:rFonts w:eastAsiaTheme="minorEastAsia"/>
-        </w:rPr>
-        <w:t>LR &gt; 1 indicates significance</w:t>
-      </w:r>
-    </w:p>
-    <w:p>
-      <w:pPr>
-        <w:spacing w:after="0" w:line="240" w:lineRule="auto"/>
-      </w:pPr>
+        <w:t>0</w:t>
+      </w:r>
+      <w:r>
+        <w:rPr>
+          <w:rFonts w:eastAsiaTheme="minorEastAsia"/>
+        </w:rPr>
+        <w:t xml:space="preserve"> coefficient in the numerator and denominator cancel so the odds ratio depends only on the β</w:t>
+      </w:r>
+      <w:r>
+        <w:rPr>
+          <w:rFonts w:eastAsiaTheme="minorEastAsia"/>
+          <w:vertAlign w:val="subscript"/>
+        </w:rPr>
+        <w:t>j</w:t>
+      </w:r>
+      <w:r>
+        <w:rPr>
+          <w:rFonts w:eastAsiaTheme="minorEastAsia"/>
+        </w:rPr>
+        <w:t xml:space="preserve"> coefficients and the differences in the </w:t>
+      </w:r>
+      <w:proofErr w:type="spellStart"/>
+      <w:r>
+        <w:rPr>
+          <w:rFonts w:eastAsiaTheme="minorEastAsia"/>
+        </w:rPr>
+        <w:t>X</w:t>
+      </w:r>
+      <w:r>
+        <w:rPr>
+          <w:rFonts w:eastAsiaTheme="minorEastAsia"/>
+          <w:vertAlign w:val="subscript"/>
+        </w:rPr>
+        <w:t>j</w:t>
+      </w:r>
+      <w:r>
+        <w:rPr>
+          <w:rFonts w:eastAsiaTheme="minorEastAsia"/>
+        </w:rPr>
+        <w:t>’s</w:t>
+      </w:r>
+      <w:proofErr w:type="spellEnd"/>
+    </w:p>
+    <w:p>
+      <w:pPr>
+        <w:pStyle w:val="ListParagraph"/>
+        <w:numPr>
+          <w:ilvl w:val="1"/>
+          <w:numId w:val="132"/>
+        </w:numPr>
+        <w:spacing w:after="0"/>
+        <w:rPr>
+          <w:rFonts w:eastAsiaTheme="minorEastAsia"/>
+        </w:rPr>
+      </w:pPr>
+      <w:r>
+        <w:rPr>
+          <w:rFonts w:eastAsiaTheme="minorEastAsia"/>
+        </w:rPr>
+        <w:t>Adjusted odds ratio that controls for other variables</w:t>
+      </w:r>
+    </w:p>
+    <w:p>
+      <w:pPr>
+        <w:pStyle w:val="ListParagraph"/>
+        <w:numPr>
+          <w:ilvl w:val="2"/>
+          <w:numId w:val="132"/>
+        </w:numPr>
+        <w:spacing w:after="0"/>
+        <w:rPr>
+          <w:rFonts w:eastAsiaTheme="minorEastAsia"/>
+        </w:rPr>
+      </w:pPr>
+      <w:r>
+        <w:rPr>
+          <w:rFonts w:eastAsiaTheme="minorEastAsia"/>
+        </w:rPr>
+        <w:t>Whenever only 1 variable changes while the others remain fixed</w:t>
+      </w:r>
+    </w:p>
+    <w:p>
+      <w:pPr>
+        <w:pStyle w:val="ListParagraph"/>
+        <w:numPr>
+          <w:ilvl w:val="2"/>
+          <w:numId w:val="132"/>
+        </w:numPr>
+        <w:spacing w:after="0"/>
+        <w:rPr>
+          <w:rFonts w:eastAsiaTheme="minorEastAsia"/>
+        </w:rPr>
+      </w:pPr>
+      <w:r>
+        <w:rPr>
+          <w:rFonts w:eastAsiaTheme="minorEastAsia"/>
+        </w:rPr>
+        <w:t>Variable that changes is called the exposure variable or study variable</w:t>
+      </w:r>
+    </w:p>
+    <w:p>
+      <w:pPr>
+        <w:pStyle w:val="ListParagraph"/>
+        <w:numPr>
+          <w:ilvl w:val="2"/>
+          <w:numId w:val="132"/>
+        </w:numPr>
+        <w:spacing w:after="0"/>
+        <w:rPr>
+          <w:rFonts w:eastAsiaTheme="minorEastAsia"/>
+        </w:rPr>
+      </w:pPr>
+      <w:r>
+        <w:rPr>
+          <w:rFonts w:eastAsiaTheme="minorEastAsia"/>
+        </w:rPr>
+        <w:lastRenderedPageBreak/>
+        <w:t>The fixed variables are called the control variables or confounder variables</w:t>
+      </w:r>
+    </w:p>
+    <w:p>
+      <w:pPr>
+        <w:pStyle w:val="ListParagraph"/>
+        <w:numPr>
+          <w:ilvl w:val="1"/>
+          <w:numId w:val="132"/>
+        </w:numPr>
+        <w:spacing w:after="0"/>
+        <w:rPr>
+          <w:rFonts w:eastAsiaTheme="minorEastAsia"/>
+        </w:rPr>
+      </w:pPr>
+      <w:r>
+        <w:rPr>
+          <w:rFonts w:eastAsiaTheme="minorEastAsia"/>
+        </w:rPr>
+        <w:t>When</w:t>
+      </w:r>
+      <w:r>
+        <w:rPr>
+          <w:rFonts w:eastAsiaTheme="minorEastAsia"/>
+        </w:rPr>
+        <w:t xml:space="preserve"> there are no product terms (i.e., interaction terms)</w:t>
+      </w:r>
+      <w:r>
+        <w:rPr>
+          <w:rFonts w:eastAsiaTheme="minorEastAsia"/>
+        </w:rPr>
+        <w:t>, the a</w:t>
+      </w:r>
+      <w:r>
+        <w:rPr>
+          <w:rFonts w:eastAsiaTheme="minorEastAsia"/>
+        </w:rPr>
+        <w:t xml:space="preserve">djusted odds ratio can be calculated by </w:t>
+      </w:r>
+      <w:proofErr w:type="spellStart"/>
+      <w:r>
+        <w:rPr>
+          <w:rFonts w:eastAsiaTheme="minorEastAsia"/>
+        </w:rPr>
+        <w:t>exponentiating</w:t>
+      </w:r>
+      <w:proofErr w:type="spellEnd"/>
+      <w:r>
+        <w:rPr>
+          <w:rFonts w:eastAsiaTheme="minorEastAsia"/>
+        </w:rPr>
+        <w:t xml:space="preserve"> the coefficient of the exposure variable </w:t>
+      </w:r>
+    </w:p>
+    <w:p>
+      <w:pPr>
+        <w:pStyle w:val="ListParagraph"/>
+        <w:numPr>
+          <w:ilvl w:val="1"/>
+          <w:numId w:val="132"/>
+        </w:numPr>
+        <w:spacing w:after="0"/>
+        <w:rPr>
+          <w:rFonts w:eastAsiaTheme="minorEastAsia"/>
+        </w:rPr>
+      </w:pPr>
+      <w:r>
+        <w:rPr>
+          <w:rFonts w:eastAsiaTheme="minorEastAsia"/>
+        </w:rPr>
+        <w:t xml:space="preserve">When there are product terms, the adjusted odds ratio can be calculated by </w:t>
+      </w:r>
+      <w:proofErr w:type="spellStart"/>
+      <w:r>
+        <w:rPr>
+          <w:rFonts w:eastAsiaTheme="minorEastAsia"/>
+        </w:rPr>
+        <w:t>exponentiating</w:t>
+      </w:r>
+      <w:proofErr w:type="spellEnd"/>
+      <w:r>
+        <w:rPr>
+          <w:rFonts w:eastAsiaTheme="minorEastAsia"/>
+        </w:rPr>
+        <w:t xml:space="preserve"> a linear function of the regression coefficients involving the exposure alone and the product terms involving exposure.</w:t>
+      </w:r>
+    </w:p>
+    <w:p>
+      <w:pPr>
+        <w:spacing w:after="0"/>
+        <w:rPr>
+          <w:rFonts w:eastAsiaTheme="minorEastAsia"/>
+        </w:rPr>
+      </w:pPr>
+    </w:p>
+    <w:p>
+      <w:pPr>
+        <w:spacing w:after="0"/>
+        <w:rPr>
+          <w:rFonts w:eastAsiaTheme="minorEastAsia"/>
+        </w:rPr>
+      </w:pPr>
+      <w:r>
+        <w:rPr>
+          <w:rFonts w:eastAsiaTheme="minorEastAsia"/>
+        </w:rPr>
+        <w:t>A Numerical Example of Logistic Regression</w:t>
+      </w:r>
+    </w:p>
+    <w:p>
+      <w:pPr>
+        <w:pStyle w:val="ListParagraph"/>
+        <w:numPr>
+          <w:ilvl w:val="0"/>
+          <w:numId w:val="133"/>
+        </w:numPr>
+        <w:spacing w:after="0"/>
+        <w:rPr>
+          <w:rFonts w:eastAsiaTheme="minorEastAsia"/>
+        </w:rPr>
+      </w:pPr>
+      <w:r>
+        <w:rPr>
+          <w:rFonts w:eastAsiaTheme="minorEastAsia"/>
+        </w:rPr>
+        <w:t>Linear trend test is when no functions of a predictor variable other than the predictor variable itself are in the model.</w:t>
+      </w:r>
+    </w:p>
+    <w:p>
+      <w:pPr>
+        <w:spacing w:after="0"/>
+        <w:rPr>
+          <w:rFonts w:eastAsiaTheme="minorEastAsia"/>
+        </w:rPr>
+      </w:pPr>
+    </w:p>
+    <w:p>
+      <w:pPr>
+        <w:spacing w:after="0"/>
+        <w:rPr>
+          <w:rFonts w:eastAsiaTheme="minorEastAsia"/>
+        </w:rPr>
+      </w:pPr>
+      <w:r>
+        <w:rPr>
+          <w:rFonts w:eastAsiaTheme="minorEastAsia"/>
+        </w:rPr>
+        <w:t>Theoretical Considerations</w:t>
+      </w:r>
+    </w:p>
+    <w:p>
+      <w:pPr>
+        <w:pStyle w:val="ListParagraph"/>
+        <w:numPr>
+          <w:ilvl w:val="0"/>
+          <w:numId w:val="133"/>
+        </w:numPr>
+        <w:spacing w:after="0"/>
+        <w:rPr>
+          <w:rFonts w:eastAsiaTheme="minorEastAsia"/>
+        </w:rPr>
+      </w:pPr>
+      <w:r>
+        <w:rPr>
+          <w:rFonts w:eastAsiaTheme="minorEastAsia"/>
+        </w:rPr>
+        <w:t xml:space="preserve">Bernoulli random variable is a point binomial where variable Y takes a value 1 with probability ϴ or value 0 with </w:t>
+      </w:r>
+      <w:proofErr w:type="gramStart"/>
+      <w:r>
+        <w:rPr>
+          <w:rFonts w:eastAsiaTheme="minorEastAsia"/>
+        </w:rPr>
+        <w:t>probability  1</w:t>
+      </w:r>
+      <w:proofErr w:type="gramEnd"/>
+      <w:r>
+        <w:rPr>
+          <w:rFonts w:eastAsiaTheme="minorEastAsia"/>
+        </w:rPr>
+        <w:t>-ϴ.</w:t>
+      </w:r>
+    </w:p>
+    <w:p>
+      <w:pPr>
+        <w:pStyle w:val="ListParagraph"/>
+        <w:numPr>
+          <w:ilvl w:val="1"/>
+          <w:numId w:val="133"/>
+        </w:numPr>
+        <w:spacing w:after="0"/>
+        <w:rPr>
+          <w:rFonts w:eastAsiaTheme="minorEastAsia"/>
+        </w:rPr>
+      </w:pPr>
+      <w:r>
+        <w:rPr>
+          <w:rFonts w:eastAsiaTheme="minorEastAsia"/>
+        </w:rPr>
+        <w:t>Has discrete probability distribution (see Eq. 22.9 on p. 698)</w:t>
+      </w:r>
+    </w:p>
+    <w:p>
+      <w:pPr>
+        <w:pStyle w:val="ListParagraph"/>
+        <w:numPr>
+          <w:ilvl w:val="0"/>
+          <w:numId w:val="133"/>
+        </w:numPr>
+        <w:spacing w:after="0"/>
+        <w:rPr>
+          <w:rFonts w:eastAsiaTheme="minorEastAsia"/>
+        </w:rPr>
+      </w:pPr>
+      <w:r>
+        <w:rPr>
+          <w:rFonts w:eastAsiaTheme="minorEastAsia"/>
+        </w:rPr>
+        <w:t>Unconditional ML Estimation</w:t>
+      </w:r>
+    </w:p>
+    <w:p>
+      <w:pPr>
+        <w:pStyle w:val="ListParagraph"/>
+        <w:numPr>
+          <w:ilvl w:val="1"/>
+          <w:numId w:val="133"/>
+        </w:numPr>
+        <w:spacing w:after="0"/>
+        <w:rPr>
+          <w:rFonts w:eastAsiaTheme="minorEastAsia"/>
+        </w:rPr>
+      </w:pPr>
+      <w:r>
+        <w:rPr>
+          <w:rFonts w:eastAsiaTheme="minorEastAsia"/>
+        </w:rPr>
+        <w:t>Likelihood function is the product of the marginal distributions for the Y</w:t>
+      </w:r>
+      <w:r>
+        <w:rPr>
+          <w:rFonts w:eastAsiaTheme="minorEastAsia"/>
+          <w:vertAlign w:val="subscript"/>
+        </w:rPr>
+        <w:t>i</w:t>
+      </w:r>
+      <w:r>
+        <w:rPr>
+          <w:rFonts w:eastAsiaTheme="minorEastAsia"/>
+        </w:rPr>
+        <w:t>’s</w:t>
+      </w:r>
+    </w:p>
+    <w:p>
+      <w:pPr>
+        <w:pStyle w:val="ListParagraph"/>
+        <w:numPr>
+          <w:ilvl w:val="1"/>
+          <w:numId w:val="133"/>
+        </w:numPr>
+        <w:spacing w:after="0"/>
+        <w:rPr>
+          <w:rFonts w:eastAsiaTheme="minorEastAsia"/>
+        </w:rPr>
+      </w:pPr>
+      <w:r>
+        <w:rPr>
+          <w:rFonts w:eastAsiaTheme="minorEastAsia"/>
+        </w:rPr>
+        <w:t>Unconditional probability of obtaining the particular set of data under consideration</w:t>
+      </w:r>
+    </w:p>
+    <w:p>
+      <w:pPr>
+        <w:pStyle w:val="ListParagraph"/>
+        <w:numPr>
+          <w:ilvl w:val="1"/>
+          <w:numId w:val="133"/>
+        </w:numPr>
+        <w:spacing w:after="0"/>
+        <w:rPr>
+          <w:rFonts w:eastAsiaTheme="minorEastAsia"/>
+        </w:rPr>
+      </w:pPr>
+      <w:r>
+        <w:rPr>
+          <w:rFonts w:eastAsiaTheme="minorEastAsia"/>
+        </w:rPr>
+        <w:t>Can lead to biased estimates of β with small data sets.</w:t>
+      </w:r>
+    </w:p>
+    <w:p>
+      <w:pPr>
+        <w:pStyle w:val="ListParagraph"/>
+        <w:numPr>
+          <w:ilvl w:val="0"/>
+          <w:numId w:val="133"/>
+        </w:numPr>
+        <w:spacing w:after="0"/>
+        <w:rPr>
+          <w:rFonts w:eastAsiaTheme="minorEastAsia"/>
+        </w:rPr>
+      </w:pPr>
+      <w:r>
+        <w:rPr>
+          <w:rFonts w:eastAsiaTheme="minorEastAsia"/>
+        </w:rPr>
+        <w:t>Conditional ML Estimation</w:t>
+      </w:r>
+    </w:p>
+    <w:p>
+      <w:pPr>
+        <w:pStyle w:val="ListParagraph"/>
+        <w:numPr>
+          <w:ilvl w:val="1"/>
+          <w:numId w:val="133"/>
+        </w:numPr>
+        <w:spacing w:after="0"/>
+        <w:rPr>
+          <w:rFonts w:eastAsiaTheme="minorEastAsia"/>
+        </w:rPr>
+      </w:pPr>
+      <w:r>
+        <w:rPr>
+          <w:rFonts w:eastAsiaTheme="minorEastAsia"/>
+        </w:rPr>
+        <w:t>The conditional probability of obtaining the data configuration actually observed given all possible configurations of the observed data values.</w:t>
+      </w:r>
+    </w:p>
+    <w:p>
+      <w:pPr>
+        <w:pStyle w:val="ListParagraph"/>
+        <w:numPr>
+          <w:ilvl w:val="1"/>
+          <w:numId w:val="133"/>
+        </w:numPr>
+        <w:spacing w:after="0"/>
+        <w:rPr>
+          <w:rFonts w:eastAsiaTheme="minorEastAsia"/>
+        </w:rPr>
+      </w:pPr>
+      <w:r>
+        <w:rPr>
+          <w:rFonts w:eastAsiaTheme="minorEastAsia"/>
+        </w:rPr>
+        <w:t>More appropriate for small data sets.</w:t>
+      </w:r>
+    </w:p>
+    <w:p>
+      <w:pPr>
+        <w:pStyle w:val="ListParagraph"/>
+        <w:numPr>
+          <w:ilvl w:val="2"/>
+          <w:numId w:val="133"/>
+        </w:numPr>
+        <w:spacing w:after="0"/>
+        <w:rPr>
+          <w:rFonts w:eastAsiaTheme="minorEastAsia"/>
+        </w:rPr>
+      </w:pPr>
+      <w:r>
+        <w:rPr>
+          <w:rFonts w:eastAsiaTheme="minorEastAsia"/>
+        </w:rPr>
+        <w:t>Often results when matching cases is involved.</w:t>
+      </w:r>
+    </w:p>
+    <w:p>
+      <w:pPr>
+        <w:pStyle w:val="ListParagraph"/>
+        <w:numPr>
+          <w:ilvl w:val="2"/>
+          <w:numId w:val="133"/>
+        </w:numPr>
+        <w:spacing w:after="0"/>
+        <w:rPr>
+          <w:rFonts w:eastAsiaTheme="minorEastAsia"/>
+        </w:rPr>
+      </w:pPr>
+      <w:r>
+        <w:rPr>
+          <w:rFonts w:eastAsiaTheme="minorEastAsia"/>
+        </w:rPr>
+        <w:t>Number of parameters in the data is large because of the need for dummy variables</w:t>
+      </w:r>
+      <w:r>
+        <w:rPr>
+          <w:rFonts w:eastAsiaTheme="minorEastAsia"/>
+        </w:rPr>
+        <w:t xml:space="preserve"> to reflect the matching strata.</w:t>
+      </w:r>
+    </w:p>
+    <w:p>
+      <w:pPr>
+        <w:spacing w:after="0"/>
+        <w:rPr>
+          <w:rFonts w:eastAsiaTheme="minorEastAsia"/>
+        </w:rPr>
+      </w:pPr>
+    </w:p>
+    <w:p>
+      <w:pPr>
+        <w:spacing w:after="0"/>
+        <w:rPr>
+          <w:rFonts w:eastAsiaTheme="minorEastAsia"/>
+          <w:b/>
+        </w:rPr>
+      </w:pPr>
+      <w:r>
+        <w:rPr>
+          <w:rFonts w:eastAsiaTheme="minorEastAsia"/>
+          <w:b/>
+        </w:rPr>
+        <w:t>Chapter 23</w:t>
+      </w:r>
+      <w:r>
+        <w:rPr>
+          <w:rFonts w:eastAsiaTheme="minorEastAsia"/>
+          <w:b/>
+        </w:rPr>
+        <w:t xml:space="preserve">: </w:t>
+      </w:r>
+      <w:proofErr w:type="spellStart"/>
+      <w:r>
+        <w:rPr>
+          <w:rFonts w:eastAsiaTheme="minorEastAsia"/>
+          <w:b/>
+        </w:rPr>
+        <w:t>Polytomous</w:t>
+      </w:r>
+      <w:proofErr w:type="spellEnd"/>
+      <w:r>
+        <w:rPr>
+          <w:rFonts w:eastAsiaTheme="minorEastAsia"/>
+          <w:b/>
+        </w:rPr>
+        <w:t xml:space="preserve"> and Ordinal Logistic Regression</w:t>
+      </w:r>
+    </w:p>
+    <w:p>
+      <w:pPr>
+        <w:spacing w:after="0"/>
+        <w:rPr>
+          <w:rFonts w:eastAsiaTheme="minorEastAsia"/>
+          <w:u w:val="single"/>
+        </w:rPr>
+      </w:pPr>
+      <w:r>
+        <w:rPr>
+          <w:rFonts w:eastAsiaTheme="minorEastAsia"/>
+          <w:u w:val="single"/>
+        </w:rPr>
+        <w:t>Preview Questions</w:t>
+      </w:r>
+    </w:p>
+    <w:p>
+      <w:pPr>
+        <w:pStyle w:val="ListParagraph"/>
+        <w:numPr>
+          <w:ilvl w:val="0"/>
+          <w:numId w:val="134"/>
+        </w:numPr>
+        <w:spacing w:after="0"/>
+        <w:rPr>
+          <w:rFonts w:eastAsiaTheme="minorEastAsia"/>
+        </w:rPr>
+      </w:pPr>
+      <w:bookmarkStart w:id="0" w:name="_GoBack"/>
+      <w:bookmarkEnd w:id="0"/>
     </w:p>
     <w:sectPr>
-      <w:headerReference w:type="default" r:id="rId14"/>
+      <w:headerReference w:type="default" r:id="rId15"/>
       <w:pgSz w:w="12240" w:h="15840"/>
       <w:pgMar w:top="1440" w:right="1440" w:bottom="1440" w:left="1440" w:header="720" w:footer="720" w:gutter="0"/>
       <w:pgNumType w:start="1"/>
@@ -30828,13 +32320,156 @@
       </w:rPr>
     </w:pPr>
     <w:r>
-      <w:t>Lecture 10: Chapter</w:t>
+      <w:t xml:space="preserve">Lecture 10: Chapter 21 | Page </w:t>
     </w:r>
     <w:r>
-      <w:t xml:space="preserve"> </w:t>
+      <w:rPr>
+        <w:b/>
+      </w:rPr>
+      <w:fldChar w:fldCharType="begin"/>
     </w:r>
     <w:r>
-      <w:t xml:space="preserve">21 | Page </w:t>
+      <w:rPr>
+        <w:b/>
+      </w:rPr>
+      <w:instrText xml:space="preserve"> PAGE  \* Arabic  \* MERGEFORMAT </w:instrText>
+    </w:r>
+    <w:r>
+      <w:rPr>
+        <w:b/>
+      </w:rPr>
+      <w:fldChar w:fldCharType="separate"/>
+    </w:r>
+    <w:r>
+      <w:rPr>
+        <w:b/>
+        <w:noProof/>
+      </w:rPr>
+      <w:t>2</w:t>
+    </w:r>
+    <w:r>
+      <w:rPr>
+        <w:b/>
+      </w:rPr>
+      <w:fldChar w:fldCharType="end"/>
+    </w:r>
+    <w:r>
+      <w:t xml:space="preserve"> of </w:t>
+    </w:r>
+    <w:r>
+      <w:rPr>
+        <w:b/>
+      </w:rPr>
+      <w:fldChar w:fldCharType="begin"/>
+    </w:r>
+    <w:r>
+      <w:rPr>
+        <w:b/>
+      </w:rPr>
+      <w:instrText xml:space="preserve"> SECTIONPAGES   \* MERGEFORMAT </w:instrText>
+    </w:r>
+    <w:r>
+      <w:rPr>
+        <w:b/>
+      </w:rPr>
+      <w:fldChar w:fldCharType="separate"/>
+    </w:r>
+    <w:r>
+      <w:rPr>
+        <w:b/>
+        <w:noProof/>
+      </w:rPr>
+      <w:t>2</w:t>
+    </w:r>
+    <w:r>
+      <w:rPr>
+        <w:b/>
+      </w:rPr>
+      <w:fldChar w:fldCharType="end"/>
+    </w:r>
+  </w:p>
+  <w:p>
+    <w:pPr>
+      <w:pStyle w:val="Header"/>
+    </w:pPr>
+  </w:p>
+</w:hdr>
+</file>
+
+<file path=word/header8.xml><?xml version="1.0" encoding="utf-8"?>
+<w:hdr xmlns:wpc="http://schemas.microsoft.com/office/word/2010/wordprocessingCanvas" xmlns:mc="http://schemas.openxmlformats.org/markup-compatibility/2006" xmlns:o="urn:schemas-microsoft-com:office:office" xmlns:r="http://schemas.openxmlformats.org/officeDocument/2006/relationships" xmlns:m="http://schemas.openxmlformats.org/officeDocument/2006/math" xmlns:v="urn:schemas-microsoft-com:vml" xmlns:wp14="http://schemas.microsoft.com/office/word/2010/wordprocessingDrawing" xmlns:wp="http://schemas.openxmlformats.org/drawingml/2006/wordprocessingDrawing" xmlns:w10="urn:schemas-microsoft-com:office:word" xmlns:w="http://schemas.openxmlformats.org/wordprocessingml/2006/main" xmlns:w14="http://schemas.microsoft.com/office/word/2010/wordml" xmlns:wpg="http://schemas.microsoft.com/office/word/2010/wordprocessingGroup" xmlns:wpi="http://schemas.microsoft.com/office/word/2010/wordprocessingInk" xmlns:wne="http://schemas.microsoft.com/office/word/2006/wordml" xmlns:wps="http://schemas.microsoft.com/office/word/2010/wordprocessingShape" mc:Ignorable="w14 wp14">
+  <w:p>
+    <w:pPr>
+      <w:pStyle w:val="Header"/>
+    </w:pPr>
+    <w:proofErr w:type="spellStart"/>
+    <w:r>
+      <w:t>Kleinbaum</w:t>
+    </w:r>
+    <w:proofErr w:type="gramStart"/>
+    <w:r>
+      <w:t>,D</w:t>
+    </w:r>
+    <w:proofErr w:type="spellEnd"/>
+    <w:proofErr w:type="gramEnd"/>
+    <w:r>
+      <w:t xml:space="preserve">., </w:t>
+    </w:r>
+    <w:proofErr w:type="spellStart"/>
+    <w:r>
+      <w:t>Kupper</w:t>
+    </w:r>
+    <w:proofErr w:type="spellEnd"/>
+    <w:r>
+      <w:t xml:space="preserve">, L., </w:t>
+    </w:r>
+    <w:proofErr w:type="spellStart"/>
+    <w:r>
+      <w:t>Nizam</w:t>
+    </w:r>
+    <w:proofErr w:type="spellEnd"/>
+    <w:r>
+      <w:t>, A., and Rosenberg, E. (2014). Applied Regression Analysis and Other Multivariable Methods (5</w:t>
+    </w:r>
+    <w:r>
+      <w:rPr>
+        <w:vertAlign w:val="superscript"/>
+      </w:rPr>
+      <w:t>th</w:t>
+    </w:r>
+    <w:r>
+      <w:t xml:space="preserve"> Edition). Boston: Cengage Learning.</w:t>
+    </w:r>
+  </w:p>
+  <w:p>
+    <w:pPr>
+      <w:pStyle w:val="Header"/>
+    </w:pPr>
+  </w:p>
+  <w:p>
+    <w:pPr>
+      <w:pStyle w:val="Header"/>
+      <w:rPr>
+        <w:b/>
+      </w:rPr>
+    </w:pPr>
+    <w:r>
+      <w:t>Lecture 11</w:t>
+    </w:r>
+    <w:r>
+      <w:t>: Chapter</w:t>
+    </w:r>
+    <w:r>
+      <w:t>s</w:t>
+    </w:r>
+    <w:r>
+      <w:t xml:space="preserve"> 22</w:t>
+    </w:r>
+    <w:r>
+      <w:t>-23</w:t>
+    </w:r>
+    <w:r>
+      <w:t xml:space="preserve"> | Page </w:t>
     </w:r>
     <w:r>
       <w:rPr>
@@ -34620,6 +36255,119 @@
     </w:lvl>
   </w:abstractNum>
   <w:abstractNum w:abstractNumId="34">
+    <w:nsid w:val="20B9093B"/>
+    <w:multiLevelType w:val="hybridMultilevel"/>
+    <w:tmpl w:val="81F2A8E0"/>
+    <w:lvl w:ilvl="0" w:tplc="04090001">
+      <w:start w:val="1"/>
+      <w:numFmt w:val="bullet"/>
+      <w:lvlText w:val=""/>
+      <w:lvlJc w:val="left"/>
+      <w:pPr>
+        <w:ind w:left="720" w:hanging="360"/>
+      </w:pPr>
+      <w:rPr>
+        <w:rFonts w:ascii="Symbol" w:hAnsi="Symbol" w:hint="default"/>
+      </w:rPr>
+    </w:lvl>
+    <w:lvl w:ilvl="1" w:tplc="04090003">
+      <w:start w:val="1"/>
+      <w:numFmt w:val="bullet"/>
+      <w:lvlText w:val="o"/>
+      <w:lvlJc w:val="left"/>
+      <w:pPr>
+        <w:ind w:left="1440" w:hanging="360"/>
+      </w:pPr>
+      <w:rPr>
+        <w:rFonts w:ascii="Courier New" w:hAnsi="Courier New" w:cs="Courier New" w:hint="default"/>
+      </w:rPr>
+    </w:lvl>
+    <w:lvl w:ilvl="2" w:tplc="04090005" w:tentative="1">
+      <w:start w:val="1"/>
+      <w:numFmt w:val="bullet"/>
+      <w:lvlText w:val=""/>
+      <w:lvlJc w:val="left"/>
+      <w:pPr>
+        <w:ind w:left="2160" w:hanging="360"/>
+      </w:pPr>
+      <w:rPr>
+        <w:rFonts w:ascii="Wingdings" w:hAnsi="Wingdings" w:hint="default"/>
+      </w:rPr>
+    </w:lvl>
+    <w:lvl w:ilvl="3" w:tplc="04090001" w:tentative="1">
+      <w:start w:val="1"/>
+      <w:numFmt w:val="bullet"/>
+      <w:lvlText w:val=""/>
+      <w:lvlJc w:val="left"/>
+      <w:pPr>
+        <w:ind w:left="2880" w:hanging="360"/>
+      </w:pPr>
+      <w:rPr>
+        <w:rFonts w:ascii="Symbol" w:hAnsi="Symbol" w:hint="default"/>
+      </w:rPr>
+    </w:lvl>
+    <w:lvl w:ilvl="4" w:tplc="04090003" w:tentative="1">
+      <w:start w:val="1"/>
+      <w:numFmt w:val="bullet"/>
+      <w:lvlText w:val="o"/>
+      <w:lvlJc w:val="left"/>
+      <w:pPr>
+        <w:ind w:left="3600" w:hanging="360"/>
+      </w:pPr>
+      <w:rPr>
+        <w:rFonts w:ascii="Courier New" w:hAnsi="Courier New" w:cs="Courier New" w:hint="default"/>
+      </w:rPr>
+    </w:lvl>
+    <w:lvl w:ilvl="5" w:tplc="04090005" w:tentative="1">
+      <w:start w:val="1"/>
+      <w:numFmt w:val="bullet"/>
+      <w:lvlText w:val=""/>
+      <w:lvlJc w:val="left"/>
+      <w:pPr>
+        <w:ind w:left="4320" w:hanging="360"/>
+      </w:pPr>
+      <w:rPr>
+        <w:rFonts w:ascii="Wingdings" w:hAnsi="Wingdings" w:hint="default"/>
+      </w:rPr>
+    </w:lvl>
+    <w:lvl w:ilvl="6" w:tplc="04090001" w:tentative="1">
+      <w:start w:val="1"/>
+      <w:numFmt w:val="bullet"/>
+      <w:lvlText w:val=""/>
+      <w:lvlJc w:val="left"/>
+      <w:pPr>
+        <w:ind w:left="5040" w:hanging="360"/>
+      </w:pPr>
+      <w:rPr>
+        <w:rFonts w:ascii="Symbol" w:hAnsi="Symbol" w:hint="default"/>
+      </w:rPr>
+    </w:lvl>
+    <w:lvl w:ilvl="7" w:tplc="04090003" w:tentative="1">
+      <w:start w:val="1"/>
+      <w:numFmt w:val="bullet"/>
+      <w:lvlText w:val="o"/>
+      <w:lvlJc w:val="left"/>
+      <w:pPr>
+        <w:ind w:left="5760" w:hanging="360"/>
+      </w:pPr>
+      <w:rPr>
+        <w:rFonts w:ascii="Courier New" w:hAnsi="Courier New" w:cs="Courier New" w:hint="default"/>
+      </w:rPr>
+    </w:lvl>
+    <w:lvl w:ilvl="8" w:tplc="04090005" w:tentative="1">
+      <w:start w:val="1"/>
+      <w:numFmt w:val="bullet"/>
+      <w:lvlText w:val=""/>
+      <w:lvlJc w:val="left"/>
+      <w:pPr>
+        <w:ind w:left="6480" w:hanging="360"/>
+      </w:pPr>
+      <w:rPr>
+        <w:rFonts w:ascii="Wingdings" w:hAnsi="Wingdings" w:hint="default"/>
+      </w:rPr>
+    </w:lvl>
+  </w:abstractNum>
+  <w:abstractNum w:abstractNumId="35">
     <w:nsid w:val="2244303C"/>
     <w:multiLevelType w:val="hybridMultilevel"/>
     <w:tmpl w:val="56069BE4"/>
@@ -34732,7 +36480,7 @@
       </w:rPr>
     </w:lvl>
   </w:abstractNum>
-  <w:abstractNum w:abstractNumId="35">
+  <w:abstractNum w:abstractNumId="36">
     <w:nsid w:val="23121023"/>
     <w:multiLevelType w:val="hybridMultilevel"/>
     <w:tmpl w:val="DC9A7C1E"/>
@@ -34845,7 +36593,7 @@
       </w:rPr>
     </w:lvl>
   </w:abstractNum>
-  <w:abstractNum w:abstractNumId="36">
+  <w:abstractNum w:abstractNumId="37">
     <w:nsid w:val="249D61A7"/>
     <w:multiLevelType w:val="hybridMultilevel"/>
     <w:tmpl w:val="29786F70"/>
@@ -34931,7 +36679,7 @@
       </w:pPr>
     </w:lvl>
   </w:abstractNum>
-  <w:abstractNum w:abstractNumId="37">
+  <w:abstractNum w:abstractNumId="38">
     <w:nsid w:val="24AC18E7"/>
     <w:multiLevelType w:val="hybridMultilevel"/>
     <w:tmpl w:val="1DB28726"/>
@@ -35044,7 +36792,7 @@
       </w:rPr>
     </w:lvl>
   </w:abstractNum>
-  <w:abstractNum w:abstractNumId="38">
+  <w:abstractNum w:abstractNumId="39">
     <w:nsid w:val="25420B4F"/>
     <w:multiLevelType w:val="hybridMultilevel"/>
     <w:tmpl w:val="26528E34"/>
@@ -35157,7 +36905,7 @@
       </w:rPr>
     </w:lvl>
   </w:abstractNum>
-  <w:abstractNum w:abstractNumId="39">
+  <w:abstractNum w:abstractNumId="40">
     <w:nsid w:val="25637485"/>
     <w:multiLevelType w:val="hybridMultilevel"/>
     <w:tmpl w:val="B65ECB08"/>
@@ -35270,7 +37018,7 @@
       </w:rPr>
     </w:lvl>
   </w:abstractNum>
-  <w:abstractNum w:abstractNumId="40">
+  <w:abstractNum w:abstractNumId="41">
     <w:nsid w:val="258E6AB1"/>
     <w:multiLevelType w:val="hybridMultilevel"/>
     <w:tmpl w:val="A93E549C"/>
@@ -35383,7 +37131,7 @@
       </w:rPr>
     </w:lvl>
   </w:abstractNum>
-  <w:abstractNum w:abstractNumId="41">
+  <w:abstractNum w:abstractNumId="42">
     <w:nsid w:val="26525470"/>
     <w:multiLevelType w:val="hybridMultilevel"/>
     <w:tmpl w:val="1B8E98B0"/>
@@ -35469,7 +37217,7 @@
       </w:pPr>
     </w:lvl>
   </w:abstractNum>
-  <w:abstractNum w:abstractNumId="42">
+  <w:abstractNum w:abstractNumId="43">
     <w:nsid w:val="268E4DF0"/>
     <w:multiLevelType w:val="hybridMultilevel"/>
     <w:tmpl w:val="663A429A"/>
@@ -35582,7 +37330,7 @@
       </w:rPr>
     </w:lvl>
   </w:abstractNum>
-  <w:abstractNum w:abstractNumId="43">
+  <w:abstractNum w:abstractNumId="44">
     <w:nsid w:val="27116ED3"/>
     <w:multiLevelType w:val="hybridMultilevel"/>
     <w:tmpl w:val="D138F40E"/>
@@ -35695,7 +37443,7 @@
       </w:rPr>
     </w:lvl>
   </w:abstractNum>
-  <w:abstractNum w:abstractNumId="44">
+  <w:abstractNum w:abstractNumId="45">
     <w:nsid w:val="273F5ADD"/>
     <w:multiLevelType w:val="hybridMultilevel"/>
     <w:tmpl w:val="E39C7C68"/>
@@ -35808,7 +37556,7 @@
       </w:rPr>
     </w:lvl>
   </w:abstractNum>
-  <w:abstractNum w:abstractNumId="45">
+  <w:abstractNum w:abstractNumId="46">
     <w:nsid w:val="28020DF6"/>
     <w:multiLevelType w:val="hybridMultilevel"/>
     <w:tmpl w:val="84485B68"/>
@@ -35921,7 +37669,7 @@
       </w:rPr>
     </w:lvl>
   </w:abstractNum>
-  <w:abstractNum w:abstractNumId="46">
+  <w:abstractNum w:abstractNumId="47">
     <w:nsid w:val="283B08AF"/>
     <w:multiLevelType w:val="hybridMultilevel"/>
     <w:tmpl w:val="9F2E3564"/>
@@ -36034,7 +37782,7 @@
       </w:rPr>
     </w:lvl>
   </w:abstractNum>
-  <w:abstractNum w:abstractNumId="47">
+  <w:abstractNum w:abstractNumId="48">
     <w:nsid w:val="29862A5E"/>
     <w:multiLevelType w:val="hybridMultilevel"/>
     <w:tmpl w:val="17A8C600"/>
@@ -36147,7 +37895,93 @@
       </w:rPr>
     </w:lvl>
   </w:abstractNum>
-  <w:abstractNum w:abstractNumId="48">
+  <w:abstractNum w:abstractNumId="49">
+    <w:nsid w:val="2A361889"/>
+    <w:multiLevelType w:val="hybridMultilevel"/>
+    <w:tmpl w:val="0F56B32A"/>
+    <w:lvl w:ilvl="0" w:tplc="0409000F">
+      <w:start w:val="1"/>
+      <w:numFmt w:val="decimal"/>
+      <w:lvlText w:val="%1."/>
+      <w:lvlJc w:val="left"/>
+      <w:pPr>
+        <w:ind w:left="720" w:hanging="360"/>
+      </w:pPr>
+    </w:lvl>
+    <w:lvl w:ilvl="1" w:tplc="04090019" w:tentative="1">
+      <w:start w:val="1"/>
+      <w:numFmt w:val="lowerLetter"/>
+      <w:lvlText w:val="%2."/>
+      <w:lvlJc w:val="left"/>
+      <w:pPr>
+        <w:ind w:left="1440" w:hanging="360"/>
+      </w:pPr>
+    </w:lvl>
+    <w:lvl w:ilvl="2" w:tplc="0409001B" w:tentative="1">
+      <w:start w:val="1"/>
+      <w:numFmt w:val="lowerRoman"/>
+      <w:lvlText w:val="%3."/>
+      <w:lvlJc w:val="right"/>
+      <w:pPr>
+        <w:ind w:left="2160" w:hanging="180"/>
+      </w:pPr>
+    </w:lvl>
+    <w:lvl w:ilvl="3" w:tplc="0409000F" w:tentative="1">
+      <w:start w:val="1"/>
+      <w:numFmt w:val="decimal"/>
+      <w:lvlText w:val="%4."/>
+      <w:lvlJc w:val="left"/>
+      <w:pPr>
+        <w:ind w:left="2880" w:hanging="360"/>
+      </w:pPr>
+    </w:lvl>
+    <w:lvl w:ilvl="4" w:tplc="04090019" w:tentative="1">
+      <w:start w:val="1"/>
+      <w:numFmt w:val="lowerLetter"/>
+      <w:lvlText w:val="%5."/>
+      <w:lvlJc w:val="left"/>
+      <w:pPr>
+        <w:ind w:left="3600" w:hanging="360"/>
+      </w:pPr>
+    </w:lvl>
+    <w:lvl w:ilvl="5" w:tplc="0409001B" w:tentative="1">
+      <w:start w:val="1"/>
+      <w:numFmt w:val="lowerRoman"/>
+      <w:lvlText w:val="%6."/>
+      <w:lvlJc w:val="right"/>
+      <w:pPr>
+        <w:ind w:left="4320" w:hanging="180"/>
+      </w:pPr>
+    </w:lvl>
+    <w:lvl w:ilvl="6" w:tplc="0409000F" w:tentative="1">
+      <w:start w:val="1"/>
+      <w:numFmt w:val="decimal"/>
+      <w:lvlText w:val="%7."/>
+      <w:lvlJc w:val="left"/>
+      <w:pPr>
+        <w:ind w:left="5040" w:hanging="360"/>
+      </w:pPr>
+    </w:lvl>
+    <w:lvl w:ilvl="7" w:tplc="04090019" w:tentative="1">
+      <w:start w:val="1"/>
+      <w:numFmt w:val="lowerLetter"/>
+      <w:lvlText w:val="%8."/>
+      <w:lvlJc w:val="left"/>
+      <w:pPr>
+        <w:ind w:left="5760" w:hanging="360"/>
+      </w:pPr>
+    </w:lvl>
+    <w:lvl w:ilvl="8" w:tplc="0409001B" w:tentative="1">
+      <w:start w:val="1"/>
+      <w:numFmt w:val="lowerRoman"/>
+      <w:lvlText w:val="%9."/>
+      <w:lvlJc w:val="right"/>
+      <w:pPr>
+        <w:ind w:left="6480" w:hanging="180"/>
+      </w:pPr>
+    </w:lvl>
+  </w:abstractNum>
+  <w:abstractNum w:abstractNumId="50">
     <w:nsid w:val="2A8A2DDF"/>
     <w:multiLevelType w:val="hybridMultilevel"/>
     <w:tmpl w:val="14705C52"/>
@@ -36260,7 +38094,7 @@
       </w:rPr>
     </w:lvl>
   </w:abstractNum>
-  <w:abstractNum w:abstractNumId="49">
+  <w:abstractNum w:abstractNumId="51">
     <w:nsid w:val="2B3A1791"/>
     <w:multiLevelType w:val="hybridMultilevel"/>
     <w:tmpl w:val="8D5C9206"/>
@@ -36373,7 +38207,7 @@
       </w:rPr>
     </w:lvl>
   </w:abstractNum>
-  <w:abstractNum w:abstractNumId="50">
+  <w:abstractNum w:abstractNumId="52">
     <w:nsid w:val="2B800E72"/>
     <w:multiLevelType w:val="hybridMultilevel"/>
     <w:tmpl w:val="DED07250"/>
@@ -36459,7 +38293,7 @@
       </w:pPr>
     </w:lvl>
   </w:abstractNum>
-  <w:abstractNum w:abstractNumId="51">
+  <w:abstractNum w:abstractNumId="53">
     <w:nsid w:val="2EA77ED5"/>
     <w:multiLevelType w:val="hybridMultilevel"/>
     <w:tmpl w:val="10B2D186"/>
@@ -36572,7 +38406,7 @@
       </w:rPr>
     </w:lvl>
   </w:abstractNum>
-  <w:abstractNum w:abstractNumId="52">
+  <w:abstractNum w:abstractNumId="54">
     <w:nsid w:val="30AB4A54"/>
     <w:multiLevelType w:val="hybridMultilevel"/>
     <w:tmpl w:val="63F2BA5C"/>
@@ -36685,7 +38519,7 @@
       </w:rPr>
     </w:lvl>
   </w:abstractNum>
-  <w:abstractNum w:abstractNumId="53">
+  <w:abstractNum w:abstractNumId="55">
     <w:nsid w:val="313D27EE"/>
     <w:multiLevelType w:val="hybridMultilevel"/>
     <w:tmpl w:val="213697E6"/>
@@ -36798,7 +38632,7 @@
       </w:rPr>
     </w:lvl>
   </w:abstractNum>
-  <w:abstractNum w:abstractNumId="54">
+  <w:abstractNum w:abstractNumId="56">
     <w:nsid w:val="322A35C3"/>
     <w:multiLevelType w:val="hybridMultilevel"/>
     <w:tmpl w:val="66D22456"/>
@@ -36911,7 +38745,7 @@
       </w:rPr>
     </w:lvl>
   </w:abstractNum>
-  <w:abstractNum w:abstractNumId="55">
+  <w:abstractNum w:abstractNumId="57">
     <w:nsid w:val="3440281C"/>
     <w:multiLevelType w:val="hybridMultilevel"/>
     <w:tmpl w:val="0C0216DE"/>
@@ -37024,7 +38858,7 @@
       </w:rPr>
     </w:lvl>
   </w:abstractNum>
-  <w:abstractNum w:abstractNumId="56">
+  <w:abstractNum w:abstractNumId="58">
     <w:nsid w:val="344049B1"/>
     <w:multiLevelType w:val="hybridMultilevel"/>
     <w:tmpl w:val="9A067252"/>
@@ -37137,7 +38971,7 @@
       </w:rPr>
     </w:lvl>
   </w:abstractNum>
-  <w:abstractNum w:abstractNumId="57">
+  <w:abstractNum w:abstractNumId="59">
     <w:nsid w:val="34F963D8"/>
     <w:multiLevelType w:val="hybridMultilevel"/>
     <w:tmpl w:val="416298DE"/>
@@ -37250,7 +39084,7 @@
       </w:rPr>
     </w:lvl>
   </w:abstractNum>
-  <w:abstractNum w:abstractNumId="58">
+  <w:abstractNum w:abstractNumId="60">
     <w:nsid w:val="35F958F5"/>
     <w:multiLevelType w:val="hybridMultilevel"/>
     <w:tmpl w:val="E0E8D9B0"/>
@@ -37363,7 +39197,7 @@
       </w:rPr>
     </w:lvl>
   </w:abstractNum>
-  <w:abstractNum w:abstractNumId="59">
+  <w:abstractNum w:abstractNumId="61">
     <w:nsid w:val="360D4939"/>
     <w:multiLevelType w:val="hybridMultilevel"/>
     <w:tmpl w:val="B7861C6C"/>
@@ -37476,7 +39310,7 @@
       </w:rPr>
     </w:lvl>
   </w:abstractNum>
-  <w:abstractNum w:abstractNumId="60">
+  <w:abstractNum w:abstractNumId="62">
     <w:nsid w:val="36552533"/>
     <w:multiLevelType w:val="hybridMultilevel"/>
     <w:tmpl w:val="8130A9A8"/>
@@ -37589,7 +39423,7 @@
       </w:rPr>
     </w:lvl>
   </w:abstractNum>
-  <w:abstractNum w:abstractNumId="61">
+  <w:abstractNum w:abstractNumId="63">
     <w:nsid w:val="36F10170"/>
     <w:multiLevelType w:val="hybridMultilevel"/>
     <w:tmpl w:val="DD20BF9E"/>
@@ -37702,7 +39536,120 @@
       </w:rPr>
     </w:lvl>
   </w:abstractNum>
-  <w:abstractNum w:abstractNumId="62">
+  <w:abstractNum w:abstractNumId="64">
+    <w:nsid w:val="37852893"/>
+    <w:multiLevelType w:val="hybridMultilevel"/>
+    <w:tmpl w:val="B5FAE51A"/>
+    <w:lvl w:ilvl="0" w:tplc="04090001">
+      <w:start w:val="1"/>
+      <w:numFmt w:val="bullet"/>
+      <w:lvlText w:val=""/>
+      <w:lvlJc w:val="left"/>
+      <w:pPr>
+        <w:ind w:left="720" w:hanging="360"/>
+      </w:pPr>
+      <w:rPr>
+        <w:rFonts w:ascii="Symbol" w:hAnsi="Symbol" w:hint="default"/>
+      </w:rPr>
+    </w:lvl>
+    <w:lvl w:ilvl="1" w:tplc="04090003">
+      <w:start w:val="1"/>
+      <w:numFmt w:val="bullet"/>
+      <w:lvlText w:val="o"/>
+      <w:lvlJc w:val="left"/>
+      <w:pPr>
+        <w:ind w:left="1440" w:hanging="360"/>
+      </w:pPr>
+      <w:rPr>
+        <w:rFonts w:ascii="Courier New" w:hAnsi="Courier New" w:cs="Courier New" w:hint="default"/>
+      </w:rPr>
+    </w:lvl>
+    <w:lvl w:ilvl="2" w:tplc="04090005">
+      <w:start w:val="1"/>
+      <w:numFmt w:val="bullet"/>
+      <w:lvlText w:val=""/>
+      <w:lvlJc w:val="left"/>
+      <w:pPr>
+        <w:ind w:left="2160" w:hanging="360"/>
+      </w:pPr>
+      <w:rPr>
+        <w:rFonts w:ascii="Wingdings" w:hAnsi="Wingdings" w:hint="default"/>
+      </w:rPr>
+    </w:lvl>
+    <w:lvl w:ilvl="3" w:tplc="04090001" w:tentative="1">
+      <w:start w:val="1"/>
+      <w:numFmt w:val="bullet"/>
+      <w:lvlText w:val=""/>
+      <w:lvlJc w:val="left"/>
+      <w:pPr>
+        <w:ind w:left="2880" w:hanging="360"/>
+      </w:pPr>
+      <w:rPr>
+        <w:rFonts w:ascii="Symbol" w:hAnsi="Symbol" w:hint="default"/>
+      </w:rPr>
+    </w:lvl>
+    <w:lvl w:ilvl="4" w:tplc="04090003" w:tentative="1">
+      <w:start w:val="1"/>
+      <w:numFmt w:val="bullet"/>
+      <w:lvlText w:val="o"/>
+      <w:lvlJc w:val="left"/>
+      <w:pPr>
+        <w:ind w:left="3600" w:hanging="360"/>
+      </w:pPr>
+      <w:rPr>
+        <w:rFonts w:ascii="Courier New" w:hAnsi="Courier New" w:cs="Courier New" w:hint="default"/>
+      </w:rPr>
+    </w:lvl>
+    <w:lvl w:ilvl="5" w:tplc="04090005" w:tentative="1">
+      <w:start w:val="1"/>
+      <w:numFmt w:val="bullet"/>
+      <w:lvlText w:val=""/>
+      <w:lvlJc w:val="left"/>
+      <w:pPr>
+        <w:ind w:left="4320" w:hanging="360"/>
+      </w:pPr>
+      <w:rPr>
+        <w:rFonts w:ascii="Wingdings" w:hAnsi="Wingdings" w:hint="default"/>
+      </w:rPr>
+    </w:lvl>
+    <w:lvl w:ilvl="6" w:tplc="04090001" w:tentative="1">
+      <w:start w:val="1"/>
+      <w:numFmt w:val="bullet"/>
+      <w:lvlText w:val=""/>
+      <w:lvlJc w:val="left"/>
+      <w:pPr>
+        <w:ind w:left="5040" w:hanging="360"/>
+      </w:pPr>
+      <w:rPr>
+        <w:rFonts w:ascii="Symbol" w:hAnsi="Symbol" w:hint="default"/>
+      </w:rPr>
+    </w:lvl>
+    <w:lvl w:ilvl="7" w:tplc="04090003" w:tentative="1">
+      <w:start w:val="1"/>
+      <w:numFmt w:val="bullet"/>
+      <w:lvlText w:val="o"/>
+      <w:lvlJc w:val="left"/>
+      <w:pPr>
+        <w:ind w:left="5760" w:hanging="360"/>
+      </w:pPr>
+      <w:rPr>
+        <w:rFonts w:ascii="Courier New" w:hAnsi="Courier New" w:cs="Courier New" w:hint="default"/>
+      </w:rPr>
+    </w:lvl>
+    <w:lvl w:ilvl="8" w:tplc="04090005" w:tentative="1">
+      <w:start w:val="1"/>
+      <w:numFmt w:val="bullet"/>
+      <w:lvlText w:val=""/>
+      <w:lvlJc w:val="left"/>
+      <w:pPr>
+        <w:ind w:left="6480" w:hanging="360"/>
+      </w:pPr>
+      <w:rPr>
+        <w:rFonts w:ascii="Wingdings" w:hAnsi="Wingdings" w:hint="default"/>
+      </w:rPr>
+    </w:lvl>
+  </w:abstractNum>
+  <w:abstractNum w:abstractNumId="65">
     <w:nsid w:val="37F74757"/>
     <w:multiLevelType w:val="hybridMultilevel"/>
     <w:tmpl w:val="3B6C04DA"/>
@@ -37815,7 +39762,7 @@
       </w:rPr>
     </w:lvl>
   </w:abstractNum>
-  <w:abstractNum w:abstractNumId="63">
+  <w:abstractNum w:abstractNumId="66">
     <w:nsid w:val="382C373A"/>
     <w:multiLevelType w:val="hybridMultilevel"/>
     <w:tmpl w:val="C512DEDA"/>
@@ -37928,7 +39875,7 @@
       </w:rPr>
     </w:lvl>
   </w:abstractNum>
-  <w:abstractNum w:abstractNumId="64">
+  <w:abstractNum w:abstractNumId="67">
     <w:nsid w:val="38E15203"/>
     <w:multiLevelType w:val="hybridMultilevel"/>
     <w:tmpl w:val="12E08554"/>
@@ -38014,7 +39961,7 @@
       </w:pPr>
     </w:lvl>
   </w:abstractNum>
-  <w:abstractNum w:abstractNumId="65">
+  <w:abstractNum w:abstractNumId="68">
     <w:nsid w:val="3971602B"/>
     <w:multiLevelType w:val="hybridMultilevel"/>
     <w:tmpl w:val="1C741502"/>
@@ -38100,7 +40047,93 @@
       </w:pPr>
     </w:lvl>
   </w:abstractNum>
-  <w:abstractNum w:abstractNumId="66">
+  <w:abstractNum w:abstractNumId="69">
+    <w:nsid w:val="3C210AA5"/>
+    <w:multiLevelType w:val="hybridMultilevel"/>
+    <w:tmpl w:val="3F0C12B2"/>
+    <w:lvl w:ilvl="0" w:tplc="0409000F">
+      <w:start w:val="1"/>
+      <w:numFmt w:val="decimal"/>
+      <w:lvlText w:val="%1."/>
+      <w:lvlJc w:val="left"/>
+      <w:pPr>
+        <w:ind w:left="720" w:hanging="360"/>
+      </w:pPr>
+    </w:lvl>
+    <w:lvl w:ilvl="1" w:tplc="04090019" w:tentative="1">
+      <w:start w:val="1"/>
+      <w:numFmt w:val="lowerLetter"/>
+      <w:lvlText w:val="%2."/>
+      <w:lvlJc w:val="left"/>
+      <w:pPr>
+        <w:ind w:left="1440" w:hanging="360"/>
+      </w:pPr>
+    </w:lvl>
+    <w:lvl w:ilvl="2" w:tplc="0409001B" w:tentative="1">
+      <w:start w:val="1"/>
+      <w:numFmt w:val="lowerRoman"/>
+      <w:lvlText w:val="%3."/>
+      <w:lvlJc w:val="right"/>
+      <w:pPr>
+        <w:ind w:left="2160" w:hanging="180"/>
+      </w:pPr>
+    </w:lvl>
+    <w:lvl w:ilvl="3" w:tplc="0409000F" w:tentative="1">
+      <w:start w:val="1"/>
+      <w:numFmt w:val="decimal"/>
+      <w:lvlText w:val="%4."/>
+      <w:lvlJc w:val="left"/>
+      <w:pPr>
+        <w:ind w:left="2880" w:hanging="360"/>
+      </w:pPr>
+    </w:lvl>
+    <w:lvl w:ilvl="4" w:tplc="04090019" w:tentative="1">
+      <w:start w:val="1"/>
+      <w:numFmt w:val="lowerLetter"/>
+      <w:lvlText w:val="%5."/>
+      <w:lvlJc w:val="left"/>
+      <w:pPr>
+        <w:ind w:left="3600" w:hanging="360"/>
+      </w:pPr>
+    </w:lvl>
+    <w:lvl w:ilvl="5" w:tplc="0409001B" w:tentative="1">
+      <w:start w:val="1"/>
+      <w:numFmt w:val="lowerRoman"/>
+      <w:lvlText w:val="%6."/>
+      <w:lvlJc w:val="right"/>
+      <w:pPr>
+        <w:ind w:left="4320" w:hanging="180"/>
+      </w:pPr>
+    </w:lvl>
+    <w:lvl w:ilvl="6" w:tplc="0409000F" w:tentative="1">
+      <w:start w:val="1"/>
+      <w:numFmt w:val="decimal"/>
+      <w:lvlText w:val="%7."/>
+      <w:lvlJc w:val="left"/>
+      <w:pPr>
+        <w:ind w:left="5040" w:hanging="360"/>
+      </w:pPr>
+    </w:lvl>
+    <w:lvl w:ilvl="7" w:tplc="04090019" w:tentative="1">
+      <w:start w:val="1"/>
+      <w:numFmt w:val="lowerLetter"/>
+      <w:lvlText w:val="%8."/>
+      <w:lvlJc w:val="left"/>
+      <w:pPr>
+        <w:ind w:left="5760" w:hanging="360"/>
+      </w:pPr>
+    </w:lvl>
+    <w:lvl w:ilvl="8" w:tplc="0409001B" w:tentative="1">
+      <w:start w:val="1"/>
+      <w:numFmt w:val="lowerRoman"/>
+      <w:lvlText w:val="%9."/>
+      <w:lvlJc w:val="right"/>
+      <w:pPr>
+        <w:ind w:left="6480" w:hanging="180"/>
+      </w:pPr>
+    </w:lvl>
+  </w:abstractNum>
+  <w:abstractNum w:abstractNumId="70">
     <w:nsid w:val="3C5D78E4"/>
     <w:multiLevelType w:val="hybridMultilevel"/>
     <w:tmpl w:val="16DC45D2"/>
@@ -38213,7 +40246,7 @@
       </w:rPr>
     </w:lvl>
   </w:abstractNum>
-  <w:abstractNum w:abstractNumId="67">
+  <w:abstractNum w:abstractNumId="71">
     <w:nsid w:val="3CA9531B"/>
     <w:multiLevelType w:val="hybridMultilevel"/>
     <w:tmpl w:val="1464A1C2"/>
@@ -38326,7 +40359,7 @@
       </w:rPr>
     </w:lvl>
   </w:abstractNum>
-  <w:abstractNum w:abstractNumId="68">
+  <w:abstractNum w:abstractNumId="72">
     <w:nsid w:val="3DAF287B"/>
     <w:multiLevelType w:val="hybridMultilevel"/>
     <w:tmpl w:val="79366C18"/>
@@ -38439,7 +40472,7 @@
       </w:rPr>
     </w:lvl>
   </w:abstractNum>
-  <w:abstractNum w:abstractNumId="69">
+  <w:abstractNum w:abstractNumId="73">
     <w:nsid w:val="3FD932AE"/>
     <w:multiLevelType w:val="hybridMultilevel"/>
     <w:tmpl w:val="E1204446"/>
@@ -38552,7 +40585,7 @@
       </w:rPr>
     </w:lvl>
   </w:abstractNum>
-  <w:abstractNum w:abstractNumId="70">
+  <w:abstractNum w:abstractNumId="74">
     <w:nsid w:val="41CA1664"/>
     <w:multiLevelType w:val="hybridMultilevel"/>
     <w:tmpl w:val="4EAA2628"/>
@@ -38665,7 +40698,7 @@
       </w:rPr>
     </w:lvl>
   </w:abstractNum>
-  <w:abstractNum w:abstractNumId="71">
+  <w:abstractNum w:abstractNumId="75">
     <w:nsid w:val="430902BE"/>
     <w:multiLevelType w:val="hybridMultilevel"/>
     <w:tmpl w:val="E2C403E6"/>
@@ -38778,7 +40811,7 @@
       </w:rPr>
     </w:lvl>
   </w:abstractNum>
-  <w:abstractNum w:abstractNumId="72">
+  <w:abstractNum w:abstractNumId="76">
     <w:nsid w:val="44C50F13"/>
     <w:multiLevelType w:val="hybridMultilevel"/>
     <w:tmpl w:val="FCAA8BB8"/>
@@ -38891,7 +40924,7 @@
       </w:rPr>
     </w:lvl>
   </w:abstractNum>
-  <w:abstractNum w:abstractNumId="73">
+  <w:abstractNum w:abstractNumId="77">
     <w:nsid w:val="459E0137"/>
     <w:multiLevelType w:val="hybridMultilevel"/>
     <w:tmpl w:val="7512D050"/>
@@ -39004,7 +41037,7 @@
       </w:rPr>
     </w:lvl>
   </w:abstractNum>
-  <w:abstractNum w:abstractNumId="74">
+  <w:abstractNum w:abstractNumId="78">
     <w:nsid w:val="45D00C09"/>
     <w:multiLevelType w:val="hybridMultilevel"/>
     <w:tmpl w:val="CC660646"/>
@@ -39117,7 +41150,7 @@
       </w:rPr>
     </w:lvl>
   </w:abstractNum>
-  <w:abstractNum w:abstractNumId="75">
+  <w:abstractNum w:abstractNumId="79">
     <w:nsid w:val="465160F5"/>
     <w:multiLevelType w:val="hybridMultilevel"/>
     <w:tmpl w:val="E5185360"/>
@@ -39203,7 +41236,7 @@
       </w:pPr>
     </w:lvl>
   </w:abstractNum>
-  <w:abstractNum w:abstractNumId="76">
+  <w:abstractNum w:abstractNumId="80">
     <w:nsid w:val="479F58C2"/>
     <w:multiLevelType w:val="hybridMultilevel"/>
     <w:tmpl w:val="C596A322"/>
@@ -39316,7 +41349,7 @@
       </w:rPr>
     </w:lvl>
   </w:abstractNum>
-  <w:abstractNum w:abstractNumId="77">
+  <w:abstractNum w:abstractNumId="81">
     <w:nsid w:val="484B2F9D"/>
     <w:multiLevelType w:val="hybridMultilevel"/>
     <w:tmpl w:val="A080E720"/>
@@ -39429,7 +41462,7 @@
       </w:rPr>
     </w:lvl>
   </w:abstractNum>
-  <w:abstractNum w:abstractNumId="78">
+  <w:abstractNum w:abstractNumId="82">
     <w:nsid w:val="4AC8147D"/>
     <w:multiLevelType w:val="hybridMultilevel"/>
     <w:tmpl w:val="44E8CDD8"/>
@@ -39515,7 +41548,7 @@
       </w:pPr>
     </w:lvl>
   </w:abstractNum>
-  <w:abstractNum w:abstractNumId="79">
+  <w:abstractNum w:abstractNumId="83">
     <w:nsid w:val="4CD30BB3"/>
     <w:multiLevelType w:val="hybridMultilevel"/>
     <w:tmpl w:val="0106C0A4"/>
@@ -39601,7 +41634,7 @@
       </w:pPr>
     </w:lvl>
   </w:abstractNum>
-  <w:abstractNum w:abstractNumId="80">
+  <w:abstractNum w:abstractNumId="84">
     <w:nsid w:val="4D6D096A"/>
     <w:multiLevelType w:val="hybridMultilevel"/>
     <w:tmpl w:val="B6021B1E"/>
@@ -39714,7 +41747,7 @@
       </w:rPr>
     </w:lvl>
   </w:abstractNum>
-  <w:abstractNum w:abstractNumId="81">
+  <w:abstractNum w:abstractNumId="85">
     <w:nsid w:val="4E0B3A04"/>
     <w:multiLevelType w:val="hybridMultilevel"/>
     <w:tmpl w:val="C6A890E0"/>
@@ -39827,7 +41860,7 @@
       </w:rPr>
     </w:lvl>
   </w:abstractNum>
-  <w:abstractNum w:abstractNumId="82">
+  <w:abstractNum w:abstractNumId="86">
     <w:nsid w:val="4EB70B02"/>
     <w:multiLevelType w:val="hybridMultilevel"/>
     <w:tmpl w:val="FAC29222"/>
@@ -39940,7 +41973,7 @@
       </w:rPr>
     </w:lvl>
   </w:abstractNum>
-  <w:abstractNum w:abstractNumId="83">
+  <w:abstractNum w:abstractNumId="87">
     <w:nsid w:val="4F7F130F"/>
     <w:multiLevelType w:val="hybridMultilevel"/>
     <w:tmpl w:val="D48485EE"/>
@@ -40053,7 +42086,7 @@
       </w:rPr>
     </w:lvl>
   </w:abstractNum>
-  <w:abstractNum w:abstractNumId="84">
+  <w:abstractNum w:abstractNumId="88">
     <w:nsid w:val="50771BBB"/>
     <w:multiLevelType w:val="hybridMultilevel"/>
     <w:tmpl w:val="1068B520"/>
@@ -40166,7 +42199,7 @@
       </w:rPr>
     </w:lvl>
   </w:abstractNum>
-  <w:abstractNum w:abstractNumId="85">
+  <w:abstractNum w:abstractNumId="89">
     <w:nsid w:val="50F6357E"/>
     <w:multiLevelType w:val="hybridMultilevel"/>
     <w:tmpl w:val="BF1048AA"/>
@@ -40279,7 +42312,7 @@
       </w:rPr>
     </w:lvl>
   </w:abstractNum>
-  <w:abstractNum w:abstractNumId="86">
+  <w:abstractNum w:abstractNumId="90">
     <w:nsid w:val="5259572A"/>
     <w:multiLevelType w:val="hybridMultilevel"/>
     <w:tmpl w:val="72C8EA24"/>
@@ -40392,7 +42425,7 @@
       </w:rPr>
     </w:lvl>
   </w:abstractNum>
-  <w:abstractNum w:abstractNumId="87">
+  <w:abstractNum w:abstractNumId="91">
     <w:nsid w:val="52B54256"/>
     <w:multiLevelType w:val="hybridMultilevel"/>
     <w:tmpl w:val="4464146A"/>
@@ -40505,7 +42538,7 @@
       </w:rPr>
     </w:lvl>
   </w:abstractNum>
-  <w:abstractNum w:abstractNumId="88">
+  <w:abstractNum w:abstractNumId="92">
     <w:nsid w:val="54771ECD"/>
     <w:multiLevelType w:val="hybridMultilevel"/>
     <w:tmpl w:val="971ED7CA"/>
@@ -40618,7 +42651,7 @@
       </w:rPr>
     </w:lvl>
   </w:abstractNum>
-  <w:abstractNum w:abstractNumId="89">
+  <w:abstractNum w:abstractNumId="93">
     <w:nsid w:val="55DE6DF8"/>
     <w:multiLevelType w:val="hybridMultilevel"/>
     <w:tmpl w:val="2D22F548"/>
@@ -40731,7 +42764,7 @@
       </w:rPr>
     </w:lvl>
   </w:abstractNum>
-  <w:abstractNum w:abstractNumId="90">
+  <w:abstractNum w:abstractNumId="94">
     <w:nsid w:val="55E33382"/>
     <w:multiLevelType w:val="hybridMultilevel"/>
     <w:tmpl w:val="5FAA6D2C"/>
@@ -40844,7 +42877,7 @@
       </w:rPr>
     </w:lvl>
   </w:abstractNum>
-  <w:abstractNum w:abstractNumId="91">
+  <w:abstractNum w:abstractNumId="95">
     <w:nsid w:val="56122CA2"/>
     <w:multiLevelType w:val="hybridMultilevel"/>
     <w:tmpl w:val="E3B637EE"/>
@@ -40957,7 +42990,7 @@
       </w:rPr>
     </w:lvl>
   </w:abstractNum>
-  <w:abstractNum w:abstractNumId="92">
+  <w:abstractNum w:abstractNumId="96">
     <w:nsid w:val="57981F6E"/>
     <w:multiLevelType w:val="hybridMultilevel"/>
     <w:tmpl w:val="FE22107A"/>
@@ -41070,7 +43103,7 @@
       </w:rPr>
     </w:lvl>
   </w:abstractNum>
-  <w:abstractNum w:abstractNumId="93">
+  <w:abstractNum w:abstractNumId="97">
     <w:nsid w:val="58335FF4"/>
     <w:multiLevelType w:val="hybridMultilevel"/>
     <w:tmpl w:val="C8A4B996"/>
@@ -41183,7 +43216,7 @@
       </w:rPr>
     </w:lvl>
   </w:abstractNum>
-  <w:abstractNum w:abstractNumId="94">
+  <w:abstractNum w:abstractNumId="98">
     <w:nsid w:val="58A02926"/>
     <w:multiLevelType w:val="hybridMultilevel"/>
     <w:tmpl w:val="ADE48DAC"/>
@@ -41269,7 +43302,7 @@
       </w:pPr>
     </w:lvl>
   </w:abstractNum>
-  <w:abstractNum w:abstractNumId="95">
+  <w:abstractNum w:abstractNumId="99">
     <w:nsid w:val="59276693"/>
     <w:multiLevelType w:val="hybridMultilevel"/>
     <w:tmpl w:val="C116115E"/>
@@ -41382,7 +43415,7 @@
       </w:rPr>
     </w:lvl>
   </w:abstractNum>
-  <w:abstractNum w:abstractNumId="96">
+  <w:abstractNum w:abstractNumId="100">
     <w:nsid w:val="5A496A6D"/>
     <w:multiLevelType w:val="hybridMultilevel"/>
     <w:tmpl w:val="2C588B24"/>
@@ -41468,7 +43501,7 @@
       </w:pPr>
     </w:lvl>
   </w:abstractNum>
-  <w:abstractNum w:abstractNumId="97">
+  <w:abstractNum w:abstractNumId="101">
     <w:nsid w:val="5B01794E"/>
     <w:multiLevelType w:val="hybridMultilevel"/>
     <w:tmpl w:val="FE3CE8DC"/>
@@ -41581,7 +43614,7 @@
       </w:rPr>
     </w:lvl>
   </w:abstractNum>
-  <w:abstractNum w:abstractNumId="98">
+  <w:abstractNum w:abstractNumId="102">
     <w:nsid w:val="5BD37EBF"/>
     <w:multiLevelType w:val="hybridMultilevel"/>
     <w:tmpl w:val="7548CBFA"/>
@@ -41694,7 +43727,7 @@
       </w:rPr>
     </w:lvl>
   </w:abstractNum>
-  <w:abstractNum w:abstractNumId="99">
+  <w:abstractNum w:abstractNumId="103">
     <w:nsid w:val="5CAF7F23"/>
     <w:multiLevelType w:val="hybridMultilevel"/>
     <w:tmpl w:val="7E86421C"/>
@@ -41807,7 +43840,7 @@
       </w:rPr>
     </w:lvl>
   </w:abstractNum>
-  <w:abstractNum w:abstractNumId="100">
+  <w:abstractNum w:abstractNumId="104">
     <w:nsid w:val="5D8627C4"/>
     <w:multiLevelType w:val="hybridMultilevel"/>
     <w:tmpl w:val="7278FBE8"/>
@@ -41920,7 +43953,7 @@
       </w:rPr>
     </w:lvl>
   </w:abstractNum>
-  <w:abstractNum w:abstractNumId="101">
+  <w:abstractNum w:abstractNumId="105">
     <w:nsid w:val="5F016C85"/>
     <w:multiLevelType w:val="hybridMultilevel"/>
     <w:tmpl w:val="7BD8820E"/>
@@ -42006,7 +44039,7 @@
       </w:pPr>
     </w:lvl>
   </w:abstractNum>
-  <w:abstractNum w:abstractNumId="102">
+  <w:abstractNum w:abstractNumId="106">
     <w:nsid w:val="5F9F2F80"/>
     <w:multiLevelType w:val="hybridMultilevel"/>
     <w:tmpl w:val="22100F82"/>
@@ -42119,7 +44152,7 @@
       </w:rPr>
     </w:lvl>
   </w:abstractNum>
-  <w:abstractNum w:abstractNumId="103">
+  <w:abstractNum w:abstractNumId="107">
     <w:nsid w:val="5FF925C1"/>
     <w:multiLevelType w:val="hybridMultilevel"/>
     <w:tmpl w:val="0BE6E57C"/>
@@ -42232,7 +44265,7 @@
       </w:rPr>
     </w:lvl>
   </w:abstractNum>
-  <w:abstractNum w:abstractNumId="104">
+  <w:abstractNum w:abstractNumId="108">
     <w:nsid w:val="60155F02"/>
     <w:multiLevelType w:val="hybridMultilevel"/>
     <w:tmpl w:val="0E94BAFA"/>
@@ -42345,7 +44378,7 @@
       </w:rPr>
     </w:lvl>
   </w:abstractNum>
-  <w:abstractNum w:abstractNumId="105">
+  <w:abstractNum w:abstractNumId="109">
     <w:nsid w:val="60817ADC"/>
     <w:multiLevelType w:val="hybridMultilevel"/>
     <w:tmpl w:val="21AAFD2C"/>
@@ -42458,7 +44491,7 @@
       </w:rPr>
     </w:lvl>
   </w:abstractNum>
-  <w:abstractNum w:abstractNumId="106">
+  <w:abstractNum w:abstractNumId="110">
     <w:nsid w:val="64794762"/>
     <w:multiLevelType w:val="hybridMultilevel"/>
     <w:tmpl w:val="58181D28"/>
@@ -42571,7 +44604,7 @@
       </w:rPr>
     </w:lvl>
   </w:abstractNum>
-  <w:abstractNum w:abstractNumId="107">
+  <w:abstractNum w:abstractNumId="111">
     <w:nsid w:val="64AB33B8"/>
     <w:multiLevelType w:val="hybridMultilevel"/>
     <w:tmpl w:val="AF361D02"/>
@@ -42684,7 +44717,7 @@
       </w:rPr>
     </w:lvl>
   </w:abstractNum>
-  <w:abstractNum w:abstractNumId="108">
+  <w:abstractNum w:abstractNumId="112">
     <w:nsid w:val="67074D52"/>
     <w:multiLevelType w:val="hybridMultilevel"/>
     <w:tmpl w:val="FA647E4A"/>
@@ -42797,7 +44830,120 @@
       </w:rPr>
     </w:lvl>
   </w:abstractNum>
-  <w:abstractNum w:abstractNumId="109">
+  <w:abstractNum w:abstractNumId="113">
+    <w:nsid w:val="671861EF"/>
+    <w:multiLevelType w:val="hybridMultilevel"/>
+    <w:tmpl w:val="4A4CC382"/>
+    <w:lvl w:ilvl="0" w:tplc="04090001">
+      <w:start w:val="1"/>
+      <w:numFmt w:val="bullet"/>
+      <w:lvlText w:val=""/>
+      <w:lvlJc w:val="left"/>
+      <w:pPr>
+        <w:ind w:left="720" w:hanging="360"/>
+      </w:pPr>
+      <w:rPr>
+        <w:rFonts w:ascii="Symbol" w:hAnsi="Symbol" w:hint="default"/>
+      </w:rPr>
+    </w:lvl>
+    <w:lvl w:ilvl="1" w:tplc="04090003">
+      <w:start w:val="1"/>
+      <w:numFmt w:val="bullet"/>
+      <w:lvlText w:val="o"/>
+      <w:lvlJc w:val="left"/>
+      <w:pPr>
+        <w:ind w:left="1440" w:hanging="360"/>
+      </w:pPr>
+      <w:rPr>
+        <w:rFonts w:ascii="Courier New" w:hAnsi="Courier New" w:cs="Courier New" w:hint="default"/>
+      </w:rPr>
+    </w:lvl>
+    <w:lvl w:ilvl="2" w:tplc="04090005">
+      <w:start w:val="1"/>
+      <w:numFmt w:val="bullet"/>
+      <w:lvlText w:val=""/>
+      <w:lvlJc w:val="left"/>
+      <w:pPr>
+        <w:ind w:left="2160" w:hanging="360"/>
+      </w:pPr>
+      <w:rPr>
+        <w:rFonts w:ascii="Wingdings" w:hAnsi="Wingdings" w:hint="default"/>
+      </w:rPr>
+    </w:lvl>
+    <w:lvl w:ilvl="3" w:tplc="04090001" w:tentative="1">
+      <w:start w:val="1"/>
+      <w:numFmt w:val="bullet"/>
+      <w:lvlText w:val=""/>
+      <w:lvlJc w:val="left"/>
+      <w:pPr>
+        <w:ind w:left="2880" w:hanging="360"/>
+      </w:pPr>
+      <w:rPr>
+        <w:rFonts w:ascii="Symbol" w:hAnsi="Symbol" w:hint="default"/>
+      </w:rPr>
+    </w:lvl>
+    <w:lvl w:ilvl="4" w:tplc="04090003" w:tentative="1">
+      <w:start w:val="1"/>
+      <w:numFmt w:val="bullet"/>
+      <w:lvlText w:val="o"/>
+      <w:lvlJc w:val="left"/>
+      <w:pPr>
+        <w:ind w:left="3600" w:hanging="360"/>
+      </w:pPr>
+      <w:rPr>
+        <w:rFonts w:ascii="Courier New" w:hAnsi="Courier New" w:cs="Courier New" w:hint="default"/>
+      </w:rPr>
+    </w:lvl>
+    <w:lvl w:ilvl="5" w:tplc="04090005" w:tentative="1">
+      <w:start w:val="1"/>
+      <w:numFmt w:val="bullet"/>
+      <w:lvlText w:val=""/>
+      <w:lvlJc w:val="left"/>
+      <w:pPr>
+        <w:ind w:left="4320" w:hanging="360"/>
+      </w:pPr>
+      <w:rPr>
+        <w:rFonts w:ascii="Wingdings" w:hAnsi="Wingdings" w:hint="default"/>
+      </w:rPr>
+    </w:lvl>
+    <w:lvl w:ilvl="6" w:tplc="04090001" w:tentative="1">
+      <w:start w:val="1"/>
+      <w:numFmt w:val="bullet"/>
+      <w:lvlText w:val=""/>
+      <w:lvlJc w:val="left"/>
+      <w:pPr>
+        <w:ind w:left="5040" w:hanging="360"/>
+      </w:pPr>
+      <w:rPr>
+        <w:rFonts w:ascii="Symbol" w:hAnsi="Symbol" w:hint="default"/>
+      </w:rPr>
+    </w:lvl>
+    <w:lvl w:ilvl="7" w:tplc="04090003" w:tentative="1">
+      <w:start w:val="1"/>
+      <w:numFmt w:val="bullet"/>
+      <w:lvlText w:val="o"/>
+      <w:lvlJc w:val="left"/>
+      <w:pPr>
+        <w:ind w:left="5760" w:hanging="360"/>
+      </w:pPr>
+      <w:rPr>
+        <w:rFonts w:ascii="Courier New" w:hAnsi="Courier New" w:cs="Courier New" w:hint="default"/>
+      </w:rPr>
+    </w:lvl>
+    <w:lvl w:ilvl="8" w:tplc="04090005" w:tentative="1">
+      <w:start w:val="1"/>
+      <w:numFmt w:val="bullet"/>
+      <w:lvlText w:val=""/>
+      <w:lvlJc w:val="left"/>
+      <w:pPr>
+        <w:ind w:left="6480" w:hanging="360"/>
+      </w:pPr>
+      <w:rPr>
+        <w:rFonts w:ascii="Wingdings" w:hAnsi="Wingdings" w:hint="default"/>
+      </w:rPr>
+    </w:lvl>
+  </w:abstractNum>
+  <w:abstractNum w:abstractNumId="114">
     <w:nsid w:val="68EE388E"/>
     <w:multiLevelType w:val="hybridMultilevel"/>
     <w:tmpl w:val="A0EE617A"/>
@@ -42910,7 +45056,7 @@
       </w:rPr>
     </w:lvl>
   </w:abstractNum>
-  <w:abstractNum w:abstractNumId="110">
+  <w:abstractNum w:abstractNumId="115">
     <w:nsid w:val="6D0A6BD9"/>
     <w:multiLevelType w:val="hybridMultilevel"/>
     <w:tmpl w:val="8840663C"/>
@@ -43023,7 +45169,7 @@
       </w:rPr>
     </w:lvl>
   </w:abstractNum>
-  <w:abstractNum w:abstractNumId="111">
+  <w:abstractNum w:abstractNumId="116">
     <w:nsid w:val="6D3C5DD6"/>
     <w:multiLevelType w:val="hybridMultilevel"/>
     <w:tmpl w:val="3A067E12"/>
@@ -43136,7 +45282,7 @@
       </w:rPr>
     </w:lvl>
   </w:abstractNum>
-  <w:abstractNum w:abstractNumId="112">
+  <w:abstractNum w:abstractNumId="117">
     <w:nsid w:val="6DDD1270"/>
     <w:multiLevelType w:val="hybridMultilevel"/>
     <w:tmpl w:val="E8AC9992"/>
@@ -43249,7 +45395,7 @@
       </w:rPr>
     </w:lvl>
   </w:abstractNum>
-  <w:abstractNum w:abstractNumId="113">
+  <w:abstractNum w:abstractNumId="118">
     <w:nsid w:val="6F667B90"/>
     <w:multiLevelType w:val="hybridMultilevel"/>
     <w:tmpl w:val="293AE75C"/>
@@ -43362,7 +45508,7 @@
       </w:rPr>
     </w:lvl>
   </w:abstractNum>
-  <w:abstractNum w:abstractNumId="114">
+  <w:abstractNum w:abstractNumId="119">
     <w:nsid w:val="70C9177F"/>
     <w:multiLevelType w:val="hybridMultilevel"/>
     <w:tmpl w:val="E254667C"/>
@@ -43475,7 +45621,7 @@
       </w:rPr>
     </w:lvl>
   </w:abstractNum>
-  <w:abstractNum w:abstractNumId="115">
+  <w:abstractNum w:abstractNumId="120">
     <w:nsid w:val="71412003"/>
     <w:multiLevelType w:val="hybridMultilevel"/>
     <w:tmpl w:val="9C829E9C"/>
@@ -43588,7 +45734,7 @@
       </w:rPr>
     </w:lvl>
   </w:abstractNum>
-  <w:abstractNum w:abstractNumId="116">
+  <w:abstractNum w:abstractNumId="121">
     <w:nsid w:val="73A95E2F"/>
     <w:multiLevelType w:val="hybridMultilevel"/>
     <w:tmpl w:val="ECC8588A"/>
@@ -43701,7 +45847,7 @@
       </w:rPr>
     </w:lvl>
   </w:abstractNum>
-  <w:abstractNum w:abstractNumId="117">
+  <w:abstractNum w:abstractNumId="122">
     <w:nsid w:val="74C57F0F"/>
     <w:multiLevelType w:val="hybridMultilevel"/>
     <w:tmpl w:val="57E667E8"/>
@@ -43814,7 +45960,7 @@
       </w:rPr>
     </w:lvl>
   </w:abstractNum>
-  <w:abstractNum w:abstractNumId="118">
+  <w:abstractNum w:abstractNumId="123">
     <w:nsid w:val="75AB0417"/>
     <w:multiLevelType w:val="hybridMultilevel"/>
     <w:tmpl w:val="2FF65A0E"/>
@@ -43927,7 +46073,7 @@
       </w:rPr>
     </w:lvl>
   </w:abstractNum>
-  <w:abstractNum w:abstractNumId="119">
+  <w:abstractNum w:abstractNumId="124">
     <w:nsid w:val="75CA1A84"/>
     <w:multiLevelType w:val="hybridMultilevel"/>
     <w:tmpl w:val="E4C4B1E8"/>
@@ -44040,7 +46186,7 @@
       </w:rPr>
     </w:lvl>
   </w:abstractNum>
-  <w:abstractNum w:abstractNumId="120">
+  <w:abstractNum w:abstractNumId="125">
     <w:nsid w:val="76696C36"/>
     <w:multiLevelType w:val="hybridMultilevel"/>
     <w:tmpl w:val="278A2DF6"/>
@@ -44153,7 +46299,7 @@
       </w:rPr>
     </w:lvl>
   </w:abstractNum>
-  <w:abstractNum w:abstractNumId="121">
+  <w:abstractNum w:abstractNumId="126">
     <w:nsid w:val="77B534A4"/>
     <w:multiLevelType w:val="hybridMultilevel"/>
     <w:tmpl w:val="8DCC597E"/>
@@ -44266,7 +46412,7 @@
       </w:rPr>
     </w:lvl>
   </w:abstractNum>
-  <w:abstractNum w:abstractNumId="122">
+  <w:abstractNum w:abstractNumId="127">
     <w:nsid w:val="781F7D49"/>
     <w:multiLevelType w:val="hybridMultilevel"/>
     <w:tmpl w:val="3B28DB0E"/>
@@ -44379,7 +46525,7 @@
       </w:rPr>
     </w:lvl>
   </w:abstractNum>
-  <w:abstractNum w:abstractNumId="123">
+  <w:abstractNum w:abstractNumId="128">
     <w:nsid w:val="7926747D"/>
     <w:multiLevelType w:val="hybridMultilevel"/>
     <w:tmpl w:val="4226F6F6"/>
@@ -44492,7 +46638,7 @@
       </w:rPr>
     </w:lvl>
   </w:abstractNum>
-  <w:abstractNum w:abstractNumId="124">
+  <w:abstractNum w:abstractNumId="129">
     <w:nsid w:val="793420B1"/>
     <w:multiLevelType w:val="hybridMultilevel"/>
     <w:tmpl w:val="D9540E4E"/>
@@ -44605,7 +46751,7 @@
       </w:rPr>
     </w:lvl>
   </w:abstractNum>
-  <w:abstractNum w:abstractNumId="125">
+  <w:abstractNum w:abstractNumId="130">
     <w:nsid w:val="7B1D4DA1"/>
     <w:multiLevelType w:val="hybridMultilevel"/>
     <w:tmpl w:val="B32AE4BA"/>
@@ -44691,7 +46837,7 @@
       </w:pPr>
     </w:lvl>
   </w:abstractNum>
-  <w:abstractNum w:abstractNumId="126">
+  <w:abstractNum w:abstractNumId="131">
     <w:nsid w:val="7C162B99"/>
     <w:multiLevelType w:val="hybridMultilevel"/>
     <w:tmpl w:val="7BF840DA"/>
@@ -44804,7 +46950,7 @@
       </w:rPr>
     </w:lvl>
   </w:abstractNum>
-  <w:abstractNum w:abstractNumId="127">
+  <w:abstractNum w:abstractNumId="132">
     <w:nsid w:val="7EF26473"/>
     <w:multiLevelType w:val="hybridMultilevel"/>
     <w:tmpl w:val="B21EDE22"/>
@@ -44917,7 +47063,7 @@
       </w:rPr>
     </w:lvl>
   </w:abstractNum>
-  <w:abstractNum w:abstractNumId="128">
+  <w:abstractNum w:abstractNumId="133">
     <w:nsid w:val="7FE25DAB"/>
     <w:multiLevelType w:val="hybridMultilevel"/>
     <w:tmpl w:val="7CE62A9C"/>
@@ -45007,19 +47153,19 @@
     <w:abstractNumId w:val="23"/>
   </w:num>
   <w:num w:numId="2">
-    <w:abstractNumId w:val="115"/>
+    <w:abstractNumId w:val="120"/>
   </w:num>
   <w:num w:numId="3">
     <w:abstractNumId w:val="16"/>
   </w:num>
   <w:num w:numId="4">
-    <w:abstractNumId w:val="86"/>
+    <w:abstractNumId w:val="90"/>
   </w:num>
   <w:num w:numId="5">
     <w:abstractNumId w:val="19"/>
   </w:num>
   <w:num w:numId="6">
-    <w:abstractNumId w:val="58"/>
+    <w:abstractNumId w:val="60"/>
   </w:num>
   <w:num w:numId="7">
     <w:abstractNumId w:val="25"/>
@@ -45031,31 +47177,31 @@
     <w:abstractNumId w:val="15"/>
   </w:num>
   <w:num w:numId="10">
-    <w:abstractNumId w:val="95"/>
+    <w:abstractNumId w:val="99"/>
   </w:num>
   <w:num w:numId="11">
-    <w:abstractNumId w:val="112"/>
+    <w:abstractNumId w:val="117"/>
   </w:num>
   <w:num w:numId="12">
     <w:abstractNumId w:val="17"/>
   </w:num>
   <w:num w:numId="13">
-    <w:abstractNumId w:val="38"/>
+    <w:abstractNumId w:val="39"/>
   </w:num>
   <w:num w:numId="14">
-    <w:abstractNumId w:val="101"/>
+    <w:abstractNumId w:val="105"/>
   </w:num>
   <w:num w:numId="15">
-    <w:abstractNumId w:val="40"/>
+    <w:abstractNumId w:val="41"/>
   </w:num>
   <w:num w:numId="16">
-    <w:abstractNumId w:val="111"/>
+    <w:abstractNumId w:val="116"/>
   </w:num>
   <w:num w:numId="17">
-    <w:abstractNumId w:val="80"/>
+    <w:abstractNumId w:val="84"/>
   </w:num>
   <w:num w:numId="18">
-    <w:abstractNumId w:val="104"/>
+    <w:abstractNumId w:val="108"/>
   </w:num>
   <w:num w:numId="19">
     <w:abstractNumId w:val="3"/>
@@ -45064,109 +47210,109 @@
     <w:abstractNumId w:val="11"/>
   </w:num>
   <w:num w:numId="21">
-    <w:abstractNumId w:val="45"/>
+    <w:abstractNumId w:val="46"/>
   </w:num>
   <w:num w:numId="22">
-    <w:abstractNumId w:val="74"/>
+    <w:abstractNumId w:val="78"/>
   </w:num>
   <w:num w:numId="23">
-    <w:abstractNumId w:val="56"/>
+    <w:abstractNumId w:val="58"/>
   </w:num>
   <w:num w:numId="24">
-    <w:abstractNumId w:val="61"/>
+    <w:abstractNumId w:val="63"/>
   </w:num>
   <w:num w:numId="25">
-    <w:abstractNumId w:val="105"/>
+    <w:abstractNumId w:val="109"/>
   </w:num>
   <w:num w:numId="26">
-    <w:abstractNumId w:val="64"/>
+    <w:abstractNumId w:val="67"/>
   </w:num>
   <w:num w:numId="27">
-    <w:abstractNumId w:val="117"/>
+    <w:abstractNumId w:val="122"/>
   </w:num>
   <w:num w:numId="28">
-    <w:abstractNumId w:val="77"/>
+    <w:abstractNumId w:val="81"/>
   </w:num>
   <w:num w:numId="29">
-    <w:abstractNumId w:val="127"/>
+    <w:abstractNumId w:val="132"/>
   </w:num>
   <w:num w:numId="30">
-    <w:abstractNumId w:val="34"/>
+    <w:abstractNumId w:val="35"/>
   </w:num>
   <w:num w:numId="31">
-    <w:abstractNumId w:val="96"/>
+    <w:abstractNumId w:val="100"/>
   </w:num>
   <w:num w:numId="32">
-    <w:abstractNumId w:val="93"/>
+    <w:abstractNumId w:val="97"/>
   </w:num>
   <w:num w:numId="33">
-    <w:abstractNumId w:val="66"/>
+    <w:abstractNumId w:val="70"/>
   </w:num>
   <w:num w:numId="34">
-    <w:abstractNumId w:val="113"/>
+    <w:abstractNumId w:val="118"/>
   </w:num>
   <w:num w:numId="35">
     <w:abstractNumId w:val="2"/>
   </w:num>
   <w:num w:numId="36">
-    <w:abstractNumId w:val="42"/>
+    <w:abstractNumId w:val="43"/>
   </w:num>
   <w:num w:numId="37">
-    <w:abstractNumId w:val="98"/>
+    <w:abstractNumId w:val="102"/>
   </w:num>
   <w:num w:numId="38">
+    <w:abstractNumId w:val="45"/>
+  </w:num>
+  <w:num w:numId="39">
     <w:abstractNumId w:val="44"/>
   </w:num>
-  <w:num w:numId="39">
-    <w:abstractNumId w:val="43"/>
-  </w:num>
   <w:num w:numId="40">
-    <w:abstractNumId w:val="106"/>
+    <w:abstractNumId w:val="110"/>
   </w:num>
   <w:num w:numId="41">
     <w:abstractNumId w:val="8"/>
   </w:num>
   <w:num w:numId="42">
-    <w:abstractNumId w:val="126"/>
+    <w:abstractNumId w:val="131"/>
   </w:num>
   <w:num w:numId="43">
-    <w:abstractNumId w:val="92"/>
+    <w:abstractNumId w:val="96"/>
   </w:num>
   <w:num w:numId="44">
-    <w:abstractNumId w:val="119"/>
+    <w:abstractNumId w:val="124"/>
   </w:num>
   <w:num w:numId="45">
-    <w:abstractNumId w:val="69"/>
+    <w:abstractNumId w:val="73"/>
   </w:num>
   <w:num w:numId="46">
-    <w:abstractNumId w:val="125"/>
+    <w:abstractNumId w:val="130"/>
   </w:num>
   <w:num w:numId="47">
     <w:abstractNumId w:val="4"/>
   </w:num>
   <w:num w:numId="48">
-    <w:abstractNumId w:val="51"/>
+    <w:abstractNumId w:val="53"/>
   </w:num>
   <w:num w:numId="49">
-    <w:abstractNumId w:val="46"/>
+    <w:abstractNumId w:val="47"/>
   </w:num>
   <w:num w:numId="50">
     <w:abstractNumId w:val="32"/>
   </w:num>
   <w:num w:numId="51">
-    <w:abstractNumId w:val="91"/>
+    <w:abstractNumId w:val="95"/>
   </w:num>
   <w:num w:numId="52">
-    <w:abstractNumId w:val="62"/>
+    <w:abstractNumId w:val="65"/>
   </w:num>
   <w:num w:numId="53">
     <w:abstractNumId w:val="7"/>
   </w:num>
   <w:num w:numId="54">
-    <w:abstractNumId w:val="47"/>
+    <w:abstractNumId w:val="48"/>
   </w:num>
   <w:num w:numId="55">
-    <w:abstractNumId w:val="118"/>
+    <w:abstractNumId w:val="123"/>
   </w:num>
   <w:num w:numId="56">
     <w:abstractNumId w:val="31"/>
@@ -45175,13 +47321,13 @@
     <w:abstractNumId w:val="24"/>
   </w:num>
   <w:num w:numId="58">
-    <w:abstractNumId w:val="53"/>
+    <w:abstractNumId w:val="55"/>
   </w:num>
   <w:num w:numId="59">
-    <w:abstractNumId w:val="120"/>
+    <w:abstractNumId w:val="125"/>
   </w:num>
   <w:num w:numId="60">
-    <w:abstractNumId w:val="78"/>
+    <w:abstractNumId w:val="82"/>
   </w:num>
   <w:num w:numId="61">
     <w:abstractNumId w:val="30"/>
@@ -45190,7 +47336,7 @@
     <w:abstractNumId w:val="29"/>
   </w:num>
   <w:num w:numId="63">
-    <w:abstractNumId w:val="68"/>
+    <w:abstractNumId w:val="72"/>
   </w:num>
   <w:num w:numId="64">
     <w:abstractNumId w:val="22"/>
@@ -45199,28 +47345,28 @@
     <w:abstractNumId w:val="20"/>
   </w:num>
   <w:num w:numId="66">
-    <w:abstractNumId w:val="90"/>
+    <w:abstractNumId w:val="94"/>
   </w:num>
   <w:num w:numId="67">
-    <w:abstractNumId w:val="75"/>
+    <w:abstractNumId w:val="79"/>
   </w:num>
   <w:num w:numId="68">
     <w:abstractNumId w:val="28"/>
   </w:num>
   <w:num w:numId="69">
-    <w:abstractNumId w:val="84"/>
+    <w:abstractNumId w:val="88"/>
   </w:num>
   <w:num w:numId="70">
     <w:abstractNumId w:val="6"/>
   </w:num>
   <w:num w:numId="71">
-    <w:abstractNumId w:val="83"/>
+    <w:abstractNumId w:val="87"/>
   </w:num>
   <w:num w:numId="72">
-    <w:abstractNumId w:val="50"/>
+    <w:abstractNumId w:val="52"/>
   </w:num>
   <w:num w:numId="73">
-    <w:abstractNumId w:val="109"/>
+    <w:abstractNumId w:val="114"/>
   </w:num>
   <w:num w:numId="74">
     <w:abstractNumId w:val="12"/>
@@ -45232,165 +47378,180 @@
     <w:abstractNumId w:val="1"/>
   </w:num>
   <w:num w:numId="77">
-    <w:abstractNumId w:val="81"/>
+    <w:abstractNumId w:val="85"/>
   </w:num>
   <w:num w:numId="78">
-    <w:abstractNumId w:val="87"/>
+    <w:abstractNumId w:val="91"/>
   </w:num>
   <w:num w:numId="79">
     <w:abstractNumId w:val="0"/>
   </w:num>
   <w:num w:numId="80">
-    <w:abstractNumId w:val="107"/>
+    <w:abstractNumId w:val="111"/>
   </w:num>
   <w:num w:numId="81">
-    <w:abstractNumId w:val="82"/>
+    <w:abstractNumId w:val="86"/>
   </w:num>
   <w:num w:numId="82">
-    <w:abstractNumId w:val="110"/>
+    <w:abstractNumId w:val="115"/>
   </w:num>
   <w:num w:numId="83">
     <w:abstractNumId w:val="13"/>
   </w:num>
   <w:num w:numId="84">
-    <w:abstractNumId w:val="88"/>
+    <w:abstractNumId w:val="92"/>
   </w:num>
   <w:num w:numId="85">
-    <w:abstractNumId w:val="102"/>
+    <w:abstractNumId w:val="106"/>
   </w:num>
   <w:num w:numId="86">
-    <w:abstractNumId w:val="41"/>
+    <w:abstractNumId w:val="42"/>
   </w:num>
   <w:num w:numId="87">
     <w:abstractNumId w:val="14"/>
   </w:num>
   <w:num w:numId="88">
-    <w:abstractNumId w:val="60"/>
+    <w:abstractNumId w:val="62"/>
   </w:num>
   <w:num w:numId="89">
-    <w:abstractNumId w:val="108"/>
+    <w:abstractNumId w:val="112"/>
   </w:num>
   <w:num w:numId="90">
-    <w:abstractNumId w:val="100"/>
+    <w:abstractNumId w:val="104"/>
   </w:num>
   <w:num w:numId="91">
-    <w:abstractNumId w:val="128"/>
+    <w:abstractNumId w:val="133"/>
   </w:num>
   <w:num w:numId="92">
-    <w:abstractNumId w:val="54"/>
+    <w:abstractNumId w:val="56"/>
   </w:num>
   <w:num w:numId="93">
-    <w:abstractNumId w:val="103"/>
+    <w:abstractNumId w:val="107"/>
   </w:num>
   <w:num w:numId="94">
-    <w:abstractNumId w:val="35"/>
+    <w:abstractNumId w:val="36"/>
   </w:num>
   <w:num w:numId="95">
-    <w:abstractNumId w:val="114"/>
+    <w:abstractNumId w:val="119"/>
   </w:num>
   <w:num w:numId="96">
     <w:abstractNumId w:val="18"/>
   </w:num>
   <w:num w:numId="97">
-    <w:abstractNumId w:val="122"/>
+    <w:abstractNumId w:val="127"/>
   </w:num>
   <w:num w:numId="98">
     <w:abstractNumId w:val="5"/>
   </w:num>
   <w:num w:numId="99">
-    <w:abstractNumId w:val="48"/>
+    <w:abstractNumId w:val="50"/>
   </w:num>
   <w:num w:numId="100">
-    <w:abstractNumId w:val="123"/>
+    <w:abstractNumId w:val="128"/>
   </w:num>
   <w:num w:numId="101">
-    <w:abstractNumId w:val="79"/>
+    <w:abstractNumId w:val="83"/>
   </w:num>
   <w:num w:numId="102">
-    <w:abstractNumId w:val="59"/>
+    <w:abstractNumId w:val="61"/>
   </w:num>
   <w:num w:numId="103">
-    <w:abstractNumId w:val="37"/>
+    <w:abstractNumId w:val="38"/>
   </w:num>
   <w:num w:numId="104">
-    <w:abstractNumId w:val="99"/>
+    <w:abstractNumId w:val="103"/>
   </w:num>
   <w:num w:numId="105">
-    <w:abstractNumId w:val="52"/>
+    <w:abstractNumId w:val="54"/>
   </w:num>
   <w:num w:numId="106">
-    <w:abstractNumId w:val="70"/>
+    <w:abstractNumId w:val="74"/>
   </w:num>
   <w:num w:numId="107">
     <w:abstractNumId w:val="10"/>
   </w:num>
   <w:num w:numId="108">
-    <w:abstractNumId w:val="116"/>
+    <w:abstractNumId w:val="121"/>
   </w:num>
   <w:num w:numId="109">
-    <w:abstractNumId w:val="94"/>
+    <w:abstractNumId w:val="98"/>
   </w:num>
   <w:num w:numId="110">
-    <w:abstractNumId w:val="57"/>
+    <w:abstractNumId w:val="59"/>
   </w:num>
   <w:num w:numId="111">
-    <w:abstractNumId w:val="124"/>
+    <w:abstractNumId w:val="129"/>
   </w:num>
   <w:num w:numId="112">
-    <w:abstractNumId w:val="49"/>
+    <w:abstractNumId w:val="51"/>
   </w:num>
   <w:num w:numId="113">
-    <w:abstractNumId w:val="76"/>
+    <w:abstractNumId w:val="80"/>
   </w:num>
   <w:num w:numId="114">
-    <w:abstractNumId w:val="97"/>
+    <w:abstractNumId w:val="101"/>
   </w:num>
   <w:num w:numId="115">
-    <w:abstractNumId w:val="36"/>
+    <w:abstractNumId w:val="37"/>
   </w:num>
   <w:num w:numId="116">
     <w:abstractNumId w:val="9"/>
   </w:num>
   <w:num w:numId="117">
-    <w:abstractNumId w:val="67"/>
+    <w:abstractNumId w:val="71"/>
   </w:num>
   <w:num w:numId="118">
-    <w:abstractNumId w:val="121"/>
+    <w:abstractNumId w:val="126"/>
   </w:num>
   <w:num w:numId="119">
     <w:abstractNumId w:val="33"/>
   </w:num>
   <w:num w:numId="120">
-    <w:abstractNumId w:val="71"/>
+    <w:abstractNumId w:val="75"/>
   </w:num>
   <w:num w:numId="121">
-    <w:abstractNumId w:val="85"/>
+    <w:abstractNumId w:val="89"/>
   </w:num>
   <w:num w:numId="122">
-    <w:abstractNumId w:val="63"/>
+    <w:abstractNumId w:val="66"/>
   </w:num>
   <w:num w:numId="123">
-    <w:abstractNumId w:val="72"/>
+    <w:abstractNumId w:val="76"/>
   </w:num>
   <w:num w:numId="124">
-    <w:abstractNumId w:val="65"/>
+    <w:abstractNumId w:val="68"/>
   </w:num>
   <w:num w:numId="125">
     <w:abstractNumId w:val="26"/>
   </w:num>
   <w:num w:numId="126">
-    <w:abstractNumId w:val="55"/>
+    <w:abstractNumId w:val="57"/>
   </w:num>
   <w:num w:numId="127">
-    <w:abstractNumId w:val="39"/>
+    <w:abstractNumId w:val="40"/>
   </w:num>
   <w:num w:numId="128">
-    <w:abstractNumId w:val="89"/>
+    <w:abstractNumId w:val="93"/>
   </w:num>
   <w:num w:numId="129">
-    <w:abstractNumId w:val="73"/>
+    <w:abstractNumId w:val="77"/>
   </w:num>
-  <w:numIdMacAtCleanup w:val="123"/>
+  <w:num w:numId="130">
+    <w:abstractNumId w:val="69"/>
+  </w:num>
+  <w:num w:numId="131">
+    <w:abstractNumId w:val="34"/>
+  </w:num>
+  <w:num w:numId="132">
+    <w:abstractNumId w:val="64"/>
+  </w:num>
+  <w:num w:numId="133">
+    <w:abstractNumId w:val="113"/>
+  </w:num>
+  <w:num w:numId="134">
+    <w:abstractNumId w:val="49"/>
+  </w:num>
+  <w:numIdMacAtCleanup w:val="134"/>
 </w:numbering>
 </file>
 
@@ -45558,7 +47719,6 @@
   <w:style w:type="character" w:default="1" w:styleId="DefaultParagraphFont">
     <w:name w:val="Default Paragraph Font"/>
     <w:uiPriority w:val="1"/>
-    <w:semiHidden/>
     <w:unhideWhenUsed/>
   </w:style>
   <w:style w:type="table" w:default="1" w:styleId="TableNormal">
@@ -45844,7 +48004,6 @@
   <w:style w:type="character" w:default="1" w:styleId="DefaultParagraphFont">
     <w:name w:val="Default Paragraph Font"/>
     <w:uiPriority w:val="1"/>
-    <w:semiHidden/>
     <w:unhideWhenUsed/>
   </w:style>
   <w:style w:type="table" w:default="1" w:styleId="TableNormal">

</xml_diff>

<commit_message>
Notes on Kleinbaum et. al. (2014) chapter 23
</commit_message>
<xml_diff>
--- a/Notes/KleinbaumKupperNizamRosenberg_2014_Applied-Regression-Analysis.docx
+++ b/Notes/KleinbaumKupperNizamRosenberg_2014_Applied-Regression-Analysis.docx
@@ -31417,8 +31417,1262 @@
           <w:rFonts w:eastAsiaTheme="minorEastAsia"/>
         </w:rPr>
       </w:pPr>
+      <w:r>
+        <w:rPr>
+          <w:rFonts w:eastAsiaTheme="minorEastAsia"/>
+        </w:rPr>
+        <w:t>What are the reasons not to use binary regression?</w:t>
+      </w:r>
+    </w:p>
+    <w:p>
+      <w:pPr>
+        <w:pStyle w:val="ListParagraph"/>
+        <w:numPr>
+          <w:ilvl w:val="0"/>
+          <w:numId w:val="134"/>
+        </w:numPr>
+        <w:spacing w:after="0"/>
+        <w:rPr>
+          <w:rFonts w:eastAsiaTheme="minorEastAsia"/>
+        </w:rPr>
+      </w:pPr>
+      <w:r>
+        <w:rPr>
+          <w:rFonts w:eastAsiaTheme="minorEastAsia"/>
+        </w:rPr>
+        <w:t xml:space="preserve">What is </w:t>
+      </w:r>
+      <w:proofErr w:type="spellStart"/>
+      <w:r>
+        <w:rPr>
+          <w:rFonts w:eastAsiaTheme="minorEastAsia"/>
+        </w:rPr>
+        <w:t>polytomous</w:t>
+      </w:r>
+      <w:proofErr w:type="spellEnd"/>
+      <w:r>
+        <w:rPr>
+          <w:rFonts w:eastAsiaTheme="minorEastAsia"/>
+        </w:rPr>
+        <w:t xml:space="preserve"> logistic regression?</w:t>
+      </w:r>
+    </w:p>
+    <w:p>
+      <w:pPr>
+        <w:pStyle w:val="ListParagraph"/>
+        <w:numPr>
+          <w:ilvl w:val="0"/>
+          <w:numId w:val="134"/>
+        </w:numPr>
+        <w:spacing w:after="0"/>
+        <w:rPr>
+          <w:rFonts w:eastAsiaTheme="minorEastAsia"/>
+        </w:rPr>
+      </w:pPr>
+      <w:r>
+        <w:rPr>
+          <w:rFonts w:eastAsiaTheme="minorEastAsia"/>
+        </w:rPr>
+        <w:t>What is ordinal logistic regression?</w:t>
+      </w:r>
+    </w:p>
+    <w:p>
+      <w:pPr>
+        <w:spacing w:after="0"/>
+        <w:rPr>
+          <w:rFonts w:eastAsiaTheme="minorEastAsia"/>
+        </w:rPr>
+      </w:pPr>
+    </w:p>
+    <w:p>
+      <w:pPr>
+        <w:spacing w:after="0"/>
+        <w:rPr>
+          <w:rFonts w:eastAsiaTheme="minorEastAsia"/>
+          <w:u w:val="single"/>
+        </w:rPr>
+      </w:pPr>
+      <w:r>
+        <w:rPr>
+          <w:rFonts w:eastAsiaTheme="minorEastAsia"/>
+          <w:u w:val="single"/>
+        </w:rPr>
+        <w:t>Reading Summary</w:t>
+      </w:r>
+    </w:p>
+    <w:p>
+      <w:pPr>
+        <w:spacing w:after="0"/>
+        <w:rPr>
+          <w:rFonts w:eastAsiaTheme="minorEastAsia"/>
+        </w:rPr>
+      </w:pPr>
+      <w:r>
+        <w:rPr>
+          <w:rFonts w:eastAsiaTheme="minorEastAsia"/>
+        </w:rPr>
+        <w:t>Preview</w:t>
+      </w:r>
+    </w:p>
+    <w:p>
+      <w:pPr>
+        <w:pStyle w:val="ListParagraph"/>
+        <w:numPr>
+          <w:ilvl w:val="0"/>
+          <w:numId w:val="135"/>
+        </w:numPr>
+        <w:spacing w:after="0"/>
+        <w:rPr>
+          <w:rFonts w:eastAsiaTheme="minorEastAsia"/>
+        </w:rPr>
+      </w:pPr>
+      <w:proofErr w:type="spellStart"/>
+      <w:r>
+        <w:rPr>
+          <w:rFonts w:eastAsiaTheme="minorEastAsia"/>
+        </w:rPr>
+        <w:t>Polytomous</w:t>
+      </w:r>
+      <w:proofErr w:type="spellEnd"/>
+      <w:r>
+        <w:rPr>
+          <w:rFonts w:eastAsiaTheme="minorEastAsia"/>
+        </w:rPr>
+        <w:t xml:space="preserve"> logistic regression is when outcome variable categories are nominal without a natural order.</w:t>
+      </w:r>
+    </w:p>
+    <w:p>
+      <w:pPr>
+        <w:pStyle w:val="ListParagraph"/>
+        <w:numPr>
+          <w:ilvl w:val="0"/>
+          <w:numId w:val="135"/>
+        </w:numPr>
+        <w:spacing w:after="0"/>
+        <w:rPr>
+          <w:rFonts w:eastAsiaTheme="minorEastAsia"/>
+        </w:rPr>
+      </w:pPr>
+      <w:r>
+        <w:rPr>
+          <w:rFonts w:eastAsiaTheme="minorEastAsia"/>
+        </w:rPr>
+        <w:t>Ordinal logistic regression is when outcome variable categories are ordinal with a natural order.</w:t>
+      </w:r>
+    </w:p>
+    <w:p>
+      <w:pPr>
+        <w:pStyle w:val="ListParagraph"/>
+        <w:numPr>
+          <w:ilvl w:val="0"/>
+          <w:numId w:val="135"/>
+        </w:numPr>
+        <w:spacing w:after="0"/>
+        <w:rPr>
+          <w:rFonts w:eastAsiaTheme="minorEastAsia"/>
+        </w:rPr>
+      </w:pPr>
+      <w:r>
+        <w:rPr>
+          <w:rFonts w:eastAsiaTheme="minorEastAsia"/>
+        </w:rPr>
+        <w:t>Examine the relationship of predictor variables to an outcome variable of interest.</w:t>
+      </w:r>
+    </w:p>
+    <w:p>
+      <w:pPr>
+        <w:pStyle w:val="ListParagraph"/>
+        <w:numPr>
+          <w:ilvl w:val="0"/>
+          <w:numId w:val="135"/>
+        </w:numPr>
+        <w:spacing w:after="0"/>
+        <w:rPr>
+          <w:rFonts w:eastAsiaTheme="minorEastAsia"/>
+        </w:rPr>
+      </w:pPr>
+      <w:r>
+        <w:rPr>
+          <w:rFonts w:eastAsiaTheme="minorEastAsia"/>
+        </w:rPr>
+        <w:lastRenderedPageBreak/>
+        <w:t>Procedures for carrying out hypothesis testing and confidence interval estimation are analogous to the ML techniques for binary logistic regression.</w:t>
+      </w:r>
+    </w:p>
+    <w:p>
+      <w:pPr>
+        <w:spacing w:after="0"/>
+        <w:rPr>
+          <w:rFonts w:eastAsiaTheme="minorEastAsia"/>
+        </w:rPr>
+      </w:pPr>
+    </w:p>
+    <w:p>
+      <w:pPr>
+        <w:spacing w:after="0"/>
+        <w:rPr>
+          <w:rFonts w:eastAsiaTheme="minorEastAsia"/>
+        </w:rPr>
+      </w:pPr>
+      <w:r>
+        <w:rPr>
+          <w:rFonts w:eastAsiaTheme="minorEastAsia"/>
+        </w:rPr>
+        <w:t>Why Not Use Binary Regression?</w:t>
+      </w:r>
+    </w:p>
+    <w:p>
+      <w:pPr>
+        <w:pStyle w:val="ListParagraph"/>
+        <w:numPr>
+          <w:ilvl w:val="0"/>
+          <w:numId w:val="136"/>
+        </w:numPr>
+        <w:spacing w:after="0"/>
+        <w:rPr>
+          <w:rFonts w:eastAsiaTheme="minorEastAsia"/>
+        </w:rPr>
+      </w:pPr>
+      <w:r>
+        <w:rPr>
+          <w:rFonts w:eastAsiaTheme="minorEastAsia"/>
+        </w:rPr>
+        <w:t xml:space="preserve">Can dichotomize </w:t>
+      </w:r>
+      <w:proofErr w:type="spellStart"/>
+      <w:r>
+        <w:rPr>
+          <w:rFonts w:eastAsiaTheme="minorEastAsia"/>
+        </w:rPr>
+        <w:t>polytomous</w:t>
+      </w:r>
+      <w:proofErr w:type="spellEnd"/>
+      <w:r>
+        <w:rPr>
+          <w:rFonts w:eastAsiaTheme="minorEastAsia"/>
+        </w:rPr>
+        <w:t xml:space="preserve"> and ordinal outcome to use binary logistic regression but you lose meaningful detail in describing the outcome of interest.</w:t>
+      </w:r>
+    </w:p>
+    <w:p>
+      <w:pPr>
+        <w:pStyle w:val="ListParagraph"/>
+        <w:numPr>
+          <w:ilvl w:val="0"/>
+          <w:numId w:val="136"/>
+        </w:numPr>
+        <w:spacing w:after="0"/>
+        <w:rPr>
+          <w:rFonts w:eastAsiaTheme="minorEastAsia"/>
+        </w:rPr>
+      </w:pPr>
+      <w:r>
+        <w:rPr>
+          <w:rFonts w:eastAsiaTheme="minorEastAsia"/>
+        </w:rPr>
+        <w:t>Loss of detail may affect conclusion made about covariate-outcome relationships.</w:t>
+      </w:r>
+    </w:p>
+    <w:p>
+      <w:pPr>
+        <w:pStyle w:val="ListParagraph"/>
+        <w:numPr>
+          <w:ilvl w:val="0"/>
+          <w:numId w:val="136"/>
+        </w:numPr>
+        <w:spacing w:after="0"/>
+        <w:rPr>
+          <w:rFonts w:eastAsiaTheme="minorEastAsia"/>
+        </w:rPr>
+      </w:pPr>
+      <w:r>
+        <w:rPr>
+          <w:rFonts w:eastAsiaTheme="minorEastAsia"/>
+        </w:rPr>
+        <w:t xml:space="preserve">Can’t really choose a referent category to enable binary logistic regression for </w:t>
+      </w:r>
+      <w:proofErr w:type="spellStart"/>
+      <w:r>
+        <w:rPr>
+          <w:rFonts w:eastAsiaTheme="minorEastAsia"/>
+        </w:rPr>
+        <w:t>polytomous</w:t>
+      </w:r>
+      <w:proofErr w:type="spellEnd"/>
+      <w:r>
+        <w:rPr>
+          <w:rFonts w:eastAsiaTheme="minorEastAsia"/>
+        </w:rPr>
+        <w:t xml:space="preserve"> and ordinal outcomes because the binary logistic regression uses different likelihood functions than </w:t>
+      </w:r>
+      <w:proofErr w:type="spellStart"/>
+      <w:r>
+        <w:rPr>
+          <w:rFonts w:eastAsiaTheme="minorEastAsia"/>
+        </w:rPr>
+        <w:t>polytomous</w:t>
+      </w:r>
+      <w:proofErr w:type="spellEnd"/>
+      <w:r>
+        <w:rPr>
+          <w:rFonts w:eastAsiaTheme="minorEastAsia"/>
+        </w:rPr>
+        <w:t xml:space="preserve"> logistic regression.</w:t>
+      </w:r>
+    </w:p>
+    <w:p>
+      <w:pPr>
+        <w:spacing w:after="0"/>
+        <w:rPr>
+          <w:rFonts w:eastAsiaTheme="minorEastAsia"/>
+        </w:rPr>
+      </w:pPr>
+    </w:p>
+    <w:p>
+      <w:pPr>
+        <w:spacing w:after="0"/>
+        <w:rPr>
+          <w:rFonts w:eastAsiaTheme="minorEastAsia"/>
+        </w:rPr>
+      </w:pPr>
+      <w:r>
+        <w:rPr>
+          <w:rFonts w:eastAsiaTheme="minorEastAsia"/>
+        </w:rPr>
+        <w:t xml:space="preserve">An Example of </w:t>
+      </w:r>
+      <w:proofErr w:type="spellStart"/>
+      <w:r>
+        <w:rPr>
+          <w:rFonts w:eastAsiaTheme="minorEastAsia"/>
+        </w:rPr>
+        <w:t>Polytomous</w:t>
+      </w:r>
+      <w:proofErr w:type="spellEnd"/>
+      <w:r>
+        <w:rPr>
+          <w:rFonts w:eastAsiaTheme="minorEastAsia"/>
+        </w:rPr>
+        <w:t xml:space="preserve"> Logistic Regression with One Predictor and Three Outcome Categories</w:t>
+      </w:r>
+    </w:p>
+    <w:p>
+      <w:pPr>
+        <w:pStyle w:val="ListParagraph"/>
+        <w:numPr>
+          <w:ilvl w:val="0"/>
+          <w:numId w:val="137"/>
+        </w:numPr>
+        <w:spacing w:after="0"/>
+        <w:rPr>
+          <w:rFonts w:eastAsiaTheme="minorEastAsia"/>
+        </w:rPr>
+      </w:pPr>
+      <w:r>
+        <w:rPr>
+          <w:rFonts w:eastAsiaTheme="minorEastAsia"/>
+        </w:rPr>
+        <w:t xml:space="preserve">With </w:t>
+      </w:r>
+      <w:proofErr w:type="spellStart"/>
+      <w:r>
+        <w:rPr>
+          <w:rFonts w:eastAsiaTheme="minorEastAsia"/>
+        </w:rPr>
+        <w:t>polytomous</w:t>
+      </w:r>
+      <w:proofErr w:type="spellEnd"/>
+      <w:r>
+        <w:rPr>
+          <w:rFonts w:eastAsiaTheme="minorEastAsia"/>
+        </w:rPr>
+        <w:t xml:space="preserve"> logistic regression, one of the outcome categories is chosen as the referent category.</w:t>
+      </w:r>
+    </w:p>
+    <w:p>
+      <w:pPr>
+        <w:pStyle w:val="ListParagraph"/>
+        <w:numPr>
+          <w:ilvl w:val="1"/>
+          <w:numId w:val="137"/>
+        </w:numPr>
+        <w:spacing w:after="0"/>
+        <w:rPr>
+          <w:rFonts w:eastAsiaTheme="minorEastAsia"/>
+        </w:rPr>
+      </w:pPr>
+      <w:r>
+        <w:rPr>
+          <w:rFonts w:eastAsiaTheme="minorEastAsia"/>
+        </w:rPr>
+        <w:t>Choice of referent category is at the discretion of the researcher.</w:t>
+      </w:r>
+    </w:p>
+    <w:p>
+      <w:pPr>
+        <w:pStyle w:val="ListParagraph"/>
+        <w:numPr>
+          <w:ilvl w:val="1"/>
+          <w:numId w:val="137"/>
+        </w:numPr>
+        <w:spacing w:after="0"/>
+        <w:rPr>
+          <w:rFonts w:eastAsiaTheme="minorEastAsia"/>
+        </w:rPr>
+      </w:pPr>
+      <w:r>
+        <w:rPr>
+          <w:rFonts w:eastAsiaTheme="minorEastAsia"/>
+        </w:rPr>
+        <w:t>Choice of referent category only influences the interpretation of the parameter estimates of the model.</w:t>
+      </w:r>
+    </w:p>
+    <w:p>
+      <w:pPr>
+        <w:pStyle w:val="ListParagraph"/>
+        <w:numPr>
+          <w:ilvl w:val="0"/>
+          <w:numId w:val="137"/>
+        </w:numPr>
+        <w:spacing w:after="0"/>
+        <w:rPr>
+          <w:rFonts w:eastAsiaTheme="minorEastAsia"/>
+        </w:rPr>
+      </w:pPr>
+      <w:r>
+        <w:rPr>
+          <w:rFonts w:eastAsiaTheme="minorEastAsia"/>
+        </w:rPr>
+        <w:t>The sum of probabilities for three outcome categories must be equal to one.</w:t>
+      </w:r>
+    </w:p>
+    <w:p>
+      <w:pPr>
+        <w:pStyle w:val="ListParagraph"/>
+        <w:numPr>
+          <w:ilvl w:val="1"/>
+          <w:numId w:val="137"/>
+        </w:numPr>
+        <w:spacing w:after="0"/>
+        <w:rPr>
+          <w:rFonts w:eastAsiaTheme="minorEastAsia"/>
+        </w:rPr>
+      </w:pPr>
+      <w:r>
+        <w:rPr>
+          <w:rFonts w:eastAsiaTheme="minorEastAsia"/>
+        </w:rPr>
+        <w:t>The probabilities in each ratio do not sum to one because each comparison only considers two probabilities.</w:t>
+      </w:r>
+    </w:p>
+    <w:p>
+      <w:pPr>
+        <w:pStyle w:val="ListParagraph"/>
+        <w:numPr>
+          <w:ilvl w:val="1"/>
+          <w:numId w:val="137"/>
+        </w:numPr>
+        <w:spacing w:after="0"/>
+        <w:rPr>
+          <w:rFonts w:eastAsiaTheme="minorEastAsia"/>
+        </w:rPr>
+      </w:pPr>
+      <w:r>
+        <w:rPr>
+          <w:rFonts w:eastAsiaTheme="minorEastAsia"/>
+        </w:rPr>
+        <w:t>The odds ratio expression is actually “odds-like”</w:t>
+      </w:r>
+    </w:p>
+    <w:p>
+      <w:pPr>
+        <w:pStyle w:val="ListParagraph"/>
+        <w:numPr>
+          <w:ilvl w:val="1"/>
+          <w:numId w:val="137"/>
+        </w:numPr>
+        <w:spacing w:after="0"/>
+        <w:rPr>
+          <w:rFonts w:eastAsiaTheme="minorEastAsia"/>
+        </w:rPr>
+      </w:pPr>
+      <w:r>
+        <w:rPr>
+          <w:rFonts w:eastAsiaTheme="minorEastAsia"/>
+        </w:rPr>
+        <w:t>Can still roughly interpret the ratio as an odds if we restrict our interest to just the two categories being considered in a given ration.</w:t>
+      </w:r>
+    </w:p>
+    <w:p>
+      <w:pPr>
+        <w:pStyle w:val="ListParagraph"/>
+        <w:numPr>
+          <w:ilvl w:val="0"/>
+          <w:numId w:val="137"/>
+        </w:numPr>
+        <w:spacing w:after="0"/>
+        <w:rPr>
+          <w:rFonts w:eastAsiaTheme="minorEastAsia"/>
+        </w:rPr>
+      </w:pPr>
+      <w:r>
+        <w:rPr>
+          <w:rFonts w:eastAsiaTheme="minorEastAsia"/>
+        </w:rPr>
+        <w:t xml:space="preserve">Regression expression for </w:t>
+      </w:r>
+      <w:proofErr w:type="spellStart"/>
+      <w:r>
+        <w:rPr>
+          <w:rFonts w:eastAsiaTheme="minorEastAsia"/>
+        </w:rPr>
+        <w:t>polytomous</w:t>
+      </w:r>
+      <w:proofErr w:type="spellEnd"/>
+      <w:r>
+        <w:rPr>
+          <w:rFonts w:eastAsiaTheme="minorEastAsia"/>
+        </w:rPr>
+        <w:t xml:space="preserve"> model</w:t>
+      </w:r>
+    </w:p>
+    <w:p>
+      <w:pPr>
+        <w:pStyle w:val="ListParagraph"/>
+        <w:numPr>
+          <w:ilvl w:val="1"/>
+          <w:numId w:val="137"/>
+        </w:numPr>
+        <w:spacing w:after="0"/>
+        <w:rPr>
+          <w:rFonts w:eastAsiaTheme="minorEastAsia"/>
+        </w:rPr>
+      </w:pPr>
+      <w:r>
+        <w:rPr>
+          <w:rFonts w:eastAsiaTheme="minorEastAsia"/>
+        </w:rPr>
+        <w:t>See Eq. 23.1 on p. 718</w:t>
+      </w:r>
+    </w:p>
+    <w:p>
+      <w:pPr>
+        <w:pStyle w:val="ListParagraph"/>
+        <w:numPr>
+          <w:ilvl w:val="0"/>
+          <w:numId w:val="137"/>
+        </w:numPr>
+        <w:spacing w:after="0"/>
+        <w:rPr>
+          <w:rFonts w:eastAsiaTheme="minorEastAsia"/>
+        </w:rPr>
+      </w:pPr>
+      <w:r>
+        <w:rPr>
+          <w:rFonts w:eastAsiaTheme="minorEastAsia"/>
+        </w:rPr>
+        <w:t xml:space="preserve">The estimates of association (i.e., OR) can be calculated by </w:t>
+      </w:r>
+      <w:proofErr w:type="spellStart"/>
+      <w:r>
+        <w:rPr>
+          <w:rFonts w:eastAsiaTheme="minorEastAsia"/>
+        </w:rPr>
+        <w:t>exponentiating</w:t>
+      </w:r>
+      <w:proofErr w:type="spellEnd"/>
+      <w:r>
+        <w:rPr>
+          <w:rFonts w:eastAsiaTheme="minorEastAsia"/>
+        </w:rPr>
+        <w:t xml:space="preserve"> the corresponding estimated regression coefficients.</w:t>
+      </w:r>
+    </w:p>
+    <w:p>
+      <w:pPr>
+        <w:pStyle w:val="ListParagraph"/>
+        <w:numPr>
+          <w:ilvl w:val="0"/>
+          <w:numId w:val="137"/>
+        </w:numPr>
+        <w:spacing w:after="0"/>
+        <w:rPr>
+          <w:rFonts w:eastAsiaTheme="minorEastAsia"/>
+        </w:rPr>
+      </w:pPr>
+      <w:r>
+        <w:rPr>
+          <w:rFonts w:eastAsiaTheme="minorEastAsia"/>
+        </w:rPr>
+        <w:t xml:space="preserve">When a </w:t>
+      </w:r>
+      <w:proofErr w:type="spellStart"/>
+      <w:r>
+        <w:rPr>
+          <w:rFonts w:eastAsiaTheme="minorEastAsia"/>
+        </w:rPr>
+        <w:t>polytomoous</w:t>
+      </w:r>
+      <w:proofErr w:type="spellEnd"/>
+      <w:r>
+        <w:rPr>
+          <w:rFonts w:eastAsiaTheme="minorEastAsia"/>
+        </w:rPr>
+        <w:t xml:space="preserve"> logistic regression model contains only one dichotomous predictor variable, the estimated OR comparing outcome categories to a referent category are identical to corresponding crude odds ratios calculated directly from two-way frequency tables.</w:t>
+      </w:r>
+    </w:p>
+    <w:p>
+      <w:pPr>
+        <w:pStyle w:val="ListParagraph"/>
+        <w:numPr>
+          <w:ilvl w:val="1"/>
+          <w:numId w:val="137"/>
+        </w:numPr>
+        <w:spacing w:after="0"/>
+        <w:rPr>
+          <w:rFonts w:eastAsiaTheme="minorEastAsia"/>
+        </w:rPr>
+      </w:pPr>
+      <w:r>
+        <w:rPr>
+          <w:rFonts w:eastAsiaTheme="minorEastAsia"/>
+        </w:rPr>
+        <w:t>Hypothesis testing and confidence interval estimates are straightforward generalizations of the techniques used for binary logistic regression.</w:t>
+      </w:r>
+    </w:p>
+    <w:p>
+      <w:pPr>
+        <w:pStyle w:val="ListParagraph"/>
+        <w:numPr>
+          <w:ilvl w:val="1"/>
+          <w:numId w:val="137"/>
+        </w:numPr>
+        <w:spacing w:after="0"/>
+        <w:rPr>
+          <w:rFonts w:eastAsiaTheme="minorEastAsia"/>
+        </w:rPr>
+      </w:pPr>
+      <w:r>
+        <w:rPr>
+          <w:rFonts w:eastAsiaTheme="minorEastAsia"/>
+        </w:rPr>
+        <w:t xml:space="preserve">Reduced model for </w:t>
+      </w:r>
+      <w:proofErr w:type="spellStart"/>
+      <w:r>
+        <w:rPr>
+          <w:rFonts w:eastAsiaTheme="minorEastAsia"/>
+        </w:rPr>
+        <w:t>polytomous</w:t>
+      </w:r>
+      <w:proofErr w:type="spellEnd"/>
+      <w:r>
+        <w:rPr>
+          <w:rFonts w:eastAsiaTheme="minorEastAsia"/>
+        </w:rPr>
+        <w:t xml:space="preserve"> regression contains only intercept parameters.</w:t>
+      </w:r>
+    </w:p>
+    <w:p>
+      <w:pPr>
+        <w:pStyle w:val="ListParagraph"/>
+        <w:numPr>
+          <w:ilvl w:val="1"/>
+          <w:numId w:val="137"/>
+        </w:numPr>
+        <w:spacing w:after="0"/>
+        <w:rPr>
+          <w:rFonts w:eastAsiaTheme="minorEastAsia"/>
+        </w:rPr>
+      </w:pPr>
+      <w:r>
+        <w:rPr>
+          <w:rFonts w:eastAsiaTheme="minorEastAsia"/>
+        </w:rPr>
+        <w:t>Must either keep or drop both betas.</w:t>
+      </w:r>
+    </w:p>
+    <w:p>
+      <w:pPr>
+        <w:pStyle w:val="ListParagraph"/>
+        <w:numPr>
+          <w:ilvl w:val="0"/>
+          <w:numId w:val="137"/>
+        </w:numPr>
+        <w:spacing w:after="0"/>
+        <w:rPr>
+          <w:rFonts w:eastAsiaTheme="minorEastAsia"/>
+        </w:rPr>
+      </w:pPr>
+      <w:r>
+        <w:rPr>
+          <w:rFonts w:eastAsiaTheme="minorEastAsia"/>
+        </w:rPr>
+        <w:t xml:space="preserve">When the sample is large, the confidence interval estimation using a </w:t>
+      </w:r>
+      <w:proofErr w:type="spellStart"/>
+      <w:r>
+        <w:rPr>
+          <w:rFonts w:eastAsiaTheme="minorEastAsia"/>
+        </w:rPr>
+        <w:t>polytomous</w:t>
+      </w:r>
+      <w:proofErr w:type="spellEnd"/>
+      <w:r>
+        <w:rPr>
+          <w:rFonts w:eastAsiaTheme="minorEastAsia"/>
+        </w:rPr>
+        <w:t xml:space="preserve"> logistic regression model is analogous to the dichotomous logistic regression model.</w:t>
+      </w:r>
+    </w:p>
+    <w:p>
+      <w:pPr>
+        <w:pStyle w:val="ListParagraph"/>
+        <w:numPr>
+          <w:ilvl w:val="1"/>
+          <w:numId w:val="137"/>
+        </w:numPr>
+        <w:spacing w:after="0"/>
+        <w:rPr>
+          <w:rFonts w:eastAsiaTheme="minorEastAsia"/>
+        </w:rPr>
+      </w:pPr>
+      <w:r>
+        <w:rPr>
+          <w:rFonts w:eastAsiaTheme="minorEastAsia"/>
+        </w:rPr>
+        <w:t>Must calculate two confidence interval estimates.</w:t>
+      </w:r>
+    </w:p>
+    <w:p>
+      <w:pPr>
+        <w:spacing w:after="0"/>
+        <w:rPr>
+          <w:rFonts w:eastAsiaTheme="minorEastAsia"/>
+        </w:rPr>
+      </w:pPr>
+    </w:p>
+    <w:p>
+      <w:pPr>
+        <w:rPr>
+          <w:rFonts w:eastAsiaTheme="minorEastAsia"/>
+        </w:rPr>
+      </w:pPr>
+      <w:r>
+        <w:rPr>
+          <w:rFonts w:eastAsiaTheme="minorEastAsia"/>
+        </w:rPr>
+        <w:br w:type="page"/>
+      </w:r>
+    </w:p>
+    <w:p>
+      <w:pPr>
+        <w:spacing w:after="0"/>
+        <w:rPr>
+          <w:rFonts w:eastAsiaTheme="minorEastAsia"/>
+        </w:rPr>
+      </w:pPr>
       <w:bookmarkStart w:id="0" w:name="_GoBack"/>
       <w:bookmarkEnd w:id="0"/>
+      <w:r>
+        <w:rPr>
+          <w:rFonts w:eastAsiaTheme="minorEastAsia"/>
+        </w:rPr>
+        <w:lastRenderedPageBreak/>
+        <w:t xml:space="preserve">An Example of Extending the </w:t>
+      </w:r>
+      <w:proofErr w:type="spellStart"/>
+      <w:r>
+        <w:rPr>
+          <w:rFonts w:eastAsiaTheme="minorEastAsia"/>
+        </w:rPr>
+        <w:t>Polytomous</w:t>
+      </w:r>
+      <w:proofErr w:type="spellEnd"/>
+      <w:r>
+        <w:rPr>
+          <w:rFonts w:eastAsiaTheme="minorEastAsia"/>
+        </w:rPr>
+        <w:t xml:space="preserve"> Logistic Model to Several Predictors</w:t>
+      </w:r>
+    </w:p>
+    <w:p>
+      <w:pPr>
+        <w:pStyle w:val="ListParagraph"/>
+        <w:numPr>
+          <w:ilvl w:val="0"/>
+          <w:numId w:val="138"/>
+        </w:numPr>
+        <w:spacing w:after="0"/>
+        <w:rPr>
+          <w:rFonts w:eastAsiaTheme="minorEastAsia"/>
+        </w:rPr>
+      </w:pPr>
+      <w:r>
+        <w:rPr>
+          <w:rFonts w:eastAsiaTheme="minorEastAsia"/>
+        </w:rPr>
+        <w:t>Procedure for calculating odds ratios (ORs) and confidence intervals and hypothesis testing remain the same.</w:t>
+      </w:r>
+    </w:p>
+    <w:p>
+      <w:pPr>
+        <w:pStyle w:val="ListParagraph"/>
+        <w:numPr>
+          <w:ilvl w:val="0"/>
+          <w:numId w:val="138"/>
+        </w:numPr>
+        <w:spacing w:after="0"/>
+        <w:rPr>
+          <w:rFonts w:eastAsiaTheme="minorEastAsia"/>
+        </w:rPr>
+      </w:pPr>
+      <w:r>
+        <w:rPr>
+          <w:rFonts w:eastAsiaTheme="minorEastAsia"/>
+        </w:rPr>
+        <w:t>In large samples the values obtained for the generalized Wald statistic will usually be close to the corresponding LR values; LR test is considered to have better statistical properties.</w:t>
+      </w:r>
+    </w:p>
+    <w:p>
+      <w:pPr>
+        <w:spacing w:after="0"/>
+        <w:rPr>
+          <w:rFonts w:eastAsiaTheme="minorEastAsia"/>
+        </w:rPr>
+      </w:pPr>
+    </w:p>
+    <w:p>
+      <w:pPr>
+        <w:spacing w:after="0"/>
+        <w:rPr>
+          <w:rFonts w:eastAsiaTheme="minorEastAsia"/>
+        </w:rPr>
+      </w:pPr>
+      <w:r>
+        <w:rPr>
+          <w:rFonts w:eastAsiaTheme="minorEastAsia"/>
+        </w:rPr>
+        <w:t>Ordinal Logistic Regression</w:t>
+      </w:r>
+    </w:p>
+    <w:p>
+      <w:pPr>
+        <w:pStyle w:val="ListParagraph"/>
+        <w:numPr>
+          <w:ilvl w:val="0"/>
+          <w:numId w:val="139"/>
+        </w:numPr>
+        <w:spacing w:after="0"/>
+        <w:rPr>
+          <w:rFonts w:eastAsiaTheme="minorEastAsia"/>
+        </w:rPr>
+      </w:pPr>
+      <w:r>
+        <w:rPr>
+          <w:rFonts w:eastAsiaTheme="minorEastAsia"/>
+        </w:rPr>
+        <w:t>Proportional odds (also called cumulative logit) model is the most popular form of ordinal logistic regression model.</w:t>
+      </w:r>
+    </w:p>
+    <w:p>
+      <w:pPr>
+        <w:pStyle w:val="ListParagraph"/>
+        <w:numPr>
+          <w:ilvl w:val="0"/>
+          <w:numId w:val="139"/>
+        </w:numPr>
+        <w:spacing w:after="0"/>
+        <w:rPr>
+          <w:rFonts w:eastAsiaTheme="minorEastAsia"/>
+        </w:rPr>
+      </w:pPr>
+      <w:r>
+        <w:rPr>
+          <w:rFonts w:eastAsiaTheme="minorEastAsia"/>
+        </w:rPr>
+        <w:t xml:space="preserve">An ordinal outcome variable can always be modeled with a </w:t>
+      </w:r>
+      <w:proofErr w:type="spellStart"/>
+      <w:r>
+        <w:rPr>
+          <w:rFonts w:eastAsiaTheme="minorEastAsia"/>
+        </w:rPr>
+        <w:t>polytomous</w:t>
+      </w:r>
+      <w:proofErr w:type="spellEnd"/>
+      <w:r>
+        <w:rPr>
+          <w:rFonts w:eastAsiaTheme="minorEastAsia"/>
+        </w:rPr>
+        <w:t xml:space="preserve"> logistic model.</w:t>
+      </w:r>
+    </w:p>
+    <w:p>
+      <w:pPr>
+        <w:pStyle w:val="ListParagraph"/>
+        <w:numPr>
+          <w:ilvl w:val="1"/>
+          <w:numId w:val="139"/>
+        </w:numPr>
+        <w:spacing w:after="0"/>
+        <w:rPr>
+          <w:rFonts w:eastAsiaTheme="minorEastAsia"/>
+        </w:rPr>
+      </w:pPr>
+      <w:r>
+        <w:rPr>
+          <w:rFonts w:eastAsiaTheme="minorEastAsia"/>
+        </w:rPr>
+        <w:t>Ordinal logistic regression has certain assumptions.</w:t>
+      </w:r>
+    </w:p>
+    <w:p>
+      <w:pPr>
+        <w:pStyle w:val="ListParagraph"/>
+        <w:numPr>
+          <w:ilvl w:val="1"/>
+          <w:numId w:val="139"/>
+        </w:numPr>
+        <w:spacing w:after="0"/>
+        <w:rPr>
+          <w:rFonts w:eastAsiaTheme="minorEastAsia"/>
+        </w:rPr>
+      </w:pPr>
+      <w:r>
+        <w:rPr>
+          <w:rFonts w:eastAsiaTheme="minorEastAsia"/>
+        </w:rPr>
+        <w:t xml:space="preserve">Ordinal logistic regression has more precision than </w:t>
+      </w:r>
+      <w:proofErr w:type="spellStart"/>
+      <w:r>
+        <w:rPr>
+          <w:rFonts w:eastAsiaTheme="minorEastAsia"/>
+        </w:rPr>
+        <w:t>polytomous</w:t>
+      </w:r>
+      <w:proofErr w:type="spellEnd"/>
+      <w:r>
+        <w:rPr>
+          <w:rFonts w:eastAsiaTheme="minorEastAsia"/>
+        </w:rPr>
+        <w:t xml:space="preserve"> logistic model.</w:t>
+      </w:r>
+    </w:p>
+    <w:p>
+      <w:pPr>
+        <w:pStyle w:val="ListParagraph"/>
+        <w:numPr>
+          <w:ilvl w:val="0"/>
+          <w:numId w:val="139"/>
+        </w:numPr>
+        <w:spacing w:after="0"/>
+        <w:rPr>
+          <w:rFonts w:eastAsiaTheme="minorEastAsia"/>
+        </w:rPr>
+      </w:pPr>
+      <w:r>
+        <w:rPr>
+          <w:rFonts w:eastAsiaTheme="minorEastAsia"/>
+        </w:rPr>
+        <w:t>Must collapse the ordinal categories in a way that preserves the natural ordering of the categories.</w:t>
+      </w:r>
+    </w:p>
+    <w:p>
+      <w:pPr>
+        <w:pStyle w:val="ListParagraph"/>
+        <w:numPr>
+          <w:ilvl w:val="1"/>
+          <w:numId w:val="139"/>
+        </w:numPr>
+        <w:spacing w:after="0"/>
+        <w:rPr>
+          <w:rFonts w:eastAsiaTheme="minorEastAsia"/>
+        </w:rPr>
+      </w:pPr>
+      <w:r>
+        <w:rPr>
+          <w:rFonts w:eastAsiaTheme="minorEastAsia"/>
+        </w:rPr>
+        <w:t>The odds ratio for the effect of an exposure variable for any 2x2 table that is obtained by collapsing one or more of the rows of the 3x2 table will be the same regardless of where the cut-point is made if the natural ordering of the outcome variable is maintained.</w:t>
+      </w:r>
+    </w:p>
+    <w:p>
+      <w:pPr>
+        <w:pStyle w:val="ListParagraph"/>
+        <w:numPr>
+          <w:ilvl w:val="1"/>
+          <w:numId w:val="139"/>
+        </w:numPr>
+        <w:spacing w:after="0"/>
+        <w:rPr>
+          <w:rFonts w:eastAsiaTheme="minorEastAsia"/>
+        </w:rPr>
+      </w:pPr>
+      <w:r>
+        <w:rPr>
+          <w:rFonts w:eastAsiaTheme="minorEastAsia"/>
+        </w:rPr>
+        <w:t>The regression coefficients for each predictor in the proportional odds model DO NOT vary by outcome category</w:t>
+      </w:r>
+    </w:p>
+    <w:p>
+      <w:pPr>
+        <w:pStyle w:val="ListParagraph"/>
+        <w:numPr>
+          <w:ilvl w:val="2"/>
+          <w:numId w:val="139"/>
+        </w:numPr>
+        <w:spacing w:after="0"/>
+        <w:rPr>
+          <w:rFonts w:eastAsiaTheme="minorEastAsia"/>
+        </w:rPr>
+      </w:pPr>
+      <w:r>
+        <w:rPr>
+          <w:rFonts w:eastAsiaTheme="minorEastAsia"/>
+        </w:rPr>
+        <w:t>A single odds ratio estimate is obtained for each binary predictor.</w:t>
+      </w:r>
+    </w:p>
+    <w:p>
+      <w:pPr>
+        <w:pStyle w:val="ListParagraph"/>
+        <w:numPr>
+          <w:ilvl w:val="0"/>
+          <w:numId w:val="139"/>
+        </w:numPr>
+        <w:spacing w:after="0"/>
+        <w:rPr>
+          <w:rFonts w:eastAsiaTheme="minorEastAsia"/>
+        </w:rPr>
+      </w:pPr>
+      <w:r>
+        <w:rPr>
+          <w:rFonts w:eastAsiaTheme="minorEastAsia"/>
+        </w:rPr>
+        <w:t>Score test evaluates whether a model constrained by the proportional odds assumption is significantly different from the corresponding model with the odds ratio parameter not constrained by the proportional odds assumption.</w:t>
+      </w:r>
+    </w:p>
+    <w:p>
+      <w:pPr>
+        <w:pStyle w:val="ListParagraph"/>
+        <w:numPr>
+          <w:ilvl w:val="1"/>
+          <w:numId w:val="139"/>
+        </w:numPr>
+        <w:spacing w:after="0"/>
+        <w:rPr>
+          <w:rFonts w:eastAsiaTheme="minorEastAsia"/>
+        </w:rPr>
+      </w:pPr>
+      <w:proofErr w:type="spellStart"/>
+      <w:r>
+        <w:rPr>
+          <w:rFonts w:eastAsiaTheme="minorEastAsia"/>
+        </w:rPr>
+        <w:t>Apprxomiately</w:t>
+      </w:r>
+      <w:proofErr w:type="spellEnd"/>
+      <w:r>
+        <w:rPr>
+          <w:rFonts w:eastAsiaTheme="minorEastAsia"/>
+        </w:rPr>
+        <w:t xml:space="preserve"> chi-square distribution with degrees of freedom equal to k(G-2)</w:t>
+      </w:r>
+    </w:p>
+    <w:p>
+      <w:pPr>
+        <w:pStyle w:val="ListParagraph"/>
+        <w:numPr>
+          <w:ilvl w:val="2"/>
+          <w:numId w:val="139"/>
+        </w:numPr>
+        <w:spacing w:after="0"/>
+        <w:rPr>
+          <w:rFonts w:eastAsiaTheme="minorEastAsia"/>
+        </w:rPr>
+      </w:pPr>
+      <w:proofErr w:type="gramStart"/>
+      <w:r>
+        <w:rPr>
+          <w:rFonts w:eastAsiaTheme="minorEastAsia"/>
+        </w:rPr>
+        <w:t>k</w:t>
+      </w:r>
+      <w:proofErr w:type="gramEnd"/>
+      <w:r>
+        <w:rPr>
+          <w:rFonts w:eastAsiaTheme="minorEastAsia"/>
+        </w:rPr>
+        <w:t xml:space="preserve"> is the number of predictor variables.</w:t>
+      </w:r>
+    </w:p>
+    <w:p>
+      <w:pPr>
+        <w:pStyle w:val="ListParagraph"/>
+        <w:numPr>
+          <w:ilvl w:val="2"/>
+          <w:numId w:val="139"/>
+        </w:numPr>
+        <w:spacing w:after="0"/>
+        <w:rPr>
+          <w:rFonts w:eastAsiaTheme="minorEastAsia"/>
+        </w:rPr>
+      </w:pPr>
+      <w:r>
+        <w:rPr>
+          <w:rFonts w:eastAsiaTheme="minorEastAsia"/>
+        </w:rPr>
+        <w:t>G is the number of ordinal categories of the outcome variable.</w:t>
+      </w:r>
+    </w:p>
+    <w:p>
+      <w:pPr>
+        <w:pStyle w:val="ListParagraph"/>
+        <w:numPr>
+          <w:ilvl w:val="0"/>
+          <w:numId w:val="139"/>
+        </w:numPr>
+        <w:spacing w:after="0"/>
+        <w:rPr>
+          <w:rFonts w:eastAsiaTheme="minorEastAsia"/>
+        </w:rPr>
+      </w:pPr>
+      <w:r>
+        <w:rPr>
+          <w:rFonts w:eastAsiaTheme="minorEastAsia"/>
+        </w:rPr>
+        <w:t>See Eq. 23.6 on p. 729 for equation of proportional odds model.</w:t>
+      </w:r>
+    </w:p>
+    <w:p>
+      <w:pPr>
+        <w:pStyle w:val="ListParagraph"/>
+        <w:numPr>
+          <w:ilvl w:val="1"/>
+          <w:numId w:val="139"/>
+        </w:numPr>
+        <w:spacing w:after="0"/>
+        <w:rPr>
+          <w:rFonts w:eastAsiaTheme="minorEastAsia"/>
+        </w:rPr>
+      </w:pPr>
+      <w:r>
+        <w:rPr>
+          <w:rFonts w:eastAsiaTheme="minorEastAsia"/>
+        </w:rPr>
+        <w:t>Probability of an inequality</w:t>
+      </w:r>
+    </w:p>
+    <w:p>
+      <w:pPr>
+        <w:pStyle w:val="ListParagraph"/>
+        <w:numPr>
+          <w:ilvl w:val="0"/>
+          <w:numId w:val="139"/>
+        </w:numPr>
+        <w:spacing w:after="0"/>
+        <w:rPr>
+          <w:rFonts w:eastAsiaTheme="minorEastAsia"/>
+        </w:rPr>
+      </w:pPr>
+      <w:r>
+        <w:rPr>
+          <w:rFonts w:eastAsiaTheme="minorEastAsia"/>
+        </w:rPr>
+        <w:t>See Eq. 23.9 on p. 729 for formula for calculating the odds ratio of an exposed group to an unexposed group.</w:t>
+      </w:r>
+    </w:p>
+    <w:p>
+      <w:pPr>
+        <w:pStyle w:val="ListParagraph"/>
+        <w:numPr>
+          <w:ilvl w:val="0"/>
+          <w:numId w:val="139"/>
+        </w:numPr>
+        <w:spacing w:after="0"/>
+        <w:rPr>
+          <w:rFonts w:eastAsiaTheme="minorEastAsia"/>
+        </w:rPr>
+      </w:pPr>
+      <w:r>
+        <w:rPr>
+          <w:rFonts w:eastAsiaTheme="minorEastAsia"/>
+        </w:rPr>
+        <w:t>Eq. 23.9 can be reduced to:</w:t>
+      </w:r>
+    </w:p>
+    <w:p>
+      <w:pPr>
+        <w:pStyle w:val="ListParagraph"/>
+        <w:numPr>
+          <w:ilvl w:val="1"/>
+          <w:numId w:val="139"/>
+        </w:numPr>
+        <w:spacing w:after="0"/>
+        <w:rPr>
+          <w:rFonts w:eastAsiaTheme="minorEastAsia"/>
+        </w:rPr>
+      </w:pPr>
+      <w:proofErr w:type="spellStart"/>
+      <w:r>
+        <w:rPr>
+          <w:rFonts w:eastAsiaTheme="minorEastAsia"/>
+        </w:rPr>
+        <w:t>Odds</w:t>
+      </w:r>
+      <w:r>
+        <w:rPr>
+          <w:rFonts w:eastAsiaTheme="minorEastAsia"/>
+          <w:vertAlign w:val="subscript"/>
+        </w:rPr>
+        <w:t>g</w:t>
+      </w:r>
+      <w:proofErr w:type="spellEnd"/>
+      <w:r>
+        <w:rPr>
+          <w:rFonts w:eastAsiaTheme="minorEastAsia"/>
+        </w:rPr>
+        <w:t>(E=1) = e</w:t>
+      </w:r>
+      <w:r>
+        <w:rPr>
+          <w:rFonts w:eastAsiaTheme="minorEastAsia"/>
+          <w:vertAlign w:val="superscript"/>
+        </w:rPr>
+        <w:t>β</w:t>
+      </w:r>
+      <w:proofErr w:type="spellStart"/>
+      <w:r>
+        <w:rPr>
+          <w:rFonts w:eastAsiaTheme="minorEastAsia"/>
+        </w:rPr>
+        <w:t>Odds</w:t>
+      </w:r>
+      <w:r>
+        <w:rPr>
+          <w:rFonts w:eastAsiaTheme="minorEastAsia"/>
+          <w:vertAlign w:val="subscript"/>
+        </w:rPr>
+        <w:t>g</w:t>
+      </w:r>
+      <w:proofErr w:type="spellEnd"/>
+      <w:r>
+        <w:rPr>
+          <w:rFonts w:eastAsiaTheme="minorEastAsia"/>
+        </w:rPr>
+        <w:t>(E=0)</w:t>
+      </w:r>
+    </w:p>
+    <w:p>
+      <w:pPr>
+        <w:spacing w:after="0"/>
+        <w:rPr>
+          <w:rFonts w:eastAsiaTheme="minorEastAsia"/>
+        </w:rPr>
+      </w:pPr>
     </w:p>
     <w:sectPr>
       <w:headerReference w:type="default" r:id="rId15"/>
@@ -32494,7 +33748,7 @@
         <w:b/>
         <w:noProof/>
       </w:rPr>
-      <w:t>2</w:t>
+      <w:t>4</w:t>
     </w:r>
     <w:r>
       <w:rPr>
@@ -32528,7 +33782,7 @@
         <w:b/>
         <w:noProof/>
       </w:rPr>
-      <w:t>2</w:t>
+      <w:t>4</w:t>
     </w:r>
     <w:r>
       <w:rPr>
@@ -32548,6 +33802,119 @@
 <file path=word/numbering.xml><?xml version="1.0" encoding="utf-8"?>
 <w:numbering xmlns:wpc="http://schemas.microsoft.com/office/word/2010/wordprocessingCanvas" xmlns:mc="http://schemas.openxmlformats.org/markup-compatibility/2006" xmlns:o="urn:schemas-microsoft-com:office:office" xmlns:r="http://schemas.openxmlformats.org/officeDocument/2006/relationships" xmlns:m="http://schemas.openxmlformats.org/officeDocument/2006/math" xmlns:v="urn:schemas-microsoft-com:vml" xmlns:wp14="http://schemas.microsoft.com/office/word/2010/wordprocessingDrawing" xmlns:wp="http://schemas.openxmlformats.org/drawingml/2006/wordprocessingDrawing" xmlns:w10="urn:schemas-microsoft-com:office:word" xmlns:w="http://schemas.openxmlformats.org/wordprocessingml/2006/main" xmlns:w14="http://schemas.microsoft.com/office/word/2010/wordml" xmlns:wpg="http://schemas.microsoft.com/office/word/2010/wordprocessingGroup" xmlns:wpi="http://schemas.microsoft.com/office/word/2010/wordprocessingInk" xmlns:wne="http://schemas.microsoft.com/office/word/2006/wordml" xmlns:wps="http://schemas.microsoft.com/office/word/2010/wordprocessingShape" mc:Ignorable="w14 wp14">
   <w:abstractNum w:abstractNumId="0">
+    <w:nsid w:val="00F85084"/>
+    <w:multiLevelType w:val="hybridMultilevel"/>
+    <w:tmpl w:val="2292A152"/>
+    <w:lvl w:ilvl="0" w:tplc="04090001">
+      <w:start w:val="1"/>
+      <w:numFmt w:val="bullet"/>
+      <w:lvlText w:val=""/>
+      <w:lvlJc w:val="left"/>
+      <w:pPr>
+        <w:ind w:left="720" w:hanging="360"/>
+      </w:pPr>
+      <w:rPr>
+        <w:rFonts w:ascii="Symbol" w:hAnsi="Symbol" w:hint="default"/>
+      </w:rPr>
+    </w:lvl>
+    <w:lvl w:ilvl="1" w:tplc="04090003" w:tentative="1">
+      <w:start w:val="1"/>
+      <w:numFmt w:val="bullet"/>
+      <w:lvlText w:val="o"/>
+      <w:lvlJc w:val="left"/>
+      <w:pPr>
+        <w:ind w:left="1440" w:hanging="360"/>
+      </w:pPr>
+      <w:rPr>
+        <w:rFonts w:ascii="Courier New" w:hAnsi="Courier New" w:cs="Courier New" w:hint="default"/>
+      </w:rPr>
+    </w:lvl>
+    <w:lvl w:ilvl="2" w:tplc="04090005" w:tentative="1">
+      <w:start w:val="1"/>
+      <w:numFmt w:val="bullet"/>
+      <w:lvlText w:val=""/>
+      <w:lvlJc w:val="left"/>
+      <w:pPr>
+        <w:ind w:left="2160" w:hanging="360"/>
+      </w:pPr>
+      <w:rPr>
+        <w:rFonts w:ascii="Wingdings" w:hAnsi="Wingdings" w:hint="default"/>
+      </w:rPr>
+    </w:lvl>
+    <w:lvl w:ilvl="3" w:tplc="04090001" w:tentative="1">
+      <w:start w:val="1"/>
+      <w:numFmt w:val="bullet"/>
+      <w:lvlText w:val=""/>
+      <w:lvlJc w:val="left"/>
+      <w:pPr>
+        <w:ind w:left="2880" w:hanging="360"/>
+      </w:pPr>
+      <w:rPr>
+        <w:rFonts w:ascii="Symbol" w:hAnsi="Symbol" w:hint="default"/>
+      </w:rPr>
+    </w:lvl>
+    <w:lvl w:ilvl="4" w:tplc="04090003" w:tentative="1">
+      <w:start w:val="1"/>
+      <w:numFmt w:val="bullet"/>
+      <w:lvlText w:val="o"/>
+      <w:lvlJc w:val="left"/>
+      <w:pPr>
+        <w:ind w:left="3600" w:hanging="360"/>
+      </w:pPr>
+      <w:rPr>
+        <w:rFonts w:ascii="Courier New" w:hAnsi="Courier New" w:cs="Courier New" w:hint="default"/>
+      </w:rPr>
+    </w:lvl>
+    <w:lvl w:ilvl="5" w:tplc="04090005" w:tentative="1">
+      <w:start w:val="1"/>
+      <w:numFmt w:val="bullet"/>
+      <w:lvlText w:val=""/>
+      <w:lvlJc w:val="left"/>
+      <w:pPr>
+        <w:ind w:left="4320" w:hanging="360"/>
+      </w:pPr>
+      <w:rPr>
+        <w:rFonts w:ascii="Wingdings" w:hAnsi="Wingdings" w:hint="default"/>
+      </w:rPr>
+    </w:lvl>
+    <w:lvl w:ilvl="6" w:tplc="04090001" w:tentative="1">
+      <w:start w:val="1"/>
+      <w:numFmt w:val="bullet"/>
+      <w:lvlText w:val=""/>
+      <w:lvlJc w:val="left"/>
+      <w:pPr>
+        <w:ind w:left="5040" w:hanging="360"/>
+      </w:pPr>
+      <w:rPr>
+        <w:rFonts w:ascii="Symbol" w:hAnsi="Symbol" w:hint="default"/>
+      </w:rPr>
+    </w:lvl>
+    <w:lvl w:ilvl="7" w:tplc="04090003" w:tentative="1">
+      <w:start w:val="1"/>
+      <w:numFmt w:val="bullet"/>
+      <w:lvlText w:val="o"/>
+      <w:lvlJc w:val="left"/>
+      <w:pPr>
+        <w:ind w:left="5760" w:hanging="360"/>
+      </w:pPr>
+      <w:rPr>
+        <w:rFonts w:ascii="Courier New" w:hAnsi="Courier New" w:cs="Courier New" w:hint="default"/>
+      </w:rPr>
+    </w:lvl>
+    <w:lvl w:ilvl="8" w:tplc="04090005" w:tentative="1">
+      <w:start w:val="1"/>
+      <w:numFmt w:val="bullet"/>
+      <w:lvlText w:val=""/>
+      <w:lvlJc w:val="left"/>
+      <w:pPr>
+        <w:ind w:left="6480" w:hanging="360"/>
+      </w:pPr>
+      <w:rPr>
+        <w:rFonts w:ascii="Wingdings" w:hAnsi="Wingdings" w:hint="default"/>
+      </w:rPr>
+    </w:lvl>
+  </w:abstractNum>
+  <w:abstractNum w:abstractNumId="1">
     <w:nsid w:val="0173440C"/>
     <w:multiLevelType w:val="hybridMultilevel"/>
     <w:tmpl w:val="81E261B8"/>
@@ -32633,7 +34000,7 @@
       </w:pPr>
     </w:lvl>
   </w:abstractNum>
-  <w:abstractNum w:abstractNumId="1">
+  <w:abstractNum w:abstractNumId="2">
     <w:nsid w:val="03323F70"/>
     <w:multiLevelType w:val="hybridMultilevel"/>
     <w:tmpl w:val="C34026B8"/>
@@ -32746,7 +34113,7 @@
       </w:rPr>
     </w:lvl>
   </w:abstractNum>
-  <w:abstractNum w:abstractNumId="2">
+  <w:abstractNum w:abstractNumId="3">
     <w:nsid w:val="04903275"/>
     <w:multiLevelType w:val="hybridMultilevel"/>
     <w:tmpl w:val="C1906DCE"/>
@@ -32832,7 +34199,7 @@
       </w:pPr>
     </w:lvl>
   </w:abstractNum>
-  <w:abstractNum w:abstractNumId="3">
+  <w:abstractNum w:abstractNumId="4">
     <w:nsid w:val="05577D20"/>
     <w:multiLevelType w:val="hybridMultilevel"/>
     <w:tmpl w:val="EDB49032"/>
@@ -32945,7 +34312,7 @@
       </w:rPr>
     </w:lvl>
   </w:abstractNum>
-  <w:abstractNum w:abstractNumId="4">
+  <w:abstractNum w:abstractNumId="5">
     <w:nsid w:val="056A7299"/>
     <w:multiLevelType w:val="hybridMultilevel"/>
     <w:tmpl w:val="4C166286"/>
@@ -33058,7 +34425,7 @@
       </w:rPr>
     </w:lvl>
   </w:abstractNum>
-  <w:abstractNum w:abstractNumId="5">
+  <w:abstractNum w:abstractNumId="6">
     <w:nsid w:val="067E481D"/>
     <w:multiLevelType w:val="hybridMultilevel"/>
     <w:tmpl w:val="9A46E850"/>
@@ -33171,7 +34538,7 @@
       </w:rPr>
     </w:lvl>
   </w:abstractNum>
-  <w:abstractNum w:abstractNumId="6">
+  <w:abstractNum w:abstractNumId="7">
     <w:nsid w:val="06AA4FFC"/>
     <w:multiLevelType w:val="hybridMultilevel"/>
     <w:tmpl w:val="6FB25AF2"/>
@@ -33284,7 +34651,7 @@
       </w:rPr>
     </w:lvl>
   </w:abstractNum>
-  <w:abstractNum w:abstractNumId="7">
+  <w:abstractNum w:abstractNumId="8">
     <w:nsid w:val="06C55CE1"/>
     <w:multiLevelType w:val="hybridMultilevel"/>
     <w:tmpl w:val="E8860D62"/>
@@ -33397,7 +34764,7 @@
       </w:rPr>
     </w:lvl>
   </w:abstractNum>
-  <w:abstractNum w:abstractNumId="8">
+  <w:abstractNum w:abstractNumId="9">
     <w:nsid w:val="07394D58"/>
     <w:multiLevelType w:val="hybridMultilevel"/>
     <w:tmpl w:val="D1A67656"/>
@@ -33510,7 +34877,7 @@
       </w:rPr>
     </w:lvl>
   </w:abstractNum>
-  <w:abstractNum w:abstractNumId="9">
+  <w:abstractNum w:abstractNumId="10">
     <w:nsid w:val="07F56B83"/>
     <w:multiLevelType w:val="hybridMultilevel"/>
     <w:tmpl w:val="BF22FFF0"/>
@@ -33623,7 +34990,7 @@
       </w:rPr>
     </w:lvl>
   </w:abstractNum>
-  <w:abstractNum w:abstractNumId="10">
+  <w:abstractNum w:abstractNumId="11">
     <w:nsid w:val="092D401B"/>
     <w:multiLevelType w:val="hybridMultilevel"/>
     <w:tmpl w:val="1A80083C"/>
@@ -33736,7 +35103,7 @@
       </w:rPr>
     </w:lvl>
   </w:abstractNum>
-  <w:abstractNum w:abstractNumId="11">
+  <w:abstractNum w:abstractNumId="12">
     <w:nsid w:val="09791CDF"/>
     <w:multiLevelType w:val="hybridMultilevel"/>
     <w:tmpl w:val="A86E25F6"/>
@@ -33849,7 +35216,7 @@
       </w:rPr>
     </w:lvl>
   </w:abstractNum>
-  <w:abstractNum w:abstractNumId="12">
+  <w:abstractNum w:abstractNumId="13">
     <w:nsid w:val="0BBA1E4C"/>
     <w:multiLevelType w:val="hybridMultilevel"/>
     <w:tmpl w:val="0888B4E2"/>
@@ -33962,7 +35329,7 @@
       </w:rPr>
     </w:lvl>
   </w:abstractNum>
-  <w:abstractNum w:abstractNumId="13">
+  <w:abstractNum w:abstractNumId="14">
     <w:nsid w:val="0BD17080"/>
     <w:multiLevelType w:val="hybridMultilevel"/>
     <w:tmpl w:val="54302340"/>
@@ -34075,7 +35442,7 @@
       </w:rPr>
     </w:lvl>
   </w:abstractNum>
-  <w:abstractNum w:abstractNumId="14">
+  <w:abstractNum w:abstractNumId="15">
     <w:nsid w:val="0D1757E7"/>
     <w:multiLevelType w:val="hybridMultilevel"/>
     <w:tmpl w:val="3E747CBE"/>
@@ -34188,7 +35555,7 @@
       </w:rPr>
     </w:lvl>
   </w:abstractNum>
-  <w:abstractNum w:abstractNumId="15">
+  <w:abstractNum w:abstractNumId="16">
     <w:nsid w:val="0DFD6245"/>
     <w:multiLevelType w:val="hybridMultilevel"/>
     <w:tmpl w:val="719E282A"/>
@@ -34301,7 +35668,7 @@
       </w:rPr>
     </w:lvl>
   </w:abstractNum>
-  <w:abstractNum w:abstractNumId="16">
+  <w:abstractNum w:abstractNumId="17">
     <w:nsid w:val="0E1145A7"/>
     <w:multiLevelType w:val="hybridMultilevel"/>
     <w:tmpl w:val="8F32DD14"/>
@@ -34414,7 +35781,7 @@
       </w:rPr>
     </w:lvl>
   </w:abstractNum>
-  <w:abstractNum w:abstractNumId="17">
+  <w:abstractNum w:abstractNumId="18">
     <w:nsid w:val="0E242A92"/>
     <w:multiLevelType w:val="hybridMultilevel"/>
     <w:tmpl w:val="C3AC465A"/>
@@ -34527,7 +35894,7 @@
       </w:rPr>
     </w:lvl>
   </w:abstractNum>
-  <w:abstractNum w:abstractNumId="18">
+  <w:abstractNum w:abstractNumId="19">
     <w:nsid w:val="0E324748"/>
     <w:multiLevelType w:val="hybridMultilevel"/>
     <w:tmpl w:val="D02CB3BE"/>
@@ -34640,7 +36007,7 @@
       </w:rPr>
     </w:lvl>
   </w:abstractNum>
-  <w:abstractNum w:abstractNumId="19">
+  <w:abstractNum w:abstractNumId="20">
     <w:nsid w:val="0E503322"/>
     <w:multiLevelType w:val="hybridMultilevel"/>
     <w:tmpl w:val="CB08A622"/>
@@ -34753,7 +36120,7 @@
       </w:rPr>
     </w:lvl>
   </w:abstractNum>
-  <w:abstractNum w:abstractNumId="20">
+  <w:abstractNum w:abstractNumId="21">
     <w:nsid w:val="0F8C1579"/>
     <w:multiLevelType w:val="hybridMultilevel"/>
     <w:tmpl w:val="CE540E04"/>
@@ -34866,7 +36233,7 @@
       </w:rPr>
     </w:lvl>
   </w:abstractNum>
-  <w:abstractNum w:abstractNumId="21">
+  <w:abstractNum w:abstractNumId="22">
     <w:nsid w:val="0FCA5C79"/>
     <w:multiLevelType w:val="hybridMultilevel"/>
     <w:tmpl w:val="9E883252"/>
@@ -34979,7 +36346,7 @@
       </w:rPr>
     </w:lvl>
   </w:abstractNum>
-  <w:abstractNum w:abstractNumId="22">
+  <w:abstractNum w:abstractNumId="23">
     <w:nsid w:val="109854E0"/>
     <w:multiLevelType w:val="hybridMultilevel"/>
     <w:tmpl w:val="AD5642E0"/>
@@ -35092,7 +36459,7 @@
       </w:rPr>
     </w:lvl>
   </w:abstractNum>
-  <w:abstractNum w:abstractNumId="23">
+  <w:abstractNum w:abstractNumId="24">
     <w:nsid w:val="15453910"/>
     <w:multiLevelType w:val="hybridMultilevel"/>
     <w:tmpl w:val="BA3ABE7A"/>
@@ -35178,7 +36545,7 @@
       </w:pPr>
     </w:lvl>
   </w:abstractNum>
-  <w:abstractNum w:abstractNumId="24">
+  <w:abstractNum w:abstractNumId="25">
     <w:nsid w:val="16C652F0"/>
     <w:multiLevelType w:val="hybridMultilevel"/>
     <w:tmpl w:val="2A240944"/>
@@ -35264,7 +36631,7 @@
       </w:pPr>
     </w:lvl>
   </w:abstractNum>
-  <w:abstractNum w:abstractNumId="25">
+  <w:abstractNum w:abstractNumId="26">
     <w:nsid w:val="17AA7779"/>
     <w:multiLevelType w:val="hybridMultilevel"/>
     <w:tmpl w:val="7BD8820E"/>
@@ -35350,7 +36717,7 @@
       </w:pPr>
     </w:lvl>
   </w:abstractNum>
-  <w:abstractNum w:abstractNumId="26">
+  <w:abstractNum w:abstractNumId="27">
     <w:nsid w:val="18011D38"/>
     <w:multiLevelType w:val="hybridMultilevel"/>
     <w:tmpl w:val="45D8F7BE"/>
@@ -35463,7 +36830,7 @@
       </w:rPr>
     </w:lvl>
   </w:abstractNum>
-  <w:abstractNum w:abstractNumId="27">
+  <w:abstractNum w:abstractNumId="28">
     <w:nsid w:val="18C329F6"/>
     <w:multiLevelType w:val="hybridMultilevel"/>
     <w:tmpl w:val="E47C22A2"/>
@@ -35576,7 +36943,7 @@
       </w:rPr>
     </w:lvl>
   </w:abstractNum>
-  <w:abstractNum w:abstractNumId="28">
+  <w:abstractNum w:abstractNumId="29">
     <w:nsid w:val="19951F4D"/>
     <w:multiLevelType w:val="hybridMultilevel"/>
     <w:tmpl w:val="57CC8EDC"/>
@@ -35689,7 +37056,7 @@
       </w:rPr>
     </w:lvl>
   </w:abstractNum>
-  <w:abstractNum w:abstractNumId="29">
+  <w:abstractNum w:abstractNumId="30">
     <w:nsid w:val="19AC1A4D"/>
     <w:multiLevelType w:val="hybridMultilevel"/>
     <w:tmpl w:val="7A70850C"/>
@@ -35802,7 +37169,7 @@
       </w:rPr>
     </w:lvl>
   </w:abstractNum>
-  <w:abstractNum w:abstractNumId="30">
+  <w:abstractNum w:abstractNumId="31">
     <w:nsid w:val="19C26E8C"/>
     <w:multiLevelType w:val="hybridMultilevel"/>
     <w:tmpl w:val="82CEA28C"/>
@@ -35915,7 +37282,7 @@
       </w:rPr>
     </w:lvl>
   </w:abstractNum>
-  <w:abstractNum w:abstractNumId="31">
+  <w:abstractNum w:abstractNumId="32">
     <w:nsid w:val="1AE622A0"/>
     <w:multiLevelType w:val="hybridMultilevel"/>
     <w:tmpl w:val="23781B40"/>
@@ -36028,7 +37395,7 @@
       </w:rPr>
     </w:lvl>
   </w:abstractNum>
-  <w:abstractNum w:abstractNumId="32">
+  <w:abstractNum w:abstractNumId="33">
     <w:nsid w:val="1C3422BD"/>
     <w:multiLevelType w:val="hybridMultilevel"/>
     <w:tmpl w:val="B43E61A4"/>
@@ -36141,7 +37508,7 @@
       </w:rPr>
     </w:lvl>
   </w:abstractNum>
-  <w:abstractNum w:abstractNumId="33">
+  <w:abstractNum w:abstractNumId="34">
     <w:nsid w:val="1DA16F1B"/>
     <w:multiLevelType w:val="hybridMultilevel"/>
     <w:tmpl w:val="3DC03A10"/>
@@ -36254,7 +37621,7 @@
       </w:rPr>
     </w:lvl>
   </w:abstractNum>
-  <w:abstractNum w:abstractNumId="34">
+  <w:abstractNum w:abstractNumId="35">
     <w:nsid w:val="20B9093B"/>
     <w:multiLevelType w:val="hybridMultilevel"/>
     <w:tmpl w:val="81F2A8E0"/>
@@ -36367,7 +37734,7 @@
       </w:rPr>
     </w:lvl>
   </w:abstractNum>
-  <w:abstractNum w:abstractNumId="35">
+  <w:abstractNum w:abstractNumId="36">
     <w:nsid w:val="2244303C"/>
     <w:multiLevelType w:val="hybridMultilevel"/>
     <w:tmpl w:val="56069BE4"/>
@@ -36480,7 +37847,7 @@
       </w:rPr>
     </w:lvl>
   </w:abstractNum>
-  <w:abstractNum w:abstractNumId="36">
+  <w:abstractNum w:abstractNumId="37">
     <w:nsid w:val="23121023"/>
     <w:multiLevelType w:val="hybridMultilevel"/>
     <w:tmpl w:val="DC9A7C1E"/>
@@ -36593,7 +37960,7 @@
       </w:rPr>
     </w:lvl>
   </w:abstractNum>
-  <w:abstractNum w:abstractNumId="37">
+  <w:abstractNum w:abstractNumId="38">
     <w:nsid w:val="249D61A7"/>
     <w:multiLevelType w:val="hybridMultilevel"/>
     <w:tmpl w:val="29786F70"/>
@@ -36679,7 +38046,7 @@
       </w:pPr>
     </w:lvl>
   </w:abstractNum>
-  <w:abstractNum w:abstractNumId="38">
+  <w:abstractNum w:abstractNumId="39">
     <w:nsid w:val="24AC18E7"/>
     <w:multiLevelType w:val="hybridMultilevel"/>
     <w:tmpl w:val="1DB28726"/>
@@ -36792,7 +38159,7 @@
       </w:rPr>
     </w:lvl>
   </w:abstractNum>
-  <w:abstractNum w:abstractNumId="39">
+  <w:abstractNum w:abstractNumId="40">
     <w:nsid w:val="25420B4F"/>
     <w:multiLevelType w:val="hybridMultilevel"/>
     <w:tmpl w:val="26528E34"/>
@@ -36905,7 +38272,7 @@
       </w:rPr>
     </w:lvl>
   </w:abstractNum>
-  <w:abstractNum w:abstractNumId="40">
+  <w:abstractNum w:abstractNumId="41">
     <w:nsid w:val="25637485"/>
     <w:multiLevelType w:val="hybridMultilevel"/>
     <w:tmpl w:val="B65ECB08"/>
@@ -37018,7 +38385,7 @@
       </w:rPr>
     </w:lvl>
   </w:abstractNum>
-  <w:abstractNum w:abstractNumId="41">
+  <w:abstractNum w:abstractNumId="42">
     <w:nsid w:val="258E6AB1"/>
     <w:multiLevelType w:val="hybridMultilevel"/>
     <w:tmpl w:val="A93E549C"/>
@@ -37131,7 +38498,7 @@
       </w:rPr>
     </w:lvl>
   </w:abstractNum>
-  <w:abstractNum w:abstractNumId="42">
+  <w:abstractNum w:abstractNumId="43">
     <w:nsid w:val="26525470"/>
     <w:multiLevelType w:val="hybridMultilevel"/>
     <w:tmpl w:val="1B8E98B0"/>
@@ -37217,7 +38584,7 @@
       </w:pPr>
     </w:lvl>
   </w:abstractNum>
-  <w:abstractNum w:abstractNumId="43">
+  <w:abstractNum w:abstractNumId="44">
     <w:nsid w:val="268E4DF0"/>
     <w:multiLevelType w:val="hybridMultilevel"/>
     <w:tmpl w:val="663A429A"/>
@@ -37330,7 +38697,7 @@
       </w:rPr>
     </w:lvl>
   </w:abstractNum>
-  <w:abstractNum w:abstractNumId="44">
+  <w:abstractNum w:abstractNumId="45">
     <w:nsid w:val="27116ED3"/>
     <w:multiLevelType w:val="hybridMultilevel"/>
     <w:tmpl w:val="D138F40E"/>
@@ -37443,7 +38810,7 @@
       </w:rPr>
     </w:lvl>
   </w:abstractNum>
-  <w:abstractNum w:abstractNumId="45">
+  <w:abstractNum w:abstractNumId="46">
     <w:nsid w:val="273F5ADD"/>
     <w:multiLevelType w:val="hybridMultilevel"/>
     <w:tmpl w:val="E39C7C68"/>
@@ -37556,7 +38923,7 @@
       </w:rPr>
     </w:lvl>
   </w:abstractNum>
-  <w:abstractNum w:abstractNumId="46">
+  <w:abstractNum w:abstractNumId="47">
     <w:nsid w:val="28020DF6"/>
     <w:multiLevelType w:val="hybridMultilevel"/>
     <w:tmpl w:val="84485B68"/>
@@ -37669,7 +39036,7 @@
       </w:rPr>
     </w:lvl>
   </w:abstractNum>
-  <w:abstractNum w:abstractNumId="47">
+  <w:abstractNum w:abstractNumId="48">
     <w:nsid w:val="283B08AF"/>
     <w:multiLevelType w:val="hybridMultilevel"/>
     <w:tmpl w:val="9F2E3564"/>
@@ -37782,7 +39149,7 @@
       </w:rPr>
     </w:lvl>
   </w:abstractNum>
-  <w:abstractNum w:abstractNumId="48">
+  <w:abstractNum w:abstractNumId="49">
     <w:nsid w:val="29862A5E"/>
     <w:multiLevelType w:val="hybridMultilevel"/>
     <w:tmpl w:val="17A8C600"/>
@@ -37895,7 +39262,7 @@
       </w:rPr>
     </w:lvl>
   </w:abstractNum>
-  <w:abstractNum w:abstractNumId="49">
+  <w:abstractNum w:abstractNumId="50">
     <w:nsid w:val="2A361889"/>
     <w:multiLevelType w:val="hybridMultilevel"/>
     <w:tmpl w:val="0F56B32A"/>
@@ -37981,7 +39348,7 @@
       </w:pPr>
     </w:lvl>
   </w:abstractNum>
-  <w:abstractNum w:abstractNumId="50">
+  <w:abstractNum w:abstractNumId="51">
     <w:nsid w:val="2A8A2DDF"/>
     <w:multiLevelType w:val="hybridMultilevel"/>
     <w:tmpl w:val="14705C52"/>
@@ -38094,7 +39461,7 @@
       </w:rPr>
     </w:lvl>
   </w:abstractNum>
-  <w:abstractNum w:abstractNumId="51">
+  <w:abstractNum w:abstractNumId="52">
     <w:nsid w:val="2B3A1791"/>
     <w:multiLevelType w:val="hybridMultilevel"/>
     <w:tmpl w:val="8D5C9206"/>
@@ -38207,7 +39574,7 @@
       </w:rPr>
     </w:lvl>
   </w:abstractNum>
-  <w:abstractNum w:abstractNumId="52">
+  <w:abstractNum w:abstractNumId="53">
     <w:nsid w:val="2B800E72"/>
     <w:multiLevelType w:val="hybridMultilevel"/>
     <w:tmpl w:val="DED07250"/>
@@ -38293,7 +39660,120 @@
       </w:pPr>
     </w:lvl>
   </w:abstractNum>
-  <w:abstractNum w:abstractNumId="53">
+  <w:abstractNum w:abstractNumId="54">
+    <w:nsid w:val="2D1A732C"/>
+    <w:multiLevelType w:val="hybridMultilevel"/>
+    <w:tmpl w:val="80CA59D8"/>
+    <w:lvl w:ilvl="0" w:tplc="04090001">
+      <w:start w:val="1"/>
+      <w:numFmt w:val="bullet"/>
+      <w:lvlText w:val=""/>
+      <w:lvlJc w:val="left"/>
+      <w:pPr>
+        <w:ind w:left="720" w:hanging="360"/>
+      </w:pPr>
+      <w:rPr>
+        <w:rFonts w:ascii="Symbol" w:hAnsi="Symbol" w:hint="default"/>
+      </w:rPr>
+    </w:lvl>
+    <w:lvl w:ilvl="1" w:tplc="04090003" w:tentative="1">
+      <w:start w:val="1"/>
+      <w:numFmt w:val="bullet"/>
+      <w:lvlText w:val="o"/>
+      <w:lvlJc w:val="left"/>
+      <w:pPr>
+        <w:ind w:left="1440" w:hanging="360"/>
+      </w:pPr>
+      <w:rPr>
+        <w:rFonts w:ascii="Courier New" w:hAnsi="Courier New" w:cs="Courier New" w:hint="default"/>
+      </w:rPr>
+    </w:lvl>
+    <w:lvl w:ilvl="2" w:tplc="04090005" w:tentative="1">
+      <w:start w:val="1"/>
+      <w:numFmt w:val="bullet"/>
+      <w:lvlText w:val=""/>
+      <w:lvlJc w:val="left"/>
+      <w:pPr>
+        <w:ind w:left="2160" w:hanging="360"/>
+      </w:pPr>
+      <w:rPr>
+        <w:rFonts w:ascii="Wingdings" w:hAnsi="Wingdings" w:hint="default"/>
+      </w:rPr>
+    </w:lvl>
+    <w:lvl w:ilvl="3" w:tplc="04090001" w:tentative="1">
+      <w:start w:val="1"/>
+      <w:numFmt w:val="bullet"/>
+      <w:lvlText w:val=""/>
+      <w:lvlJc w:val="left"/>
+      <w:pPr>
+        <w:ind w:left="2880" w:hanging="360"/>
+      </w:pPr>
+      <w:rPr>
+        <w:rFonts w:ascii="Symbol" w:hAnsi="Symbol" w:hint="default"/>
+      </w:rPr>
+    </w:lvl>
+    <w:lvl w:ilvl="4" w:tplc="04090003" w:tentative="1">
+      <w:start w:val="1"/>
+      <w:numFmt w:val="bullet"/>
+      <w:lvlText w:val="o"/>
+      <w:lvlJc w:val="left"/>
+      <w:pPr>
+        <w:ind w:left="3600" w:hanging="360"/>
+      </w:pPr>
+      <w:rPr>
+        <w:rFonts w:ascii="Courier New" w:hAnsi="Courier New" w:cs="Courier New" w:hint="default"/>
+      </w:rPr>
+    </w:lvl>
+    <w:lvl w:ilvl="5" w:tplc="04090005" w:tentative="1">
+      <w:start w:val="1"/>
+      <w:numFmt w:val="bullet"/>
+      <w:lvlText w:val=""/>
+      <w:lvlJc w:val="left"/>
+      <w:pPr>
+        <w:ind w:left="4320" w:hanging="360"/>
+      </w:pPr>
+      <w:rPr>
+        <w:rFonts w:ascii="Wingdings" w:hAnsi="Wingdings" w:hint="default"/>
+      </w:rPr>
+    </w:lvl>
+    <w:lvl w:ilvl="6" w:tplc="04090001" w:tentative="1">
+      <w:start w:val="1"/>
+      <w:numFmt w:val="bullet"/>
+      <w:lvlText w:val=""/>
+      <w:lvlJc w:val="left"/>
+      <w:pPr>
+        <w:ind w:left="5040" w:hanging="360"/>
+      </w:pPr>
+      <w:rPr>
+        <w:rFonts w:ascii="Symbol" w:hAnsi="Symbol" w:hint="default"/>
+      </w:rPr>
+    </w:lvl>
+    <w:lvl w:ilvl="7" w:tplc="04090003" w:tentative="1">
+      <w:start w:val="1"/>
+      <w:numFmt w:val="bullet"/>
+      <w:lvlText w:val="o"/>
+      <w:lvlJc w:val="left"/>
+      <w:pPr>
+        <w:ind w:left="5760" w:hanging="360"/>
+      </w:pPr>
+      <w:rPr>
+        <w:rFonts w:ascii="Courier New" w:hAnsi="Courier New" w:cs="Courier New" w:hint="default"/>
+      </w:rPr>
+    </w:lvl>
+    <w:lvl w:ilvl="8" w:tplc="04090005" w:tentative="1">
+      <w:start w:val="1"/>
+      <w:numFmt w:val="bullet"/>
+      <w:lvlText w:val=""/>
+      <w:lvlJc w:val="left"/>
+      <w:pPr>
+        <w:ind w:left="6480" w:hanging="360"/>
+      </w:pPr>
+      <w:rPr>
+        <w:rFonts w:ascii="Wingdings" w:hAnsi="Wingdings" w:hint="default"/>
+      </w:rPr>
+    </w:lvl>
+  </w:abstractNum>
+  <w:abstractNum w:abstractNumId="55">
     <w:nsid w:val="2EA77ED5"/>
     <w:multiLevelType w:val="hybridMultilevel"/>
     <w:tmpl w:val="10B2D186"/>
@@ -38406,7 +39886,7 @@
       </w:rPr>
     </w:lvl>
   </w:abstractNum>
-  <w:abstractNum w:abstractNumId="54">
+  <w:abstractNum w:abstractNumId="56">
     <w:nsid w:val="30AB4A54"/>
     <w:multiLevelType w:val="hybridMultilevel"/>
     <w:tmpl w:val="63F2BA5C"/>
@@ -38519,7 +39999,7 @@
       </w:rPr>
     </w:lvl>
   </w:abstractNum>
-  <w:abstractNum w:abstractNumId="55">
+  <w:abstractNum w:abstractNumId="57">
     <w:nsid w:val="313D27EE"/>
     <w:multiLevelType w:val="hybridMultilevel"/>
     <w:tmpl w:val="213697E6"/>
@@ -38632,7 +40112,7 @@
       </w:rPr>
     </w:lvl>
   </w:abstractNum>
-  <w:abstractNum w:abstractNumId="56">
+  <w:abstractNum w:abstractNumId="58">
     <w:nsid w:val="322A35C3"/>
     <w:multiLevelType w:val="hybridMultilevel"/>
     <w:tmpl w:val="66D22456"/>
@@ -38745,7 +40225,233 @@
       </w:rPr>
     </w:lvl>
   </w:abstractNum>
-  <w:abstractNum w:abstractNumId="57">
+  <w:abstractNum w:abstractNumId="59">
+    <w:nsid w:val="32C85513"/>
+    <w:multiLevelType w:val="hybridMultilevel"/>
+    <w:tmpl w:val="EFB82CD0"/>
+    <w:lvl w:ilvl="0" w:tplc="04090001">
+      <w:start w:val="1"/>
+      <w:numFmt w:val="bullet"/>
+      <w:lvlText w:val=""/>
+      <w:lvlJc w:val="left"/>
+      <w:pPr>
+        <w:ind w:left="720" w:hanging="360"/>
+      </w:pPr>
+      <w:rPr>
+        <w:rFonts w:ascii="Symbol" w:hAnsi="Symbol" w:hint="default"/>
+      </w:rPr>
+    </w:lvl>
+    <w:lvl w:ilvl="1" w:tplc="04090003">
+      <w:start w:val="1"/>
+      <w:numFmt w:val="bullet"/>
+      <w:lvlText w:val="o"/>
+      <w:lvlJc w:val="left"/>
+      <w:pPr>
+        <w:ind w:left="1440" w:hanging="360"/>
+      </w:pPr>
+      <w:rPr>
+        <w:rFonts w:ascii="Courier New" w:hAnsi="Courier New" w:cs="Courier New" w:hint="default"/>
+      </w:rPr>
+    </w:lvl>
+    <w:lvl w:ilvl="2" w:tplc="04090005">
+      <w:start w:val="1"/>
+      <w:numFmt w:val="bullet"/>
+      <w:lvlText w:val=""/>
+      <w:lvlJc w:val="left"/>
+      <w:pPr>
+        <w:ind w:left="2160" w:hanging="360"/>
+      </w:pPr>
+      <w:rPr>
+        <w:rFonts w:ascii="Wingdings" w:hAnsi="Wingdings" w:hint="default"/>
+      </w:rPr>
+    </w:lvl>
+    <w:lvl w:ilvl="3" w:tplc="04090001" w:tentative="1">
+      <w:start w:val="1"/>
+      <w:numFmt w:val="bullet"/>
+      <w:lvlText w:val=""/>
+      <w:lvlJc w:val="left"/>
+      <w:pPr>
+        <w:ind w:left="2880" w:hanging="360"/>
+      </w:pPr>
+      <w:rPr>
+        <w:rFonts w:ascii="Symbol" w:hAnsi="Symbol" w:hint="default"/>
+      </w:rPr>
+    </w:lvl>
+    <w:lvl w:ilvl="4" w:tplc="04090003" w:tentative="1">
+      <w:start w:val="1"/>
+      <w:numFmt w:val="bullet"/>
+      <w:lvlText w:val="o"/>
+      <w:lvlJc w:val="left"/>
+      <w:pPr>
+        <w:ind w:left="3600" w:hanging="360"/>
+      </w:pPr>
+      <w:rPr>
+        <w:rFonts w:ascii="Courier New" w:hAnsi="Courier New" w:cs="Courier New" w:hint="default"/>
+      </w:rPr>
+    </w:lvl>
+    <w:lvl w:ilvl="5" w:tplc="04090005" w:tentative="1">
+      <w:start w:val="1"/>
+      <w:numFmt w:val="bullet"/>
+      <w:lvlText w:val=""/>
+      <w:lvlJc w:val="left"/>
+      <w:pPr>
+        <w:ind w:left="4320" w:hanging="360"/>
+      </w:pPr>
+      <w:rPr>
+        <w:rFonts w:ascii="Wingdings" w:hAnsi="Wingdings" w:hint="default"/>
+      </w:rPr>
+    </w:lvl>
+    <w:lvl w:ilvl="6" w:tplc="04090001" w:tentative="1">
+      <w:start w:val="1"/>
+      <w:numFmt w:val="bullet"/>
+      <w:lvlText w:val=""/>
+      <w:lvlJc w:val="left"/>
+      <w:pPr>
+        <w:ind w:left="5040" w:hanging="360"/>
+      </w:pPr>
+      <w:rPr>
+        <w:rFonts w:ascii="Symbol" w:hAnsi="Symbol" w:hint="default"/>
+      </w:rPr>
+    </w:lvl>
+    <w:lvl w:ilvl="7" w:tplc="04090003" w:tentative="1">
+      <w:start w:val="1"/>
+      <w:numFmt w:val="bullet"/>
+      <w:lvlText w:val="o"/>
+      <w:lvlJc w:val="left"/>
+      <w:pPr>
+        <w:ind w:left="5760" w:hanging="360"/>
+      </w:pPr>
+      <w:rPr>
+        <w:rFonts w:ascii="Courier New" w:hAnsi="Courier New" w:cs="Courier New" w:hint="default"/>
+      </w:rPr>
+    </w:lvl>
+    <w:lvl w:ilvl="8" w:tplc="04090005" w:tentative="1">
+      <w:start w:val="1"/>
+      <w:numFmt w:val="bullet"/>
+      <w:lvlText w:val=""/>
+      <w:lvlJc w:val="left"/>
+      <w:pPr>
+        <w:ind w:left="6480" w:hanging="360"/>
+      </w:pPr>
+      <w:rPr>
+        <w:rFonts w:ascii="Wingdings" w:hAnsi="Wingdings" w:hint="default"/>
+      </w:rPr>
+    </w:lvl>
+  </w:abstractNum>
+  <w:abstractNum w:abstractNumId="60">
+    <w:nsid w:val="32E41F7A"/>
+    <w:multiLevelType w:val="hybridMultilevel"/>
+    <w:tmpl w:val="9530F07E"/>
+    <w:lvl w:ilvl="0" w:tplc="04090001">
+      <w:start w:val="1"/>
+      <w:numFmt w:val="bullet"/>
+      <w:lvlText w:val=""/>
+      <w:lvlJc w:val="left"/>
+      <w:pPr>
+        <w:ind w:left="720" w:hanging="360"/>
+      </w:pPr>
+      <w:rPr>
+        <w:rFonts w:ascii="Symbol" w:hAnsi="Symbol" w:hint="default"/>
+      </w:rPr>
+    </w:lvl>
+    <w:lvl w:ilvl="1" w:tplc="04090003" w:tentative="1">
+      <w:start w:val="1"/>
+      <w:numFmt w:val="bullet"/>
+      <w:lvlText w:val="o"/>
+      <w:lvlJc w:val="left"/>
+      <w:pPr>
+        <w:ind w:left="1440" w:hanging="360"/>
+      </w:pPr>
+      <w:rPr>
+        <w:rFonts w:ascii="Courier New" w:hAnsi="Courier New" w:cs="Courier New" w:hint="default"/>
+      </w:rPr>
+    </w:lvl>
+    <w:lvl w:ilvl="2" w:tplc="04090005" w:tentative="1">
+      <w:start w:val="1"/>
+      <w:numFmt w:val="bullet"/>
+      <w:lvlText w:val=""/>
+      <w:lvlJc w:val="left"/>
+      <w:pPr>
+        <w:ind w:left="2160" w:hanging="360"/>
+      </w:pPr>
+      <w:rPr>
+        <w:rFonts w:ascii="Wingdings" w:hAnsi="Wingdings" w:hint="default"/>
+      </w:rPr>
+    </w:lvl>
+    <w:lvl w:ilvl="3" w:tplc="04090001" w:tentative="1">
+      <w:start w:val="1"/>
+      <w:numFmt w:val="bullet"/>
+      <w:lvlText w:val=""/>
+      <w:lvlJc w:val="left"/>
+      <w:pPr>
+        <w:ind w:left="2880" w:hanging="360"/>
+      </w:pPr>
+      <w:rPr>
+        <w:rFonts w:ascii="Symbol" w:hAnsi="Symbol" w:hint="default"/>
+      </w:rPr>
+    </w:lvl>
+    <w:lvl w:ilvl="4" w:tplc="04090003" w:tentative="1">
+      <w:start w:val="1"/>
+      <w:numFmt w:val="bullet"/>
+      <w:lvlText w:val="o"/>
+      <w:lvlJc w:val="left"/>
+      <w:pPr>
+        <w:ind w:left="3600" w:hanging="360"/>
+      </w:pPr>
+      <w:rPr>
+        <w:rFonts w:ascii="Courier New" w:hAnsi="Courier New" w:cs="Courier New" w:hint="default"/>
+      </w:rPr>
+    </w:lvl>
+    <w:lvl w:ilvl="5" w:tplc="04090005" w:tentative="1">
+      <w:start w:val="1"/>
+      <w:numFmt w:val="bullet"/>
+      <w:lvlText w:val=""/>
+      <w:lvlJc w:val="left"/>
+      <w:pPr>
+        <w:ind w:left="4320" w:hanging="360"/>
+      </w:pPr>
+      <w:rPr>
+        <w:rFonts w:ascii="Wingdings" w:hAnsi="Wingdings" w:hint="default"/>
+      </w:rPr>
+    </w:lvl>
+    <w:lvl w:ilvl="6" w:tplc="04090001" w:tentative="1">
+      <w:start w:val="1"/>
+      <w:numFmt w:val="bullet"/>
+      <w:lvlText w:val=""/>
+      <w:lvlJc w:val="left"/>
+      <w:pPr>
+        <w:ind w:left="5040" w:hanging="360"/>
+      </w:pPr>
+      <w:rPr>
+        <w:rFonts w:ascii="Symbol" w:hAnsi="Symbol" w:hint="default"/>
+      </w:rPr>
+    </w:lvl>
+    <w:lvl w:ilvl="7" w:tplc="04090003" w:tentative="1">
+      <w:start w:val="1"/>
+      <w:numFmt w:val="bullet"/>
+      <w:lvlText w:val="o"/>
+      <w:lvlJc w:val="left"/>
+      <w:pPr>
+        <w:ind w:left="5760" w:hanging="360"/>
+      </w:pPr>
+      <w:rPr>
+        <w:rFonts w:ascii="Courier New" w:hAnsi="Courier New" w:cs="Courier New" w:hint="default"/>
+      </w:rPr>
+    </w:lvl>
+    <w:lvl w:ilvl="8" w:tplc="04090005" w:tentative="1">
+      <w:start w:val="1"/>
+      <w:numFmt w:val="bullet"/>
+      <w:lvlText w:val=""/>
+      <w:lvlJc w:val="left"/>
+      <w:pPr>
+        <w:ind w:left="6480" w:hanging="360"/>
+      </w:pPr>
+      <w:rPr>
+        <w:rFonts w:ascii="Wingdings" w:hAnsi="Wingdings" w:hint="default"/>
+      </w:rPr>
+    </w:lvl>
+  </w:abstractNum>
+  <w:abstractNum w:abstractNumId="61">
     <w:nsid w:val="3440281C"/>
     <w:multiLevelType w:val="hybridMultilevel"/>
     <w:tmpl w:val="0C0216DE"/>
@@ -38858,7 +40564,7 @@
       </w:rPr>
     </w:lvl>
   </w:abstractNum>
-  <w:abstractNum w:abstractNumId="58">
+  <w:abstractNum w:abstractNumId="62">
     <w:nsid w:val="344049B1"/>
     <w:multiLevelType w:val="hybridMultilevel"/>
     <w:tmpl w:val="9A067252"/>
@@ -38971,7 +40677,7 @@
       </w:rPr>
     </w:lvl>
   </w:abstractNum>
-  <w:abstractNum w:abstractNumId="59">
+  <w:abstractNum w:abstractNumId="63">
     <w:nsid w:val="34F963D8"/>
     <w:multiLevelType w:val="hybridMultilevel"/>
     <w:tmpl w:val="416298DE"/>
@@ -39084,7 +40790,7 @@
       </w:rPr>
     </w:lvl>
   </w:abstractNum>
-  <w:abstractNum w:abstractNumId="60">
+  <w:abstractNum w:abstractNumId="64">
     <w:nsid w:val="35F958F5"/>
     <w:multiLevelType w:val="hybridMultilevel"/>
     <w:tmpl w:val="E0E8D9B0"/>
@@ -39197,7 +40903,7 @@
       </w:rPr>
     </w:lvl>
   </w:abstractNum>
-  <w:abstractNum w:abstractNumId="61">
+  <w:abstractNum w:abstractNumId="65">
     <w:nsid w:val="360D4939"/>
     <w:multiLevelType w:val="hybridMultilevel"/>
     <w:tmpl w:val="B7861C6C"/>
@@ -39310,7 +41016,7 @@
       </w:rPr>
     </w:lvl>
   </w:abstractNum>
-  <w:abstractNum w:abstractNumId="62">
+  <w:abstractNum w:abstractNumId="66">
     <w:nsid w:val="36552533"/>
     <w:multiLevelType w:val="hybridMultilevel"/>
     <w:tmpl w:val="8130A9A8"/>
@@ -39423,7 +41129,7 @@
       </w:rPr>
     </w:lvl>
   </w:abstractNum>
-  <w:abstractNum w:abstractNumId="63">
+  <w:abstractNum w:abstractNumId="67">
     <w:nsid w:val="36F10170"/>
     <w:multiLevelType w:val="hybridMultilevel"/>
     <w:tmpl w:val="DD20BF9E"/>
@@ -39536,7 +41242,7 @@
       </w:rPr>
     </w:lvl>
   </w:abstractNum>
-  <w:abstractNum w:abstractNumId="64">
+  <w:abstractNum w:abstractNumId="68">
     <w:nsid w:val="37852893"/>
     <w:multiLevelType w:val="hybridMultilevel"/>
     <w:tmpl w:val="B5FAE51A"/>
@@ -39649,7 +41355,7 @@
       </w:rPr>
     </w:lvl>
   </w:abstractNum>
-  <w:abstractNum w:abstractNumId="65">
+  <w:abstractNum w:abstractNumId="69">
     <w:nsid w:val="37F74757"/>
     <w:multiLevelType w:val="hybridMultilevel"/>
     <w:tmpl w:val="3B6C04DA"/>
@@ -39762,7 +41468,7 @@
       </w:rPr>
     </w:lvl>
   </w:abstractNum>
-  <w:abstractNum w:abstractNumId="66">
+  <w:abstractNum w:abstractNumId="70">
     <w:nsid w:val="382C373A"/>
     <w:multiLevelType w:val="hybridMultilevel"/>
     <w:tmpl w:val="C512DEDA"/>
@@ -39875,7 +41581,7 @@
       </w:rPr>
     </w:lvl>
   </w:abstractNum>
-  <w:abstractNum w:abstractNumId="67">
+  <w:abstractNum w:abstractNumId="71">
     <w:nsid w:val="38E15203"/>
     <w:multiLevelType w:val="hybridMultilevel"/>
     <w:tmpl w:val="12E08554"/>
@@ -39961,7 +41667,7 @@
       </w:pPr>
     </w:lvl>
   </w:abstractNum>
-  <w:abstractNum w:abstractNumId="68">
+  <w:abstractNum w:abstractNumId="72">
     <w:nsid w:val="3971602B"/>
     <w:multiLevelType w:val="hybridMultilevel"/>
     <w:tmpl w:val="1C741502"/>
@@ -40047,7 +41753,7 @@
       </w:pPr>
     </w:lvl>
   </w:abstractNum>
-  <w:abstractNum w:abstractNumId="69">
+  <w:abstractNum w:abstractNumId="73">
     <w:nsid w:val="3C210AA5"/>
     <w:multiLevelType w:val="hybridMultilevel"/>
     <w:tmpl w:val="3F0C12B2"/>
@@ -40133,7 +41839,7 @@
       </w:pPr>
     </w:lvl>
   </w:abstractNum>
-  <w:abstractNum w:abstractNumId="70">
+  <w:abstractNum w:abstractNumId="74">
     <w:nsid w:val="3C5D78E4"/>
     <w:multiLevelType w:val="hybridMultilevel"/>
     <w:tmpl w:val="16DC45D2"/>
@@ -40246,7 +41952,7 @@
       </w:rPr>
     </w:lvl>
   </w:abstractNum>
-  <w:abstractNum w:abstractNumId="71">
+  <w:abstractNum w:abstractNumId="75">
     <w:nsid w:val="3CA9531B"/>
     <w:multiLevelType w:val="hybridMultilevel"/>
     <w:tmpl w:val="1464A1C2"/>
@@ -40359,7 +42065,7 @@
       </w:rPr>
     </w:lvl>
   </w:abstractNum>
-  <w:abstractNum w:abstractNumId="72">
+  <w:abstractNum w:abstractNumId="76">
     <w:nsid w:val="3DAF287B"/>
     <w:multiLevelType w:val="hybridMultilevel"/>
     <w:tmpl w:val="79366C18"/>
@@ -40472,7 +42178,7 @@
       </w:rPr>
     </w:lvl>
   </w:abstractNum>
-  <w:abstractNum w:abstractNumId="73">
+  <w:abstractNum w:abstractNumId="77">
     <w:nsid w:val="3FD932AE"/>
     <w:multiLevelType w:val="hybridMultilevel"/>
     <w:tmpl w:val="E1204446"/>
@@ -40585,7 +42291,7 @@
       </w:rPr>
     </w:lvl>
   </w:abstractNum>
-  <w:abstractNum w:abstractNumId="74">
+  <w:abstractNum w:abstractNumId="78">
     <w:nsid w:val="41CA1664"/>
     <w:multiLevelType w:val="hybridMultilevel"/>
     <w:tmpl w:val="4EAA2628"/>
@@ -40698,7 +42404,7 @@
       </w:rPr>
     </w:lvl>
   </w:abstractNum>
-  <w:abstractNum w:abstractNumId="75">
+  <w:abstractNum w:abstractNumId="79">
     <w:nsid w:val="430902BE"/>
     <w:multiLevelType w:val="hybridMultilevel"/>
     <w:tmpl w:val="E2C403E6"/>
@@ -40811,7 +42517,7 @@
       </w:rPr>
     </w:lvl>
   </w:abstractNum>
-  <w:abstractNum w:abstractNumId="76">
+  <w:abstractNum w:abstractNumId="80">
     <w:nsid w:val="44C50F13"/>
     <w:multiLevelType w:val="hybridMultilevel"/>
     <w:tmpl w:val="FCAA8BB8"/>
@@ -40924,7 +42630,7 @@
       </w:rPr>
     </w:lvl>
   </w:abstractNum>
-  <w:abstractNum w:abstractNumId="77">
+  <w:abstractNum w:abstractNumId="81">
     <w:nsid w:val="459E0137"/>
     <w:multiLevelType w:val="hybridMultilevel"/>
     <w:tmpl w:val="7512D050"/>
@@ -41037,7 +42743,7 @@
       </w:rPr>
     </w:lvl>
   </w:abstractNum>
-  <w:abstractNum w:abstractNumId="78">
+  <w:abstractNum w:abstractNumId="82">
     <w:nsid w:val="45D00C09"/>
     <w:multiLevelType w:val="hybridMultilevel"/>
     <w:tmpl w:val="CC660646"/>
@@ -41150,7 +42856,7 @@
       </w:rPr>
     </w:lvl>
   </w:abstractNum>
-  <w:abstractNum w:abstractNumId="79">
+  <w:abstractNum w:abstractNumId="83">
     <w:nsid w:val="465160F5"/>
     <w:multiLevelType w:val="hybridMultilevel"/>
     <w:tmpl w:val="E5185360"/>
@@ -41236,7 +42942,7 @@
       </w:pPr>
     </w:lvl>
   </w:abstractNum>
-  <w:abstractNum w:abstractNumId="80">
+  <w:abstractNum w:abstractNumId="84">
     <w:nsid w:val="479F58C2"/>
     <w:multiLevelType w:val="hybridMultilevel"/>
     <w:tmpl w:val="C596A322"/>
@@ -41349,7 +43055,7 @@
       </w:rPr>
     </w:lvl>
   </w:abstractNum>
-  <w:abstractNum w:abstractNumId="81">
+  <w:abstractNum w:abstractNumId="85">
     <w:nsid w:val="484B2F9D"/>
     <w:multiLevelType w:val="hybridMultilevel"/>
     <w:tmpl w:val="A080E720"/>
@@ -41462,7 +43168,7 @@
       </w:rPr>
     </w:lvl>
   </w:abstractNum>
-  <w:abstractNum w:abstractNumId="82">
+  <w:abstractNum w:abstractNumId="86">
     <w:nsid w:val="4AC8147D"/>
     <w:multiLevelType w:val="hybridMultilevel"/>
     <w:tmpl w:val="44E8CDD8"/>
@@ -41548,7 +43254,7 @@
       </w:pPr>
     </w:lvl>
   </w:abstractNum>
-  <w:abstractNum w:abstractNumId="83">
+  <w:abstractNum w:abstractNumId="87">
     <w:nsid w:val="4CD30BB3"/>
     <w:multiLevelType w:val="hybridMultilevel"/>
     <w:tmpl w:val="0106C0A4"/>
@@ -41634,7 +43340,7 @@
       </w:pPr>
     </w:lvl>
   </w:abstractNum>
-  <w:abstractNum w:abstractNumId="84">
+  <w:abstractNum w:abstractNumId="88">
     <w:nsid w:val="4D6D096A"/>
     <w:multiLevelType w:val="hybridMultilevel"/>
     <w:tmpl w:val="B6021B1E"/>
@@ -41747,7 +43453,7 @@
       </w:rPr>
     </w:lvl>
   </w:abstractNum>
-  <w:abstractNum w:abstractNumId="85">
+  <w:abstractNum w:abstractNumId="89">
     <w:nsid w:val="4E0B3A04"/>
     <w:multiLevelType w:val="hybridMultilevel"/>
     <w:tmpl w:val="C6A890E0"/>
@@ -41860,7 +43566,7 @@
       </w:rPr>
     </w:lvl>
   </w:abstractNum>
-  <w:abstractNum w:abstractNumId="86">
+  <w:abstractNum w:abstractNumId="90">
     <w:nsid w:val="4EB70B02"/>
     <w:multiLevelType w:val="hybridMultilevel"/>
     <w:tmpl w:val="FAC29222"/>
@@ -41973,7 +43679,7 @@
       </w:rPr>
     </w:lvl>
   </w:abstractNum>
-  <w:abstractNum w:abstractNumId="87">
+  <w:abstractNum w:abstractNumId="91">
     <w:nsid w:val="4F7F130F"/>
     <w:multiLevelType w:val="hybridMultilevel"/>
     <w:tmpl w:val="D48485EE"/>
@@ -42086,7 +43792,7 @@
       </w:rPr>
     </w:lvl>
   </w:abstractNum>
-  <w:abstractNum w:abstractNumId="88">
+  <w:abstractNum w:abstractNumId="92">
     <w:nsid w:val="50771BBB"/>
     <w:multiLevelType w:val="hybridMultilevel"/>
     <w:tmpl w:val="1068B520"/>
@@ -42199,7 +43905,7 @@
       </w:rPr>
     </w:lvl>
   </w:abstractNum>
-  <w:abstractNum w:abstractNumId="89">
+  <w:abstractNum w:abstractNumId="93">
     <w:nsid w:val="50F6357E"/>
     <w:multiLevelType w:val="hybridMultilevel"/>
     <w:tmpl w:val="BF1048AA"/>
@@ -42312,7 +44018,7 @@
       </w:rPr>
     </w:lvl>
   </w:abstractNum>
-  <w:abstractNum w:abstractNumId="90">
+  <w:abstractNum w:abstractNumId="94">
     <w:nsid w:val="5259572A"/>
     <w:multiLevelType w:val="hybridMultilevel"/>
     <w:tmpl w:val="72C8EA24"/>
@@ -42425,7 +44131,7 @@
       </w:rPr>
     </w:lvl>
   </w:abstractNum>
-  <w:abstractNum w:abstractNumId="91">
+  <w:abstractNum w:abstractNumId="95">
     <w:nsid w:val="52B54256"/>
     <w:multiLevelType w:val="hybridMultilevel"/>
     <w:tmpl w:val="4464146A"/>
@@ -42538,7 +44244,7 @@
       </w:rPr>
     </w:lvl>
   </w:abstractNum>
-  <w:abstractNum w:abstractNumId="92">
+  <w:abstractNum w:abstractNumId="96">
     <w:nsid w:val="54771ECD"/>
     <w:multiLevelType w:val="hybridMultilevel"/>
     <w:tmpl w:val="971ED7CA"/>
@@ -42651,7 +44357,7 @@
       </w:rPr>
     </w:lvl>
   </w:abstractNum>
-  <w:abstractNum w:abstractNumId="93">
+  <w:abstractNum w:abstractNumId="97">
     <w:nsid w:val="55DE6DF8"/>
     <w:multiLevelType w:val="hybridMultilevel"/>
     <w:tmpl w:val="2D22F548"/>
@@ -42764,7 +44470,7 @@
       </w:rPr>
     </w:lvl>
   </w:abstractNum>
-  <w:abstractNum w:abstractNumId="94">
+  <w:abstractNum w:abstractNumId="98">
     <w:nsid w:val="55E33382"/>
     <w:multiLevelType w:val="hybridMultilevel"/>
     <w:tmpl w:val="5FAA6D2C"/>
@@ -42877,7 +44583,7 @@
       </w:rPr>
     </w:lvl>
   </w:abstractNum>
-  <w:abstractNum w:abstractNumId="95">
+  <w:abstractNum w:abstractNumId="99">
     <w:nsid w:val="56122CA2"/>
     <w:multiLevelType w:val="hybridMultilevel"/>
     <w:tmpl w:val="E3B637EE"/>
@@ -42990,7 +44696,7 @@
       </w:rPr>
     </w:lvl>
   </w:abstractNum>
-  <w:abstractNum w:abstractNumId="96">
+  <w:abstractNum w:abstractNumId="100">
     <w:nsid w:val="57981F6E"/>
     <w:multiLevelType w:val="hybridMultilevel"/>
     <w:tmpl w:val="FE22107A"/>
@@ -43103,7 +44809,7 @@
       </w:rPr>
     </w:lvl>
   </w:abstractNum>
-  <w:abstractNum w:abstractNumId="97">
+  <w:abstractNum w:abstractNumId="101">
     <w:nsid w:val="58335FF4"/>
     <w:multiLevelType w:val="hybridMultilevel"/>
     <w:tmpl w:val="C8A4B996"/>
@@ -43216,7 +44922,7 @@
       </w:rPr>
     </w:lvl>
   </w:abstractNum>
-  <w:abstractNum w:abstractNumId="98">
+  <w:abstractNum w:abstractNumId="102">
     <w:nsid w:val="58A02926"/>
     <w:multiLevelType w:val="hybridMultilevel"/>
     <w:tmpl w:val="ADE48DAC"/>
@@ -43302,7 +45008,7 @@
       </w:pPr>
     </w:lvl>
   </w:abstractNum>
-  <w:abstractNum w:abstractNumId="99">
+  <w:abstractNum w:abstractNumId="103">
     <w:nsid w:val="59276693"/>
     <w:multiLevelType w:val="hybridMultilevel"/>
     <w:tmpl w:val="C116115E"/>
@@ -43415,7 +45121,7 @@
       </w:rPr>
     </w:lvl>
   </w:abstractNum>
-  <w:abstractNum w:abstractNumId="100">
+  <w:abstractNum w:abstractNumId="104">
     <w:nsid w:val="5A496A6D"/>
     <w:multiLevelType w:val="hybridMultilevel"/>
     <w:tmpl w:val="2C588B24"/>
@@ -43501,7 +45207,7 @@
       </w:pPr>
     </w:lvl>
   </w:abstractNum>
-  <w:abstractNum w:abstractNumId="101">
+  <w:abstractNum w:abstractNumId="105">
     <w:nsid w:val="5B01794E"/>
     <w:multiLevelType w:val="hybridMultilevel"/>
     <w:tmpl w:val="FE3CE8DC"/>
@@ -43614,7 +45320,7 @@
       </w:rPr>
     </w:lvl>
   </w:abstractNum>
-  <w:abstractNum w:abstractNumId="102">
+  <w:abstractNum w:abstractNumId="106">
     <w:nsid w:val="5BD37EBF"/>
     <w:multiLevelType w:val="hybridMultilevel"/>
     <w:tmpl w:val="7548CBFA"/>
@@ -43727,7 +45433,7 @@
       </w:rPr>
     </w:lvl>
   </w:abstractNum>
-  <w:abstractNum w:abstractNumId="103">
+  <w:abstractNum w:abstractNumId="107">
     <w:nsid w:val="5CAF7F23"/>
     <w:multiLevelType w:val="hybridMultilevel"/>
     <w:tmpl w:val="7E86421C"/>
@@ -43840,7 +45546,7 @@
       </w:rPr>
     </w:lvl>
   </w:abstractNum>
-  <w:abstractNum w:abstractNumId="104">
+  <w:abstractNum w:abstractNumId="108">
     <w:nsid w:val="5D8627C4"/>
     <w:multiLevelType w:val="hybridMultilevel"/>
     <w:tmpl w:val="7278FBE8"/>
@@ -43953,7 +45659,7 @@
       </w:rPr>
     </w:lvl>
   </w:abstractNum>
-  <w:abstractNum w:abstractNumId="105">
+  <w:abstractNum w:abstractNumId="109">
     <w:nsid w:val="5F016C85"/>
     <w:multiLevelType w:val="hybridMultilevel"/>
     <w:tmpl w:val="7BD8820E"/>
@@ -44039,7 +45745,7 @@
       </w:pPr>
     </w:lvl>
   </w:abstractNum>
-  <w:abstractNum w:abstractNumId="106">
+  <w:abstractNum w:abstractNumId="110">
     <w:nsid w:val="5F9F2F80"/>
     <w:multiLevelType w:val="hybridMultilevel"/>
     <w:tmpl w:val="22100F82"/>
@@ -44152,7 +45858,7 @@
       </w:rPr>
     </w:lvl>
   </w:abstractNum>
-  <w:abstractNum w:abstractNumId="107">
+  <w:abstractNum w:abstractNumId="111">
     <w:nsid w:val="5FF925C1"/>
     <w:multiLevelType w:val="hybridMultilevel"/>
     <w:tmpl w:val="0BE6E57C"/>
@@ -44265,7 +45971,7 @@
       </w:rPr>
     </w:lvl>
   </w:abstractNum>
-  <w:abstractNum w:abstractNumId="108">
+  <w:abstractNum w:abstractNumId="112">
     <w:nsid w:val="60155F02"/>
     <w:multiLevelType w:val="hybridMultilevel"/>
     <w:tmpl w:val="0E94BAFA"/>
@@ -44378,7 +46084,7 @@
       </w:rPr>
     </w:lvl>
   </w:abstractNum>
-  <w:abstractNum w:abstractNumId="109">
+  <w:abstractNum w:abstractNumId="113">
     <w:nsid w:val="60817ADC"/>
     <w:multiLevelType w:val="hybridMultilevel"/>
     <w:tmpl w:val="21AAFD2C"/>
@@ -44491,7 +46197,7 @@
       </w:rPr>
     </w:lvl>
   </w:abstractNum>
-  <w:abstractNum w:abstractNumId="110">
+  <w:abstractNum w:abstractNumId="114">
     <w:nsid w:val="64794762"/>
     <w:multiLevelType w:val="hybridMultilevel"/>
     <w:tmpl w:val="58181D28"/>
@@ -44604,7 +46310,7 @@
       </w:rPr>
     </w:lvl>
   </w:abstractNum>
-  <w:abstractNum w:abstractNumId="111">
+  <w:abstractNum w:abstractNumId="115">
     <w:nsid w:val="64AB33B8"/>
     <w:multiLevelType w:val="hybridMultilevel"/>
     <w:tmpl w:val="AF361D02"/>
@@ -44717,7 +46423,7 @@
       </w:rPr>
     </w:lvl>
   </w:abstractNum>
-  <w:abstractNum w:abstractNumId="112">
+  <w:abstractNum w:abstractNumId="116">
     <w:nsid w:val="67074D52"/>
     <w:multiLevelType w:val="hybridMultilevel"/>
     <w:tmpl w:val="FA647E4A"/>
@@ -44830,7 +46536,7 @@
       </w:rPr>
     </w:lvl>
   </w:abstractNum>
-  <w:abstractNum w:abstractNumId="113">
+  <w:abstractNum w:abstractNumId="117">
     <w:nsid w:val="671861EF"/>
     <w:multiLevelType w:val="hybridMultilevel"/>
     <w:tmpl w:val="4A4CC382"/>
@@ -44943,7 +46649,7 @@
       </w:rPr>
     </w:lvl>
   </w:abstractNum>
-  <w:abstractNum w:abstractNumId="114">
+  <w:abstractNum w:abstractNumId="118">
     <w:nsid w:val="68EE388E"/>
     <w:multiLevelType w:val="hybridMultilevel"/>
     <w:tmpl w:val="A0EE617A"/>
@@ -45056,7 +46762,7 @@
       </w:rPr>
     </w:lvl>
   </w:abstractNum>
-  <w:abstractNum w:abstractNumId="115">
+  <w:abstractNum w:abstractNumId="119">
     <w:nsid w:val="6D0A6BD9"/>
     <w:multiLevelType w:val="hybridMultilevel"/>
     <w:tmpl w:val="8840663C"/>
@@ -45169,7 +46875,7 @@
       </w:rPr>
     </w:lvl>
   </w:abstractNum>
-  <w:abstractNum w:abstractNumId="116">
+  <w:abstractNum w:abstractNumId="120">
     <w:nsid w:val="6D3C5DD6"/>
     <w:multiLevelType w:val="hybridMultilevel"/>
     <w:tmpl w:val="3A067E12"/>
@@ -45282,7 +46988,7 @@
       </w:rPr>
     </w:lvl>
   </w:abstractNum>
-  <w:abstractNum w:abstractNumId="117">
+  <w:abstractNum w:abstractNumId="121">
     <w:nsid w:val="6DDD1270"/>
     <w:multiLevelType w:val="hybridMultilevel"/>
     <w:tmpl w:val="E8AC9992"/>
@@ -45395,7 +47101,7 @@
       </w:rPr>
     </w:lvl>
   </w:abstractNum>
-  <w:abstractNum w:abstractNumId="118">
+  <w:abstractNum w:abstractNumId="122">
     <w:nsid w:val="6F667B90"/>
     <w:multiLevelType w:val="hybridMultilevel"/>
     <w:tmpl w:val="293AE75C"/>
@@ -45508,7 +47214,7 @@
       </w:rPr>
     </w:lvl>
   </w:abstractNum>
-  <w:abstractNum w:abstractNumId="119">
+  <w:abstractNum w:abstractNumId="123">
     <w:nsid w:val="70C9177F"/>
     <w:multiLevelType w:val="hybridMultilevel"/>
     <w:tmpl w:val="E254667C"/>
@@ -45621,7 +47327,7 @@
       </w:rPr>
     </w:lvl>
   </w:abstractNum>
-  <w:abstractNum w:abstractNumId="120">
+  <w:abstractNum w:abstractNumId="124">
     <w:nsid w:val="71412003"/>
     <w:multiLevelType w:val="hybridMultilevel"/>
     <w:tmpl w:val="9C829E9C"/>
@@ -45734,7 +47440,7 @@
       </w:rPr>
     </w:lvl>
   </w:abstractNum>
-  <w:abstractNum w:abstractNumId="121">
+  <w:abstractNum w:abstractNumId="125">
     <w:nsid w:val="73A95E2F"/>
     <w:multiLevelType w:val="hybridMultilevel"/>
     <w:tmpl w:val="ECC8588A"/>
@@ -45847,7 +47553,7 @@
       </w:rPr>
     </w:lvl>
   </w:abstractNum>
-  <w:abstractNum w:abstractNumId="122">
+  <w:abstractNum w:abstractNumId="126">
     <w:nsid w:val="74C57F0F"/>
     <w:multiLevelType w:val="hybridMultilevel"/>
     <w:tmpl w:val="57E667E8"/>
@@ -45960,7 +47666,7 @@
       </w:rPr>
     </w:lvl>
   </w:abstractNum>
-  <w:abstractNum w:abstractNumId="123">
+  <w:abstractNum w:abstractNumId="127">
     <w:nsid w:val="75AB0417"/>
     <w:multiLevelType w:val="hybridMultilevel"/>
     <w:tmpl w:val="2FF65A0E"/>
@@ -46073,7 +47779,7 @@
       </w:rPr>
     </w:lvl>
   </w:abstractNum>
-  <w:abstractNum w:abstractNumId="124">
+  <w:abstractNum w:abstractNumId="128">
     <w:nsid w:val="75CA1A84"/>
     <w:multiLevelType w:val="hybridMultilevel"/>
     <w:tmpl w:val="E4C4B1E8"/>
@@ -46186,7 +47892,7 @@
       </w:rPr>
     </w:lvl>
   </w:abstractNum>
-  <w:abstractNum w:abstractNumId="125">
+  <w:abstractNum w:abstractNumId="129">
     <w:nsid w:val="76696C36"/>
     <w:multiLevelType w:val="hybridMultilevel"/>
     <w:tmpl w:val="278A2DF6"/>
@@ -46299,7 +48005,120 @@
       </w:rPr>
     </w:lvl>
   </w:abstractNum>
-  <w:abstractNum w:abstractNumId="126">
+  <w:abstractNum w:abstractNumId="130">
+    <w:nsid w:val="77472331"/>
+    <w:multiLevelType w:val="hybridMultilevel"/>
+    <w:tmpl w:val="A1BC21EC"/>
+    <w:lvl w:ilvl="0" w:tplc="04090001">
+      <w:start w:val="1"/>
+      <w:numFmt w:val="bullet"/>
+      <w:lvlText w:val=""/>
+      <w:lvlJc w:val="left"/>
+      <w:pPr>
+        <w:ind w:left="720" w:hanging="360"/>
+      </w:pPr>
+      <w:rPr>
+        <w:rFonts w:ascii="Symbol" w:hAnsi="Symbol" w:hint="default"/>
+      </w:rPr>
+    </w:lvl>
+    <w:lvl w:ilvl="1" w:tplc="04090003">
+      <w:start w:val="1"/>
+      <w:numFmt w:val="bullet"/>
+      <w:lvlText w:val="o"/>
+      <w:lvlJc w:val="left"/>
+      <w:pPr>
+        <w:ind w:left="1440" w:hanging="360"/>
+      </w:pPr>
+      <w:rPr>
+        <w:rFonts w:ascii="Courier New" w:hAnsi="Courier New" w:cs="Courier New" w:hint="default"/>
+      </w:rPr>
+    </w:lvl>
+    <w:lvl w:ilvl="2" w:tplc="04090005" w:tentative="1">
+      <w:start w:val="1"/>
+      <w:numFmt w:val="bullet"/>
+      <w:lvlText w:val=""/>
+      <w:lvlJc w:val="left"/>
+      <w:pPr>
+        <w:ind w:left="2160" w:hanging="360"/>
+      </w:pPr>
+      <w:rPr>
+        <w:rFonts w:ascii="Wingdings" w:hAnsi="Wingdings" w:hint="default"/>
+      </w:rPr>
+    </w:lvl>
+    <w:lvl w:ilvl="3" w:tplc="04090001" w:tentative="1">
+      <w:start w:val="1"/>
+      <w:numFmt w:val="bullet"/>
+      <w:lvlText w:val=""/>
+      <w:lvlJc w:val="left"/>
+      <w:pPr>
+        <w:ind w:left="2880" w:hanging="360"/>
+      </w:pPr>
+      <w:rPr>
+        <w:rFonts w:ascii="Symbol" w:hAnsi="Symbol" w:hint="default"/>
+      </w:rPr>
+    </w:lvl>
+    <w:lvl w:ilvl="4" w:tplc="04090003" w:tentative="1">
+      <w:start w:val="1"/>
+      <w:numFmt w:val="bullet"/>
+      <w:lvlText w:val="o"/>
+      <w:lvlJc w:val="left"/>
+      <w:pPr>
+        <w:ind w:left="3600" w:hanging="360"/>
+      </w:pPr>
+      <w:rPr>
+        <w:rFonts w:ascii="Courier New" w:hAnsi="Courier New" w:cs="Courier New" w:hint="default"/>
+      </w:rPr>
+    </w:lvl>
+    <w:lvl w:ilvl="5" w:tplc="04090005" w:tentative="1">
+      <w:start w:val="1"/>
+      <w:numFmt w:val="bullet"/>
+      <w:lvlText w:val=""/>
+      <w:lvlJc w:val="left"/>
+      <w:pPr>
+        <w:ind w:left="4320" w:hanging="360"/>
+      </w:pPr>
+      <w:rPr>
+        <w:rFonts w:ascii="Wingdings" w:hAnsi="Wingdings" w:hint="default"/>
+      </w:rPr>
+    </w:lvl>
+    <w:lvl w:ilvl="6" w:tplc="04090001" w:tentative="1">
+      <w:start w:val="1"/>
+      <w:numFmt w:val="bullet"/>
+      <w:lvlText w:val=""/>
+      <w:lvlJc w:val="left"/>
+      <w:pPr>
+        <w:ind w:left="5040" w:hanging="360"/>
+      </w:pPr>
+      <w:rPr>
+        <w:rFonts w:ascii="Symbol" w:hAnsi="Symbol" w:hint="default"/>
+      </w:rPr>
+    </w:lvl>
+    <w:lvl w:ilvl="7" w:tplc="04090003" w:tentative="1">
+      <w:start w:val="1"/>
+      <w:numFmt w:val="bullet"/>
+      <w:lvlText w:val="o"/>
+      <w:lvlJc w:val="left"/>
+      <w:pPr>
+        <w:ind w:left="5760" w:hanging="360"/>
+      </w:pPr>
+      <w:rPr>
+        <w:rFonts w:ascii="Courier New" w:hAnsi="Courier New" w:cs="Courier New" w:hint="default"/>
+      </w:rPr>
+    </w:lvl>
+    <w:lvl w:ilvl="8" w:tplc="04090005" w:tentative="1">
+      <w:start w:val="1"/>
+      <w:numFmt w:val="bullet"/>
+      <w:lvlText w:val=""/>
+      <w:lvlJc w:val="left"/>
+      <w:pPr>
+        <w:ind w:left="6480" w:hanging="360"/>
+      </w:pPr>
+      <w:rPr>
+        <w:rFonts w:ascii="Wingdings" w:hAnsi="Wingdings" w:hint="default"/>
+      </w:rPr>
+    </w:lvl>
+  </w:abstractNum>
+  <w:abstractNum w:abstractNumId="131">
     <w:nsid w:val="77B534A4"/>
     <w:multiLevelType w:val="hybridMultilevel"/>
     <w:tmpl w:val="8DCC597E"/>
@@ -46412,7 +48231,7 @@
       </w:rPr>
     </w:lvl>
   </w:abstractNum>
-  <w:abstractNum w:abstractNumId="127">
+  <w:abstractNum w:abstractNumId="132">
     <w:nsid w:val="781F7D49"/>
     <w:multiLevelType w:val="hybridMultilevel"/>
     <w:tmpl w:val="3B28DB0E"/>
@@ -46525,7 +48344,7 @@
       </w:rPr>
     </w:lvl>
   </w:abstractNum>
-  <w:abstractNum w:abstractNumId="128">
+  <w:abstractNum w:abstractNumId="133">
     <w:nsid w:val="7926747D"/>
     <w:multiLevelType w:val="hybridMultilevel"/>
     <w:tmpl w:val="4226F6F6"/>
@@ -46638,7 +48457,7 @@
       </w:rPr>
     </w:lvl>
   </w:abstractNum>
-  <w:abstractNum w:abstractNumId="129">
+  <w:abstractNum w:abstractNumId="134">
     <w:nsid w:val="793420B1"/>
     <w:multiLevelType w:val="hybridMultilevel"/>
     <w:tmpl w:val="D9540E4E"/>
@@ -46751,7 +48570,7 @@
       </w:rPr>
     </w:lvl>
   </w:abstractNum>
-  <w:abstractNum w:abstractNumId="130">
+  <w:abstractNum w:abstractNumId="135">
     <w:nsid w:val="7B1D4DA1"/>
     <w:multiLevelType w:val="hybridMultilevel"/>
     <w:tmpl w:val="B32AE4BA"/>
@@ -46837,7 +48656,7 @@
       </w:pPr>
     </w:lvl>
   </w:abstractNum>
-  <w:abstractNum w:abstractNumId="131">
+  <w:abstractNum w:abstractNumId="136">
     <w:nsid w:val="7C162B99"/>
     <w:multiLevelType w:val="hybridMultilevel"/>
     <w:tmpl w:val="7BF840DA"/>
@@ -46950,7 +48769,7 @@
       </w:rPr>
     </w:lvl>
   </w:abstractNum>
-  <w:abstractNum w:abstractNumId="132">
+  <w:abstractNum w:abstractNumId="137">
     <w:nsid w:val="7EF26473"/>
     <w:multiLevelType w:val="hybridMultilevel"/>
     <w:tmpl w:val="B21EDE22"/>
@@ -47063,7 +48882,7 @@
       </w:rPr>
     </w:lvl>
   </w:abstractNum>
-  <w:abstractNum w:abstractNumId="133">
+  <w:abstractNum w:abstractNumId="138">
     <w:nsid w:val="7FE25DAB"/>
     <w:multiLevelType w:val="hybridMultilevel"/>
     <w:tmpl w:val="7CE62A9C"/>
@@ -47150,406 +48969,421 @@
     </w:lvl>
   </w:abstractNum>
   <w:num w:numId="1">
+    <w:abstractNumId w:val="24"/>
+  </w:num>
+  <w:num w:numId="2">
+    <w:abstractNumId w:val="124"/>
+  </w:num>
+  <w:num w:numId="3">
+    <w:abstractNumId w:val="17"/>
+  </w:num>
+  <w:num w:numId="4">
+    <w:abstractNumId w:val="94"/>
+  </w:num>
+  <w:num w:numId="5">
+    <w:abstractNumId w:val="20"/>
+  </w:num>
+  <w:num w:numId="6">
+    <w:abstractNumId w:val="64"/>
+  </w:num>
+  <w:num w:numId="7">
+    <w:abstractNumId w:val="26"/>
+  </w:num>
+  <w:num w:numId="8">
+    <w:abstractNumId w:val="28"/>
+  </w:num>
+  <w:num w:numId="9">
+    <w:abstractNumId w:val="16"/>
+  </w:num>
+  <w:num w:numId="10">
+    <w:abstractNumId w:val="103"/>
+  </w:num>
+  <w:num w:numId="11">
+    <w:abstractNumId w:val="121"/>
+  </w:num>
+  <w:num w:numId="12">
+    <w:abstractNumId w:val="18"/>
+  </w:num>
+  <w:num w:numId="13">
+    <w:abstractNumId w:val="40"/>
+  </w:num>
+  <w:num w:numId="14">
+    <w:abstractNumId w:val="109"/>
+  </w:num>
+  <w:num w:numId="15">
+    <w:abstractNumId w:val="42"/>
+  </w:num>
+  <w:num w:numId="16">
+    <w:abstractNumId w:val="120"/>
+  </w:num>
+  <w:num w:numId="17">
+    <w:abstractNumId w:val="88"/>
+  </w:num>
+  <w:num w:numId="18">
+    <w:abstractNumId w:val="112"/>
+  </w:num>
+  <w:num w:numId="19">
+    <w:abstractNumId w:val="4"/>
+  </w:num>
+  <w:num w:numId="20">
+    <w:abstractNumId w:val="12"/>
+  </w:num>
+  <w:num w:numId="21">
+    <w:abstractNumId w:val="47"/>
+  </w:num>
+  <w:num w:numId="22">
+    <w:abstractNumId w:val="82"/>
+  </w:num>
+  <w:num w:numId="23">
+    <w:abstractNumId w:val="62"/>
+  </w:num>
+  <w:num w:numId="24">
+    <w:abstractNumId w:val="67"/>
+  </w:num>
+  <w:num w:numId="25">
+    <w:abstractNumId w:val="113"/>
+  </w:num>
+  <w:num w:numId="26">
+    <w:abstractNumId w:val="71"/>
+  </w:num>
+  <w:num w:numId="27">
+    <w:abstractNumId w:val="126"/>
+  </w:num>
+  <w:num w:numId="28">
+    <w:abstractNumId w:val="85"/>
+  </w:num>
+  <w:num w:numId="29">
+    <w:abstractNumId w:val="137"/>
+  </w:num>
+  <w:num w:numId="30">
+    <w:abstractNumId w:val="36"/>
+  </w:num>
+  <w:num w:numId="31">
+    <w:abstractNumId w:val="104"/>
+  </w:num>
+  <w:num w:numId="32">
+    <w:abstractNumId w:val="101"/>
+  </w:num>
+  <w:num w:numId="33">
+    <w:abstractNumId w:val="74"/>
+  </w:num>
+  <w:num w:numId="34">
+    <w:abstractNumId w:val="122"/>
+  </w:num>
+  <w:num w:numId="35">
+    <w:abstractNumId w:val="3"/>
+  </w:num>
+  <w:num w:numId="36">
+    <w:abstractNumId w:val="44"/>
+  </w:num>
+  <w:num w:numId="37">
+    <w:abstractNumId w:val="106"/>
+  </w:num>
+  <w:num w:numId="38">
+    <w:abstractNumId w:val="46"/>
+  </w:num>
+  <w:num w:numId="39">
+    <w:abstractNumId w:val="45"/>
+  </w:num>
+  <w:num w:numId="40">
+    <w:abstractNumId w:val="114"/>
+  </w:num>
+  <w:num w:numId="41">
+    <w:abstractNumId w:val="9"/>
+  </w:num>
+  <w:num w:numId="42">
+    <w:abstractNumId w:val="136"/>
+  </w:num>
+  <w:num w:numId="43">
+    <w:abstractNumId w:val="100"/>
+  </w:num>
+  <w:num w:numId="44">
+    <w:abstractNumId w:val="128"/>
+  </w:num>
+  <w:num w:numId="45">
+    <w:abstractNumId w:val="77"/>
+  </w:num>
+  <w:num w:numId="46">
+    <w:abstractNumId w:val="135"/>
+  </w:num>
+  <w:num w:numId="47">
+    <w:abstractNumId w:val="5"/>
+  </w:num>
+  <w:num w:numId="48">
+    <w:abstractNumId w:val="55"/>
+  </w:num>
+  <w:num w:numId="49">
+    <w:abstractNumId w:val="48"/>
+  </w:num>
+  <w:num w:numId="50">
+    <w:abstractNumId w:val="33"/>
+  </w:num>
+  <w:num w:numId="51">
+    <w:abstractNumId w:val="99"/>
+  </w:num>
+  <w:num w:numId="52">
+    <w:abstractNumId w:val="69"/>
+  </w:num>
+  <w:num w:numId="53">
+    <w:abstractNumId w:val="8"/>
+  </w:num>
+  <w:num w:numId="54">
+    <w:abstractNumId w:val="49"/>
+  </w:num>
+  <w:num w:numId="55">
+    <w:abstractNumId w:val="127"/>
+  </w:num>
+  <w:num w:numId="56">
+    <w:abstractNumId w:val="32"/>
+  </w:num>
+  <w:num w:numId="57">
+    <w:abstractNumId w:val="25"/>
+  </w:num>
+  <w:num w:numId="58">
+    <w:abstractNumId w:val="57"/>
+  </w:num>
+  <w:num w:numId="59">
+    <w:abstractNumId w:val="129"/>
+  </w:num>
+  <w:num w:numId="60">
+    <w:abstractNumId w:val="86"/>
+  </w:num>
+  <w:num w:numId="61">
+    <w:abstractNumId w:val="31"/>
+  </w:num>
+  <w:num w:numId="62">
+    <w:abstractNumId w:val="30"/>
+  </w:num>
+  <w:num w:numId="63">
+    <w:abstractNumId w:val="76"/>
+  </w:num>
+  <w:num w:numId="64">
     <w:abstractNumId w:val="23"/>
   </w:num>
-  <w:num w:numId="2">
-    <w:abstractNumId w:val="120"/>
+  <w:num w:numId="65">
+    <w:abstractNumId w:val="21"/>
   </w:num>
-  <w:num w:numId="3">
-    <w:abstractNumId w:val="16"/>
+  <w:num w:numId="66">
+    <w:abstractNumId w:val="98"/>
   </w:num>
-  <w:num w:numId="4">
+  <w:num w:numId="67">
+    <w:abstractNumId w:val="83"/>
+  </w:num>
+  <w:num w:numId="68">
+    <w:abstractNumId w:val="29"/>
+  </w:num>
+  <w:num w:numId="69">
+    <w:abstractNumId w:val="92"/>
+  </w:num>
+  <w:num w:numId="70">
+    <w:abstractNumId w:val="7"/>
+  </w:num>
+  <w:num w:numId="71">
+    <w:abstractNumId w:val="91"/>
+  </w:num>
+  <w:num w:numId="72">
+    <w:abstractNumId w:val="53"/>
+  </w:num>
+  <w:num w:numId="73">
+    <w:abstractNumId w:val="118"/>
+  </w:num>
+  <w:num w:numId="74">
+    <w:abstractNumId w:val="13"/>
+  </w:num>
+  <w:num w:numId="75">
+    <w:abstractNumId w:val="22"/>
+  </w:num>
+  <w:num w:numId="76">
+    <w:abstractNumId w:val="2"/>
+  </w:num>
+  <w:num w:numId="77">
+    <w:abstractNumId w:val="89"/>
+  </w:num>
+  <w:num w:numId="78">
+    <w:abstractNumId w:val="95"/>
+  </w:num>
+  <w:num w:numId="79">
+    <w:abstractNumId w:val="1"/>
+  </w:num>
+  <w:num w:numId="80">
+    <w:abstractNumId w:val="115"/>
+  </w:num>
+  <w:num w:numId="81">
     <w:abstractNumId w:val="90"/>
   </w:num>
-  <w:num w:numId="5">
+  <w:num w:numId="82">
+    <w:abstractNumId w:val="119"/>
+  </w:num>
+  <w:num w:numId="83">
+    <w:abstractNumId w:val="14"/>
+  </w:num>
+  <w:num w:numId="84">
+    <w:abstractNumId w:val="96"/>
+  </w:num>
+  <w:num w:numId="85">
+    <w:abstractNumId w:val="110"/>
+  </w:num>
+  <w:num w:numId="86">
+    <w:abstractNumId w:val="43"/>
+  </w:num>
+  <w:num w:numId="87">
+    <w:abstractNumId w:val="15"/>
+  </w:num>
+  <w:num w:numId="88">
+    <w:abstractNumId w:val="66"/>
+  </w:num>
+  <w:num w:numId="89">
+    <w:abstractNumId w:val="116"/>
+  </w:num>
+  <w:num w:numId="90">
+    <w:abstractNumId w:val="108"/>
+  </w:num>
+  <w:num w:numId="91">
+    <w:abstractNumId w:val="138"/>
+  </w:num>
+  <w:num w:numId="92">
+    <w:abstractNumId w:val="58"/>
+  </w:num>
+  <w:num w:numId="93">
+    <w:abstractNumId w:val="111"/>
+  </w:num>
+  <w:num w:numId="94">
+    <w:abstractNumId w:val="37"/>
+  </w:num>
+  <w:num w:numId="95">
+    <w:abstractNumId w:val="123"/>
+  </w:num>
+  <w:num w:numId="96">
     <w:abstractNumId w:val="19"/>
   </w:num>
-  <w:num w:numId="6">
+  <w:num w:numId="97">
+    <w:abstractNumId w:val="132"/>
+  </w:num>
+  <w:num w:numId="98">
+    <w:abstractNumId w:val="6"/>
+  </w:num>
+  <w:num w:numId="99">
+    <w:abstractNumId w:val="51"/>
+  </w:num>
+  <w:num w:numId="100">
+    <w:abstractNumId w:val="133"/>
+  </w:num>
+  <w:num w:numId="101">
+    <w:abstractNumId w:val="87"/>
+  </w:num>
+  <w:num w:numId="102">
+    <w:abstractNumId w:val="65"/>
+  </w:num>
+  <w:num w:numId="103">
+    <w:abstractNumId w:val="39"/>
+  </w:num>
+  <w:num w:numId="104">
+    <w:abstractNumId w:val="107"/>
+  </w:num>
+  <w:num w:numId="105">
+    <w:abstractNumId w:val="56"/>
+  </w:num>
+  <w:num w:numId="106">
+    <w:abstractNumId w:val="78"/>
+  </w:num>
+  <w:num w:numId="107">
+    <w:abstractNumId w:val="11"/>
+  </w:num>
+  <w:num w:numId="108">
+    <w:abstractNumId w:val="125"/>
+  </w:num>
+  <w:num w:numId="109">
+    <w:abstractNumId w:val="102"/>
+  </w:num>
+  <w:num w:numId="110">
+    <w:abstractNumId w:val="63"/>
+  </w:num>
+  <w:num w:numId="111">
+    <w:abstractNumId w:val="134"/>
+  </w:num>
+  <w:num w:numId="112">
+    <w:abstractNumId w:val="52"/>
+  </w:num>
+  <w:num w:numId="113">
+    <w:abstractNumId w:val="84"/>
+  </w:num>
+  <w:num w:numId="114">
+    <w:abstractNumId w:val="105"/>
+  </w:num>
+  <w:num w:numId="115">
+    <w:abstractNumId w:val="38"/>
+  </w:num>
+  <w:num w:numId="116">
+    <w:abstractNumId w:val="10"/>
+  </w:num>
+  <w:num w:numId="117">
+    <w:abstractNumId w:val="75"/>
+  </w:num>
+  <w:num w:numId="118">
+    <w:abstractNumId w:val="131"/>
+  </w:num>
+  <w:num w:numId="119">
+    <w:abstractNumId w:val="34"/>
+  </w:num>
+  <w:num w:numId="120">
+    <w:abstractNumId w:val="79"/>
+  </w:num>
+  <w:num w:numId="121">
+    <w:abstractNumId w:val="93"/>
+  </w:num>
+  <w:num w:numId="122">
+    <w:abstractNumId w:val="70"/>
+  </w:num>
+  <w:num w:numId="123">
+    <w:abstractNumId w:val="80"/>
+  </w:num>
+  <w:num w:numId="124">
+    <w:abstractNumId w:val="72"/>
+  </w:num>
+  <w:num w:numId="125">
+    <w:abstractNumId w:val="27"/>
+  </w:num>
+  <w:num w:numId="126">
+    <w:abstractNumId w:val="61"/>
+  </w:num>
+  <w:num w:numId="127">
+    <w:abstractNumId w:val="41"/>
+  </w:num>
+  <w:num w:numId="128">
+    <w:abstractNumId w:val="97"/>
+  </w:num>
+  <w:num w:numId="129">
+    <w:abstractNumId w:val="81"/>
+  </w:num>
+  <w:num w:numId="130">
+    <w:abstractNumId w:val="73"/>
+  </w:num>
+  <w:num w:numId="131">
+    <w:abstractNumId w:val="35"/>
+  </w:num>
+  <w:num w:numId="132">
+    <w:abstractNumId w:val="68"/>
+  </w:num>
+  <w:num w:numId="133">
+    <w:abstractNumId w:val="117"/>
+  </w:num>
+  <w:num w:numId="134">
+    <w:abstractNumId w:val="50"/>
+  </w:num>
+  <w:num w:numId="135">
+    <w:abstractNumId w:val="0"/>
+  </w:num>
+  <w:num w:numId="136">
     <w:abstractNumId w:val="60"/>
   </w:num>
-  <w:num w:numId="7">
-    <w:abstractNumId w:val="25"/>
-  </w:num>
-  <w:num w:numId="8">
-    <w:abstractNumId w:val="27"/>
-  </w:num>
-  <w:num w:numId="9">
-    <w:abstractNumId w:val="15"/>
-  </w:num>
-  <w:num w:numId="10">
-    <w:abstractNumId w:val="99"/>
-  </w:num>
-  <w:num w:numId="11">
-    <w:abstractNumId w:val="117"/>
-  </w:num>
-  <w:num w:numId="12">
-    <w:abstractNumId w:val="17"/>
-  </w:num>
-  <w:num w:numId="13">
-    <w:abstractNumId w:val="39"/>
-  </w:num>
-  <w:num w:numId="14">
-    <w:abstractNumId w:val="105"/>
-  </w:num>
-  <w:num w:numId="15">
-    <w:abstractNumId w:val="41"/>
-  </w:num>
-  <w:num w:numId="16">
-    <w:abstractNumId w:val="116"/>
-  </w:num>
-  <w:num w:numId="17">
-    <w:abstractNumId w:val="84"/>
-  </w:num>
-  <w:num w:numId="18">
-    <w:abstractNumId w:val="108"/>
-  </w:num>
-  <w:num w:numId="19">
-    <w:abstractNumId w:val="3"/>
-  </w:num>
-  <w:num w:numId="20">
-    <w:abstractNumId w:val="11"/>
-  </w:num>
-  <w:num w:numId="21">
-    <w:abstractNumId w:val="46"/>
-  </w:num>
-  <w:num w:numId="22">
-    <w:abstractNumId w:val="78"/>
-  </w:num>
-  <w:num w:numId="23">
-    <w:abstractNumId w:val="58"/>
-  </w:num>
-  <w:num w:numId="24">
-    <w:abstractNumId w:val="63"/>
-  </w:num>
-  <w:num w:numId="25">
-    <w:abstractNumId w:val="109"/>
-  </w:num>
-  <w:num w:numId="26">
-    <w:abstractNumId w:val="67"/>
-  </w:num>
-  <w:num w:numId="27">
-    <w:abstractNumId w:val="122"/>
-  </w:num>
-  <w:num w:numId="28">
-    <w:abstractNumId w:val="81"/>
-  </w:num>
-  <w:num w:numId="29">
-    <w:abstractNumId w:val="132"/>
-  </w:num>
-  <w:num w:numId="30">
-    <w:abstractNumId w:val="35"/>
-  </w:num>
-  <w:num w:numId="31">
-    <w:abstractNumId w:val="100"/>
-  </w:num>
-  <w:num w:numId="32">
-    <w:abstractNumId w:val="97"/>
-  </w:num>
-  <w:num w:numId="33">
-    <w:abstractNumId w:val="70"/>
-  </w:num>
-  <w:num w:numId="34">
-    <w:abstractNumId w:val="118"/>
-  </w:num>
-  <w:num w:numId="35">
-    <w:abstractNumId w:val="2"/>
-  </w:num>
-  <w:num w:numId="36">
-    <w:abstractNumId w:val="43"/>
-  </w:num>
-  <w:num w:numId="37">
-    <w:abstractNumId w:val="102"/>
-  </w:num>
-  <w:num w:numId="38">
-    <w:abstractNumId w:val="45"/>
-  </w:num>
-  <w:num w:numId="39">
-    <w:abstractNumId w:val="44"/>
-  </w:num>
-  <w:num w:numId="40">
-    <w:abstractNumId w:val="110"/>
-  </w:num>
-  <w:num w:numId="41">
-    <w:abstractNumId w:val="8"/>
-  </w:num>
-  <w:num w:numId="42">
-    <w:abstractNumId w:val="131"/>
-  </w:num>
-  <w:num w:numId="43">
-    <w:abstractNumId w:val="96"/>
-  </w:num>
-  <w:num w:numId="44">
-    <w:abstractNumId w:val="124"/>
-  </w:num>
-  <w:num w:numId="45">
-    <w:abstractNumId w:val="73"/>
-  </w:num>
-  <w:num w:numId="46">
+  <w:num w:numId="137">
     <w:abstractNumId w:val="130"/>
   </w:num>
-  <w:num w:numId="47">
-    <w:abstractNumId w:val="4"/>
-  </w:num>
-  <w:num w:numId="48">
-    <w:abstractNumId w:val="53"/>
-  </w:num>
-  <w:num w:numId="49">
-    <w:abstractNumId w:val="47"/>
-  </w:num>
-  <w:num w:numId="50">
-    <w:abstractNumId w:val="32"/>
-  </w:num>
-  <w:num w:numId="51">
-    <w:abstractNumId w:val="95"/>
-  </w:num>
-  <w:num w:numId="52">
-    <w:abstractNumId w:val="65"/>
-  </w:num>
-  <w:num w:numId="53">
-    <w:abstractNumId w:val="7"/>
-  </w:num>
-  <w:num w:numId="54">
-    <w:abstractNumId w:val="48"/>
-  </w:num>
-  <w:num w:numId="55">
-    <w:abstractNumId w:val="123"/>
-  </w:num>
-  <w:num w:numId="56">
-    <w:abstractNumId w:val="31"/>
-  </w:num>
-  <w:num w:numId="57">
-    <w:abstractNumId w:val="24"/>
-  </w:num>
-  <w:num w:numId="58">
-    <w:abstractNumId w:val="55"/>
-  </w:num>
-  <w:num w:numId="59">
-    <w:abstractNumId w:val="125"/>
-  </w:num>
-  <w:num w:numId="60">
-    <w:abstractNumId w:val="82"/>
-  </w:num>
-  <w:num w:numId="61">
-    <w:abstractNumId w:val="30"/>
-  </w:num>
-  <w:num w:numId="62">
-    <w:abstractNumId w:val="29"/>
-  </w:num>
-  <w:num w:numId="63">
-    <w:abstractNumId w:val="72"/>
-  </w:num>
-  <w:num w:numId="64">
-    <w:abstractNumId w:val="22"/>
-  </w:num>
-  <w:num w:numId="65">
-    <w:abstractNumId w:val="20"/>
-  </w:num>
-  <w:num w:numId="66">
-    <w:abstractNumId w:val="94"/>
-  </w:num>
-  <w:num w:numId="67">
-    <w:abstractNumId w:val="79"/>
-  </w:num>
-  <w:num w:numId="68">
-    <w:abstractNumId w:val="28"/>
-  </w:num>
-  <w:num w:numId="69">
-    <w:abstractNumId w:val="88"/>
-  </w:num>
-  <w:num w:numId="70">
-    <w:abstractNumId w:val="6"/>
-  </w:num>
-  <w:num w:numId="71">
-    <w:abstractNumId w:val="87"/>
-  </w:num>
-  <w:num w:numId="72">
-    <w:abstractNumId w:val="52"/>
-  </w:num>
-  <w:num w:numId="73">
-    <w:abstractNumId w:val="114"/>
-  </w:num>
-  <w:num w:numId="74">
-    <w:abstractNumId w:val="12"/>
-  </w:num>
-  <w:num w:numId="75">
-    <w:abstractNumId w:val="21"/>
-  </w:num>
-  <w:num w:numId="76">
-    <w:abstractNumId w:val="1"/>
-  </w:num>
-  <w:num w:numId="77">
-    <w:abstractNumId w:val="85"/>
-  </w:num>
-  <w:num w:numId="78">
-    <w:abstractNumId w:val="91"/>
-  </w:num>
-  <w:num w:numId="79">
-    <w:abstractNumId w:val="0"/>
-  </w:num>
-  <w:num w:numId="80">
-    <w:abstractNumId w:val="111"/>
-  </w:num>
-  <w:num w:numId="81">
-    <w:abstractNumId w:val="86"/>
-  </w:num>
-  <w:num w:numId="82">
-    <w:abstractNumId w:val="115"/>
-  </w:num>
-  <w:num w:numId="83">
-    <w:abstractNumId w:val="13"/>
-  </w:num>
-  <w:num w:numId="84">
-    <w:abstractNumId w:val="92"/>
-  </w:num>
-  <w:num w:numId="85">
-    <w:abstractNumId w:val="106"/>
-  </w:num>
-  <w:num w:numId="86">
-    <w:abstractNumId w:val="42"/>
-  </w:num>
-  <w:num w:numId="87">
-    <w:abstractNumId w:val="14"/>
-  </w:num>
-  <w:num w:numId="88">
-    <w:abstractNumId w:val="62"/>
-  </w:num>
-  <w:num w:numId="89">
-    <w:abstractNumId w:val="112"/>
-  </w:num>
-  <w:num w:numId="90">
-    <w:abstractNumId w:val="104"/>
-  </w:num>
-  <w:num w:numId="91">
-    <w:abstractNumId w:val="133"/>
-  </w:num>
-  <w:num w:numId="92">
-    <w:abstractNumId w:val="56"/>
-  </w:num>
-  <w:num w:numId="93">
-    <w:abstractNumId w:val="107"/>
-  </w:num>
-  <w:num w:numId="94">
-    <w:abstractNumId w:val="36"/>
-  </w:num>
-  <w:num w:numId="95">
-    <w:abstractNumId w:val="119"/>
-  </w:num>
-  <w:num w:numId="96">
-    <w:abstractNumId w:val="18"/>
-  </w:num>
-  <w:num w:numId="97">
-    <w:abstractNumId w:val="127"/>
-  </w:num>
-  <w:num w:numId="98">
-    <w:abstractNumId w:val="5"/>
-  </w:num>
-  <w:num w:numId="99">
-    <w:abstractNumId w:val="50"/>
-  </w:num>
-  <w:num w:numId="100">
-    <w:abstractNumId w:val="128"/>
-  </w:num>
-  <w:num w:numId="101">
-    <w:abstractNumId w:val="83"/>
-  </w:num>
-  <w:num w:numId="102">
-    <w:abstractNumId w:val="61"/>
-  </w:num>
-  <w:num w:numId="103">
-    <w:abstractNumId w:val="38"/>
-  </w:num>
-  <w:num w:numId="104">
-    <w:abstractNumId w:val="103"/>
-  </w:num>
-  <w:num w:numId="105">
+  <w:num w:numId="138">
     <w:abstractNumId w:val="54"/>
   </w:num>
-  <w:num w:numId="106">
-    <w:abstractNumId w:val="74"/>
-  </w:num>
-  <w:num w:numId="107">
-    <w:abstractNumId w:val="10"/>
-  </w:num>
-  <w:num w:numId="108">
-    <w:abstractNumId w:val="121"/>
-  </w:num>
-  <w:num w:numId="109">
-    <w:abstractNumId w:val="98"/>
-  </w:num>
-  <w:num w:numId="110">
+  <w:num w:numId="139">
     <w:abstractNumId w:val="59"/>
-  </w:num>
-  <w:num w:numId="111">
-    <w:abstractNumId w:val="129"/>
-  </w:num>
-  <w:num w:numId="112">
-    <w:abstractNumId w:val="51"/>
-  </w:num>
-  <w:num w:numId="113">
-    <w:abstractNumId w:val="80"/>
-  </w:num>
-  <w:num w:numId="114">
-    <w:abstractNumId w:val="101"/>
-  </w:num>
-  <w:num w:numId="115">
-    <w:abstractNumId w:val="37"/>
-  </w:num>
-  <w:num w:numId="116">
-    <w:abstractNumId w:val="9"/>
-  </w:num>
-  <w:num w:numId="117">
-    <w:abstractNumId w:val="71"/>
-  </w:num>
-  <w:num w:numId="118">
-    <w:abstractNumId w:val="126"/>
-  </w:num>
-  <w:num w:numId="119">
-    <w:abstractNumId w:val="33"/>
-  </w:num>
-  <w:num w:numId="120">
-    <w:abstractNumId w:val="75"/>
-  </w:num>
-  <w:num w:numId="121">
-    <w:abstractNumId w:val="89"/>
-  </w:num>
-  <w:num w:numId="122">
-    <w:abstractNumId w:val="66"/>
-  </w:num>
-  <w:num w:numId="123">
-    <w:abstractNumId w:val="76"/>
-  </w:num>
-  <w:num w:numId="124">
-    <w:abstractNumId w:val="68"/>
-  </w:num>
-  <w:num w:numId="125">
-    <w:abstractNumId w:val="26"/>
-  </w:num>
-  <w:num w:numId="126">
-    <w:abstractNumId w:val="57"/>
-  </w:num>
-  <w:num w:numId="127">
-    <w:abstractNumId w:val="40"/>
-  </w:num>
-  <w:num w:numId="128">
-    <w:abstractNumId w:val="93"/>
-  </w:num>
-  <w:num w:numId="129">
-    <w:abstractNumId w:val="77"/>
-  </w:num>
-  <w:num w:numId="130">
-    <w:abstractNumId w:val="69"/>
-  </w:num>
-  <w:num w:numId="131">
-    <w:abstractNumId w:val="34"/>
-  </w:num>
-  <w:num w:numId="132">
-    <w:abstractNumId w:val="64"/>
-  </w:num>
-  <w:num w:numId="133">
-    <w:abstractNumId w:val="113"/>
-  </w:num>
-  <w:num w:numId="134">
-    <w:abstractNumId w:val="49"/>
   </w:num>
   <w:numIdMacAtCleanup w:val="134"/>
 </w:numbering>

</xml_diff>

<commit_message>
Began notes on Kleinbaum (2014) chapter 27
</commit_message>
<xml_diff>
--- a/Notes/KleinbaumKupperNizamRosenberg_2014_Applied-Regression-Analysis.docx
+++ b/Notes/KleinbaumKupperNizamRosenberg_2014_Applied-Regression-Analysis.docx
@@ -30513,13 +30513,7 @@
               <w:rPr>
                 <w:rFonts w:ascii="Cambria Math" w:eastAsiaTheme="minorEastAsia" w:hAnsi="Cambria Math"/>
               </w:rPr>
-              <m:t xml:space="preserve">1- </m:t>
-            </m:r>
-            <m:r>
-              <w:rPr>
-                <w:rFonts w:ascii="Cambria Math" w:eastAsiaTheme="minorEastAsia" w:hAnsi="Cambria Math"/>
-              </w:rPr>
-              <m:t>pr(D)</m:t>
+              <m:t>1- pr(D)</m:t>
             </m:r>
           </m:den>
         </m:f>
@@ -30969,19 +30963,7 @@
         <w:rPr>
           <w:rFonts w:eastAsiaTheme="minorEastAsia"/>
         </w:rPr>
-        <w:t>When</w:t>
-      </w:r>
-      <w:r>
-        <w:rPr>
-          <w:rFonts w:eastAsiaTheme="minorEastAsia"/>
-        </w:rPr>
-        <w:t xml:space="preserve"> there are no product terms (i.e., interaction terms)</w:t>
-      </w:r>
-      <w:r>
-        <w:rPr>
-          <w:rFonts w:eastAsiaTheme="minorEastAsia"/>
-        </w:rPr>
-        <w:t>, the a</w:t>
+        <w:t>When there are no product terms (i.e., interaction terms), the a</w:t>
       </w:r>
       <w:r>
         <w:rPr>
@@ -32172,510 +32154,2342 @@
           <w:rFonts w:eastAsiaTheme="minorEastAsia"/>
         </w:rPr>
       </w:pPr>
+      <w:r>
+        <w:rPr>
+          <w:rFonts w:eastAsiaTheme="minorEastAsia"/>
+        </w:rPr>
+        <w:lastRenderedPageBreak/>
+        <w:t xml:space="preserve">An Example of Extending the </w:t>
+      </w:r>
+      <w:proofErr w:type="spellStart"/>
+      <w:r>
+        <w:rPr>
+          <w:rFonts w:eastAsiaTheme="minorEastAsia"/>
+        </w:rPr>
+        <w:t>Polytomous</w:t>
+      </w:r>
+      <w:proofErr w:type="spellEnd"/>
+      <w:r>
+        <w:rPr>
+          <w:rFonts w:eastAsiaTheme="minorEastAsia"/>
+        </w:rPr>
+        <w:t xml:space="preserve"> Logistic Model to Several Predictors</w:t>
+      </w:r>
+    </w:p>
+    <w:p>
+      <w:pPr>
+        <w:pStyle w:val="ListParagraph"/>
+        <w:numPr>
+          <w:ilvl w:val="0"/>
+          <w:numId w:val="138"/>
+        </w:numPr>
+        <w:spacing w:after="0"/>
+        <w:rPr>
+          <w:rFonts w:eastAsiaTheme="minorEastAsia"/>
+        </w:rPr>
+      </w:pPr>
+      <w:r>
+        <w:rPr>
+          <w:rFonts w:eastAsiaTheme="minorEastAsia"/>
+        </w:rPr>
+        <w:t>Procedure for calculating odds ratios (ORs) and confidence intervals and hypothesis testing remain the same.</w:t>
+      </w:r>
+    </w:p>
+    <w:p>
+      <w:pPr>
+        <w:pStyle w:val="ListParagraph"/>
+        <w:numPr>
+          <w:ilvl w:val="0"/>
+          <w:numId w:val="138"/>
+        </w:numPr>
+        <w:spacing w:after="0"/>
+        <w:rPr>
+          <w:rFonts w:eastAsiaTheme="minorEastAsia"/>
+        </w:rPr>
+      </w:pPr>
+      <w:r>
+        <w:rPr>
+          <w:rFonts w:eastAsiaTheme="minorEastAsia"/>
+        </w:rPr>
+        <w:t>In large samples the values obtained for the generalized Wald statistic will usually be close to the corresponding LR values; LR test is considered to have better statistical properties.</w:t>
+      </w:r>
+    </w:p>
+    <w:p>
+      <w:pPr>
+        <w:spacing w:after="0"/>
+        <w:rPr>
+          <w:rFonts w:eastAsiaTheme="minorEastAsia"/>
+        </w:rPr>
+      </w:pPr>
+    </w:p>
+    <w:p>
+      <w:pPr>
+        <w:spacing w:after="0"/>
+        <w:rPr>
+          <w:rFonts w:eastAsiaTheme="minorEastAsia"/>
+        </w:rPr>
+      </w:pPr>
+      <w:r>
+        <w:rPr>
+          <w:rFonts w:eastAsiaTheme="minorEastAsia"/>
+        </w:rPr>
+        <w:t>Ordinal Logistic Regression</w:t>
+      </w:r>
+    </w:p>
+    <w:p>
+      <w:pPr>
+        <w:pStyle w:val="ListParagraph"/>
+        <w:numPr>
+          <w:ilvl w:val="0"/>
+          <w:numId w:val="139"/>
+        </w:numPr>
+        <w:spacing w:after="0"/>
+        <w:rPr>
+          <w:rFonts w:eastAsiaTheme="minorEastAsia"/>
+        </w:rPr>
+      </w:pPr>
+      <w:r>
+        <w:rPr>
+          <w:rFonts w:eastAsiaTheme="minorEastAsia"/>
+        </w:rPr>
+        <w:t>Proportional odds (also called cumulative logit) model is the most popular form of ordinal logistic regression model.</w:t>
+      </w:r>
+    </w:p>
+    <w:p>
+      <w:pPr>
+        <w:pStyle w:val="ListParagraph"/>
+        <w:numPr>
+          <w:ilvl w:val="0"/>
+          <w:numId w:val="139"/>
+        </w:numPr>
+        <w:spacing w:after="0"/>
+        <w:rPr>
+          <w:rFonts w:eastAsiaTheme="minorEastAsia"/>
+        </w:rPr>
+      </w:pPr>
+      <w:r>
+        <w:rPr>
+          <w:rFonts w:eastAsiaTheme="minorEastAsia"/>
+        </w:rPr>
+        <w:t xml:space="preserve">An ordinal outcome variable can always be modeled with a </w:t>
+      </w:r>
+      <w:proofErr w:type="spellStart"/>
+      <w:r>
+        <w:rPr>
+          <w:rFonts w:eastAsiaTheme="minorEastAsia"/>
+        </w:rPr>
+        <w:t>polytomous</w:t>
+      </w:r>
+      <w:proofErr w:type="spellEnd"/>
+      <w:r>
+        <w:rPr>
+          <w:rFonts w:eastAsiaTheme="minorEastAsia"/>
+        </w:rPr>
+        <w:t xml:space="preserve"> logistic model.</w:t>
+      </w:r>
+    </w:p>
+    <w:p>
+      <w:pPr>
+        <w:pStyle w:val="ListParagraph"/>
+        <w:numPr>
+          <w:ilvl w:val="1"/>
+          <w:numId w:val="139"/>
+        </w:numPr>
+        <w:spacing w:after="0"/>
+        <w:rPr>
+          <w:rFonts w:eastAsiaTheme="minorEastAsia"/>
+        </w:rPr>
+      </w:pPr>
+      <w:r>
+        <w:rPr>
+          <w:rFonts w:eastAsiaTheme="minorEastAsia"/>
+        </w:rPr>
+        <w:t>Ordinal logistic regression has certain assumptions.</w:t>
+      </w:r>
+    </w:p>
+    <w:p>
+      <w:pPr>
+        <w:pStyle w:val="ListParagraph"/>
+        <w:numPr>
+          <w:ilvl w:val="1"/>
+          <w:numId w:val="139"/>
+        </w:numPr>
+        <w:spacing w:after="0"/>
+        <w:rPr>
+          <w:rFonts w:eastAsiaTheme="minorEastAsia"/>
+        </w:rPr>
+      </w:pPr>
+      <w:r>
+        <w:rPr>
+          <w:rFonts w:eastAsiaTheme="minorEastAsia"/>
+        </w:rPr>
+        <w:t xml:space="preserve">Ordinal logistic regression has more precision than </w:t>
+      </w:r>
+      <w:proofErr w:type="spellStart"/>
+      <w:r>
+        <w:rPr>
+          <w:rFonts w:eastAsiaTheme="minorEastAsia"/>
+        </w:rPr>
+        <w:t>polytomous</w:t>
+      </w:r>
+      <w:proofErr w:type="spellEnd"/>
+      <w:r>
+        <w:rPr>
+          <w:rFonts w:eastAsiaTheme="minorEastAsia"/>
+        </w:rPr>
+        <w:t xml:space="preserve"> logistic model.</w:t>
+      </w:r>
+    </w:p>
+    <w:p>
+      <w:pPr>
+        <w:pStyle w:val="ListParagraph"/>
+        <w:numPr>
+          <w:ilvl w:val="0"/>
+          <w:numId w:val="139"/>
+        </w:numPr>
+        <w:spacing w:after="0"/>
+        <w:rPr>
+          <w:rFonts w:eastAsiaTheme="minorEastAsia"/>
+        </w:rPr>
+      </w:pPr>
+      <w:r>
+        <w:rPr>
+          <w:rFonts w:eastAsiaTheme="minorEastAsia"/>
+        </w:rPr>
+        <w:t>Must collapse the ordinal categories in a way that preserves the natural ordering of the categories.</w:t>
+      </w:r>
+    </w:p>
+    <w:p>
+      <w:pPr>
+        <w:pStyle w:val="ListParagraph"/>
+        <w:numPr>
+          <w:ilvl w:val="1"/>
+          <w:numId w:val="139"/>
+        </w:numPr>
+        <w:spacing w:after="0"/>
+        <w:rPr>
+          <w:rFonts w:eastAsiaTheme="minorEastAsia"/>
+        </w:rPr>
+      </w:pPr>
+      <w:r>
+        <w:rPr>
+          <w:rFonts w:eastAsiaTheme="minorEastAsia"/>
+        </w:rPr>
+        <w:t>The odds ratio for the effect of an exposure variable for any 2x2 table that is obtained by collapsing one or more of the rows of the 3x2 table will be the same regardless of where the cut-point is made if the natural ordering of the outcome variable is maintained.</w:t>
+      </w:r>
+    </w:p>
+    <w:p>
+      <w:pPr>
+        <w:pStyle w:val="ListParagraph"/>
+        <w:numPr>
+          <w:ilvl w:val="1"/>
+          <w:numId w:val="139"/>
+        </w:numPr>
+        <w:spacing w:after="0"/>
+        <w:rPr>
+          <w:rFonts w:eastAsiaTheme="minorEastAsia"/>
+        </w:rPr>
+      </w:pPr>
+      <w:r>
+        <w:rPr>
+          <w:rFonts w:eastAsiaTheme="minorEastAsia"/>
+        </w:rPr>
+        <w:t>The regression coefficients for each predictor in the proportional odds model DO NOT vary by outcome category</w:t>
+      </w:r>
+    </w:p>
+    <w:p>
+      <w:pPr>
+        <w:pStyle w:val="ListParagraph"/>
+        <w:numPr>
+          <w:ilvl w:val="2"/>
+          <w:numId w:val="139"/>
+        </w:numPr>
+        <w:spacing w:after="0"/>
+        <w:rPr>
+          <w:rFonts w:eastAsiaTheme="minorEastAsia"/>
+        </w:rPr>
+      </w:pPr>
+      <w:r>
+        <w:rPr>
+          <w:rFonts w:eastAsiaTheme="minorEastAsia"/>
+        </w:rPr>
+        <w:t>A single odds ratio estimate is obtained for each binary predictor.</w:t>
+      </w:r>
+    </w:p>
+    <w:p>
+      <w:pPr>
+        <w:pStyle w:val="ListParagraph"/>
+        <w:numPr>
+          <w:ilvl w:val="0"/>
+          <w:numId w:val="139"/>
+        </w:numPr>
+        <w:spacing w:after="0"/>
+        <w:rPr>
+          <w:rFonts w:eastAsiaTheme="minorEastAsia"/>
+        </w:rPr>
+      </w:pPr>
+      <w:r>
+        <w:rPr>
+          <w:rFonts w:eastAsiaTheme="minorEastAsia"/>
+        </w:rPr>
+        <w:t>Score test evaluates whether a model constrained by the proportional odds assumption is significantly different from the corresponding model with the odds ratio parameter not constrained by the proportional odds assumption.</w:t>
+      </w:r>
+    </w:p>
+    <w:p>
+      <w:pPr>
+        <w:pStyle w:val="ListParagraph"/>
+        <w:numPr>
+          <w:ilvl w:val="1"/>
+          <w:numId w:val="139"/>
+        </w:numPr>
+        <w:spacing w:after="0"/>
+        <w:rPr>
+          <w:rFonts w:eastAsiaTheme="minorEastAsia"/>
+        </w:rPr>
+      </w:pPr>
+      <w:proofErr w:type="spellStart"/>
+      <w:r>
+        <w:rPr>
+          <w:rFonts w:eastAsiaTheme="minorEastAsia"/>
+        </w:rPr>
+        <w:t>Apprxomiately</w:t>
+      </w:r>
+      <w:proofErr w:type="spellEnd"/>
+      <w:r>
+        <w:rPr>
+          <w:rFonts w:eastAsiaTheme="minorEastAsia"/>
+        </w:rPr>
+        <w:t xml:space="preserve"> chi-square distribution with degrees of freedom equal to k(G-2)</w:t>
+      </w:r>
+    </w:p>
+    <w:p>
+      <w:pPr>
+        <w:pStyle w:val="ListParagraph"/>
+        <w:numPr>
+          <w:ilvl w:val="2"/>
+          <w:numId w:val="139"/>
+        </w:numPr>
+        <w:spacing w:after="0"/>
+        <w:rPr>
+          <w:rFonts w:eastAsiaTheme="minorEastAsia"/>
+        </w:rPr>
+      </w:pPr>
+      <w:proofErr w:type="gramStart"/>
+      <w:r>
+        <w:rPr>
+          <w:rFonts w:eastAsiaTheme="minorEastAsia"/>
+        </w:rPr>
+        <w:t>k</w:t>
+      </w:r>
+      <w:proofErr w:type="gramEnd"/>
+      <w:r>
+        <w:rPr>
+          <w:rFonts w:eastAsiaTheme="minorEastAsia"/>
+        </w:rPr>
+        <w:t xml:space="preserve"> is the number of predictor variables.</w:t>
+      </w:r>
+    </w:p>
+    <w:p>
+      <w:pPr>
+        <w:pStyle w:val="ListParagraph"/>
+        <w:numPr>
+          <w:ilvl w:val="2"/>
+          <w:numId w:val="139"/>
+        </w:numPr>
+        <w:spacing w:after="0"/>
+        <w:rPr>
+          <w:rFonts w:eastAsiaTheme="minorEastAsia"/>
+        </w:rPr>
+      </w:pPr>
+      <w:r>
+        <w:rPr>
+          <w:rFonts w:eastAsiaTheme="minorEastAsia"/>
+        </w:rPr>
+        <w:t>G is the number of ordinal categories of the outcome variable.</w:t>
+      </w:r>
+    </w:p>
+    <w:p>
+      <w:pPr>
+        <w:pStyle w:val="ListParagraph"/>
+        <w:numPr>
+          <w:ilvl w:val="0"/>
+          <w:numId w:val="139"/>
+        </w:numPr>
+        <w:spacing w:after="0"/>
+        <w:rPr>
+          <w:rFonts w:eastAsiaTheme="minorEastAsia"/>
+        </w:rPr>
+      </w:pPr>
+      <w:r>
+        <w:rPr>
+          <w:rFonts w:eastAsiaTheme="minorEastAsia"/>
+        </w:rPr>
+        <w:t>See Eq. 23.6 on p. 729 for equation of proportional odds model.</w:t>
+      </w:r>
+    </w:p>
+    <w:p>
+      <w:pPr>
+        <w:pStyle w:val="ListParagraph"/>
+        <w:numPr>
+          <w:ilvl w:val="1"/>
+          <w:numId w:val="139"/>
+        </w:numPr>
+        <w:spacing w:after="0"/>
+        <w:rPr>
+          <w:rFonts w:eastAsiaTheme="minorEastAsia"/>
+        </w:rPr>
+      </w:pPr>
+      <w:r>
+        <w:rPr>
+          <w:rFonts w:eastAsiaTheme="minorEastAsia"/>
+        </w:rPr>
+        <w:t>Probability of an inequality</w:t>
+      </w:r>
+    </w:p>
+    <w:p>
+      <w:pPr>
+        <w:pStyle w:val="ListParagraph"/>
+        <w:numPr>
+          <w:ilvl w:val="0"/>
+          <w:numId w:val="139"/>
+        </w:numPr>
+        <w:spacing w:after="0"/>
+        <w:rPr>
+          <w:rFonts w:eastAsiaTheme="minorEastAsia"/>
+        </w:rPr>
+      </w:pPr>
+      <w:r>
+        <w:rPr>
+          <w:rFonts w:eastAsiaTheme="minorEastAsia"/>
+        </w:rPr>
+        <w:t>See Eq. 23.9 on p. 729 for formula for calculating the odds ratio of an exposed group to an unexposed group.</w:t>
+      </w:r>
+    </w:p>
+    <w:p>
+      <w:pPr>
+        <w:pStyle w:val="ListParagraph"/>
+        <w:numPr>
+          <w:ilvl w:val="0"/>
+          <w:numId w:val="139"/>
+        </w:numPr>
+        <w:spacing w:after="0"/>
+        <w:rPr>
+          <w:rFonts w:eastAsiaTheme="minorEastAsia"/>
+        </w:rPr>
+      </w:pPr>
+      <w:r>
+        <w:rPr>
+          <w:rFonts w:eastAsiaTheme="minorEastAsia"/>
+        </w:rPr>
+        <w:t>Eq. 23.9 can be reduced to:</w:t>
+      </w:r>
+    </w:p>
+    <w:p>
+      <w:pPr>
+        <w:pStyle w:val="ListParagraph"/>
+        <w:numPr>
+          <w:ilvl w:val="1"/>
+          <w:numId w:val="139"/>
+        </w:numPr>
+        <w:spacing w:after="0"/>
+        <w:rPr>
+          <w:rFonts w:eastAsiaTheme="minorEastAsia"/>
+        </w:rPr>
+      </w:pPr>
+      <w:proofErr w:type="spellStart"/>
+      <w:r>
+        <w:rPr>
+          <w:rFonts w:eastAsiaTheme="minorEastAsia"/>
+        </w:rPr>
+        <w:t>Odds</w:t>
+      </w:r>
+      <w:r>
+        <w:rPr>
+          <w:rFonts w:eastAsiaTheme="minorEastAsia"/>
+          <w:vertAlign w:val="subscript"/>
+        </w:rPr>
+        <w:t>g</w:t>
+      </w:r>
+      <w:proofErr w:type="spellEnd"/>
+      <w:r>
+        <w:rPr>
+          <w:rFonts w:eastAsiaTheme="minorEastAsia"/>
+        </w:rPr>
+        <w:t>(E=1) = e</w:t>
+      </w:r>
+      <w:r>
+        <w:rPr>
+          <w:rFonts w:eastAsiaTheme="minorEastAsia"/>
+          <w:vertAlign w:val="superscript"/>
+        </w:rPr>
+        <w:t>β</w:t>
+      </w:r>
+      <w:proofErr w:type="spellStart"/>
+      <w:r>
+        <w:rPr>
+          <w:rFonts w:eastAsiaTheme="minorEastAsia"/>
+        </w:rPr>
+        <w:t>Odds</w:t>
+      </w:r>
+      <w:r>
+        <w:rPr>
+          <w:rFonts w:eastAsiaTheme="minorEastAsia"/>
+          <w:vertAlign w:val="subscript"/>
+        </w:rPr>
+        <w:t>g</w:t>
+      </w:r>
+      <w:proofErr w:type="spellEnd"/>
+      <w:r>
+        <w:rPr>
+          <w:rFonts w:eastAsiaTheme="minorEastAsia"/>
+        </w:rPr>
+        <w:t>(E=0)</w:t>
+      </w:r>
+    </w:p>
+    <w:p>
+      <w:pPr>
+        <w:spacing w:after="0"/>
+        <w:rPr>
+          <w:rFonts w:eastAsiaTheme="minorEastAsia"/>
+        </w:rPr>
+        <w:sectPr>
+          <w:headerReference w:type="default" r:id="rId15"/>
+          <w:pgSz w:w="12240" w:h="15840"/>
+          <w:pgMar w:top="1440" w:right="1440" w:bottom="1440" w:left="1440" w:header="720" w:footer="720" w:gutter="0"/>
+          <w:pgNumType w:start="1"/>
+          <w:cols w:space="720"/>
+          <w:docGrid w:linePitch="360"/>
+        </w:sectPr>
+      </w:pPr>
+    </w:p>
+    <w:p>
+      <w:pPr>
+        <w:spacing w:after="0"/>
+        <w:rPr>
+          <w:rFonts w:eastAsiaTheme="minorEastAsia"/>
+          <w:b/>
+        </w:rPr>
+      </w:pPr>
+      <w:r>
+        <w:rPr>
+          <w:rFonts w:eastAsiaTheme="minorEastAsia"/>
+          <w:b/>
+        </w:rPr>
+        <w:lastRenderedPageBreak/>
+        <w:t>Chapter 27: Sample Size Planning for Linear and Logistic Regression and Analysis of Variance</w:t>
+      </w:r>
+    </w:p>
+    <w:p>
+      <w:pPr>
+        <w:spacing w:after="0"/>
+        <w:rPr>
+          <w:rFonts w:eastAsiaTheme="minorEastAsia"/>
+          <w:u w:val="single"/>
+        </w:rPr>
+      </w:pPr>
+      <w:r>
+        <w:rPr>
+          <w:rFonts w:eastAsiaTheme="minorEastAsia"/>
+          <w:u w:val="single"/>
+        </w:rPr>
+        <w:t>Preview Questions</w:t>
+      </w:r>
+    </w:p>
+    <w:p>
+      <w:pPr>
+        <w:pStyle w:val="ListParagraph"/>
+        <w:numPr>
+          <w:ilvl w:val="0"/>
+          <w:numId w:val="140"/>
+        </w:numPr>
+        <w:spacing w:after="0"/>
+        <w:rPr>
+          <w:rFonts w:eastAsiaTheme="minorEastAsia"/>
+        </w:rPr>
+      </w:pPr>
+      <w:r>
+        <w:rPr>
+          <w:rFonts w:eastAsiaTheme="minorEastAsia"/>
+        </w:rPr>
+        <w:t>How do you calculate sample sizes for comparing means and proportions?</w:t>
+      </w:r>
+    </w:p>
+    <w:p>
+      <w:pPr>
+        <w:pStyle w:val="ListParagraph"/>
+        <w:numPr>
+          <w:ilvl w:val="0"/>
+          <w:numId w:val="140"/>
+        </w:numPr>
+        <w:spacing w:after="0"/>
+        <w:rPr>
+          <w:rFonts w:eastAsiaTheme="minorEastAsia"/>
+        </w:rPr>
+      </w:pPr>
+      <w:r>
+        <w:rPr>
+          <w:rFonts w:eastAsiaTheme="minorEastAsia"/>
+        </w:rPr>
+        <w:t>How do you calculate sample sizes for linear regression?</w:t>
+      </w:r>
+    </w:p>
+    <w:p>
+      <w:pPr>
+        <w:pStyle w:val="ListParagraph"/>
+        <w:numPr>
+          <w:ilvl w:val="0"/>
+          <w:numId w:val="140"/>
+        </w:numPr>
+        <w:spacing w:after="0"/>
+        <w:rPr>
+          <w:rFonts w:eastAsiaTheme="minorEastAsia"/>
+        </w:rPr>
+      </w:pPr>
+      <w:r>
+        <w:rPr>
+          <w:rFonts w:eastAsiaTheme="minorEastAsia"/>
+        </w:rPr>
+        <w:t>How do you calculate sample size for logistic regression?</w:t>
+      </w:r>
+    </w:p>
+    <w:p>
+      <w:pPr>
+        <w:pStyle w:val="ListParagraph"/>
+        <w:numPr>
+          <w:ilvl w:val="0"/>
+          <w:numId w:val="140"/>
+        </w:numPr>
+        <w:spacing w:after="0"/>
+        <w:rPr>
+          <w:rFonts w:eastAsiaTheme="minorEastAsia"/>
+        </w:rPr>
+      </w:pPr>
+      <w:r>
+        <w:rPr>
+          <w:rFonts w:eastAsiaTheme="minorEastAsia"/>
+        </w:rPr>
+        <w:t>What is the general approach for determining power and sample sizes for linear models?</w:t>
+      </w:r>
+    </w:p>
+    <w:p>
+      <w:pPr>
+        <w:pStyle w:val="ListParagraph"/>
+        <w:numPr>
+          <w:ilvl w:val="0"/>
+          <w:numId w:val="140"/>
+        </w:numPr>
+        <w:spacing w:after="0"/>
+        <w:rPr>
+          <w:rFonts w:eastAsiaTheme="minorEastAsia"/>
+        </w:rPr>
+      </w:pPr>
+      <w:r>
+        <w:rPr>
+          <w:rFonts w:eastAsiaTheme="minorEastAsia"/>
+        </w:rPr>
+        <w:t>How do you determine sample sizes for matched case-control studies with dichotomous outcomes?</w:t>
+      </w:r>
+    </w:p>
+    <w:p>
+      <w:pPr>
+        <w:pStyle w:val="ListParagraph"/>
+        <w:numPr>
+          <w:ilvl w:val="0"/>
+          <w:numId w:val="140"/>
+        </w:numPr>
+        <w:spacing w:after="0"/>
+        <w:rPr>
+          <w:rFonts w:eastAsiaTheme="minorEastAsia"/>
+        </w:rPr>
+      </w:pPr>
+      <w:r>
+        <w:rPr>
+          <w:rFonts w:eastAsiaTheme="minorEastAsia"/>
+        </w:rPr>
+        <w:t>What are some of the practical considerations and cautions when determining sample size?</w:t>
+      </w:r>
+    </w:p>
+    <w:p>
+      <w:pPr>
+        <w:spacing w:after="0"/>
+        <w:rPr>
+          <w:rFonts w:eastAsiaTheme="minorEastAsia"/>
+        </w:rPr>
+      </w:pPr>
+    </w:p>
+    <w:p>
+      <w:pPr>
+        <w:spacing w:after="0"/>
+        <w:rPr>
+          <w:rFonts w:eastAsiaTheme="minorEastAsia"/>
+          <w:u w:val="single"/>
+        </w:rPr>
+      </w:pPr>
+      <w:r>
+        <w:rPr>
+          <w:rFonts w:eastAsiaTheme="minorEastAsia"/>
+          <w:u w:val="single"/>
+        </w:rPr>
+        <w:t>Reading Summary</w:t>
+      </w:r>
+    </w:p>
+    <w:p>
+      <w:pPr>
+        <w:spacing w:after="0"/>
+        <w:rPr>
+          <w:rFonts w:eastAsiaTheme="minorEastAsia"/>
+        </w:rPr>
+      </w:pPr>
+      <w:r>
+        <w:rPr>
+          <w:rFonts w:eastAsiaTheme="minorEastAsia"/>
+        </w:rPr>
+        <w:t>Preview</w:t>
+      </w:r>
+    </w:p>
+    <w:p>
+      <w:pPr>
+        <w:pStyle w:val="ListParagraph"/>
+        <w:numPr>
+          <w:ilvl w:val="0"/>
+          <w:numId w:val="141"/>
+        </w:numPr>
+        <w:spacing w:after="0"/>
+        <w:rPr>
+          <w:rFonts w:eastAsiaTheme="minorEastAsia"/>
+        </w:rPr>
+      </w:pPr>
+      <w:r>
+        <w:rPr>
+          <w:rFonts w:eastAsiaTheme="minorEastAsia"/>
+        </w:rPr>
+        <w:t>Sample size planning is an important part of study design.</w:t>
+      </w:r>
+    </w:p>
+    <w:p>
+      <w:pPr>
+        <w:pStyle w:val="ListParagraph"/>
+        <w:numPr>
+          <w:ilvl w:val="0"/>
+          <w:numId w:val="141"/>
+        </w:numPr>
+        <w:spacing w:after="0"/>
+        <w:rPr>
+          <w:rFonts w:eastAsiaTheme="minorEastAsia"/>
+        </w:rPr>
+      </w:pPr>
+      <w:r>
+        <w:rPr>
+          <w:rFonts w:eastAsiaTheme="minorEastAsia"/>
+        </w:rPr>
+        <w:t>Effects that are large enough to be scientifically important may turn out be statistically insignificant if a study is undersized.</w:t>
+      </w:r>
+    </w:p>
+    <w:p>
+      <w:pPr>
+        <w:pStyle w:val="ListParagraph"/>
+        <w:numPr>
+          <w:ilvl w:val="0"/>
+          <w:numId w:val="141"/>
+        </w:numPr>
+        <w:spacing w:after="0"/>
+        <w:rPr>
+          <w:rFonts w:eastAsiaTheme="minorEastAsia"/>
+        </w:rPr>
+      </w:pPr>
+      <w:r>
+        <w:rPr>
+          <w:rFonts w:eastAsiaTheme="minorEastAsia"/>
+        </w:rPr>
+        <w:t>Resources are wasted in oversized studies.</w:t>
+      </w:r>
+    </w:p>
+    <w:p>
+      <w:pPr>
+        <w:spacing w:after="0"/>
+        <w:rPr>
+          <w:rFonts w:eastAsiaTheme="minorEastAsia"/>
+        </w:rPr>
+      </w:pPr>
+    </w:p>
+    <w:p>
+      <w:pPr>
+        <w:spacing w:after="0"/>
+        <w:rPr>
+          <w:rFonts w:eastAsiaTheme="minorEastAsia"/>
+        </w:rPr>
+      </w:pPr>
+      <w:r>
+        <w:rPr>
+          <w:rFonts w:eastAsiaTheme="minorEastAsia"/>
+        </w:rPr>
+        <w:t>Sample Size Calculations for Caparisons of Means and Proportions</w:t>
+      </w:r>
+    </w:p>
+    <w:p>
+      <w:pPr>
+        <w:pStyle w:val="ListParagraph"/>
+        <w:numPr>
+          <w:ilvl w:val="0"/>
+          <w:numId w:val="142"/>
+        </w:numPr>
+        <w:spacing w:after="0"/>
+        <w:rPr>
+          <w:rFonts w:eastAsiaTheme="minorEastAsia"/>
+        </w:rPr>
+      </w:pPr>
+      <w:r>
+        <w:rPr>
+          <w:rFonts w:eastAsiaTheme="minorEastAsia"/>
+        </w:rPr>
+        <w:t>Sample size determination for tests comparing two means</w:t>
+      </w:r>
+    </w:p>
+    <w:p>
+      <w:pPr>
+        <w:pStyle w:val="ListParagraph"/>
+        <w:numPr>
+          <w:ilvl w:val="1"/>
+          <w:numId w:val="142"/>
+        </w:numPr>
+        <w:spacing w:after="0"/>
+        <w:rPr>
+          <w:rFonts w:eastAsiaTheme="minorEastAsia"/>
+        </w:rPr>
+      </w:pPr>
+      <w:r>
+        <w:rPr>
+          <w:rFonts w:eastAsiaTheme="minorEastAsia"/>
+        </w:rPr>
+        <w:t>H</w:t>
+      </w:r>
+      <w:r>
+        <w:rPr>
+          <w:rFonts w:eastAsiaTheme="minorEastAsia"/>
+          <w:vertAlign w:val="subscript"/>
+        </w:rPr>
+        <w:t>0</w:t>
+      </w:r>
+      <w:r>
+        <w:rPr>
+          <w:rFonts w:eastAsiaTheme="minorEastAsia"/>
+        </w:rPr>
+        <w:t xml:space="preserve">: </w:t>
+      </w:r>
+      <w:r>
+        <w:rPr>
+          <w:rFonts w:ascii="Times New Roman" w:eastAsiaTheme="minorEastAsia" w:hAnsi="Times New Roman" w:cs="Times New Roman"/>
+        </w:rPr>
+        <w:t>μ</w:t>
+      </w:r>
+      <w:r>
+        <w:rPr>
+          <w:rFonts w:ascii="Times New Roman" w:eastAsiaTheme="minorEastAsia" w:hAnsi="Times New Roman" w:cs="Times New Roman"/>
+          <w:vertAlign w:val="subscript"/>
+        </w:rPr>
+        <w:t>1</w:t>
+      </w:r>
+      <w:r>
+        <w:rPr>
+          <w:rFonts w:ascii="Times New Roman" w:eastAsiaTheme="minorEastAsia" w:hAnsi="Times New Roman" w:cs="Times New Roman"/>
+        </w:rPr>
+        <w:t xml:space="preserve"> – μ</w:t>
+      </w:r>
+      <w:r>
+        <w:rPr>
+          <w:rFonts w:ascii="Times New Roman" w:eastAsiaTheme="minorEastAsia" w:hAnsi="Times New Roman" w:cs="Times New Roman"/>
+          <w:vertAlign w:val="subscript"/>
+        </w:rPr>
+        <w:t>2</w:t>
+      </w:r>
+      <w:r>
+        <w:rPr>
+          <w:rFonts w:ascii="Times New Roman" w:eastAsiaTheme="minorEastAsia" w:hAnsi="Times New Roman" w:cs="Times New Roman"/>
+        </w:rPr>
+        <w:t xml:space="preserve"> = 0</w:t>
+      </w:r>
+    </w:p>
+    <w:p>
+      <w:pPr>
+        <w:pStyle w:val="ListParagraph"/>
+        <w:numPr>
+          <w:ilvl w:val="1"/>
+          <w:numId w:val="142"/>
+        </w:numPr>
+        <w:spacing w:after="0"/>
+        <w:rPr>
+          <w:rFonts w:eastAsiaTheme="minorEastAsia"/>
+        </w:rPr>
+      </w:pPr>
+      <w:r>
+        <w:rPr>
+          <w:rFonts w:eastAsiaTheme="minorEastAsia"/>
+        </w:rPr>
+        <w:t>Normally distributed populations</w:t>
+      </w:r>
+    </w:p>
+    <w:p>
+      <w:pPr>
+        <w:pStyle w:val="ListParagraph"/>
+        <w:numPr>
+          <w:ilvl w:val="1"/>
+          <w:numId w:val="142"/>
+        </w:numPr>
+        <w:spacing w:after="0"/>
+        <w:rPr>
+          <w:rFonts w:eastAsiaTheme="minorEastAsia"/>
+        </w:rPr>
+      </w:pPr>
+      <w:r>
+        <w:rPr>
+          <w:rFonts w:eastAsiaTheme="minorEastAsia"/>
+        </w:rPr>
+        <w:t xml:space="preserve">Common variance </w:t>
+      </w:r>
+      <w:r>
+        <w:rPr>
+          <w:rFonts w:ascii="Times New Roman" w:eastAsiaTheme="minorEastAsia" w:hAnsi="Times New Roman" w:cs="Times New Roman"/>
+        </w:rPr>
+        <w:t>σ</w:t>
+      </w:r>
+      <w:r>
+        <w:rPr>
+          <w:rFonts w:eastAsiaTheme="minorEastAsia"/>
+          <w:vertAlign w:val="superscript"/>
+        </w:rPr>
+        <w:t>2</w:t>
+      </w:r>
+    </w:p>
+    <w:p>
+      <w:pPr>
+        <w:pStyle w:val="ListParagraph"/>
+        <w:numPr>
+          <w:ilvl w:val="1"/>
+          <w:numId w:val="142"/>
+        </w:numPr>
+        <w:spacing w:after="0"/>
+        <w:rPr>
+          <w:rFonts w:eastAsiaTheme="minorEastAsia"/>
+        </w:rPr>
+      </w:pPr>
+      <w:r>
+        <w:rPr>
+          <w:rFonts w:eastAsiaTheme="minorEastAsia"/>
+        </w:rPr>
+        <w:t>See Eq. 27.1 on p. 884</w:t>
+      </w:r>
+    </w:p>
+    <w:p>
+      <w:pPr>
+        <w:pStyle w:val="ListParagraph"/>
+        <w:numPr>
+          <w:ilvl w:val="1"/>
+          <w:numId w:val="142"/>
+        </w:numPr>
+        <w:spacing w:after="0"/>
+        <w:rPr>
+          <w:rFonts w:eastAsiaTheme="minorEastAsia"/>
+        </w:rPr>
+      </w:pPr>
+      <w:r>
+        <w:rPr>
+          <w:rFonts w:ascii="Times New Roman" w:eastAsiaTheme="minorEastAsia" w:hAnsi="Times New Roman" w:cs="Times New Roman"/>
+        </w:rPr>
+        <w:t>α</w:t>
+      </w:r>
+      <w:r>
+        <w:rPr>
+          <w:rFonts w:eastAsiaTheme="minorEastAsia"/>
+        </w:rPr>
+        <w:t xml:space="preserve"> is significance level</w:t>
+      </w:r>
+    </w:p>
+    <w:p>
+      <w:pPr>
+        <w:pStyle w:val="ListParagraph"/>
+        <w:numPr>
+          <w:ilvl w:val="1"/>
+          <w:numId w:val="142"/>
+        </w:numPr>
+        <w:spacing w:after="0"/>
+        <w:rPr>
+          <w:rFonts w:eastAsiaTheme="minorEastAsia"/>
+        </w:rPr>
+      </w:pPr>
+      <w:r>
+        <w:rPr>
+          <w:rFonts w:eastAsiaTheme="minorEastAsia"/>
+        </w:rPr>
+        <w:t xml:space="preserve">(1 – </w:t>
+      </w:r>
+      <w:r>
+        <w:rPr>
+          <w:rFonts w:ascii="Times New Roman" w:eastAsiaTheme="minorEastAsia" w:hAnsi="Times New Roman" w:cs="Times New Roman"/>
+        </w:rPr>
+        <w:t>β</w:t>
+      </w:r>
+      <w:r>
+        <w:rPr>
+          <w:rFonts w:eastAsiaTheme="minorEastAsia"/>
+        </w:rPr>
+        <w:t>) is power</w:t>
+      </w:r>
+    </w:p>
+    <w:p>
+      <w:pPr>
+        <w:pStyle w:val="ListParagraph"/>
+        <w:numPr>
+          <w:ilvl w:val="1"/>
+          <w:numId w:val="142"/>
+        </w:numPr>
+        <w:spacing w:after="0"/>
+        <w:rPr>
+          <w:rFonts w:eastAsiaTheme="minorEastAsia"/>
+        </w:rPr>
+      </w:pPr>
+      <w:r>
+        <w:rPr>
+          <w:rFonts w:ascii="Times New Roman" w:eastAsiaTheme="minorEastAsia" w:hAnsi="Times New Roman" w:cs="Times New Roman"/>
+        </w:rPr>
+        <w:t xml:space="preserve">Δ </w:t>
+      </w:r>
+      <w:r>
+        <w:rPr>
+          <w:rFonts w:eastAsiaTheme="minorEastAsia" w:cs="Times New Roman"/>
+        </w:rPr>
+        <w:t>is size of difference to be detected</w:t>
+      </w:r>
+    </w:p>
+    <w:p>
+      <w:pPr>
+        <w:pStyle w:val="ListParagraph"/>
+        <w:numPr>
+          <w:ilvl w:val="1"/>
+          <w:numId w:val="142"/>
+        </w:numPr>
+        <w:spacing w:after="0"/>
+        <w:rPr>
+          <w:rFonts w:eastAsiaTheme="minorEastAsia"/>
+        </w:rPr>
+      </w:pPr>
+      <w:r>
+        <w:rPr>
+          <w:rFonts w:eastAsiaTheme="minorEastAsia" w:cs="Times New Roman"/>
+        </w:rPr>
+        <w:t>Researcher must decide</w:t>
+      </w:r>
+      <w:r>
+        <w:rPr>
+          <w:rFonts w:eastAsiaTheme="minorEastAsia" w:cs="Times New Roman"/>
+        </w:rPr>
+        <w:t xml:space="preserve"> smallest absolute population mean difference that is practically significant, not statistically significant.</w:t>
+      </w:r>
+    </w:p>
+    <w:p>
+      <w:pPr>
+        <w:pStyle w:val="ListParagraph"/>
+        <w:numPr>
+          <w:ilvl w:val="0"/>
+          <w:numId w:val="142"/>
+        </w:numPr>
+        <w:spacing w:after="0"/>
+        <w:rPr>
+          <w:rFonts w:eastAsiaTheme="minorEastAsia"/>
+        </w:rPr>
+      </w:pPr>
+      <w:r>
+        <w:rPr>
+          <w:rFonts w:eastAsiaTheme="minorEastAsia" w:cs="Times New Roman"/>
+        </w:rPr>
+        <w:t>Sample size determination for tests comparing tow proportions</w:t>
+      </w:r>
+    </w:p>
+    <w:p>
+      <w:pPr>
+        <w:pStyle w:val="ListParagraph"/>
+        <w:numPr>
+          <w:ilvl w:val="1"/>
+          <w:numId w:val="142"/>
+        </w:numPr>
+        <w:spacing w:after="0"/>
+        <w:rPr>
+          <w:rFonts w:eastAsiaTheme="minorEastAsia"/>
+        </w:rPr>
+      </w:pPr>
+      <w:r>
+        <w:rPr>
+          <w:rFonts w:eastAsiaTheme="minorEastAsia"/>
+        </w:rPr>
+        <w:t>H</w:t>
+      </w:r>
+      <w:r>
+        <w:rPr>
+          <w:rFonts w:eastAsiaTheme="minorEastAsia"/>
+          <w:vertAlign w:val="subscript"/>
+        </w:rPr>
+        <w:t>0</w:t>
+      </w:r>
+      <w:r>
+        <w:rPr>
+          <w:rFonts w:eastAsiaTheme="minorEastAsia"/>
+        </w:rPr>
+        <w:t xml:space="preserve">: </w:t>
+      </w:r>
+      <w:r>
+        <w:rPr>
+          <w:rFonts w:ascii="Times New Roman" w:eastAsiaTheme="minorEastAsia" w:hAnsi="Times New Roman" w:cs="Times New Roman"/>
+        </w:rPr>
+        <w:t>π</w:t>
+      </w:r>
+      <w:r>
+        <w:rPr>
+          <w:rFonts w:ascii="Times New Roman" w:eastAsiaTheme="minorEastAsia" w:hAnsi="Times New Roman" w:cs="Times New Roman"/>
+          <w:vertAlign w:val="subscript"/>
+        </w:rPr>
+        <w:t>1</w:t>
+      </w:r>
+      <w:r>
+        <w:rPr>
+          <w:rFonts w:ascii="Times New Roman" w:eastAsiaTheme="minorEastAsia" w:hAnsi="Times New Roman" w:cs="Times New Roman"/>
+        </w:rPr>
+        <w:t xml:space="preserve"> - π</w:t>
+      </w:r>
+      <w:r>
+        <w:rPr>
+          <w:rFonts w:ascii="Times New Roman" w:eastAsiaTheme="minorEastAsia" w:hAnsi="Times New Roman" w:cs="Times New Roman"/>
+          <w:vertAlign w:val="subscript"/>
+        </w:rPr>
+        <w:t xml:space="preserve">2 </w:t>
+      </w:r>
+      <w:r>
+        <w:rPr>
+          <w:rFonts w:ascii="Times New Roman" w:eastAsiaTheme="minorEastAsia" w:hAnsi="Times New Roman" w:cs="Times New Roman"/>
+        </w:rPr>
+        <w:t>= 0</w:t>
+      </w:r>
+    </w:p>
+    <w:p>
+      <w:pPr>
+        <w:pStyle w:val="ListParagraph"/>
+        <w:numPr>
+          <w:ilvl w:val="1"/>
+          <w:numId w:val="142"/>
+        </w:numPr>
+        <w:spacing w:after="0"/>
+        <w:rPr>
+          <w:rFonts w:eastAsiaTheme="minorEastAsia"/>
+        </w:rPr>
+      </w:pPr>
+      <w:r>
+        <w:rPr>
+          <w:rFonts w:eastAsiaTheme="minorEastAsia"/>
+        </w:rPr>
+        <w:t xml:space="preserve">Normal approximation to the binomial distribution </w:t>
+      </w:r>
+      <w:r>
+        <w:rPr>
+          <w:rFonts w:eastAsiaTheme="minorEastAsia"/>
+        </w:rPr>
+        <w:sym w:font="Wingdings" w:char="F0E0"/>
+      </w:r>
+      <w:r>
+        <w:rPr>
+          <w:rFonts w:eastAsiaTheme="minorEastAsia"/>
+        </w:rPr>
+        <w:t xml:space="preserve"> large n</w:t>
+      </w:r>
+    </w:p>
+    <w:p>
+      <w:pPr>
+        <w:pStyle w:val="ListParagraph"/>
+        <w:numPr>
+          <w:ilvl w:val="1"/>
+          <w:numId w:val="142"/>
+        </w:numPr>
+        <w:spacing w:after="0"/>
+        <w:rPr>
+          <w:rFonts w:eastAsiaTheme="minorEastAsia"/>
+        </w:rPr>
+      </w:pPr>
+      <w:r>
+        <w:rPr>
+          <w:rFonts w:eastAsiaTheme="minorEastAsia"/>
+        </w:rPr>
+        <w:t>n collected from two Bernoulli (point binomial) populations</w:t>
+      </w:r>
+    </w:p>
+    <w:p>
+      <w:pPr>
+        <w:pStyle w:val="ListParagraph"/>
+        <w:numPr>
+          <w:ilvl w:val="1"/>
+          <w:numId w:val="142"/>
+        </w:numPr>
+        <w:spacing w:after="0"/>
+        <w:rPr>
+          <w:rFonts w:eastAsiaTheme="minorEastAsia"/>
+        </w:rPr>
+      </w:pPr>
+      <w:r>
+        <w:rPr>
+          <w:rFonts w:eastAsiaTheme="minorEastAsia"/>
+        </w:rPr>
+        <w:t>See Eq. 27.2 on p. 885</w:t>
+      </w:r>
+    </w:p>
+    <w:p>
+      <w:pPr>
+        <w:pStyle w:val="ListParagraph"/>
+        <w:numPr>
+          <w:ilvl w:val="1"/>
+          <w:numId w:val="142"/>
+        </w:numPr>
+        <w:spacing w:after="0"/>
+        <w:rPr>
+          <w:rFonts w:eastAsiaTheme="minorEastAsia"/>
+        </w:rPr>
+      </w:pPr>
+      <w:r>
+        <w:rPr>
+          <w:rFonts w:eastAsiaTheme="minorEastAsia"/>
+        </w:rPr>
+        <w:t>Researcher must decide smallest absolute difference in population proportions that is practically significant, not statistically significant.</w:t>
+      </w:r>
+    </w:p>
+    <w:p>
+      <w:pPr>
+        <w:pStyle w:val="ListParagraph"/>
+        <w:numPr>
+          <w:ilvl w:val="0"/>
+          <w:numId w:val="142"/>
+        </w:numPr>
+        <w:spacing w:after="0"/>
+        <w:rPr>
+          <w:rFonts w:eastAsiaTheme="minorEastAsia"/>
+        </w:rPr>
+      </w:pPr>
+      <w:r>
+        <w:rPr>
+          <w:rFonts w:eastAsiaTheme="minorEastAsia"/>
+        </w:rPr>
+        <w:t>Relationship among the equation variables</w:t>
+      </w:r>
+    </w:p>
+    <w:p>
+      <w:pPr>
+        <w:pStyle w:val="ListParagraph"/>
+        <w:numPr>
+          <w:ilvl w:val="1"/>
+          <w:numId w:val="142"/>
+        </w:numPr>
+        <w:spacing w:after="0"/>
+        <w:rPr>
+          <w:rFonts w:eastAsiaTheme="minorEastAsia"/>
+        </w:rPr>
+      </w:pPr>
+      <w:r>
+        <w:rPr>
+          <w:rFonts w:ascii="Times New Roman" w:eastAsiaTheme="minorEastAsia" w:hAnsi="Times New Roman" w:cs="Times New Roman"/>
+        </w:rPr>
+        <w:t>α</w:t>
+      </w:r>
+      <w:r>
+        <w:rPr>
+          <w:rFonts w:eastAsiaTheme="minorEastAsia"/>
+        </w:rPr>
+        <w:t xml:space="preserve"> is </w:t>
+      </w:r>
+      <w:r>
+        <w:rPr>
+          <w:rFonts w:eastAsiaTheme="minorEastAsia"/>
+        </w:rPr>
+        <w:t>the Type I error rate</w:t>
+      </w:r>
+    </w:p>
+    <w:p>
+      <w:pPr>
+        <w:pStyle w:val="ListParagraph"/>
+        <w:numPr>
+          <w:ilvl w:val="1"/>
+          <w:numId w:val="142"/>
+        </w:numPr>
+        <w:spacing w:after="0"/>
+        <w:rPr>
+          <w:rFonts w:eastAsiaTheme="minorEastAsia"/>
+        </w:rPr>
+      </w:pPr>
+      <w:r>
+        <w:rPr>
+          <w:rFonts w:eastAsiaTheme="minorEastAsia"/>
+        </w:rPr>
+        <w:t xml:space="preserve">(1 – </w:t>
+      </w:r>
+      <w:r>
+        <w:rPr>
+          <w:rFonts w:ascii="Times New Roman" w:eastAsiaTheme="minorEastAsia" w:hAnsi="Times New Roman" w:cs="Times New Roman"/>
+        </w:rPr>
+        <w:t>β</w:t>
+      </w:r>
+      <w:r>
+        <w:rPr>
+          <w:rFonts w:eastAsiaTheme="minorEastAsia"/>
+        </w:rPr>
+        <w:t xml:space="preserve">) is </w:t>
+      </w:r>
+      <w:r>
+        <w:rPr>
+          <w:rFonts w:eastAsiaTheme="minorEastAsia"/>
+        </w:rPr>
+        <w:t>Type II error rate</w:t>
+      </w:r>
+    </w:p>
+    <w:p>
+      <w:pPr>
+        <w:pStyle w:val="ListParagraph"/>
+        <w:numPr>
+          <w:ilvl w:val="1"/>
+          <w:numId w:val="142"/>
+        </w:numPr>
+        <w:spacing w:after="0"/>
+        <w:rPr>
+          <w:rFonts w:eastAsiaTheme="minorEastAsia"/>
+        </w:rPr>
+      </w:pPr>
+      <w:r>
+        <w:rPr>
+          <w:rFonts w:ascii="Times New Roman" w:eastAsiaTheme="minorEastAsia" w:hAnsi="Times New Roman" w:cs="Times New Roman"/>
+        </w:rPr>
+        <w:t xml:space="preserve">Δ </w:t>
+      </w:r>
+      <w:r>
+        <w:rPr>
+          <w:rFonts w:eastAsiaTheme="minorEastAsia" w:cs="Times New Roman"/>
+        </w:rPr>
+        <w:t xml:space="preserve">is </w:t>
+      </w:r>
+      <w:r>
+        <w:rPr>
+          <w:rFonts w:eastAsiaTheme="minorEastAsia" w:cs="Times New Roman"/>
+        </w:rPr>
+        <w:t>minimum effect size that is of scientific significance</w:t>
+      </w:r>
+    </w:p>
+    <w:p>
+      <w:pPr>
+        <w:pStyle w:val="ListParagraph"/>
+        <w:numPr>
+          <w:ilvl w:val="1"/>
+          <w:numId w:val="142"/>
+        </w:numPr>
+        <w:spacing w:after="0"/>
+        <w:rPr>
+          <w:rFonts w:eastAsiaTheme="minorEastAsia"/>
+        </w:rPr>
+      </w:pPr>
+      <w:r>
+        <w:rPr>
+          <w:rFonts w:ascii="Times New Roman" w:eastAsiaTheme="minorEastAsia" w:hAnsi="Times New Roman" w:cs="Times New Roman"/>
+        </w:rPr>
+        <w:lastRenderedPageBreak/>
+        <w:t>σ</w:t>
+      </w:r>
+      <w:r>
+        <w:rPr>
+          <w:rFonts w:eastAsiaTheme="minorEastAsia"/>
+          <w:vertAlign w:val="superscript"/>
+        </w:rPr>
+        <w:t>2</w:t>
+      </w:r>
+      <w:r>
+        <w:rPr>
+          <w:rFonts w:eastAsiaTheme="minorEastAsia"/>
+        </w:rPr>
+        <w:t xml:space="preserve"> </w:t>
+      </w:r>
+      <w:r>
+        <w:rPr>
+          <w:rFonts w:eastAsiaTheme="minorEastAsia"/>
+        </w:rPr>
+        <w:t xml:space="preserve">is population </w:t>
+      </w:r>
+      <w:r>
+        <w:rPr>
+          <w:rFonts w:eastAsiaTheme="minorEastAsia"/>
+        </w:rPr>
+        <w:t>variance</w:t>
+      </w:r>
+    </w:p>
+    <w:p>
+      <w:pPr>
+        <w:pStyle w:val="ListParagraph"/>
+        <w:numPr>
+          <w:ilvl w:val="1"/>
+          <w:numId w:val="142"/>
+        </w:numPr>
+        <w:spacing w:after="0"/>
+        <w:rPr>
+          <w:rFonts w:eastAsiaTheme="minorEastAsia"/>
+        </w:rPr>
+      </w:pPr>
+      <w:r>
+        <w:rPr>
+          <w:rFonts w:ascii="Times New Roman" w:eastAsiaTheme="minorEastAsia" w:hAnsi="Times New Roman" w:cs="Times New Roman"/>
+        </w:rPr>
+        <w:t>α</w:t>
+      </w:r>
+      <w:r>
+        <w:rPr>
+          <w:rFonts w:eastAsiaTheme="minorEastAsia"/>
+        </w:rPr>
+        <w:t xml:space="preserve"> and </w:t>
+      </w:r>
+      <w:r>
+        <w:rPr>
+          <w:rFonts w:ascii="Times New Roman" w:eastAsiaTheme="minorEastAsia" w:hAnsi="Times New Roman" w:cs="Times New Roman"/>
+        </w:rPr>
+        <w:t>β</w:t>
+      </w:r>
+      <w:r>
+        <w:rPr>
+          <w:rFonts w:eastAsiaTheme="minorEastAsia"/>
+        </w:rPr>
+        <w:t xml:space="preserve"> are inversely related</w:t>
+      </w:r>
+    </w:p>
+    <w:p>
+      <w:pPr>
+        <w:pStyle w:val="ListParagraph"/>
+        <w:numPr>
+          <w:ilvl w:val="1"/>
+          <w:numId w:val="142"/>
+        </w:numPr>
+        <w:spacing w:after="0"/>
+        <w:rPr>
+          <w:rFonts w:eastAsiaTheme="minorEastAsia"/>
+        </w:rPr>
+      </w:pPr>
+      <w:r>
+        <w:rPr>
+          <w:rFonts w:eastAsiaTheme="minorEastAsia"/>
+        </w:rPr>
+        <w:t xml:space="preserve">Increasing n generally decreases </w:t>
+      </w:r>
+      <w:r>
+        <w:rPr>
+          <w:rFonts w:ascii="Times New Roman" w:eastAsiaTheme="minorEastAsia" w:hAnsi="Times New Roman" w:cs="Times New Roman"/>
+        </w:rPr>
+        <w:t>β</w:t>
+      </w:r>
+      <w:r>
+        <w:rPr>
+          <w:rFonts w:eastAsiaTheme="minorEastAsia"/>
+        </w:rPr>
+        <w:t xml:space="preserve"> for any given </w:t>
+      </w:r>
+      <w:r>
+        <w:rPr>
+          <w:rFonts w:ascii="Times New Roman" w:eastAsiaTheme="minorEastAsia" w:hAnsi="Times New Roman" w:cs="Times New Roman"/>
+        </w:rPr>
+        <w:t>α</w:t>
+      </w:r>
+    </w:p>
+    <w:p>
+      <w:pPr>
+        <w:pStyle w:val="ListParagraph"/>
+        <w:numPr>
+          <w:ilvl w:val="1"/>
+          <w:numId w:val="142"/>
+        </w:numPr>
+        <w:spacing w:after="0"/>
+        <w:rPr>
+          <w:rFonts w:eastAsiaTheme="minorEastAsia"/>
+        </w:rPr>
+      </w:pPr>
+      <w:r>
+        <w:rPr>
+          <w:rFonts w:eastAsiaTheme="minorEastAsia"/>
+        </w:rPr>
+        <w:t xml:space="preserve">For fixed </w:t>
+      </w:r>
+      <w:r>
+        <w:rPr>
+          <w:rFonts w:ascii="Times New Roman" w:eastAsiaTheme="minorEastAsia" w:hAnsi="Times New Roman" w:cs="Times New Roman"/>
+        </w:rPr>
+        <w:t>α</w:t>
+      </w:r>
+      <w:r>
+        <w:rPr>
+          <w:rFonts w:eastAsiaTheme="minorEastAsia"/>
+        </w:rPr>
+        <w:t xml:space="preserve"> and </w:t>
+      </w:r>
+      <w:r>
+        <w:rPr>
+          <w:rFonts w:ascii="Times New Roman" w:eastAsiaTheme="minorEastAsia" w:hAnsi="Times New Roman" w:cs="Times New Roman"/>
+        </w:rPr>
+        <w:t>β</w:t>
+      </w:r>
+      <w:r>
+        <w:rPr>
+          <w:rFonts w:eastAsiaTheme="minorEastAsia"/>
+        </w:rPr>
+        <w:t xml:space="preserve">, the larger </w:t>
+      </w:r>
+      <w:r>
+        <w:rPr>
+          <w:rFonts w:ascii="Times New Roman" w:eastAsiaTheme="minorEastAsia" w:hAnsi="Times New Roman" w:cs="Times New Roman"/>
+        </w:rPr>
+        <w:t>Δ</w:t>
+      </w:r>
+      <w:r>
+        <w:rPr>
+          <w:rFonts w:eastAsiaTheme="minorEastAsia"/>
+        </w:rPr>
+        <w:t xml:space="preserve"> the smaller the sample size needed</w:t>
+      </w:r>
+    </w:p>
+    <w:p>
+      <w:pPr>
+        <w:pStyle w:val="ListParagraph"/>
+        <w:numPr>
+          <w:ilvl w:val="1"/>
+          <w:numId w:val="142"/>
+        </w:numPr>
+        <w:spacing w:after="0"/>
+        <w:rPr>
+          <w:rFonts w:eastAsiaTheme="minorEastAsia"/>
+        </w:rPr>
+      </w:pPr>
+      <w:r>
+        <w:rPr>
+          <w:rFonts w:eastAsiaTheme="minorEastAsia"/>
+        </w:rPr>
+        <w:t>Generally want sample sizes with high power</w:t>
+      </w:r>
+    </w:p>
+    <w:p>
+      <w:pPr>
+        <w:spacing w:after="0"/>
+        <w:rPr>
+          <w:rFonts w:eastAsiaTheme="minorEastAsia"/>
+        </w:rPr>
+      </w:pPr>
+    </w:p>
+    <w:p>
+      <w:pPr>
+        <w:spacing w:after="0"/>
+        <w:rPr>
+          <w:rFonts w:eastAsiaTheme="minorEastAsia"/>
+        </w:rPr>
+      </w:pPr>
+      <w:r>
+        <w:rPr>
+          <w:rFonts w:eastAsiaTheme="minorEastAsia"/>
+        </w:rPr>
+        <w:t>Sample Size Planning for Linear Regression</w:t>
+      </w:r>
+    </w:p>
+    <w:p>
+      <w:pPr>
+        <w:pStyle w:val="ListParagraph"/>
+        <w:numPr>
+          <w:ilvl w:val="0"/>
+          <w:numId w:val="143"/>
+        </w:numPr>
+        <w:spacing w:after="0"/>
+        <w:rPr>
+          <w:rFonts w:eastAsiaTheme="minorEastAsia"/>
+        </w:rPr>
+      </w:pPr>
+      <w:r>
+        <w:rPr>
+          <w:rFonts w:eastAsiaTheme="minorEastAsia"/>
+        </w:rPr>
+        <w:t>Sample size determination for simple linear regression with a binary predictor</w:t>
+      </w:r>
+    </w:p>
+    <w:p>
+      <w:pPr>
+        <w:pStyle w:val="ListParagraph"/>
+        <w:numPr>
+          <w:ilvl w:val="1"/>
+          <w:numId w:val="143"/>
+        </w:numPr>
+        <w:spacing w:after="0"/>
+        <w:rPr>
+          <w:rFonts w:eastAsiaTheme="minorEastAsia"/>
+        </w:rPr>
+      </w:pPr>
+      <w:r>
+        <w:rPr>
+          <w:rFonts w:eastAsiaTheme="minorEastAsia"/>
+        </w:rPr>
+        <w:t>Use Eq. 27.1 on p. 884</w:t>
+      </w:r>
+    </w:p>
+    <w:p>
+      <w:pPr>
+        <w:pStyle w:val="ListParagraph"/>
+        <w:numPr>
+          <w:ilvl w:val="1"/>
+          <w:numId w:val="143"/>
+        </w:numPr>
+        <w:spacing w:after="0"/>
+        <w:rPr>
+          <w:rFonts w:eastAsiaTheme="minorEastAsia"/>
+        </w:rPr>
+      </w:pPr>
+      <w:r>
+        <w:rPr>
+          <w:rFonts w:eastAsiaTheme="minorEastAsia"/>
+        </w:rPr>
+        <w:t xml:space="preserve">Replace </w:t>
+      </w:r>
+      <w:r>
+        <w:rPr>
+          <w:rFonts w:ascii="Times New Roman" w:eastAsiaTheme="minorEastAsia" w:hAnsi="Times New Roman" w:cs="Times New Roman"/>
+        </w:rPr>
+        <w:t>Δ</w:t>
+      </w:r>
+      <w:r>
+        <w:rPr>
+          <w:rFonts w:eastAsiaTheme="minorEastAsia"/>
+        </w:rPr>
+        <w:t xml:space="preserve"> with |</w:t>
+      </w:r>
+      <m:oMath>
+        <m:sSubSup>
+          <m:sSubSupPr>
+            <m:ctrlPr>
+              <w:rPr>
+                <w:rFonts w:ascii="Cambria Math" w:eastAsiaTheme="minorEastAsia" w:hAnsi="Cambria Math"/>
+                <w:i/>
+              </w:rPr>
+            </m:ctrlPr>
+          </m:sSubSupPr>
+          <m:e>
+            <m:r>
+              <w:rPr>
+                <w:rFonts w:ascii="Cambria Math" w:eastAsiaTheme="minorEastAsia" w:hAnsi="Cambria Math"/>
+              </w:rPr>
+              <m:t>β</m:t>
+            </m:r>
+          </m:e>
+          <m:sub>
+            <m:r>
+              <w:rPr>
+                <w:rFonts w:ascii="Cambria Math" w:eastAsiaTheme="minorEastAsia" w:hAnsi="Cambria Math"/>
+              </w:rPr>
+              <m:t>1</m:t>
+            </m:r>
+          </m:sub>
+          <m:sup>
+            <m:r>
+              <w:rPr>
+                <w:rFonts w:ascii="Cambria Math" w:eastAsiaTheme="minorEastAsia" w:hAnsi="Cambria Math"/>
+              </w:rPr>
+              <m:t>*</m:t>
+            </m:r>
+          </m:sup>
+        </m:sSubSup>
+      </m:oMath>
+      <w:r>
+        <w:rPr>
+          <w:rFonts w:eastAsiaTheme="minorEastAsia"/>
+        </w:rPr>
+        <w:t xml:space="preserve">| </w:t>
+      </w:r>
+    </w:p>
+    <w:p>
+      <w:pPr>
+        <w:pStyle w:val="ListParagraph"/>
+        <w:numPr>
+          <w:ilvl w:val="0"/>
+          <w:numId w:val="143"/>
+        </w:numPr>
+        <w:spacing w:after="0"/>
+        <w:rPr>
+          <w:rFonts w:eastAsiaTheme="minorEastAsia"/>
+        </w:rPr>
+      </w:pPr>
+      <w:r>
+        <w:rPr>
+          <w:rFonts w:eastAsiaTheme="minorEastAsia"/>
+        </w:rPr>
+        <w:t>Sample size determination for simple linear regression with a continuous predictor</w:t>
+      </w:r>
+    </w:p>
+    <w:p>
+      <w:pPr>
+        <w:pStyle w:val="ListParagraph"/>
+        <w:numPr>
+          <w:ilvl w:val="1"/>
+          <w:numId w:val="143"/>
+        </w:numPr>
+        <w:spacing w:after="0"/>
+        <w:rPr>
+          <w:rFonts w:eastAsiaTheme="minorEastAsia"/>
+        </w:rPr>
+      </w:pPr>
+      <w:r>
+        <w:rPr>
+          <w:rFonts w:eastAsiaTheme="minorEastAsia"/>
+        </w:rPr>
+        <w:t>Use Eq. 27.3 on p. 888</w:t>
+      </w:r>
+    </w:p>
+    <w:p>
+      <w:pPr>
+        <w:pStyle w:val="ListParagraph"/>
+        <w:numPr>
+          <w:ilvl w:val="1"/>
+          <w:numId w:val="143"/>
+        </w:numPr>
+        <w:spacing w:after="0"/>
+        <w:rPr>
+          <w:rFonts w:eastAsiaTheme="minorEastAsia"/>
+        </w:rPr>
+      </w:pPr>
+      <w:r>
+        <w:rPr>
+          <w:rFonts w:eastAsiaTheme="minorEastAsia"/>
+        </w:rPr>
+        <w:t>C(</w:t>
+      </w:r>
+      <w:r>
+        <w:rPr>
+          <w:rFonts w:ascii="Times New Roman" w:eastAsiaTheme="minorEastAsia" w:hAnsi="Times New Roman" w:cs="Times New Roman"/>
+        </w:rPr>
+        <w:t>ρ</w:t>
+      </w:r>
+      <w:r>
+        <w:rPr>
+          <w:rFonts w:eastAsiaTheme="minorEastAsia"/>
+        </w:rPr>
+        <w:t>) s the Fisher’s Z transformation (see Section 6.6.2)</w:t>
+      </w:r>
+    </w:p>
+    <w:p>
+      <w:pPr>
+        <w:pStyle w:val="ListParagraph"/>
+        <w:numPr>
+          <w:ilvl w:val="0"/>
+          <w:numId w:val="143"/>
+        </w:numPr>
+        <w:spacing w:after="0"/>
+        <w:rPr>
+          <w:rFonts w:eastAsiaTheme="minorEastAsia"/>
+        </w:rPr>
+      </w:pPr>
+      <w:r>
+        <w:rPr>
+          <w:rFonts w:eastAsiaTheme="minorEastAsia"/>
+        </w:rPr>
+        <w:t>Sample size determination for multiple liner regression</w:t>
+      </w:r>
+    </w:p>
+    <w:p>
+      <w:pPr>
+        <w:pStyle w:val="ListParagraph"/>
+        <w:numPr>
+          <w:ilvl w:val="1"/>
+          <w:numId w:val="143"/>
+        </w:numPr>
+        <w:spacing w:after="0"/>
+        <w:rPr>
+          <w:rFonts w:eastAsiaTheme="minorEastAsia"/>
+        </w:rPr>
+      </w:pPr>
+      <w:r>
+        <w:rPr>
+          <w:rFonts w:eastAsiaTheme="minorEastAsia"/>
+        </w:rPr>
+        <w:t>Single independent variable is primarily of interest</w:t>
+      </w:r>
+    </w:p>
+    <w:p>
+      <w:pPr>
+        <w:pStyle w:val="ListParagraph"/>
+        <w:numPr>
+          <w:ilvl w:val="1"/>
+          <w:numId w:val="143"/>
+        </w:numPr>
+        <w:spacing w:after="0"/>
+        <w:rPr>
+          <w:rFonts w:eastAsiaTheme="minorEastAsia"/>
+        </w:rPr>
+      </w:pPr>
+      <w:r>
+        <w:rPr>
+          <w:rFonts w:eastAsiaTheme="minorEastAsia"/>
+        </w:rPr>
+        <w:t>Other independent variables included mainly for control of confounding</w:t>
+      </w:r>
+    </w:p>
+    <w:p>
+      <w:pPr>
+        <w:pStyle w:val="ListParagraph"/>
+        <w:numPr>
+          <w:ilvl w:val="1"/>
+          <w:numId w:val="143"/>
+        </w:numPr>
+        <w:spacing w:after="0"/>
+        <w:rPr>
+          <w:rFonts w:eastAsiaTheme="minorEastAsia"/>
+        </w:rPr>
+      </w:pPr>
+      <w:r>
+        <w:rPr>
+          <w:rFonts w:eastAsiaTheme="minorEastAsia"/>
+        </w:rPr>
+        <w:t>See Eq. 27.4 on p. 888</w:t>
+      </w:r>
+    </w:p>
+    <w:p>
+      <w:pPr>
+        <w:pStyle w:val="ListParagraph"/>
+        <w:numPr>
+          <w:ilvl w:val="1"/>
+          <w:numId w:val="143"/>
+        </w:numPr>
+        <w:spacing w:after="0"/>
+        <w:rPr>
+          <w:rFonts w:eastAsiaTheme="minorEastAsia"/>
+        </w:rPr>
+      </w:pPr>
+      <w:r>
+        <w:rPr>
+          <w:rFonts w:eastAsiaTheme="minorEastAsia"/>
+        </w:rPr>
+        <w:t>Reasonably accurate for normal and non-normal distributed independent variables</w:t>
+      </w:r>
+    </w:p>
+    <w:p>
+      <w:pPr>
+        <w:spacing w:after="0"/>
+        <w:rPr>
+          <w:rFonts w:eastAsiaTheme="minorEastAsia"/>
+        </w:rPr>
+      </w:pPr>
+    </w:p>
+    <w:p>
+      <w:pPr>
+        <w:spacing w:after="0"/>
+        <w:rPr>
+          <w:rFonts w:eastAsiaTheme="minorEastAsia"/>
+        </w:rPr>
+      </w:pPr>
+      <w:r>
+        <w:rPr>
+          <w:rFonts w:eastAsiaTheme="minorEastAsia"/>
+        </w:rPr>
+        <w:t>Sample size planning for logistic regression</w:t>
+      </w:r>
+    </w:p>
+    <w:p>
+      <w:pPr>
+        <w:pStyle w:val="ListParagraph"/>
+        <w:numPr>
+          <w:ilvl w:val="0"/>
+          <w:numId w:val="143"/>
+        </w:numPr>
+        <w:spacing w:after="0"/>
+        <w:rPr>
+          <w:rFonts w:eastAsiaTheme="minorEastAsia"/>
+        </w:rPr>
+      </w:pPr>
+      <w:r>
+        <w:rPr>
+          <w:rFonts w:eastAsiaTheme="minorEastAsia"/>
+        </w:rPr>
+        <w:t>Logistic regression more difficult than linear regression.</w:t>
+      </w:r>
+    </w:p>
+    <w:p>
+      <w:pPr>
+        <w:pStyle w:val="ListParagraph"/>
+        <w:numPr>
+          <w:ilvl w:val="0"/>
+          <w:numId w:val="143"/>
+        </w:numPr>
+        <w:spacing w:after="0"/>
+        <w:rPr>
+          <w:rFonts w:eastAsiaTheme="minorEastAsia"/>
+        </w:rPr>
+      </w:pPr>
+      <w:r>
+        <w:rPr>
+          <w:rFonts w:eastAsiaTheme="minorEastAsia"/>
+        </w:rPr>
+        <w:t>Sample size determination for simple logistic regression with a binary predictor</w:t>
+      </w:r>
+    </w:p>
+    <w:p>
+      <w:pPr>
+        <w:pStyle w:val="ListParagraph"/>
+        <w:numPr>
+          <w:ilvl w:val="1"/>
+          <w:numId w:val="143"/>
+        </w:numPr>
+        <w:spacing w:after="0"/>
+        <w:rPr>
+          <w:rFonts w:eastAsiaTheme="minorEastAsia"/>
+        </w:rPr>
+      </w:pPr>
+      <w:r>
+        <w:rPr>
+          <w:rFonts w:eastAsiaTheme="minorEastAsia"/>
+        </w:rPr>
+        <w:t>Use Eq. 27.2 on p. 885</w:t>
+      </w:r>
+    </w:p>
+    <w:p>
+      <w:pPr>
+        <w:pStyle w:val="ListParagraph"/>
+        <w:numPr>
+          <w:ilvl w:val="0"/>
+          <w:numId w:val="143"/>
+        </w:numPr>
+        <w:spacing w:after="0"/>
+        <w:rPr>
+          <w:rFonts w:eastAsiaTheme="minorEastAsia"/>
+        </w:rPr>
+      </w:pPr>
+      <w:r>
+        <w:rPr>
+          <w:rFonts w:eastAsiaTheme="minorEastAsia"/>
+        </w:rPr>
+        <w:t>Sample size determination for simple logistic regression with a continuous predictor</w:t>
+      </w:r>
+    </w:p>
+    <w:p>
+      <w:pPr>
+        <w:pStyle w:val="ListParagraph"/>
+        <w:numPr>
+          <w:ilvl w:val="1"/>
+          <w:numId w:val="143"/>
+        </w:numPr>
+        <w:spacing w:after="0"/>
+        <w:rPr>
+          <w:rFonts w:eastAsiaTheme="minorEastAsia"/>
+        </w:rPr>
+      </w:pPr>
+      <w:r>
+        <w:rPr>
+          <w:rFonts w:eastAsiaTheme="minorEastAsia"/>
+        </w:rPr>
+        <w:t>Use Eq. 27.5 on p. 891</w:t>
+      </w:r>
+    </w:p>
+    <w:p>
+      <w:pPr>
+        <w:pStyle w:val="ListParagraph"/>
+        <w:numPr>
+          <w:ilvl w:val="1"/>
+          <w:numId w:val="143"/>
+        </w:numPr>
+        <w:spacing w:after="0"/>
+        <w:rPr>
+          <w:rFonts w:eastAsiaTheme="minorEastAsia"/>
+        </w:rPr>
+      </w:pPr>
+      <w:r>
+        <w:rPr>
+          <w:rFonts w:eastAsiaTheme="minorEastAsia"/>
+        </w:rPr>
+        <w:t>Coefficient used measures the effect of one standard deviation change in X because X in in standardized form in the equation.</w:t>
+      </w:r>
+    </w:p>
+    <w:p>
+      <w:pPr>
+        <w:pStyle w:val="ListParagraph"/>
+        <w:numPr>
+          <w:ilvl w:val="0"/>
+          <w:numId w:val="143"/>
+        </w:numPr>
+        <w:spacing w:after="0"/>
+        <w:rPr>
+          <w:rFonts w:eastAsiaTheme="minorEastAsia"/>
+        </w:rPr>
+      </w:pPr>
+      <w:r>
+        <w:rPr>
+          <w:rFonts w:eastAsiaTheme="minorEastAsia"/>
+        </w:rPr>
+        <w:t>Sample size determination for multiple logistic regression</w:t>
+      </w:r>
+    </w:p>
+    <w:p>
+      <w:pPr>
+        <w:pStyle w:val="ListParagraph"/>
+        <w:numPr>
+          <w:ilvl w:val="1"/>
+          <w:numId w:val="143"/>
+        </w:numPr>
+        <w:spacing w:after="0"/>
+        <w:rPr>
+          <w:rFonts w:eastAsiaTheme="minorEastAsia"/>
+        </w:rPr>
+      </w:pPr>
+      <w:r>
+        <w:rPr>
+          <w:rFonts w:eastAsiaTheme="minorEastAsia"/>
+        </w:rPr>
+        <w:t>When one independent variable is primarily of interest and other independent variables are included primarily for control.</w:t>
+      </w:r>
+    </w:p>
+    <w:p>
+      <w:pPr>
+        <w:pStyle w:val="ListParagraph"/>
+        <w:numPr>
+          <w:ilvl w:val="1"/>
+          <w:numId w:val="143"/>
+        </w:numPr>
+        <w:spacing w:after="0"/>
+        <w:rPr>
+          <w:rFonts w:eastAsiaTheme="minorEastAsia"/>
+        </w:rPr>
+      </w:pPr>
+      <w:r>
+        <w:rPr>
+          <w:rFonts w:eastAsiaTheme="minorEastAsia"/>
+        </w:rPr>
+        <w:t>Use Eq. 27.2 or 27.5 as appropriate to calculate n</w:t>
+      </w:r>
+      <w:r>
+        <w:rPr>
+          <w:rFonts w:eastAsiaTheme="minorEastAsia"/>
+          <w:vertAlign w:val="subscript"/>
+        </w:rPr>
+        <w:t>s</w:t>
+      </w:r>
+      <w:r>
+        <w:rPr>
+          <w:rFonts w:eastAsiaTheme="minorEastAsia"/>
+        </w:rPr>
+        <w:t xml:space="preserve"> then apply Eq. 27.4</w:t>
+      </w:r>
+    </w:p>
+    <w:p>
+      <w:pPr>
+        <w:spacing w:after="0"/>
+        <w:rPr>
+          <w:rFonts w:eastAsiaTheme="minorEastAsia"/>
+        </w:rPr>
+      </w:pPr>
+    </w:p>
+    <w:p>
+      <w:pPr>
+        <w:spacing w:after="0"/>
+        <w:rPr>
+          <w:rFonts w:eastAsiaTheme="minorEastAsia"/>
+        </w:rPr>
+      </w:pPr>
+      <w:r>
+        <w:rPr>
+          <w:rFonts w:eastAsiaTheme="minorEastAsia"/>
+        </w:rPr>
+        <w:t>A General Approach for Power and Sample Size Determination for Linear Models</w:t>
+      </w:r>
+    </w:p>
+    <w:p>
+      <w:pPr>
+        <w:pStyle w:val="ListParagraph"/>
+        <w:numPr>
+          <w:ilvl w:val="0"/>
+          <w:numId w:val="144"/>
+        </w:numPr>
+        <w:spacing w:after="0"/>
+        <w:rPr>
+          <w:rFonts w:eastAsiaTheme="minorEastAsia"/>
+        </w:rPr>
+      </w:pPr>
+      <w:r>
+        <w:rPr>
+          <w:rFonts w:eastAsiaTheme="minorEastAsia"/>
+        </w:rPr>
+        <w:t>Previously described approaches NOT based on the standard theory for power and sample size calculations for regression models.</w:t>
+      </w:r>
+    </w:p>
+    <w:p>
+      <w:pPr>
+        <w:pStyle w:val="ListParagraph"/>
+        <w:numPr>
+          <w:ilvl w:val="0"/>
+          <w:numId w:val="144"/>
+        </w:numPr>
+        <w:spacing w:after="0"/>
+        <w:rPr>
+          <w:rFonts w:eastAsiaTheme="minorEastAsia"/>
+        </w:rPr>
+      </w:pPr>
+      <w:r>
+        <w:rPr>
+          <w:rFonts w:eastAsiaTheme="minorEastAsia"/>
+        </w:rPr>
+        <w:t>Standard theory generalizes to a variety of experimental designs and models.</w:t>
+      </w:r>
+    </w:p>
+    <w:p>
+      <w:pPr>
+        <w:pStyle w:val="ListParagraph"/>
+        <w:numPr>
+          <w:ilvl w:val="0"/>
+          <w:numId w:val="144"/>
+        </w:numPr>
+        <w:spacing w:after="0"/>
+        <w:rPr>
+          <w:rFonts w:eastAsiaTheme="minorEastAsia"/>
+        </w:rPr>
+      </w:pPr>
+      <w:r>
+        <w:rPr>
+          <w:rFonts w:eastAsiaTheme="minorEastAsia"/>
+        </w:rPr>
+        <w:t>Use specialized software.</w:t>
+      </w:r>
+    </w:p>
+    <w:p>
+      <w:pPr>
+        <w:pStyle w:val="ListParagraph"/>
+        <w:numPr>
+          <w:ilvl w:val="0"/>
+          <w:numId w:val="144"/>
+        </w:numPr>
+        <w:spacing w:after="0"/>
+        <w:rPr>
+          <w:rFonts w:eastAsiaTheme="minorEastAsia"/>
+        </w:rPr>
+      </w:pPr>
+      <w:r>
+        <w:rPr>
+          <w:rFonts w:eastAsiaTheme="minorEastAsia"/>
+        </w:rPr>
+        <w:t>Power and sample size determination for multiple linear regression</w:t>
+      </w:r>
+    </w:p>
+    <w:p>
+      <w:pPr>
+        <w:pStyle w:val="ListParagraph"/>
+        <w:numPr>
+          <w:ilvl w:val="1"/>
+          <w:numId w:val="144"/>
+        </w:numPr>
+        <w:spacing w:after="0"/>
+        <w:rPr>
+          <w:rFonts w:eastAsiaTheme="minorEastAsia"/>
+        </w:rPr>
+      </w:pPr>
+      <w:r>
+        <w:rPr>
+          <w:rFonts w:eastAsiaTheme="minorEastAsia"/>
+        </w:rPr>
+        <w:t>Determine the critical values of F</w:t>
+      </w:r>
+      <w:r>
+        <w:rPr>
+          <w:rFonts w:eastAsiaTheme="minorEastAsia"/>
+          <w:vertAlign w:val="subscript"/>
+        </w:rPr>
+        <w:t>s,n-q-s-1,1-</w:t>
+      </w:r>
+      <w:r>
+        <w:rPr>
+          <w:rFonts w:ascii="Times New Roman" w:eastAsiaTheme="minorEastAsia" w:hAnsi="Times New Roman" w:cs="Times New Roman"/>
+          <w:vertAlign w:val="subscript"/>
+        </w:rPr>
+        <w:t>α</w:t>
+      </w:r>
+    </w:p>
+    <w:p>
+      <w:pPr>
+        <w:pStyle w:val="ListParagraph"/>
+        <w:numPr>
+          <w:ilvl w:val="1"/>
+          <w:numId w:val="144"/>
+        </w:numPr>
+        <w:spacing w:after="0"/>
+        <w:rPr>
+          <w:rFonts w:eastAsiaTheme="minorEastAsia"/>
+        </w:rPr>
+      </w:pPr>
+      <w:r>
+        <w:rPr>
+          <w:rFonts w:eastAsiaTheme="minorEastAsia"/>
+        </w:rPr>
+        <w:lastRenderedPageBreak/>
+        <w:t>Estimate the population squared multiple correlation</w:t>
+      </w:r>
+    </w:p>
+    <w:p>
+      <w:pPr>
+        <w:pStyle w:val="ListParagraph"/>
+        <w:numPr>
+          <w:ilvl w:val="1"/>
+          <w:numId w:val="144"/>
+        </w:numPr>
+        <w:spacing w:after="0"/>
+        <w:rPr>
+          <w:rFonts w:eastAsiaTheme="minorEastAsia"/>
+        </w:rPr>
+      </w:pPr>
+      <w:r>
+        <w:rPr>
+          <w:rFonts w:eastAsiaTheme="minorEastAsia"/>
+        </w:rPr>
+        <w:t>Estimate the population squared multiple correlation for the variables of interest given the control variables</w:t>
+      </w:r>
+    </w:p>
+    <w:p>
+      <w:pPr>
+        <w:pStyle w:val="ListParagraph"/>
+        <w:numPr>
+          <w:ilvl w:val="1"/>
+          <w:numId w:val="144"/>
+        </w:numPr>
+        <w:spacing w:after="0"/>
+        <w:rPr>
+          <w:rFonts w:eastAsiaTheme="minorEastAsia"/>
+        </w:rPr>
+      </w:pPr>
+      <w:r>
+        <w:rPr>
+          <w:rFonts w:eastAsiaTheme="minorEastAsia"/>
+        </w:rPr>
+        <w:t xml:space="preserve">Calculate the power as </w:t>
+      </w:r>
+      <w:proofErr w:type="spellStart"/>
+      <w:r>
+        <w:rPr>
+          <w:rFonts w:eastAsiaTheme="minorEastAsia"/>
+        </w:rPr>
+        <w:t>Pr</w:t>
+      </w:r>
+      <w:proofErr w:type="spellEnd"/>
+      <w:r>
+        <w:rPr>
+          <w:rFonts w:eastAsiaTheme="minorEastAsia"/>
+        </w:rPr>
+        <w:t>(</w:t>
+      </w:r>
+      <w:proofErr w:type="spellStart"/>
+      <w:r>
+        <w:rPr>
+          <w:rFonts w:eastAsiaTheme="minorEastAsia"/>
+        </w:rPr>
+        <w:t>F</w:t>
+      </w:r>
+      <w:r>
+        <w:rPr>
+          <w:rFonts w:ascii="Times New Roman" w:eastAsiaTheme="minorEastAsia" w:hAnsi="Times New Roman" w:cs="Times New Roman"/>
+          <w:vertAlign w:val="subscript"/>
+        </w:rPr>
+        <w:t>λ</w:t>
+      </w:r>
+      <w:proofErr w:type="spellEnd"/>
+      <w:r>
+        <w:rPr>
+          <w:rFonts w:ascii="Times New Roman" w:eastAsiaTheme="minorEastAsia" w:hAnsi="Times New Roman" w:cs="Times New Roman"/>
+        </w:rPr>
+        <w:t xml:space="preserve"> &gt; </w:t>
+      </w:r>
+      <w:r>
+        <w:rPr>
+          <w:rFonts w:eastAsiaTheme="minorEastAsia" w:cs="Times New Roman"/>
+        </w:rPr>
+        <w:t>F</w:t>
+      </w:r>
+      <w:r>
+        <w:rPr>
+          <w:rFonts w:eastAsiaTheme="minorEastAsia" w:cs="Times New Roman"/>
+          <w:vertAlign w:val="subscript"/>
+        </w:rPr>
+        <w:t>1-</w:t>
+      </w:r>
+      <w:r>
+        <w:rPr>
+          <w:rFonts w:ascii="Times New Roman" w:eastAsiaTheme="minorEastAsia" w:hAnsi="Times New Roman" w:cs="Times New Roman"/>
+          <w:vertAlign w:val="subscript"/>
+        </w:rPr>
+        <w:t>α</w:t>
+      </w:r>
+      <w:r>
+        <w:rPr>
+          <w:rFonts w:eastAsiaTheme="minorEastAsia" w:cs="Times New Roman"/>
+        </w:rPr>
+        <w:t>)</w:t>
+      </w:r>
+    </w:p>
+    <w:p>
+      <w:pPr>
+        <w:pStyle w:val="ListParagraph"/>
+        <w:numPr>
+          <w:ilvl w:val="2"/>
+          <w:numId w:val="144"/>
+        </w:numPr>
+        <w:spacing w:after="0"/>
+        <w:rPr>
+          <w:rFonts w:eastAsiaTheme="minorEastAsia"/>
+        </w:rPr>
+      </w:pPr>
+      <w:proofErr w:type="spellStart"/>
+      <w:r>
+        <w:rPr>
+          <w:rFonts w:eastAsiaTheme="minorEastAsia"/>
+        </w:rPr>
+        <w:t>F</w:t>
+      </w:r>
+      <w:r>
+        <w:rPr>
+          <w:rFonts w:ascii="Times New Roman" w:eastAsiaTheme="minorEastAsia" w:hAnsi="Times New Roman" w:cs="Times New Roman"/>
+          <w:vertAlign w:val="subscript"/>
+        </w:rPr>
+        <w:t>λ</w:t>
+      </w:r>
+      <w:proofErr w:type="spellEnd"/>
+      <w:r>
+        <w:rPr>
+          <w:rFonts w:eastAsiaTheme="minorEastAsia" w:cs="Times New Roman"/>
+        </w:rPr>
+        <w:t xml:space="preserve"> follows a non-central F distribution</w:t>
+      </w:r>
+    </w:p>
+    <w:p>
+      <w:pPr>
+        <w:pStyle w:val="ListParagraph"/>
+        <w:numPr>
+          <w:ilvl w:val="1"/>
+          <w:numId w:val="144"/>
+        </w:numPr>
+        <w:spacing w:after="0"/>
+        <w:rPr>
+          <w:rFonts w:eastAsiaTheme="minorEastAsia"/>
+        </w:rPr>
+      </w:pPr>
+      <w:r>
+        <w:rPr>
+          <w:rFonts w:eastAsiaTheme="minorEastAsia"/>
+        </w:rPr>
+        <w:t>Repeat calculation with different values of n until an acceptable power is achieved</w:t>
+      </w:r>
+    </w:p>
+    <w:p>
+      <w:pPr>
+        <w:pStyle w:val="ListParagraph"/>
+        <w:numPr>
+          <w:ilvl w:val="0"/>
+          <w:numId w:val="144"/>
+        </w:numPr>
+        <w:spacing w:after="0"/>
+        <w:rPr>
+          <w:rFonts w:eastAsiaTheme="minorEastAsia"/>
+        </w:rPr>
+      </w:pPr>
       <w:bookmarkStart w:id="0" w:name="_GoBack"/>
       <w:bookmarkEnd w:id="0"/>
-      <w:r>
-        <w:rPr>
-          <w:rFonts w:eastAsiaTheme="minorEastAsia"/>
-        </w:rPr>
-        <w:lastRenderedPageBreak/>
-        <w:t xml:space="preserve">An Example of Extending the </w:t>
-      </w:r>
-      <w:proofErr w:type="spellStart"/>
-      <w:r>
-        <w:rPr>
-          <w:rFonts w:eastAsiaTheme="minorEastAsia"/>
-        </w:rPr>
-        <w:t>Polytomous</w:t>
-      </w:r>
-      <w:proofErr w:type="spellEnd"/>
-      <w:r>
-        <w:rPr>
-          <w:rFonts w:eastAsiaTheme="minorEastAsia"/>
-        </w:rPr>
-        <w:t xml:space="preserve"> Logistic Model to Several Predictors</w:t>
-      </w:r>
-    </w:p>
-    <w:p>
-      <w:pPr>
-        <w:pStyle w:val="ListParagraph"/>
-        <w:numPr>
-          <w:ilvl w:val="0"/>
-          <w:numId w:val="138"/>
-        </w:numPr>
-        <w:spacing w:after="0"/>
-        <w:rPr>
-          <w:rFonts w:eastAsiaTheme="minorEastAsia"/>
-        </w:rPr>
-      </w:pPr>
-      <w:r>
-        <w:rPr>
-          <w:rFonts w:eastAsiaTheme="minorEastAsia"/>
-        </w:rPr>
-        <w:t>Procedure for calculating odds ratios (ORs) and confidence intervals and hypothesis testing remain the same.</w:t>
-      </w:r>
-    </w:p>
-    <w:p>
-      <w:pPr>
-        <w:pStyle w:val="ListParagraph"/>
-        <w:numPr>
-          <w:ilvl w:val="0"/>
-          <w:numId w:val="138"/>
-        </w:numPr>
-        <w:spacing w:after="0"/>
-        <w:rPr>
-          <w:rFonts w:eastAsiaTheme="minorEastAsia"/>
-        </w:rPr>
-      </w:pPr>
-      <w:r>
-        <w:rPr>
-          <w:rFonts w:eastAsiaTheme="minorEastAsia"/>
-        </w:rPr>
-        <w:t>In large samples the values obtained for the generalized Wald statistic will usually be close to the corresponding LR values; LR test is considered to have better statistical properties.</w:t>
-      </w:r>
-    </w:p>
-    <w:p>
-      <w:pPr>
-        <w:spacing w:after="0"/>
-        <w:rPr>
-          <w:rFonts w:eastAsiaTheme="minorEastAsia"/>
-        </w:rPr>
-      </w:pPr>
-    </w:p>
-    <w:p>
-      <w:pPr>
-        <w:spacing w:after="0"/>
-        <w:rPr>
-          <w:rFonts w:eastAsiaTheme="minorEastAsia"/>
-        </w:rPr>
-      </w:pPr>
-      <w:r>
-        <w:rPr>
-          <w:rFonts w:eastAsiaTheme="minorEastAsia"/>
-        </w:rPr>
-        <w:t>Ordinal Logistic Regression</w:t>
-      </w:r>
-    </w:p>
-    <w:p>
-      <w:pPr>
-        <w:pStyle w:val="ListParagraph"/>
-        <w:numPr>
-          <w:ilvl w:val="0"/>
-          <w:numId w:val="139"/>
-        </w:numPr>
-        <w:spacing w:after="0"/>
-        <w:rPr>
-          <w:rFonts w:eastAsiaTheme="minorEastAsia"/>
-        </w:rPr>
-      </w:pPr>
-      <w:r>
-        <w:rPr>
-          <w:rFonts w:eastAsiaTheme="minorEastAsia"/>
-        </w:rPr>
-        <w:t>Proportional odds (also called cumulative logit) model is the most popular form of ordinal logistic regression model.</w:t>
-      </w:r>
-    </w:p>
-    <w:p>
-      <w:pPr>
-        <w:pStyle w:val="ListParagraph"/>
-        <w:numPr>
-          <w:ilvl w:val="0"/>
-          <w:numId w:val="139"/>
-        </w:numPr>
-        <w:spacing w:after="0"/>
-        <w:rPr>
-          <w:rFonts w:eastAsiaTheme="minorEastAsia"/>
-        </w:rPr>
-      </w:pPr>
-      <w:r>
-        <w:rPr>
-          <w:rFonts w:eastAsiaTheme="minorEastAsia"/>
-        </w:rPr>
-        <w:t xml:space="preserve">An ordinal outcome variable can always be modeled with a </w:t>
-      </w:r>
-      <w:proofErr w:type="spellStart"/>
-      <w:r>
-        <w:rPr>
-          <w:rFonts w:eastAsiaTheme="minorEastAsia"/>
-        </w:rPr>
-        <w:t>polytomous</w:t>
-      </w:r>
-      <w:proofErr w:type="spellEnd"/>
-      <w:r>
-        <w:rPr>
-          <w:rFonts w:eastAsiaTheme="minorEastAsia"/>
-        </w:rPr>
-        <w:t xml:space="preserve"> logistic model.</w:t>
-      </w:r>
-    </w:p>
-    <w:p>
-      <w:pPr>
-        <w:pStyle w:val="ListParagraph"/>
-        <w:numPr>
-          <w:ilvl w:val="1"/>
-          <w:numId w:val="139"/>
-        </w:numPr>
-        <w:spacing w:after="0"/>
-        <w:rPr>
-          <w:rFonts w:eastAsiaTheme="minorEastAsia"/>
-        </w:rPr>
-      </w:pPr>
-      <w:r>
-        <w:rPr>
-          <w:rFonts w:eastAsiaTheme="minorEastAsia"/>
-        </w:rPr>
-        <w:t>Ordinal logistic regression has certain assumptions.</w:t>
-      </w:r>
-    </w:p>
-    <w:p>
-      <w:pPr>
-        <w:pStyle w:val="ListParagraph"/>
-        <w:numPr>
-          <w:ilvl w:val="1"/>
-          <w:numId w:val="139"/>
-        </w:numPr>
-        <w:spacing w:after="0"/>
-        <w:rPr>
-          <w:rFonts w:eastAsiaTheme="minorEastAsia"/>
-        </w:rPr>
-      </w:pPr>
-      <w:r>
-        <w:rPr>
-          <w:rFonts w:eastAsiaTheme="minorEastAsia"/>
-        </w:rPr>
-        <w:t xml:space="preserve">Ordinal logistic regression has more precision than </w:t>
-      </w:r>
-      <w:proofErr w:type="spellStart"/>
-      <w:r>
-        <w:rPr>
-          <w:rFonts w:eastAsiaTheme="minorEastAsia"/>
-        </w:rPr>
-        <w:t>polytomous</w:t>
-      </w:r>
-      <w:proofErr w:type="spellEnd"/>
-      <w:r>
-        <w:rPr>
-          <w:rFonts w:eastAsiaTheme="minorEastAsia"/>
-        </w:rPr>
-        <w:t xml:space="preserve"> logistic model.</w:t>
-      </w:r>
-    </w:p>
-    <w:p>
-      <w:pPr>
-        <w:pStyle w:val="ListParagraph"/>
-        <w:numPr>
-          <w:ilvl w:val="0"/>
-          <w:numId w:val="139"/>
-        </w:numPr>
-        <w:spacing w:after="0"/>
-        <w:rPr>
-          <w:rFonts w:eastAsiaTheme="minorEastAsia"/>
-        </w:rPr>
-      </w:pPr>
-      <w:r>
-        <w:rPr>
-          <w:rFonts w:eastAsiaTheme="minorEastAsia"/>
-        </w:rPr>
-        <w:t>Must collapse the ordinal categories in a way that preserves the natural ordering of the categories.</w:t>
-      </w:r>
-    </w:p>
-    <w:p>
-      <w:pPr>
-        <w:pStyle w:val="ListParagraph"/>
-        <w:numPr>
-          <w:ilvl w:val="1"/>
-          <w:numId w:val="139"/>
-        </w:numPr>
-        <w:spacing w:after="0"/>
-        <w:rPr>
-          <w:rFonts w:eastAsiaTheme="minorEastAsia"/>
-        </w:rPr>
-      </w:pPr>
-      <w:r>
-        <w:rPr>
-          <w:rFonts w:eastAsiaTheme="minorEastAsia"/>
-        </w:rPr>
-        <w:t>The odds ratio for the effect of an exposure variable for any 2x2 table that is obtained by collapsing one or more of the rows of the 3x2 table will be the same regardless of where the cut-point is made if the natural ordering of the outcome variable is maintained.</w:t>
-      </w:r>
-    </w:p>
-    <w:p>
-      <w:pPr>
-        <w:pStyle w:val="ListParagraph"/>
-        <w:numPr>
-          <w:ilvl w:val="1"/>
-          <w:numId w:val="139"/>
-        </w:numPr>
-        <w:spacing w:after="0"/>
-        <w:rPr>
-          <w:rFonts w:eastAsiaTheme="minorEastAsia"/>
-        </w:rPr>
-      </w:pPr>
-      <w:r>
-        <w:rPr>
-          <w:rFonts w:eastAsiaTheme="minorEastAsia"/>
-        </w:rPr>
-        <w:t>The regression coefficients for each predictor in the proportional odds model DO NOT vary by outcome category</w:t>
-      </w:r>
-    </w:p>
-    <w:p>
-      <w:pPr>
-        <w:pStyle w:val="ListParagraph"/>
-        <w:numPr>
-          <w:ilvl w:val="2"/>
-          <w:numId w:val="139"/>
-        </w:numPr>
-        <w:spacing w:after="0"/>
-        <w:rPr>
-          <w:rFonts w:eastAsiaTheme="minorEastAsia"/>
-        </w:rPr>
-      </w:pPr>
-      <w:r>
-        <w:rPr>
-          <w:rFonts w:eastAsiaTheme="minorEastAsia"/>
-        </w:rPr>
-        <w:t>A single odds ratio estimate is obtained for each binary predictor.</w:t>
-      </w:r>
-    </w:p>
-    <w:p>
-      <w:pPr>
-        <w:pStyle w:val="ListParagraph"/>
-        <w:numPr>
-          <w:ilvl w:val="0"/>
-          <w:numId w:val="139"/>
-        </w:numPr>
-        <w:spacing w:after="0"/>
-        <w:rPr>
-          <w:rFonts w:eastAsiaTheme="minorEastAsia"/>
-        </w:rPr>
-      </w:pPr>
-      <w:r>
-        <w:rPr>
-          <w:rFonts w:eastAsiaTheme="minorEastAsia"/>
-        </w:rPr>
-        <w:t>Score test evaluates whether a model constrained by the proportional odds assumption is significantly different from the corresponding model with the odds ratio parameter not constrained by the proportional odds assumption.</w:t>
-      </w:r>
-    </w:p>
-    <w:p>
-      <w:pPr>
-        <w:pStyle w:val="ListParagraph"/>
-        <w:numPr>
-          <w:ilvl w:val="1"/>
-          <w:numId w:val="139"/>
-        </w:numPr>
-        <w:spacing w:after="0"/>
-        <w:rPr>
-          <w:rFonts w:eastAsiaTheme="minorEastAsia"/>
-        </w:rPr>
-      </w:pPr>
-      <w:proofErr w:type="spellStart"/>
-      <w:r>
-        <w:rPr>
-          <w:rFonts w:eastAsiaTheme="minorEastAsia"/>
-        </w:rPr>
-        <w:t>Apprxomiately</w:t>
-      </w:r>
-      <w:proofErr w:type="spellEnd"/>
-      <w:r>
-        <w:rPr>
-          <w:rFonts w:eastAsiaTheme="minorEastAsia"/>
-        </w:rPr>
-        <w:t xml:space="preserve"> chi-square distribution with degrees of freedom equal to k(G-2)</w:t>
-      </w:r>
-    </w:p>
-    <w:p>
-      <w:pPr>
-        <w:pStyle w:val="ListParagraph"/>
-        <w:numPr>
-          <w:ilvl w:val="2"/>
-          <w:numId w:val="139"/>
-        </w:numPr>
-        <w:spacing w:after="0"/>
-        <w:rPr>
-          <w:rFonts w:eastAsiaTheme="minorEastAsia"/>
-        </w:rPr>
-      </w:pPr>
-      <w:proofErr w:type="gramStart"/>
-      <w:r>
-        <w:rPr>
-          <w:rFonts w:eastAsiaTheme="minorEastAsia"/>
-        </w:rPr>
-        <w:t>k</w:t>
-      </w:r>
-      <w:proofErr w:type="gramEnd"/>
-      <w:r>
-        <w:rPr>
-          <w:rFonts w:eastAsiaTheme="minorEastAsia"/>
-        </w:rPr>
-        <w:t xml:space="preserve"> is the number of predictor variables.</w:t>
-      </w:r>
-    </w:p>
-    <w:p>
-      <w:pPr>
-        <w:pStyle w:val="ListParagraph"/>
-        <w:numPr>
-          <w:ilvl w:val="2"/>
-          <w:numId w:val="139"/>
-        </w:numPr>
-        <w:spacing w:after="0"/>
-        <w:rPr>
-          <w:rFonts w:eastAsiaTheme="minorEastAsia"/>
-        </w:rPr>
-      </w:pPr>
-      <w:r>
-        <w:rPr>
-          <w:rFonts w:eastAsiaTheme="minorEastAsia"/>
-        </w:rPr>
-        <w:t>G is the number of ordinal categories of the outcome variable.</w:t>
-      </w:r>
-    </w:p>
-    <w:p>
-      <w:pPr>
-        <w:pStyle w:val="ListParagraph"/>
-        <w:numPr>
-          <w:ilvl w:val="0"/>
-          <w:numId w:val="139"/>
-        </w:numPr>
-        <w:spacing w:after="0"/>
-        <w:rPr>
-          <w:rFonts w:eastAsiaTheme="minorEastAsia"/>
-        </w:rPr>
-      </w:pPr>
-      <w:r>
-        <w:rPr>
-          <w:rFonts w:eastAsiaTheme="minorEastAsia"/>
-        </w:rPr>
-        <w:t>See Eq. 23.6 on p. 729 for equation of proportional odds model.</w:t>
-      </w:r>
-    </w:p>
-    <w:p>
-      <w:pPr>
-        <w:pStyle w:val="ListParagraph"/>
-        <w:numPr>
-          <w:ilvl w:val="1"/>
-          <w:numId w:val="139"/>
-        </w:numPr>
-        <w:spacing w:after="0"/>
-        <w:rPr>
-          <w:rFonts w:eastAsiaTheme="minorEastAsia"/>
-        </w:rPr>
-      </w:pPr>
-      <w:r>
-        <w:rPr>
-          <w:rFonts w:eastAsiaTheme="minorEastAsia"/>
-        </w:rPr>
-        <w:t>Probability of an inequality</w:t>
-      </w:r>
-    </w:p>
-    <w:p>
-      <w:pPr>
-        <w:pStyle w:val="ListParagraph"/>
-        <w:numPr>
-          <w:ilvl w:val="0"/>
-          <w:numId w:val="139"/>
-        </w:numPr>
-        <w:spacing w:after="0"/>
-        <w:rPr>
-          <w:rFonts w:eastAsiaTheme="minorEastAsia"/>
-        </w:rPr>
-      </w:pPr>
-      <w:r>
-        <w:rPr>
-          <w:rFonts w:eastAsiaTheme="minorEastAsia"/>
-        </w:rPr>
-        <w:t>See Eq. 23.9 on p. 729 for formula for calculating the odds ratio of an exposed group to an unexposed group.</w:t>
-      </w:r>
-    </w:p>
-    <w:p>
-      <w:pPr>
-        <w:pStyle w:val="ListParagraph"/>
-        <w:numPr>
-          <w:ilvl w:val="0"/>
-          <w:numId w:val="139"/>
-        </w:numPr>
-        <w:spacing w:after="0"/>
-        <w:rPr>
-          <w:rFonts w:eastAsiaTheme="minorEastAsia"/>
-        </w:rPr>
-      </w:pPr>
-      <w:r>
-        <w:rPr>
-          <w:rFonts w:eastAsiaTheme="minorEastAsia"/>
-        </w:rPr>
-        <w:t>Eq. 23.9 can be reduced to:</w:t>
-      </w:r>
-    </w:p>
-    <w:p>
-      <w:pPr>
-        <w:pStyle w:val="ListParagraph"/>
-        <w:numPr>
-          <w:ilvl w:val="1"/>
-          <w:numId w:val="139"/>
-        </w:numPr>
-        <w:spacing w:after="0"/>
-        <w:rPr>
-          <w:rFonts w:eastAsiaTheme="minorEastAsia"/>
-        </w:rPr>
-      </w:pPr>
-      <w:proofErr w:type="spellStart"/>
-      <w:r>
-        <w:rPr>
-          <w:rFonts w:eastAsiaTheme="minorEastAsia"/>
-        </w:rPr>
-        <w:t>Odds</w:t>
-      </w:r>
-      <w:r>
-        <w:rPr>
-          <w:rFonts w:eastAsiaTheme="minorEastAsia"/>
-          <w:vertAlign w:val="subscript"/>
-        </w:rPr>
-        <w:t>g</w:t>
-      </w:r>
-      <w:proofErr w:type="spellEnd"/>
-      <w:r>
-        <w:rPr>
-          <w:rFonts w:eastAsiaTheme="minorEastAsia"/>
-        </w:rPr>
-        <w:t>(E=1) = e</w:t>
-      </w:r>
-      <w:r>
-        <w:rPr>
-          <w:rFonts w:eastAsiaTheme="minorEastAsia"/>
-          <w:vertAlign w:val="superscript"/>
-        </w:rPr>
-        <w:t>β</w:t>
-      </w:r>
-      <w:proofErr w:type="spellStart"/>
-      <w:r>
-        <w:rPr>
-          <w:rFonts w:eastAsiaTheme="minorEastAsia"/>
-        </w:rPr>
-        <w:t>Odds</w:t>
-      </w:r>
-      <w:r>
-        <w:rPr>
-          <w:rFonts w:eastAsiaTheme="minorEastAsia"/>
-          <w:vertAlign w:val="subscript"/>
-        </w:rPr>
-        <w:t>g</w:t>
-      </w:r>
-      <w:proofErr w:type="spellEnd"/>
-      <w:r>
-        <w:rPr>
-          <w:rFonts w:eastAsiaTheme="minorEastAsia"/>
-        </w:rPr>
-        <w:t>(E=0)</w:t>
-      </w:r>
-    </w:p>
-    <w:p>
-      <w:pPr>
-        <w:spacing w:after="0"/>
-        <w:rPr>
-          <w:rFonts w:eastAsiaTheme="minorEastAsia"/>
-        </w:rPr>
-      </w:pPr>
     </w:p>
     <w:sectPr>
-      <w:headerReference w:type="default" r:id="rId15"/>
+      <w:headerReference w:type="default" r:id="rId16"/>
       <w:pgSz w:w="12240" w:h="15840"/>
       <w:pgMar w:top="1440" w:right="1440" w:bottom="1440" w:left="1440" w:header="720" w:footer="720" w:gutter="0"/>
       <w:pgNumType w:start="1"/>
@@ -33708,22 +35522,7 @@
       </w:rPr>
     </w:pPr>
     <w:r>
-      <w:t>Lecture 11</w:t>
-    </w:r>
-    <w:r>
-      <w:t>: Chapter</w:t>
-    </w:r>
-    <w:r>
-      <w:t>s</w:t>
-    </w:r>
-    <w:r>
-      <w:t xml:space="preserve"> 22</w:t>
-    </w:r>
-    <w:r>
-      <w:t>-23</w:t>
-    </w:r>
-    <w:r>
-      <w:t xml:space="preserve"> | Page </w:t>
+      <w:t xml:space="preserve">Lecture 11: Chapters 22-23 | Page </w:t>
     </w:r>
     <w:r>
       <w:rPr>
@@ -33783,6 +35582,140 @@
         <w:noProof/>
       </w:rPr>
       <w:t>4</w:t>
+    </w:r>
+    <w:r>
+      <w:rPr>
+        <w:b/>
+      </w:rPr>
+      <w:fldChar w:fldCharType="end"/>
+    </w:r>
+  </w:p>
+  <w:p>
+    <w:pPr>
+      <w:pStyle w:val="Header"/>
+    </w:pPr>
+  </w:p>
+</w:hdr>
+</file>
+
+<file path=word/header9.xml><?xml version="1.0" encoding="utf-8"?>
+<w:hdr xmlns:wpc="http://schemas.microsoft.com/office/word/2010/wordprocessingCanvas" xmlns:mc="http://schemas.openxmlformats.org/markup-compatibility/2006" xmlns:o="urn:schemas-microsoft-com:office:office" xmlns:r="http://schemas.openxmlformats.org/officeDocument/2006/relationships" xmlns:m="http://schemas.openxmlformats.org/officeDocument/2006/math" xmlns:v="urn:schemas-microsoft-com:vml" xmlns:wp14="http://schemas.microsoft.com/office/word/2010/wordprocessingDrawing" xmlns:wp="http://schemas.openxmlformats.org/drawingml/2006/wordprocessingDrawing" xmlns:w10="urn:schemas-microsoft-com:office:word" xmlns:w="http://schemas.openxmlformats.org/wordprocessingml/2006/main" xmlns:w14="http://schemas.microsoft.com/office/word/2010/wordml" xmlns:wpg="http://schemas.microsoft.com/office/word/2010/wordprocessingGroup" xmlns:wpi="http://schemas.microsoft.com/office/word/2010/wordprocessingInk" xmlns:wne="http://schemas.microsoft.com/office/word/2006/wordml" xmlns:wps="http://schemas.microsoft.com/office/word/2010/wordprocessingShape" mc:Ignorable="w14 wp14">
+  <w:p>
+    <w:pPr>
+      <w:pStyle w:val="Header"/>
+    </w:pPr>
+    <w:proofErr w:type="spellStart"/>
+    <w:r>
+      <w:t>Kleinbaum</w:t>
+    </w:r>
+    <w:proofErr w:type="gramStart"/>
+    <w:r>
+      <w:t>,D</w:t>
+    </w:r>
+    <w:proofErr w:type="spellEnd"/>
+    <w:proofErr w:type="gramEnd"/>
+    <w:r>
+      <w:t xml:space="preserve">., </w:t>
+    </w:r>
+    <w:proofErr w:type="spellStart"/>
+    <w:r>
+      <w:t>Kupper</w:t>
+    </w:r>
+    <w:proofErr w:type="spellEnd"/>
+    <w:r>
+      <w:t xml:space="preserve">, L., </w:t>
+    </w:r>
+    <w:proofErr w:type="spellStart"/>
+    <w:r>
+      <w:t>Nizam</w:t>
+    </w:r>
+    <w:proofErr w:type="spellEnd"/>
+    <w:r>
+      <w:t>, A., and Rosenberg, E. (2014). Applied Regression Analysis and Other Multivariable Methods (5</w:t>
+    </w:r>
+    <w:r>
+      <w:rPr>
+        <w:vertAlign w:val="superscript"/>
+      </w:rPr>
+      <w:t>th</w:t>
+    </w:r>
+    <w:r>
+      <w:t xml:space="preserve"> Edition). Boston: Cengage Learning.</w:t>
+    </w:r>
+  </w:p>
+  <w:p>
+    <w:pPr>
+      <w:pStyle w:val="Header"/>
+    </w:pPr>
+  </w:p>
+  <w:p>
+    <w:pPr>
+      <w:pStyle w:val="Header"/>
+      <w:rPr>
+        <w:b/>
+      </w:rPr>
+    </w:pPr>
+    <w:r>
+      <w:t xml:space="preserve">Lecture 12: Chapter 27 | Page </w:t>
+    </w:r>
+    <w:r>
+      <w:rPr>
+        <w:b/>
+      </w:rPr>
+      <w:fldChar w:fldCharType="begin"/>
+    </w:r>
+    <w:r>
+      <w:rPr>
+        <w:b/>
+      </w:rPr>
+      <w:instrText xml:space="preserve"> PAGE  \* Arabic  \* MERGEFORMAT </w:instrText>
+    </w:r>
+    <w:r>
+      <w:rPr>
+        <w:b/>
+      </w:rPr>
+      <w:fldChar w:fldCharType="separate"/>
+    </w:r>
+    <w:r>
+      <w:rPr>
+        <w:b/>
+        <w:noProof/>
+      </w:rPr>
+      <w:t>3</w:t>
+    </w:r>
+    <w:r>
+      <w:rPr>
+        <w:b/>
+      </w:rPr>
+      <w:fldChar w:fldCharType="end"/>
+    </w:r>
+    <w:r>
+      <w:t xml:space="preserve"> of </w:t>
+    </w:r>
+    <w:r>
+      <w:rPr>
+        <w:b/>
+      </w:rPr>
+      <w:fldChar w:fldCharType="begin"/>
+    </w:r>
+    <w:r>
+      <w:rPr>
+        <w:b/>
+      </w:rPr>
+      <w:instrText xml:space="preserve"> SECTIONPAGES   \* MERGEFORMAT </w:instrText>
+    </w:r>
+    <w:r>
+      <w:rPr>
+        <w:b/>
+      </w:rPr>
+      <w:fldChar w:fldCharType="separate"/>
+    </w:r>
+    <w:r>
+      <w:rPr>
+        <w:b/>
+        <w:noProof/>
+      </w:rPr>
+      <w:t>3</w:t>
     </w:r>
     <w:r>
       <w:rPr>
@@ -42405,6 +44338,119 @@
     </w:lvl>
   </w:abstractNum>
   <w:abstractNum w:abstractNumId="79">
+    <w:nsid w:val="41D71464"/>
+    <w:multiLevelType w:val="hybridMultilevel"/>
+    <w:tmpl w:val="DB9EE1D0"/>
+    <w:lvl w:ilvl="0" w:tplc="04090001">
+      <w:start w:val="1"/>
+      <w:numFmt w:val="bullet"/>
+      <w:lvlText w:val=""/>
+      <w:lvlJc w:val="left"/>
+      <w:pPr>
+        <w:ind w:left="720" w:hanging="360"/>
+      </w:pPr>
+      <w:rPr>
+        <w:rFonts w:ascii="Symbol" w:hAnsi="Symbol" w:hint="default"/>
+      </w:rPr>
+    </w:lvl>
+    <w:lvl w:ilvl="1" w:tplc="04090003">
+      <w:start w:val="1"/>
+      <w:numFmt w:val="bullet"/>
+      <w:lvlText w:val="o"/>
+      <w:lvlJc w:val="left"/>
+      <w:pPr>
+        <w:ind w:left="1440" w:hanging="360"/>
+      </w:pPr>
+      <w:rPr>
+        <w:rFonts w:ascii="Courier New" w:hAnsi="Courier New" w:cs="Courier New" w:hint="default"/>
+      </w:rPr>
+    </w:lvl>
+    <w:lvl w:ilvl="2" w:tplc="04090005" w:tentative="1">
+      <w:start w:val="1"/>
+      <w:numFmt w:val="bullet"/>
+      <w:lvlText w:val=""/>
+      <w:lvlJc w:val="left"/>
+      <w:pPr>
+        <w:ind w:left="2160" w:hanging="360"/>
+      </w:pPr>
+      <w:rPr>
+        <w:rFonts w:ascii="Wingdings" w:hAnsi="Wingdings" w:hint="default"/>
+      </w:rPr>
+    </w:lvl>
+    <w:lvl w:ilvl="3" w:tplc="04090001" w:tentative="1">
+      <w:start w:val="1"/>
+      <w:numFmt w:val="bullet"/>
+      <w:lvlText w:val=""/>
+      <w:lvlJc w:val="left"/>
+      <w:pPr>
+        <w:ind w:left="2880" w:hanging="360"/>
+      </w:pPr>
+      <w:rPr>
+        <w:rFonts w:ascii="Symbol" w:hAnsi="Symbol" w:hint="default"/>
+      </w:rPr>
+    </w:lvl>
+    <w:lvl w:ilvl="4" w:tplc="04090003" w:tentative="1">
+      <w:start w:val="1"/>
+      <w:numFmt w:val="bullet"/>
+      <w:lvlText w:val="o"/>
+      <w:lvlJc w:val="left"/>
+      <w:pPr>
+        <w:ind w:left="3600" w:hanging="360"/>
+      </w:pPr>
+      <w:rPr>
+        <w:rFonts w:ascii="Courier New" w:hAnsi="Courier New" w:cs="Courier New" w:hint="default"/>
+      </w:rPr>
+    </w:lvl>
+    <w:lvl w:ilvl="5" w:tplc="04090005" w:tentative="1">
+      <w:start w:val="1"/>
+      <w:numFmt w:val="bullet"/>
+      <w:lvlText w:val=""/>
+      <w:lvlJc w:val="left"/>
+      <w:pPr>
+        <w:ind w:left="4320" w:hanging="360"/>
+      </w:pPr>
+      <w:rPr>
+        <w:rFonts w:ascii="Wingdings" w:hAnsi="Wingdings" w:hint="default"/>
+      </w:rPr>
+    </w:lvl>
+    <w:lvl w:ilvl="6" w:tplc="04090001" w:tentative="1">
+      <w:start w:val="1"/>
+      <w:numFmt w:val="bullet"/>
+      <w:lvlText w:val=""/>
+      <w:lvlJc w:val="left"/>
+      <w:pPr>
+        <w:ind w:left="5040" w:hanging="360"/>
+      </w:pPr>
+      <w:rPr>
+        <w:rFonts w:ascii="Symbol" w:hAnsi="Symbol" w:hint="default"/>
+      </w:rPr>
+    </w:lvl>
+    <w:lvl w:ilvl="7" w:tplc="04090003" w:tentative="1">
+      <w:start w:val="1"/>
+      <w:numFmt w:val="bullet"/>
+      <w:lvlText w:val="o"/>
+      <w:lvlJc w:val="left"/>
+      <w:pPr>
+        <w:ind w:left="5760" w:hanging="360"/>
+      </w:pPr>
+      <w:rPr>
+        <w:rFonts w:ascii="Courier New" w:hAnsi="Courier New" w:cs="Courier New" w:hint="default"/>
+      </w:rPr>
+    </w:lvl>
+    <w:lvl w:ilvl="8" w:tplc="04090005" w:tentative="1">
+      <w:start w:val="1"/>
+      <w:numFmt w:val="bullet"/>
+      <w:lvlText w:val=""/>
+      <w:lvlJc w:val="left"/>
+      <w:pPr>
+        <w:ind w:left="6480" w:hanging="360"/>
+      </w:pPr>
+      <w:rPr>
+        <w:rFonts w:ascii="Wingdings" w:hAnsi="Wingdings" w:hint="default"/>
+      </w:rPr>
+    </w:lvl>
+  </w:abstractNum>
+  <w:abstractNum w:abstractNumId="80">
     <w:nsid w:val="430902BE"/>
     <w:multiLevelType w:val="hybridMultilevel"/>
     <w:tmpl w:val="E2C403E6"/>
@@ -42517,7 +44563,7 @@
       </w:rPr>
     </w:lvl>
   </w:abstractNum>
-  <w:abstractNum w:abstractNumId="80">
+  <w:abstractNum w:abstractNumId="81">
     <w:nsid w:val="44C50F13"/>
     <w:multiLevelType w:val="hybridMultilevel"/>
     <w:tmpl w:val="FCAA8BB8"/>
@@ -42630,7 +44676,7 @@
       </w:rPr>
     </w:lvl>
   </w:abstractNum>
-  <w:abstractNum w:abstractNumId="81">
+  <w:abstractNum w:abstractNumId="82">
     <w:nsid w:val="459E0137"/>
     <w:multiLevelType w:val="hybridMultilevel"/>
     <w:tmpl w:val="7512D050"/>
@@ -42743,7 +44789,7 @@
       </w:rPr>
     </w:lvl>
   </w:abstractNum>
-  <w:abstractNum w:abstractNumId="82">
+  <w:abstractNum w:abstractNumId="83">
     <w:nsid w:val="45D00C09"/>
     <w:multiLevelType w:val="hybridMultilevel"/>
     <w:tmpl w:val="CC660646"/>
@@ -42856,7 +44902,7 @@
       </w:rPr>
     </w:lvl>
   </w:abstractNum>
-  <w:abstractNum w:abstractNumId="83">
+  <w:abstractNum w:abstractNumId="84">
     <w:nsid w:val="465160F5"/>
     <w:multiLevelType w:val="hybridMultilevel"/>
     <w:tmpl w:val="E5185360"/>
@@ -42942,7 +44988,7 @@
       </w:pPr>
     </w:lvl>
   </w:abstractNum>
-  <w:abstractNum w:abstractNumId="84">
+  <w:abstractNum w:abstractNumId="85">
     <w:nsid w:val="479F58C2"/>
     <w:multiLevelType w:val="hybridMultilevel"/>
     <w:tmpl w:val="C596A322"/>
@@ -43055,7 +45101,7 @@
       </w:rPr>
     </w:lvl>
   </w:abstractNum>
-  <w:abstractNum w:abstractNumId="85">
+  <w:abstractNum w:abstractNumId="86">
     <w:nsid w:val="484B2F9D"/>
     <w:multiLevelType w:val="hybridMultilevel"/>
     <w:tmpl w:val="A080E720"/>
@@ -43168,7 +45214,120 @@
       </w:rPr>
     </w:lvl>
   </w:abstractNum>
-  <w:abstractNum w:abstractNumId="86">
+  <w:abstractNum w:abstractNumId="87">
+    <w:nsid w:val="48B57FD1"/>
+    <w:multiLevelType w:val="hybridMultilevel"/>
+    <w:tmpl w:val="8DF68986"/>
+    <w:lvl w:ilvl="0" w:tplc="04090001">
+      <w:start w:val="1"/>
+      <w:numFmt w:val="bullet"/>
+      <w:lvlText w:val=""/>
+      <w:lvlJc w:val="left"/>
+      <w:pPr>
+        <w:ind w:left="720" w:hanging="360"/>
+      </w:pPr>
+      <w:rPr>
+        <w:rFonts w:ascii="Symbol" w:hAnsi="Symbol" w:hint="default"/>
+      </w:rPr>
+    </w:lvl>
+    <w:lvl w:ilvl="1" w:tplc="04090003" w:tentative="1">
+      <w:start w:val="1"/>
+      <w:numFmt w:val="bullet"/>
+      <w:lvlText w:val="o"/>
+      <w:lvlJc w:val="left"/>
+      <w:pPr>
+        <w:ind w:left="1440" w:hanging="360"/>
+      </w:pPr>
+      <w:rPr>
+        <w:rFonts w:ascii="Courier New" w:hAnsi="Courier New" w:cs="Courier New" w:hint="default"/>
+      </w:rPr>
+    </w:lvl>
+    <w:lvl w:ilvl="2" w:tplc="04090005" w:tentative="1">
+      <w:start w:val="1"/>
+      <w:numFmt w:val="bullet"/>
+      <w:lvlText w:val=""/>
+      <w:lvlJc w:val="left"/>
+      <w:pPr>
+        <w:ind w:left="2160" w:hanging="360"/>
+      </w:pPr>
+      <w:rPr>
+        <w:rFonts w:ascii="Wingdings" w:hAnsi="Wingdings" w:hint="default"/>
+      </w:rPr>
+    </w:lvl>
+    <w:lvl w:ilvl="3" w:tplc="04090001" w:tentative="1">
+      <w:start w:val="1"/>
+      <w:numFmt w:val="bullet"/>
+      <w:lvlText w:val=""/>
+      <w:lvlJc w:val="left"/>
+      <w:pPr>
+        <w:ind w:left="2880" w:hanging="360"/>
+      </w:pPr>
+      <w:rPr>
+        <w:rFonts w:ascii="Symbol" w:hAnsi="Symbol" w:hint="default"/>
+      </w:rPr>
+    </w:lvl>
+    <w:lvl w:ilvl="4" w:tplc="04090003" w:tentative="1">
+      <w:start w:val="1"/>
+      <w:numFmt w:val="bullet"/>
+      <w:lvlText w:val="o"/>
+      <w:lvlJc w:val="left"/>
+      <w:pPr>
+        <w:ind w:left="3600" w:hanging="360"/>
+      </w:pPr>
+      <w:rPr>
+        <w:rFonts w:ascii="Courier New" w:hAnsi="Courier New" w:cs="Courier New" w:hint="default"/>
+      </w:rPr>
+    </w:lvl>
+    <w:lvl w:ilvl="5" w:tplc="04090005" w:tentative="1">
+      <w:start w:val="1"/>
+      <w:numFmt w:val="bullet"/>
+      <w:lvlText w:val=""/>
+      <w:lvlJc w:val="left"/>
+      <w:pPr>
+        <w:ind w:left="4320" w:hanging="360"/>
+      </w:pPr>
+      <w:rPr>
+        <w:rFonts w:ascii="Wingdings" w:hAnsi="Wingdings" w:hint="default"/>
+      </w:rPr>
+    </w:lvl>
+    <w:lvl w:ilvl="6" w:tplc="04090001" w:tentative="1">
+      <w:start w:val="1"/>
+      <w:numFmt w:val="bullet"/>
+      <w:lvlText w:val=""/>
+      <w:lvlJc w:val="left"/>
+      <w:pPr>
+        <w:ind w:left="5040" w:hanging="360"/>
+      </w:pPr>
+      <w:rPr>
+        <w:rFonts w:ascii="Symbol" w:hAnsi="Symbol" w:hint="default"/>
+      </w:rPr>
+    </w:lvl>
+    <w:lvl w:ilvl="7" w:tplc="04090003" w:tentative="1">
+      <w:start w:val="1"/>
+      <w:numFmt w:val="bullet"/>
+      <w:lvlText w:val="o"/>
+      <w:lvlJc w:val="left"/>
+      <w:pPr>
+        <w:ind w:left="5760" w:hanging="360"/>
+      </w:pPr>
+      <w:rPr>
+        <w:rFonts w:ascii="Courier New" w:hAnsi="Courier New" w:cs="Courier New" w:hint="default"/>
+      </w:rPr>
+    </w:lvl>
+    <w:lvl w:ilvl="8" w:tplc="04090005" w:tentative="1">
+      <w:start w:val="1"/>
+      <w:numFmt w:val="bullet"/>
+      <w:lvlText w:val=""/>
+      <w:lvlJc w:val="left"/>
+      <w:pPr>
+        <w:ind w:left="6480" w:hanging="360"/>
+      </w:pPr>
+      <w:rPr>
+        <w:rFonts w:ascii="Wingdings" w:hAnsi="Wingdings" w:hint="default"/>
+      </w:rPr>
+    </w:lvl>
+  </w:abstractNum>
+  <w:abstractNum w:abstractNumId="88">
     <w:nsid w:val="4AC8147D"/>
     <w:multiLevelType w:val="hybridMultilevel"/>
     <w:tmpl w:val="44E8CDD8"/>
@@ -43254,7 +45413,120 @@
       </w:pPr>
     </w:lvl>
   </w:abstractNum>
-  <w:abstractNum w:abstractNumId="87">
+  <w:abstractNum w:abstractNumId="89">
+    <w:nsid w:val="4B0824DE"/>
+    <w:multiLevelType w:val="hybridMultilevel"/>
+    <w:tmpl w:val="41D4B5BE"/>
+    <w:lvl w:ilvl="0" w:tplc="04090001">
+      <w:start w:val="1"/>
+      <w:numFmt w:val="bullet"/>
+      <w:lvlText w:val=""/>
+      <w:lvlJc w:val="left"/>
+      <w:pPr>
+        <w:ind w:left="765" w:hanging="360"/>
+      </w:pPr>
+      <w:rPr>
+        <w:rFonts w:ascii="Symbol" w:hAnsi="Symbol" w:hint="default"/>
+      </w:rPr>
+    </w:lvl>
+    <w:lvl w:ilvl="1" w:tplc="04090003">
+      <w:start w:val="1"/>
+      <w:numFmt w:val="bullet"/>
+      <w:lvlText w:val="o"/>
+      <w:lvlJc w:val="left"/>
+      <w:pPr>
+        <w:ind w:left="1485" w:hanging="360"/>
+      </w:pPr>
+      <w:rPr>
+        <w:rFonts w:ascii="Courier New" w:hAnsi="Courier New" w:cs="Courier New" w:hint="default"/>
+      </w:rPr>
+    </w:lvl>
+    <w:lvl w:ilvl="2" w:tplc="04090005" w:tentative="1">
+      <w:start w:val="1"/>
+      <w:numFmt w:val="bullet"/>
+      <w:lvlText w:val=""/>
+      <w:lvlJc w:val="left"/>
+      <w:pPr>
+        <w:ind w:left="2205" w:hanging="360"/>
+      </w:pPr>
+      <w:rPr>
+        <w:rFonts w:ascii="Wingdings" w:hAnsi="Wingdings" w:hint="default"/>
+      </w:rPr>
+    </w:lvl>
+    <w:lvl w:ilvl="3" w:tplc="04090001" w:tentative="1">
+      <w:start w:val="1"/>
+      <w:numFmt w:val="bullet"/>
+      <w:lvlText w:val=""/>
+      <w:lvlJc w:val="left"/>
+      <w:pPr>
+        <w:ind w:left="2925" w:hanging="360"/>
+      </w:pPr>
+      <w:rPr>
+        <w:rFonts w:ascii="Symbol" w:hAnsi="Symbol" w:hint="default"/>
+      </w:rPr>
+    </w:lvl>
+    <w:lvl w:ilvl="4" w:tplc="04090003" w:tentative="1">
+      <w:start w:val="1"/>
+      <w:numFmt w:val="bullet"/>
+      <w:lvlText w:val="o"/>
+      <w:lvlJc w:val="left"/>
+      <w:pPr>
+        <w:ind w:left="3645" w:hanging="360"/>
+      </w:pPr>
+      <w:rPr>
+        <w:rFonts w:ascii="Courier New" w:hAnsi="Courier New" w:cs="Courier New" w:hint="default"/>
+      </w:rPr>
+    </w:lvl>
+    <w:lvl w:ilvl="5" w:tplc="04090005" w:tentative="1">
+      <w:start w:val="1"/>
+      <w:numFmt w:val="bullet"/>
+      <w:lvlText w:val=""/>
+      <w:lvlJc w:val="left"/>
+      <w:pPr>
+        <w:ind w:left="4365" w:hanging="360"/>
+      </w:pPr>
+      <w:rPr>
+        <w:rFonts w:ascii="Wingdings" w:hAnsi="Wingdings" w:hint="default"/>
+      </w:rPr>
+    </w:lvl>
+    <w:lvl w:ilvl="6" w:tplc="04090001" w:tentative="1">
+      <w:start w:val="1"/>
+      <w:numFmt w:val="bullet"/>
+      <w:lvlText w:val=""/>
+      <w:lvlJc w:val="left"/>
+      <w:pPr>
+        <w:ind w:left="5085" w:hanging="360"/>
+      </w:pPr>
+      <w:rPr>
+        <w:rFonts w:ascii="Symbol" w:hAnsi="Symbol" w:hint="default"/>
+      </w:rPr>
+    </w:lvl>
+    <w:lvl w:ilvl="7" w:tplc="04090003" w:tentative="1">
+      <w:start w:val="1"/>
+      <w:numFmt w:val="bullet"/>
+      <w:lvlText w:val="o"/>
+      <w:lvlJc w:val="left"/>
+      <w:pPr>
+        <w:ind w:left="5805" w:hanging="360"/>
+      </w:pPr>
+      <w:rPr>
+        <w:rFonts w:ascii="Courier New" w:hAnsi="Courier New" w:cs="Courier New" w:hint="default"/>
+      </w:rPr>
+    </w:lvl>
+    <w:lvl w:ilvl="8" w:tplc="04090005" w:tentative="1">
+      <w:start w:val="1"/>
+      <w:numFmt w:val="bullet"/>
+      <w:lvlText w:val=""/>
+      <w:lvlJc w:val="left"/>
+      <w:pPr>
+        <w:ind w:left="6525" w:hanging="360"/>
+      </w:pPr>
+      <w:rPr>
+        <w:rFonts w:ascii="Wingdings" w:hAnsi="Wingdings" w:hint="default"/>
+      </w:rPr>
+    </w:lvl>
+  </w:abstractNum>
+  <w:abstractNum w:abstractNumId="90">
     <w:nsid w:val="4CD30BB3"/>
     <w:multiLevelType w:val="hybridMultilevel"/>
     <w:tmpl w:val="0106C0A4"/>
@@ -43340,7 +45612,7 @@
       </w:pPr>
     </w:lvl>
   </w:abstractNum>
-  <w:abstractNum w:abstractNumId="88">
+  <w:abstractNum w:abstractNumId="91">
     <w:nsid w:val="4D6D096A"/>
     <w:multiLevelType w:val="hybridMultilevel"/>
     <w:tmpl w:val="B6021B1E"/>
@@ -43453,7 +45725,7 @@
       </w:rPr>
     </w:lvl>
   </w:abstractNum>
-  <w:abstractNum w:abstractNumId="89">
+  <w:abstractNum w:abstractNumId="92">
     <w:nsid w:val="4E0B3A04"/>
     <w:multiLevelType w:val="hybridMultilevel"/>
     <w:tmpl w:val="C6A890E0"/>
@@ -43566,7 +45838,7 @@
       </w:rPr>
     </w:lvl>
   </w:abstractNum>
-  <w:abstractNum w:abstractNumId="90">
+  <w:abstractNum w:abstractNumId="93">
     <w:nsid w:val="4EB70B02"/>
     <w:multiLevelType w:val="hybridMultilevel"/>
     <w:tmpl w:val="FAC29222"/>
@@ -43679,7 +45951,7 @@
       </w:rPr>
     </w:lvl>
   </w:abstractNum>
-  <w:abstractNum w:abstractNumId="91">
+  <w:abstractNum w:abstractNumId="94">
     <w:nsid w:val="4F7F130F"/>
     <w:multiLevelType w:val="hybridMultilevel"/>
     <w:tmpl w:val="D48485EE"/>
@@ -43792,7 +46064,120 @@
       </w:rPr>
     </w:lvl>
   </w:abstractNum>
-  <w:abstractNum w:abstractNumId="92">
+  <w:abstractNum w:abstractNumId="95">
+    <w:nsid w:val="50174077"/>
+    <w:multiLevelType w:val="hybridMultilevel"/>
+    <w:tmpl w:val="970653B4"/>
+    <w:lvl w:ilvl="0" w:tplc="04090001">
+      <w:start w:val="1"/>
+      <w:numFmt w:val="bullet"/>
+      <w:lvlText w:val=""/>
+      <w:lvlJc w:val="left"/>
+      <w:pPr>
+        <w:ind w:left="720" w:hanging="360"/>
+      </w:pPr>
+      <w:rPr>
+        <w:rFonts w:ascii="Symbol" w:hAnsi="Symbol" w:hint="default"/>
+      </w:rPr>
+    </w:lvl>
+    <w:lvl w:ilvl="1" w:tplc="04090003">
+      <w:start w:val="1"/>
+      <w:numFmt w:val="bullet"/>
+      <w:lvlText w:val="o"/>
+      <w:lvlJc w:val="left"/>
+      <w:pPr>
+        <w:ind w:left="1440" w:hanging="360"/>
+      </w:pPr>
+      <w:rPr>
+        <w:rFonts w:ascii="Courier New" w:hAnsi="Courier New" w:cs="Courier New" w:hint="default"/>
+      </w:rPr>
+    </w:lvl>
+    <w:lvl w:ilvl="2" w:tplc="04090005">
+      <w:start w:val="1"/>
+      <w:numFmt w:val="bullet"/>
+      <w:lvlText w:val=""/>
+      <w:lvlJc w:val="left"/>
+      <w:pPr>
+        <w:ind w:left="2160" w:hanging="360"/>
+      </w:pPr>
+      <w:rPr>
+        <w:rFonts w:ascii="Wingdings" w:hAnsi="Wingdings" w:hint="default"/>
+      </w:rPr>
+    </w:lvl>
+    <w:lvl w:ilvl="3" w:tplc="04090001" w:tentative="1">
+      <w:start w:val="1"/>
+      <w:numFmt w:val="bullet"/>
+      <w:lvlText w:val=""/>
+      <w:lvlJc w:val="left"/>
+      <w:pPr>
+        <w:ind w:left="2880" w:hanging="360"/>
+      </w:pPr>
+      <w:rPr>
+        <w:rFonts w:ascii="Symbol" w:hAnsi="Symbol" w:hint="default"/>
+      </w:rPr>
+    </w:lvl>
+    <w:lvl w:ilvl="4" w:tplc="04090003" w:tentative="1">
+      <w:start w:val="1"/>
+      <w:numFmt w:val="bullet"/>
+      <w:lvlText w:val="o"/>
+      <w:lvlJc w:val="left"/>
+      <w:pPr>
+        <w:ind w:left="3600" w:hanging="360"/>
+      </w:pPr>
+      <w:rPr>
+        <w:rFonts w:ascii="Courier New" w:hAnsi="Courier New" w:cs="Courier New" w:hint="default"/>
+      </w:rPr>
+    </w:lvl>
+    <w:lvl w:ilvl="5" w:tplc="04090005" w:tentative="1">
+      <w:start w:val="1"/>
+      <w:numFmt w:val="bullet"/>
+      <w:lvlText w:val=""/>
+      <w:lvlJc w:val="left"/>
+      <w:pPr>
+        <w:ind w:left="4320" w:hanging="360"/>
+      </w:pPr>
+      <w:rPr>
+        <w:rFonts w:ascii="Wingdings" w:hAnsi="Wingdings" w:hint="default"/>
+      </w:rPr>
+    </w:lvl>
+    <w:lvl w:ilvl="6" w:tplc="04090001" w:tentative="1">
+      <w:start w:val="1"/>
+      <w:numFmt w:val="bullet"/>
+      <w:lvlText w:val=""/>
+      <w:lvlJc w:val="left"/>
+      <w:pPr>
+        <w:ind w:left="5040" w:hanging="360"/>
+      </w:pPr>
+      <w:rPr>
+        <w:rFonts w:ascii="Symbol" w:hAnsi="Symbol" w:hint="default"/>
+      </w:rPr>
+    </w:lvl>
+    <w:lvl w:ilvl="7" w:tplc="04090003" w:tentative="1">
+      <w:start w:val="1"/>
+      <w:numFmt w:val="bullet"/>
+      <w:lvlText w:val="o"/>
+      <w:lvlJc w:val="left"/>
+      <w:pPr>
+        <w:ind w:left="5760" w:hanging="360"/>
+      </w:pPr>
+      <w:rPr>
+        <w:rFonts w:ascii="Courier New" w:hAnsi="Courier New" w:cs="Courier New" w:hint="default"/>
+      </w:rPr>
+    </w:lvl>
+    <w:lvl w:ilvl="8" w:tplc="04090005" w:tentative="1">
+      <w:start w:val="1"/>
+      <w:numFmt w:val="bullet"/>
+      <w:lvlText w:val=""/>
+      <w:lvlJc w:val="left"/>
+      <w:pPr>
+        <w:ind w:left="6480" w:hanging="360"/>
+      </w:pPr>
+      <w:rPr>
+        <w:rFonts w:ascii="Wingdings" w:hAnsi="Wingdings" w:hint="default"/>
+      </w:rPr>
+    </w:lvl>
+  </w:abstractNum>
+  <w:abstractNum w:abstractNumId="96">
     <w:nsid w:val="50771BBB"/>
     <w:multiLevelType w:val="hybridMultilevel"/>
     <w:tmpl w:val="1068B520"/>
@@ -43905,7 +46290,7 @@
       </w:rPr>
     </w:lvl>
   </w:abstractNum>
-  <w:abstractNum w:abstractNumId="93">
+  <w:abstractNum w:abstractNumId="97">
     <w:nsid w:val="50F6357E"/>
     <w:multiLevelType w:val="hybridMultilevel"/>
     <w:tmpl w:val="BF1048AA"/>
@@ -44018,7 +46403,7 @@
       </w:rPr>
     </w:lvl>
   </w:abstractNum>
-  <w:abstractNum w:abstractNumId="94">
+  <w:abstractNum w:abstractNumId="98">
     <w:nsid w:val="5259572A"/>
     <w:multiLevelType w:val="hybridMultilevel"/>
     <w:tmpl w:val="72C8EA24"/>
@@ -44131,7 +46516,7 @@
       </w:rPr>
     </w:lvl>
   </w:abstractNum>
-  <w:abstractNum w:abstractNumId="95">
+  <w:abstractNum w:abstractNumId="99">
     <w:nsid w:val="52B54256"/>
     <w:multiLevelType w:val="hybridMultilevel"/>
     <w:tmpl w:val="4464146A"/>
@@ -44244,7 +46629,7 @@
       </w:rPr>
     </w:lvl>
   </w:abstractNum>
-  <w:abstractNum w:abstractNumId="96">
+  <w:abstractNum w:abstractNumId="100">
     <w:nsid w:val="54771ECD"/>
     <w:multiLevelType w:val="hybridMultilevel"/>
     <w:tmpl w:val="971ED7CA"/>
@@ -44357,7 +46742,7 @@
       </w:rPr>
     </w:lvl>
   </w:abstractNum>
-  <w:abstractNum w:abstractNumId="97">
+  <w:abstractNum w:abstractNumId="101">
     <w:nsid w:val="55DE6DF8"/>
     <w:multiLevelType w:val="hybridMultilevel"/>
     <w:tmpl w:val="2D22F548"/>
@@ -44470,7 +46855,7 @@
       </w:rPr>
     </w:lvl>
   </w:abstractNum>
-  <w:abstractNum w:abstractNumId="98">
+  <w:abstractNum w:abstractNumId="102">
     <w:nsid w:val="55E33382"/>
     <w:multiLevelType w:val="hybridMultilevel"/>
     <w:tmpl w:val="5FAA6D2C"/>
@@ -44583,7 +46968,7 @@
       </w:rPr>
     </w:lvl>
   </w:abstractNum>
-  <w:abstractNum w:abstractNumId="99">
+  <w:abstractNum w:abstractNumId="103">
     <w:nsid w:val="56122CA2"/>
     <w:multiLevelType w:val="hybridMultilevel"/>
     <w:tmpl w:val="E3B637EE"/>
@@ -44696,7 +47081,7 @@
       </w:rPr>
     </w:lvl>
   </w:abstractNum>
-  <w:abstractNum w:abstractNumId="100">
+  <w:abstractNum w:abstractNumId="104">
     <w:nsid w:val="57981F6E"/>
     <w:multiLevelType w:val="hybridMultilevel"/>
     <w:tmpl w:val="FE22107A"/>
@@ -44809,7 +47194,7 @@
       </w:rPr>
     </w:lvl>
   </w:abstractNum>
-  <w:abstractNum w:abstractNumId="101">
+  <w:abstractNum w:abstractNumId="105">
     <w:nsid w:val="58335FF4"/>
     <w:multiLevelType w:val="hybridMultilevel"/>
     <w:tmpl w:val="C8A4B996"/>
@@ -44922,7 +47307,7 @@
       </w:rPr>
     </w:lvl>
   </w:abstractNum>
-  <w:abstractNum w:abstractNumId="102">
+  <w:abstractNum w:abstractNumId="106">
     <w:nsid w:val="58A02926"/>
     <w:multiLevelType w:val="hybridMultilevel"/>
     <w:tmpl w:val="ADE48DAC"/>
@@ -45008,7 +47393,7 @@
       </w:pPr>
     </w:lvl>
   </w:abstractNum>
-  <w:abstractNum w:abstractNumId="103">
+  <w:abstractNum w:abstractNumId="107">
     <w:nsid w:val="59276693"/>
     <w:multiLevelType w:val="hybridMultilevel"/>
     <w:tmpl w:val="C116115E"/>
@@ -45121,7 +47506,7 @@
       </w:rPr>
     </w:lvl>
   </w:abstractNum>
-  <w:abstractNum w:abstractNumId="104">
+  <w:abstractNum w:abstractNumId="108">
     <w:nsid w:val="5A496A6D"/>
     <w:multiLevelType w:val="hybridMultilevel"/>
     <w:tmpl w:val="2C588B24"/>
@@ -45207,7 +47592,7 @@
       </w:pPr>
     </w:lvl>
   </w:abstractNum>
-  <w:abstractNum w:abstractNumId="105">
+  <w:abstractNum w:abstractNumId="109">
     <w:nsid w:val="5B01794E"/>
     <w:multiLevelType w:val="hybridMultilevel"/>
     <w:tmpl w:val="FE3CE8DC"/>
@@ -45320,7 +47705,7 @@
       </w:rPr>
     </w:lvl>
   </w:abstractNum>
-  <w:abstractNum w:abstractNumId="106">
+  <w:abstractNum w:abstractNumId="110">
     <w:nsid w:val="5BD37EBF"/>
     <w:multiLevelType w:val="hybridMultilevel"/>
     <w:tmpl w:val="7548CBFA"/>
@@ -45433,7 +47818,7 @@
       </w:rPr>
     </w:lvl>
   </w:abstractNum>
-  <w:abstractNum w:abstractNumId="107">
+  <w:abstractNum w:abstractNumId="111">
     <w:nsid w:val="5CAF7F23"/>
     <w:multiLevelType w:val="hybridMultilevel"/>
     <w:tmpl w:val="7E86421C"/>
@@ -45546,7 +47931,7 @@
       </w:rPr>
     </w:lvl>
   </w:abstractNum>
-  <w:abstractNum w:abstractNumId="108">
+  <w:abstractNum w:abstractNumId="112">
     <w:nsid w:val="5D8627C4"/>
     <w:multiLevelType w:val="hybridMultilevel"/>
     <w:tmpl w:val="7278FBE8"/>
@@ -45659,7 +48044,7 @@
       </w:rPr>
     </w:lvl>
   </w:abstractNum>
-  <w:abstractNum w:abstractNumId="109">
+  <w:abstractNum w:abstractNumId="113">
     <w:nsid w:val="5F016C85"/>
     <w:multiLevelType w:val="hybridMultilevel"/>
     <w:tmpl w:val="7BD8820E"/>
@@ -45745,7 +48130,7 @@
       </w:pPr>
     </w:lvl>
   </w:abstractNum>
-  <w:abstractNum w:abstractNumId="110">
+  <w:abstractNum w:abstractNumId="114">
     <w:nsid w:val="5F9F2F80"/>
     <w:multiLevelType w:val="hybridMultilevel"/>
     <w:tmpl w:val="22100F82"/>
@@ -45858,7 +48243,7 @@
       </w:rPr>
     </w:lvl>
   </w:abstractNum>
-  <w:abstractNum w:abstractNumId="111">
+  <w:abstractNum w:abstractNumId="115">
     <w:nsid w:val="5FF925C1"/>
     <w:multiLevelType w:val="hybridMultilevel"/>
     <w:tmpl w:val="0BE6E57C"/>
@@ -45971,7 +48356,7 @@
       </w:rPr>
     </w:lvl>
   </w:abstractNum>
-  <w:abstractNum w:abstractNumId="112">
+  <w:abstractNum w:abstractNumId="116">
     <w:nsid w:val="60155F02"/>
     <w:multiLevelType w:val="hybridMultilevel"/>
     <w:tmpl w:val="0E94BAFA"/>
@@ -46084,7 +48469,7 @@
       </w:rPr>
     </w:lvl>
   </w:abstractNum>
-  <w:abstractNum w:abstractNumId="113">
+  <w:abstractNum w:abstractNumId="117">
     <w:nsid w:val="60817ADC"/>
     <w:multiLevelType w:val="hybridMultilevel"/>
     <w:tmpl w:val="21AAFD2C"/>
@@ -46197,7 +48582,7 @@
       </w:rPr>
     </w:lvl>
   </w:abstractNum>
-  <w:abstractNum w:abstractNumId="114">
+  <w:abstractNum w:abstractNumId="118">
     <w:nsid w:val="64794762"/>
     <w:multiLevelType w:val="hybridMultilevel"/>
     <w:tmpl w:val="58181D28"/>
@@ -46310,7 +48695,7 @@
       </w:rPr>
     </w:lvl>
   </w:abstractNum>
-  <w:abstractNum w:abstractNumId="115">
+  <w:abstractNum w:abstractNumId="119">
     <w:nsid w:val="64AB33B8"/>
     <w:multiLevelType w:val="hybridMultilevel"/>
     <w:tmpl w:val="AF361D02"/>
@@ -46423,7 +48808,7 @@
       </w:rPr>
     </w:lvl>
   </w:abstractNum>
-  <w:abstractNum w:abstractNumId="116">
+  <w:abstractNum w:abstractNumId="120">
     <w:nsid w:val="67074D52"/>
     <w:multiLevelType w:val="hybridMultilevel"/>
     <w:tmpl w:val="FA647E4A"/>
@@ -46536,7 +48921,7 @@
       </w:rPr>
     </w:lvl>
   </w:abstractNum>
-  <w:abstractNum w:abstractNumId="117">
+  <w:abstractNum w:abstractNumId="121">
     <w:nsid w:val="671861EF"/>
     <w:multiLevelType w:val="hybridMultilevel"/>
     <w:tmpl w:val="4A4CC382"/>
@@ -46649,7 +49034,7 @@
       </w:rPr>
     </w:lvl>
   </w:abstractNum>
-  <w:abstractNum w:abstractNumId="118">
+  <w:abstractNum w:abstractNumId="122">
     <w:nsid w:val="68EE388E"/>
     <w:multiLevelType w:val="hybridMultilevel"/>
     <w:tmpl w:val="A0EE617A"/>
@@ -46762,7 +49147,93 @@
       </w:rPr>
     </w:lvl>
   </w:abstractNum>
-  <w:abstractNum w:abstractNumId="119">
+  <w:abstractNum w:abstractNumId="123">
+    <w:nsid w:val="6BDF23EB"/>
+    <w:multiLevelType w:val="hybridMultilevel"/>
+    <w:tmpl w:val="3BB2A47A"/>
+    <w:lvl w:ilvl="0" w:tplc="0409000F">
+      <w:start w:val="1"/>
+      <w:numFmt w:val="decimal"/>
+      <w:lvlText w:val="%1."/>
+      <w:lvlJc w:val="left"/>
+      <w:pPr>
+        <w:ind w:left="720" w:hanging="360"/>
+      </w:pPr>
+    </w:lvl>
+    <w:lvl w:ilvl="1" w:tplc="04090019" w:tentative="1">
+      <w:start w:val="1"/>
+      <w:numFmt w:val="lowerLetter"/>
+      <w:lvlText w:val="%2."/>
+      <w:lvlJc w:val="left"/>
+      <w:pPr>
+        <w:ind w:left="1440" w:hanging="360"/>
+      </w:pPr>
+    </w:lvl>
+    <w:lvl w:ilvl="2" w:tplc="0409001B" w:tentative="1">
+      <w:start w:val="1"/>
+      <w:numFmt w:val="lowerRoman"/>
+      <w:lvlText w:val="%3."/>
+      <w:lvlJc w:val="right"/>
+      <w:pPr>
+        <w:ind w:left="2160" w:hanging="180"/>
+      </w:pPr>
+    </w:lvl>
+    <w:lvl w:ilvl="3" w:tplc="0409000F" w:tentative="1">
+      <w:start w:val="1"/>
+      <w:numFmt w:val="decimal"/>
+      <w:lvlText w:val="%4."/>
+      <w:lvlJc w:val="left"/>
+      <w:pPr>
+        <w:ind w:left="2880" w:hanging="360"/>
+      </w:pPr>
+    </w:lvl>
+    <w:lvl w:ilvl="4" w:tplc="04090019" w:tentative="1">
+      <w:start w:val="1"/>
+      <w:numFmt w:val="lowerLetter"/>
+      <w:lvlText w:val="%5."/>
+      <w:lvlJc w:val="left"/>
+      <w:pPr>
+        <w:ind w:left="3600" w:hanging="360"/>
+      </w:pPr>
+    </w:lvl>
+    <w:lvl w:ilvl="5" w:tplc="0409001B" w:tentative="1">
+      <w:start w:val="1"/>
+      <w:numFmt w:val="lowerRoman"/>
+      <w:lvlText w:val="%6."/>
+      <w:lvlJc w:val="right"/>
+      <w:pPr>
+        <w:ind w:left="4320" w:hanging="180"/>
+      </w:pPr>
+    </w:lvl>
+    <w:lvl w:ilvl="6" w:tplc="0409000F" w:tentative="1">
+      <w:start w:val="1"/>
+      <w:numFmt w:val="decimal"/>
+      <w:lvlText w:val="%7."/>
+      <w:lvlJc w:val="left"/>
+      <w:pPr>
+        <w:ind w:left="5040" w:hanging="360"/>
+      </w:pPr>
+    </w:lvl>
+    <w:lvl w:ilvl="7" w:tplc="04090019" w:tentative="1">
+      <w:start w:val="1"/>
+      <w:numFmt w:val="lowerLetter"/>
+      <w:lvlText w:val="%8."/>
+      <w:lvlJc w:val="left"/>
+      <w:pPr>
+        <w:ind w:left="5760" w:hanging="360"/>
+      </w:pPr>
+    </w:lvl>
+    <w:lvl w:ilvl="8" w:tplc="0409001B" w:tentative="1">
+      <w:start w:val="1"/>
+      <w:numFmt w:val="lowerRoman"/>
+      <w:lvlText w:val="%9."/>
+      <w:lvlJc w:val="right"/>
+      <w:pPr>
+        <w:ind w:left="6480" w:hanging="180"/>
+      </w:pPr>
+    </w:lvl>
+  </w:abstractNum>
+  <w:abstractNum w:abstractNumId="124">
     <w:nsid w:val="6D0A6BD9"/>
     <w:multiLevelType w:val="hybridMultilevel"/>
     <w:tmpl w:val="8840663C"/>
@@ -46875,7 +49346,7 @@
       </w:rPr>
     </w:lvl>
   </w:abstractNum>
-  <w:abstractNum w:abstractNumId="120">
+  <w:abstractNum w:abstractNumId="125">
     <w:nsid w:val="6D3C5DD6"/>
     <w:multiLevelType w:val="hybridMultilevel"/>
     <w:tmpl w:val="3A067E12"/>
@@ -46988,7 +49459,7 @@
       </w:rPr>
     </w:lvl>
   </w:abstractNum>
-  <w:abstractNum w:abstractNumId="121">
+  <w:abstractNum w:abstractNumId="126">
     <w:nsid w:val="6DDD1270"/>
     <w:multiLevelType w:val="hybridMultilevel"/>
     <w:tmpl w:val="E8AC9992"/>
@@ -47101,7 +49572,7 @@
       </w:rPr>
     </w:lvl>
   </w:abstractNum>
-  <w:abstractNum w:abstractNumId="122">
+  <w:abstractNum w:abstractNumId="127">
     <w:nsid w:val="6F667B90"/>
     <w:multiLevelType w:val="hybridMultilevel"/>
     <w:tmpl w:val="293AE75C"/>
@@ -47214,7 +49685,7 @@
       </w:rPr>
     </w:lvl>
   </w:abstractNum>
-  <w:abstractNum w:abstractNumId="123">
+  <w:abstractNum w:abstractNumId="128">
     <w:nsid w:val="70C9177F"/>
     <w:multiLevelType w:val="hybridMultilevel"/>
     <w:tmpl w:val="E254667C"/>
@@ -47327,7 +49798,7 @@
       </w:rPr>
     </w:lvl>
   </w:abstractNum>
-  <w:abstractNum w:abstractNumId="124">
+  <w:abstractNum w:abstractNumId="129">
     <w:nsid w:val="71412003"/>
     <w:multiLevelType w:val="hybridMultilevel"/>
     <w:tmpl w:val="9C829E9C"/>
@@ -47440,7 +49911,7 @@
       </w:rPr>
     </w:lvl>
   </w:abstractNum>
-  <w:abstractNum w:abstractNumId="125">
+  <w:abstractNum w:abstractNumId="130">
     <w:nsid w:val="73A95E2F"/>
     <w:multiLevelType w:val="hybridMultilevel"/>
     <w:tmpl w:val="ECC8588A"/>
@@ -47553,7 +50024,7 @@
       </w:rPr>
     </w:lvl>
   </w:abstractNum>
-  <w:abstractNum w:abstractNumId="126">
+  <w:abstractNum w:abstractNumId="131">
     <w:nsid w:val="74C57F0F"/>
     <w:multiLevelType w:val="hybridMultilevel"/>
     <w:tmpl w:val="57E667E8"/>
@@ -47666,7 +50137,7 @@
       </w:rPr>
     </w:lvl>
   </w:abstractNum>
-  <w:abstractNum w:abstractNumId="127">
+  <w:abstractNum w:abstractNumId="132">
     <w:nsid w:val="75AB0417"/>
     <w:multiLevelType w:val="hybridMultilevel"/>
     <w:tmpl w:val="2FF65A0E"/>
@@ -47779,7 +50250,7 @@
       </w:rPr>
     </w:lvl>
   </w:abstractNum>
-  <w:abstractNum w:abstractNumId="128">
+  <w:abstractNum w:abstractNumId="133">
     <w:nsid w:val="75CA1A84"/>
     <w:multiLevelType w:val="hybridMultilevel"/>
     <w:tmpl w:val="E4C4B1E8"/>
@@ -47892,7 +50363,7 @@
       </w:rPr>
     </w:lvl>
   </w:abstractNum>
-  <w:abstractNum w:abstractNumId="129">
+  <w:abstractNum w:abstractNumId="134">
     <w:nsid w:val="76696C36"/>
     <w:multiLevelType w:val="hybridMultilevel"/>
     <w:tmpl w:val="278A2DF6"/>
@@ -48005,7 +50476,7 @@
       </w:rPr>
     </w:lvl>
   </w:abstractNum>
-  <w:abstractNum w:abstractNumId="130">
+  <w:abstractNum w:abstractNumId="135">
     <w:nsid w:val="77472331"/>
     <w:multiLevelType w:val="hybridMultilevel"/>
     <w:tmpl w:val="A1BC21EC"/>
@@ -48118,7 +50589,7 @@
       </w:rPr>
     </w:lvl>
   </w:abstractNum>
-  <w:abstractNum w:abstractNumId="131">
+  <w:abstractNum w:abstractNumId="136">
     <w:nsid w:val="77B534A4"/>
     <w:multiLevelType w:val="hybridMultilevel"/>
     <w:tmpl w:val="8DCC597E"/>
@@ -48231,7 +50702,7 @@
       </w:rPr>
     </w:lvl>
   </w:abstractNum>
-  <w:abstractNum w:abstractNumId="132">
+  <w:abstractNum w:abstractNumId="137">
     <w:nsid w:val="781F7D49"/>
     <w:multiLevelType w:val="hybridMultilevel"/>
     <w:tmpl w:val="3B28DB0E"/>
@@ -48344,7 +50815,7 @@
       </w:rPr>
     </w:lvl>
   </w:abstractNum>
-  <w:abstractNum w:abstractNumId="133">
+  <w:abstractNum w:abstractNumId="138">
     <w:nsid w:val="7926747D"/>
     <w:multiLevelType w:val="hybridMultilevel"/>
     <w:tmpl w:val="4226F6F6"/>
@@ -48457,7 +50928,7 @@
       </w:rPr>
     </w:lvl>
   </w:abstractNum>
-  <w:abstractNum w:abstractNumId="134">
+  <w:abstractNum w:abstractNumId="139">
     <w:nsid w:val="793420B1"/>
     <w:multiLevelType w:val="hybridMultilevel"/>
     <w:tmpl w:val="D9540E4E"/>
@@ -48570,7 +51041,7 @@
       </w:rPr>
     </w:lvl>
   </w:abstractNum>
-  <w:abstractNum w:abstractNumId="135">
+  <w:abstractNum w:abstractNumId="140">
     <w:nsid w:val="7B1D4DA1"/>
     <w:multiLevelType w:val="hybridMultilevel"/>
     <w:tmpl w:val="B32AE4BA"/>
@@ -48656,7 +51127,7 @@
       </w:pPr>
     </w:lvl>
   </w:abstractNum>
-  <w:abstractNum w:abstractNumId="136">
+  <w:abstractNum w:abstractNumId="141">
     <w:nsid w:val="7C162B99"/>
     <w:multiLevelType w:val="hybridMultilevel"/>
     <w:tmpl w:val="7BF840DA"/>
@@ -48769,7 +51240,7 @@
       </w:rPr>
     </w:lvl>
   </w:abstractNum>
-  <w:abstractNum w:abstractNumId="137">
+  <w:abstractNum w:abstractNumId="142">
     <w:nsid w:val="7EF26473"/>
     <w:multiLevelType w:val="hybridMultilevel"/>
     <w:tmpl w:val="B21EDE22"/>
@@ -48882,7 +51353,7 @@
       </w:rPr>
     </w:lvl>
   </w:abstractNum>
-  <w:abstractNum w:abstractNumId="138">
+  <w:abstractNum w:abstractNumId="143">
     <w:nsid w:val="7FE25DAB"/>
     <w:multiLevelType w:val="hybridMultilevel"/>
     <w:tmpl w:val="7CE62A9C"/>
@@ -48972,13 +51443,13 @@
     <w:abstractNumId w:val="24"/>
   </w:num>
   <w:num w:numId="2">
-    <w:abstractNumId w:val="124"/>
+    <w:abstractNumId w:val="129"/>
   </w:num>
   <w:num w:numId="3">
     <w:abstractNumId w:val="17"/>
   </w:num>
   <w:num w:numId="4">
-    <w:abstractNumId w:val="94"/>
+    <w:abstractNumId w:val="98"/>
   </w:num>
   <w:num w:numId="5">
     <w:abstractNumId w:val="20"/>
@@ -48996,10 +51467,10 @@
     <w:abstractNumId w:val="16"/>
   </w:num>
   <w:num w:numId="10">
-    <w:abstractNumId w:val="103"/>
+    <w:abstractNumId w:val="107"/>
   </w:num>
   <w:num w:numId="11">
-    <w:abstractNumId w:val="121"/>
+    <w:abstractNumId w:val="126"/>
   </w:num>
   <w:num w:numId="12">
     <w:abstractNumId w:val="18"/>
@@ -49008,19 +51479,19 @@
     <w:abstractNumId w:val="40"/>
   </w:num>
   <w:num w:numId="14">
-    <w:abstractNumId w:val="109"/>
+    <w:abstractNumId w:val="113"/>
   </w:num>
   <w:num w:numId="15">
     <w:abstractNumId w:val="42"/>
   </w:num>
   <w:num w:numId="16">
-    <w:abstractNumId w:val="120"/>
+    <w:abstractNumId w:val="125"/>
   </w:num>
   <w:num w:numId="17">
-    <w:abstractNumId w:val="88"/>
+    <w:abstractNumId w:val="91"/>
   </w:num>
   <w:num w:numId="18">
-    <w:abstractNumId w:val="112"/>
+    <w:abstractNumId w:val="116"/>
   </w:num>
   <w:num w:numId="19">
     <w:abstractNumId w:val="4"/>
@@ -49032,7 +51503,7 @@
     <w:abstractNumId w:val="47"/>
   </w:num>
   <w:num w:numId="22">
-    <w:abstractNumId w:val="82"/>
+    <w:abstractNumId w:val="83"/>
   </w:num>
   <w:num w:numId="23">
     <w:abstractNumId w:val="62"/>
@@ -49041,34 +51512,34 @@
     <w:abstractNumId w:val="67"/>
   </w:num>
   <w:num w:numId="25">
-    <w:abstractNumId w:val="113"/>
+    <w:abstractNumId w:val="117"/>
   </w:num>
   <w:num w:numId="26">
     <w:abstractNumId w:val="71"/>
   </w:num>
   <w:num w:numId="27">
-    <w:abstractNumId w:val="126"/>
+    <w:abstractNumId w:val="131"/>
   </w:num>
   <w:num w:numId="28">
-    <w:abstractNumId w:val="85"/>
+    <w:abstractNumId w:val="86"/>
   </w:num>
   <w:num w:numId="29">
-    <w:abstractNumId w:val="137"/>
+    <w:abstractNumId w:val="142"/>
   </w:num>
   <w:num w:numId="30">
     <w:abstractNumId w:val="36"/>
   </w:num>
   <w:num w:numId="31">
-    <w:abstractNumId w:val="104"/>
+    <w:abstractNumId w:val="108"/>
   </w:num>
   <w:num w:numId="32">
-    <w:abstractNumId w:val="101"/>
+    <w:abstractNumId w:val="105"/>
   </w:num>
   <w:num w:numId="33">
     <w:abstractNumId w:val="74"/>
   </w:num>
   <w:num w:numId="34">
-    <w:abstractNumId w:val="122"/>
+    <w:abstractNumId w:val="127"/>
   </w:num>
   <w:num w:numId="35">
     <w:abstractNumId w:val="3"/>
@@ -49077,7 +51548,7 @@
     <w:abstractNumId w:val="44"/>
   </w:num>
   <w:num w:numId="37">
-    <w:abstractNumId w:val="106"/>
+    <w:abstractNumId w:val="110"/>
   </w:num>
   <w:num w:numId="38">
     <w:abstractNumId w:val="46"/>
@@ -49086,25 +51557,25 @@
     <w:abstractNumId w:val="45"/>
   </w:num>
   <w:num w:numId="40">
-    <w:abstractNumId w:val="114"/>
+    <w:abstractNumId w:val="118"/>
   </w:num>
   <w:num w:numId="41">
     <w:abstractNumId w:val="9"/>
   </w:num>
   <w:num w:numId="42">
-    <w:abstractNumId w:val="136"/>
+    <w:abstractNumId w:val="141"/>
   </w:num>
   <w:num w:numId="43">
-    <w:abstractNumId w:val="100"/>
+    <w:abstractNumId w:val="104"/>
   </w:num>
   <w:num w:numId="44">
-    <w:abstractNumId w:val="128"/>
+    <w:abstractNumId w:val="133"/>
   </w:num>
   <w:num w:numId="45">
     <w:abstractNumId w:val="77"/>
   </w:num>
   <w:num w:numId="46">
-    <w:abstractNumId w:val="135"/>
+    <w:abstractNumId w:val="140"/>
   </w:num>
   <w:num w:numId="47">
     <w:abstractNumId w:val="5"/>
@@ -49119,7 +51590,7 @@
     <w:abstractNumId w:val="33"/>
   </w:num>
   <w:num w:numId="51">
-    <w:abstractNumId w:val="99"/>
+    <w:abstractNumId w:val="103"/>
   </w:num>
   <w:num w:numId="52">
     <w:abstractNumId w:val="69"/>
@@ -49131,7 +51602,7 @@
     <w:abstractNumId w:val="49"/>
   </w:num>
   <w:num w:numId="55">
-    <w:abstractNumId w:val="127"/>
+    <w:abstractNumId w:val="132"/>
   </w:num>
   <w:num w:numId="56">
     <w:abstractNumId w:val="32"/>
@@ -49143,10 +51614,10 @@
     <w:abstractNumId w:val="57"/>
   </w:num>
   <w:num w:numId="59">
-    <w:abstractNumId w:val="129"/>
+    <w:abstractNumId w:val="134"/>
   </w:num>
   <w:num w:numId="60">
-    <w:abstractNumId w:val="86"/>
+    <w:abstractNumId w:val="88"/>
   </w:num>
   <w:num w:numId="61">
     <w:abstractNumId w:val="31"/>
@@ -49164,28 +51635,28 @@
     <w:abstractNumId w:val="21"/>
   </w:num>
   <w:num w:numId="66">
-    <w:abstractNumId w:val="98"/>
+    <w:abstractNumId w:val="102"/>
   </w:num>
   <w:num w:numId="67">
-    <w:abstractNumId w:val="83"/>
+    <w:abstractNumId w:val="84"/>
   </w:num>
   <w:num w:numId="68">
     <w:abstractNumId w:val="29"/>
   </w:num>
   <w:num w:numId="69">
-    <w:abstractNumId w:val="92"/>
+    <w:abstractNumId w:val="96"/>
   </w:num>
   <w:num w:numId="70">
     <w:abstractNumId w:val="7"/>
   </w:num>
   <w:num w:numId="71">
-    <w:abstractNumId w:val="91"/>
+    <w:abstractNumId w:val="94"/>
   </w:num>
   <w:num w:numId="72">
     <w:abstractNumId w:val="53"/>
   </w:num>
   <w:num w:numId="73">
-    <w:abstractNumId w:val="118"/>
+    <w:abstractNumId w:val="122"/>
   </w:num>
   <w:num w:numId="74">
     <w:abstractNumId w:val="13"/>
@@ -49197,31 +51668,31 @@
     <w:abstractNumId w:val="2"/>
   </w:num>
   <w:num w:numId="77">
-    <w:abstractNumId w:val="89"/>
+    <w:abstractNumId w:val="92"/>
   </w:num>
   <w:num w:numId="78">
-    <w:abstractNumId w:val="95"/>
+    <w:abstractNumId w:val="99"/>
   </w:num>
   <w:num w:numId="79">
     <w:abstractNumId w:val="1"/>
   </w:num>
   <w:num w:numId="80">
-    <w:abstractNumId w:val="115"/>
+    <w:abstractNumId w:val="119"/>
   </w:num>
   <w:num w:numId="81">
-    <w:abstractNumId w:val="90"/>
+    <w:abstractNumId w:val="93"/>
   </w:num>
   <w:num w:numId="82">
-    <w:abstractNumId w:val="119"/>
+    <w:abstractNumId w:val="124"/>
   </w:num>
   <w:num w:numId="83">
     <w:abstractNumId w:val="14"/>
   </w:num>
   <w:num w:numId="84">
-    <w:abstractNumId w:val="96"/>
+    <w:abstractNumId w:val="100"/>
   </w:num>
   <w:num w:numId="85">
-    <w:abstractNumId w:val="110"/>
+    <w:abstractNumId w:val="114"/>
   </w:num>
   <w:num w:numId="86">
     <w:abstractNumId w:val="43"/>
@@ -49233,31 +51704,31 @@
     <w:abstractNumId w:val="66"/>
   </w:num>
   <w:num w:numId="89">
-    <w:abstractNumId w:val="116"/>
+    <w:abstractNumId w:val="120"/>
   </w:num>
   <w:num w:numId="90">
-    <w:abstractNumId w:val="108"/>
+    <w:abstractNumId w:val="112"/>
   </w:num>
   <w:num w:numId="91">
-    <w:abstractNumId w:val="138"/>
+    <w:abstractNumId w:val="143"/>
   </w:num>
   <w:num w:numId="92">
     <w:abstractNumId w:val="58"/>
   </w:num>
   <w:num w:numId="93">
-    <w:abstractNumId w:val="111"/>
+    <w:abstractNumId w:val="115"/>
   </w:num>
   <w:num w:numId="94">
     <w:abstractNumId w:val="37"/>
   </w:num>
   <w:num w:numId="95">
-    <w:abstractNumId w:val="123"/>
+    <w:abstractNumId w:val="128"/>
   </w:num>
   <w:num w:numId="96">
     <w:abstractNumId w:val="19"/>
   </w:num>
   <w:num w:numId="97">
-    <w:abstractNumId w:val="132"/>
+    <w:abstractNumId w:val="137"/>
   </w:num>
   <w:num w:numId="98">
     <w:abstractNumId w:val="6"/>
@@ -49266,10 +51737,10 @@
     <w:abstractNumId w:val="51"/>
   </w:num>
   <w:num w:numId="100">
-    <w:abstractNumId w:val="133"/>
+    <w:abstractNumId w:val="138"/>
   </w:num>
   <w:num w:numId="101">
-    <w:abstractNumId w:val="87"/>
+    <w:abstractNumId w:val="90"/>
   </w:num>
   <w:num w:numId="102">
     <w:abstractNumId w:val="65"/>
@@ -49278,7 +51749,7 @@
     <w:abstractNumId w:val="39"/>
   </w:num>
   <w:num w:numId="104">
-    <w:abstractNumId w:val="107"/>
+    <w:abstractNumId w:val="111"/>
   </w:num>
   <w:num w:numId="105">
     <w:abstractNumId w:val="56"/>
@@ -49290,25 +51761,25 @@
     <w:abstractNumId w:val="11"/>
   </w:num>
   <w:num w:numId="108">
-    <w:abstractNumId w:val="125"/>
+    <w:abstractNumId w:val="130"/>
   </w:num>
   <w:num w:numId="109">
-    <w:abstractNumId w:val="102"/>
+    <w:abstractNumId w:val="106"/>
   </w:num>
   <w:num w:numId="110">
     <w:abstractNumId w:val="63"/>
   </w:num>
   <w:num w:numId="111">
-    <w:abstractNumId w:val="134"/>
+    <w:abstractNumId w:val="139"/>
   </w:num>
   <w:num w:numId="112">
     <w:abstractNumId w:val="52"/>
   </w:num>
   <w:num w:numId="113">
-    <w:abstractNumId w:val="84"/>
+    <w:abstractNumId w:val="85"/>
   </w:num>
   <w:num w:numId="114">
-    <w:abstractNumId w:val="105"/>
+    <w:abstractNumId w:val="109"/>
   </w:num>
   <w:num w:numId="115">
     <w:abstractNumId w:val="38"/>
@@ -49320,22 +51791,22 @@
     <w:abstractNumId w:val="75"/>
   </w:num>
   <w:num w:numId="118">
-    <w:abstractNumId w:val="131"/>
+    <w:abstractNumId w:val="136"/>
   </w:num>
   <w:num w:numId="119">
     <w:abstractNumId w:val="34"/>
   </w:num>
   <w:num w:numId="120">
-    <w:abstractNumId w:val="79"/>
+    <w:abstractNumId w:val="80"/>
   </w:num>
   <w:num w:numId="121">
-    <w:abstractNumId w:val="93"/>
+    <w:abstractNumId w:val="97"/>
   </w:num>
   <w:num w:numId="122">
     <w:abstractNumId w:val="70"/>
   </w:num>
   <w:num w:numId="123">
-    <w:abstractNumId w:val="80"/>
+    <w:abstractNumId w:val="81"/>
   </w:num>
   <w:num w:numId="124">
     <w:abstractNumId w:val="72"/>
@@ -49350,10 +51821,10 @@
     <w:abstractNumId w:val="41"/>
   </w:num>
   <w:num w:numId="128">
-    <w:abstractNumId w:val="97"/>
+    <w:abstractNumId w:val="101"/>
   </w:num>
   <w:num w:numId="129">
-    <w:abstractNumId w:val="81"/>
+    <w:abstractNumId w:val="82"/>
   </w:num>
   <w:num w:numId="130">
     <w:abstractNumId w:val="73"/>
@@ -49365,7 +51836,7 @@
     <w:abstractNumId w:val="68"/>
   </w:num>
   <w:num w:numId="133">
-    <w:abstractNumId w:val="117"/>
+    <w:abstractNumId w:val="121"/>
   </w:num>
   <w:num w:numId="134">
     <w:abstractNumId w:val="50"/>
@@ -49377,13 +51848,28 @@
     <w:abstractNumId w:val="60"/>
   </w:num>
   <w:num w:numId="137">
-    <w:abstractNumId w:val="130"/>
+    <w:abstractNumId w:val="135"/>
   </w:num>
   <w:num w:numId="138">
     <w:abstractNumId w:val="54"/>
   </w:num>
   <w:num w:numId="139">
     <w:abstractNumId w:val="59"/>
+  </w:num>
+  <w:num w:numId="140">
+    <w:abstractNumId w:val="123"/>
+  </w:num>
+  <w:num w:numId="141">
+    <w:abstractNumId w:val="87"/>
+  </w:num>
+  <w:num w:numId="142">
+    <w:abstractNumId w:val="89"/>
+  </w:num>
+  <w:num w:numId="143">
+    <w:abstractNumId w:val="79"/>
+  </w:num>
+  <w:num w:numId="144">
+    <w:abstractNumId w:val="95"/>
   </w:num>
   <w:numIdMacAtCleanup w:val="134"/>
 </w:numbering>
@@ -49553,6 +52039,7 @@
   <w:style w:type="character" w:default="1" w:styleId="DefaultParagraphFont">
     <w:name w:val="Default Paragraph Font"/>
     <w:uiPriority w:val="1"/>
+    <w:semiHidden/>
     <w:unhideWhenUsed/>
   </w:style>
   <w:style w:type="table" w:default="1" w:styleId="TableNormal">
@@ -49838,6 +52325,7 @@
   <w:style w:type="character" w:default="1" w:styleId="DefaultParagraphFont">
     <w:name w:val="Default Paragraph Font"/>
     <w:uiPriority w:val="1"/>
+    <w:semiHidden/>
     <w:unhideWhenUsed/>
   </w:style>
   <w:style w:type="table" w:default="1" w:styleId="TableNormal">

</xml_diff>

<commit_message>
Kleinbaum et. al. (2014) chapter 27 notes
</commit_message>
<xml_diff>
--- a/Notes/KleinbaumKupperNizamRosenberg_2014_Applied-Regression-Analysis.docx
+++ b/Notes/KleinbaumKupperNizamRosenberg_2014_Applied-Regression-Analysis.docx
@@ -33434,13 +33434,7 @@
         <w:rPr>
           <w:rFonts w:eastAsiaTheme="minorEastAsia"/>
         </w:rPr>
-        <w:t xml:space="preserve">) is </w:t>
-      </w:r>
-      <w:r>
-        <w:rPr>
-          <w:rFonts w:eastAsiaTheme="minorEastAsia"/>
-        </w:rPr>
-        <w:t>Type II error rate</w:t>
+        <w:t>) is Type II error rate</w:t>
       </w:r>
     </w:p>
     <w:p>
@@ -33465,13 +33459,7 @@
         <w:rPr>
           <w:rFonts w:eastAsiaTheme="minorEastAsia" w:cs="Times New Roman"/>
         </w:rPr>
-        <w:t xml:space="preserve">is </w:t>
-      </w:r>
-      <w:r>
-        <w:rPr>
-          <w:rFonts w:eastAsiaTheme="minorEastAsia" w:cs="Times New Roman"/>
-        </w:rPr>
-        <w:t>minimum effect size that is of scientific significance</w:t>
+        <w:t>is minimum effect size that is of scientific significance</w:t>
       </w:r>
     </w:p>
     <w:p>
@@ -33510,13 +33498,7 @@
         <w:rPr>
           <w:rFonts w:eastAsiaTheme="minorEastAsia"/>
         </w:rPr>
-        <w:t xml:space="preserve">is population </w:t>
-      </w:r>
-      <w:r>
-        <w:rPr>
-          <w:rFonts w:eastAsiaTheme="minorEastAsia"/>
-        </w:rPr>
-        <w:t>variance</w:t>
+        <w:t>is population variance</w:t>
       </w:r>
     </w:p>
     <w:p>
@@ -34480,6 +34462,861 @@
           <w:ilvl w:val="0"/>
           <w:numId w:val="144"/>
         </w:numPr>
+        <w:spacing w:after="0"/>
+        <w:rPr>
+          <w:rFonts w:eastAsiaTheme="minorEastAsia"/>
+        </w:rPr>
+      </w:pPr>
+      <w:r>
+        <w:rPr>
+          <w:rFonts w:eastAsiaTheme="minorEastAsia"/>
+        </w:rPr>
+        <w:t>Power and sample size for one-way fixed effect ANOVA</w:t>
+      </w:r>
+    </w:p>
+    <w:p>
+      <w:pPr>
+        <w:pStyle w:val="ListParagraph"/>
+        <w:numPr>
+          <w:ilvl w:val="1"/>
+          <w:numId w:val="144"/>
+        </w:numPr>
+        <w:spacing w:after="0"/>
+        <w:rPr>
+          <w:rFonts w:eastAsiaTheme="minorEastAsia"/>
+        </w:rPr>
+      </w:pPr>
+      <w:r>
+        <w:rPr>
+          <w:rFonts w:eastAsiaTheme="minorEastAsia"/>
+        </w:rPr>
+        <w:t>ANOVA is a special case of multiple regression</w:t>
+      </w:r>
+    </w:p>
+    <w:p>
+      <w:pPr>
+        <w:pStyle w:val="ListParagraph"/>
+        <w:numPr>
+          <w:ilvl w:val="1"/>
+          <w:numId w:val="144"/>
+        </w:numPr>
+        <w:spacing w:after="0"/>
+        <w:rPr>
+          <w:rFonts w:eastAsiaTheme="minorEastAsia"/>
+        </w:rPr>
+      </w:pPr>
+      <w:r>
+        <w:rPr>
+          <w:rFonts w:eastAsiaTheme="minorEastAsia"/>
+        </w:rPr>
+        <w:t>Apply the sample size determination methods for multiple linear regression</w:t>
+      </w:r>
+    </w:p>
+    <w:p>
+      <w:pPr>
+        <w:pStyle w:val="ListParagraph"/>
+        <w:numPr>
+          <w:ilvl w:val="1"/>
+          <w:numId w:val="144"/>
+        </w:numPr>
+        <w:spacing w:after="0"/>
+        <w:rPr>
+          <w:rFonts w:eastAsiaTheme="minorEastAsia"/>
+        </w:rPr>
+      </w:pPr>
+      <w:r>
+        <w:rPr>
+          <w:rFonts w:eastAsiaTheme="minorEastAsia"/>
+        </w:rPr>
+        <w:t>Use Eq. 27.1 on p. 884 for ANOVA simplest form</w:t>
+      </w:r>
+    </w:p>
+    <w:p>
+      <w:pPr>
+        <w:pStyle w:val="ListParagraph"/>
+        <w:numPr>
+          <w:ilvl w:val="1"/>
+          <w:numId w:val="144"/>
+        </w:numPr>
+        <w:spacing w:after="0"/>
+        <w:rPr>
+          <w:rFonts w:eastAsiaTheme="minorEastAsia"/>
+        </w:rPr>
+      </w:pPr>
+      <w:r>
+        <w:rPr>
+          <w:rFonts w:eastAsiaTheme="minorEastAsia"/>
+        </w:rPr>
+        <w:t>Procedure for determining power and sample size for multiple linear regression can be used for more general ANOVA models</w:t>
+      </w:r>
+    </w:p>
+    <w:p>
+      <w:pPr>
+        <w:pStyle w:val="ListParagraph"/>
+        <w:numPr>
+          <w:ilvl w:val="2"/>
+          <w:numId w:val="144"/>
+        </w:numPr>
+        <w:spacing w:after="0"/>
+        <w:rPr>
+          <w:rFonts w:eastAsiaTheme="minorEastAsia"/>
+        </w:rPr>
+      </w:pPr>
+      <w:r>
+        <w:rPr>
+          <w:rFonts w:eastAsiaTheme="minorEastAsia"/>
+        </w:rPr>
+        <w:t>Determine the critical values of F</w:t>
+      </w:r>
+      <w:r>
+        <w:rPr>
+          <w:rFonts w:eastAsiaTheme="minorEastAsia"/>
+          <w:vertAlign w:val="subscript"/>
+        </w:rPr>
+        <w:t>k-1,n-k</w:t>
+      </w:r>
+      <w:r>
+        <w:rPr>
+          <w:rFonts w:eastAsiaTheme="minorEastAsia"/>
+          <w:vertAlign w:val="subscript"/>
+        </w:rPr>
+        <w:t>,1-α</w:t>
+      </w:r>
+    </w:p>
+    <w:p>
+      <w:pPr>
+        <w:pStyle w:val="ListParagraph"/>
+        <w:numPr>
+          <w:ilvl w:val="2"/>
+          <w:numId w:val="144"/>
+        </w:numPr>
+        <w:rPr>
+          <w:rFonts w:eastAsiaTheme="minorEastAsia"/>
+        </w:rPr>
+      </w:pPr>
+      <w:r>
+        <w:rPr>
+          <w:rFonts w:eastAsiaTheme="minorEastAsia"/>
+        </w:rPr>
+        <w:t>Estimate the</w:t>
+      </w:r>
+      <w:r>
+        <w:rPr>
+          <w:rFonts w:eastAsiaTheme="minorEastAsia"/>
+        </w:rPr>
+        <w:t xml:space="preserve"> non-centrality parameter </w:t>
+      </w:r>
+      <w:r>
+        <w:rPr>
+          <w:rFonts w:ascii="Times New Roman" w:eastAsiaTheme="minorEastAsia" w:hAnsi="Times New Roman" w:cs="Times New Roman"/>
+        </w:rPr>
+        <w:t>λ</w:t>
+      </w:r>
+    </w:p>
+    <w:p>
+      <w:pPr>
+        <w:pStyle w:val="ListParagraph"/>
+        <w:numPr>
+          <w:ilvl w:val="2"/>
+          <w:numId w:val="144"/>
+        </w:numPr>
+        <w:rPr>
+          <w:rFonts w:eastAsiaTheme="minorEastAsia"/>
+        </w:rPr>
+      </w:pPr>
+      <w:r>
+        <w:rPr>
+          <w:rFonts w:eastAsiaTheme="minorEastAsia"/>
+        </w:rPr>
+        <w:t xml:space="preserve">Calculate the power as </w:t>
+      </w:r>
+      <w:proofErr w:type="spellStart"/>
+      <w:r>
+        <w:rPr>
+          <w:rFonts w:eastAsiaTheme="minorEastAsia"/>
+        </w:rPr>
+        <w:t>Pr</w:t>
+      </w:r>
+      <w:proofErr w:type="spellEnd"/>
+      <w:r>
+        <w:rPr>
+          <w:rFonts w:eastAsiaTheme="minorEastAsia"/>
+        </w:rPr>
+        <w:t>(</w:t>
+      </w:r>
+      <w:proofErr w:type="spellStart"/>
+      <w:r>
+        <w:rPr>
+          <w:rFonts w:eastAsiaTheme="minorEastAsia"/>
+        </w:rPr>
+        <w:t>F</w:t>
+      </w:r>
+      <w:r>
+        <w:rPr>
+          <w:rFonts w:eastAsiaTheme="minorEastAsia"/>
+          <w:vertAlign w:val="subscript"/>
+        </w:rPr>
+        <w:t>λ</w:t>
+      </w:r>
+      <w:proofErr w:type="spellEnd"/>
+      <w:r>
+        <w:rPr>
+          <w:rFonts w:eastAsiaTheme="minorEastAsia"/>
+        </w:rPr>
+        <w:t xml:space="preserve"> &gt; F</w:t>
+      </w:r>
+      <w:r>
+        <w:rPr>
+          <w:rFonts w:eastAsiaTheme="minorEastAsia"/>
+          <w:vertAlign w:val="subscript"/>
+        </w:rPr>
+        <w:t>k-1,n-k,1-α</w:t>
+      </w:r>
+      <w:r>
+        <w:rPr>
+          <w:rFonts w:eastAsiaTheme="minorEastAsia"/>
+        </w:rPr>
+        <w:t>)</w:t>
+      </w:r>
+    </w:p>
+    <w:p>
+      <w:pPr>
+        <w:pStyle w:val="ListParagraph"/>
+        <w:numPr>
+          <w:ilvl w:val="2"/>
+          <w:numId w:val="144"/>
+        </w:numPr>
+        <w:rPr>
+          <w:rFonts w:eastAsiaTheme="minorEastAsia"/>
+        </w:rPr>
+      </w:pPr>
+      <w:proofErr w:type="spellStart"/>
+      <w:r>
+        <w:rPr>
+          <w:rFonts w:eastAsiaTheme="minorEastAsia"/>
+        </w:rPr>
+        <w:t>F</w:t>
+      </w:r>
+      <w:r>
+        <w:rPr>
+          <w:rFonts w:eastAsiaTheme="minorEastAsia"/>
+          <w:vertAlign w:val="subscript"/>
+        </w:rPr>
+        <w:t>λ</w:t>
+      </w:r>
+      <w:proofErr w:type="spellEnd"/>
+      <w:r>
+        <w:rPr>
+          <w:rFonts w:eastAsiaTheme="minorEastAsia"/>
+        </w:rPr>
+        <w:t xml:space="preserve"> follows a non-central F distribution</w:t>
+      </w:r>
+    </w:p>
+    <w:p>
+      <w:pPr>
+        <w:pStyle w:val="ListParagraph"/>
+        <w:numPr>
+          <w:ilvl w:val="2"/>
+          <w:numId w:val="144"/>
+        </w:numPr>
+        <w:rPr>
+          <w:rFonts w:eastAsiaTheme="minorEastAsia"/>
+        </w:rPr>
+      </w:pPr>
+      <w:r>
+        <w:rPr>
+          <w:rFonts w:eastAsiaTheme="minorEastAsia"/>
+        </w:rPr>
+        <w:t>Repeat calculation with different values of n until an acceptable power is achieved</w:t>
+      </w:r>
+    </w:p>
+    <w:p>
+      <w:pPr>
+        <w:pStyle w:val="ListParagraph"/>
+        <w:numPr>
+          <w:ilvl w:val="2"/>
+          <w:numId w:val="144"/>
+        </w:numPr>
+        <w:rPr>
+          <w:rFonts w:eastAsiaTheme="minorEastAsia"/>
+        </w:rPr>
+      </w:pPr>
+      <w:r>
+        <w:rPr>
+          <w:rFonts w:eastAsiaTheme="minorEastAsia"/>
+        </w:rPr>
+        <w:t>Procedure can be adapted to the case where the main hypothesis test of interest involves some other contrast of interest.</w:t>
+      </w:r>
+    </w:p>
+    <w:p>
+      <w:pPr>
+        <w:pStyle w:val="ListParagraph"/>
+        <w:numPr>
+          <w:ilvl w:val="0"/>
+          <w:numId w:val="144"/>
+        </w:numPr>
+        <w:rPr>
+          <w:rFonts w:eastAsiaTheme="minorEastAsia"/>
+        </w:rPr>
+      </w:pPr>
+      <w:r>
+        <w:rPr>
+          <w:rFonts w:eastAsiaTheme="minorEastAsia"/>
+        </w:rPr>
+        <w:t>Sample size for randomized blocks ANOVA with two groups</w:t>
+      </w:r>
+    </w:p>
+    <w:p>
+      <w:pPr>
+        <w:pStyle w:val="ListParagraph"/>
+        <w:numPr>
+          <w:ilvl w:val="1"/>
+          <w:numId w:val="144"/>
+        </w:numPr>
+        <w:rPr>
+          <w:rFonts w:eastAsiaTheme="minorEastAsia"/>
+        </w:rPr>
+      </w:pPr>
+      <w:r>
+        <w:rPr>
+          <w:rFonts w:eastAsiaTheme="minorEastAsia"/>
+        </w:rPr>
+        <w:t>H</w:t>
+      </w:r>
+      <w:r>
+        <w:rPr>
+          <w:rFonts w:eastAsiaTheme="minorEastAsia"/>
+          <w:vertAlign w:val="subscript"/>
+        </w:rPr>
+        <w:t>0</w:t>
+      </w:r>
+      <w:r>
+        <w:rPr>
+          <w:rFonts w:eastAsiaTheme="minorEastAsia"/>
+        </w:rPr>
+        <w:t xml:space="preserve">: </w:t>
+      </w:r>
+      <w:r>
+        <w:rPr>
+          <w:rFonts w:eastAsiaTheme="minorEastAsia"/>
+        </w:rPr>
+        <w:t>μ</w:t>
+      </w:r>
+      <w:r>
+        <w:rPr>
+          <w:rFonts w:eastAsiaTheme="minorEastAsia"/>
+          <w:vertAlign w:val="subscript"/>
+        </w:rPr>
+        <w:t>1</w:t>
+      </w:r>
+      <w:r>
+        <w:rPr>
+          <w:rFonts w:eastAsiaTheme="minorEastAsia"/>
+        </w:rPr>
+        <w:t xml:space="preserve"> =</w:t>
+      </w:r>
+      <w:r>
+        <w:rPr>
+          <w:rFonts w:eastAsiaTheme="minorEastAsia"/>
+        </w:rPr>
+        <w:t xml:space="preserve"> μ</w:t>
+      </w:r>
+      <w:r>
+        <w:rPr>
+          <w:rFonts w:eastAsiaTheme="minorEastAsia"/>
+          <w:vertAlign w:val="subscript"/>
+        </w:rPr>
+        <w:t>2</w:t>
+      </w:r>
+      <w:r>
+        <w:rPr>
+          <w:rFonts w:eastAsiaTheme="minorEastAsia"/>
+        </w:rPr>
+        <w:t xml:space="preserve"> vs. </w:t>
+      </w:r>
+      <w:r>
+        <w:rPr>
+          <w:rFonts w:eastAsiaTheme="minorEastAsia"/>
+        </w:rPr>
+        <w:t>H</w:t>
+      </w:r>
+      <w:r>
+        <w:rPr>
+          <w:rFonts w:eastAsiaTheme="minorEastAsia"/>
+          <w:vertAlign w:val="subscript"/>
+        </w:rPr>
+        <w:t>A</w:t>
+      </w:r>
+      <w:r>
+        <w:rPr>
+          <w:rFonts w:eastAsiaTheme="minorEastAsia"/>
+        </w:rPr>
+        <w:t>: μ</w:t>
+      </w:r>
+      <w:r>
+        <w:rPr>
+          <w:rFonts w:eastAsiaTheme="minorEastAsia"/>
+          <w:vertAlign w:val="subscript"/>
+        </w:rPr>
+        <w:t>1</w:t>
+      </w:r>
+      <w:r>
+        <w:rPr>
+          <w:rFonts w:eastAsiaTheme="minorEastAsia"/>
+        </w:rPr>
+        <w:t xml:space="preserve"> </w:t>
+      </w:r>
+      <w:r>
+        <w:rPr>
+          <w:rFonts w:eastAsiaTheme="minorEastAsia"/>
+        </w:rPr>
+        <w:t>≠</w:t>
+      </w:r>
+      <w:r>
+        <w:rPr>
+          <w:rFonts w:eastAsiaTheme="minorEastAsia"/>
+        </w:rPr>
+        <w:t xml:space="preserve"> μ</w:t>
+      </w:r>
+      <w:r>
+        <w:rPr>
+          <w:rFonts w:eastAsiaTheme="minorEastAsia"/>
+          <w:vertAlign w:val="subscript"/>
+        </w:rPr>
+        <w:t>2</w:t>
+      </w:r>
+    </w:p>
+    <w:p>
+      <w:pPr>
+        <w:pStyle w:val="ListParagraph"/>
+        <w:numPr>
+          <w:ilvl w:val="1"/>
+          <w:numId w:val="144"/>
+        </w:numPr>
+        <w:rPr>
+          <w:rFonts w:eastAsiaTheme="minorEastAsia"/>
+        </w:rPr>
+      </w:pPr>
+      <w:r>
+        <w:rPr>
+          <w:rFonts w:eastAsiaTheme="minorEastAsia"/>
+        </w:rPr>
+        <w:t>Can be estimated using sample size formula for a one-sample test for the true mean difference</w:t>
+      </w:r>
+    </w:p>
+    <w:p>
+      <w:pPr>
+        <w:pStyle w:val="ListParagraph"/>
+        <w:numPr>
+          <w:ilvl w:val="1"/>
+          <w:numId w:val="144"/>
+        </w:numPr>
+        <w:rPr>
+          <w:rFonts w:eastAsiaTheme="minorEastAsia"/>
+        </w:rPr>
+      </w:pPr>
+      <w:r>
+        <w:rPr>
+          <w:rFonts w:eastAsiaTheme="minorEastAsia"/>
+        </w:rPr>
+        <w:t>Use Eq. 27.8 on p. 904</w:t>
+      </w:r>
+    </w:p>
+    <w:p>
+      <w:pPr>
+        <w:pStyle w:val="ListParagraph"/>
+        <w:numPr>
+          <w:ilvl w:val="0"/>
+          <w:numId w:val="144"/>
+        </w:numPr>
+        <w:rPr>
+          <w:rFonts w:eastAsiaTheme="minorEastAsia"/>
+        </w:rPr>
+      </w:pPr>
+      <w:r>
+        <w:rPr>
+          <w:rFonts w:eastAsiaTheme="minorEastAsia"/>
+        </w:rPr>
+        <w:t>Sample size for randomized blocks ANOVA with more than two groups</w:t>
+      </w:r>
+    </w:p>
+    <w:p>
+      <w:pPr>
+        <w:pStyle w:val="ListParagraph"/>
+        <w:numPr>
+          <w:ilvl w:val="1"/>
+          <w:numId w:val="144"/>
+        </w:numPr>
+        <w:rPr>
+          <w:rFonts w:eastAsiaTheme="minorEastAsia"/>
+        </w:rPr>
+      </w:pPr>
+      <w:r>
+        <w:rPr>
+          <w:rFonts w:eastAsiaTheme="minorEastAsia"/>
+        </w:rPr>
+        <w:t>Use approach similar to that for determining power and sample size for one-way fixed effects ANOVA</w:t>
+      </w:r>
+    </w:p>
+    <w:p>
+      <w:pPr>
+        <w:pStyle w:val="ListParagraph"/>
+        <w:numPr>
+          <w:ilvl w:val="1"/>
+          <w:numId w:val="144"/>
+        </w:numPr>
+        <w:rPr>
+          <w:rFonts w:eastAsiaTheme="minorEastAsia"/>
+        </w:rPr>
+      </w:pPr>
+      <w:r>
+        <w:rPr>
+          <w:rFonts w:eastAsiaTheme="minorEastAsia"/>
+        </w:rPr>
+        <w:t xml:space="preserve">We typically need computer software to perform </w:t>
+      </w:r>
+      <w:proofErr w:type="spellStart"/>
+      <w:r>
+        <w:rPr>
+          <w:rFonts w:eastAsiaTheme="minorEastAsia"/>
+        </w:rPr>
+        <w:t>calcuations</w:t>
+      </w:r>
+      <w:proofErr w:type="spellEnd"/>
+      <w:r>
+        <w:rPr>
+          <w:rFonts w:eastAsiaTheme="minorEastAsia"/>
+        </w:rPr>
+        <w:t>.</w:t>
+      </w:r>
+    </w:p>
+    <w:p>
+      <w:pPr>
+        <w:spacing w:after="0"/>
+        <w:rPr>
+          <w:rFonts w:eastAsiaTheme="minorEastAsia"/>
+        </w:rPr>
+      </w:pPr>
+      <w:r>
+        <w:rPr>
+          <w:rFonts w:eastAsiaTheme="minorEastAsia"/>
+        </w:rPr>
+        <w:t>Sample Size Determination for Matched Case-control Studies with a Dichotomous Outcome</w:t>
+      </w:r>
+    </w:p>
+    <w:p>
+      <w:pPr>
+        <w:pStyle w:val="ListParagraph"/>
+        <w:numPr>
+          <w:ilvl w:val="0"/>
+          <w:numId w:val="145"/>
+        </w:numPr>
+        <w:spacing w:after="0"/>
+        <w:rPr>
+          <w:rFonts w:eastAsiaTheme="minorEastAsia"/>
+        </w:rPr>
+      </w:pPr>
+      <w:r>
+        <w:rPr>
+          <w:rFonts w:eastAsiaTheme="minorEastAsia"/>
+        </w:rPr>
+        <w:t xml:space="preserve">Pair-matched case-control studies without the consideration of unmatched </w:t>
+      </w:r>
+      <w:proofErr w:type="spellStart"/>
+      <w:r>
+        <w:rPr>
+          <w:rFonts w:eastAsiaTheme="minorEastAsia"/>
+        </w:rPr>
+        <w:t>covaritates</w:t>
+      </w:r>
+      <w:proofErr w:type="spellEnd"/>
+    </w:p>
+    <w:p>
+      <w:pPr>
+        <w:pStyle w:val="ListParagraph"/>
+        <w:numPr>
+          <w:ilvl w:val="0"/>
+          <w:numId w:val="145"/>
+        </w:numPr>
+        <w:spacing w:after="0"/>
+        <w:rPr>
+          <w:rFonts w:eastAsiaTheme="minorEastAsia"/>
+        </w:rPr>
+      </w:pPr>
+      <w:r>
+        <w:rPr>
+          <w:rFonts w:eastAsiaTheme="minorEastAsia"/>
+        </w:rPr>
+        <w:t>Main inference of interest is whether odds ratio is 1 (null hypothesis) or different from 1 (alternative hypothesis).</w:t>
+      </w:r>
+    </w:p>
+    <w:p>
+      <w:pPr>
+        <w:spacing w:after="0"/>
+        <w:rPr>
+          <w:rFonts w:eastAsiaTheme="minorEastAsia"/>
+        </w:rPr>
+      </w:pPr>
+    </w:p>
+    <w:p>
+      <w:pPr>
+        <w:spacing w:after="0"/>
+        <w:rPr>
+          <w:rFonts w:eastAsiaTheme="minorEastAsia"/>
+        </w:rPr>
+      </w:pPr>
+      <w:r>
+        <w:rPr>
+          <w:rFonts w:eastAsiaTheme="minorEastAsia"/>
+        </w:rPr>
+        <w:t>Practical Considerations and Cautions</w:t>
+      </w:r>
+    </w:p>
+    <w:p>
+      <w:pPr>
+        <w:pStyle w:val="ListParagraph"/>
+        <w:numPr>
+          <w:ilvl w:val="0"/>
+          <w:numId w:val="146"/>
+        </w:numPr>
+        <w:spacing w:after="0"/>
+        <w:rPr>
+          <w:rFonts w:eastAsiaTheme="minorEastAsia"/>
+        </w:rPr>
+      </w:pPr>
+      <w:r>
+        <w:rPr>
+          <w:rFonts w:eastAsiaTheme="minorEastAsia"/>
+        </w:rPr>
+        <w:t>Sample size planning rarely involves only a single quick calculation</w:t>
+      </w:r>
+    </w:p>
+    <w:p>
+      <w:pPr>
+        <w:pStyle w:val="ListParagraph"/>
+        <w:numPr>
+          <w:ilvl w:val="0"/>
+          <w:numId w:val="146"/>
+        </w:numPr>
+        <w:spacing w:after="0"/>
+        <w:rPr>
+          <w:rFonts w:eastAsiaTheme="minorEastAsia"/>
+        </w:rPr>
+      </w:pPr>
+      <w:r>
+        <w:rPr>
+          <w:rFonts w:eastAsiaTheme="minorEastAsia"/>
+        </w:rPr>
+        <w:t>Often requires collaboration between researcher and subject matter expert</w:t>
+      </w:r>
+    </w:p>
+    <w:p>
+      <w:pPr>
+        <w:pStyle w:val="ListParagraph"/>
+        <w:numPr>
+          <w:ilvl w:val="0"/>
+          <w:numId w:val="146"/>
+        </w:numPr>
+        <w:spacing w:after="0"/>
+        <w:rPr>
+          <w:rFonts w:eastAsiaTheme="minorEastAsia"/>
+        </w:rPr>
+      </w:pPr>
+      <w:r>
+        <w:rPr>
+          <w:rFonts w:eastAsiaTheme="minorEastAsia"/>
+        </w:rPr>
+        <w:t>Most difficult issue is the need to specify underlying population variances and correlations and minimum significant differences.</w:t>
+      </w:r>
+    </w:p>
+    <w:p>
+      <w:pPr>
+        <w:pStyle w:val="ListParagraph"/>
+        <w:numPr>
+          <w:ilvl w:val="1"/>
+          <w:numId w:val="146"/>
+        </w:numPr>
+        <w:spacing w:after="0"/>
+        <w:rPr>
+          <w:rFonts w:eastAsiaTheme="minorEastAsia"/>
+        </w:rPr>
+      </w:pPr>
+      <w:r>
+        <w:rPr>
+          <w:rFonts w:eastAsiaTheme="minorEastAsia"/>
+        </w:rPr>
+        <w:lastRenderedPageBreak/>
+        <w:t>Pilot study useful in estimating unknown population parameters</w:t>
+      </w:r>
+    </w:p>
+    <w:p>
+      <w:pPr>
+        <w:pStyle w:val="ListParagraph"/>
+        <w:numPr>
+          <w:ilvl w:val="1"/>
+          <w:numId w:val="146"/>
+        </w:numPr>
+        <w:spacing w:after="0"/>
+        <w:rPr>
+          <w:rFonts w:eastAsiaTheme="minorEastAsia"/>
+        </w:rPr>
+      </w:pPr>
+      <w:r>
+        <w:rPr>
+          <w:rFonts w:eastAsiaTheme="minorEastAsia"/>
+        </w:rPr>
+        <w:t>Conservative scientifically reasoned guess is an acceptable alternative</w:t>
+      </w:r>
+    </w:p>
+    <w:p>
+      <w:pPr>
+        <w:pStyle w:val="ListParagraph"/>
+        <w:numPr>
+          <w:ilvl w:val="2"/>
+          <w:numId w:val="146"/>
+        </w:numPr>
+        <w:spacing w:after="0"/>
+        <w:rPr>
+          <w:rFonts w:eastAsiaTheme="minorEastAsia"/>
+        </w:rPr>
+      </w:pPr>
+      <w:r>
+        <w:rPr>
+          <w:rFonts w:eastAsiaTheme="minorEastAsia"/>
+        </w:rPr>
+        <w:t xml:space="preserve">Range/4 sometimes used as rough estimate of standard </w:t>
+      </w:r>
+      <w:proofErr w:type="spellStart"/>
+      <w:r>
+        <w:rPr>
+          <w:rFonts w:eastAsiaTheme="minorEastAsia"/>
+        </w:rPr>
+        <w:t>devation</w:t>
+      </w:r>
+      <w:proofErr w:type="spellEnd"/>
+      <w:r>
+        <w:rPr>
+          <w:rFonts w:eastAsiaTheme="minorEastAsia"/>
+        </w:rPr>
+        <w:t>.</w:t>
+      </w:r>
+    </w:p>
+    <w:p>
+      <w:pPr>
+        <w:pStyle w:val="ListParagraph"/>
+        <w:numPr>
+          <w:ilvl w:val="1"/>
+          <w:numId w:val="146"/>
+        </w:numPr>
+        <w:spacing w:after="0"/>
+        <w:rPr>
+          <w:rFonts w:eastAsiaTheme="minorEastAsia"/>
+        </w:rPr>
+      </w:pPr>
+      <w:r>
+        <w:rPr>
+          <w:rFonts w:eastAsiaTheme="minorEastAsia"/>
+        </w:rPr>
+        <w:t>Sensitivity analysis can provide insight into the variation in required sample sizes across different effect size and variance combinations.</w:t>
+      </w:r>
+    </w:p>
+    <w:p>
+      <w:pPr>
+        <w:pStyle w:val="ListParagraph"/>
+        <w:numPr>
+          <w:ilvl w:val="1"/>
+          <w:numId w:val="146"/>
+        </w:numPr>
+        <w:spacing w:after="0"/>
+        <w:rPr>
+          <w:rFonts w:eastAsiaTheme="minorEastAsia"/>
+        </w:rPr>
+      </w:pPr>
+      <w:r>
+        <w:rPr>
+          <w:rFonts w:eastAsiaTheme="minorEastAsia"/>
+        </w:rPr>
+        <w:t>Increasing use of software increases the possibility that applications will be used inappropriately.</w:t>
+      </w:r>
+    </w:p>
+    <w:p>
+      <w:pPr>
+        <w:pStyle w:val="ListParagraph"/>
+        <w:numPr>
+          <w:ilvl w:val="1"/>
+          <w:numId w:val="146"/>
+        </w:numPr>
+        <w:spacing w:after="0"/>
+        <w:rPr>
+          <w:rFonts w:eastAsiaTheme="minorEastAsia"/>
+        </w:rPr>
+      </w:pPr>
+      <w:r>
+        <w:rPr>
+          <w:rFonts w:eastAsiaTheme="minorEastAsia"/>
+        </w:rPr>
+        <w:t>Not all software is equally accurate.</w:t>
+      </w:r>
+    </w:p>
+    <w:p>
+      <w:pPr>
+        <w:pStyle w:val="ListParagraph"/>
+        <w:numPr>
+          <w:ilvl w:val="1"/>
+          <w:numId w:val="146"/>
+        </w:numPr>
+        <w:spacing w:after="0"/>
+        <w:rPr>
+          <w:rFonts w:eastAsiaTheme="minorEastAsia"/>
+        </w:rPr>
+      </w:pPr>
+      <w:r>
+        <w:rPr>
+          <w:rFonts w:eastAsiaTheme="minorEastAsia"/>
+        </w:rPr>
+        <w:t>Posteriori (retrospective) power calculations are controversial.</w:t>
+      </w:r>
+    </w:p>
+    <w:p>
+      <w:pPr>
+        <w:pStyle w:val="ListParagraph"/>
+        <w:numPr>
+          <w:ilvl w:val="2"/>
+          <w:numId w:val="146"/>
+        </w:numPr>
+        <w:spacing w:after="0"/>
+        <w:rPr>
+          <w:rFonts w:eastAsiaTheme="minorEastAsia"/>
+        </w:rPr>
+      </w:pPr>
+      <w:r>
+        <w:rPr>
+          <w:rFonts w:eastAsiaTheme="minorEastAsia"/>
+        </w:rPr>
+        <w:t>Often used to excuse non-significant findings.</w:t>
+      </w:r>
+    </w:p>
+    <w:p>
+      <w:pPr>
+        <w:pStyle w:val="ListParagraph"/>
+        <w:numPr>
+          <w:ilvl w:val="2"/>
+          <w:numId w:val="146"/>
+        </w:numPr>
+        <w:spacing w:after="0"/>
+        <w:rPr>
+          <w:rFonts w:eastAsiaTheme="minorEastAsia"/>
+        </w:rPr>
+      </w:pPr>
+      <w:r>
+        <w:rPr>
+          <w:rFonts w:eastAsiaTheme="minorEastAsia"/>
+        </w:rPr>
+        <w:t>Exception is using pilot study results to conduct power calculations for a future larger study.</w:t>
+      </w:r>
+    </w:p>
+    <w:p>
+      <w:pPr>
         <w:spacing w:after="0"/>
         <w:rPr>
           <w:rFonts w:eastAsiaTheme="minorEastAsia"/>
@@ -35681,7 +36518,7 @@
         <w:b/>
         <w:noProof/>
       </w:rPr>
-      <w:t>3</w:t>
+      <w:t>4</w:t>
     </w:r>
     <w:r>
       <w:rPr>
@@ -35715,7 +36552,7 @@
         <w:b/>
         <w:noProof/>
       </w:rPr>
-      <w:t>3</w:t>
+      <w:t>4</w:t>
     </w:r>
     <w:r>
       <w:rPr>
@@ -40432,6 +41269,119 @@
     </w:lvl>
   </w:abstractNum>
   <w:abstractNum w:abstractNumId="43">
+    <w:nsid w:val="26291A58"/>
+    <w:multiLevelType w:val="hybridMultilevel"/>
+    <w:tmpl w:val="A3160638"/>
+    <w:lvl w:ilvl="0" w:tplc="04090001">
+      <w:start w:val="1"/>
+      <w:numFmt w:val="bullet"/>
+      <w:lvlText w:val=""/>
+      <w:lvlJc w:val="left"/>
+      <w:pPr>
+        <w:ind w:left="720" w:hanging="360"/>
+      </w:pPr>
+      <w:rPr>
+        <w:rFonts w:ascii="Symbol" w:hAnsi="Symbol" w:hint="default"/>
+      </w:rPr>
+    </w:lvl>
+    <w:lvl w:ilvl="1" w:tplc="04090003" w:tentative="1">
+      <w:start w:val="1"/>
+      <w:numFmt w:val="bullet"/>
+      <w:lvlText w:val="o"/>
+      <w:lvlJc w:val="left"/>
+      <w:pPr>
+        <w:ind w:left="1440" w:hanging="360"/>
+      </w:pPr>
+      <w:rPr>
+        <w:rFonts w:ascii="Courier New" w:hAnsi="Courier New" w:cs="Courier New" w:hint="default"/>
+      </w:rPr>
+    </w:lvl>
+    <w:lvl w:ilvl="2" w:tplc="04090005" w:tentative="1">
+      <w:start w:val="1"/>
+      <w:numFmt w:val="bullet"/>
+      <w:lvlText w:val=""/>
+      <w:lvlJc w:val="left"/>
+      <w:pPr>
+        <w:ind w:left="2160" w:hanging="360"/>
+      </w:pPr>
+      <w:rPr>
+        <w:rFonts w:ascii="Wingdings" w:hAnsi="Wingdings" w:hint="default"/>
+      </w:rPr>
+    </w:lvl>
+    <w:lvl w:ilvl="3" w:tplc="04090001" w:tentative="1">
+      <w:start w:val="1"/>
+      <w:numFmt w:val="bullet"/>
+      <w:lvlText w:val=""/>
+      <w:lvlJc w:val="left"/>
+      <w:pPr>
+        <w:ind w:left="2880" w:hanging="360"/>
+      </w:pPr>
+      <w:rPr>
+        <w:rFonts w:ascii="Symbol" w:hAnsi="Symbol" w:hint="default"/>
+      </w:rPr>
+    </w:lvl>
+    <w:lvl w:ilvl="4" w:tplc="04090003" w:tentative="1">
+      <w:start w:val="1"/>
+      <w:numFmt w:val="bullet"/>
+      <w:lvlText w:val="o"/>
+      <w:lvlJc w:val="left"/>
+      <w:pPr>
+        <w:ind w:left="3600" w:hanging="360"/>
+      </w:pPr>
+      <w:rPr>
+        <w:rFonts w:ascii="Courier New" w:hAnsi="Courier New" w:cs="Courier New" w:hint="default"/>
+      </w:rPr>
+    </w:lvl>
+    <w:lvl w:ilvl="5" w:tplc="04090005" w:tentative="1">
+      <w:start w:val="1"/>
+      <w:numFmt w:val="bullet"/>
+      <w:lvlText w:val=""/>
+      <w:lvlJc w:val="left"/>
+      <w:pPr>
+        <w:ind w:left="4320" w:hanging="360"/>
+      </w:pPr>
+      <w:rPr>
+        <w:rFonts w:ascii="Wingdings" w:hAnsi="Wingdings" w:hint="default"/>
+      </w:rPr>
+    </w:lvl>
+    <w:lvl w:ilvl="6" w:tplc="04090001" w:tentative="1">
+      <w:start w:val="1"/>
+      <w:numFmt w:val="bullet"/>
+      <w:lvlText w:val=""/>
+      <w:lvlJc w:val="left"/>
+      <w:pPr>
+        <w:ind w:left="5040" w:hanging="360"/>
+      </w:pPr>
+      <w:rPr>
+        <w:rFonts w:ascii="Symbol" w:hAnsi="Symbol" w:hint="default"/>
+      </w:rPr>
+    </w:lvl>
+    <w:lvl w:ilvl="7" w:tplc="04090003" w:tentative="1">
+      <w:start w:val="1"/>
+      <w:numFmt w:val="bullet"/>
+      <w:lvlText w:val="o"/>
+      <w:lvlJc w:val="left"/>
+      <w:pPr>
+        <w:ind w:left="5760" w:hanging="360"/>
+      </w:pPr>
+      <w:rPr>
+        <w:rFonts w:ascii="Courier New" w:hAnsi="Courier New" w:cs="Courier New" w:hint="default"/>
+      </w:rPr>
+    </w:lvl>
+    <w:lvl w:ilvl="8" w:tplc="04090005" w:tentative="1">
+      <w:start w:val="1"/>
+      <w:numFmt w:val="bullet"/>
+      <w:lvlText w:val=""/>
+      <w:lvlJc w:val="left"/>
+      <w:pPr>
+        <w:ind w:left="6480" w:hanging="360"/>
+      </w:pPr>
+      <w:rPr>
+        <w:rFonts w:ascii="Wingdings" w:hAnsi="Wingdings" w:hint="default"/>
+      </w:rPr>
+    </w:lvl>
+  </w:abstractNum>
+  <w:abstractNum w:abstractNumId="44">
     <w:nsid w:val="26525470"/>
     <w:multiLevelType w:val="hybridMultilevel"/>
     <w:tmpl w:val="1B8E98B0"/>
@@ -40517,7 +41467,7 @@
       </w:pPr>
     </w:lvl>
   </w:abstractNum>
-  <w:abstractNum w:abstractNumId="44">
+  <w:abstractNum w:abstractNumId="45">
     <w:nsid w:val="268E4DF0"/>
     <w:multiLevelType w:val="hybridMultilevel"/>
     <w:tmpl w:val="663A429A"/>
@@ -40630,7 +41580,7 @@
       </w:rPr>
     </w:lvl>
   </w:abstractNum>
-  <w:abstractNum w:abstractNumId="45">
+  <w:abstractNum w:abstractNumId="46">
     <w:nsid w:val="27116ED3"/>
     <w:multiLevelType w:val="hybridMultilevel"/>
     <w:tmpl w:val="D138F40E"/>
@@ -40743,7 +41693,7 @@
       </w:rPr>
     </w:lvl>
   </w:abstractNum>
-  <w:abstractNum w:abstractNumId="46">
+  <w:abstractNum w:abstractNumId="47">
     <w:nsid w:val="273F5ADD"/>
     <w:multiLevelType w:val="hybridMultilevel"/>
     <w:tmpl w:val="E39C7C68"/>
@@ -40856,7 +41806,7 @@
       </w:rPr>
     </w:lvl>
   </w:abstractNum>
-  <w:abstractNum w:abstractNumId="47">
+  <w:abstractNum w:abstractNumId="48">
     <w:nsid w:val="28020DF6"/>
     <w:multiLevelType w:val="hybridMultilevel"/>
     <w:tmpl w:val="84485B68"/>
@@ -40969,7 +41919,7 @@
       </w:rPr>
     </w:lvl>
   </w:abstractNum>
-  <w:abstractNum w:abstractNumId="48">
+  <w:abstractNum w:abstractNumId="49">
     <w:nsid w:val="283B08AF"/>
     <w:multiLevelType w:val="hybridMultilevel"/>
     <w:tmpl w:val="9F2E3564"/>
@@ -41082,7 +42032,7 @@
       </w:rPr>
     </w:lvl>
   </w:abstractNum>
-  <w:abstractNum w:abstractNumId="49">
+  <w:abstractNum w:abstractNumId="50">
     <w:nsid w:val="29862A5E"/>
     <w:multiLevelType w:val="hybridMultilevel"/>
     <w:tmpl w:val="17A8C600"/>
@@ -41195,7 +42145,7 @@
       </w:rPr>
     </w:lvl>
   </w:abstractNum>
-  <w:abstractNum w:abstractNumId="50">
+  <w:abstractNum w:abstractNumId="51">
     <w:nsid w:val="2A361889"/>
     <w:multiLevelType w:val="hybridMultilevel"/>
     <w:tmpl w:val="0F56B32A"/>
@@ -41281,7 +42231,7 @@
       </w:pPr>
     </w:lvl>
   </w:abstractNum>
-  <w:abstractNum w:abstractNumId="51">
+  <w:abstractNum w:abstractNumId="52">
     <w:nsid w:val="2A8A2DDF"/>
     <w:multiLevelType w:val="hybridMultilevel"/>
     <w:tmpl w:val="14705C52"/>
@@ -41394,7 +42344,7 @@
       </w:rPr>
     </w:lvl>
   </w:abstractNum>
-  <w:abstractNum w:abstractNumId="52">
+  <w:abstractNum w:abstractNumId="53">
     <w:nsid w:val="2B3A1791"/>
     <w:multiLevelType w:val="hybridMultilevel"/>
     <w:tmpl w:val="8D5C9206"/>
@@ -41507,7 +42457,7 @@
       </w:rPr>
     </w:lvl>
   </w:abstractNum>
-  <w:abstractNum w:abstractNumId="53">
+  <w:abstractNum w:abstractNumId="54">
     <w:nsid w:val="2B800E72"/>
     <w:multiLevelType w:val="hybridMultilevel"/>
     <w:tmpl w:val="DED07250"/>
@@ -41593,7 +42543,7 @@
       </w:pPr>
     </w:lvl>
   </w:abstractNum>
-  <w:abstractNum w:abstractNumId="54">
+  <w:abstractNum w:abstractNumId="55">
     <w:nsid w:val="2D1A732C"/>
     <w:multiLevelType w:val="hybridMultilevel"/>
     <w:tmpl w:val="80CA59D8"/>
@@ -41706,7 +42656,7 @@
       </w:rPr>
     </w:lvl>
   </w:abstractNum>
-  <w:abstractNum w:abstractNumId="55">
+  <w:abstractNum w:abstractNumId="56">
     <w:nsid w:val="2EA77ED5"/>
     <w:multiLevelType w:val="hybridMultilevel"/>
     <w:tmpl w:val="10B2D186"/>
@@ -41819,7 +42769,7 @@
       </w:rPr>
     </w:lvl>
   </w:abstractNum>
-  <w:abstractNum w:abstractNumId="56">
+  <w:abstractNum w:abstractNumId="57">
     <w:nsid w:val="30AB4A54"/>
     <w:multiLevelType w:val="hybridMultilevel"/>
     <w:tmpl w:val="63F2BA5C"/>
@@ -41932,7 +42882,7 @@
       </w:rPr>
     </w:lvl>
   </w:abstractNum>
-  <w:abstractNum w:abstractNumId="57">
+  <w:abstractNum w:abstractNumId="58">
     <w:nsid w:val="313D27EE"/>
     <w:multiLevelType w:val="hybridMultilevel"/>
     <w:tmpl w:val="213697E6"/>
@@ -42045,7 +42995,7 @@
       </w:rPr>
     </w:lvl>
   </w:abstractNum>
-  <w:abstractNum w:abstractNumId="58">
+  <w:abstractNum w:abstractNumId="59">
     <w:nsid w:val="322A35C3"/>
     <w:multiLevelType w:val="hybridMultilevel"/>
     <w:tmpl w:val="66D22456"/>
@@ -42158,7 +43108,7 @@
       </w:rPr>
     </w:lvl>
   </w:abstractNum>
-  <w:abstractNum w:abstractNumId="59">
+  <w:abstractNum w:abstractNumId="60">
     <w:nsid w:val="32C85513"/>
     <w:multiLevelType w:val="hybridMultilevel"/>
     <w:tmpl w:val="EFB82CD0"/>
@@ -42271,7 +43221,7 @@
       </w:rPr>
     </w:lvl>
   </w:abstractNum>
-  <w:abstractNum w:abstractNumId="60">
+  <w:abstractNum w:abstractNumId="61">
     <w:nsid w:val="32E41F7A"/>
     <w:multiLevelType w:val="hybridMultilevel"/>
     <w:tmpl w:val="9530F07E"/>
@@ -42384,7 +43334,7 @@
       </w:rPr>
     </w:lvl>
   </w:abstractNum>
-  <w:abstractNum w:abstractNumId="61">
+  <w:abstractNum w:abstractNumId="62">
     <w:nsid w:val="3440281C"/>
     <w:multiLevelType w:val="hybridMultilevel"/>
     <w:tmpl w:val="0C0216DE"/>
@@ -42497,7 +43447,7 @@
       </w:rPr>
     </w:lvl>
   </w:abstractNum>
-  <w:abstractNum w:abstractNumId="62">
+  <w:abstractNum w:abstractNumId="63">
     <w:nsid w:val="344049B1"/>
     <w:multiLevelType w:val="hybridMultilevel"/>
     <w:tmpl w:val="9A067252"/>
@@ -42610,7 +43560,7 @@
       </w:rPr>
     </w:lvl>
   </w:abstractNum>
-  <w:abstractNum w:abstractNumId="63">
+  <w:abstractNum w:abstractNumId="64">
     <w:nsid w:val="34F963D8"/>
     <w:multiLevelType w:val="hybridMultilevel"/>
     <w:tmpl w:val="416298DE"/>
@@ -42723,7 +43673,7 @@
       </w:rPr>
     </w:lvl>
   </w:abstractNum>
-  <w:abstractNum w:abstractNumId="64">
+  <w:abstractNum w:abstractNumId="65">
     <w:nsid w:val="35F958F5"/>
     <w:multiLevelType w:val="hybridMultilevel"/>
     <w:tmpl w:val="E0E8D9B0"/>
@@ -42836,7 +43786,7 @@
       </w:rPr>
     </w:lvl>
   </w:abstractNum>
-  <w:abstractNum w:abstractNumId="65">
+  <w:abstractNum w:abstractNumId="66">
     <w:nsid w:val="360D4939"/>
     <w:multiLevelType w:val="hybridMultilevel"/>
     <w:tmpl w:val="B7861C6C"/>
@@ -42949,7 +43899,7 @@
       </w:rPr>
     </w:lvl>
   </w:abstractNum>
-  <w:abstractNum w:abstractNumId="66">
+  <w:abstractNum w:abstractNumId="67">
     <w:nsid w:val="36552533"/>
     <w:multiLevelType w:val="hybridMultilevel"/>
     <w:tmpl w:val="8130A9A8"/>
@@ -43062,7 +44012,7 @@
       </w:rPr>
     </w:lvl>
   </w:abstractNum>
-  <w:abstractNum w:abstractNumId="67">
+  <w:abstractNum w:abstractNumId="68">
     <w:nsid w:val="36F10170"/>
     <w:multiLevelType w:val="hybridMultilevel"/>
     <w:tmpl w:val="DD20BF9E"/>
@@ -43175,7 +44125,7 @@
       </w:rPr>
     </w:lvl>
   </w:abstractNum>
-  <w:abstractNum w:abstractNumId="68">
+  <w:abstractNum w:abstractNumId="69">
     <w:nsid w:val="37852893"/>
     <w:multiLevelType w:val="hybridMultilevel"/>
     <w:tmpl w:val="B5FAE51A"/>
@@ -43288,7 +44238,7 @@
       </w:rPr>
     </w:lvl>
   </w:abstractNum>
-  <w:abstractNum w:abstractNumId="69">
+  <w:abstractNum w:abstractNumId="70">
     <w:nsid w:val="37F74757"/>
     <w:multiLevelType w:val="hybridMultilevel"/>
     <w:tmpl w:val="3B6C04DA"/>
@@ -43401,7 +44351,7 @@
       </w:rPr>
     </w:lvl>
   </w:abstractNum>
-  <w:abstractNum w:abstractNumId="70">
+  <w:abstractNum w:abstractNumId="71">
     <w:nsid w:val="382C373A"/>
     <w:multiLevelType w:val="hybridMultilevel"/>
     <w:tmpl w:val="C512DEDA"/>
@@ -43514,7 +44464,7 @@
       </w:rPr>
     </w:lvl>
   </w:abstractNum>
-  <w:abstractNum w:abstractNumId="71">
+  <w:abstractNum w:abstractNumId="72">
     <w:nsid w:val="38E15203"/>
     <w:multiLevelType w:val="hybridMultilevel"/>
     <w:tmpl w:val="12E08554"/>
@@ -43600,7 +44550,7 @@
       </w:pPr>
     </w:lvl>
   </w:abstractNum>
-  <w:abstractNum w:abstractNumId="72">
+  <w:abstractNum w:abstractNumId="73">
     <w:nsid w:val="3971602B"/>
     <w:multiLevelType w:val="hybridMultilevel"/>
     <w:tmpl w:val="1C741502"/>
@@ -43686,7 +44636,7 @@
       </w:pPr>
     </w:lvl>
   </w:abstractNum>
-  <w:abstractNum w:abstractNumId="73">
+  <w:abstractNum w:abstractNumId="74">
     <w:nsid w:val="3C210AA5"/>
     <w:multiLevelType w:val="hybridMultilevel"/>
     <w:tmpl w:val="3F0C12B2"/>
@@ -43772,7 +44722,7 @@
       </w:pPr>
     </w:lvl>
   </w:abstractNum>
-  <w:abstractNum w:abstractNumId="74">
+  <w:abstractNum w:abstractNumId="75">
     <w:nsid w:val="3C5D78E4"/>
     <w:multiLevelType w:val="hybridMultilevel"/>
     <w:tmpl w:val="16DC45D2"/>
@@ -43885,7 +44835,7 @@
       </w:rPr>
     </w:lvl>
   </w:abstractNum>
-  <w:abstractNum w:abstractNumId="75">
+  <w:abstractNum w:abstractNumId="76">
     <w:nsid w:val="3CA9531B"/>
     <w:multiLevelType w:val="hybridMultilevel"/>
     <w:tmpl w:val="1464A1C2"/>
@@ -43998,7 +44948,7 @@
       </w:rPr>
     </w:lvl>
   </w:abstractNum>
-  <w:abstractNum w:abstractNumId="76">
+  <w:abstractNum w:abstractNumId="77">
     <w:nsid w:val="3DAF287B"/>
     <w:multiLevelType w:val="hybridMultilevel"/>
     <w:tmpl w:val="79366C18"/>
@@ -44111,7 +45061,7 @@
       </w:rPr>
     </w:lvl>
   </w:abstractNum>
-  <w:abstractNum w:abstractNumId="77">
+  <w:abstractNum w:abstractNumId="78">
     <w:nsid w:val="3FD932AE"/>
     <w:multiLevelType w:val="hybridMultilevel"/>
     <w:tmpl w:val="E1204446"/>
@@ -44224,7 +45174,7 @@
       </w:rPr>
     </w:lvl>
   </w:abstractNum>
-  <w:abstractNum w:abstractNumId="78">
+  <w:abstractNum w:abstractNumId="79">
     <w:nsid w:val="41CA1664"/>
     <w:multiLevelType w:val="hybridMultilevel"/>
     <w:tmpl w:val="4EAA2628"/>
@@ -44337,7 +45287,7 @@
       </w:rPr>
     </w:lvl>
   </w:abstractNum>
-  <w:abstractNum w:abstractNumId="79">
+  <w:abstractNum w:abstractNumId="80">
     <w:nsid w:val="41D71464"/>
     <w:multiLevelType w:val="hybridMultilevel"/>
     <w:tmpl w:val="DB9EE1D0"/>
@@ -44450,7 +45400,7 @@
       </w:rPr>
     </w:lvl>
   </w:abstractNum>
-  <w:abstractNum w:abstractNumId="80">
+  <w:abstractNum w:abstractNumId="81">
     <w:nsid w:val="430902BE"/>
     <w:multiLevelType w:val="hybridMultilevel"/>
     <w:tmpl w:val="E2C403E6"/>
@@ -44563,7 +45513,7 @@
       </w:rPr>
     </w:lvl>
   </w:abstractNum>
-  <w:abstractNum w:abstractNumId="81">
+  <w:abstractNum w:abstractNumId="82">
     <w:nsid w:val="44C50F13"/>
     <w:multiLevelType w:val="hybridMultilevel"/>
     <w:tmpl w:val="FCAA8BB8"/>
@@ -44676,7 +45626,7 @@
       </w:rPr>
     </w:lvl>
   </w:abstractNum>
-  <w:abstractNum w:abstractNumId="82">
+  <w:abstractNum w:abstractNumId="83">
     <w:nsid w:val="459E0137"/>
     <w:multiLevelType w:val="hybridMultilevel"/>
     <w:tmpl w:val="7512D050"/>
@@ -44789,7 +45739,7 @@
       </w:rPr>
     </w:lvl>
   </w:abstractNum>
-  <w:abstractNum w:abstractNumId="83">
+  <w:abstractNum w:abstractNumId="84">
     <w:nsid w:val="45D00C09"/>
     <w:multiLevelType w:val="hybridMultilevel"/>
     <w:tmpl w:val="CC660646"/>
@@ -44902,7 +45852,7 @@
       </w:rPr>
     </w:lvl>
   </w:abstractNum>
-  <w:abstractNum w:abstractNumId="84">
+  <w:abstractNum w:abstractNumId="85">
     <w:nsid w:val="465160F5"/>
     <w:multiLevelType w:val="hybridMultilevel"/>
     <w:tmpl w:val="E5185360"/>
@@ -44988,7 +45938,7 @@
       </w:pPr>
     </w:lvl>
   </w:abstractNum>
-  <w:abstractNum w:abstractNumId="85">
+  <w:abstractNum w:abstractNumId="86">
     <w:nsid w:val="479F58C2"/>
     <w:multiLevelType w:val="hybridMultilevel"/>
     <w:tmpl w:val="C596A322"/>
@@ -45101,7 +46051,7 @@
       </w:rPr>
     </w:lvl>
   </w:abstractNum>
-  <w:abstractNum w:abstractNumId="86">
+  <w:abstractNum w:abstractNumId="87">
     <w:nsid w:val="484B2F9D"/>
     <w:multiLevelType w:val="hybridMultilevel"/>
     <w:tmpl w:val="A080E720"/>
@@ -45214,7 +46164,7 @@
       </w:rPr>
     </w:lvl>
   </w:abstractNum>
-  <w:abstractNum w:abstractNumId="87">
+  <w:abstractNum w:abstractNumId="88">
     <w:nsid w:val="48B57FD1"/>
     <w:multiLevelType w:val="hybridMultilevel"/>
     <w:tmpl w:val="8DF68986"/>
@@ -45327,7 +46277,7 @@
       </w:rPr>
     </w:lvl>
   </w:abstractNum>
-  <w:abstractNum w:abstractNumId="88">
+  <w:abstractNum w:abstractNumId="89">
     <w:nsid w:val="4AC8147D"/>
     <w:multiLevelType w:val="hybridMultilevel"/>
     <w:tmpl w:val="44E8CDD8"/>
@@ -45413,7 +46363,7 @@
       </w:pPr>
     </w:lvl>
   </w:abstractNum>
-  <w:abstractNum w:abstractNumId="89">
+  <w:abstractNum w:abstractNumId="90">
     <w:nsid w:val="4B0824DE"/>
     <w:multiLevelType w:val="hybridMultilevel"/>
     <w:tmpl w:val="41D4B5BE"/>
@@ -45526,7 +46476,7 @@
       </w:rPr>
     </w:lvl>
   </w:abstractNum>
-  <w:abstractNum w:abstractNumId="90">
+  <w:abstractNum w:abstractNumId="91">
     <w:nsid w:val="4CD30BB3"/>
     <w:multiLevelType w:val="hybridMultilevel"/>
     <w:tmpl w:val="0106C0A4"/>
@@ -45612,7 +46562,7 @@
       </w:pPr>
     </w:lvl>
   </w:abstractNum>
-  <w:abstractNum w:abstractNumId="91">
+  <w:abstractNum w:abstractNumId="92">
     <w:nsid w:val="4D6D096A"/>
     <w:multiLevelType w:val="hybridMultilevel"/>
     <w:tmpl w:val="B6021B1E"/>
@@ -45725,7 +46675,7 @@
       </w:rPr>
     </w:lvl>
   </w:abstractNum>
-  <w:abstractNum w:abstractNumId="92">
+  <w:abstractNum w:abstractNumId="93">
     <w:nsid w:val="4E0B3A04"/>
     <w:multiLevelType w:val="hybridMultilevel"/>
     <w:tmpl w:val="C6A890E0"/>
@@ -45838,7 +46788,7 @@
       </w:rPr>
     </w:lvl>
   </w:abstractNum>
-  <w:abstractNum w:abstractNumId="93">
+  <w:abstractNum w:abstractNumId="94">
     <w:nsid w:val="4EB70B02"/>
     <w:multiLevelType w:val="hybridMultilevel"/>
     <w:tmpl w:val="FAC29222"/>
@@ -45951,7 +46901,7 @@
       </w:rPr>
     </w:lvl>
   </w:abstractNum>
-  <w:abstractNum w:abstractNumId="94">
+  <w:abstractNum w:abstractNumId="95">
     <w:nsid w:val="4F7F130F"/>
     <w:multiLevelType w:val="hybridMultilevel"/>
     <w:tmpl w:val="D48485EE"/>
@@ -46064,7 +47014,7 @@
       </w:rPr>
     </w:lvl>
   </w:abstractNum>
-  <w:abstractNum w:abstractNumId="95">
+  <w:abstractNum w:abstractNumId="96">
     <w:nsid w:val="50174077"/>
     <w:multiLevelType w:val="hybridMultilevel"/>
     <w:tmpl w:val="970653B4"/>
@@ -46177,7 +47127,7 @@
       </w:rPr>
     </w:lvl>
   </w:abstractNum>
-  <w:abstractNum w:abstractNumId="96">
+  <w:abstractNum w:abstractNumId="97">
     <w:nsid w:val="50771BBB"/>
     <w:multiLevelType w:val="hybridMultilevel"/>
     <w:tmpl w:val="1068B520"/>
@@ -46290,7 +47240,7 @@
       </w:rPr>
     </w:lvl>
   </w:abstractNum>
-  <w:abstractNum w:abstractNumId="97">
+  <w:abstractNum w:abstractNumId="98">
     <w:nsid w:val="50F6357E"/>
     <w:multiLevelType w:val="hybridMultilevel"/>
     <w:tmpl w:val="BF1048AA"/>
@@ -46403,7 +47353,7 @@
       </w:rPr>
     </w:lvl>
   </w:abstractNum>
-  <w:abstractNum w:abstractNumId="98">
+  <w:abstractNum w:abstractNumId="99">
     <w:nsid w:val="5259572A"/>
     <w:multiLevelType w:val="hybridMultilevel"/>
     <w:tmpl w:val="72C8EA24"/>
@@ -46516,7 +47466,7 @@
       </w:rPr>
     </w:lvl>
   </w:abstractNum>
-  <w:abstractNum w:abstractNumId="99">
+  <w:abstractNum w:abstractNumId="100">
     <w:nsid w:val="52B54256"/>
     <w:multiLevelType w:val="hybridMultilevel"/>
     <w:tmpl w:val="4464146A"/>
@@ -46629,7 +47579,7 @@
       </w:rPr>
     </w:lvl>
   </w:abstractNum>
-  <w:abstractNum w:abstractNumId="100">
+  <w:abstractNum w:abstractNumId="101">
     <w:nsid w:val="54771ECD"/>
     <w:multiLevelType w:val="hybridMultilevel"/>
     <w:tmpl w:val="971ED7CA"/>
@@ -46742,7 +47692,7 @@
       </w:rPr>
     </w:lvl>
   </w:abstractNum>
-  <w:abstractNum w:abstractNumId="101">
+  <w:abstractNum w:abstractNumId="102">
     <w:nsid w:val="55DE6DF8"/>
     <w:multiLevelType w:val="hybridMultilevel"/>
     <w:tmpl w:val="2D22F548"/>
@@ -46855,7 +47805,7 @@
       </w:rPr>
     </w:lvl>
   </w:abstractNum>
-  <w:abstractNum w:abstractNumId="102">
+  <w:abstractNum w:abstractNumId="103">
     <w:nsid w:val="55E33382"/>
     <w:multiLevelType w:val="hybridMultilevel"/>
     <w:tmpl w:val="5FAA6D2C"/>
@@ -46968,7 +47918,7 @@
       </w:rPr>
     </w:lvl>
   </w:abstractNum>
-  <w:abstractNum w:abstractNumId="103">
+  <w:abstractNum w:abstractNumId="104">
     <w:nsid w:val="56122CA2"/>
     <w:multiLevelType w:val="hybridMultilevel"/>
     <w:tmpl w:val="E3B637EE"/>
@@ -47081,7 +48031,7 @@
       </w:rPr>
     </w:lvl>
   </w:abstractNum>
-  <w:abstractNum w:abstractNumId="104">
+  <w:abstractNum w:abstractNumId="105">
     <w:nsid w:val="57981F6E"/>
     <w:multiLevelType w:val="hybridMultilevel"/>
     <w:tmpl w:val="FE22107A"/>
@@ -47194,7 +48144,7 @@
       </w:rPr>
     </w:lvl>
   </w:abstractNum>
-  <w:abstractNum w:abstractNumId="105">
+  <w:abstractNum w:abstractNumId="106">
     <w:nsid w:val="58335FF4"/>
     <w:multiLevelType w:val="hybridMultilevel"/>
     <w:tmpl w:val="C8A4B996"/>
@@ -47307,7 +48257,7 @@
       </w:rPr>
     </w:lvl>
   </w:abstractNum>
-  <w:abstractNum w:abstractNumId="106">
+  <w:abstractNum w:abstractNumId="107">
     <w:nsid w:val="58A02926"/>
     <w:multiLevelType w:val="hybridMultilevel"/>
     <w:tmpl w:val="ADE48DAC"/>
@@ -47393,7 +48343,7 @@
       </w:pPr>
     </w:lvl>
   </w:abstractNum>
-  <w:abstractNum w:abstractNumId="107">
+  <w:abstractNum w:abstractNumId="108">
     <w:nsid w:val="59276693"/>
     <w:multiLevelType w:val="hybridMultilevel"/>
     <w:tmpl w:val="C116115E"/>
@@ -47506,7 +48456,7 @@
       </w:rPr>
     </w:lvl>
   </w:abstractNum>
-  <w:abstractNum w:abstractNumId="108">
+  <w:abstractNum w:abstractNumId="109">
     <w:nsid w:val="5A496A6D"/>
     <w:multiLevelType w:val="hybridMultilevel"/>
     <w:tmpl w:val="2C588B24"/>
@@ -47592,7 +48542,7 @@
       </w:pPr>
     </w:lvl>
   </w:abstractNum>
-  <w:abstractNum w:abstractNumId="109">
+  <w:abstractNum w:abstractNumId="110">
     <w:nsid w:val="5B01794E"/>
     <w:multiLevelType w:val="hybridMultilevel"/>
     <w:tmpl w:val="FE3CE8DC"/>
@@ -47705,7 +48655,7 @@
       </w:rPr>
     </w:lvl>
   </w:abstractNum>
-  <w:abstractNum w:abstractNumId="110">
+  <w:abstractNum w:abstractNumId="111">
     <w:nsid w:val="5BD37EBF"/>
     <w:multiLevelType w:val="hybridMultilevel"/>
     <w:tmpl w:val="7548CBFA"/>
@@ -47818,7 +48768,7 @@
       </w:rPr>
     </w:lvl>
   </w:abstractNum>
-  <w:abstractNum w:abstractNumId="111">
+  <w:abstractNum w:abstractNumId="112">
     <w:nsid w:val="5CAF7F23"/>
     <w:multiLevelType w:val="hybridMultilevel"/>
     <w:tmpl w:val="7E86421C"/>
@@ -47931,7 +48881,7 @@
       </w:rPr>
     </w:lvl>
   </w:abstractNum>
-  <w:abstractNum w:abstractNumId="112">
+  <w:abstractNum w:abstractNumId="113">
     <w:nsid w:val="5D8627C4"/>
     <w:multiLevelType w:val="hybridMultilevel"/>
     <w:tmpl w:val="7278FBE8"/>
@@ -48044,7 +48994,7 @@
       </w:rPr>
     </w:lvl>
   </w:abstractNum>
-  <w:abstractNum w:abstractNumId="113">
+  <w:abstractNum w:abstractNumId="114">
     <w:nsid w:val="5F016C85"/>
     <w:multiLevelType w:val="hybridMultilevel"/>
     <w:tmpl w:val="7BD8820E"/>
@@ -48130,7 +49080,7 @@
       </w:pPr>
     </w:lvl>
   </w:abstractNum>
-  <w:abstractNum w:abstractNumId="114">
+  <w:abstractNum w:abstractNumId="115">
     <w:nsid w:val="5F9F2F80"/>
     <w:multiLevelType w:val="hybridMultilevel"/>
     <w:tmpl w:val="22100F82"/>
@@ -48243,7 +49193,7 @@
       </w:rPr>
     </w:lvl>
   </w:abstractNum>
-  <w:abstractNum w:abstractNumId="115">
+  <w:abstractNum w:abstractNumId="116">
     <w:nsid w:val="5FF925C1"/>
     <w:multiLevelType w:val="hybridMultilevel"/>
     <w:tmpl w:val="0BE6E57C"/>
@@ -48356,7 +49306,7 @@
       </w:rPr>
     </w:lvl>
   </w:abstractNum>
-  <w:abstractNum w:abstractNumId="116">
+  <w:abstractNum w:abstractNumId="117">
     <w:nsid w:val="60155F02"/>
     <w:multiLevelType w:val="hybridMultilevel"/>
     <w:tmpl w:val="0E94BAFA"/>
@@ -48469,7 +49419,7 @@
       </w:rPr>
     </w:lvl>
   </w:abstractNum>
-  <w:abstractNum w:abstractNumId="117">
+  <w:abstractNum w:abstractNumId="118">
     <w:nsid w:val="60817ADC"/>
     <w:multiLevelType w:val="hybridMultilevel"/>
     <w:tmpl w:val="21AAFD2C"/>
@@ -48582,7 +49532,7 @@
       </w:rPr>
     </w:lvl>
   </w:abstractNum>
-  <w:abstractNum w:abstractNumId="118">
+  <w:abstractNum w:abstractNumId="119">
     <w:nsid w:val="64794762"/>
     <w:multiLevelType w:val="hybridMultilevel"/>
     <w:tmpl w:val="58181D28"/>
@@ -48695,7 +49645,7 @@
       </w:rPr>
     </w:lvl>
   </w:abstractNum>
-  <w:abstractNum w:abstractNumId="119">
+  <w:abstractNum w:abstractNumId="120">
     <w:nsid w:val="64AB33B8"/>
     <w:multiLevelType w:val="hybridMultilevel"/>
     <w:tmpl w:val="AF361D02"/>
@@ -48808,7 +49758,7 @@
       </w:rPr>
     </w:lvl>
   </w:abstractNum>
-  <w:abstractNum w:abstractNumId="120">
+  <w:abstractNum w:abstractNumId="121">
     <w:nsid w:val="67074D52"/>
     <w:multiLevelType w:val="hybridMultilevel"/>
     <w:tmpl w:val="FA647E4A"/>
@@ -48921,7 +49871,7 @@
       </w:rPr>
     </w:lvl>
   </w:abstractNum>
-  <w:abstractNum w:abstractNumId="121">
+  <w:abstractNum w:abstractNumId="122">
     <w:nsid w:val="671861EF"/>
     <w:multiLevelType w:val="hybridMultilevel"/>
     <w:tmpl w:val="4A4CC382"/>
@@ -49034,7 +49984,7 @@
       </w:rPr>
     </w:lvl>
   </w:abstractNum>
-  <w:abstractNum w:abstractNumId="122">
+  <w:abstractNum w:abstractNumId="123">
     <w:nsid w:val="68EE388E"/>
     <w:multiLevelType w:val="hybridMultilevel"/>
     <w:tmpl w:val="A0EE617A"/>
@@ -49147,7 +50097,7 @@
       </w:rPr>
     </w:lvl>
   </w:abstractNum>
-  <w:abstractNum w:abstractNumId="123">
+  <w:abstractNum w:abstractNumId="124">
     <w:nsid w:val="6BDF23EB"/>
     <w:multiLevelType w:val="hybridMultilevel"/>
     <w:tmpl w:val="3BB2A47A"/>
@@ -49233,7 +50183,7 @@
       </w:pPr>
     </w:lvl>
   </w:abstractNum>
-  <w:abstractNum w:abstractNumId="124">
+  <w:abstractNum w:abstractNumId="125">
     <w:nsid w:val="6D0A6BD9"/>
     <w:multiLevelType w:val="hybridMultilevel"/>
     <w:tmpl w:val="8840663C"/>
@@ -49346,7 +50296,7 @@
       </w:rPr>
     </w:lvl>
   </w:abstractNum>
-  <w:abstractNum w:abstractNumId="125">
+  <w:abstractNum w:abstractNumId="126">
     <w:nsid w:val="6D3C5DD6"/>
     <w:multiLevelType w:val="hybridMultilevel"/>
     <w:tmpl w:val="3A067E12"/>
@@ -49459,7 +50409,7 @@
       </w:rPr>
     </w:lvl>
   </w:abstractNum>
-  <w:abstractNum w:abstractNumId="126">
+  <w:abstractNum w:abstractNumId="127">
     <w:nsid w:val="6DDD1270"/>
     <w:multiLevelType w:val="hybridMultilevel"/>
     <w:tmpl w:val="E8AC9992"/>
@@ -49572,7 +50522,7 @@
       </w:rPr>
     </w:lvl>
   </w:abstractNum>
-  <w:abstractNum w:abstractNumId="127">
+  <w:abstractNum w:abstractNumId="128">
     <w:nsid w:val="6F667B90"/>
     <w:multiLevelType w:val="hybridMultilevel"/>
     <w:tmpl w:val="293AE75C"/>
@@ -49685,7 +50635,7 @@
       </w:rPr>
     </w:lvl>
   </w:abstractNum>
-  <w:abstractNum w:abstractNumId="128">
+  <w:abstractNum w:abstractNumId="129">
     <w:nsid w:val="70C9177F"/>
     <w:multiLevelType w:val="hybridMultilevel"/>
     <w:tmpl w:val="E254667C"/>
@@ -49798,7 +50748,7 @@
       </w:rPr>
     </w:lvl>
   </w:abstractNum>
-  <w:abstractNum w:abstractNumId="129">
+  <w:abstractNum w:abstractNumId="130">
     <w:nsid w:val="71412003"/>
     <w:multiLevelType w:val="hybridMultilevel"/>
     <w:tmpl w:val="9C829E9C"/>
@@ -49911,7 +50861,7 @@
       </w:rPr>
     </w:lvl>
   </w:abstractNum>
-  <w:abstractNum w:abstractNumId="130">
+  <w:abstractNum w:abstractNumId="131">
     <w:nsid w:val="73A95E2F"/>
     <w:multiLevelType w:val="hybridMultilevel"/>
     <w:tmpl w:val="ECC8588A"/>
@@ -50024,7 +50974,7 @@
       </w:rPr>
     </w:lvl>
   </w:abstractNum>
-  <w:abstractNum w:abstractNumId="131">
+  <w:abstractNum w:abstractNumId="132">
     <w:nsid w:val="74C57F0F"/>
     <w:multiLevelType w:val="hybridMultilevel"/>
     <w:tmpl w:val="57E667E8"/>
@@ -50137,7 +51087,7 @@
       </w:rPr>
     </w:lvl>
   </w:abstractNum>
-  <w:abstractNum w:abstractNumId="132">
+  <w:abstractNum w:abstractNumId="133">
     <w:nsid w:val="75AB0417"/>
     <w:multiLevelType w:val="hybridMultilevel"/>
     <w:tmpl w:val="2FF65A0E"/>
@@ -50250,7 +51200,7 @@
       </w:rPr>
     </w:lvl>
   </w:abstractNum>
-  <w:abstractNum w:abstractNumId="133">
+  <w:abstractNum w:abstractNumId="134">
     <w:nsid w:val="75CA1A84"/>
     <w:multiLevelType w:val="hybridMultilevel"/>
     <w:tmpl w:val="E4C4B1E8"/>
@@ -50363,7 +51313,7 @@
       </w:rPr>
     </w:lvl>
   </w:abstractNum>
-  <w:abstractNum w:abstractNumId="134">
+  <w:abstractNum w:abstractNumId="135">
     <w:nsid w:val="76696C36"/>
     <w:multiLevelType w:val="hybridMultilevel"/>
     <w:tmpl w:val="278A2DF6"/>
@@ -50476,7 +51426,7 @@
       </w:rPr>
     </w:lvl>
   </w:abstractNum>
-  <w:abstractNum w:abstractNumId="135">
+  <w:abstractNum w:abstractNumId="136">
     <w:nsid w:val="77472331"/>
     <w:multiLevelType w:val="hybridMultilevel"/>
     <w:tmpl w:val="A1BC21EC"/>
@@ -50589,7 +51539,7 @@
       </w:rPr>
     </w:lvl>
   </w:abstractNum>
-  <w:abstractNum w:abstractNumId="136">
+  <w:abstractNum w:abstractNumId="137">
     <w:nsid w:val="77B534A4"/>
     <w:multiLevelType w:val="hybridMultilevel"/>
     <w:tmpl w:val="8DCC597E"/>
@@ -50702,7 +51652,7 @@
       </w:rPr>
     </w:lvl>
   </w:abstractNum>
-  <w:abstractNum w:abstractNumId="137">
+  <w:abstractNum w:abstractNumId="138">
     <w:nsid w:val="781F7D49"/>
     <w:multiLevelType w:val="hybridMultilevel"/>
     <w:tmpl w:val="3B28DB0E"/>
@@ -50815,7 +51765,7 @@
       </w:rPr>
     </w:lvl>
   </w:abstractNum>
-  <w:abstractNum w:abstractNumId="138">
+  <w:abstractNum w:abstractNumId="139">
     <w:nsid w:val="7926747D"/>
     <w:multiLevelType w:val="hybridMultilevel"/>
     <w:tmpl w:val="4226F6F6"/>
@@ -50928,7 +51878,7 @@
       </w:rPr>
     </w:lvl>
   </w:abstractNum>
-  <w:abstractNum w:abstractNumId="139">
+  <w:abstractNum w:abstractNumId="140">
     <w:nsid w:val="793420B1"/>
     <w:multiLevelType w:val="hybridMultilevel"/>
     <w:tmpl w:val="D9540E4E"/>
@@ -51041,7 +51991,7 @@
       </w:rPr>
     </w:lvl>
   </w:abstractNum>
-  <w:abstractNum w:abstractNumId="140">
+  <w:abstractNum w:abstractNumId="141">
     <w:nsid w:val="7B1D4DA1"/>
     <w:multiLevelType w:val="hybridMultilevel"/>
     <w:tmpl w:val="B32AE4BA"/>
@@ -51127,7 +52077,7 @@
       </w:pPr>
     </w:lvl>
   </w:abstractNum>
-  <w:abstractNum w:abstractNumId="141">
+  <w:abstractNum w:abstractNumId="142">
     <w:nsid w:val="7C162B99"/>
     <w:multiLevelType w:val="hybridMultilevel"/>
     <w:tmpl w:val="7BF840DA"/>
@@ -51240,7 +52190,120 @@
       </w:rPr>
     </w:lvl>
   </w:abstractNum>
-  <w:abstractNum w:abstractNumId="142">
+  <w:abstractNum w:abstractNumId="143">
+    <w:nsid w:val="7DB443BF"/>
+    <w:multiLevelType w:val="hybridMultilevel"/>
+    <w:tmpl w:val="6AAEF448"/>
+    <w:lvl w:ilvl="0" w:tplc="04090001">
+      <w:start w:val="1"/>
+      <w:numFmt w:val="bullet"/>
+      <w:lvlText w:val=""/>
+      <w:lvlJc w:val="left"/>
+      <w:pPr>
+        <w:ind w:left="720" w:hanging="360"/>
+      </w:pPr>
+      <w:rPr>
+        <w:rFonts w:ascii="Symbol" w:hAnsi="Symbol" w:hint="default"/>
+      </w:rPr>
+    </w:lvl>
+    <w:lvl w:ilvl="1" w:tplc="04090003">
+      <w:start w:val="1"/>
+      <w:numFmt w:val="bullet"/>
+      <w:lvlText w:val="o"/>
+      <w:lvlJc w:val="left"/>
+      <w:pPr>
+        <w:ind w:left="1440" w:hanging="360"/>
+      </w:pPr>
+      <w:rPr>
+        <w:rFonts w:ascii="Courier New" w:hAnsi="Courier New" w:cs="Courier New" w:hint="default"/>
+      </w:rPr>
+    </w:lvl>
+    <w:lvl w:ilvl="2" w:tplc="04090005">
+      <w:start w:val="1"/>
+      <w:numFmt w:val="bullet"/>
+      <w:lvlText w:val=""/>
+      <w:lvlJc w:val="left"/>
+      <w:pPr>
+        <w:ind w:left="2160" w:hanging="360"/>
+      </w:pPr>
+      <w:rPr>
+        <w:rFonts w:ascii="Wingdings" w:hAnsi="Wingdings" w:hint="default"/>
+      </w:rPr>
+    </w:lvl>
+    <w:lvl w:ilvl="3" w:tplc="04090001" w:tentative="1">
+      <w:start w:val="1"/>
+      <w:numFmt w:val="bullet"/>
+      <w:lvlText w:val=""/>
+      <w:lvlJc w:val="left"/>
+      <w:pPr>
+        <w:ind w:left="2880" w:hanging="360"/>
+      </w:pPr>
+      <w:rPr>
+        <w:rFonts w:ascii="Symbol" w:hAnsi="Symbol" w:hint="default"/>
+      </w:rPr>
+    </w:lvl>
+    <w:lvl w:ilvl="4" w:tplc="04090003" w:tentative="1">
+      <w:start w:val="1"/>
+      <w:numFmt w:val="bullet"/>
+      <w:lvlText w:val="o"/>
+      <w:lvlJc w:val="left"/>
+      <w:pPr>
+        <w:ind w:left="3600" w:hanging="360"/>
+      </w:pPr>
+      <w:rPr>
+        <w:rFonts w:ascii="Courier New" w:hAnsi="Courier New" w:cs="Courier New" w:hint="default"/>
+      </w:rPr>
+    </w:lvl>
+    <w:lvl w:ilvl="5" w:tplc="04090005" w:tentative="1">
+      <w:start w:val="1"/>
+      <w:numFmt w:val="bullet"/>
+      <w:lvlText w:val=""/>
+      <w:lvlJc w:val="left"/>
+      <w:pPr>
+        <w:ind w:left="4320" w:hanging="360"/>
+      </w:pPr>
+      <w:rPr>
+        <w:rFonts w:ascii="Wingdings" w:hAnsi="Wingdings" w:hint="default"/>
+      </w:rPr>
+    </w:lvl>
+    <w:lvl w:ilvl="6" w:tplc="04090001" w:tentative="1">
+      <w:start w:val="1"/>
+      <w:numFmt w:val="bullet"/>
+      <w:lvlText w:val=""/>
+      <w:lvlJc w:val="left"/>
+      <w:pPr>
+        <w:ind w:left="5040" w:hanging="360"/>
+      </w:pPr>
+      <w:rPr>
+        <w:rFonts w:ascii="Symbol" w:hAnsi="Symbol" w:hint="default"/>
+      </w:rPr>
+    </w:lvl>
+    <w:lvl w:ilvl="7" w:tplc="04090003" w:tentative="1">
+      <w:start w:val="1"/>
+      <w:numFmt w:val="bullet"/>
+      <w:lvlText w:val="o"/>
+      <w:lvlJc w:val="left"/>
+      <w:pPr>
+        <w:ind w:left="5760" w:hanging="360"/>
+      </w:pPr>
+      <w:rPr>
+        <w:rFonts w:ascii="Courier New" w:hAnsi="Courier New" w:cs="Courier New" w:hint="default"/>
+      </w:rPr>
+    </w:lvl>
+    <w:lvl w:ilvl="8" w:tplc="04090005" w:tentative="1">
+      <w:start w:val="1"/>
+      <w:numFmt w:val="bullet"/>
+      <w:lvlText w:val=""/>
+      <w:lvlJc w:val="left"/>
+      <w:pPr>
+        <w:ind w:left="6480" w:hanging="360"/>
+      </w:pPr>
+      <w:rPr>
+        <w:rFonts w:ascii="Wingdings" w:hAnsi="Wingdings" w:hint="default"/>
+      </w:rPr>
+    </w:lvl>
+  </w:abstractNum>
+  <w:abstractNum w:abstractNumId="144">
     <w:nsid w:val="7EF26473"/>
     <w:multiLevelType w:val="hybridMultilevel"/>
     <w:tmpl w:val="B21EDE22"/>
@@ -51353,7 +52416,7 @@
       </w:rPr>
     </w:lvl>
   </w:abstractNum>
-  <w:abstractNum w:abstractNumId="143">
+  <w:abstractNum w:abstractNumId="145">
     <w:nsid w:val="7FE25DAB"/>
     <w:multiLevelType w:val="hybridMultilevel"/>
     <w:tmpl w:val="7CE62A9C"/>
@@ -51443,19 +52506,19 @@
     <w:abstractNumId w:val="24"/>
   </w:num>
   <w:num w:numId="2">
-    <w:abstractNumId w:val="129"/>
+    <w:abstractNumId w:val="130"/>
   </w:num>
   <w:num w:numId="3">
     <w:abstractNumId w:val="17"/>
   </w:num>
   <w:num w:numId="4">
-    <w:abstractNumId w:val="98"/>
+    <w:abstractNumId w:val="99"/>
   </w:num>
   <w:num w:numId="5">
     <w:abstractNumId w:val="20"/>
   </w:num>
   <w:num w:numId="6">
-    <w:abstractNumId w:val="64"/>
+    <w:abstractNumId w:val="65"/>
   </w:num>
   <w:num w:numId="7">
     <w:abstractNumId w:val="26"/>
@@ -51467,10 +52530,10 @@
     <w:abstractNumId w:val="16"/>
   </w:num>
   <w:num w:numId="10">
-    <w:abstractNumId w:val="107"/>
+    <w:abstractNumId w:val="108"/>
   </w:num>
   <w:num w:numId="11">
-    <w:abstractNumId w:val="126"/>
+    <w:abstractNumId w:val="127"/>
   </w:num>
   <w:num w:numId="12">
     <w:abstractNumId w:val="18"/>
@@ -51479,19 +52542,19 @@
     <w:abstractNumId w:val="40"/>
   </w:num>
   <w:num w:numId="14">
-    <w:abstractNumId w:val="113"/>
+    <w:abstractNumId w:val="114"/>
   </w:num>
   <w:num w:numId="15">
     <w:abstractNumId w:val="42"/>
   </w:num>
   <w:num w:numId="16">
-    <w:abstractNumId w:val="125"/>
+    <w:abstractNumId w:val="126"/>
   </w:num>
   <w:num w:numId="17">
-    <w:abstractNumId w:val="91"/>
+    <w:abstractNumId w:val="92"/>
   </w:num>
   <w:num w:numId="18">
-    <w:abstractNumId w:val="116"/>
+    <w:abstractNumId w:val="117"/>
   </w:num>
   <w:num w:numId="19">
     <w:abstractNumId w:val="4"/>
@@ -51500,109 +52563,109 @@
     <w:abstractNumId w:val="12"/>
   </w:num>
   <w:num w:numId="21">
-    <w:abstractNumId w:val="47"/>
+    <w:abstractNumId w:val="48"/>
   </w:num>
   <w:num w:numId="22">
-    <w:abstractNumId w:val="83"/>
+    <w:abstractNumId w:val="84"/>
   </w:num>
   <w:num w:numId="23">
-    <w:abstractNumId w:val="62"/>
+    <w:abstractNumId w:val="63"/>
   </w:num>
   <w:num w:numId="24">
-    <w:abstractNumId w:val="67"/>
+    <w:abstractNumId w:val="68"/>
   </w:num>
   <w:num w:numId="25">
-    <w:abstractNumId w:val="117"/>
+    <w:abstractNumId w:val="118"/>
   </w:num>
   <w:num w:numId="26">
-    <w:abstractNumId w:val="71"/>
+    <w:abstractNumId w:val="72"/>
   </w:num>
   <w:num w:numId="27">
-    <w:abstractNumId w:val="131"/>
+    <w:abstractNumId w:val="132"/>
   </w:num>
   <w:num w:numId="28">
-    <w:abstractNumId w:val="86"/>
+    <w:abstractNumId w:val="87"/>
   </w:num>
   <w:num w:numId="29">
-    <w:abstractNumId w:val="142"/>
+    <w:abstractNumId w:val="144"/>
   </w:num>
   <w:num w:numId="30">
     <w:abstractNumId w:val="36"/>
   </w:num>
   <w:num w:numId="31">
-    <w:abstractNumId w:val="108"/>
+    <w:abstractNumId w:val="109"/>
   </w:num>
   <w:num w:numId="32">
-    <w:abstractNumId w:val="105"/>
+    <w:abstractNumId w:val="106"/>
   </w:num>
   <w:num w:numId="33">
-    <w:abstractNumId w:val="74"/>
+    <w:abstractNumId w:val="75"/>
   </w:num>
   <w:num w:numId="34">
-    <w:abstractNumId w:val="127"/>
+    <w:abstractNumId w:val="128"/>
   </w:num>
   <w:num w:numId="35">
     <w:abstractNumId w:val="3"/>
   </w:num>
   <w:num w:numId="36">
-    <w:abstractNumId w:val="44"/>
+    <w:abstractNumId w:val="45"/>
   </w:num>
   <w:num w:numId="37">
-    <w:abstractNumId w:val="110"/>
+    <w:abstractNumId w:val="111"/>
   </w:num>
   <w:num w:numId="38">
+    <w:abstractNumId w:val="47"/>
+  </w:num>
+  <w:num w:numId="39">
     <w:abstractNumId w:val="46"/>
   </w:num>
-  <w:num w:numId="39">
-    <w:abstractNumId w:val="45"/>
-  </w:num>
   <w:num w:numId="40">
-    <w:abstractNumId w:val="118"/>
+    <w:abstractNumId w:val="119"/>
   </w:num>
   <w:num w:numId="41">
     <w:abstractNumId w:val="9"/>
   </w:num>
   <w:num w:numId="42">
-    <w:abstractNumId w:val="141"/>
+    <w:abstractNumId w:val="142"/>
   </w:num>
   <w:num w:numId="43">
-    <w:abstractNumId w:val="104"/>
+    <w:abstractNumId w:val="105"/>
   </w:num>
   <w:num w:numId="44">
-    <w:abstractNumId w:val="133"/>
+    <w:abstractNumId w:val="134"/>
   </w:num>
   <w:num w:numId="45">
-    <w:abstractNumId w:val="77"/>
+    <w:abstractNumId w:val="78"/>
   </w:num>
   <w:num w:numId="46">
-    <w:abstractNumId w:val="140"/>
+    <w:abstractNumId w:val="141"/>
   </w:num>
   <w:num w:numId="47">
     <w:abstractNumId w:val="5"/>
   </w:num>
   <w:num w:numId="48">
-    <w:abstractNumId w:val="55"/>
+    <w:abstractNumId w:val="56"/>
   </w:num>
   <w:num w:numId="49">
-    <w:abstractNumId w:val="48"/>
+    <w:abstractNumId w:val="49"/>
   </w:num>
   <w:num w:numId="50">
     <w:abstractNumId w:val="33"/>
   </w:num>
   <w:num w:numId="51">
-    <w:abstractNumId w:val="103"/>
+    <w:abstractNumId w:val="104"/>
   </w:num>
   <w:num w:numId="52">
-    <w:abstractNumId w:val="69"/>
+    <w:abstractNumId w:val="70"/>
   </w:num>
   <w:num w:numId="53">
     <w:abstractNumId w:val="8"/>
   </w:num>
   <w:num w:numId="54">
-    <w:abstractNumId w:val="49"/>
+    <w:abstractNumId w:val="50"/>
   </w:num>
   <w:num w:numId="55">
-    <w:abstractNumId w:val="132"/>
+    <w:abstractNumId w:val="133"/>
   </w:num>
   <w:num w:numId="56">
     <w:abstractNumId w:val="32"/>
@@ -51611,13 +52674,13 @@
     <w:abstractNumId w:val="25"/>
   </w:num>
   <w:num w:numId="58">
-    <w:abstractNumId w:val="57"/>
+    <w:abstractNumId w:val="58"/>
   </w:num>
   <w:num w:numId="59">
-    <w:abstractNumId w:val="134"/>
+    <w:abstractNumId w:val="135"/>
   </w:num>
   <w:num w:numId="60">
-    <w:abstractNumId w:val="88"/>
+    <w:abstractNumId w:val="89"/>
   </w:num>
   <w:num w:numId="61">
     <w:abstractNumId w:val="31"/>
@@ -51626,7 +52689,7 @@
     <w:abstractNumId w:val="30"/>
   </w:num>
   <w:num w:numId="63">
-    <w:abstractNumId w:val="76"/>
+    <w:abstractNumId w:val="77"/>
   </w:num>
   <w:num w:numId="64">
     <w:abstractNumId w:val="23"/>
@@ -51635,28 +52698,28 @@
     <w:abstractNumId w:val="21"/>
   </w:num>
   <w:num w:numId="66">
-    <w:abstractNumId w:val="102"/>
+    <w:abstractNumId w:val="103"/>
   </w:num>
   <w:num w:numId="67">
-    <w:abstractNumId w:val="84"/>
+    <w:abstractNumId w:val="85"/>
   </w:num>
   <w:num w:numId="68">
     <w:abstractNumId w:val="29"/>
   </w:num>
   <w:num w:numId="69">
-    <w:abstractNumId w:val="96"/>
+    <w:abstractNumId w:val="97"/>
   </w:num>
   <w:num w:numId="70">
     <w:abstractNumId w:val="7"/>
   </w:num>
   <w:num w:numId="71">
-    <w:abstractNumId w:val="94"/>
+    <w:abstractNumId w:val="95"/>
   </w:num>
   <w:num w:numId="72">
-    <w:abstractNumId w:val="53"/>
+    <w:abstractNumId w:val="54"/>
   </w:num>
   <w:num w:numId="73">
-    <w:abstractNumId w:val="122"/>
+    <w:abstractNumId w:val="123"/>
   </w:num>
   <w:num w:numId="74">
     <w:abstractNumId w:val="13"/>
@@ -51668,118 +52731,118 @@
     <w:abstractNumId w:val="2"/>
   </w:num>
   <w:num w:numId="77">
-    <w:abstractNumId w:val="92"/>
+    <w:abstractNumId w:val="93"/>
   </w:num>
   <w:num w:numId="78">
-    <w:abstractNumId w:val="99"/>
+    <w:abstractNumId w:val="100"/>
   </w:num>
   <w:num w:numId="79">
     <w:abstractNumId w:val="1"/>
   </w:num>
   <w:num w:numId="80">
-    <w:abstractNumId w:val="119"/>
+    <w:abstractNumId w:val="120"/>
   </w:num>
   <w:num w:numId="81">
-    <w:abstractNumId w:val="93"/>
+    <w:abstractNumId w:val="94"/>
   </w:num>
   <w:num w:numId="82">
-    <w:abstractNumId w:val="124"/>
+    <w:abstractNumId w:val="125"/>
   </w:num>
   <w:num w:numId="83">
     <w:abstractNumId w:val="14"/>
   </w:num>
   <w:num w:numId="84">
-    <w:abstractNumId w:val="100"/>
+    <w:abstractNumId w:val="101"/>
   </w:num>
   <w:num w:numId="85">
-    <w:abstractNumId w:val="114"/>
+    <w:abstractNumId w:val="115"/>
   </w:num>
   <w:num w:numId="86">
-    <w:abstractNumId w:val="43"/>
+    <w:abstractNumId w:val="44"/>
   </w:num>
   <w:num w:numId="87">
     <w:abstractNumId w:val="15"/>
   </w:num>
   <w:num w:numId="88">
-    <w:abstractNumId w:val="66"/>
+    <w:abstractNumId w:val="67"/>
   </w:num>
   <w:num w:numId="89">
-    <w:abstractNumId w:val="120"/>
+    <w:abstractNumId w:val="121"/>
   </w:num>
   <w:num w:numId="90">
-    <w:abstractNumId w:val="112"/>
+    <w:abstractNumId w:val="113"/>
   </w:num>
   <w:num w:numId="91">
-    <w:abstractNumId w:val="143"/>
+    <w:abstractNumId w:val="145"/>
   </w:num>
   <w:num w:numId="92">
-    <w:abstractNumId w:val="58"/>
+    <w:abstractNumId w:val="59"/>
   </w:num>
   <w:num w:numId="93">
-    <w:abstractNumId w:val="115"/>
+    <w:abstractNumId w:val="116"/>
   </w:num>
   <w:num w:numId="94">
     <w:abstractNumId w:val="37"/>
   </w:num>
   <w:num w:numId="95">
-    <w:abstractNumId w:val="128"/>
+    <w:abstractNumId w:val="129"/>
   </w:num>
   <w:num w:numId="96">
     <w:abstractNumId w:val="19"/>
   </w:num>
   <w:num w:numId="97">
-    <w:abstractNumId w:val="137"/>
+    <w:abstractNumId w:val="138"/>
   </w:num>
   <w:num w:numId="98">
     <w:abstractNumId w:val="6"/>
   </w:num>
   <w:num w:numId="99">
-    <w:abstractNumId w:val="51"/>
+    <w:abstractNumId w:val="52"/>
   </w:num>
   <w:num w:numId="100">
-    <w:abstractNumId w:val="138"/>
+    <w:abstractNumId w:val="139"/>
   </w:num>
   <w:num w:numId="101">
-    <w:abstractNumId w:val="90"/>
+    <w:abstractNumId w:val="91"/>
   </w:num>
   <w:num w:numId="102">
-    <w:abstractNumId w:val="65"/>
+    <w:abstractNumId w:val="66"/>
   </w:num>
   <w:num w:numId="103">
     <w:abstractNumId w:val="39"/>
   </w:num>
   <w:num w:numId="104">
-    <w:abstractNumId w:val="111"/>
+    <w:abstractNumId w:val="112"/>
   </w:num>
   <w:num w:numId="105">
-    <w:abstractNumId w:val="56"/>
+    <w:abstractNumId w:val="57"/>
   </w:num>
   <w:num w:numId="106">
-    <w:abstractNumId w:val="78"/>
+    <w:abstractNumId w:val="79"/>
   </w:num>
   <w:num w:numId="107">
     <w:abstractNumId w:val="11"/>
   </w:num>
   <w:num w:numId="108">
-    <w:abstractNumId w:val="130"/>
+    <w:abstractNumId w:val="131"/>
   </w:num>
   <w:num w:numId="109">
-    <w:abstractNumId w:val="106"/>
+    <w:abstractNumId w:val="107"/>
   </w:num>
   <w:num w:numId="110">
-    <w:abstractNumId w:val="63"/>
+    <w:abstractNumId w:val="64"/>
   </w:num>
   <w:num w:numId="111">
-    <w:abstractNumId w:val="139"/>
+    <w:abstractNumId w:val="140"/>
   </w:num>
   <w:num w:numId="112">
-    <w:abstractNumId w:val="52"/>
+    <w:abstractNumId w:val="53"/>
   </w:num>
   <w:num w:numId="113">
-    <w:abstractNumId w:val="85"/>
+    <w:abstractNumId w:val="86"/>
   </w:num>
   <w:num w:numId="114">
-    <w:abstractNumId w:val="109"/>
+    <w:abstractNumId w:val="110"/>
   </w:num>
   <w:num w:numId="115">
     <w:abstractNumId w:val="38"/>
@@ -51788,90 +52851,96 @@
     <w:abstractNumId w:val="10"/>
   </w:num>
   <w:num w:numId="117">
-    <w:abstractNumId w:val="75"/>
+    <w:abstractNumId w:val="76"/>
   </w:num>
   <w:num w:numId="118">
-    <w:abstractNumId w:val="136"/>
+    <w:abstractNumId w:val="137"/>
   </w:num>
   <w:num w:numId="119">
     <w:abstractNumId w:val="34"/>
   </w:num>
   <w:num w:numId="120">
-    <w:abstractNumId w:val="80"/>
+    <w:abstractNumId w:val="81"/>
   </w:num>
   <w:num w:numId="121">
-    <w:abstractNumId w:val="97"/>
+    <w:abstractNumId w:val="98"/>
   </w:num>
   <w:num w:numId="122">
-    <w:abstractNumId w:val="70"/>
+    <w:abstractNumId w:val="71"/>
   </w:num>
   <w:num w:numId="123">
-    <w:abstractNumId w:val="81"/>
+    <w:abstractNumId w:val="82"/>
   </w:num>
   <w:num w:numId="124">
-    <w:abstractNumId w:val="72"/>
+    <w:abstractNumId w:val="73"/>
   </w:num>
   <w:num w:numId="125">
     <w:abstractNumId w:val="27"/>
   </w:num>
   <w:num w:numId="126">
-    <w:abstractNumId w:val="61"/>
+    <w:abstractNumId w:val="62"/>
   </w:num>
   <w:num w:numId="127">
     <w:abstractNumId w:val="41"/>
   </w:num>
   <w:num w:numId="128">
-    <w:abstractNumId w:val="101"/>
+    <w:abstractNumId w:val="102"/>
   </w:num>
   <w:num w:numId="129">
-    <w:abstractNumId w:val="82"/>
+    <w:abstractNumId w:val="83"/>
   </w:num>
   <w:num w:numId="130">
-    <w:abstractNumId w:val="73"/>
+    <w:abstractNumId w:val="74"/>
   </w:num>
   <w:num w:numId="131">
     <w:abstractNumId w:val="35"/>
   </w:num>
   <w:num w:numId="132">
-    <w:abstractNumId w:val="68"/>
+    <w:abstractNumId w:val="69"/>
   </w:num>
   <w:num w:numId="133">
-    <w:abstractNumId w:val="121"/>
+    <w:abstractNumId w:val="122"/>
   </w:num>
   <w:num w:numId="134">
-    <w:abstractNumId w:val="50"/>
+    <w:abstractNumId w:val="51"/>
   </w:num>
   <w:num w:numId="135">
     <w:abstractNumId w:val="0"/>
   </w:num>
   <w:num w:numId="136">
+    <w:abstractNumId w:val="61"/>
+  </w:num>
+  <w:num w:numId="137">
+    <w:abstractNumId w:val="136"/>
+  </w:num>
+  <w:num w:numId="138">
+    <w:abstractNumId w:val="55"/>
+  </w:num>
+  <w:num w:numId="139">
     <w:abstractNumId w:val="60"/>
   </w:num>
-  <w:num w:numId="137">
-    <w:abstractNumId w:val="135"/>
-  </w:num>
-  <w:num w:numId="138">
-    <w:abstractNumId w:val="54"/>
-  </w:num>
-  <w:num w:numId="139">
-    <w:abstractNumId w:val="59"/>
-  </w:num>
   <w:num w:numId="140">
-    <w:abstractNumId w:val="123"/>
+    <w:abstractNumId w:val="124"/>
   </w:num>
   <w:num w:numId="141">
-    <w:abstractNumId w:val="87"/>
+    <w:abstractNumId w:val="88"/>
   </w:num>
   <w:num w:numId="142">
-    <w:abstractNumId w:val="89"/>
+    <w:abstractNumId w:val="90"/>
   </w:num>
   <w:num w:numId="143">
-    <w:abstractNumId w:val="79"/>
+    <w:abstractNumId w:val="80"/>
   </w:num>
   <w:num w:numId="144">
-    <w:abstractNumId w:val="95"/>
+    <w:abstractNumId w:val="96"/>
   </w:num>
-  <w:numIdMacAtCleanup w:val="134"/>
+  <w:num w:numId="145">
+    <w:abstractNumId w:val="43"/>
+  </w:num>
+  <w:num w:numId="146">
+    <w:abstractNumId w:val="143"/>
+  </w:num>
+  <w:numIdMacAtCleanup w:val="145"/>
 </w:numbering>
 </file>
 
@@ -52034,12 +53103,11 @@
   <w:style w:type="paragraph" w:default="1" w:styleId="Normal">
     <w:name w:val="Normal"/>
     <w:qFormat/>
-    <w:rsid w:val="008B55C8"/>
+    <w:rsid w:val="00680574"/>
   </w:style>
   <w:style w:type="character" w:default="1" w:styleId="DefaultParagraphFont">
     <w:name w:val="Default Paragraph Font"/>
     <w:uiPriority w:val="1"/>
-    <w:semiHidden/>
     <w:unhideWhenUsed/>
   </w:style>
   <w:style w:type="table" w:default="1" w:styleId="TableNormal">
@@ -52320,12 +53388,11 @@
   <w:style w:type="paragraph" w:default="1" w:styleId="Normal">
     <w:name w:val="Normal"/>
     <w:qFormat/>
-    <w:rsid w:val="008B55C8"/>
+    <w:rsid w:val="00680574"/>
   </w:style>
   <w:style w:type="character" w:default="1" w:styleId="DefaultParagraphFont">
     <w:name w:val="Default Paragraph Font"/>
     <w:uiPriority w:val="1"/>
-    <w:semiHidden/>
     <w:unhideWhenUsed/>
   </w:style>
   <w:style w:type="table" w:default="1" w:styleId="TableNormal">

</xml_diff>